<commit_message>
refining/ filling in hypothesis table
#122
</commit_message>
<xml_diff>
--- a/doc/manuscript/ForestGEO_treerings.docx
+++ b/doc/manuscript/ForestGEO_treerings.docx
@@ -1888,7 +1888,7 @@
         <w:tblLook w:firstRow="1" w:lastRow="0" w:firstColumn="0" w:lastColumn="0" w:noHBand="0" w:noVBand="1"/>
       </w:tblPr>
       <w:tblGrid>
-        <w:gridCol w:w="7454"/>
+        <w:gridCol w:w="7521"/>
         <w:gridCol w:w="2151"/>
       </w:tblGrid>
       <w:tr>
@@ -2004,7 +2004,7 @@
                 <w:szCs w:val="18"/>
                 <w:color w:val="000000"/>
               </w:rPr>
-              <w:t xml:space="preserve">How does interannual climate variation shape annual tree growth?</w:t>
+              <w:t xml:space="preserve">How does interannual climate variation shape annual tree growth (ring width, RW)?</w:t>
             </w:r>
           </w:p>
         </w:tc>
@@ -2135,7 +2135,7 @@
                 <w:szCs w:val="18"/>
                 <w:color w:val="000000"/>
               </w:rPr>
-              <w:t xml:space="preserve">    The time window over which precipitation influences growth is usually ≥3 months. </w:t>
+              <w:t xml:space="preserve">    The time window over which precipitation influences RW is usually ≥3 months. </w:t>
             </w:r>
           </w:p>
         </w:tc>
@@ -2393,7 +2393,7 @@
                 <w:szCs w:val="18"/>
                 <w:color w:val="000000"/>
               </w:rPr>
-              <w:t xml:space="preserve">    The time window over which temperature influences growth rarely exceeds 3 months. </w:t>
+              <w:t xml:space="preserve">    The time window over which temperature influences RW rarely exceeds 3 months. </w:t>
             </w:r>
           </w:p>
         </w:tc>
@@ -2457,7 +2457,7 @@
                 <w:szCs w:val="18"/>
                 <w:color w:val="000000"/>
               </w:rPr>
-              <w:t xml:space="preserve">    Annual growth responds more strongly to $T_{max}$ or $PET$ than to  $T_{min}$.</w:t>
+              <w:t xml:space="preserve">    RW responds more strongly to $T_{max}$ or $PET$ than to  $T_{min}$.</w:t>
             </w:r>
           </w:p>
         </w:tc>
@@ -2494,7 +2494,7 @@
       <w:tr>
         <w:trPr>
           <w:cantSplit/>
-          <w:trHeight w:val="580" w:hRule="auto"/>
+          <w:trHeight w:val="577" w:hRule="auto"/>
         </w:trPr>
         <w:tc>
           <w:tcPr>
@@ -2521,7 +2521,7 @@
                 <w:szCs w:val="18"/>
                 <w:color w:val="000000"/>
               </w:rPr>
-              <w:t xml:space="preserve">    Growth respones to temperature are predominantly either negative…</w:t>
+              <w:t xml:space="preserve">    RW respones to temperature are predominantly either negative…</w:t>
             </w:r>
           </w:p>
         </w:tc>
@@ -2622,7 +2622,7 @@
       <w:tr>
         <w:trPr>
           <w:cantSplit/>
-          <w:trHeight w:val="577" w:hRule="auto"/>
+          <w:trHeight w:val="575" w:hRule="auto"/>
         </w:trPr>
         <w:tc>
           <w:tcPr>
@@ -2649,7 +2649,7 @@
                 <w:szCs w:val="18"/>
                 <w:color w:val="000000"/>
               </w:rPr>
-              <w:t xml:space="preserve">    However, there are cases where growth increases with temperature.</w:t>
+              <w:t xml:space="preserve">    However, there are cases where RW increases with temperature.</w:t>
             </w:r>
           </w:p>
         </w:tc>
@@ -2744,7 +2744,7 @@
                 <w:szCs w:val="18"/>
                 <w:color w:val="000000"/>
               </w:rPr>
-              <w:t xml:space="preserve">44% of SSCV</w:t>
+              <w:t xml:space="preserve">49% of SSVC</w:t>
             </w:r>
           </w:p>
         </w:tc>
@@ -2752,7 +2752,7 @@
       <w:tr>
         <w:trPr>
           <w:cantSplit/>
-          <w:trHeight w:val="580" w:hRule="auto"/>
+          <w:trHeight w:val="544" w:hRule="auto"/>
         </w:trPr>
         <w:tc>
           <w:tcPr>
@@ -2779,7 +2779,7 @@
                 <w:szCs w:val="18"/>
                 <w:color w:val="000000"/>
               </w:rPr>
-              <w:t xml:space="preserve">    Water and DBH have an interactive effect on growth.</w:t>
+              <w:t xml:space="preserve">    Water and DBH have an interactive effect on RW.</w:t>
             </w:r>
           </w:p>
         </w:tc>
@@ -2808,7 +2808,7 @@
                 <w:szCs w:val="18"/>
                 <w:color w:val="000000"/>
               </w:rPr>
-              <w:t xml:space="preserve">X% of SSCV</w:t>
+              <w:t xml:space="preserve">16 / 36 SSC</w:t>
             </w:r>
           </w:p>
         </w:tc>
@@ -2816,7 +2816,7 @@
       <w:tr>
         <w:trPr>
           <w:cantSplit/>
-          <w:trHeight w:val="580" w:hRule="auto"/>
+          <w:trHeight w:val="577" w:hRule="auto"/>
         </w:trPr>
         <w:tc>
           <w:tcPr>
@@ -2843,7 +2843,7 @@
                 <w:szCs w:val="18"/>
                 <w:color w:val="000000"/>
               </w:rPr>
-              <w:t xml:space="preserve">    Temperature and DBH have an interactive effect on growth.</w:t>
+              <w:t xml:space="preserve">    Temperature and DBH have an interactive effect on RW.</w:t>
             </w:r>
           </w:p>
         </w:tc>
@@ -2872,7 +2872,7 @@
                 <w:szCs w:val="18"/>
                 <w:color w:val="000000"/>
               </w:rPr>
-              <w:t xml:space="preserve">X% of SSCV</w:t>
+              <w:t xml:space="preserve">12 / 32 SSC</w:t>
             </w:r>
           </w:p>
         </w:tc>
@@ -3005,7 +3005,7 @@
                 <w:szCs w:val="18"/>
                 <w:color w:val="000000"/>
               </w:rPr>
-              <w:t xml:space="preserve">X% of SSCV</w:t>
+              <w:t xml:space="preserve">X% of SSVC</w:t>
             </w:r>
           </w:p>
         </w:tc>
@@ -3013,7 +3013,7 @@
       <w:tr>
         <w:trPr>
           <w:cantSplit/>
-          <w:trHeight w:val="580" w:hRule="auto"/>
+          <w:trHeight w:val="577" w:hRule="auto"/>
         </w:trPr>
         <w:tc>
           <w:tcPr>
@@ -3040,7 +3040,7 @@
                 <w:szCs w:val="18"/>
                 <w:color w:val="000000"/>
               </w:rPr>
-              <w:t xml:space="preserve">    Ring width increment (RW) declines with DBH for trees established in the open,</w:t>
+              <w:t xml:space="preserve">    RW declines with DBH for trees established in the open,</w:t>
             </w:r>
           </w:p>
         </w:tc>

</xml_diff>

<commit_message>
worked on coauthor feedback
</commit_message>
<xml_diff>
--- a/doc/manuscript/ForestGEO_treerings.docx
+++ b/doc/manuscript/ForestGEO_treerings.docx
@@ -10824,7 +10824,13 @@
         <w:t xml:space="preserve"> </w:t>
       </w:r>
       <w:r>
-        <w:t xml:space="preserve">However, the predominantly negative temperature responses (Fig. 3) imply that warmer temperatures are likely to reduce growth at most of the sites analyzed here, in large part by exacerbating observed water limitations (</w:t>
+        <w:t xml:space="preserve">However, the predominantly negative temperature responses (Fig. 3) imply that warmer temperatures are likely to reduce growth across the wide range of forest types and climates represented here.</w:t>
+      </w:r>
+      <w:r>
+        <w:t xml:space="preserve"> </w:t>
+      </w:r>
+      <w:r>
+        <w:t xml:space="preserve">This growth decrease at high temperatures is probably driven primarily by increased atmospheric dryness (PET or vapor pressure deficit) and ensuant exacerbation of observed water limitations (</w:t>
       </w:r>
       <w:r>
         <w:rPr>
@@ -10834,7 +10840,81 @@
         <w:t xml:space="preserve">REFS</w:t>
       </w:r>
       <w:r>
-        <w:t xml:space="preserve">).</w:t>
+        <w:t xml:space="preserve">)</w:t>
+      </w:r>
+      <w:r>
+        <w:t xml:space="preserve"> </w:t>
+      </w:r>
+      <w:r>
+        <w:t xml:space="preserve">(Humphrey et al., 2021; López et al., 2021)</w:t>
+      </w:r>
+      <w:r>
+        <w:t xml:space="preserve">.</w:t>
+      </w:r>
+      <w:r>
+        <w:t xml:space="preserve"> </w:t>
+      </w:r>
+      <w:r>
+        <w:t xml:space="preserve">This effect occurs in addition to the effects of precipitation (Fig. 3), highlighting the fact that precipitation and temperature jointly influence drought (</w:t>
+      </w:r>
+      <w:r>
+        <w:rPr>
+          <w:bCs/>
+          <w:b/>
+        </w:rPr>
+        <w:t xml:space="preserve">REFS?</w:t>
+      </w:r>
+      <w:r>
+        <w:t xml:space="preserve">), but, critically, tends to occur over shorter time-frames (usually</w:t>
+      </w:r>
+      <w:r>
+        <w:t xml:space="preserve"> </w:t>
+      </w:r>
+      <m:oMath>
+        <m:r>
+          <m:rPr>
+            <m:sty m:val="p"/>
+          </m:rPr>
+          <m:t>≤</m:t>
+        </m:r>
+      </m:oMath>
+      <w:r>
+        <w:t xml:space="preserve"> </w:t>
+      </w:r>
+      <w:r>
+        <w:t xml:space="preserve">3 mo) than the effects of precipitation (usually</w:t>
+      </w:r>
+      <w:r>
+        <w:t xml:space="preserve"> </w:t>
+      </w:r>
+      <m:oMath>
+        <m:r>
+          <m:rPr>
+            <m:sty m:val="p"/>
+          </m:rPr>
+          <m:t>≥</m:t>
+        </m:r>
+      </m:oMath>
+      <w:r>
+        <w:t xml:space="preserve"> </w:t>
+      </w:r>
+      <w:r>
+        <w:t xml:space="preserve">3 mo.; Table 1, Fig. 3).</w:t>
+      </w:r>
+      <w:r>
+        <w:t xml:space="preserve"> </w:t>
+      </w:r>
+      <w:r>
+        <w:t xml:space="preserve">This suggests that relatively short periods of anomalously high temperatures and atmospheric dryness, themselves caused in large part by soil dryness</w:t>
+      </w:r>
+      <w:r>
+        <w:t xml:space="preserve"> </w:t>
+      </w:r>
+      <w:r>
+        <w:t xml:space="preserve">(Humphrey et al., 2021)</w:t>
+      </w:r>
+      <w:r>
+        <w:t xml:space="preserve">, add to effects of prolonged periods of reduced precipitation to shape forest drought responses.</w:t>
       </w:r>
     </w:p>
     <w:p>
@@ -11224,7 +11304,7 @@
         <w:t xml:space="preserve"> </w:t>
       </w:r>
       <w:r>
-        <w:t xml:space="preserve">patterns of studies primarily based on trees that established in high-light environments</w:t>
+        <w:t xml:space="preserve">patterns of studies primarily based on trees that established in high-light environments, where declining RW is in part attributable to the geometric constraint that new growth is spread around an ever-growing circumference</w:t>
       </w:r>
       <w:r>
         <w:t xml:space="preserve"> </w:t>
@@ -11459,33 +11539,7 @@
         <w:t xml:space="preserve"> </w:t>
       </w:r>
       <w:r>
-        <w:t xml:space="preserve">Indeed, in a comparative analysis of several methods commonly used to detect growth trends, an approach</w:t>
-      </w:r>
-      <w:r>
-        <w:t xml:space="preserve"> </w:t>
-      </w:r>
-      <w:r>
-        <w:rPr>
-          <w:bCs/>
-          <w:b/>
-        </w:rPr>
-        <w:t xml:space="preserve">conceptually?</w:t>
-      </w:r>
-      <w:r>
-        <w:t xml:space="preserve"> </w:t>
-      </w:r>
-      <w:r>
-        <w:t xml:space="preserve">parallel (</w:t>
-      </w:r>
-      <w:r>
-        <w:rPr>
-          <w:bCs/>
-          <w:b/>
-        </w:rPr>
-        <w:t xml:space="preserve">AT comments that it doesn’t seem parallel</w:t>
-      </w:r>
-      <w:r>
-        <w:t xml:space="preserve">) to that employed here (regional curve standardization) performed better at growth trend detection</w:t>
+        <w:t xml:space="preserve">Indeed, in a comparative analysis of several methods commonly used to detect growth trends, a conceptually parallel approach to that employed here (regional curve standardization) performed better at growth trend detection</w:t>
       </w:r>
       <w:r>
         <w:t xml:space="preserve"> </w:t>
@@ -11563,17 +11617,25 @@
         <w:t xml:space="preserve"> </w:t>
       </w:r>
       <w:r>
-        <w:t xml:space="preserve">For instance, …</w:t>
-      </w:r>
-      <w:r>
-        <w:t xml:space="preserve"> </w:t>
-      </w:r>
-      <w:r>
-        <w:rPr>
-          <w:iCs/>
-          <w:i/>
-        </w:rPr>
-        <w:t xml:space="preserve">give an example/more clear explanation here? (see Camille’s feedback)</w:t>
+        <w:t xml:space="preserve">For instance, the oldest trees, which are the only records available for the earliest decades, were the competitive winners, most likely with above-average growth rates</w:t>
+      </w:r>
+      <w:r>
+        <w:t xml:space="preserve"> </w:t>
+      </w:r>
+      <w:r>
+        <w:t xml:space="preserve">(Aubry-Kientz et al., 2015)</w:t>
+      </w:r>
+      <w:r>
+        <w:t xml:space="preserve">, thereby upwardly biasing growth rates in early decades</w:t>
+      </w:r>
+      <w:r>
+        <w:t xml:space="preserve"> </w:t>
+      </w:r>
+      <w:r>
+        <w:t xml:space="preserve">(Groenendijk et al., 2015)</w:t>
+      </w:r>
+      <w:r>
+        <w:t xml:space="preserve">.</w:t>
       </w:r>
       <w:r>
         <w:t xml:space="preserve"> </w:t>
@@ -11829,7 +11891,7 @@
         <w:t xml:space="preserve"> </w:t>
       </w:r>
       <w:r>
-        <w:t xml:space="preserve">In the Czech Republic (ZOF), acid deposition dramatically reduced growth in the late 20th century, with peak influence between the 1970s and the early 1990s</w:t>
+        <w:t xml:space="preserve">At Zofin, size-corrected growth rates were lowest in the 1970s and 1980s (Fig. S63), consistent with other studies from central Europe showing dramatic growth reductions due to acid deposition during this period</w:t>
       </w:r>
       <w:r>
         <w:t xml:space="preserve"> </w:t>
@@ -11838,13 +11900,13 @@
         <w:t xml:space="preserve">(Elling et al., 2009; Šamonil &amp; Vrška, 2008)</w:t>
       </w:r>
       <w:r>
-        <w:t xml:space="preserve">, as captured in our records (Fig. S63), and this influenced linear growth trends of various species differently within the GLS model.</w:t>
-      </w:r>
-      <w:r>
-        <w:t xml:space="preserve"> </w:t>
-      </w:r>
-      <w:r>
-        <w:t xml:space="preserve">In cases such as this, a non-linear response function to year, or incorporation of data on pollution, would be needed to accurately capture changing growth trends, but that is beyond the scope of the current analysis.</w:t>
+        <w:t xml:space="preserve">.</w:t>
+      </w:r>
+      <w:r>
+        <w:t xml:space="preserve"> </w:t>
+      </w:r>
+      <w:r>
+        <w:t xml:space="preserve">Non-linear trends such as this would be more accurately described by a non-linear response function to year, or incorporation of data on pollution, but that is beyond the scope of the current analysis.</w:t>
       </w:r>
       <w:r>
         <w:t xml:space="preserve"> </w:t>
@@ -12467,7 +12529,7 @@
       </w:r>
     </w:p>
     <w:bookmarkEnd w:id="57"/>
-    <w:bookmarkStart w:id="308" w:name="References"/>
+    <w:bookmarkStart w:id="314" w:name="References"/>
     <w:p>
       <w:pPr>
         <w:pStyle w:val="Heading1"/>
@@ -12476,7 +12538,7 @@
         <w:t xml:space="preserve">References</w:t>
       </w:r>
     </w:p>
-    <w:bookmarkStart w:id="307" w:name="refs"/>
+    <w:bookmarkStart w:id="313" w:name="refs"/>
     <w:bookmarkStart w:id="59" w:name="ref-alexander_potential_2019"/>
     <w:p>
       <w:pPr>
@@ -13040,12 +13102,59 @@
       </w:hyperlink>
     </w:p>
     <w:bookmarkEnd w:id="75"/>
-    <w:bookmarkStart w:id="77" w:name="ref-babst_when_2018"/>
+    <w:bookmarkStart w:id="77" w:name="ref-aubry-kientz_joint_2015"/>
     <w:p>
       <w:pPr>
         <w:pStyle w:val="Bibliography"/>
       </w:pPr>
       <w:r>
+        <w:t xml:space="preserve">Aubry-Kientz, M., Rossi, V., Boreux, J.-J., &amp; Hérault, B. (2015). A joint individual-based model coupling growth and mortality reveals that tree vigor is a key component of tropical forest dynamics.</w:t>
+      </w:r>
+      <w:r>
+        <w:t xml:space="preserve"> </w:t>
+      </w:r>
+      <w:r>
+        <w:rPr>
+          <w:iCs/>
+          <w:i/>
+        </w:rPr>
+        <w:t xml:space="preserve">Ecology and Evolution</w:t>
+      </w:r>
+      <w:r>
+        <w:t xml:space="preserve">,</w:t>
+      </w:r>
+      <w:r>
+        <w:t xml:space="preserve"> </w:t>
+      </w:r>
+      <w:r>
+        <w:rPr>
+          <w:iCs/>
+          <w:i/>
+        </w:rPr>
+        <w:t xml:space="preserve">5</w:t>
+      </w:r>
+      <w:r>
+        <w:t xml:space="preserve">(12), 2457–2465.</w:t>
+      </w:r>
+      <w:r>
+        <w:t xml:space="preserve"> </w:t>
+      </w:r>
+      <w:hyperlink r:id="rId76">
+        <w:r>
+          <w:rPr>
+            <w:rStyle w:val="Hyperlink"/>
+          </w:rPr>
+          <w:t xml:space="preserve">https://doi.org/10.1002/ece3.1532</w:t>
+        </w:r>
+      </w:hyperlink>
+    </w:p>
+    <w:bookmarkEnd w:id="77"/>
+    <w:bookmarkStart w:id="79" w:name="ref-babst_when_2018"/>
+    <w:p>
+      <w:pPr>
+        <w:pStyle w:val="Bibliography"/>
+      </w:pPr>
+      <w:r>
         <w:t xml:space="preserve">Babst, F., Bodesheim, P., Charney, N., Friend, A. D., Girardin, M. P., Klesse, S., Moore, D. J. P., Seftigen, K., Björklund, J., Bouriaud, O., Dawson, A., DeRose, R. J., Dietze, M. C., Eckes, A. H., Enquist, B., Frank, D. C., Mahecha, M. D., Poulter, B., Record, S., … Evans, M. E. K. (2018). When tree rings go global:</w:t>
       </w:r>
       <w:r>
@@ -13089,7 +13198,7 @@
       <w:r>
         <w:t xml:space="preserve"> </w:t>
       </w:r>
-      <w:hyperlink r:id="rId76">
+      <w:hyperlink r:id="rId78">
         <w:r>
           <w:rPr>
             <w:rStyle w:val="Hyperlink"/>
@@ -13098,8 +13207,8 @@
         </w:r>
       </w:hyperlink>
     </w:p>
-    <w:bookmarkEnd w:id="77"/>
-    <w:bookmarkStart w:id="79" w:name="ref-babst_twentieth_2019"/>
+    <w:bookmarkEnd w:id="79"/>
+    <w:bookmarkStart w:id="81" w:name="ref-babst_twentieth_2019"/>
     <w:p>
       <w:pPr>
         <w:pStyle w:val="Bibliography"/>
@@ -13136,7 +13245,7 @@
       <w:r>
         <w:t xml:space="preserve"> </w:t>
       </w:r>
-      <w:hyperlink r:id="rId78">
+      <w:hyperlink r:id="rId80">
         <w:r>
           <w:rPr>
             <w:rStyle w:val="Hyperlink"/>
@@ -13145,8 +13254,8 @@
         </w:r>
       </w:hyperlink>
     </w:p>
-    <w:bookmarkEnd w:id="79"/>
-    <w:bookmarkStart w:id="81" w:name="ref-baltzer_forests_2014"/>
+    <w:bookmarkEnd w:id="81"/>
+    <w:bookmarkStart w:id="83" w:name="ref-baltzer_forests_2014"/>
     <w:p>
       <w:pPr>
         <w:pStyle w:val="Bibliography"/>
@@ -13183,7 +13292,7 @@
       <w:r>
         <w:t xml:space="preserve"> </w:t>
       </w:r>
-      <w:hyperlink r:id="rId80">
+      <w:hyperlink r:id="rId82">
         <w:r>
           <w:rPr>
             <w:rStyle w:val="Hyperlink"/>
@@ -13192,8 +13301,8 @@
         </w:r>
       </w:hyperlink>
     </w:p>
-    <w:bookmarkEnd w:id="81"/>
-    <w:bookmarkStart w:id="82" w:name="ref-banburymorgan_global_2021"/>
+    <w:bookmarkEnd w:id="83"/>
+    <w:bookmarkStart w:id="84" w:name="ref-banburymorgan_global_2021"/>
     <w:p>
       <w:pPr>
         <w:pStyle w:val="Bibliography"/>
@@ -13228,8 +13337,8 @@
         <w:t xml:space="preserve">.</w:t>
       </w:r>
     </w:p>
-    <w:bookmarkEnd w:id="82"/>
-    <w:bookmarkStart w:id="84" w:name="ref-beedlow_importance_2013"/>
+    <w:bookmarkEnd w:id="84"/>
+    <w:bookmarkStart w:id="86" w:name="ref-beedlow_importance_2013"/>
     <w:p>
       <w:pPr>
         <w:pStyle w:val="Bibliography"/>
@@ -13293,7 +13402,7 @@
       <w:r>
         <w:t xml:space="preserve"> </w:t>
       </w:r>
-      <w:hyperlink r:id="rId83">
+      <w:hyperlink r:id="rId85">
         <w:r>
           <w:rPr>
             <w:rStyle w:val="Hyperlink"/>
@@ -13302,8 +13411,8 @@
         </w:r>
       </w:hyperlink>
     </w:p>
-    <w:bookmarkEnd w:id="84"/>
-    <w:bookmarkStart w:id="86" w:name="ref-belmecheri_precipitation_2021"/>
+    <w:bookmarkEnd w:id="86"/>
+    <w:bookmarkStart w:id="88" w:name="ref-belmecheri_precipitation_2021"/>
     <w:p>
       <w:pPr>
         <w:pStyle w:val="Bibliography"/>
@@ -13352,7 +13461,7 @@
       <w:r>
         <w:t xml:space="preserve"> </w:t>
       </w:r>
-      <w:hyperlink r:id="rId85">
+      <w:hyperlink r:id="rId87">
         <w:r>
           <w:rPr>
             <w:rStyle w:val="Hyperlink"/>
@@ -13361,8 +13470,8 @@
         </w:r>
       </w:hyperlink>
     </w:p>
-    <w:bookmarkEnd w:id="86"/>
-    <w:bookmarkStart w:id="88" w:name="ref-bennett_larger_2015"/>
+    <w:bookmarkEnd w:id="88"/>
+    <w:bookmarkStart w:id="90" w:name="ref-bennett_larger_2015"/>
     <w:p>
       <w:pPr>
         <w:pStyle w:val="Bibliography"/>
@@ -13399,7 +13508,7 @@
       <w:r>
         <w:t xml:space="preserve"> </w:t>
       </w:r>
-      <w:hyperlink r:id="rId87">
+      <w:hyperlink r:id="rId89">
         <w:r>
           <w:rPr>
             <w:rStyle w:val="Hyperlink"/>
@@ -13408,8 +13517,8 @@
         </w:r>
       </w:hyperlink>
     </w:p>
-    <w:bookmarkEnd w:id="88"/>
-    <w:bookmarkStart w:id="90" w:name="ref-biondi_theorydriven_2008"/>
+    <w:bookmarkEnd w:id="90"/>
+    <w:bookmarkStart w:id="92" w:name="ref-biondi_theorydriven_2008"/>
     <w:p>
       <w:pPr>
         <w:pStyle w:val="Bibliography"/>
@@ -13512,7 +13621,7 @@
       <w:r>
         <w:t xml:space="preserve"> </w:t>
       </w:r>
-      <w:hyperlink r:id="rId89">
+      <w:hyperlink r:id="rId91">
         <w:r>
           <w:rPr>
             <w:rStyle w:val="Hyperlink"/>
@@ -13521,8 +13630,8 @@
         </w:r>
       </w:hyperlink>
     </w:p>
-    <w:bookmarkEnd w:id="90"/>
-    <w:bookmarkStart w:id="92" w:name="ref-birch_birch_2020b"/>
+    <w:bookmarkEnd w:id="92"/>
+    <w:bookmarkStart w:id="94" w:name="ref-birch_birch_2020b"/>
     <w:p>
       <w:pPr>
         <w:pStyle w:val="Bibliography"/>
@@ -13576,7 +13685,7 @@
       <w:r>
         <w:t xml:space="preserve">. https://doi.org/</w:t>
       </w:r>
-      <w:hyperlink r:id="rId91">
+      <w:hyperlink r:id="rId93">
         <w:r>
           <w:rPr>
             <w:rStyle w:val="Hyperlink"/>
@@ -13585,8 +13694,8 @@
         </w:r>
       </w:hyperlink>
     </w:p>
-    <w:bookmarkEnd w:id="92"/>
-    <w:bookmarkStart w:id="94" w:name="ref-birch_birch_2020c"/>
+    <w:bookmarkEnd w:id="94"/>
+    <w:bookmarkStart w:id="96" w:name="ref-birch_birch_2020c"/>
     <w:p>
       <w:pPr>
         <w:pStyle w:val="Bibliography"/>
@@ -13640,7 +13749,7 @@
       <w:r>
         <w:t xml:space="preserve">. https://doi.org/</w:t>
       </w:r>
-      <w:hyperlink r:id="rId93">
+      <w:hyperlink r:id="rId95">
         <w:r>
           <w:rPr>
             <w:rStyle w:val="Hyperlink"/>
@@ -13649,8 +13758,8 @@
         </w:r>
       </w:hyperlink>
     </w:p>
-    <w:bookmarkEnd w:id="94"/>
-    <w:bookmarkStart w:id="96" w:name="ref-birch_birch_2020"/>
+    <w:bookmarkEnd w:id="96"/>
+    <w:bookmarkStart w:id="98" w:name="ref-birch_birch_2020"/>
     <w:p>
       <w:pPr>
         <w:pStyle w:val="Bibliography"/>
@@ -13704,7 +13813,7 @@
       <w:r>
         <w:t xml:space="preserve">. https://doi.org/</w:t>
       </w:r>
-      <w:hyperlink r:id="rId95">
+      <w:hyperlink r:id="rId97">
         <w:r>
           <w:rPr>
             <w:rStyle w:val="Hyperlink"/>
@@ -13713,8 +13822,8 @@
         </w:r>
       </w:hyperlink>
     </w:p>
-    <w:bookmarkEnd w:id="96"/>
-    <w:bookmarkStart w:id="98" w:name="ref-bowman_detecting_2013"/>
+    <w:bookmarkEnd w:id="98"/>
+    <w:bookmarkStart w:id="100" w:name="ref-bowman_detecting_2013"/>
     <w:p>
       <w:pPr>
         <w:pStyle w:val="Bibliography"/>
@@ -13751,7 +13860,7 @@
       <w:r>
         <w:t xml:space="preserve"> </w:t>
       </w:r>
-      <w:hyperlink r:id="rId97">
+      <w:hyperlink r:id="rId99">
         <w:r>
           <w:rPr>
             <w:rStyle w:val="Hyperlink"/>
@@ -13760,8 +13869,8 @@
         </w:r>
       </w:hyperlink>
     </w:p>
-    <w:bookmarkEnd w:id="98"/>
-    <w:bookmarkStart w:id="100" w:name="ref-braker_measuring_2002"/>
+    <w:bookmarkEnd w:id="100"/>
+    <w:bookmarkStart w:id="102" w:name="ref-braker_measuring_2002"/>
     <w:p>
       <w:pPr>
         <w:pStyle w:val="Bibliography"/>
@@ -13807,7 +13916,7 @@
       <w:r>
         <w:t xml:space="preserve"> </w:t>
       </w:r>
-      <w:hyperlink r:id="rId99">
+      <w:hyperlink r:id="rId101">
         <w:r>
           <w:rPr>
             <w:rStyle w:val="Hyperlink"/>
@@ -13816,8 +13925,8 @@
         </w:r>
       </w:hyperlink>
     </w:p>
-    <w:bookmarkEnd w:id="100"/>
-    <w:bookmarkStart w:id="102" w:name="ref-brienen_detecting_2012"/>
+    <w:bookmarkEnd w:id="102"/>
+    <w:bookmarkStart w:id="104" w:name="ref-brienen_detecting_2012"/>
     <w:p>
       <w:pPr>
         <w:pStyle w:val="Bibliography"/>
@@ -13887,7 +13996,7 @@
       <w:r>
         <w:t xml:space="preserve"> </w:t>
       </w:r>
-      <w:hyperlink r:id="rId101">
+      <w:hyperlink r:id="rId103">
         <w:r>
           <w:rPr>
             <w:rStyle w:val="Hyperlink"/>
@@ -13896,8 +14005,8 @@
         </w:r>
       </w:hyperlink>
     </w:p>
-    <w:bookmarkEnd w:id="102"/>
-    <w:bookmarkStart w:id="104" w:name="ref-brienen_tree_2017"/>
+    <w:bookmarkEnd w:id="104"/>
+    <w:bookmarkStart w:id="106" w:name="ref-brienen_tree_2017"/>
     <w:p>
       <w:pPr>
         <w:pStyle w:val="Bibliography"/>
@@ -13934,7 +14043,7 @@
       <w:r>
         <w:t xml:space="preserve"> </w:t>
       </w:r>
-      <w:hyperlink r:id="rId103">
+      <w:hyperlink r:id="rId105">
         <w:r>
           <w:rPr>
             <w:rStyle w:val="Hyperlink"/>
@@ -13943,8 +14052,8 @@
         </w:r>
       </w:hyperlink>
     </w:p>
-    <w:bookmarkEnd w:id="104"/>
-    <w:bookmarkStart w:id="106" w:name="ref-bumann_assessing_2019"/>
+    <w:bookmarkEnd w:id="106"/>
+    <w:bookmarkStart w:id="108" w:name="ref-bumann_assessing_2019"/>
     <w:p>
       <w:pPr>
         <w:pStyle w:val="Bibliography"/>
@@ -14049,7 +14158,7 @@
       <w:r>
         <w:t xml:space="preserve"> </w:t>
       </w:r>
-      <w:hyperlink r:id="rId105">
+      <w:hyperlink r:id="rId107">
         <w:r>
           <w:rPr>
             <w:rStyle w:val="Hyperlink"/>
@@ -14058,8 +14167,8 @@
         </w:r>
       </w:hyperlink>
     </w:p>
-    <w:bookmarkEnd w:id="106"/>
-    <w:bookmarkStart w:id="108" w:name="ref-buntgen_2500_2011"/>
+    <w:bookmarkEnd w:id="108"/>
+    <w:bookmarkStart w:id="110" w:name="ref-buntgen_2500_2011"/>
     <w:p>
       <w:pPr>
         <w:pStyle w:val="Bibliography"/>
@@ -14129,7 +14238,7 @@
       <w:r>
         <w:t xml:space="preserve"> </w:t>
       </w:r>
-      <w:hyperlink r:id="rId107">
+      <w:hyperlink r:id="rId109">
         <w:r>
           <w:rPr>
             <w:rStyle w:val="Hyperlink"/>
@@ -14138,8 +14247,8 @@
         </w:r>
       </w:hyperlink>
     </w:p>
-    <w:bookmarkEnd w:id="108"/>
-    <w:bookmarkStart w:id="110" w:name="ref-cailleret_synthesis_2017"/>
+    <w:bookmarkEnd w:id="110"/>
+    <w:bookmarkStart w:id="112" w:name="ref-cailleret_synthesis_2017"/>
     <w:p>
       <w:pPr>
         <w:pStyle w:val="Bibliography"/>
@@ -14176,7 +14285,7 @@
       <w:r>
         <w:t xml:space="preserve"> </w:t>
       </w:r>
-      <w:hyperlink r:id="rId109">
+      <w:hyperlink r:id="rId111">
         <w:r>
           <w:rPr>
             <w:rStyle w:val="Hyperlink"/>
@@ -14185,8 +14294,8 @@
         </w:r>
       </w:hyperlink>
     </w:p>
-    <w:bookmarkEnd w:id="110"/>
-    <w:bookmarkStart w:id="112" w:name="ref-carrer_individualistic_2011"/>
+    <w:bookmarkEnd w:id="112"/>
+    <w:bookmarkStart w:id="114" w:name="ref-carrer_individualistic_2011"/>
     <w:p>
       <w:pPr>
         <w:pStyle w:val="Bibliography"/>
@@ -14256,7 +14365,7 @@
       <w:r>
         <w:t xml:space="preserve"> </w:t>
       </w:r>
-      <w:hyperlink r:id="rId111">
+      <w:hyperlink r:id="rId113">
         <w:r>
           <w:rPr>
             <w:rStyle w:val="Hyperlink"/>
@@ -14265,8 +14374,8 @@
         </w:r>
       </w:hyperlink>
     </w:p>
-    <w:bookmarkEnd w:id="112"/>
-    <w:bookmarkStart w:id="114" w:name="ref-cavin_highest_2017"/>
+    <w:bookmarkEnd w:id="114"/>
+    <w:bookmarkStart w:id="116" w:name="ref-cavin_highest_2017"/>
     <w:p>
       <w:pPr>
         <w:pStyle w:val="Bibliography"/>
@@ -14324,7 +14433,7 @@
       <w:r>
         <w:t xml:space="preserve"> </w:t>
       </w:r>
-      <w:hyperlink r:id="rId113">
+      <w:hyperlink r:id="rId115">
         <w:r>
           <w:rPr>
             <w:rStyle w:val="Hyperlink"/>
@@ -14333,8 +14442,8 @@
         </w:r>
       </w:hyperlink>
     </w:p>
-    <w:bookmarkEnd w:id="114"/>
-    <w:bookmarkStart w:id="116" w:name="ref-charney_observed_2016"/>
+    <w:bookmarkEnd w:id="116"/>
+    <w:bookmarkStart w:id="118" w:name="ref-charney_observed_2016"/>
     <w:p>
       <w:pPr>
         <w:pStyle w:val="Bibliography"/>
@@ -14383,7 +14492,7 @@
       <w:r>
         <w:t xml:space="preserve"> </w:t>
       </w:r>
-      <w:hyperlink r:id="rId115">
+      <w:hyperlink r:id="rId117">
         <w:r>
           <w:rPr>
             <w:rStyle w:val="Hyperlink"/>
@@ -14392,8 +14501,8 @@
         </w:r>
       </w:hyperlink>
     </w:p>
-    <w:bookmarkEnd w:id="116"/>
-    <w:bookmarkStart w:id="118" w:name="ref-cherubini_potential_1998"/>
+    <w:bookmarkEnd w:id="118"/>
+    <w:bookmarkStart w:id="120" w:name="ref-cherubini_potential_1998"/>
     <w:p>
       <w:pPr>
         <w:pStyle w:val="Bibliography"/>
@@ -14451,7 +14560,7 @@
       <w:r>
         <w:t xml:space="preserve"> </w:t>
       </w:r>
-      <w:hyperlink r:id="rId117">
+      <w:hyperlink r:id="rId119">
         <w:r>
           <w:rPr>
             <w:rStyle w:val="Hyperlink"/>
@@ -14460,8 +14569,8 @@
         </w:r>
       </w:hyperlink>
     </w:p>
-    <w:bookmarkEnd w:id="118"/>
-    <w:bookmarkStart w:id="120" w:name="ref-cook_treering_1982"/>
+    <w:bookmarkEnd w:id="120"/>
+    <w:bookmarkStart w:id="122" w:name="ref-cook_treering_1982"/>
     <w:p>
       <w:pPr>
         <w:pStyle w:val="Bibliography"/>
@@ -14511,7 +14620,7 @@
       <w:r>
         <w:t xml:space="preserve"> </w:t>
       </w:r>
-      <w:hyperlink r:id="rId119">
+      <w:hyperlink r:id="rId121">
         <w:r>
           <w:rPr>
             <w:rStyle w:val="Hyperlink"/>
@@ -14520,8 +14629,8 @@
         </w:r>
       </w:hyperlink>
     </w:p>
-    <w:bookmarkEnd w:id="120"/>
-    <w:bookmarkStart w:id="122" w:name="ref-cook_climate_1989"/>
+    <w:bookmarkEnd w:id="122"/>
+    <w:bookmarkStart w:id="124" w:name="ref-cook_climate_1989"/>
     <w:p>
       <w:pPr>
         <w:pStyle w:val="Bibliography"/>
@@ -14570,7 +14679,7 @@
       <w:r>
         <w:t xml:space="preserve"> </w:t>
       </w:r>
-      <w:hyperlink r:id="rId121">
+      <w:hyperlink r:id="rId123">
         <w:r>
           <w:rPr>
             <w:rStyle w:val="Hyperlink"/>
@@ -14579,8 +14688,8 @@
         </w:r>
       </w:hyperlink>
     </w:p>
-    <w:bookmarkEnd w:id="122"/>
-    <w:bookmarkStart w:id="124" w:name="ref-cook_calculating_1997"/>
+    <w:bookmarkEnd w:id="124"/>
+    <w:bookmarkStart w:id="126" w:name="ref-cook_calculating_1997"/>
     <w:p>
       <w:pPr>
         <w:pStyle w:val="Bibliography"/>
@@ -14617,7 +14726,7 @@
       <w:r>
         <w:t xml:space="preserve"> </w:t>
       </w:r>
-      <w:hyperlink r:id="rId123">
+      <w:hyperlink r:id="rId125">
         <w:r>
           <w:rPr>
             <w:rStyle w:val="Hyperlink"/>
@@ -14626,8 +14735,8 @@
         </w:r>
       </w:hyperlink>
     </w:p>
-    <w:bookmarkEnd w:id="124"/>
-    <w:bookmarkStart w:id="126" w:name="ref-davies_forestgeo_2021"/>
+    <w:bookmarkEnd w:id="126"/>
+    <w:bookmarkStart w:id="128" w:name="ref-davies_forestgeo_2021"/>
     <w:p>
       <w:pPr>
         <w:pStyle w:val="Bibliography"/>
@@ -14685,7 +14794,7 @@
       <w:r>
         <w:t xml:space="preserve"> </w:t>
       </w:r>
-      <w:hyperlink r:id="rId125">
+      <w:hyperlink r:id="rId127">
         <w:r>
           <w:rPr>
             <w:rStyle w:val="Hyperlink"/>
@@ -14694,8 +14803,8 @@
         </w:r>
       </w:hyperlink>
     </w:p>
-    <w:bookmarkEnd w:id="126"/>
-    <w:bookmarkStart w:id="128" w:name="ref-davis_forest_2009"/>
+    <w:bookmarkEnd w:id="128"/>
+    <w:bookmarkStart w:id="130" w:name="ref-davis_forest_2009"/>
     <w:p>
       <w:pPr>
         <w:pStyle w:val="Bibliography"/>
@@ -14732,7 +14841,7 @@
       <w:r>
         <w:t xml:space="preserve"> </w:t>
       </w:r>
-      <w:hyperlink r:id="rId127">
+      <w:hyperlink r:id="rId129">
         <w:r>
           <w:rPr>
             <w:rStyle w:val="Hyperlink"/>
@@ -14741,8 +14850,8 @@
         </w:r>
       </w:hyperlink>
     </w:p>
-    <w:bookmarkEnd w:id="128"/>
-    <w:bookmarkStart w:id="130" w:name="ref-dearborn_permafrost_2020"/>
+    <w:bookmarkEnd w:id="130"/>
+    <w:bookmarkStart w:id="132" w:name="ref-dearborn_permafrost_2020"/>
     <w:p>
       <w:pPr>
         <w:pStyle w:val="Bibliography"/>
@@ -14766,7 +14875,7 @@
       <w:r>
         <w:t xml:space="preserve"> </w:t>
       </w:r>
-      <w:hyperlink r:id="rId129">
+      <w:hyperlink r:id="rId131">
         <w:r>
           <w:rPr>
             <w:rStyle w:val="Hyperlink"/>
@@ -14775,8 +14884,8 @@
         </w:r>
       </w:hyperlink>
     </w:p>
-    <w:bookmarkEnd w:id="130"/>
-    <w:bookmarkStart w:id="132" w:name="ref-desoto_low_2020"/>
+    <w:bookmarkEnd w:id="132"/>
+    <w:bookmarkStart w:id="134" w:name="ref-desoto_low_2020"/>
     <w:p>
       <w:pPr>
         <w:pStyle w:val="Bibliography"/>
@@ -14813,7 +14922,7 @@
       <w:r>
         <w:t xml:space="preserve"> </w:t>
       </w:r>
-      <w:hyperlink r:id="rId131">
+      <w:hyperlink r:id="rId133">
         <w:r>
           <w:rPr>
             <w:rStyle w:val="Hyperlink"/>
@@ -14822,8 +14931,8 @@
         </w:r>
       </w:hyperlink>
     </w:p>
-    <w:bookmarkEnd w:id="132"/>
-    <w:bookmarkStart w:id="134" w:name="ref-dye_comparing_2016"/>
+    <w:bookmarkEnd w:id="134"/>
+    <w:bookmarkStart w:id="136" w:name="ref-dye_comparing_2016"/>
     <w:p>
       <w:pPr>
         <w:pStyle w:val="Bibliography"/>
@@ -14875,7 +14984,7 @@
       <w:r>
         <w:t xml:space="preserve"> </w:t>
       </w:r>
-      <w:hyperlink r:id="rId133">
+      <w:hyperlink r:id="rId135">
         <w:r>
           <w:rPr>
             <w:rStyle w:val="Hyperlink"/>
@@ -14884,8 +14993,8 @@
         </w:r>
       </w:hyperlink>
     </w:p>
-    <w:bookmarkEnd w:id="134"/>
-    <w:bookmarkStart w:id="136" w:name="ref-elling_dendroecological_2009"/>
+    <w:bookmarkEnd w:id="136"/>
+    <w:bookmarkStart w:id="138" w:name="ref-elling_dendroecological_2009"/>
     <w:p>
       <w:pPr>
         <w:pStyle w:val="Bibliography"/>
@@ -14949,7 +15058,7 @@
       <w:r>
         <w:t xml:space="preserve"> </w:t>
       </w:r>
-      <w:hyperlink r:id="rId135">
+      <w:hyperlink r:id="rId137">
         <w:r>
           <w:rPr>
             <w:rStyle w:val="Hyperlink"/>
@@ -14958,8 +15067,8 @@
         </w:r>
       </w:hyperlink>
     </w:p>
-    <w:bookmarkEnd w:id="136"/>
-    <w:bookmarkStart w:id="138" w:name="ref-enquist_global_2002"/>
+    <w:bookmarkEnd w:id="138"/>
+    <w:bookmarkStart w:id="140" w:name="ref-enquist_global_2002"/>
     <w:p>
       <w:pPr>
         <w:pStyle w:val="Bibliography"/>
@@ -15041,7 +15150,7 @@
       <w:r>
         <w:t xml:space="preserve"> </w:t>
       </w:r>
-      <w:hyperlink r:id="rId137">
+      <w:hyperlink r:id="rId139">
         <w:r>
           <w:rPr>
             <w:rStyle w:val="Hyperlink"/>
@@ -15050,8 +15159,8 @@
         </w:r>
       </w:hyperlink>
     </w:p>
-    <w:bookmarkEnd w:id="138"/>
-    <w:bookmarkStart w:id="140" w:name="ref-esper_divergence_2009"/>
+    <w:bookmarkEnd w:id="140"/>
+    <w:bookmarkStart w:id="142" w:name="ref-esper_divergence_2009"/>
     <w:p>
       <w:pPr>
         <w:pStyle w:val="Bibliography"/>
@@ -15088,7 +15197,7 @@
       <w:r>
         <w:t xml:space="preserve"> </w:t>
       </w:r>
-      <w:hyperlink r:id="rId139">
+      <w:hyperlink r:id="rId141">
         <w:r>
           <w:rPr>
             <w:rStyle w:val="Hyperlink"/>
@@ -15097,8 +15206,8 @@
         </w:r>
       </w:hyperlink>
     </w:p>
-    <w:bookmarkEnd w:id="140"/>
-    <w:bookmarkStart w:id="142" w:name="ref-evans_fusing_2017"/>
+    <w:bookmarkEnd w:id="142"/>
+    <w:bookmarkStart w:id="144" w:name="ref-evans_fusing_2017"/>
     <w:p>
       <w:pPr>
         <w:pStyle w:val="Bibliography"/>
@@ -15135,7 +15244,7 @@
       <w:r>
         <w:t xml:space="preserve"> </w:t>
       </w:r>
-      <w:hyperlink r:id="rId141">
+      <w:hyperlink r:id="rId143">
         <w:r>
           <w:rPr>
             <w:rStyle w:val="Hyperlink"/>
@@ -15144,8 +15253,8 @@
         </w:r>
       </w:hyperlink>
     </w:p>
-    <w:bookmarkEnd w:id="142"/>
-    <w:bookmarkStart w:id="144" w:name="ref-finzi_carbon_2020"/>
+    <w:bookmarkEnd w:id="144"/>
+    <w:bookmarkStart w:id="146" w:name="ref-finzi_carbon_2020"/>
     <w:p>
       <w:pPr>
         <w:pStyle w:val="Bibliography"/>
@@ -15200,7 +15309,7 @@
       <w:r>
         <w:t xml:space="preserve"> </w:t>
       </w:r>
-      <w:hyperlink r:id="rId143">
+      <w:hyperlink r:id="rId145">
         <w:r>
           <w:rPr>
             <w:rStyle w:val="Hyperlink"/>
@@ -15209,8 +15318,8 @@
         </w:r>
       </w:hyperlink>
     </w:p>
-    <w:bookmarkEnd w:id="144"/>
-    <w:bookmarkStart w:id="146" w:name="ref-forrester_does_2021"/>
+    <w:bookmarkEnd w:id="146"/>
+    <w:bookmarkStart w:id="148" w:name="ref-forrester_does_2021"/>
     <w:p>
       <w:pPr>
         <w:pStyle w:val="Bibliography"/>
@@ -15247,7 +15356,7 @@
       <w:r>
         <w:t xml:space="preserve"> </w:t>
       </w:r>
-      <w:hyperlink r:id="rId145">
+      <w:hyperlink r:id="rId147">
         <w:r>
           <w:rPr>
             <w:rStyle w:val="Hyperlink"/>
@@ -15256,8 +15365,8 @@
         </w:r>
       </w:hyperlink>
     </w:p>
-    <w:bookmarkEnd w:id="146"/>
-    <w:bookmarkStart w:id="148" w:name="ref-foster_predicting_2016"/>
+    <w:bookmarkEnd w:id="148"/>
+    <w:bookmarkStart w:id="150" w:name="ref-foster_predicting_2016"/>
     <w:p>
       <w:pPr>
         <w:pStyle w:val="Bibliography"/>
@@ -15309,7 +15418,7 @@
       <w:r>
         <w:t xml:space="preserve"> </w:t>
       </w:r>
-      <w:hyperlink r:id="rId147">
+      <w:hyperlink r:id="rId149">
         <w:r>
           <w:rPr>
             <w:rStyle w:val="Hyperlink"/>
@@ -15318,8 +15427,8 @@
         </w:r>
       </w:hyperlink>
     </w:p>
-    <w:bookmarkEnd w:id="148"/>
-    <w:bookmarkStart w:id="149" w:name="ref-fritts_tree_1976"/>
+    <w:bookmarkEnd w:id="150"/>
+    <w:bookmarkStart w:id="151" w:name="ref-fritts_tree_1976"/>
     <w:p>
       <w:pPr>
         <w:pStyle w:val="Bibliography"/>
@@ -15350,8 +15459,8 @@
         <w:t xml:space="preserve">.</w:t>
       </w:r>
     </w:p>
-    <w:bookmarkEnd w:id="149"/>
-    <w:bookmarkStart w:id="151" w:name="ref-fritts_dendroecology_1989"/>
+    <w:bookmarkEnd w:id="151"/>
+    <w:bookmarkStart w:id="153" w:name="ref-fritts_dendroecology_1989"/>
     <w:p>
       <w:pPr>
         <w:pStyle w:val="Bibliography"/>
@@ -15446,7 +15555,7 @@
       <w:r>
         <w:t xml:space="preserve"> </w:t>
       </w:r>
-      <w:hyperlink r:id="rId150">
+      <w:hyperlink r:id="rId152">
         <w:r>
           <w:rPr>
             <w:rStyle w:val="Hyperlink"/>
@@ -15455,8 +15564,8 @@
         </w:r>
       </w:hyperlink>
     </w:p>
-    <w:bookmarkEnd w:id="151"/>
-    <w:bookmarkStart w:id="153" w:name="ref-furniss_reconciling_2017"/>
+    <w:bookmarkEnd w:id="153"/>
+    <w:bookmarkStart w:id="155" w:name="ref-furniss_reconciling_2017"/>
     <w:p>
       <w:pPr>
         <w:pStyle w:val="Bibliography"/>
@@ -15493,7 +15602,7 @@
       <w:r>
         <w:t xml:space="preserve"> </w:t>
       </w:r>
-      <w:hyperlink r:id="rId152">
+      <w:hyperlink r:id="rId154">
         <w:r>
           <w:rPr>
             <w:rStyle w:val="Hyperlink"/>
@@ -15502,8 +15611,8 @@
         </w:r>
       </w:hyperlink>
     </w:p>
-    <w:bookmarkEnd w:id="153"/>
-    <w:bookmarkStart w:id="155" w:name="ref-germain_climate_2020"/>
+    <w:bookmarkEnd w:id="155"/>
+    <w:bookmarkStart w:id="157" w:name="ref-germain_climate_2020"/>
     <w:p>
       <w:pPr>
         <w:pStyle w:val="Bibliography"/>
@@ -15540,7 +15649,7 @@
       <w:r>
         <w:t xml:space="preserve"> </w:t>
       </w:r>
-      <w:hyperlink r:id="rId154">
+      <w:hyperlink r:id="rId156">
         <w:r>
           <w:rPr>
             <w:rStyle w:val="Hyperlink"/>
@@ -15549,8 +15658,8 @@
         </w:r>
       </w:hyperlink>
     </w:p>
-    <w:bookmarkEnd w:id="155"/>
-    <w:bookmarkStart w:id="157" w:name="ref-gillerot_tree_2020"/>
+    <w:bookmarkEnd w:id="157"/>
+    <w:bookmarkStart w:id="159" w:name="ref-gillerot_tree_2020"/>
     <w:p>
       <w:pPr>
         <w:pStyle w:val="Bibliography"/>
@@ -15628,7 +15737,7 @@
       <w:r>
         <w:t xml:space="preserve"> </w:t>
       </w:r>
-      <w:hyperlink r:id="rId156">
+      <w:hyperlink r:id="rId158">
         <w:r>
           <w:rPr>
             <w:rStyle w:val="Hyperlink"/>
@@ -15637,8 +15746,8 @@
         </w:r>
       </w:hyperlink>
     </w:p>
-    <w:bookmarkEnd w:id="157"/>
-    <w:bookmarkStart w:id="159" w:name="ref-girardin_no_2016"/>
+    <w:bookmarkEnd w:id="159"/>
+    <w:bookmarkStart w:id="161" w:name="ref-girardin_no_2016"/>
     <w:p>
       <w:pPr>
         <w:pStyle w:val="Bibliography"/>
@@ -15692,7 +15801,7 @@
       <w:r>
         <w:t xml:space="preserve"> </w:t>
       </w:r>
-      <w:hyperlink r:id="rId158">
+      <w:hyperlink r:id="rId160">
         <w:r>
           <w:rPr>
             <w:rStyle w:val="Hyperlink"/>
@@ -15701,8 +15810,8 @@
         </w:r>
       </w:hyperlink>
     </w:p>
-    <w:bookmarkEnd w:id="159"/>
-    <w:bookmarkStart w:id="160" w:name="ref-goulden_patterns_2011"/>
+    <w:bookmarkEnd w:id="161"/>
+    <w:bookmarkStart w:id="162" w:name="ref-goulden_patterns_2011"/>
     <w:p>
       <w:pPr>
         <w:pStyle w:val="Bibliography"/>
@@ -15767,8 +15876,8 @@
         <w:t xml:space="preserve">(2), 855–871.</w:t>
       </w:r>
     </w:p>
-    <w:bookmarkEnd w:id="160"/>
-    <w:bookmarkStart w:id="162" w:name="ref-graumlich_longterm_1989"/>
+    <w:bookmarkEnd w:id="162"/>
+    <w:bookmarkStart w:id="164" w:name="ref-graumlich_longterm_1989"/>
     <w:p>
       <w:pPr>
         <w:pStyle w:val="Bibliography"/>
@@ -15841,7 +15950,7 @@
       <w:r>
         <w:t xml:space="preserve"> </w:t>
       </w:r>
-      <w:hyperlink r:id="rId161">
+      <w:hyperlink r:id="rId163">
         <w:r>
           <w:rPr>
             <w:rStyle w:val="Hyperlink"/>
@@ -15850,8 +15959,8 @@
         </w:r>
       </w:hyperlink>
     </w:p>
-    <w:bookmarkEnd w:id="162"/>
-    <w:bookmarkStart w:id="164" w:name="ref-groenendijk_no_2015"/>
+    <w:bookmarkEnd w:id="164"/>
+    <w:bookmarkStart w:id="166" w:name="ref-groenendijk_no_2015"/>
     <w:p>
       <w:pPr>
         <w:pStyle w:val="Bibliography"/>
@@ -15888,7 +15997,7 @@
       <w:r>
         <w:t xml:space="preserve"> </w:t>
       </w:r>
-      <w:hyperlink r:id="rId163">
+      <w:hyperlink r:id="rId165">
         <w:r>
           <w:rPr>
             <w:rStyle w:val="Hyperlink"/>
@@ -15897,8 +16006,8 @@
         </w:r>
       </w:hyperlink>
     </w:p>
-    <w:bookmarkEnd w:id="164"/>
-    <w:bookmarkStart w:id="166" w:name="ref-hacket-pain_consistent_2016"/>
+    <w:bookmarkEnd w:id="166"/>
+    <w:bookmarkStart w:id="168" w:name="ref-hacket-pain_consistent_2016"/>
     <w:p>
       <w:pPr>
         <w:pStyle w:val="Bibliography"/>
@@ -15947,7 +16056,7 @@
       <w:r>
         <w:t xml:space="preserve"> </w:t>
       </w:r>
-      <w:hyperlink r:id="rId165">
+      <w:hyperlink r:id="rId167">
         <w:r>
           <w:rPr>
             <w:rStyle w:val="Hyperlink"/>
@@ -15956,8 +16065,8 @@
         </w:r>
       </w:hyperlink>
     </w:p>
-    <w:bookmarkEnd w:id="166"/>
-    <w:bookmarkStart w:id="168" w:name="ref-hararuk_tree_2019"/>
+    <w:bookmarkEnd w:id="168"/>
+    <w:bookmarkStart w:id="170" w:name="ref-hararuk_tree_2019"/>
     <w:p>
       <w:pPr>
         <w:pStyle w:val="Bibliography"/>
@@ -16024,7 +16133,7 @@
       <w:r>
         <w:t xml:space="preserve"> </w:t>
       </w:r>
-      <w:hyperlink r:id="rId167">
+      <w:hyperlink r:id="rId169">
         <w:r>
           <w:rPr>
             <w:rStyle w:val="Hyperlink"/>
@@ -16033,8 +16142,8 @@
         </w:r>
       </w:hyperlink>
     </w:p>
-    <w:bookmarkEnd w:id="168"/>
-    <w:bookmarkStart w:id="170" w:name="ref-harris_updated_2014"/>
+    <w:bookmarkEnd w:id="170"/>
+    <w:bookmarkStart w:id="172" w:name="ref-harris_updated_2014"/>
     <w:p>
       <w:pPr>
         <w:pStyle w:val="Bibliography"/>
@@ -16089,7 +16198,7 @@
       <w:r>
         <w:t xml:space="preserve"> </w:t>
       </w:r>
-      <w:hyperlink r:id="rId169">
+      <w:hyperlink r:id="rId171">
         <w:r>
           <w:rPr>
             <w:rStyle w:val="Hyperlink"/>
@@ -16098,8 +16207,8 @@
         </w:r>
       </w:hyperlink>
     </w:p>
-    <w:bookmarkEnd w:id="170"/>
-    <w:bookmarkStart w:id="172" w:name="ref-harris_version_2020"/>
+    <w:bookmarkEnd w:id="172"/>
+    <w:bookmarkStart w:id="174" w:name="ref-harris_version_2020"/>
     <w:p>
       <w:pPr>
         <w:pStyle w:val="Bibliography"/>
@@ -16148,7 +16257,7 @@
       <w:r>
         <w:t xml:space="preserve"> </w:t>
       </w:r>
-      <w:hyperlink r:id="rId171">
+      <w:hyperlink r:id="rId173">
         <w:r>
           <w:rPr>
             <w:rStyle w:val="Hyperlink"/>
@@ -16157,8 +16266,8 @@
         </w:r>
       </w:hyperlink>
     </w:p>
-    <w:bookmarkEnd w:id="172"/>
-    <w:bookmarkStart w:id="174" w:name="ref-helcoski_growing_2019"/>
+    <w:bookmarkEnd w:id="174"/>
+    <w:bookmarkStart w:id="176" w:name="ref-helcoski_growing_2019"/>
     <w:p>
       <w:pPr>
         <w:pStyle w:val="Bibliography"/>
@@ -16195,7 +16304,7 @@
       <w:r>
         <w:t xml:space="preserve"> </w:t>
       </w:r>
-      <w:hyperlink r:id="rId173">
+      <w:hyperlink r:id="rId175">
         <w:r>
           <w:rPr>
             <w:rStyle w:val="Hyperlink"/>
@@ -16204,8 +16313,8 @@
         </w:r>
       </w:hyperlink>
     </w:p>
-    <w:bookmarkEnd w:id="174"/>
-    <w:bookmarkStart w:id="176" w:name="ref-hember_tree_2019"/>
+    <w:bookmarkEnd w:id="176"/>
+    <w:bookmarkStart w:id="178" w:name="ref-hember_tree_2019"/>
     <w:p>
       <w:pPr>
         <w:pStyle w:val="Bibliography"/>
@@ -16299,7 +16408,7 @@
       <w:r>
         <w:t xml:space="preserve"> </w:t>
       </w:r>
-      <w:hyperlink r:id="rId175">
+      <w:hyperlink r:id="rId177">
         <w:r>
           <w:rPr>
             <w:rStyle w:val="Hyperlink"/>
@@ -16308,8 +16417,8 @@
         </w:r>
       </w:hyperlink>
     </w:p>
-    <w:bookmarkEnd w:id="176"/>
-    <w:bookmarkStart w:id="178" w:name="ref-holz_radial_2018"/>
+    <w:bookmarkEnd w:id="178"/>
+    <w:bookmarkStart w:id="180" w:name="ref-holz_radial_2018"/>
     <w:p>
       <w:pPr>
         <w:pStyle w:val="Bibliography"/>
@@ -16355,7 +16464,7 @@
       <w:r>
         <w:t xml:space="preserve"> </w:t>
       </w:r>
-      <w:hyperlink r:id="rId177">
+      <w:hyperlink r:id="rId179">
         <w:r>
           <w:rPr>
             <w:rStyle w:val="Hyperlink"/>
@@ -16364,8 +16473,8 @@
         </w:r>
       </w:hyperlink>
     </w:p>
-    <w:bookmarkEnd w:id="178"/>
-    <w:bookmarkStart w:id="180" w:name="ref-huckaby_identification_2003"/>
+    <w:bookmarkEnd w:id="180"/>
+    <w:bookmarkStart w:id="182" w:name="ref-huckaby_identification_2003"/>
     <w:p>
       <w:pPr>
         <w:pStyle w:val="Bibliography"/>
@@ -16411,7 +16520,7 @@
       <w:r>
         <w:t xml:space="preserve"> </w:t>
       </w:r>
-      <w:hyperlink r:id="rId179">
+      <w:hyperlink r:id="rId181">
         <w:r>
           <w:rPr>
             <w:rStyle w:val="Hyperlink"/>
@@ -16420,13 +16529,63 @@
         </w:r>
       </w:hyperlink>
     </w:p>
-    <w:bookmarkEnd w:id="180"/>
-    <w:bookmarkStart w:id="182" w:name="ref-kaspar_speciesspecific_2021"/>
+    <w:bookmarkEnd w:id="182"/>
+    <w:bookmarkStart w:id="184" w:name="ref-humphrey_soil_2021"/>
     <w:p>
       <w:pPr>
         <w:pStyle w:val="Bibliography"/>
       </w:pPr>
       <w:r>
+        <w:t xml:space="preserve">Humphrey, V., Berg, A., Ciais, P., Gentine, P., Jung, M., Reichstein, M., Seneviratne, S. I., &amp; Frankenberg, C. (2021). Soil moisture</w:t>
+      </w:r>
+      <w:r>
+        <w:t xml:space="preserve">atmosphere feedback dominates land carbon uptake variability.</w:t>
+      </w:r>
+      <w:r>
+        <w:t xml:space="preserve"> </w:t>
+      </w:r>
+      <w:r>
+        <w:rPr>
+          <w:iCs/>
+          <w:i/>
+        </w:rPr>
+        <w:t xml:space="preserve">Nature</w:t>
+      </w:r>
+      <w:r>
+        <w:t xml:space="preserve">,</w:t>
+      </w:r>
+      <w:r>
+        <w:t xml:space="preserve"> </w:t>
+      </w:r>
+      <w:r>
+        <w:rPr>
+          <w:iCs/>
+          <w:i/>
+        </w:rPr>
+        <w:t xml:space="preserve">592</w:t>
+      </w:r>
+      <w:r>
+        <w:t xml:space="preserve">(7852), 65–69.</w:t>
+      </w:r>
+      <w:r>
+        <w:t xml:space="preserve"> </w:t>
+      </w:r>
+      <w:hyperlink r:id="rId183">
+        <w:r>
+          <w:rPr>
+            <w:rStyle w:val="Hyperlink"/>
+          </w:rPr>
+          <w:t xml:space="preserve">https://doi.org/10.1038/s41586-021-03325-5</w:t>
+        </w:r>
+      </w:hyperlink>
+    </w:p>
+    <w:bookmarkEnd w:id="184"/>
+    <w:bookmarkStart w:id="186" w:name="ref-kaspar_speciesspecific_2021"/>
+    <w:p>
+      <w:pPr>
+        <w:pStyle w:val="Bibliography"/>
+      </w:pPr>
+      <w:r>
         <w:t xml:space="preserve">Kašpar, J., Tumajer, J., Šamonil, P., &amp; Vašíčková, I. (2021). Species-specific climate</w:t>
       </w:r>
       <w:r>
@@ -16473,7 +16632,7 @@
       <w:r>
         <w:t xml:space="preserve"> </w:t>
       </w:r>
-      <w:hyperlink r:id="rId181">
+      <w:hyperlink r:id="rId185">
         <w:r>
           <w:rPr>
             <w:rStyle w:val="Hyperlink"/>
@@ -16482,8 +16641,8 @@
         </w:r>
       </w:hyperlink>
     </w:p>
-    <w:bookmarkEnd w:id="182"/>
-    <w:bookmarkStart w:id="184" w:name="ref-klesse_sampling_2018"/>
+    <w:bookmarkEnd w:id="186"/>
+    <w:bookmarkStart w:id="188" w:name="ref-klesse_sampling_2018"/>
     <w:p>
       <w:pPr>
         <w:pStyle w:val="Bibliography"/>
@@ -16529,7 +16688,7 @@
       <w:r>
         <w:t xml:space="preserve"> </w:t>
       </w:r>
-      <w:hyperlink r:id="rId183">
+      <w:hyperlink r:id="rId187">
         <w:r>
           <w:rPr>
             <w:rStyle w:val="Hyperlink"/>
@@ -16538,8 +16697,8 @@
         </w:r>
       </w:hyperlink>
     </w:p>
-    <w:bookmarkEnd w:id="184"/>
-    <w:bookmarkStart w:id="186" w:name="ref-klesse_amplifying_2020"/>
+    <w:bookmarkEnd w:id="188"/>
+    <w:bookmarkStart w:id="190" w:name="ref-klesse_amplifying_2020"/>
     <w:p>
       <w:pPr>
         <w:pStyle w:val="Bibliography"/>
@@ -16575,7 +16734,7 @@
       <w:r>
         <w:t xml:space="preserve"> </w:t>
       </w:r>
-      <w:hyperlink r:id="rId185">
+      <w:hyperlink r:id="rId189">
         <w:r>
           <w:rPr>
             <w:rStyle w:val="Hyperlink"/>
@@ -16584,8 +16743,8 @@
         </w:r>
       </w:hyperlink>
     </w:p>
-    <w:bookmarkEnd w:id="186"/>
-    <w:bookmarkStart w:id="188" w:name="ref-kumarathunge_acclimation_2019"/>
+    <w:bookmarkEnd w:id="190"/>
+    <w:bookmarkStart w:id="192" w:name="ref-kumarathunge_acclimation_2019"/>
     <w:p>
       <w:pPr>
         <w:pStyle w:val="Bibliography"/>
@@ -16622,7 +16781,7 @@
       <w:r>
         <w:t xml:space="preserve"> </w:t>
       </w:r>
-      <w:hyperlink r:id="rId187">
+      <w:hyperlink r:id="rId191">
         <w:r>
           <w:rPr>
             <w:rStyle w:val="Hyperlink"/>
@@ -16631,8 +16790,8 @@
         </w:r>
       </w:hyperlink>
     </w:p>
-    <w:bookmarkEnd w:id="188"/>
-    <w:bookmarkStart w:id="190" w:name="ref-levesque_water_2017"/>
+    <w:bookmarkEnd w:id="192"/>
+    <w:bookmarkStart w:id="194" w:name="ref-levesque_water_2017"/>
     <w:p>
       <w:pPr>
         <w:pStyle w:val="Bibliography"/>
@@ -16696,7 +16855,7 @@
       <w:r>
         <w:t xml:space="preserve"> </w:t>
       </w:r>
-      <w:hyperlink r:id="rId189">
+      <w:hyperlink r:id="rId193">
         <w:r>
           <w:rPr>
             <w:rStyle w:val="Hyperlink"/>
@@ -16705,8 +16864,8 @@
         </w:r>
       </w:hyperlink>
     </w:p>
-    <w:bookmarkEnd w:id="190"/>
-    <w:bookmarkStart w:id="192" w:name="ref-ljungqvist_assessing_2020"/>
+    <w:bookmarkEnd w:id="194"/>
+    <w:bookmarkStart w:id="196" w:name="ref-ljungqvist_assessing_2020"/>
     <w:p>
       <w:pPr>
         <w:pStyle w:val="Bibliography"/>
@@ -16755,7 +16914,7 @@
       <w:r>
         <w:t xml:space="preserve"> </w:t>
       </w:r>
-      <w:hyperlink r:id="rId191">
+      <w:hyperlink r:id="rId195">
         <w:r>
           <w:rPr>
             <w:rStyle w:val="Hyperlink"/>
@@ -16764,8 +16923,8 @@
         </w:r>
       </w:hyperlink>
     </w:p>
-    <w:bookmarkEnd w:id="192"/>
-    <w:bookmarkStart w:id="194" w:name="ref-lorimer_methodology_1989"/>
+    <w:bookmarkEnd w:id="196"/>
+    <w:bookmarkStart w:id="198" w:name="ref-lorimer_methodology_1989"/>
     <w:p>
       <w:pPr>
         <w:pStyle w:val="Bibliography"/>
@@ -16789,7 +16948,7 @@
       <w:r>
         <w:t xml:space="preserve"> </w:t>
       </w:r>
-      <w:hyperlink r:id="rId193">
+      <w:hyperlink r:id="rId197">
         <w:r>
           <w:rPr>
             <w:rStyle w:val="Hyperlink"/>
@@ -16798,8 +16957,8 @@
         </w:r>
       </w:hyperlink>
     </w:p>
-    <w:bookmarkEnd w:id="194"/>
-    <w:bookmarkStart w:id="196" w:name="ref-lorimer_estimating_1988"/>
+    <w:bookmarkEnd w:id="198"/>
+    <w:bookmarkStart w:id="200" w:name="ref-lorimer_estimating_1988"/>
     <w:p>
       <w:pPr>
         <w:pStyle w:val="Bibliography"/>
@@ -16857,7 +17016,7 @@
       <w:r>
         <w:t xml:space="preserve"> </w:t>
       </w:r>
-      <w:hyperlink r:id="rId195">
+      <w:hyperlink r:id="rId199">
         <w:r>
           <w:rPr>
             <w:rStyle w:val="Hyperlink"/>
@@ -16866,13 +17025,60 @@
         </w:r>
       </w:hyperlink>
     </w:p>
-    <w:bookmarkEnd w:id="196"/>
-    <w:bookmarkStart w:id="198" w:name="ref-lutz_twentiethcentury_2009"/>
+    <w:bookmarkEnd w:id="200"/>
+    <w:bookmarkStart w:id="202" w:name="ref-lopez_systemic_2021"/>
     <w:p>
       <w:pPr>
         <w:pStyle w:val="Bibliography"/>
       </w:pPr>
       <w:r>
+        <w:t xml:space="preserve">López, J., Way, D. A., &amp; Sadok, W. (2021). Systemic effects of rising atmospheric vapor pressure deficit on plant physiology and productivity.</w:t>
+      </w:r>
+      <w:r>
+        <w:t xml:space="preserve"> </w:t>
+      </w:r>
+      <w:r>
+        <w:rPr>
+          <w:iCs/>
+          <w:i/>
+        </w:rPr>
+        <w:t xml:space="preserve">Global Change Biology</w:t>
+      </w:r>
+      <w:r>
+        <w:t xml:space="preserve">,</w:t>
+      </w:r>
+      <w:r>
+        <w:t xml:space="preserve"> </w:t>
+      </w:r>
+      <w:r>
+        <w:rPr>
+          <w:iCs/>
+          <w:i/>
+        </w:rPr>
+        <w:t xml:space="preserve">27</w:t>
+      </w:r>
+      <w:r>
+        <w:t xml:space="preserve">(9), 1704–1720.</w:t>
+      </w:r>
+      <w:r>
+        <w:t xml:space="preserve"> </w:t>
+      </w:r>
+      <w:hyperlink r:id="rId201">
+        <w:r>
+          <w:rPr>
+            <w:rStyle w:val="Hyperlink"/>
+          </w:rPr>
+          <w:t xml:space="preserve">https://doi.org/10.1111/gcb.15548</w:t>
+        </w:r>
+      </w:hyperlink>
+    </w:p>
+    <w:bookmarkEnd w:id="202"/>
+    <w:bookmarkStart w:id="204" w:name="ref-lutz_twentiethcentury_2009"/>
+    <w:p>
+      <w:pPr>
+        <w:pStyle w:val="Bibliography"/>
+      </w:pPr>
+      <w:r>
         <w:t xml:space="preserve">Lutz, J. A., van Wagtendonk, J. W., &amp; Franklin, J. F. (2009). Twentieth-century decline of large-diameter trees in</w:t>
       </w:r>
       <w:r>
@@ -16934,7 +17140,7 @@
       <w:r>
         <w:t xml:space="preserve"> </w:t>
       </w:r>
-      <w:hyperlink r:id="rId197">
+      <w:hyperlink r:id="rId203">
         <w:r>
           <w:rPr>
             <w:rStyle w:val="Hyperlink"/>
@@ -16943,8 +17149,8 @@
         </w:r>
       </w:hyperlink>
     </w:p>
-    <w:bookmarkEnd w:id="198"/>
-    <w:bookmarkStart w:id="200" w:name="ref-mathias_disentangling_2018"/>
+    <w:bookmarkEnd w:id="204"/>
+    <w:bookmarkStart w:id="206" w:name="ref-mathias_disentangling_2018"/>
     <w:p>
       <w:pPr>
         <w:pStyle w:val="Bibliography"/>
@@ -16999,7 +17205,7 @@
       <w:r>
         <w:t xml:space="preserve"> </w:t>
       </w:r>
-      <w:hyperlink r:id="rId199">
+      <w:hyperlink r:id="rId205">
         <w:r>
           <w:rPr>
             <w:rStyle w:val="Hyperlink"/>
@@ -17008,8 +17214,8 @@
         </w:r>
       </w:hyperlink>
     </w:p>
-    <w:bookmarkEnd w:id="200"/>
-    <w:bookmarkStart w:id="202" w:name="ref-maxwell_higher_2019"/>
+    <w:bookmarkEnd w:id="206"/>
+    <w:bookmarkStart w:id="208" w:name="ref-maxwell_higher_2019"/>
     <w:p>
       <w:pPr>
         <w:pStyle w:val="Bibliography"/>
@@ -17103,7 +17309,7 @@
       <w:r>
         <w:t xml:space="preserve"> </w:t>
       </w:r>
-      <w:hyperlink r:id="rId201">
+      <w:hyperlink r:id="rId207">
         <w:r>
           <w:rPr>
             <w:rStyle w:val="Hyperlink"/>
@@ -17112,8 +17318,8 @@
         </w:r>
       </w:hyperlink>
     </w:p>
-    <w:bookmarkEnd w:id="202"/>
-    <w:bookmarkStart w:id="204" w:name="ref-maxwell_declining_2016"/>
+    <w:bookmarkEnd w:id="208"/>
+    <w:bookmarkStart w:id="210" w:name="ref-maxwell_declining_2016"/>
     <w:p>
       <w:pPr>
         <w:pStyle w:val="Bibliography"/>
@@ -17159,7 +17365,7 @@
       <w:r>
         <w:t xml:space="preserve"> </w:t>
       </w:r>
-      <w:hyperlink r:id="rId203">
+      <w:hyperlink r:id="rId209">
         <w:r>
           <w:rPr>
             <w:rStyle w:val="Hyperlink"/>
@@ -17168,8 +17374,8 @@
         </w:r>
       </w:hyperlink>
     </w:p>
-    <w:bookmarkEnd w:id="204"/>
-    <w:bookmarkStart w:id="206" w:name="ref-mcdowell_pervasive_2020"/>
+    <w:bookmarkEnd w:id="210"/>
+    <w:bookmarkStart w:id="212" w:name="ref-mcdowell_pervasive_2020"/>
     <w:p>
       <w:pPr>
         <w:pStyle w:val="Bibliography"/>
@@ -17206,7 +17412,7 @@
       <w:r>
         <w:t xml:space="preserve"> </w:t>
       </w:r>
-      <w:hyperlink r:id="rId205">
+      <w:hyperlink r:id="rId211">
         <w:r>
           <w:rPr>
             <w:rStyle w:val="Hyperlink"/>
@@ -17215,8 +17421,8 @@
         </w:r>
       </w:hyperlink>
     </w:p>
-    <w:bookmarkEnd w:id="206"/>
-    <w:bookmarkStart w:id="208" w:name="ref-mcgregor_tree_2020"/>
+    <w:bookmarkEnd w:id="212"/>
+    <w:bookmarkStart w:id="214" w:name="ref-mcgregor_tree_2020"/>
     <w:p>
       <w:pPr>
         <w:pStyle w:val="Bibliography"/>
@@ -17240,7 +17446,7 @@
       <w:r>
         <w:t xml:space="preserve"> </w:t>
       </w:r>
-      <w:hyperlink r:id="rId207">
+      <w:hyperlink r:id="rId213">
         <w:r>
           <w:rPr>
             <w:rStyle w:val="Hyperlink"/>
@@ -17249,8 +17455,8 @@
         </w:r>
       </w:hyperlink>
     </w:p>
-    <w:bookmarkEnd w:id="208"/>
-    <w:bookmarkStart w:id="210" w:name="ref-meakem_role_2018"/>
+    <w:bookmarkEnd w:id="214"/>
+    <w:bookmarkStart w:id="216" w:name="ref-meakem_role_2018"/>
     <w:p>
       <w:pPr>
         <w:pStyle w:val="Bibliography"/>
@@ -17287,7 +17493,7 @@
       <w:r>
         <w:t xml:space="preserve"> </w:t>
       </w:r>
-      <w:hyperlink r:id="rId209">
+      <w:hyperlink r:id="rId215">
         <w:r>
           <w:rPr>
             <w:rStyle w:val="Hyperlink"/>
@@ -17296,8 +17502,8 @@
         </w:r>
       </w:hyperlink>
     </w:p>
-    <w:bookmarkEnd w:id="210"/>
-    <w:bookmarkStart w:id="212" w:name="ref-meko_seascorr_2011"/>
+    <w:bookmarkEnd w:id="216"/>
+    <w:bookmarkStart w:id="218" w:name="ref-meko_seascorr_2011"/>
     <w:p>
       <w:pPr>
         <w:pStyle w:val="Bibliography"/>
@@ -17346,7 +17552,7 @@
       <w:r>
         <w:t xml:space="preserve"> </w:t>
       </w:r>
-      <w:hyperlink r:id="rId211">
+      <w:hyperlink r:id="rId217">
         <w:r>
           <w:rPr>
             <w:rStyle w:val="Hyperlink"/>
@@ -17355,8 +17561,8 @@
         </w:r>
       </w:hyperlink>
     </w:p>
-    <w:bookmarkEnd w:id="212"/>
-    <w:bookmarkStart w:id="213" w:name="ref-muller-landau_testing_2006"/>
+    <w:bookmarkEnd w:id="218"/>
+    <w:bookmarkStart w:id="219" w:name="ref-muller-landau_testing_2006"/>
     <w:p>
       <w:pPr>
         <w:pStyle w:val="Bibliography"/>
@@ -17391,8 +17597,8 @@
         <w:t xml:space="preserve">(5), 575–588.</w:t>
       </w:r>
     </w:p>
-    <w:bookmarkEnd w:id="213"/>
-    <w:bookmarkStart w:id="215" w:name="ref-naimi_where_2014"/>
+    <w:bookmarkEnd w:id="219"/>
+    <w:bookmarkStart w:id="221" w:name="ref-naimi_where_2014"/>
     <w:p>
       <w:pPr>
         <w:pStyle w:val="Bibliography"/>
@@ -17429,7 +17635,7 @@
       <w:r>
         <w:t xml:space="preserve"> </w:t>
       </w:r>
-      <w:hyperlink r:id="rId214">
+      <w:hyperlink r:id="rId220">
         <w:r>
           <w:rPr>
             <w:rStyle w:val="Hyperlink"/>
@@ -17438,8 +17644,8 @@
         </w:r>
       </w:hyperlink>
     </w:p>
-    <w:bookmarkEnd w:id="215"/>
-    <w:bookmarkStart w:id="217" w:name="ref-nehrbass-ahles_influence_2014"/>
+    <w:bookmarkEnd w:id="221"/>
+    <w:bookmarkStart w:id="223" w:name="ref-nehrbass-ahles_influence_2014"/>
     <w:p>
       <w:pPr>
         <w:pStyle w:val="Bibliography"/>
@@ -17476,7 +17682,7 @@
       <w:r>
         <w:t xml:space="preserve"> </w:t>
       </w:r>
-      <w:hyperlink r:id="rId216">
+      <w:hyperlink r:id="rId222">
         <w:r>
           <w:rPr>
             <w:rStyle w:val="Hyperlink"/>
@@ -17485,8 +17691,8 @@
         </w:r>
       </w:hyperlink>
     </w:p>
-    <w:bookmarkEnd w:id="217"/>
-    <w:bookmarkStart w:id="219" w:name="ref-niklas_plant_2004"/>
+    <w:bookmarkEnd w:id="223"/>
+    <w:bookmarkStart w:id="225" w:name="ref-niklas_plant_2004"/>
     <w:p>
       <w:pPr>
         <w:pStyle w:val="Bibliography"/>
@@ -17523,7 +17729,7 @@
       <w:r>
         <w:t xml:space="preserve"> </w:t>
       </w:r>
-      <w:hyperlink r:id="rId218">
+      <w:hyperlink r:id="rId224">
         <w:r>
           <w:rPr>
             <w:rStyle w:val="Hyperlink"/>
@@ -17532,8 +17738,8 @@
         </w:r>
       </w:hyperlink>
     </w:p>
-    <w:bookmarkEnd w:id="219"/>
-    <w:bookmarkStart w:id="221" w:name="ref-nock_long_2011"/>
+    <w:bookmarkEnd w:id="225"/>
+    <w:bookmarkStart w:id="227" w:name="ref-nock_long_2011"/>
     <w:p>
       <w:pPr>
         <w:pStyle w:val="Bibliography"/>
@@ -17579,7 +17785,7 @@
       <w:r>
         <w:t xml:space="preserve"> </w:t>
       </w:r>
-      <w:hyperlink r:id="rId220">
+      <w:hyperlink r:id="rId226">
         <w:r>
           <w:rPr>
             <w:rStyle w:val="Hyperlink"/>
@@ -17588,8 +17794,8 @@
         </w:r>
       </w:hyperlink>
     </w:p>
-    <w:bookmarkEnd w:id="221"/>
-    <w:bookmarkStart w:id="222" w:name="ref-oliver_forest_1990"/>
+    <w:bookmarkEnd w:id="227"/>
+    <w:bookmarkStart w:id="228" w:name="ref-oliver_forest_1990"/>
     <w:p>
       <w:pPr>
         <w:pStyle w:val="Bibliography"/>
@@ -17617,8 +17823,8 @@
         <w:t xml:space="preserve">McGraw-Hill Pub. Co.</w:t>
       </w:r>
     </w:p>
-    <w:bookmarkEnd w:id="222"/>
-    <w:bookmarkStart w:id="224" w:name="ref-pederson_external_2010"/>
+    <w:bookmarkEnd w:id="228"/>
+    <w:bookmarkStart w:id="230" w:name="ref-pederson_external_2010"/>
     <w:p>
       <w:pPr>
         <w:pStyle w:val="Bibliography"/>
@@ -17688,7 +17894,7 @@
       <w:r>
         <w:t xml:space="preserve"> </w:t>
       </w:r>
-      <w:hyperlink r:id="rId223">
+      <w:hyperlink r:id="rId229">
         <w:r>
           <w:rPr>
             <w:rStyle w:val="Hyperlink"/>
@@ -17697,8 +17903,8 @@
         </w:r>
       </w:hyperlink>
     </w:p>
-    <w:bookmarkEnd w:id="224"/>
-    <w:bookmarkStart w:id="226" w:name="ref-pederson_framework_2020"/>
+    <w:bookmarkEnd w:id="230"/>
+    <w:bookmarkStart w:id="232" w:name="ref-pederson_framework_2020"/>
     <w:p>
       <w:pPr>
         <w:pStyle w:val="Bibliography"/>
@@ -17819,7 +18025,7 @@
       <w:r>
         <w:t xml:space="preserve"> </w:t>
       </w:r>
-      <w:hyperlink r:id="rId225">
+      <w:hyperlink r:id="rId231">
         <w:r>
           <w:rPr>
             <w:rStyle w:val="Hyperlink"/>
@@ -17828,8 +18034,8 @@
         </w:r>
       </w:hyperlink>
     </w:p>
-    <w:bookmarkEnd w:id="226"/>
-    <w:bookmarkStart w:id="228" w:name="ref-peltier_tree_2020"/>
+    <w:bookmarkEnd w:id="232"/>
+    <w:bookmarkStart w:id="234" w:name="ref-peltier_tree_2020"/>
     <w:p>
       <w:pPr>
         <w:pStyle w:val="Bibliography"/>
@@ -17866,7 +18072,7 @@
       <w:r>
         <w:t xml:space="preserve"> </w:t>
       </w:r>
-      <w:hyperlink r:id="rId227">
+      <w:hyperlink r:id="rId233">
         <w:r>
           <w:rPr>
             <w:rStyle w:val="Hyperlink"/>
@@ -17875,8 +18081,8 @@
         </w:r>
       </w:hyperlink>
     </w:p>
-    <w:bookmarkEnd w:id="228"/>
-    <w:bookmarkStart w:id="230" w:name="ref-peters_detecting_2015"/>
+    <w:bookmarkEnd w:id="234"/>
+    <w:bookmarkStart w:id="236" w:name="ref-peters_detecting_2015"/>
     <w:p>
       <w:pPr>
         <w:pStyle w:val="Bibliography"/>
@@ -17913,7 +18119,7 @@
       <w:r>
         <w:t xml:space="preserve"> </w:t>
       </w:r>
-      <w:hyperlink r:id="rId229">
+      <w:hyperlink r:id="rId235">
         <w:r>
           <w:rPr>
             <w:rStyle w:val="Hyperlink"/>
@@ -17922,8 +18128,8 @@
         </w:r>
       </w:hyperlink>
     </w:p>
-    <w:bookmarkEnd w:id="230"/>
-    <w:bookmarkStart w:id="231" w:name="ref-pinheiro_nlme_2021"/>
+    <w:bookmarkEnd w:id="236"/>
+    <w:bookmarkStart w:id="237" w:name="ref-pinheiro_nlme_2021"/>
     <w:p>
       <w:pPr>
         <w:pStyle w:val="Bibliography"/>
@@ -17987,8 +18193,8 @@
         <w:t xml:space="preserve">.</w:t>
       </w:r>
     </w:p>
-    <w:bookmarkEnd w:id="231"/>
-    <w:bookmarkStart w:id="232" w:name="ref-pregitzer_carbon_2004"/>
+    <w:bookmarkEnd w:id="237"/>
+    <w:bookmarkStart w:id="238" w:name="ref-pregitzer_carbon_2004"/>
     <w:p>
       <w:pPr>
         <w:pStyle w:val="Bibliography"/>
@@ -18023,8 +18229,8 @@
         <w:t xml:space="preserve">(12), 2052–2077.</w:t>
       </w:r>
     </w:p>
-    <w:bookmarkEnd w:id="232"/>
-    <w:bookmarkStart w:id="234" w:name="ref-pretzsch_drought_2018"/>
+    <w:bookmarkEnd w:id="238"/>
+    <w:bookmarkStart w:id="240" w:name="ref-pretzsch_drought_2018"/>
     <w:p>
       <w:pPr>
         <w:pStyle w:val="Bibliography"/>
@@ -18085,7 +18291,7 @@
       <w:r>
         <w:t xml:space="preserve"> </w:t>
       </w:r>
-      <w:hyperlink r:id="rId233">
+      <w:hyperlink r:id="rId239">
         <w:r>
           <w:rPr>
             <w:rStyle w:val="Hyperlink"/>
@@ -18094,8 +18300,8 @@
         </w:r>
       </w:hyperlink>
     </w:p>
-    <w:bookmarkEnd w:id="234"/>
-    <w:bookmarkStart w:id="236" w:name="ref-rayback_dendroecological_2020"/>
+    <w:bookmarkEnd w:id="240"/>
+    <w:bookmarkStart w:id="242" w:name="ref-rayback_dendroecological_2020"/>
     <w:p>
       <w:pPr>
         <w:pStyle w:val="Bibliography"/>
@@ -18153,7 +18359,7 @@
       <w:r>
         <w:t xml:space="preserve"> </w:t>
       </w:r>
-      <w:hyperlink r:id="rId235">
+      <w:hyperlink r:id="rId241">
         <w:r>
           <w:rPr>
             <w:rStyle w:val="Hyperlink"/>
@@ -18162,8 +18368,8 @@
         </w:r>
       </w:hyperlink>
     </w:p>
-    <w:bookmarkEnd w:id="236"/>
-    <w:bookmarkStart w:id="238" w:name="ref-rejou-mechain_biomass_2017"/>
+    <w:bookmarkEnd w:id="242"/>
+    <w:bookmarkStart w:id="244" w:name="ref-rejou-mechain_biomass_2017"/>
     <w:p>
       <w:pPr>
         <w:pStyle w:val="Bibliography"/>
@@ -18200,7 +18406,7 @@
       <w:r>
         <w:t xml:space="preserve"> </w:t>
       </w:r>
-      <w:hyperlink r:id="rId237">
+      <w:hyperlink r:id="rId243">
         <w:r>
           <w:rPr>
             <w:rStyle w:val="Hyperlink"/>
@@ -18209,8 +18415,8 @@
         </w:r>
       </w:hyperlink>
     </w:p>
-    <w:bookmarkEnd w:id="238"/>
-    <w:bookmarkStart w:id="240" w:name="ref-rollinson_climate_2021"/>
+    <w:bookmarkEnd w:id="244"/>
+    <w:bookmarkStart w:id="246" w:name="ref-rollinson_climate_2021"/>
     <w:p>
       <w:pPr>
         <w:pStyle w:val="Bibliography"/>
@@ -18247,7 +18453,7 @@
       <w:r>
         <w:t xml:space="preserve"> </w:t>
       </w:r>
-      <w:hyperlink r:id="rId239">
+      <w:hyperlink r:id="rId245">
         <w:r>
           <w:rPr>
             <w:rStyle w:val="Hyperlink"/>
@@ -18256,8 +18462,8 @@
         </w:r>
       </w:hyperlink>
     </w:p>
-    <w:bookmarkEnd w:id="240"/>
-    <w:bookmarkStart w:id="242" w:name="ref-rossi_agedependent_2007"/>
+    <w:bookmarkEnd w:id="246"/>
+    <w:bookmarkStart w:id="248" w:name="ref-rossi_agedependent_2007"/>
     <w:p>
       <w:pPr>
         <w:pStyle w:val="Bibliography"/>
@@ -18294,7 +18500,7 @@
       <w:r>
         <w:t xml:space="preserve"> </w:t>
       </w:r>
-      <w:hyperlink r:id="rId241">
+      <w:hyperlink r:id="rId247">
         <w:r>
           <w:rPr>
             <w:rStyle w:val="Hyperlink"/>
@@ -18303,8 +18509,8 @@
         </w:r>
       </w:hyperlink>
     </w:p>
-    <w:bookmarkEnd w:id="242"/>
-    <w:bookmarkStart w:id="244" w:name="ref-sanchez-salguero_disentangling_2015"/>
+    <w:bookmarkEnd w:id="248"/>
+    <w:bookmarkStart w:id="250" w:name="ref-sanchez-salguero_disentangling_2015"/>
     <w:p>
       <w:pPr>
         <w:pStyle w:val="Bibliography"/>
@@ -18365,7 +18571,7 @@
       <w:r>
         <w:t xml:space="preserve"> </w:t>
       </w:r>
-      <w:hyperlink r:id="rId243">
+      <w:hyperlink r:id="rId249">
         <w:r>
           <w:rPr>
             <w:rStyle w:val="Hyperlink"/>
@@ -18374,8 +18580,8 @@
         </w:r>
       </w:hyperlink>
     </w:p>
-    <w:bookmarkEnd w:id="244"/>
-    <w:bookmarkStart w:id="246" w:name="ref-schelhaas_speciesspecific_2018"/>
+    <w:bookmarkEnd w:id="250"/>
+    <w:bookmarkStart w:id="252" w:name="ref-schelhaas_speciesspecific_2018"/>
     <w:p>
       <w:pPr>
         <w:pStyle w:val="Bibliography"/>
@@ -18421,7 +18627,7 @@
       <w:r>
         <w:t xml:space="preserve"> </w:t>
       </w:r>
-      <w:hyperlink r:id="rId245">
+      <w:hyperlink r:id="rId251">
         <w:r>
           <w:rPr>
             <w:rStyle w:val="Hyperlink"/>
@@ -18430,8 +18636,8 @@
         </w:r>
       </w:hyperlink>
     </w:p>
-    <w:bookmarkEnd w:id="246"/>
-    <w:bookmarkStart w:id="248" w:name="ref-schurman_climatic_2019"/>
+    <w:bookmarkEnd w:id="252"/>
+    <w:bookmarkStart w:id="254" w:name="ref-schurman_climatic_2019"/>
     <w:p>
       <w:pPr>
         <w:pStyle w:val="Bibliography"/>
@@ -18492,7 +18698,7 @@
       <w:r>
         <w:t xml:space="preserve"> </w:t>
       </w:r>
-      <w:hyperlink r:id="rId247">
+      <w:hyperlink r:id="rId253">
         <w:r>
           <w:rPr>
             <w:rStyle w:val="Hyperlink"/>
@@ -18501,8 +18707,8 @@
         </w:r>
       </w:hyperlink>
     </w:p>
-    <w:bookmarkEnd w:id="248"/>
-    <w:bookmarkStart w:id="250" w:name="ref-sheil_does_2017"/>
+    <w:bookmarkEnd w:id="254"/>
+    <w:bookmarkStart w:id="256" w:name="ref-sheil_does_2017"/>
     <w:p>
       <w:pPr>
         <w:pStyle w:val="Bibliography"/>
@@ -18548,7 +18754,7 @@
       <w:r>
         <w:t xml:space="preserve"> </w:t>
       </w:r>
-      <w:hyperlink r:id="rId249">
+      <w:hyperlink r:id="rId255">
         <w:r>
           <w:rPr>
             <w:rStyle w:val="Hyperlink"/>
@@ -18557,8 +18763,8 @@
         </w:r>
       </w:hyperlink>
     </w:p>
-    <w:bookmarkEnd w:id="250"/>
-    <w:bookmarkStart w:id="252" w:name="ref-sniderhan_growth_2016"/>
+    <w:bookmarkEnd w:id="256"/>
+    <w:bookmarkStart w:id="258" w:name="ref-sniderhan_growth_2016"/>
     <w:p>
       <w:pPr>
         <w:pStyle w:val="Bibliography"/>
@@ -18630,7 +18836,7 @@
       <w:r>
         <w:t xml:space="preserve"> </w:t>
       </w:r>
-      <w:hyperlink r:id="rId251">
+      <w:hyperlink r:id="rId257">
         <w:r>
           <w:rPr>
             <w:rStyle w:val="Hyperlink"/>
@@ -18639,8 +18845,8 @@
         </w:r>
       </w:hyperlink>
     </w:p>
-    <w:bookmarkEnd w:id="252"/>
-    <w:bookmarkStart w:id="253" w:name="ref-speer_fundamentals_2010"/>
+    <w:bookmarkEnd w:id="258"/>
+    <w:bookmarkStart w:id="259" w:name="ref-speer_fundamentals_2010"/>
     <w:p>
       <w:pPr>
         <w:pStyle w:val="Bibliography"/>
@@ -18671,8 +18877,8 @@
         <w:t xml:space="preserve">.</w:t>
       </w:r>
     </w:p>
-    <w:bookmarkEnd w:id="253"/>
-    <w:bookmarkStart w:id="255" w:name="ref-stephenson_rate_2014"/>
+    <w:bookmarkEnd w:id="259"/>
+    <w:bookmarkStart w:id="261" w:name="ref-stephenson_rate_2014"/>
     <w:p>
       <w:pPr>
         <w:pStyle w:val="Bibliography"/>
@@ -18709,7 +18915,7 @@
       <w:r>
         <w:t xml:space="preserve"> </w:t>
       </w:r>
-      <w:hyperlink r:id="rId254">
+      <w:hyperlink r:id="rId260">
         <w:r>
           <w:rPr>
             <w:rStyle w:val="Hyperlink"/>
@@ -18718,8 +18924,8 @@
         </w:r>
       </w:hyperlink>
     </w:p>
-    <w:bookmarkEnd w:id="255"/>
-    <w:bookmarkStart w:id="256" w:name="ref-stokes_introduction_1968"/>
+    <w:bookmarkEnd w:id="261"/>
+    <w:bookmarkStart w:id="262" w:name="ref-stokes_introduction_1968"/>
     <w:p>
       <w:pPr>
         <w:pStyle w:val="Bibliography"/>
@@ -18813,8 +19019,8 @@
         <w:t xml:space="preserve">.</w:t>
       </w:r>
     </w:p>
-    <w:bookmarkEnd w:id="256"/>
-    <w:bookmarkStart w:id="258" w:name="ref-sullivan_longterm_2020"/>
+    <w:bookmarkEnd w:id="262"/>
+    <w:bookmarkStart w:id="264" w:name="ref-sullivan_longterm_2020"/>
     <w:p>
       <w:pPr>
         <w:pStyle w:val="Bibliography"/>
@@ -18860,7 +19066,7 @@
       <w:r>
         <w:t xml:space="preserve"> </w:t>
       </w:r>
-      <w:hyperlink r:id="rId257">
+      <w:hyperlink r:id="rId263">
         <w:r>
           <w:rPr>
             <w:rStyle w:val="Hyperlink"/>
@@ -18869,8 +19075,8 @@
         </w:r>
       </w:hyperlink>
     </w:p>
-    <w:bookmarkEnd w:id="258"/>
-    <w:bookmarkStart w:id="260" w:name="ref-sullivan_effect_2016"/>
+    <w:bookmarkEnd w:id="264"/>
+    <w:bookmarkStart w:id="266" w:name="ref-sullivan_effect_2016"/>
     <w:p>
       <w:pPr>
         <w:pStyle w:val="Bibliography"/>
@@ -18916,7 +19122,7 @@
       <w:r>
         <w:t xml:space="preserve"> </w:t>
       </w:r>
-      <w:hyperlink r:id="rId259">
+      <w:hyperlink r:id="rId265">
         <w:r>
           <w:rPr>
             <w:rStyle w:val="Hyperlink"/>
@@ -18925,8 +19131,8 @@
         </w:r>
       </w:hyperlink>
     </w:p>
-    <w:bookmarkEnd w:id="260"/>
-    <w:bookmarkStart w:id="262" w:name="ref-samonil_longterm_2008"/>
+    <w:bookmarkEnd w:id="266"/>
+    <w:bookmarkStart w:id="268" w:name="ref-samonil_longterm_2008"/>
     <w:p>
       <w:pPr>
         <w:pStyle w:val="Bibliography"/>
@@ -18972,7 +19178,7 @@
       <w:r>
         <w:t xml:space="preserve"> </w:t>
       </w:r>
-      <w:hyperlink r:id="rId261">
+      <w:hyperlink r:id="rId267">
         <w:r>
           <w:rPr>
             <w:rStyle w:val="Hyperlink"/>
@@ -18981,8 +19187,8 @@
         </w:r>
       </w:hyperlink>
     </w:p>
-    <w:bookmarkEnd w:id="262"/>
-    <w:bookmarkStart w:id="264" w:name="ref-takahashi_air_2020"/>
+    <w:bookmarkEnd w:id="268"/>
+    <w:bookmarkStart w:id="270" w:name="ref-takahashi_air_2020"/>
     <w:p>
       <w:pPr>
         <w:pStyle w:val="Bibliography"/>
@@ -19040,7 +19246,7 @@
       <w:r>
         <w:t xml:space="preserve"> </w:t>
       </w:r>
-      <w:hyperlink r:id="rId263">
+      <w:hyperlink r:id="rId269">
         <w:r>
           <w:rPr>
             <w:rStyle w:val="Hyperlink"/>
@@ -19049,8 +19255,8 @@
         </w:r>
       </w:hyperlink>
     </w:p>
-    <w:bookmarkEnd w:id="264"/>
-    <w:bookmarkStart w:id="266" w:name="ref-teets_linking_2018"/>
+    <w:bookmarkEnd w:id="270"/>
+    <w:bookmarkStart w:id="272" w:name="ref-teets_linking_2018"/>
     <w:p>
       <w:pPr>
         <w:pStyle w:val="Bibliography"/>
@@ -19087,7 +19293,7 @@
       <w:r>
         <w:t xml:space="preserve"> </w:t>
       </w:r>
-      <w:hyperlink r:id="rId265">
+      <w:hyperlink r:id="rId271">
         <w:r>
           <w:rPr>
             <w:rStyle w:val="Hyperlink"/>
@@ -19096,8 +19302,8 @@
         </w:r>
       </w:hyperlink>
     </w:p>
-    <w:bookmarkEnd w:id="266"/>
-    <w:bookmarkStart w:id="268" w:name="ref-teets_quantifying_2018"/>
+    <w:bookmarkEnd w:id="272"/>
+    <w:bookmarkStart w:id="274" w:name="ref-teets_quantifying_2018"/>
     <w:p>
       <w:pPr>
         <w:pStyle w:val="Bibliography"/>
@@ -19134,7 +19340,7 @@
       <w:r>
         <w:t xml:space="preserve"> </w:t>
       </w:r>
-      <w:hyperlink r:id="rId267">
+      <w:hyperlink r:id="rId273">
         <w:r>
           <w:rPr>
             <w:rStyle w:val="Hyperlink"/>
@@ -19143,8 +19349,8 @@
         </w:r>
       </w:hyperlink>
     </w:p>
-    <w:bookmarkEnd w:id="268"/>
-    <w:bookmarkStart w:id="270" w:name="ref-thom_impact_2017"/>
+    <w:bookmarkEnd w:id="274"/>
+    <w:bookmarkStart w:id="276" w:name="ref-thom_impact_2017"/>
     <w:p>
       <w:pPr>
         <w:pStyle w:val="Bibliography"/>
@@ -19181,7 +19387,7 @@
       <w:r>
         <w:t xml:space="preserve"> </w:t>
       </w:r>
-      <w:hyperlink r:id="rId269">
+      <w:hyperlink r:id="rId275">
         <w:r>
           <w:rPr>
             <w:rStyle w:val="Hyperlink"/>
@@ -19190,8 +19396,8 @@
         </w:r>
       </w:hyperlink>
     </w:p>
-    <w:bookmarkEnd w:id="270"/>
-    <w:bookmarkStart w:id="272" w:name="ref-thomas_agerelated_2011"/>
+    <w:bookmarkEnd w:id="276"/>
+    <w:bookmarkStart w:id="278" w:name="ref-thomas_agerelated_2011"/>
     <w:p>
       <w:pPr>
         <w:pStyle w:val="Bibliography"/>
@@ -19362,7 +19568,7 @@
       <w:r>
         <w:t xml:space="preserve"> </w:t>
       </w:r>
-      <w:hyperlink r:id="rId271">
+      <w:hyperlink r:id="rId277">
         <w:r>
           <w:rPr>
             <w:rStyle w:val="Hyperlink"/>
@@ -19371,8 +19577,8 @@
         </w:r>
       </w:hyperlink>
     </w:p>
-    <w:bookmarkEnd w:id="272"/>
-    <w:bookmarkStart w:id="274" w:name="ref-tolwinski-ward_bayesian_2013"/>
+    <w:bookmarkEnd w:id="278"/>
+    <w:bookmarkStart w:id="280" w:name="ref-tolwinski-ward_bayesian_2013"/>
     <w:p>
       <w:pPr>
         <w:pStyle w:val="Bibliography"/>
@@ -19409,7 +19615,7 @@
       <w:r>
         <w:t xml:space="preserve"> </w:t>
       </w:r>
-      <w:hyperlink r:id="rId273">
+      <w:hyperlink r:id="rId279">
         <w:r>
           <w:rPr>
             <w:rStyle w:val="Hyperlink"/>
@@ -19418,8 +19624,8 @@
         </w:r>
       </w:hyperlink>
     </w:p>
-    <w:bookmarkEnd w:id="274"/>
-    <w:bookmarkStart w:id="276" w:name="ref-touchan_millennial_2011"/>
+    <w:bookmarkEnd w:id="280"/>
+    <w:bookmarkStart w:id="282" w:name="ref-touchan_millennial_2011"/>
     <w:p>
       <w:pPr>
         <w:pStyle w:val="Bibliography"/>
@@ -19474,7 +19680,7 @@
       <w:r>
         <w:t xml:space="preserve"> </w:t>
       </w:r>
-      <w:hyperlink r:id="rId275">
+      <w:hyperlink r:id="rId281">
         <w:r>
           <w:rPr>
             <w:rStyle w:val="Hyperlink"/>
@@ -19483,8 +19689,8 @@
         </w:r>
       </w:hyperlink>
     </w:p>
-    <w:bookmarkEnd w:id="276"/>
-    <w:bookmarkStart w:id="278" w:name="ref-trouillier_size_2019"/>
+    <w:bookmarkEnd w:id="282"/>
+    <w:bookmarkStart w:id="284" w:name="ref-trouillier_size_2019"/>
     <w:p>
       <w:pPr>
         <w:pStyle w:val="Bibliography"/>
@@ -19524,7 +19730,7 @@
       <w:r>
         <w:t xml:space="preserve"> </w:t>
       </w:r>
-      <w:hyperlink r:id="rId277">
+      <w:hyperlink r:id="rId283">
         <w:r>
           <w:rPr>
             <w:rStyle w:val="Hyperlink"/>
@@ -19533,8 +19739,8 @@
         </w:r>
       </w:hyperlink>
     </w:p>
-    <w:bookmarkEnd w:id="278"/>
-    <w:bookmarkStart w:id="280" w:name="ref-tumajer_increasing_2017"/>
+    <w:bookmarkEnd w:id="284"/>
+    <w:bookmarkStart w:id="286" w:name="ref-tumajer_increasing_2017"/>
     <w:p>
       <w:pPr>
         <w:pStyle w:val="Bibliography"/>
@@ -19595,7 +19801,7 @@
       <w:r>
         <w:t xml:space="preserve"> </w:t>
       </w:r>
-      <w:hyperlink r:id="rId279">
+      <w:hyperlink r:id="rId285">
         <w:r>
           <w:rPr>
             <w:rStyle w:val="Hyperlink"/>
@@ -19604,8 +19810,8 @@
         </w:r>
       </w:hyperlink>
     </w:p>
-    <w:bookmarkEnd w:id="280"/>
-    <w:bookmarkStart w:id="282" w:name="ref-vandepol_identifying_2016"/>
+    <w:bookmarkEnd w:id="286"/>
+    <w:bookmarkStart w:id="288" w:name="ref-vandepol_identifying_2016"/>
     <w:p>
       <w:pPr>
         <w:pStyle w:val="Bibliography"/>
@@ -19642,7 +19848,7 @@
       <w:r>
         <w:t xml:space="preserve"> </w:t>
       </w:r>
-      <w:hyperlink r:id="rId281">
+      <w:hyperlink r:id="rId287">
         <w:r>
           <w:rPr>
             <w:rStyle w:val="Hyperlink"/>
@@ -19651,8 +19857,8 @@
         </w:r>
       </w:hyperlink>
     </w:p>
-    <w:bookmarkEnd w:id="282"/>
-    <w:bookmarkStart w:id="284" w:name="ref-vandersleen_no_2015"/>
+    <w:bookmarkEnd w:id="288"/>
+    <w:bookmarkStart w:id="290" w:name="ref-vandersleen_no_2015"/>
     <w:p>
       <w:pPr>
         <w:pStyle w:val="Bibliography"/>
@@ -19701,7 +19907,7 @@
       <w:r>
         <w:t xml:space="preserve"> </w:t>
       </w:r>
-      <w:hyperlink r:id="rId283">
+      <w:hyperlink r:id="rId289">
         <w:r>
           <w:rPr>
             <w:rStyle w:val="Hyperlink"/>
@@ -19710,8 +19916,8 @@
         </w:r>
       </w:hyperlink>
     </w:p>
-    <w:bookmarkEnd w:id="284"/>
-    <w:bookmarkStart w:id="286" w:name="ref-vlam_temperature_2014"/>
+    <w:bookmarkEnd w:id="290"/>
+    <w:bookmarkStart w:id="292" w:name="ref-vlam_temperature_2014"/>
     <w:p>
       <w:pPr>
         <w:pStyle w:val="Bibliography"/>
@@ -19760,7 +19966,7 @@
       <w:r>
         <w:t xml:space="preserve"> </w:t>
       </w:r>
-      <w:hyperlink r:id="rId285">
+      <w:hyperlink r:id="rId291">
         <w:r>
           <w:rPr>
             <w:rStyle w:val="Hyperlink"/>
@@ -19769,8 +19975,8 @@
         </w:r>
       </w:hyperlink>
     </w:p>
-    <w:bookmarkEnd w:id="286"/>
-    <w:bookmarkStart w:id="288" w:name="ref-voelker_historical_2006"/>
+    <w:bookmarkEnd w:id="292"/>
+    <w:bookmarkStart w:id="294" w:name="ref-voelker_historical_2006"/>
     <w:p>
       <w:pPr>
         <w:pStyle w:val="Bibliography"/>
@@ -19852,7 +20058,7 @@
       <w:r>
         <w:t xml:space="preserve"> </w:t>
       </w:r>
-      <w:hyperlink r:id="rId287">
+      <w:hyperlink r:id="rId293">
         <w:r>
           <w:rPr>
             <w:rStyle w:val="Hyperlink"/>
@@ -19861,8 +20067,8 @@
         </w:r>
       </w:hyperlink>
     </w:p>
-    <w:bookmarkEnd w:id="288"/>
-    <w:bookmarkStart w:id="290" w:name="ref-vrska_european_2009"/>
+    <w:bookmarkEnd w:id="294"/>
+    <w:bookmarkStart w:id="296" w:name="ref-vrska_european_2009"/>
     <w:p>
       <w:pPr>
         <w:pStyle w:val="Bibliography"/>
@@ -19950,7 +20156,7 @@
       <w:r>
         <w:t xml:space="preserve"> </w:t>
       </w:r>
-      <w:hyperlink r:id="rId289">
+      <w:hyperlink r:id="rId295">
         <w:r>
           <w:rPr>
             <w:rStyle w:val="Hyperlink"/>
@@ -19959,8 +20165,8 @@
         </w:r>
       </w:hyperlink>
     </w:p>
-    <w:bookmarkEnd w:id="290"/>
-    <w:bookmarkStart w:id="292" w:name="ref-walker_integrating_2020"/>
+    <w:bookmarkEnd w:id="296"/>
+    <w:bookmarkStart w:id="298" w:name="ref-walker_integrating_2020"/>
     <w:p>
       <w:pPr>
         <w:pStyle w:val="Bibliography"/>
@@ -20006,7 +20212,7 @@
       <w:r>
         <w:t xml:space="preserve"> </w:t>
       </w:r>
-      <w:hyperlink r:id="rId291">
+      <w:hyperlink r:id="rId297">
         <w:r>
           <w:rPr>
             <w:rStyle w:val="Hyperlink"/>
@@ -20015,8 +20221,8 @@
         </w:r>
       </w:hyperlink>
     </w:p>
-    <w:bookmarkEnd w:id="292"/>
-    <w:bookmarkStart w:id="294" w:name="ref-williams_temperature_2013"/>
+    <w:bookmarkEnd w:id="298"/>
+    <w:bookmarkStart w:id="300" w:name="ref-williams_temperature_2013"/>
     <w:p>
       <w:pPr>
         <w:pStyle w:val="Bibliography"/>
@@ -20053,7 +20259,7 @@
       <w:r>
         <w:t xml:space="preserve"> </w:t>
       </w:r>
-      <w:hyperlink r:id="rId293">
+      <w:hyperlink r:id="rId299">
         <w:r>
           <w:rPr>
             <w:rStyle w:val="Hyperlink"/>
@@ -20062,8 +20268,8 @@
         </w:r>
       </w:hyperlink>
     </w:p>
-    <w:bookmarkEnd w:id="294"/>
-    <w:bookmarkStart w:id="296" w:name="ref-wilmking_global_2020"/>
+    <w:bookmarkEnd w:id="300"/>
+    <w:bookmarkStart w:id="302" w:name="ref-wilmking_global_2020"/>
     <w:p>
       <w:pPr>
         <w:pStyle w:val="Bibliography"/>
@@ -20100,7 +20306,7 @@
       <w:r>
         <w:t xml:space="preserve"> </w:t>
       </w:r>
-      <w:hyperlink r:id="rId295">
+      <w:hyperlink r:id="rId301">
         <w:r>
           <w:rPr>
             <w:rStyle w:val="Hyperlink"/>
@@ -20109,8 +20315,8 @@
         </w:r>
       </w:hyperlink>
     </w:p>
-    <w:bookmarkEnd w:id="296"/>
-    <w:bookmarkStart w:id="298" w:name="ref-wood_fast_2011"/>
+    <w:bookmarkEnd w:id="302"/>
+    <w:bookmarkStart w:id="304" w:name="ref-wood_fast_2011"/>
     <w:p>
       <w:pPr>
         <w:pStyle w:val="Bibliography"/>
@@ -20168,7 +20374,7 @@
       <w:r>
         <w:t xml:space="preserve"> </w:t>
       </w:r>
-      <w:hyperlink r:id="rId297">
+      <w:hyperlink r:id="rId303">
         <w:r>
           <w:rPr>
             <w:rStyle w:val="Hyperlink"/>
@@ -20177,8 +20383,8 @@
         </w:r>
       </w:hyperlink>
     </w:p>
-    <w:bookmarkEnd w:id="298"/>
-    <w:bookmarkStart w:id="300" w:name="ref-woodhouse_artificial_1999"/>
+    <w:bookmarkEnd w:id="304"/>
+    <w:bookmarkStart w:id="306" w:name="ref-woodhouse_artificial_1999"/>
     <w:p>
       <w:pPr>
         <w:pStyle w:val="Bibliography"/>
@@ -20229,7 +20435,7 @@
       <w:r>
         <w:t xml:space="preserve"> </w:t>
       </w:r>
-      <w:hyperlink r:id="rId299">
+      <w:hyperlink r:id="rId305">
         <w:r>
           <w:rPr>
             <w:rStyle w:val="Hyperlink"/>
@@ -20238,8 +20444,8 @@
         </w:r>
       </w:hyperlink>
     </w:p>
-    <w:bookmarkEnd w:id="300"/>
-    <w:bookmarkStart w:id="302" w:name="ref-zang_dendroclimatic_2013"/>
+    <w:bookmarkEnd w:id="306"/>
+    <w:bookmarkStart w:id="308" w:name="ref-zang_dendroclimatic_2013"/>
     <w:p>
       <w:pPr>
         <w:pStyle w:val="Bibliography"/>
@@ -20297,7 +20503,7 @@
       <w:r>
         <w:t xml:space="preserve"> </w:t>
       </w:r>
-      <w:hyperlink r:id="rId301">
+      <w:hyperlink r:id="rId307">
         <w:r>
           <w:rPr>
             <w:rStyle w:val="Hyperlink"/>
@@ -20306,8 +20512,8 @@
         </w:r>
       </w:hyperlink>
     </w:p>
-    <w:bookmarkEnd w:id="302"/>
-    <w:bookmarkStart w:id="304" w:name="ref-zang_treeclim_2015"/>
+    <w:bookmarkEnd w:id="308"/>
+    <w:bookmarkStart w:id="310" w:name="ref-zang_treeclim_2015"/>
     <w:p>
       <w:pPr>
         <w:pStyle w:val="Bibliography"/>
@@ -20356,7 +20562,7 @@
       <w:r>
         <w:t xml:space="preserve"> </w:t>
       </w:r>
-      <w:hyperlink r:id="rId303">
+      <w:hyperlink r:id="rId309">
         <w:r>
           <w:rPr>
             <w:rStyle w:val="Hyperlink"/>
@@ -20365,8 +20571,8 @@
         </w:r>
       </w:hyperlink>
     </w:p>
-    <w:bookmarkEnd w:id="304"/>
-    <w:bookmarkStart w:id="306" w:name="ref-zuidema_recent_2020"/>
+    <w:bookmarkEnd w:id="310"/>
+    <w:bookmarkStart w:id="312" w:name="ref-zuidema_recent_2020"/>
     <w:p>
       <w:pPr>
         <w:pStyle w:val="Bibliography"/>
@@ -20424,7 +20630,7 @@
       <w:r>
         <w:t xml:space="preserve"> </w:t>
       </w:r>
-      <w:hyperlink r:id="rId305">
+      <w:hyperlink r:id="rId311">
         <w:r>
           <w:rPr>
             <w:rStyle w:val="Hyperlink"/>
@@ -20433,9 +20639,9 @@
         </w:r>
       </w:hyperlink>
     </w:p>
-    <w:bookmarkEnd w:id="306"/>
-    <w:bookmarkEnd w:id="307"/>
-    <w:bookmarkEnd w:id="308"/>
+    <w:bookmarkEnd w:id="312"/>
+    <w:bookmarkEnd w:id="313"/>
+    <w:bookmarkEnd w:id="314"/>
     <w:sectPr>
       <w:footerReference w:type="even" r:id="rId9"/>
       <w:footerReference w:type="default" r:id="rId10"/>

</xml_diff>

<commit_message>
work on intro and SER comments
</commit_message>
<xml_diff>
--- a/doc/manuscript/ForestGEO_treerings.docx
+++ b/doc/manuscript/ForestGEO_treerings.docx
@@ -20643,8 +20643,8 @@
     <w:bookmarkEnd w:id="313"/>
     <w:bookmarkEnd w:id="314"/>
     <w:sectPr>
-      <w:footerReference w:type="even" r:id="rId9"/>
-      <w:footerReference w:type="default" r:id="rId10"/>
+      <w:footerReference w:type="even" r:id="rId10"/>
+      <w:footerReference w:type="default" r:id="rId9"/>
       <w:pgSz w:w="12240" w:h="15840"/>
       <w:pgMar w:top="1440" w:right="1440" w:bottom="1440" w:left="1440" w:header="720" w:footer="720" w:gutter="0"/>
       <w:lnNumType w:countBy="1" w:restart="continuous"/>
@@ -20672,6 +20672,11 @@
         <w:docPartUnique/>
       </w:docPartObj>
     </w:sdtPr>
+    <w:sdtEndPr>
+      <w:rPr>
+        <w:rStyle w:val="PageNumber"/>
+      </w:rPr>
+    </w:sdtEndPr>
     <w:sdtContent>
       <w:p>
         <w:pPr>
@@ -20723,6 +20728,11 @@
         <w:docPartUnique/>
       </w:docPartObj>
     </w:sdtPr>
+    <w:sdtEndPr>
+      <w:rPr>
+        <w:rStyle w:val="PageNumber"/>
+      </w:rPr>
+    </w:sdtEndPr>
     <w:sdtContent>
       <w:p>
         <w:pPr>

</xml_diff>

<commit_message>
finished SER comments in methods & results
</commit_message>
<xml_diff>
--- a/doc/manuscript/ForestGEO_treerings.docx
+++ b/doc/manuscript/ForestGEO_treerings.docx
@@ -1535,7 +1535,7 @@
         <w:t xml:space="preserve">(e.g., Alexander et al., 2018; Banbury Morgan et al., 2021)</w:t>
       </w:r>
       <w:r>
-        <w:t xml:space="preserve">, yet growth sensitivity to their additive or interactive effects, potentially operating over different time windows, is not commonly considered</w:t>
+        <w:t xml:space="preserve">, yet growth sensitivity to their additive or interactive effects, potentially operating over different seasonal windows, is not commonly considered</w:t>
       </w:r>
       <w:r>
         <w:t xml:space="preserve"> </w:t>
@@ -1945,7 +1945,7 @@
         <w:pStyle w:val="BodyText"/>
       </w:pPr>
       <w:r>
-        <w:t xml:space="preserve">Here, we develop, and apply to ten forested sites spanning 52 degrees latitude, a new method that allows simultaneous consideration of the effects of primary climate drivers (i.e., the most influential climate variables and the time window over which they operate), tree size, and calendar year on annual tree growth.</w:t>
+        <w:t xml:space="preserve">Here, we develop, and apply to ten forested sites spanning 52 degrees latitude, a new method that allows simultaneous consideration of the effects of primary climate drivers (i.e., the most influential climate variables and the seasonal window over which they operate), tree size, and calendar year on annual tree growth.</w:t>
       </w:r>
       <w:r>
         <w:t xml:space="preserve"> </w:t>
@@ -7824,7 +7824,7 @@
         <w:pStyle w:val="FirstParagraph"/>
       </w:pPr>
       <w:r>
-        <w:t xml:space="preserve">Data analysis consisted of two main steps: (1) identifying the primary climate drivers (i.e., variables and time windows over which they are most influential on tree growth), and (2) combining these climate drivers, DBH, and year into a multivariate model (Fig. 1).</w:t>
+        <w:t xml:space="preserve">Data analysis consisted of two main steps: (1) identifying the primary climate drivers (i.e., variables and seasonal windows over which they are most influential on tree growth), and (2) combining these climate drivers, DBH, and year into a multivariate model (Fig. 1).</w:t>
       </w:r>
       <w:r>
         <w:t xml:space="preserve"> </w:t>
@@ -7847,7 +7847,7 @@
         <w:t xml:space="preserve"> </w:t>
       </w:r>
       <w:r>
-        <w:t xml:space="preserve">We note that the decision to identify primary climate drivers at the level of site, as opposed to species, was motivated by the expectation that differences in optimal climate windows across species in one site would be minimal compared to cross-site differences (Fig. 2); however, analyses focused on interspecific differences could optimize species-specific climate sensitivity estimates by fitting</w:t>
+        <w:t xml:space="preserve">We note that the decision to identify primary climate drivers at the level of site, as opposed to species, was motivated by the expectation that differences in the most influential climate drivers across species in one site would be minimal compared to cross-site differences (Fig. 2); however, analyses focused on interspecific differences could optimize species-specific climate sensitivity estimates by fitting</w:t>
       </w:r>
       <w:r>
         <w:t xml:space="preserve"> </w:t>
@@ -7873,9 +7873,9 @@
       <w:r>
         <w:drawing>
           <wp:inline>
-            <wp:extent cx="5943600" cy="6655214"/>
+            <wp:extent cx="5943600" cy="6520337"/>
             <wp:effectExtent b="0" l="0" r="0" t="0"/>
-            <wp:docPr descr="Figure 1 | Schematic illustration of the analysis process. In step 1, the R package climwin (van de Pol et al., 2016) is used to identify the primary climate drivers in water and temperature variable groups for each site, defined as the variable-time window combination that are most strongly correlated to the residual variation around splines fit to trends in growth (here, ring width, RW) for all cores sampled at the site. In step 2, a GLS model is used to produce a combined model with the previously identified drivers, reconstructed DBH, and year." title="" id="1" name="Picture"/>
+            <wp:docPr descr="Figure 1 | Schematic illustration of the analysis process. In step 1, the R package climwin (van de Pol et al., 2016) is used to identify the primary climate drivers in water and temperature variable groups for each site, defined as the variable-seasonal window combination that are most strongly correlated to the residual variation around splines fit to trends in growth (here, ring width, RW) for all cores sampled at the site. In step 2, a GLS model is used to produce a combined model with the previously identified drivers, reconstructed DBH, and year." title="" id="1" name="Picture"/>
             <a:graphic>
               <a:graphicData uri="http://schemas.openxmlformats.org/drawingml/2006/picture">
                 <pic:pic>
@@ -7894,7 +7894,7 @@
                   <pic:spPr bwMode="auto">
                     <a:xfrm>
                       <a:off x="0" y="0"/>
-                      <a:ext cx="5943600" cy="6655214"/>
+                      <a:ext cx="5943600" cy="6520337"/>
                     </a:xfrm>
                     <a:prstGeom prst="rect">
                       <a:avLst/>
@@ -7950,7 +7950,7 @@
         <w:t xml:space="preserve"> </w:t>
       </w:r>
       <w:r>
-        <w:t xml:space="preserve">is used to identify the primary climate drivers in water and temperature variable groups for each site, defined as the variable-time window combination that are most strongly correlated to the residual variation around splines fit to trends in growth (here, ring width, RW) for all cores sampled at the site. In step 2, a GLS model is used to produce a combined model with the previously identified drivers, reconstructed DBH, and year.</w:t>
+        <w:t xml:space="preserve">is used to identify the primary climate drivers in water and temperature variable groups for each site, defined as the variable-seasonal window combination that are most strongly correlated to the residual variation around splines fit to trends in growth (here, ring width, RW) for all cores sampled at the site. In step 2, a GLS model is used to produce a combined model with the previously identified drivers, reconstructed DBH, and year.</w:t>
       </w:r>
     </w:p>
     <w:bookmarkStart w:id="37" w:name="Climate"/>
@@ -7995,7 +7995,7 @@
         <w:t xml:space="preserve"> </w:t>
       </w:r>
       <w:r>
-        <w:t xml:space="preserve">to identify the most important climate variable and the time window over which its effect was strongest for each of two categories of variables: a temperature group (</w:t>
+        <w:t xml:space="preserve">to identify the most important climate variable and the seasonal window over which its effect was strongest for each of two categories of variables: a temperature group (</w:t>
       </w:r>
       <m:oMath>
         <m:sSub>
@@ -8285,7 +8285,7 @@
         <w:t xml:space="preserve"> </w:t>
       </w:r>
       <w:r>
-        <w:t xml:space="preserve">For each group of candidate climate variables (water and temperature; Fig. 1), we selected the variable - time window combination identified by</w:t>
+        <w:t xml:space="preserve">For each group of candidate climate variables (water and temperature; Fig. 1), we selected the variable - seasonal window combination identified by</w:t>
       </w:r>
       <w:r>
         <w:t xml:space="preserve"> </w:t>
@@ -8917,7 +8917,7 @@
           <wp:inline>
             <wp:extent cx="5943600" cy="2971800"/>
             <wp:effectExtent b="0" l="0" r="0" t="0"/>
-            <wp:docPr descr="Figure 2 | Example comparison of climate sensitivity derived via traditional methods (a) and our approach (b-f). Example is for the sensitivity of 14 species at SCBI (codes given in Table S2) to potential evapotranspiration (PET). Panel (a) shows a matrix of Pearson correlations between ring-width index and monthly climate variables produced using the bootRes package in R,(produced using the bootRes package in R, Zang &amp; Biondi, 2013). Black rectangle represents the period selected by climwin as the most influential window. Panels (b-d) give statistics for time windows tested in climwin, where window open and close indicate months prior to current August, and cells across the lower diagonal indicate single-month tests (akin to panel a). Panels (b) and (c) give values of linear and quadratic terms for each time window, and (d) gives the \DeltaAIC for each. The time window with the minimum \DeltaAIC (1-3 months prior to August, or May-July; black circles), was identified as the optimal window. Panel (e) shows the correlation of individual-level residuals to PET, with the function fit in climwin. Finally, panel (f) shows the GLS model output, where PET was a candidate driver variable (along with PPT; DBH not included in this model). Plotted are responses of species for which PET was included in the top model, with best-fit polynomials plotted with solid lines when both first- and second-order terms are significant, dashed lines when only one term is significant, and dotted lines when neither is significant. Transparent ribbons indicate 95% confidence intervals. Species names corresponding to the codes are given in Table S2." title="" id="1" name="Picture"/>
+            <wp:docPr descr="Figure 2 | Example comparison of climate sensitivity derived via traditional methods (a) and our approach (b-f). Example is for the sensitivity of 14 species at SCBI (codes given in Table S2) to potential evapotranspiration (PET). Panel (a) shows a matrix of Pearson correlations between ring-width index and monthly climate variables produced using the bootRes package in R,(produced using the bootRes package in R, Zang &amp; Biondi, 2013). Black rectangle represents the period selected by climwin as the most influential window. Panels (b-d) give statistics for seasonal windows tested in climwin, where window open and close indicate months prior to current August, and cells across the lower diagonal indicate single-month tests (akin to panel a). Panels (b) and (c) give values of linear and quadratic terms for each seasonal window, and (d) gives the \DeltaAIC for each. The seasonal window with the minimum \DeltaAIC (1-3 months prior to August, or May-July; black circles), was identified as the most influential window. Panel (e) shows the correlation of individual-level residuals to PET, with the function fit in climwin. Finally, panel (f) shows the GLS model output, where PET was a candidate driver variable (along with PPT; DBH not included in this model). Plotted are responses of species for which PET was included in the top model, with best-fit polynomials plotted with solid lines when both first- and second-order terms are significant, dashed lines when only one term is significant, and dotted lines when neither is significant. Transparent ribbons indicate 95% confidence intervals. Species names corresponding to the codes are given in Table S2." title="" id="1" name="Picture"/>
             <a:graphic>
               <a:graphicData uri="http://schemas.openxmlformats.org/drawingml/2006/picture">
                 <pic:pic>
@@ -9035,7 +9035,7 @@
         <w:t xml:space="preserve">b-d</w:t>
       </w:r>
       <w:r>
-        <w:t xml:space="preserve">) give statistics for time windows tested in</w:t>
+        <w:t xml:space="preserve">) give statistics for seasonal windows tested in</w:t>
       </w:r>
       <w:r>
         <w:t xml:space="preserve"> </w:t>
@@ -9081,7 +9081,7 @@
         <w:t xml:space="preserve">c</w:t>
       </w:r>
       <w:r>
-        <w:t xml:space="preserve">) give values of linear and quadratic terms for each time window, and (</w:t>
+        <w:t xml:space="preserve">) give values of linear and quadratic terms for each seasonal window, and (</w:t>
       </w:r>
       <w:r>
         <w:rPr>
@@ -9102,7 +9102,7 @@
         </m:r>
       </m:oMath>
       <w:r>
-        <w:t xml:space="preserve">AIC for each. The time window with the minimum</w:t>
+        <w:t xml:space="preserve">AIC for each. The seasonal window with the minimum</w:t>
       </w:r>
       <w:r>
         <w:t xml:space="preserve"> </w:t>
@@ -9113,7 +9113,7 @@
         </m:r>
       </m:oMath>
       <w:r>
-        <w:t xml:space="preserve">AIC (1-3 months prior to August, or May-July; black circles), was identified as the optimal window. Panel (</w:t>
+        <w:t xml:space="preserve">AIC (1-3 months prior to August, or May-July; black circles), was identified as the most influential window. Panel (</w:t>
       </w:r>
       <w:r>
         <w:rPr>
@@ -9196,19 +9196,19 @@
         </m:r>
       </m:oMath>
       <w:r>
-        <w:t xml:space="preserve">AGB) exhibited similar patterns in the direction of response and relative strength of correlation to climate variables across the range of potential time windows.</w:t>
-      </w:r>
-      <w:r>
-        <w:t xml:space="preserve"> </w:t>
-      </w:r>
-      <w:r>
-        <w:t xml:space="preserve">However, the time window exhibiting the strongest climatic effect on growth and even the most influential climate variable sometimes differed among the growth metrics (Figs. S15-S34).</w:t>
-      </w:r>
-      <w:r>
-        <w:t xml:space="preserve"> </w:t>
-      </w:r>
-      <w:r>
-        <w:t xml:space="preserve">For eight of 20 site-variable group (i.e., water and temperature) combinations, both both the most influential climate variable and time window were identical across growth metrics (e.g., Fig. S19).</w:t>
+        <w:t xml:space="preserve">AGB) exhibited similar patterns in the direction of response and relative strength of correlation to climate variables across the range of potential seasonal windows.</w:t>
+      </w:r>
+      <w:r>
+        <w:t xml:space="preserve"> </w:t>
+      </w:r>
+      <w:r>
+        <w:t xml:space="preserve">However, the seasonal window exhibiting the strongest climatic effect on growth and even the most influential climate variable sometimes differed among the growth metrics (Figs. S15-S34).</w:t>
+      </w:r>
+      <w:r>
+        <w:t xml:space="preserve"> </w:t>
+      </w:r>
+      <w:r>
+        <w:t xml:space="preserve">For eight of 20 site-variable group (i.e., water and temperature) combinations, both both the most influential climate variable and seasonal window were identical across growth metrics (e.g., Fig. S19).</w:t>
       </w:r>
       <w:r>
         <w:t xml:space="preserve"> </w:t>
@@ -9230,7 +9230,7 @@
         <w:t xml:space="preserve"> </w:t>
       </w:r>
       <w:r>
-        <w:t xml:space="preserve">identified the same climate variable and overlapping time windows (e.g., Fig. S20),</w:t>
+        <w:t xml:space="preserve">identified the same climate variable and overlapping seasonal windows (e.g., Fig. S20),</w:t>
       </w:r>
       <w:r>
         <w:t xml:space="preserve"> </w:t>
@@ -9291,7 +9291,7 @@
         </m:sSub>
       </m:oMath>
       <w:r>
-        <w:t xml:space="preserve">) were selected with overlapping time windows (Fig. S18).</w:t>
+        <w:t xml:space="preserve">) were selected with overlapping seasonal windows (Fig. S18).</w:t>
       </w:r>
       <w:r>
         <w:t xml:space="preserve"> </w:t>
@@ -9313,7 +9313,7 @@
         <w:t xml:space="preserve"> </w:t>
       </w:r>
       <w:r>
-        <w:t xml:space="preserve">identified completely different time windows and, for precipitation, different variables (PPT and PDF; Figs. S23- S24).</w:t>
+        <w:t xml:space="preserve">identified completely different seasonal windows and, for precipitation, different variables (PPT and PDF; Figs. S23- S24).</w:t>
       </w:r>
       <w:r>
         <w:t xml:space="preserve"> </w:t>
@@ -9327,25 +9327,25 @@
         <w:pStyle w:val="BodyText"/>
       </w:pPr>
       <w:r>
-        <w:t xml:space="preserve">Precipitation amount (PPT) was selected over precipitation frequency (PDF) as the top variable in five of the eight sites with both variables available (but had no significant main effect at one site, NIO), and was the only option at two sites (LT and CB).</w:t>
-      </w:r>
-      <w:r>
-        <w:t xml:space="preserve"> </w:t>
-      </w:r>
-      <w:r>
-        <w:t xml:space="preserve">Optimal time windows most commonly coincided at least partially with months of active growth in the current year (Fig. 3; Table S1): year-round in the tropics (BCNM and HKK) or late spring/ summer in the extratropics (n= 5 of 8).</w:t>
-      </w:r>
-      <w:r>
-        <w:t xml:space="preserve"> </w:t>
-      </w:r>
-      <w:r>
-        <w:t xml:space="preserve">In the tropics, the long time-windows over which precipitation was influential (12 mo at BCNM, 9 mo at HKK) also included the majority (BCNM) or all (HKK) of the dry season.</w:t>
-      </w:r>
-      <w:r>
-        <w:t xml:space="preserve"> </w:t>
-      </w:r>
-      <w:r>
-        <w:t xml:space="preserve">In the extratropics, optimal windows at three sites included the current growing season and extended back to the previous fall (LT, CB) or summer (SCBI), whereas they were limited to the current spring and early summer at LDW.</w:t>
+        <w:t xml:space="preserve">Precipitation amount (PPT) was selected over precipitation frequency (PDF) as the top variable in five of the eight sites for which both variables were available (but had no significant main effect at one site, NIO), and was the only option at two sites (LT and CB).</w:t>
+      </w:r>
+      <w:r>
+        <w:t xml:space="preserve"> </w:t>
+      </w:r>
+      <w:r>
+        <w:t xml:space="preserve">The most influential seasonal windows most commonly coincided at least partially with months of active growth in the current year (Fig. 3; Table S1): year-round in the tropics (BCNM and HKK) or late spring/ summer outside of the tropics (n= 5 of 8).</w:t>
+      </w:r>
+      <w:r>
+        <w:t xml:space="preserve"> </w:t>
+      </w:r>
+      <w:r>
+        <w:t xml:space="preserve">In the tropics, the long time-windows over which precipitation was influential (12 mo at BCNM, 9 mo at HKK) also included the majority (BCNM) or all (HKK) of the dry season months (&lt; 100 mm rainfall / month).</w:t>
+      </w:r>
+      <w:r>
+        <w:t xml:space="preserve"> </w:t>
+      </w:r>
+      <w:r>
+        <w:t xml:space="preserve">Outside of the tropics, the most influential windows at three sites included the current growing season and extended back to the previous fall (LT, CB) or summer (SCBI), whereas they were limited to the current spring and early summer at LDW.</w:t>
       </w:r>
       <w:r>
         <w:t xml:space="preserve"> </w:t>
@@ -9359,7 +9359,7 @@
         <w:pStyle w:val="BodyText"/>
       </w:pPr>
       <w:r>
-        <w:t xml:space="preserve">The most commonly selected variables within the temperature group were</w:t>
+        <w:t xml:space="preserve">Within the temperature group (Fig. 1), the most commonly selected variables were</w:t>
       </w:r>
       <w:r>
         <w:t xml:space="preserve"> </w:t>
@@ -9471,19 +9471,19 @@
         <w:t xml:space="preserve"> </w:t>
       </w:r>
       <w:r>
-        <w:t xml:space="preserve">Optimal time windows for temperature tended to be shorter than those of precipitation (Table 1).</w:t>
-      </w:r>
-      <w:r>
-        <w:t xml:space="preserve"> </w:t>
-      </w:r>
-      <w:r>
-        <w:t xml:space="preserve">They most commonly occurred during the current growing season (n= 5 of 10 sites), but there were cases where optimal windows occurred during the preceding dry season (BCNM), late winter/early spring (HF, ZOF), or the previous growing season (NIO, CB).</w:t>
-      </w:r>
-      <w:r>
-        <w:t xml:space="preserve"> </w:t>
-      </w:r>
-      <w:r>
-        <w:t xml:space="preserve">Temperature and precipitation variables were rarely influential over the same time window (exception: LDW).</w:t>
+        <w:t xml:space="preserve">The most influential seasonal windows for temperature tended to be shorter than those of precipitation (Table 1).</w:t>
+      </w:r>
+      <w:r>
+        <w:t xml:space="preserve"> </w:t>
+      </w:r>
+      <w:r>
+        <w:t xml:space="preserve">They most commonly occurred during the current growing season (n= 5 of 10 sites), but there were cases where the most influential windows occurred during the preceding dry season (BCNM), late winter/early spring (HF, ZOF), or the previous growing season (NIO, CB).</w:t>
+      </w:r>
+      <w:r>
+        <w:t xml:space="preserve"> </w:t>
+      </w:r>
+      <w:r>
+        <w:t xml:space="preserve">Temperature and precipitation variables were rarely influential over the same seasonal window (exception: LDW).</w:t>
       </w:r>
     </w:p>
     <w:bookmarkEnd w:id="43"/>
@@ -9711,7 +9711,7 @@
         <w:t xml:space="preserve"> </w:t>
       </w:r>
       <w:r>
-        <w:t xml:space="preserve">For temperate sites with optimal time windows covering the current and/or past growing season, responses were universally negative (i.e., negative first-order linear or unimodal, peaking at temperatures lower than the long-term mean).</w:t>
+        <w:t xml:space="preserve">For temperate sites with the most influential seasonal windows covering the current and/or past growing season, responses were universally negative (i.e., negative first-order linear or unimodal, peaking at temperatures lower than the long-term mean).</w:t>
       </w:r>
       <w:r>
         <w:t xml:space="preserve"> </w:t>
@@ -11103,7 +11103,7 @@
         <w:rPr>
           <w:strike/>
         </w:rPr>
-        <w:t xml:space="preserve">This decision was motivated by the expectation that differences in optimal climate windows across species in one site would be minimal compared to cross-site differences (cf. Figs. 2, 3); however, analyses focused on interspecific differences could optimize species-specific climate sensitivity estimates by fitting</w:t>
+        <w:t xml:space="preserve">This decision was motivated by the expectation that differences in the most influential climate windows across species in one site would be minimal compared to cross-site differences (cf. Figs. 2, 3); however, analyses focused on interspecific differences could optimize species-specific climate sensitivity estimates by fitting</w:t>
       </w:r>
       <w:r>
         <w:rPr>
@@ -12333,7 +12333,7 @@
         <w:t xml:space="preserve"> </w:t>
       </w:r>
       <w:r>
-        <w:t xml:space="preserve">(1) growth is generally simultaneously influenced by temperature and precipitation over different time windows,</w:t>
+        <w:t xml:space="preserve">(1) growth is generally simultaneously influenced by temperature and precipitation over different seasonal windows,</w:t>
       </w:r>
       <w:r>
         <w:t xml:space="preserve"> </w:t>

</xml_diff>

<commit_message>
discussion, delete text on what method *could do*
#127
PZ comments
</commit_message>
<xml_diff>
--- a/doc/manuscript/ForestGEO_treerings.docx
+++ b/doc/manuscript/ForestGEO_treerings.docx
@@ -5140,7 +5140,7 @@
                 <w:szCs w:val="16"/>
                 <w:color w:val="000000"/>
               </w:rPr>
-              <w:t xml:space="preserve">Helcoski et al. 2019; Gonzalez-Akre et al. 2020</w:t>
+              <w:t xml:space="preserve">Bourg et al. 2013; Helcoski et al. 2019; Gonzalez-Akre et al. 2020</w:t>
             </w:r>
           </w:p>
         </w:tc>
@@ -10873,13 +10873,13 @@
         <w:t xml:space="preserve"> </w:t>
       </w:r>
       <w:r>
-        <w:t xml:space="preserve">Our novel method provides a powerful approach to simultaneously consider the effects of climate, tree size, slowly changing environmental conditions, and their interactions on annual tree growth (Fig. 1).</w:t>
-      </w:r>
-      <w:r>
-        <w:t xml:space="preserve"> </w:t>
-      </w:r>
-      <w:r>
-        <w:t xml:space="preserve">For each of these drivers individually, the method yields results that are consistent with those that would be obtained using established methods (Figs. 2, S11-S14; Table S5).</w:t>
+        <w:t xml:space="preserve">Our novel method provides a powerful approach to elucidate how tree growth is simultaneously shaped by climate, tree size, slowly changing environmental conditions, and their interactions (Fig. 1).</w:t>
+      </w:r>
+      <w:r>
+        <w:t xml:space="preserve"> </w:t>
+      </w:r>
+      <w:r>
+        <w:t xml:space="preserve">For each of these drivers individually, the method yields results that are consistent with those that would be obtained using established methods (Figs. 2, S11-S14; Table S5; see also Appendix S4).</w:t>
       </w:r>
       <w:r>
         <w:t xml:space="preserve"> </w:t>
@@ -10949,16 +10949,16 @@
         <w:t xml:space="preserve"> </w:t>
       </w:r>
       <w:r>
-        <w:t xml:space="preserve">These findings are generally consistent with the global-scale analysis of</w:t>
-      </w:r>
-      <w:r>
-        <w:t xml:space="preserve"> </w:t>
-      </w:r>
-      <w:r>
-        <w:t xml:space="preserve">Babst et al. (2019)</w:t>
-      </w:r>
-      <w:r>
-        <w:t xml:space="preserve">, which shows that the majority of forests globally are moisture limited and respond negatively to temperature, with a shrinking area of temperature-limited forests in cold, humid regions (with SC falling near the transition zone).</w:t>
+        <w:t xml:space="preserve">These findings are generally consistent with current understanding of global-scale patterns in climate sensitivity</w:t>
+      </w:r>
+      <w:r>
+        <w:t xml:space="preserve"> </w:t>
+      </w:r>
+      <w:r>
+        <w:t xml:space="preserve">(Babst et al., 2019; Rozendaal &amp; Zuidema, 2011)</w:t>
+      </w:r>
+      <w:r>
+        <w:t xml:space="preserve">: the majority of forests globally are moisture limited and respond negatively to temperature, with a shrinking area of temperature-limited forests in cold, humid regions (with SC falling near the transition zone).</w:t>
       </w:r>
       <w:r>
         <w:t xml:space="preserve"> </w:t>
@@ -11077,93 +11077,56 @@
         <w:pStyle w:val="BodyText"/>
       </w:pPr>
       <w:r>
+        <w:t xml:space="preserve">Our analysis differed fundamentally from most conventional approaches in testing for non-linear responses of growth to climate, finding that the majority of climate responses were nonlinear (Table 1, Fig. 3).</w:t>
+      </w:r>
+      <w:r>
+        <w:t xml:space="preserve"> </w:t>
+      </w:r>
+      <w:r>
+        <w:t xml:space="preserve">This result, which is consistent with physiological expectations</w:t>
+      </w:r>
+      <w:r>
+        <w:t xml:space="preserve"> </w:t>
+      </w:r>
+      <w:r>
+        <w:t xml:space="preserve">(</w:t>
+      </w:r>
+      <w:r>
         <w:rPr>
           <w:bCs/>
           <w:b/>
         </w:rPr>
-        <w:t xml:space="preserve">(should I remove this paragraph?)</w:t>
-      </w:r>
-      <w:r>
-        <w:t xml:space="preserve"> </w:t>
-      </w:r>
-      <w:r>
-        <w:t xml:space="preserve">While our approach identifies similar climate sensitivities to those that would be identified using conventional methods (Figs. 2, S11-S14; Table S5), it differs in some substantive ways.</w:t>
-      </w:r>
-      <w:r>
-        <w:t xml:space="preserve"> </w:t>
-      </w:r>
-      <w:r>
-        <w:t xml:space="preserve">First, in determining the primary climate drivers (step 1; Fig. 1), we consider the full sample of individual trees, as opposed to a chronology in which variance has been standardized and the individual cores have been averaged (</w:t>
-      </w:r>
-      <w:r>
-        <w:rPr>
-          <w:bCs/>
-          <w:b/>
-        </w:rPr>
-        <w:t xml:space="preserve">REFS (NEIL)</w:t>
-      </w:r>
-      <w:r>
-        <w:t xml:space="preserve">).</w:t>
-      </w:r>
-      <w:r>
-        <w:t xml:space="preserve"> </w:t>
-      </w:r>
-      <w:r>
-        <w:t xml:space="preserve">Some differences in variables identified and the slope between growth and climate are to be expected given the methodological differences (Appendix S4); however, as a whole the identified drivers and directions of response are consistent with conventional methods (Figs. 2, S11-S14; Table S5).</w:t>
-      </w:r>
-      <w:r>
-        <w:t xml:space="preserve"> </w:t>
-      </w:r>
-      <w:r>
-        <w:rPr>
-          <w:strike/>
-        </w:rPr>
-        <w:t xml:space="preserve">Another way in which the current analysis differed from conventional methods is that we pooled species by site when determining the primary climate drivers (step 1; Fig. 1).</w:t>
-      </w:r>
-      <w:r>
-        <w:t xml:space="preserve"> </w:t>
-      </w:r>
-      <w:r>
-        <w:rPr>
-          <w:strike/>
-        </w:rPr>
-        <w:t xml:space="preserve">This decision was motivated by the expectation that differences in the most influential climate windows across species in one site would be minimal compared to cross-site differences (cf. Figs. 2, 3); however, analyses focused on interspecific differences could optimize species-specific climate sensitivity estimates by fitting</w:t>
-      </w:r>
-      <w:r>
-        <w:rPr>
-          <w:strike/>
-        </w:rPr>
-        <w:t xml:space="preserve"> </w:t>
-      </w:r>
-      <w:r>
-        <w:rPr>
-          <w:iCs/>
-          <w:i/>
-          <w:strike/>
-        </w:rPr>
-        <w:t xml:space="preserve">climwin</w:t>
-      </w:r>
-      <w:r>
-        <w:rPr>
-          <w:strike/>
-        </w:rPr>
-        <w:t xml:space="preserve"> </w:t>
-      </w:r>
-      <w:r>
-        <w:rPr>
-          <w:strike/>
-        </w:rPr>
-        <w:t xml:space="preserve">individually by species.</w:t>
-      </w:r>
-      <w:r>
-        <w:t xml:space="preserve"> </w:t>
-      </w:r>
-      <w:r>
-        <w:rPr>
-          <w:iCs/>
-          <w:i/>
-        </w:rPr>
-        <w:t xml:space="preserve">(2nd sentence moved to methods)</w:t>
+        <w:t xml:space="preserve">REFS</w:t>
+      </w:r>
+      <w:r>
+        <w:t xml:space="preserve">, Wilmking et al., 2020)</w:t>
+      </w:r>
+      <w:r>
+        <w:t xml:space="preserve">, indicates that the majority of tree-ring records examined here cover climate variation beyond the range over which the response is linear.</w:t>
+      </w:r>
+      <w:r>
+        <w:t xml:space="preserve"> </w:t>
+      </w:r>
+      <w:r>
+        <w:t xml:space="preserve">The nonlinear form of most climate growth responses implies that as the climate changes, non-stationary climate responses, already common</w:t>
+      </w:r>
+      <w:r>
+        <w:t xml:space="preserve"> </w:t>
+      </w:r>
+      <w:r>
+        <w:t xml:space="preserve">(Wilmking et al., 2020)</w:t>
+      </w:r>
+      <w:r>
+        <w:t xml:space="preserve">, could become more prevalent</w:t>
+      </w:r>
+      <w:r>
+        <w:t xml:space="preserve"> </w:t>
+      </w:r>
+      <w:r>
+        <w:t xml:space="preserve">(Germain &amp; Lutz, 2020)</w:t>
+      </w:r>
+      <w:r>
+        <w:t xml:space="preserve">.</w:t>
       </w:r>
     </w:p>
     <w:p>
@@ -11171,121 +11134,28 @@
         <w:pStyle w:val="BodyText"/>
       </w:pPr>
       <w:r>
-        <w:t xml:space="preserve">Another way in which our analysis differed fundamentally from most conventional approaches was in testing for non-linear responses of growth to climate, finding that nonlinear responses were prevalent (Fig. 3).</w:t>
-      </w:r>
-      <w:r>
-        <w:t xml:space="preserve"> </w:t>
-      </w:r>
-      <w:r>
-        <w:t xml:space="preserve">This result, which is consistent with physiological expectations</w:t>
-      </w:r>
-      <w:r>
-        <w:t xml:space="preserve"> </w:t>
-      </w:r>
-      <w:r>
-        <w:t xml:space="preserve">(</w:t>
-      </w:r>
-      <w:r>
-        <w:rPr>
-          <w:bCs/>
-          <w:b/>
-        </w:rPr>
-        <w:t xml:space="preserve">REFS</w:t>
-      </w:r>
-      <w:r>
-        <w:t xml:space="preserve">, Wilmking et al., 2020)</w:t>
-      </w:r>
-      <w:r>
-        <w:t xml:space="preserve">, indicates that the majority of tree-ring records examined here cover climate variation beyond the range over which the response is linear.</w:t>
-      </w:r>
-      <w:r>
-        <w:t xml:space="preserve"> </w:t>
-      </w:r>
-      <w:r>
-        <w:t xml:space="preserve">The nonlinear form of most climate growth responses implies that as the climate changes, non-stationary climate responses, already common</w:t>
-      </w:r>
-      <w:r>
-        <w:t xml:space="preserve"> </w:t>
-      </w:r>
-      <w:r>
-        <w:t xml:space="preserve">(Wilmking et al., 2020)</w:t>
-      </w:r>
-      <w:r>
-        <w:t xml:space="preserve">, could become more prevalent</w:t>
-      </w:r>
-      <w:r>
-        <w:t xml:space="preserve"> </w:t>
-      </w:r>
-      <w:r>
-        <w:t xml:space="preserve">(Germain &amp; Lutz, 2020)</w:t>
+        <w:t xml:space="preserve">We found that interactions between climate variables and DBH were common (44% of cases analyzed; Figs. 4, S56, S57).</w:t>
+      </w:r>
+      <w:r>
+        <w:t xml:space="preserve"> </w:t>
+      </w:r>
+      <w:r>
+        <w:t xml:space="preserve">The most coherent pattern observed in this analysis was a tendency for larger trees to be more sensitive to precipitation and high temperatures (Fig. 4), consistent with widespread observations that larger trees are more sensitive to drought</w:t>
+      </w:r>
+      <w:r>
+        <w:t xml:space="preserve"> </w:t>
+      </w:r>
+      <w:r>
+        <w:t xml:space="preserve">(e.g., Bennett et al., 2015; Gillerot et al., 2020; Hacket-Pain et al., 2016; McGregor et al., 2020; Pretzsch et al., 2018)</w:t>
       </w:r>
       <w:r>
         <w:t xml:space="preserve">.</w:t>
       </w:r>
-    </w:p>
-    <w:p>
-      <w:pPr>
-        <w:pStyle w:val="BodyText"/>
-      </w:pPr>
-      <w:r>
-        <w:rPr>
-          <w:strike/>
-        </w:rPr>
-        <w:t xml:space="preserve">Finally, our analysis differed from conventional approaches in the use of GLS models to simultaneously quantify the effects of climate, DBH, and year, while accounting for idiosyncratic growth trends of individual trees through an autocorrelation structure</w:t>
-      </w:r>
-      <w:r>
-        <w:rPr>
-          <w:strike/>
-        </w:rPr>
-        <w:t xml:space="preserve"> </w:t>
-      </w:r>
-      <w:r>
-        <w:rPr>
-          <w:strike/>
-        </w:rPr>
-        <w:t xml:space="preserve">(step 2, Fig. 1; see also Evans et al., 2017; Rollinson et al., 2021)</w:t>
-      </w:r>
-      <w:r>
-        <w:rPr>
-          <w:strike/>
-        </w:rPr>
-        <w:t xml:space="preserve">.</w:t>
-      </w:r>
-      <w:r>
-        <w:t xml:space="preserve"> </w:t>
-      </w:r>
-      <w:r>
-        <w:rPr>
-          <w:strike/>
-        </w:rPr>
-        <w:t xml:space="preserve">This approach allowed the consideration of additive and interactive effects of climate with variables that change over longer time frames – here, DBH and year, although other slowly-changing drivers could also be used.</w:t>
-      </w:r>
-      <w:r>
-        <w:t xml:space="preserve"> </w:t>
-      </w:r>
-      <w:r>
-        <w:t xml:space="preserve">We found that interactions between climate variables and DBH were common (44% of cases analyzed; Figs. 4, S56, S57).</w:t>
-      </w:r>
-      <w:r>
-        <w:t xml:space="preserve"> </w:t>
-      </w:r>
-      <w:r>
-        <w:t xml:space="preserve">The most coherent pattern observed in this analysis was a tendency for larger trees to be more sensitive to precipitation and high temperatures (Fig. 4), consistent with widespread observations that larger trees are more sensitive to drought</w:t>
-      </w:r>
-      <w:r>
-        <w:t xml:space="preserve"> </w:t>
-      </w:r>
-      <w:r>
-        <w:t xml:space="preserve">(e.g., Bennett et al., 2015; Gillerot et al., 2020; Hacket-Pain et al., 2016; McGregor et al., 2020; Pretzsch et al., 2018)</w:t>
-      </w:r>
-      <w:r>
-        <w:t xml:space="preserve">.</w:t>
-      </w:r>
-      <w:r>
-        <w:t xml:space="preserve"> </w:t>
-      </w:r>
-      <w:r>
-        <w:t xml:space="preserve">An analytical structure that can account for this and other such DBH-climate interactions</w:t>
+      <w:r>
+        <w:t xml:space="preserve"> </w:t>
+      </w:r>
+      <w:r>
+        <w:t xml:space="preserve">An analytical structure such as ours that can account for this pattern and other DBH-climate interactions</w:t>
       </w:r>
       <w:r>
         <w:t xml:space="preserve"> </w:t>
@@ -11303,9 +11173,17 @@
         <w:t xml:space="preserve"> </w:t>
       </w:r>
       <w:r>
+        <w:rPr>
+          <w:iCs/>
+          <w:i/>
+        </w:rPr>
         <w:t xml:space="preserve">We note that a modification of our analysis method (modeling</w:t>
       </w:r>
       <w:r>
+        <w:rPr>
+          <w:iCs/>
+          <w:i/>
+        </w:rPr>
         <w:t xml:space="preserve"> </w:t>
       </w:r>
       <m:oMath>
@@ -11329,35 +11207,35 @@
         </m:r>
       </m:oMath>
       <w:r>
-        <w:t xml:space="preserve"> </w:t>
-      </w:r>
-      <w:r>
+        <w:rPr>
+          <w:iCs/>
+          <w:i/>
+        </w:rPr>
+        <w:t xml:space="preserve"> </w:t>
+      </w:r>
+      <w:r>
+        <w:rPr>
+          <w:iCs/>
+          <w:i/>
+        </w:rPr>
         <w:t xml:space="preserve">climate interactions instead of</w:t>
       </w:r>
       <w:r>
+        <w:rPr>
+          <w:iCs/>
+          <w:i/>
+        </w:rPr>
         <w:t xml:space="preserve"> </w:t>
       </w:r>
       <m:oMath>
         <m:r>
-          <m:t>c</m:t>
+          <m:t>D</m:t>
         </m:r>
         <m:r>
-          <m:t>l</m:t>
+          <m:t>B</m:t>
         </m:r>
         <m:r>
-          <m:t>i</m:t>
-        </m:r>
-        <m:r>
-          <m:t>m</m:t>
-        </m:r>
-        <m:r>
-          <m:t>a</m:t>
-        </m:r>
-        <m:r>
-          <m:t>t</m:t>
-        </m:r>
-        <m:r>
-          <m:t>e</m:t>
+          <m:t>H</m:t>
         </m:r>
         <m:r>
           <m:rPr>
@@ -11367,33 +11245,59 @@
         </m:r>
       </m:oMath>
       <w:r>
-        <w:t xml:space="preserve"> </w:t>
-      </w:r>
-      <w:r>
+        <w:rPr>
+          <w:iCs/>
+          <w:i/>
+        </w:rPr>
+        <w:t xml:space="preserve"> </w:t>
+      </w:r>
+      <w:r>
+        <w:rPr>
+          <w:iCs/>
+          <w:i/>
+        </w:rPr>
         <w:t xml:space="preserve">climate interactions) could potentially be used to account for directional changes in climate sensitivity, which have commonly been documented</w:t>
       </w:r>
       <w:r>
-        <w:t xml:space="preserve"> </w:t>
-      </w:r>
-      <w:r>
+        <w:rPr>
+          <w:iCs/>
+          <w:i/>
+        </w:rPr>
+        <w:t xml:space="preserve"> </w:t>
+      </w:r>
+      <w:r>
+        <w:rPr>
+          <w:iCs/>
+          <w:i/>
+        </w:rPr>
         <w:t xml:space="preserve">(e.g., Helcoski et al., 2019; Holz et al., 2018; Maxwell et al., 2016; Peltier &amp; Ogle, 2020; Schurman et al., 2019; Zuidema et al., 2020)</w:t>
       </w:r>
       <w:r>
-        <w:t xml:space="preserve">.</w:t>
-      </w:r>
-      <w:r>
-        <w:t xml:space="preserve"> </w:t>
-      </w:r>
-      <w:r>
-        <w:t xml:space="preserve">In fact, a recent literature survey revealed that such non-stationarity in the climate sensitivity of tree growth occurs globally and in the majority of tested cases</w:t>
-      </w:r>
-      <w:r>
-        <w:t xml:space="preserve"> </w:t>
-      </w:r>
-      <w:r>
+        <w:rPr>
+          <w:iCs/>
+          <w:i/>
+        </w:rPr>
+        <w:t xml:space="preserve">. In fact, a recent literature survey revealed that such non-stationarity in the climate sensitivity of tree growth occurs globally and in the majority of tested cases</w:t>
+      </w:r>
+      <w:r>
+        <w:rPr>
+          <w:iCs/>
+          <w:i/>
+        </w:rPr>
+        <w:t xml:space="preserve"> </w:t>
+      </w:r>
+      <w:r>
+        <w:rPr>
+          <w:iCs/>
+          <w:i/>
+        </w:rPr>
         <w:t xml:space="preserve">(Wilmking et al., 2020)</w:t>
       </w:r>
       <w:r>
+        <w:rPr>
+          <w:iCs/>
+          <w:i/>
+        </w:rPr>
         <w:t xml:space="preserve">.</w:t>
       </w:r>
     </w:p>
@@ -12684,7 +12588,7 @@
       </w:r>
     </w:p>
     <w:bookmarkEnd w:id="62"/>
-    <w:bookmarkStart w:id="321" w:name="References"/>
+    <w:bookmarkStart w:id="325" w:name="References"/>
     <w:p>
       <w:pPr>
         <w:pStyle w:val="Heading1"/>
@@ -12693,7 +12597,7 @@
         <w:t xml:space="preserve">References</w:t>
       </w:r>
     </w:p>
-    <w:bookmarkStart w:id="320" w:name="refs"/>
+    <w:bookmarkStart w:id="324" w:name="refs"/>
     <w:bookmarkStart w:id="64" w:name="ref-alexander_potential_2019"/>
     <w:p>
       <w:pPr>
@@ -13978,12 +13882,87 @@
       </w:hyperlink>
     </w:p>
     <w:bookmarkEnd w:id="103"/>
-    <w:bookmarkStart w:id="105" w:name="ref-bowman_detecting_2013"/>
+    <w:bookmarkStart w:id="105" w:name="ref-bourg_initial_2013"/>
     <w:p>
       <w:pPr>
         <w:pStyle w:val="Bibliography"/>
       </w:pPr>
       <w:r>
+        <w:t xml:space="preserve">Bourg, N. A., McShea, W. J., Thompson, J. R., McGarvey, J. C., &amp; Shen, X. (2013). Initial census, woody seedling, seed rain, and stand structure data for the</w:t>
+      </w:r>
+      <w:r>
+        <w:t xml:space="preserve"> </w:t>
+      </w:r>
+      <w:r>
+        <w:t xml:space="preserve">SCBI SIGEO Large Forest Dynamics Plot</w:t>
+      </w:r>
+      <w:r>
+        <w:t xml:space="preserve">:</w:t>
+      </w:r>
+      <w:r>
+        <w:t xml:space="preserve"> </w:t>
+      </w:r>
+      <w:r>
+        <w:rPr>
+          <w:iCs/>
+          <w:i/>
+        </w:rPr>
+        <w:t xml:space="preserve">Ecological Archives</w:t>
+      </w:r>
+      <w:r>
+        <w:t xml:space="preserve"> </w:t>
+      </w:r>
+      <w:r>
+        <w:t xml:space="preserve">E094</w:t>
+      </w:r>
+      <w:r>
+        <w:t xml:space="preserve">-195.</w:t>
+      </w:r>
+      <w:r>
+        <w:t xml:space="preserve"> </w:t>
+      </w:r>
+      <w:r>
+        <w:rPr>
+          <w:iCs/>
+          <w:i/>
+        </w:rPr>
+        <w:t xml:space="preserve">Ecology</w:t>
+      </w:r>
+      <w:r>
+        <w:t xml:space="preserve">,</w:t>
+      </w:r>
+      <w:r>
+        <w:t xml:space="preserve"> </w:t>
+      </w:r>
+      <w:r>
+        <w:rPr>
+          <w:iCs/>
+          <w:i/>
+        </w:rPr>
+        <w:t xml:space="preserve">94</w:t>
+      </w:r>
+      <w:r>
+        <w:t xml:space="preserve">(9), 2111–2112.</w:t>
+      </w:r>
+      <w:r>
+        <w:t xml:space="preserve"> </w:t>
+      </w:r>
+      <w:hyperlink r:id="rId104">
+        <w:r>
+          <w:rPr>
+            <w:rStyle w:val="Hyperlink"/>
+          </w:rPr>
+          <w:t xml:space="preserve">https://doi.org/10.1890/13-0010.1</w:t>
+        </w:r>
+      </w:hyperlink>
+    </w:p>
+    <w:bookmarkEnd w:id="105"/>
+    <w:bookmarkStart w:id="107" w:name="ref-bowman_detecting_2013"/>
+    <w:p>
+      <w:pPr>
+        <w:pStyle w:val="Bibliography"/>
+      </w:pPr>
+      <w:r>
         <w:t xml:space="preserve">Bowman, D. M. J. S., Brienen, R. J. W., Gloor, E., Phillips, O. L., &amp; Prior, L. D. (2013). Detecting trends in tree growth: Not so simple.</w:t>
       </w:r>
       <w:r>
@@ -14015,7 +13994,7 @@
       <w:r>
         <w:t xml:space="preserve"> </w:t>
       </w:r>
-      <w:hyperlink r:id="rId104">
+      <w:hyperlink r:id="rId106">
         <w:r>
           <w:rPr>
             <w:rStyle w:val="Hyperlink"/>
@@ -14024,8 +14003,8 @@
         </w:r>
       </w:hyperlink>
     </w:p>
-    <w:bookmarkEnd w:id="105"/>
-    <w:bookmarkStart w:id="107" w:name="ref-braker_measuring_2002"/>
+    <w:bookmarkEnd w:id="107"/>
+    <w:bookmarkStart w:id="109" w:name="ref-braker_measuring_2002"/>
     <w:p>
       <w:pPr>
         <w:pStyle w:val="Bibliography"/>
@@ -14071,7 +14050,7 @@
       <w:r>
         <w:t xml:space="preserve"> </w:t>
       </w:r>
-      <w:hyperlink r:id="rId106">
+      <w:hyperlink r:id="rId108">
         <w:r>
           <w:rPr>
             <w:rStyle w:val="Hyperlink"/>
@@ -14080,8 +14059,8 @@
         </w:r>
       </w:hyperlink>
     </w:p>
-    <w:bookmarkEnd w:id="107"/>
-    <w:bookmarkStart w:id="109" w:name="ref-brienen_detecting_2012"/>
+    <w:bookmarkEnd w:id="109"/>
+    <w:bookmarkStart w:id="111" w:name="ref-brienen_detecting_2012"/>
     <w:p>
       <w:pPr>
         <w:pStyle w:val="Bibliography"/>
@@ -14151,7 +14130,7 @@
       <w:r>
         <w:t xml:space="preserve"> </w:t>
       </w:r>
-      <w:hyperlink r:id="rId108">
+      <w:hyperlink r:id="rId110">
         <w:r>
           <w:rPr>
             <w:rStyle w:val="Hyperlink"/>
@@ -14160,8 +14139,8 @@
         </w:r>
       </w:hyperlink>
     </w:p>
-    <w:bookmarkEnd w:id="109"/>
-    <w:bookmarkStart w:id="111" w:name="ref-brienen_tree_2017"/>
+    <w:bookmarkEnd w:id="111"/>
+    <w:bookmarkStart w:id="113" w:name="ref-brienen_tree_2017"/>
     <w:p>
       <w:pPr>
         <w:pStyle w:val="Bibliography"/>
@@ -14198,7 +14177,7 @@
       <w:r>
         <w:t xml:space="preserve"> </w:t>
       </w:r>
-      <w:hyperlink r:id="rId110">
+      <w:hyperlink r:id="rId112">
         <w:r>
           <w:rPr>
             <w:rStyle w:val="Hyperlink"/>
@@ -14207,8 +14186,8 @@
         </w:r>
       </w:hyperlink>
     </w:p>
-    <w:bookmarkEnd w:id="111"/>
-    <w:bookmarkStart w:id="113" w:name="ref-bumann_assessing_2019"/>
+    <w:bookmarkEnd w:id="113"/>
+    <w:bookmarkStart w:id="115" w:name="ref-bumann_assessing_2019"/>
     <w:p>
       <w:pPr>
         <w:pStyle w:val="Bibliography"/>
@@ -14313,7 +14292,7 @@
       <w:r>
         <w:t xml:space="preserve"> </w:t>
       </w:r>
-      <w:hyperlink r:id="rId112">
+      <w:hyperlink r:id="rId114">
         <w:r>
           <w:rPr>
             <w:rStyle w:val="Hyperlink"/>
@@ -14322,8 +14301,8 @@
         </w:r>
       </w:hyperlink>
     </w:p>
-    <w:bookmarkEnd w:id="113"/>
-    <w:bookmarkStart w:id="115" w:name="ref-buntgen_2500_2011"/>
+    <w:bookmarkEnd w:id="115"/>
+    <w:bookmarkStart w:id="117" w:name="ref-buntgen_2500_2011"/>
     <w:p>
       <w:pPr>
         <w:pStyle w:val="Bibliography"/>
@@ -14393,7 +14372,7 @@
       <w:r>
         <w:t xml:space="preserve"> </w:t>
       </w:r>
-      <w:hyperlink r:id="rId114">
+      <w:hyperlink r:id="rId116">
         <w:r>
           <w:rPr>
             <w:rStyle w:val="Hyperlink"/>
@@ -14402,8 +14381,8 @@
         </w:r>
       </w:hyperlink>
     </w:p>
-    <w:bookmarkEnd w:id="115"/>
-    <w:bookmarkStart w:id="117" w:name="ref-cailleret_synthesis_2017"/>
+    <w:bookmarkEnd w:id="117"/>
+    <w:bookmarkStart w:id="119" w:name="ref-cailleret_synthesis_2017"/>
     <w:p>
       <w:pPr>
         <w:pStyle w:val="Bibliography"/>
@@ -14440,7 +14419,7 @@
       <w:r>
         <w:t xml:space="preserve"> </w:t>
       </w:r>
-      <w:hyperlink r:id="rId116">
+      <w:hyperlink r:id="rId118">
         <w:r>
           <w:rPr>
             <w:rStyle w:val="Hyperlink"/>
@@ -14449,8 +14428,8 @@
         </w:r>
       </w:hyperlink>
     </w:p>
-    <w:bookmarkEnd w:id="117"/>
-    <w:bookmarkStart w:id="119" w:name="ref-carrer_individualistic_2011"/>
+    <w:bookmarkEnd w:id="119"/>
+    <w:bookmarkStart w:id="121" w:name="ref-carrer_individualistic_2011"/>
     <w:p>
       <w:pPr>
         <w:pStyle w:val="Bibliography"/>
@@ -14520,7 +14499,7 @@
       <w:r>
         <w:t xml:space="preserve"> </w:t>
       </w:r>
-      <w:hyperlink r:id="rId118">
+      <w:hyperlink r:id="rId120">
         <w:r>
           <w:rPr>
             <w:rStyle w:val="Hyperlink"/>
@@ -14529,8 +14508,8 @@
         </w:r>
       </w:hyperlink>
     </w:p>
-    <w:bookmarkEnd w:id="119"/>
-    <w:bookmarkStart w:id="121" w:name="ref-cavin_highest_2017"/>
+    <w:bookmarkEnd w:id="121"/>
+    <w:bookmarkStart w:id="123" w:name="ref-cavin_highest_2017"/>
     <w:p>
       <w:pPr>
         <w:pStyle w:val="Bibliography"/>
@@ -14588,7 +14567,7 @@
       <w:r>
         <w:t xml:space="preserve"> </w:t>
       </w:r>
-      <w:hyperlink r:id="rId120">
+      <w:hyperlink r:id="rId122">
         <w:r>
           <w:rPr>
             <w:rStyle w:val="Hyperlink"/>
@@ -14597,8 +14576,8 @@
         </w:r>
       </w:hyperlink>
     </w:p>
-    <w:bookmarkEnd w:id="121"/>
-    <w:bookmarkStart w:id="123" w:name="ref-charney_observed_2016"/>
+    <w:bookmarkEnd w:id="123"/>
+    <w:bookmarkStart w:id="125" w:name="ref-charney_observed_2016"/>
     <w:p>
       <w:pPr>
         <w:pStyle w:val="Bibliography"/>
@@ -14647,7 +14626,7 @@
       <w:r>
         <w:t xml:space="preserve"> </w:t>
       </w:r>
-      <w:hyperlink r:id="rId122">
+      <w:hyperlink r:id="rId124">
         <w:r>
           <w:rPr>
             <w:rStyle w:val="Hyperlink"/>
@@ -14656,8 +14635,8 @@
         </w:r>
       </w:hyperlink>
     </w:p>
-    <w:bookmarkEnd w:id="123"/>
-    <w:bookmarkStart w:id="125" w:name="ref-cherubini_potential_1998"/>
+    <w:bookmarkEnd w:id="125"/>
+    <w:bookmarkStart w:id="127" w:name="ref-cherubini_potential_1998"/>
     <w:p>
       <w:pPr>
         <w:pStyle w:val="Bibliography"/>
@@ -14715,7 +14694,7 @@
       <w:r>
         <w:t xml:space="preserve"> </w:t>
       </w:r>
-      <w:hyperlink r:id="rId124">
+      <w:hyperlink r:id="rId126">
         <w:r>
           <w:rPr>
             <w:rStyle w:val="Hyperlink"/>
@@ -14724,8 +14703,8 @@
         </w:r>
       </w:hyperlink>
     </w:p>
-    <w:bookmarkEnd w:id="125"/>
-    <w:bookmarkStart w:id="127" w:name="ref-cook_treering_1982"/>
+    <w:bookmarkEnd w:id="127"/>
+    <w:bookmarkStart w:id="129" w:name="ref-cook_treering_1982"/>
     <w:p>
       <w:pPr>
         <w:pStyle w:val="Bibliography"/>
@@ -14775,7 +14754,7 @@
       <w:r>
         <w:t xml:space="preserve"> </w:t>
       </w:r>
-      <w:hyperlink r:id="rId126">
+      <w:hyperlink r:id="rId128">
         <w:r>
           <w:rPr>
             <w:rStyle w:val="Hyperlink"/>
@@ -14784,8 +14763,8 @@
         </w:r>
       </w:hyperlink>
     </w:p>
-    <w:bookmarkEnd w:id="127"/>
-    <w:bookmarkStart w:id="129" w:name="ref-cook_climate_1989"/>
+    <w:bookmarkEnd w:id="129"/>
+    <w:bookmarkStart w:id="131" w:name="ref-cook_climate_1989"/>
     <w:p>
       <w:pPr>
         <w:pStyle w:val="Bibliography"/>
@@ -14834,7 +14813,7 @@
       <w:r>
         <w:t xml:space="preserve"> </w:t>
       </w:r>
-      <w:hyperlink r:id="rId128">
+      <w:hyperlink r:id="rId130">
         <w:r>
           <w:rPr>
             <w:rStyle w:val="Hyperlink"/>
@@ -14843,8 +14822,8 @@
         </w:r>
       </w:hyperlink>
     </w:p>
-    <w:bookmarkEnd w:id="129"/>
-    <w:bookmarkStart w:id="131" w:name="ref-cook_calculating_1997"/>
+    <w:bookmarkEnd w:id="131"/>
+    <w:bookmarkStart w:id="133" w:name="ref-cook_calculating_1997"/>
     <w:p>
       <w:pPr>
         <w:pStyle w:val="Bibliography"/>
@@ -14881,7 +14860,7 @@
       <w:r>
         <w:t xml:space="preserve"> </w:t>
       </w:r>
-      <w:hyperlink r:id="rId130">
+      <w:hyperlink r:id="rId132">
         <w:r>
           <w:rPr>
             <w:rStyle w:val="Hyperlink"/>
@@ -14890,8 +14869,8 @@
         </w:r>
       </w:hyperlink>
     </w:p>
-    <w:bookmarkEnd w:id="131"/>
-    <w:bookmarkStart w:id="133" w:name="ref-davies_forestgeo_2021"/>
+    <w:bookmarkEnd w:id="133"/>
+    <w:bookmarkStart w:id="135" w:name="ref-davies_forestgeo_2021"/>
     <w:p>
       <w:pPr>
         <w:pStyle w:val="Bibliography"/>
@@ -14949,7 +14928,7 @@
       <w:r>
         <w:t xml:space="preserve"> </w:t>
       </w:r>
-      <w:hyperlink r:id="rId132">
+      <w:hyperlink r:id="rId134">
         <w:r>
           <w:rPr>
             <w:rStyle w:val="Hyperlink"/>
@@ -14958,8 +14937,8 @@
         </w:r>
       </w:hyperlink>
     </w:p>
-    <w:bookmarkEnd w:id="133"/>
-    <w:bookmarkStart w:id="135" w:name="ref-davis_forest_2009"/>
+    <w:bookmarkEnd w:id="135"/>
+    <w:bookmarkStart w:id="137" w:name="ref-davis_forest_2009"/>
     <w:p>
       <w:pPr>
         <w:pStyle w:val="Bibliography"/>
@@ -14996,7 +14975,7 @@
       <w:r>
         <w:t xml:space="preserve"> </w:t>
       </w:r>
-      <w:hyperlink r:id="rId134">
+      <w:hyperlink r:id="rId136">
         <w:r>
           <w:rPr>
             <w:rStyle w:val="Hyperlink"/>
@@ -15005,8 +14984,8 @@
         </w:r>
       </w:hyperlink>
     </w:p>
-    <w:bookmarkEnd w:id="135"/>
-    <w:bookmarkStart w:id="137" w:name="ref-dearborn_permafrost_2020"/>
+    <w:bookmarkEnd w:id="137"/>
+    <w:bookmarkStart w:id="139" w:name="ref-dearborn_permafrost_2020"/>
     <w:p>
       <w:pPr>
         <w:pStyle w:val="Bibliography"/>
@@ -15030,7 +15009,7 @@
       <w:r>
         <w:t xml:space="preserve"> </w:t>
       </w:r>
-      <w:hyperlink r:id="rId136">
+      <w:hyperlink r:id="rId138">
         <w:r>
           <w:rPr>
             <w:rStyle w:val="Hyperlink"/>
@@ -15039,8 +15018,8 @@
         </w:r>
       </w:hyperlink>
     </w:p>
-    <w:bookmarkEnd w:id="137"/>
-    <w:bookmarkStart w:id="139" w:name="ref-desoto_low_2020"/>
+    <w:bookmarkEnd w:id="139"/>
+    <w:bookmarkStart w:id="141" w:name="ref-desoto_low_2020"/>
     <w:p>
       <w:pPr>
         <w:pStyle w:val="Bibliography"/>
@@ -15077,7 +15056,7 @@
       <w:r>
         <w:t xml:space="preserve"> </w:t>
       </w:r>
-      <w:hyperlink r:id="rId138">
+      <w:hyperlink r:id="rId140">
         <w:r>
           <w:rPr>
             <w:rStyle w:val="Hyperlink"/>
@@ -15086,8 +15065,8 @@
         </w:r>
       </w:hyperlink>
     </w:p>
-    <w:bookmarkEnd w:id="139"/>
-    <w:bookmarkStart w:id="141" w:name="ref-dye_comparing_2016"/>
+    <w:bookmarkEnd w:id="141"/>
+    <w:bookmarkStart w:id="143" w:name="ref-dye_comparing_2016"/>
     <w:p>
       <w:pPr>
         <w:pStyle w:val="Bibliography"/>
@@ -15139,7 +15118,7 @@
       <w:r>
         <w:t xml:space="preserve"> </w:t>
       </w:r>
-      <w:hyperlink r:id="rId140">
+      <w:hyperlink r:id="rId142">
         <w:r>
           <w:rPr>
             <w:rStyle w:val="Hyperlink"/>
@@ -15148,8 +15127,8 @@
         </w:r>
       </w:hyperlink>
     </w:p>
-    <w:bookmarkEnd w:id="141"/>
-    <w:bookmarkStart w:id="143" w:name="ref-elling_dendroecological_2009"/>
+    <w:bookmarkEnd w:id="143"/>
+    <w:bookmarkStart w:id="145" w:name="ref-elling_dendroecological_2009"/>
     <w:p>
       <w:pPr>
         <w:pStyle w:val="Bibliography"/>
@@ -15213,7 +15192,7 @@
       <w:r>
         <w:t xml:space="preserve"> </w:t>
       </w:r>
-      <w:hyperlink r:id="rId142">
+      <w:hyperlink r:id="rId144">
         <w:r>
           <w:rPr>
             <w:rStyle w:val="Hyperlink"/>
@@ -15222,8 +15201,8 @@
         </w:r>
       </w:hyperlink>
     </w:p>
-    <w:bookmarkEnd w:id="143"/>
-    <w:bookmarkStart w:id="145" w:name="ref-enquist_global_2002"/>
+    <w:bookmarkEnd w:id="145"/>
+    <w:bookmarkStart w:id="147" w:name="ref-enquist_global_2002"/>
     <w:p>
       <w:pPr>
         <w:pStyle w:val="Bibliography"/>
@@ -15305,7 +15284,7 @@
       <w:r>
         <w:t xml:space="preserve"> </w:t>
       </w:r>
-      <w:hyperlink r:id="rId144">
+      <w:hyperlink r:id="rId146">
         <w:r>
           <w:rPr>
             <w:rStyle w:val="Hyperlink"/>
@@ -15314,8 +15293,8 @@
         </w:r>
       </w:hyperlink>
     </w:p>
-    <w:bookmarkEnd w:id="145"/>
-    <w:bookmarkStart w:id="147" w:name="ref-esper_divergence_2009"/>
+    <w:bookmarkEnd w:id="147"/>
+    <w:bookmarkStart w:id="149" w:name="ref-esper_divergence_2009"/>
     <w:p>
       <w:pPr>
         <w:pStyle w:val="Bibliography"/>
@@ -15352,7 +15331,7 @@
       <w:r>
         <w:t xml:space="preserve"> </w:t>
       </w:r>
-      <w:hyperlink r:id="rId146">
+      <w:hyperlink r:id="rId148">
         <w:r>
           <w:rPr>
             <w:rStyle w:val="Hyperlink"/>
@@ -15361,8 +15340,8 @@
         </w:r>
       </w:hyperlink>
     </w:p>
-    <w:bookmarkEnd w:id="147"/>
-    <w:bookmarkStart w:id="149" w:name="ref-evans_fusing_2017"/>
+    <w:bookmarkEnd w:id="149"/>
+    <w:bookmarkStart w:id="151" w:name="ref-evans_fusing_2017"/>
     <w:p>
       <w:pPr>
         <w:pStyle w:val="Bibliography"/>
@@ -15399,7 +15378,7 @@
       <w:r>
         <w:t xml:space="preserve"> </w:t>
       </w:r>
-      <w:hyperlink r:id="rId148">
+      <w:hyperlink r:id="rId150">
         <w:r>
           <w:rPr>
             <w:rStyle w:val="Hyperlink"/>
@@ -15408,8 +15387,8 @@
         </w:r>
       </w:hyperlink>
     </w:p>
-    <w:bookmarkEnd w:id="149"/>
-    <w:bookmarkStart w:id="151" w:name="ref-finzi_carbon_2020"/>
+    <w:bookmarkEnd w:id="151"/>
+    <w:bookmarkStart w:id="153" w:name="ref-finzi_carbon_2020"/>
     <w:p>
       <w:pPr>
         <w:pStyle w:val="Bibliography"/>
@@ -15464,7 +15443,7 @@
       <w:r>
         <w:t xml:space="preserve"> </w:t>
       </w:r>
-      <w:hyperlink r:id="rId150">
+      <w:hyperlink r:id="rId152">
         <w:r>
           <w:rPr>
             <w:rStyle w:val="Hyperlink"/>
@@ -15473,8 +15452,8 @@
         </w:r>
       </w:hyperlink>
     </w:p>
-    <w:bookmarkEnd w:id="151"/>
-    <w:bookmarkStart w:id="153" w:name="ref-forrester_does_2021"/>
+    <w:bookmarkEnd w:id="153"/>
+    <w:bookmarkStart w:id="155" w:name="ref-forrester_does_2021"/>
     <w:p>
       <w:pPr>
         <w:pStyle w:val="Bibliography"/>
@@ -15511,7 +15490,7 @@
       <w:r>
         <w:t xml:space="preserve"> </w:t>
       </w:r>
-      <w:hyperlink r:id="rId152">
+      <w:hyperlink r:id="rId154">
         <w:r>
           <w:rPr>
             <w:rStyle w:val="Hyperlink"/>
@@ -15520,8 +15499,8 @@
         </w:r>
       </w:hyperlink>
     </w:p>
-    <w:bookmarkEnd w:id="153"/>
-    <w:bookmarkStart w:id="155" w:name="ref-foster_predicting_2016"/>
+    <w:bookmarkEnd w:id="155"/>
+    <w:bookmarkStart w:id="157" w:name="ref-foster_predicting_2016"/>
     <w:p>
       <w:pPr>
         <w:pStyle w:val="Bibliography"/>
@@ -15573,7 +15552,7 @@
       <w:r>
         <w:t xml:space="preserve"> </w:t>
       </w:r>
-      <w:hyperlink r:id="rId154">
+      <w:hyperlink r:id="rId156">
         <w:r>
           <w:rPr>
             <w:rStyle w:val="Hyperlink"/>
@@ -15582,8 +15561,8 @@
         </w:r>
       </w:hyperlink>
     </w:p>
-    <w:bookmarkEnd w:id="155"/>
-    <w:bookmarkStart w:id="156" w:name="ref-fritts_tree_1976"/>
+    <w:bookmarkEnd w:id="157"/>
+    <w:bookmarkStart w:id="158" w:name="ref-fritts_tree_1976"/>
     <w:p>
       <w:pPr>
         <w:pStyle w:val="Bibliography"/>
@@ -15614,8 +15593,8 @@
         <w:t xml:space="preserve">.</w:t>
       </w:r>
     </w:p>
-    <w:bookmarkEnd w:id="156"/>
-    <w:bookmarkStart w:id="158" w:name="ref-fritts_dendroecology_1989"/>
+    <w:bookmarkEnd w:id="158"/>
+    <w:bookmarkStart w:id="160" w:name="ref-fritts_dendroecology_1989"/>
     <w:p>
       <w:pPr>
         <w:pStyle w:val="Bibliography"/>
@@ -15710,7 +15689,7 @@
       <w:r>
         <w:t xml:space="preserve"> </w:t>
       </w:r>
-      <w:hyperlink r:id="rId157">
+      <w:hyperlink r:id="rId159">
         <w:r>
           <w:rPr>
             <w:rStyle w:val="Hyperlink"/>
@@ -15719,8 +15698,8 @@
         </w:r>
       </w:hyperlink>
     </w:p>
-    <w:bookmarkEnd w:id="158"/>
-    <w:bookmarkStart w:id="160" w:name="ref-furniss_reconciling_2017"/>
+    <w:bookmarkEnd w:id="160"/>
+    <w:bookmarkStart w:id="162" w:name="ref-furniss_reconciling_2017"/>
     <w:p>
       <w:pPr>
         <w:pStyle w:val="Bibliography"/>
@@ -15757,7 +15736,7 @@
       <w:r>
         <w:t xml:space="preserve"> </w:t>
       </w:r>
-      <w:hyperlink r:id="rId159">
+      <w:hyperlink r:id="rId161">
         <w:r>
           <w:rPr>
             <w:rStyle w:val="Hyperlink"/>
@@ -15766,8 +15745,8 @@
         </w:r>
       </w:hyperlink>
     </w:p>
-    <w:bookmarkEnd w:id="160"/>
-    <w:bookmarkStart w:id="162" w:name="ref-germain_climate_2020"/>
+    <w:bookmarkEnd w:id="162"/>
+    <w:bookmarkStart w:id="164" w:name="ref-germain_climate_2020"/>
     <w:p>
       <w:pPr>
         <w:pStyle w:val="Bibliography"/>
@@ -15804,7 +15783,7 @@
       <w:r>
         <w:t xml:space="preserve"> </w:t>
       </w:r>
-      <w:hyperlink r:id="rId161">
+      <w:hyperlink r:id="rId163">
         <w:r>
           <w:rPr>
             <w:rStyle w:val="Hyperlink"/>
@@ -15813,8 +15792,8 @@
         </w:r>
       </w:hyperlink>
     </w:p>
-    <w:bookmarkEnd w:id="162"/>
-    <w:bookmarkStart w:id="164" w:name="ref-gillerot_tree_2020"/>
+    <w:bookmarkEnd w:id="164"/>
+    <w:bookmarkStart w:id="166" w:name="ref-gillerot_tree_2020"/>
     <w:p>
       <w:pPr>
         <w:pStyle w:val="Bibliography"/>
@@ -15892,7 +15871,7 @@
       <w:r>
         <w:t xml:space="preserve"> </w:t>
       </w:r>
-      <w:hyperlink r:id="rId163">
+      <w:hyperlink r:id="rId165">
         <w:r>
           <w:rPr>
             <w:rStyle w:val="Hyperlink"/>
@@ -15901,8 +15880,8 @@
         </w:r>
       </w:hyperlink>
     </w:p>
-    <w:bookmarkEnd w:id="164"/>
-    <w:bookmarkStart w:id="166" w:name="ref-girardin_no_2016"/>
+    <w:bookmarkEnd w:id="166"/>
+    <w:bookmarkStart w:id="168" w:name="ref-girardin_no_2016"/>
     <w:p>
       <w:pPr>
         <w:pStyle w:val="Bibliography"/>
@@ -15956,7 +15935,7 @@
       <w:r>
         <w:t xml:space="preserve"> </w:t>
       </w:r>
-      <w:hyperlink r:id="rId165">
+      <w:hyperlink r:id="rId167">
         <w:r>
           <w:rPr>
             <w:rStyle w:val="Hyperlink"/>
@@ -15965,8 +15944,8 @@
         </w:r>
       </w:hyperlink>
     </w:p>
-    <w:bookmarkEnd w:id="166"/>
-    <w:bookmarkStart w:id="167" w:name="ref-goulden_patterns_2011"/>
+    <w:bookmarkEnd w:id="168"/>
+    <w:bookmarkStart w:id="169" w:name="ref-goulden_patterns_2011"/>
     <w:p>
       <w:pPr>
         <w:pStyle w:val="Bibliography"/>
@@ -16031,8 +16010,8 @@
         <w:t xml:space="preserve">(2), 855–871.</w:t>
       </w:r>
     </w:p>
-    <w:bookmarkEnd w:id="167"/>
-    <w:bookmarkStart w:id="169" w:name="ref-graumlich_longterm_1989"/>
+    <w:bookmarkEnd w:id="169"/>
+    <w:bookmarkStart w:id="171" w:name="ref-graumlich_longterm_1989"/>
     <w:p>
       <w:pPr>
         <w:pStyle w:val="Bibliography"/>
@@ -16105,7 +16084,7 @@
       <w:r>
         <w:t xml:space="preserve"> </w:t>
       </w:r>
-      <w:hyperlink r:id="rId168">
+      <w:hyperlink r:id="rId170">
         <w:r>
           <w:rPr>
             <w:rStyle w:val="Hyperlink"/>
@@ -16114,8 +16093,8 @@
         </w:r>
       </w:hyperlink>
     </w:p>
-    <w:bookmarkEnd w:id="169"/>
-    <w:bookmarkStart w:id="171" w:name="ref-groenendijk_no_2015"/>
+    <w:bookmarkEnd w:id="171"/>
+    <w:bookmarkStart w:id="173" w:name="ref-groenendijk_no_2015"/>
     <w:p>
       <w:pPr>
         <w:pStyle w:val="Bibliography"/>
@@ -16152,7 +16131,7 @@
       <w:r>
         <w:t xml:space="preserve"> </w:t>
       </w:r>
-      <w:hyperlink r:id="rId170">
+      <w:hyperlink r:id="rId172">
         <w:r>
           <w:rPr>
             <w:rStyle w:val="Hyperlink"/>
@@ -16161,8 +16140,8 @@
         </w:r>
       </w:hyperlink>
     </w:p>
-    <w:bookmarkEnd w:id="171"/>
-    <w:bookmarkStart w:id="173" w:name="ref-hacket-pain_consistent_2016"/>
+    <w:bookmarkEnd w:id="173"/>
+    <w:bookmarkStart w:id="175" w:name="ref-hacket-pain_consistent_2016"/>
     <w:p>
       <w:pPr>
         <w:pStyle w:val="Bibliography"/>
@@ -16211,7 +16190,7 @@
       <w:r>
         <w:t xml:space="preserve"> </w:t>
       </w:r>
-      <w:hyperlink r:id="rId172">
+      <w:hyperlink r:id="rId174">
         <w:r>
           <w:rPr>
             <w:rStyle w:val="Hyperlink"/>
@@ -16220,8 +16199,8 @@
         </w:r>
       </w:hyperlink>
     </w:p>
-    <w:bookmarkEnd w:id="173"/>
-    <w:bookmarkStart w:id="175" w:name="ref-hararuk_tree_2019"/>
+    <w:bookmarkEnd w:id="175"/>
+    <w:bookmarkStart w:id="177" w:name="ref-hararuk_tree_2019"/>
     <w:p>
       <w:pPr>
         <w:pStyle w:val="Bibliography"/>
@@ -16288,7 +16267,7 @@
       <w:r>
         <w:t xml:space="preserve"> </w:t>
       </w:r>
-      <w:hyperlink r:id="rId174">
+      <w:hyperlink r:id="rId176">
         <w:r>
           <w:rPr>
             <w:rStyle w:val="Hyperlink"/>
@@ -16297,8 +16276,8 @@
         </w:r>
       </w:hyperlink>
     </w:p>
-    <w:bookmarkEnd w:id="175"/>
-    <w:bookmarkStart w:id="177" w:name="ref-harris_updated_2014"/>
+    <w:bookmarkEnd w:id="177"/>
+    <w:bookmarkStart w:id="179" w:name="ref-harris_updated_2014"/>
     <w:p>
       <w:pPr>
         <w:pStyle w:val="Bibliography"/>
@@ -16353,7 +16332,7 @@
       <w:r>
         <w:t xml:space="preserve"> </w:t>
       </w:r>
-      <w:hyperlink r:id="rId176">
+      <w:hyperlink r:id="rId178">
         <w:r>
           <w:rPr>
             <w:rStyle w:val="Hyperlink"/>
@@ -16362,8 +16341,8 @@
         </w:r>
       </w:hyperlink>
     </w:p>
-    <w:bookmarkEnd w:id="177"/>
-    <w:bookmarkStart w:id="179" w:name="ref-harris_version_2020"/>
+    <w:bookmarkEnd w:id="179"/>
+    <w:bookmarkStart w:id="181" w:name="ref-harris_version_2020"/>
     <w:p>
       <w:pPr>
         <w:pStyle w:val="Bibliography"/>
@@ -16412,7 +16391,7 @@
       <w:r>
         <w:t xml:space="preserve"> </w:t>
       </w:r>
-      <w:hyperlink r:id="rId178">
+      <w:hyperlink r:id="rId180">
         <w:r>
           <w:rPr>
             <w:rStyle w:val="Hyperlink"/>
@@ -16421,8 +16400,8 @@
         </w:r>
       </w:hyperlink>
     </w:p>
-    <w:bookmarkEnd w:id="179"/>
-    <w:bookmarkStart w:id="181" w:name="ref-helcoski_growing_2019"/>
+    <w:bookmarkEnd w:id="181"/>
+    <w:bookmarkStart w:id="183" w:name="ref-helcoski_growing_2019"/>
     <w:p>
       <w:pPr>
         <w:pStyle w:val="Bibliography"/>
@@ -16459,7 +16438,7 @@
       <w:r>
         <w:t xml:space="preserve"> </w:t>
       </w:r>
-      <w:hyperlink r:id="rId180">
+      <w:hyperlink r:id="rId182">
         <w:r>
           <w:rPr>
             <w:rStyle w:val="Hyperlink"/>
@@ -16468,8 +16447,8 @@
         </w:r>
       </w:hyperlink>
     </w:p>
-    <w:bookmarkEnd w:id="181"/>
-    <w:bookmarkStart w:id="183" w:name="ref-hember_tree_2019"/>
+    <w:bookmarkEnd w:id="183"/>
+    <w:bookmarkStart w:id="185" w:name="ref-hember_tree_2019"/>
     <w:p>
       <w:pPr>
         <w:pStyle w:val="Bibliography"/>
@@ -16563,7 +16542,7 @@
       <w:r>
         <w:t xml:space="preserve"> </w:t>
       </w:r>
-      <w:hyperlink r:id="rId182">
+      <w:hyperlink r:id="rId184">
         <w:r>
           <w:rPr>
             <w:rStyle w:val="Hyperlink"/>
@@ -16572,8 +16551,8 @@
         </w:r>
       </w:hyperlink>
     </w:p>
-    <w:bookmarkEnd w:id="183"/>
-    <w:bookmarkStart w:id="185" w:name="ref-holz_radial_2018"/>
+    <w:bookmarkEnd w:id="185"/>
+    <w:bookmarkStart w:id="187" w:name="ref-holz_radial_2018"/>
     <w:p>
       <w:pPr>
         <w:pStyle w:val="Bibliography"/>
@@ -16619,7 +16598,7 @@
       <w:r>
         <w:t xml:space="preserve"> </w:t>
       </w:r>
-      <w:hyperlink r:id="rId184">
+      <w:hyperlink r:id="rId186">
         <w:r>
           <w:rPr>
             <w:rStyle w:val="Hyperlink"/>
@@ -16628,8 +16607,8 @@
         </w:r>
       </w:hyperlink>
     </w:p>
-    <w:bookmarkEnd w:id="185"/>
-    <w:bookmarkStart w:id="187" w:name="ref-huckaby_identification_2003"/>
+    <w:bookmarkEnd w:id="187"/>
+    <w:bookmarkStart w:id="189" w:name="ref-huckaby_identification_2003"/>
     <w:p>
       <w:pPr>
         <w:pStyle w:val="Bibliography"/>
@@ -16675,7 +16654,7 @@
       <w:r>
         <w:t xml:space="preserve"> </w:t>
       </w:r>
-      <w:hyperlink r:id="rId186">
+      <w:hyperlink r:id="rId188">
         <w:r>
           <w:rPr>
             <w:rStyle w:val="Hyperlink"/>
@@ -16684,8 +16663,8 @@
         </w:r>
       </w:hyperlink>
     </w:p>
-    <w:bookmarkEnd w:id="187"/>
-    <w:bookmarkStart w:id="189" w:name="ref-humphrey_soil_2021"/>
+    <w:bookmarkEnd w:id="189"/>
+    <w:bookmarkStart w:id="191" w:name="ref-humphrey_soil_2021"/>
     <w:p>
       <w:pPr>
         <w:pStyle w:val="Bibliography"/>
@@ -16725,7 +16704,7 @@
       <w:r>
         <w:t xml:space="preserve"> </w:t>
       </w:r>
-      <w:hyperlink r:id="rId188">
+      <w:hyperlink r:id="rId190">
         <w:r>
           <w:rPr>
             <w:rStyle w:val="Hyperlink"/>
@@ -16734,8 +16713,8 @@
         </w:r>
       </w:hyperlink>
     </w:p>
-    <w:bookmarkEnd w:id="189"/>
-    <w:bookmarkStart w:id="191" w:name="ref-kaspar_speciesspecific_2021"/>
+    <w:bookmarkEnd w:id="191"/>
+    <w:bookmarkStart w:id="193" w:name="ref-kaspar_speciesspecific_2021"/>
     <w:p>
       <w:pPr>
         <w:pStyle w:val="Bibliography"/>
@@ -16787,7 +16766,7 @@
       <w:r>
         <w:t xml:space="preserve"> </w:t>
       </w:r>
-      <w:hyperlink r:id="rId190">
+      <w:hyperlink r:id="rId192">
         <w:r>
           <w:rPr>
             <w:rStyle w:val="Hyperlink"/>
@@ -16796,8 +16775,8 @@
         </w:r>
       </w:hyperlink>
     </w:p>
-    <w:bookmarkEnd w:id="191"/>
-    <w:bookmarkStart w:id="193" w:name="ref-klesse_sampling_2018"/>
+    <w:bookmarkEnd w:id="193"/>
+    <w:bookmarkStart w:id="195" w:name="ref-klesse_sampling_2018"/>
     <w:p>
       <w:pPr>
         <w:pStyle w:val="Bibliography"/>
@@ -16843,7 +16822,7 @@
       <w:r>
         <w:t xml:space="preserve"> </w:t>
       </w:r>
-      <w:hyperlink r:id="rId192">
+      <w:hyperlink r:id="rId194">
         <w:r>
           <w:rPr>
             <w:rStyle w:val="Hyperlink"/>
@@ -16852,8 +16831,8 @@
         </w:r>
       </w:hyperlink>
     </w:p>
-    <w:bookmarkEnd w:id="193"/>
-    <w:bookmarkStart w:id="195" w:name="ref-klesse_amplifying_2020"/>
+    <w:bookmarkEnd w:id="195"/>
+    <w:bookmarkStart w:id="197" w:name="ref-klesse_amplifying_2020"/>
     <w:p>
       <w:pPr>
         <w:pStyle w:val="Bibliography"/>
@@ -16889,7 +16868,7 @@
       <w:r>
         <w:t xml:space="preserve"> </w:t>
       </w:r>
-      <w:hyperlink r:id="rId194">
+      <w:hyperlink r:id="rId196">
         <w:r>
           <w:rPr>
             <w:rStyle w:val="Hyperlink"/>
@@ -16898,8 +16877,8 @@
         </w:r>
       </w:hyperlink>
     </w:p>
-    <w:bookmarkEnd w:id="195"/>
-    <w:bookmarkStart w:id="197" w:name="ref-kumarathunge_acclimation_2019"/>
+    <w:bookmarkEnd w:id="197"/>
+    <w:bookmarkStart w:id="199" w:name="ref-kumarathunge_acclimation_2019"/>
     <w:p>
       <w:pPr>
         <w:pStyle w:val="Bibliography"/>
@@ -16936,7 +16915,7 @@
       <w:r>
         <w:t xml:space="preserve"> </w:t>
       </w:r>
-      <w:hyperlink r:id="rId196">
+      <w:hyperlink r:id="rId198">
         <w:r>
           <w:rPr>
             <w:rStyle w:val="Hyperlink"/>
@@ -16945,8 +16924,8 @@
         </w:r>
       </w:hyperlink>
     </w:p>
-    <w:bookmarkEnd w:id="197"/>
-    <w:bookmarkStart w:id="199" w:name="ref-levesque_water_2017"/>
+    <w:bookmarkEnd w:id="199"/>
+    <w:bookmarkStart w:id="201" w:name="ref-levesque_water_2017"/>
     <w:p>
       <w:pPr>
         <w:pStyle w:val="Bibliography"/>
@@ -17010,7 +16989,7 @@
       <w:r>
         <w:t xml:space="preserve"> </w:t>
       </w:r>
-      <w:hyperlink r:id="rId198">
+      <w:hyperlink r:id="rId200">
         <w:r>
           <w:rPr>
             <w:rStyle w:val="Hyperlink"/>
@@ -17019,8 +16998,8 @@
         </w:r>
       </w:hyperlink>
     </w:p>
-    <w:bookmarkEnd w:id="199"/>
-    <w:bookmarkStart w:id="201" w:name="ref-ljungqvist_assessing_2020"/>
+    <w:bookmarkEnd w:id="201"/>
+    <w:bookmarkStart w:id="203" w:name="ref-ljungqvist_assessing_2020"/>
     <w:p>
       <w:pPr>
         <w:pStyle w:val="Bibliography"/>
@@ -17069,7 +17048,7 @@
       <w:r>
         <w:t xml:space="preserve"> </w:t>
       </w:r>
-      <w:hyperlink r:id="rId200">
+      <w:hyperlink r:id="rId202">
         <w:r>
           <w:rPr>
             <w:rStyle w:val="Hyperlink"/>
@@ -17078,8 +17057,8 @@
         </w:r>
       </w:hyperlink>
     </w:p>
-    <w:bookmarkEnd w:id="201"/>
-    <w:bookmarkStart w:id="203" w:name="ref-lorimer_methodology_1989"/>
+    <w:bookmarkEnd w:id="203"/>
+    <w:bookmarkStart w:id="205" w:name="ref-lorimer_methodology_1989"/>
     <w:p>
       <w:pPr>
         <w:pStyle w:val="Bibliography"/>
@@ -17103,7 +17082,7 @@
       <w:r>
         <w:t xml:space="preserve"> </w:t>
       </w:r>
-      <w:hyperlink r:id="rId202">
+      <w:hyperlink r:id="rId204">
         <w:r>
           <w:rPr>
             <w:rStyle w:val="Hyperlink"/>
@@ -17112,8 +17091,8 @@
         </w:r>
       </w:hyperlink>
     </w:p>
-    <w:bookmarkEnd w:id="203"/>
-    <w:bookmarkStart w:id="205" w:name="ref-lorimer_estimating_1988"/>
+    <w:bookmarkEnd w:id="205"/>
+    <w:bookmarkStart w:id="207" w:name="ref-lorimer_estimating_1988"/>
     <w:p>
       <w:pPr>
         <w:pStyle w:val="Bibliography"/>
@@ -17171,7 +17150,7 @@
       <w:r>
         <w:t xml:space="preserve"> </w:t>
       </w:r>
-      <w:hyperlink r:id="rId204">
+      <w:hyperlink r:id="rId206">
         <w:r>
           <w:rPr>
             <w:rStyle w:val="Hyperlink"/>
@@ -17180,8 +17159,8 @@
         </w:r>
       </w:hyperlink>
     </w:p>
-    <w:bookmarkEnd w:id="205"/>
-    <w:bookmarkStart w:id="207" w:name="ref-lopez_systemic_2021"/>
+    <w:bookmarkEnd w:id="207"/>
+    <w:bookmarkStart w:id="209" w:name="ref-lopez_systemic_2021"/>
     <w:p>
       <w:pPr>
         <w:pStyle w:val="Bibliography"/>
@@ -17218,7 +17197,7 @@
       <w:r>
         <w:t xml:space="preserve"> </w:t>
       </w:r>
-      <w:hyperlink r:id="rId206">
+      <w:hyperlink r:id="rId208">
         <w:r>
           <w:rPr>
             <w:rStyle w:val="Hyperlink"/>
@@ -17227,8 +17206,8 @@
         </w:r>
       </w:hyperlink>
     </w:p>
-    <w:bookmarkEnd w:id="207"/>
-    <w:bookmarkStart w:id="209" w:name="ref-lutz_twentiethcentury_2009"/>
+    <w:bookmarkEnd w:id="209"/>
+    <w:bookmarkStart w:id="211" w:name="ref-lutz_twentiethcentury_2009"/>
     <w:p>
       <w:pPr>
         <w:pStyle w:val="Bibliography"/>
@@ -17295,7 +17274,7 @@
       <w:r>
         <w:t xml:space="preserve"> </w:t>
       </w:r>
-      <w:hyperlink r:id="rId208">
+      <w:hyperlink r:id="rId210">
         <w:r>
           <w:rPr>
             <w:rStyle w:val="Hyperlink"/>
@@ -17304,8 +17283,8 @@
         </w:r>
       </w:hyperlink>
     </w:p>
-    <w:bookmarkEnd w:id="209"/>
-    <w:bookmarkStart w:id="211" w:name="ref-mathias_disentangling_2018"/>
+    <w:bookmarkEnd w:id="211"/>
+    <w:bookmarkStart w:id="213" w:name="ref-mathias_disentangling_2018"/>
     <w:p>
       <w:pPr>
         <w:pStyle w:val="Bibliography"/>
@@ -17360,7 +17339,7 @@
       <w:r>
         <w:t xml:space="preserve"> </w:t>
       </w:r>
-      <w:hyperlink r:id="rId210">
+      <w:hyperlink r:id="rId212">
         <w:r>
           <w:rPr>
             <w:rStyle w:val="Hyperlink"/>
@@ -17369,8 +17348,8 @@
         </w:r>
       </w:hyperlink>
     </w:p>
-    <w:bookmarkEnd w:id="211"/>
-    <w:bookmarkStart w:id="213" w:name="ref-maxwell_higher_2019"/>
+    <w:bookmarkEnd w:id="213"/>
+    <w:bookmarkStart w:id="215" w:name="ref-maxwell_higher_2019"/>
     <w:p>
       <w:pPr>
         <w:pStyle w:val="Bibliography"/>
@@ -17464,7 +17443,7 @@
       <w:r>
         <w:t xml:space="preserve"> </w:t>
       </w:r>
-      <w:hyperlink r:id="rId212">
+      <w:hyperlink r:id="rId214">
         <w:r>
           <w:rPr>
             <w:rStyle w:val="Hyperlink"/>
@@ -17473,8 +17452,8 @@
         </w:r>
       </w:hyperlink>
     </w:p>
-    <w:bookmarkEnd w:id="213"/>
-    <w:bookmarkStart w:id="215" w:name="ref-maxwell_declining_2016"/>
+    <w:bookmarkEnd w:id="215"/>
+    <w:bookmarkStart w:id="217" w:name="ref-maxwell_declining_2016"/>
     <w:p>
       <w:pPr>
         <w:pStyle w:val="Bibliography"/>
@@ -17520,7 +17499,7 @@
       <w:r>
         <w:t xml:space="preserve"> </w:t>
       </w:r>
-      <w:hyperlink r:id="rId214">
+      <w:hyperlink r:id="rId216">
         <w:r>
           <w:rPr>
             <w:rStyle w:val="Hyperlink"/>
@@ -17529,8 +17508,8 @@
         </w:r>
       </w:hyperlink>
     </w:p>
-    <w:bookmarkEnd w:id="215"/>
-    <w:bookmarkStart w:id="217" w:name="ref-mcdowell_pervasive_2020"/>
+    <w:bookmarkEnd w:id="217"/>
+    <w:bookmarkStart w:id="219" w:name="ref-mcdowell_pervasive_2020"/>
     <w:p>
       <w:pPr>
         <w:pStyle w:val="Bibliography"/>
@@ -17567,7 +17546,7 @@
       <w:r>
         <w:t xml:space="preserve"> </w:t>
       </w:r>
-      <w:hyperlink r:id="rId216">
+      <w:hyperlink r:id="rId218">
         <w:r>
           <w:rPr>
             <w:rStyle w:val="Hyperlink"/>
@@ -17576,8 +17555,8 @@
         </w:r>
       </w:hyperlink>
     </w:p>
-    <w:bookmarkEnd w:id="217"/>
-    <w:bookmarkStart w:id="219" w:name="ref-mcgregor_tree_2020"/>
+    <w:bookmarkEnd w:id="219"/>
+    <w:bookmarkStart w:id="221" w:name="ref-mcgregor_tree_2020"/>
     <w:p>
       <w:pPr>
         <w:pStyle w:val="Bibliography"/>
@@ -17601,7 +17580,7 @@
       <w:r>
         <w:t xml:space="preserve"> </w:t>
       </w:r>
-      <w:hyperlink r:id="rId218">
+      <w:hyperlink r:id="rId220">
         <w:r>
           <w:rPr>
             <w:rStyle w:val="Hyperlink"/>
@@ -17610,8 +17589,8 @@
         </w:r>
       </w:hyperlink>
     </w:p>
-    <w:bookmarkEnd w:id="219"/>
-    <w:bookmarkStart w:id="221" w:name="ref-meakem_role_2018"/>
+    <w:bookmarkEnd w:id="221"/>
+    <w:bookmarkStart w:id="223" w:name="ref-meakem_role_2018"/>
     <w:p>
       <w:pPr>
         <w:pStyle w:val="Bibliography"/>
@@ -17648,7 +17627,7 @@
       <w:r>
         <w:t xml:space="preserve"> </w:t>
       </w:r>
-      <w:hyperlink r:id="rId220">
+      <w:hyperlink r:id="rId222">
         <w:r>
           <w:rPr>
             <w:rStyle w:val="Hyperlink"/>
@@ -17657,8 +17636,8 @@
         </w:r>
       </w:hyperlink>
     </w:p>
-    <w:bookmarkEnd w:id="221"/>
-    <w:bookmarkStart w:id="223" w:name="ref-meko_seascorr_2011"/>
+    <w:bookmarkEnd w:id="223"/>
+    <w:bookmarkStart w:id="225" w:name="ref-meko_seascorr_2011"/>
     <w:p>
       <w:pPr>
         <w:pStyle w:val="Bibliography"/>
@@ -17707,7 +17686,7 @@
       <w:r>
         <w:t xml:space="preserve"> </w:t>
       </w:r>
-      <w:hyperlink r:id="rId222">
+      <w:hyperlink r:id="rId224">
         <w:r>
           <w:rPr>
             <w:rStyle w:val="Hyperlink"/>
@@ -17716,8 +17695,8 @@
         </w:r>
       </w:hyperlink>
     </w:p>
-    <w:bookmarkEnd w:id="223"/>
-    <w:bookmarkStart w:id="224" w:name="ref-muller-landau_testing_2006"/>
+    <w:bookmarkEnd w:id="225"/>
+    <w:bookmarkStart w:id="226" w:name="ref-muller-landau_testing_2006"/>
     <w:p>
       <w:pPr>
         <w:pStyle w:val="Bibliography"/>
@@ -17752,8 +17731,8 @@
         <w:t xml:space="preserve">(5), 575–588.</w:t>
       </w:r>
     </w:p>
-    <w:bookmarkEnd w:id="224"/>
-    <w:bookmarkStart w:id="226" w:name="ref-naimi_where_2014"/>
+    <w:bookmarkEnd w:id="226"/>
+    <w:bookmarkStart w:id="228" w:name="ref-naimi_where_2014"/>
     <w:p>
       <w:pPr>
         <w:pStyle w:val="Bibliography"/>
@@ -17790,7 +17769,7 @@
       <w:r>
         <w:t xml:space="preserve"> </w:t>
       </w:r>
-      <w:hyperlink r:id="rId225">
+      <w:hyperlink r:id="rId227">
         <w:r>
           <w:rPr>
             <w:rStyle w:val="Hyperlink"/>
@@ -17799,8 +17778,8 @@
         </w:r>
       </w:hyperlink>
     </w:p>
-    <w:bookmarkEnd w:id="226"/>
-    <w:bookmarkStart w:id="228" w:name="ref-nehrbass-ahles_influence_2014"/>
+    <w:bookmarkEnd w:id="228"/>
+    <w:bookmarkStart w:id="230" w:name="ref-nehrbass-ahles_influence_2014"/>
     <w:p>
       <w:pPr>
         <w:pStyle w:val="Bibliography"/>
@@ -17837,7 +17816,7 @@
       <w:r>
         <w:t xml:space="preserve"> </w:t>
       </w:r>
-      <w:hyperlink r:id="rId227">
+      <w:hyperlink r:id="rId229">
         <w:r>
           <w:rPr>
             <w:rStyle w:val="Hyperlink"/>
@@ -17846,8 +17825,8 @@
         </w:r>
       </w:hyperlink>
     </w:p>
-    <w:bookmarkEnd w:id="228"/>
-    <w:bookmarkStart w:id="230" w:name="ref-niklas_plant_2004"/>
+    <w:bookmarkEnd w:id="230"/>
+    <w:bookmarkStart w:id="232" w:name="ref-niklas_plant_2004"/>
     <w:p>
       <w:pPr>
         <w:pStyle w:val="Bibliography"/>
@@ -17884,7 +17863,7 @@
       <w:r>
         <w:t xml:space="preserve"> </w:t>
       </w:r>
-      <w:hyperlink r:id="rId229">
+      <w:hyperlink r:id="rId231">
         <w:r>
           <w:rPr>
             <w:rStyle w:val="Hyperlink"/>
@@ -17893,8 +17872,8 @@
         </w:r>
       </w:hyperlink>
     </w:p>
-    <w:bookmarkEnd w:id="230"/>
-    <w:bookmarkStart w:id="232" w:name="ref-nock_long_2011"/>
+    <w:bookmarkEnd w:id="232"/>
+    <w:bookmarkStart w:id="234" w:name="ref-nock_long_2011"/>
     <w:p>
       <w:pPr>
         <w:pStyle w:val="Bibliography"/>
@@ -17940,7 +17919,7 @@
       <w:r>
         <w:t xml:space="preserve"> </w:t>
       </w:r>
-      <w:hyperlink r:id="rId231">
+      <w:hyperlink r:id="rId233">
         <w:r>
           <w:rPr>
             <w:rStyle w:val="Hyperlink"/>
@@ -17949,8 +17928,8 @@
         </w:r>
       </w:hyperlink>
     </w:p>
-    <w:bookmarkEnd w:id="232"/>
-    <w:bookmarkStart w:id="233" w:name="ref-oliver_forest_1990"/>
+    <w:bookmarkEnd w:id="234"/>
+    <w:bookmarkStart w:id="235" w:name="ref-oliver_forest_1990"/>
     <w:p>
       <w:pPr>
         <w:pStyle w:val="Bibliography"/>
@@ -17978,8 +17957,8 @@
         <w:t xml:space="preserve">McGraw-Hill Pub. Co.</w:t>
       </w:r>
     </w:p>
-    <w:bookmarkEnd w:id="233"/>
-    <w:bookmarkStart w:id="235" w:name="ref-pederson_external_2010"/>
+    <w:bookmarkEnd w:id="235"/>
+    <w:bookmarkStart w:id="237" w:name="ref-pederson_external_2010"/>
     <w:p>
       <w:pPr>
         <w:pStyle w:val="Bibliography"/>
@@ -18049,7 +18028,7 @@
       <w:r>
         <w:t xml:space="preserve"> </w:t>
       </w:r>
-      <w:hyperlink r:id="rId234">
+      <w:hyperlink r:id="rId236">
         <w:r>
           <w:rPr>
             <w:rStyle w:val="Hyperlink"/>
@@ -18058,8 +18037,8 @@
         </w:r>
       </w:hyperlink>
     </w:p>
-    <w:bookmarkEnd w:id="235"/>
-    <w:bookmarkStart w:id="237" w:name="ref-pederson_framework_2020"/>
+    <w:bookmarkEnd w:id="237"/>
+    <w:bookmarkStart w:id="239" w:name="ref-pederson_framework_2020"/>
     <w:p>
       <w:pPr>
         <w:pStyle w:val="Bibliography"/>
@@ -18180,7 +18159,7 @@
       <w:r>
         <w:t xml:space="preserve"> </w:t>
       </w:r>
-      <w:hyperlink r:id="rId236">
+      <w:hyperlink r:id="rId238">
         <w:r>
           <w:rPr>
             <w:rStyle w:val="Hyperlink"/>
@@ -18189,8 +18168,8 @@
         </w:r>
       </w:hyperlink>
     </w:p>
-    <w:bookmarkEnd w:id="237"/>
-    <w:bookmarkStart w:id="239" w:name="ref-peltier_tree_2020"/>
+    <w:bookmarkEnd w:id="239"/>
+    <w:bookmarkStart w:id="241" w:name="ref-peltier_tree_2020"/>
     <w:p>
       <w:pPr>
         <w:pStyle w:val="Bibliography"/>
@@ -18227,7 +18206,7 @@
       <w:r>
         <w:t xml:space="preserve"> </w:t>
       </w:r>
-      <w:hyperlink r:id="rId238">
+      <w:hyperlink r:id="rId240">
         <w:r>
           <w:rPr>
             <w:rStyle w:val="Hyperlink"/>
@@ -18236,8 +18215,8 @@
         </w:r>
       </w:hyperlink>
     </w:p>
-    <w:bookmarkEnd w:id="239"/>
-    <w:bookmarkStart w:id="241" w:name="ref-peters_detecting_2015"/>
+    <w:bookmarkEnd w:id="241"/>
+    <w:bookmarkStart w:id="243" w:name="ref-peters_detecting_2015"/>
     <w:p>
       <w:pPr>
         <w:pStyle w:val="Bibliography"/>
@@ -18274,7 +18253,7 @@
       <w:r>
         <w:t xml:space="preserve"> </w:t>
       </w:r>
-      <w:hyperlink r:id="rId240">
+      <w:hyperlink r:id="rId242">
         <w:r>
           <w:rPr>
             <w:rStyle w:val="Hyperlink"/>
@@ -18283,8 +18262,8 @@
         </w:r>
       </w:hyperlink>
     </w:p>
-    <w:bookmarkEnd w:id="241"/>
-    <w:bookmarkStart w:id="242" w:name="ref-pinheiro_nlme_2021"/>
+    <w:bookmarkEnd w:id="243"/>
+    <w:bookmarkStart w:id="244" w:name="ref-pinheiro_nlme_2021"/>
     <w:p>
       <w:pPr>
         <w:pStyle w:val="Bibliography"/>
@@ -18348,8 +18327,8 @@
         <w:t xml:space="preserve">.</w:t>
       </w:r>
     </w:p>
-    <w:bookmarkEnd w:id="242"/>
-    <w:bookmarkStart w:id="243" w:name="ref-pregitzer_carbon_2004"/>
+    <w:bookmarkEnd w:id="244"/>
+    <w:bookmarkStart w:id="245" w:name="ref-pregitzer_carbon_2004"/>
     <w:p>
       <w:pPr>
         <w:pStyle w:val="Bibliography"/>
@@ -18384,8 +18363,8 @@
         <w:t xml:space="preserve">(12), 2052–2077.</w:t>
       </w:r>
     </w:p>
-    <w:bookmarkEnd w:id="243"/>
-    <w:bookmarkStart w:id="245" w:name="ref-pretzsch_drought_2018"/>
+    <w:bookmarkEnd w:id="245"/>
+    <w:bookmarkStart w:id="247" w:name="ref-pretzsch_drought_2018"/>
     <w:p>
       <w:pPr>
         <w:pStyle w:val="Bibliography"/>
@@ -18446,7 +18425,7 @@
       <w:r>
         <w:t xml:space="preserve"> </w:t>
       </w:r>
-      <w:hyperlink r:id="rId244">
+      <w:hyperlink r:id="rId246">
         <w:r>
           <w:rPr>
             <w:rStyle w:val="Hyperlink"/>
@@ -18455,8 +18434,8 @@
         </w:r>
       </w:hyperlink>
     </w:p>
-    <w:bookmarkEnd w:id="245"/>
-    <w:bookmarkStart w:id="247" w:name="ref-rayback_dendroecological_2020"/>
+    <w:bookmarkEnd w:id="247"/>
+    <w:bookmarkStart w:id="249" w:name="ref-rayback_dendroecological_2020"/>
     <w:p>
       <w:pPr>
         <w:pStyle w:val="Bibliography"/>
@@ -18514,7 +18493,7 @@
       <w:r>
         <w:t xml:space="preserve"> </w:t>
       </w:r>
-      <w:hyperlink r:id="rId246">
+      <w:hyperlink r:id="rId248">
         <w:r>
           <w:rPr>
             <w:rStyle w:val="Hyperlink"/>
@@ -18523,8 +18502,8 @@
         </w:r>
       </w:hyperlink>
     </w:p>
-    <w:bookmarkEnd w:id="247"/>
-    <w:bookmarkStart w:id="249" w:name="ref-rejou-mechain_biomass_2017"/>
+    <w:bookmarkEnd w:id="249"/>
+    <w:bookmarkStart w:id="251" w:name="ref-rejou-mechain_biomass_2017"/>
     <w:p>
       <w:pPr>
         <w:pStyle w:val="Bibliography"/>
@@ -18561,7 +18540,7 @@
       <w:r>
         <w:t xml:space="preserve"> </w:t>
       </w:r>
-      <w:hyperlink r:id="rId248">
+      <w:hyperlink r:id="rId250">
         <w:r>
           <w:rPr>
             <w:rStyle w:val="Hyperlink"/>
@@ -18570,8 +18549,8 @@
         </w:r>
       </w:hyperlink>
     </w:p>
-    <w:bookmarkEnd w:id="249"/>
-    <w:bookmarkStart w:id="251" w:name="ref-rollinson_climate_2021"/>
+    <w:bookmarkEnd w:id="251"/>
+    <w:bookmarkStart w:id="253" w:name="ref-rollinson_climate_2021"/>
     <w:p>
       <w:pPr>
         <w:pStyle w:val="Bibliography"/>
@@ -18608,7 +18587,7 @@
       <w:r>
         <w:t xml:space="preserve"> </w:t>
       </w:r>
-      <w:hyperlink r:id="rId250">
+      <w:hyperlink r:id="rId252">
         <w:r>
           <w:rPr>
             <w:rStyle w:val="Hyperlink"/>
@@ -18617,8 +18596,8 @@
         </w:r>
       </w:hyperlink>
     </w:p>
-    <w:bookmarkEnd w:id="251"/>
-    <w:bookmarkStart w:id="253" w:name="ref-rossi_agedependent_2007"/>
+    <w:bookmarkEnd w:id="253"/>
+    <w:bookmarkStart w:id="255" w:name="ref-rossi_agedependent_2007"/>
     <w:p>
       <w:pPr>
         <w:pStyle w:val="Bibliography"/>
@@ -18655,7 +18634,7 @@
       <w:r>
         <w:t xml:space="preserve"> </w:t>
       </w:r>
-      <w:hyperlink r:id="rId252">
+      <w:hyperlink r:id="rId254">
         <w:r>
           <w:rPr>
             <w:rStyle w:val="Hyperlink"/>
@@ -18664,13 +18643,60 @@
         </w:r>
       </w:hyperlink>
     </w:p>
-    <w:bookmarkEnd w:id="253"/>
-    <w:bookmarkStart w:id="255" w:name="ref-sanchez-salguero_disentangling_2015"/>
+    <w:bookmarkEnd w:id="255"/>
+    <w:bookmarkStart w:id="257" w:name="ref-rozendaal_dendroecology_2011"/>
     <w:p>
       <w:pPr>
         <w:pStyle w:val="Bibliography"/>
       </w:pPr>
       <w:r>
+        <w:t xml:space="preserve">Rozendaal, D. M. A., &amp; Zuidema, P. A. (2011). Dendroecology in the tropics: A review.</w:t>
+      </w:r>
+      <w:r>
+        <w:t xml:space="preserve"> </w:t>
+      </w:r>
+      <w:r>
+        <w:rPr>
+          <w:iCs/>
+          <w:i/>
+        </w:rPr>
+        <w:t xml:space="preserve">Trees</w:t>
+      </w:r>
+      <w:r>
+        <w:t xml:space="preserve">,</w:t>
+      </w:r>
+      <w:r>
+        <w:t xml:space="preserve"> </w:t>
+      </w:r>
+      <w:r>
+        <w:rPr>
+          <w:iCs/>
+          <w:i/>
+        </w:rPr>
+        <w:t xml:space="preserve">25</w:t>
+      </w:r>
+      <w:r>
+        <w:t xml:space="preserve">(1), 3–16.</w:t>
+      </w:r>
+      <w:r>
+        <w:t xml:space="preserve"> </w:t>
+      </w:r>
+      <w:hyperlink r:id="rId256">
+        <w:r>
+          <w:rPr>
+            <w:rStyle w:val="Hyperlink"/>
+          </w:rPr>
+          <w:t xml:space="preserve">https://doi.org/10.1007/s00468-010-0480-3</w:t>
+        </w:r>
+      </w:hyperlink>
+    </w:p>
+    <w:bookmarkEnd w:id="257"/>
+    <w:bookmarkStart w:id="259" w:name="ref-sanchez-salguero_disentangling_2015"/>
+    <w:p>
+      <w:pPr>
+        <w:pStyle w:val="Bibliography"/>
+      </w:pPr>
+      <w:r>
         <w:t xml:space="preserve">Sánchez-Salguero, R., Linares, J. C., Camarero, J. J., Madrigal-González, J., Hevia, A., Sánchez-Miranda, Á., Ballesteros-Cánovas, J. A., Alfaro-Sánchez, R., García-Cervigón, A. I., Bigler, C., &amp; Rigling, A. (2015). Disentangling the effects of competition and climate on individual tree growth:</w:t>
       </w:r>
       <w:r>
@@ -18726,7 +18752,7 @@
       <w:r>
         <w:t xml:space="preserve"> </w:t>
       </w:r>
-      <w:hyperlink r:id="rId254">
+      <w:hyperlink r:id="rId258">
         <w:r>
           <w:rPr>
             <w:rStyle w:val="Hyperlink"/>
@@ -18735,8 +18761,8 @@
         </w:r>
       </w:hyperlink>
     </w:p>
-    <w:bookmarkEnd w:id="255"/>
-    <w:bookmarkStart w:id="257" w:name="ref-schelhaas_speciesspecific_2018"/>
+    <w:bookmarkEnd w:id="259"/>
+    <w:bookmarkStart w:id="261" w:name="ref-schelhaas_speciesspecific_2018"/>
     <w:p>
       <w:pPr>
         <w:pStyle w:val="Bibliography"/>
@@ -18782,7 +18808,7 @@
       <w:r>
         <w:t xml:space="preserve"> </w:t>
       </w:r>
-      <w:hyperlink r:id="rId256">
+      <w:hyperlink r:id="rId260">
         <w:r>
           <w:rPr>
             <w:rStyle w:val="Hyperlink"/>
@@ -18791,8 +18817,8 @@
         </w:r>
       </w:hyperlink>
     </w:p>
-    <w:bookmarkEnd w:id="257"/>
-    <w:bookmarkStart w:id="259" w:name="ref-schurman_climatic_2019"/>
+    <w:bookmarkEnd w:id="261"/>
+    <w:bookmarkStart w:id="263" w:name="ref-schurman_climatic_2019"/>
     <w:p>
       <w:pPr>
         <w:pStyle w:val="Bibliography"/>
@@ -18853,7 +18879,7 @@
       <w:r>
         <w:t xml:space="preserve"> </w:t>
       </w:r>
-      <w:hyperlink r:id="rId258">
+      <w:hyperlink r:id="rId262">
         <w:r>
           <w:rPr>
             <w:rStyle w:val="Hyperlink"/>
@@ -18862,8 +18888,8 @@
         </w:r>
       </w:hyperlink>
     </w:p>
-    <w:bookmarkEnd w:id="259"/>
-    <w:bookmarkStart w:id="261" w:name="ref-sheil_does_2017"/>
+    <w:bookmarkEnd w:id="263"/>
+    <w:bookmarkStart w:id="265" w:name="ref-sheil_does_2017"/>
     <w:p>
       <w:pPr>
         <w:pStyle w:val="Bibliography"/>
@@ -18909,7 +18935,7 @@
       <w:r>
         <w:t xml:space="preserve"> </w:t>
       </w:r>
-      <w:hyperlink r:id="rId260">
+      <w:hyperlink r:id="rId264">
         <w:r>
           <w:rPr>
             <w:rStyle w:val="Hyperlink"/>
@@ -18918,8 +18944,8 @@
         </w:r>
       </w:hyperlink>
     </w:p>
-    <w:bookmarkEnd w:id="261"/>
-    <w:bookmarkStart w:id="263" w:name="ref-sniderhan_growth_2016"/>
+    <w:bookmarkEnd w:id="265"/>
+    <w:bookmarkStart w:id="267" w:name="ref-sniderhan_growth_2016"/>
     <w:p>
       <w:pPr>
         <w:pStyle w:val="Bibliography"/>
@@ -18991,7 +19017,7 @@
       <w:r>
         <w:t xml:space="preserve"> </w:t>
       </w:r>
-      <w:hyperlink r:id="rId262">
+      <w:hyperlink r:id="rId266">
         <w:r>
           <w:rPr>
             <w:rStyle w:val="Hyperlink"/>
@@ -19000,8 +19026,8 @@
         </w:r>
       </w:hyperlink>
     </w:p>
-    <w:bookmarkEnd w:id="263"/>
-    <w:bookmarkStart w:id="264" w:name="ref-speer_fundamentals_2010"/>
+    <w:bookmarkEnd w:id="267"/>
+    <w:bookmarkStart w:id="268" w:name="ref-speer_fundamentals_2010"/>
     <w:p>
       <w:pPr>
         <w:pStyle w:val="Bibliography"/>
@@ -19032,8 +19058,8 @@
         <w:t xml:space="preserve">.</w:t>
       </w:r>
     </w:p>
-    <w:bookmarkEnd w:id="264"/>
-    <w:bookmarkStart w:id="266" w:name="ref-stephenson_rate_2014"/>
+    <w:bookmarkEnd w:id="268"/>
+    <w:bookmarkStart w:id="270" w:name="ref-stephenson_rate_2014"/>
     <w:p>
       <w:pPr>
         <w:pStyle w:val="Bibliography"/>
@@ -19070,7 +19096,7 @@
       <w:r>
         <w:t xml:space="preserve"> </w:t>
       </w:r>
-      <w:hyperlink r:id="rId265">
+      <w:hyperlink r:id="rId269">
         <w:r>
           <w:rPr>
             <w:rStyle w:val="Hyperlink"/>
@@ -19079,8 +19105,8 @@
         </w:r>
       </w:hyperlink>
     </w:p>
-    <w:bookmarkEnd w:id="266"/>
-    <w:bookmarkStart w:id="267" w:name="ref-stokes_introduction_1968"/>
+    <w:bookmarkEnd w:id="270"/>
+    <w:bookmarkStart w:id="271" w:name="ref-stokes_introduction_1968"/>
     <w:p>
       <w:pPr>
         <w:pStyle w:val="Bibliography"/>
@@ -19174,8 +19200,8 @@
         <w:t xml:space="preserve">.</w:t>
       </w:r>
     </w:p>
-    <w:bookmarkEnd w:id="267"/>
-    <w:bookmarkStart w:id="269" w:name="ref-sullivan_longterm_2020"/>
+    <w:bookmarkEnd w:id="271"/>
+    <w:bookmarkStart w:id="273" w:name="ref-sullivan_longterm_2020"/>
     <w:p>
       <w:pPr>
         <w:pStyle w:val="Bibliography"/>
@@ -19221,7 +19247,7 @@
       <w:r>
         <w:t xml:space="preserve"> </w:t>
       </w:r>
-      <w:hyperlink r:id="rId268">
+      <w:hyperlink r:id="rId272">
         <w:r>
           <w:rPr>
             <w:rStyle w:val="Hyperlink"/>
@@ -19230,8 +19256,8 @@
         </w:r>
       </w:hyperlink>
     </w:p>
-    <w:bookmarkEnd w:id="269"/>
-    <w:bookmarkStart w:id="271" w:name="ref-sullivan_effect_2016"/>
+    <w:bookmarkEnd w:id="273"/>
+    <w:bookmarkStart w:id="275" w:name="ref-sullivan_effect_2016"/>
     <w:p>
       <w:pPr>
         <w:pStyle w:val="Bibliography"/>
@@ -19277,7 +19303,7 @@
       <w:r>
         <w:t xml:space="preserve"> </w:t>
       </w:r>
-      <w:hyperlink r:id="rId270">
+      <w:hyperlink r:id="rId274">
         <w:r>
           <w:rPr>
             <w:rStyle w:val="Hyperlink"/>
@@ -19286,8 +19312,8 @@
         </w:r>
       </w:hyperlink>
     </w:p>
-    <w:bookmarkEnd w:id="271"/>
-    <w:bookmarkStart w:id="273" w:name="ref-samonil_longterm_2008"/>
+    <w:bookmarkEnd w:id="275"/>
+    <w:bookmarkStart w:id="277" w:name="ref-samonil_longterm_2008"/>
     <w:p>
       <w:pPr>
         <w:pStyle w:val="Bibliography"/>
@@ -19333,7 +19359,7 @@
       <w:r>
         <w:t xml:space="preserve"> </w:t>
       </w:r>
-      <w:hyperlink r:id="rId272">
+      <w:hyperlink r:id="rId276">
         <w:r>
           <w:rPr>
             <w:rStyle w:val="Hyperlink"/>
@@ -19342,8 +19368,8 @@
         </w:r>
       </w:hyperlink>
     </w:p>
-    <w:bookmarkEnd w:id="273"/>
-    <w:bookmarkStart w:id="275" w:name="ref-takahashi_air_2020"/>
+    <w:bookmarkEnd w:id="277"/>
+    <w:bookmarkStart w:id="279" w:name="ref-takahashi_air_2020"/>
     <w:p>
       <w:pPr>
         <w:pStyle w:val="Bibliography"/>
@@ -19401,7 +19427,7 @@
       <w:r>
         <w:t xml:space="preserve"> </w:t>
       </w:r>
-      <w:hyperlink r:id="rId274">
+      <w:hyperlink r:id="rId278">
         <w:r>
           <w:rPr>
             <w:rStyle w:val="Hyperlink"/>
@@ -19410,8 +19436,8 @@
         </w:r>
       </w:hyperlink>
     </w:p>
-    <w:bookmarkEnd w:id="275"/>
-    <w:bookmarkStart w:id="277" w:name="ref-teets_linking_2018"/>
+    <w:bookmarkEnd w:id="279"/>
+    <w:bookmarkStart w:id="281" w:name="ref-teets_linking_2018"/>
     <w:p>
       <w:pPr>
         <w:pStyle w:val="Bibliography"/>
@@ -19448,7 +19474,7 @@
       <w:r>
         <w:t xml:space="preserve"> </w:t>
       </w:r>
-      <w:hyperlink r:id="rId276">
+      <w:hyperlink r:id="rId280">
         <w:r>
           <w:rPr>
             <w:rStyle w:val="Hyperlink"/>
@@ -19457,8 +19483,8 @@
         </w:r>
       </w:hyperlink>
     </w:p>
-    <w:bookmarkEnd w:id="277"/>
-    <w:bookmarkStart w:id="279" w:name="ref-teets_quantifying_2018"/>
+    <w:bookmarkEnd w:id="281"/>
+    <w:bookmarkStart w:id="283" w:name="ref-teets_quantifying_2018"/>
     <w:p>
       <w:pPr>
         <w:pStyle w:val="Bibliography"/>
@@ -19495,7 +19521,7 @@
       <w:r>
         <w:t xml:space="preserve"> </w:t>
       </w:r>
-      <w:hyperlink r:id="rId278">
+      <w:hyperlink r:id="rId282">
         <w:r>
           <w:rPr>
             <w:rStyle w:val="Hyperlink"/>
@@ -19504,8 +19530,8 @@
         </w:r>
       </w:hyperlink>
     </w:p>
-    <w:bookmarkEnd w:id="279"/>
-    <w:bookmarkStart w:id="281" w:name="ref-thom_impact_2017"/>
+    <w:bookmarkEnd w:id="283"/>
+    <w:bookmarkStart w:id="285" w:name="ref-thom_impact_2017"/>
     <w:p>
       <w:pPr>
         <w:pStyle w:val="Bibliography"/>
@@ -19542,7 +19568,7 @@
       <w:r>
         <w:t xml:space="preserve"> </w:t>
       </w:r>
-      <w:hyperlink r:id="rId280">
+      <w:hyperlink r:id="rId284">
         <w:r>
           <w:rPr>
             <w:rStyle w:val="Hyperlink"/>
@@ -19551,8 +19577,8 @@
         </w:r>
       </w:hyperlink>
     </w:p>
-    <w:bookmarkEnd w:id="281"/>
-    <w:bookmarkStart w:id="283" w:name="ref-thomas_agerelated_2011"/>
+    <w:bookmarkEnd w:id="285"/>
+    <w:bookmarkStart w:id="287" w:name="ref-thomas_agerelated_2011"/>
     <w:p>
       <w:pPr>
         <w:pStyle w:val="Bibliography"/>
@@ -19723,7 +19749,7 @@
       <w:r>
         <w:t xml:space="preserve"> </w:t>
       </w:r>
-      <w:hyperlink r:id="rId282">
+      <w:hyperlink r:id="rId286">
         <w:r>
           <w:rPr>
             <w:rStyle w:val="Hyperlink"/>
@@ -19732,8 +19758,8 @@
         </w:r>
       </w:hyperlink>
     </w:p>
-    <w:bookmarkEnd w:id="283"/>
-    <w:bookmarkStart w:id="285" w:name="ref-tolwinski-ward_bayesian_2013"/>
+    <w:bookmarkEnd w:id="287"/>
+    <w:bookmarkStart w:id="289" w:name="ref-tolwinski-ward_bayesian_2013"/>
     <w:p>
       <w:pPr>
         <w:pStyle w:val="Bibliography"/>
@@ -19770,7 +19796,7 @@
       <w:r>
         <w:t xml:space="preserve"> </w:t>
       </w:r>
-      <w:hyperlink r:id="rId284">
+      <w:hyperlink r:id="rId288">
         <w:r>
           <w:rPr>
             <w:rStyle w:val="Hyperlink"/>
@@ -19779,8 +19805,8 @@
         </w:r>
       </w:hyperlink>
     </w:p>
-    <w:bookmarkEnd w:id="285"/>
-    <w:bookmarkStart w:id="287" w:name="ref-touchan_millennial_2011"/>
+    <w:bookmarkEnd w:id="289"/>
+    <w:bookmarkStart w:id="291" w:name="ref-touchan_millennial_2011"/>
     <w:p>
       <w:pPr>
         <w:pStyle w:val="Bibliography"/>
@@ -19835,7 +19861,7 @@
       <w:r>
         <w:t xml:space="preserve"> </w:t>
       </w:r>
-      <w:hyperlink r:id="rId286">
+      <w:hyperlink r:id="rId290">
         <w:r>
           <w:rPr>
             <w:rStyle w:val="Hyperlink"/>
@@ -19844,8 +19870,8 @@
         </w:r>
       </w:hyperlink>
     </w:p>
-    <w:bookmarkEnd w:id="287"/>
-    <w:bookmarkStart w:id="289" w:name="ref-trouillier_size_2019"/>
+    <w:bookmarkEnd w:id="291"/>
+    <w:bookmarkStart w:id="293" w:name="ref-trouillier_size_2019"/>
     <w:p>
       <w:pPr>
         <w:pStyle w:val="Bibliography"/>
@@ -19885,7 +19911,7 @@
       <w:r>
         <w:t xml:space="preserve"> </w:t>
       </w:r>
-      <w:hyperlink r:id="rId288">
+      <w:hyperlink r:id="rId292">
         <w:r>
           <w:rPr>
             <w:rStyle w:val="Hyperlink"/>
@@ -19894,8 +19920,8 @@
         </w:r>
       </w:hyperlink>
     </w:p>
-    <w:bookmarkEnd w:id="289"/>
-    <w:bookmarkStart w:id="291" w:name="ref-tumajer_increasing_2017"/>
+    <w:bookmarkEnd w:id="293"/>
+    <w:bookmarkStart w:id="295" w:name="ref-tumajer_increasing_2017"/>
     <w:p>
       <w:pPr>
         <w:pStyle w:val="Bibliography"/>
@@ -19956,7 +19982,7 @@
       <w:r>
         <w:t xml:space="preserve"> </w:t>
       </w:r>
-      <w:hyperlink r:id="rId290">
+      <w:hyperlink r:id="rId294">
         <w:r>
           <w:rPr>
             <w:rStyle w:val="Hyperlink"/>
@@ -19965,8 +19991,8 @@
         </w:r>
       </w:hyperlink>
     </w:p>
-    <w:bookmarkEnd w:id="291"/>
-    <w:bookmarkStart w:id="293" w:name="ref-vandepol_identifying_2016"/>
+    <w:bookmarkEnd w:id="295"/>
+    <w:bookmarkStart w:id="297" w:name="ref-vandepol_identifying_2016"/>
     <w:p>
       <w:pPr>
         <w:pStyle w:val="Bibliography"/>
@@ -20003,7 +20029,7 @@
       <w:r>
         <w:t xml:space="preserve"> </w:t>
       </w:r>
-      <w:hyperlink r:id="rId292">
+      <w:hyperlink r:id="rId296">
         <w:r>
           <w:rPr>
             <w:rStyle w:val="Hyperlink"/>
@@ -20012,8 +20038,8 @@
         </w:r>
       </w:hyperlink>
     </w:p>
-    <w:bookmarkEnd w:id="293"/>
-    <w:bookmarkStart w:id="295" w:name="ref-vandersleen_no_2015"/>
+    <w:bookmarkEnd w:id="297"/>
+    <w:bookmarkStart w:id="299" w:name="ref-vandersleen_no_2015"/>
     <w:p>
       <w:pPr>
         <w:pStyle w:val="Bibliography"/>
@@ -20062,7 +20088,7 @@
       <w:r>
         <w:t xml:space="preserve"> </w:t>
       </w:r>
-      <w:hyperlink r:id="rId294">
+      <w:hyperlink r:id="rId298">
         <w:r>
           <w:rPr>
             <w:rStyle w:val="Hyperlink"/>
@@ -20071,8 +20097,8 @@
         </w:r>
       </w:hyperlink>
     </w:p>
-    <w:bookmarkEnd w:id="295"/>
-    <w:bookmarkStart w:id="297" w:name="ref-vlam_temperature_2014"/>
+    <w:bookmarkEnd w:id="299"/>
+    <w:bookmarkStart w:id="301" w:name="ref-vlam_temperature_2014"/>
     <w:p>
       <w:pPr>
         <w:pStyle w:val="Bibliography"/>
@@ -20121,7 +20147,7 @@
       <w:r>
         <w:t xml:space="preserve"> </w:t>
       </w:r>
-      <w:hyperlink r:id="rId296">
+      <w:hyperlink r:id="rId300">
         <w:r>
           <w:rPr>
             <w:rStyle w:val="Hyperlink"/>
@@ -20130,8 +20156,8 @@
         </w:r>
       </w:hyperlink>
     </w:p>
-    <w:bookmarkEnd w:id="297"/>
-    <w:bookmarkStart w:id="299" w:name="ref-voelker_historical_2006"/>
+    <w:bookmarkEnd w:id="301"/>
+    <w:bookmarkStart w:id="303" w:name="ref-voelker_historical_2006"/>
     <w:p>
       <w:pPr>
         <w:pStyle w:val="Bibliography"/>
@@ -20213,7 +20239,7 @@
       <w:r>
         <w:t xml:space="preserve"> </w:t>
       </w:r>
-      <w:hyperlink r:id="rId298">
+      <w:hyperlink r:id="rId302">
         <w:r>
           <w:rPr>
             <w:rStyle w:val="Hyperlink"/>
@@ -20222,8 +20248,8 @@
         </w:r>
       </w:hyperlink>
     </w:p>
-    <w:bookmarkEnd w:id="299"/>
-    <w:bookmarkStart w:id="301" w:name="ref-vrska_european_2009"/>
+    <w:bookmarkEnd w:id="303"/>
+    <w:bookmarkStart w:id="305" w:name="ref-vrska_european_2009"/>
     <w:p>
       <w:pPr>
         <w:pStyle w:val="Bibliography"/>
@@ -20311,7 +20337,7 @@
       <w:r>
         <w:t xml:space="preserve"> </w:t>
       </w:r>
-      <w:hyperlink r:id="rId300">
+      <w:hyperlink r:id="rId304">
         <w:r>
           <w:rPr>
             <w:rStyle w:val="Hyperlink"/>
@@ -20320,8 +20346,8 @@
         </w:r>
       </w:hyperlink>
     </w:p>
-    <w:bookmarkEnd w:id="301"/>
-    <w:bookmarkStart w:id="303" w:name="ref-walker_integrating_2020"/>
+    <w:bookmarkEnd w:id="305"/>
+    <w:bookmarkStart w:id="307" w:name="ref-walker_integrating_2020"/>
     <w:p>
       <w:pPr>
         <w:pStyle w:val="Bibliography"/>
@@ -20367,7 +20393,7 @@
       <w:r>
         <w:t xml:space="preserve"> </w:t>
       </w:r>
-      <w:hyperlink r:id="rId302">
+      <w:hyperlink r:id="rId306">
         <w:r>
           <w:rPr>
             <w:rStyle w:val="Hyperlink"/>
@@ -20376,8 +20402,8 @@
         </w:r>
       </w:hyperlink>
     </w:p>
-    <w:bookmarkEnd w:id="303"/>
-    <w:bookmarkStart w:id="305" w:name="ref-williams_temperature_2013"/>
+    <w:bookmarkEnd w:id="307"/>
+    <w:bookmarkStart w:id="309" w:name="ref-williams_temperature_2013"/>
     <w:p>
       <w:pPr>
         <w:pStyle w:val="Bibliography"/>
@@ -20414,7 +20440,7 @@
       <w:r>
         <w:t xml:space="preserve"> </w:t>
       </w:r>
-      <w:hyperlink r:id="rId304">
+      <w:hyperlink r:id="rId308">
         <w:r>
           <w:rPr>
             <w:rStyle w:val="Hyperlink"/>
@@ -20423,8 +20449,8 @@
         </w:r>
       </w:hyperlink>
     </w:p>
-    <w:bookmarkEnd w:id="305"/>
-    <w:bookmarkStart w:id="307" w:name="ref-wilmking_global_2020"/>
+    <w:bookmarkEnd w:id="309"/>
+    <w:bookmarkStart w:id="311" w:name="ref-wilmking_global_2020"/>
     <w:p>
       <w:pPr>
         <w:pStyle w:val="Bibliography"/>
@@ -20461,7 +20487,7 @@
       <w:r>
         <w:t xml:space="preserve"> </w:t>
       </w:r>
-      <w:hyperlink r:id="rId306">
+      <w:hyperlink r:id="rId310">
         <w:r>
           <w:rPr>
             <w:rStyle w:val="Hyperlink"/>
@@ -20470,8 +20496,8 @@
         </w:r>
       </w:hyperlink>
     </w:p>
-    <w:bookmarkEnd w:id="307"/>
-    <w:bookmarkStart w:id="309" w:name="ref-wood_fast_2011"/>
+    <w:bookmarkEnd w:id="311"/>
+    <w:bookmarkStart w:id="313" w:name="ref-wood_fast_2011"/>
     <w:p>
       <w:pPr>
         <w:pStyle w:val="Bibliography"/>
@@ -20529,7 +20555,7 @@
       <w:r>
         <w:t xml:space="preserve"> </w:t>
       </w:r>
-      <w:hyperlink r:id="rId308">
+      <w:hyperlink r:id="rId312">
         <w:r>
           <w:rPr>
             <w:rStyle w:val="Hyperlink"/>
@@ -20538,8 +20564,8 @@
         </w:r>
       </w:hyperlink>
     </w:p>
-    <w:bookmarkEnd w:id="309"/>
-    <w:bookmarkStart w:id="311" w:name="ref-woodhouse_artificial_1999"/>
+    <w:bookmarkEnd w:id="313"/>
+    <w:bookmarkStart w:id="315" w:name="ref-woodhouse_artificial_1999"/>
     <w:p>
       <w:pPr>
         <w:pStyle w:val="Bibliography"/>
@@ -20590,7 +20616,7 @@
       <w:r>
         <w:t xml:space="preserve"> </w:t>
       </w:r>
-      <w:hyperlink r:id="rId310">
+      <w:hyperlink r:id="rId314">
         <w:r>
           <w:rPr>
             <w:rStyle w:val="Hyperlink"/>
@@ -20599,8 +20625,8 @@
         </w:r>
       </w:hyperlink>
     </w:p>
-    <w:bookmarkEnd w:id="311"/>
-    <w:bookmarkStart w:id="313" w:name="ref-zang_dendroclimatic_2013"/>
+    <w:bookmarkEnd w:id="315"/>
+    <w:bookmarkStart w:id="317" w:name="ref-zang_dendroclimatic_2013"/>
     <w:p>
       <w:pPr>
         <w:pStyle w:val="Bibliography"/>
@@ -20658,7 +20684,7 @@
       <w:r>
         <w:t xml:space="preserve"> </w:t>
       </w:r>
-      <w:hyperlink r:id="rId312">
+      <w:hyperlink r:id="rId316">
         <w:r>
           <w:rPr>
             <w:rStyle w:val="Hyperlink"/>
@@ -20667,8 +20693,8 @@
         </w:r>
       </w:hyperlink>
     </w:p>
-    <w:bookmarkEnd w:id="313"/>
-    <w:bookmarkStart w:id="315" w:name="ref-zang_treeclim_2015"/>
+    <w:bookmarkEnd w:id="317"/>
+    <w:bookmarkStart w:id="319" w:name="ref-zang_treeclim_2015"/>
     <w:p>
       <w:pPr>
         <w:pStyle w:val="Bibliography"/>
@@ -20717,7 +20743,7 @@
       <w:r>
         <w:t xml:space="preserve"> </w:t>
       </w:r>
-      <w:hyperlink r:id="rId314">
+      <w:hyperlink r:id="rId318">
         <w:r>
           <w:rPr>
             <w:rStyle w:val="Hyperlink"/>
@@ -20726,8 +20752,8 @@
         </w:r>
       </w:hyperlink>
     </w:p>
-    <w:bookmarkEnd w:id="315"/>
-    <w:bookmarkStart w:id="317" w:name="ref-zuidema_tropical_2013"/>
+    <w:bookmarkEnd w:id="319"/>
+    <w:bookmarkStart w:id="321" w:name="ref-zuidema_tropical_2013"/>
     <w:p>
       <w:pPr>
         <w:pStyle w:val="Bibliography"/>
@@ -20764,7 +20790,7 @@
       <w:r>
         <w:t xml:space="preserve"> </w:t>
       </w:r>
-      <w:hyperlink r:id="rId316">
+      <w:hyperlink r:id="rId320">
         <w:r>
           <w:rPr>
             <w:rStyle w:val="Hyperlink"/>
@@ -20773,8 +20799,8 @@
         </w:r>
       </w:hyperlink>
     </w:p>
-    <w:bookmarkEnd w:id="317"/>
-    <w:bookmarkStart w:id="319" w:name="ref-zuidema_recent_2020"/>
+    <w:bookmarkEnd w:id="321"/>
+    <w:bookmarkStart w:id="323" w:name="ref-zuidema_recent_2020"/>
     <w:p>
       <w:pPr>
         <w:pStyle w:val="Bibliography"/>
@@ -20832,7 +20858,7 @@
       <w:r>
         <w:t xml:space="preserve"> </w:t>
       </w:r>
-      <w:hyperlink r:id="rId318">
+      <w:hyperlink r:id="rId322">
         <w:r>
           <w:rPr>
             <w:rStyle w:val="Hyperlink"/>
@@ -20841,9 +20867,9 @@
         </w:r>
       </w:hyperlink>
     </w:p>
-    <w:bookmarkEnd w:id="319"/>
-    <w:bookmarkEnd w:id="320"/>
-    <w:bookmarkEnd w:id="321"/>
+    <w:bookmarkEnd w:id="323"/>
+    <w:bookmarkEnd w:id="324"/>
+    <w:bookmarkEnd w:id="325"/>
     <w:sectPr>
       <w:footerReference w:type="even" r:id="rId10"/>
       <w:footerReference w:type="default" r:id="rId9"/>

</xml_diff>

<commit_message>
intro, table formatting and automation thereof
</commit_message>
<xml_diff>
--- a/doc/manuscript/ForestGEO_treerings.docx
+++ b/doc/manuscript/ForestGEO_treerings.docx
@@ -1608,7 +1608,25 @@
         <w:t xml:space="preserve"> </w:t>
       </w:r>
       <w:r>
-        <w:t xml:space="preserve">Following the finding that the latter pattern is common for individual trees whereas the former emerges in cross-sectional analyses of forest stands</w:t>
+        <w:t xml:space="preserve">Following the finding that the latter pattern is common for individual trees whereas the former emerges in</w:t>
+      </w:r>
+      <w:r>
+        <w:t xml:space="preserve"> </w:t>
+      </w:r>
+      <w:r>
+        <w:t xml:space="preserve">“</w:t>
+      </w:r>
+      <w:r>
+        <w:t xml:space="preserve">cross-sectional</w:t>
+      </w:r>
+      <w:r>
+        <w:t xml:space="preserve">”</w:t>
+      </w:r>
+      <w:r>
+        <w:t xml:space="preserve"> </w:t>
+      </w:r>
+      <w:r>
+        <w:t xml:space="preserve">analyses of forest stands</w:t>
       </w:r>
       <w:r>
         <w:t xml:space="preserve"> </w:t>
@@ -1757,7 +1775,7 @@
         <w:t xml:space="preserve"> </w:t>
       </w:r>
       <w:r>
-        <w:t xml:space="preserve">Approaches that …., such as regional curve standardization, perform better at growth trend detection</w:t>
+        <w:t xml:space="preserve">Approaches that combine cross-sectional with temporal analyses to correct for growth ontogeny, such as regional curve standardization, perform better at growth trend detection</w:t>
       </w:r>
       <w:r>
         <w:t xml:space="preserve"> </w:t>
@@ -1767,6 +1785,12 @@
       </w:r>
       <w:r>
         <w:t xml:space="preserve">.</w:t>
+      </w:r>
+      <w:r>
+        <w:t xml:space="preserve"> </w:t>
+      </w:r>
+      <w:r>
+        <w:t xml:space="preserve">Yet, challenges remain…</w:t>
       </w:r>
     </w:p>
     <w:p>
@@ -1873,7 +1897,7 @@
         <w:tblLook w:firstRow="1" w:lastRow="0" w:firstColumn="0" w:lastColumn="0" w:noHBand="0" w:noVBand="1"/>
       </w:tblPr>
       <w:tblGrid>
-        <w:gridCol w:w="8022"/>
+        <w:gridCol w:w="8055"/>
         <w:gridCol w:w="2151"/>
       </w:tblGrid>
       <w:tr>
@@ -1910,7 +1934,7 @@
                 <w:szCs w:val="18"/>
                 <w:color w:val="000000"/>
               </w:rPr>
-              <w:t xml:space="preserve">Focal questions, hypotheses, and specific predictions</w:t>
+              <w:t xml:space="preserve">Hypotheses and specific predictions</w:t>
             </w:r>
           </w:p>
         </w:tc>
@@ -1960,7 +1984,7 @@
       <w:tr>
         <w:trPr>
           <w:cantSplit/>
-          <w:trHeight w:val="580" w:hRule="auto"/>
+          <w:trHeight w:val="420" w:hRule="auto"/>
         </w:trPr>
         <w:tc>
           <w:tcPr>
@@ -1977,8 +2001,8 @@
           <w:p>
             <w:pPr>
               <w:jc w:val="left"/>
-              <w:spacing w:after="100" w:before="100" w:line="240"/>
-              <w:ind w:firstLine="0" w:left="100" w:right="100"/>
+              <w:spacing w:after="40" w:before="40" w:line="240"/>
+              <w:ind w:firstLine="0" w:left="0" w:right="100"/>
             </w:pPr>
             <w:r xmlns:w="http://schemas.openxmlformats.org/wordprocessingml/2006/main" xmlns:wp="http://schemas.openxmlformats.org/drawingml/2006/wordprocessingDrawing" xmlns:r="http://schemas.openxmlformats.org/officeDocument/2006/relationships" xmlns:w14="http://schemas.microsoft.com/office/word/2010/wordml">
               <w:rPr>
@@ -2008,7 +2032,7 @@
           <w:p>
             <w:pPr>
               <w:jc w:val="left"/>
-              <w:spacing w:after="100" w:before="100" w:line="240"/>
+              <w:spacing w:after="40" w:before="40" w:line="240"/>
               <w:ind w:firstLine="0" w:left="100" w:right="100"/>
             </w:pPr>
             <w:r xmlns:w="http://schemas.openxmlformats.org/wordprocessingml/2006/main" xmlns:wp="http://schemas.openxmlformats.org/drawingml/2006/wordprocessingDrawing" xmlns:r="http://schemas.openxmlformats.org/officeDocument/2006/relationships" xmlns:w14="http://schemas.microsoft.com/office/word/2010/wordml">
@@ -2027,7 +2051,7 @@
       <w:tr>
         <w:trPr>
           <w:cantSplit/>
-          <w:trHeight w:val="577" w:hRule="auto"/>
+          <w:trHeight w:val="417" w:hRule="auto"/>
         </w:trPr>
         <w:tc>
           <w:tcPr>
@@ -2044,8 +2068,8 @@
           <w:p>
             <w:pPr>
               <w:jc w:val="left"/>
-              <w:spacing w:after="100" w:before="100" w:line="240"/>
-              <w:ind w:firstLine="0" w:left="100" w:right="100"/>
+              <w:spacing w:after="40" w:before="40" w:line="240"/>
+              <w:ind w:firstLine="0" w:left="200" w:right="100"/>
             </w:pPr>
             <w:r xmlns:w="http://schemas.openxmlformats.org/wordprocessingml/2006/main" xmlns:wp="http://schemas.openxmlformats.org/drawingml/2006/wordprocessingDrawing" xmlns:r="http://schemas.openxmlformats.org/officeDocument/2006/relationships" xmlns:w14="http://schemas.microsoft.com/office/word/2010/wordml">
               <w:rPr>
@@ -2055,7 +2079,7 @@
                 <w:szCs w:val="18"/>
                 <w:color w:val="000000"/>
               </w:rPr>
-              <w:t xml:space="preserve">  Multi-month drought limits growth, but water responses are nonlinear.</w:t>
+              <w:t xml:space="preserve">Multi-month drought limits growth, but water responses are nonlinear.</w:t>
             </w:r>
           </w:p>
         </w:tc>
@@ -2074,7 +2098,7 @@
           <w:p>
             <w:pPr>
               <w:jc w:val="left"/>
-              <w:spacing w:after="100" w:before="100" w:line="240"/>
+              <w:spacing w:after="40" w:before="40" w:line="240"/>
               <w:ind w:firstLine="0" w:left="100" w:right="100"/>
             </w:pPr>
             <w:r xmlns:w="http://schemas.openxmlformats.org/wordprocessingml/2006/main" xmlns:wp="http://schemas.openxmlformats.org/drawingml/2006/wordprocessingDrawing" xmlns:r="http://schemas.openxmlformats.org/officeDocument/2006/relationships" xmlns:w14="http://schemas.microsoft.com/office/word/2010/wordml">
@@ -2093,7 +2117,7 @@
       <w:tr>
         <w:trPr>
           <w:cantSplit/>
-          <w:trHeight w:val="580" w:hRule="auto"/>
+          <w:trHeight w:val="420" w:hRule="auto"/>
         </w:trPr>
         <w:tc>
           <w:tcPr>
@@ -2110,8 +2134,8 @@
           <w:p>
             <w:pPr>
               <w:jc w:val="left"/>
-              <w:spacing w:after="100" w:before="100" w:line="240"/>
-              <w:ind w:firstLine="0" w:left="100" w:right="100"/>
+              <w:spacing w:after="40" w:before="40" w:line="240"/>
+              <w:ind w:firstLine="0" w:left="400" w:right="100"/>
             </w:pPr>
             <w:r xmlns:w="http://schemas.openxmlformats.org/wordprocessingml/2006/main" xmlns:wp="http://schemas.openxmlformats.org/drawingml/2006/wordprocessingDrawing" xmlns:r="http://schemas.openxmlformats.org/officeDocument/2006/relationships" xmlns:w14="http://schemas.microsoft.com/office/word/2010/wordml">
               <w:rPr>
@@ -2120,7 +2144,7 @@
                 <w:szCs w:val="18"/>
                 <w:color w:val="000000"/>
               </w:rPr>
-              <w:t xml:space="preserve">    Water influences growth over relatively long seasonal windows (≥3 months). </w:t>
+              <w:t xml:space="preserve">Water influences growth over relatively long seasonal windows (≥3 months). </w:t>
             </w:r>
           </w:p>
         </w:tc>
@@ -2139,7 +2163,7 @@
           <w:p>
             <w:pPr>
               <w:jc w:val="left"/>
-              <w:spacing w:after="100" w:before="100" w:line="240"/>
+              <w:spacing w:after="40" w:before="40" w:line="240"/>
               <w:ind w:firstLine="0" w:left="100" w:right="100"/>
             </w:pPr>
             <w:r xmlns:w="http://schemas.openxmlformats.org/wordprocessingml/2006/main" xmlns:wp="http://schemas.openxmlformats.org/drawingml/2006/wordprocessingDrawing" xmlns:r="http://schemas.openxmlformats.org/officeDocument/2006/relationships" xmlns:w14="http://schemas.microsoft.com/office/word/2010/wordml">
@@ -2157,7 +2181,7 @@
       <w:tr>
         <w:trPr>
           <w:cantSplit/>
-          <w:trHeight w:val="580" w:hRule="auto"/>
+          <w:trHeight w:val="420" w:hRule="auto"/>
         </w:trPr>
         <w:tc>
           <w:tcPr>
@@ -2174,8 +2198,8 @@
           <w:p>
             <w:pPr>
               <w:jc w:val="left"/>
-              <w:spacing w:after="100" w:before="100" w:line="240"/>
-              <w:ind w:firstLine="0" w:left="100" w:right="100"/>
+              <w:spacing w:after="40" w:before="40" w:line="240"/>
+              <w:ind w:firstLine="0" w:left="400" w:right="100"/>
             </w:pPr>
             <w:r xmlns:w="http://schemas.openxmlformats.org/wordprocessingml/2006/main" xmlns:wp="http://schemas.openxmlformats.org/drawingml/2006/wordprocessingDrawing" xmlns:r="http://schemas.openxmlformats.org/officeDocument/2006/relationships" xmlns:w14="http://schemas.microsoft.com/office/word/2010/wordml">
               <w:rPr>
@@ -2184,7 +2208,7 @@
                 <w:szCs w:val="18"/>
                 <w:color w:val="000000"/>
               </w:rPr>
-              <w:t xml:space="preserve">    Growth respones to water are predominantly positive, </w:t>
+              <w:t xml:space="preserve">Growth respones to water are predominantly positive, </w:t>
             </w:r>
           </w:p>
         </w:tc>
@@ -2203,7 +2227,7 @@
           <w:p>
             <w:pPr>
               <w:jc w:val="left"/>
-              <w:spacing w:after="100" w:before="100" w:line="240"/>
+              <w:spacing w:after="40" w:before="40" w:line="240"/>
               <w:ind w:firstLine="0" w:left="100" w:right="100"/>
             </w:pPr>
             <w:r xmlns:w="http://schemas.openxmlformats.org/wordprocessingml/2006/main" xmlns:wp="http://schemas.openxmlformats.org/drawingml/2006/wordprocessingDrawing" xmlns:r="http://schemas.openxmlformats.org/officeDocument/2006/relationships" xmlns:w14="http://schemas.microsoft.com/office/word/2010/wordml">
@@ -2221,7 +2245,7 @@
       <w:tr>
         <w:trPr>
           <w:cantSplit/>
-          <w:trHeight w:val="580" w:hRule="auto"/>
+          <w:trHeight w:val="420" w:hRule="auto"/>
         </w:trPr>
         <w:tc>
           <w:tcPr>
@@ -2238,8 +2262,8 @@
           <w:p>
             <w:pPr>
               <w:jc w:val="left"/>
-              <w:spacing w:after="100" w:before="100" w:line="240"/>
-              <w:ind w:firstLine="0" w:left="100" w:right="100"/>
+              <w:spacing w:after="40" w:before="40" w:line="240"/>
+              <w:ind w:firstLine="0" w:left="400" w:right="100"/>
             </w:pPr>
             <w:r xmlns:w="http://schemas.openxmlformats.org/wordprocessingml/2006/main" xmlns:wp="http://schemas.openxmlformats.org/drawingml/2006/wordprocessingDrawing" xmlns:r="http://schemas.openxmlformats.org/officeDocument/2006/relationships" xmlns:w14="http://schemas.microsoft.com/office/word/2010/wordml">
               <w:rPr>
@@ -2248,7 +2272,7 @@
                 <w:szCs w:val="18"/>
                 <w:color w:val="000000"/>
               </w:rPr>
-              <w:t xml:space="preserve">    ...but these positive responses decelerate or decline at high precipitation.</w:t>
+              <w:t xml:space="preserve">...but these positive responses decelerate or decline at high precipitation.</w:t>
             </w:r>
           </w:p>
         </w:tc>
@@ -2267,7 +2291,7 @@
           <w:p>
             <w:pPr>
               <w:jc w:val="left"/>
-              <w:spacing w:after="100" w:before="100" w:line="240"/>
+              <w:spacing w:after="40" w:before="40" w:line="240"/>
               <w:ind w:firstLine="0" w:left="100" w:right="100"/>
             </w:pPr>
             <w:r xmlns:w="http://schemas.openxmlformats.org/wordprocessingml/2006/main" xmlns:wp="http://schemas.openxmlformats.org/drawingml/2006/wordprocessingDrawing" xmlns:r="http://schemas.openxmlformats.org/officeDocument/2006/relationships" xmlns:w14="http://schemas.microsoft.com/office/word/2010/wordml">
@@ -2285,7 +2309,7 @@
       <w:tr>
         <w:trPr>
           <w:cantSplit/>
-          <w:trHeight w:val="580" w:hRule="auto"/>
+          <w:trHeight w:val="420" w:hRule="auto"/>
         </w:trPr>
         <w:tc>
           <w:tcPr>
@@ -2302,8 +2326,8 @@
           <w:p>
             <w:pPr>
               <w:jc w:val="left"/>
-              <w:spacing w:after="100" w:before="100" w:line="240"/>
-              <w:ind w:firstLine="0" w:left="100" w:right="100"/>
+              <w:spacing w:after="40" w:before="40" w:line="240"/>
+              <w:ind w:firstLine="0" w:left="200" w:right="100"/>
             </w:pPr>
             <w:r xmlns:w="http://schemas.openxmlformats.org/wordprocessingml/2006/main" xmlns:wp="http://schemas.openxmlformats.org/drawingml/2006/wordprocessingDrawing" xmlns:r="http://schemas.openxmlformats.org/officeDocument/2006/relationships" xmlns:w14="http://schemas.microsoft.com/office/word/2010/wordml">
               <w:rPr>
@@ -2313,7 +2337,7 @@
                 <w:szCs w:val="18"/>
                 <w:color w:val="000000"/>
               </w:rPr>
-              <w:t xml:space="preserve">  Over shorter time scales, high temperature (T) limits growth, often nonlinearly.</w:t>
+              <w:t xml:space="preserve">Over shorter time scales, high temperature (T) limits growth, often nonlinearly.</w:t>
             </w:r>
           </w:p>
         </w:tc>
@@ -2332,7 +2356,7 @@
           <w:p>
             <w:pPr>
               <w:jc w:val="left"/>
-              <w:spacing w:after="100" w:before="100" w:line="240"/>
+              <w:spacing w:after="40" w:before="40" w:line="240"/>
               <w:ind w:firstLine="0" w:left="100" w:right="100"/>
             </w:pPr>
             <w:r xmlns:w="http://schemas.openxmlformats.org/wordprocessingml/2006/main" xmlns:wp="http://schemas.openxmlformats.org/drawingml/2006/wordprocessingDrawing" xmlns:r="http://schemas.openxmlformats.org/officeDocument/2006/relationships" xmlns:w14="http://schemas.microsoft.com/office/word/2010/wordml">
@@ -2351,7 +2375,7 @@
       <w:tr>
         <w:trPr>
           <w:cantSplit/>
-          <w:trHeight w:val="580" w:hRule="auto"/>
+          <w:trHeight w:val="420" w:hRule="auto"/>
         </w:trPr>
         <w:tc>
           <w:tcPr>
@@ -2368,8 +2392,8 @@
           <w:p>
             <w:pPr>
               <w:jc w:val="left"/>
-              <w:spacing w:after="100" w:before="100" w:line="240"/>
-              <w:ind w:firstLine="0" w:left="100" w:right="100"/>
+              <w:spacing w:after="40" w:before="40" w:line="240"/>
+              <w:ind w:firstLine="0" w:left="400" w:right="100"/>
             </w:pPr>
             <w:r xmlns:w="http://schemas.openxmlformats.org/wordprocessingml/2006/main" xmlns:wp="http://schemas.openxmlformats.org/drawingml/2006/wordprocessingDrawing" xmlns:r="http://schemas.openxmlformats.org/officeDocument/2006/relationships" xmlns:w14="http://schemas.microsoft.com/office/word/2010/wordml">
               <w:rPr>
@@ -2378,7 +2402,7 @@
                 <w:szCs w:val="18"/>
                 <w:color w:val="000000"/>
               </w:rPr>
-              <w:t xml:space="preserve">    Growth is most sensitive to T over relatively short seasonal windows (≤3 months). </w:t>
+              <w:t xml:space="preserve">Growth is most sensitive to T over relatively short seasonal windows (≤3 months). </w:t>
             </w:r>
           </w:p>
         </w:tc>
@@ -2397,7 +2421,7 @@
           <w:p>
             <w:pPr>
               <w:jc w:val="left"/>
-              <w:spacing w:after="100" w:before="100" w:line="240"/>
+              <w:spacing w:after="40" w:before="40" w:line="240"/>
               <w:ind w:firstLine="0" w:left="100" w:right="100"/>
             </w:pPr>
             <w:r xmlns:w="http://schemas.openxmlformats.org/wordprocessingml/2006/main" xmlns:wp="http://schemas.openxmlformats.org/drawingml/2006/wordprocessingDrawing" xmlns:r="http://schemas.openxmlformats.org/officeDocument/2006/relationships" xmlns:w14="http://schemas.microsoft.com/office/word/2010/wordml">
@@ -2415,7 +2439,7 @@
       <w:tr>
         <w:trPr>
           <w:cantSplit/>
-          <w:trHeight w:val="580" w:hRule="auto"/>
+          <w:trHeight w:val="420" w:hRule="auto"/>
         </w:trPr>
         <w:tc>
           <w:tcPr>
@@ -2432,8 +2456,8 @@
           <w:p>
             <w:pPr>
               <w:jc w:val="left"/>
-              <w:spacing w:after="100" w:before="100" w:line="240"/>
-              <w:ind w:firstLine="0" w:left="100" w:right="100"/>
+              <w:spacing w:after="40" w:before="40" w:line="240"/>
+              <w:ind w:firstLine="0" w:left="400" w:right="100"/>
             </w:pPr>
             <w:r xmlns:w="http://schemas.openxmlformats.org/wordprocessingml/2006/main" xmlns:wp="http://schemas.openxmlformats.org/drawingml/2006/wordprocessingDrawing" xmlns:r="http://schemas.openxmlformats.org/officeDocument/2006/relationships" xmlns:w14="http://schemas.microsoft.com/office/word/2010/wordml">
               <w:rPr>
@@ -2442,7 +2466,7 @@
                 <w:szCs w:val="18"/>
                 <w:color w:val="000000"/>
               </w:rPr>
-              <w:t xml:space="preserve">    Growth responds more strongly to maximum T or PET than to  minimum T.</w:t>
+              <w:t xml:space="preserve">Growth responds more strongly to maximum T or PET than tominimum T.</w:t>
             </w:r>
           </w:p>
         </w:tc>
@@ -2461,7 +2485,7 @@
           <w:p>
             <w:pPr>
               <w:jc w:val="left"/>
-              <w:spacing w:after="100" w:before="100" w:line="240"/>
+              <w:spacing w:after="40" w:before="40" w:line="240"/>
               <w:ind w:firstLine="0" w:left="100" w:right="100"/>
             </w:pPr>
             <w:r xmlns:w="http://schemas.openxmlformats.org/wordprocessingml/2006/main" xmlns:wp="http://schemas.openxmlformats.org/drawingml/2006/wordprocessingDrawing" xmlns:r="http://schemas.openxmlformats.org/officeDocument/2006/relationships" xmlns:w14="http://schemas.microsoft.com/office/word/2010/wordml">
@@ -2479,7 +2503,7 @@
       <w:tr>
         <w:trPr>
           <w:cantSplit/>
-          <w:trHeight w:val="580" w:hRule="auto"/>
+          <w:trHeight w:val="420" w:hRule="auto"/>
         </w:trPr>
         <w:tc>
           <w:tcPr>
@@ -2496,8 +2520,8 @@
           <w:p>
             <w:pPr>
               <w:jc w:val="left"/>
-              <w:spacing w:after="100" w:before="100" w:line="240"/>
-              <w:ind w:firstLine="0" w:left="100" w:right="100"/>
+              <w:spacing w:after="40" w:before="40" w:line="240"/>
+              <w:ind w:firstLine="0" w:left="400" w:right="100"/>
             </w:pPr>
             <w:r xmlns:w="http://schemas.openxmlformats.org/wordprocessingml/2006/main" xmlns:wp="http://schemas.openxmlformats.org/drawingml/2006/wordprocessingDrawing" xmlns:r="http://schemas.openxmlformats.org/officeDocument/2006/relationships" xmlns:w14="http://schemas.microsoft.com/office/word/2010/wordml">
               <w:rPr>
@@ -2506,7 +2530,7 @@
                 <w:szCs w:val="18"/>
                 <w:color w:val="000000"/>
               </w:rPr>
-              <w:t xml:space="preserve">    Growth respones to T are predominantly either negative…</w:t>
+              <w:t xml:space="preserve">Growth respones to T are predominantly either negative…</w:t>
             </w:r>
           </w:p>
         </w:tc>
@@ -2525,7 +2549,7 @@
           <w:p>
             <w:pPr>
               <w:jc w:val="left"/>
-              <w:spacing w:after="100" w:before="100" w:line="240"/>
+              <w:spacing w:after="40" w:before="40" w:line="240"/>
               <w:ind w:firstLine="0" w:left="100" w:right="100"/>
             </w:pPr>
             <w:r xmlns:w="http://schemas.openxmlformats.org/wordprocessingml/2006/main" xmlns:wp="http://schemas.openxmlformats.org/drawingml/2006/wordprocessingDrawing" xmlns:r="http://schemas.openxmlformats.org/officeDocument/2006/relationships" xmlns:w14="http://schemas.microsoft.com/office/word/2010/wordml">
@@ -2543,7 +2567,7 @@
       <w:tr>
         <w:trPr>
           <w:cantSplit/>
-          <w:trHeight w:val="544" w:hRule="auto"/>
+          <w:trHeight w:val="384" w:hRule="auto"/>
         </w:trPr>
         <w:tc>
           <w:tcPr>
@@ -2560,8 +2584,8 @@
           <w:p>
             <w:pPr>
               <w:jc w:val="left"/>
-              <w:spacing w:after="100" w:before="100" w:line="240"/>
-              <w:ind w:firstLine="0" w:left="100" w:right="100"/>
+              <w:spacing w:after="40" w:before="40" w:line="240"/>
+              <w:ind w:firstLine="0" w:left="400" w:right="100"/>
             </w:pPr>
             <w:r xmlns:w="http://schemas.openxmlformats.org/wordprocessingml/2006/main" xmlns:wp="http://schemas.openxmlformats.org/drawingml/2006/wordprocessingDrawing" xmlns:r="http://schemas.openxmlformats.org/officeDocument/2006/relationships" xmlns:w14="http://schemas.microsoft.com/office/word/2010/wordml">
               <w:rPr>
@@ -2570,7 +2594,7 @@
                 <w:szCs w:val="18"/>
                 <w:color w:val="000000"/>
               </w:rPr>
-              <w:t xml:space="preserve">    …or non-linear concave down.</w:t>
+              <w:t xml:space="preserve">…or non-linear concave down.</w:t>
             </w:r>
           </w:p>
         </w:tc>
@@ -2589,7 +2613,7 @@
           <w:p>
             <w:pPr>
               <w:jc w:val="left"/>
-              <w:spacing w:after="100" w:before="100" w:line="240"/>
+              <w:spacing w:after="40" w:before="40" w:line="240"/>
               <w:ind w:firstLine="0" w:left="100" w:right="100"/>
             </w:pPr>
             <w:r xmlns:w="http://schemas.openxmlformats.org/wordprocessingml/2006/main" xmlns:wp="http://schemas.openxmlformats.org/drawingml/2006/wordprocessingDrawing" xmlns:r="http://schemas.openxmlformats.org/officeDocument/2006/relationships" xmlns:w14="http://schemas.microsoft.com/office/word/2010/wordml">
@@ -2607,7 +2631,7 @@
       <w:tr>
         <w:trPr>
           <w:cantSplit/>
-          <w:trHeight w:val="577" w:hRule="auto"/>
+          <w:trHeight w:val="417" w:hRule="auto"/>
         </w:trPr>
         <w:tc>
           <w:tcPr>
@@ -2624,8 +2648,8 @@
           <w:p>
             <w:pPr>
               <w:jc w:val="left"/>
-              <w:spacing w:after="100" w:before="100" w:line="240"/>
-              <w:ind w:firstLine="0" w:left="100" w:right="100"/>
+              <w:spacing w:after="40" w:before="40" w:line="240"/>
+              <w:ind w:firstLine="0" w:left="400" w:right="100"/>
             </w:pPr>
             <w:r xmlns:w="http://schemas.openxmlformats.org/wordprocessingml/2006/main" xmlns:wp="http://schemas.openxmlformats.org/drawingml/2006/wordprocessingDrawing" xmlns:r="http://schemas.openxmlformats.org/officeDocument/2006/relationships" xmlns:w14="http://schemas.microsoft.com/office/word/2010/wordml">
               <w:rPr>
@@ -2634,7 +2658,7 @@
                 <w:szCs w:val="18"/>
                 <w:color w:val="000000"/>
               </w:rPr>
-              <w:t xml:space="preserve">    However, there are cases where growth increases with T.</w:t>
+              <w:t xml:space="preserve">However, there are cases where growth increases with T.</w:t>
             </w:r>
           </w:p>
         </w:tc>
@@ -2653,7 +2677,7 @@
           <w:p>
             <w:pPr>
               <w:jc w:val="left"/>
-              <w:spacing w:after="100" w:before="100" w:line="240"/>
+              <w:spacing w:after="40" w:before="40" w:line="240"/>
               <w:ind w:firstLine="0" w:left="100" w:right="100"/>
             </w:pPr>
             <w:r xmlns:w="http://schemas.openxmlformats.org/wordprocessingml/2006/main" xmlns:wp="http://schemas.openxmlformats.org/drawingml/2006/wordprocessingDrawing" xmlns:r="http://schemas.openxmlformats.org/officeDocument/2006/relationships" xmlns:w14="http://schemas.microsoft.com/office/word/2010/wordml">
@@ -2671,7 +2695,7 @@
       <w:tr>
         <w:trPr>
           <w:cantSplit/>
-          <w:trHeight w:val="580" w:hRule="auto"/>
+          <w:trHeight w:val="420" w:hRule="auto"/>
         </w:trPr>
         <w:tc>
           <w:tcPr>
@@ -2688,8 +2712,8 @@
           <w:p>
             <w:pPr>
               <w:jc w:val="left"/>
-              <w:spacing w:after="100" w:before="100" w:line="240"/>
-              <w:ind w:firstLine="0" w:left="100" w:right="100"/>
+              <w:spacing w:after="40" w:before="40" w:line="240"/>
+              <w:ind w:firstLine="0" w:left="200" w:right="100"/>
             </w:pPr>
             <w:r xmlns:w="http://schemas.openxmlformats.org/wordprocessingml/2006/main" xmlns:wp="http://schemas.openxmlformats.org/drawingml/2006/wordprocessingDrawing" xmlns:r="http://schemas.openxmlformats.org/officeDocument/2006/relationships" xmlns:w14="http://schemas.microsoft.com/office/word/2010/wordml">
               <w:rPr>
@@ -2699,7 +2723,7 @@
                 <w:szCs w:val="18"/>
                 <w:color w:val="000000"/>
               </w:rPr>
-              <w:t xml:space="preserve">  Climate sensitivity often varies with tree diameter (DBH).</w:t>
+              <w:t xml:space="preserve">Climate sensitivity often varies with tree diameter (DBH).</w:t>
             </w:r>
           </w:p>
         </w:tc>
@@ -2718,7 +2742,7 @@
           <w:p>
             <w:pPr>
               <w:jc w:val="left"/>
-              <w:spacing w:after="100" w:before="100" w:line="240"/>
+              <w:spacing w:after="40" w:before="40" w:line="240"/>
               <w:ind w:firstLine="0" w:left="100" w:right="100"/>
             </w:pPr>
             <w:r xmlns:w="http://schemas.openxmlformats.org/wordprocessingml/2006/main" xmlns:wp="http://schemas.openxmlformats.org/drawingml/2006/wordprocessingDrawing" xmlns:r="http://schemas.openxmlformats.org/officeDocument/2006/relationships" xmlns:w14="http://schemas.microsoft.com/office/word/2010/wordml">
@@ -2737,7 +2761,7 @@
       <w:tr>
         <w:trPr>
           <w:cantSplit/>
-          <w:trHeight w:val="580" w:hRule="auto"/>
+          <w:trHeight w:val="420" w:hRule="auto"/>
         </w:trPr>
         <w:tc>
           <w:tcPr>
@@ -2754,8 +2778,8 @@
           <w:p>
             <w:pPr>
               <w:jc w:val="left"/>
-              <w:spacing w:after="100" w:before="100" w:line="240"/>
-              <w:ind w:firstLine="0" w:left="100" w:right="100"/>
+              <w:spacing w:after="40" w:before="40" w:line="240"/>
+              <w:ind w:firstLine="0" w:left="400" w:right="100"/>
             </w:pPr>
             <w:r xmlns:w="http://schemas.openxmlformats.org/wordprocessingml/2006/main" xmlns:wp="http://schemas.openxmlformats.org/drawingml/2006/wordprocessingDrawing" xmlns:r="http://schemas.openxmlformats.org/officeDocument/2006/relationships" xmlns:w14="http://schemas.microsoft.com/office/word/2010/wordml">
               <w:rPr>
@@ -2764,7 +2788,7 @@
                 <w:szCs w:val="18"/>
                 <w:color w:val="000000"/>
               </w:rPr>
-              <w:t xml:space="preserve">    Water and DBH have an interactive effect on growth.</w:t>
+              <w:t xml:space="preserve">Water and DBH have an interactive effect on growth.</w:t>
             </w:r>
           </w:p>
         </w:tc>
@@ -2783,7 +2807,7 @@
           <w:p>
             <w:pPr>
               <w:jc w:val="left"/>
-              <w:spacing w:after="100" w:before="100" w:line="240"/>
+              <w:spacing w:after="40" w:before="40" w:line="240"/>
               <w:ind w:firstLine="0" w:left="100" w:right="100"/>
             </w:pPr>
             <w:r xmlns:w="http://schemas.openxmlformats.org/wordprocessingml/2006/main" xmlns:wp="http://schemas.openxmlformats.org/drawingml/2006/wordprocessingDrawing" xmlns:r="http://schemas.openxmlformats.org/officeDocument/2006/relationships" xmlns:w14="http://schemas.microsoft.com/office/word/2010/wordml">
@@ -2801,7 +2825,7 @@
       <w:tr>
         <w:trPr>
           <w:cantSplit/>
-          <w:trHeight w:val="580" w:hRule="auto"/>
+          <w:trHeight w:val="420" w:hRule="auto"/>
         </w:trPr>
         <w:tc>
           <w:tcPr>
@@ -2818,8 +2842,8 @@
           <w:p>
             <w:pPr>
               <w:jc w:val="left"/>
-              <w:spacing w:after="100" w:before="100" w:line="240"/>
-              <w:ind w:firstLine="0" w:left="100" w:right="100"/>
+              <w:spacing w:after="40" w:before="40" w:line="240"/>
+              <w:ind w:firstLine="0" w:left="400" w:right="100"/>
             </w:pPr>
             <w:r xmlns:w="http://schemas.openxmlformats.org/wordprocessingml/2006/main" xmlns:wp="http://schemas.openxmlformats.org/drawingml/2006/wordprocessingDrawing" xmlns:r="http://schemas.openxmlformats.org/officeDocument/2006/relationships" xmlns:w14="http://schemas.microsoft.com/office/word/2010/wordml">
               <w:rPr>
@@ -2828,7 +2852,7 @@
                 <w:szCs w:val="18"/>
                 <w:color w:val="000000"/>
               </w:rPr>
-              <w:t xml:space="preserve">    Temperature and DBH have an interactive effect on growth.</w:t>
+              <w:t xml:space="preserve">Temperature and DBH have an interactive effect on growth.</w:t>
             </w:r>
           </w:p>
         </w:tc>
@@ -2847,7 +2871,7 @@
           <w:p>
             <w:pPr>
               <w:jc w:val="left"/>
-              <w:spacing w:after="100" w:before="100" w:line="240"/>
+              <w:spacing w:after="40" w:before="40" w:line="240"/>
               <w:ind w:firstLine="0" w:left="100" w:right="100"/>
             </w:pPr>
             <w:r xmlns:w="http://schemas.openxmlformats.org/wordprocessingml/2006/main" xmlns:wp="http://schemas.openxmlformats.org/drawingml/2006/wordprocessingDrawing" xmlns:r="http://schemas.openxmlformats.org/officeDocument/2006/relationships" xmlns:w14="http://schemas.microsoft.com/office/word/2010/wordml">
@@ -2865,7 +2889,7 @@
       <w:tr>
         <w:trPr>
           <w:cantSplit/>
-          <w:trHeight w:val="580" w:hRule="auto"/>
+          <w:trHeight w:val="420" w:hRule="auto"/>
         </w:trPr>
         <w:tc>
           <w:tcPr>
@@ -2882,8 +2906,8 @@
           <w:p>
             <w:pPr>
               <w:jc w:val="left"/>
-              <w:spacing w:after="100" w:before="100" w:line="240"/>
-              <w:ind w:firstLine="0" w:left="100" w:right="100"/>
+              <w:spacing w:after="40" w:before="40" w:line="240"/>
+              <w:ind w:firstLine="0" w:left="0" w:right="100"/>
             </w:pPr>
             <w:r xmlns:w="http://schemas.openxmlformats.org/wordprocessingml/2006/main" xmlns:wp="http://schemas.openxmlformats.org/drawingml/2006/wordprocessingDrawing" xmlns:r="http://schemas.openxmlformats.org/officeDocument/2006/relationships" xmlns:w14="http://schemas.microsoft.com/office/word/2010/wordml">
               <w:rPr>
@@ -2913,7 +2937,7 @@
           <w:p>
             <w:pPr>
               <w:jc w:val="left"/>
-              <w:spacing w:after="100" w:before="100" w:line="240"/>
+              <w:spacing w:after="40" w:before="40" w:line="240"/>
               <w:ind w:firstLine="0" w:left="100" w:right="100"/>
             </w:pPr>
             <w:r xmlns:w="http://schemas.openxmlformats.org/wordprocessingml/2006/main" xmlns:wp="http://schemas.openxmlformats.org/drawingml/2006/wordprocessingDrawing" xmlns:r="http://schemas.openxmlformats.org/officeDocument/2006/relationships" xmlns:w14="http://schemas.microsoft.com/office/word/2010/wordml">
@@ -2932,7 +2956,7 @@
       <w:tr>
         <w:trPr>
           <w:cantSplit/>
-          <w:trHeight w:val="580" w:hRule="auto"/>
+          <w:trHeight w:val="420" w:hRule="auto"/>
         </w:trPr>
         <w:tc>
           <w:tcPr>
@@ -2949,8 +2973,8 @@
           <w:p>
             <w:pPr>
               <w:jc w:val="left"/>
-              <w:spacing w:after="100" w:before="100" w:line="240"/>
-              <w:ind w:firstLine="0" w:left="100" w:right="100"/>
+              <w:spacing w:after="40" w:before="40" w:line="240"/>
+              <w:ind w:firstLine="0" w:left="200" w:right="100"/>
             </w:pPr>
             <w:r xmlns:w="http://schemas.openxmlformats.org/wordprocessingml/2006/main" xmlns:wp="http://schemas.openxmlformats.org/drawingml/2006/wordprocessingDrawing" xmlns:r="http://schemas.openxmlformats.org/officeDocument/2006/relationships" xmlns:w14="http://schemas.microsoft.com/office/word/2010/wordml">
               <w:rPr>
@@ -2960,7 +2984,7 @@
                 <w:szCs w:val="18"/>
                 <w:color w:val="000000"/>
               </w:rPr>
-              <w:t xml:space="preserve">  Ontogenetic patterns in ring width (RW) depend upon  light environment.</w:t>
+              <w:t xml:space="preserve">Ontogenetic patterns in ring width (RW) depend uponlight environment.</w:t>
             </w:r>
           </w:p>
         </w:tc>
@@ -2979,7 +3003,7 @@
           <w:p>
             <w:pPr>
               <w:jc w:val="left"/>
-              <w:spacing w:after="100" w:before="100" w:line="240"/>
+              <w:spacing w:after="40" w:before="40" w:line="240"/>
               <w:ind w:firstLine="0" w:left="100" w:right="100"/>
             </w:pPr>
             <w:r xmlns:w="http://schemas.openxmlformats.org/wordprocessingml/2006/main" xmlns:wp="http://schemas.openxmlformats.org/drawingml/2006/wordprocessingDrawing" xmlns:r="http://schemas.openxmlformats.org/officeDocument/2006/relationships" xmlns:w14="http://schemas.microsoft.com/office/word/2010/wordml">
@@ -2998,7 +3022,7 @@
       <w:tr>
         <w:trPr>
           <w:cantSplit/>
-          <w:trHeight w:val="580" w:hRule="auto"/>
+          <w:trHeight w:val="420" w:hRule="auto"/>
         </w:trPr>
         <w:tc>
           <w:tcPr>
@@ -3015,8 +3039,8 @@
           <w:p>
             <w:pPr>
               <w:jc w:val="left"/>
-              <w:spacing w:after="100" w:before="100" w:line="240"/>
-              <w:ind w:firstLine="0" w:left="100" w:right="100"/>
+              <w:spacing w:after="40" w:before="40" w:line="240"/>
+              <w:ind w:firstLine="0" w:left="400" w:right="100"/>
             </w:pPr>
             <w:r xmlns:w="http://schemas.openxmlformats.org/wordprocessingml/2006/main" xmlns:wp="http://schemas.openxmlformats.org/drawingml/2006/wordprocessingDrawing" xmlns:r="http://schemas.openxmlformats.org/officeDocument/2006/relationships" xmlns:w14="http://schemas.microsoft.com/office/word/2010/wordml">
               <w:rPr>
@@ -3025,7 +3049,7 @@
                 <w:szCs w:val="18"/>
                 <w:color w:val="000000"/>
               </w:rPr>
-              <w:t xml:space="preserve">    RW declines with DBH for light-demanding species,</w:t>
+              <w:t xml:space="preserve">RW declines with DBH for light-demanding species,</w:t>
             </w:r>
           </w:p>
         </w:tc>
@@ -3044,7 +3068,7 @@
           <w:p>
             <w:pPr>
               <w:jc w:val="left"/>
-              <w:spacing w:after="100" w:before="100" w:line="240"/>
+              <w:spacing w:after="40" w:before="40" w:line="240"/>
               <w:ind w:firstLine="0" w:left="100" w:right="100"/>
             </w:pPr>
             <w:r xmlns:w="http://schemas.openxmlformats.org/wordprocessingml/2006/main" xmlns:wp="http://schemas.openxmlformats.org/drawingml/2006/wordprocessingDrawing" xmlns:r="http://schemas.openxmlformats.org/officeDocument/2006/relationships" xmlns:w14="http://schemas.microsoft.com/office/word/2010/wordml">
@@ -3062,7 +3086,7 @@
       <w:tr>
         <w:trPr>
           <w:cantSplit/>
-          <w:trHeight w:val="580" w:hRule="auto"/>
+          <w:trHeight w:val="420" w:hRule="auto"/>
         </w:trPr>
         <w:tc>
           <w:tcPr>
@@ -3079,8 +3103,8 @@
           <w:p>
             <w:pPr>
               <w:jc w:val="left"/>
-              <w:spacing w:after="100" w:before="100" w:line="240"/>
-              <w:ind w:firstLine="0" w:left="100" w:right="100"/>
+              <w:spacing w:after="40" w:before="40" w:line="240"/>
+              <w:ind w:firstLine="0" w:left="400" w:right="100"/>
             </w:pPr>
             <w:r xmlns:w="http://schemas.openxmlformats.org/wordprocessingml/2006/main" xmlns:wp="http://schemas.openxmlformats.org/drawingml/2006/wordprocessingDrawing" xmlns:r="http://schemas.openxmlformats.org/officeDocument/2006/relationships" xmlns:w14="http://schemas.microsoft.com/office/word/2010/wordml">
               <w:rPr>
@@ -3089,7 +3113,7 @@
                 <w:szCs w:val="18"/>
                 <w:color w:val="000000"/>
               </w:rPr>
-              <w:t xml:space="preserve">    ...but increases with DBH for shade-tolerant species.</w:t>
+              <w:t xml:space="preserve">...but increases with DBH for shade-tolerant species.</w:t>
             </w:r>
           </w:p>
         </w:tc>
@@ -3108,7 +3132,7 @@
           <w:p>
             <w:pPr>
               <w:jc w:val="left"/>
-              <w:spacing w:after="100" w:before="100" w:line="240"/>
+              <w:spacing w:after="40" w:before="40" w:line="240"/>
               <w:ind w:firstLine="0" w:left="100" w:right="100"/>
             </w:pPr>
             <w:r xmlns:w="http://schemas.openxmlformats.org/wordprocessingml/2006/main" xmlns:wp="http://schemas.openxmlformats.org/drawingml/2006/wordprocessingDrawing" xmlns:r="http://schemas.openxmlformats.org/officeDocument/2006/relationships" xmlns:w14="http://schemas.microsoft.com/office/word/2010/wordml">
@@ -3126,7 +3150,7 @@
       <w:tr>
         <w:trPr>
           <w:cantSplit/>
-          <w:trHeight w:val="575" w:hRule="auto"/>
+          <w:trHeight w:val="415" w:hRule="auto"/>
         </w:trPr>
         <w:tc>
           <w:tcPr>
@@ -3143,8 +3167,8 @@
           <w:p>
             <w:pPr>
               <w:jc w:val="left"/>
-              <w:spacing w:after="100" w:before="100" w:line="240"/>
-              <w:ind w:firstLine="0" w:left="100" w:right="100"/>
+              <w:spacing w:after="40" w:before="40" w:line="240"/>
+              <w:ind w:firstLine="0" w:left="200" w:right="100"/>
             </w:pPr>
             <w:r xmlns:w="http://schemas.openxmlformats.org/wordprocessingml/2006/main" xmlns:wp="http://schemas.openxmlformats.org/drawingml/2006/wordprocessingDrawing" xmlns:r="http://schemas.openxmlformats.org/officeDocument/2006/relationships" xmlns:w14="http://schemas.microsoft.com/office/word/2010/wordml">
               <w:rPr>
@@ -3154,7 +3178,7 @@
                 <w:szCs w:val="18"/>
                 <w:color w:val="000000"/>
               </w:rPr>
-              <w:t xml:space="preserve">  Basal area or biomass increments peak at intermediate DBH.</w:t>
+              <w:t xml:space="preserve">Basal area or biomass increments peak at intermediate DBH.</w:t>
             </w:r>
           </w:p>
         </w:tc>
@@ -3173,7 +3197,7 @@
           <w:p>
             <w:pPr>
               <w:jc w:val="left"/>
-              <w:spacing w:after="100" w:before="100" w:line="240"/>
+              <w:spacing w:after="40" w:before="40" w:line="240"/>
               <w:ind w:firstLine="0" w:left="100" w:right="100"/>
             </w:pPr>
             <w:r xmlns:w="http://schemas.openxmlformats.org/wordprocessingml/2006/main" xmlns:wp="http://schemas.openxmlformats.org/drawingml/2006/wordprocessingDrawing" xmlns:r="http://schemas.openxmlformats.org/officeDocument/2006/relationships" xmlns:w14="http://schemas.microsoft.com/office/word/2010/wordml">
@@ -3192,7 +3216,7 @@
       <w:tr>
         <w:trPr>
           <w:cantSplit/>
-          <w:trHeight w:val="580" w:hRule="auto"/>
+          <w:trHeight w:val="420" w:hRule="auto"/>
         </w:trPr>
         <w:tc>
           <w:tcPr>
@@ -3209,8 +3233,8 @@
           <w:p>
             <w:pPr>
               <w:jc w:val="left"/>
-              <w:spacing w:after="100" w:before="100" w:line="240"/>
-              <w:ind w:firstLine="0" w:left="100" w:right="100"/>
+              <w:spacing w:after="40" w:before="40" w:line="240"/>
+              <w:ind w:firstLine="0" w:left="400" w:right="100"/>
             </w:pPr>
             <w:r xmlns:w="http://schemas.openxmlformats.org/wordprocessingml/2006/main" xmlns:wp="http://schemas.openxmlformats.org/drawingml/2006/wordprocessingDrawing" xmlns:r="http://schemas.openxmlformats.org/officeDocument/2006/relationships" xmlns:w14="http://schemas.microsoft.com/office/word/2010/wordml">
               <w:rPr>
@@ -3219,7 +3243,7 @@
                 <w:szCs w:val="18"/>
                 <w:color w:val="000000"/>
               </w:rPr>
-              <w:t xml:space="preserve">    Basal area increment (BAI) peaks at intermediate DBH.</w:t>
+              <w:t xml:space="preserve">Basal area increment (BAI) peaks at intermediate DBH.</w:t>
             </w:r>
           </w:p>
         </w:tc>
@@ -3238,7 +3262,7 @@
           <w:p>
             <w:pPr>
               <w:jc w:val="left"/>
-              <w:spacing w:after="100" w:before="100" w:line="240"/>
+              <w:spacing w:after="40" w:before="40" w:line="240"/>
               <w:ind w:firstLine="0" w:left="100" w:right="100"/>
             </w:pPr>
             <w:r xmlns:w="http://schemas.openxmlformats.org/wordprocessingml/2006/main" xmlns:wp="http://schemas.openxmlformats.org/drawingml/2006/wordprocessingDrawing" xmlns:r="http://schemas.openxmlformats.org/officeDocument/2006/relationships" xmlns:w14="http://schemas.microsoft.com/office/word/2010/wordml">
@@ -3256,7 +3280,7 @@
       <w:tr>
         <w:trPr>
           <w:cantSplit/>
-          <w:trHeight w:val="580" w:hRule="auto"/>
+          <w:trHeight w:val="420" w:hRule="auto"/>
         </w:trPr>
         <w:tc>
           <w:tcPr>
@@ -3273,8 +3297,8 @@
           <w:p>
             <w:pPr>
               <w:jc w:val="left"/>
-              <w:spacing w:after="100" w:before="100" w:line="240"/>
-              <w:ind w:firstLine="0" w:left="100" w:right="100"/>
+              <w:spacing w:after="40" w:before="40" w:line="240"/>
+              <w:ind w:firstLine="0" w:left="400" w:right="100"/>
             </w:pPr>
             <w:r xmlns:w="http://schemas.openxmlformats.org/wordprocessingml/2006/main" xmlns:wp="http://schemas.openxmlformats.org/drawingml/2006/wordprocessingDrawing" xmlns:r="http://schemas.openxmlformats.org/officeDocument/2006/relationships" xmlns:w14="http://schemas.microsoft.com/office/word/2010/wordml">
               <w:rPr>
@@ -3283,7 +3307,7 @@
                 <w:szCs w:val="18"/>
                 <w:color w:val="000000"/>
               </w:rPr>
-              <w:t xml:space="preserve">    Biomass increment (∆AGB) peaks at intermediate DBH.</w:t>
+              <w:t xml:space="preserve">Biomass increment (∆AGB) peaks at intermediate DBH.</w:t>
             </w:r>
           </w:p>
         </w:tc>
@@ -3302,7 +3326,7 @@
           <w:p>
             <w:pPr>
               <w:jc w:val="left"/>
-              <w:spacing w:after="100" w:before="100" w:line="240"/>
+              <w:spacing w:after="40" w:before="40" w:line="240"/>
               <w:ind w:firstLine="0" w:left="100" w:right="100"/>
             </w:pPr>
             <w:r xmlns:w="http://schemas.openxmlformats.org/wordprocessingml/2006/main" xmlns:wp="http://schemas.openxmlformats.org/drawingml/2006/wordprocessingDrawing" xmlns:r="http://schemas.openxmlformats.org/officeDocument/2006/relationships" xmlns:w14="http://schemas.microsoft.com/office/word/2010/wordml">
@@ -3320,7 +3344,7 @@
       <w:tr>
         <w:trPr>
           <w:cantSplit/>
-          <w:trHeight w:val="580" w:hRule="auto"/>
+          <w:trHeight w:val="420" w:hRule="auto"/>
         </w:trPr>
         <w:tc>
           <w:tcPr>
@@ -3337,8 +3361,8 @@
           <w:p>
             <w:pPr>
               <w:jc w:val="left"/>
-              <w:spacing w:after="100" w:before="100" w:line="240"/>
-              <w:ind w:firstLine="0" w:left="100" w:right="100"/>
+              <w:spacing w:after="40" w:before="40" w:line="240"/>
+              <w:ind w:firstLine="0" w:left="0" w:right="100"/>
             </w:pPr>
             <w:r xmlns:w="http://schemas.openxmlformats.org/wordprocessingml/2006/main" xmlns:wp="http://schemas.openxmlformats.org/drawingml/2006/wordprocessingDrawing" xmlns:r="http://schemas.openxmlformats.org/officeDocument/2006/relationships" xmlns:w14="http://schemas.microsoft.com/office/word/2010/wordml">
               <w:rPr>
@@ -3368,7 +3392,7 @@
           <w:p>
             <w:pPr>
               <w:jc w:val="left"/>
-              <w:spacing w:after="100" w:before="100" w:line="240"/>
+              <w:spacing w:after="40" w:before="40" w:line="240"/>
               <w:ind w:firstLine="0" w:left="100" w:right="100"/>
             </w:pPr>
             <w:r xmlns:w="http://schemas.openxmlformats.org/wordprocessingml/2006/main" xmlns:wp="http://schemas.openxmlformats.org/drawingml/2006/wordprocessingDrawing" xmlns:r="http://schemas.openxmlformats.org/officeDocument/2006/relationships" xmlns:w14="http://schemas.microsoft.com/office/word/2010/wordml">
@@ -3387,7 +3411,7 @@
       <w:tr>
         <w:trPr>
           <w:cantSplit/>
-          <w:trHeight w:val="580" w:hRule="auto"/>
+          <w:trHeight w:val="420" w:hRule="auto"/>
         </w:trPr>
         <w:tc>
           <w:tcPr>
@@ -3404,8 +3428,8 @@
           <w:p>
             <w:pPr>
               <w:jc w:val="left"/>
-              <w:spacing w:after="100" w:before="100" w:line="240"/>
-              <w:ind w:firstLine="0" w:left="100" w:right="100"/>
+              <w:spacing w:after="40" w:before="40" w:line="240"/>
+              <w:ind w:firstLine="0" w:left="200" w:right="100"/>
             </w:pPr>
             <w:r xmlns:w="http://schemas.openxmlformats.org/wordprocessingml/2006/main" xmlns:wp="http://schemas.openxmlformats.org/drawingml/2006/wordprocessingDrawing" xmlns:r="http://schemas.openxmlformats.org/officeDocument/2006/relationships" xmlns:w14="http://schemas.microsoft.com/office/word/2010/wordml">
               <w:rPr>
@@ -3415,7 +3439,7 @@
                 <w:szCs w:val="18"/>
                 <w:color w:val="000000"/>
               </w:rPr>
-              <w:t xml:space="preserve">  Size-corrected growth rates decline with time since disturbance.</w:t>
+              <w:t xml:space="preserve">Size-corrected growth rates decline with time since disturbance.</w:t>
             </w:r>
           </w:p>
         </w:tc>
@@ -3434,7 +3458,7 @@
           <w:p>
             <w:pPr>
               <w:jc w:val="left"/>
-              <w:spacing w:after="100" w:before="100" w:line="240"/>
+              <w:spacing w:after="40" w:before="40" w:line="240"/>
               <w:ind w:firstLine="0" w:left="100" w:right="100"/>
             </w:pPr>
             <w:r xmlns:w="http://schemas.openxmlformats.org/wordprocessingml/2006/main" xmlns:wp="http://schemas.openxmlformats.org/drawingml/2006/wordprocessingDrawing" xmlns:r="http://schemas.openxmlformats.org/officeDocument/2006/relationships" xmlns:w14="http://schemas.microsoft.com/office/word/2010/wordml">
@@ -3453,7 +3477,7 @@
       <w:tr>
         <w:trPr>
           <w:cantSplit/>
-          <w:trHeight w:val="580" w:hRule="auto"/>
+          <w:trHeight w:val="420" w:hRule="auto"/>
         </w:trPr>
         <w:tc>
           <w:tcPr>
@@ -3470,8 +3494,8 @@
           <w:p>
             <w:pPr>
               <w:jc w:val="left"/>
-              <w:spacing w:after="100" w:before="100" w:line="240"/>
-              <w:ind w:firstLine="0" w:left="100" w:right="100"/>
+              <w:spacing w:after="40" w:before="40" w:line="240"/>
+              <w:ind w:firstLine="0" w:left="400" w:right="100"/>
             </w:pPr>
             <w:r xmlns:w="http://schemas.openxmlformats.org/wordprocessingml/2006/main" xmlns:wp="http://schemas.openxmlformats.org/drawingml/2006/wordprocessingDrawing" xmlns:r="http://schemas.openxmlformats.org/officeDocument/2006/relationships" xmlns:w14="http://schemas.microsoft.com/office/word/2010/wordml">
               <w:rPr>
@@ -3480,7 +3504,7 @@
                 <w:szCs w:val="18"/>
                 <w:color w:val="000000"/>
               </w:rPr>
-              <w:t xml:space="preserve">    In secondary or disturbed forests, growth rates of most species have declined. </w:t>
+              <w:t xml:space="preserve">In secondary or disturbed forests, growth rates of most species have declined. </w:t>
             </w:r>
           </w:p>
         </w:tc>
@@ -3499,7 +3523,7 @@
           <w:p>
             <w:pPr>
               <w:jc w:val="left"/>
-              <w:spacing w:after="100" w:before="100" w:line="240"/>
+              <w:spacing w:after="40" w:before="40" w:line="240"/>
               <w:ind w:firstLine="0" w:left="100" w:right="100"/>
             </w:pPr>
             <w:r xmlns:w="http://schemas.openxmlformats.org/wordprocessingml/2006/main" xmlns:wp="http://schemas.openxmlformats.org/drawingml/2006/wordprocessingDrawing" xmlns:r="http://schemas.openxmlformats.org/officeDocument/2006/relationships" xmlns:w14="http://schemas.microsoft.com/office/word/2010/wordml">
@@ -3517,7 +3541,7 @@
       <w:tr>
         <w:trPr>
           <w:cantSplit/>
-          <w:trHeight w:val="580" w:hRule="auto"/>
+          <w:trHeight w:val="420" w:hRule="auto"/>
         </w:trPr>
         <w:tc>
           <w:tcPr>
@@ -3534,8 +3558,8 @@
           <w:p>
             <w:pPr>
               <w:jc w:val="left"/>
-              <w:spacing w:after="100" w:before="100" w:line="240"/>
-              <w:ind w:firstLine="0" w:left="100" w:right="100"/>
+              <w:spacing w:after="40" w:before="40" w:line="240"/>
+              <w:ind w:firstLine="0" w:left="200" w:right="100"/>
             </w:pPr>
             <w:r xmlns:w="http://schemas.openxmlformats.org/wordprocessingml/2006/main" xmlns:wp="http://schemas.openxmlformats.org/drawingml/2006/wordprocessingDrawing" xmlns:r="http://schemas.openxmlformats.org/officeDocument/2006/relationships" xmlns:w14="http://schemas.microsoft.com/office/word/2010/wordml">
               <w:rPr>
@@ -3545,7 +3569,7 @@
                 <w:szCs w:val="18"/>
                 <w:color w:val="000000"/>
               </w:rPr>
-              <w:t xml:space="preserve">  In old-growth forests, growth trends are mixed and more dependant on external drivers.</w:t>
+              <w:t xml:space="preserve">In old-growth forests, growth trends are mixed and more dependant on external drivers.</w:t>
             </w:r>
           </w:p>
         </w:tc>
@@ -3564,7 +3588,7 @@
           <w:p>
             <w:pPr>
               <w:jc w:val="left"/>
-              <w:spacing w:after="100" w:before="100" w:line="240"/>
+              <w:spacing w:after="40" w:before="40" w:line="240"/>
               <w:ind w:firstLine="0" w:left="100" w:right="100"/>
             </w:pPr>
             <w:r xmlns:w="http://schemas.openxmlformats.org/wordprocessingml/2006/main" xmlns:wp="http://schemas.openxmlformats.org/drawingml/2006/wordprocessingDrawing" xmlns:r="http://schemas.openxmlformats.org/officeDocument/2006/relationships" xmlns:w14="http://schemas.microsoft.com/office/word/2010/wordml">
@@ -3583,7 +3607,7 @@
       <w:tr>
         <w:trPr>
           <w:cantSplit/>
-          <w:trHeight w:val="580" w:hRule="auto"/>
+          <w:trHeight w:val="420" w:hRule="auto"/>
         </w:trPr>
         <w:tc>
           <w:tcPr>
@@ -3600,8 +3624,8 @@
           <w:p>
             <w:pPr>
               <w:jc w:val="left"/>
-              <w:spacing w:after="100" w:before="100" w:line="240"/>
-              <w:ind w:firstLine="0" w:left="100" w:right="100"/>
+              <w:spacing w:after="40" w:before="40" w:line="240"/>
+              <w:ind w:firstLine="0" w:left="400" w:right="100"/>
             </w:pPr>
             <w:r xmlns:w="http://schemas.openxmlformats.org/wordprocessingml/2006/main" xmlns:wp="http://schemas.openxmlformats.org/drawingml/2006/wordprocessingDrawing" xmlns:r="http://schemas.openxmlformats.org/officeDocument/2006/relationships" xmlns:w14="http://schemas.microsoft.com/office/word/2010/wordml">
               <w:rPr>
@@ -3610,7 +3634,7 @@
                 <w:szCs w:val="18"/>
                 <w:color w:val="000000"/>
               </w:rPr>
-              <w:t xml:space="preserve">    In relatively undisturbed old-growth forests, growth rates of some species have declined,</w:t>
+              <w:t xml:space="preserve">In relatively undisturbed old-growth forests, growth rates of some species have declined,</w:t>
             </w:r>
           </w:p>
         </w:tc>
@@ -3629,7 +3653,7 @@
           <w:p>
             <w:pPr>
               <w:jc w:val="left"/>
-              <w:spacing w:after="100" w:before="100" w:line="240"/>
+              <w:spacing w:after="40" w:before="40" w:line="240"/>
               <w:ind w:firstLine="0" w:left="100" w:right="100"/>
             </w:pPr>
             <w:r xmlns:w="http://schemas.openxmlformats.org/wordprocessingml/2006/main" xmlns:wp="http://schemas.openxmlformats.org/drawingml/2006/wordprocessingDrawing" xmlns:r="http://schemas.openxmlformats.org/officeDocument/2006/relationships" xmlns:w14="http://schemas.microsoft.com/office/word/2010/wordml">
@@ -3647,7 +3671,7 @@
       <w:tr>
         <w:trPr>
           <w:cantSplit/>
-          <w:trHeight w:val="577" w:hRule="auto"/>
+          <w:trHeight w:val="417" w:hRule="auto"/>
         </w:trPr>
         <w:tc>
           <w:tcPr>
@@ -3666,8 +3690,8 @@
           <w:p>
             <w:pPr>
               <w:jc w:val="left"/>
-              <w:spacing w:after="100" w:before="100" w:line="240"/>
-              <w:ind w:firstLine="0" w:left="100" w:right="100"/>
+              <w:spacing w:after="40" w:before="40" w:line="240"/>
+              <w:ind w:firstLine="0" w:left="400" w:right="100"/>
             </w:pPr>
             <w:r xmlns:w="http://schemas.openxmlformats.org/wordprocessingml/2006/main" xmlns:wp="http://schemas.openxmlformats.org/drawingml/2006/wordprocessingDrawing" xmlns:r="http://schemas.openxmlformats.org/officeDocument/2006/relationships" xmlns:w14="http://schemas.microsoft.com/office/word/2010/wordml">
               <w:rPr>
@@ -3676,7 +3700,7 @@
                 <w:szCs w:val="18"/>
                 <w:color w:val="000000"/>
               </w:rPr>
-              <w:t xml:space="preserve">    ….whereas others have increased.</w:t>
+              <w:t xml:space="preserve">….whereas others have increased.</w:t>
             </w:r>
           </w:p>
         </w:tc>
@@ -3697,7 +3721,7 @@
           <w:p>
             <w:pPr>
               <w:jc w:val="left"/>
-              <w:spacing w:after="100" w:before="100" w:line="240"/>
+              <w:spacing w:after="40" w:before="40" w:line="240"/>
               <w:ind w:firstLine="0" w:left="100" w:right="100"/>
             </w:pPr>
             <w:r xmlns:w="http://schemas.openxmlformats.org/wordprocessingml/2006/main" xmlns:wp="http://schemas.openxmlformats.org/drawingml/2006/wordprocessingDrawing" xmlns:r="http://schemas.openxmlformats.org/officeDocument/2006/relationships" xmlns:w14="http://schemas.microsoft.com/office/word/2010/wordml">

</xml_diff>

<commit_message>
finish big-picture revamp of intro!!
#119
</commit_message>
<xml_diff>
--- a/doc/manuscript/ForestGEO_treerings.docx
+++ b/doc/manuscript/ForestGEO_treerings.docx
@@ -992,7 +992,7 @@
       </w:r>
     </w:p>
     <w:bookmarkEnd w:id="29"/>
-    <w:bookmarkStart w:id="33" w:name="Introduction"/>
+    <w:bookmarkStart w:id="32" w:name="Introduction"/>
     <w:p>
       <w:pPr>
         <w:pStyle w:val="Heading1"/>
@@ -1664,37 +1664,6 @@
         <w:t xml:space="preserve">, with the reliability of such analyses contingent upon accurate assumptions of ontogenetic growth patterns.</w:t>
       </w:r>
     </w:p>
-    <w:bookmarkEnd w:id="31"/>
-    <w:bookmarkStart w:id="32" w:name="changing-growth-rates"/>
-    <w:p>
-      <w:pPr>
-        <w:pStyle w:val="Heading2"/>
-      </w:pPr>
-      <w:r>
-        <w:rPr>
-          <w:rStyle w:val="SectionNumber"/>
-        </w:rPr>
-        <w:t xml:space="preserve">0.2</w:t>
-      </w:r>
-      <w:r>
-        <w:tab/>
-      </w:r>
-      <w:r>
-        <w:t xml:space="preserve">Changing growth rates</w:t>
-      </w:r>
-    </w:p>
-    <w:p>
-      <w:pPr>
-        <w:pStyle w:val="FirstParagraph"/>
-      </w:pPr>
-      <w:r>
-        <w:rPr>
-          <w:iCs/>
-          <w:i/>
-        </w:rPr>
-        <w:t xml:space="preserve">(keep mostly the same, but shift emphasis more towards ecology):</w:t>
-      </w:r>
-    </w:p>
     <w:p>
       <w:pPr>
         <w:pStyle w:val="BodyText"/>
@@ -1790,27 +1759,34 @@
         <w:t xml:space="preserve"> </w:t>
       </w:r>
       <w:r>
-        <w:t xml:space="preserve">Yet, challenges remain…</w:t>
-      </w:r>
-    </w:p>
-    <w:p>
-      <w:pPr>
-        <w:pStyle w:val="BodyText"/>
-      </w:pPr>
-      <w:r>
-        <w:t xml:space="preserve">At the same time, stand dynamics influence growth: tree growth rates are sensitive to competition, the intensity of which tends to increase as forests mature, and to canopy position, which can change directionally as trees overtop or are overtopped by their neighbors.</w:t>
-      </w:r>
-      <w:r>
-        <w:t xml:space="preserve"> </w:t>
-      </w:r>
-      <w:r>
-        <w:t xml:space="preserve">Moreover, carbon allocation to woody growth – as opposed to leaf or fine root production, reproduction, defenses, etc. – is known to decline as forest stands age</w:t>
-      </w:r>
-      <w:r>
-        <w:t xml:space="preserve"> </w:t>
-      </w:r>
-      <w:r>
-        <w:t xml:space="preserve">(Goulden et al., 2011; Pregitzer &amp; Euskirchen, 2004)</w:t>
+        <w:t xml:space="preserve">Yet, even after correcting for ontogenetic growth trends, growth trend detection remains subject to various potential sampling and analysis biases</w:t>
+      </w:r>
+      <w:r>
+        <w:t xml:space="preserve"> </w:t>
+      </w:r>
+      <w:r>
+        <w:t xml:space="preserve">(Bowman et al., 2013; Brienen et al., 2017, 2012; Cherubini et al., 1998; Hember et al., 2019; Nehrbass-Ahles et al., 2014; Sullivan et al., 2016)</w:t>
+      </w:r>
+      <w:r>
+        <w:t xml:space="preserve">, fundamentally driven by the limitation that it is not possible to use a contemporary set of tree cores to obtain a representative sample of a species’s population at all points throughout the history of a dynamically changing stand.</w:t>
+      </w:r>
+      <w:r>
+        <w:br/>
+      </w:r>
+      <w:r>
+        <w:t xml:space="preserve">Stand dynamics strongly influence growth: tree growth rates are sensitive to competition, the intensity of which tends to increase as forests mature, affecting ecosystem level patterns of C allocation.</w:t>
+      </w:r>
+      <w:r>
+        <w:t xml:space="preserve"> </w:t>
+      </w:r>
+      <w:r>
+        <w:t xml:space="preserve">Ecosystem-level carbon allocation to woody growth – as opposed to leaf or fine root production, reproduction, defenses, etc. – is known to decline as forest stands age</w:t>
+      </w:r>
+      <w:r>
+        <w:t xml:space="preserve"> </w:t>
+      </w:r>
+      <w:r>
+        <w:t xml:space="preserve">(Collalti et al., 2020; DeLucia et al., 2007; Goulden et al., 2011; Pregitzer &amp; Euskirchen, 2004)</w:t>
       </w:r>
       <w:r>
         <w:t xml:space="preserve">.</w:t>
@@ -1819,22 +1795,7 @@
         <w:t xml:space="preserve"> </w:t>
       </w:r>
       <w:r>
-        <w:t xml:space="preserve">However, tree size and time are almost inextricably linked (because each cored individual increases in DBH through time) and difficult to disentangle due to various sampling and analysis biases</w:t>
-      </w:r>
-      <w:r>
-        <w:t xml:space="preserve"> </w:t>
-      </w:r>
-      <w:r>
-        <w:t xml:space="preserve">(Bowman et al., 2013; Brienen et al., 2017, 2012; Cherubini et al., 1998; Hember et al., 2019; Nehrbass-Ahles et al., 2014; Peters et al., 2015; Sullivan et al., 2016)</w:t>
-      </w:r>
-      <w:r>
-        <w:t xml:space="preserve">.</w:t>
-      </w:r>
-      <w:r>
-        <w:t xml:space="preserve"> </w:t>
-      </w:r>
-      <w:r>
-        <w:t xml:space="preserve">Continued improvement of analytical methods, in combination with sampling approaches that minimize potential biases, will be important to disentangling DBH from time and detecting directional growth trends.</w:t>
+        <w:t xml:space="preserve">Thus, we hypothesize that size-corrected growth rates of tree populations sampled from within secondary or severely disturbed stands (i.e., those with large recruitment pulses within the past couple centuries) will generally decline, whereas populations sampled from old-growth stands will display mixed growth trends that are more dependent on external environmental drivers (Table 1).</w:t>
       </w:r>
     </w:p>
     <w:p>
@@ -1883,10 +1844,10 @@
           <w:bCs/>
           <w:b/>
         </w:rPr>
-        <w:t xml:space="preserve">Table 1 | (DRAFT hypothesis table– needs to be filled in and condensed/ cleaned up)</w:t>
-      </w:r>
-      <w:r>
-        <w:t xml:space="preserve">. ….</w:t>
+        <w:t xml:space="preserve">Table 1 | Summary of hypotheses and specific predictions tested here, along with the frenquency at which they were supported</w:t>
+      </w:r>
+      <w:r>
+        <w:t xml:space="preserve">.</w:t>
       </w:r>
     </w:p>
     <w:tbl xmlns:w="http://schemas.openxmlformats.org/wordprocessingml/2006/main" xmlns:r="http://schemas.openxmlformats.org/officeDocument/2006/relationships" xmlns:w14="http://schemas.microsoft.com/office/word/2010/wordml" xmlns:wp="http://schemas.openxmlformats.org/drawingml/2006/wordprocessingDrawing" xmlns:a="http://schemas.openxmlformats.org/drawingml/2006/main" xmlns:pic="http://schemas.openxmlformats.org/drawingml/2006/picture">
@@ -3373,7 +3334,7 @@
                 <w:szCs w:val="18"/>
                 <w:color w:val="000000"/>
               </w:rPr>
-              <w:t xml:space="preserve">How have growth rates changed through time? </w:t>
+              <w:t xml:space="preserve">How have size-corrected growth rates changed through time? </w:t>
             </w:r>
           </w:p>
         </w:tc>
@@ -3569,7 +3530,7 @@
                 <w:szCs w:val="18"/>
                 <w:color w:val="000000"/>
               </w:rPr>
-              <w:t xml:space="preserve">In old-growth forests, growth trends are mixed and more dependant on external drivers.</w:t>
+              <w:t xml:space="preserve">In old-growth forests, growth trends are mixed and more dependent on external drivers.</w:t>
             </w:r>
           </w:p>
         </w:tc>
@@ -3783,9 +3744,9 @@
         </w:tc>
       </w:tr>
     </w:tbl>
+    <w:bookmarkEnd w:id="31"/>
     <w:bookmarkEnd w:id="32"/>
-    <w:bookmarkEnd w:id="33"/>
-    <w:bookmarkStart w:id="40" w:name="Materials"/>
+    <w:bookmarkStart w:id="39" w:name="Materials"/>
     <w:p>
       <w:pPr>
         <w:pStyle w:val="Heading1"/>
@@ -3794,7 +3755,7 @@
         <w:t xml:space="preserve">Materials and Methods</w:t>
       </w:r>
     </w:p>
-    <w:bookmarkStart w:id="35" w:name="Data"/>
+    <w:bookmarkStart w:id="34" w:name="Data"/>
     <w:p>
       <w:pPr>
         <w:pStyle w:val="Heading2"/>
@@ -7811,7 +7772,7 @@
       <w:r>
         <w:t xml:space="preserve">W) from the U.S. Geological Survey (USGS) National Water Information System (</w:t>
       </w:r>
-      <w:hyperlink r:id="rId34">
+      <w:hyperlink r:id="rId33">
         <w:r>
           <w:rPr>
             <w:rStyle w:val="Hyperlink"/>
@@ -7838,8 +7799,8 @@
         <w:t xml:space="preserve">.</w:t>
       </w:r>
     </w:p>
-    <w:bookmarkEnd w:id="35"/>
-    <w:bookmarkStart w:id="39" w:name="Data"/>
+    <w:bookmarkEnd w:id="34"/>
+    <w:bookmarkStart w:id="38" w:name="Data"/>
     <w:p>
       <w:pPr>
         <w:pStyle w:val="Heading2"/>
@@ -7915,7 +7876,7 @@
                     </pic:cNvPicPr>
                   </pic:nvPicPr>
                   <pic:blipFill>
-                    <a:blip r:embed="rId36"/>
+                    <a:blip r:embed="rId35"/>
                     <a:stretch>
                       <a:fillRect/>
                     </a:stretch>
@@ -7982,7 +7943,7 @@
         <w:t xml:space="preserve">is used to identify the primary climate drivers in water and temperature variable groups for each site, defined as the variable-seasonal window combination that are most strongly correlated to the residual variation around splines fit to trends in growth (here, ring width, RW) for all cores sampled at the site. In step 2, a GLS model is used to produce a combined model with the previously identified drivers, reconstructed DBH, and year.</w:t>
       </w:r>
     </w:p>
-    <w:bookmarkStart w:id="37" w:name="Climate"/>
+    <w:bookmarkStart w:id="36" w:name="Climate"/>
     <w:p>
       <w:pPr>
         <w:pStyle w:val="Heading3"/>
@@ -8371,8 +8332,8 @@
         <w:t xml:space="preserve">We ultimately determined that the method described above captured these sources of variation (Appendix S5).</w:t>
       </w:r>
     </w:p>
-    <w:bookmarkEnd w:id="37"/>
-    <w:bookmarkStart w:id="38" w:name="Combining"/>
+    <w:bookmarkEnd w:id="36"/>
+    <w:bookmarkStart w:id="37" w:name="Combining"/>
     <w:p>
       <w:pPr>
         <w:pStyle w:val="Heading3"/>
@@ -8902,10 +8863,10 @@
         <w:t xml:space="preserve">DBH, climate + DBH + year), we selected as the top model that with the lowest AIC.</w:t>
       </w:r>
     </w:p>
+    <w:bookmarkEnd w:id="37"/>
     <w:bookmarkEnd w:id="38"/>
     <w:bookmarkEnd w:id="39"/>
-    <w:bookmarkEnd w:id="40"/>
-    <w:bookmarkStart w:id="53" w:name="Results"/>
+    <w:bookmarkStart w:id="52" w:name="Results"/>
     <w:p>
       <w:pPr>
         <w:pStyle w:val="Heading1"/>
@@ -8914,7 +8875,7 @@
         <w:t xml:space="preserve">Results</w:t>
       </w:r>
     </w:p>
-    <w:bookmarkStart w:id="42" w:name="Validation"/>
+    <w:bookmarkStart w:id="41" w:name="Validation"/>
     <w:p>
       <w:pPr>
         <w:pStyle w:val="Heading2"/>
@@ -8957,7 +8918,7 @@
                     </pic:cNvPicPr>
                   </pic:nvPicPr>
                   <pic:blipFill>
-                    <a:blip r:embed="rId41"/>
+                    <a:blip r:embed="rId40"/>
                     <a:stretch>
                       <a:fillRect/>
                     </a:stretch>
@@ -9190,8 +9151,8 @@
         <w:t xml:space="preserve">Trends with year, when assessed, were consistent with those observed in a separate analysis of DBH-growth relationships by year (Figs. S58-S67).</w:t>
       </w:r>
     </w:p>
-    <w:bookmarkEnd w:id="42"/>
-    <w:bookmarkStart w:id="48" w:name="Climate"/>
+    <w:bookmarkEnd w:id="41"/>
+    <w:bookmarkStart w:id="47" w:name="Climate"/>
     <w:p>
       <w:pPr>
         <w:pStyle w:val="Heading2"/>
@@ -9200,7 +9161,7 @@
         <w:t xml:space="preserve">Climate sensitivity</w:t>
       </w:r>
     </w:p>
-    <w:bookmarkStart w:id="43" w:name="Most"/>
+    <w:bookmarkStart w:id="42" w:name="Most"/>
     <w:p>
       <w:pPr>
         <w:pStyle w:val="Heading3"/>
@@ -9515,8 +9476,8 @@
         <w:t xml:space="preserve">Temperature and precipitation variables were rarely influential over the same seasonal window (exception: LDW).</w:t>
       </w:r>
     </w:p>
-    <w:bookmarkEnd w:id="43"/>
-    <w:bookmarkStart w:id="45" w:name="Climate"/>
+    <w:bookmarkEnd w:id="42"/>
+    <w:bookmarkStart w:id="44" w:name="Climate"/>
     <w:p>
       <w:pPr>
         <w:pStyle w:val="Heading3"/>
@@ -9600,7 +9561,7 @@
                     </pic:cNvPicPr>
                   </pic:nvPicPr>
                   <pic:blipFill>
-                    <a:blip r:embed="rId44"/>
+                    <a:blip r:embed="rId43"/>
                     <a:stretch>
                       <a:fillRect/>
                     </a:stretch>
@@ -9816,8 +9777,8 @@
         <w:t xml:space="preserve">responded positively (but with wide 95% CI on the slope) to temperature over the full analysis period (1903-2013); however, responses were predominately positive prior to 1970 and predominantly negative afterwards (Fig. S55).</w:t>
       </w:r>
     </w:p>
-    <w:bookmarkEnd w:id="45"/>
-    <w:bookmarkStart w:id="47" w:name="Variation"/>
+    <w:bookmarkEnd w:id="44"/>
+    <w:bookmarkStart w:id="46" w:name="Variation"/>
     <w:p>
       <w:pPr>
         <w:pStyle w:val="Heading3"/>
@@ -9918,7 +9879,7 @@
                     </pic:cNvPicPr>
                   </pic:nvPicPr>
                   <pic:blipFill>
-                    <a:blip r:embed="rId46"/>
+                    <a:blip r:embed="rId45"/>
                     <a:stretch>
                       <a:fillRect/>
                     </a:stretch>
@@ -9963,9 +9924,9 @@
         <w:t xml:space="preserve">Shown are modeled response functions at the minimum and maximum and maximum tails of the DBH distribution. Other terms in the model are held constant at their median. Transparent ribbons indicate 95% confidence intervals. Vertical grey lines indicate the long-term mean for the climate variable, shading indicates 1 SD.</w:t>
       </w:r>
     </w:p>
+    <w:bookmarkEnd w:id="46"/>
     <w:bookmarkEnd w:id="47"/>
-    <w:bookmarkEnd w:id="48"/>
-    <w:bookmarkStart w:id="50" w:name="Variation"/>
+    <w:bookmarkStart w:id="49" w:name="Variation"/>
     <w:p>
       <w:pPr>
         <w:pStyle w:val="Heading2"/>
@@ -10506,7 +10467,7 @@
                     </pic:cNvPicPr>
                   </pic:nvPicPr>
                   <pic:blipFill>
-                    <a:blip r:embed="rId49"/>
+                    <a:blip r:embed="rId48"/>
                     <a:stretch>
                       <a:fillRect/>
                     </a:stretch>
@@ -10570,8 +10531,8 @@
         <w:t xml:space="preserve">Relationships for species are plotted when included in the top model. Other terms in the model are held constant at their median. Best-fit polynomials are plotted with solid lines when both first- and second-order terms are significant (t-test’s p-value &lt;0.05), dashed lines when only one term is significant, and dotted lines when neither is significant. Transparent ribbons indicate 95% confidence intervals.</w:t>
       </w:r>
     </w:p>
-    <w:bookmarkEnd w:id="50"/>
-    <w:bookmarkStart w:id="52" w:name="Effects"/>
+    <w:bookmarkEnd w:id="49"/>
+    <w:bookmarkStart w:id="51" w:name="Effects"/>
     <w:p>
       <w:pPr>
         <w:pStyle w:val="Heading2"/>
@@ -10835,7 +10796,7 @@
                     </pic:cNvPicPr>
                   </pic:nvPicPr>
                   <pic:blipFill>
-                    <a:blip r:embed="rId51"/>
+                    <a:blip r:embed="rId50"/>
                     <a:stretch>
                       <a:fillRect/>
                     </a:stretch>
@@ -10880,9 +10841,9 @@
         <w:t xml:space="preserve">For each species (all listed), relationships are plotted if the year effect could be analyzed and was included in top model. Other terms in the model are held constant at their median. Best-fit polynomials are plotted with solid lines when both first- and second-order terms are significant (t-test’s p-value &lt;0.05), dashed lines when only one term is significant, and dotted lines when neither is significant. Transparent ribbons indicate 95% confidence intervals.</w:t>
       </w:r>
     </w:p>
+    <w:bookmarkEnd w:id="51"/>
     <w:bookmarkEnd w:id="52"/>
-    <w:bookmarkEnd w:id="53"/>
-    <w:bookmarkStart w:id="58" w:name="Discussion"/>
+    <w:bookmarkStart w:id="57" w:name="Discussion"/>
     <w:p>
       <w:pPr>
         <w:pStyle w:val="Heading1"/>
@@ -10923,7 +10884,7 @@
         <w:t xml:space="preserve">Applied across multiple forest types and species distributed globally across 10 sites, this method yields a more complete understanding of the drivers of variability and directional changes in tree growth over the past century (Tables 1-2).</w:t>
       </w:r>
     </w:p>
-    <w:bookmarkStart w:id="54" w:name="Climate"/>
+    <w:bookmarkStart w:id="53" w:name="Climate"/>
     <w:p>
       <w:pPr>
         <w:pStyle w:val="Heading2"/>
@@ -11199,8 +11160,8 @@
         <w:t xml:space="preserve">will be critical to using tree-ring records to understand and forecast the effects of climate on tree growth and forest productivity.</w:t>
       </w:r>
     </w:p>
-    <w:bookmarkEnd w:id="54"/>
-    <w:bookmarkStart w:id="55" w:name="Variation"/>
+    <w:bookmarkEnd w:id="53"/>
+    <w:bookmarkStart w:id="54" w:name="Variation"/>
     <w:p>
       <w:pPr>
         <w:pStyle w:val="Heading2"/>
@@ -11445,8 +11406,8 @@
         <w:t xml:space="preserve">AGB declines at larger DBH (Figs. S35-S54), suggesting that some of the declines (Fig. 5) are more properly attributed to the effect of year than DBH.</w:t>
       </w:r>
     </w:p>
-    <w:bookmarkEnd w:id="55"/>
-    <w:bookmarkStart w:id="56" w:name="Changing"/>
+    <w:bookmarkEnd w:id="54"/>
+    <w:bookmarkStart w:id="55" w:name="Changing"/>
     <w:p>
       <w:pPr>
         <w:pStyle w:val="Heading2"/>
@@ -12125,14 +12086,84 @@
         <w:t xml:space="preserve">does not appear to be a dominant growth driver for the trees in natural forest settings analyzed here.</w:t>
       </w:r>
     </w:p>
+    <w:bookmarkEnd w:id="55"/>
+    <w:bookmarkStart w:id="56" w:name="Conclusions"/>
+    <w:p>
+      <w:pPr>
+        <w:pStyle w:val="Heading2"/>
+      </w:pPr>
+      <w:r>
+        <w:t xml:space="preserve">Conclusions</w:t>
+      </w:r>
+    </w:p>
+    <w:p>
+      <w:pPr>
+        <w:pStyle w:val="FirstParagraph"/>
+      </w:pPr>
+      <w:r>
+        <w:t xml:space="preserve">In this study, we present a novel robust approach that allows integrative analysis of factors that jointly influence tree growth (Table 1).</w:t>
+      </w:r>
+      <w:r>
+        <w:t xml:space="preserve"> </w:t>
+      </w:r>
+      <w:r>
+        <w:t xml:space="preserve">Specifically, it allows us to demonstrate that</w:t>
+      </w:r>
+      <w:r>
+        <w:t xml:space="preserve"> </w:t>
+      </w:r>
+      <w:r>
+        <w:t xml:space="preserve">(1) growth is generally simultaneously influenced by temperature and precipitation over different seasonal windows,</w:t>
+      </w:r>
+      <w:r>
+        <w:t xml:space="preserve"> </w:t>
+      </w:r>
+      <w:r>
+        <w:t xml:space="preserve">(2) nonlinear climate responses and interactive effects of climate with DBH are common (Figs. 3 and 4, respectively),</w:t>
+      </w:r>
+      <w:r>
+        <w:t xml:space="preserve"> </w:t>
+      </w:r>
+      <w:r>
+        <w:t xml:space="preserve">(3) growth – expressed in any metric – almost universally varies with DBH (Fig. 5),</w:t>
+      </w:r>
+      <w:r>
+        <w:t xml:space="preserve"> </w:t>
+      </w:r>
+      <w:r>
+        <w:t xml:space="preserve">and (4) current or recently living trees commonly show growth declines in response to some combination of stand dynamics and environmental change (Fig. 6).</w:t>
+      </w:r>
+      <w:r>
+        <w:t xml:space="preserve"> </w:t>
+      </w:r>
+      <w:r>
+        <w:t xml:space="preserve">While traditional dendrochronology methods, particularly those focused on climate reconstruction, generally sample and analyze data to minimize many of these effects, they are critical for understanding forest productivity in an era of global change.</w:t>
+      </w:r>
+      <w:r>
+        <w:t xml:space="preserve"> </w:t>
+      </w:r>
+      <w:r>
+        <w:t xml:space="preserve">As global change pressures intensify and the need to understand changing forest dynamics becomes increasingly urgent</w:t>
+      </w:r>
+      <w:r>
+        <w:t xml:space="preserve"> </w:t>
+      </w:r>
+      <w:r>
+        <w:t xml:space="preserve">(McDowell et al., 2020; Thom et al., 2017)</w:t>
+      </w:r>
+      <w:r>
+        <w:t xml:space="preserve">, we expect that this approach will prove valuable to understanding drivers of tree growth and forest change.</w:t>
+      </w:r>
+    </w:p>
     <w:bookmarkEnd w:id="56"/>
-    <w:bookmarkStart w:id="57" w:name="Conclusions"/>
-    <w:p>
-      <w:pPr>
-        <w:pStyle w:val="Heading2"/>
-      </w:pPr>
-      <w:r>
-        <w:t xml:space="preserve">Conclusions</w:t>
+    <w:bookmarkEnd w:id="57"/>
+    <w:bookmarkStart w:id="58" w:name="Acknowledgements"/>
+    <w:p>
+      <w:pPr>
+        <w:pStyle w:val="Heading1"/>
+      </w:pPr>
+      <w:r>
+        <w:t xml:space="preserve">Acknowledgements</w:t>
       </w:r>
     </w:p>
     <w:p>
@@ -12140,69 +12171,53 @@
         <w:pStyle w:val="FirstParagraph"/>
       </w:pPr>
       <w:r>
-        <w:t xml:space="preserve">In this study, we present a novel robust approach that allows integrative analysis of factors that jointly influence tree growth (Table 1).</w:t>
-      </w:r>
-      <w:r>
-        <w:t xml:space="preserve"> </w:t>
-      </w:r>
-      <w:r>
-        <w:t xml:space="preserve">Specifically, it allows us to demonstrate that</w:t>
-      </w:r>
-      <w:r>
-        <w:t xml:space="preserve"> </w:t>
-      </w:r>
-      <w:r>
-        <w:t xml:space="preserve">(1) growth is generally simultaneously influenced by temperature and precipitation over different seasonal windows,</w:t>
-      </w:r>
-      <w:r>
-        <w:t xml:space="preserve"> </w:t>
-      </w:r>
-      <w:r>
-        <w:t xml:space="preserve">(2) nonlinear climate responses and interactive effects of climate with DBH are common (Figs. 3 and 4, respectively),</w:t>
-      </w:r>
-      <w:r>
-        <w:t xml:space="preserve"> </w:t>
-      </w:r>
-      <w:r>
-        <w:t xml:space="preserve">(3) growth – expressed in any metric – almost universally varies with DBH (Fig. 5),</w:t>
-      </w:r>
-      <w:r>
-        <w:t xml:space="preserve"> </w:t>
-      </w:r>
-      <w:r>
-        <w:t xml:space="preserve">and (4) current or recently living trees commonly show growth declines in response to some combination of stand dynamics and environmental change (Fig. 6).</w:t>
-      </w:r>
-      <w:r>
-        <w:t xml:space="preserve"> </w:t>
-      </w:r>
-      <w:r>
-        <w:t xml:space="preserve">While traditional dendrochronology methods, particularly those focused on climate reconstruction, generally sample and analyze data to minimize many of these effects, they are critical for understanding forest productivity in an era of global change.</w:t>
-      </w:r>
-      <w:r>
-        <w:t xml:space="preserve"> </w:t>
-      </w:r>
-      <w:r>
-        <w:t xml:space="preserve">As global change pressures intensify and the need to understand changing forest dynamics becomes increasingly urgent</w:t>
-      </w:r>
-      <w:r>
-        <w:t xml:space="preserve"> </w:t>
-      </w:r>
-      <w:r>
-        <w:t xml:space="preserve">(McDowell et al., 2020; Thom et al., 2017)</w:t>
-      </w:r>
-      <w:r>
-        <w:t xml:space="preserve">, we expect that this approach will prove valuable to understanding drivers of tree growth and forest change.</w:t>
-      </w:r>
-    </w:p>
-    <w:bookmarkEnd w:id="57"/>
+        <w:t xml:space="preserve">Thanks to Helene Muller-Landau and Pete Kerby-Miller for bark thickness data.</w:t>
+      </w:r>
+      <w:r>
+        <w:t xml:space="preserve"> </w:t>
+      </w:r>
+      <w:r>
+        <w:t xml:space="preserve">Helpful feedback was provided by Helene Muller-Landau, Albert Kim, and Nadja Rüger.</w:t>
+      </w:r>
+      <w:r>
+        <w:t xml:space="preserve"> </w:t>
+      </w:r>
+      <w:r>
+        <w:t xml:space="preserve">This analysis was funded by a Smithsonian Scholarly Studies grant to KAT, SM, Helene Muller-Landau, and CP.</w:t>
+      </w:r>
+      <w:r>
+        <w:t xml:space="preserve"> </w:t>
+      </w:r>
+      <w:r>
+        <w:t xml:space="preserve">Tree-ring analysis at Cedar Breaks was supported by the Utah Agricultural Extension Station.</w:t>
+      </w:r>
+      <w:r>
+        <w:t xml:space="preserve"> </w:t>
+      </w:r>
+      <w:r>
+        <w:t xml:space="preserve">The participation of PS, JK, and IV from the Czech Republic was supported by the Czech Science Foundation, project No. 19-09427S.</w:t>
+      </w:r>
+      <w:r>
+        <w:t xml:space="preserve"> </w:t>
+      </w:r>
+      <w:r>
+        <w:t xml:space="preserve">PRISM climate data were purchased under an NSF grant to KAT (#DEB-1353301).</w:t>
+      </w:r>
+      <w:r>
+        <w:t xml:space="preserve"> </w:t>
+      </w:r>
+      <w:r>
+        <w:t xml:space="preserve">Any use of trade, firm, or product names is for descriptive purposes only and does not imply endorsement by the U.S. Government.</w:t>
+      </w:r>
+    </w:p>
     <w:bookmarkEnd w:id="58"/>
-    <w:bookmarkStart w:id="59" w:name="Acknowledgements"/>
+    <w:bookmarkStart w:id="59" w:name="Authors"/>
     <w:p>
       <w:pPr>
         <w:pStyle w:val="Heading1"/>
       </w:pPr>
       <w:r>
-        <w:t xml:space="preserve">Acknowledgements</w:t>
+        <w:t xml:space="preserve">Authors’ contributions</w:t>
       </w:r>
     </w:p>
     <w:p>
@@ -12210,53 +12225,41 @@
         <w:pStyle w:val="FirstParagraph"/>
       </w:pPr>
       <w:r>
-        <w:t xml:space="preserve">Thanks to Helene Muller-Landau and Pete Kerby-Miller for bark thickness data.</w:t>
-      </w:r>
-      <w:r>
-        <w:t xml:space="preserve"> </w:t>
-      </w:r>
-      <w:r>
-        <w:t xml:space="preserve">Helpful feedback was provided by Helene Muller-Landau, Albert Kim, and Nadja Rüger.</w:t>
-      </w:r>
-      <w:r>
-        <w:t xml:space="preserve"> </w:t>
-      </w:r>
-      <w:r>
-        <w:t xml:space="preserve">This analysis was funded by a Smithsonian Scholarly Studies grant to KAT, SM, Helene Muller-Landau, and CP.</w:t>
-      </w:r>
-      <w:r>
-        <w:t xml:space="preserve"> </w:t>
-      </w:r>
-      <w:r>
-        <w:t xml:space="preserve">Tree-ring analysis at Cedar Breaks was supported by the Utah Agricultural Extension Station.</w:t>
-      </w:r>
-      <w:r>
-        <w:t xml:space="preserve"> </w:t>
-      </w:r>
-      <w:r>
-        <w:t xml:space="preserve">The participation of PS, JK, and IV from the Czech Republic was supported by the Czech Science Foundation, project No. 19-09427S.</w:t>
-      </w:r>
-      <w:r>
-        <w:t xml:space="preserve"> </w:t>
-      </w:r>
-      <w:r>
-        <w:t xml:space="preserve">PRISM climate data were purchased under an NSF grant to KAT (#DEB-1353301).</w:t>
-      </w:r>
-      <w:r>
-        <w:t xml:space="preserve"> </w:t>
-      </w:r>
-      <w:r>
-        <w:t xml:space="preserve">Any use of trade, firm, or product names is for descriptive purposes only and does not imply endorsement by the U.S. Government.</w:t>
+        <w:t xml:space="preserve">KAT, VH, CR, RA, CP conceived the ideas and designed methodology;</w:t>
+      </w:r>
+      <w:r>
+        <w:t xml:space="preserve"> </w:t>
+      </w:r>
+      <w:r>
+        <w:t xml:space="preserve">NP, CDA, RAS, TA, JLB, JDB, SB, PC, RH, JK, JL, EQM, JM, PS, AES, AJT, IV, MV, and PAZ collected the data;</w:t>
+      </w:r>
+      <w:r>
+        <w:t xml:space="preserve"> </w:t>
+      </w:r>
+      <w:r>
+        <w:t xml:space="preserve">VH, BG, EGA, CD, and NP organized and analysed the data;</w:t>
+      </w:r>
+      <w:r>
+        <w:t xml:space="preserve"> </w:t>
+      </w:r>
+      <w:r>
+        <w:t xml:space="preserve">KAT led the writing of the manuscript.</w:t>
+      </w:r>
+      <w:r>
+        <w:t xml:space="preserve"> </w:t>
+      </w:r>
+      <w:r>
+        <w:t xml:space="preserve">All authors contributed critically to the drafts and gave final approval for publication.</w:t>
       </w:r>
     </w:p>
     <w:bookmarkEnd w:id="59"/>
-    <w:bookmarkStart w:id="60" w:name="Authors"/>
+    <w:bookmarkStart w:id="60" w:name="Data"/>
     <w:p>
       <w:pPr>
         <w:pStyle w:val="Heading1"/>
       </w:pPr>
       <w:r>
-        <w:t xml:space="preserve">Authors’ contributions</w:t>
+        <w:t xml:space="preserve">Data availability</w:t>
       </w:r>
     </w:p>
     <w:p>
@@ -12264,41 +12267,32 @@
         <w:pStyle w:val="FirstParagraph"/>
       </w:pPr>
       <w:r>
-        <w:t xml:space="preserve">KAT, VH, CR, RA, CP conceived the ideas and designed methodology;</w:t>
-      </w:r>
-      <w:r>
-        <w:t xml:space="preserve"> </w:t>
-      </w:r>
-      <w:r>
-        <w:t xml:space="preserve">NP, CDA, RAS, TA, JLB, JDB, SB, PC, RH, JK, JL, EQM, JM, PS, AES, AJT, IV, MV, and PAZ collected the data;</w:t>
-      </w:r>
-      <w:r>
-        <w:t xml:space="preserve"> </w:t>
-      </w:r>
-      <w:r>
-        <w:t xml:space="preserve">VH, BG, EGA, CD, and NP organized and analysed the data;</w:t>
-      </w:r>
-      <w:r>
-        <w:t xml:space="preserve"> </w:t>
-      </w:r>
-      <w:r>
-        <w:t xml:space="preserve">KAT led the writing of the manuscript.</w:t>
-      </w:r>
-      <w:r>
-        <w:t xml:space="preserve"> </w:t>
-      </w:r>
-      <w:r>
-        <w:t xml:space="preserve">All authors contributed critically to the drafts and gave final approval for publication.</w:t>
+        <w:t xml:space="preserve">Code and full results are available via the project repository in GitHub (github.com/EcoClimLab/ForestGEO-climate-sensitivity) and archived in Zenodo (DOI: TBD) .</w:t>
+      </w:r>
+      <w:r>
+        <w:t xml:space="preserve"> </w:t>
+      </w:r>
+      <w:r>
+        <w:t xml:space="preserve">Data for [# TBD] of the sites are archived in the The DendroEcological Network (DEN) database [SCBI, … ;</w:t>
+      </w:r>
+      <w:r>
+        <w:t xml:space="preserve"> </w:t>
+      </w:r>
+      <w:r>
+        <w:t xml:space="preserve">Rayback et al. (2020)</w:t>
+      </w:r>
+      <w:r>
+        <w:t xml:space="preserve">] and/or the International Tree-Ring Data Bank, ITRDB (CB; …).</w:t>
       </w:r>
     </w:p>
     <w:bookmarkEnd w:id="60"/>
-    <w:bookmarkStart w:id="61" w:name="Data"/>
+    <w:bookmarkStart w:id="61" w:name="Supplementary"/>
     <w:p>
       <w:pPr>
         <w:pStyle w:val="Heading1"/>
       </w:pPr>
       <w:r>
-        <w:t xml:space="preserve">Data availability</w:t>
+        <w:t xml:space="preserve">Supplementary files</w:t>
       </w:r>
     </w:p>
     <w:p>
@@ -12306,190 +12300,157 @@
         <w:pStyle w:val="FirstParagraph"/>
       </w:pPr>
       <w:r>
-        <w:t xml:space="preserve">Code and full results are available via the project repository in GitHub (github.com/EcoClimLab/ForestGEO-climate-sensitivity) and archived in Zenodo (DOI: TBD) .</w:t>
-      </w:r>
-      <w:r>
-        <w:t xml:space="preserve"> </w:t>
-      </w:r>
-      <w:r>
-        <w:t xml:space="preserve">Data for [# TBD] of the sites are archived in the The DendroEcological Network (DEN) database [SCBI, … ;</w:t>
-      </w:r>
-      <w:r>
-        <w:t xml:space="preserve"> </w:t>
-      </w:r>
-      <w:r>
-        <w:t xml:space="preserve">Rayback et al. (2020)</w:t>
-      </w:r>
-      <w:r>
-        <w:t xml:space="preserve">] and/or the International Tree-Ring Data Bank, ITRDB (CB; …).</w:t>
+        <w:t xml:space="preserve">Appendix S1. Site Details</w:t>
+      </w:r>
+    </w:p>
+    <w:p>
+      <w:pPr>
+        <w:pStyle w:val="BodyText"/>
+      </w:pPr>
+      <w:r>
+        <w:t xml:space="preserve">Appendix S2. Methods for reconstruction of DBH</w:t>
+      </w:r>
+    </w:p>
+    <w:p>
+      <w:pPr>
+        <w:pStyle w:val="BodyText"/>
+      </w:pPr>
+      <w:r>
+        <w:t xml:space="preserve">Appendix S3. Methods for climate data evaluation and correction</w:t>
+      </w:r>
+    </w:p>
+    <w:p>
+      <w:pPr>
+        <w:pStyle w:val="BodyText"/>
+      </w:pPr>
+      <w:r>
+        <w:t xml:space="preserve">Appendix S4. Methods for comparing our approach with traditional methods</w:t>
+      </w:r>
+    </w:p>
+    <w:p>
+      <w:pPr>
+        <w:pStyle w:val="BodyText"/>
+      </w:pPr>
+      <w:r>
+        <w:t xml:space="preserve">Appendix S5. Dealing with rapidly changing climate and tree growth</w:t>
+      </w:r>
+    </w:p>
+    <w:p>
+      <w:pPr>
+        <w:pStyle w:val="BodyText"/>
+      </w:pPr>
+      <w:r>
+        <w:t xml:space="preserve">Table S1. Site Details.</w:t>
+      </w:r>
+    </w:p>
+    <w:p>
+      <w:pPr>
+        <w:pStyle w:val="BodyText"/>
+      </w:pPr>
+      <w:r>
+        <w:t xml:space="preserve">Table S2. Species analyzed, their characteristics, and bark allometries applied.</w:t>
+      </w:r>
+    </w:p>
+    <w:p>
+      <w:pPr>
+        <w:pStyle w:val="BodyText"/>
+      </w:pPr>
+      <w:r>
+        <w:t xml:space="preserve">Table S3. Sampling details for species by site.</w:t>
+      </w:r>
+    </w:p>
+    <w:p>
+      <w:pPr>
+        <w:pStyle w:val="BodyText"/>
+      </w:pPr>
+      <w:r>
+        <w:t xml:space="preserve">Table S4. Allometric equations for bark thickness.</w:t>
+      </w:r>
+    </w:p>
+    <w:p>
+      <w:pPr>
+        <w:pStyle w:val="BodyText"/>
+      </w:pPr>
+      <w:r>
+        <w:t xml:space="preserve">Table S5. Qualtiative comparison of results from this study with previous studies employing conventional methods.</w:t>
+      </w:r>
+    </w:p>
+    <w:p>
+      <w:pPr>
+        <w:pStyle w:val="BodyText"/>
+      </w:pPr>
+      <w:r>
+        <w:t xml:space="preserve">Figures S1-S10. Density plots of core record start years by species for all sites.</w:t>
+      </w:r>
+    </w:p>
+    <w:p>
+      <w:pPr>
+        <w:pStyle w:val="BodyText"/>
+      </w:pPr>
+      <w:r>
+        <w:t xml:space="preserve">Figures S11-S14. Comparison of our approach with traditional methods of identifying climate signals for four species.</w:t>
+      </w:r>
+    </w:p>
+    <w:p>
+      <w:pPr>
+        <w:pStyle w:val="BodyText"/>
+      </w:pPr>
+      <w:r>
+        <w:t xml:space="preserve">Figures S15-S34. Climwin output for water and temperature variable groups at all sites.</w:t>
+      </w:r>
+    </w:p>
+    <w:p>
+      <w:pPr>
+        <w:pStyle w:val="BodyText"/>
+      </w:pPr>
+      <w:r>
+        <w:t xml:space="preserve">Figures S35-S54. Best GLS models models excluding and including year for all sites.</w:t>
+      </w:r>
+    </w:p>
+    <w:p>
+      <w:pPr>
+        <w:pStyle w:val="BodyText"/>
+      </w:pPr>
+      <w:r>
+        <w:t xml:space="preserve">Figure S55. Climate responses at SC before and after 1970.</w:t>
+      </w:r>
+    </w:p>
+    <w:p>
+      <w:pPr>
+        <w:pStyle w:val="BodyText"/>
+      </w:pPr>
+      <w:r>
+        <w:t xml:space="preserve">Figure S56. All signficant climate - DBH interactions with RW as the response metric.</w:t>
+      </w:r>
+    </w:p>
+    <w:p>
+      <w:pPr>
+        <w:pStyle w:val="BodyText"/>
+      </w:pPr>
+      <w:r>
+        <w:t xml:space="preserve">Figure S57. All signficant climate - DBH interactions with RW as the response metric.</w:t>
+      </w:r>
+    </w:p>
+    <w:p>
+      <w:pPr>
+        <w:pStyle w:val="BodyText"/>
+      </w:pPr>
+      <w:r>
+        <w:t xml:space="preserve">Figures S58-S67. Relationships between DBH and BAI by decade for all sites.</w:t>
       </w:r>
     </w:p>
     <w:bookmarkEnd w:id="61"/>
-    <w:bookmarkStart w:id="62" w:name="Supplementary"/>
+    <w:bookmarkStart w:id="295" w:name="References"/>
     <w:p>
       <w:pPr>
         <w:pStyle w:val="Heading1"/>
       </w:pPr>
       <w:r>
-        <w:t xml:space="preserve">Supplementary files</w:t>
-      </w:r>
-    </w:p>
-    <w:p>
-      <w:pPr>
-        <w:pStyle w:val="FirstParagraph"/>
-      </w:pPr>
-      <w:r>
-        <w:t xml:space="preserve">Appendix S1. Site Details</w:t>
-      </w:r>
-    </w:p>
-    <w:p>
-      <w:pPr>
-        <w:pStyle w:val="BodyText"/>
-      </w:pPr>
-      <w:r>
-        <w:t xml:space="preserve">Appendix S2. Methods for reconstruction of DBH</w:t>
-      </w:r>
-    </w:p>
-    <w:p>
-      <w:pPr>
-        <w:pStyle w:val="BodyText"/>
-      </w:pPr>
-      <w:r>
-        <w:t xml:space="preserve">Appendix S3. Methods for climate data evaluation and correction</w:t>
-      </w:r>
-    </w:p>
-    <w:p>
-      <w:pPr>
-        <w:pStyle w:val="BodyText"/>
-      </w:pPr>
-      <w:r>
-        <w:t xml:space="preserve">Appendix S4. Methods for comparing our approach with traditional methods</w:t>
-      </w:r>
-    </w:p>
-    <w:p>
-      <w:pPr>
-        <w:pStyle w:val="BodyText"/>
-      </w:pPr>
-      <w:r>
-        <w:t xml:space="preserve">Appendix S5. Dealing with rapidly changing climate and tree growth</w:t>
-      </w:r>
-    </w:p>
-    <w:p>
-      <w:pPr>
-        <w:pStyle w:val="BodyText"/>
-      </w:pPr>
-      <w:r>
-        <w:t xml:space="preserve">Table S1. Site Details.</w:t>
-      </w:r>
-    </w:p>
-    <w:p>
-      <w:pPr>
-        <w:pStyle w:val="BodyText"/>
-      </w:pPr>
-      <w:r>
-        <w:t xml:space="preserve">Table S2. Species analyzed, their characteristics, and bark allometries applied.</w:t>
-      </w:r>
-    </w:p>
-    <w:p>
-      <w:pPr>
-        <w:pStyle w:val="BodyText"/>
-      </w:pPr>
-      <w:r>
-        <w:t xml:space="preserve">Table S3. Sampling details for species by site.</w:t>
-      </w:r>
-    </w:p>
-    <w:p>
-      <w:pPr>
-        <w:pStyle w:val="BodyText"/>
-      </w:pPr>
-      <w:r>
-        <w:t xml:space="preserve">Table S4. Allometric equations for bark thickness.</w:t>
-      </w:r>
-    </w:p>
-    <w:p>
-      <w:pPr>
-        <w:pStyle w:val="BodyText"/>
-      </w:pPr>
-      <w:r>
-        <w:t xml:space="preserve">Table S5. Qualtiative comparison of results from this study with previous studies employing conventional methods.</w:t>
-      </w:r>
-    </w:p>
-    <w:p>
-      <w:pPr>
-        <w:pStyle w:val="BodyText"/>
-      </w:pPr>
-      <w:r>
-        <w:t xml:space="preserve">Figures S1-S10. Density plots of core record start years by species for all sites.</w:t>
-      </w:r>
-    </w:p>
-    <w:p>
-      <w:pPr>
-        <w:pStyle w:val="BodyText"/>
-      </w:pPr>
-      <w:r>
-        <w:t xml:space="preserve">Figures S11-S14. Comparison of our approach with traditional methods of identifying climate signals for four species.</w:t>
-      </w:r>
-    </w:p>
-    <w:p>
-      <w:pPr>
-        <w:pStyle w:val="BodyText"/>
-      </w:pPr>
-      <w:r>
-        <w:t xml:space="preserve">Figures S15-S34. Climwin output for water and temperature variable groups at all sites.</w:t>
-      </w:r>
-    </w:p>
-    <w:p>
-      <w:pPr>
-        <w:pStyle w:val="BodyText"/>
-      </w:pPr>
-      <w:r>
-        <w:t xml:space="preserve">Figures S35-S54. Best GLS models models excluding and including year for all sites.</w:t>
-      </w:r>
-    </w:p>
-    <w:p>
-      <w:pPr>
-        <w:pStyle w:val="BodyText"/>
-      </w:pPr>
-      <w:r>
-        <w:t xml:space="preserve">Figure S55. Climate responses at SC before and after 1970.</w:t>
-      </w:r>
-    </w:p>
-    <w:p>
-      <w:pPr>
-        <w:pStyle w:val="BodyText"/>
-      </w:pPr>
-      <w:r>
-        <w:t xml:space="preserve">Figure S56. All signficant climate - DBH interactions with RW as the response metric.</w:t>
-      </w:r>
-    </w:p>
-    <w:p>
-      <w:pPr>
-        <w:pStyle w:val="BodyText"/>
-      </w:pPr>
-      <w:r>
-        <w:t xml:space="preserve">Figure S57. All signficant climate - DBH interactions with RW as the response metric.</w:t>
-      </w:r>
-    </w:p>
-    <w:p>
-      <w:pPr>
-        <w:pStyle w:val="BodyText"/>
-      </w:pPr>
-      <w:r>
-        <w:t xml:space="preserve">Figures S58-S67. Relationships between DBH and BAI by decade for all sites.</w:t>
-      </w:r>
-    </w:p>
-    <w:bookmarkEnd w:id="62"/>
-    <w:bookmarkStart w:id="293" w:name="References"/>
-    <w:p>
-      <w:pPr>
-        <w:pStyle w:val="Heading1"/>
-      </w:pPr>
-      <w:r>
         <w:t xml:space="preserve">References</w:t>
       </w:r>
     </w:p>
-    <w:bookmarkStart w:id="292" w:name="refs"/>
-    <w:bookmarkStart w:id="64" w:name="ref-alexander_potential_2019"/>
+    <w:bookmarkStart w:id="294" w:name="refs"/>
+    <w:bookmarkStart w:id="63" w:name="ref-alexander_potential_2019"/>
     <w:p>
       <w:pPr>
         <w:pStyle w:val="Bibliography"/>
@@ -12526,7 +12487,7 @@
       <w:r>
         <w:t xml:space="preserve"> </w:t>
       </w:r>
-      <w:hyperlink r:id="rId63">
+      <w:hyperlink r:id="rId62">
         <w:r>
           <w:rPr>
             <w:rStyle w:val="Hyperlink"/>
@@ -12535,8 +12496,8 @@
         </w:r>
       </w:hyperlink>
     </w:p>
-    <w:bookmarkEnd w:id="64"/>
-    <w:bookmarkStart w:id="66" w:name="ref-alexander_relative_2018"/>
+    <w:bookmarkEnd w:id="63"/>
+    <w:bookmarkStart w:id="65" w:name="ref-alexander_relative_2018"/>
     <w:p>
       <w:pPr>
         <w:pStyle w:val="Bibliography"/>
@@ -12573,7 +12534,7 @@
       <w:r>
         <w:t xml:space="preserve"> </w:t>
       </w:r>
-      <w:hyperlink r:id="rId65">
+      <w:hyperlink r:id="rId64">
         <w:r>
           <w:rPr>
             <w:rStyle w:val="Hyperlink"/>
@@ -12582,8 +12543,8 @@
         </w:r>
       </w:hyperlink>
     </w:p>
-    <w:bookmarkEnd w:id="66"/>
-    <w:bookmarkStart w:id="68" w:name="ref-alfaro-sanchez_growth_2017"/>
+    <w:bookmarkEnd w:id="65"/>
+    <w:bookmarkStart w:id="67" w:name="ref-alfaro-sanchez_growth_2017"/>
     <w:p>
       <w:pPr>
         <w:pStyle w:val="Bibliography"/>
@@ -12619,7 +12580,7 @@
       <w:r>
         <w:t xml:space="preserve"> </w:t>
       </w:r>
-      <w:hyperlink r:id="rId67">
+      <w:hyperlink r:id="rId66">
         <w:r>
           <w:rPr>
             <w:rStyle w:val="Hyperlink"/>
@@ -12628,8 +12589,8 @@
         </w:r>
       </w:hyperlink>
     </w:p>
-    <w:bookmarkEnd w:id="68"/>
-    <w:bookmarkStart w:id="70" w:name="ref-amoroso_dendroecology_2017"/>
+    <w:bookmarkEnd w:id="67"/>
+    <w:bookmarkStart w:id="69" w:name="ref-amoroso_dendroecology_2017"/>
     <w:p>
       <w:pPr>
         <w:pStyle w:val="Bibliography"/>
@@ -12718,7 +12679,7 @@
       <w:r>
         <w:t xml:space="preserve"> </w:t>
       </w:r>
-      <w:hyperlink r:id="rId69">
+      <w:hyperlink r:id="rId68">
         <w:r>
           <w:rPr>
             <w:rStyle w:val="Hyperlink"/>
@@ -12727,8 +12688,8 @@
         </w:r>
       </w:hyperlink>
     </w:p>
-    <w:bookmarkEnd w:id="70"/>
-    <w:bookmarkStart w:id="72" w:name="ref-anderson-teixeira_forestgeo_2020"/>
+    <w:bookmarkEnd w:id="69"/>
+    <w:bookmarkStart w:id="71" w:name="ref-anderson-teixeira_forestgeo_2020"/>
     <w:p>
       <w:pPr>
         <w:pStyle w:val="Bibliography"/>
@@ -12794,7 +12755,7 @@
       <w:r>
         <w:t xml:space="preserve"> </w:t>
       </w:r>
-      <w:hyperlink r:id="rId71">
+      <w:hyperlink r:id="rId70">
         <w:r>
           <w:rPr>
             <w:rStyle w:val="Hyperlink"/>
@@ -12803,8 +12764,8 @@
         </w:r>
       </w:hyperlink>
     </w:p>
-    <w:bookmarkEnd w:id="72"/>
-    <w:bookmarkStart w:id="74" w:name="ref-anderson-teixeira_ctfsforestgeo_2015"/>
+    <w:bookmarkEnd w:id="71"/>
+    <w:bookmarkStart w:id="73" w:name="ref-anderson-teixeira_ctfsforestgeo_2015"/>
     <w:p>
       <w:pPr>
         <w:pStyle w:val="Bibliography"/>
@@ -12859,7 +12820,7 @@
       <w:r>
         <w:t xml:space="preserve"> </w:t>
       </w:r>
-      <w:hyperlink r:id="rId73">
+      <w:hyperlink r:id="rId72">
         <w:r>
           <w:rPr>
             <w:rStyle w:val="Hyperlink"/>
@@ -12868,8 +12829,8 @@
         </w:r>
       </w:hyperlink>
     </w:p>
-    <w:bookmarkEnd w:id="74"/>
-    <w:bookmarkStart w:id="76" w:name="ref-anderson-teixeira_sizerelated_2015"/>
+    <w:bookmarkEnd w:id="73"/>
+    <w:bookmarkStart w:id="75" w:name="ref-anderson-teixeira_sizerelated_2015"/>
     <w:p>
       <w:pPr>
         <w:pStyle w:val="Bibliography"/>
@@ -12906,7 +12867,7 @@
       <w:r>
         <w:t xml:space="preserve"> </w:t>
       </w:r>
-      <w:hyperlink r:id="rId75">
+      <w:hyperlink r:id="rId74">
         <w:r>
           <w:rPr>
             <w:rStyle w:val="Hyperlink"/>
@@ -12915,8 +12876,8 @@
         </w:r>
       </w:hyperlink>
     </w:p>
-    <w:bookmarkEnd w:id="76"/>
-    <w:bookmarkStart w:id="78" w:name="ref-arora_carbon_2020"/>
+    <w:bookmarkEnd w:id="75"/>
+    <w:bookmarkStart w:id="77" w:name="ref-arora_carbon_2020"/>
     <w:p>
       <w:pPr>
         <w:pStyle w:val="Bibliography"/>
@@ -12983,7 +12944,7 @@
       <w:r>
         <w:t xml:space="preserve"> </w:t>
       </w:r>
-      <w:hyperlink r:id="rId77">
+      <w:hyperlink r:id="rId76">
         <w:r>
           <w:rPr>
             <w:rStyle w:val="Hyperlink"/>
@@ -12992,8 +12953,8 @@
         </w:r>
       </w:hyperlink>
     </w:p>
-    <w:bookmarkEnd w:id="78"/>
-    <w:bookmarkStart w:id="80" w:name="ref-au_demographic_2020"/>
+    <w:bookmarkEnd w:id="77"/>
+    <w:bookmarkStart w:id="79" w:name="ref-au_demographic_2020"/>
     <w:p>
       <w:pPr>
         <w:pStyle w:val="Bibliography"/>
@@ -13042,7 +13003,7 @@
       <w:r>
         <w:t xml:space="preserve"> </w:t>
       </w:r>
-      <w:hyperlink r:id="rId79">
+      <w:hyperlink r:id="rId78">
         <w:r>
           <w:rPr>
             <w:rStyle w:val="Hyperlink"/>
@@ -13051,8 +13012,8 @@
         </w:r>
       </w:hyperlink>
     </w:p>
-    <w:bookmarkEnd w:id="80"/>
-    <w:bookmarkStart w:id="82" w:name="ref-aubry-kientz_joint_2015"/>
+    <w:bookmarkEnd w:id="79"/>
+    <w:bookmarkStart w:id="81" w:name="ref-aubry-kientz_joint_2015"/>
     <w:p>
       <w:pPr>
         <w:pStyle w:val="Bibliography"/>
@@ -13089,7 +13050,7 @@
       <w:r>
         <w:t xml:space="preserve"> </w:t>
       </w:r>
-      <w:hyperlink r:id="rId81">
+      <w:hyperlink r:id="rId80">
         <w:r>
           <w:rPr>
             <w:rStyle w:val="Hyperlink"/>
@@ -13098,8 +13059,8 @@
         </w:r>
       </w:hyperlink>
     </w:p>
-    <w:bookmarkEnd w:id="82"/>
-    <w:bookmarkStart w:id="84" w:name="ref-babst_when_2018"/>
+    <w:bookmarkEnd w:id="81"/>
+    <w:bookmarkStart w:id="83" w:name="ref-babst_when_2018"/>
     <w:p>
       <w:pPr>
         <w:pStyle w:val="Bibliography"/>
@@ -13148,7 +13109,7 @@
       <w:r>
         <w:t xml:space="preserve"> </w:t>
       </w:r>
-      <w:hyperlink r:id="rId83">
+      <w:hyperlink r:id="rId82">
         <w:r>
           <w:rPr>
             <w:rStyle w:val="Hyperlink"/>
@@ -13157,8 +13118,8 @@
         </w:r>
       </w:hyperlink>
     </w:p>
-    <w:bookmarkEnd w:id="84"/>
-    <w:bookmarkStart w:id="86" w:name="ref-babst_twentieth_2019"/>
+    <w:bookmarkEnd w:id="83"/>
+    <w:bookmarkStart w:id="85" w:name="ref-babst_twentieth_2019"/>
     <w:p>
       <w:pPr>
         <w:pStyle w:val="Bibliography"/>
@@ -13195,7 +13156,7 @@
       <w:r>
         <w:t xml:space="preserve"> </w:t>
       </w:r>
-      <w:hyperlink r:id="rId85">
+      <w:hyperlink r:id="rId84">
         <w:r>
           <w:rPr>
             <w:rStyle w:val="Hyperlink"/>
@@ -13204,8 +13165,8 @@
         </w:r>
       </w:hyperlink>
     </w:p>
-    <w:bookmarkEnd w:id="86"/>
-    <w:bookmarkStart w:id="88" w:name="ref-baltzer_forests_2014"/>
+    <w:bookmarkEnd w:id="85"/>
+    <w:bookmarkStart w:id="87" w:name="ref-baltzer_forests_2014"/>
     <w:p>
       <w:pPr>
         <w:pStyle w:val="Bibliography"/>
@@ -13242,7 +13203,7 @@
       <w:r>
         <w:t xml:space="preserve"> </w:t>
       </w:r>
-      <w:hyperlink r:id="rId87">
+      <w:hyperlink r:id="rId86">
         <w:r>
           <w:rPr>
             <w:rStyle w:val="Hyperlink"/>
@@ -13251,24 +13212,65 @@
         </w:r>
       </w:hyperlink>
     </w:p>
+    <w:bookmarkEnd w:id="87"/>
+    <w:bookmarkStart w:id="88" w:name="ref-banburymorgan_global_2021"/>
+    <w:p>
+      <w:pPr>
+        <w:pStyle w:val="Bibliography"/>
+      </w:pPr>
+      <w:r>
+        <w:t xml:space="preserve">Banbury Morgan, B., Herrmann, V., Kunert, N., Bond-Lamberty, B., Muller-Landau, H. C., &amp; Anderson-Teixeira, K. J. (2021). Global patterns of forest autotrophic carbon fluxes.</w:t>
+      </w:r>
+      <w:r>
+        <w:t xml:space="preserve"> </w:t>
+      </w:r>
+      <w:r>
+        <w:rPr>
+          <w:iCs/>
+          <w:i/>
+        </w:rPr>
+        <w:t xml:space="preserve">Global Change Biology</w:t>
+      </w:r>
+      <w:r>
+        <w:t xml:space="preserve">,</w:t>
+      </w:r>
+      <w:r>
+        <w:t xml:space="preserve"> </w:t>
+      </w:r>
+      <w:r>
+        <w:rPr>
+          <w:iCs/>
+          <w:i/>
+        </w:rPr>
+        <w:t xml:space="preserve">in press</w:t>
+      </w:r>
+      <w:r>
+        <w:t xml:space="preserve">.</w:t>
+      </w:r>
+    </w:p>
     <w:bookmarkEnd w:id="88"/>
-    <w:bookmarkStart w:id="89" w:name="ref-banburymorgan_global_2021"/>
+    <w:bookmarkStart w:id="90" w:name="ref-beedlow_importance_2013"/>
     <w:p>
       <w:pPr>
         <w:pStyle w:val="Bibliography"/>
       </w:pPr>
       <w:r>
-        <w:t xml:space="preserve">Banbury Morgan, B., Herrmann, V., Kunert, N., Bond-Lamberty, B., Muller-Landau, H. C., &amp; Anderson-Teixeira, K. J. (2021). Global patterns of forest autotrophic carbon fluxes.</w:t>
-      </w:r>
-      <w:r>
-        <w:t xml:space="preserve"> </w:t>
-      </w:r>
-      <w:r>
-        <w:rPr>
-          <w:iCs/>
-          <w:i/>
-        </w:rPr>
-        <w:t xml:space="preserve">Global Change Biology</w:t>
+        <w:t xml:space="preserve">Beedlow, P. A., Lee, E. H., Tingey, D. T., Waschmann, R. S., &amp; Burdick, C. A. (2013). The importance of seasonal temperature and moisture patterns on growth of</w:t>
+      </w:r>
+      <w:r>
+        <w:t xml:space="preserve"> </w:t>
+      </w:r>
+      <w:r>
+        <w:t xml:space="preserve">Douglas</w:t>
+      </w:r>
+      <w:r>
+        <w:t xml:space="preserve">-fir in western</w:t>
+      </w:r>
+      <w:r>
+        <w:t xml:space="preserve"> </w:t>
+      </w:r>
+      <w:r>
+        <w:t xml:space="preserve">Oregon</w:t>
       </w:r>
       <w:r>
         <w:t xml:space="preserve">,</w:t>
@@ -13277,39 +13279,20 @@
         <w:t xml:space="preserve"> </w:t>
       </w:r>
       <w:r>
-        <w:rPr>
-          <w:iCs/>
-          <w:i/>
-        </w:rPr>
-        <w:t xml:space="preserve">in press</w:t>
+        <w:t xml:space="preserve">USA</w:t>
       </w:r>
       <w:r>
         <w:t xml:space="preserve">.</w:t>
       </w:r>
-    </w:p>
-    <w:bookmarkEnd w:id="89"/>
-    <w:bookmarkStart w:id="91" w:name="ref-beedlow_importance_2013"/>
-    <w:p>
-      <w:pPr>
-        <w:pStyle w:val="Bibliography"/>
-      </w:pPr>
-      <w:r>
-        <w:t xml:space="preserve">Beedlow, P. A., Lee, E. H., Tingey, D. T., Waschmann, R. S., &amp; Burdick, C. A. (2013). The importance of seasonal temperature and moisture patterns on growth of</w:t>
-      </w:r>
-      <w:r>
-        <w:t xml:space="preserve"> </w:t>
-      </w:r>
-      <w:r>
-        <w:t xml:space="preserve">Douglas</w:t>
-      </w:r>
-      <w:r>
-        <w:t xml:space="preserve">-fir in western</w:t>
-      </w:r>
-      <w:r>
-        <w:t xml:space="preserve"> </w:t>
-      </w:r>
-      <w:r>
-        <w:t xml:space="preserve">Oregon</w:t>
+      <w:r>
+        <w:t xml:space="preserve"> </w:t>
+      </w:r>
+      <w:r>
+        <w:rPr>
+          <w:iCs/>
+          <w:i/>
+        </w:rPr>
+        <w:t xml:space="preserve">Agricultural and Forest Meteorology</w:t>
       </w:r>
       <w:r>
         <w:t xml:space="preserve">,</w:t>
@@ -13318,28 +13301,6 @@
         <w:t xml:space="preserve"> </w:t>
       </w:r>
       <w:r>
-        <w:t xml:space="preserve">USA</w:t>
-      </w:r>
-      <w:r>
-        <w:t xml:space="preserve">.</w:t>
-      </w:r>
-      <w:r>
-        <w:t xml:space="preserve"> </w:t>
-      </w:r>
-      <w:r>
-        <w:rPr>
-          <w:iCs/>
-          <w:i/>
-        </w:rPr>
-        <w:t xml:space="preserve">Agricultural and Forest Meteorology</w:t>
-      </w:r>
-      <w:r>
-        <w:t xml:space="preserve">,</w:t>
-      </w:r>
-      <w:r>
-        <w:t xml:space="preserve"> </w:t>
-      </w:r>
-      <w:r>
         <w:rPr>
           <w:iCs/>
           <w:i/>
@@ -13352,7 +13313,7 @@
       <w:r>
         <w:t xml:space="preserve"> </w:t>
       </w:r>
-      <w:hyperlink r:id="rId90">
+      <w:hyperlink r:id="rId89">
         <w:r>
           <w:rPr>
             <w:rStyle w:val="Hyperlink"/>
@@ -13361,8 +13322,8 @@
         </w:r>
       </w:hyperlink>
     </w:p>
-    <w:bookmarkEnd w:id="91"/>
-    <w:bookmarkStart w:id="93" w:name="ref-belmecheri_precipitation_2021"/>
+    <w:bookmarkEnd w:id="90"/>
+    <w:bookmarkStart w:id="92" w:name="ref-belmecheri_precipitation_2021"/>
     <w:p>
       <w:pPr>
         <w:pStyle w:val="Bibliography"/>
@@ -13411,7 +13372,7 @@
       <w:r>
         <w:t xml:space="preserve"> </w:t>
       </w:r>
-      <w:hyperlink r:id="rId92">
+      <w:hyperlink r:id="rId91">
         <w:r>
           <w:rPr>
             <w:rStyle w:val="Hyperlink"/>
@@ -13420,8 +13381,8 @@
         </w:r>
       </w:hyperlink>
     </w:p>
-    <w:bookmarkEnd w:id="93"/>
-    <w:bookmarkStart w:id="95" w:name="ref-bennett_larger_2015"/>
+    <w:bookmarkEnd w:id="92"/>
+    <w:bookmarkStart w:id="94" w:name="ref-bennett_larger_2015"/>
     <w:p>
       <w:pPr>
         <w:pStyle w:val="Bibliography"/>
@@ -13458,7 +13419,7 @@
       <w:r>
         <w:t xml:space="preserve"> </w:t>
       </w:r>
-      <w:hyperlink r:id="rId94">
+      <w:hyperlink r:id="rId93">
         <w:r>
           <w:rPr>
             <w:rStyle w:val="Hyperlink"/>
@@ -13467,8 +13428,8 @@
         </w:r>
       </w:hyperlink>
     </w:p>
-    <w:bookmarkEnd w:id="95"/>
-    <w:bookmarkStart w:id="97" w:name="ref-biondi_theorydriven_2008"/>
+    <w:bookmarkEnd w:id="94"/>
+    <w:bookmarkStart w:id="96" w:name="ref-biondi_theorydriven_2008"/>
     <w:p>
       <w:pPr>
         <w:pStyle w:val="Bibliography"/>
@@ -13571,7 +13532,7 @@
       <w:r>
         <w:t xml:space="preserve"> </w:t>
       </w:r>
-      <w:hyperlink r:id="rId96">
+      <w:hyperlink r:id="rId95">
         <w:r>
           <w:rPr>
             <w:rStyle w:val="Hyperlink"/>
@@ -13580,8 +13541,8 @@
         </w:r>
       </w:hyperlink>
     </w:p>
-    <w:bookmarkEnd w:id="97"/>
-    <w:bookmarkStart w:id="99" w:name="ref-birch_birch_2020b"/>
+    <w:bookmarkEnd w:id="96"/>
+    <w:bookmarkStart w:id="98" w:name="ref-birch_birch_2020b"/>
     <w:p>
       <w:pPr>
         <w:pStyle w:val="Bibliography"/>
@@ -13635,7 +13596,7 @@
       <w:r>
         <w:t xml:space="preserve">. https://doi.org/</w:t>
       </w:r>
-      <w:hyperlink r:id="rId98">
+      <w:hyperlink r:id="rId97">
         <w:r>
           <w:rPr>
             <w:rStyle w:val="Hyperlink"/>
@@ -13644,8 +13605,8 @@
         </w:r>
       </w:hyperlink>
     </w:p>
-    <w:bookmarkEnd w:id="99"/>
-    <w:bookmarkStart w:id="101" w:name="ref-birch_birch_2020c"/>
+    <w:bookmarkEnd w:id="98"/>
+    <w:bookmarkStart w:id="100" w:name="ref-birch_birch_2020c"/>
     <w:p>
       <w:pPr>
         <w:pStyle w:val="Bibliography"/>
@@ -13699,7 +13660,7 @@
       <w:r>
         <w:t xml:space="preserve">. https://doi.org/</w:t>
       </w:r>
-      <w:hyperlink r:id="rId100">
+      <w:hyperlink r:id="rId99">
         <w:r>
           <w:rPr>
             <w:rStyle w:val="Hyperlink"/>
@@ -13708,8 +13669,8 @@
         </w:r>
       </w:hyperlink>
     </w:p>
-    <w:bookmarkEnd w:id="101"/>
-    <w:bookmarkStart w:id="103" w:name="ref-birch_birch_2020"/>
+    <w:bookmarkEnd w:id="100"/>
+    <w:bookmarkStart w:id="102" w:name="ref-birch_birch_2020"/>
     <w:p>
       <w:pPr>
         <w:pStyle w:val="Bibliography"/>
@@ -13763,7 +13724,7 @@
       <w:r>
         <w:t xml:space="preserve">. https://doi.org/</w:t>
       </w:r>
-      <w:hyperlink r:id="rId102">
+      <w:hyperlink r:id="rId101">
         <w:r>
           <w:rPr>
             <w:rStyle w:val="Hyperlink"/>
@@ -13772,8 +13733,8 @@
         </w:r>
       </w:hyperlink>
     </w:p>
-    <w:bookmarkEnd w:id="103"/>
-    <w:bookmarkStart w:id="105" w:name="ref-bourg_initial_2013"/>
+    <w:bookmarkEnd w:id="102"/>
+    <w:bookmarkStart w:id="104" w:name="ref-bourg_initial_2013"/>
     <w:p>
       <w:pPr>
         <w:pStyle w:val="Bibliography"/>
@@ -13838,7 +13799,7 @@
       <w:r>
         <w:t xml:space="preserve"> </w:t>
       </w:r>
-      <w:hyperlink r:id="rId104">
+      <w:hyperlink r:id="rId103">
         <w:r>
           <w:rPr>
             <w:rStyle w:val="Hyperlink"/>
@@ -13847,8 +13808,8 @@
         </w:r>
       </w:hyperlink>
     </w:p>
-    <w:bookmarkEnd w:id="105"/>
-    <w:bookmarkStart w:id="107" w:name="ref-bowman_detecting_2013"/>
+    <w:bookmarkEnd w:id="104"/>
+    <w:bookmarkStart w:id="106" w:name="ref-bowman_detecting_2013"/>
     <w:p>
       <w:pPr>
         <w:pStyle w:val="Bibliography"/>
@@ -13885,7 +13846,7 @@
       <w:r>
         <w:t xml:space="preserve"> </w:t>
       </w:r>
-      <w:hyperlink r:id="rId106">
+      <w:hyperlink r:id="rId105">
         <w:r>
           <w:rPr>
             <w:rStyle w:val="Hyperlink"/>
@@ -13894,8 +13855,8 @@
         </w:r>
       </w:hyperlink>
     </w:p>
-    <w:bookmarkEnd w:id="107"/>
-    <w:bookmarkStart w:id="109" w:name="ref-braker_measuring_2002"/>
+    <w:bookmarkEnd w:id="106"/>
+    <w:bookmarkStart w:id="108" w:name="ref-braker_measuring_2002"/>
     <w:p>
       <w:pPr>
         <w:pStyle w:val="Bibliography"/>
@@ -13941,7 +13902,7 @@
       <w:r>
         <w:t xml:space="preserve"> </w:t>
       </w:r>
-      <w:hyperlink r:id="rId108">
+      <w:hyperlink r:id="rId107">
         <w:r>
           <w:rPr>
             <w:rStyle w:val="Hyperlink"/>
@@ -13950,8 +13911,8 @@
         </w:r>
       </w:hyperlink>
     </w:p>
-    <w:bookmarkEnd w:id="109"/>
-    <w:bookmarkStart w:id="111" w:name="ref-brienen_detecting_2012"/>
+    <w:bookmarkEnd w:id="108"/>
+    <w:bookmarkStart w:id="110" w:name="ref-brienen_detecting_2012"/>
     <w:p>
       <w:pPr>
         <w:pStyle w:val="Bibliography"/>
@@ -14021,7 +13982,7 @@
       <w:r>
         <w:t xml:space="preserve"> </w:t>
       </w:r>
-      <w:hyperlink r:id="rId110">
+      <w:hyperlink r:id="rId109">
         <w:r>
           <w:rPr>
             <w:rStyle w:val="Hyperlink"/>
@@ -14030,8 +13991,8 @@
         </w:r>
       </w:hyperlink>
     </w:p>
-    <w:bookmarkEnd w:id="111"/>
-    <w:bookmarkStart w:id="113" w:name="ref-brienen_tree_2017"/>
+    <w:bookmarkEnd w:id="110"/>
+    <w:bookmarkStart w:id="112" w:name="ref-brienen_tree_2017"/>
     <w:p>
       <w:pPr>
         <w:pStyle w:val="Bibliography"/>
@@ -14068,7 +14029,7 @@
       <w:r>
         <w:t xml:space="preserve"> </w:t>
       </w:r>
-      <w:hyperlink r:id="rId112">
+      <w:hyperlink r:id="rId111">
         <w:r>
           <w:rPr>
             <w:rStyle w:val="Hyperlink"/>
@@ -14077,8 +14038,8 @@
         </w:r>
       </w:hyperlink>
     </w:p>
-    <w:bookmarkEnd w:id="113"/>
-    <w:bookmarkStart w:id="115" w:name="ref-bumann_assessing_2019"/>
+    <w:bookmarkEnd w:id="112"/>
+    <w:bookmarkStart w:id="114" w:name="ref-bumann_assessing_2019"/>
     <w:p>
       <w:pPr>
         <w:pStyle w:val="Bibliography"/>
@@ -14183,7 +14144,7 @@
       <w:r>
         <w:t xml:space="preserve"> </w:t>
       </w:r>
-      <w:hyperlink r:id="rId114">
+      <w:hyperlink r:id="rId113">
         <w:r>
           <w:rPr>
             <w:rStyle w:val="Hyperlink"/>
@@ -14192,8 +14153,8 @@
         </w:r>
       </w:hyperlink>
     </w:p>
-    <w:bookmarkEnd w:id="115"/>
-    <w:bookmarkStart w:id="117" w:name="ref-buntgen_2500_2011"/>
+    <w:bookmarkEnd w:id="114"/>
+    <w:bookmarkStart w:id="116" w:name="ref-buntgen_2500_2011"/>
     <w:p>
       <w:pPr>
         <w:pStyle w:val="Bibliography"/>
@@ -14263,7 +14224,7 @@
       <w:r>
         <w:t xml:space="preserve"> </w:t>
       </w:r>
-      <w:hyperlink r:id="rId116">
+      <w:hyperlink r:id="rId115">
         <w:r>
           <w:rPr>
             <w:rStyle w:val="Hyperlink"/>
@@ -14272,8 +14233,8 @@
         </w:r>
       </w:hyperlink>
     </w:p>
-    <w:bookmarkEnd w:id="117"/>
-    <w:bookmarkStart w:id="119" w:name="ref-cailleret_synthesis_2017"/>
+    <w:bookmarkEnd w:id="116"/>
+    <w:bookmarkStart w:id="118" w:name="ref-cailleret_synthesis_2017"/>
     <w:p>
       <w:pPr>
         <w:pStyle w:val="Bibliography"/>
@@ -14310,7 +14271,7 @@
       <w:r>
         <w:t xml:space="preserve"> </w:t>
       </w:r>
-      <w:hyperlink r:id="rId118">
+      <w:hyperlink r:id="rId117">
         <w:r>
           <w:rPr>
             <w:rStyle w:val="Hyperlink"/>
@@ -14319,8 +14280,8 @@
         </w:r>
       </w:hyperlink>
     </w:p>
-    <w:bookmarkEnd w:id="119"/>
-    <w:bookmarkStart w:id="121" w:name="ref-cherubini_potential_1998"/>
+    <w:bookmarkEnd w:id="118"/>
+    <w:bookmarkStart w:id="120" w:name="ref-cherubini_potential_1998"/>
     <w:p>
       <w:pPr>
         <w:pStyle w:val="Bibliography"/>
@@ -14378,7 +14339,7 @@
       <w:r>
         <w:t xml:space="preserve"> </w:t>
       </w:r>
-      <w:hyperlink r:id="rId120">
+      <w:hyperlink r:id="rId119">
         <w:r>
           <w:rPr>
             <w:rStyle w:val="Hyperlink"/>
@@ -14387,13 +14348,60 @@
         </w:r>
       </w:hyperlink>
     </w:p>
-    <w:bookmarkEnd w:id="121"/>
-    <w:bookmarkStart w:id="123" w:name="ref-cook_calculating_1997"/>
+    <w:bookmarkEnd w:id="120"/>
+    <w:bookmarkStart w:id="122" w:name="ref-collalti_forest_2020"/>
     <w:p>
       <w:pPr>
         <w:pStyle w:val="Bibliography"/>
       </w:pPr>
       <w:r>
+        <w:t xml:space="preserve">Collalti, A., Ibrom, A., Stockmarr, A., Cescatti, A., Alkama, R., Fernández-Martínez, M., Matteucci, G., Sitch, S., Friedlingstein, P., Ciais, P., Goll, D. S., Nabel, J. E. M. S., Pongratz, J., Arneth, A., Haverd, V., &amp; Prentice, I. C. (2020). Forest production efficiency increases with growth temperature.</w:t>
+      </w:r>
+      <w:r>
+        <w:t xml:space="preserve"> </w:t>
+      </w:r>
+      <w:r>
+        <w:rPr>
+          <w:iCs/>
+          <w:i/>
+        </w:rPr>
+        <w:t xml:space="preserve">Nature Communications</w:t>
+      </w:r>
+      <w:r>
+        <w:t xml:space="preserve">,</w:t>
+      </w:r>
+      <w:r>
+        <w:t xml:space="preserve"> </w:t>
+      </w:r>
+      <w:r>
+        <w:rPr>
+          <w:iCs/>
+          <w:i/>
+        </w:rPr>
+        <w:t xml:space="preserve">11</w:t>
+      </w:r>
+      <w:r>
+        <w:t xml:space="preserve">(1), 5322.</w:t>
+      </w:r>
+      <w:r>
+        <w:t xml:space="preserve"> </w:t>
+      </w:r>
+      <w:hyperlink r:id="rId121">
+        <w:r>
+          <w:rPr>
+            <w:rStyle w:val="Hyperlink"/>
+          </w:rPr>
+          <w:t xml:space="preserve">https://doi.org/10.1038/s41467-020-19187-w</w:t>
+        </w:r>
+      </w:hyperlink>
+    </w:p>
+    <w:bookmarkEnd w:id="122"/>
+    <w:bookmarkStart w:id="124" w:name="ref-cook_calculating_1997"/>
+    <w:p>
+      <w:pPr>
+        <w:pStyle w:val="Bibliography"/>
+      </w:pPr>
+      <w:r>
         <w:t xml:space="preserve">Cook, E. R., &amp; Peters, K. (1997). Calculating unbiased tree-ring indices for the study of climatic and environmental change.</w:t>
       </w:r>
       <w:r>
@@ -14425,7 +14433,7 @@
       <w:r>
         <w:t xml:space="preserve"> </w:t>
       </w:r>
-      <w:hyperlink r:id="rId122">
+      <w:hyperlink r:id="rId123">
         <w:r>
           <w:rPr>
             <w:rStyle w:val="Hyperlink"/>
@@ -14434,8 +14442,8 @@
         </w:r>
       </w:hyperlink>
     </w:p>
-    <w:bookmarkEnd w:id="123"/>
-    <w:bookmarkStart w:id="125" w:name="ref-davies_forestgeo_2021"/>
+    <w:bookmarkEnd w:id="124"/>
+    <w:bookmarkStart w:id="126" w:name="ref-davies_forestgeo_2021"/>
     <w:p>
       <w:pPr>
         <w:pStyle w:val="Bibliography"/>
@@ -14493,7 +14501,7 @@
       <w:r>
         <w:t xml:space="preserve"> </w:t>
       </w:r>
-      <w:hyperlink r:id="rId124">
+      <w:hyperlink r:id="rId125">
         <w:r>
           <w:rPr>
             <w:rStyle w:val="Hyperlink"/>
@@ -14502,8 +14510,8 @@
         </w:r>
       </w:hyperlink>
     </w:p>
-    <w:bookmarkEnd w:id="125"/>
-    <w:bookmarkStart w:id="127" w:name="ref-davis_forest_2009"/>
+    <w:bookmarkEnd w:id="126"/>
+    <w:bookmarkStart w:id="128" w:name="ref-davis_forest_2009"/>
     <w:p>
       <w:pPr>
         <w:pStyle w:val="Bibliography"/>
@@ -14540,7 +14548,7 @@
       <w:r>
         <w:t xml:space="preserve"> </w:t>
       </w:r>
-      <w:hyperlink r:id="rId126">
+      <w:hyperlink r:id="rId127">
         <w:r>
           <w:rPr>
             <w:rStyle w:val="Hyperlink"/>
@@ -14549,8 +14557,8 @@
         </w:r>
       </w:hyperlink>
     </w:p>
-    <w:bookmarkEnd w:id="127"/>
-    <w:bookmarkStart w:id="129" w:name="ref-dearborn_permafrost_2020"/>
+    <w:bookmarkEnd w:id="128"/>
+    <w:bookmarkStart w:id="130" w:name="ref-dearborn_permafrost_2020"/>
     <w:p>
       <w:pPr>
         <w:pStyle w:val="Bibliography"/>
@@ -14574,7 +14582,7 @@
       <w:r>
         <w:t xml:space="preserve"> </w:t>
       </w:r>
-      <w:hyperlink r:id="rId128">
+      <w:hyperlink r:id="rId129">
         <w:r>
           <w:rPr>
             <w:rStyle w:val="Hyperlink"/>
@@ -14583,13 +14591,49 @@
         </w:r>
       </w:hyperlink>
     </w:p>
-    <w:bookmarkEnd w:id="129"/>
-    <w:bookmarkStart w:id="131" w:name="ref-desoto_low_2020"/>
+    <w:bookmarkEnd w:id="130"/>
+    <w:bookmarkStart w:id="131" w:name="ref-delucia_forest_2007"/>
     <w:p>
       <w:pPr>
         <w:pStyle w:val="Bibliography"/>
       </w:pPr>
       <w:r>
+        <w:t xml:space="preserve">DeLucia, E. H., Drake, J., Thomas, R. B., &amp; Gonzalez-Meler, M. A. (2007). Forest carbon use efficiency: Is respiration a constant fraction of gross primary production?</w:t>
+      </w:r>
+      <w:r>
+        <w:t xml:space="preserve"> </w:t>
+      </w:r>
+      <w:r>
+        <w:rPr>
+          <w:iCs/>
+          <w:i/>
+        </w:rPr>
+        <w:t xml:space="preserve">Global Change Biology</w:t>
+      </w:r>
+      <w:r>
+        <w:t xml:space="preserve">,</w:t>
+      </w:r>
+      <w:r>
+        <w:t xml:space="preserve"> </w:t>
+      </w:r>
+      <w:r>
+        <w:rPr>
+          <w:iCs/>
+          <w:i/>
+        </w:rPr>
+        <w:t xml:space="preserve">13</w:t>
+      </w:r>
+      <w:r>
+        <w:t xml:space="preserve">, 1157–1167.</w:t>
+      </w:r>
+    </w:p>
+    <w:bookmarkEnd w:id="131"/>
+    <w:bookmarkStart w:id="133" w:name="ref-desoto_low_2020"/>
+    <w:p>
+      <w:pPr>
+        <w:pStyle w:val="Bibliography"/>
+      </w:pPr>
+      <w:r>
         <w:t xml:space="preserve">DeSoto, L., Cailleret, M., Sterck, F., Jansen, S., Kramer, K., Robert, E. M. R., Aakala, T., Amoroso, M. M., Bigler, C., Camarero, J. J., Čufar, K., Gea-Izquierdo, G., Gillner, S., Haavik, L. J., Hereş, A.-M., Kane, J. M., Kharuk, V. I., Kitzberger, T., Klein, T., … Martínez-Vilalta, J. (2020). Low growth resilience to drought is related to future mortality risk in trees.</w:t>
       </w:r>
       <w:r>
@@ -14621,7 +14665,7 @@
       <w:r>
         <w:t xml:space="preserve"> </w:t>
       </w:r>
-      <w:hyperlink r:id="rId130">
+      <w:hyperlink r:id="rId132">
         <w:r>
           <w:rPr>
             <w:rStyle w:val="Hyperlink"/>
@@ -14630,8 +14674,8 @@
         </w:r>
       </w:hyperlink>
     </w:p>
-    <w:bookmarkEnd w:id="131"/>
-    <w:bookmarkStart w:id="133" w:name="ref-dye_comparing_2016"/>
+    <w:bookmarkEnd w:id="133"/>
+    <w:bookmarkStart w:id="135" w:name="ref-dye_comparing_2016"/>
     <w:p>
       <w:pPr>
         <w:pStyle w:val="Bibliography"/>
@@ -14683,7 +14727,7 @@
       <w:r>
         <w:t xml:space="preserve"> </w:t>
       </w:r>
-      <w:hyperlink r:id="rId132">
+      <w:hyperlink r:id="rId134">
         <w:r>
           <w:rPr>
             <w:rStyle w:val="Hyperlink"/>
@@ -14692,8 +14736,8 @@
         </w:r>
       </w:hyperlink>
     </w:p>
-    <w:bookmarkEnd w:id="133"/>
-    <w:bookmarkStart w:id="135" w:name="ref-elling_dendroecological_2009"/>
+    <w:bookmarkEnd w:id="135"/>
+    <w:bookmarkStart w:id="137" w:name="ref-elling_dendroecological_2009"/>
     <w:p>
       <w:pPr>
         <w:pStyle w:val="Bibliography"/>
@@ -14757,7 +14801,7 @@
       <w:r>
         <w:t xml:space="preserve"> </w:t>
       </w:r>
-      <w:hyperlink r:id="rId134">
+      <w:hyperlink r:id="rId136">
         <w:r>
           <w:rPr>
             <w:rStyle w:val="Hyperlink"/>
@@ -14766,8 +14810,8 @@
         </w:r>
       </w:hyperlink>
     </w:p>
-    <w:bookmarkEnd w:id="135"/>
-    <w:bookmarkStart w:id="137" w:name="ref-enquist_global_2002"/>
+    <w:bookmarkEnd w:id="137"/>
+    <w:bookmarkStart w:id="139" w:name="ref-enquist_global_2002"/>
     <w:p>
       <w:pPr>
         <w:pStyle w:val="Bibliography"/>
@@ -14849,7 +14893,7 @@
       <w:r>
         <w:t xml:space="preserve"> </w:t>
       </w:r>
-      <w:hyperlink r:id="rId136">
+      <w:hyperlink r:id="rId138">
         <w:r>
           <w:rPr>
             <w:rStyle w:val="Hyperlink"/>
@@ -14858,8 +14902,8 @@
         </w:r>
       </w:hyperlink>
     </w:p>
-    <w:bookmarkEnd w:id="137"/>
-    <w:bookmarkStart w:id="139" w:name="ref-evans_fusing_2017"/>
+    <w:bookmarkEnd w:id="139"/>
+    <w:bookmarkStart w:id="141" w:name="ref-evans_fusing_2017"/>
     <w:p>
       <w:pPr>
         <w:pStyle w:val="Bibliography"/>
@@ -14896,7 +14940,7 @@
       <w:r>
         <w:t xml:space="preserve"> </w:t>
       </w:r>
-      <w:hyperlink r:id="rId138">
+      <w:hyperlink r:id="rId140">
         <w:r>
           <w:rPr>
             <w:rStyle w:val="Hyperlink"/>
@@ -14905,8 +14949,8 @@
         </w:r>
       </w:hyperlink>
     </w:p>
-    <w:bookmarkEnd w:id="139"/>
-    <w:bookmarkStart w:id="141" w:name="ref-finzi_carbon_2020"/>
+    <w:bookmarkEnd w:id="141"/>
+    <w:bookmarkStart w:id="143" w:name="ref-finzi_carbon_2020"/>
     <w:p>
       <w:pPr>
         <w:pStyle w:val="Bibliography"/>
@@ -14961,7 +15005,7 @@
       <w:r>
         <w:t xml:space="preserve"> </w:t>
       </w:r>
-      <w:hyperlink r:id="rId140">
+      <w:hyperlink r:id="rId142">
         <w:r>
           <w:rPr>
             <w:rStyle w:val="Hyperlink"/>
@@ -14970,8 +15014,8 @@
         </w:r>
       </w:hyperlink>
     </w:p>
-    <w:bookmarkEnd w:id="141"/>
-    <w:bookmarkStart w:id="143" w:name="ref-forrester_does_2021"/>
+    <w:bookmarkEnd w:id="143"/>
+    <w:bookmarkStart w:id="145" w:name="ref-forrester_does_2021"/>
     <w:p>
       <w:pPr>
         <w:pStyle w:val="Bibliography"/>
@@ -15008,7 +15052,7 @@
       <w:r>
         <w:t xml:space="preserve"> </w:t>
       </w:r>
-      <w:hyperlink r:id="rId142">
+      <w:hyperlink r:id="rId144">
         <w:r>
           <w:rPr>
             <w:rStyle w:val="Hyperlink"/>
@@ -15017,8 +15061,8 @@
         </w:r>
       </w:hyperlink>
     </w:p>
-    <w:bookmarkEnd w:id="143"/>
-    <w:bookmarkStart w:id="145" w:name="ref-foster_predicting_2016"/>
+    <w:bookmarkEnd w:id="145"/>
+    <w:bookmarkStart w:id="147" w:name="ref-foster_predicting_2016"/>
     <w:p>
       <w:pPr>
         <w:pStyle w:val="Bibliography"/>
@@ -15070,7 +15114,7 @@
       <w:r>
         <w:t xml:space="preserve"> </w:t>
       </w:r>
-      <w:hyperlink r:id="rId144">
+      <w:hyperlink r:id="rId146">
         <w:r>
           <w:rPr>
             <w:rStyle w:val="Hyperlink"/>
@@ -15079,8 +15123,8 @@
         </w:r>
       </w:hyperlink>
     </w:p>
-    <w:bookmarkEnd w:id="145"/>
-    <w:bookmarkStart w:id="146" w:name="ref-fritts_tree_1976"/>
+    <w:bookmarkEnd w:id="147"/>
+    <w:bookmarkStart w:id="148" w:name="ref-fritts_tree_1976"/>
     <w:p>
       <w:pPr>
         <w:pStyle w:val="Bibliography"/>
@@ -15111,8 +15155,8 @@
         <w:t xml:space="preserve">.</w:t>
       </w:r>
     </w:p>
-    <w:bookmarkEnd w:id="146"/>
-    <w:bookmarkStart w:id="148" w:name="ref-fritts_dendroecology_1989"/>
+    <w:bookmarkEnd w:id="148"/>
+    <w:bookmarkStart w:id="150" w:name="ref-fritts_dendroecology_1989"/>
     <w:p>
       <w:pPr>
         <w:pStyle w:val="Bibliography"/>
@@ -15207,7 +15251,7 @@
       <w:r>
         <w:t xml:space="preserve"> </w:t>
       </w:r>
-      <w:hyperlink r:id="rId147">
+      <w:hyperlink r:id="rId149">
         <w:r>
           <w:rPr>
             <w:rStyle w:val="Hyperlink"/>
@@ -15216,8 +15260,8 @@
         </w:r>
       </w:hyperlink>
     </w:p>
-    <w:bookmarkEnd w:id="148"/>
-    <w:bookmarkStart w:id="150" w:name="ref-furniss_reconciling_2017"/>
+    <w:bookmarkEnd w:id="150"/>
+    <w:bookmarkStart w:id="152" w:name="ref-furniss_reconciling_2017"/>
     <w:p>
       <w:pPr>
         <w:pStyle w:val="Bibliography"/>
@@ -15254,7 +15298,7 @@
       <w:r>
         <w:t xml:space="preserve"> </w:t>
       </w:r>
-      <w:hyperlink r:id="rId149">
+      <w:hyperlink r:id="rId151">
         <w:r>
           <w:rPr>
             <w:rStyle w:val="Hyperlink"/>
@@ -15263,8 +15307,8 @@
         </w:r>
       </w:hyperlink>
     </w:p>
-    <w:bookmarkEnd w:id="150"/>
-    <w:bookmarkStart w:id="152" w:name="ref-germain_climate_2020"/>
+    <w:bookmarkEnd w:id="152"/>
+    <w:bookmarkStart w:id="154" w:name="ref-germain_climate_2020"/>
     <w:p>
       <w:pPr>
         <w:pStyle w:val="Bibliography"/>
@@ -15301,7 +15345,7 @@
       <w:r>
         <w:t xml:space="preserve"> </w:t>
       </w:r>
-      <w:hyperlink r:id="rId151">
+      <w:hyperlink r:id="rId153">
         <w:r>
           <w:rPr>
             <w:rStyle w:val="Hyperlink"/>
@@ -15310,8 +15354,8 @@
         </w:r>
       </w:hyperlink>
     </w:p>
-    <w:bookmarkEnd w:id="152"/>
-    <w:bookmarkStart w:id="154" w:name="ref-gillerot_tree_2020"/>
+    <w:bookmarkEnd w:id="154"/>
+    <w:bookmarkStart w:id="156" w:name="ref-gillerot_tree_2020"/>
     <w:p>
       <w:pPr>
         <w:pStyle w:val="Bibliography"/>
@@ -15389,7 +15433,7 @@
       <w:r>
         <w:t xml:space="preserve"> </w:t>
       </w:r>
-      <w:hyperlink r:id="rId153">
+      <w:hyperlink r:id="rId155">
         <w:r>
           <w:rPr>
             <w:rStyle w:val="Hyperlink"/>
@@ -15398,8 +15442,8 @@
         </w:r>
       </w:hyperlink>
     </w:p>
-    <w:bookmarkEnd w:id="154"/>
-    <w:bookmarkStart w:id="156" w:name="ref-girardin_no_2016"/>
+    <w:bookmarkEnd w:id="156"/>
+    <w:bookmarkStart w:id="158" w:name="ref-girardin_no_2016"/>
     <w:p>
       <w:pPr>
         <w:pStyle w:val="Bibliography"/>
@@ -15453,7 +15497,7 @@
       <w:r>
         <w:t xml:space="preserve"> </w:t>
       </w:r>
-      <w:hyperlink r:id="rId155">
+      <w:hyperlink r:id="rId157">
         <w:r>
           <w:rPr>
             <w:rStyle w:val="Hyperlink"/>
@@ -15462,8 +15506,8 @@
         </w:r>
       </w:hyperlink>
     </w:p>
-    <w:bookmarkEnd w:id="156"/>
-    <w:bookmarkStart w:id="157" w:name="ref-goulden_patterns_2011"/>
+    <w:bookmarkEnd w:id="158"/>
+    <w:bookmarkStart w:id="159" w:name="ref-goulden_patterns_2011"/>
     <w:p>
       <w:pPr>
         <w:pStyle w:val="Bibliography"/>
@@ -15528,8 +15572,8 @@
         <w:t xml:space="preserve">(2), 855–871.</w:t>
       </w:r>
     </w:p>
-    <w:bookmarkEnd w:id="157"/>
-    <w:bookmarkStart w:id="159" w:name="ref-graumlich_longterm_1989"/>
+    <w:bookmarkEnd w:id="159"/>
+    <w:bookmarkStart w:id="161" w:name="ref-graumlich_longterm_1989"/>
     <w:p>
       <w:pPr>
         <w:pStyle w:val="Bibliography"/>
@@ -15602,7 +15646,7 @@
       <w:r>
         <w:t xml:space="preserve"> </w:t>
       </w:r>
-      <w:hyperlink r:id="rId158">
+      <w:hyperlink r:id="rId160">
         <w:r>
           <w:rPr>
             <w:rStyle w:val="Hyperlink"/>
@@ -15611,8 +15655,8 @@
         </w:r>
       </w:hyperlink>
     </w:p>
-    <w:bookmarkEnd w:id="159"/>
-    <w:bookmarkStart w:id="161" w:name="ref-groenendijk_no_2015"/>
+    <w:bookmarkEnd w:id="161"/>
+    <w:bookmarkStart w:id="163" w:name="ref-groenendijk_no_2015"/>
     <w:p>
       <w:pPr>
         <w:pStyle w:val="Bibliography"/>
@@ -15649,7 +15693,7 @@
       <w:r>
         <w:t xml:space="preserve"> </w:t>
       </w:r>
-      <w:hyperlink r:id="rId160">
+      <w:hyperlink r:id="rId162">
         <w:r>
           <w:rPr>
             <w:rStyle w:val="Hyperlink"/>
@@ -15658,8 +15702,8 @@
         </w:r>
       </w:hyperlink>
     </w:p>
-    <w:bookmarkEnd w:id="161"/>
-    <w:bookmarkStart w:id="163" w:name="ref-hacket-pain_consistent_2016"/>
+    <w:bookmarkEnd w:id="163"/>
+    <w:bookmarkStart w:id="165" w:name="ref-hacket-pain_consistent_2016"/>
     <w:p>
       <w:pPr>
         <w:pStyle w:val="Bibliography"/>
@@ -15708,7 +15752,7 @@
       <w:r>
         <w:t xml:space="preserve"> </w:t>
       </w:r>
-      <w:hyperlink r:id="rId162">
+      <w:hyperlink r:id="rId164">
         <w:r>
           <w:rPr>
             <w:rStyle w:val="Hyperlink"/>
@@ -15717,8 +15761,8 @@
         </w:r>
       </w:hyperlink>
     </w:p>
-    <w:bookmarkEnd w:id="163"/>
-    <w:bookmarkStart w:id="165" w:name="ref-hararuk_tree_2019"/>
+    <w:bookmarkEnd w:id="165"/>
+    <w:bookmarkStart w:id="167" w:name="ref-hararuk_tree_2019"/>
     <w:p>
       <w:pPr>
         <w:pStyle w:val="Bibliography"/>
@@ -15785,7 +15829,7 @@
       <w:r>
         <w:t xml:space="preserve"> </w:t>
       </w:r>
-      <w:hyperlink r:id="rId164">
+      <w:hyperlink r:id="rId166">
         <w:r>
           <w:rPr>
             <w:rStyle w:val="Hyperlink"/>
@@ -15794,8 +15838,8 @@
         </w:r>
       </w:hyperlink>
     </w:p>
-    <w:bookmarkEnd w:id="165"/>
-    <w:bookmarkStart w:id="167" w:name="ref-harris_updated_2014"/>
+    <w:bookmarkEnd w:id="167"/>
+    <w:bookmarkStart w:id="169" w:name="ref-harris_updated_2014"/>
     <w:p>
       <w:pPr>
         <w:pStyle w:val="Bibliography"/>
@@ -15850,7 +15894,7 @@
       <w:r>
         <w:t xml:space="preserve"> </w:t>
       </w:r>
-      <w:hyperlink r:id="rId166">
+      <w:hyperlink r:id="rId168">
         <w:r>
           <w:rPr>
             <w:rStyle w:val="Hyperlink"/>
@@ -15859,8 +15903,8 @@
         </w:r>
       </w:hyperlink>
     </w:p>
-    <w:bookmarkEnd w:id="167"/>
-    <w:bookmarkStart w:id="169" w:name="ref-harris_version_2020"/>
+    <w:bookmarkEnd w:id="169"/>
+    <w:bookmarkStart w:id="171" w:name="ref-harris_version_2020"/>
     <w:p>
       <w:pPr>
         <w:pStyle w:val="Bibliography"/>
@@ -15909,7 +15953,7 @@
       <w:r>
         <w:t xml:space="preserve"> </w:t>
       </w:r>
-      <w:hyperlink r:id="rId168">
+      <w:hyperlink r:id="rId170">
         <w:r>
           <w:rPr>
             <w:rStyle w:val="Hyperlink"/>
@@ -15918,8 +15962,8 @@
         </w:r>
       </w:hyperlink>
     </w:p>
-    <w:bookmarkEnd w:id="169"/>
-    <w:bookmarkStart w:id="171" w:name="ref-helcoski_growing_2019"/>
+    <w:bookmarkEnd w:id="171"/>
+    <w:bookmarkStart w:id="173" w:name="ref-helcoski_growing_2019"/>
     <w:p>
       <w:pPr>
         <w:pStyle w:val="Bibliography"/>
@@ -15956,7 +16000,7 @@
       <w:r>
         <w:t xml:space="preserve"> </w:t>
       </w:r>
-      <w:hyperlink r:id="rId170">
+      <w:hyperlink r:id="rId172">
         <w:r>
           <w:rPr>
             <w:rStyle w:val="Hyperlink"/>
@@ -15965,8 +16009,8 @@
         </w:r>
       </w:hyperlink>
     </w:p>
-    <w:bookmarkEnd w:id="171"/>
-    <w:bookmarkStart w:id="173" w:name="ref-hember_tree_2019"/>
+    <w:bookmarkEnd w:id="173"/>
+    <w:bookmarkStart w:id="175" w:name="ref-hember_tree_2019"/>
     <w:p>
       <w:pPr>
         <w:pStyle w:val="Bibliography"/>
@@ -16060,7 +16104,7 @@
       <w:r>
         <w:t xml:space="preserve"> </w:t>
       </w:r>
-      <w:hyperlink r:id="rId172">
+      <w:hyperlink r:id="rId174">
         <w:r>
           <w:rPr>
             <w:rStyle w:val="Hyperlink"/>
@@ -16069,8 +16113,8 @@
         </w:r>
       </w:hyperlink>
     </w:p>
-    <w:bookmarkEnd w:id="173"/>
-    <w:bookmarkStart w:id="175" w:name="ref-humphrey_soil_2021"/>
+    <w:bookmarkEnd w:id="175"/>
+    <w:bookmarkStart w:id="177" w:name="ref-humphrey_soil_2021"/>
     <w:p>
       <w:pPr>
         <w:pStyle w:val="Bibliography"/>
@@ -16110,7 +16154,7 @@
       <w:r>
         <w:t xml:space="preserve"> </w:t>
       </w:r>
-      <w:hyperlink r:id="rId174">
+      <w:hyperlink r:id="rId176">
         <w:r>
           <w:rPr>
             <w:rStyle w:val="Hyperlink"/>
@@ -16119,8 +16163,8 @@
         </w:r>
       </w:hyperlink>
     </w:p>
-    <w:bookmarkEnd w:id="175"/>
-    <w:bookmarkStart w:id="177" w:name="ref-kaspar_speciesspecific_2021"/>
+    <w:bookmarkEnd w:id="177"/>
+    <w:bookmarkStart w:id="179" w:name="ref-kaspar_speciesspecific_2021"/>
     <w:p>
       <w:pPr>
         <w:pStyle w:val="Bibliography"/>
@@ -16172,7 +16216,7 @@
       <w:r>
         <w:t xml:space="preserve"> </w:t>
       </w:r>
-      <w:hyperlink r:id="rId176">
+      <w:hyperlink r:id="rId178">
         <w:r>
           <w:rPr>
             <w:rStyle w:val="Hyperlink"/>
@@ -16181,8 +16225,8 @@
         </w:r>
       </w:hyperlink>
     </w:p>
-    <w:bookmarkEnd w:id="177"/>
-    <w:bookmarkStart w:id="179" w:name="ref-klesse_sampling_2018"/>
+    <w:bookmarkEnd w:id="179"/>
+    <w:bookmarkStart w:id="181" w:name="ref-klesse_sampling_2018"/>
     <w:p>
       <w:pPr>
         <w:pStyle w:val="Bibliography"/>
@@ -16228,7 +16272,7 @@
       <w:r>
         <w:t xml:space="preserve"> </w:t>
       </w:r>
-      <w:hyperlink r:id="rId178">
+      <w:hyperlink r:id="rId180">
         <w:r>
           <w:rPr>
             <w:rStyle w:val="Hyperlink"/>
@@ -16237,8 +16281,8 @@
         </w:r>
       </w:hyperlink>
     </w:p>
-    <w:bookmarkEnd w:id="179"/>
-    <w:bookmarkStart w:id="181" w:name="ref-klesse_amplifying_2020"/>
+    <w:bookmarkEnd w:id="181"/>
+    <w:bookmarkStart w:id="183" w:name="ref-klesse_amplifying_2020"/>
     <w:p>
       <w:pPr>
         <w:pStyle w:val="Bibliography"/>
@@ -16274,7 +16318,7 @@
       <w:r>
         <w:t xml:space="preserve"> </w:t>
       </w:r>
-      <w:hyperlink r:id="rId180">
+      <w:hyperlink r:id="rId182">
         <w:r>
           <w:rPr>
             <w:rStyle w:val="Hyperlink"/>
@@ -16283,8 +16327,8 @@
         </w:r>
       </w:hyperlink>
     </w:p>
-    <w:bookmarkEnd w:id="181"/>
-    <w:bookmarkStart w:id="183" w:name="ref-kumarathunge_acclimation_2019"/>
+    <w:bookmarkEnd w:id="183"/>
+    <w:bookmarkStart w:id="185" w:name="ref-kumarathunge_acclimation_2019"/>
     <w:p>
       <w:pPr>
         <w:pStyle w:val="Bibliography"/>
@@ -16321,7 +16365,7 @@
       <w:r>
         <w:t xml:space="preserve"> </w:t>
       </w:r>
-      <w:hyperlink r:id="rId182">
+      <w:hyperlink r:id="rId184">
         <w:r>
           <w:rPr>
             <w:rStyle w:val="Hyperlink"/>
@@ -16330,8 +16374,8 @@
         </w:r>
       </w:hyperlink>
     </w:p>
-    <w:bookmarkEnd w:id="183"/>
-    <w:bookmarkStart w:id="185" w:name="ref-levesque_water_2017"/>
+    <w:bookmarkEnd w:id="185"/>
+    <w:bookmarkStart w:id="187" w:name="ref-levesque_water_2017"/>
     <w:p>
       <w:pPr>
         <w:pStyle w:val="Bibliography"/>
@@ -16395,7 +16439,7 @@
       <w:r>
         <w:t xml:space="preserve"> </w:t>
       </w:r>
-      <w:hyperlink r:id="rId184">
+      <w:hyperlink r:id="rId186">
         <w:r>
           <w:rPr>
             <w:rStyle w:val="Hyperlink"/>
@@ -16404,8 +16448,8 @@
         </w:r>
       </w:hyperlink>
     </w:p>
-    <w:bookmarkEnd w:id="185"/>
-    <w:bookmarkStart w:id="187" w:name="ref-lorimer_methodology_1989"/>
+    <w:bookmarkEnd w:id="187"/>
+    <w:bookmarkStart w:id="189" w:name="ref-lorimer_methodology_1989"/>
     <w:p>
       <w:pPr>
         <w:pStyle w:val="Bibliography"/>
@@ -16429,7 +16473,7 @@
       <w:r>
         <w:t xml:space="preserve"> </w:t>
       </w:r>
-      <w:hyperlink r:id="rId186">
+      <w:hyperlink r:id="rId188">
         <w:r>
           <w:rPr>
             <w:rStyle w:val="Hyperlink"/>
@@ -16438,8 +16482,8 @@
         </w:r>
       </w:hyperlink>
     </w:p>
-    <w:bookmarkEnd w:id="187"/>
-    <w:bookmarkStart w:id="189" w:name="ref-lorimer_estimating_1988"/>
+    <w:bookmarkEnd w:id="189"/>
+    <w:bookmarkStart w:id="191" w:name="ref-lorimer_estimating_1988"/>
     <w:p>
       <w:pPr>
         <w:pStyle w:val="Bibliography"/>
@@ -16497,7 +16541,7 @@
       <w:r>
         <w:t xml:space="preserve"> </w:t>
       </w:r>
-      <w:hyperlink r:id="rId188">
+      <w:hyperlink r:id="rId190">
         <w:r>
           <w:rPr>
             <w:rStyle w:val="Hyperlink"/>
@@ -16506,8 +16550,8 @@
         </w:r>
       </w:hyperlink>
     </w:p>
-    <w:bookmarkEnd w:id="189"/>
-    <w:bookmarkStart w:id="191" w:name="ref-lopez_systemic_2021"/>
+    <w:bookmarkEnd w:id="191"/>
+    <w:bookmarkStart w:id="193" w:name="ref-lopez_systemic_2021"/>
     <w:p>
       <w:pPr>
         <w:pStyle w:val="Bibliography"/>
@@ -16544,7 +16588,7 @@
       <w:r>
         <w:t xml:space="preserve"> </w:t>
       </w:r>
-      <w:hyperlink r:id="rId190">
+      <w:hyperlink r:id="rId192">
         <w:r>
           <w:rPr>
             <w:rStyle w:val="Hyperlink"/>
@@ -16553,8 +16597,8 @@
         </w:r>
       </w:hyperlink>
     </w:p>
-    <w:bookmarkEnd w:id="191"/>
-    <w:bookmarkStart w:id="193" w:name="ref-lutz_twentiethcentury_2009"/>
+    <w:bookmarkEnd w:id="193"/>
+    <w:bookmarkStart w:id="195" w:name="ref-lutz_twentiethcentury_2009"/>
     <w:p>
       <w:pPr>
         <w:pStyle w:val="Bibliography"/>
@@ -16621,7 +16665,7 @@
       <w:r>
         <w:t xml:space="preserve"> </w:t>
       </w:r>
-      <w:hyperlink r:id="rId192">
+      <w:hyperlink r:id="rId194">
         <w:r>
           <w:rPr>
             <w:rStyle w:val="Hyperlink"/>
@@ -16630,8 +16674,8 @@
         </w:r>
       </w:hyperlink>
     </w:p>
-    <w:bookmarkEnd w:id="193"/>
-    <w:bookmarkStart w:id="195" w:name="ref-mathias_disentangling_2018"/>
+    <w:bookmarkEnd w:id="195"/>
+    <w:bookmarkStart w:id="197" w:name="ref-mathias_disentangling_2018"/>
     <w:p>
       <w:pPr>
         <w:pStyle w:val="Bibliography"/>
@@ -16686,7 +16730,7 @@
       <w:r>
         <w:t xml:space="preserve"> </w:t>
       </w:r>
-      <w:hyperlink r:id="rId194">
+      <w:hyperlink r:id="rId196">
         <w:r>
           <w:rPr>
             <w:rStyle w:val="Hyperlink"/>
@@ -16695,8 +16739,8 @@
         </w:r>
       </w:hyperlink>
     </w:p>
-    <w:bookmarkEnd w:id="195"/>
-    <w:bookmarkStart w:id="197" w:name="ref-maxwell_higher_2019"/>
+    <w:bookmarkEnd w:id="197"/>
+    <w:bookmarkStart w:id="199" w:name="ref-maxwell_higher_2019"/>
     <w:p>
       <w:pPr>
         <w:pStyle w:val="Bibliography"/>
@@ -16790,7 +16834,7 @@
       <w:r>
         <w:t xml:space="preserve"> </w:t>
       </w:r>
-      <w:hyperlink r:id="rId196">
+      <w:hyperlink r:id="rId198">
         <w:r>
           <w:rPr>
             <w:rStyle w:val="Hyperlink"/>
@@ -16799,8 +16843,8 @@
         </w:r>
       </w:hyperlink>
     </w:p>
-    <w:bookmarkEnd w:id="197"/>
-    <w:bookmarkStart w:id="199" w:name="ref-maxwell_declining_2016"/>
+    <w:bookmarkEnd w:id="199"/>
+    <w:bookmarkStart w:id="201" w:name="ref-maxwell_declining_2016"/>
     <w:p>
       <w:pPr>
         <w:pStyle w:val="Bibliography"/>
@@ -16846,7 +16890,7 @@
       <w:r>
         <w:t xml:space="preserve"> </w:t>
       </w:r>
-      <w:hyperlink r:id="rId198">
+      <w:hyperlink r:id="rId200">
         <w:r>
           <w:rPr>
             <w:rStyle w:val="Hyperlink"/>
@@ -16855,8 +16899,8 @@
         </w:r>
       </w:hyperlink>
     </w:p>
-    <w:bookmarkEnd w:id="199"/>
-    <w:bookmarkStart w:id="201" w:name="ref-mcdowell_pervasive_2020"/>
+    <w:bookmarkEnd w:id="201"/>
+    <w:bookmarkStart w:id="203" w:name="ref-mcdowell_pervasive_2020"/>
     <w:p>
       <w:pPr>
         <w:pStyle w:val="Bibliography"/>
@@ -16893,7 +16937,7 @@
       <w:r>
         <w:t xml:space="preserve"> </w:t>
       </w:r>
-      <w:hyperlink r:id="rId200">
+      <w:hyperlink r:id="rId202">
         <w:r>
           <w:rPr>
             <w:rStyle w:val="Hyperlink"/>
@@ -16902,8 +16946,8 @@
         </w:r>
       </w:hyperlink>
     </w:p>
-    <w:bookmarkEnd w:id="201"/>
-    <w:bookmarkStart w:id="203" w:name="ref-mcgregor_tree_2020"/>
+    <w:bookmarkEnd w:id="203"/>
+    <w:bookmarkStart w:id="205" w:name="ref-mcgregor_tree_2020"/>
     <w:p>
       <w:pPr>
         <w:pStyle w:val="Bibliography"/>
@@ -16927,7 +16971,7 @@
       <w:r>
         <w:t xml:space="preserve"> </w:t>
       </w:r>
-      <w:hyperlink r:id="rId202">
+      <w:hyperlink r:id="rId204">
         <w:r>
           <w:rPr>
             <w:rStyle w:val="Hyperlink"/>
@@ -16936,8 +16980,8 @@
         </w:r>
       </w:hyperlink>
     </w:p>
-    <w:bookmarkEnd w:id="203"/>
-    <w:bookmarkStart w:id="205" w:name="ref-meakem_role_2018"/>
+    <w:bookmarkEnd w:id="205"/>
+    <w:bookmarkStart w:id="207" w:name="ref-meakem_role_2018"/>
     <w:p>
       <w:pPr>
         <w:pStyle w:val="Bibliography"/>
@@ -16974,7 +17018,7 @@
       <w:r>
         <w:t xml:space="preserve"> </w:t>
       </w:r>
-      <w:hyperlink r:id="rId204">
+      <w:hyperlink r:id="rId206">
         <w:r>
           <w:rPr>
             <w:rStyle w:val="Hyperlink"/>
@@ -16983,8 +17027,8 @@
         </w:r>
       </w:hyperlink>
     </w:p>
-    <w:bookmarkEnd w:id="205"/>
-    <w:bookmarkStart w:id="207" w:name="ref-meko_seascorr_2011"/>
+    <w:bookmarkEnd w:id="207"/>
+    <w:bookmarkStart w:id="209" w:name="ref-meko_seascorr_2011"/>
     <w:p>
       <w:pPr>
         <w:pStyle w:val="Bibliography"/>
@@ -17033,7 +17077,7 @@
       <w:r>
         <w:t xml:space="preserve"> </w:t>
       </w:r>
-      <w:hyperlink r:id="rId206">
+      <w:hyperlink r:id="rId208">
         <w:r>
           <w:rPr>
             <w:rStyle w:val="Hyperlink"/>
@@ -17042,8 +17086,8 @@
         </w:r>
       </w:hyperlink>
     </w:p>
-    <w:bookmarkEnd w:id="207"/>
-    <w:bookmarkStart w:id="208" w:name="ref-muller-landau_testing_2006"/>
+    <w:bookmarkEnd w:id="209"/>
+    <w:bookmarkStart w:id="210" w:name="ref-muller-landau_testing_2006"/>
     <w:p>
       <w:pPr>
         <w:pStyle w:val="Bibliography"/>
@@ -17078,8 +17122,8 @@
         <w:t xml:space="preserve">(5), 575–588.</w:t>
       </w:r>
     </w:p>
-    <w:bookmarkEnd w:id="208"/>
-    <w:bookmarkStart w:id="210" w:name="ref-naimi_where_2014"/>
+    <w:bookmarkEnd w:id="210"/>
+    <w:bookmarkStart w:id="212" w:name="ref-naimi_where_2014"/>
     <w:p>
       <w:pPr>
         <w:pStyle w:val="Bibliography"/>
@@ -17116,7 +17160,7 @@
       <w:r>
         <w:t xml:space="preserve"> </w:t>
       </w:r>
-      <w:hyperlink r:id="rId209">
+      <w:hyperlink r:id="rId211">
         <w:r>
           <w:rPr>
             <w:rStyle w:val="Hyperlink"/>
@@ -17125,8 +17169,8 @@
         </w:r>
       </w:hyperlink>
     </w:p>
-    <w:bookmarkEnd w:id="210"/>
-    <w:bookmarkStart w:id="212" w:name="ref-nehrbass-ahles_influence_2014"/>
+    <w:bookmarkEnd w:id="212"/>
+    <w:bookmarkStart w:id="214" w:name="ref-nehrbass-ahles_influence_2014"/>
     <w:p>
       <w:pPr>
         <w:pStyle w:val="Bibliography"/>
@@ -17163,7 +17207,7 @@
       <w:r>
         <w:t xml:space="preserve"> </w:t>
       </w:r>
-      <w:hyperlink r:id="rId211">
+      <w:hyperlink r:id="rId213">
         <w:r>
           <w:rPr>
             <w:rStyle w:val="Hyperlink"/>
@@ -17172,8 +17216,8 @@
         </w:r>
       </w:hyperlink>
     </w:p>
-    <w:bookmarkEnd w:id="212"/>
-    <w:bookmarkStart w:id="214" w:name="ref-niklas_plant_2004"/>
+    <w:bookmarkEnd w:id="214"/>
+    <w:bookmarkStart w:id="216" w:name="ref-niklas_plant_2004"/>
     <w:p>
       <w:pPr>
         <w:pStyle w:val="Bibliography"/>
@@ -17210,7 +17254,7 @@
       <w:r>
         <w:t xml:space="preserve"> </w:t>
       </w:r>
-      <w:hyperlink r:id="rId213">
+      <w:hyperlink r:id="rId215">
         <w:r>
           <w:rPr>
             <w:rStyle w:val="Hyperlink"/>
@@ -17219,8 +17263,8 @@
         </w:r>
       </w:hyperlink>
     </w:p>
-    <w:bookmarkEnd w:id="214"/>
-    <w:bookmarkStart w:id="216" w:name="ref-nock_long_2011"/>
+    <w:bookmarkEnd w:id="216"/>
+    <w:bookmarkStart w:id="218" w:name="ref-nock_long_2011"/>
     <w:p>
       <w:pPr>
         <w:pStyle w:val="Bibliography"/>
@@ -17266,7 +17310,7 @@
       <w:r>
         <w:t xml:space="preserve"> </w:t>
       </w:r>
-      <w:hyperlink r:id="rId215">
+      <w:hyperlink r:id="rId217">
         <w:r>
           <w:rPr>
             <w:rStyle w:val="Hyperlink"/>
@@ -17275,8 +17319,8 @@
         </w:r>
       </w:hyperlink>
     </w:p>
-    <w:bookmarkEnd w:id="216"/>
-    <w:bookmarkStart w:id="217" w:name="ref-oliver_forest_1990"/>
+    <w:bookmarkEnd w:id="218"/>
+    <w:bookmarkStart w:id="219" w:name="ref-oliver_forest_1990"/>
     <w:p>
       <w:pPr>
         <w:pStyle w:val="Bibliography"/>
@@ -17304,8 +17348,8 @@
         <w:t xml:space="preserve">McGraw-Hill Pub. Co.</w:t>
       </w:r>
     </w:p>
-    <w:bookmarkEnd w:id="217"/>
-    <w:bookmarkStart w:id="219" w:name="ref-peters_detecting_2015"/>
+    <w:bookmarkEnd w:id="219"/>
+    <w:bookmarkStart w:id="221" w:name="ref-peters_detecting_2015"/>
     <w:p>
       <w:pPr>
         <w:pStyle w:val="Bibliography"/>
@@ -17342,7 +17386,7 @@
       <w:r>
         <w:t xml:space="preserve"> </w:t>
       </w:r>
-      <w:hyperlink r:id="rId218">
+      <w:hyperlink r:id="rId220">
         <w:r>
           <w:rPr>
             <w:rStyle w:val="Hyperlink"/>
@@ -17351,8 +17395,8 @@
         </w:r>
       </w:hyperlink>
     </w:p>
-    <w:bookmarkEnd w:id="219"/>
-    <w:bookmarkStart w:id="220" w:name="ref-pinheiro_nlme_2021"/>
+    <w:bookmarkEnd w:id="221"/>
+    <w:bookmarkStart w:id="222" w:name="ref-pinheiro_nlme_2021"/>
     <w:p>
       <w:pPr>
         <w:pStyle w:val="Bibliography"/>
@@ -17416,8 +17460,8 @@
         <w:t xml:space="preserve">.</w:t>
       </w:r>
     </w:p>
-    <w:bookmarkEnd w:id="220"/>
-    <w:bookmarkStart w:id="221" w:name="ref-pregitzer_carbon_2004"/>
+    <w:bookmarkEnd w:id="222"/>
+    <w:bookmarkStart w:id="223" w:name="ref-pregitzer_carbon_2004"/>
     <w:p>
       <w:pPr>
         <w:pStyle w:val="Bibliography"/>
@@ -17452,8 +17496,8 @@
         <w:t xml:space="preserve">(12), 2052–2077.</w:t>
       </w:r>
     </w:p>
-    <w:bookmarkEnd w:id="221"/>
-    <w:bookmarkStart w:id="223" w:name="ref-pretzsch_drought_2018"/>
+    <w:bookmarkEnd w:id="223"/>
+    <w:bookmarkStart w:id="225" w:name="ref-pretzsch_drought_2018"/>
     <w:p>
       <w:pPr>
         <w:pStyle w:val="Bibliography"/>
@@ -17514,7 +17558,7 @@
       <w:r>
         <w:t xml:space="preserve"> </w:t>
       </w:r>
-      <w:hyperlink r:id="rId222">
+      <w:hyperlink r:id="rId224">
         <w:r>
           <w:rPr>
             <w:rStyle w:val="Hyperlink"/>
@@ -17523,8 +17567,8 @@
         </w:r>
       </w:hyperlink>
     </w:p>
-    <w:bookmarkEnd w:id="223"/>
-    <w:bookmarkStart w:id="225" w:name="ref-rayback_dendroecological_2020"/>
+    <w:bookmarkEnd w:id="225"/>
+    <w:bookmarkStart w:id="227" w:name="ref-rayback_dendroecological_2020"/>
     <w:p>
       <w:pPr>
         <w:pStyle w:val="Bibliography"/>
@@ -17582,7 +17626,7 @@
       <w:r>
         <w:t xml:space="preserve"> </w:t>
       </w:r>
-      <w:hyperlink r:id="rId224">
+      <w:hyperlink r:id="rId226">
         <w:r>
           <w:rPr>
             <w:rStyle w:val="Hyperlink"/>
@@ -17591,8 +17635,8 @@
         </w:r>
       </w:hyperlink>
     </w:p>
-    <w:bookmarkEnd w:id="225"/>
-    <w:bookmarkStart w:id="227" w:name="ref-rejou-mechain_biomass_2017"/>
+    <w:bookmarkEnd w:id="227"/>
+    <w:bookmarkStart w:id="229" w:name="ref-rejou-mechain_biomass_2017"/>
     <w:p>
       <w:pPr>
         <w:pStyle w:val="Bibliography"/>
@@ -17629,7 +17673,7 @@
       <w:r>
         <w:t xml:space="preserve"> </w:t>
       </w:r>
-      <w:hyperlink r:id="rId226">
+      <w:hyperlink r:id="rId228">
         <w:r>
           <w:rPr>
             <w:rStyle w:val="Hyperlink"/>
@@ -17638,8 +17682,8 @@
         </w:r>
       </w:hyperlink>
     </w:p>
-    <w:bookmarkEnd w:id="227"/>
-    <w:bookmarkStart w:id="229" w:name="ref-rollinson_climate_2021"/>
+    <w:bookmarkEnd w:id="229"/>
+    <w:bookmarkStart w:id="231" w:name="ref-rollinson_climate_2021"/>
     <w:p>
       <w:pPr>
         <w:pStyle w:val="Bibliography"/>
@@ -17676,7 +17720,7 @@
       <w:r>
         <w:t xml:space="preserve"> </w:t>
       </w:r>
-      <w:hyperlink r:id="rId228">
+      <w:hyperlink r:id="rId230">
         <w:r>
           <w:rPr>
             <w:rStyle w:val="Hyperlink"/>
@@ -17685,8 +17729,8 @@
         </w:r>
       </w:hyperlink>
     </w:p>
-    <w:bookmarkEnd w:id="229"/>
-    <w:bookmarkStart w:id="231" w:name="ref-rossi_agedependent_2007"/>
+    <w:bookmarkEnd w:id="231"/>
+    <w:bookmarkStart w:id="233" w:name="ref-rossi_agedependent_2007"/>
     <w:p>
       <w:pPr>
         <w:pStyle w:val="Bibliography"/>
@@ -17723,7 +17767,7 @@
       <w:r>
         <w:t xml:space="preserve"> </w:t>
       </w:r>
-      <w:hyperlink r:id="rId230">
+      <w:hyperlink r:id="rId232">
         <w:r>
           <w:rPr>
             <w:rStyle w:val="Hyperlink"/>
@@ -17732,8 +17776,8 @@
         </w:r>
       </w:hyperlink>
     </w:p>
-    <w:bookmarkEnd w:id="231"/>
-    <w:bookmarkStart w:id="233" w:name="ref-rozendaal_dendroecology_2011"/>
+    <w:bookmarkEnd w:id="233"/>
+    <w:bookmarkStart w:id="235" w:name="ref-rozendaal_dendroecology_2011"/>
     <w:p>
       <w:pPr>
         <w:pStyle w:val="Bibliography"/>
@@ -17770,7 +17814,7 @@
       <w:r>
         <w:t xml:space="preserve"> </w:t>
       </w:r>
-      <w:hyperlink r:id="rId232">
+      <w:hyperlink r:id="rId234">
         <w:r>
           <w:rPr>
             <w:rStyle w:val="Hyperlink"/>
@@ -17779,8 +17823,8 @@
         </w:r>
       </w:hyperlink>
     </w:p>
-    <w:bookmarkEnd w:id="233"/>
-    <w:bookmarkStart w:id="235" w:name="ref-sanchez-salguero_disentangling_2015"/>
+    <w:bookmarkEnd w:id="235"/>
+    <w:bookmarkStart w:id="237" w:name="ref-sanchez-salguero_disentangling_2015"/>
     <w:p>
       <w:pPr>
         <w:pStyle w:val="Bibliography"/>
@@ -17841,7 +17885,7 @@
       <w:r>
         <w:t xml:space="preserve"> </w:t>
       </w:r>
-      <w:hyperlink r:id="rId234">
+      <w:hyperlink r:id="rId236">
         <w:r>
           <w:rPr>
             <w:rStyle w:val="Hyperlink"/>
@@ -17850,8 +17894,8 @@
         </w:r>
       </w:hyperlink>
     </w:p>
-    <w:bookmarkEnd w:id="235"/>
-    <w:bookmarkStart w:id="237" w:name="ref-schelhaas_speciesspecific_2018"/>
+    <w:bookmarkEnd w:id="237"/>
+    <w:bookmarkStart w:id="239" w:name="ref-schelhaas_speciesspecific_2018"/>
     <w:p>
       <w:pPr>
         <w:pStyle w:val="Bibliography"/>
@@ -17897,7 +17941,7 @@
       <w:r>
         <w:t xml:space="preserve"> </w:t>
       </w:r>
-      <w:hyperlink r:id="rId236">
+      <w:hyperlink r:id="rId238">
         <w:r>
           <w:rPr>
             <w:rStyle w:val="Hyperlink"/>
@@ -17906,8 +17950,8 @@
         </w:r>
       </w:hyperlink>
     </w:p>
-    <w:bookmarkEnd w:id="237"/>
-    <w:bookmarkStart w:id="239" w:name="ref-sheil_does_2017"/>
+    <w:bookmarkEnd w:id="239"/>
+    <w:bookmarkStart w:id="241" w:name="ref-sheil_does_2017"/>
     <w:p>
       <w:pPr>
         <w:pStyle w:val="Bibliography"/>
@@ -17953,7 +17997,7 @@
       <w:r>
         <w:t xml:space="preserve"> </w:t>
       </w:r>
-      <w:hyperlink r:id="rId238">
+      <w:hyperlink r:id="rId240">
         <w:r>
           <w:rPr>
             <w:rStyle w:val="Hyperlink"/>
@@ -17962,8 +18006,8 @@
         </w:r>
       </w:hyperlink>
     </w:p>
-    <w:bookmarkEnd w:id="239"/>
-    <w:bookmarkStart w:id="241" w:name="ref-sniderhan_growth_2016"/>
+    <w:bookmarkEnd w:id="241"/>
+    <w:bookmarkStart w:id="243" w:name="ref-sniderhan_growth_2016"/>
     <w:p>
       <w:pPr>
         <w:pStyle w:val="Bibliography"/>
@@ -18035,7 +18079,7 @@
       <w:r>
         <w:t xml:space="preserve"> </w:t>
       </w:r>
-      <w:hyperlink r:id="rId240">
+      <w:hyperlink r:id="rId242">
         <w:r>
           <w:rPr>
             <w:rStyle w:val="Hyperlink"/>
@@ -18044,8 +18088,8 @@
         </w:r>
       </w:hyperlink>
     </w:p>
-    <w:bookmarkEnd w:id="241"/>
-    <w:bookmarkStart w:id="242" w:name="ref-speer_fundamentals_2010"/>
+    <w:bookmarkEnd w:id="243"/>
+    <w:bookmarkStart w:id="244" w:name="ref-speer_fundamentals_2010"/>
     <w:p>
       <w:pPr>
         <w:pStyle w:val="Bibliography"/>
@@ -18076,8 +18120,8 @@
         <w:t xml:space="preserve">.</w:t>
       </w:r>
     </w:p>
-    <w:bookmarkEnd w:id="242"/>
-    <w:bookmarkStart w:id="244" w:name="ref-stephenson_rate_2014"/>
+    <w:bookmarkEnd w:id="244"/>
+    <w:bookmarkStart w:id="246" w:name="ref-stephenson_rate_2014"/>
     <w:p>
       <w:pPr>
         <w:pStyle w:val="Bibliography"/>
@@ -18114,7 +18158,7 @@
       <w:r>
         <w:t xml:space="preserve"> </w:t>
       </w:r>
-      <w:hyperlink r:id="rId243">
+      <w:hyperlink r:id="rId245">
         <w:r>
           <w:rPr>
             <w:rStyle w:val="Hyperlink"/>
@@ -18123,8 +18167,8 @@
         </w:r>
       </w:hyperlink>
     </w:p>
-    <w:bookmarkEnd w:id="244"/>
-    <w:bookmarkStart w:id="245" w:name="ref-stokes_introduction_1968"/>
+    <w:bookmarkEnd w:id="246"/>
+    <w:bookmarkStart w:id="247" w:name="ref-stokes_introduction_1968"/>
     <w:p>
       <w:pPr>
         <w:pStyle w:val="Bibliography"/>
@@ -18218,8 +18262,8 @@
         <w:t xml:space="preserve">.</w:t>
       </w:r>
     </w:p>
-    <w:bookmarkEnd w:id="245"/>
-    <w:bookmarkStart w:id="247" w:name="ref-sullivan_effect_2016"/>
+    <w:bookmarkEnd w:id="247"/>
+    <w:bookmarkStart w:id="249" w:name="ref-sullivan_effect_2016"/>
     <w:p>
       <w:pPr>
         <w:pStyle w:val="Bibliography"/>
@@ -18265,7 +18309,7 @@
       <w:r>
         <w:t xml:space="preserve"> </w:t>
       </w:r>
-      <w:hyperlink r:id="rId246">
+      <w:hyperlink r:id="rId248">
         <w:r>
           <w:rPr>
             <w:rStyle w:val="Hyperlink"/>
@@ -18274,8 +18318,8 @@
         </w:r>
       </w:hyperlink>
     </w:p>
-    <w:bookmarkEnd w:id="247"/>
-    <w:bookmarkStart w:id="249" w:name="ref-samonil_longterm_2008"/>
+    <w:bookmarkEnd w:id="249"/>
+    <w:bookmarkStart w:id="251" w:name="ref-samonil_longterm_2008"/>
     <w:p>
       <w:pPr>
         <w:pStyle w:val="Bibliography"/>
@@ -18321,7 +18365,7 @@
       <w:r>
         <w:t xml:space="preserve"> </w:t>
       </w:r>
-      <w:hyperlink r:id="rId248">
+      <w:hyperlink r:id="rId250">
         <w:r>
           <w:rPr>
             <w:rStyle w:val="Hyperlink"/>
@@ -18330,8 +18374,8 @@
         </w:r>
       </w:hyperlink>
     </w:p>
-    <w:bookmarkEnd w:id="249"/>
-    <w:bookmarkStart w:id="251" w:name="ref-takahashi_air_2020"/>
+    <w:bookmarkEnd w:id="251"/>
+    <w:bookmarkStart w:id="253" w:name="ref-takahashi_air_2020"/>
     <w:p>
       <w:pPr>
         <w:pStyle w:val="Bibliography"/>
@@ -18389,7 +18433,7 @@
       <w:r>
         <w:t xml:space="preserve"> </w:t>
       </w:r>
-      <w:hyperlink r:id="rId250">
+      <w:hyperlink r:id="rId252">
         <w:r>
           <w:rPr>
             <w:rStyle w:val="Hyperlink"/>
@@ -18398,8 +18442,8 @@
         </w:r>
       </w:hyperlink>
     </w:p>
-    <w:bookmarkEnd w:id="251"/>
-    <w:bookmarkStart w:id="253" w:name="ref-teets_linking_2018"/>
+    <w:bookmarkEnd w:id="253"/>
+    <w:bookmarkStart w:id="255" w:name="ref-teets_linking_2018"/>
     <w:p>
       <w:pPr>
         <w:pStyle w:val="Bibliography"/>
@@ -18436,7 +18480,7 @@
       <w:r>
         <w:t xml:space="preserve"> </w:t>
       </w:r>
-      <w:hyperlink r:id="rId252">
+      <w:hyperlink r:id="rId254">
         <w:r>
           <w:rPr>
             <w:rStyle w:val="Hyperlink"/>
@@ -18445,8 +18489,8 @@
         </w:r>
       </w:hyperlink>
     </w:p>
-    <w:bookmarkEnd w:id="253"/>
-    <w:bookmarkStart w:id="255" w:name="ref-teets_quantifying_2018"/>
+    <w:bookmarkEnd w:id="255"/>
+    <w:bookmarkStart w:id="257" w:name="ref-teets_quantifying_2018"/>
     <w:p>
       <w:pPr>
         <w:pStyle w:val="Bibliography"/>
@@ -18483,7 +18527,7 @@
       <w:r>
         <w:t xml:space="preserve"> </w:t>
       </w:r>
-      <w:hyperlink r:id="rId254">
+      <w:hyperlink r:id="rId256">
         <w:r>
           <w:rPr>
             <w:rStyle w:val="Hyperlink"/>
@@ -18492,8 +18536,8 @@
         </w:r>
       </w:hyperlink>
     </w:p>
-    <w:bookmarkEnd w:id="255"/>
-    <w:bookmarkStart w:id="257" w:name="ref-thom_impact_2017"/>
+    <w:bookmarkEnd w:id="257"/>
+    <w:bookmarkStart w:id="259" w:name="ref-thom_impact_2017"/>
     <w:p>
       <w:pPr>
         <w:pStyle w:val="Bibliography"/>
@@ -18530,7 +18574,7 @@
       <w:r>
         <w:t xml:space="preserve"> </w:t>
       </w:r>
-      <w:hyperlink r:id="rId256">
+      <w:hyperlink r:id="rId258">
         <w:r>
           <w:rPr>
             <w:rStyle w:val="Hyperlink"/>
@@ -18539,8 +18583,8 @@
         </w:r>
       </w:hyperlink>
     </w:p>
-    <w:bookmarkEnd w:id="257"/>
-    <w:bookmarkStart w:id="259" w:name="ref-thomas_agerelated_2011"/>
+    <w:bookmarkEnd w:id="259"/>
+    <w:bookmarkStart w:id="261" w:name="ref-thomas_agerelated_2011"/>
     <w:p>
       <w:pPr>
         <w:pStyle w:val="Bibliography"/>
@@ -18711,7 +18755,7 @@
       <w:r>
         <w:t xml:space="preserve"> </w:t>
       </w:r>
-      <w:hyperlink r:id="rId258">
+      <w:hyperlink r:id="rId260">
         <w:r>
           <w:rPr>
             <w:rStyle w:val="Hyperlink"/>
@@ -18720,8 +18764,8 @@
         </w:r>
       </w:hyperlink>
     </w:p>
-    <w:bookmarkEnd w:id="259"/>
-    <w:bookmarkStart w:id="261" w:name="ref-touchan_millennial_2011"/>
+    <w:bookmarkEnd w:id="261"/>
+    <w:bookmarkStart w:id="263" w:name="ref-touchan_millennial_2011"/>
     <w:p>
       <w:pPr>
         <w:pStyle w:val="Bibliography"/>
@@ -18776,7 +18820,7 @@
       <w:r>
         <w:t xml:space="preserve"> </w:t>
       </w:r>
-      <w:hyperlink r:id="rId260">
+      <w:hyperlink r:id="rId262">
         <w:r>
           <w:rPr>
             <w:rStyle w:val="Hyperlink"/>
@@ -18785,8 +18829,8 @@
         </w:r>
       </w:hyperlink>
     </w:p>
-    <w:bookmarkEnd w:id="261"/>
-    <w:bookmarkStart w:id="263" w:name="ref-trouillier_size_2019"/>
+    <w:bookmarkEnd w:id="263"/>
+    <w:bookmarkStart w:id="265" w:name="ref-trouillier_size_2019"/>
     <w:p>
       <w:pPr>
         <w:pStyle w:val="Bibliography"/>
@@ -18826,7 +18870,7 @@
       <w:r>
         <w:t xml:space="preserve"> </w:t>
       </w:r>
-      <w:hyperlink r:id="rId262">
+      <w:hyperlink r:id="rId264">
         <w:r>
           <w:rPr>
             <w:rStyle w:val="Hyperlink"/>
@@ -18835,8 +18879,8 @@
         </w:r>
       </w:hyperlink>
     </w:p>
-    <w:bookmarkEnd w:id="263"/>
-    <w:bookmarkStart w:id="265" w:name="ref-tumajer_increasing_2017"/>
+    <w:bookmarkEnd w:id="265"/>
+    <w:bookmarkStart w:id="267" w:name="ref-tumajer_increasing_2017"/>
     <w:p>
       <w:pPr>
         <w:pStyle w:val="Bibliography"/>
@@ -18897,7 +18941,7 @@
       <w:r>
         <w:t xml:space="preserve"> </w:t>
       </w:r>
-      <w:hyperlink r:id="rId264">
+      <w:hyperlink r:id="rId266">
         <w:r>
           <w:rPr>
             <w:rStyle w:val="Hyperlink"/>
@@ -18906,8 +18950,8 @@
         </w:r>
       </w:hyperlink>
     </w:p>
-    <w:bookmarkEnd w:id="265"/>
-    <w:bookmarkStart w:id="267" w:name="ref-vandepol_identifying_2016"/>
+    <w:bookmarkEnd w:id="267"/>
+    <w:bookmarkStart w:id="269" w:name="ref-vandepol_identifying_2016"/>
     <w:p>
       <w:pPr>
         <w:pStyle w:val="Bibliography"/>
@@ -18944,7 +18988,7 @@
       <w:r>
         <w:t xml:space="preserve"> </w:t>
       </w:r>
-      <w:hyperlink r:id="rId266">
+      <w:hyperlink r:id="rId268">
         <w:r>
           <w:rPr>
             <w:rStyle w:val="Hyperlink"/>
@@ -18953,8 +18997,8 @@
         </w:r>
       </w:hyperlink>
     </w:p>
-    <w:bookmarkEnd w:id="267"/>
-    <w:bookmarkStart w:id="269" w:name="ref-vandersleen_trends_2017"/>
+    <w:bookmarkEnd w:id="269"/>
+    <w:bookmarkStart w:id="271" w:name="ref-vandersleen_trends_2017"/>
     <w:p>
       <w:pPr>
         <w:pStyle w:val="Bibliography"/>
@@ -18991,7 +19035,7 @@
       <w:r>
         <w:t xml:space="preserve"> </w:t>
       </w:r>
-      <w:hyperlink r:id="rId268">
+      <w:hyperlink r:id="rId270">
         <w:r>
           <w:rPr>
             <w:rStyle w:val="Hyperlink"/>
@@ -19000,8 +19044,8 @@
         </w:r>
       </w:hyperlink>
     </w:p>
-    <w:bookmarkEnd w:id="269"/>
-    <w:bookmarkStart w:id="271" w:name="ref-vandersleen_no_2015"/>
+    <w:bookmarkEnd w:id="271"/>
+    <w:bookmarkStart w:id="273" w:name="ref-vandersleen_no_2015"/>
     <w:p>
       <w:pPr>
         <w:pStyle w:val="Bibliography"/>
@@ -19050,7 +19094,7 @@
       <w:r>
         <w:t xml:space="preserve"> </w:t>
       </w:r>
-      <w:hyperlink r:id="rId270">
+      <w:hyperlink r:id="rId272">
         <w:r>
           <w:rPr>
             <w:rStyle w:val="Hyperlink"/>
@@ -19059,8 +19103,8 @@
         </w:r>
       </w:hyperlink>
     </w:p>
-    <w:bookmarkEnd w:id="271"/>
-    <w:bookmarkStart w:id="273" w:name="ref-vlam_temperature_2014"/>
+    <w:bookmarkEnd w:id="273"/>
+    <w:bookmarkStart w:id="275" w:name="ref-vlam_temperature_2014"/>
     <w:p>
       <w:pPr>
         <w:pStyle w:val="Bibliography"/>
@@ -19109,7 +19153,7 @@
       <w:r>
         <w:t xml:space="preserve"> </w:t>
       </w:r>
-      <w:hyperlink r:id="rId272">
+      <w:hyperlink r:id="rId274">
         <w:r>
           <w:rPr>
             <w:rStyle w:val="Hyperlink"/>
@@ -19118,8 +19162,8 @@
         </w:r>
       </w:hyperlink>
     </w:p>
-    <w:bookmarkEnd w:id="273"/>
-    <w:bookmarkStart w:id="275" w:name="ref-voelker_historical_2006"/>
+    <w:bookmarkEnd w:id="275"/>
+    <w:bookmarkStart w:id="277" w:name="ref-voelker_historical_2006"/>
     <w:p>
       <w:pPr>
         <w:pStyle w:val="Bibliography"/>
@@ -19201,7 +19245,7 @@
       <w:r>
         <w:t xml:space="preserve"> </w:t>
       </w:r>
-      <w:hyperlink r:id="rId274">
+      <w:hyperlink r:id="rId276">
         <w:r>
           <w:rPr>
             <w:rStyle w:val="Hyperlink"/>
@@ -19210,8 +19254,8 @@
         </w:r>
       </w:hyperlink>
     </w:p>
-    <w:bookmarkEnd w:id="275"/>
-    <w:bookmarkStart w:id="277" w:name="ref-vrska_european_2009"/>
+    <w:bookmarkEnd w:id="277"/>
+    <w:bookmarkStart w:id="279" w:name="ref-vrska_european_2009"/>
     <w:p>
       <w:pPr>
         <w:pStyle w:val="Bibliography"/>
@@ -19299,7 +19343,7 @@
       <w:r>
         <w:t xml:space="preserve"> </w:t>
       </w:r>
-      <w:hyperlink r:id="rId276">
+      <w:hyperlink r:id="rId278">
         <w:r>
           <w:rPr>
             <w:rStyle w:val="Hyperlink"/>
@@ -19308,8 +19352,8 @@
         </w:r>
       </w:hyperlink>
     </w:p>
-    <w:bookmarkEnd w:id="277"/>
-    <w:bookmarkStart w:id="279" w:name="ref-walker_integrating_2020"/>
+    <w:bookmarkEnd w:id="279"/>
+    <w:bookmarkStart w:id="281" w:name="ref-walker_integrating_2020"/>
     <w:p>
       <w:pPr>
         <w:pStyle w:val="Bibliography"/>
@@ -19355,7 +19399,7 @@
       <w:r>
         <w:t xml:space="preserve"> </w:t>
       </w:r>
-      <w:hyperlink r:id="rId278">
+      <w:hyperlink r:id="rId280">
         <w:r>
           <w:rPr>
             <w:rStyle w:val="Hyperlink"/>
@@ -19364,8 +19408,8 @@
         </w:r>
       </w:hyperlink>
     </w:p>
-    <w:bookmarkEnd w:id="279"/>
-    <w:bookmarkStart w:id="281" w:name="ref-williams_temperature_2013"/>
+    <w:bookmarkEnd w:id="281"/>
+    <w:bookmarkStart w:id="283" w:name="ref-williams_temperature_2013"/>
     <w:p>
       <w:pPr>
         <w:pStyle w:val="Bibliography"/>
@@ -19402,7 +19446,7 @@
       <w:r>
         <w:t xml:space="preserve"> </w:t>
       </w:r>
-      <w:hyperlink r:id="rId280">
+      <w:hyperlink r:id="rId282">
         <w:r>
           <w:rPr>
             <w:rStyle w:val="Hyperlink"/>
@@ -19411,8 +19455,8 @@
         </w:r>
       </w:hyperlink>
     </w:p>
-    <w:bookmarkEnd w:id="281"/>
-    <w:bookmarkStart w:id="283" w:name="ref-wilmking_global_2020"/>
+    <w:bookmarkEnd w:id="283"/>
+    <w:bookmarkStart w:id="285" w:name="ref-wilmking_global_2020"/>
     <w:p>
       <w:pPr>
         <w:pStyle w:val="Bibliography"/>
@@ -19449,7 +19493,7 @@
       <w:r>
         <w:t xml:space="preserve"> </w:t>
       </w:r>
-      <w:hyperlink r:id="rId282">
+      <w:hyperlink r:id="rId284">
         <w:r>
           <w:rPr>
             <w:rStyle w:val="Hyperlink"/>
@@ -19458,8 +19502,8 @@
         </w:r>
       </w:hyperlink>
     </w:p>
-    <w:bookmarkEnd w:id="283"/>
-    <w:bookmarkStart w:id="285" w:name="ref-wood_fast_2011"/>
+    <w:bookmarkEnd w:id="285"/>
+    <w:bookmarkStart w:id="287" w:name="ref-wood_fast_2011"/>
     <w:p>
       <w:pPr>
         <w:pStyle w:val="Bibliography"/>
@@ -19517,7 +19561,7 @@
       <w:r>
         <w:t xml:space="preserve"> </w:t>
       </w:r>
-      <w:hyperlink r:id="rId284">
+      <w:hyperlink r:id="rId286">
         <w:r>
           <w:rPr>
             <w:rStyle w:val="Hyperlink"/>
@@ -19526,8 +19570,8 @@
         </w:r>
       </w:hyperlink>
     </w:p>
-    <w:bookmarkEnd w:id="285"/>
-    <w:bookmarkStart w:id="287" w:name="ref-woodhouse_artificial_1999"/>
+    <w:bookmarkEnd w:id="287"/>
+    <w:bookmarkStart w:id="289" w:name="ref-woodhouse_artificial_1999"/>
     <w:p>
       <w:pPr>
         <w:pStyle w:val="Bibliography"/>
@@ -19578,7 +19622,7 @@
       <w:r>
         <w:t xml:space="preserve"> </w:t>
       </w:r>
-      <w:hyperlink r:id="rId286">
+      <w:hyperlink r:id="rId288">
         <w:r>
           <w:rPr>
             <w:rStyle w:val="Hyperlink"/>
@@ -19587,8 +19631,8 @@
         </w:r>
       </w:hyperlink>
     </w:p>
-    <w:bookmarkEnd w:id="287"/>
-    <w:bookmarkStart w:id="289" w:name="ref-zang_dendroclimatic_2013"/>
+    <w:bookmarkEnd w:id="289"/>
+    <w:bookmarkStart w:id="291" w:name="ref-zang_dendroclimatic_2013"/>
     <w:p>
       <w:pPr>
         <w:pStyle w:val="Bibliography"/>
@@ -19646,7 +19690,7 @@
       <w:r>
         <w:t xml:space="preserve"> </w:t>
       </w:r>
-      <w:hyperlink r:id="rId288">
+      <w:hyperlink r:id="rId290">
         <w:r>
           <w:rPr>
             <w:rStyle w:val="Hyperlink"/>
@@ -19655,8 +19699,8 @@
         </w:r>
       </w:hyperlink>
     </w:p>
-    <w:bookmarkEnd w:id="289"/>
-    <w:bookmarkStart w:id="291" w:name="ref-zuidema_tropical_2013"/>
+    <w:bookmarkEnd w:id="291"/>
+    <w:bookmarkStart w:id="293" w:name="ref-zuidema_tropical_2013"/>
     <w:p>
       <w:pPr>
         <w:pStyle w:val="Bibliography"/>
@@ -19693,7 +19737,7 @@
       <w:r>
         <w:t xml:space="preserve"> </w:t>
       </w:r>
-      <w:hyperlink r:id="rId290">
+      <w:hyperlink r:id="rId292">
         <w:r>
           <w:rPr>
             <w:rStyle w:val="Hyperlink"/>
@@ -19702,9 +19746,9 @@
         </w:r>
       </w:hyperlink>
     </w:p>
-    <w:bookmarkEnd w:id="291"/>
-    <w:bookmarkEnd w:id="292"/>
     <w:bookmarkEnd w:id="293"/>
+    <w:bookmarkEnd w:id="294"/>
+    <w:bookmarkEnd w:id="295"/>
     <w:sectPr>
       <w:footerReference w:type="even" r:id="rId10"/>
       <w:footerReference w:type="default" r:id="rId9"/>

</xml_diff>

<commit_message>
finish Sean feedback, misc
</commit_message>
<xml_diff>
--- a/doc/manuscript/ForestGEO_treerings.docx
+++ b/doc/manuscript/ForestGEO_treerings.docx
@@ -1180,6 +1180,59 @@
         <w:t xml:space="preserve"> </w:t>
       </w:r>
       <w:r>
+        <w:t xml:space="preserve">(e.g., Evans et al., 2017; Rollinson et al., 2021; Zuidema et al., 2020)</w:t>
+      </w:r>
+      <w:r>
+        <w:t xml:space="preserve">, their use has been relatively limited, and none simultaneously address all the questions posed here (Table 1).</w:t>
+      </w:r>
+    </w:p>
+    <w:p>
+      <w:pPr>
+        <w:pStyle w:val="BodyText"/>
+      </w:pPr>
+      <w:r>
+        <w:t xml:space="preserve">Understanding the climate sensitivity of tree growth is critical to predicting forest dynamics and productivity as the climate changes.</w:t>
+      </w:r>
+      <w:r>
+        <w:t xml:space="preserve"> </w:t>
+      </w:r>
+      <w:r>
+        <w:t xml:space="preserve">Over the vast majority of Earth’s forested regions, water is the primary climatic factor limiting tree growth, whereas low temperatures are the strongest limitation in some high latitude or high elevation sites</w:t>
+      </w:r>
+      <w:r>
+        <w:t xml:space="preserve"> </w:t>
+      </w:r>
+      <w:r>
+        <w:t xml:space="preserve">(Babst et al., 2019)</w:t>
+      </w:r>
+      <w:r>
+        <w:t xml:space="preserve">.</w:t>
+      </w:r>
+      <w:r>
+        <w:t xml:space="preserve"> </w:t>
+      </w:r>
+      <w:r>
+        <w:t xml:space="preserve">The classic dendrochronological approach to characterizing the climate sensitivity of tree growth describes linear relationships between the main growth-limiting climate factor (moisture or temperature) and population-level growth responses captured in ring-width index chronologies</w:t>
+      </w:r>
+      <w:r>
+        <w:t xml:space="preserve"> </w:t>
+      </w:r>
+      <w:r>
+        <w:t xml:space="preserve">(Fritts, 1976; Speer, 2010)</w:t>
+      </w:r>
+      <w:r>
+        <w:t xml:space="preserve">.</w:t>
+      </w:r>
+      <w:r>
+        <w:t xml:space="preserve"> </w:t>
+      </w:r>
+      <w:r>
+        <w:t xml:space="preserve">While invaluable for applications such as reconstructing past climates</w:t>
+      </w:r>
+      <w:r>
+        <w:t xml:space="preserve"> </w:t>
+      </w:r>
+      <w:r>
         <w:t xml:space="preserve">(e.g.,</w:t>
       </w:r>
       <w:r>
@@ -1193,30 +1246,16 @@
         <w:t xml:space="preserve">REFS</w:t>
       </w:r>
       <w:r>
-        <w:t xml:space="preserve">, Evans et al., 2017; Rollinson et al., 2021)</w:t>
-      </w:r>
-      <w:r>
-        <w:t xml:space="preserve">, their use has been relatively limited, and as a result we lack synthetic, global-scale understanding of some of the key questions that may be addressed using this such an approach (Table 1).</w:t>
-      </w:r>
-    </w:p>
-    <w:p>
-      <w:pPr>
-        <w:pStyle w:val="BodyText"/>
-      </w:pPr>
-      <w:r>
-        <w:t xml:space="preserve">Understanding the climate sensitivity of tree growth is critical to predicting forest dynamics and productivity as the climate changes.</w:t>
-      </w:r>
-      <w:r>
-        <w:t xml:space="preserve"> </w:t>
-      </w:r>
-      <w:r>
-        <w:t xml:space="preserve">Over the vast majority of Earth’s forested regions, water is the primary climatic factor limiting tree growth, whereas low temperatures are the strongest limitation in some high latitude or high elevation sites</w:t>
-      </w:r>
-      <w:r>
-        <w:t xml:space="preserve"> </w:t>
-      </w:r>
-      <w:r>
-        <w:t xml:space="preserve">(Babst et al., 2019)</w:t>
+        <w:t xml:space="preserve">, Buntgen et al., 2011)</w:t>
+      </w:r>
+      <w:r>
+        <w:t xml:space="preserve">, more in-depth characterization of climate sensitivity across a representative sample of all trees in a forest stand is desirable for efforts to understand forest productivity and its climate responses</w:t>
+      </w:r>
+      <w:r>
+        <w:t xml:space="preserve"> </w:t>
+      </w:r>
+      <w:r>
+        <w:t xml:space="preserve">(Babst et al., 2018)</w:t>
       </w:r>
       <w:r>
         <w:t xml:space="preserve">.</w:t>
@@ -1225,13 +1264,13 @@
         <w:t xml:space="preserve"> </w:t>
       </w:r>
       <w:r>
-        <w:t xml:space="preserve">The classic dendrochronological approach to characterizing the climate sensitivity of tree growth describes linear relationships between the main growth-limiting climate factor (moisture or temperature) and population-level growth responses captured in ring-width index chronologies</w:t>
-      </w:r>
-      <w:r>
-        <w:t xml:space="preserve"> </w:t>
-      </w:r>
-      <w:r>
-        <w:t xml:space="preserve">(Fritts, 1976; Speer, 2010)</w:t>
+        <w:t xml:space="preserve">First, the additive or interactive effects of moisture and temperature are not commonly considered</w:t>
+      </w:r>
+      <w:r>
+        <w:t xml:space="preserve"> </w:t>
+      </w:r>
+      <w:r>
+        <w:t xml:space="preserve">(but see e.g., Foster et al., 2016; Meko et al., 2011; Sánchez-Salguero et al., 2015; Vlam et al., 2014; Zuidema et al., 2020)</w:t>
       </w:r>
       <w:r>
         <w:t xml:space="preserve">.</w:t>
@@ -1240,93 +1279,28 @@
         <w:t xml:space="preserve"> </w:t>
       </w:r>
       <w:r>
-        <w:t xml:space="preserve">While invaluable for applications such as reconstructing past climates</w:t>
-      </w:r>
-      <w:r>
-        <w:t xml:space="preserve"> </w:t>
-      </w:r>
-      <w:r>
-        <w:t xml:space="preserve">(e.g.,</w:t>
-      </w:r>
-      <w:r>
-        <w:t xml:space="preserve"> </w:t>
-      </w:r>
-      <w:r>
-        <w:rPr>
-          <w:bCs/>
-          <w:b/>
-        </w:rPr>
-        <w:t xml:space="preserve">REFS</w:t>
-      </w:r>
-      <w:r>
-        <w:t xml:space="preserve">, Buntgen et al., 2011)</w:t>
-      </w:r>
-      <w:r>
-        <w:t xml:space="preserve">, more in-depth characterization of climate sensitivity across a representative sample of all trees in a forest stand is desirable for efforts to understand forest productivity and its climate responses</w:t>
-      </w:r>
-      <w:r>
-        <w:t xml:space="preserve"> </w:t>
-      </w:r>
-      <w:r>
-        <w:t xml:space="preserve">(Babst et al., 2018)</w:t>
-      </w:r>
-      <w:r>
-        <w:t xml:space="preserve">.</w:t>
-      </w:r>
-      <w:r>
-        <w:t xml:space="preserve"> </w:t>
-      </w:r>
-      <w:r>
-        <w:t xml:space="preserve">First, moisture and temperature are known to jointly shape tree growth</w:t>
-      </w:r>
-      <w:r>
-        <w:t xml:space="preserve"> </w:t>
-      </w:r>
-      <w:r>
-        <w:t xml:space="preserve">(Beedlow et al., 2013; Foster et al., 2016)</w:t>
-      </w:r>
-      <w:r>
-        <w:t xml:space="preserve"> </w:t>
-      </w:r>
-      <w:r>
-        <w:t xml:space="preserve">and forest productivity</w:t>
-      </w:r>
-      <w:r>
-        <w:t xml:space="preserve"> </w:t>
-      </w:r>
-      <w:r>
-        <w:t xml:space="preserve">(e.g., Alexander et al., 2018; Banbury Morgan et al., 2021)</w:t>
-      </w:r>
-      <w:r>
-        <w:t xml:space="preserve">, yet growth sensitivity to their additive or interactive effects is not commonly considered</w:t>
-      </w:r>
-      <w:r>
-        <w:t xml:space="preserve"> </w:t>
-      </w:r>
-      <w:r>
-        <w:t xml:space="preserve">(but see Foster et al., 2016; Meko et al., 2011; Sánchez-Salguero et al., 2015)</w:t>
-      </w:r>
-      <w:r>
-        <w:t xml:space="preserve">.</w:t>
-      </w:r>
-      <w:r>
-        <w:t xml:space="preserve"> </w:t>
-      </w:r>
-      <w:r>
-        <w:t xml:space="preserve">While drought metrics such as the Standardised Precipitation-Evapotranspiration Index [SPEI,</w:t>
-      </w:r>
-      <w:r>
-        <w:t xml:space="preserve"> </w:t>
-      </w:r>
-      <w:r>
-        <w:rPr>
-          <w:bCs/>
-          <w:b/>
-        </w:rPr>
-        <w:t xml:space="preserve">REF</w:t>
-      </w:r>
-      <w:r>
-        <w:t xml:space="preserve">] are commonly used to assess the joint influence of moisture and temperature, we hypothesize that they commonly influence growth over different seasonal windows (Table 1) such that their effects cannot be fully captured by a single metric.</w:t>
+        <w:t xml:space="preserve">While drought metrics such as the Standardised Precipitation-Evapotranspiration Index</w:t>
+      </w:r>
+      <w:r>
+        <w:t xml:space="preserve"> </w:t>
+      </w:r>
+      <w:r>
+        <w:t xml:space="preserve">(SPEI, Vicente-Serrano et al., 2010)</w:t>
+      </w:r>
+      <w:r>
+        <w:t xml:space="preserve"> </w:t>
+      </w:r>
+      <w:r>
+        <w:t xml:space="preserve">integrate effects of precipitation and temperature, soil moisture and atmospheric vapor pressure deficit (VPD) affect plant growth differently</w:t>
+      </w:r>
+      <w:r>
+        <w:t xml:space="preserve"> </w:t>
+      </w:r>
+      <w:r>
+        <w:t xml:space="preserve">(Novick et al., 2016)</w:t>
+      </w:r>
+      <w:r>
+        <w:t xml:space="preserve">, and we hypothesize that they commonly influence growth over different seasonal windows (Table 1).</w:t>
       </w:r>
       <w:r>
         <w:t xml:space="preserve"> </w:t>
@@ -1788,13 +1762,13 @@
         <w:t xml:space="preserve"> </w:t>
       </w:r>
       <w:r>
-        <w:t xml:space="preserve">This approach allows us to address the following questions and associated hypotheses (Table 1) for a globally distributed tree-ring dataset:</w:t>
-      </w:r>
-      <w:r>
-        <w:t xml:space="preserve"> </w:t>
-      </w:r>
-      <w:r>
-        <w:t xml:space="preserve">(1) How does interannual climate variation shape annual tree growth (ring width, RW)?</w:t>
+        <w:t xml:space="preserve">This approach allows us to address the following broad questions concerning and associated hypotheses concerning the primary drivers of individual tree growth (Table 1) for a globally distributed tree-ring dataset:</w:t>
+      </w:r>
+      <w:r>
+        <w:t xml:space="preserve"> </w:t>
+      </w:r>
+      <w:r>
+        <w:t xml:space="preserve">(1) How does interannual climate variation shape annual tree growth?</w:t>
       </w:r>
       <w:r>
         <w:t xml:space="preserve"> </w:t>
@@ -1806,7 +1780,7 @@
         <w:t xml:space="preserve"> </w:t>
       </w:r>
       <w:r>
-        <w:t xml:space="preserve">(3) How have growth rates changed through time?</w:t>
+        <w:t xml:space="preserve">(3) How have size-corrected growth rates changed through time?</w:t>
       </w:r>
     </w:p>
     <w:p>
@@ -2924,7 +2898,7 @@
                 <w:szCs w:val="18"/>
                 <w:color w:val="000000"/>
               </w:rPr>
-              <w:t xml:space="preserve">Ontogenetic patterns in ring width (RW) depend uponlight environment.</w:t>
+              <w:t xml:space="preserve">Ontogenetic patterns in ring width (RW) depend upon the light environment.</w:t>
             </w:r>
           </w:p>
         </w:tc>
@@ -10953,23 +10927,13 @@
         <w:t xml:space="preserve"> </w:t>
       </w:r>
       <w:r>
-        <w:t xml:space="preserve">This growth decrease at high temperatures is probably driven primarily by increased atmospheric dryness (PET or vapor pressure deficit) and ensuant exacerbation of observed water limitations (</w:t>
-      </w:r>
-      <w:r>
-        <w:rPr>
-          <w:bCs/>
-          <w:b/>
-        </w:rPr>
-        <w:t xml:space="preserve">REFS</w:t>
-      </w:r>
-      <w:r>
-        <w:t xml:space="preserve">)</w:t>
-      </w:r>
-      <w:r>
-        <w:t xml:space="preserve"> </w:t>
-      </w:r>
-      <w:r>
-        <w:t xml:space="preserve">(Humphrey et al., 2021; López et al., 2021)</w:t>
+        <w:t xml:space="preserve">This growth decrease at high temperatures is probably driven primarily by increased atmospheric dryness (PET or VPD) and ensuant exacerbation of observed water limitations</w:t>
+      </w:r>
+      <w:r>
+        <w:t xml:space="preserve"> </w:t>
+      </w:r>
+      <w:r>
+        <w:t xml:space="preserve">(Humphrey et al., 2021; López et al., 2021; Novick et al., 2016)</w:t>
       </w:r>
       <w:r>
         <w:t xml:space="preserve">.</w:t>
@@ -10978,17 +10942,16 @@
         <w:t xml:space="preserve"> </w:t>
       </w:r>
       <w:r>
-        <w:t xml:space="preserve">This effect occurs in addition to the effects of precipitation (Fig. 3), highlighting the fact that precipitation and temperature jointly influence drought (</w:t>
-      </w:r>
-      <w:r>
-        <w:rPr>
-          <w:bCs/>
-          <w:b/>
-        </w:rPr>
-        <w:t xml:space="preserve">REFS?</w:t>
-      </w:r>
-      <w:r>
-        <w:t xml:space="preserve">), but, critically, tends to occur over shorter time-frames (usually</w:t>
+        <w:t xml:space="preserve">This effect occurs in addition to the effects of precipitation (Fig. 3), highlighting the fact that temperature and associated VPD increases limit growth even under conditions of high soil moisture</w:t>
+      </w:r>
+      <w:r>
+        <w:t xml:space="preserve"> </w:t>
+      </w:r>
+      <w:r>
+        <w:t xml:space="preserve">(Novick et al., 2016)</w:t>
+      </w:r>
+      <w:r>
+        <w:t xml:space="preserve">, and occurs over shorter time-frames (usually</w:t>
       </w:r>
       <w:r>
         <w:t xml:space="preserve"> </w:t>
@@ -11076,7 +11039,16 @@
         <w:t xml:space="preserve"> </w:t>
       </w:r>
       <w:r>
-        <w:t xml:space="preserve">The nonlinear form of most climate growth responses implies that as the climate changes, non-stationary climate responses, already common</w:t>
+        <w:t xml:space="preserve">The nonlinear form of most climate growth responses implies that as the climate changes such that high temperatures and strong precipitation anomalies become more common</w:t>
+      </w:r>
+      <w:r>
+        <w:t xml:space="preserve"> </w:t>
+      </w:r>
+      <w:r>
+        <w:t xml:space="preserve">(IPCC, 2014)</w:t>
+      </w:r>
+      <w:r>
+        <w:t xml:space="preserve">, non-stationary climate responses, already common</w:t>
       </w:r>
       <w:r>
         <w:t xml:space="preserve"> </w:t>
@@ -12418,7 +12390,7 @@
       </w:r>
     </w:p>
     <w:bookmarkEnd w:id="59"/>
-    <w:bookmarkStart w:id="293" w:name="References"/>
+    <w:bookmarkStart w:id="296" w:name="References"/>
     <w:p>
       <w:pPr>
         <w:pStyle w:val="Heading1"/>
@@ -12427,7 +12399,7 @@
         <w:t xml:space="preserve">References</w:t>
       </w:r>
     </w:p>
-    <w:bookmarkStart w:id="292" w:name="refs"/>
+    <w:bookmarkStart w:id="295" w:name="refs"/>
     <w:bookmarkStart w:id="61" w:name="ref-alexander_potential_2019"/>
     <w:p>
       <w:pPr>
@@ -12475,90 +12447,43 @@
       </w:hyperlink>
     </w:p>
     <w:bookmarkEnd w:id="61"/>
-    <w:bookmarkStart w:id="63" w:name="ref-alexander_relative_2018"/>
+    <w:bookmarkStart w:id="63" w:name="ref-alfaro-sanchez_growth_2017"/>
     <w:p>
       <w:pPr>
         <w:pStyle w:val="Bibliography"/>
       </w:pPr>
       <w:r>
-        <w:t xml:space="preserve">Alexander, M. R., Rollinson, C. R., Babst, F., Trouet, V., &amp; Moore, D. J. P. (2018). Relative influences of multiple sources of uncertainty on cumulative and incremental tree-ring-derived aboveground biomass estimates.</w:t>
-      </w:r>
-      <w:r>
-        <w:t xml:space="preserve"> </w:t>
-      </w:r>
-      <w:r>
-        <w:rPr>
-          <w:iCs/>
-          <w:i/>
-        </w:rPr>
-        <w:t xml:space="preserve">Trees</w:t>
-      </w:r>
-      <w:r>
-        <w:t xml:space="preserve">,</w:t>
-      </w:r>
-      <w:r>
-        <w:t xml:space="preserve"> </w:t>
-      </w:r>
-      <w:r>
-        <w:rPr>
-          <w:iCs/>
-          <w:i/>
-        </w:rPr>
-        <w:t xml:space="preserve">32</w:t>
-      </w:r>
-      <w:r>
-        <w:t xml:space="preserve">(1), 265–276.</w:t>
+        <w:t xml:space="preserve">Alfaro-Sánchez, R., Muller-Landau, H. C., Wright, S. J., &amp; Camarero, J. J. (2017). Growth and reproduction respond differently to climate in three</w:t>
+      </w:r>
+      <w:r>
+        <w:t xml:space="preserve"> </w:t>
+      </w:r>
+      <w:r>
+        <w:t xml:space="preserve">Neotropical</w:t>
+      </w:r>
+      <w:r>
+        <w:t xml:space="preserve"> </w:t>
+      </w:r>
+      <w:r>
+        <w:t xml:space="preserve">tree species.</w:t>
+      </w:r>
+      <w:r>
+        <w:t xml:space="preserve"> </w:t>
+      </w:r>
+      <w:r>
+        <w:rPr>
+          <w:iCs/>
+          <w:i/>
+        </w:rPr>
+        <w:t xml:space="preserve">Oecologia</w:t>
+      </w:r>
+      <w:r>
+        <w:t xml:space="preserve">.</w:t>
       </w:r>
       <w:r>
         <w:t xml:space="preserve"> </w:t>
       </w:r>
       <w:hyperlink r:id="rId62">
-        <w:r>
-          <w:rPr>
-            <w:rStyle w:val="Hyperlink"/>
-          </w:rPr>
-          <w:t xml:space="preserve">https://doi.org/10.1007/s00468-017-1629-0</w:t>
-        </w:r>
-      </w:hyperlink>
-    </w:p>
-    <w:bookmarkEnd w:id="63"/>
-    <w:bookmarkStart w:id="65" w:name="ref-alfaro-sanchez_growth_2017"/>
-    <w:p>
-      <w:pPr>
-        <w:pStyle w:val="Bibliography"/>
-      </w:pPr>
-      <w:r>
-        <w:t xml:space="preserve">Alfaro-Sánchez, R., Muller-Landau, H. C., Wright, S. J., &amp; Camarero, J. J. (2017). Growth and reproduction respond differently to climate in three</w:t>
-      </w:r>
-      <w:r>
-        <w:t xml:space="preserve"> </w:t>
-      </w:r>
-      <w:r>
-        <w:t xml:space="preserve">Neotropical</w:t>
-      </w:r>
-      <w:r>
-        <w:t xml:space="preserve"> </w:t>
-      </w:r>
-      <w:r>
-        <w:t xml:space="preserve">tree species.</w:t>
-      </w:r>
-      <w:r>
-        <w:t xml:space="preserve"> </w:t>
-      </w:r>
-      <w:r>
-        <w:rPr>
-          <w:iCs/>
-          <w:i/>
-        </w:rPr>
-        <w:t xml:space="preserve">Oecologia</w:t>
-      </w:r>
-      <w:r>
-        <w:t xml:space="preserve">.</w:t>
-      </w:r>
-      <w:r>
-        <w:t xml:space="preserve"> </w:t>
-      </w:r>
-      <w:hyperlink r:id="rId64">
         <w:r>
           <w:rPr>
             <w:rStyle w:val="Hyperlink"/>
@@ -12567,8 +12492,8 @@
         </w:r>
       </w:hyperlink>
     </w:p>
-    <w:bookmarkEnd w:id="65"/>
-    <w:bookmarkStart w:id="67" w:name="ref-amoroso_dendroecology_2017"/>
+    <w:bookmarkEnd w:id="63"/>
+    <w:bookmarkStart w:id="65" w:name="ref-amoroso_dendroecology_2017"/>
     <w:p>
       <w:pPr>
         <w:pStyle w:val="Bibliography"/>
@@ -12657,7 +12582,7 @@
       <w:r>
         <w:t xml:space="preserve"> </w:t>
       </w:r>
-      <w:hyperlink r:id="rId66">
+      <w:hyperlink r:id="rId64">
         <w:r>
           <w:rPr>
             <w:rStyle w:val="Hyperlink"/>
@@ -12666,8 +12591,8 @@
         </w:r>
       </w:hyperlink>
     </w:p>
-    <w:bookmarkEnd w:id="67"/>
-    <w:bookmarkStart w:id="69" w:name="ref-anderson-teixeira_forestgeo_2020"/>
+    <w:bookmarkEnd w:id="65"/>
+    <w:bookmarkStart w:id="67" w:name="ref-anderson-teixeira_forestgeo_2020"/>
     <w:p>
       <w:pPr>
         <w:pStyle w:val="Bibliography"/>
@@ -12733,7 +12658,7 @@
       <w:r>
         <w:t xml:space="preserve"> </w:t>
       </w:r>
-      <w:hyperlink r:id="rId68">
+      <w:hyperlink r:id="rId66">
         <w:r>
           <w:rPr>
             <w:rStyle w:val="Hyperlink"/>
@@ -12742,8 +12667,8 @@
         </w:r>
       </w:hyperlink>
     </w:p>
-    <w:bookmarkEnd w:id="69"/>
-    <w:bookmarkStart w:id="71" w:name="ref-anderson-teixeira_ctfsforestgeo_2015"/>
+    <w:bookmarkEnd w:id="67"/>
+    <w:bookmarkStart w:id="69" w:name="ref-anderson-teixeira_ctfsforestgeo_2015"/>
     <w:p>
       <w:pPr>
         <w:pStyle w:val="Bibliography"/>
@@ -12798,7 +12723,7 @@
       <w:r>
         <w:t xml:space="preserve"> </w:t>
       </w:r>
-      <w:hyperlink r:id="rId70">
+      <w:hyperlink r:id="rId68">
         <w:r>
           <w:rPr>
             <w:rStyle w:val="Hyperlink"/>
@@ -12807,8 +12732,8 @@
         </w:r>
       </w:hyperlink>
     </w:p>
-    <w:bookmarkEnd w:id="71"/>
-    <w:bookmarkStart w:id="73" w:name="ref-anderson-teixeira_sizerelated_2015"/>
+    <w:bookmarkEnd w:id="69"/>
+    <w:bookmarkStart w:id="71" w:name="ref-anderson-teixeira_sizerelated_2015"/>
     <w:p>
       <w:pPr>
         <w:pStyle w:val="Bibliography"/>
@@ -12845,7 +12770,7 @@
       <w:r>
         <w:t xml:space="preserve"> </w:t>
       </w:r>
-      <w:hyperlink r:id="rId72">
+      <w:hyperlink r:id="rId70">
         <w:r>
           <w:rPr>
             <w:rStyle w:val="Hyperlink"/>
@@ -12854,8 +12779,8 @@
         </w:r>
       </w:hyperlink>
     </w:p>
-    <w:bookmarkEnd w:id="73"/>
-    <w:bookmarkStart w:id="75" w:name="ref-arora_carbon_2020"/>
+    <w:bookmarkEnd w:id="71"/>
+    <w:bookmarkStart w:id="73" w:name="ref-arora_carbon_2020"/>
     <w:p>
       <w:pPr>
         <w:pStyle w:val="Bibliography"/>
@@ -12922,7 +12847,7 @@
       <w:r>
         <w:t xml:space="preserve"> </w:t>
       </w:r>
-      <w:hyperlink r:id="rId74">
+      <w:hyperlink r:id="rId72">
         <w:r>
           <w:rPr>
             <w:rStyle w:val="Hyperlink"/>
@@ -12931,8 +12856,8 @@
         </w:r>
       </w:hyperlink>
     </w:p>
-    <w:bookmarkEnd w:id="75"/>
-    <w:bookmarkStart w:id="77" w:name="ref-au_demographic_2020"/>
+    <w:bookmarkEnd w:id="73"/>
+    <w:bookmarkStart w:id="75" w:name="ref-au_demographic_2020"/>
     <w:p>
       <w:pPr>
         <w:pStyle w:val="Bibliography"/>
@@ -12981,7 +12906,7 @@
       <w:r>
         <w:t xml:space="preserve"> </w:t>
       </w:r>
-      <w:hyperlink r:id="rId76">
+      <w:hyperlink r:id="rId74">
         <w:r>
           <w:rPr>
             <w:rStyle w:val="Hyperlink"/>
@@ -12990,8 +12915,8 @@
         </w:r>
       </w:hyperlink>
     </w:p>
-    <w:bookmarkEnd w:id="77"/>
-    <w:bookmarkStart w:id="79" w:name="ref-aubry-kientz_joint_2015"/>
+    <w:bookmarkEnd w:id="75"/>
+    <w:bookmarkStart w:id="77" w:name="ref-aubry-kientz_joint_2015"/>
     <w:p>
       <w:pPr>
         <w:pStyle w:val="Bibliography"/>
@@ -13028,7 +12953,7 @@
       <w:r>
         <w:t xml:space="preserve"> </w:t>
       </w:r>
-      <w:hyperlink r:id="rId78">
+      <w:hyperlink r:id="rId76">
         <w:r>
           <w:rPr>
             <w:rStyle w:val="Hyperlink"/>
@@ -13037,8 +12962,8 @@
         </w:r>
       </w:hyperlink>
     </w:p>
-    <w:bookmarkEnd w:id="79"/>
-    <w:bookmarkStart w:id="81" w:name="ref-babst_when_2018"/>
+    <w:bookmarkEnd w:id="77"/>
+    <w:bookmarkStart w:id="79" w:name="ref-babst_when_2018"/>
     <w:p>
       <w:pPr>
         <w:pStyle w:val="Bibliography"/>
@@ -13087,7 +13012,7 @@
       <w:r>
         <w:t xml:space="preserve"> </w:t>
       </w:r>
-      <w:hyperlink r:id="rId80">
+      <w:hyperlink r:id="rId78">
         <w:r>
           <w:rPr>
             <w:rStyle w:val="Hyperlink"/>
@@ -13096,8 +13021,8 @@
         </w:r>
       </w:hyperlink>
     </w:p>
-    <w:bookmarkEnd w:id="81"/>
-    <w:bookmarkStart w:id="83" w:name="ref-babst_twentieth_2019"/>
+    <w:bookmarkEnd w:id="79"/>
+    <w:bookmarkStart w:id="81" w:name="ref-babst_twentieth_2019"/>
     <w:p>
       <w:pPr>
         <w:pStyle w:val="Bibliography"/>
@@ -13134,7 +13059,7 @@
       <w:r>
         <w:t xml:space="preserve"> </w:t>
       </w:r>
-      <w:hyperlink r:id="rId82">
+      <w:hyperlink r:id="rId80">
         <w:r>
           <w:rPr>
             <w:rStyle w:val="Hyperlink"/>
@@ -13143,8 +13068,8 @@
         </w:r>
       </w:hyperlink>
     </w:p>
-    <w:bookmarkEnd w:id="83"/>
-    <w:bookmarkStart w:id="85" w:name="ref-baltzer_forests_2014"/>
+    <w:bookmarkEnd w:id="81"/>
+    <w:bookmarkStart w:id="83" w:name="ref-baltzer_forests_2014"/>
     <w:p>
       <w:pPr>
         <w:pStyle w:val="Bibliography"/>
@@ -13181,7 +13106,7 @@
       <w:r>
         <w:t xml:space="preserve"> </w:t>
       </w:r>
-      <w:hyperlink r:id="rId84">
+      <w:hyperlink r:id="rId82">
         <w:r>
           <w:rPr>
             <w:rStyle w:val="Hyperlink"/>
@@ -13190,8 +13115,8 @@
         </w:r>
       </w:hyperlink>
     </w:p>
-    <w:bookmarkEnd w:id="85"/>
-    <w:bookmarkStart w:id="86" w:name="ref-banburymorgan_global_2021"/>
+    <w:bookmarkEnd w:id="83"/>
+    <w:bookmarkStart w:id="84" w:name="ref-banburymorgan_global_2021"/>
     <w:p>
       <w:pPr>
         <w:pStyle w:val="Bibliography"/>
@@ -13226,29 +13151,36 @@
         <w:t xml:space="preserve">.</w:t>
       </w:r>
     </w:p>
-    <w:bookmarkEnd w:id="86"/>
-    <w:bookmarkStart w:id="88" w:name="ref-beedlow_importance_2013"/>
+    <w:bookmarkEnd w:id="84"/>
+    <w:bookmarkStart w:id="86" w:name="ref-belmecheri_precipitation_2021"/>
     <w:p>
       <w:pPr>
         <w:pStyle w:val="Bibliography"/>
       </w:pPr>
       <w:r>
-        <w:t xml:space="preserve">Beedlow, P. A., Lee, E. H., Tingey, D. T., Waschmann, R. S., &amp; Burdick, C. A. (2013). The importance of seasonal temperature and moisture patterns on growth of</w:t>
-      </w:r>
-      <w:r>
-        <w:t xml:space="preserve"> </w:t>
-      </w:r>
-      <w:r>
-        <w:t xml:space="preserve">Douglas</w:t>
-      </w:r>
-      <w:r>
-        <w:t xml:space="preserve">-fir in western</w:t>
-      </w:r>
-      <w:r>
-        <w:t xml:space="preserve"> </w:t>
-      </w:r>
-      <w:r>
-        <w:t xml:space="preserve">Oregon</w:t>
+        <w:t xml:space="preserve">Belmecheri, S., Maxwell, R. S., Taylor, A. H., Davis, K. J., Guerrieri, R., Moore, D. J. P., &amp; Rayback, S. A. (2021). Precipitation alters the</w:t>
+      </w:r>
+      <w:r>
+        <w:t xml:space="preserve"> </w:t>
+      </w:r>
+      <w:r>
+        <w:t xml:space="preserve">CO2</w:t>
+      </w:r>
+      <w:r>
+        <w:t xml:space="preserve"> </w:t>
+      </w:r>
+      <w:r>
+        <w:t xml:space="preserve">effect on water-use efficiency of temperate forests.</w:t>
+      </w:r>
+      <w:r>
+        <w:t xml:space="preserve"> </w:t>
+      </w:r>
+      <w:r>
+        <w:rPr>
+          <w:iCs/>
+          <w:i/>
+        </w:rPr>
+        <w:t xml:space="preserve">Global Change Biology</w:t>
       </w:r>
       <w:r>
         <w:t xml:space="preserve">,</w:t>
@@ -13257,87 +13189,6 @@
         <w:t xml:space="preserve"> </w:t>
       </w:r>
       <w:r>
-        <w:t xml:space="preserve">USA</w:t>
-      </w:r>
-      <w:r>
-        <w:t xml:space="preserve">.</w:t>
-      </w:r>
-      <w:r>
-        <w:t xml:space="preserve"> </w:t>
-      </w:r>
-      <w:r>
-        <w:rPr>
-          <w:iCs/>
-          <w:i/>
-        </w:rPr>
-        <w:t xml:space="preserve">Agricultural and Forest Meteorology</w:t>
-      </w:r>
-      <w:r>
-        <w:t xml:space="preserve">,</w:t>
-      </w:r>
-      <w:r>
-        <w:t xml:space="preserve"> </w:t>
-      </w:r>
-      <w:r>
-        <w:rPr>
-          <w:iCs/>
-          <w:i/>
-        </w:rPr>
-        <w:t xml:space="preserve">169</w:t>
-      </w:r>
-      <w:r>
-        <w:t xml:space="preserve">, 174–185.</w:t>
-      </w:r>
-      <w:r>
-        <w:t xml:space="preserve"> </w:t>
-      </w:r>
-      <w:hyperlink r:id="rId87">
-        <w:r>
-          <w:rPr>
-            <w:rStyle w:val="Hyperlink"/>
-          </w:rPr>
-          <w:t xml:space="preserve">https://doi.org/10.1016/j.agrformet.2012.10.010</w:t>
-        </w:r>
-      </w:hyperlink>
-    </w:p>
-    <w:bookmarkEnd w:id="88"/>
-    <w:bookmarkStart w:id="90" w:name="ref-belmecheri_precipitation_2021"/>
-    <w:p>
-      <w:pPr>
-        <w:pStyle w:val="Bibliography"/>
-      </w:pPr>
-      <w:r>
-        <w:t xml:space="preserve">Belmecheri, S., Maxwell, R. S., Taylor, A. H., Davis, K. J., Guerrieri, R., Moore, D. J. P., &amp; Rayback, S. A. (2021). Precipitation alters the</w:t>
-      </w:r>
-      <w:r>
-        <w:t xml:space="preserve"> </w:t>
-      </w:r>
-      <w:r>
-        <w:t xml:space="preserve">CO2</w:t>
-      </w:r>
-      <w:r>
-        <w:t xml:space="preserve"> </w:t>
-      </w:r>
-      <w:r>
-        <w:t xml:space="preserve">effect on water-use efficiency of temperate forests.</w:t>
-      </w:r>
-      <w:r>
-        <w:t xml:space="preserve"> </w:t>
-      </w:r>
-      <w:r>
-        <w:rPr>
-          <w:iCs/>
-          <w:i/>
-        </w:rPr>
-        <w:t xml:space="preserve">Global Change Biology</w:t>
-      </w:r>
-      <w:r>
-        <w:t xml:space="preserve">,</w:t>
-      </w:r>
-      <w:r>
-        <w:t xml:space="preserve"> </w:t>
-      </w:r>
-      <w:r>
         <w:rPr>
           <w:iCs/>
           <w:i/>
@@ -13350,7 +13201,7 @@
       <w:r>
         <w:t xml:space="preserve"> </w:t>
       </w:r>
-      <w:hyperlink r:id="rId89">
+      <w:hyperlink r:id="rId85">
         <w:r>
           <w:rPr>
             <w:rStyle w:val="Hyperlink"/>
@@ -13359,8 +13210,8 @@
         </w:r>
       </w:hyperlink>
     </w:p>
-    <w:bookmarkEnd w:id="90"/>
-    <w:bookmarkStart w:id="92" w:name="ref-bennett_larger_2015"/>
+    <w:bookmarkEnd w:id="86"/>
+    <w:bookmarkStart w:id="88" w:name="ref-bennett_larger_2015"/>
     <w:p>
       <w:pPr>
         <w:pStyle w:val="Bibliography"/>
@@ -13397,7 +13248,7 @@
       <w:r>
         <w:t xml:space="preserve"> </w:t>
       </w:r>
-      <w:hyperlink r:id="rId91">
+      <w:hyperlink r:id="rId87">
         <w:r>
           <w:rPr>
             <w:rStyle w:val="Hyperlink"/>
@@ -13406,8 +13257,8 @@
         </w:r>
       </w:hyperlink>
     </w:p>
-    <w:bookmarkEnd w:id="92"/>
-    <w:bookmarkStart w:id="94" w:name="ref-biondi_theorydriven_2008"/>
+    <w:bookmarkEnd w:id="88"/>
+    <w:bookmarkStart w:id="90" w:name="ref-biondi_theorydriven_2008"/>
     <w:p>
       <w:pPr>
         <w:pStyle w:val="Bibliography"/>
@@ -13510,7 +13361,7 @@
       <w:r>
         <w:t xml:space="preserve"> </w:t>
       </w:r>
-      <w:hyperlink r:id="rId93">
+      <w:hyperlink r:id="rId89">
         <w:r>
           <w:rPr>
             <w:rStyle w:val="Hyperlink"/>
@@ -13519,8 +13370,8 @@
         </w:r>
       </w:hyperlink>
     </w:p>
-    <w:bookmarkEnd w:id="94"/>
-    <w:bookmarkStart w:id="96" w:name="ref-birch_birch_2020b"/>
+    <w:bookmarkEnd w:id="90"/>
+    <w:bookmarkStart w:id="92" w:name="ref-birch_birch_2020b"/>
     <w:p>
       <w:pPr>
         <w:pStyle w:val="Bibliography"/>
@@ -13574,7 +13425,7 @@
       <w:r>
         <w:t xml:space="preserve">. https://doi.org/</w:t>
       </w:r>
-      <w:hyperlink r:id="rId95">
+      <w:hyperlink r:id="rId91">
         <w:r>
           <w:rPr>
             <w:rStyle w:val="Hyperlink"/>
@@ -13583,8 +13434,8 @@
         </w:r>
       </w:hyperlink>
     </w:p>
-    <w:bookmarkEnd w:id="96"/>
-    <w:bookmarkStart w:id="98" w:name="ref-birch_birch_2020c"/>
+    <w:bookmarkEnd w:id="92"/>
+    <w:bookmarkStart w:id="94" w:name="ref-birch_birch_2020c"/>
     <w:p>
       <w:pPr>
         <w:pStyle w:val="Bibliography"/>
@@ -13638,7 +13489,7 @@
       <w:r>
         <w:t xml:space="preserve">. https://doi.org/</w:t>
       </w:r>
-      <w:hyperlink r:id="rId97">
+      <w:hyperlink r:id="rId93">
         <w:r>
           <w:rPr>
             <w:rStyle w:val="Hyperlink"/>
@@ -13647,8 +13498,8 @@
         </w:r>
       </w:hyperlink>
     </w:p>
-    <w:bookmarkEnd w:id="98"/>
-    <w:bookmarkStart w:id="100" w:name="ref-birch_birch_2020"/>
+    <w:bookmarkEnd w:id="94"/>
+    <w:bookmarkStart w:id="96" w:name="ref-birch_birch_2020"/>
     <w:p>
       <w:pPr>
         <w:pStyle w:val="Bibliography"/>
@@ -13702,7 +13553,7 @@
       <w:r>
         <w:t xml:space="preserve">. https://doi.org/</w:t>
       </w:r>
-      <w:hyperlink r:id="rId99">
+      <w:hyperlink r:id="rId95">
         <w:r>
           <w:rPr>
             <w:rStyle w:val="Hyperlink"/>
@@ -13711,8 +13562,8 @@
         </w:r>
       </w:hyperlink>
     </w:p>
-    <w:bookmarkEnd w:id="100"/>
-    <w:bookmarkStart w:id="102" w:name="ref-bourg_initial_2013"/>
+    <w:bookmarkEnd w:id="96"/>
+    <w:bookmarkStart w:id="98" w:name="ref-bourg_initial_2013"/>
     <w:p>
       <w:pPr>
         <w:pStyle w:val="Bibliography"/>
@@ -13777,7 +13628,7 @@
       <w:r>
         <w:t xml:space="preserve"> </w:t>
       </w:r>
-      <w:hyperlink r:id="rId101">
+      <w:hyperlink r:id="rId97">
         <w:r>
           <w:rPr>
             <w:rStyle w:val="Hyperlink"/>
@@ -13786,8 +13637,8 @@
         </w:r>
       </w:hyperlink>
     </w:p>
-    <w:bookmarkEnd w:id="102"/>
-    <w:bookmarkStart w:id="104" w:name="ref-bowman_detecting_2013"/>
+    <w:bookmarkEnd w:id="98"/>
+    <w:bookmarkStart w:id="100" w:name="ref-bowman_detecting_2013"/>
     <w:p>
       <w:pPr>
         <w:pStyle w:val="Bibliography"/>
@@ -13824,7 +13675,7 @@
       <w:r>
         <w:t xml:space="preserve"> </w:t>
       </w:r>
-      <w:hyperlink r:id="rId103">
+      <w:hyperlink r:id="rId99">
         <w:r>
           <w:rPr>
             <w:rStyle w:val="Hyperlink"/>
@@ -13833,8 +13684,8 @@
         </w:r>
       </w:hyperlink>
     </w:p>
-    <w:bookmarkEnd w:id="104"/>
-    <w:bookmarkStart w:id="106" w:name="ref-braker_measuring_2002"/>
+    <w:bookmarkEnd w:id="100"/>
+    <w:bookmarkStart w:id="102" w:name="ref-braker_measuring_2002"/>
     <w:p>
       <w:pPr>
         <w:pStyle w:val="Bibliography"/>
@@ -13880,7 +13731,7 @@
       <w:r>
         <w:t xml:space="preserve"> </w:t>
       </w:r>
-      <w:hyperlink r:id="rId105">
+      <w:hyperlink r:id="rId101">
         <w:r>
           <w:rPr>
             <w:rStyle w:val="Hyperlink"/>
@@ -13889,8 +13740,8 @@
         </w:r>
       </w:hyperlink>
     </w:p>
-    <w:bookmarkEnd w:id="106"/>
-    <w:bookmarkStart w:id="108" w:name="ref-brienen_detecting_2012"/>
+    <w:bookmarkEnd w:id="102"/>
+    <w:bookmarkStart w:id="104" w:name="ref-brienen_detecting_2012"/>
     <w:p>
       <w:pPr>
         <w:pStyle w:val="Bibliography"/>
@@ -13960,7 +13811,7 @@
       <w:r>
         <w:t xml:space="preserve"> </w:t>
       </w:r>
-      <w:hyperlink r:id="rId107">
+      <w:hyperlink r:id="rId103">
         <w:r>
           <w:rPr>
             <w:rStyle w:val="Hyperlink"/>
@@ -13969,8 +13820,8 @@
         </w:r>
       </w:hyperlink>
     </w:p>
-    <w:bookmarkEnd w:id="108"/>
-    <w:bookmarkStart w:id="110" w:name="ref-brienen_tree_2017"/>
+    <w:bookmarkEnd w:id="104"/>
+    <w:bookmarkStart w:id="106" w:name="ref-brienen_tree_2017"/>
     <w:p>
       <w:pPr>
         <w:pStyle w:val="Bibliography"/>
@@ -14007,7 +13858,7 @@
       <w:r>
         <w:t xml:space="preserve"> </w:t>
       </w:r>
-      <w:hyperlink r:id="rId109">
+      <w:hyperlink r:id="rId105">
         <w:r>
           <w:rPr>
             <w:rStyle w:val="Hyperlink"/>
@@ -14016,8 +13867,8 @@
         </w:r>
       </w:hyperlink>
     </w:p>
-    <w:bookmarkEnd w:id="110"/>
-    <w:bookmarkStart w:id="112" w:name="ref-bumann_assessing_2019"/>
+    <w:bookmarkEnd w:id="106"/>
+    <w:bookmarkStart w:id="108" w:name="ref-bumann_assessing_2019"/>
     <w:p>
       <w:pPr>
         <w:pStyle w:val="Bibliography"/>
@@ -14122,7 +13973,7 @@
       <w:r>
         <w:t xml:space="preserve"> </w:t>
       </w:r>
-      <w:hyperlink r:id="rId111">
+      <w:hyperlink r:id="rId107">
         <w:r>
           <w:rPr>
             <w:rStyle w:val="Hyperlink"/>
@@ -14131,8 +13982,8 @@
         </w:r>
       </w:hyperlink>
     </w:p>
-    <w:bookmarkEnd w:id="112"/>
-    <w:bookmarkStart w:id="114" w:name="ref-buntgen_2500_2011"/>
+    <w:bookmarkEnd w:id="108"/>
+    <w:bookmarkStart w:id="110" w:name="ref-buntgen_2500_2011"/>
     <w:p>
       <w:pPr>
         <w:pStyle w:val="Bibliography"/>
@@ -14202,7 +14053,7 @@
       <w:r>
         <w:t xml:space="preserve"> </w:t>
       </w:r>
-      <w:hyperlink r:id="rId113">
+      <w:hyperlink r:id="rId109">
         <w:r>
           <w:rPr>
             <w:rStyle w:val="Hyperlink"/>
@@ -14211,8 +14062,8 @@
         </w:r>
       </w:hyperlink>
     </w:p>
-    <w:bookmarkEnd w:id="114"/>
-    <w:bookmarkStart w:id="116" w:name="ref-cailleret_synthesis_2017"/>
+    <w:bookmarkEnd w:id="110"/>
+    <w:bookmarkStart w:id="112" w:name="ref-cailleret_synthesis_2017"/>
     <w:p>
       <w:pPr>
         <w:pStyle w:val="Bibliography"/>
@@ -14249,7 +14100,7 @@
       <w:r>
         <w:t xml:space="preserve"> </w:t>
       </w:r>
-      <w:hyperlink r:id="rId115">
+      <w:hyperlink r:id="rId111">
         <w:r>
           <w:rPr>
             <w:rStyle w:val="Hyperlink"/>
@@ -14258,8 +14109,8 @@
         </w:r>
       </w:hyperlink>
     </w:p>
-    <w:bookmarkEnd w:id="116"/>
-    <w:bookmarkStart w:id="118" w:name="ref-cherubini_potential_1998"/>
+    <w:bookmarkEnd w:id="112"/>
+    <w:bookmarkStart w:id="114" w:name="ref-cherubini_potential_1998"/>
     <w:p>
       <w:pPr>
         <w:pStyle w:val="Bibliography"/>
@@ -14317,7 +14168,7 @@
       <w:r>
         <w:t xml:space="preserve"> </w:t>
       </w:r>
-      <w:hyperlink r:id="rId117">
+      <w:hyperlink r:id="rId113">
         <w:r>
           <w:rPr>
             <w:rStyle w:val="Hyperlink"/>
@@ -14326,8 +14177,8 @@
         </w:r>
       </w:hyperlink>
     </w:p>
-    <w:bookmarkEnd w:id="118"/>
-    <w:bookmarkStart w:id="120" w:name="ref-collalti_forest_2020"/>
+    <w:bookmarkEnd w:id="114"/>
+    <w:bookmarkStart w:id="116" w:name="ref-collalti_forest_2020"/>
     <w:p>
       <w:pPr>
         <w:pStyle w:val="Bibliography"/>
@@ -14364,7 +14215,7 @@
       <w:r>
         <w:t xml:space="preserve"> </w:t>
       </w:r>
-      <w:hyperlink r:id="rId119">
+      <w:hyperlink r:id="rId115">
         <w:r>
           <w:rPr>
             <w:rStyle w:val="Hyperlink"/>
@@ -14373,8 +14224,8 @@
         </w:r>
       </w:hyperlink>
     </w:p>
-    <w:bookmarkEnd w:id="120"/>
-    <w:bookmarkStart w:id="122" w:name="ref-cook_calculating_1997"/>
+    <w:bookmarkEnd w:id="116"/>
+    <w:bookmarkStart w:id="118" w:name="ref-cook_calculating_1997"/>
     <w:p>
       <w:pPr>
         <w:pStyle w:val="Bibliography"/>
@@ -14411,7 +14262,7 @@
       <w:r>
         <w:t xml:space="preserve"> </w:t>
       </w:r>
-      <w:hyperlink r:id="rId121">
+      <w:hyperlink r:id="rId117">
         <w:r>
           <w:rPr>
             <w:rStyle w:val="Hyperlink"/>
@@ -14420,8 +14271,8 @@
         </w:r>
       </w:hyperlink>
     </w:p>
-    <w:bookmarkEnd w:id="122"/>
-    <w:bookmarkStart w:id="124" w:name="ref-davies_forestgeo_2021"/>
+    <w:bookmarkEnd w:id="118"/>
+    <w:bookmarkStart w:id="120" w:name="ref-davies_forestgeo_2021"/>
     <w:p>
       <w:pPr>
         <w:pStyle w:val="Bibliography"/>
@@ -14479,7 +14330,7 @@
       <w:r>
         <w:t xml:space="preserve"> </w:t>
       </w:r>
-      <w:hyperlink r:id="rId123">
+      <w:hyperlink r:id="rId119">
         <w:r>
           <w:rPr>
             <w:rStyle w:val="Hyperlink"/>
@@ -14488,8 +14339,8 @@
         </w:r>
       </w:hyperlink>
     </w:p>
-    <w:bookmarkEnd w:id="124"/>
-    <w:bookmarkStart w:id="126" w:name="ref-davis_forest_2009"/>
+    <w:bookmarkEnd w:id="120"/>
+    <w:bookmarkStart w:id="122" w:name="ref-davis_forest_2009"/>
     <w:p>
       <w:pPr>
         <w:pStyle w:val="Bibliography"/>
@@ -14526,7 +14377,7 @@
       <w:r>
         <w:t xml:space="preserve"> </w:t>
       </w:r>
-      <w:hyperlink r:id="rId125">
+      <w:hyperlink r:id="rId121">
         <w:r>
           <w:rPr>
             <w:rStyle w:val="Hyperlink"/>
@@ -14535,8 +14386,8 @@
         </w:r>
       </w:hyperlink>
     </w:p>
-    <w:bookmarkEnd w:id="126"/>
-    <w:bookmarkStart w:id="128" w:name="ref-dearborn_permafrost_2020"/>
+    <w:bookmarkEnd w:id="122"/>
+    <w:bookmarkStart w:id="124" w:name="ref-dearborn_permafrost_2020"/>
     <w:p>
       <w:pPr>
         <w:pStyle w:val="Bibliography"/>
@@ -14560,7 +14411,7 @@
       <w:r>
         <w:t xml:space="preserve"> </w:t>
       </w:r>
-      <w:hyperlink r:id="rId127">
+      <w:hyperlink r:id="rId123">
         <w:r>
           <w:rPr>
             <w:rStyle w:val="Hyperlink"/>
@@ -14569,8 +14420,8 @@
         </w:r>
       </w:hyperlink>
     </w:p>
-    <w:bookmarkEnd w:id="128"/>
-    <w:bookmarkStart w:id="129" w:name="ref-delucia_forest_2007"/>
+    <w:bookmarkEnd w:id="124"/>
+    <w:bookmarkStart w:id="125" w:name="ref-delucia_forest_2007"/>
     <w:p>
       <w:pPr>
         <w:pStyle w:val="Bibliography"/>
@@ -14605,8 +14456,8 @@
         <w:t xml:space="preserve">, 1157–1167.</w:t>
       </w:r>
     </w:p>
-    <w:bookmarkEnd w:id="129"/>
-    <w:bookmarkStart w:id="131" w:name="ref-desoto_low_2020"/>
+    <w:bookmarkEnd w:id="125"/>
+    <w:bookmarkStart w:id="127" w:name="ref-desoto_low_2020"/>
     <w:p>
       <w:pPr>
         <w:pStyle w:val="Bibliography"/>
@@ -14643,7 +14494,7 @@
       <w:r>
         <w:t xml:space="preserve"> </w:t>
       </w:r>
-      <w:hyperlink r:id="rId130">
+      <w:hyperlink r:id="rId126">
         <w:r>
           <w:rPr>
             <w:rStyle w:val="Hyperlink"/>
@@ -14652,8 +14503,8 @@
         </w:r>
       </w:hyperlink>
     </w:p>
-    <w:bookmarkEnd w:id="131"/>
-    <w:bookmarkStart w:id="133" w:name="ref-dye_comparing_2016"/>
+    <w:bookmarkEnd w:id="127"/>
+    <w:bookmarkStart w:id="129" w:name="ref-dye_comparing_2016"/>
     <w:p>
       <w:pPr>
         <w:pStyle w:val="Bibliography"/>
@@ -14705,7 +14556,7 @@
       <w:r>
         <w:t xml:space="preserve"> </w:t>
       </w:r>
-      <w:hyperlink r:id="rId132">
+      <w:hyperlink r:id="rId128">
         <w:r>
           <w:rPr>
             <w:rStyle w:val="Hyperlink"/>
@@ -14714,8 +14565,8 @@
         </w:r>
       </w:hyperlink>
     </w:p>
-    <w:bookmarkEnd w:id="133"/>
-    <w:bookmarkStart w:id="135" w:name="ref-elling_dendroecological_2009"/>
+    <w:bookmarkEnd w:id="129"/>
+    <w:bookmarkStart w:id="131" w:name="ref-elling_dendroecological_2009"/>
     <w:p>
       <w:pPr>
         <w:pStyle w:val="Bibliography"/>
@@ -14779,7 +14630,7 @@
       <w:r>
         <w:t xml:space="preserve"> </w:t>
       </w:r>
-      <w:hyperlink r:id="rId134">
+      <w:hyperlink r:id="rId130">
         <w:r>
           <w:rPr>
             <w:rStyle w:val="Hyperlink"/>
@@ -14788,8 +14639,8 @@
         </w:r>
       </w:hyperlink>
     </w:p>
-    <w:bookmarkEnd w:id="135"/>
-    <w:bookmarkStart w:id="137" w:name="ref-enquist_global_2002"/>
+    <w:bookmarkEnd w:id="131"/>
+    <w:bookmarkStart w:id="133" w:name="ref-enquist_global_2002"/>
     <w:p>
       <w:pPr>
         <w:pStyle w:val="Bibliography"/>
@@ -14871,7 +14722,7 @@
       <w:r>
         <w:t xml:space="preserve"> </w:t>
       </w:r>
-      <w:hyperlink r:id="rId136">
+      <w:hyperlink r:id="rId132">
         <w:r>
           <w:rPr>
             <w:rStyle w:val="Hyperlink"/>
@@ -14880,8 +14731,8 @@
         </w:r>
       </w:hyperlink>
     </w:p>
-    <w:bookmarkEnd w:id="137"/>
-    <w:bookmarkStart w:id="139" w:name="ref-evans_fusing_2017"/>
+    <w:bookmarkEnd w:id="133"/>
+    <w:bookmarkStart w:id="135" w:name="ref-evans_fusing_2017"/>
     <w:p>
       <w:pPr>
         <w:pStyle w:val="Bibliography"/>
@@ -14918,7 +14769,7 @@
       <w:r>
         <w:t xml:space="preserve"> </w:t>
       </w:r>
-      <w:hyperlink r:id="rId138">
+      <w:hyperlink r:id="rId134">
         <w:r>
           <w:rPr>
             <w:rStyle w:val="Hyperlink"/>
@@ -14927,8 +14778,8 @@
         </w:r>
       </w:hyperlink>
     </w:p>
-    <w:bookmarkEnd w:id="139"/>
-    <w:bookmarkStart w:id="141" w:name="ref-finzi_carbon_2020"/>
+    <w:bookmarkEnd w:id="135"/>
+    <w:bookmarkStart w:id="137" w:name="ref-finzi_carbon_2020"/>
     <w:p>
       <w:pPr>
         <w:pStyle w:val="Bibliography"/>
@@ -14983,7 +14834,7 @@
       <w:r>
         <w:t xml:space="preserve"> </w:t>
       </w:r>
-      <w:hyperlink r:id="rId140">
+      <w:hyperlink r:id="rId136">
         <w:r>
           <w:rPr>
             <w:rStyle w:val="Hyperlink"/>
@@ -14992,8 +14843,8 @@
         </w:r>
       </w:hyperlink>
     </w:p>
-    <w:bookmarkEnd w:id="141"/>
-    <w:bookmarkStart w:id="143" w:name="ref-forrester_does_2021"/>
+    <w:bookmarkEnd w:id="137"/>
+    <w:bookmarkStart w:id="139" w:name="ref-forrester_does_2021"/>
     <w:p>
       <w:pPr>
         <w:pStyle w:val="Bibliography"/>
@@ -15030,7 +14881,7 @@
       <w:r>
         <w:t xml:space="preserve"> </w:t>
       </w:r>
-      <w:hyperlink r:id="rId142">
+      <w:hyperlink r:id="rId138">
         <w:r>
           <w:rPr>
             <w:rStyle w:val="Hyperlink"/>
@@ -15039,8 +14890,8 @@
         </w:r>
       </w:hyperlink>
     </w:p>
-    <w:bookmarkEnd w:id="143"/>
-    <w:bookmarkStart w:id="145" w:name="ref-foster_predicting_2016"/>
+    <w:bookmarkEnd w:id="139"/>
+    <w:bookmarkStart w:id="141" w:name="ref-foster_predicting_2016"/>
     <w:p>
       <w:pPr>
         <w:pStyle w:val="Bibliography"/>
@@ -15092,7 +14943,7 @@
       <w:r>
         <w:t xml:space="preserve"> </w:t>
       </w:r>
-      <w:hyperlink r:id="rId144">
+      <w:hyperlink r:id="rId140">
         <w:r>
           <w:rPr>
             <w:rStyle w:val="Hyperlink"/>
@@ -15101,8 +14952,8 @@
         </w:r>
       </w:hyperlink>
     </w:p>
-    <w:bookmarkEnd w:id="145"/>
-    <w:bookmarkStart w:id="146" w:name="ref-fritts_tree_1976"/>
+    <w:bookmarkEnd w:id="141"/>
+    <w:bookmarkStart w:id="142" w:name="ref-fritts_tree_1976"/>
     <w:p>
       <w:pPr>
         <w:pStyle w:val="Bibliography"/>
@@ -15133,8 +14984,8 @@
         <w:t xml:space="preserve">.</w:t>
       </w:r>
     </w:p>
-    <w:bookmarkEnd w:id="146"/>
-    <w:bookmarkStart w:id="148" w:name="ref-fritts_dendroecology_1989"/>
+    <w:bookmarkEnd w:id="142"/>
+    <w:bookmarkStart w:id="144" w:name="ref-fritts_dendroecology_1989"/>
     <w:p>
       <w:pPr>
         <w:pStyle w:val="Bibliography"/>
@@ -15229,7 +15080,7 @@
       <w:r>
         <w:t xml:space="preserve"> </w:t>
       </w:r>
-      <w:hyperlink r:id="rId147">
+      <w:hyperlink r:id="rId143">
         <w:r>
           <w:rPr>
             <w:rStyle w:val="Hyperlink"/>
@@ -15238,8 +15089,8 @@
         </w:r>
       </w:hyperlink>
     </w:p>
-    <w:bookmarkEnd w:id="148"/>
-    <w:bookmarkStart w:id="150" w:name="ref-furniss_reconciling_2017"/>
+    <w:bookmarkEnd w:id="144"/>
+    <w:bookmarkStart w:id="146" w:name="ref-furniss_reconciling_2017"/>
     <w:p>
       <w:pPr>
         <w:pStyle w:val="Bibliography"/>
@@ -15276,7 +15127,7 @@
       <w:r>
         <w:t xml:space="preserve"> </w:t>
       </w:r>
-      <w:hyperlink r:id="rId149">
+      <w:hyperlink r:id="rId145">
         <w:r>
           <w:rPr>
             <w:rStyle w:val="Hyperlink"/>
@@ -15285,8 +15136,8 @@
         </w:r>
       </w:hyperlink>
     </w:p>
-    <w:bookmarkEnd w:id="150"/>
-    <w:bookmarkStart w:id="152" w:name="ref-germain_climate_2020"/>
+    <w:bookmarkEnd w:id="146"/>
+    <w:bookmarkStart w:id="148" w:name="ref-germain_climate_2020"/>
     <w:p>
       <w:pPr>
         <w:pStyle w:val="Bibliography"/>
@@ -15323,7 +15174,7 @@
       <w:r>
         <w:t xml:space="preserve"> </w:t>
       </w:r>
-      <w:hyperlink r:id="rId151">
+      <w:hyperlink r:id="rId147">
         <w:r>
           <w:rPr>
             <w:rStyle w:val="Hyperlink"/>
@@ -15332,8 +15183,8 @@
         </w:r>
       </w:hyperlink>
     </w:p>
-    <w:bookmarkEnd w:id="152"/>
-    <w:bookmarkStart w:id="154" w:name="ref-gillerot_tree_2020"/>
+    <w:bookmarkEnd w:id="148"/>
+    <w:bookmarkStart w:id="150" w:name="ref-gillerot_tree_2020"/>
     <w:p>
       <w:pPr>
         <w:pStyle w:val="Bibliography"/>
@@ -15411,7 +15262,7 @@
       <w:r>
         <w:t xml:space="preserve"> </w:t>
       </w:r>
-      <w:hyperlink r:id="rId153">
+      <w:hyperlink r:id="rId149">
         <w:r>
           <w:rPr>
             <w:rStyle w:val="Hyperlink"/>
@@ -15420,8 +15271,8 @@
         </w:r>
       </w:hyperlink>
     </w:p>
-    <w:bookmarkEnd w:id="154"/>
-    <w:bookmarkStart w:id="156" w:name="ref-girardin_no_2016"/>
+    <w:bookmarkEnd w:id="150"/>
+    <w:bookmarkStart w:id="152" w:name="ref-girardin_no_2016"/>
     <w:p>
       <w:pPr>
         <w:pStyle w:val="Bibliography"/>
@@ -15475,7 +15326,7 @@
       <w:r>
         <w:t xml:space="preserve"> </w:t>
       </w:r>
-      <w:hyperlink r:id="rId155">
+      <w:hyperlink r:id="rId151">
         <w:r>
           <w:rPr>
             <w:rStyle w:val="Hyperlink"/>
@@ -15484,8 +15335,8 @@
         </w:r>
       </w:hyperlink>
     </w:p>
-    <w:bookmarkEnd w:id="156"/>
-    <w:bookmarkStart w:id="157" w:name="ref-goulden_patterns_2011"/>
+    <w:bookmarkEnd w:id="152"/>
+    <w:bookmarkStart w:id="153" w:name="ref-goulden_patterns_2011"/>
     <w:p>
       <w:pPr>
         <w:pStyle w:val="Bibliography"/>
@@ -15550,8 +15401,8 @@
         <w:t xml:space="preserve">(2), 855–871.</w:t>
       </w:r>
     </w:p>
-    <w:bookmarkEnd w:id="157"/>
-    <w:bookmarkStart w:id="159" w:name="ref-graumlich_longterm_1989"/>
+    <w:bookmarkEnd w:id="153"/>
+    <w:bookmarkStart w:id="155" w:name="ref-graumlich_longterm_1989"/>
     <w:p>
       <w:pPr>
         <w:pStyle w:val="Bibliography"/>
@@ -15624,7 +15475,7 @@
       <w:r>
         <w:t xml:space="preserve"> </w:t>
       </w:r>
-      <w:hyperlink r:id="rId158">
+      <w:hyperlink r:id="rId154">
         <w:r>
           <w:rPr>
             <w:rStyle w:val="Hyperlink"/>
@@ -15633,8 +15484,8 @@
         </w:r>
       </w:hyperlink>
     </w:p>
-    <w:bookmarkEnd w:id="159"/>
-    <w:bookmarkStart w:id="161" w:name="ref-groenendijk_no_2015"/>
+    <w:bookmarkEnd w:id="155"/>
+    <w:bookmarkStart w:id="157" w:name="ref-groenendijk_no_2015"/>
     <w:p>
       <w:pPr>
         <w:pStyle w:val="Bibliography"/>
@@ -15671,7 +15522,7 @@
       <w:r>
         <w:t xml:space="preserve"> </w:t>
       </w:r>
-      <w:hyperlink r:id="rId160">
+      <w:hyperlink r:id="rId156">
         <w:r>
           <w:rPr>
             <w:rStyle w:val="Hyperlink"/>
@@ -15680,8 +15531,8 @@
         </w:r>
       </w:hyperlink>
     </w:p>
-    <w:bookmarkEnd w:id="161"/>
-    <w:bookmarkStart w:id="163" w:name="ref-hacket-pain_consistent_2016"/>
+    <w:bookmarkEnd w:id="157"/>
+    <w:bookmarkStart w:id="159" w:name="ref-hacket-pain_consistent_2016"/>
     <w:p>
       <w:pPr>
         <w:pStyle w:val="Bibliography"/>
@@ -15730,7 +15581,7 @@
       <w:r>
         <w:t xml:space="preserve"> </w:t>
       </w:r>
-      <w:hyperlink r:id="rId162">
+      <w:hyperlink r:id="rId158">
         <w:r>
           <w:rPr>
             <w:rStyle w:val="Hyperlink"/>
@@ -15739,8 +15590,8 @@
         </w:r>
       </w:hyperlink>
     </w:p>
-    <w:bookmarkEnd w:id="163"/>
-    <w:bookmarkStart w:id="165" w:name="ref-hararuk_tree_2019"/>
+    <w:bookmarkEnd w:id="159"/>
+    <w:bookmarkStart w:id="161" w:name="ref-hararuk_tree_2019"/>
     <w:p>
       <w:pPr>
         <w:pStyle w:val="Bibliography"/>
@@ -15807,7 +15658,7 @@
       <w:r>
         <w:t xml:space="preserve"> </w:t>
       </w:r>
-      <w:hyperlink r:id="rId164">
+      <w:hyperlink r:id="rId160">
         <w:r>
           <w:rPr>
             <w:rStyle w:val="Hyperlink"/>
@@ -15816,8 +15667,8 @@
         </w:r>
       </w:hyperlink>
     </w:p>
-    <w:bookmarkEnd w:id="165"/>
-    <w:bookmarkStart w:id="167" w:name="ref-harris_updated_2014"/>
+    <w:bookmarkEnd w:id="161"/>
+    <w:bookmarkStart w:id="163" w:name="ref-harris_updated_2014"/>
     <w:p>
       <w:pPr>
         <w:pStyle w:val="Bibliography"/>
@@ -15872,7 +15723,7 @@
       <w:r>
         <w:t xml:space="preserve"> </w:t>
       </w:r>
-      <w:hyperlink r:id="rId166">
+      <w:hyperlink r:id="rId162">
         <w:r>
           <w:rPr>
             <w:rStyle w:val="Hyperlink"/>
@@ -15881,8 +15732,8 @@
         </w:r>
       </w:hyperlink>
     </w:p>
-    <w:bookmarkEnd w:id="167"/>
-    <w:bookmarkStart w:id="169" w:name="ref-harris_version_2020"/>
+    <w:bookmarkEnd w:id="163"/>
+    <w:bookmarkStart w:id="165" w:name="ref-harris_version_2020"/>
     <w:p>
       <w:pPr>
         <w:pStyle w:val="Bibliography"/>
@@ -15931,7 +15782,7 @@
       <w:r>
         <w:t xml:space="preserve"> </w:t>
       </w:r>
-      <w:hyperlink r:id="rId168">
+      <w:hyperlink r:id="rId164">
         <w:r>
           <w:rPr>
             <w:rStyle w:val="Hyperlink"/>
@@ -15940,8 +15791,8 @@
         </w:r>
       </w:hyperlink>
     </w:p>
-    <w:bookmarkEnd w:id="169"/>
-    <w:bookmarkStart w:id="171" w:name="ref-helcoski_growing_2019"/>
+    <w:bookmarkEnd w:id="165"/>
+    <w:bookmarkStart w:id="167" w:name="ref-helcoski_growing_2019"/>
     <w:p>
       <w:pPr>
         <w:pStyle w:val="Bibliography"/>
@@ -15978,7 +15829,7 @@
       <w:r>
         <w:t xml:space="preserve"> </w:t>
       </w:r>
-      <w:hyperlink r:id="rId170">
+      <w:hyperlink r:id="rId166">
         <w:r>
           <w:rPr>
             <w:rStyle w:val="Hyperlink"/>
@@ -15987,8 +15838,8 @@
         </w:r>
       </w:hyperlink>
     </w:p>
-    <w:bookmarkEnd w:id="171"/>
-    <w:bookmarkStart w:id="173" w:name="ref-hember_tree_2019"/>
+    <w:bookmarkEnd w:id="167"/>
+    <w:bookmarkStart w:id="169" w:name="ref-hember_tree_2019"/>
     <w:p>
       <w:pPr>
         <w:pStyle w:val="Bibliography"/>
@@ -16082,7 +15933,7 @@
       <w:r>
         <w:t xml:space="preserve"> </w:t>
       </w:r>
-      <w:hyperlink r:id="rId172">
+      <w:hyperlink r:id="rId168">
         <w:r>
           <w:rPr>
             <w:rStyle w:val="Hyperlink"/>
@@ -16091,8 +15942,8 @@
         </w:r>
       </w:hyperlink>
     </w:p>
-    <w:bookmarkEnd w:id="173"/>
-    <w:bookmarkStart w:id="175" w:name="ref-humphrey_soil_2021"/>
+    <w:bookmarkEnd w:id="169"/>
+    <w:bookmarkStart w:id="171" w:name="ref-humphrey_soil_2021"/>
     <w:p>
       <w:pPr>
         <w:pStyle w:val="Bibliography"/>
@@ -16132,7 +15983,7 @@
       <w:r>
         <w:t xml:space="preserve"> </w:t>
       </w:r>
-      <w:hyperlink r:id="rId174">
+      <w:hyperlink r:id="rId170">
         <w:r>
           <w:rPr>
             <w:rStyle w:val="Hyperlink"/>
@@ -16141,13 +15992,118 @@
         </w:r>
       </w:hyperlink>
     </w:p>
-    <w:bookmarkEnd w:id="175"/>
-    <w:bookmarkStart w:id="177" w:name="ref-kaspar_speciesspecific_2021"/>
+    <w:bookmarkEnd w:id="171"/>
+    <w:bookmarkStart w:id="172" w:name="ref-ipcc_climate_2014"/>
     <w:p>
       <w:pPr>
         <w:pStyle w:val="Bibliography"/>
       </w:pPr>
       <w:r>
+        <w:t xml:space="preserve">IPCC. (2014).</w:t>
+      </w:r>
+      <w:r>
+        <w:t xml:space="preserve"> </w:t>
+      </w:r>
+      <w:r>
+        <w:rPr>
+          <w:iCs/>
+          <w:i/>
+        </w:rPr>
+        <w:t xml:space="preserve">Climate change 2014: Impacts, adaptation, and vulnerability:</w:t>
+      </w:r>
+      <w:r>
+        <w:rPr>
+          <w:iCs/>
+          <w:i/>
+        </w:rPr>
+        <w:t xml:space="preserve"> </w:t>
+      </w:r>
+      <w:r>
+        <w:rPr>
+          <w:iCs/>
+          <w:i/>
+        </w:rPr>
+        <w:t xml:space="preserve">Working Group II</w:t>
+      </w:r>
+      <w:r>
+        <w:rPr>
+          <w:iCs/>
+          <w:i/>
+        </w:rPr>
+        <w:t xml:space="preserve"> </w:t>
+      </w:r>
+      <w:r>
+        <w:rPr>
+          <w:iCs/>
+          <w:i/>
+        </w:rPr>
+        <w:t xml:space="preserve">contribution to the fifth assessment report of the</w:t>
+      </w:r>
+      <w:r>
+        <w:rPr>
+          <w:iCs/>
+          <w:i/>
+        </w:rPr>
+        <w:t xml:space="preserve"> </w:t>
+      </w:r>
+      <w:r>
+        <w:rPr>
+          <w:iCs/>
+          <w:i/>
+        </w:rPr>
+        <w:t xml:space="preserve">Intergovernmental Panel</w:t>
+      </w:r>
+      <w:r>
+        <w:rPr>
+          <w:iCs/>
+          <w:i/>
+        </w:rPr>
+        <w:t xml:space="preserve"> </w:t>
+      </w:r>
+      <w:r>
+        <w:rPr>
+          <w:iCs/>
+          <w:i/>
+        </w:rPr>
+        <w:t xml:space="preserve">on</w:t>
+      </w:r>
+      <w:r>
+        <w:rPr>
+          <w:iCs/>
+          <w:i/>
+        </w:rPr>
+        <w:t xml:space="preserve"> </w:t>
+      </w:r>
+      <w:r>
+        <w:rPr>
+          <w:iCs/>
+          <w:i/>
+        </w:rPr>
+        <w:t xml:space="preserve">Climate Change</w:t>
+      </w:r>
+      <w:r>
+        <w:t xml:space="preserve"> </w:t>
+      </w:r>
+      <w:r>
+        <w:t xml:space="preserve">(V. R. Barros &amp; C. B. Field, Eds.).</w:t>
+      </w:r>
+      <w:r>
+        <w:t xml:space="preserve"> </w:t>
+      </w:r>
+      <w:r>
+        <w:t xml:space="preserve">Cambridge University Press</w:t>
+      </w:r>
+      <w:r>
+        <w:t xml:space="preserve">.</w:t>
+      </w:r>
+    </w:p>
+    <w:bookmarkEnd w:id="172"/>
+    <w:bookmarkStart w:id="174" w:name="ref-kaspar_speciesspecific_2021"/>
+    <w:p>
+      <w:pPr>
+        <w:pStyle w:val="Bibliography"/>
+      </w:pPr>
+      <w:r>
         <w:t xml:space="preserve">Kašpar, J., Tumajer, J., Šamonil, P., &amp; Vašíčková, I. (2021). Species-specific climate</w:t>
       </w:r>
       <w:r>
@@ -16194,7 +16150,7 @@
       <w:r>
         <w:t xml:space="preserve"> </w:t>
       </w:r>
-      <w:hyperlink r:id="rId176">
+      <w:hyperlink r:id="rId173">
         <w:r>
           <w:rPr>
             <w:rStyle w:val="Hyperlink"/>
@@ -16203,8 +16159,8 @@
         </w:r>
       </w:hyperlink>
     </w:p>
-    <w:bookmarkEnd w:id="177"/>
-    <w:bookmarkStart w:id="179" w:name="ref-klesse_sampling_2018"/>
+    <w:bookmarkEnd w:id="174"/>
+    <w:bookmarkStart w:id="176" w:name="ref-klesse_sampling_2018"/>
     <w:p>
       <w:pPr>
         <w:pStyle w:val="Bibliography"/>
@@ -16250,7 +16206,7 @@
       <w:r>
         <w:t xml:space="preserve"> </w:t>
       </w:r>
-      <w:hyperlink r:id="rId178">
+      <w:hyperlink r:id="rId175">
         <w:r>
           <w:rPr>
             <w:rStyle w:val="Hyperlink"/>
@@ -16259,8 +16215,8 @@
         </w:r>
       </w:hyperlink>
     </w:p>
-    <w:bookmarkEnd w:id="179"/>
-    <w:bookmarkStart w:id="181" w:name="ref-klesse_amplifying_2020"/>
+    <w:bookmarkEnd w:id="176"/>
+    <w:bookmarkStart w:id="178" w:name="ref-klesse_amplifying_2020"/>
     <w:p>
       <w:pPr>
         <w:pStyle w:val="Bibliography"/>
@@ -16296,7 +16252,7 @@
       <w:r>
         <w:t xml:space="preserve"> </w:t>
       </w:r>
-      <w:hyperlink r:id="rId180">
+      <w:hyperlink r:id="rId177">
         <w:r>
           <w:rPr>
             <w:rStyle w:val="Hyperlink"/>
@@ -16305,8 +16261,8 @@
         </w:r>
       </w:hyperlink>
     </w:p>
-    <w:bookmarkEnd w:id="181"/>
-    <w:bookmarkStart w:id="183" w:name="ref-kumarathunge_acclimation_2019"/>
+    <w:bookmarkEnd w:id="178"/>
+    <w:bookmarkStart w:id="180" w:name="ref-kumarathunge_acclimation_2019"/>
     <w:p>
       <w:pPr>
         <w:pStyle w:val="Bibliography"/>
@@ -16343,7 +16299,7 @@
       <w:r>
         <w:t xml:space="preserve"> </w:t>
       </w:r>
-      <w:hyperlink r:id="rId182">
+      <w:hyperlink r:id="rId179">
         <w:r>
           <w:rPr>
             <w:rStyle w:val="Hyperlink"/>
@@ -16352,8 +16308,8 @@
         </w:r>
       </w:hyperlink>
     </w:p>
-    <w:bookmarkEnd w:id="183"/>
-    <w:bookmarkStart w:id="185" w:name="ref-levesque_water_2017"/>
+    <w:bookmarkEnd w:id="180"/>
+    <w:bookmarkStart w:id="182" w:name="ref-levesque_water_2017"/>
     <w:p>
       <w:pPr>
         <w:pStyle w:val="Bibliography"/>
@@ -16417,7 +16373,7 @@
       <w:r>
         <w:t xml:space="preserve"> </w:t>
       </w:r>
-      <w:hyperlink r:id="rId184">
+      <w:hyperlink r:id="rId181">
         <w:r>
           <w:rPr>
             <w:rStyle w:val="Hyperlink"/>
@@ -16426,8 +16382,8 @@
         </w:r>
       </w:hyperlink>
     </w:p>
-    <w:bookmarkEnd w:id="185"/>
-    <w:bookmarkStart w:id="187" w:name="ref-lorimer_methodology_1989"/>
+    <w:bookmarkEnd w:id="182"/>
+    <w:bookmarkStart w:id="184" w:name="ref-lorimer_methodology_1989"/>
     <w:p>
       <w:pPr>
         <w:pStyle w:val="Bibliography"/>
@@ -16451,7 +16407,7 @@
       <w:r>
         <w:t xml:space="preserve"> </w:t>
       </w:r>
-      <w:hyperlink r:id="rId186">
+      <w:hyperlink r:id="rId183">
         <w:r>
           <w:rPr>
             <w:rStyle w:val="Hyperlink"/>
@@ -16460,8 +16416,8 @@
         </w:r>
       </w:hyperlink>
     </w:p>
-    <w:bookmarkEnd w:id="187"/>
-    <w:bookmarkStart w:id="189" w:name="ref-lorimer_estimating_1988"/>
+    <w:bookmarkEnd w:id="184"/>
+    <w:bookmarkStart w:id="186" w:name="ref-lorimer_estimating_1988"/>
     <w:p>
       <w:pPr>
         <w:pStyle w:val="Bibliography"/>
@@ -16519,7 +16475,7 @@
       <w:r>
         <w:t xml:space="preserve"> </w:t>
       </w:r>
-      <w:hyperlink r:id="rId188">
+      <w:hyperlink r:id="rId185">
         <w:r>
           <w:rPr>
             <w:rStyle w:val="Hyperlink"/>
@@ -16528,8 +16484,8 @@
         </w:r>
       </w:hyperlink>
     </w:p>
-    <w:bookmarkEnd w:id="189"/>
-    <w:bookmarkStart w:id="191" w:name="ref-lopez_systemic_2021"/>
+    <w:bookmarkEnd w:id="186"/>
+    <w:bookmarkStart w:id="188" w:name="ref-lopez_systemic_2021"/>
     <w:p>
       <w:pPr>
         <w:pStyle w:val="Bibliography"/>
@@ -16566,7 +16522,7 @@
       <w:r>
         <w:t xml:space="preserve"> </w:t>
       </w:r>
-      <w:hyperlink r:id="rId190">
+      <w:hyperlink r:id="rId187">
         <w:r>
           <w:rPr>
             <w:rStyle w:val="Hyperlink"/>
@@ -16575,8 +16531,8 @@
         </w:r>
       </w:hyperlink>
     </w:p>
-    <w:bookmarkEnd w:id="191"/>
-    <w:bookmarkStart w:id="193" w:name="ref-lutz_twentiethcentury_2009"/>
+    <w:bookmarkEnd w:id="188"/>
+    <w:bookmarkStart w:id="190" w:name="ref-lutz_twentiethcentury_2009"/>
     <w:p>
       <w:pPr>
         <w:pStyle w:val="Bibliography"/>
@@ -16643,7 +16599,7 @@
       <w:r>
         <w:t xml:space="preserve"> </w:t>
       </w:r>
-      <w:hyperlink r:id="rId192">
+      <w:hyperlink r:id="rId189">
         <w:r>
           <w:rPr>
             <w:rStyle w:val="Hyperlink"/>
@@ -16652,8 +16608,8 @@
         </w:r>
       </w:hyperlink>
     </w:p>
-    <w:bookmarkEnd w:id="193"/>
-    <w:bookmarkStart w:id="195" w:name="ref-mathias_disentangling_2018"/>
+    <w:bookmarkEnd w:id="190"/>
+    <w:bookmarkStart w:id="192" w:name="ref-mathias_disentangling_2018"/>
     <w:p>
       <w:pPr>
         <w:pStyle w:val="Bibliography"/>
@@ -16708,7 +16664,7 @@
       <w:r>
         <w:t xml:space="preserve"> </w:t>
       </w:r>
-      <w:hyperlink r:id="rId194">
+      <w:hyperlink r:id="rId191">
         <w:r>
           <w:rPr>
             <w:rStyle w:val="Hyperlink"/>
@@ -16717,8 +16673,8 @@
         </w:r>
       </w:hyperlink>
     </w:p>
-    <w:bookmarkEnd w:id="195"/>
-    <w:bookmarkStart w:id="197" w:name="ref-maxwell_higher_2019"/>
+    <w:bookmarkEnd w:id="192"/>
+    <w:bookmarkStart w:id="194" w:name="ref-maxwell_higher_2019"/>
     <w:p>
       <w:pPr>
         <w:pStyle w:val="Bibliography"/>
@@ -16812,7 +16768,7 @@
       <w:r>
         <w:t xml:space="preserve"> </w:t>
       </w:r>
-      <w:hyperlink r:id="rId196">
+      <w:hyperlink r:id="rId193">
         <w:r>
           <w:rPr>
             <w:rStyle w:val="Hyperlink"/>
@@ -16821,8 +16777,8 @@
         </w:r>
       </w:hyperlink>
     </w:p>
-    <w:bookmarkEnd w:id="197"/>
-    <w:bookmarkStart w:id="199" w:name="ref-maxwell_declining_2016"/>
+    <w:bookmarkEnd w:id="194"/>
+    <w:bookmarkStart w:id="196" w:name="ref-maxwell_declining_2016"/>
     <w:p>
       <w:pPr>
         <w:pStyle w:val="Bibliography"/>
@@ -16868,7 +16824,7 @@
       <w:r>
         <w:t xml:space="preserve"> </w:t>
       </w:r>
-      <w:hyperlink r:id="rId198">
+      <w:hyperlink r:id="rId195">
         <w:r>
           <w:rPr>
             <w:rStyle w:val="Hyperlink"/>
@@ -16877,8 +16833,8 @@
         </w:r>
       </w:hyperlink>
     </w:p>
-    <w:bookmarkEnd w:id="199"/>
-    <w:bookmarkStart w:id="201" w:name="ref-mcdowell_pervasive_2020"/>
+    <w:bookmarkEnd w:id="196"/>
+    <w:bookmarkStart w:id="198" w:name="ref-mcdowell_pervasive_2020"/>
     <w:p>
       <w:pPr>
         <w:pStyle w:val="Bibliography"/>
@@ -16915,7 +16871,7 @@
       <w:r>
         <w:t xml:space="preserve"> </w:t>
       </w:r>
-      <w:hyperlink r:id="rId200">
+      <w:hyperlink r:id="rId197">
         <w:r>
           <w:rPr>
             <w:rStyle w:val="Hyperlink"/>
@@ -16924,8 +16880,8 @@
         </w:r>
       </w:hyperlink>
     </w:p>
-    <w:bookmarkEnd w:id="201"/>
-    <w:bookmarkStart w:id="203" w:name="ref-mcgregor_tree_2020"/>
+    <w:bookmarkEnd w:id="198"/>
+    <w:bookmarkStart w:id="200" w:name="ref-mcgregor_tree_2020"/>
     <w:p>
       <w:pPr>
         <w:pStyle w:val="Bibliography"/>
@@ -16949,7 +16905,7 @@
       <w:r>
         <w:t xml:space="preserve"> </w:t>
       </w:r>
-      <w:hyperlink r:id="rId202">
+      <w:hyperlink r:id="rId199">
         <w:r>
           <w:rPr>
             <w:rStyle w:val="Hyperlink"/>
@@ -16958,8 +16914,8 @@
         </w:r>
       </w:hyperlink>
     </w:p>
-    <w:bookmarkEnd w:id="203"/>
-    <w:bookmarkStart w:id="205" w:name="ref-meakem_role_2018"/>
+    <w:bookmarkEnd w:id="200"/>
+    <w:bookmarkStart w:id="202" w:name="ref-meakem_role_2018"/>
     <w:p>
       <w:pPr>
         <w:pStyle w:val="Bibliography"/>
@@ -16996,7 +16952,7 @@
       <w:r>
         <w:t xml:space="preserve"> </w:t>
       </w:r>
-      <w:hyperlink r:id="rId204">
+      <w:hyperlink r:id="rId201">
         <w:r>
           <w:rPr>
             <w:rStyle w:val="Hyperlink"/>
@@ -17005,8 +16961,8 @@
         </w:r>
       </w:hyperlink>
     </w:p>
-    <w:bookmarkEnd w:id="205"/>
-    <w:bookmarkStart w:id="207" w:name="ref-meko_seascorr_2011"/>
+    <w:bookmarkEnd w:id="202"/>
+    <w:bookmarkStart w:id="204" w:name="ref-meko_seascorr_2011"/>
     <w:p>
       <w:pPr>
         <w:pStyle w:val="Bibliography"/>
@@ -17055,7 +17011,7 @@
       <w:r>
         <w:t xml:space="preserve"> </w:t>
       </w:r>
-      <w:hyperlink r:id="rId206">
+      <w:hyperlink r:id="rId203">
         <w:r>
           <w:rPr>
             <w:rStyle w:val="Hyperlink"/>
@@ -17064,8 +17020,8 @@
         </w:r>
       </w:hyperlink>
     </w:p>
-    <w:bookmarkEnd w:id="207"/>
-    <w:bookmarkStart w:id="208" w:name="ref-muller-landau_testing_2006"/>
+    <w:bookmarkEnd w:id="204"/>
+    <w:bookmarkStart w:id="205" w:name="ref-muller-landau_testing_2006"/>
     <w:p>
       <w:pPr>
         <w:pStyle w:val="Bibliography"/>
@@ -17100,8 +17056,8 @@
         <w:t xml:space="preserve">(5), 575–588.</w:t>
       </w:r>
     </w:p>
-    <w:bookmarkEnd w:id="208"/>
-    <w:bookmarkStart w:id="210" w:name="ref-naimi_where_2014"/>
+    <w:bookmarkEnd w:id="205"/>
+    <w:bookmarkStart w:id="207" w:name="ref-naimi_where_2014"/>
     <w:p>
       <w:pPr>
         <w:pStyle w:val="Bibliography"/>
@@ -17138,7 +17094,7 @@
       <w:r>
         <w:t xml:space="preserve"> </w:t>
       </w:r>
-      <w:hyperlink r:id="rId209">
+      <w:hyperlink r:id="rId206">
         <w:r>
           <w:rPr>
             <w:rStyle w:val="Hyperlink"/>
@@ -17147,8 +17103,8 @@
         </w:r>
       </w:hyperlink>
     </w:p>
-    <w:bookmarkEnd w:id="210"/>
-    <w:bookmarkStart w:id="212" w:name="ref-nehrbass-ahles_influence_2014"/>
+    <w:bookmarkEnd w:id="207"/>
+    <w:bookmarkStart w:id="209" w:name="ref-nehrbass-ahles_influence_2014"/>
     <w:p>
       <w:pPr>
         <w:pStyle w:val="Bibliography"/>
@@ -17185,7 +17141,7 @@
       <w:r>
         <w:t xml:space="preserve"> </w:t>
       </w:r>
-      <w:hyperlink r:id="rId211">
+      <w:hyperlink r:id="rId208">
         <w:r>
           <w:rPr>
             <w:rStyle w:val="Hyperlink"/>
@@ -17194,8 +17150,8 @@
         </w:r>
       </w:hyperlink>
     </w:p>
-    <w:bookmarkEnd w:id="212"/>
-    <w:bookmarkStart w:id="214" w:name="ref-niklas_plant_2004"/>
+    <w:bookmarkEnd w:id="209"/>
+    <w:bookmarkStart w:id="211" w:name="ref-niklas_plant_2004"/>
     <w:p>
       <w:pPr>
         <w:pStyle w:val="Bibliography"/>
@@ -17232,7 +17188,7 @@
       <w:r>
         <w:t xml:space="preserve"> </w:t>
       </w:r>
-      <w:hyperlink r:id="rId213">
+      <w:hyperlink r:id="rId210">
         <w:r>
           <w:rPr>
             <w:rStyle w:val="Hyperlink"/>
@@ -17241,8 +17197,8 @@
         </w:r>
       </w:hyperlink>
     </w:p>
-    <w:bookmarkEnd w:id="214"/>
-    <w:bookmarkStart w:id="216" w:name="ref-nock_long_2011"/>
+    <w:bookmarkEnd w:id="211"/>
+    <w:bookmarkStart w:id="213" w:name="ref-nock_long_2011"/>
     <w:p>
       <w:pPr>
         <w:pStyle w:val="Bibliography"/>
@@ -17288,7 +17244,7 @@
       <w:r>
         <w:t xml:space="preserve"> </w:t>
       </w:r>
-      <w:hyperlink r:id="rId215">
+      <w:hyperlink r:id="rId212">
         <w:r>
           <w:rPr>
             <w:rStyle w:val="Hyperlink"/>
@@ -17297,42 +17253,89 @@
         </w:r>
       </w:hyperlink>
     </w:p>
+    <w:bookmarkEnd w:id="213"/>
+    <w:bookmarkStart w:id="215" w:name="ref-novick_increasing_2016"/>
+    <w:p>
+      <w:pPr>
+        <w:pStyle w:val="Bibliography"/>
+      </w:pPr>
+      <w:r>
+        <w:t xml:space="preserve">Novick, K. A., Ficklin, D. L., Stoy, P. C., Williams, C. A., Bohrer, G., Oishi, A. C., Papuga, S. A., Blanken, P. D., Noormets, A., Sulman, B. N., Scott, R. L., Wang, L., &amp; Phillips, R. P. (2016). The increasing importance of atmospheric demand for ecosystem water and carbon fluxes.</w:t>
+      </w:r>
+      <w:r>
+        <w:t xml:space="preserve"> </w:t>
+      </w:r>
+      <w:r>
+        <w:rPr>
+          <w:iCs/>
+          <w:i/>
+        </w:rPr>
+        <w:t xml:space="preserve">Nature Climate Change</w:t>
+      </w:r>
+      <w:r>
+        <w:t xml:space="preserve">,</w:t>
+      </w:r>
+      <w:r>
+        <w:t xml:space="preserve"> </w:t>
+      </w:r>
+      <w:r>
+        <w:rPr>
+          <w:iCs/>
+          <w:i/>
+        </w:rPr>
+        <w:t xml:space="preserve">6</w:t>
+      </w:r>
+      <w:r>
+        <w:t xml:space="preserve">(11), 1023–1027.</w:t>
+      </w:r>
+      <w:r>
+        <w:t xml:space="preserve"> </w:t>
+      </w:r>
+      <w:hyperlink r:id="rId214">
+        <w:r>
+          <w:rPr>
+            <w:rStyle w:val="Hyperlink"/>
+          </w:rPr>
+          <w:t xml:space="preserve">https://doi.org/10.1038/nclimate3114</w:t>
+        </w:r>
+      </w:hyperlink>
+    </w:p>
+    <w:bookmarkEnd w:id="215"/>
+    <w:bookmarkStart w:id="216" w:name="ref-oliver_forest_1990"/>
+    <w:p>
+      <w:pPr>
+        <w:pStyle w:val="Bibliography"/>
+      </w:pPr>
+      <w:r>
+        <w:t xml:space="preserve">Oliver, C. D., &amp; Larson, B. C. (1990).</w:t>
+      </w:r>
+      <w:r>
+        <w:t xml:space="preserve"> </w:t>
+      </w:r>
+      <w:r>
+        <w:rPr>
+          <w:iCs/>
+          <w:i/>
+        </w:rPr>
+        <w:t xml:space="preserve">Forest stand dynamics</w:t>
+      </w:r>
+      <w:r>
+        <w:t xml:space="preserve">.</w:t>
+      </w:r>
+      <w:r>
+        <w:t xml:space="preserve"> </w:t>
+      </w:r>
+      <w:r>
+        <w:t xml:space="preserve">McGraw-Hill Pub. Co.</w:t>
+      </w:r>
+    </w:p>
     <w:bookmarkEnd w:id="216"/>
-    <w:bookmarkStart w:id="217" w:name="ref-oliver_forest_1990"/>
+    <w:bookmarkStart w:id="218" w:name="ref-peters_detecting_2015"/>
     <w:p>
       <w:pPr>
         <w:pStyle w:val="Bibliography"/>
       </w:pPr>
       <w:r>
-        <w:t xml:space="preserve">Oliver, C. D., &amp; Larson, B. C. (1990).</w:t>
-      </w:r>
-      <w:r>
-        <w:t xml:space="preserve"> </w:t>
-      </w:r>
-      <w:r>
-        <w:rPr>
-          <w:iCs/>
-          <w:i/>
-        </w:rPr>
-        <w:t xml:space="preserve">Forest stand dynamics</w:t>
-      </w:r>
-      <w:r>
-        <w:t xml:space="preserve">.</w:t>
-      </w:r>
-      <w:r>
-        <w:t xml:space="preserve"> </w:t>
-      </w:r>
-      <w:r>
-        <w:t xml:space="preserve">McGraw-Hill Pub. Co.</w:t>
-      </w:r>
-    </w:p>
-    <w:bookmarkEnd w:id="217"/>
-    <w:bookmarkStart w:id="219" w:name="ref-peters_detecting_2015"/>
-    <w:p>
-      <w:pPr>
-        <w:pStyle w:val="Bibliography"/>
-      </w:pPr>
-      <w:r>
         <w:t xml:space="preserve">Peters, R. L., Groenendijk, P., Vlam, M., &amp; Zuidema, P. A. (2015). Detecting long-term growth trends using tree rings: A critical evaluation of methods.</w:t>
       </w:r>
       <w:r>
@@ -17364,7 +17367,7 @@
       <w:r>
         <w:t xml:space="preserve"> </w:t>
       </w:r>
-      <w:hyperlink r:id="rId218">
+      <w:hyperlink r:id="rId217">
         <w:r>
           <w:rPr>
             <w:rStyle w:val="Hyperlink"/>
@@ -17373,89 +17376,149 @@
         </w:r>
       </w:hyperlink>
     </w:p>
+    <w:bookmarkEnd w:id="218"/>
+    <w:bookmarkStart w:id="219" w:name="ref-pinheiro_nlme_2021"/>
+    <w:p>
+      <w:pPr>
+        <w:pStyle w:val="Bibliography"/>
+      </w:pPr>
+      <w:r>
+        <w:t xml:space="preserve">Pinheiro, J., Bates, D., DebRoy, S., Sarkar, D., EISPACK authors, Heisterkamp, S., Van Willigen, B., Ranke, J., &amp; R-core. (2021).</w:t>
+      </w:r>
+      <w:r>
+        <w:t xml:space="preserve"> </w:t>
+      </w:r>
+      <w:r>
+        <w:rPr>
+          <w:iCs/>
+          <w:i/>
+        </w:rPr>
+        <w:t xml:space="preserve">Nlme:</w:t>
+      </w:r>
+      <w:r>
+        <w:rPr>
+          <w:iCs/>
+          <w:i/>
+        </w:rPr>
+        <w:t xml:space="preserve"> </w:t>
+      </w:r>
+      <w:r>
+        <w:rPr>
+          <w:iCs/>
+          <w:i/>
+        </w:rPr>
+        <w:t xml:space="preserve">Linear</w:t>
+      </w:r>
+      <w:r>
+        <w:rPr>
+          <w:iCs/>
+          <w:i/>
+        </w:rPr>
+        <w:t xml:space="preserve"> </w:t>
+      </w:r>
+      <w:r>
+        <w:rPr>
+          <w:iCs/>
+          <w:i/>
+        </w:rPr>
+        <w:t xml:space="preserve">and</w:t>
+      </w:r>
+      <w:r>
+        <w:rPr>
+          <w:iCs/>
+          <w:i/>
+        </w:rPr>
+        <w:t xml:space="preserve"> </w:t>
+      </w:r>
+      <w:r>
+        <w:rPr>
+          <w:iCs/>
+          <w:i/>
+        </w:rPr>
+        <w:t xml:space="preserve">Nonlinear Mixed Effects Models</w:t>
+      </w:r>
+      <w:r>
+        <w:t xml:space="preserve">.</w:t>
+      </w:r>
+    </w:p>
     <w:bookmarkEnd w:id="219"/>
-    <w:bookmarkStart w:id="220" w:name="ref-pinheiro_nlme_2021"/>
+    <w:bookmarkStart w:id="220" w:name="ref-pregitzer_carbon_2004"/>
     <w:p>
       <w:pPr>
         <w:pStyle w:val="Bibliography"/>
       </w:pPr>
       <w:r>
-        <w:t xml:space="preserve">Pinheiro, J., Bates, D., DebRoy, S., Sarkar, D., EISPACK authors, Heisterkamp, S., Van Willigen, B., Ranke, J., &amp; R-core. (2021).</w:t>
-      </w:r>
-      <w:r>
-        <w:t xml:space="preserve"> </w:t>
-      </w:r>
-      <w:r>
-        <w:rPr>
-          <w:iCs/>
-          <w:i/>
-        </w:rPr>
-        <w:t xml:space="preserve">Nlme:</w:t>
-      </w:r>
-      <w:r>
-        <w:rPr>
-          <w:iCs/>
-          <w:i/>
-        </w:rPr>
-        <w:t xml:space="preserve"> </w:t>
-      </w:r>
-      <w:r>
-        <w:rPr>
-          <w:iCs/>
-          <w:i/>
-        </w:rPr>
-        <w:t xml:space="preserve">Linear</w:t>
-      </w:r>
-      <w:r>
-        <w:rPr>
-          <w:iCs/>
-          <w:i/>
-        </w:rPr>
-        <w:t xml:space="preserve"> </w:t>
-      </w:r>
-      <w:r>
-        <w:rPr>
-          <w:iCs/>
-          <w:i/>
-        </w:rPr>
-        <w:t xml:space="preserve">and</w:t>
-      </w:r>
-      <w:r>
-        <w:rPr>
-          <w:iCs/>
-          <w:i/>
-        </w:rPr>
-        <w:t xml:space="preserve"> </w:t>
-      </w:r>
-      <w:r>
-        <w:rPr>
-          <w:iCs/>
-          <w:i/>
-        </w:rPr>
-        <w:t xml:space="preserve">Nonlinear Mixed Effects Models</w:t>
-      </w:r>
-      <w:r>
-        <w:t xml:space="preserve">.</w:t>
+        <w:t xml:space="preserve">Pregitzer, K. S., &amp; Euskirchen, E. S. (2004). Carbon cycling and storage in world forests: Biome patterns related to forest age.</w:t>
+      </w:r>
+      <w:r>
+        <w:t xml:space="preserve"> </w:t>
+      </w:r>
+      <w:r>
+        <w:rPr>
+          <w:iCs/>
+          <w:i/>
+        </w:rPr>
+        <w:t xml:space="preserve">Global Change Biology</w:t>
+      </w:r>
+      <w:r>
+        <w:t xml:space="preserve">,</w:t>
+      </w:r>
+      <w:r>
+        <w:t xml:space="preserve"> </w:t>
+      </w:r>
+      <w:r>
+        <w:rPr>
+          <w:iCs/>
+          <w:i/>
+        </w:rPr>
+        <w:t xml:space="preserve">10</w:t>
+      </w:r>
+      <w:r>
+        <w:t xml:space="preserve">(12), 2052–2077.</w:t>
       </w:r>
     </w:p>
     <w:bookmarkEnd w:id="220"/>
-    <w:bookmarkStart w:id="221" w:name="ref-pregitzer_carbon_2004"/>
+    <w:bookmarkStart w:id="222" w:name="ref-pretzsch_drought_2018"/>
     <w:p>
       <w:pPr>
         <w:pStyle w:val="Bibliography"/>
       </w:pPr>
       <w:r>
-        <w:t xml:space="preserve">Pregitzer, K. S., &amp; Euskirchen, E. S. (2004). Carbon cycling and storage in world forests: Biome patterns related to forest age.</w:t>
-      </w:r>
-      <w:r>
-        <w:t xml:space="preserve"> </w:t>
-      </w:r>
-      <w:r>
-        <w:rPr>
-          <w:iCs/>
-          <w:i/>
-        </w:rPr>
-        <w:t xml:space="preserve">Global Change Biology</w:t>
+        <w:t xml:space="preserve">Pretzsch, H., Schütze, G., &amp; Biber, P. (2018). Drought can favour the growth of small in relation to tall trees in mature stands of</w:t>
+      </w:r>
+      <w:r>
+        <w:t xml:space="preserve"> </w:t>
+      </w:r>
+      <w:r>
+        <w:t xml:space="preserve">Norway</w:t>
+      </w:r>
+      <w:r>
+        <w:t xml:space="preserve"> </w:t>
+      </w:r>
+      <w:r>
+        <w:t xml:space="preserve">spruce and</w:t>
+      </w:r>
+      <w:r>
+        <w:t xml:space="preserve"> </w:t>
+      </w:r>
+      <w:r>
+        <w:t xml:space="preserve">European</w:t>
+      </w:r>
+      <w:r>
+        <w:t xml:space="preserve"> </w:t>
+      </w:r>
+      <w:r>
+        <w:t xml:space="preserve">beech.</w:t>
+      </w:r>
+      <w:r>
+        <w:t xml:space="preserve"> </w:t>
+      </w:r>
+      <w:r>
+        <w:rPr>
+          <w:iCs/>
+          <w:i/>
+        </w:rPr>
+        <w:t xml:space="preserve">Forest Ecosystems</w:t>
       </w:r>
       <w:r>
         <w:t xml:space="preserve">,</w:t>
@@ -17468,66 +17531,6 @@
           <w:iCs/>
           <w:i/>
         </w:rPr>
-        <w:t xml:space="preserve">10</w:t>
-      </w:r>
-      <w:r>
-        <w:t xml:space="preserve">(12), 2052–2077.</w:t>
-      </w:r>
-    </w:p>
-    <w:bookmarkEnd w:id="221"/>
-    <w:bookmarkStart w:id="223" w:name="ref-pretzsch_drought_2018"/>
-    <w:p>
-      <w:pPr>
-        <w:pStyle w:val="Bibliography"/>
-      </w:pPr>
-      <w:r>
-        <w:t xml:space="preserve">Pretzsch, H., Schütze, G., &amp; Biber, P. (2018). Drought can favour the growth of small in relation to tall trees in mature stands of</w:t>
-      </w:r>
-      <w:r>
-        <w:t xml:space="preserve"> </w:t>
-      </w:r>
-      <w:r>
-        <w:t xml:space="preserve">Norway</w:t>
-      </w:r>
-      <w:r>
-        <w:t xml:space="preserve"> </w:t>
-      </w:r>
-      <w:r>
-        <w:t xml:space="preserve">spruce and</w:t>
-      </w:r>
-      <w:r>
-        <w:t xml:space="preserve"> </w:t>
-      </w:r>
-      <w:r>
-        <w:t xml:space="preserve">European</w:t>
-      </w:r>
-      <w:r>
-        <w:t xml:space="preserve"> </w:t>
-      </w:r>
-      <w:r>
-        <w:t xml:space="preserve">beech.</w:t>
-      </w:r>
-      <w:r>
-        <w:t xml:space="preserve"> </w:t>
-      </w:r>
-      <w:r>
-        <w:rPr>
-          <w:iCs/>
-          <w:i/>
-        </w:rPr>
-        <w:t xml:space="preserve">Forest Ecosystems</w:t>
-      </w:r>
-      <w:r>
-        <w:t xml:space="preserve">,</w:t>
-      </w:r>
-      <w:r>
-        <w:t xml:space="preserve"> </w:t>
-      </w:r>
-      <w:r>
-        <w:rPr>
-          <w:iCs/>
-          <w:i/>
-        </w:rPr>
         <w:t xml:space="preserve">5</w:t>
       </w:r>
       <w:r>
@@ -17536,7 +17539,7 @@
       <w:r>
         <w:t xml:space="preserve"> </w:t>
       </w:r>
-      <w:hyperlink r:id="rId222">
+      <w:hyperlink r:id="rId221">
         <w:r>
           <w:rPr>
             <w:rStyle w:val="Hyperlink"/>
@@ -17545,8 +17548,8 @@
         </w:r>
       </w:hyperlink>
     </w:p>
-    <w:bookmarkEnd w:id="223"/>
-    <w:bookmarkStart w:id="225" w:name="ref-rayback_dendroecological_2020"/>
+    <w:bookmarkEnd w:id="222"/>
+    <w:bookmarkStart w:id="224" w:name="ref-rayback_dendroecological_2020"/>
     <w:p>
       <w:pPr>
         <w:pStyle w:val="Bibliography"/>
@@ -17604,7 +17607,7 @@
       <w:r>
         <w:t xml:space="preserve"> </w:t>
       </w:r>
-      <w:hyperlink r:id="rId224">
+      <w:hyperlink r:id="rId223">
         <w:r>
           <w:rPr>
             <w:rStyle w:val="Hyperlink"/>
@@ -17613,8 +17616,8 @@
         </w:r>
       </w:hyperlink>
     </w:p>
-    <w:bookmarkEnd w:id="225"/>
-    <w:bookmarkStart w:id="227" w:name="ref-rejou-mechain_biomass_2017"/>
+    <w:bookmarkEnd w:id="224"/>
+    <w:bookmarkStart w:id="226" w:name="ref-rejou-mechain_biomass_2017"/>
     <w:p>
       <w:pPr>
         <w:pStyle w:val="Bibliography"/>
@@ -17651,7 +17654,7 @@
       <w:r>
         <w:t xml:space="preserve"> </w:t>
       </w:r>
-      <w:hyperlink r:id="rId226">
+      <w:hyperlink r:id="rId225">
         <w:r>
           <w:rPr>
             <w:rStyle w:val="Hyperlink"/>
@@ -17660,8 +17663,8 @@
         </w:r>
       </w:hyperlink>
     </w:p>
-    <w:bookmarkEnd w:id="227"/>
-    <w:bookmarkStart w:id="229" w:name="ref-rollinson_climate_2021"/>
+    <w:bookmarkEnd w:id="226"/>
+    <w:bookmarkStart w:id="228" w:name="ref-rollinson_climate_2021"/>
     <w:p>
       <w:pPr>
         <w:pStyle w:val="Bibliography"/>
@@ -17698,7 +17701,7 @@
       <w:r>
         <w:t xml:space="preserve"> </w:t>
       </w:r>
-      <w:hyperlink r:id="rId228">
+      <w:hyperlink r:id="rId227">
         <w:r>
           <w:rPr>
             <w:rStyle w:val="Hyperlink"/>
@@ -17707,8 +17710,8 @@
         </w:r>
       </w:hyperlink>
     </w:p>
-    <w:bookmarkEnd w:id="229"/>
-    <w:bookmarkStart w:id="231" w:name="ref-rossi_agedependent_2007"/>
+    <w:bookmarkEnd w:id="228"/>
+    <w:bookmarkStart w:id="230" w:name="ref-rossi_agedependent_2007"/>
     <w:p>
       <w:pPr>
         <w:pStyle w:val="Bibliography"/>
@@ -17745,7 +17748,7 @@
       <w:r>
         <w:t xml:space="preserve"> </w:t>
       </w:r>
-      <w:hyperlink r:id="rId230">
+      <w:hyperlink r:id="rId229">
         <w:r>
           <w:rPr>
             <w:rStyle w:val="Hyperlink"/>
@@ -17754,8 +17757,8 @@
         </w:r>
       </w:hyperlink>
     </w:p>
-    <w:bookmarkEnd w:id="231"/>
-    <w:bookmarkStart w:id="233" w:name="ref-rozendaal_dendroecology_2011"/>
+    <w:bookmarkEnd w:id="230"/>
+    <w:bookmarkStart w:id="232" w:name="ref-rozendaal_dendroecology_2011"/>
     <w:p>
       <w:pPr>
         <w:pStyle w:val="Bibliography"/>
@@ -17792,7 +17795,7 @@
       <w:r>
         <w:t xml:space="preserve"> </w:t>
       </w:r>
-      <w:hyperlink r:id="rId232">
+      <w:hyperlink r:id="rId231">
         <w:r>
           <w:rPr>
             <w:rStyle w:val="Hyperlink"/>
@@ -17801,8 +17804,8 @@
         </w:r>
       </w:hyperlink>
     </w:p>
-    <w:bookmarkEnd w:id="233"/>
-    <w:bookmarkStart w:id="235" w:name="ref-sanchez-salguero_disentangling_2015"/>
+    <w:bookmarkEnd w:id="232"/>
+    <w:bookmarkStart w:id="234" w:name="ref-sanchez-salguero_disentangling_2015"/>
     <w:p>
       <w:pPr>
         <w:pStyle w:val="Bibliography"/>
@@ -17863,7 +17866,7 @@
       <w:r>
         <w:t xml:space="preserve"> </w:t>
       </w:r>
-      <w:hyperlink r:id="rId234">
+      <w:hyperlink r:id="rId233">
         <w:r>
           <w:rPr>
             <w:rStyle w:val="Hyperlink"/>
@@ -17872,8 +17875,8 @@
         </w:r>
       </w:hyperlink>
     </w:p>
-    <w:bookmarkEnd w:id="235"/>
-    <w:bookmarkStart w:id="237" w:name="ref-schelhaas_speciesspecific_2018"/>
+    <w:bookmarkEnd w:id="234"/>
+    <w:bookmarkStart w:id="236" w:name="ref-schelhaas_speciesspecific_2018"/>
     <w:p>
       <w:pPr>
         <w:pStyle w:val="Bibliography"/>
@@ -17919,7 +17922,7 @@
       <w:r>
         <w:t xml:space="preserve"> </w:t>
       </w:r>
-      <w:hyperlink r:id="rId236">
+      <w:hyperlink r:id="rId235">
         <w:r>
           <w:rPr>
             <w:rStyle w:val="Hyperlink"/>
@@ -17928,8 +17931,8 @@
         </w:r>
       </w:hyperlink>
     </w:p>
-    <w:bookmarkEnd w:id="237"/>
-    <w:bookmarkStart w:id="239" w:name="ref-sheil_does_2017"/>
+    <w:bookmarkEnd w:id="236"/>
+    <w:bookmarkStart w:id="238" w:name="ref-sheil_does_2017"/>
     <w:p>
       <w:pPr>
         <w:pStyle w:val="Bibliography"/>
@@ -17975,7 +17978,7 @@
       <w:r>
         <w:t xml:space="preserve"> </w:t>
       </w:r>
-      <w:hyperlink r:id="rId238">
+      <w:hyperlink r:id="rId237">
         <w:r>
           <w:rPr>
             <w:rStyle w:val="Hyperlink"/>
@@ -17984,8 +17987,8 @@
         </w:r>
       </w:hyperlink>
     </w:p>
-    <w:bookmarkEnd w:id="239"/>
-    <w:bookmarkStart w:id="241" w:name="ref-sniderhan_growth_2016"/>
+    <w:bookmarkEnd w:id="238"/>
+    <w:bookmarkStart w:id="240" w:name="ref-sniderhan_growth_2016"/>
     <w:p>
       <w:pPr>
         <w:pStyle w:val="Bibliography"/>
@@ -18057,7 +18060,7 @@
       <w:r>
         <w:t xml:space="preserve"> </w:t>
       </w:r>
-      <w:hyperlink r:id="rId240">
+      <w:hyperlink r:id="rId239">
         <w:r>
           <w:rPr>
             <w:rStyle w:val="Hyperlink"/>
@@ -18066,45 +18069,45 @@
         </w:r>
       </w:hyperlink>
     </w:p>
+    <w:bookmarkEnd w:id="240"/>
+    <w:bookmarkStart w:id="241" w:name="ref-speer_fundamentals_2010"/>
+    <w:p>
+      <w:pPr>
+        <w:pStyle w:val="Bibliography"/>
+      </w:pPr>
+      <w:r>
+        <w:t xml:space="preserve">Speer, J. H. (2010).</w:t>
+      </w:r>
+      <w:r>
+        <w:t xml:space="preserve"> </w:t>
+      </w:r>
+      <w:r>
+        <w:rPr>
+          <w:iCs/>
+          <w:i/>
+        </w:rPr>
+        <w:t xml:space="preserve">Fundamentals of tree-ring research</w:t>
+      </w:r>
+      <w:r>
+        <w:t xml:space="preserve">.</w:t>
+      </w:r>
+      <w:r>
+        <w:t xml:space="preserve"> </w:t>
+      </w:r>
+      <w:r>
+        <w:t xml:space="preserve">Univ. of Arizona Press</w:t>
+      </w:r>
+      <w:r>
+        <w:t xml:space="preserve">.</w:t>
+      </w:r>
+    </w:p>
     <w:bookmarkEnd w:id="241"/>
-    <w:bookmarkStart w:id="242" w:name="ref-speer_fundamentals_2010"/>
+    <w:bookmarkStart w:id="243" w:name="ref-stephenson_rate_2014"/>
     <w:p>
       <w:pPr>
         <w:pStyle w:val="Bibliography"/>
       </w:pPr>
       <w:r>
-        <w:t xml:space="preserve">Speer, J. H. (2010).</w:t>
-      </w:r>
-      <w:r>
-        <w:t xml:space="preserve"> </w:t>
-      </w:r>
-      <w:r>
-        <w:rPr>
-          <w:iCs/>
-          <w:i/>
-        </w:rPr>
-        <w:t xml:space="preserve">Fundamentals of tree-ring research</w:t>
-      </w:r>
-      <w:r>
-        <w:t xml:space="preserve">.</w:t>
-      </w:r>
-      <w:r>
-        <w:t xml:space="preserve"> </w:t>
-      </w:r>
-      <w:r>
-        <w:t xml:space="preserve">Univ. of Arizona Press</w:t>
-      </w:r>
-      <w:r>
-        <w:t xml:space="preserve">.</w:t>
-      </w:r>
-    </w:p>
-    <w:bookmarkEnd w:id="242"/>
-    <w:bookmarkStart w:id="244" w:name="ref-stephenson_rate_2014"/>
-    <w:p>
-      <w:pPr>
-        <w:pStyle w:val="Bibliography"/>
-      </w:pPr>
-      <w:r>
         <w:t xml:space="preserve">Stephenson, N. L., Das, A. J., Condit, R., Russo, S. E., Baker, P. J., Beckman, N. G., Coomes, D. A., Lines, E. R., Morris, W. K., Rüger, N., Álvarez, E., Blundo, C., Bunyavejchewin, S., Chuyong, G., Davies, S. J., Duque, á., Ewango, C. N., Flores, O., Franklin, J. F., … Zavala, M. A. (2014). Rate of tree carbon accumulation increases continuously with tree size.</w:t>
       </w:r>
       <w:r>
@@ -18136,7 +18139,7 @@
       <w:r>
         <w:t xml:space="preserve"> </w:t>
       </w:r>
-      <w:hyperlink r:id="rId243">
+      <w:hyperlink r:id="rId242">
         <w:r>
           <w:rPr>
             <w:rStyle w:val="Hyperlink"/>
@@ -18145,87 +18148,115 @@
         </w:r>
       </w:hyperlink>
     </w:p>
+    <w:bookmarkEnd w:id="243"/>
+    <w:bookmarkStart w:id="244" w:name="ref-stokes_introduction_1968"/>
+    <w:p>
+      <w:pPr>
+        <w:pStyle w:val="Bibliography"/>
+      </w:pPr>
+      <w:r>
+        <w:t xml:space="preserve">Stokes, M. A., &amp; Smiley, T. L. (1968).</w:t>
+      </w:r>
+      <w:r>
+        <w:t xml:space="preserve"> </w:t>
+      </w:r>
+      <w:r>
+        <w:rPr>
+          <w:iCs/>
+          <w:i/>
+        </w:rPr>
+        <w:t xml:space="preserve">An</w:t>
+      </w:r>
+      <w:r>
+        <w:rPr>
+          <w:iCs/>
+          <w:i/>
+        </w:rPr>
+        <w:t xml:space="preserve"> </w:t>
+      </w:r>
+      <w:r>
+        <w:rPr>
+          <w:iCs/>
+          <w:i/>
+        </w:rPr>
+        <w:t xml:space="preserve">Introduction</w:t>
+      </w:r>
+      <w:r>
+        <w:rPr>
+          <w:iCs/>
+          <w:i/>
+        </w:rPr>
+        <w:t xml:space="preserve"> </w:t>
+      </w:r>
+      <w:r>
+        <w:rPr>
+          <w:iCs/>
+          <w:i/>
+        </w:rPr>
+        <w:t xml:space="preserve">to</w:t>
+      </w:r>
+      <w:r>
+        <w:rPr>
+          <w:iCs/>
+          <w:i/>
+        </w:rPr>
+        <w:t xml:space="preserve"> </w:t>
+      </w:r>
+      <w:r>
+        <w:rPr>
+          <w:iCs/>
+          <w:i/>
+        </w:rPr>
+        <w:t xml:space="preserve">Tree</w:t>
+      </w:r>
+      <w:r>
+        <w:rPr>
+          <w:iCs/>
+          <w:i/>
+        </w:rPr>
+        <w:t xml:space="preserve">-ring</w:t>
+      </w:r>
+      <w:r>
+        <w:rPr>
+          <w:iCs/>
+          <w:i/>
+        </w:rPr>
+        <w:t xml:space="preserve"> </w:t>
+      </w:r>
+      <w:r>
+        <w:rPr>
+          <w:iCs/>
+          <w:i/>
+        </w:rPr>
+        <w:t xml:space="preserve">Dating</w:t>
+      </w:r>
+      <w:r>
+        <w:t xml:space="preserve">.</w:t>
+      </w:r>
+      <w:r>
+        <w:t xml:space="preserve"> </w:t>
+      </w:r>
+      <w:r>
+        <w:t xml:space="preserve">University of Arizona Press</w:t>
+      </w:r>
+      <w:r>
+        <w:t xml:space="preserve">.</w:t>
+      </w:r>
+    </w:p>
     <w:bookmarkEnd w:id="244"/>
-    <w:bookmarkStart w:id="245" w:name="ref-stokes_introduction_1968"/>
+    <w:bookmarkStart w:id="246" w:name="ref-sullivan_effect_2016"/>
     <w:p>
       <w:pPr>
         <w:pStyle w:val="Bibliography"/>
       </w:pPr>
       <w:r>
-        <w:t xml:space="preserve">Stokes, M. A., &amp; Smiley, T. L. (1968).</w:t>
-      </w:r>
-      <w:r>
-        <w:t xml:space="preserve"> </w:t>
-      </w:r>
-      <w:r>
-        <w:rPr>
-          <w:iCs/>
-          <w:i/>
-        </w:rPr>
-        <w:t xml:space="preserve">An</w:t>
-      </w:r>
-      <w:r>
-        <w:rPr>
-          <w:iCs/>
-          <w:i/>
-        </w:rPr>
-        <w:t xml:space="preserve"> </w:t>
-      </w:r>
-      <w:r>
-        <w:rPr>
-          <w:iCs/>
-          <w:i/>
-        </w:rPr>
-        <w:t xml:space="preserve">Introduction</w:t>
-      </w:r>
-      <w:r>
-        <w:rPr>
-          <w:iCs/>
-          <w:i/>
-        </w:rPr>
-        <w:t xml:space="preserve"> </w:t>
-      </w:r>
-      <w:r>
-        <w:rPr>
-          <w:iCs/>
-          <w:i/>
-        </w:rPr>
-        <w:t xml:space="preserve">to</w:t>
-      </w:r>
-      <w:r>
-        <w:rPr>
-          <w:iCs/>
-          <w:i/>
-        </w:rPr>
-        <w:t xml:space="preserve"> </w:t>
-      </w:r>
-      <w:r>
-        <w:rPr>
-          <w:iCs/>
-          <w:i/>
-        </w:rPr>
-        <w:t xml:space="preserve">Tree</w:t>
-      </w:r>
-      <w:r>
-        <w:rPr>
-          <w:iCs/>
-          <w:i/>
-        </w:rPr>
-        <w:t xml:space="preserve">-ring</w:t>
-      </w:r>
-      <w:r>
-        <w:rPr>
-          <w:iCs/>
-          <w:i/>
-        </w:rPr>
-        <w:t xml:space="preserve"> </w:t>
-      </w:r>
-      <w:r>
-        <w:rPr>
-          <w:iCs/>
-          <w:i/>
-        </w:rPr>
-        <w:t xml:space="preserve">Dating</w:t>
+        <w:t xml:space="preserve">Sullivan, P. F., Pattison, R. R., Brownlee, A. H., Cahoon, S. M. P., &amp; Hollingsworth, T. N. (2016). Effect of tree-ring detrending method on apparent growth trends of black and white spruce in interior</w:t>
+      </w:r>
+      <w:r>
+        <w:t xml:space="preserve"> </w:t>
+      </w:r>
+      <w:r>
+        <w:t xml:space="preserve">Alaska</w:t>
       </w:r>
       <w:r>
         <w:t xml:space="preserve">.</w:t>
@@ -18234,34 +18265,6 @@
         <w:t xml:space="preserve"> </w:t>
       </w:r>
       <w:r>
-        <w:t xml:space="preserve">University of Arizona Press</w:t>
-      </w:r>
-      <w:r>
-        <w:t xml:space="preserve">.</w:t>
-      </w:r>
-    </w:p>
-    <w:bookmarkEnd w:id="245"/>
-    <w:bookmarkStart w:id="247" w:name="ref-sullivan_effect_2016"/>
-    <w:p>
-      <w:pPr>
-        <w:pStyle w:val="Bibliography"/>
-      </w:pPr>
-      <w:r>
-        <w:t xml:space="preserve">Sullivan, P. F., Pattison, R. R., Brownlee, A. H., Cahoon, S. M. P., &amp; Hollingsworth, T. N. (2016). Effect of tree-ring detrending method on apparent growth trends of black and white spruce in interior</w:t>
-      </w:r>
-      <w:r>
-        <w:t xml:space="preserve"> </w:t>
-      </w:r>
-      <w:r>
-        <w:t xml:space="preserve">Alaska</w:t>
-      </w:r>
-      <w:r>
-        <w:t xml:space="preserve">.</w:t>
-      </w:r>
-      <w:r>
-        <w:t xml:space="preserve"> </w:t>
-      </w:r>
-      <w:r>
         <w:rPr>
           <w:iCs/>
           <w:i/>
@@ -18287,7 +18290,7 @@
       <w:r>
         <w:t xml:space="preserve"> </w:t>
       </w:r>
-      <w:hyperlink r:id="rId246">
+      <w:hyperlink r:id="rId245">
         <w:r>
           <w:rPr>
             <w:rStyle w:val="Hyperlink"/>
@@ -18296,8 +18299,8 @@
         </w:r>
       </w:hyperlink>
     </w:p>
-    <w:bookmarkEnd w:id="247"/>
-    <w:bookmarkStart w:id="249" w:name="ref-samonil_longterm_2008"/>
+    <w:bookmarkEnd w:id="246"/>
+    <w:bookmarkStart w:id="248" w:name="ref-samonil_longterm_2008"/>
     <w:p>
       <w:pPr>
         <w:pStyle w:val="Bibliography"/>
@@ -18343,7 +18346,7 @@
       <w:r>
         <w:t xml:space="preserve"> </w:t>
       </w:r>
-      <w:hyperlink r:id="rId248">
+      <w:hyperlink r:id="rId247">
         <w:r>
           <w:rPr>
             <w:rStyle w:val="Hyperlink"/>
@@ -18352,8 +18355,8 @@
         </w:r>
       </w:hyperlink>
     </w:p>
-    <w:bookmarkEnd w:id="249"/>
-    <w:bookmarkStart w:id="251" w:name="ref-takahashi_air_2020"/>
+    <w:bookmarkEnd w:id="248"/>
+    <w:bookmarkStart w:id="250" w:name="ref-takahashi_air_2020"/>
     <w:p>
       <w:pPr>
         <w:pStyle w:val="Bibliography"/>
@@ -18411,7 +18414,7 @@
       <w:r>
         <w:t xml:space="preserve"> </w:t>
       </w:r>
-      <w:hyperlink r:id="rId250">
+      <w:hyperlink r:id="rId249">
         <w:r>
           <w:rPr>
             <w:rStyle w:val="Hyperlink"/>
@@ -18420,8 +18423,8 @@
         </w:r>
       </w:hyperlink>
     </w:p>
-    <w:bookmarkEnd w:id="251"/>
-    <w:bookmarkStart w:id="253" w:name="ref-teets_linking_2018"/>
+    <w:bookmarkEnd w:id="250"/>
+    <w:bookmarkStart w:id="252" w:name="ref-teets_linking_2018"/>
     <w:p>
       <w:pPr>
         <w:pStyle w:val="Bibliography"/>
@@ -18458,7 +18461,7 @@
       <w:r>
         <w:t xml:space="preserve"> </w:t>
       </w:r>
-      <w:hyperlink r:id="rId252">
+      <w:hyperlink r:id="rId251">
         <w:r>
           <w:rPr>
             <w:rStyle w:val="Hyperlink"/>
@@ -18467,8 +18470,8 @@
         </w:r>
       </w:hyperlink>
     </w:p>
-    <w:bookmarkEnd w:id="253"/>
-    <w:bookmarkStart w:id="255" w:name="ref-teets_quantifying_2018"/>
+    <w:bookmarkEnd w:id="252"/>
+    <w:bookmarkStart w:id="254" w:name="ref-teets_quantifying_2018"/>
     <w:p>
       <w:pPr>
         <w:pStyle w:val="Bibliography"/>
@@ -18505,7 +18508,7 @@
       <w:r>
         <w:t xml:space="preserve"> </w:t>
       </w:r>
-      <w:hyperlink r:id="rId254">
+      <w:hyperlink r:id="rId253">
         <w:r>
           <w:rPr>
             <w:rStyle w:val="Hyperlink"/>
@@ -18514,8 +18517,8 @@
         </w:r>
       </w:hyperlink>
     </w:p>
-    <w:bookmarkEnd w:id="255"/>
-    <w:bookmarkStart w:id="257" w:name="ref-thom_impact_2017"/>
+    <w:bookmarkEnd w:id="254"/>
+    <w:bookmarkStart w:id="256" w:name="ref-thom_impact_2017"/>
     <w:p>
       <w:pPr>
         <w:pStyle w:val="Bibliography"/>
@@ -18552,7 +18555,7 @@
       <w:r>
         <w:t xml:space="preserve"> </w:t>
       </w:r>
-      <w:hyperlink r:id="rId256">
+      <w:hyperlink r:id="rId255">
         <w:r>
           <w:rPr>
             <w:rStyle w:val="Hyperlink"/>
@@ -18561,8 +18564,8 @@
         </w:r>
       </w:hyperlink>
     </w:p>
-    <w:bookmarkEnd w:id="257"/>
-    <w:bookmarkStart w:id="259" w:name="ref-thomas_agerelated_2011"/>
+    <w:bookmarkEnd w:id="256"/>
+    <w:bookmarkStart w:id="258" w:name="ref-thomas_agerelated_2011"/>
     <w:p>
       <w:pPr>
         <w:pStyle w:val="Bibliography"/>
@@ -18733,7 +18736,7 @@
       <w:r>
         <w:t xml:space="preserve"> </w:t>
       </w:r>
-      <w:hyperlink r:id="rId258">
+      <w:hyperlink r:id="rId257">
         <w:r>
           <w:rPr>
             <w:rStyle w:val="Hyperlink"/>
@@ -18742,8 +18745,8 @@
         </w:r>
       </w:hyperlink>
     </w:p>
-    <w:bookmarkEnd w:id="259"/>
-    <w:bookmarkStart w:id="261" w:name="ref-touchan_millennial_2011"/>
+    <w:bookmarkEnd w:id="258"/>
+    <w:bookmarkStart w:id="260" w:name="ref-touchan_millennial_2011"/>
     <w:p>
       <w:pPr>
         <w:pStyle w:val="Bibliography"/>
@@ -18798,7 +18801,7 @@
       <w:r>
         <w:t xml:space="preserve"> </w:t>
       </w:r>
-      <w:hyperlink r:id="rId260">
+      <w:hyperlink r:id="rId259">
         <w:r>
           <w:rPr>
             <w:rStyle w:val="Hyperlink"/>
@@ -18807,8 +18810,8 @@
         </w:r>
       </w:hyperlink>
     </w:p>
-    <w:bookmarkEnd w:id="261"/>
-    <w:bookmarkStart w:id="263" w:name="ref-trouillier_size_2019"/>
+    <w:bookmarkEnd w:id="260"/>
+    <w:bookmarkStart w:id="262" w:name="ref-trouillier_size_2019"/>
     <w:p>
       <w:pPr>
         <w:pStyle w:val="Bibliography"/>
@@ -18848,7 +18851,7 @@
       <w:r>
         <w:t xml:space="preserve"> </w:t>
       </w:r>
-      <w:hyperlink r:id="rId262">
+      <w:hyperlink r:id="rId261">
         <w:r>
           <w:rPr>
             <w:rStyle w:val="Hyperlink"/>
@@ -18857,8 +18860,8 @@
         </w:r>
       </w:hyperlink>
     </w:p>
-    <w:bookmarkEnd w:id="263"/>
-    <w:bookmarkStart w:id="265" w:name="ref-tumajer_increasing_2017"/>
+    <w:bookmarkEnd w:id="262"/>
+    <w:bookmarkStart w:id="264" w:name="ref-tumajer_increasing_2017"/>
     <w:p>
       <w:pPr>
         <w:pStyle w:val="Bibliography"/>
@@ -18919,7 +18922,7 @@
       <w:r>
         <w:t xml:space="preserve"> </w:t>
       </w:r>
-      <w:hyperlink r:id="rId264">
+      <w:hyperlink r:id="rId263">
         <w:r>
           <w:rPr>
             <w:rStyle w:val="Hyperlink"/>
@@ -18928,8 +18931,8 @@
         </w:r>
       </w:hyperlink>
     </w:p>
-    <w:bookmarkEnd w:id="265"/>
-    <w:bookmarkStart w:id="267" w:name="ref-vandepol_identifying_2016"/>
+    <w:bookmarkEnd w:id="264"/>
+    <w:bookmarkStart w:id="266" w:name="ref-vandepol_identifying_2016"/>
     <w:p>
       <w:pPr>
         <w:pStyle w:val="Bibliography"/>
@@ -18966,7 +18969,7 @@
       <w:r>
         <w:t xml:space="preserve"> </w:t>
       </w:r>
-      <w:hyperlink r:id="rId266">
+      <w:hyperlink r:id="rId265">
         <w:r>
           <w:rPr>
             <w:rStyle w:val="Hyperlink"/>
@@ -18975,8 +18978,8 @@
         </w:r>
       </w:hyperlink>
     </w:p>
-    <w:bookmarkEnd w:id="267"/>
-    <w:bookmarkStart w:id="269" w:name="ref-vandersleen_trends_2017"/>
+    <w:bookmarkEnd w:id="266"/>
+    <w:bookmarkStart w:id="268" w:name="ref-vandersleen_trends_2017"/>
     <w:p>
       <w:pPr>
         <w:pStyle w:val="Bibliography"/>
@@ -19013,7 +19016,7 @@
       <w:r>
         <w:t xml:space="preserve"> </w:t>
       </w:r>
-      <w:hyperlink r:id="rId268">
+      <w:hyperlink r:id="rId267">
         <w:r>
           <w:rPr>
             <w:rStyle w:val="Hyperlink"/>
@@ -19022,8 +19025,8 @@
         </w:r>
       </w:hyperlink>
     </w:p>
-    <w:bookmarkEnd w:id="269"/>
-    <w:bookmarkStart w:id="271" w:name="ref-vandersleen_no_2015"/>
+    <w:bookmarkEnd w:id="268"/>
+    <w:bookmarkStart w:id="270" w:name="ref-vandersleen_no_2015"/>
     <w:p>
       <w:pPr>
         <w:pStyle w:val="Bibliography"/>
@@ -19072,7 +19075,7 @@
       <w:r>
         <w:t xml:space="preserve"> </w:t>
       </w:r>
-      <w:hyperlink r:id="rId270">
+      <w:hyperlink r:id="rId269">
         <w:r>
           <w:rPr>
             <w:rStyle w:val="Hyperlink"/>
@@ -19081,13 +19084,90 @@
         </w:r>
       </w:hyperlink>
     </w:p>
-    <w:bookmarkEnd w:id="271"/>
-    <w:bookmarkStart w:id="273" w:name="ref-vlam_temperature_2014"/>
+    <w:bookmarkEnd w:id="270"/>
+    <w:bookmarkStart w:id="272" w:name="ref-vicente-serrano_multiscalar_2010"/>
     <w:p>
       <w:pPr>
         <w:pStyle w:val="Bibliography"/>
       </w:pPr>
       <w:r>
+        <w:t xml:space="preserve">Vicente-Serrano, S. M., Beguería, S., &amp; López-Moreno, J. I. (2010). A</w:t>
+      </w:r>
+      <w:r>
+        <w:t xml:space="preserve"> </w:t>
+      </w:r>
+      <w:r>
+        <w:t xml:space="preserve">Multiscalar Drought Index Sensitive</w:t>
+      </w:r>
+      <w:r>
+        <w:t xml:space="preserve"> </w:t>
+      </w:r>
+      <w:r>
+        <w:t xml:space="preserve">to</w:t>
+      </w:r>
+      <w:r>
+        <w:t xml:space="preserve"> </w:t>
+      </w:r>
+      <w:r>
+        <w:t xml:space="preserve">Global Warming</w:t>
+      </w:r>
+      <w:r>
+        <w:t xml:space="preserve">:</w:t>
+      </w:r>
+      <w:r>
+        <w:t xml:space="preserve"> </w:t>
+      </w:r>
+      <w:r>
+        <w:t xml:space="preserve">The Standardized Precipitation Evapotranspiration Index</w:t>
+      </w:r>
+      <w:r>
+        <w:t xml:space="preserve">.</w:t>
+      </w:r>
+      <w:r>
+        <w:t xml:space="preserve"> </w:t>
+      </w:r>
+      <w:r>
+        <w:rPr>
+          <w:iCs/>
+          <w:i/>
+        </w:rPr>
+        <w:t xml:space="preserve">Journal of Climate</w:t>
+      </w:r>
+      <w:r>
+        <w:t xml:space="preserve">,</w:t>
+      </w:r>
+      <w:r>
+        <w:t xml:space="preserve"> </w:t>
+      </w:r>
+      <w:r>
+        <w:rPr>
+          <w:iCs/>
+          <w:i/>
+        </w:rPr>
+        <w:t xml:space="preserve">23</w:t>
+      </w:r>
+      <w:r>
+        <w:t xml:space="preserve">(7), 1696–1718.</w:t>
+      </w:r>
+      <w:r>
+        <w:t xml:space="preserve"> </w:t>
+      </w:r>
+      <w:hyperlink r:id="rId271">
+        <w:r>
+          <w:rPr>
+            <w:rStyle w:val="Hyperlink"/>
+          </w:rPr>
+          <w:t xml:space="preserve">https://doi.org/10.1175/2009JCLI2909.1</w:t>
+        </w:r>
+      </w:hyperlink>
+    </w:p>
+    <w:bookmarkEnd w:id="272"/>
+    <w:bookmarkStart w:id="274" w:name="ref-vlam_temperature_2014"/>
+    <w:p>
+      <w:pPr>
+        <w:pStyle w:val="Bibliography"/>
+      </w:pPr>
+      <w:r>
         <w:t xml:space="preserve">Vlam, M., Baker, P. J., Bunyavejchewin, S., &amp; Zuidema, P. A. (2014). Temperature and rainfall strongly drive temporal growth variation in</w:t>
       </w:r>
       <w:r>
@@ -19131,7 +19211,7 @@
       <w:r>
         <w:t xml:space="preserve"> </w:t>
       </w:r>
-      <w:hyperlink r:id="rId272">
+      <w:hyperlink r:id="rId273">
         <w:r>
           <w:rPr>
             <w:rStyle w:val="Hyperlink"/>
@@ -19140,8 +19220,8 @@
         </w:r>
       </w:hyperlink>
     </w:p>
-    <w:bookmarkEnd w:id="273"/>
-    <w:bookmarkStart w:id="275" w:name="ref-voelker_historical_2006"/>
+    <w:bookmarkEnd w:id="274"/>
+    <w:bookmarkStart w:id="276" w:name="ref-voelker_historical_2006"/>
     <w:p>
       <w:pPr>
         <w:pStyle w:val="Bibliography"/>
@@ -19223,7 +19303,7 @@
       <w:r>
         <w:t xml:space="preserve"> </w:t>
       </w:r>
-      <w:hyperlink r:id="rId274">
+      <w:hyperlink r:id="rId275">
         <w:r>
           <w:rPr>
             <w:rStyle w:val="Hyperlink"/>
@@ -19232,8 +19312,8 @@
         </w:r>
       </w:hyperlink>
     </w:p>
-    <w:bookmarkEnd w:id="275"/>
-    <w:bookmarkStart w:id="277" w:name="ref-vrska_european_2009"/>
+    <w:bookmarkEnd w:id="276"/>
+    <w:bookmarkStart w:id="278" w:name="ref-vrska_european_2009"/>
     <w:p>
       <w:pPr>
         <w:pStyle w:val="Bibliography"/>
@@ -19321,7 +19401,7 @@
       <w:r>
         <w:t xml:space="preserve"> </w:t>
       </w:r>
-      <w:hyperlink r:id="rId276">
+      <w:hyperlink r:id="rId277">
         <w:r>
           <w:rPr>
             <w:rStyle w:val="Hyperlink"/>
@@ -19330,8 +19410,8 @@
         </w:r>
       </w:hyperlink>
     </w:p>
-    <w:bookmarkEnd w:id="277"/>
-    <w:bookmarkStart w:id="279" w:name="ref-walker_integrating_2020"/>
+    <w:bookmarkEnd w:id="278"/>
+    <w:bookmarkStart w:id="280" w:name="ref-walker_integrating_2020"/>
     <w:p>
       <w:pPr>
         <w:pStyle w:val="Bibliography"/>
@@ -19377,7 +19457,7 @@
       <w:r>
         <w:t xml:space="preserve"> </w:t>
       </w:r>
-      <w:hyperlink r:id="rId278">
+      <w:hyperlink r:id="rId279">
         <w:r>
           <w:rPr>
             <w:rStyle w:val="Hyperlink"/>
@@ -19386,8 +19466,8 @@
         </w:r>
       </w:hyperlink>
     </w:p>
-    <w:bookmarkEnd w:id="279"/>
-    <w:bookmarkStart w:id="281" w:name="ref-williams_temperature_2013"/>
+    <w:bookmarkEnd w:id="280"/>
+    <w:bookmarkStart w:id="282" w:name="ref-williams_temperature_2013"/>
     <w:p>
       <w:pPr>
         <w:pStyle w:val="Bibliography"/>
@@ -19424,7 +19504,7 @@
       <w:r>
         <w:t xml:space="preserve"> </w:t>
       </w:r>
-      <w:hyperlink r:id="rId280">
+      <w:hyperlink r:id="rId281">
         <w:r>
           <w:rPr>
             <w:rStyle w:val="Hyperlink"/>
@@ -19433,8 +19513,8 @@
         </w:r>
       </w:hyperlink>
     </w:p>
-    <w:bookmarkEnd w:id="281"/>
-    <w:bookmarkStart w:id="283" w:name="ref-wilmking_global_2020"/>
+    <w:bookmarkEnd w:id="282"/>
+    <w:bookmarkStart w:id="284" w:name="ref-wilmking_global_2020"/>
     <w:p>
       <w:pPr>
         <w:pStyle w:val="Bibliography"/>
@@ -19471,7 +19551,7 @@
       <w:r>
         <w:t xml:space="preserve"> </w:t>
       </w:r>
-      <w:hyperlink r:id="rId282">
+      <w:hyperlink r:id="rId283">
         <w:r>
           <w:rPr>
             <w:rStyle w:val="Hyperlink"/>
@@ -19480,8 +19560,8 @@
         </w:r>
       </w:hyperlink>
     </w:p>
-    <w:bookmarkEnd w:id="283"/>
-    <w:bookmarkStart w:id="285" w:name="ref-wood_fast_2011"/>
+    <w:bookmarkEnd w:id="284"/>
+    <w:bookmarkStart w:id="286" w:name="ref-wood_fast_2011"/>
     <w:p>
       <w:pPr>
         <w:pStyle w:val="Bibliography"/>
@@ -19539,7 +19619,7 @@
       <w:r>
         <w:t xml:space="preserve"> </w:t>
       </w:r>
-      <w:hyperlink r:id="rId284">
+      <w:hyperlink r:id="rId285">
         <w:r>
           <w:rPr>
             <w:rStyle w:val="Hyperlink"/>
@@ -19548,8 +19628,8 @@
         </w:r>
       </w:hyperlink>
     </w:p>
-    <w:bookmarkEnd w:id="285"/>
-    <w:bookmarkStart w:id="287" w:name="ref-woodhouse_artificial_1999"/>
+    <w:bookmarkEnd w:id="286"/>
+    <w:bookmarkStart w:id="288" w:name="ref-woodhouse_artificial_1999"/>
     <w:p>
       <w:pPr>
         <w:pStyle w:val="Bibliography"/>
@@ -19600,7 +19680,7 @@
       <w:r>
         <w:t xml:space="preserve"> </w:t>
       </w:r>
-      <w:hyperlink r:id="rId286">
+      <w:hyperlink r:id="rId287">
         <w:r>
           <w:rPr>
             <w:rStyle w:val="Hyperlink"/>
@@ -19609,8 +19689,8 @@
         </w:r>
       </w:hyperlink>
     </w:p>
-    <w:bookmarkEnd w:id="287"/>
-    <w:bookmarkStart w:id="289" w:name="ref-zang_dendroclimatic_2013"/>
+    <w:bookmarkEnd w:id="288"/>
+    <w:bookmarkStart w:id="290" w:name="ref-zang_dendroclimatic_2013"/>
     <w:p>
       <w:pPr>
         <w:pStyle w:val="Bibliography"/>
@@ -19668,7 +19748,7 @@
       <w:r>
         <w:t xml:space="preserve"> </w:t>
       </w:r>
-      <w:hyperlink r:id="rId288">
+      <w:hyperlink r:id="rId289">
         <w:r>
           <w:rPr>
             <w:rStyle w:val="Hyperlink"/>
@@ -19677,8 +19757,8 @@
         </w:r>
       </w:hyperlink>
     </w:p>
-    <w:bookmarkEnd w:id="289"/>
-    <w:bookmarkStart w:id="291" w:name="ref-zuidema_tropical_2013"/>
+    <w:bookmarkEnd w:id="290"/>
+    <w:bookmarkStart w:id="292" w:name="ref-zuidema_tropical_2013"/>
     <w:p>
       <w:pPr>
         <w:pStyle w:val="Bibliography"/>
@@ -19715,7 +19795,7 @@
       <w:r>
         <w:t xml:space="preserve"> </w:t>
       </w:r>
-      <w:hyperlink r:id="rId290">
+      <w:hyperlink r:id="rId291">
         <w:r>
           <w:rPr>
             <w:rStyle w:val="Hyperlink"/>
@@ -19724,9 +19804,77 @@
         </w:r>
       </w:hyperlink>
     </w:p>
-    <w:bookmarkEnd w:id="291"/>
     <w:bookmarkEnd w:id="292"/>
-    <w:bookmarkEnd w:id="293"/>
+    <w:bookmarkStart w:id="294" w:name="ref-zuidema_recent_2020"/>
+    <w:p>
+      <w:pPr>
+        <w:pStyle w:val="Bibliography"/>
+      </w:pPr>
+      <w:r>
+        <w:t xml:space="preserve">Zuidema, P. A., Heinrich, I., Rahman, M., Vlam, M., Zwartsenberg, S. A., &amp; Sleen, P. (2020). Recent</w:t>
+      </w:r>
+      <w:r>
+        <w:t xml:space="preserve"> </w:t>
+      </w:r>
+      <w:r>
+        <w:t xml:space="preserve">CO</w:t>
+      </w:r>
+      <w:r>
+        <w:t xml:space="preserve"> </w:t>
+      </w:r>
+      <w:r>
+        <w:rPr>
+          <w:vertAlign w:val="subscript"/>
+        </w:rPr>
+        <w:t xml:space="preserve">2</w:t>
+      </w:r>
+      <w:r>
+        <w:t xml:space="preserve"> </w:t>
+      </w:r>
+      <w:r>
+        <w:t xml:space="preserve">rise has modified the sensitivity of tropical tree growth to rainfall and temperature.</w:t>
+      </w:r>
+      <w:r>
+        <w:t xml:space="preserve"> </w:t>
+      </w:r>
+      <w:r>
+        <w:rPr>
+          <w:iCs/>
+          <w:i/>
+        </w:rPr>
+        <w:t xml:space="preserve">Global Change Biology</w:t>
+      </w:r>
+      <w:r>
+        <w:t xml:space="preserve">,</w:t>
+      </w:r>
+      <w:r>
+        <w:t xml:space="preserve"> </w:t>
+      </w:r>
+      <w:r>
+        <w:rPr>
+          <w:iCs/>
+          <w:i/>
+        </w:rPr>
+        <w:t xml:space="preserve">26</w:t>
+      </w:r>
+      <w:r>
+        <w:t xml:space="preserve">(7), 4028–4041.</w:t>
+      </w:r>
+      <w:r>
+        <w:t xml:space="preserve"> </w:t>
+      </w:r>
+      <w:hyperlink r:id="rId293">
+        <w:r>
+          <w:rPr>
+            <w:rStyle w:val="Hyperlink"/>
+          </w:rPr>
+          <w:t xml:space="preserve">https://doi.org/10.1111/gcb.15092</w:t>
+        </w:r>
+      </w:hyperlink>
+    </w:p>
+    <w:bookmarkEnd w:id="294"/>
+    <w:bookmarkEnd w:id="295"/>
+    <w:bookmarkEnd w:id="296"/>
     <w:sectPr>
       <w:footerReference w:type="even" r:id="rId10"/>
       <w:footerReference w:type="default" r:id="rId9"/>

</xml_diff>

<commit_message>
knit in fixed figures + minor text edit
#114
</commit_message>
<xml_diff>
--- a/doc/manuscript/ForestGEO_treerings.docx
+++ b/doc/manuscript/ForestGEO_treerings.docx
@@ -1174,7 +1174,7 @@
         <w:t xml:space="preserve"> </w:t>
       </w:r>
       <w:r>
-        <w:t xml:space="preserve">While multifactorial and sometimes non-linear individual-based analysis frameworks have been applied</w:t>
+        <w:t xml:space="preserve">While multifactorial and sometimes non-linear individual-based analysis frameworks have been applied in tree ring analysis</w:t>
       </w:r>
       <w:r>
         <w:t xml:space="preserve"> </w:t>
@@ -1183,7 +1183,13 @@
         <w:t xml:space="preserve">(e.g., Evans et al., 2017; Rollinson et al., 2021; Zuidema et al., 2020)</w:t>
       </w:r>
       <w:r>
-        <w:t xml:space="preserve">, their use has been relatively limited, and none simultaneously address all the questions posed here (Table 1).</w:t>
+        <w:t xml:space="preserve">, their use has been relatively limited, and none simultaneously account for climate, DBH, and year.</w:t>
+      </w:r>
+      <w:r>
+        <w:t xml:space="preserve"> </w:t>
+      </w:r>
+      <w:r>
+        <w:t xml:space="preserve">In the following paragraphs, we outline major questions regarding the influence of these factors on tree growth that can best be address using a multifactorial, non-linear approach to tree ring analysis (Table 1).</w:t>
       </w:r>
     </w:p>
     <w:p>
@@ -7802,7 +7808,7 @@
       <w:r>
         <w:drawing>
           <wp:inline>
-            <wp:extent cx="5943600" cy="6520337"/>
+            <wp:extent cx="5943600" cy="6769100"/>
             <wp:effectExtent b="0" l="0" r="0" t="0"/>
             <wp:docPr descr="Figure 1 | Schematic illustration of the analysis process. In step 1, the R package climwin (van de Pol et al., 2016) is used to identify the primary climate drivers in water and temperature variable groups for each site, defined as the variable-seasonal window combination that are most strongly correlated to the residual variation around splines fit to trends in growth (here, ring width, RW) for all cores sampled at the site. In step 2, a GLS model is used to produce a combined model with the previously identified drivers, reconstructed DBH, and year." title="" id="1" name="Picture"/>
             <a:graphic>
@@ -7823,7 +7829,7 @@
                   <pic:spPr bwMode="auto">
                     <a:xfrm>
                       <a:off x="0" y="0"/>
-                      <a:ext cx="5943600" cy="6520337"/>
+                      <a:ext cx="5943600" cy="6769100"/>
                     </a:xfrm>
                     <a:prstGeom prst="rect">
                       <a:avLst/>

</xml_diff>

<commit_message>
coded to remove some rows from table
</commit_message>
<xml_diff>
--- a/doc/manuscript/ForestGEO_treerings.docx
+++ b/doc/manuscript/ForestGEO_treerings.docx
@@ -1206,7 +1206,7 @@
         <w:t xml:space="preserve">(e.g., Buntgen et al., 2011)</w:t>
       </w:r>
       <w:r>
-        <w:t xml:space="preserve">, more in-depth characterization of climate sensitivity across a representative sample of trees in a forest stand is desirable for efforts to understand forest productivity and its climate responses</w:t>
+        <w:t xml:space="preserve">, accurately characterizing the climate sensitivity of forest productivity requires more in-depth characterization of climate sensitivity across a representative sample of trees in a forest stand</w:t>
       </w:r>
       <w:r>
         <w:t xml:space="preserve"> </w:t>
@@ -1988,70 +1988,6 @@
                 <w:szCs w:val="18"/>
                 <w:color w:val="000000"/>
               </w:rPr>
-              <w:t xml:space="preserve">Water influences growth over relatively long seasonal windows (≥3 months). </w:t>
-            </w:r>
-          </w:p>
-        </w:tc>
-        <w:tc>
-          <w:tcPr>
-            <w:tcBorders/>
-            <w:shd w:val="clear" w:color="auto" w:fill="FFFFFF"/>
-            <w:tcMar>
-              <w:top w:w="0" w:type="dxa"/>
-              <w:bottom w:w="0" w:type="dxa"/>
-              <w:left w:w="0" w:type="dxa"/>
-              <w:right w:w="0" w:type="dxa"/>
-            </w:tcMar>
-            <w:vAlign w:val="center"/>
-          </w:tcPr>
-          <w:p>
-            <w:pPr>
-              <w:jc w:val="left"/>
-              <w:spacing w:after="40" w:before="40" w:line="240"/>
-              <w:ind w:firstLine="0" w:left="100" w:right="100"/>
-            </w:pPr>
-            <w:r xmlns:w="http://schemas.openxmlformats.org/wordprocessingml/2006/main" xmlns:wp="http://schemas.openxmlformats.org/drawingml/2006/wordprocessingDrawing" xmlns:r="http://schemas.openxmlformats.org/officeDocument/2006/relationships" xmlns:w14="http://schemas.microsoft.com/office/word/2010/wordml">
-              <w:rPr>
-                <w:rFonts w:ascii="Arial" w:hAnsi="Helvetica" w:eastAsia="Helvetica" w:cs="Helvetica"/>
-                <w:sz w:val="18"/>
-                <w:szCs w:val="18"/>
-                <w:color w:val="000000"/>
-              </w:rPr>
-              <w:t xml:space="preserve">7 / 10 sites</w:t>
-            </w:r>
-          </w:p>
-        </w:tc>
-      </w:tr>
-      <w:tr>
-        <w:trPr>
-          <w:cantSplit/>
-          <w:trHeight w:val="420" w:hRule="auto"/>
-        </w:trPr>
-        <w:tc>
-          <w:tcPr>
-            <w:tcBorders/>
-            <w:shd w:val="clear" w:color="auto" w:fill="FFFFFF"/>
-            <w:tcMar>
-              <w:top w:w="0" w:type="dxa"/>
-              <w:bottom w:w="0" w:type="dxa"/>
-              <w:left w:w="0" w:type="dxa"/>
-              <w:right w:w="0" w:type="dxa"/>
-            </w:tcMar>
-            <w:vAlign w:val="center"/>
-          </w:tcPr>
-          <w:p>
-            <w:pPr>
-              <w:jc w:val="left"/>
-              <w:spacing w:after="40" w:before="40" w:line="240"/>
-              <w:ind w:firstLine="0" w:left="400" w:right="100"/>
-            </w:pPr>
-            <w:r xmlns:w="http://schemas.openxmlformats.org/wordprocessingml/2006/main" xmlns:wp="http://schemas.openxmlformats.org/drawingml/2006/wordprocessingDrawing" xmlns:r="http://schemas.openxmlformats.org/officeDocument/2006/relationships" xmlns:w14="http://schemas.microsoft.com/office/word/2010/wordml">
-              <w:rPr>
-                <w:rFonts w:ascii="Arial" w:hAnsi="Helvetica" w:eastAsia="Helvetica" w:cs="Helvetica"/>
-                <w:sz w:val="18"/>
-                <w:szCs w:val="18"/>
-                <w:color w:val="000000"/>
-              </w:rPr>
               <w:t xml:space="preserve">Growth respones to water are predominantly positive, </w:t>
             </w:r>
           </w:p>
@@ -2212,134 +2148,6 @@
                 <w:color w:val="000000"/>
               </w:rPr>
               <w:t xml:space="preserve"/>
-            </w:r>
-          </w:p>
-        </w:tc>
-      </w:tr>
-      <w:tr>
-        <w:trPr>
-          <w:cantSplit/>
-          <w:trHeight w:val="420" w:hRule="auto"/>
-        </w:trPr>
-        <w:tc>
-          <w:tcPr>
-            <w:tcBorders/>
-            <w:shd w:val="clear" w:color="auto" w:fill="FFFFFF"/>
-            <w:tcMar>
-              <w:top w:w="0" w:type="dxa"/>
-              <w:bottom w:w="0" w:type="dxa"/>
-              <w:left w:w="0" w:type="dxa"/>
-              <w:right w:w="0" w:type="dxa"/>
-            </w:tcMar>
-            <w:vAlign w:val="center"/>
-          </w:tcPr>
-          <w:p>
-            <w:pPr>
-              <w:jc w:val="left"/>
-              <w:spacing w:after="40" w:before="40" w:line="240"/>
-              <w:ind w:firstLine="0" w:left="400" w:right="100"/>
-            </w:pPr>
-            <w:r xmlns:w="http://schemas.openxmlformats.org/wordprocessingml/2006/main" xmlns:wp="http://schemas.openxmlformats.org/drawingml/2006/wordprocessingDrawing" xmlns:r="http://schemas.openxmlformats.org/officeDocument/2006/relationships" xmlns:w14="http://schemas.microsoft.com/office/word/2010/wordml">
-              <w:rPr>
-                <w:rFonts w:ascii="Arial" w:hAnsi="Helvetica" w:eastAsia="Helvetica" w:cs="Helvetica"/>
-                <w:sz w:val="18"/>
-                <w:szCs w:val="18"/>
-                <w:color w:val="000000"/>
-              </w:rPr>
-              <w:t xml:space="preserve">Growth is most sensitive to T over relatively short seasonal windows (≤3 months). </w:t>
-            </w:r>
-          </w:p>
-        </w:tc>
-        <w:tc>
-          <w:tcPr>
-            <w:tcBorders/>
-            <w:shd w:val="clear" w:color="auto" w:fill="FFFFFF"/>
-            <w:tcMar>
-              <w:top w:w="0" w:type="dxa"/>
-              <w:bottom w:w="0" w:type="dxa"/>
-              <w:left w:w="0" w:type="dxa"/>
-              <w:right w:w="0" w:type="dxa"/>
-            </w:tcMar>
-            <w:vAlign w:val="center"/>
-          </w:tcPr>
-          <w:p>
-            <w:pPr>
-              <w:jc w:val="left"/>
-              <w:spacing w:after="40" w:before="40" w:line="240"/>
-              <w:ind w:firstLine="0" w:left="100" w:right="100"/>
-            </w:pPr>
-            <w:r xmlns:w="http://schemas.openxmlformats.org/wordprocessingml/2006/main" xmlns:wp="http://schemas.openxmlformats.org/drawingml/2006/wordprocessingDrawing" xmlns:r="http://schemas.openxmlformats.org/officeDocument/2006/relationships" xmlns:w14="http://schemas.microsoft.com/office/word/2010/wordml">
-              <w:rPr>
-                <w:rFonts w:ascii="Arial" w:hAnsi="Helvetica" w:eastAsia="Helvetica" w:cs="Helvetica"/>
-                <w:sz w:val="18"/>
-                <w:szCs w:val="18"/>
-                <w:color w:val="000000"/>
-              </w:rPr>
-              <w:t xml:space="preserve">9 / 10 sites</w:t>
-            </w:r>
-          </w:p>
-        </w:tc>
-      </w:tr>
-      <w:tr>
-        <w:trPr>
-          <w:cantSplit/>
-          <w:trHeight w:val="420" w:hRule="auto"/>
-        </w:trPr>
-        <w:tc>
-          <w:tcPr>
-            <w:tcBorders/>
-            <w:shd w:val="clear" w:color="auto" w:fill="FFFFFF"/>
-            <w:tcMar>
-              <w:top w:w="0" w:type="dxa"/>
-              <w:bottom w:w="0" w:type="dxa"/>
-              <w:left w:w="0" w:type="dxa"/>
-              <w:right w:w="0" w:type="dxa"/>
-            </w:tcMar>
-            <w:vAlign w:val="center"/>
-          </w:tcPr>
-          <w:p>
-            <w:pPr>
-              <w:jc w:val="left"/>
-              <w:spacing w:after="40" w:before="40" w:line="240"/>
-              <w:ind w:firstLine="0" w:left="400" w:right="100"/>
-            </w:pPr>
-            <w:r xmlns:w="http://schemas.openxmlformats.org/wordprocessingml/2006/main" xmlns:wp="http://schemas.openxmlformats.org/drawingml/2006/wordprocessingDrawing" xmlns:r="http://schemas.openxmlformats.org/officeDocument/2006/relationships" xmlns:w14="http://schemas.microsoft.com/office/word/2010/wordml">
-              <w:rPr>
-                <w:rFonts w:ascii="Arial" w:hAnsi="Helvetica" w:eastAsia="Helvetica" w:cs="Helvetica"/>
-                <w:sz w:val="18"/>
-                <w:szCs w:val="18"/>
-                <w:color w:val="000000"/>
-              </w:rPr>
-              <w:t xml:space="preserve">Growth responds more strongly to maximum T or PET than tominimum T.</w:t>
-            </w:r>
-          </w:p>
-        </w:tc>
-        <w:tc>
-          <w:tcPr>
-            <w:tcBorders/>
-            <w:shd w:val="clear" w:color="auto" w:fill="FFFFFF"/>
-            <w:tcMar>
-              <w:top w:w="0" w:type="dxa"/>
-              <w:bottom w:w="0" w:type="dxa"/>
-              <w:left w:w="0" w:type="dxa"/>
-              <w:right w:w="0" w:type="dxa"/>
-            </w:tcMar>
-            <w:vAlign w:val="center"/>
-          </w:tcPr>
-          <w:p>
-            <w:pPr>
-              <w:jc w:val="left"/>
-              <w:spacing w:after="40" w:before="40" w:line="240"/>
-              <w:ind w:firstLine="0" w:left="100" w:right="100"/>
-            </w:pPr>
-            <w:r xmlns:w="http://schemas.openxmlformats.org/wordprocessingml/2006/main" xmlns:wp="http://schemas.openxmlformats.org/drawingml/2006/wordprocessingDrawing" xmlns:r="http://schemas.openxmlformats.org/officeDocument/2006/relationships" xmlns:w14="http://schemas.microsoft.com/office/word/2010/wordml">
-              <w:rPr>
-                <w:rFonts w:ascii="Arial" w:hAnsi="Helvetica" w:eastAsia="Helvetica" w:cs="Helvetica"/>
-                <w:sz w:val="18"/>
-                <w:szCs w:val="18"/>
-                <w:color w:val="000000"/>
-              </w:rPr>
-              <w:t xml:space="preserve">8 / 10 sites</w:t>
             </w:r>
           </w:p>
         </w:tc>

</xml_diff>

<commit_message>
intro/ table 1 cleanup
</commit_message>
<xml_diff>
--- a/doc/manuscript/ForestGEO_treerings.docx
+++ b/doc/manuscript/ForestGEO_treerings.docx
@@ -1230,69 +1230,54 @@
         <w:t xml:space="preserve">(but see e.g., Foster et al., 2016; Meko et al., 2011; Sánchez-Salguero et al., 2015; Vlam et al., 2014; Zuidema et al., 2020)</w:t>
       </w:r>
       <w:r>
+        <w:t xml:space="preserve">, and we hypothesize that both influence the growth of most species, commonly over different seasonal windows (Table 1).</w:t>
+      </w:r>
+      <w:r>
+        <w:t xml:space="preserve"> </w:t>
+      </w:r>
+      <w:r>
+        <w:t xml:space="preserve">In addition, we hypothesize that nonlinear climate responses, already known to be widespread within forest settings</w:t>
+      </w:r>
+      <w:r>
+        <w:t xml:space="preserve"> </w:t>
+      </w:r>
+      <w:r>
+        <w:t xml:space="preserve">(Rollinson et al., 2021; Wilmking et al., 2020; Woodhouse, 1999)</w:t>
+      </w:r>
+      <w:r>
+        <w:t xml:space="preserve">, are in fact the predominant form of response in forests around the world (Table 1).</w:t>
+      </w:r>
+      <w:r>
+        <w:t xml:space="preserve"> </w:t>
+      </w:r>
+      <w:r>
+        <w:t xml:space="preserve">Finally, while the influence of DBH is typically removed through detrending</w:t>
+      </w:r>
+      <w:r>
+        <w:t xml:space="preserve"> </w:t>
+      </w:r>
+      <w:r>
+        <w:t xml:space="preserve">(Cook &amp; Peters, 1997)</w:t>
+      </w:r>
+      <w:r>
+        <w:t xml:space="preserve">, thereby eliminating the potential to directly model its influence on climate sensitivity, we hypothesize that interactive effects of DBH and climate are, in fact, quite common in forest settings</w:t>
+      </w:r>
+      <w:r>
+        <w:t xml:space="preserve"> </w:t>
+      </w:r>
+      <w:r>
+        <w:t xml:space="preserve">(Table 1, Bennett et al., 2015; McGregor et al., 2020; Rollinson et al., 2021; Trouillier et al., 2019)</w:t>
+      </w:r>
+      <w:r>
         <w:t xml:space="preserve">.</w:t>
       </w:r>
-      <w:r>
-        <w:t xml:space="preserve"> </w:t>
-      </w:r>
-      <w:r>
-        <w:t xml:space="preserve">Specifically in the case of drought, soil moisture (shaped by precipitation and evapotranspiration) and atmospheric vapor pressure deficit (VPD; driven by temperature) affect plant growth differently</w:t>
-      </w:r>
-      <w:r>
-        <w:t xml:space="preserve"> </w:t>
-      </w:r>
-      <w:r>
-        <w:t xml:space="preserve">(Humphrey et al., 2021; Novick et al., 2016)</w:t>
-      </w:r>
-      <w:r>
-        <w:t xml:space="preserve">, and we hypothesize that they commonly influence growth over different seasonal windows (Table 1).</w:t>
-      </w:r>
-      <w:r>
-        <w:t xml:space="preserve"> </w:t>
-      </w:r>
-      <w:r>
-        <w:t xml:space="preserve">In addition, we hypothesize that nonlinear climate responses, already known to be widespread within forest settings</w:t>
-      </w:r>
-      <w:r>
-        <w:t xml:space="preserve"> </w:t>
-      </w:r>
-      <w:r>
-        <w:t xml:space="preserve">(Rollinson et al., 2021; Wilmking et al., 2020; Woodhouse, 1999)</w:t>
-      </w:r>
-      <w:r>
-        <w:t xml:space="preserve">, are in fact the predominant form of response in forests around the world (Table 1).</w:t>
-      </w:r>
-      <w:r>
-        <w:t xml:space="preserve"> </w:t>
-      </w:r>
-      <w:r>
-        <w:t xml:space="preserve">Finally, while the influence of DBH is typically removed through detrending</w:t>
-      </w:r>
-      <w:r>
-        <w:t xml:space="preserve"> </w:t>
-      </w:r>
-      <w:r>
-        <w:t xml:space="preserve">(Cook &amp; Peters, 1997)</w:t>
-      </w:r>
-      <w:r>
-        <w:t xml:space="preserve">, thereby eliminating the potential to directly model its influence on climate sensitivity, we hypothesize that interactive effects of DBH and climate are, in fact, quite common in forest settings</w:t>
-      </w:r>
-      <w:r>
-        <w:t xml:space="preserve"> </w:t>
-      </w:r>
-      <w:r>
-        <w:t xml:space="preserve">(Table 1, Bennett et al., 2015; McGregor et al., 2020; Rollinson et al., 2021; Trouillier et al., 2019)</w:t>
-      </w:r>
-      <w:r>
-        <w:t xml:space="preserve">.</w:t>
-      </w:r>
     </w:p>
     <w:p>
       <w:pPr>
         <w:pStyle w:val="BodyText"/>
       </w:pPr>
       <w:r>
-        <w:t xml:space="preserve">Tree stem diameter, DBH, scales predictably with numerous traits affecting tree physiology</w:t>
+        <w:t xml:space="preserve">Tree diameter, DBH, scales predictably with numerous traits affecting tree physiology and growth</w:t>
       </w:r>
       <w:r>
         <w:t xml:space="preserve"> </w:t>
@@ -1344,25 +1329,28 @@
         <w:t xml:space="preserve"> </w:t>
       </w:r>
       <w:r>
-        <w:t xml:space="preserve">To use tree rings to predict tree growth, ecosystem productivity, and forest dynamics, we need models that include DBH</w:t>
-      </w:r>
-      <w:r>
-        <w:t xml:space="preserve"> </w:t>
-      </w:r>
-      <w:r>
-        <w:t xml:space="preserve">(e.g., Evans et al., 2017; Klesse et al., 2020)</w:t>
-      </w:r>
-      <w:r>
-        <w:t xml:space="preserve"> </w:t>
-      </w:r>
-      <w:r>
-        <w:t xml:space="preserve">and its potential climate interactions</w:t>
-      </w:r>
-      <w:r>
-        <w:t xml:space="preserve"> </w:t>
-      </w:r>
-      <w:r>
-        <w:t xml:space="preserve">(e.g., Rollinson et al., 2021)</w:t>
+        <w:t xml:space="preserve">Yet, there remain inconsistencies as to what is considered a typical growth pattern.</w:t>
+      </w:r>
+      <w:r>
+        <w:t xml:space="preserve"> </w:t>
+      </w:r>
+      <w:r>
+        <w:t xml:space="preserve">Tree ring records commonly show a pattern in which radial stem growth increments (ring width, RW) are initially large and decline with DBH</w:t>
+      </w:r>
+      <w:r>
+        <w:t xml:space="preserve"> </w:t>
+      </w:r>
+      <w:r>
+        <w:t xml:space="preserve">(Fritts, 1976)</w:t>
+      </w:r>
+      <w:r>
+        <w:t xml:space="preserve">, whereas forest census data reveals a typical pattern of increasing RW with DBH across globally distributed forests</w:t>
+      </w:r>
+      <w:r>
+        <w:t xml:space="preserve"> </w:t>
+      </w:r>
+      <w:r>
+        <w:t xml:space="preserve">(K. J. Anderson-Teixeira, McGarvey, et al., 2015; Muller-Landau et al., 2006)</w:t>
       </w:r>
       <w:r>
         <w:t xml:space="preserve">.</w:t>
@@ -1371,61 +1359,13 @@
         <w:t xml:space="preserve"> </w:t>
       </w:r>
       <w:r>
-        <w:t xml:space="preserve">Despite the fundamental importance of the relationship between DBH and growth, there remain inconsistencies as to what is considered a typical growth pattern.</w:t>
-      </w:r>
-      <w:r>
-        <w:t xml:space="preserve"> </w:t>
-      </w:r>
-      <w:r>
-        <w:t xml:space="preserve">In dendrochonology, the</w:t>
-      </w:r>
-      <w:r>
-        <w:t xml:space="preserve"> </w:t>
-      </w:r>
-      <w:r>
-        <w:t xml:space="preserve">“</w:t>
-      </w:r>
-      <w:r>
-        <w:t xml:space="preserve">textbook</w:t>
-      </w:r>
-      <w:r>
-        <w:t xml:space="preserve">”</w:t>
-      </w:r>
-      <w:r>
-        <w:t xml:space="preserve"> </w:t>
-      </w:r>
-      <w:r>
-        <w:t xml:space="preserve">pattern of radial stem growth increments (ring width, RW) is one of rapid initial growth followed by a slow decline</w:t>
-      </w:r>
-      <w:r>
-        <w:t xml:space="preserve"> </w:t>
-      </w:r>
-      <w:r>
-        <w:t xml:space="preserve">(Fritts, 1976)</w:t>
-      </w:r>
-      <w:r>
-        <w:t xml:space="preserve">, whereas forest census data reveals a pattern of increasing RW with DBH across globally distributed forests</w:t>
-      </w:r>
-      <w:r>
-        <w:t xml:space="preserve"> </w:t>
-      </w:r>
-      <w:r>
-        <w:t xml:space="preserve">(K. J. Anderson-Teixeira, McGarvey, et al., 2015; Muller-Landau et al., 2006)</w:t>
-      </w:r>
-      <w:r>
-        <w:t xml:space="preserve">.</w:t>
-      </w:r>
-      <w:r>
-        <w:t xml:space="preserve"> </w:t>
-      </w:r>
-      <w:r>
         <w:t xml:space="preserve">We hypothesize that this discrepancy is primarily a distinction between trees that established in the open, as opposed to in the understory (Table 1).</w:t>
       </w:r>
       <w:r>
         <w:t xml:space="preserve"> </w:t>
       </w:r>
       <w:r>
-        <w:t xml:space="preserve">In addition, dendrochonology studies often observe or assume that basal area increment (BAI) is constant with DBH after a juvenile growth phase</w:t>
+        <w:t xml:space="preserve">Building upon observed ontogenetic patterns in RW, dendrochonology studies often observe or assume that basal area increment (BAI) is constant with DBH after a juvenile growth phase</w:t>
       </w:r>
       <w:r>
         <w:t xml:space="preserve"> </w:t>
@@ -1535,7 +1475,7 @@
         <w:t xml:space="preserve"> </w:t>
       </w:r>
       <w:r>
-        <w:t xml:space="preserve">A solid understanding of the ontogeny of tree growth is essential not only for predicting the growth rate of any given tree, but also for standardizing for DBH to deduce the influence of slowly changing environmental drivers</w:t>
+        <w:t xml:space="preserve">Solid understanding of the ontogeny of tree growth is essential not only for predicting the growth rate of any given tree, but also for standardizing for DBH to deduce the influence of slowly changing environmental drivers</w:t>
       </w:r>
       <w:r>
         <w:t xml:space="preserve"> </w:t>
@@ -1741,7 +1681,7 @@
         <w:tblLook w:firstRow="1" w:lastRow="0" w:firstColumn="0" w:lastColumn="0" w:noHBand="0" w:noVBand="1"/>
       </w:tblPr>
       <w:tblGrid>
-        <w:gridCol w:w="8055"/>
+        <w:gridCol w:w="8166"/>
         <w:gridCol w:w="2151"/>
       </w:tblGrid>
       <w:tr>
@@ -1857,7 +1797,7 @@
                 <w:szCs w:val="18"/>
                 <w:color w:val="000000"/>
               </w:rPr>
-              <w:t xml:space="preserve">How does interannual climate variation shape annual tree growth?</w:t>
+              <w:t xml:space="preserve">How does interannual climate variation shape tree growth?</w:t>
             </w:r>
           </w:p>
         </w:tc>
@@ -1923,7 +1863,7 @@
                 <w:szCs w:val="18"/>
                 <w:color w:val="000000"/>
               </w:rPr>
-              <w:t xml:space="preserve">Multi-month drought limits growth, but water responses are nonlinear.</w:t>
+              <w:t xml:space="preserve">Drought limits growth, but water responses are nonlinear.</w:t>
             </w:r>
           </w:p>
         </w:tc>
@@ -2117,7 +2057,7 @@
                 <w:szCs w:val="18"/>
                 <w:color w:val="000000"/>
               </w:rPr>
-              <w:t xml:space="preserve">Over shorter time scales, high temperature (T) limits growth, often nonlinearly.</w:t>
+              <w:t xml:space="preserve">High temperature (T) limits growth, often nonlinearly.</w:t>
             </w:r>
           </w:p>
         </w:tc>
@@ -2636,7 +2576,7 @@
                 <w:szCs w:val="18"/>
                 <w:color w:val="000000"/>
               </w:rPr>
-              <w:t xml:space="preserve">Ontogenetic patterns in ring width (RW) depend upon the light environment.</w:t>
+              <w:t xml:space="preserve">DBH - ring width (RW) relationships depend upon the light environment.</w:t>
             </w:r>
           </w:p>
         </w:tc>
@@ -2830,7 +2770,7 @@
                 <w:szCs w:val="18"/>
                 <w:color w:val="000000"/>
               </w:rPr>
-              <w:t xml:space="preserve">Basal area or biomass increments peak at intermediate DBH.</w:t>
+              <w:t xml:space="preserve">Basal area and biomass increments peak at intermediate DBH.</w:t>
             </w:r>
           </w:p>
         </w:tc>
@@ -3221,7 +3161,7 @@
                 <w:szCs w:val="18"/>
                 <w:color w:val="000000"/>
               </w:rPr>
-              <w:t xml:space="preserve">In old-growth forests, growth trends are mixed and more dependent on external drivers.</w:t>
+              <w:t xml:space="preserve">In undisturbed forests, growth trends are mixed and more dependent on external drivers.</w:t>
             </w:r>
           </w:p>
         </w:tc>
@@ -3286,7 +3226,7 @@
                 <w:szCs w:val="18"/>
                 <w:color w:val="000000"/>
               </w:rPr>
-              <w:t xml:space="preserve">In relatively undisturbed old-growth forests, growth rates of some species have declined,</w:t>
+              <w:t xml:space="preserve">In these forests, growth rates of some species have declined,</w:t>
             </w:r>
           </w:p>
         </w:tc>

</xml_diff>

<commit_message>
refine intro & table 1
#122
</commit_message>
<xml_diff>
--- a/doc/manuscript/ForestGEO_treerings.docx
+++ b/doc/manuscript/ForestGEO_treerings.docx
@@ -1344,7 +1344,7 @@
         <w:t xml:space="preserve">(Fritts, 1976)</w:t>
       </w:r>
       <w:r>
-        <w:t xml:space="preserve">, whereas forest census data reveals a typical pattern of increasing RW with DBH across globally distributed forests</w:t>
+        <w:t xml:space="preserve">, whereas censuses of globally distributed forests indicate that diameter increments most commonly increases with DBH</w:t>
       </w:r>
       <w:r>
         <w:t xml:space="preserve"> </w:t>
@@ -1383,10 +1383,7 @@
         <w:t xml:space="preserve"> </w:t>
       </w:r>
       <w:r>
-        <w:t xml:space="preserve">Finally, there is debate as to whether biomass increment</w:t>
-      </w:r>
-      <w:r>
-        <w:t xml:space="preserve"> </w:t>
+        <w:t xml:space="preserve">Finally, there is debate as to whether biomass increment (</w:t>
       </w:r>
       <m:oMath>
         <m:r>
@@ -1394,7 +1391,7 @@
         </m:r>
       </m:oMath>
       <w:r>
-        <w:t xml:space="preserve">AGB increases continuously with DBH</w:t>
+        <w:t xml:space="preserve">AGB) increases continuously with DBH</w:t>
       </w:r>
       <w:r>
         <w:t xml:space="preserve"> </w:t>
@@ -1475,7 +1472,7 @@
         <w:t xml:space="preserve"> </w:t>
       </w:r>
       <w:r>
-        <w:t xml:space="preserve">Solid understanding of the ontogeny of tree growth is essential not only for predicting the growth rate of any given tree, but also for standardizing for DBH to deduce the influence of slowly changing environmental drivers</w:t>
+        <w:t xml:space="preserve">Solid understanding of these ontogenetic growth trends is essential not only for predicting the growth rate of any given tree, but also for standardizing for DBH to deduce the influence of slowly changing environmental drivers</w:t>
       </w:r>
       <w:r>
         <w:t xml:space="preserve"> </w:t>
@@ -1504,7 +1501,7 @@
         <w:t xml:space="preserve"> </w:t>
       </w:r>
       <w:r>
-        <w:t xml:space="preserve">concentrations, and changes in atmospheric deposition of sulfur dioxide (SO</w:t>
+        <w:t xml:space="preserve">concentrations, changes in atmospheric deposition of sulfur dioxide (SO</w:t>
       </w:r>
       <w:r>
         <w:rPr>
@@ -1561,7 +1558,7 @@
         <w:t xml:space="preserve">(Peters et al., 2015)</w:t>
       </w:r>
       <w:r>
-        <w:t xml:space="preserve">, assume certain growth patterns that may not be universal in forest settings.</w:t>
+        <w:t xml:space="preserve">, assume certain growth patterns that may not be universal in forest settings, as discussed above.</w:t>
       </w:r>
       <w:r>
         <w:t xml:space="preserve"> </w:t>
@@ -1618,7 +1615,7 @@
         <w:t xml:space="preserve"> </w:t>
       </w:r>
       <w:r>
-        <w:t xml:space="preserve">Thus, we hypothesize that size-corrected growth rates of tree populations sampled from within secondary or severely disturbed stands (i.e., those with large recruitment pulses within the past couple centuries) will generally decline, whereas populations sampled from old-growth stands will display mixed growth trends that are more dependent on external environmental drivers (Table 1).</w:t>
+        <w:t xml:space="preserve">Thus, we hypothesize that size-corrected growth rates of tree populations sampled from within secondary or severely disturbed stands (i.e., those with large recruitment pulses within the past couple centuries) will generally decline, whereas populations sampled from largely undisturbed stands will display mixed growth trends that are more dependent on external environmental drivers (Table 1).</w:t>
       </w:r>
     </w:p>
     <w:p>
@@ -1682,7 +1679,7 @@
       </w:tblPr>
       <w:tblGrid>
         <w:gridCol w:w="7084"/>
-        <w:gridCol w:w="2151"/>
+        <w:gridCol w:w="2452"/>
       </w:tblGrid>
       <w:tr>
         <w:trPr>
@@ -1798,6 +1795,18 @@
                 <w:color w:val="000000"/>
               </w:rPr>
               <w:t xml:space="preserve">How does interannual climate variation shape tree growth?</w:t>
+            </w:r>
+            <w:r xmlns:w="http://schemas.openxmlformats.org/wordprocessingml/2006/main" xmlns:wp="http://schemas.openxmlformats.org/drawingml/2006/wordprocessingDrawing" xmlns:r="http://schemas.openxmlformats.org/officeDocument/2006/relationships" xmlns:w14="http://schemas.microsoft.com/office/word/2010/wordml">
+              <w:rPr>
+                <w:rFonts w:ascii="Arial" w:hAnsi="Helvetica" w:eastAsia="Helvetica" w:cs="Helvetica"/>
+                <w:b/>
+                <w:i/>
+                <w:vertAlign w:val="superscript"/>
+                <w:sz w:val="18"/>
+                <w:szCs w:val="18"/>
+                <w:color w:val="000000"/>
+              </w:rPr>
+              <w:t xml:space="preserve">**</w:t>
             </w:r>
           </w:p>
         </w:tc>
@@ -1928,7 +1937,7 @@
                 <w:szCs w:val="18"/>
                 <w:color w:val="000000"/>
               </w:rPr>
-              <w:t xml:space="preserve">Growth respones to water are predominantly positive, </w:t>
+              <w:t xml:space="preserve">Growth responds positively to water, </w:t>
             </w:r>
           </w:p>
         </w:tc>
@@ -1957,7 +1966,7 @@
                 <w:szCs w:val="18"/>
                 <w:color w:val="000000"/>
               </w:rPr>
-              <w:t xml:space="preserve">98% (42/43) SSC </w:t>
+              <w:t xml:space="preserve">93% (42/45 SSC) </w:t>
             </w:r>
           </w:p>
         </w:tc>
@@ -1992,7 +2001,7 @@
                 <w:szCs w:val="18"/>
                 <w:color w:val="000000"/>
               </w:rPr>
-              <w:t xml:space="preserve">...but these positive responses decelerate or decline at high precipitation.</w:t>
+              <w:t xml:space="preserve">...but positive responses decelerate or decline at high precipitation.</w:t>
             </w:r>
           </w:p>
         </w:tc>
@@ -2021,7 +2030,7 @@
                 <w:szCs w:val="18"/>
                 <w:color w:val="000000"/>
               </w:rPr>
-              <w:t xml:space="preserve">76% (32/42) SSC </w:t>
+              <w:t xml:space="preserve">76% (32/42 SSC) </w:t>
             </w:r>
           </w:p>
         </w:tc>
@@ -2151,7 +2160,7 @@
                 <w:szCs w:val="18"/>
                 <w:color w:val="000000"/>
               </w:rPr>
-              <w:t xml:space="preserve">13 / 38 SSC</w:t>
+              <w:t xml:space="preserve">29% (13/45 SSC)</w:t>
             </w:r>
           </w:p>
         </w:tc>
@@ -2159,7 +2168,7 @@
       <w:tr>
         <w:trPr>
           <w:cantSplit/>
-          <w:trHeight w:val="384" w:hRule="auto"/>
+          <w:trHeight w:val="420" w:hRule="auto"/>
         </w:trPr>
         <w:tc>
           <w:tcPr>
@@ -2215,7 +2224,7 @@
                 <w:szCs w:val="18"/>
                 <w:color w:val="000000"/>
               </w:rPr>
-              <w:t xml:space="preserve">18 / 38 SSC</w:t>
+              <w:t xml:space="preserve">40% (18/45 SSC)</w:t>
             </w:r>
           </w:p>
         </w:tc>
@@ -2223,7 +2232,7 @@
       <w:tr>
         <w:trPr>
           <w:cantSplit/>
-          <w:trHeight w:val="417" w:hRule="auto"/>
+          <w:trHeight w:val="420" w:hRule="auto"/>
         </w:trPr>
         <w:tc>
           <w:tcPr>
@@ -2279,7 +2288,7 @@
                 <w:szCs w:val="18"/>
                 <w:color w:val="000000"/>
               </w:rPr>
-              <w:t xml:space="preserve">7 / 38 SSC</w:t>
+              <w:t xml:space="preserve">15% (7/45 SSC)</w:t>
             </w:r>
           </w:p>
         </w:tc>
@@ -2345,7 +2354,7 @@
                 <w:szCs w:val="18"/>
                 <w:color w:val="000000"/>
               </w:rPr>
-              <w:t xml:space="preserve">49% of SSVC</w:t>
+              <w:t xml:space="preserve"/>
             </w:r>
           </w:p>
         </w:tc>
@@ -2409,7 +2418,17 @@
                 <w:szCs w:val="18"/>
                 <w:color w:val="000000"/>
               </w:rPr>
-              <w:t xml:space="preserve">16 / 36 SSC</w:t>
+              <w:t xml:space="preserve">44% (16/36 SSC)</w:t>
+            </w:r>
+            <w:r xmlns:w="http://schemas.openxmlformats.org/wordprocessingml/2006/main" xmlns:wp="http://schemas.openxmlformats.org/drawingml/2006/wordprocessingDrawing" xmlns:r="http://schemas.openxmlformats.org/officeDocument/2006/relationships" xmlns:w14="http://schemas.microsoft.com/office/word/2010/wordml">
+              <w:rPr>
+                <w:rFonts w:ascii="Arial" w:hAnsi="Helvetica" w:eastAsia="Helvetica" w:cs="Helvetica"/>
+                <w:vertAlign w:val="superscript"/>
+                <w:sz w:val="18"/>
+                <w:szCs w:val="18"/>
+                <w:color w:val="000000"/>
+              </w:rPr>
+              <w:t xml:space="preserve">#</w:t>
             </w:r>
           </w:p>
         </w:tc>
@@ -2473,7 +2492,17 @@
                 <w:szCs w:val="18"/>
                 <w:color w:val="000000"/>
               </w:rPr>
-              <w:t xml:space="preserve">12 / 32 SSC</w:t>
+              <w:t xml:space="preserve">38% (12/32 SSC)</w:t>
+            </w:r>
+            <w:r xmlns:w="http://schemas.openxmlformats.org/wordprocessingml/2006/main" xmlns:wp="http://schemas.openxmlformats.org/drawingml/2006/wordprocessingDrawing" xmlns:r="http://schemas.openxmlformats.org/officeDocument/2006/relationships" xmlns:w14="http://schemas.microsoft.com/office/word/2010/wordml">
+              <w:rPr>
+                <w:rFonts w:ascii="Arial" w:hAnsi="Helvetica" w:eastAsia="Helvetica" w:cs="Helvetica"/>
+                <w:vertAlign w:val="superscript"/>
+                <w:sz w:val="18"/>
+                <w:szCs w:val="18"/>
+                <w:color w:val="000000"/>
+              </w:rPr>
+              <w:t xml:space="preserve">#</w:t>
             </w:r>
           </w:p>
         </w:tc>
@@ -2670,7 +2699,7 @@
                 <w:szCs w:val="18"/>
                 <w:color w:val="000000"/>
               </w:rPr>
-              <w:t xml:space="preserve">46% (6/13) SSC</w:t>
+              <w:t xml:space="preserve">46% (6/13 SSC)</w:t>
             </w:r>
           </w:p>
         </w:tc>
@@ -2734,7 +2763,7 @@
                 <w:szCs w:val="18"/>
                 <w:color w:val="000000"/>
               </w:rPr>
-              <w:t xml:space="preserve">73% (8/11) SSC</w:t>
+              <w:t xml:space="preserve">73% (8/11 SSC)</w:t>
             </w:r>
           </w:p>
         </w:tc>
@@ -2864,7 +2893,7 @@
                 <w:szCs w:val="18"/>
                 <w:color w:val="000000"/>
               </w:rPr>
-              <w:t xml:space="preserve">95% (41/43) SSC</w:t>
+              <w:t xml:space="preserve">95% (41/43 SSC)</w:t>
             </w:r>
           </w:p>
         </w:tc>
@@ -2928,7 +2957,7 @@
                 <w:szCs w:val="18"/>
                 <w:color w:val="000000"/>
               </w:rPr>
-              <w:t xml:space="preserve">98% (42/43) SSC</w:t>
+              <w:t xml:space="preserve">98% (42/43 SSC)</w:t>
             </w:r>
           </w:p>
         </w:tc>
@@ -2966,6 +2995,18 @@
                 <w:color w:val="000000"/>
               </w:rPr>
               <w:t xml:space="preserve">How have size-corrected growth rates changed through time? </w:t>
+            </w:r>
+            <w:r xmlns:w="http://schemas.openxmlformats.org/wordprocessingml/2006/main" xmlns:wp="http://schemas.openxmlformats.org/drawingml/2006/wordprocessingDrawing" xmlns:r="http://schemas.openxmlformats.org/officeDocument/2006/relationships" xmlns:w14="http://schemas.microsoft.com/office/word/2010/wordml">
+              <w:rPr>
+                <w:rFonts w:ascii="Arial" w:hAnsi="Helvetica" w:eastAsia="Helvetica" w:cs="Helvetica"/>
+                <w:b/>
+                <w:i/>
+                <w:vertAlign w:val="superscript"/>
+                <w:sz w:val="18"/>
+                <w:szCs w:val="18"/>
+                <w:color w:val="000000"/>
+              </w:rPr>
+              <w:t xml:space="preserve">##</w:t>
             </w:r>
           </w:p>
         </w:tc>
@@ -3031,7 +3072,7 @@
                 <w:szCs w:val="18"/>
                 <w:color w:val="000000"/>
               </w:rPr>
-              <w:t xml:space="preserve">Size-corrected growth rates decline with time since disturbance.</w:t>
+              <w:t xml:space="preserve">Size-corrected growth rates decline with time since severe disturbance.</w:t>
             </w:r>
           </w:p>
         </w:tc>
@@ -3125,7 +3166,7 @@
                 <w:szCs w:val="18"/>
                 <w:color w:val="000000"/>
               </w:rPr>
-              <w:t xml:space="preserve">XX / XX  sp. at 7 sites</w:t>
+              <w:t xml:space="preserve">92% (23/25 sp. at 7 sites)</w:t>
             </w:r>
           </w:p>
         </w:tc>
@@ -3161,7 +3202,7 @@
                 <w:szCs w:val="18"/>
                 <w:color w:val="000000"/>
               </w:rPr>
-              <w:t xml:space="preserve">In largely undisturbed forests, growth trends are mixed.</w:t>
+              <w:t xml:space="preserve">In forests dominated by &gt;100 yr old trees, growth trends are mixed.</w:t>
             </w:r>
           </w:p>
         </w:tc>
@@ -3226,7 +3267,7 @@
                 <w:szCs w:val="18"/>
                 <w:color w:val="000000"/>
               </w:rPr>
-              <w:t xml:space="preserve">In these forests, growth rates of some species have declined,</w:t>
+              <w:t xml:space="preserve">In older forests, growth rates of some species have declined,</w:t>
             </w:r>
           </w:p>
         </w:tc>
@@ -3255,7 +3296,7 @@
                 <w:szCs w:val="18"/>
                 <w:color w:val="000000"/>
               </w:rPr>
-              <w:t xml:space="preserve">XX / XX sp. at 3 sites</w:t>
+              <w:t xml:space="preserve">50% (6/12 sp. at 3 sites)</w:t>
             </w:r>
           </w:p>
         </w:tc>
@@ -3263,7 +3304,7 @@
       <w:tr>
         <w:trPr>
           <w:cantSplit/>
-          <w:trHeight w:val="417" w:hRule="auto"/>
+          <w:trHeight w:val="420" w:hRule="auto"/>
         </w:trPr>
         <w:tc>
           <w:tcPr>
@@ -3323,7 +3364,7 @@
                 <w:szCs w:val="18"/>
                 <w:color w:val="000000"/>
               </w:rPr>
-              <w:t xml:space="preserve">3 / XX sp. at 3 sites</w:t>
+              <w:t xml:space="preserve">25% (3/12 sp. at 3 sites)</w:t>
             </w:r>
           </w:p>
         </w:tc>
@@ -3370,6 +3411,90 @@
                 <w:color w:val="000000"/>
               </w:rPr>
               <w:t xml:space="preserve">SSC= species-site combinations; SSCV=species-site-variable combination</w:t>
+            </w:r>
+            <w:r xmlns:w="http://schemas.openxmlformats.org/wordprocessingml/2006/main" xmlns:wp="http://schemas.openxmlformats.org/drawingml/2006/wordprocessingDrawing" xmlns:r="http://schemas.openxmlformats.org/officeDocument/2006/relationships" xmlns:w14="http://schemas.microsoft.com/office/word/2010/wordml">
+              <w:rPr>
+                <w:rFonts w:ascii="Arial" w:hAnsi="Helvetica" w:eastAsia="Helvetica" w:cs="Helvetica"/>
+                <w:sz w:val="18"/>
+                <w:szCs w:val="18"/>
+                <w:color w:val="000000"/>
+              </w:rPr>
+              <w:t xml:space="preserve">; </w:t>
+            </w:r>
+            <w:r xmlns:w="http://schemas.openxmlformats.org/wordprocessingml/2006/main" xmlns:wp="http://schemas.openxmlformats.org/drawingml/2006/wordprocessingDrawing" xmlns:r="http://schemas.openxmlformats.org/officeDocument/2006/relationships" xmlns:w14="http://schemas.microsoft.com/office/word/2010/wordml">
+              <w:rPr>
+                <w:rFonts w:ascii="Arial" w:hAnsi="Helvetica" w:eastAsia="Helvetica" w:cs="Helvetica"/>
+                <w:vertAlign w:val="superscript"/>
+                <w:sz w:val="18"/>
+                <w:szCs w:val="18"/>
+                <w:color w:val="000000"/>
+              </w:rPr>
+              <w:t xml:space="preserve">**</w:t>
+            </w:r>
+            <w:r xmlns:w="http://schemas.openxmlformats.org/wordprocessingml/2006/main" xmlns:wp="http://schemas.openxmlformats.org/drawingml/2006/wordprocessingDrawing" xmlns:r="http://schemas.openxmlformats.org/officeDocument/2006/relationships" xmlns:w14="http://schemas.microsoft.com/office/word/2010/wordml">
+              <w:rPr>
+                <w:rFonts w:ascii="Arial" w:hAnsi="Helvetica" w:eastAsia="Helvetica" w:cs="Helvetica"/>
+                <w:sz w:val="18"/>
+                <w:szCs w:val="18"/>
+                <w:color w:val="000000"/>
+              </w:rPr>
+              <w:t xml:space="preserve">Results summarized here are for climate-only models with RW as response variable.</w:t>
+            </w:r>
+            <w:r xmlns:w="http://schemas.openxmlformats.org/wordprocessingml/2006/main" xmlns:wp="http://schemas.openxmlformats.org/drawingml/2006/wordprocessingDrawing" xmlns:r="http://schemas.openxmlformats.org/officeDocument/2006/relationships" xmlns:w14="http://schemas.microsoft.com/office/word/2010/wordml">
+              <w:rPr>
+                <w:rFonts w:ascii="Arial" w:hAnsi="Helvetica" w:eastAsia="Helvetica" w:cs="Helvetica"/>
+                <w:sz w:val="18"/>
+                <w:szCs w:val="18"/>
+                <w:color w:val="000000"/>
+              </w:rPr>
+              <w:t xml:space="preserve">; </w:t>
+            </w:r>
+            <w:r xmlns:w="http://schemas.openxmlformats.org/wordprocessingml/2006/main" xmlns:wp="http://schemas.openxmlformats.org/drawingml/2006/wordprocessingDrawing" xmlns:r="http://schemas.openxmlformats.org/officeDocument/2006/relationships" xmlns:w14="http://schemas.microsoft.com/office/word/2010/wordml">
+              <w:rPr>
+                <w:rFonts w:ascii="Arial" w:hAnsi="Helvetica" w:eastAsia="Helvetica" w:cs="Helvetica"/>
+                <w:vertAlign w:val="superscript"/>
+                <w:sz w:val="18"/>
+                <w:szCs w:val="18"/>
+                <w:color w:val="000000"/>
+              </w:rPr>
+              <w:t xml:space="preserve">#</w:t>
+            </w:r>
+            <w:r xmlns:w="http://schemas.openxmlformats.org/wordprocessingml/2006/main" xmlns:wp="http://schemas.openxmlformats.org/drawingml/2006/wordprocessingDrawing" xmlns:r="http://schemas.openxmlformats.org/officeDocument/2006/relationships" xmlns:w14="http://schemas.microsoft.com/office/word/2010/wordml">
+              <w:rPr>
+                <w:rFonts w:ascii="Arial" w:hAnsi="Helvetica" w:eastAsia="Helvetica" w:cs="Helvetica"/>
+                <w:sz w:val="18"/>
+                <w:szCs w:val="18"/>
+                <w:color w:val="000000"/>
+              </w:rPr>
+              <w:t xml:space="preserve">Refers to SSC with significant (p&lt;0.05) main effect of climate on RW.</w:t>
+            </w:r>
+            <w:r xmlns:w="http://schemas.openxmlformats.org/wordprocessingml/2006/main" xmlns:wp="http://schemas.openxmlformats.org/drawingml/2006/wordprocessingDrawing" xmlns:r="http://schemas.openxmlformats.org/officeDocument/2006/relationships" xmlns:w14="http://schemas.microsoft.com/office/word/2010/wordml">
+              <w:rPr>
+                <w:rFonts w:ascii="Arial" w:hAnsi="Helvetica" w:eastAsia="Helvetica" w:cs="Helvetica"/>
+                <w:sz w:val="18"/>
+                <w:szCs w:val="18"/>
+                <w:color w:val="000000"/>
+              </w:rPr>
+              <w:t xml:space="preserve">; </w:t>
+            </w:r>
+            <w:r xmlns:w="http://schemas.openxmlformats.org/wordprocessingml/2006/main" xmlns:wp="http://schemas.openxmlformats.org/drawingml/2006/wordprocessingDrawing" xmlns:r="http://schemas.openxmlformats.org/officeDocument/2006/relationships" xmlns:w14="http://schemas.microsoft.com/office/word/2010/wordml">
+              <w:rPr>
+                <w:rFonts w:ascii="Arial" w:hAnsi="Helvetica" w:eastAsia="Helvetica" w:cs="Helvetica"/>
+                <w:vertAlign w:val="superscript"/>
+                <w:sz w:val="18"/>
+                <w:szCs w:val="18"/>
+                <w:color w:val="000000"/>
+              </w:rPr>
+              <w:t xml:space="preserve">##</w:t>
+            </w:r>
+            <w:r xmlns:w="http://schemas.openxmlformats.org/wordprocessingml/2006/main" xmlns:wp="http://schemas.openxmlformats.org/drawingml/2006/wordprocessingDrawing" xmlns:r="http://schemas.openxmlformats.org/officeDocument/2006/relationships" xmlns:w14="http://schemas.microsoft.com/office/word/2010/wordml">
+              <w:rPr>
+                <w:rFonts w:ascii="Arial" w:hAnsi="Helvetica" w:eastAsia="Helvetica" w:cs="Helvetica"/>
+                <w:sz w:val="18"/>
+                <w:szCs w:val="18"/>
+                <w:color w:val="000000"/>
+              </w:rPr>
+              <w:t xml:space="preserve">Results summarized here are for models with BAI as response variable.</w:t>
             </w:r>
           </w:p>
         </w:tc>
@@ -5418,6 +5543,16 @@
               </w:rPr>
               <w:t xml:space="preserve">Žofín Forest Dynamics Plot</w:t>
             </w:r>
+            <w:r xmlns:w="http://schemas.openxmlformats.org/wordprocessingml/2006/main" xmlns:wp="http://schemas.openxmlformats.org/drawingml/2006/wordprocessingDrawing" xmlns:r="http://schemas.openxmlformats.org/officeDocument/2006/relationships" xmlns:w14="http://schemas.microsoft.com/office/word/2010/wordml">
+              <w:rPr>
+                <w:rFonts w:ascii="Arial" w:hAnsi="Helvetica" w:eastAsia="Helvetica" w:cs="Helvetica"/>
+                <w:vertAlign w:val="superscript"/>
+                <w:sz w:val="16"/>
+                <w:szCs w:val="16"/>
+                <w:color w:val="000000"/>
+              </w:rPr>
+              <w:t xml:space="preserve">**</w:t>
+            </w:r>
           </w:p>
         </w:tc>
         <w:tc>
@@ -6010,6 +6145,16 @@
               </w:rPr>
               <w:t xml:space="preserve">Little Tesuque</w:t>
             </w:r>
+            <w:r xmlns:w="http://schemas.openxmlformats.org/wordprocessingml/2006/main" xmlns:wp="http://schemas.openxmlformats.org/drawingml/2006/wordprocessingDrawing" xmlns:r="http://schemas.openxmlformats.org/officeDocument/2006/relationships" xmlns:w14="http://schemas.microsoft.com/office/word/2010/wordml">
+              <w:rPr>
+                <w:rFonts w:ascii="Arial" w:hAnsi="Helvetica" w:eastAsia="Helvetica" w:cs="Helvetica"/>
+                <w:vertAlign w:val="superscript"/>
+                <w:sz w:val="16"/>
+                <w:szCs w:val="16"/>
+                <w:color w:val="000000"/>
+              </w:rPr>
+              <w:t xml:space="preserve">**</w:t>
+            </w:r>
           </w:p>
         </w:tc>
         <w:tc>
@@ -6305,6 +6450,16 @@
                 <w:color w:val="000000"/>
               </w:rPr>
               <w:t xml:space="preserve">Cedar Breaks</w:t>
+            </w:r>
+            <w:r xmlns:w="http://schemas.openxmlformats.org/wordprocessingml/2006/main" xmlns:wp="http://schemas.openxmlformats.org/drawingml/2006/wordprocessingDrawing" xmlns:r="http://schemas.openxmlformats.org/officeDocument/2006/relationships" xmlns:w14="http://schemas.microsoft.com/office/word/2010/wordml">
+              <w:rPr>
+                <w:rFonts w:ascii="Arial" w:hAnsi="Helvetica" w:eastAsia="Helvetica" w:cs="Helvetica"/>
+                <w:vertAlign w:val="superscript"/>
+                <w:sz w:val="16"/>
+                <w:szCs w:val="16"/>
+                <w:color w:val="000000"/>
+              </w:rPr>
+              <w:t xml:space="preserve">**</w:t>
             </w:r>
           </w:p>
         </w:tc>
@@ -6899,6 +7054,34 @@
                 <w:color w:val="000000"/>
               </w:rPr>
               <w:t xml:space="preserve">Refers to 1950-2019 mean climate.</w:t>
+            </w:r>
+            <w:r xmlns:w="http://schemas.openxmlformats.org/wordprocessingml/2006/main" xmlns:wp="http://schemas.openxmlformats.org/drawingml/2006/wordprocessingDrawing" xmlns:r="http://schemas.openxmlformats.org/officeDocument/2006/relationships" xmlns:w14="http://schemas.microsoft.com/office/word/2010/wordml">
+              <w:rPr>
+                <w:rFonts w:ascii="Arial" w:hAnsi="Helvetica" w:eastAsia="Helvetica" w:cs="Helvetica"/>
+                <w:sz w:val="16"/>
+                <w:szCs w:val="16"/>
+                <w:color w:val="000000"/>
+              </w:rPr>
+              <w:t xml:space="preserve">; </w:t>
+            </w:r>
+            <w:r xmlns:w="http://schemas.openxmlformats.org/wordprocessingml/2006/main" xmlns:wp="http://schemas.openxmlformats.org/drawingml/2006/wordprocessingDrawing" xmlns:r="http://schemas.openxmlformats.org/officeDocument/2006/relationships" xmlns:w14="http://schemas.microsoft.com/office/word/2010/wordml">
+              <w:rPr>
+                <w:rFonts w:ascii="Arial" w:hAnsi="Helvetica" w:eastAsia="Helvetica" w:cs="Helvetica"/>
+                <w:vertAlign w:val="superscript"/>
+                <w:sz w:val="16"/>
+                <w:szCs w:val="16"/>
+                <w:color w:val="000000"/>
+              </w:rPr>
+              <w:t xml:space="preserve">**</w:t>
+            </w:r>
+            <w:r xmlns:w="http://schemas.openxmlformats.org/wordprocessingml/2006/main" xmlns:wp="http://schemas.openxmlformats.org/drawingml/2006/wordprocessingDrawing" xmlns:r="http://schemas.openxmlformats.org/officeDocument/2006/relationships" xmlns:w14="http://schemas.microsoft.com/office/word/2010/wordml">
+              <w:rPr>
+                <w:rFonts w:ascii="Arial" w:hAnsi="Helvetica" w:eastAsia="Helvetica" w:cs="Helvetica"/>
+                <w:sz w:val="16"/>
+                <w:szCs w:val="16"/>
+                <w:color w:val="000000"/>
+              </w:rPr>
+              <w:t xml:space="preserve">Older forest, with majority of sampled trees established before 1900.</w:t>
             </w:r>
           </w:p>
         </w:tc>

</xml_diff>

<commit_message>
fixing up intro, table 1
</commit_message>
<xml_diff>
--- a/doc/manuscript/ForestGEO_treerings.docx
+++ b/doc/manuscript/ForestGEO_treerings.docx
@@ -1168,7 +1168,7 @@
         <w:t xml:space="preserve"> </w:t>
       </w:r>
       <w:r>
-        <w:t xml:space="preserve">In the following paragraphs, we outline major questions regarding the influence of these factors on tree growth that can best be address using a multifactorial, non-linear approach to tree ring analysis (Table 1).</w:t>
+        <w:t xml:space="preserve">In the following paragraphs, we outline major unresolved questions regarding the influence of these factors on tree growth that can best be address using a multifactorial, non-linear approach to tree ring analysis (Table 1).</w:t>
       </w:r>
     </w:p>
     <w:p>
@@ -1230,7 +1230,7 @@
         <w:t xml:space="preserve">(but see e.g., Foster et al., 2016; Meko et al., 2011; Sánchez-Salguero et al., 2015; Vlam et al., 2014; Zuidema et al., 2020)</w:t>
       </w:r>
       <w:r>
-        <w:t xml:space="preserve">, and we hypothesize that both influence the growth of most species, commonly over different seasonal windows (Table 1).</w:t>
+        <w:t xml:space="preserve">, and we hypothesize that both influence the growth of most species, often over different seasonal windows (Table 1).</w:t>
       </w:r>
       <w:r>
         <w:t xml:space="preserve"> </w:t>
@@ -1277,50 +1277,13 @@
         <w:pStyle w:val="BodyText"/>
       </w:pPr>
       <w:r>
-        <w:t xml:space="preserve">Tree diameter, DBH, scales predictably with numerous traits affecting tree physiology and growth</w:t>
-      </w:r>
-      <w:r>
-        <w:t xml:space="preserve"> </w:t>
-      </w:r>
-      <w:r>
-        <w:t xml:space="preserve">(Enquist &amp; Niklas, 2002; Niklas, 2004; e.g., height, crown size and position, root mass, hydraulic architecture,</w:t>
-      </w:r>
-      <w:r>
-        <w:t xml:space="preserve"> </w:t>
-      </w:r>
-      <w:r>
-        <w:rPr>
-          <w:bCs/>
-          <w:b/>
-        </w:rPr>
-        <w:t xml:space="preserve">couvreur_water_2018?</w:t>
-      </w:r>
-      <w:r>
-        <w:t xml:space="preserve">)</w:t>
-      </w:r>
-      <w:r>
-        <w:t xml:space="preserve"> </w:t>
-      </w:r>
-      <w:r>
-        <w:t xml:space="preserve">and therefore is itself linked to growth</w:t>
-      </w:r>
-      <w:r>
-        <w:t xml:space="preserve"> </w:t>
-      </w:r>
-      <w:r>
-        <w:t xml:space="preserve">(Foster et al., 2016; e.g., Muller-Landau et al., 2006)</w:t>
-      </w:r>
-      <w:r>
-        <w:t xml:space="preserve"> </w:t>
-      </w:r>
-      <w:r>
-        <w:t xml:space="preserve">and its climate sensitivity</w:t>
-      </w:r>
-      <w:r>
-        <w:t xml:space="preserve"> </w:t>
-      </w:r>
-      <w:r>
-        <w:t xml:space="preserve">(e.g., Bennett et al., 2015; McGregor et al., 2020)</w:t>
+        <w:t xml:space="preserve">Tree diameter, DBH, scales predictably with numerous traits affecting tree growth (e.g., height, crown size and position, root mass, hydraulic architecture) and therefore is itself linked to growth</w:t>
+      </w:r>
+      <w:r>
+        <w:t xml:space="preserve"> </w:t>
+      </w:r>
+      <w:r>
+        <w:t xml:space="preserve">(e.g., K. J. Anderson-Teixeira, McGarvey, et al., 2015)</w:t>
       </w:r>
       <w:r>
         <w:t xml:space="preserve">.</w:t>
@@ -1329,7 +1292,7 @@
         <w:t xml:space="preserve"> </w:t>
       </w:r>
       <w:r>
-        <w:t xml:space="preserve">Yet, there remain inconsistencies as to what is considered a typical growth pattern.</w:t>
+        <w:t xml:space="preserve">Yet, there remain inconsistencies across disciplines (dendrochronology, forest ecology) as to what is considered a typical growth pattern.</w:t>
       </w:r>
       <w:r>
         <w:t xml:space="preserve"> </w:t>
@@ -1359,7 +1322,7 @@
         <w:t xml:space="preserve"> </w:t>
       </w:r>
       <w:r>
-        <w:t xml:space="preserve">We hypothesize that this discrepancy is primarily a distinction between trees that established in the open, as opposed to in the understory (Table 1).</w:t>
+        <w:t xml:space="preserve">We hypothesize that this discrepancy is primarily a distinction between trees that established in the open (disproportionately sampled for tree-ring analysis), as opposed to in the understory (captured by contemporary monitoring; Table 1).</w:t>
       </w:r>
       <w:r>
         <w:t xml:space="preserve"> </w:t>
@@ -1403,23 +1366,13 @@
         <w:t xml:space="preserve"> </w:t>
       </w:r>
       <w:r>
-        <w:t xml:space="preserve">or peaks and declines as trees divert carbon to other functions such as respiration [</w:t>
-      </w:r>
-      <w:r>
-        <w:rPr>
-          <w:bCs/>
-          <w:b/>
-        </w:rPr>
-        <w:t xml:space="preserve">REFS</w:t>
-      </w:r>
-      <w:r>
-        <w:t xml:space="preserve">] and reproduction</w:t>
-      </w:r>
-      <w:r>
-        <w:t xml:space="preserve"> </w:t>
-      </w:r>
-      <w:r>
-        <w:t xml:space="preserve">(Thomas, 2011)</w:t>
+        <w:t xml:space="preserve">or peaks and declines as trees divert carbon to other functions</w:t>
+      </w:r>
+      <w:r>
+        <w:t xml:space="preserve"> </w:t>
+      </w:r>
+      <w:r>
+        <w:t xml:space="preserve">(e.g., reproduction, Thomas, 2011)</w:t>
       </w:r>
       <w:r>
         <w:t xml:space="preserve">.</w:t>
@@ -1558,7 +1511,7 @@
         <w:t xml:space="preserve">(Peters et al., 2015)</w:t>
       </w:r>
       <w:r>
-        <w:t xml:space="preserve">, assume certain growth patterns that may not be universal in forest settings, as discussed above.</w:t>
+        <w:t xml:space="preserve">, assume certain growth patterns unlikely to be universal in forest settings, as discussed above.</w:t>
       </w:r>
       <w:r>
         <w:t xml:space="preserve"> </w:t>
@@ -1615,7 +1568,7 @@
         <w:t xml:space="preserve"> </w:t>
       </w:r>
       <w:r>
-        <w:t xml:space="preserve">Thus, we hypothesize that size-corrected growth rates of tree populations sampled from within secondary or severely disturbed stands (i.e., those with large recruitment pulses within the past couple centuries) will generally decline, whereas populations sampled from largely undisturbed stands will display mixed growth trends that are more dependent on external environmental drivers (Table 1).</w:t>
+        <w:t xml:space="preserve">Thus, we hypothesize that size-corrected growth rates of tree populations sampled from within secondary or severely disturbed stands (i.e., those with large recruitment pulses within the past century) will generally decline, whereas populations sampled from older, relatively undisturbed stands will display mixed growth trends that are more dependent on external environmental drivers (Table 1).</w:t>
       </w:r>
     </w:p>
     <w:p>
@@ -1623,31 +1576,13 @@
         <w:pStyle w:val="BodyText"/>
       </w:pPr>
       <w:r>
-        <w:t xml:space="preserve">Here, we develop, and apply to ten forested sites spanning 52 degrees latitude, a new method that allows simultaneous consideration of the effects of primary climate drivers (i.e., the most influential climate variables and the seasonal window over which they operate), tree size, and calendar year on annual tree growth.</w:t>
-      </w:r>
-      <w:r>
-        <w:t xml:space="preserve"> </w:t>
-      </w:r>
-      <w:r>
-        <w:t xml:space="preserve">This approach allows us to address the following broad questions concerning and associated hypotheses concerning the primary drivers of individual tree growth (Table 1) for a globally distributed tree-ring dataset:</w:t>
-      </w:r>
-      <w:r>
-        <w:t xml:space="preserve"> </w:t>
-      </w:r>
-      <w:r>
-        <w:t xml:space="preserve">(1) How does interannual climate variation shape annual tree growth?</w:t>
-      </w:r>
-      <w:r>
-        <w:t xml:space="preserve"> </w:t>
-      </w:r>
-      <w:r>
-        <w:t xml:space="preserve">(2) How does growth rate vary with DBH?</w:t>
-      </w:r>
-      <w:r>
-        <w:t xml:space="preserve"> </w:t>
-      </w:r>
-      <w:r>
-        <w:t xml:space="preserve">(3) How have size-corrected growth rates changed through time?</w:t>
+        <w:t xml:space="preserve">Here, we develop and apply a new method that allows simultaneous consideration of the effects of primary climate drivers (i.e., the most influential climate variables and the seasonal window over which they operate), tree size, and calendar year on annual tree growth.</w:t>
+      </w:r>
+      <w:r>
+        <w:t xml:space="preserve"> </w:t>
+      </w:r>
+      <w:r>
+        <w:t xml:space="preserve">This approach allows us to address hypotheses concerning the primary drivers of individual tree growth (Table 1) across ten forested sites spanning 52 degrees latitude.</w:t>
       </w:r>
     </w:p>
     <w:p>
@@ -1765,7 +1700,7 @@
       <w:tr>
         <w:trPr>
           <w:cantSplit/>
-          <w:trHeight w:val="420" w:hRule="auto"/>
+          <w:trHeight w:val="382" w:hRule="auto"/>
         </w:trPr>
         <w:tc>
           <w:tcPr>
@@ -1789,18 +1724,16 @@
               <w:rPr>
                 <w:rFonts w:ascii="Arial" w:hAnsi="Helvetica" w:eastAsia="Helvetica" w:cs="Helvetica"/>
                 <w:b/>
-                <w:i/>
                 <w:sz w:val="18"/>
                 <w:szCs w:val="18"/>
                 <w:color w:val="000000"/>
               </w:rPr>
-              <w:t xml:space="preserve">How does interannual climate variation shape tree growth?</w:t>
+              <w:t xml:space="preserve">Interannual climate variation</w:t>
             </w:r>
             <w:r xmlns:w="http://schemas.openxmlformats.org/wordprocessingml/2006/main" xmlns:wp="http://schemas.openxmlformats.org/drawingml/2006/wordprocessingDrawing" xmlns:r="http://schemas.openxmlformats.org/officeDocument/2006/relationships" xmlns:w14="http://schemas.microsoft.com/office/word/2010/wordml">
               <w:rPr>
                 <w:rFonts w:ascii="Arial" w:hAnsi="Helvetica" w:eastAsia="Helvetica" w:cs="Helvetica"/>
                 <w:b/>
-                <w:i/>
                 <w:vertAlign w:val="superscript"/>
                 <w:sz w:val="18"/>
                 <w:szCs w:val="18"/>
@@ -1867,7 +1800,7 @@
             <w:r xmlns:w="http://schemas.openxmlformats.org/wordprocessingml/2006/main" xmlns:wp="http://schemas.openxmlformats.org/drawingml/2006/wordprocessingDrawing" xmlns:r="http://schemas.openxmlformats.org/officeDocument/2006/relationships" xmlns:w14="http://schemas.microsoft.com/office/word/2010/wordml">
               <w:rPr>
                 <w:rFonts w:ascii="Arial" w:hAnsi="Helvetica" w:eastAsia="Helvetica" w:cs="Helvetica"/>
-                <w:b/>
+                <w:i/>
                 <w:sz w:val="18"/>
                 <w:szCs w:val="18"/>
                 <w:color w:val="000000"/>
@@ -1897,7 +1830,6 @@
             <w:r xmlns:w="http://schemas.openxmlformats.org/wordprocessingml/2006/main" xmlns:wp="http://schemas.openxmlformats.org/drawingml/2006/wordprocessingDrawing" xmlns:r="http://schemas.openxmlformats.org/officeDocument/2006/relationships" xmlns:w14="http://schemas.microsoft.com/office/word/2010/wordml">
               <w:rPr>
                 <w:rFonts w:ascii="Arial" w:hAnsi="Helvetica" w:eastAsia="Helvetica" w:cs="Helvetica"/>
-                <w:b/>
                 <w:sz w:val="18"/>
                 <w:szCs w:val="18"/>
                 <w:color w:val="000000"/>
@@ -2061,7 +1993,7 @@
             <w:r xmlns:w="http://schemas.openxmlformats.org/wordprocessingml/2006/main" xmlns:wp="http://schemas.openxmlformats.org/drawingml/2006/wordprocessingDrawing" xmlns:r="http://schemas.openxmlformats.org/officeDocument/2006/relationships" xmlns:w14="http://schemas.microsoft.com/office/word/2010/wordml">
               <w:rPr>
                 <w:rFonts w:ascii="Arial" w:hAnsi="Helvetica" w:eastAsia="Helvetica" w:cs="Helvetica"/>
-                <w:b/>
+                <w:i/>
                 <w:sz w:val="18"/>
                 <w:szCs w:val="18"/>
                 <w:color w:val="000000"/>
@@ -2091,7 +2023,6 @@
             <w:r xmlns:w="http://schemas.openxmlformats.org/wordprocessingml/2006/main" xmlns:wp="http://schemas.openxmlformats.org/drawingml/2006/wordprocessingDrawing" xmlns:r="http://schemas.openxmlformats.org/officeDocument/2006/relationships" xmlns:w14="http://schemas.microsoft.com/office/word/2010/wordml">
               <w:rPr>
                 <w:rFonts w:ascii="Arial" w:hAnsi="Helvetica" w:eastAsia="Helvetica" w:cs="Helvetica"/>
-                <w:b/>
                 <w:sz w:val="18"/>
                 <w:szCs w:val="18"/>
                 <w:color w:val="000000"/>
@@ -2319,7 +2250,7 @@
             <w:r xmlns:w="http://schemas.openxmlformats.org/wordprocessingml/2006/main" xmlns:wp="http://schemas.openxmlformats.org/drawingml/2006/wordprocessingDrawing" xmlns:r="http://schemas.openxmlformats.org/officeDocument/2006/relationships" xmlns:w14="http://schemas.microsoft.com/office/word/2010/wordml">
               <w:rPr>
                 <w:rFonts w:ascii="Arial" w:hAnsi="Helvetica" w:eastAsia="Helvetica" w:cs="Helvetica"/>
-                <w:b/>
+                <w:i/>
                 <w:sz w:val="18"/>
                 <w:szCs w:val="18"/>
                 <w:color w:val="000000"/>
@@ -2349,7 +2280,6 @@
             <w:r xmlns:w="http://schemas.openxmlformats.org/wordprocessingml/2006/main" xmlns:wp="http://schemas.openxmlformats.org/drawingml/2006/wordprocessingDrawing" xmlns:r="http://schemas.openxmlformats.org/officeDocument/2006/relationships" xmlns:w14="http://schemas.microsoft.com/office/word/2010/wordml">
               <w:rPr>
                 <w:rFonts w:ascii="Arial" w:hAnsi="Helvetica" w:eastAsia="Helvetica" w:cs="Helvetica"/>
-                <w:b/>
                 <w:sz w:val="18"/>
                 <w:szCs w:val="18"/>
                 <w:color w:val="000000"/>
@@ -2534,12 +2464,11 @@
               <w:rPr>
                 <w:rFonts w:ascii="Arial" w:hAnsi="Helvetica" w:eastAsia="Helvetica" w:cs="Helvetica"/>
                 <w:b/>
-                <w:i/>
                 <w:sz w:val="18"/>
                 <w:szCs w:val="18"/>
                 <w:color w:val="000000"/>
               </w:rPr>
-              <w:t xml:space="preserve">How does growth rate vary with DBH?</w:t>
+              <w:t xml:space="preserve">Diameter (DBH)</w:t>
             </w:r>
           </w:p>
         </w:tc>
@@ -2600,7 +2529,7 @@
             <w:r xmlns:w="http://schemas.openxmlformats.org/wordprocessingml/2006/main" xmlns:wp="http://schemas.openxmlformats.org/drawingml/2006/wordprocessingDrawing" xmlns:r="http://schemas.openxmlformats.org/officeDocument/2006/relationships" xmlns:w14="http://schemas.microsoft.com/office/word/2010/wordml">
               <w:rPr>
                 <w:rFonts w:ascii="Arial" w:hAnsi="Helvetica" w:eastAsia="Helvetica" w:cs="Helvetica"/>
-                <w:b/>
+                <w:i/>
                 <w:sz w:val="18"/>
                 <w:szCs w:val="18"/>
                 <w:color w:val="000000"/>
@@ -2630,7 +2559,6 @@
             <w:r xmlns:w="http://schemas.openxmlformats.org/wordprocessingml/2006/main" xmlns:wp="http://schemas.openxmlformats.org/drawingml/2006/wordprocessingDrawing" xmlns:r="http://schemas.openxmlformats.org/officeDocument/2006/relationships" xmlns:w14="http://schemas.microsoft.com/office/word/2010/wordml">
               <w:rPr>
                 <w:rFonts w:ascii="Arial" w:hAnsi="Helvetica" w:eastAsia="Helvetica" w:cs="Helvetica"/>
-                <w:b/>
                 <w:sz w:val="18"/>
                 <w:szCs w:val="18"/>
                 <w:color w:val="000000"/>
@@ -2794,7 +2722,7 @@
             <w:r xmlns:w="http://schemas.openxmlformats.org/wordprocessingml/2006/main" xmlns:wp="http://schemas.openxmlformats.org/drawingml/2006/wordprocessingDrawing" xmlns:r="http://schemas.openxmlformats.org/officeDocument/2006/relationships" xmlns:w14="http://schemas.microsoft.com/office/word/2010/wordml">
               <w:rPr>
                 <w:rFonts w:ascii="Arial" w:hAnsi="Helvetica" w:eastAsia="Helvetica" w:cs="Helvetica"/>
-                <w:b/>
+                <w:i/>
                 <w:sz w:val="18"/>
                 <w:szCs w:val="18"/>
                 <w:color w:val="000000"/>
@@ -2824,7 +2752,6 @@
             <w:r xmlns:w="http://schemas.openxmlformats.org/wordprocessingml/2006/main" xmlns:wp="http://schemas.openxmlformats.org/drawingml/2006/wordprocessingDrawing" xmlns:r="http://schemas.openxmlformats.org/officeDocument/2006/relationships" xmlns:w14="http://schemas.microsoft.com/office/word/2010/wordml">
               <w:rPr>
                 <w:rFonts w:ascii="Arial" w:hAnsi="Helvetica" w:eastAsia="Helvetica" w:cs="Helvetica"/>
-                <w:b/>
                 <w:sz w:val="18"/>
                 <w:szCs w:val="18"/>
                 <w:color w:val="000000"/>
@@ -2989,18 +2916,16 @@
               <w:rPr>
                 <w:rFonts w:ascii="Arial" w:hAnsi="Helvetica" w:eastAsia="Helvetica" w:cs="Helvetica"/>
                 <w:b/>
-                <w:i/>
                 <w:sz w:val="18"/>
                 <w:szCs w:val="18"/>
                 <w:color w:val="000000"/>
               </w:rPr>
-              <w:t xml:space="preserve">How have size-corrected growth rates changed through time? </w:t>
+              <w:t xml:space="preserve">Calendar year</w:t>
             </w:r>
             <w:r xmlns:w="http://schemas.openxmlformats.org/wordprocessingml/2006/main" xmlns:wp="http://schemas.openxmlformats.org/drawingml/2006/wordprocessingDrawing" xmlns:r="http://schemas.openxmlformats.org/officeDocument/2006/relationships" xmlns:w14="http://schemas.microsoft.com/office/word/2010/wordml">
               <w:rPr>
                 <w:rFonts w:ascii="Arial" w:hAnsi="Helvetica" w:eastAsia="Helvetica" w:cs="Helvetica"/>
                 <w:b/>
-                <w:i/>
                 <w:vertAlign w:val="superscript"/>
                 <w:sz w:val="18"/>
                 <w:szCs w:val="18"/>
@@ -3044,7 +2969,7 @@
       <w:tr>
         <w:trPr>
           <w:cantSplit/>
-          <w:trHeight w:val="420" w:hRule="auto"/>
+          <w:trHeight w:val="419" w:hRule="auto"/>
         </w:trPr>
         <w:tc>
           <w:tcPr>
@@ -3067,7 +2992,7 @@
             <w:r xmlns:w="http://schemas.openxmlformats.org/wordprocessingml/2006/main" xmlns:wp="http://schemas.openxmlformats.org/drawingml/2006/wordprocessingDrawing" xmlns:r="http://schemas.openxmlformats.org/officeDocument/2006/relationships" xmlns:w14="http://schemas.microsoft.com/office/word/2010/wordml">
               <w:rPr>
                 <w:rFonts w:ascii="Arial" w:hAnsi="Helvetica" w:eastAsia="Helvetica" w:cs="Helvetica"/>
-                <w:b/>
+                <w:i/>
                 <w:sz w:val="18"/>
                 <w:szCs w:val="18"/>
                 <w:color w:val="000000"/>
@@ -3097,7 +3022,6 @@
             <w:r xmlns:w="http://schemas.openxmlformats.org/wordprocessingml/2006/main" xmlns:wp="http://schemas.openxmlformats.org/drawingml/2006/wordprocessingDrawing" xmlns:r="http://schemas.openxmlformats.org/officeDocument/2006/relationships" xmlns:w14="http://schemas.microsoft.com/office/word/2010/wordml">
               <w:rPr>
                 <w:rFonts w:ascii="Arial" w:hAnsi="Helvetica" w:eastAsia="Helvetica" w:cs="Helvetica"/>
-                <w:b/>
                 <w:sz w:val="18"/>
                 <w:szCs w:val="18"/>
                 <w:color w:val="000000"/>
@@ -3197,7 +3121,7 @@
             <w:r xmlns:w="http://schemas.openxmlformats.org/wordprocessingml/2006/main" xmlns:wp="http://schemas.openxmlformats.org/drawingml/2006/wordprocessingDrawing" xmlns:r="http://schemas.openxmlformats.org/officeDocument/2006/relationships" xmlns:w14="http://schemas.microsoft.com/office/word/2010/wordml">
               <w:rPr>
                 <w:rFonts w:ascii="Arial" w:hAnsi="Helvetica" w:eastAsia="Helvetica" w:cs="Helvetica"/>
-                <w:b/>
+                <w:i/>
                 <w:sz w:val="18"/>
                 <w:szCs w:val="18"/>
                 <w:color w:val="000000"/>
@@ -3227,7 +3151,6 @@
             <w:r xmlns:w="http://schemas.openxmlformats.org/wordprocessingml/2006/main" xmlns:wp="http://schemas.openxmlformats.org/drawingml/2006/wordprocessingDrawing" xmlns:r="http://schemas.openxmlformats.org/officeDocument/2006/relationships" xmlns:w14="http://schemas.microsoft.com/office/word/2010/wordml">
               <w:rPr>
                 <w:rFonts w:ascii="Arial" w:hAnsi="Helvetica" w:eastAsia="Helvetica" w:cs="Helvetica"/>
-                <w:b/>
                 <w:sz w:val="18"/>
                 <w:szCs w:val="18"/>
                 <w:color w:val="000000"/>
@@ -3410,7 +3333,7 @@
                 <w:szCs w:val="18"/>
                 <w:color w:val="000000"/>
               </w:rPr>
-              <w:t xml:space="preserve">SSC= species-site combinations; SSCV=species-site-variable combination</w:t>
+              <w:t xml:space="preserve">SSC= species-site combinations</w:t>
             </w:r>
             <w:r xmlns:w="http://schemas.openxmlformats.org/wordprocessingml/2006/main" xmlns:wp="http://schemas.openxmlformats.org/drawingml/2006/wordprocessingDrawing" xmlns:r="http://schemas.openxmlformats.org/officeDocument/2006/relationships" xmlns:w14="http://schemas.microsoft.com/office/word/2010/wordml">
               <w:rPr>
@@ -12251,7 +12174,7 @@
       </w:r>
     </w:p>
     <w:bookmarkEnd w:id="59"/>
-    <w:bookmarkStart w:id="285" w:name="References"/>
+    <w:bookmarkStart w:id="281" w:name="References"/>
     <w:p>
       <w:pPr>
         <w:pStyle w:val="Heading1"/>
@@ -12260,7 +12183,7 @@
         <w:t xml:space="preserve">References</w:t>
       </w:r>
     </w:p>
-    <w:bookmarkStart w:id="284" w:name="refs"/>
+    <w:bookmarkStart w:id="280" w:name="refs"/>
     <w:bookmarkStart w:id="61" w:name="ref-alexander_potential_2019"/>
     <w:p>
       <w:pPr>
@@ -14359,68 +14282,23 @@
       </w:hyperlink>
     </w:p>
     <w:bookmarkEnd w:id="126"/>
-    <w:bookmarkStart w:id="128" w:name="ref-enquist_global_2002"/>
+    <w:bookmarkStart w:id="128" w:name="ref-evans_fusing_2017"/>
     <w:p>
       <w:pPr>
         <w:pStyle w:val="Bibliography"/>
       </w:pPr>
       <w:r>
-        <w:t xml:space="preserve">Enquist, B. J., &amp; Niklas, K. J. (2002). Global</w:t>
-      </w:r>
-      <w:r>
-        <w:t xml:space="preserve"> </w:t>
-      </w:r>
-      <w:r>
-        <w:t xml:space="preserve">Allocation Rules</w:t>
-      </w:r>
-      <w:r>
-        <w:t xml:space="preserve"> </w:t>
-      </w:r>
-      <w:r>
-        <w:t xml:space="preserve">for</w:t>
-      </w:r>
-      <w:r>
-        <w:t xml:space="preserve"> </w:t>
-      </w:r>
-      <w:r>
-        <w:t xml:space="preserve">Patterns</w:t>
-      </w:r>
-      <w:r>
-        <w:t xml:space="preserve"> </w:t>
-      </w:r>
-      <w:r>
-        <w:t xml:space="preserve">of</w:t>
-      </w:r>
-      <w:r>
-        <w:t xml:space="preserve"> </w:t>
-      </w:r>
-      <w:r>
-        <w:t xml:space="preserve">Biomass Partitioning</w:t>
-      </w:r>
-      <w:r>
-        <w:t xml:space="preserve"> </w:t>
-      </w:r>
-      <w:r>
-        <w:t xml:space="preserve">in</w:t>
-      </w:r>
-      <w:r>
-        <w:t xml:space="preserve"> </w:t>
-      </w:r>
-      <w:r>
-        <w:t xml:space="preserve">Seed Plants</w:t>
-      </w:r>
-      <w:r>
-        <w:t xml:space="preserve">.</w:t>
-      </w:r>
-      <w:r>
-        <w:t xml:space="preserve"> </w:t>
-      </w:r>
-      <w:r>
-        <w:rPr>
-          <w:iCs/>
-          <w:i/>
-        </w:rPr>
-        <w:t xml:space="preserve">Science</w:t>
+        <w:t xml:space="preserve">Evans, M. E. K., Falk, D. A., Arizpe, A., Swetnam, T. L., Babst, F., &amp; Holsinger, K. E. (2017). Fusing tree-ring and forest inventory data to infer influences on tree growth.</w:t>
+      </w:r>
+      <w:r>
+        <w:t xml:space="preserve"> </w:t>
+      </w:r>
+      <w:r>
+        <w:rPr>
+          <w:iCs/>
+          <w:i/>
+        </w:rPr>
+        <w:t xml:space="preserve">Ecosphere</w:t>
       </w:r>
       <w:r>
         <w:t xml:space="preserve">,</w:t>
@@ -14433,62 +14311,15 @@
           <w:iCs/>
           <w:i/>
         </w:rPr>
-        <w:t xml:space="preserve">295</w:t>
-      </w:r>
-      <w:r>
-        <w:t xml:space="preserve">(5559), 1517–1520.</w:t>
+        <w:t xml:space="preserve">8</w:t>
+      </w:r>
+      <w:r>
+        <w:t xml:space="preserve">(7), e01889.</w:t>
       </w:r>
       <w:r>
         <w:t xml:space="preserve"> </w:t>
       </w:r>
       <w:hyperlink r:id="rId127">
-        <w:r>
-          <w:rPr>
-            <w:rStyle w:val="Hyperlink"/>
-          </w:rPr>
-          <w:t xml:space="preserve">https://doi.org/10.1126/science.1066360</w:t>
-        </w:r>
-      </w:hyperlink>
-    </w:p>
-    <w:bookmarkEnd w:id="128"/>
-    <w:bookmarkStart w:id="130" w:name="ref-evans_fusing_2017"/>
-    <w:p>
-      <w:pPr>
-        <w:pStyle w:val="Bibliography"/>
-      </w:pPr>
-      <w:r>
-        <w:t xml:space="preserve">Evans, M. E. K., Falk, D. A., Arizpe, A., Swetnam, T. L., Babst, F., &amp; Holsinger, K. E. (2017). Fusing tree-ring and forest inventory data to infer influences on tree growth.</w:t>
-      </w:r>
-      <w:r>
-        <w:t xml:space="preserve"> </w:t>
-      </w:r>
-      <w:r>
-        <w:rPr>
-          <w:iCs/>
-          <w:i/>
-        </w:rPr>
-        <w:t xml:space="preserve">Ecosphere</w:t>
-      </w:r>
-      <w:r>
-        <w:t xml:space="preserve">,</w:t>
-      </w:r>
-      <w:r>
-        <w:t xml:space="preserve"> </w:t>
-      </w:r>
-      <w:r>
-        <w:rPr>
-          <w:iCs/>
-          <w:i/>
-        </w:rPr>
-        <w:t xml:space="preserve">8</w:t>
-      </w:r>
-      <w:r>
-        <w:t xml:space="preserve">(7), e01889.</w:t>
-      </w:r>
-      <w:r>
-        <w:t xml:space="preserve"> </w:t>
-      </w:r>
-      <w:hyperlink r:id="rId129">
         <w:r>
           <w:rPr>
             <w:rStyle w:val="Hyperlink"/>
@@ -14497,8 +14328,8 @@
         </w:r>
       </w:hyperlink>
     </w:p>
-    <w:bookmarkEnd w:id="130"/>
-    <w:bookmarkStart w:id="132" w:name="ref-finzi_carbon_2020"/>
+    <w:bookmarkEnd w:id="128"/>
+    <w:bookmarkStart w:id="130" w:name="ref-finzi_carbon_2020"/>
     <w:p>
       <w:pPr>
         <w:pStyle w:val="Bibliography"/>
@@ -14553,7 +14384,7 @@
       <w:r>
         <w:t xml:space="preserve"> </w:t>
       </w:r>
-      <w:hyperlink r:id="rId131">
+      <w:hyperlink r:id="rId129">
         <w:r>
           <w:rPr>
             <w:rStyle w:val="Hyperlink"/>
@@ -14562,8 +14393,8 @@
         </w:r>
       </w:hyperlink>
     </w:p>
-    <w:bookmarkEnd w:id="132"/>
-    <w:bookmarkStart w:id="134" w:name="ref-forrester_does_2021"/>
+    <w:bookmarkEnd w:id="130"/>
+    <w:bookmarkStart w:id="132" w:name="ref-forrester_does_2021"/>
     <w:p>
       <w:pPr>
         <w:pStyle w:val="Bibliography"/>
@@ -14600,7 +14431,7 @@
       <w:r>
         <w:t xml:space="preserve"> </w:t>
       </w:r>
-      <w:hyperlink r:id="rId133">
+      <w:hyperlink r:id="rId131">
         <w:r>
           <w:rPr>
             <w:rStyle w:val="Hyperlink"/>
@@ -14609,8 +14440,8 @@
         </w:r>
       </w:hyperlink>
     </w:p>
-    <w:bookmarkEnd w:id="134"/>
-    <w:bookmarkStart w:id="136" w:name="ref-foster_predicting_2016"/>
+    <w:bookmarkEnd w:id="132"/>
+    <w:bookmarkStart w:id="134" w:name="ref-foster_predicting_2016"/>
     <w:p>
       <w:pPr>
         <w:pStyle w:val="Bibliography"/>
@@ -14662,7 +14493,7 @@
       <w:r>
         <w:t xml:space="preserve"> </w:t>
       </w:r>
-      <w:hyperlink r:id="rId135">
+      <w:hyperlink r:id="rId133">
         <w:r>
           <w:rPr>
             <w:rStyle w:val="Hyperlink"/>
@@ -14671,8 +14502,8 @@
         </w:r>
       </w:hyperlink>
     </w:p>
-    <w:bookmarkEnd w:id="136"/>
-    <w:bookmarkStart w:id="137" w:name="ref-fritts_tree_1976"/>
+    <w:bookmarkEnd w:id="134"/>
+    <w:bookmarkStart w:id="135" w:name="ref-fritts_tree_1976"/>
     <w:p>
       <w:pPr>
         <w:pStyle w:val="Bibliography"/>
@@ -14703,8 +14534,8 @@
         <w:t xml:space="preserve">.</w:t>
       </w:r>
     </w:p>
-    <w:bookmarkEnd w:id="137"/>
-    <w:bookmarkStart w:id="139" w:name="ref-fritts_dendroecology_1989"/>
+    <w:bookmarkEnd w:id="135"/>
+    <w:bookmarkStart w:id="137" w:name="ref-fritts_dendroecology_1989"/>
     <w:p>
       <w:pPr>
         <w:pStyle w:val="Bibliography"/>
@@ -14799,7 +14630,7 @@
       <w:r>
         <w:t xml:space="preserve"> </w:t>
       </w:r>
-      <w:hyperlink r:id="rId138">
+      <w:hyperlink r:id="rId136">
         <w:r>
           <w:rPr>
             <w:rStyle w:val="Hyperlink"/>
@@ -14808,8 +14639,8 @@
         </w:r>
       </w:hyperlink>
     </w:p>
-    <w:bookmarkEnd w:id="139"/>
-    <w:bookmarkStart w:id="141" w:name="ref-furniss_reconciling_2017"/>
+    <w:bookmarkEnd w:id="137"/>
+    <w:bookmarkStart w:id="139" w:name="ref-furniss_reconciling_2017"/>
     <w:p>
       <w:pPr>
         <w:pStyle w:val="Bibliography"/>
@@ -14846,7 +14677,7 @@
       <w:r>
         <w:t xml:space="preserve"> </w:t>
       </w:r>
-      <w:hyperlink r:id="rId140">
+      <w:hyperlink r:id="rId138">
         <w:r>
           <w:rPr>
             <w:rStyle w:val="Hyperlink"/>
@@ -14855,8 +14686,8 @@
         </w:r>
       </w:hyperlink>
     </w:p>
-    <w:bookmarkEnd w:id="141"/>
-    <w:bookmarkStart w:id="143" w:name="ref-germain_climate_2020"/>
+    <w:bookmarkEnd w:id="139"/>
+    <w:bookmarkStart w:id="141" w:name="ref-germain_climate_2020"/>
     <w:p>
       <w:pPr>
         <w:pStyle w:val="Bibliography"/>
@@ -14893,7 +14724,7 @@
       <w:r>
         <w:t xml:space="preserve"> </w:t>
       </w:r>
-      <w:hyperlink r:id="rId142">
+      <w:hyperlink r:id="rId140">
         <w:r>
           <w:rPr>
             <w:rStyle w:val="Hyperlink"/>
@@ -14902,8 +14733,8 @@
         </w:r>
       </w:hyperlink>
     </w:p>
-    <w:bookmarkEnd w:id="143"/>
-    <w:bookmarkStart w:id="145" w:name="ref-gillerot_tree_2020"/>
+    <w:bookmarkEnd w:id="141"/>
+    <w:bookmarkStart w:id="143" w:name="ref-gillerot_tree_2020"/>
     <w:p>
       <w:pPr>
         <w:pStyle w:val="Bibliography"/>
@@ -14981,7 +14812,7 @@
       <w:r>
         <w:t xml:space="preserve"> </w:t>
       </w:r>
-      <w:hyperlink r:id="rId144">
+      <w:hyperlink r:id="rId142">
         <w:r>
           <w:rPr>
             <w:rStyle w:val="Hyperlink"/>
@@ -14990,8 +14821,8 @@
         </w:r>
       </w:hyperlink>
     </w:p>
-    <w:bookmarkEnd w:id="145"/>
-    <w:bookmarkStart w:id="147" w:name="ref-girardin_no_2016"/>
+    <w:bookmarkEnd w:id="143"/>
+    <w:bookmarkStart w:id="145" w:name="ref-girardin_no_2016"/>
     <w:p>
       <w:pPr>
         <w:pStyle w:val="Bibliography"/>
@@ -15045,7 +14876,7 @@
       <w:r>
         <w:t xml:space="preserve"> </w:t>
       </w:r>
-      <w:hyperlink r:id="rId146">
+      <w:hyperlink r:id="rId144">
         <w:r>
           <w:rPr>
             <w:rStyle w:val="Hyperlink"/>
@@ -15054,8 +14885,8 @@
         </w:r>
       </w:hyperlink>
     </w:p>
-    <w:bookmarkEnd w:id="147"/>
-    <w:bookmarkStart w:id="148" w:name="ref-goulden_patterns_2011"/>
+    <w:bookmarkEnd w:id="145"/>
+    <w:bookmarkStart w:id="146" w:name="ref-goulden_patterns_2011"/>
     <w:p>
       <w:pPr>
         <w:pStyle w:val="Bibliography"/>
@@ -15120,8 +14951,8 @@
         <w:t xml:space="preserve">(2), 855–871.</w:t>
       </w:r>
     </w:p>
-    <w:bookmarkEnd w:id="148"/>
-    <w:bookmarkStart w:id="150" w:name="ref-graumlich_longterm_1989"/>
+    <w:bookmarkEnd w:id="146"/>
+    <w:bookmarkStart w:id="148" w:name="ref-graumlich_longterm_1989"/>
     <w:p>
       <w:pPr>
         <w:pStyle w:val="Bibliography"/>
@@ -15194,7 +15025,7 @@
       <w:r>
         <w:t xml:space="preserve"> </w:t>
       </w:r>
-      <w:hyperlink r:id="rId149">
+      <w:hyperlink r:id="rId147">
         <w:r>
           <w:rPr>
             <w:rStyle w:val="Hyperlink"/>
@@ -15203,8 +15034,8 @@
         </w:r>
       </w:hyperlink>
     </w:p>
-    <w:bookmarkEnd w:id="150"/>
-    <w:bookmarkStart w:id="152" w:name="ref-groenendijk_no_2015"/>
+    <w:bookmarkEnd w:id="148"/>
+    <w:bookmarkStart w:id="150" w:name="ref-groenendijk_no_2015"/>
     <w:p>
       <w:pPr>
         <w:pStyle w:val="Bibliography"/>
@@ -15241,7 +15072,7 @@
       <w:r>
         <w:t xml:space="preserve"> </w:t>
       </w:r>
-      <w:hyperlink r:id="rId151">
+      <w:hyperlink r:id="rId149">
         <w:r>
           <w:rPr>
             <w:rStyle w:val="Hyperlink"/>
@@ -15250,8 +15081,8 @@
         </w:r>
       </w:hyperlink>
     </w:p>
-    <w:bookmarkEnd w:id="152"/>
-    <w:bookmarkStart w:id="154" w:name="ref-hacket-pain_consistent_2016"/>
+    <w:bookmarkEnd w:id="150"/>
+    <w:bookmarkStart w:id="152" w:name="ref-hacket-pain_consistent_2016"/>
     <w:p>
       <w:pPr>
         <w:pStyle w:val="Bibliography"/>
@@ -15300,7 +15131,7 @@
       <w:r>
         <w:t xml:space="preserve"> </w:t>
       </w:r>
-      <w:hyperlink r:id="rId153">
+      <w:hyperlink r:id="rId151">
         <w:r>
           <w:rPr>
             <w:rStyle w:val="Hyperlink"/>
@@ -15309,8 +15140,8 @@
         </w:r>
       </w:hyperlink>
     </w:p>
-    <w:bookmarkEnd w:id="154"/>
-    <w:bookmarkStart w:id="156" w:name="ref-hararuk_tree_2019"/>
+    <w:bookmarkEnd w:id="152"/>
+    <w:bookmarkStart w:id="154" w:name="ref-hararuk_tree_2019"/>
     <w:p>
       <w:pPr>
         <w:pStyle w:val="Bibliography"/>
@@ -15377,7 +15208,7 @@
       <w:r>
         <w:t xml:space="preserve"> </w:t>
       </w:r>
-      <w:hyperlink r:id="rId155">
+      <w:hyperlink r:id="rId153">
         <w:r>
           <w:rPr>
             <w:rStyle w:val="Hyperlink"/>
@@ -15386,8 +15217,8 @@
         </w:r>
       </w:hyperlink>
     </w:p>
-    <w:bookmarkEnd w:id="156"/>
-    <w:bookmarkStart w:id="158" w:name="ref-harris_updated_2014"/>
+    <w:bookmarkEnd w:id="154"/>
+    <w:bookmarkStart w:id="156" w:name="ref-harris_updated_2014"/>
     <w:p>
       <w:pPr>
         <w:pStyle w:val="Bibliography"/>
@@ -15442,7 +15273,7 @@
       <w:r>
         <w:t xml:space="preserve"> </w:t>
       </w:r>
-      <w:hyperlink r:id="rId157">
+      <w:hyperlink r:id="rId155">
         <w:r>
           <w:rPr>
             <w:rStyle w:val="Hyperlink"/>
@@ -15451,8 +15282,8 @@
         </w:r>
       </w:hyperlink>
     </w:p>
-    <w:bookmarkEnd w:id="158"/>
-    <w:bookmarkStart w:id="160" w:name="ref-harris_version_2020"/>
+    <w:bookmarkEnd w:id="156"/>
+    <w:bookmarkStart w:id="158" w:name="ref-harris_version_2020"/>
     <w:p>
       <w:pPr>
         <w:pStyle w:val="Bibliography"/>
@@ -15501,7 +15332,7 @@
       <w:r>
         <w:t xml:space="preserve"> </w:t>
       </w:r>
-      <w:hyperlink r:id="rId159">
+      <w:hyperlink r:id="rId157">
         <w:r>
           <w:rPr>
             <w:rStyle w:val="Hyperlink"/>
@@ -15510,8 +15341,8 @@
         </w:r>
       </w:hyperlink>
     </w:p>
-    <w:bookmarkEnd w:id="160"/>
-    <w:bookmarkStart w:id="162" w:name="ref-helcoski_growing_2019"/>
+    <w:bookmarkEnd w:id="158"/>
+    <w:bookmarkStart w:id="160" w:name="ref-helcoski_growing_2019"/>
     <w:p>
       <w:pPr>
         <w:pStyle w:val="Bibliography"/>
@@ -15548,7 +15379,7 @@
       <w:r>
         <w:t xml:space="preserve"> </w:t>
       </w:r>
-      <w:hyperlink r:id="rId161">
+      <w:hyperlink r:id="rId159">
         <w:r>
           <w:rPr>
             <w:rStyle w:val="Hyperlink"/>
@@ -15557,8 +15388,8 @@
         </w:r>
       </w:hyperlink>
     </w:p>
-    <w:bookmarkEnd w:id="162"/>
-    <w:bookmarkStart w:id="164" w:name="ref-hember_tree_2019"/>
+    <w:bookmarkEnd w:id="160"/>
+    <w:bookmarkStart w:id="162" w:name="ref-hember_tree_2019"/>
     <w:p>
       <w:pPr>
         <w:pStyle w:val="Bibliography"/>
@@ -15652,7 +15483,7 @@
       <w:r>
         <w:t xml:space="preserve"> </w:t>
       </w:r>
-      <w:hyperlink r:id="rId163">
+      <w:hyperlink r:id="rId161">
         <w:r>
           <w:rPr>
             <w:rStyle w:val="Hyperlink"/>
@@ -15661,8 +15492,8 @@
         </w:r>
       </w:hyperlink>
     </w:p>
-    <w:bookmarkEnd w:id="164"/>
-    <w:bookmarkStart w:id="166" w:name="ref-humphrey_soil_2021"/>
+    <w:bookmarkEnd w:id="162"/>
+    <w:bookmarkStart w:id="164" w:name="ref-humphrey_soil_2021"/>
     <w:p>
       <w:pPr>
         <w:pStyle w:val="Bibliography"/>
@@ -15702,7 +15533,7 @@
       <w:r>
         <w:t xml:space="preserve"> </w:t>
       </w:r>
-      <w:hyperlink r:id="rId165">
+      <w:hyperlink r:id="rId163">
         <w:r>
           <w:rPr>
             <w:rStyle w:val="Hyperlink"/>
@@ -15711,8 +15542,8 @@
         </w:r>
       </w:hyperlink>
     </w:p>
-    <w:bookmarkEnd w:id="166"/>
-    <w:bookmarkStart w:id="167" w:name="ref-ipcc_climate_2014"/>
+    <w:bookmarkEnd w:id="164"/>
+    <w:bookmarkStart w:id="165" w:name="ref-ipcc_climate_2014"/>
     <w:p>
       <w:pPr>
         <w:pStyle w:val="Bibliography"/>
@@ -15816,8 +15647,8 @@
         <w:t xml:space="preserve">.</w:t>
       </w:r>
     </w:p>
-    <w:bookmarkEnd w:id="167"/>
-    <w:bookmarkStart w:id="169" w:name="ref-kaspar_speciesspecific_2021"/>
+    <w:bookmarkEnd w:id="165"/>
+    <w:bookmarkStart w:id="167" w:name="ref-kaspar_speciesspecific_2021"/>
     <w:p>
       <w:pPr>
         <w:pStyle w:val="Bibliography"/>
@@ -15869,7 +15700,7 @@
       <w:r>
         <w:t xml:space="preserve"> </w:t>
       </w:r>
-      <w:hyperlink r:id="rId168">
+      <w:hyperlink r:id="rId166">
         <w:r>
           <w:rPr>
             <w:rStyle w:val="Hyperlink"/>
@@ -15878,8 +15709,8 @@
         </w:r>
       </w:hyperlink>
     </w:p>
-    <w:bookmarkEnd w:id="169"/>
-    <w:bookmarkStart w:id="171" w:name="ref-klesse_sampling_2018"/>
+    <w:bookmarkEnd w:id="167"/>
+    <w:bookmarkStart w:id="169" w:name="ref-klesse_sampling_2018"/>
     <w:p>
       <w:pPr>
         <w:pStyle w:val="Bibliography"/>
@@ -15925,7 +15756,7 @@
       <w:r>
         <w:t xml:space="preserve"> </w:t>
       </w:r>
-      <w:hyperlink r:id="rId170">
+      <w:hyperlink r:id="rId168">
         <w:r>
           <w:rPr>
             <w:rStyle w:val="Hyperlink"/>
@@ -15934,8 +15765,8 @@
         </w:r>
       </w:hyperlink>
     </w:p>
-    <w:bookmarkEnd w:id="171"/>
-    <w:bookmarkStart w:id="173" w:name="ref-klesse_amplifying_2020"/>
+    <w:bookmarkEnd w:id="169"/>
+    <w:bookmarkStart w:id="171" w:name="ref-klesse_amplifying_2020"/>
     <w:p>
       <w:pPr>
         <w:pStyle w:val="Bibliography"/>
@@ -15971,7 +15802,7 @@
       <w:r>
         <w:t xml:space="preserve"> </w:t>
       </w:r>
-      <w:hyperlink r:id="rId172">
+      <w:hyperlink r:id="rId170">
         <w:r>
           <w:rPr>
             <w:rStyle w:val="Hyperlink"/>
@@ -15980,8 +15811,8 @@
         </w:r>
       </w:hyperlink>
     </w:p>
-    <w:bookmarkEnd w:id="173"/>
-    <w:bookmarkStart w:id="175" w:name="ref-levesque_water_2017"/>
+    <w:bookmarkEnd w:id="171"/>
+    <w:bookmarkStart w:id="173" w:name="ref-levesque_water_2017"/>
     <w:p>
       <w:pPr>
         <w:pStyle w:val="Bibliography"/>
@@ -16045,7 +15876,7 @@
       <w:r>
         <w:t xml:space="preserve"> </w:t>
       </w:r>
-      <w:hyperlink r:id="rId174">
+      <w:hyperlink r:id="rId172">
         <w:r>
           <w:rPr>
             <w:rStyle w:val="Hyperlink"/>
@@ -16054,8 +15885,8 @@
         </w:r>
       </w:hyperlink>
     </w:p>
-    <w:bookmarkEnd w:id="175"/>
-    <w:bookmarkStart w:id="177" w:name="ref-lorimer_methodology_1989"/>
+    <w:bookmarkEnd w:id="173"/>
+    <w:bookmarkStart w:id="175" w:name="ref-lorimer_methodology_1989"/>
     <w:p>
       <w:pPr>
         <w:pStyle w:val="Bibliography"/>
@@ -16079,7 +15910,7 @@
       <w:r>
         <w:t xml:space="preserve"> </w:t>
       </w:r>
-      <w:hyperlink r:id="rId176">
+      <w:hyperlink r:id="rId174">
         <w:r>
           <w:rPr>
             <w:rStyle w:val="Hyperlink"/>
@@ -16088,8 +15919,8 @@
         </w:r>
       </w:hyperlink>
     </w:p>
-    <w:bookmarkEnd w:id="177"/>
-    <w:bookmarkStart w:id="179" w:name="ref-lorimer_estimating_1988"/>
+    <w:bookmarkEnd w:id="175"/>
+    <w:bookmarkStart w:id="177" w:name="ref-lorimer_estimating_1988"/>
     <w:p>
       <w:pPr>
         <w:pStyle w:val="Bibliography"/>
@@ -16147,7 +15978,7 @@
       <w:r>
         <w:t xml:space="preserve"> </w:t>
       </w:r>
-      <w:hyperlink r:id="rId178">
+      <w:hyperlink r:id="rId176">
         <w:r>
           <w:rPr>
             <w:rStyle w:val="Hyperlink"/>
@@ -16156,8 +15987,8 @@
         </w:r>
       </w:hyperlink>
     </w:p>
-    <w:bookmarkEnd w:id="179"/>
-    <w:bookmarkStart w:id="181" w:name="ref-lopez_systemic_2021"/>
+    <w:bookmarkEnd w:id="177"/>
+    <w:bookmarkStart w:id="179" w:name="ref-lopez_systemic_2021"/>
     <w:p>
       <w:pPr>
         <w:pStyle w:val="Bibliography"/>
@@ -16194,7 +16025,7 @@
       <w:r>
         <w:t xml:space="preserve"> </w:t>
       </w:r>
-      <w:hyperlink r:id="rId180">
+      <w:hyperlink r:id="rId178">
         <w:r>
           <w:rPr>
             <w:rStyle w:val="Hyperlink"/>
@@ -16203,8 +16034,8 @@
         </w:r>
       </w:hyperlink>
     </w:p>
-    <w:bookmarkEnd w:id="181"/>
-    <w:bookmarkStart w:id="183" w:name="ref-lutz_twentiethcentury_2009"/>
+    <w:bookmarkEnd w:id="179"/>
+    <w:bookmarkStart w:id="181" w:name="ref-lutz_twentiethcentury_2009"/>
     <w:p>
       <w:pPr>
         <w:pStyle w:val="Bibliography"/>
@@ -16271,7 +16102,7 @@
       <w:r>
         <w:t xml:space="preserve"> </w:t>
       </w:r>
-      <w:hyperlink r:id="rId182">
+      <w:hyperlink r:id="rId180">
         <w:r>
           <w:rPr>
             <w:rStyle w:val="Hyperlink"/>
@@ -16280,8 +16111,8 @@
         </w:r>
       </w:hyperlink>
     </w:p>
-    <w:bookmarkEnd w:id="183"/>
-    <w:bookmarkStart w:id="185" w:name="ref-mathias_disentangling_2018"/>
+    <w:bookmarkEnd w:id="181"/>
+    <w:bookmarkStart w:id="183" w:name="ref-mathias_disentangling_2018"/>
     <w:p>
       <w:pPr>
         <w:pStyle w:val="Bibliography"/>
@@ -16336,7 +16167,7 @@
       <w:r>
         <w:t xml:space="preserve"> </w:t>
       </w:r>
-      <w:hyperlink r:id="rId184">
+      <w:hyperlink r:id="rId182">
         <w:r>
           <w:rPr>
             <w:rStyle w:val="Hyperlink"/>
@@ -16345,8 +16176,8 @@
         </w:r>
       </w:hyperlink>
     </w:p>
-    <w:bookmarkEnd w:id="185"/>
-    <w:bookmarkStart w:id="187" w:name="ref-maxwell_higher_2019"/>
+    <w:bookmarkEnd w:id="183"/>
+    <w:bookmarkStart w:id="185" w:name="ref-maxwell_higher_2019"/>
     <w:p>
       <w:pPr>
         <w:pStyle w:val="Bibliography"/>
@@ -16440,7 +16271,7 @@
       <w:r>
         <w:t xml:space="preserve"> </w:t>
       </w:r>
-      <w:hyperlink r:id="rId186">
+      <w:hyperlink r:id="rId184">
         <w:r>
           <w:rPr>
             <w:rStyle w:val="Hyperlink"/>
@@ -16449,8 +16280,8 @@
         </w:r>
       </w:hyperlink>
     </w:p>
-    <w:bookmarkEnd w:id="187"/>
-    <w:bookmarkStart w:id="189" w:name="ref-maxwell_declining_2016"/>
+    <w:bookmarkEnd w:id="185"/>
+    <w:bookmarkStart w:id="187" w:name="ref-maxwell_declining_2016"/>
     <w:p>
       <w:pPr>
         <w:pStyle w:val="Bibliography"/>
@@ -16496,7 +16327,7 @@
       <w:r>
         <w:t xml:space="preserve"> </w:t>
       </w:r>
-      <w:hyperlink r:id="rId188">
+      <w:hyperlink r:id="rId186">
         <w:r>
           <w:rPr>
             <w:rStyle w:val="Hyperlink"/>
@@ -16505,8 +16336,8 @@
         </w:r>
       </w:hyperlink>
     </w:p>
-    <w:bookmarkEnd w:id="189"/>
-    <w:bookmarkStart w:id="191" w:name="ref-mcdowell_pervasive_2020"/>
+    <w:bookmarkEnd w:id="187"/>
+    <w:bookmarkStart w:id="189" w:name="ref-mcdowell_pervasive_2020"/>
     <w:p>
       <w:pPr>
         <w:pStyle w:val="Bibliography"/>
@@ -16543,7 +16374,7 @@
       <w:r>
         <w:t xml:space="preserve"> </w:t>
       </w:r>
-      <w:hyperlink r:id="rId190">
+      <w:hyperlink r:id="rId188">
         <w:r>
           <w:rPr>
             <w:rStyle w:val="Hyperlink"/>
@@ -16552,8 +16383,8 @@
         </w:r>
       </w:hyperlink>
     </w:p>
-    <w:bookmarkEnd w:id="191"/>
-    <w:bookmarkStart w:id="193" w:name="ref-mcgregor_tree_2020"/>
+    <w:bookmarkEnd w:id="189"/>
+    <w:bookmarkStart w:id="191" w:name="ref-mcgregor_tree_2020"/>
     <w:p>
       <w:pPr>
         <w:pStyle w:val="Bibliography"/>
@@ -16577,7 +16408,7 @@
       <w:r>
         <w:t xml:space="preserve"> </w:t>
       </w:r>
-      <w:hyperlink r:id="rId192">
+      <w:hyperlink r:id="rId190">
         <w:r>
           <w:rPr>
             <w:rStyle w:val="Hyperlink"/>
@@ -16586,8 +16417,8 @@
         </w:r>
       </w:hyperlink>
     </w:p>
-    <w:bookmarkEnd w:id="193"/>
-    <w:bookmarkStart w:id="195" w:name="ref-meakem_role_2018"/>
+    <w:bookmarkEnd w:id="191"/>
+    <w:bookmarkStart w:id="193" w:name="ref-meakem_role_2018"/>
     <w:p>
       <w:pPr>
         <w:pStyle w:val="Bibliography"/>
@@ -16624,7 +16455,7 @@
       <w:r>
         <w:t xml:space="preserve"> </w:t>
       </w:r>
-      <w:hyperlink r:id="rId194">
+      <w:hyperlink r:id="rId192">
         <w:r>
           <w:rPr>
             <w:rStyle w:val="Hyperlink"/>
@@ -16633,8 +16464,8 @@
         </w:r>
       </w:hyperlink>
     </w:p>
-    <w:bookmarkEnd w:id="195"/>
-    <w:bookmarkStart w:id="197" w:name="ref-meko_seascorr_2011"/>
+    <w:bookmarkEnd w:id="193"/>
+    <w:bookmarkStart w:id="195" w:name="ref-meko_seascorr_2011"/>
     <w:p>
       <w:pPr>
         <w:pStyle w:val="Bibliography"/>
@@ -16683,7 +16514,7 @@
       <w:r>
         <w:t xml:space="preserve"> </w:t>
       </w:r>
-      <w:hyperlink r:id="rId196">
+      <w:hyperlink r:id="rId194">
         <w:r>
           <w:rPr>
             <w:rStyle w:val="Hyperlink"/>
@@ -16692,8 +16523,8 @@
         </w:r>
       </w:hyperlink>
     </w:p>
-    <w:bookmarkEnd w:id="197"/>
-    <w:bookmarkStart w:id="198" w:name="ref-muller-landau_testing_2006"/>
+    <w:bookmarkEnd w:id="195"/>
+    <w:bookmarkStart w:id="196" w:name="ref-muller-landau_testing_2006"/>
     <w:p>
       <w:pPr>
         <w:pStyle w:val="Bibliography"/>
@@ -16728,8 +16559,8 @@
         <w:t xml:space="preserve">(5), 575–588.</w:t>
       </w:r>
     </w:p>
-    <w:bookmarkEnd w:id="198"/>
-    <w:bookmarkStart w:id="200" w:name="ref-naimi_where_2014"/>
+    <w:bookmarkEnd w:id="196"/>
+    <w:bookmarkStart w:id="198" w:name="ref-naimi_where_2014"/>
     <w:p>
       <w:pPr>
         <w:pStyle w:val="Bibliography"/>
@@ -16766,7 +16597,7 @@
       <w:r>
         <w:t xml:space="preserve"> </w:t>
       </w:r>
-      <w:hyperlink r:id="rId199">
+      <w:hyperlink r:id="rId197">
         <w:r>
           <w:rPr>
             <w:rStyle w:val="Hyperlink"/>
@@ -16775,8 +16606,8 @@
         </w:r>
       </w:hyperlink>
     </w:p>
-    <w:bookmarkEnd w:id="200"/>
-    <w:bookmarkStart w:id="202" w:name="ref-nehrbass-ahles_influence_2014"/>
+    <w:bookmarkEnd w:id="198"/>
+    <w:bookmarkStart w:id="200" w:name="ref-nehrbass-ahles_influence_2014"/>
     <w:p>
       <w:pPr>
         <w:pStyle w:val="Bibliography"/>
@@ -16813,7 +16644,7 @@
       <w:r>
         <w:t xml:space="preserve"> </w:t>
       </w:r>
-      <w:hyperlink r:id="rId201">
+      <w:hyperlink r:id="rId199">
         <w:r>
           <w:rPr>
             <w:rStyle w:val="Hyperlink"/>
@@ -16822,24 +16653,33 @@
         </w:r>
       </w:hyperlink>
     </w:p>
-    <w:bookmarkEnd w:id="202"/>
-    <w:bookmarkStart w:id="204" w:name="ref-niklas_plant_2004"/>
+    <w:bookmarkEnd w:id="200"/>
+    <w:bookmarkStart w:id="202" w:name="ref-nock_long_2011"/>
     <w:p>
       <w:pPr>
         <w:pStyle w:val="Bibliography"/>
       </w:pPr>
       <w:r>
-        <w:t xml:space="preserve">Niklas, K. J. (2004). Plant allometry: Is there a grand unifying theory?</w:t>
-      </w:r>
-      <w:r>
-        <w:t xml:space="preserve"> </w:t>
-      </w:r>
-      <w:r>
-        <w:rPr>
-          <w:iCs/>
-          <w:i/>
-        </w:rPr>
-        <w:t xml:space="preserve">Biological Reviews</w:t>
+        <w:t xml:space="preserve">Nock, C. A., Baker, P. J., Wanek, W., Leis, A., Grabner, M., Bunyavejchewin, S., &amp; Hietz, P. (2011). Long-term increases in intrinsic water-use efficiency do not lead to increased stem growth in a tropical monsoon forest in western</w:t>
+      </w:r>
+      <w:r>
+        <w:t xml:space="preserve"> </w:t>
+      </w:r>
+      <w:r>
+        <w:t xml:space="preserve">Thailand</w:t>
+      </w:r>
+      <w:r>
+        <w:t xml:space="preserve">.</w:t>
+      </w:r>
+      <w:r>
+        <w:t xml:space="preserve"> </w:t>
+      </w:r>
+      <w:r>
+        <w:rPr>
+          <w:iCs/>
+          <w:i/>
+        </w:rPr>
+        <w:t xml:space="preserve">Global Change Biology</w:t>
       </w:r>
       <w:r>
         <w:t xml:space="preserve">,</w:t>
@@ -16852,62 +16692,6 @@
           <w:iCs/>
           <w:i/>
         </w:rPr>
-        <w:t xml:space="preserve">79</w:t>
-      </w:r>
-      <w:r>
-        <w:t xml:space="preserve">(4), 871–889.</w:t>
-      </w:r>
-      <w:r>
-        <w:t xml:space="preserve"> </w:t>
-      </w:r>
-      <w:hyperlink r:id="rId203">
-        <w:r>
-          <w:rPr>
-            <w:rStyle w:val="Hyperlink"/>
-          </w:rPr>
-          <w:t xml:space="preserve">https://doi.org/10.1017/S1464793104006499</w:t>
-        </w:r>
-      </w:hyperlink>
-    </w:p>
-    <w:bookmarkEnd w:id="204"/>
-    <w:bookmarkStart w:id="206" w:name="ref-nock_long_2011"/>
-    <w:p>
-      <w:pPr>
-        <w:pStyle w:val="Bibliography"/>
-      </w:pPr>
-      <w:r>
-        <w:t xml:space="preserve">Nock, C. A., Baker, P. J., Wanek, W., Leis, A., Grabner, M., Bunyavejchewin, S., &amp; Hietz, P. (2011). Long-term increases in intrinsic water-use efficiency do not lead to increased stem growth in a tropical monsoon forest in western</w:t>
-      </w:r>
-      <w:r>
-        <w:t xml:space="preserve"> </w:t>
-      </w:r>
-      <w:r>
-        <w:t xml:space="preserve">Thailand</w:t>
-      </w:r>
-      <w:r>
-        <w:t xml:space="preserve">.</w:t>
-      </w:r>
-      <w:r>
-        <w:t xml:space="preserve"> </w:t>
-      </w:r>
-      <w:r>
-        <w:rPr>
-          <w:iCs/>
-          <w:i/>
-        </w:rPr>
-        <w:t xml:space="preserve">Global Change Biology</w:t>
-      </w:r>
-      <w:r>
-        <w:t xml:space="preserve">,</w:t>
-      </w:r>
-      <w:r>
-        <w:t xml:space="preserve"> </w:t>
-      </w:r>
-      <w:r>
-        <w:rPr>
-          <w:iCs/>
-          <w:i/>
-        </w:rPr>
         <w:t xml:space="preserve">17</w:t>
       </w:r>
       <w:r>
@@ -16916,7 +16700,7 @@
       <w:r>
         <w:t xml:space="preserve"> </w:t>
       </w:r>
-      <w:hyperlink r:id="rId205">
+      <w:hyperlink r:id="rId201">
         <w:r>
           <w:rPr>
             <w:rStyle w:val="Hyperlink"/>
@@ -16925,8 +16709,8 @@
         </w:r>
       </w:hyperlink>
     </w:p>
-    <w:bookmarkEnd w:id="206"/>
-    <w:bookmarkStart w:id="208" w:name="ref-novick_increasing_2016"/>
+    <w:bookmarkEnd w:id="202"/>
+    <w:bookmarkStart w:id="204" w:name="ref-novick_increasing_2016"/>
     <w:p>
       <w:pPr>
         <w:pStyle w:val="Bibliography"/>
@@ -16963,7 +16747,7 @@
       <w:r>
         <w:t xml:space="preserve"> </w:t>
       </w:r>
-      <w:hyperlink r:id="rId207">
+      <w:hyperlink r:id="rId203">
         <w:r>
           <w:rPr>
             <w:rStyle w:val="Hyperlink"/>
@@ -16972,8 +16756,8 @@
         </w:r>
       </w:hyperlink>
     </w:p>
-    <w:bookmarkEnd w:id="208"/>
-    <w:bookmarkStart w:id="209" w:name="ref-oliver_forest_1990"/>
+    <w:bookmarkEnd w:id="204"/>
+    <w:bookmarkStart w:id="205" w:name="ref-oliver_forest_1990"/>
     <w:p>
       <w:pPr>
         <w:pStyle w:val="Bibliography"/>
@@ -17001,8 +16785,8 @@
         <w:t xml:space="preserve">McGraw-Hill Pub. Co.</w:t>
       </w:r>
     </w:p>
-    <w:bookmarkEnd w:id="209"/>
-    <w:bookmarkStart w:id="211" w:name="ref-peters_detecting_2015"/>
+    <w:bookmarkEnd w:id="205"/>
+    <w:bookmarkStart w:id="207" w:name="ref-peters_detecting_2015"/>
     <w:p>
       <w:pPr>
         <w:pStyle w:val="Bibliography"/>
@@ -17039,7 +16823,7 @@
       <w:r>
         <w:t xml:space="preserve"> </w:t>
       </w:r>
-      <w:hyperlink r:id="rId210">
+      <w:hyperlink r:id="rId206">
         <w:r>
           <w:rPr>
             <w:rStyle w:val="Hyperlink"/>
@@ -17048,8 +16832,8 @@
         </w:r>
       </w:hyperlink>
     </w:p>
-    <w:bookmarkEnd w:id="211"/>
-    <w:bookmarkStart w:id="212" w:name="ref-pinheiro_nlme_2021"/>
+    <w:bookmarkEnd w:id="207"/>
+    <w:bookmarkStart w:id="208" w:name="ref-pinheiro_nlme_2021"/>
     <w:p>
       <w:pPr>
         <w:pStyle w:val="Bibliography"/>
@@ -17113,8 +16897,8 @@
         <w:t xml:space="preserve">.</w:t>
       </w:r>
     </w:p>
-    <w:bookmarkEnd w:id="212"/>
-    <w:bookmarkStart w:id="213" w:name="ref-pregitzer_carbon_2004"/>
+    <w:bookmarkEnd w:id="208"/>
+    <w:bookmarkStart w:id="209" w:name="ref-pregitzer_carbon_2004"/>
     <w:p>
       <w:pPr>
         <w:pStyle w:val="Bibliography"/>
@@ -17149,8 +16933,8 @@
         <w:t xml:space="preserve">(12), 2052–2077.</w:t>
       </w:r>
     </w:p>
-    <w:bookmarkEnd w:id="213"/>
-    <w:bookmarkStart w:id="215" w:name="ref-pretzsch_drought_2018"/>
+    <w:bookmarkEnd w:id="209"/>
+    <w:bookmarkStart w:id="211" w:name="ref-pretzsch_drought_2018"/>
     <w:p>
       <w:pPr>
         <w:pStyle w:val="Bibliography"/>
@@ -17211,7 +16995,7 @@
       <w:r>
         <w:t xml:space="preserve"> </w:t>
       </w:r>
-      <w:hyperlink r:id="rId214">
+      <w:hyperlink r:id="rId210">
         <w:r>
           <w:rPr>
             <w:rStyle w:val="Hyperlink"/>
@@ -17220,8 +17004,8 @@
         </w:r>
       </w:hyperlink>
     </w:p>
-    <w:bookmarkEnd w:id="215"/>
-    <w:bookmarkStart w:id="217" w:name="ref-rayback_dendroecological_2020"/>
+    <w:bookmarkEnd w:id="211"/>
+    <w:bookmarkStart w:id="213" w:name="ref-rayback_dendroecological_2020"/>
     <w:p>
       <w:pPr>
         <w:pStyle w:val="Bibliography"/>
@@ -17279,7 +17063,7 @@
       <w:r>
         <w:t xml:space="preserve"> </w:t>
       </w:r>
-      <w:hyperlink r:id="rId216">
+      <w:hyperlink r:id="rId212">
         <w:r>
           <w:rPr>
             <w:rStyle w:val="Hyperlink"/>
@@ -17288,8 +17072,8 @@
         </w:r>
       </w:hyperlink>
     </w:p>
-    <w:bookmarkEnd w:id="217"/>
-    <w:bookmarkStart w:id="219" w:name="ref-rejou-mechain_biomass_2017"/>
+    <w:bookmarkEnd w:id="213"/>
+    <w:bookmarkStart w:id="215" w:name="ref-rejou-mechain_biomass_2017"/>
     <w:p>
       <w:pPr>
         <w:pStyle w:val="Bibliography"/>
@@ -17326,7 +17110,7 @@
       <w:r>
         <w:t xml:space="preserve"> </w:t>
       </w:r>
-      <w:hyperlink r:id="rId218">
+      <w:hyperlink r:id="rId214">
         <w:r>
           <w:rPr>
             <w:rStyle w:val="Hyperlink"/>
@@ -17335,8 +17119,8 @@
         </w:r>
       </w:hyperlink>
     </w:p>
-    <w:bookmarkEnd w:id="219"/>
-    <w:bookmarkStart w:id="221" w:name="ref-rollinson_climate_2021"/>
+    <w:bookmarkEnd w:id="215"/>
+    <w:bookmarkStart w:id="217" w:name="ref-rollinson_climate_2021"/>
     <w:p>
       <w:pPr>
         <w:pStyle w:val="Bibliography"/>
@@ -17373,7 +17157,7 @@
       <w:r>
         <w:t xml:space="preserve"> </w:t>
       </w:r>
-      <w:hyperlink r:id="rId220">
+      <w:hyperlink r:id="rId216">
         <w:r>
           <w:rPr>
             <w:rStyle w:val="Hyperlink"/>
@@ -17382,8 +17166,8 @@
         </w:r>
       </w:hyperlink>
     </w:p>
-    <w:bookmarkEnd w:id="221"/>
-    <w:bookmarkStart w:id="223" w:name="ref-rossi_agedependent_2007"/>
+    <w:bookmarkEnd w:id="217"/>
+    <w:bookmarkStart w:id="219" w:name="ref-rossi_agedependent_2007"/>
     <w:p>
       <w:pPr>
         <w:pStyle w:val="Bibliography"/>
@@ -17420,7 +17204,7 @@
       <w:r>
         <w:t xml:space="preserve"> </w:t>
       </w:r>
-      <w:hyperlink r:id="rId222">
+      <w:hyperlink r:id="rId218">
         <w:r>
           <w:rPr>
             <w:rStyle w:val="Hyperlink"/>
@@ -17429,8 +17213,8 @@
         </w:r>
       </w:hyperlink>
     </w:p>
-    <w:bookmarkEnd w:id="223"/>
-    <w:bookmarkStart w:id="225" w:name="ref-rozendaal_dendroecology_2011"/>
+    <w:bookmarkEnd w:id="219"/>
+    <w:bookmarkStart w:id="221" w:name="ref-rozendaal_dendroecology_2011"/>
     <w:p>
       <w:pPr>
         <w:pStyle w:val="Bibliography"/>
@@ -17467,7 +17251,7 @@
       <w:r>
         <w:t xml:space="preserve"> </w:t>
       </w:r>
-      <w:hyperlink r:id="rId224">
+      <w:hyperlink r:id="rId220">
         <w:r>
           <w:rPr>
             <w:rStyle w:val="Hyperlink"/>
@@ -17476,8 +17260,8 @@
         </w:r>
       </w:hyperlink>
     </w:p>
-    <w:bookmarkEnd w:id="225"/>
-    <w:bookmarkStart w:id="227" w:name="ref-sanchez-salguero_disentangling_2015"/>
+    <w:bookmarkEnd w:id="221"/>
+    <w:bookmarkStart w:id="223" w:name="ref-sanchez-salguero_disentangling_2015"/>
     <w:p>
       <w:pPr>
         <w:pStyle w:val="Bibliography"/>
@@ -17538,7 +17322,7 @@
       <w:r>
         <w:t xml:space="preserve"> </w:t>
       </w:r>
-      <w:hyperlink r:id="rId226">
+      <w:hyperlink r:id="rId222">
         <w:r>
           <w:rPr>
             <w:rStyle w:val="Hyperlink"/>
@@ -17547,8 +17331,8 @@
         </w:r>
       </w:hyperlink>
     </w:p>
-    <w:bookmarkEnd w:id="227"/>
-    <w:bookmarkStart w:id="229" w:name="ref-schelhaas_speciesspecific_2018"/>
+    <w:bookmarkEnd w:id="223"/>
+    <w:bookmarkStart w:id="225" w:name="ref-schelhaas_speciesspecific_2018"/>
     <w:p>
       <w:pPr>
         <w:pStyle w:val="Bibliography"/>
@@ -17594,7 +17378,7 @@
       <w:r>
         <w:t xml:space="preserve"> </w:t>
       </w:r>
-      <w:hyperlink r:id="rId228">
+      <w:hyperlink r:id="rId224">
         <w:r>
           <w:rPr>
             <w:rStyle w:val="Hyperlink"/>
@@ -17603,8 +17387,8 @@
         </w:r>
       </w:hyperlink>
     </w:p>
-    <w:bookmarkEnd w:id="229"/>
-    <w:bookmarkStart w:id="231" w:name="ref-sheil_does_2017"/>
+    <w:bookmarkEnd w:id="225"/>
+    <w:bookmarkStart w:id="227" w:name="ref-sheil_does_2017"/>
     <w:p>
       <w:pPr>
         <w:pStyle w:val="Bibliography"/>
@@ -17650,7 +17434,7 @@
       <w:r>
         <w:t xml:space="preserve"> </w:t>
       </w:r>
-      <w:hyperlink r:id="rId230">
+      <w:hyperlink r:id="rId226">
         <w:r>
           <w:rPr>
             <w:rStyle w:val="Hyperlink"/>
@@ -17659,8 +17443,8 @@
         </w:r>
       </w:hyperlink>
     </w:p>
-    <w:bookmarkEnd w:id="231"/>
-    <w:bookmarkStart w:id="233" w:name="ref-sniderhan_growth_2016"/>
+    <w:bookmarkEnd w:id="227"/>
+    <w:bookmarkStart w:id="229" w:name="ref-sniderhan_growth_2016"/>
     <w:p>
       <w:pPr>
         <w:pStyle w:val="Bibliography"/>
@@ -17732,7 +17516,7 @@
       <w:r>
         <w:t xml:space="preserve"> </w:t>
       </w:r>
-      <w:hyperlink r:id="rId232">
+      <w:hyperlink r:id="rId228">
         <w:r>
           <w:rPr>
             <w:rStyle w:val="Hyperlink"/>
@@ -17741,8 +17525,8 @@
         </w:r>
       </w:hyperlink>
     </w:p>
-    <w:bookmarkEnd w:id="233"/>
-    <w:bookmarkStart w:id="234" w:name="ref-speer_fundamentals_2010"/>
+    <w:bookmarkEnd w:id="229"/>
+    <w:bookmarkStart w:id="230" w:name="ref-speer_fundamentals_2010"/>
     <w:p>
       <w:pPr>
         <w:pStyle w:val="Bibliography"/>
@@ -17773,8 +17557,8 @@
         <w:t xml:space="preserve">.</w:t>
       </w:r>
     </w:p>
-    <w:bookmarkEnd w:id="234"/>
-    <w:bookmarkStart w:id="236" w:name="ref-stephenson_rate_2014"/>
+    <w:bookmarkEnd w:id="230"/>
+    <w:bookmarkStart w:id="232" w:name="ref-stephenson_rate_2014"/>
     <w:p>
       <w:pPr>
         <w:pStyle w:val="Bibliography"/>
@@ -17811,7 +17595,7 @@
       <w:r>
         <w:t xml:space="preserve"> </w:t>
       </w:r>
-      <w:hyperlink r:id="rId235">
+      <w:hyperlink r:id="rId231">
         <w:r>
           <w:rPr>
             <w:rStyle w:val="Hyperlink"/>
@@ -17820,8 +17604,8 @@
         </w:r>
       </w:hyperlink>
     </w:p>
-    <w:bookmarkEnd w:id="236"/>
-    <w:bookmarkStart w:id="237" w:name="ref-stokes_introduction_1968"/>
+    <w:bookmarkEnd w:id="232"/>
+    <w:bookmarkStart w:id="233" w:name="ref-stokes_introduction_1968"/>
     <w:p>
       <w:pPr>
         <w:pStyle w:val="Bibliography"/>
@@ -17915,8 +17699,8 @@
         <w:t xml:space="preserve">.</w:t>
       </w:r>
     </w:p>
-    <w:bookmarkEnd w:id="237"/>
-    <w:bookmarkStart w:id="239" w:name="ref-sullivan_effect_2016"/>
+    <w:bookmarkEnd w:id="233"/>
+    <w:bookmarkStart w:id="235" w:name="ref-sullivan_effect_2016"/>
     <w:p>
       <w:pPr>
         <w:pStyle w:val="Bibliography"/>
@@ -17962,7 +17746,7 @@
       <w:r>
         <w:t xml:space="preserve"> </w:t>
       </w:r>
-      <w:hyperlink r:id="rId238">
+      <w:hyperlink r:id="rId234">
         <w:r>
           <w:rPr>
             <w:rStyle w:val="Hyperlink"/>
@@ -17971,8 +17755,8 @@
         </w:r>
       </w:hyperlink>
     </w:p>
-    <w:bookmarkEnd w:id="239"/>
-    <w:bookmarkStart w:id="241" w:name="ref-samonil_longterm_2008"/>
+    <w:bookmarkEnd w:id="235"/>
+    <w:bookmarkStart w:id="237" w:name="ref-samonil_longterm_2008"/>
     <w:p>
       <w:pPr>
         <w:pStyle w:val="Bibliography"/>
@@ -18018,7 +17802,7 @@
       <w:r>
         <w:t xml:space="preserve"> </w:t>
       </w:r>
-      <w:hyperlink r:id="rId240">
+      <w:hyperlink r:id="rId236">
         <w:r>
           <w:rPr>
             <w:rStyle w:val="Hyperlink"/>
@@ -18027,8 +17811,8 @@
         </w:r>
       </w:hyperlink>
     </w:p>
-    <w:bookmarkEnd w:id="241"/>
-    <w:bookmarkStart w:id="243" w:name="ref-takahashi_air_2020"/>
+    <w:bookmarkEnd w:id="237"/>
+    <w:bookmarkStart w:id="239" w:name="ref-takahashi_air_2020"/>
     <w:p>
       <w:pPr>
         <w:pStyle w:val="Bibliography"/>
@@ -18086,7 +17870,7 @@
       <w:r>
         <w:t xml:space="preserve"> </w:t>
       </w:r>
-      <w:hyperlink r:id="rId242">
+      <w:hyperlink r:id="rId238">
         <w:r>
           <w:rPr>
             <w:rStyle w:val="Hyperlink"/>
@@ -18095,8 +17879,8 @@
         </w:r>
       </w:hyperlink>
     </w:p>
-    <w:bookmarkEnd w:id="243"/>
-    <w:bookmarkStart w:id="245" w:name="ref-teets_quantifying_2018"/>
+    <w:bookmarkEnd w:id="239"/>
+    <w:bookmarkStart w:id="241" w:name="ref-teets_quantifying_2018"/>
     <w:p>
       <w:pPr>
         <w:pStyle w:val="Bibliography"/>
@@ -18133,7 +17917,7 @@
       <w:r>
         <w:t xml:space="preserve"> </w:t>
       </w:r>
-      <w:hyperlink r:id="rId244">
+      <w:hyperlink r:id="rId240">
         <w:r>
           <w:rPr>
             <w:rStyle w:val="Hyperlink"/>
@@ -18142,8 +17926,8 @@
         </w:r>
       </w:hyperlink>
     </w:p>
-    <w:bookmarkEnd w:id="245"/>
-    <w:bookmarkStart w:id="247" w:name="ref-thom_impact_2017"/>
+    <w:bookmarkEnd w:id="241"/>
+    <w:bookmarkStart w:id="243" w:name="ref-thom_impact_2017"/>
     <w:p>
       <w:pPr>
         <w:pStyle w:val="Bibliography"/>
@@ -18180,7 +17964,7 @@
       <w:r>
         <w:t xml:space="preserve"> </w:t>
       </w:r>
-      <w:hyperlink r:id="rId246">
+      <w:hyperlink r:id="rId242">
         <w:r>
           <w:rPr>
             <w:rStyle w:val="Hyperlink"/>
@@ -18189,8 +17973,8 @@
         </w:r>
       </w:hyperlink>
     </w:p>
-    <w:bookmarkEnd w:id="247"/>
-    <w:bookmarkStart w:id="249" w:name="ref-thomas_agerelated_2011"/>
+    <w:bookmarkEnd w:id="243"/>
+    <w:bookmarkStart w:id="245" w:name="ref-thomas_agerelated_2011"/>
     <w:p>
       <w:pPr>
         <w:pStyle w:val="Bibliography"/>
@@ -18361,7 +18145,7 @@
       <w:r>
         <w:t xml:space="preserve"> </w:t>
       </w:r>
-      <w:hyperlink r:id="rId248">
+      <w:hyperlink r:id="rId244">
         <w:r>
           <w:rPr>
             <w:rStyle w:val="Hyperlink"/>
@@ -18370,8 +18154,8 @@
         </w:r>
       </w:hyperlink>
     </w:p>
-    <w:bookmarkEnd w:id="249"/>
-    <w:bookmarkStart w:id="251" w:name="ref-touchan_millennial_2011"/>
+    <w:bookmarkEnd w:id="245"/>
+    <w:bookmarkStart w:id="247" w:name="ref-touchan_millennial_2011"/>
     <w:p>
       <w:pPr>
         <w:pStyle w:val="Bibliography"/>
@@ -18426,7 +18210,7 @@
       <w:r>
         <w:t xml:space="preserve"> </w:t>
       </w:r>
-      <w:hyperlink r:id="rId250">
+      <w:hyperlink r:id="rId246">
         <w:r>
           <w:rPr>
             <w:rStyle w:val="Hyperlink"/>
@@ -18435,8 +18219,8 @@
         </w:r>
       </w:hyperlink>
     </w:p>
-    <w:bookmarkEnd w:id="251"/>
-    <w:bookmarkStart w:id="253" w:name="ref-trouillier_size_2019"/>
+    <w:bookmarkEnd w:id="247"/>
+    <w:bookmarkStart w:id="249" w:name="ref-trouillier_size_2019"/>
     <w:p>
       <w:pPr>
         <w:pStyle w:val="Bibliography"/>
@@ -18476,7 +18260,7 @@
       <w:r>
         <w:t xml:space="preserve"> </w:t>
       </w:r>
-      <w:hyperlink r:id="rId252">
+      <w:hyperlink r:id="rId248">
         <w:r>
           <w:rPr>
             <w:rStyle w:val="Hyperlink"/>
@@ -18485,8 +18269,8 @@
         </w:r>
       </w:hyperlink>
     </w:p>
-    <w:bookmarkEnd w:id="253"/>
-    <w:bookmarkStart w:id="255" w:name="ref-tumajer_increasing_2017"/>
+    <w:bookmarkEnd w:id="249"/>
+    <w:bookmarkStart w:id="251" w:name="ref-tumajer_increasing_2017"/>
     <w:p>
       <w:pPr>
         <w:pStyle w:val="Bibliography"/>
@@ -18547,7 +18331,7 @@
       <w:r>
         <w:t xml:space="preserve"> </w:t>
       </w:r>
-      <w:hyperlink r:id="rId254">
+      <w:hyperlink r:id="rId250">
         <w:r>
           <w:rPr>
             <w:rStyle w:val="Hyperlink"/>
@@ -18556,8 +18340,8 @@
         </w:r>
       </w:hyperlink>
     </w:p>
-    <w:bookmarkEnd w:id="255"/>
-    <w:bookmarkStart w:id="257" w:name="ref-vandepol_identifying_2016"/>
+    <w:bookmarkEnd w:id="251"/>
+    <w:bookmarkStart w:id="253" w:name="ref-vandepol_identifying_2016"/>
     <w:p>
       <w:pPr>
         <w:pStyle w:val="Bibliography"/>
@@ -18594,7 +18378,7 @@
       <w:r>
         <w:t xml:space="preserve"> </w:t>
       </w:r>
-      <w:hyperlink r:id="rId256">
+      <w:hyperlink r:id="rId252">
         <w:r>
           <w:rPr>
             <w:rStyle w:val="Hyperlink"/>
@@ -18603,8 +18387,8 @@
         </w:r>
       </w:hyperlink>
     </w:p>
-    <w:bookmarkEnd w:id="257"/>
-    <w:bookmarkStart w:id="259" w:name="ref-vandersleen_trends_2017"/>
+    <w:bookmarkEnd w:id="253"/>
+    <w:bookmarkStart w:id="255" w:name="ref-vandersleen_trends_2017"/>
     <w:p>
       <w:pPr>
         <w:pStyle w:val="Bibliography"/>
@@ -18641,7 +18425,7 @@
       <w:r>
         <w:t xml:space="preserve"> </w:t>
       </w:r>
-      <w:hyperlink r:id="rId258">
+      <w:hyperlink r:id="rId254">
         <w:r>
           <w:rPr>
             <w:rStyle w:val="Hyperlink"/>
@@ -18650,8 +18434,8 @@
         </w:r>
       </w:hyperlink>
     </w:p>
-    <w:bookmarkEnd w:id="259"/>
-    <w:bookmarkStart w:id="261" w:name="ref-vandersleen_no_2015"/>
+    <w:bookmarkEnd w:id="255"/>
+    <w:bookmarkStart w:id="257" w:name="ref-vandersleen_no_2015"/>
     <w:p>
       <w:pPr>
         <w:pStyle w:val="Bibliography"/>
@@ -18700,7 +18484,7 @@
       <w:r>
         <w:t xml:space="preserve"> </w:t>
       </w:r>
-      <w:hyperlink r:id="rId260">
+      <w:hyperlink r:id="rId256">
         <w:r>
           <w:rPr>
             <w:rStyle w:val="Hyperlink"/>
@@ -18709,8 +18493,8 @@
         </w:r>
       </w:hyperlink>
     </w:p>
-    <w:bookmarkEnd w:id="261"/>
-    <w:bookmarkStart w:id="263" w:name="ref-vlam_temperature_2014"/>
+    <w:bookmarkEnd w:id="257"/>
+    <w:bookmarkStart w:id="259" w:name="ref-vlam_temperature_2014"/>
     <w:p>
       <w:pPr>
         <w:pStyle w:val="Bibliography"/>
@@ -18759,7 +18543,7 @@
       <w:r>
         <w:t xml:space="preserve"> </w:t>
       </w:r>
-      <w:hyperlink r:id="rId262">
+      <w:hyperlink r:id="rId258">
         <w:r>
           <w:rPr>
             <w:rStyle w:val="Hyperlink"/>
@@ -18768,8 +18552,8 @@
         </w:r>
       </w:hyperlink>
     </w:p>
-    <w:bookmarkEnd w:id="263"/>
-    <w:bookmarkStart w:id="265" w:name="ref-voelker_historical_2006"/>
+    <w:bookmarkEnd w:id="259"/>
+    <w:bookmarkStart w:id="261" w:name="ref-voelker_historical_2006"/>
     <w:p>
       <w:pPr>
         <w:pStyle w:val="Bibliography"/>
@@ -18851,7 +18635,7 @@
       <w:r>
         <w:t xml:space="preserve"> </w:t>
       </w:r>
-      <w:hyperlink r:id="rId264">
+      <w:hyperlink r:id="rId260">
         <w:r>
           <w:rPr>
             <w:rStyle w:val="Hyperlink"/>
@@ -18860,8 +18644,8 @@
         </w:r>
       </w:hyperlink>
     </w:p>
-    <w:bookmarkEnd w:id="265"/>
-    <w:bookmarkStart w:id="267" w:name="ref-vrska_european_2009"/>
+    <w:bookmarkEnd w:id="261"/>
+    <w:bookmarkStart w:id="263" w:name="ref-vrska_european_2009"/>
     <w:p>
       <w:pPr>
         <w:pStyle w:val="Bibliography"/>
@@ -18949,7 +18733,7 @@
       <w:r>
         <w:t xml:space="preserve"> </w:t>
       </w:r>
-      <w:hyperlink r:id="rId266">
+      <w:hyperlink r:id="rId262">
         <w:r>
           <w:rPr>
             <w:rStyle w:val="Hyperlink"/>
@@ -18958,8 +18742,8 @@
         </w:r>
       </w:hyperlink>
     </w:p>
-    <w:bookmarkEnd w:id="267"/>
-    <w:bookmarkStart w:id="269" w:name="ref-walker_integrating_2020"/>
+    <w:bookmarkEnd w:id="263"/>
+    <w:bookmarkStart w:id="265" w:name="ref-walker_integrating_2020"/>
     <w:p>
       <w:pPr>
         <w:pStyle w:val="Bibliography"/>
@@ -19005,7 +18789,7 @@
       <w:r>
         <w:t xml:space="preserve"> </w:t>
       </w:r>
-      <w:hyperlink r:id="rId268">
+      <w:hyperlink r:id="rId264">
         <w:r>
           <w:rPr>
             <w:rStyle w:val="Hyperlink"/>
@@ -19014,8 +18798,8 @@
         </w:r>
       </w:hyperlink>
     </w:p>
-    <w:bookmarkEnd w:id="269"/>
-    <w:bookmarkStart w:id="271" w:name="ref-williams_temperature_2013"/>
+    <w:bookmarkEnd w:id="265"/>
+    <w:bookmarkStart w:id="267" w:name="ref-williams_temperature_2013"/>
     <w:p>
       <w:pPr>
         <w:pStyle w:val="Bibliography"/>
@@ -19052,7 +18836,7 @@
       <w:r>
         <w:t xml:space="preserve"> </w:t>
       </w:r>
-      <w:hyperlink r:id="rId270">
+      <w:hyperlink r:id="rId266">
         <w:r>
           <w:rPr>
             <w:rStyle w:val="Hyperlink"/>
@@ -19061,8 +18845,8 @@
         </w:r>
       </w:hyperlink>
     </w:p>
-    <w:bookmarkEnd w:id="271"/>
-    <w:bookmarkStart w:id="273" w:name="ref-wilmking_global_2020"/>
+    <w:bookmarkEnd w:id="267"/>
+    <w:bookmarkStart w:id="269" w:name="ref-wilmking_global_2020"/>
     <w:p>
       <w:pPr>
         <w:pStyle w:val="Bibliography"/>
@@ -19099,7 +18883,7 @@
       <w:r>
         <w:t xml:space="preserve"> </w:t>
       </w:r>
-      <w:hyperlink r:id="rId272">
+      <w:hyperlink r:id="rId268">
         <w:r>
           <w:rPr>
             <w:rStyle w:val="Hyperlink"/>
@@ -19108,8 +18892,8 @@
         </w:r>
       </w:hyperlink>
     </w:p>
-    <w:bookmarkEnd w:id="273"/>
-    <w:bookmarkStart w:id="275" w:name="ref-wood_fast_2011"/>
+    <w:bookmarkEnd w:id="269"/>
+    <w:bookmarkStart w:id="271" w:name="ref-wood_fast_2011"/>
     <w:p>
       <w:pPr>
         <w:pStyle w:val="Bibliography"/>
@@ -19167,7 +18951,7 @@
       <w:r>
         <w:t xml:space="preserve"> </w:t>
       </w:r>
-      <w:hyperlink r:id="rId274">
+      <w:hyperlink r:id="rId270">
         <w:r>
           <w:rPr>
             <w:rStyle w:val="Hyperlink"/>
@@ -19176,8 +18960,8 @@
         </w:r>
       </w:hyperlink>
     </w:p>
-    <w:bookmarkEnd w:id="275"/>
-    <w:bookmarkStart w:id="277" w:name="ref-woodhouse_artificial_1999"/>
+    <w:bookmarkEnd w:id="271"/>
+    <w:bookmarkStart w:id="273" w:name="ref-woodhouse_artificial_1999"/>
     <w:p>
       <w:pPr>
         <w:pStyle w:val="Bibliography"/>
@@ -19228,7 +19012,7 @@
       <w:r>
         <w:t xml:space="preserve"> </w:t>
       </w:r>
-      <w:hyperlink r:id="rId276">
+      <w:hyperlink r:id="rId272">
         <w:r>
           <w:rPr>
             <w:rStyle w:val="Hyperlink"/>
@@ -19237,8 +19021,8 @@
         </w:r>
       </w:hyperlink>
     </w:p>
-    <w:bookmarkEnd w:id="277"/>
-    <w:bookmarkStart w:id="279" w:name="ref-zang_dendroclimatic_2013"/>
+    <w:bookmarkEnd w:id="273"/>
+    <w:bookmarkStart w:id="275" w:name="ref-zang_dendroclimatic_2013"/>
     <w:p>
       <w:pPr>
         <w:pStyle w:val="Bibliography"/>
@@ -19296,7 +19080,7 @@
       <w:r>
         <w:t xml:space="preserve"> </w:t>
       </w:r>
-      <w:hyperlink r:id="rId278">
+      <w:hyperlink r:id="rId274">
         <w:r>
           <w:rPr>
             <w:rStyle w:val="Hyperlink"/>
@@ -19305,8 +19089,8 @@
         </w:r>
       </w:hyperlink>
     </w:p>
-    <w:bookmarkEnd w:id="279"/>
-    <w:bookmarkStart w:id="281" w:name="ref-zuidema_tropical_2013"/>
+    <w:bookmarkEnd w:id="275"/>
+    <w:bookmarkStart w:id="277" w:name="ref-zuidema_tropical_2013"/>
     <w:p>
       <w:pPr>
         <w:pStyle w:val="Bibliography"/>
@@ -19343,7 +19127,7 @@
       <w:r>
         <w:t xml:space="preserve"> </w:t>
       </w:r>
-      <w:hyperlink r:id="rId280">
+      <w:hyperlink r:id="rId276">
         <w:r>
           <w:rPr>
             <w:rStyle w:val="Hyperlink"/>
@@ -19352,8 +19136,8 @@
         </w:r>
       </w:hyperlink>
     </w:p>
-    <w:bookmarkEnd w:id="281"/>
-    <w:bookmarkStart w:id="283" w:name="ref-zuidema_recent_2020"/>
+    <w:bookmarkEnd w:id="277"/>
+    <w:bookmarkStart w:id="279" w:name="ref-zuidema_recent_2020"/>
     <w:p>
       <w:pPr>
         <w:pStyle w:val="Bibliography"/>
@@ -19411,7 +19195,7 @@
       <w:r>
         <w:t xml:space="preserve"> </w:t>
       </w:r>
-      <w:hyperlink r:id="rId282">
+      <w:hyperlink r:id="rId278">
         <w:r>
           <w:rPr>
             <w:rStyle w:val="Hyperlink"/>
@@ -19420,9 +19204,9 @@
         </w:r>
       </w:hyperlink>
     </w:p>
-    <w:bookmarkEnd w:id="283"/>
-    <w:bookmarkEnd w:id="284"/>
-    <w:bookmarkEnd w:id="285"/>
+    <w:bookmarkEnd w:id="279"/>
+    <w:bookmarkEnd w:id="280"/>
+    <w:bookmarkEnd w:id="281"/>
     <w:sectPr>
       <w:footerReference w:type="even" r:id="rId10"/>
       <w:footerReference w:type="default" r:id="rId9"/>

</xml_diff>

<commit_message>
revamp results and discussion
#119
(changes are mostly pretty minor, paralleling reframing of intro)
</commit_message>
<xml_diff>
--- a/doc/manuscript/ForestGEO_treerings.docx
+++ b/doc/manuscript/ForestGEO_treerings.docx
@@ -1298,7 +1298,7 @@
         <w:t xml:space="preserve"> </w:t>
       </w:r>
       <w:r>
-        <w:t xml:space="preserve">Tree ring records commonly show a pattern in which radial stem growth increments (ring width, RW) are initially large and decline with DBH</w:t>
+        <w:t xml:space="preserve">Dendrochronological records from trees that established in high-light environments commonly show a pattern in which radial stem growth increments (ring width, RW) are initially large and decline with DBH</w:t>
       </w:r>
       <w:r>
         <w:t xml:space="preserve"> </w:t>
@@ -2662,7 +2662,7 @@
                 <w:szCs w:val="18"/>
                 <w:color w:val="000000"/>
               </w:rPr>
-              <w:t xml:space="preserve">...but increases with DBH for shade-tolerant species.</w:t>
+              <w:t xml:space="preserve">...but initially increases with DBH for shade-tolerant species.</w:t>
             </w:r>
           </w:p>
         </w:tc>
@@ -8934,7 +8934,7 @@
         <w:t xml:space="preserve"> </w:t>
       </w:r>
       <w:r>
-        <w:t xml:space="preserve">For eight of 20 site-variable group (i.e., water and temperature) combinations, both both the most influential climate variable and seasonal window were identical across growth metrics (e.g., Fig. S19).</w:t>
+        <w:t xml:space="preserve">For eight of 20 site-variable group (i.e., water and temperature) combinations, both the most influential climate variable and seasonal window were identical across growth metrics (e.g., Fig. S19).</w:t>
       </w:r>
       <w:r>
         <w:t xml:space="preserve"> </w:t>
@@ -9059,7 +9059,10 @@
         <w:t xml:space="preserve"> </w:t>
       </w:r>
       <w:r>
-        <w:t xml:space="preserve">The most influential seasonal windows most commonly coincided at least partially with months of active growth in the current year (Fig. 3; Table S1): year-round in the tropics (BCNM and HKK) or late spring/ summer outside of the tropics (n= 5 of 8).</w:t>
+        <w:t xml:space="preserve">The most influential seasonal windows were most commonly long ($</w:t>
+      </w:r>
+      <w:r>
+        <w:t xml:space="preserve">$3 months at 7 of the 9 sites with significant main effects) and coincided at least partially with months of active growth in the current year (Fig. 3; Table S1): year-round in the tropics (BCNM and HKK) or late spring/ summer outside of the tropics (n= 5 of 7 sites with significant main effects).</w:t>
       </w:r>
       <w:r>
         <w:t xml:space="preserve"> </w:t>
@@ -9197,7 +9200,10 @@
         <w:t xml:space="preserve"> </w:t>
       </w:r>
       <w:r>
-        <w:t xml:space="preserve">The most influential seasonal windows for temperature tended to be shorter than those of precipitation (Table 1).</w:t>
+        <w:t xml:space="preserve">The most influential seasonal windows for temperature tended to be shorter than those of precipitation ($</w:t>
+      </w:r>
+      <w:r>
+        <w:t xml:space="preserve">$3 months at 9 of 10 sites).</w:t>
       </w:r>
       <w:r>
         <w:t xml:space="preserve"> </w:t>
@@ -9347,13 +9353,13 @@
         <w:pStyle w:val="BodyText"/>
       </w:pPr>
       <w:r>
-        <w:t xml:space="preserve">Responses to precipitation amount (PPT) and frequency (PDF) were included in the best model for all but two species, and were predominantly positive (Fig. 3).</w:t>
-      </w:r>
-      <w:r>
-        <w:t xml:space="preserve"> </w:t>
-      </w:r>
-      <w:r>
-        <w:t xml:space="preserve">Specifically, there were positive first-order linear terms for precipitation all but one species (</w:t>
+        <w:t xml:space="preserve">Responses to precipitation amount (PPT) and frequency (PDF) were included in the best model for all but two species-site combinations, and were predominantly positive (Table 1, Fig. 3).</w:t>
+      </w:r>
+      <w:r>
+        <w:t xml:space="preserve"> </w:t>
+      </w:r>
+      <w:r>
+        <w:t xml:space="preserve">Specifically, there were positive first-order linear terms for precipitation all but one species-site combination (</w:t>
       </w:r>
       <w:r>
         <w:rPr>
@@ -9734,13 +9740,7 @@
         </m:r>
       </m:oMath>
       <w:r>
-        <w:t xml:space="preserve">AGB (e.g., at SCBI; Fig. S39).</w:t>
-      </w:r>
-      <w:r>
-        <w:t xml:space="preserve"> </w:t>
-      </w:r>
-      <w:r>
-        <w:t xml:space="preserve">However, there were exceptions, particularly when RW decreased steeply with DBH (e.g., LT; Fig. S49).</w:t>
+        <w:t xml:space="preserve">AGB (e.g., at SCBI; Fig. S39), but exceptions occurred when RW decreased steeply with DBH (e.g., at LT, Fig. S49).</w:t>
       </w:r>
     </w:p>
     <w:p>
@@ -9748,7 +9748,7 @@
         <w:pStyle w:val="BodyText"/>
       </w:pPr>
       <w:r>
-        <w:t xml:space="preserve">All three growth metrics, RW, BAI, and</w:t>
+        <w:t xml:space="preserve">Growth rate – whether measured as RW, BAI, or</w:t>
       </w:r>
       <w:r>
         <w:t xml:space="preserve"> </w:t>
@@ -9759,11 +9759,19 @@
         </m:r>
       </m:oMath>
       <w:r>
-        <w:t xml:space="preserve">AGB, varied with DBH for most species at all sites (Fig. 5).</w:t>
-      </w:r>
-      <w:r>
-        <w:t xml:space="preserve"> </w:t>
-      </w:r>
+        <w:t xml:space="preserve">AGB – varied with DBH for most species at all sites (Fig. 5).</w:t>
+      </w:r>
+      <w:r>
+        <w:t xml:space="preserve"> </w:t>
+      </w:r>
+      <w:r>
+        <w:t xml:space="preserve">These relationships were nonlinear for the majority of site-species combinations (81 - 98% depending on growth metric; Fig. 5).</w:t>
+      </w:r>
+    </w:p>
+    <w:p>
+      <w:pPr>
+        <w:pStyle w:val="BodyText"/>
+      </w:pPr>
       <w:r>
         <w:t xml:space="preserve">For RW, DBH was included in the best model for 81% of species-site combinations (n= 35 of 43), and the majority of best models also included a significant second-order linear DBH term (n= 26, 21 of which were negative).</w:t>
       </w:r>
@@ -9783,7 +9791,7 @@
         <w:t xml:space="preserve"> </w:t>
       </w:r>
       <w:r>
-        <w:t xml:space="preserve">Species following this pattern either had low to at most intermediate shade tolerance (e.g.,</w:t>
+        <w:t xml:space="preserve">This pattern was common among light-demanding species (6 of 13 site-species combinations; Tables 1, S2; e.g.,</w:t>
       </w:r>
       <w:r>
         <w:t xml:space="preserve"> </w:t>
@@ -9809,61 +9817,13 @@
           <w:iCs/>
           <w:i/>
         </w:rPr>
-        <w:t xml:space="preserve">Juglans nigra</w:t>
-      </w:r>
-      <w:r>
-        <w:t xml:space="preserve"> </w:t>
-      </w:r>
-      <w:r>
-        <w:t xml:space="preserve">at SCBI,</w:t>
-      </w:r>
-      <w:r>
-        <w:t xml:space="preserve"> </w:t>
-      </w:r>
-      <w:r>
-        <w:rPr>
-          <w:iCs/>
-          <w:i/>
-        </w:rPr>
-        <w:t xml:space="preserve">Acer rubrum</w:t>
-      </w:r>
-      <w:r>
-        <w:t xml:space="preserve"> </w:t>
-      </w:r>
-      <w:r>
-        <w:t xml:space="preserve">at HF,</w:t>
-      </w:r>
-      <w:r>
-        <w:t xml:space="preserve"> </w:t>
-      </w:r>
-      <w:r>
-        <w:rPr>
-          <w:iCs/>
-          <w:i/>
-        </w:rPr>
-        <w:t xml:space="preserve">Betula papyrifera</w:t>
-      </w:r>
-      <w:r>
-        <w:t xml:space="preserve"> </w:t>
-      </w:r>
-      <w:r>
-        <w:t xml:space="preserve">at NIO;</w:t>
-      </w:r>
-      <w:r>
-        <w:t xml:space="preserve"> </w:t>
-      </w:r>
-      <w:r>
-        <w:rPr>
-          <w:iCs/>
-          <w:i/>
-        </w:rPr>
         <w:t xml:space="preserve">Populous tremuloides</w:t>
       </w:r>
       <w:r>
         <w:t xml:space="preserve"> </w:t>
       </w:r>
       <w:r>
-        <w:t xml:space="preserve">at CB; Table S2) or grew in relatively open stands (e.g., both species at LT,</w:t>
+        <w:t xml:space="preserve">at CB) and in relatively open stands (e.g., both species at LT,</w:t>
       </w:r>
       <w:r>
         <w:t xml:space="preserve"> </w:t>
@@ -9891,7 +9851,7 @@
         <w:t xml:space="preserve"> </w:t>
       </w:r>
       <w:r>
-        <w:t xml:space="preserve">These included, but were not limited to, shade-tolerant species at sites where they presumably established under closed-canopy conditions (e.g.,</w:t>
+        <w:t xml:space="preserve">This pattern was common among shade-tolerant species (8 of 11 site-species combinations; Table 1; e.g.,</w:t>
       </w:r>
       <w:r>
         <w:t xml:space="preserve"> </w:t>
@@ -9940,22 +9900,6 @@
       </w:r>
       <w:r>
         <w:t xml:space="preserve">spp. at SCBI and ZOF,</w:t>
-      </w:r>
-      <w:r>
-        <w:t xml:space="preserve"> </w:t>
-      </w:r>
-      <w:r>
-        <w:rPr>
-          <w:iCs/>
-          <w:i/>
-        </w:rPr>
-        <w:t xml:space="preserve">Acer saccharum</w:t>
-      </w:r>
-      <w:r>
-        <w:t xml:space="preserve"> </w:t>
-      </w:r>
-      <w:r>
-        <w:t xml:space="preserve">at LDW,</w:t>
       </w:r>
       <w:r>
         <w:t xml:space="preserve"> </w:t>
@@ -9990,7 +9934,7 @@
         </m:r>
       </m:oMath>
       <w:r>
-        <w:t xml:space="preserve">AGB were far more consistent across sites and species, most commonly increasing to a peak at intermediate DBH and then declining (Fig. 5).</w:t>
+        <w:t xml:space="preserve">AGB were far more consistent across sites and species, typically increasing to a peak at intermediate DBH and then declining (Table 1, `Fig. 5).</w:t>
       </w:r>
       <w:r>
         <w:t xml:space="preserve"> </w:t>
@@ -10309,60 +10253,13 @@
         <w:t xml:space="preserve"> </w:t>
       </w:r>
       <w:r>
-        <w:t xml:space="preserve">Declines were particularly dramatic for</w:t>
-      </w:r>
-      <w:r>
-        <w:t xml:space="preserve"> </w:t>
-      </w:r>
-      <w:r>
-        <w:rPr>
-          <w:iCs/>
-          <w:i/>
-        </w:rPr>
-        <w:t xml:space="preserve">Picea mariana</w:t>
-      </w:r>
-      <w:r>
-        <w:t xml:space="preserve"> </w:t>
-      </w:r>
-      <w:r>
-        <w:t xml:space="preserve">at SC,</w:t>
-      </w:r>
-      <w:r>
-        <w:t xml:space="preserve"> </w:t>
-      </w:r>
-      <w:r>
-        <w:rPr>
-          <w:iCs/>
-          <w:i/>
-        </w:rPr>
-        <w:t xml:space="preserve">Pinus ponderosa</w:t>
-      </w:r>
-      <w:r>
-        <w:t xml:space="preserve"> </w:t>
-      </w:r>
-      <w:r>
-        <w:t xml:space="preserve">at LT, all four species at HF, and several species at SCBI (Fig. 6).</w:t>
-      </w:r>
-      <w:r>
-        <w:t xml:space="preserve"> </w:t>
-      </w:r>
-      <w:r>
-        <w:t xml:space="preserve">In such cases, models without</w:t>
-      </w:r>
-      <w:r>
-        <w:t xml:space="preserve"> </w:t>
-      </w:r>
-      <w:r>
-        <w:rPr>
-          <w:rStyle w:val="VerbatimChar"/>
-        </w:rPr>
-        <w:t xml:space="preserve">year</w:t>
-      </w:r>
-      <w:r>
-        <w:t xml:space="preserve"> </w:t>
-      </w:r>
-      <w:r>
-        <w:t xml:space="preserve">predicted declines in growth at large DBH that should more properly be attributed to the effect of year (Figs. S35-S54).</w:t>
+        <w:t xml:space="preserve">Declines were particularly prevalent in secondary or disturbed forests, occurring in 92% of species-site combinations (100% of all species with significant year effects) at the seven disturbed sites (Table 1, Fig. 6).</w:t>
+      </w:r>
+      <w:r>
+        <w:t xml:space="preserve"> </w:t>
+      </w:r>
+      <w:r>
+        <w:t xml:space="preserve">In older forests (ZOF, LT, CB), growth trends were mixed (Table 1, Fig. 6).</w:t>
       </w:r>
       <w:r>
         <w:t xml:space="preserve"> </w:t>
@@ -10634,7 +10531,7 @@
         <w:pStyle w:val="FirstParagraph"/>
       </w:pPr>
       <w:r>
-        <w:t xml:space="preserve">Across diverse climates and forest types (Tables 2, S2), growth rates of 40 tree species generally responded positively to water availability (PPT or PDF) – at least up until the long-term mean –</w:t>
+        <w:t xml:space="preserve">Across diverse climates and forest types (Tables 2, S2), growth rates of 40 tree species usually responded positively to water availability (PPT or PDF) – at least up until the long-term mean –</w:t>
       </w:r>
       <w:r>
         <w:t xml:space="preserve"> </w:t>
@@ -10669,7 +10566,7 @@
         <w:t xml:space="preserve"> </w:t>
       </w:r>
       <w:r>
-        <w:t xml:space="preserve">or PET), with the exception of several positive responses at times and in places where temperature was limiting (Fig. 3).</w:t>
+        <w:t xml:space="preserve">or PET), with the exception of several positive responses at times and in places where temperature was limiting (Table 1, Fig. 3).</w:t>
       </w:r>
       <w:r>
         <w:t xml:space="preserve"> </w:t>
@@ -10684,7 +10581,7 @@
         <w:t xml:space="preserve">(Babst et al., 2019; Rozendaal &amp; Zuidema, 2011)</w:t>
       </w:r>
       <w:r>
-        <w:t xml:space="preserve">: the majority of forests globally are moisture limited and respond negatively to temperature, with a shrinking area of temperature-limited forests in cold, humid regions (with SC falling near the transition zone).</w:t>
+        <w:t xml:space="preserve">: outside of the wet tropics (where there are few tree-ring records), the majority of forests are moisture limited and respond negatively to temperature, with a shrinking area of temperature-limited forests in cold, humid regions (with SC falling near the transition zone).</w:t>
       </w:r>
       <w:r>
         <w:t xml:space="preserve"> </w:t>
@@ -10711,7 +10608,7 @@
         <w:t xml:space="preserve"> </w:t>
       </w:r>
       <w:r>
-        <w:t xml:space="preserve">This growth decrease at high temperatures is probably driven primarily by increased atmospheric dryness (PET or VPD) and ensuant exacerbation of observed water limitations</w:t>
+        <w:t xml:space="preserve">The primary mechanism underlying growth decreases at high temperatures is presumably increased atmospheric dryness (PET or VPD) and ensuant exacerbation of observed water limitations</w:t>
       </w:r>
       <w:r>
         <w:t xml:space="preserve"> </w:t>
@@ -10804,17 +10701,7 @@
         <w:t xml:space="preserve"> </w:t>
       </w:r>
       <w:r>
-        <w:t xml:space="preserve">(</w:t>
-      </w:r>
-      <w:r>
-        <w:rPr>
-          <w:bCs/>
-          <w:b/>
-        </w:rPr>
-        <w:t xml:space="preserve">REFS</w:t>
-      </w:r>
-      <w:r>
-        <w:t xml:space="preserve">, Wilmking et al., 2020)</w:t>
+        <w:t xml:space="preserve">Wilmking et al. (2020)</w:t>
       </w:r>
       <w:r>
         <w:t xml:space="preserve">, indicates that the majority of tree-ring records examined here cover climate variation beyond the range over which the response is linear.</w:t>
@@ -10858,7 +10745,7 @@
         <w:pStyle w:val="BodyText"/>
       </w:pPr>
       <w:r>
-        <w:t xml:space="preserve">We found that interactions between climate variables and DBH were common (44% of cases analyzed; Figs. 4, S56, S57).</w:t>
+        <w:t xml:space="preserve">We found that interactions between climate variables and DBH were common (44% of total cases analyzed; Table 1, Figs. 4, S56, S57).</w:t>
       </w:r>
       <w:r>
         <w:t xml:space="preserve"> </w:t>
@@ -10909,7 +10796,162 @@
         <w:pStyle w:val="FirstParagraph"/>
       </w:pPr>
       <w:r>
-        <w:t xml:space="preserve">Growth rate – whether measured as RW, BAI, or</w:t>
+        <w:t xml:space="preserve">There was substantial variation across species-site combinations in the relationship between DBH and growth rate. (Fig. 5).</w:t>
+      </w:r>
+      <w:r>
+        <w:t xml:space="preserve"> </w:t>
+      </w:r>
+      <w:r>
+        <w:t xml:space="preserve">Variation was most pronounced when RW was considered as the growth metric, as would be expected based on basic geometric principles given that RW patterns are most variable at small DBH.</w:t>
+      </w:r>
+      <w:r>
+        <w:t xml:space="preserve"> </w:t>
+      </w:r>
+      <w:r>
+        <w:t xml:space="preserve">This variation was driven by two primary, interrelated factors: species ecology and stand history.</w:t>
+      </w:r>
+      <w:r>
+        <w:t xml:space="preserve"> </w:t>
+      </w:r>
+      <w:r>
+        <w:t xml:space="preserve">As hypothesized, RW declined with DBH for a substantive portion of light-demanding species, but most commonly initially increased across the lower end of the DBH range for shade-tolerant species (Table 1).</w:t>
+      </w:r>
+      <w:r>
+        <w:t xml:space="preserve"> </w:t>
+      </w:r>
+      <w:r>
+        <w:t xml:space="preserve">However, species shade tolerance alone did not explain variation in RW-DBH relationships; rather, we observed instances where RW declined with DBH for a shade-tolerant growing in a relatively open stand (</w:t>
+      </w:r>
+      <w:r>
+        <w:rPr>
+          <w:iCs/>
+          <w:i/>
+        </w:rPr>
+        <w:t xml:space="preserve">Picea mariana</w:t>
+      </w:r>
+      <w:r>
+        <w:t xml:space="preserve"> </w:t>
+      </w:r>
+      <w:r>
+        <w:t xml:space="preserve">at SC) or initially increased with DBH for shade-intolerant species growing at sites where competition for light was likely more intense (e.g.,</w:t>
+      </w:r>
+      <w:r>
+        <w:t xml:space="preserve"> </w:t>
+      </w:r>
+      <w:r>
+        <w:rPr>
+          <w:iCs/>
+          <w:i/>
+        </w:rPr>
+        <w:t xml:space="preserve">Afzelia xylocarpa</w:t>
+      </w:r>
+      <w:r>
+        <w:t xml:space="preserve"> </w:t>
+      </w:r>
+      <w:r>
+        <w:t xml:space="preserve">at HKK,</w:t>
+      </w:r>
+      <w:r>
+        <w:t xml:space="preserve"> </w:t>
+      </w:r>
+      <w:r>
+        <w:rPr>
+          <w:iCs/>
+          <w:i/>
+        </w:rPr>
+        <w:t xml:space="preserve">Liriodendron tulipifera</w:t>
+      </w:r>
+      <w:r>
+        <w:t xml:space="preserve"> </w:t>
+      </w:r>
+      <w:r>
+        <w:t xml:space="preserve">at LDW).</w:t>
+      </w:r>
+      <w:r>
+        <w:t xml:space="preserve"> </w:t>
+      </w:r>
+      <w:r>
+        <w:t xml:space="preserve">These results imply that while trees growing in high-light conditions typically display dendrochronology’s</w:t>
+      </w:r>
+      <w:r>
+        <w:t xml:space="preserve"> </w:t>
+      </w:r>
+      <w:r>
+        <w:t xml:space="preserve">“</w:t>
+      </w:r>
+      <w:r>
+        <w:t xml:space="preserve">textbook</w:t>
+      </w:r>
+      <w:r>
+        <w:t xml:space="preserve">”</w:t>
+      </w:r>
+      <w:r>
+        <w:t xml:space="preserve"> </w:t>
+      </w:r>
+      <w:r>
+        <w:t xml:space="preserve">pattern of declining RW with DBH – in part attributable to the geometric constraint that new growth is spread around an ever-growing circumference</w:t>
+      </w:r>
+      <w:r>
+        <w:t xml:space="preserve"> </w:t>
+      </w:r>
+      <w:r>
+        <w:t xml:space="preserve">(Biondi &amp; Qeadan, 2008; Fritts, 1976)</w:t>
+      </w:r>
+      <w:r>
+        <w:t xml:space="preserve"> </w:t>
+      </w:r>
+      <w:r>
+        <w:t xml:space="preserve">– the majority of trees within forest settings exhibit hump-shaped patterns of RW in relationn to DBH.</w:t>
+      </w:r>
+      <w:r>
+        <w:t xml:space="preserve"> </w:t>
+      </w:r>
+      <w:r>
+        <w:t xml:space="preserve">This latter pattern is consistent with the observation that when contemporary growth rates are compared across individuals within a closed-canopy stand (i.e., a</w:t>
+      </w:r>
+      <w:r>
+        <w:t xml:space="preserve"> </w:t>
+      </w:r>
+      <w:r>
+        <w:t xml:space="preserve">“</w:t>
+      </w:r>
+      <w:r>
+        <w:t xml:space="preserve">cross-sectional</w:t>
+      </w:r>
+      <w:r>
+        <w:t xml:space="preserve">”</w:t>
+      </w:r>
+      <w:r>
+        <w:t xml:space="preserve"> </w:t>
+      </w:r>
+      <w:r>
+        <w:t xml:space="preserve">analysis), RW increases continuously across most of the DBH range</w:t>
+      </w:r>
+      <w:r>
+        <w:t xml:space="preserve"> </w:t>
+      </w:r>
+      <w:r>
+        <w:t xml:space="preserve">(e.g., K. J. Anderson-Teixeira, McGarvey, et al., 2015; Muller-Landau et al., 2006)</w:t>
+      </w:r>
+      <w:r>
+        <w:t xml:space="preserve">, or increases and subsequently decreases</w:t>
+      </w:r>
+      <w:r>
+        <w:t xml:space="preserve"> </w:t>
+      </w:r>
+      <w:r>
+        <w:t xml:space="preserve">(Schelhaas et al., 2018)</w:t>
+      </w:r>
+      <w:r>
+        <w:t xml:space="preserve">.</w:t>
+      </w:r>
+    </w:p>
+    <w:p>
+      <w:pPr>
+        <w:pStyle w:val="BodyText"/>
+      </w:pPr>
+      <w:r>
+        <w:t xml:space="preserve">Our finding that BAI and</w:t>
       </w:r>
       <w:r>
         <w:t xml:space="preserve"> </w:t>
@@ -10920,108 +10962,7 @@
         </m:r>
       </m:oMath>
       <w:r>
-        <w:t xml:space="preserve">AGB – varied nonlinearly with DBH for the majority of site-species combinations (81 - 98% depending on growth metric; Fig. 5).</w:t>
-      </w:r>
-      <w:r>
-        <w:t xml:space="preserve"> </w:t>
-      </w:r>
-      <w:r>
-        <w:t xml:space="preserve">Variation in these patterns – particularly for RW, for which variation was most pronounced – was driven by two primary, interrelated factors: species ecology and stand history.</w:t>
-      </w:r>
-      <w:r>
-        <w:t xml:space="preserve"> </w:t>
-      </w:r>
-      <w:r>
-        <w:t xml:space="preserve">Species that would have established in fairly open conditions – i.e., shade-intolerant species (Table S2) and those at sites with more open canopies (e.g., LT, SC) – exhibited rapid initial growth, measured as RW, followed by a roughly exponential decline.</w:t>
-      </w:r>
-      <w:r>
-        <w:t xml:space="preserve"> </w:t>
-      </w:r>
-      <w:r>
-        <w:t xml:space="preserve">Such patterns are consistent with dendrochronology’s</w:t>
-      </w:r>
-      <w:r>
-        <w:t xml:space="preserve"> </w:t>
-      </w:r>
-      <w:r>
-        <w:t xml:space="preserve">“</w:t>
-      </w:r>
-      <w:r>
-        <w:t xml:space="preserve">textbook</w:t>
-      </w:r>
-      <w:r>
-        <w:t xml:space="preserve">”</w:t>
-      </w:r>
-      <w:r>
-        <w:t xml:space="preserve"> </w:t>
-      </w:r>
-      <w:r>
-        <w:t xml:space="preserve">patterns of studies primarily based on trees that established in high-light environments, where declining RW is in part attributable to the geometric constraint that new growth is spread around an ever-growing circumference</w:t>
-      </w:r>
-      <w:r>
-        <w:t xml:space="preserve"> </w:t>
-      </w:r>
-      <w:r>
-        <w:t xml:space="preserve">(Biondi &amp; Qeadan, 2008; Fritts, 1976)</w:t>
-      </w:r>
-      <w:r>
-        <w:t xml:space="preserve">.</w:t>
-      </w:r>
-      <w:r>
-        <w:t xml:space="preserve"> </w:t>
-      </w:r>
-      <w:r>
-        <w:t xml:space="preserve">However, within the forest settings studied here, the majority of species exhibited initially low, but increasing, RW.</w:t>
-      </w:r>
-      <w:r>
-        <w:t xml:space="preserve"> </w:t>
-      </w:r>
-      <w:r>
-        <w:t xml:space="preserve">This latter pattern is consistent with the observation that when contemporary growth rates are compared across individuals within a closed-canopy stand (i.e., a</w:t>
-      </w:r>
-      <w:r>
-        <w:t xml:space="preserve"> </w:t>
-      </w:r>
-      <w:r>
-        <w:t xml:space="preserve">“</w:t>
-      </w:r>
-      <w:r>
-        <w:t xml:space="preserve">cross-sectional</w:t>
-      </w:r>
-      <w:r>
-        <w:t xml:space="preserve">”</w:t>
-      </w:r>
-      <w:r>
-        <w:t xml:space="preserve"> </w:t>
-      </w:r>
-      <w:r>
-        <w:t xml:space="preserve">analysis), RW increases continuously with DBH</w:t>
-      </w:r>
-      <w:r>
-        <w:t xml:space="preserve"> </w:t>
-      </w:r>
-      <w:r>
-        <w:t xml:space="preserve">(e.g., K. J. Anderson-Teixeira, McGarvey, et al., 2015; Helcoski et al., 2019; Muller-Landau et al., 2006)</w:t>
-      </w:r>
-      <w:r>
-        <w:t xml:space="preserve">, or increases and subsequently decreases</w:t>
-      </w:r>
-      <w:r>
-        <w:t xml:space="preserve"> </w:t>
-      </w:r>
-      <w:r>
-        <w:t xml:space="preserve">(Schelhaas et al., 2018)</w:t>
-      </w:r>
-      <w:r>
-        <w:t xml:space="preserve">.</w:t>
-      </w:r>
-    </w:p>
-    <w:p>
-      <w:pPr>
-        <w:pStyle w:val="BodyText"/>
-      </w:pPr>
-      <w:r>
-        <w:t xml:space="preserve">We found evidence of saturation or decline in BAI and</w:t>
+        <w:t xml:space="preserve">AGB generally saturate or decline with increasing DBH (Table 1, Fig. 5), contrasts with findings of cross-sectional analyses of forest census data showing that</w:t>
       </w:r>
       <w:r>
         <w:t xml:space="preserve"> </w:t>
@@ -11032,7 +10973,55 @@
         </m:r>
       </m:oMath>
       <w:r>
-        <w:t xml:space="preserve">AGB for the majority (77%) of species-site combinations analyzed (Fig. 5), contrasting with findings of cross-sectional analyses showing that</w:t>
+        <w:t xml:space="preserve">AGB increases continuously with DBH</w:t>
+      </w:r>
+      <w:r>
+        <w:t xml:space="preserve"> </w:t>
+      </w:r>
+      <w:r>
+        <w:t xml:space="preserve">(Meakem et al., 2018; Stephenson et al., 2014)</w:t>
+      </w:r>
+      <w:r>
+        <w:t xml:space="preserve">.</w:t>
+      </w:r>
+      <w:r>
+        <w:t xml:space="preserve"> </w:t>
+      </w:r>
+      <w:r>
+        <w:t xml:space="preserve">In large part, this discrepancy can be explained by differences between cross-sectional analyses and</w:t>
+      </w:r>
+      <w:r>
+        <w:t xml:space="preserve"> </w:t>
+      </w:r>
+      <w:r>
+        <w:t xml:space="preserve">“</w:t>
+      </w:r>
+      <w:r>
+        <w:t xml:space="preserve">longitudinal</w:t>
+      </w:r>
+      <w:r>
+        <w:t xml:space="preserve">”</w:t>
+      </w:r>
+      <w:r>
+        <w:t xml:space="preserve"> </w:t>
+      </w:r>
+      <w:r>
+        <w:t xml:space="preserve">patterns of individual trees through time</w:t>
+      </w:r>
+      <w:r>
+        <w:t xml:space="preserve"> </w:t>
+      </w:r>
+      <w:r>
+        <w:t xml:space="preserve">(Forrester, 2021; Sheil et al., 2017)</w:t>
+      </w:r>
+      <w:r>
+        <w:t xml:space="preserve">.</w:t>
+      </w:r>
+      <w:r>
+        <w:t xml:space="preserve"> </w:t>
+      </w:r>
+      <w:r>
+        <w:t xml:space="preserve">Declines in BAI and</w:t>
       </w:r>
       <w:r>
         <w:t xml:space="preserve"> </w:t>
@@ -11043,64 +11032,22 @@
         </m:r>
       </m:oMath>
       <w:r>
-        <w:t xml:space="preserve">AGB increases continuously with DBH</w:t>
-      </w:r>
-      <w:r>
-        <w:t xml:space="preserve"> </w:t>
-      </w:r>
-      <w:r>
-        <w:t xml:space="preserve">(Meakem et al., 2018; Stephenson et al., 2014)</w:t>
-      </w:r>
-      <w:r>
-        <w:t xml:space="preserve">, which has also been observed in tree rings</w:t>
-      </w:r>
-      <w:r>
-        <w:t xml:space="preserve"> </w:t>
-      </w:r>
-      <w:r>
-        <w:t xml:space="preserve">(Foster et al., 2016)</w:t>
-      </w:r>
-      <w:r>
-        <w:t xml:space="preserve">.</w:t>
-      </w:r>
-      <w:r>
-        <w:t xml:space="preserve"> </w:t>
-      </w:r>
-      <w:r>
-        <w:t xml:space="preserve">In large part, this discrepancy can be explained by differences between cross-sectional analyses and</w:t>
-      </w:r>
-      <w:r>
-        <w:t xml:space="preserve"> </w:t>
-      </w:r>
-      <w:r>
-        <w:t xml:space="preserve">“</w:t>
-      </w:r>
-      <w:r>
-        <w:t xml:space="preserve">longitudinal</w:t>
-      </w:r>
-      <w:r>
-        <w:t xml:space="preserve">”</w:t>
-      </w:r>
-      <w:r>
-        <w:t xml:space="preserve"> </w:t>
-      </w:r>
-      <w:r>
-        <w:t xml:space="preserve">patterns of individual trees through time</w:t>
-      </w:r>
-      <w:r>
-        <w:t xml:space="preserve"> </w:t>
-      </w:r>
-      <w:r>
-        <w:t xml:space="preserve">(Forrester, 2021; Sheil et al., 2017)</w:t>
-      </w:r>
-      <w:r>
-        <w:t xml:space="preserve">.</w:t>
-      </w:r>
-      <w:r>
-        <w:t xml:space="preserve"> </w:t>
-      </w:r>
-      <w:r>
-        <w:t xml:space="preserve">Declines in BAI and</w:t>
+        <w:t xml:space="preserve">AGB at larger DBH are probably in part attributable to increasing allocation to reproduction</w:t>
+      </w:r>
+      <w:r>
+        <w:t xml:space="preserve"> </w:t>
+      </w:r>
+      <w:r>
+        <w:t xml:space="preserve">(Thomas, 2011)</w:t>
+      </w:r>
+      <w:r>
+        <w:t xml:space="preserve">, and are also linked to slowly changing environmental conditions (e.g., successional changes in stand structure, climate change).</w:t>
+      </w:r>
+      <w:r>
+        <w:t xml:space="preserve"> </w:t>
+      </w:r>
+      <w:r>
+        <w:t xml:space="preserve">Notably, inclusion of year in the GLS models tended to reduce the magnitude of BAI and</w:t>
       </w:r>
       <w:r>
         <w:t xml:space="preserve"> </w:t>
@@ -11111,33 +11058,7 @@
         </m:r>
       </m:oMath>
       <w:r>
-        <w:t xml:space="preserve">AGB at larger DBH are probably in part attributable to increasing allocation to reproduction</w:t>
-      </w:r>
-      <w:r>
-        <w:t xml:space="preserve"> </w:t>
-      </w:r>
-      <w:r>
-        <w:t xml:space="preserve">(Thomas, 2011)</w:t>
-      </w:r>
-      <w:r>
-        <w:t xml:space="preserve">, and are also linked to slowly changing environmental conditions (e.g., successional changes in stand structure, climate change).</w:t>
-      </w:r>
-      <w:r>
-        <w:t xml:space="preserve"> </w:t>
-      </w:r>
-      <w:r>
-        <w:t xml:space="preserve">Notably, inclusion of year in the GLS models tended to reduce the magnitude of BAI and</w:t>
-      </w:r>
-      <w:r>
-        <w:t xml:space="preserve"> </w:t>
-      </w:r>
-      <m:oMath>
-        <m:r>
-          <m:t>Δ</m:t>
-        </m:r>
-      </m:oMath>
-      <w:r>
-        <w:t xml:space="preserve">AGB declines at larger DBH (Figs. S35-S54), suggesting that some of the declines (Fig. 5) are more properly attributed to the effect of year than DBH.</w:t>
+        <w:t xml:space="preserve">AGB declines at larger DBH (Figs. S35-S54), suggesting that some of the declines at large DBH (Fig. 5) are more properly attributed to recent environmental changes than to large DBH.</w:t>
       </w:r>
     </w:p>
     <w:bookmarkEnd w:id="52"/>
@@ -11155,80 +11076,139 @@
         <w:pStyle w:val="FirstParagraph"/>
       </w:pPr>
       <w:r>
-        <w:t xml:space="preserve">Our analytical framework reconstructs growth changes in a sampled tree population over time while accounting for climate, DBH, and persistent growth differences among individuals (Fig. 1), thereby addressing some important challenges to obtaining unbiased estimates of growth trends.</w:t>
-      </w:r>
-      <w:r>
-        <w:t xml:space="preserve"> </w:t>
-      </w:r>
-      <w:r>
-        <w:t xml:space="preserve">First, changes in climate can drive dramatic growth trends (e.g., declines at LT) and therefore must be factored out in order to capture the influence of other environmental drivers.</w:t>
-      </w:r>
-      <w:r>
-        <w:t xml:space="preserve"> </w:t>
-      </w:r>
-      <w:r>
-        <w:t xml:space="preserve">Second, correcting for any relationship between tree growth rate and age or DBH (Fig. 5) is essential for unbiased reconstruction of growth trends, yet the reliability of existing analytical approaches remains mixed [</w:t>
-      </w:r>
-      <w:r>
-        <w:rPr>
-          <w:bCs/>
-          <w:b/>
-        </w:rPr>
-        <w:t xml:space="preserve">REFS</w:t>
-      </w:r>
-      <w:r>
-        <w:t xml:space="preserve">;</w:t>
-      </w:r>
-      <w:r>
-        <w:t xml:space="preserve"> </w:t>
-      </w:r>
-      <w:r>
-        <w:t xml:space="preserve">Peters et al. (2015)</w:t>
-      </w:r>
-      <w:r>
-        <w:t xml:space="preserve">].</w:t>
-      </w:r>
-      <w:r>
-        <w:t xml:space="preserve"> </w:t>
-      </w:r>
-      <w:r>
-        <w:t xml:space="preserve">A comparative analysis of several methods revealed low reliability of two of the most commonly used approaches, conservative detrending and basal area correction</w:t>
-      </w:r>
-      <w:r>
-        <w:t xml:space="preserve"> </w:t>
-      </w:r>
-      <w:r>
-        <w:t xml:space="preserve">(Peters et al., 2015)</w:t>
-      </w:r>
-      <w:r>
-        <w:t xml:space="preserve">, both of which assume a constancy of growth in mature trees that is violated by the DBH growth trends observed here (Fig. 5).</w:t>
-      </w:r>
-      <w:r>
-        <w:t xml:space="preserve"> </w:t>
-      </w:r>
-      <w:r>
-        <w:t xml:space="preserve">Our method is conceptually parallel to regional curve standardization, which performed better at growth trend detection in the analysis of</w:t>
-      </w:r>
-      <w:r>
-        <w:t xml:space="preserve"> </w:t>
-      </w:r>
-      <w:r>
-        <w:t xml:space="preserve">Peters et al. (2015)</w:t>
-      </w:r>
-      <w:r>
-        <w:t xml:space="preserve">, but differs in that we standardize relative to DBH rather than age, correct for any trends in the most influential climate drivers, and include random effects of tree to account for persistent growth differences among individuals (see next paragraph).</w:t>
-      </w:r>
-      <w:r>
-        <w:t xml:space="preserve"> </w:t>
-      </w:r>
-      <w:r>
-        <w:t xml:space="preserve">It is important to bear in mind, however, that growth trends in relation to DBH and year are linked, such that poor model representation of the ontogenetic effects of growth could bias estimated trends over time.</w:t>
-      </w:r>
-      <w:r>
-        <w:t xml:space="preserve"> </w:t>
-      </w:r>
-      <w:r>
-        <w:t xml:space="preserve">While consistency in the direction of estimated temporal trends across growth metrics and relative to an alternative analysis method (Figs. S58-S67) rules out the potential for severe bias, the close linkage between DBH and calendar year implies that it is difficult, if not impossible, to fully disentangle the two statistically.</w:t>
+        <w:t xml:space="preserve">Our analytical framework reconstructs growth changes in a sampled tree population over time while accounting for climate, DBH, and persistent growth differences among individuals (Fig. 1), thereby addressing some important challenges to obtaining unbiased estimates of growth trends attributable to non-climatic environmental drivers.</w:t>
+      </w:r>
+      <w:r>
+        <w:t xml:space="preserve"> </w:t>
+      </w:r>
+      <w:r>
+        <w:t xml:space="preserve">First, we correct for changes in climate that may drive directional growth trends.</w:t>
+      </w:r>
+      <w:r>
+        <w:t xml:space="preserve"> </w:t>
+      </w:r>
+      <w:r>
+        <w:t xml:space="preserve">For example, dramatic growth declines at LT, driven by a strong regional warming and drying trend</w:t>
+      </w:r>
+      <w:r>
+        <w:t xml:space="preserve"> </w:t>
+      </w:r>
+      <w:r>
+        <w:t xml:space="preserve">(Touchan et al., 2011; Williams et al., 2013)</w:t>
+      </w:r>
+      <w:r>
+        <w:t xml:space="preserve">, are in part factored out by accounting for the primary climate drivers, such that a significant decline over time was detected for only one of the two species (Fig. 6).</w:t>
+      </w:r>
+      <w:r>
+        <w:t xml:space="preserve"> </w:t>
+      </w:r>
+      <w:r>
+        <w:t xml:space="preserve">Second, we show that growth rate – by any metric – varies nonlinearly with DBH and with patterns dependent upon the species and environmental context (Fig. 5), reinforcing the concept that growth trend analyses should incorporate cross-sectional analyses to correct for growth ontogeny</w:t>
+      </w:r>
+      <w:r>
+        <w:t xml:space="preserve"> </w:t>
+      </w:r>
+      <w:r>
+        <w:t xml:space="preserve">(e.g., through regional curve standardization, Peters et al., 2015)</w:t>
+      </w:r>
+      <w:r>
+        <w:t xml:space="preserve">.</w:t>
+      </w:r>
+      <w:r>
+        <w:t xml:space="preserve"> </w:t>
+      </w:r>
+      <w:r>
+        <w:t xml:space="preserve">Our method does this, differing from the conceptually parallel method of regional curve standardization in that we standardize relative to DBH rather than age, correct for any trends in the most influential climate drivers, and include random effects of tree to account for persistent growth differences among individuals.</w:t>
+      </w:r>
+      <w:r>
+        <w:t xml:space="preserve"> </w:t>
+      </w:r>
+      <w:r>
+        <w:t xml:space="preserve">The latter addresses a third important challenge, which is accounting for persistent growth differences among individuals that can bias estimated growth trends in positive or negative directions</w:t>
+      </w:r>
+      <w:r>
+        <w:t xml:space="preserve"> </w:t>
+      </w:r>
+      <w:r>
+        <w:t xml:space="preserve">(Brienen et al., 2017, 2012; Groenendijk et al., 2015; Nehrbass-Ahles et al., 2014; van der Sleen et al., 2017)</w:t>
+      </w:r>
+      <w:r>
+        <w:t xml:space="preserve">.</w:t>
+      </w:r>
+      <w:r>
+        <w:t xml:space="preserve"> </w:t>
+      </w:r>
+      <w:r>
+        <w:t xml:space="preserve">For instance, older trees, which provide the only records available for the earliest decades, are competitive winners that probably had above-average growth rates</w:t>
+      </w:r>
+      <w:r>
+        <w:t xml:space="preserve"> </w:t>
+      </w:r>
+      <w:r>
+        <w:t xml:space="preserve">(Aubry-Kientz et al., 2015)</w:t>
+      </w:r>
+      <w:r>
+        <w:t xml:space="preserve">, which would upwardly bias average growth rate estimates for early decades</w:t>
+      </w:r>
+      <w:r>
+        <w:t xml:space="preserve"> </w:t>
+      </w:r>
+      <w:r>
+        <w:t xml:space="preserve">(Groenendijk et al., 2015)</w:t>
+      </w:r>
+      <w:r>
+        <w:t xml:space="preserve">.</w:t>
+      </w:r>
+      <w:r>
+        <w:t xml:space="preserve"> </w:t>
+      </w:r>
+      <w:r>
+        <w:t xml:space="preserve">By including a random effect of tree, our approach avoids the the most severe potential biases associated with persistent growth differences across individuals</w:t>
+      </w:r>
+      <w:r>
+        <w:t xml:space="preserve"> </w:t>
+      </w:r>
+      <w:r>
+        <w:t xml:space="preserve">(Bowman et al., 2013; Brienen et al., 2017, 2012)</w:t>
+      </w:r>
+      <w:r>
+        <w:t xml:space="preserve">, yet observed trends nevertheless represent only the sampled population of trees, as opposed to tree populations at all points throughout the time frame analyzed.</w:t>
+      </w:r>
+      <w:r>
+        <w:t xml:space="preserve"> </w:t>
+      </w:r>
+      <w:r>
+        <w:t xml:space="preserve">Within this context, signals of changing growth rate over time are attributable to some combination of stand dynamics (e.g., recruitment and succession, changing stand structure) and environmental drivers (e.g., indirect effects of climate change, rising atmospheric CO</w:t>
+      </w:r>
+      <w:r>
+        <w:rPr>
+          <w:vertAlign w:val="subscript"/>
+        </w:rPr>
+        <w:t xml:space="preserve">2</w:t>
+      </w:r>
+      <w:r>
+        <w:t xml:space="preserve">, deposition of SO</w:t>
+      </w:r>
+      <w:r>
+        <w:rPr>
+          <w:vertAlign w:val="subscript"/>
+        </w:rPr>
+        <w:t xml:space="preserve">2</w:t>
+      </w:r>
+      <w:r>
+        <w:t xml:space="preserve"> </w:t>
+      </w:r>
+      <w:r>
+        <w:t xml:space="preserve">and NO</w:t>
+      </w:r>
+      <w:r>
+        <w:rPr>
+          <w:vertAlign w:val="subscript"/>
+        </w:rPr>
+        <w:t xml:space="preserve">x</w:t>
+      </w:r>
+      <w:r>
+        <w:t xml:space="preserve">).</w:t>
       </w:r>
     </w:p>
     <w:p>
@@ -11236,13 +11216,19 @@
         <w:pStyle w:val="BodyText"/>
       </w:pPr>
       <w:r>
-        <w:t xml:space="preserve">A third third important challenge is that persistent growth differences among individuals can bias estimated growth trends in positive or negative directions</w:t>
-      </w:r>
-      <w:r>
-        <w:t xml:space="preserve"> </w:t>
-      </w:r>
-      <w:r>
-        <w:t xml:space="preserve">(Brienen et al., 2017, 2012; Groenendijk et al., 2015; Nehrbass-Ahles et al., 2014; van der Sleen et al., 2017)</w:t>
+        <w:t xml:space="preserve">In all seven sites dominated by trees less than 100 years old, growth trends were universally negative, when significant (Table 1, Fig. 6).</w:t>
+      </w:r>
+      <w:r>
+        <w:t xml:space="preserve"> </w:t>
+      </w:r>
+      <w:r>
+        <w:t xml:space="preserve">These trends are probably attributable primarily to stand dynamics as cohorts and stands develop over time, and are fairly typical of mixed-species stands that experience vertical stratification</w:t>
+      </w:r>
+      <w:r>
+        <w:t xml:space="preserve"> </w:t>
+      </w:r>
+      <w:r>
+        <w:t xml:space="preserve">(Oliver &amp; Larson, 1990)</w:t>
       </w:r>
       <w:r>
         <w:t xml:space="preserve">.</w:t>
@@ -11251,22 +11237,45 @@
         <w:t xml:space="preserve"> </w:t>
       </w:r>
       <w:r>
-        <w:t xml:space="preserve">For instance, older trees, which provide the only records available for the earliest decades, are competitive winners that probably had above-average growth rates</w:t>
-      </w:r>
-      <w:r>
-        <w:t xml:space="preserve"> </w:t>
-      </w:r>
-      <w:r>
-        <w:t xml:space="preserve">(Aubry-Kientz et al., 2015)</w:t>
-      </w:r>
-      <w:r>
-        <w:t xml:space="preserve">, which would upwardly bias average growth rate estimates for early decades</w:t>
-      </w:r>
-      <w:r>
-        <w:t xml:space="preserve"> </w:t>
-      </w:r>
-      <w:r>
-        <w:t xml:space="preserve">(Groenendijk et al., 2015)</w:t>
+        <w:t xml:space="preserve">For species exhibiting a pulse of recruitment in the past followed by little subsequent recruitment (e.g.,</w:t>
+      </w:r>
+      <w:r>
+        <w:t xml:space="preserve"> </w:t>
+      </w:r>
+      <w:r>
+        <w:rPr>
+          <w:iCs/>
+          <w:i/>
+        </w:rPr>
+        <w:t xml:space="preserve">Acer rubrum</w:t>
+      </w:r>
+      <w:r>
+        <w:t xml:space="preserve"> </w:t>
+      </w:r>
+      <w:r>
+        <w:t xml:space="preserve">and</w:t>
+      </w:r>
+      <w:r>
+        <w:t xml:space="preserve"> </w:t>
+      </w:r>
+      <w:r>
+        <w:rPr>
+          <w:iCs/>
+          <w:i/>
+        </w:rPr>
+        <w:t xml:space="preserve">Betula alleghaniensis</w:t>
+      </w:r>
+      <w:r>
+        <w:t xml:space="preserve"> </w:t>
+      </w:r>
+      <w:r>
+        <w:t xml:space="preserve">at HF; Figs. S1-S10), persistent differences in growth rates among individuals could produce a trend of declining growth, as faster-growing individuals reach various size thresholds earlier</w:t>
+      </w:r>
+      <w:r>
+        <w:t xml:space="preserve"> </w:t>
+      </w:r>
+      <w:r>
+        <w:t xml:space="preserve">(Brienen et al., 2017; see also van der Sleen et al., 2017)</w:t>
       </w:r>
       <w:r>
         <w:t xml:space="preserve">.</w:t>
@@ -11275,13 +11284,22 @@
         <w:t xml:space="preserve"> </w:t>
       </w:r>
       <w:r>
-        <w:t xml:space="preserve">While including a random effect of tree should help to avoid the the most severe potential biases associated with persistent growth differences across individuals, it is not possible to obtain fully representative samples of tree populations at all points throughout the history of a stand, as would be required to ensure unbiased representation through time</w:t>
-      </w:r>
-      <w:r>
-        <w:t xml:space="preserve"> </w:t>
-      </w:r>
-      <w:r>
-        <w:t xml:space="preserve">(Bowman et al., 2013; Brienen et al., 2017, 2012)</w:t>
+        <w:t xml:space="preserve">Particularly in secondary stands where many of the sampled species recruited in pulses that were followed by low recruitment (e.g., SCBI, HF; Appendix S1), growth declines are consistent with the tendency for faster tree growth during early stand development</w:t>
+      </w:r>
+      <w:r>
+        <w:t xml:space="preserve"> </w:t>
+      </w:r>
+      <w:r>
+        <w:t xml:space="preserve">(Lorimer et al., 1988; Lorimer &amp; Frelich, 1989; Oliver &amp; Larson, 1990)</w:t>
+      </w:r>
+      <w:r>
+        <w:t xml:space="preserve">, and with increasing competition and declining woody productivity as young stands mature</w:t>
+      </w:r>
+      <w:r>
+        <w:t xml:space="preserve"> </w:t>
+      </w:r>
+      <w:r>
+        <w:t xml:space="preserve">(e.g., Goulden et al., 2011; Pregitzer &amp; Euskirchen, 2004)</w:t>
       </w:r>
       <w:r>
         <w:t xml:space="preserve">.</w:t>
@@ -11290,13 +11308,175 @@
         <w:t xml:space="preserve"> </w:t>
       </w:r>
       <w:r>
-        <w:t xml:space="preserve">Thus, observed trends should be interpreted as representative of only the sampled population of trees, as opposed to all individuals of the species that existed throughout the time frame analyzed.</w:t>
-      </w:r>
-      <w:r>
-        <w:t xml:space="preserve"> </w:t>
-      </w:r>
-      <w:r>
-        <w:t xml:space="preserve">Within this context, signals of changing growth rate over time are attributable to some combination of stand dynamics (e.g., recruitment and succession, changing stand structure) and environmental drivers (e.g., indirect effects of climate change, rising atmospheric CO</w:t>
+        <w:t xml:space="preserve">Abiotic drivers likely also play a role at some of these sites.</w:t>
+      </w:r>
+      <w:r>
+        <w:t xml:space="preserve"> </w:t>
+      </w:r>
+      <w:r>
+        <w:t xml:space="preserve">At Scotty Creek, in northern Canada, rapid warming is thawing permafrost and altering hydrologic conditions</w:t>
+      </w:r>
+      <w:r>
+        <w:t xml:space="preserve"> </w:t>
+      </w:r>
+      <w:r>
+        <w:t xml:space="preserve">(Baltzer et al., 2014)</w:t>
+      </w:r>
+      <w:r>
+        <w:t xml:space="preserve">, resulting in high mortality, growth declines, and low recruitment of</w:t>
+      </w:r>
+      <w:r>
+        <w:t xml:space="preserve"> </w:t>
+      </w:r>
+      <w:r>
+        <w:rPr>
+          <w:iCs/>
+          <w:i/>
+        </w:rPr>
+        <w:t xml:space="preserve">Picea mariana</w:t>
+      </w:r>
+      <w:r>
+        <w:t xml:space="preserve"> </w:t>
+      </w:r>
+      <w:r>
+        <w:t xml:space="preserve">(Dearborn et al., 2020; Sniderhan &amp; Baltzer, 2016)</w:t>
+      </w:r>
+      <w:r>
+        <w:t xml:space="preserve">; we attribute pronounced negative growth trends to a combination of successional declines and indirect climatic stress.</w:t>
+      </w:r>
+    </w:p>
+    <w:p>
+      <w:pPr>
+        <w:pStyle w:val="BodyText"/>
+      </w:pPr>
+      <w:r>
+        <w:t xml:space="preserve">Within the three older forests (ZOF, LT, CB), growth trends were mixed (Table 1, Fig. 6), probably reflecting some combination of successional changes and shifting competitive advantages, perhaps in part driven by changing environmental conditions</w:t>
+      </w:r>
+      <w:r>
+        <w:t xml:space="preserve"> </w:t>
+      </w:r>
+      <w:r>
+        <w:t xml:space="preserve">(Furniss et al., 2017; Vrška et al., 2009)</w:t>
+      </w:r>
+      <w:r>
+        <w:t xml:space="preserve"> </w:t>
+      </w:r>
+      <w:r>
+        <w:t xml:space="preserve">or the lack of intermediate disturbances giving rise to increasing crowding</w:t>
+      </w:r>
+      <w:r>
+        <w:t xml:space="preserve"> </w:t>
+      </w:r>
+      <w:r>
+        <w:t xml:space="preserve">(e.g., Lutz et al., 2009)</w:t>
+      </w:r>
+      <w:r>
+        <w:t xml:space="preserve">.</w:t>
+      </w:r>
+      <w:r>
+        <w:t xml:space="preserve"> </w:t>
+      </w:r>
+      <w:r>
+        <w:t xml:space="preserve">In particular, light-demanding species that establish in gaps (e.g.,</w:t>
+      </w:r>
+      <w:r>
+        <w:t xml:space="preserve"> </w:t>
+      </w:r>
+      <w:r>
+        <w:rPr>
+          <w:iCs/>
+          <w:i/>
+        </w:rPr>
+        <w:t xml:space="preserve">Populus tremuloides</w:t>
+      </w:r>
+      <w:r>
+        <w:t xml:space="preserve"> </w:t>
+      </w:r>
+      <w:r>
+        <w:t xml:space="preserve">at CB; Table S2) would tend to experience an increasingly competitive environment through time.</w:t>
+      </w:r>
+      <w:r>
+        <w:t xml:space="preserve"> </w:t>
+      </w:r>
+      <w:r>
+        <w:t xml:space="preserve">At Zofin, size-corrected growth rates were lowest in the 1970s and 1980s (Fig. S63), consistent with other studies from central Europe showing dramatic growth reductions due to acid deposition during this period</w:t>
+      </w:r>
+      <w:r>
+        <w:t xml:space="preserve"> </w:t>
+      </w:r>
+      <w:r>
+        <w:t xml:space="preserve">(Elling et al., 2009; Šamonil &amp; Vrška, 2008)</w:t>
+      </w:r>
+      <w:r>
+        <w:t xml:space="preserve">.</w:t>
+      </w:r>
+      <w:r>
+        <w:t xml:space="preserve"> </w:t>
+      </w:r>
+      <w:r>
+        <w:t xml:space="preserve">Non-linear trends such as this would be more accurately described by a non-linear response function to year, or incorporation of data on pollution, but that is beyond the scope of the current analysis.</w:t>
+      </w:r>
+      <w:r>
+        <w:t xml:space="preserve"> </w:t>
+      </w:r>
+      <w:r>
+        <w:t xml:space="preserve">Notably, there were only three species –</w:t>
+      </w:r>
+      <w:r>
+        <w:t xml:space="preserve"> </w:t>
+      </w:r>
+      <w:r>
+        <w:rPr>
+          <w:iCs/>
+          <w:i/>
+        </w:rPr>
+        <w:t xml:space="preserve">Fagus sylvatica</w:t>
+      </w:r>
+      <w:r>
+        <w:t xml:space="preserve"> </w:t>
+      </w:r>
+      <w:r>
+        <w:t xml:space="preserve">at ZOF and</w:t>
+      </w:r>
+      <w:r>
+        <w:t xml:space="preserve"> </w:t>
+      </w:r>
+      <w:r>
+        <w:rPr>
+          <w:iCs/>
+          <w:i/>
+        </w:rPr>
+        <w:t xml:space="preserve">Picea pungens</w:t>
+      </w:r>
+      <w:r>
+        <w:t xml:space="preserve"> </w:t>
+      </w:r>
+      <w:r>
+        <w:t xml:space="preserve">and</w:t>
+      </w:r>
+      <w:r>
+        <w:t xml:space="preserve"> </w:t>
+      </w:r>
+      <w:r>
+        <w:rPr>
+          <w:iCs/>
+          <w:i/>
+        </w:rPr>
+        <w:t xml:space="preserve">Pinus flexilis</w:t>
+      </w:r>
+      <w:r>
+        <w:t xml:space="preserve"> </w:t>
+      </w:r>
+      <w:r>
+        <w:t xml:space="preserve">at CB – whose growth rate increased significantly over the analysis time frame (Fig. 6).</w:t>
+      </w:r>
+    </w:p>
+    <w:p>
+      <w:pPr>
+        <w:pStyle w:val="BodyText"/>
+      </w:pPr>
+      <w:r>
+        <w:t xml:space="preserve">The rarity of positive growth trends observed here indicates that any growth benefit from elevated CO</w:t>
       </w:r>
       <w:r>
         <w:rPr>
@@ -11305,7 +11485,16 @@
         <w:t xml:space="preserve">2</w:t>
       </w:r>
       <w:r>
-        <w:t xml:space="preserve">, deposition of SO</w:t>
+        <w:t xml:space="preserve"> </w:t>
+      </w:r>
+      <w:r>
+        <w:t xml:space="preserve">was outweighed by some combination of demographic changes and chronic environmental shifts.</w:t>
+      </w:r>
+      <w:r>
+        <w:t xml:space="preserve"> </w:t>
+      </w:r>
+      <w:r>
+        <w:t xml:space="preserve">This aligns with the preponderance of studies using tree rings to infer growth responses to rising CO</w:t>
       </w:r>
       <w:r>
         <w:rPr>
@@ -11317,339 +11506,10 @@
         <w:t xml:space="preserve"> </w:t>
       </w:r>
       <w:r>
-        <w:t xml:space="preserve">and NO</w:t>
-      </w:r>
-      <w:r>
-        <w:rPr>
-          <w:vertAlign w:val="subscript"/>
-        </w:rPr>
-        <w:t xml:space="preserve">x</w:t>
-      </w:r>
-      <w:r>
-        <w:t xml:space="preserve">).</w:t>
-      </w:r>
-    </w:p>
-    <w:p>
-      <w:pPr>
-        <w:pStyle w:val="BodyText"/>
-      </w:pPr>
-      <w:r>
-        <w:t xml:space="preserve">Our analysis revealed that growth rates changed directionally for the majority (73-78%, depending on growth metric) of site-species combinations selected for analysis based on the sampling representation of DBH by year (Fig. 6).</w:t>
-      </w:r>
-      <w:r>
-        <w:t xml:space="preserve"> </w:t>
-      </w:r>
-      <w:r>
-        <w:t xml:space="preserve">The majority of negative growth trends detected here (Fig. 6) are probably attributable to stand dynamics as cohorts and stands develop oer time, and are pretty typical of mixed-species stands that experience vertical stratification</w:t>
-      </w:r>
-      <w:r>
-        <w:t xml:space="preserve"> </w:t>
-      </w:r>
-      <w:r>
-        <w:t xml:space="preserve">(Oliver &amp; Larson, 1990)</w:t>
-      </w:r>
-      <w:r>
-        <w:t xml:space="preserve">.</w:t>
-      </w:r>
-      <w:r>
-        <w:t xml:space="preserve"> </w:t>
-      </w:r>
-      <w:r>
-        <w:t xml:space="preserve">For species exhibiting a pulse of recruitment in the past followed by little subsequent recruitment (e.g.,</w:t>
-      </w:r>
-      <w:r>
-        <w:t xml:space="preserve"> </w:t>
-      </w:r>
-      <w:r>
-        <w:rPr>
-          <w:iCs/>
-          <w:i/>
-        </w:rPr>
-        <w:t xml:space="preserve">Acer rubrum</w:t>
-      </w:r>
-      <w:r>
-        <w:t xml:space="preserve"> </w:t>
-      </w:r>
-      <w:r>
-        <w:t xml:space="preserve">and</w:t>
-      </w:r>
-      <w:r>
-        <w:t xml:space="preserve"> </w:t>
-      </w:r>
-      <w:r>
-        <w:rPr>
-          <w:iCs/>
-          <w:i/>
-        </w:rPr>
-        <w:t xml:space="preserve">Betula alleghaniensis</w:t>
-      </w:r>
-      <w:r>
-        <w:t xml:space="preserve"> </w:t>
-      </w:r>
-      <w:r>
-        <w:t xml:space="preserve">at HF; Figs. S1-S10), persistent differences in growth rates among individuals could produce a trend of declining growth, as faster-growing individuals reach various size thresholds earlier</w:t>
-      </w:r>
-      <w:r>
-        <w:t xml:space="preserve"> </w:t>
-      </w:r>
-      <w:r>
-        <w:t xml:space="preserve">(Brienen et al., 2017; see also van der Sleen et al., 2017)</w:t>
-      </w:r>
-      <w:r>
-        <w:t xml:space="preserve">.</w:t>
-      </w:r>
-      <w:r>
-        <w:t xml:space="preserve"> </w:t>
-      </w:r>
-      <w:r>
-        <w:t xml:space="preserve">Such a trend is not indicative of a directional response to changing environmental conditions that would be generalizable across stands (e.g., rising atmospheric CO</w:t>
-      </w:r>
-      <w:r>
-        <w:rPr>
-          <w:vertAlign w:val="subscript"/>
-        </w:rPr>
-        <w:t xml:space="preserve">2</w:t>
-      </w:r>
-      <w:r>
-        <w:t xml:space="preserve">), but it does indicate declining growth of the species within the stand.</w:t>
-      </w:r>
-      <w:r>
-        <w:t xml:space="preserve"> </w:t>
-      </w:r>
-      <w:r>
-        <w:t xml:space="preserve">This can occur, for example, when a species undergoes a dramatic decline in recruitment within a stand (e.g.,</w:t>
-      </w:r>
-      <w:r>
-        <w:t xml:space="preserve"> </w:t>
-      </w:r>
-      <w:r>
-        <w:rPr>
-          <w:iCs/>
-          <w:i/>
-        </w:rPr>
-        <w:t xml:space="preserve">Quercus</w:t>
-      </w:r>
-      <w:r>
-        <w:t xml:space="preserve"> </w:t>
-      </w:r>
-      <w:r>
-        <w:t xml:space="preserve">spp. at SCBI;</w:t>
-      </w:r>
-      <w:r>
-        <w:t xml:space="preserve"> </w:t>
-      </w:r>
-      <w:r>
-        <w:rPr>
-          <w:iCs/>
-          <w:i/>
-        </w:rPr>
-        <w:t xml:space="preserve">Abies alba</w:t>
-      </w:r>
-      <w:r>
-        <w:t xml:space="preserve"> </w:t>
-      </w:r>
-      <w:r>
-        <w:t xml:space="preserve">at ZOF), such that fast-growing individuals disappear from progressively larger DBH classes as time proceeds.</w:t>
-      </w:r>
-      <w:r>
-        <w:t xml:space="preserve"> </w:t>
-      </w:r>
-      <w:r>
-        <w:t xml:space="preserve">In secondary stands, particularly those where many of the sampled species recruited in pulses that were followed by low recruitment (e.g., SCBI, HF; Appendix S1, Figs. S1-S10), growth declines are consistent with the tendency for faster tree growth during early stand development</w:t>
-      </w:r>
-      <w:r>
-        <w:t xml:space="preserve"> </w:t>
-      </w:r>
-      <w:r>
-        <w:t xml:space="preserve">(Lorimer et al., 1988; Lorimer &amp; Frelich, 1989; Oliver &amp; Larson, 1990)</w:t>
-      </w:r>
-      <w:r>
-        <w:t xml:space="preserve">, and with increasing competition and declining woody productivity as young stands mature</w:t>
-      </w:r>
-      <w:r>
-        <w:t xml:space="preserve"> </w:t>
-      </w:r>
-      <w:r>
-        <w:t xml:space="preserve">(e.g., Goulden et al., 2011; Pregitzer &amp; Euskirchen, 2004)</w:t>
-      </w:r>
-      <w:r>
-        <w:t xml:space="preserve">.</w:t>
-      </w:r>
-      <w:r>
-        <w:t xml:space="preserve"> </w:t>
-      </w:r>
-      <w:r>
-        <w:t xml:space="preserve">Even within older forests, light-demanding species that establish in gaps (e.g.,</w:t>
-      </w:r>
-      <w:r>
-        <w:t xml:space="preserve"> </w:t>
-      </w:r>
-      <w:r>
-        <w:rPr>
-          <w:iCs/>
-          <w:i/>
-        </w:rPr>
-        <w:t xml:space="preserve">Jacaranda copaia</w:t>
-      </w:r>
-      <w:r>
-        <w:t xml:space="preserve"> </w:t>
-      </w:r>
-      <w:r>
-        <w:t xml:space="preserve">at BCNM,</w:t>
-      </w:r>
-      <w:r>
-        <w:t xml:space="preserve"> </w:t>
-      </w:r>
-      <w:r>
-        <w:rPr>
-          <w:iCs/>
-          <w:i/>
-        </w:rPr>
-        <w:t xml:space="preserve">Populus tremuloides</w:t>
-      </w:r>
-      <w:r>
-        <w:t xml:space="preserve"> </w:t>
-      </w:r>
-      <w:r>
-        <w:t xml:space="preserve">at CB; Table S2) would tend to experience an increasingly competitive environment through time.</w:t>
-      </w:r>
-      <w:r>
-        <w:t xml:space="preserve"> </w:t>
-      </w:r>
-      <w:r>
-        <w:t xml:space="preserve">For more shade-tolerant species in stands with no known major disturbance within the past 150 years (ZOF, CB), mixed growth trends probably reflect some combination of successional changes and shifting competitive advantages, perhaps in part driven by changing environmental conditions</w:t>
-      </w:r>
-      <w:r>
-        <w:t xml:space="preserve"> </w:t>
-      </w:r>
-      <w:r>
-        <w:t xml:space="preserve">(Furniss et al., 2017; Vrška et al., 2009)</w:t>
-      </w:r>
-      <w:r>
-        <w:t xml:space="preserve"> </w:t>
-      </w:r>
-      <w:r>
-        <w:t xml:space="preserve">or the lack of intermediate disturbances giving rise to increasing crowding</w:t>
-      </w:r>
-      <w:r>
-        <w:t xml:space="preserve"> </w:t>
-      </w:r>
-      <w:r>
-        <w:t xml:space="preserve">(e.g., Lutz et al., 2009)</w:t>
-      </w:r>
-      <w:r>
-        <w:t xml:space="preserve">.</w:t>
-      </w:r>
-    </w:p>
-    <w:p>
-      <w:pPr>
-        <w:pStyle w:val="BodyText"/>
-      </w:pPr>
-      <w:r>
-        <w:t xml:space="preserve">In a few instances, directional changes in growth are likely attributable to abiotic drivers.</w:t>
-      </w:r>
-      <w:r>
-        <w:t xml:space="preserve"> </w:t>
-      </w:r>
-      <w:r>
-        <w:t xml:space="preserve">At Zofin, size-corrected growth rates were lowest in the 1970s and 1980s (Fig. S63), consistent with other studies from central Europe showing dramatic growth reductions due to acid deposition during this period</w:t>
-      </w:r>
-      <w:r>
-        <w:t xml:space="preserve"> </w:t>
-      </w:r>
-      <w:r>
-        <w:t xml:space="preserve">(Elling et al., 2009; Šamonil &amp; Vrška, 2008)</w:t>
-      </w:r>
-      <w:r>
-        <w:t xml:space="preserve">.</w:t>
-      </w:r>
-      <w:r>
-        <w:t xml:space="preserve"> </w:t>
-      </w:r>
-      <w:r>
-        <w:t xml:space="preserve">Non-linear trends such as this would be more accurately described by a non-linear response function to year, or incorporation of data on pollution, but that is beyond the scope of the current analysis.</w:t>
-      </w:r>
-      <w:r>
-        <w:t xml:space="preserve"> </w:t>
-      </w:r>
-      <w:r>
-        <w:t xml:space="preserve">In New Mexico (LT), where growth rates of</w:t>
-      </w:r>
-      <w:r>
-        <w:t xml:space="preserve"> </w:t>
-      </w:r>
-      <w:r>
-        <w:rPr>
-          <w:iCs/>
-          <w:i/>
-        </w:rPr>
-        <w:t xml:space="preserve">Pinus ponderosa</w:t>
-      </w:r>
-      <w:r>
-        <w:t xml:space="preserve"> </w:t>
-      </w:r>
-      <w:r>
-        <w:t xml:space="preserve">declined, it is possible that the primary climate drivers identified here do not capture all aspects of a strong regional warming and drying trend</w:t>
-      </w:r>
-      <w:r>
-        <w:t xml:space="preserve"> </w:t>
-      </w:r>
-      <w:r>
-        <w:t xml:space="preserve">(Touchan et al., 2011; Williams et al., 2013)</w:t>
-      </w:r>
-      <w:r>
-        <w:t xml:space="preserve">.</w:t>
-      </w:r>
-      <w:r>
-        <w:t xml:space="preserve"> </w:t>
-      </w:r>
-      <w:r>
-        <w:t xml:space="preserve">At Scotty Creek, in northern Canada, rapid warming is thawing permafrost and altering hydrologic conditions</w:t>
-      </w:r>
-      <w:r>
-        <w:t xml:space="preserve"> </w:t>
-      </w:r>
-      <w:r>
-        <w:t xml:space="preserve">(Baltzer et al., 2014)</w:t>
-      </w:r>
-      <w:r>
-        <w:t xml:space="preserve">, resulting in high mortality, growth declines, and low recruitment of</w:t>
-      </w:r>
-      <w:r>
-        <w:t xml:space="preserve"> </w:t>
-      </w:r>
-      <w:r>
-        <w:rPr>
-          <w:iCs/>
-          <w:i/>
-        </w:rPr>
-        <w:t xml:space="preserve">Picea mariana</w:t>
-      </w:r>
-      <w:r>
-        <w:t xml:space="preserve"> </w:t>
-      </w:r>
-      <w:r>
-        <w:t xml:space="preserve">(Dearborn et al., 2020; Sniderhan &amp; Baltzer, 2016)</w:t>
-      </w:r>
-      <w:r>
-        <w:t xml:space="preserve">; we attribute pronounced negative growth trends to a combination of successional declines and indirect climatic stress.</w:t>
-      </w:r>
-    </w:p>
-    <w:p>
-      <w:pPr>
-        <w:pStyle w:val="BodyText"/>
-      </w:pPr>
-      <w:r>
-        <w:t xml:space="preserve">There is a notable lack of evidence that growth rates of any species benefited substantially from increasing CO</w:t>
-      </w:r>
-      <w:r>
-        <w:rPr>
-          <w:vertAlign w:val="subscript"/>
-        </w:rPr>
-        <w:t xml:space="preserve">2</w:t>
-      </w:r>
-      <w:r>
-        <w:t xml:space="preserve">, corroborating previous analyses from HKK</w:t>
+        <w:t xml:space="preserve">(e.g., Girardin et al., 2016; Groenendijk et al., 2015; Hararuk et al., 2019; Walker et al., 2020)</w:t>
+      </w:r>
+      <w:r>
+        <w:t xml:space="preserve">, including previous analyses from HKK</w:t>
       </w:r>
       <w:r>
         <w:t xml:space="preserve"> </w:t>
@@ -11658,91 +11518,7 @@
         <w:t xml:space="preserve">(Groenendijk et al., 2015; Nock et al., 2011; van der Sleen et al., 2015, 2017)</w:t>
       </w:r>
       <w:r>
-        <w:t xml:space="preserve">.</w:t>
-      </w:r>
-      <w:r>
-        <w:t xml:space="preserve"> </w:t>
-      </w:r>
-      <w:r>
-        <w:t xml:space="preserve">With a few exceptions (</w:t>
-      </w:r>
-      <w:r>
-        <w:rPr>
-          <w:iCs/>
-          <w:i/>
-        </w:rPr>
-        <w:t xml:space="preserve">Fagus sylvatica</w:t>
-      </w:r>
-      <w:r>
-        <w:t xml:space="preserve"> </w:t>
-      </w:r>
-      <w:r>
-        <w:t xml:space="preserve">at ZOF,</w:t>
-      </w:r>
-      <w:r>
-        <w:t xml:space="preserve"> </w:t>
-      </w:r>
-      <w:r>
-        <w:rPr>
-          <w:iCs/>
-          <w:i/>
-        </w:rPr>
-        <w:t xml:space="preserve">Picea pungens</w:t>
-      </w:r>
-      <w:r>
-        <w:t xml:space="preserve"> </w:t>
-      </w:r>
-      <w:r>
-        <w:t xml:space="preserve">and</w:t>
-      </w:r>
-      <w:r>
-        <w:t xml:space="preserve"> </w:t>
-      </w:r>
-      <w:r>
-        <w:rPr>
-          <w:iCs/>
-          <w:i/>
-        </w:rPr>
-        <w:t xml:space="preserve">Pinus flexilis</w:t>
-      </w:r>
-      <w:r>
-        <w:t xml:space="preserve"> </w:t>
-      </w:r>
-      <w:r>
-        <w:t xml:space="preserve">at CB; Fig. 6), any growth benefit from elevated CO</w:t>
-      </w:r>
-      <w:r>
-        <w:rPr>
-          <w:vertAlign w:val="subscript"/>
-        </w:rPr>
-        <w:t xml:space="preserve">2</w:t>
-      </w:r>
-      <w:r>
-        <w:t xml:space="preserve"> </w:t>
-      </w:r>
-      <w:r>
-        <w:t xml:space="preserve">was outweighed by some combination of demographic or successional changes and chronic environmental shifts.</w:t>
-      </w:r>
-      <w:r>
-        <w:t xml:space="preserve"> </w:t>
-      </w:r>
-      <w:r>
-        <w:t xml:space="preserve">This aligns with the preponderance of studies using tree rings to infer growth responses to rising CO</w:t>
-      </w:r>
-      <w:r>
-        <w:rPr>
-          <w:vertAlign w:val="subscript"/>
-        </w:rPr>
-        <w:t xml:space="preserve">2</w:t>
-      </w:r>
-      <w:r>
-        <w:t xml:space="preserve"> </w:t>
-      </w:r>
-      <w:r>
-        <w:t xml:space="preserve">(e.g., Girardin et al., 2016; Groenendijk et al., 2015; Hararuk et al., 2019; Walker et al., 2020)</w:t>
-      </w:r>
-      <w:r>
-        <w:t xml:space="preserve">, albeit contrasting with some</w:t>
+        <w:t xml:space="preserve">, although some studies have detected growth increases</w:t>
       </w:r>
       <w:r>
         <w:t xml:space="preserve"> </w:t>
@@ -11859,13 +11635,13 @@
         <w:t xml:space="preserve"> </w:t>
       </w:r>
       <w:r>
-        <w:t xml:space="preserve">(3) growth – expressed in any metric – almost universally varies with DBH (Fig. 5),</w:t>
-      </w:r>
-      <w:r>
-        <w:t xml:space="preserve"> </w:t>
-      </w:r>
-      <w:r>
-        <w:t xml:space="preserve">and (4) current or recently living trees commonly show growth declines in response to some combination of stand dynamics and environmental change (Fig. 6).</w:t>
+        <w:t xml:space="preserve">(3) growth rates vary nonlinarly with DBH, with early trends in RW shaped by light environment (Fig. 5),</w:t>
+      </w:r>
+      <w:r>
+        <w:t xml:space="preserve"> </w:t>
+      </w:r>
+      <w:r>
+        <w:t xml:space="preserve">and (4) current or recently living trees commonly show growth declines in response to some combination of stand dynamics and environmental change, particularly in secondary stands (Fig. 6).</w:t>
       </w:r>
       <w:r>
         <w:t xml:space="preserve"> </w:t>
@@ -12174,7 +11950,7 @@
       </w:r>
     </w:p>
     <w:bookmarkEnd w:id="59"/>
-    <w:bookmarkStart w:id="281" w:name="References"/>
+    <w:bookmarkStart w:id="283" w:name="References"/>
     <w:p>
       <w:pPr>
         <w:pStyle w:val="Heading1"/>
@@ -12183,7 +11959,7 @@
         <w:t xml:space="preserve">References</w:t>
       </w:r>
     </w:p>
-    <w:bookmarkStart w:id="280" w:name="refs"/>
+    <w:bookmarkStart w:id="282" w:name="refs"/>
     <w:bookmarkStart w:id="61" w:name="ref-alexander_potential_2019"/>
     <w:p>
       <w:pPr>
@@ -15812,12 +15588,59 @@
       </w:hyperlink>
     </w:p>
     <w:bookmarkEnd w:id="171"/>
-    <w:bookmarkStart w:id="173" w:name="ref-levesque_water_2017"/>
+    <w:bookmarkStart w:id="173" w:name="ref-kumarathunge_acclimation_2019"/>
     <w:p>
       <w:pPr>
         <w:pStyle w:val="Bibliography"/>
       </w:pPr>
       <w:r>
+        <w:t xml:space="preserve">Kumarathunge, D. P., Medlyn, B. E., Drake, J. E., Tjoelker, M. G., Aspinwall, M. J., Battaglia, M., Cano, F. J., Carter, K. R., Cavaleri, M. A., Cernusak, L. A., Chambers, J. Q., Crous, K. Y., Kauwe, M. G. D., Dillaway, D. N., Dreyer, E., Ellsworth, D. S., Ghannoum, O., Han, Q., Hikosaka, K., … Way, D. A. (2019). Acclimation and adaptation components of the temperature dependence of plant photosynthesis at the global scale.</w:t>
+      </w:r>
+      <w:r>
+        <w:t xml:space="preserve"> </w:t>
+      </w:r>
+      <w:r>
+        <w:rPr>
+          <w:iCs/>
+          <w:i/>
+        </w:rPr>
+        <w:t xml:space="preserve">New Phytologist</w:t>
+      </w:r>
+      <w:r>
+        <w:t xml:space="preserve">,</w:t>
+      </w:r>
+      <w:r>
+        <w:t xml:space="preserve"> </w:t>
+      </w:r>
+      <w:r>
+        <w:rPr>
+          <w:iCs/>
+          <w:i/>
+        </w:rPr>
+        <w:t xml:space="preserve">222</w:t>
+      </w:r>
+      <w:r>
+        <w:t xml:space="preserve">(2), 768–784.</w:t>
+      </w:r>
+      <w:r>
+        <w:t xml:space="preserve"> </w:t>
+      </w:r>
+      <w:hyperlink r:id="rId172">
+        <w:r>
+          <w:rPr>
+            <w:rStyle w:val="Hyperlink"/>
+          </w:rPr>
+          <w:t xml:space="preserve">https://doi.org/10.1111/nph.15668</w:t>
+        </w:r>
+      </w:hyperlink>
+    </w:p>
+    <w:bookmarkEnd w:id="173"/>
+    <w:bookmarkStart w:id="175" w:name="ref-levesque_water_2017"/>
+    <w:p>
+      <w:pPr>
+        <w:pStyle w:val="Bibliography"/>
+      </w:pPr>
+      <w:r>
         <w:t xml:space="preserve">Levesque, M., Andreu-Hayles, L., &amp; Pederson, N. (2017). Water availability drives gas exchange and growth of trees in northeastern</w:t>
       </w:r>
       <w:r>
@@ -15876,7 +15699,7 @@
       <w:r>
         <w:t xml:space="preserve"> </w:t>
       </w:r>
-      <w:hyperlink r:id="rId172">
+      <w:hyperlink r:id="rId174">
         <w:r>
           <w:rPr>
             <w:rStyle w:val="Hyperlink"/>
@@ -15885,8 +15708,8 @@
         </w:r>
       </w:hyperlink>
     </w:p>
-    <w:bookmarkEnd w:id="173"/>
-    <w:bookmarkStart w:id="175" w:name="ref-lorimer_methodology_1989"/>
+    <w:bookmarkEnd w:id="175"/>
+    <w:bookmarkStart w:id="177" w:name="ref-lorimer_methodology_1989"/>
     <w:p>
       <w:pPr>
         <w:pStyle w:val="Bibliography"/>
@@ -15910,7 +15733,7 @@
       <w:r>
         <w:t xml:space="preserve"> </w:t>
       </w:r>
-      <w:hyperlink r:id="rId174">
+      <w:hyperlink r:id="rId176">
         <w:r>
           <w:rPr>
             <w:rStyle w:val="Hyperlink"/>
@@ -15919,8 +15742,8 @@
         </w:r>
       </w:hyperlink>
     </w:p>
-    <w:bookmarkEnd w:id="175"/>
-    <w:bookmarkStart w:id="177" w:name="ref-lorimer_estimating_1988"/>
+    <w:bookmarkEnd w:id="177"/>
+    <w:bookmarkStart w:id="179" w:name="ref-lorimer_estimating_1988"/>
     <w:p>
       <w:pPr>
         <w:pStyle w:val="Bibliography"/>
@@ -15978,7 +15801,7 @@
       <w:r>
         <w:t xml:space="preserve"> </w:t>
       </w:r>
-      <w:hyperlink r:id="rId176">
+      <w:hyperlink r:id="rId178">
         <w:r>
           <w:rPr>
             <w:rStyle w:val="Hyperlink"/>
@@ -15987,8 +15810,8 @@
         </w:r>
       </w:hyperlink>
     </w:p>
-    <w:bookmarkEnd w:id="177"/>
-    <w:bookmarkStart w:id="179" w:name="ref-lopez_systemic_2021"/>
+    <w:bookmarkEnd w:id="179"/>
+    <w:bookmarkStart w:id="181" w:name="ref-lopez_systemic_2021"/>
     <w:p>
       <w:pPr>
         <w:pStyle w:val="Bibliography"/>
@@ -16025,7 +15848,7 @@
       <w:r>
         <w:t xml:space="preserve"> </w:t>
       </w:r>
-      <w:hyperlink r:id="rId178">
+      <w:hyperlink r:id="rId180">
         <w:r>
           <w:rPr>
             <w:rStyle w:val="Hyperlink"/>
@@ -16034,8 +15857,8 @@
         </w:r>
       </w:hyperlink>
     </w:p>
-    <w:bookmarkEnd w:id="179"/>
-    <w:bookmarkStart w:id="181" w:name="ref-lutz_twentiethcentury_2009"/>
+    <w:bookmarkEnd w:id="181"/>
+    <w:bookmarkStart w:id="183" w:name="ref-lutz_twentiethcentury_2009"/>
     <w:p>
       <w:pPr>
         <w:pStyle w:val="Bibliography"/>
@@ -16102,7 +15925,7 @@
       <w:r>
         <w:t xml:space="preserve"> </w:t>
       </w:r>
-      <w:hyperlink r:id="rId180">
+      <w:hyperlink r:id="rId182">
         <w:r>
           <w:rPr>
             <w:rStyle w:val="Hyperlink"/>
@@ -16111,8 +15934,8 @@
         </w:r>
       </w:hyperlink>
     </w:p>
-    <w:bookmarkEnd w:id="181"/>
-    <w:bookmarkStart w:id="183" w:name="ref-mathias_disentangling_2018"/>
+    <w:bookmarkEnd w:id="183"/>
+    <w:bookmarkStart w:id="185" w:name="ref-mathias_disentangling_2018"/>
     <w:p>
       <w:pPr>
         <w:pStyle w:val="Bibliography"/>
@@ -16167,7 +15990,7 @@
       <w:r>
         <w:t xml:space="preserve"> </w:t>
       </w:r>
-      <w:hyperlink r:id="rId182">
+      <w:hyperlink r:id="rId184">
         <w:r>
           <w:rPr>
             <w:rStyle w:val="Hyperlink"/>
@@ -16176,8 +15999,8 @@
         </w:r>
       </w:hyperlink>
     </w:p>
-    <w:bookmarkEnd w:id="183"/>
-    <w:bookmarkStart w:id="185" w:name="ref-maxwell_higher_2019"/>
+    <w:bookmarkEnd w:id="185"/>
+    <w:bookmarkStart w:id="187" w:name="ref-maxwell_higher_2019"/>
     <w:p>
       <w:pPr>
         <w:pStyle w:val="Bibliography"/>
@@ -16271,7 +16094,7 @@
       <w:r>
         <w:t xml:space="preserve"> </w:t>
       </w:r>
-      <w:hyperlink r:id="rId184">
+      <w:hyperlink r:id="rId186">
         <w:r>
           <w:rPr>
             <w:rStyle w:val="Hyperlink"/>
@@ -16280,8 +16103,8 @@
         </w:r>
       </w:hyperlink>
     </w:p>
-    <w:bookmarkEnd w:id="185"/>
-    <w:bookmarkStart w:id="187" w:name="ref-maxwell_declining_2016"/>
+    <w:bookmarkEnd w:id="187"/>
+    <w:bookmarkStart w:id="189" w:name="ref-maxwell_declining_2016"/>
     <w:p>
       <w:pPr>
         <w:pStyle w:val="Bibliography"/>
@@ -16327,7 +16150,7 @@
       <w:r>
         <w:t xml:space="preserve"> </w:t>
       </w:r>
-      <w:hyperlink r:id="rId186">
+      <w:hyperlink r:id="rId188">
         <w:r>
           <w:rPr>
             <w:rStyle w:val="Hyperlink"/>
@@ -16336,8 +16159,8 @@
         </w:r>
       </w:hyperlink>
     </w:p>
-    <w:bookmarkEnd w:id="187"/>
-    <w:bookmarkStart w:id="189" w:name="ref-mcdowell_pervasive_2020"/>
+    <w:bookmarkEnd w:id="189"/>
+    <w:bookmarkStart w:id="191" w:name="ref-mcdowell_pervasive_2020"/>
     <w:p>
       <w:pPr>
         <w:pStyle w:val="Bibliography"/>
@@ -16374,7 +16197,7 @@
       <w:r>
         <w:t xml:space="preserve"> </w:t>
       </w:r>
-      <w:hyperlink r:id="rId188">
+      <w:hyperlink r:id="rId190">
         <w:r>
           <w:rPr>
             <w:rStyle w:val="Hyperlink"/>
@@ -16383,8 +16206,8 @@
         </w:r>
       </w:hyperlink>
     </w:p>
-    <w:bookmarkEnd w:id="189"/>
-    <w:bookmarkStart w:id="191" w:name="ref-mcgregor_tree_2020"/>
+    <w:bookmarkEnd w:id="191"/>
+    <w:bookmarkStart w:id="193" w:name="ref-mcgregor_tree_2020"/>
     <w:p>
       <w:pPr>
         <w:pStyle w:val="Bibliography"/>
@@ -16408,7 +16231,7 @@
       <w:r>
         <w:t xml:space="preserve"> </w:t>
       </w:r>
-      <w:hyperlink r:id="rId190">
+      <w:hyperlink r:id="rId192">
         <w:r>
           <w:rPr>
             <w:rStyle w:val="Hyperlink"/>
@@ -16417,8 +16240,8 @@
         </w:r>
       </w:hyperlink>
     </w:p>
-    <w:bookmarkEnd w:id="191"/>
-    <w:bookmarkStart w:id="193" w:name="ref-meakem_role_2018"/>
+    <w:bookmarkEnd w:id="193"/>
+    <w:bookmarkStart w:id="195" w:name="ref-meakem_role_2018"/>
     <w:p>
       <w:pPr>
         <w:pStyle w:val="Bibliography"/>
@@ -16455,7 +16278,7 @@
       <w:r>
         <w:t xml:space="preserve"> </w:t>
       </w:r>
-      <w:hyperlink r:id="rId192">
+      <w:hyperlink r:id="rId194">
         <w:r>
           <w:rPr>
             <w:rStyle w:val="Hyperlink"/>
@@ -16464,8 +16287,8 @@
         </w:r>
       </w:hyperlink>
     </w:p>
-    <w:bookmarkEnd w:id="193"/>
-    <w:bookmarkStart w:id="195" w:name="ref-meko_seascorr_2011"/>
+    <w:bookmarkEnd w:id="195"/>
+    <w:bookmarkStart w:id="197" w:name="ref-meko_seascorr_2011"/>
     <w:p>
       <w:pPr>
         <w:pStyle w:val="Bibliography"/>
@@ -16514,7 +16337,7 @@
       <w:r>
         <w:t xml:space="preserve"> </w:t>
       </w:r>
-      <w:hyperlink r:id="rId194">
+      <w:hyperlink r:id="rId196">
         <w:r>
           <w:rPr>
             <w:rStyle w:val="Hyperlink"/>
@@ -16523,8 +16346,8 @@
         </w:r>
       </w:hyperlink>
     </w:p>
-    <w:bookmarkEnd w:id="195"/>
-    <w:bookmarkStart w:id="196" w:name="ref-muller-landau_testing_2006"/>
+    <w:bookmarkEnd w:id="197"/>
+    <w:bookmarkStart w:id="198" w:name="ref-muller-landau_testing_2006"/>
     <w:p>
       <w:pPr>
         <w:pStyle w:val="Bibliography"/>
@@ -16559,8 +16382,8 @@
         <w:t xml:space="preserve">(5), 575–588.</w:t>
       </w:r>
     </w:p>
-    <w:bookmarkEnd w:id="196"/>
-    <w:bookmarkStart w:id="198" w:name="ref-naimi_where_2014"/>
+    <w:bookmarkEnd w:id="198"/>
+    <w:bookmarkStart w:id="200" w:name="ref-naimi_where_2014"/>
     <w:p>
       <w:pPr>
         <w:pStyle w:val="Bibliography"/>
@@ -16597,7 +16420,7 @@
       <w:r>
         <w:t xml:space="preserve"> </w:t>
       </w:r>
-      <w:hyperlink r:id="rId197">
+      <w:hyperlink r:id="rId199">
         <w:r>
           <w:rPr>
             <w:rStyle w:val="Hyperlink"/>
@@ -16606,8 +16429,8 @@
         </w:r>
       </w:hyperlink>
     </w:p>
-    <w:bookmarkEnd w:id="198"/>
-    <w:bookmarkStart w:id="200" w:name="ref-nehrbass-ahles_influence_2014"/>
+    <w:bookmarkEnd w:id="200"/>
+    <w:bookmarkStart w:id="202" w:name="ref-nehrbass-ahles_influence_2014"/>
     <w:p>
       <w:pPr>
         <w:pStyle w:val="Bibliography"/>
@@ -16644,7 +16467,7 @@
       <w:r>
         <w:t xml:space="preserve"> </w:t>
       </w:r>
-      <w:hyperlink r:id="rId199">
+      <w:hyperlink r:id="rId201">
         <w:r>
           <w:rPr>
             <w:rStyle w:val="Hyperlink"/>
@@ -16653,8 +16476,8 @@
         </w:r>
       </w:hyperlink>
     </w:p>
-    <w:bookmarkEnd w:id="200"/>
-    <w:bookmarkStart w:id="202" w:name="ref-nock_long_2011"/>
+    <w:bookmarkEnd w:id="202"/>
+    <w:bookmarkStart w:id="204" w:name="ref-nock_long_2011"/>
     <w:p>
       <w:pPr>
         <w:pStyle w:val="Bibliography"/>
@@ -16700,7 +16523,7 @@
       <w:r>
         <w:t xml:space="preserve"> </w:t>
       </w:r>
-      <w:hyperlink r:id="rId201">
+      <w:hyperlink r:id="rId203">
         <w:r>
           <w:rPr>
             <w:rStyle w:val="Hyperlink"/>
@@ -16709,8 +16532,8 @@
         </w:r>
       </w:hyperlink>
     </w:p>
-    <w:bookmarkEnd w:id="202"/>
-    <w:bookmarkStart w:id="204" w:name="ref-novick_increasing_2016"/>
+    <w:bookmarkEnd w:id="204"/>
+    <w:bookmarkStart w:id="206" w:name="ref-novick_increasing_2016"/>
     <w:p>
       <w:pPr>
         <w:pStyle w:val="Bibliography"/>
@@ -16747,7 +16570,7 @@
       <w:r>
         <w:t xml:space="preserve"> </w:t>
       </w:r>
-      <w:hyperlink r:id="rId203">
+      <w:hyperlink r:id="rId205">
         <w:r>
           <w:rPr>
             <w:rStyle w:val="Hyperlink"/>
@@ -16756,8 +16579,8 @@
         </w:r>
       </w:hyperlink>
     </w:p>
-    <w:bookmarkEnd w:id="204"/>
-    <w:bookmarkStart w:id="205" w:name="ref-oliver_forest_1990"/>
+    <w:bookmarkEnd w:id="206"/>
+    <w:bookmarkStart w:id="207" w:name="ref-oliver_forest_1990"/>
     <w:p>
       <w:pPr>
         <w:pStyle w:val="Bibliography"/>
@@ -16785,8 +16608,8 @@
         <w:t xml:space="preserve">McGraw-Hill Pub. Co.</w:t>
       </w:r>
     </w:p>
-    <w:bookmarkEnd w:id="205"/>
-    <w:bookmarkStart w:id="207" w:name="ref-peters_detecting_2015"/>
+    <w:bookmarkEnd w:id="207"/>
+    <w:bookmarkStart w:id="209" w:name="ref-peters_detecting_2015"/>
     <w:p>
       <w:pPr>
         <w:pStyle w:val="Bibliography"/>
@@ -16823,7 +16646,7 @@
       <w:r>
         <w:t xml:space="preserve"> </w:t>
       </w:r>
-      <w:hyperlink r:id="rId206">
+      <w:hyperlink r:id="rId208">
         <w:r>
           <w:rPr>
             <w:rStyle w:val="Hyperlink"/>
@@ -16832,8 +16655,8 @@
         </w:r>
       </w:hyperlink>
     </w:p>
-    <w:bookmarkEnd w:id="207"/>
-    <w:bookmarkStart w:id="208" w:name="ref-pinheiro_nlme_2021"/>
+    <w:bookmarkEnd w:id="209"/>
+    <w:bookmarkStart w:id="210" w:name="ref-pinheiro_nlme_2021"/>
     <w:p>
       <w:pPr>
         <w:pStyle w:val="Bibliography"/>
@@ -16897,8 +16720,8 @@
         <w:t xml:space="preserve">.</w:t>
       </w:r>
     </w:p>
-    <w:bookmarkEnd w:id="208"/>
-    <w:bookmarkStart w:id="209" w:name="ref-pregitzer_carbon_2004"/>
+    <w:bookmarkEnd w:id="210"/>
+    <w:bookmarkStart w:id="211" w:name="ref-pregitzer_carbon_2004"/>
     <w:p>
       <w:pPr>
         <w:pStyle w:val="Bibliography"/>
@@ -16933,8 +16756,8 @@
         <w:t xml:space="preserve">(12), 2052–2077.</w:t>
       </w:r>
     </w:p>
-    <w:bookmarkEnd w:id="209"/>
-    <w:bookmarkStart w:id="211" w:name="ref-pretzsch_drought_2018"/>
+    <w:bookmarkEnd w:id="211"/>
+    <w:bookmarkStart w:id="213" w:name="ref-pretzsch_drought_2018"/>
     <w:p>
       <w:pPr>
         <w:pStyle w:val="Bibliography"/>
@@ -16995,7 +16818,7 @@
       <w:r>
         <w:t xml:space="preserve"> </w:t>
       </w:r>
-      <w:hyperlink r:id="rId210">
+      <w:hyperlink r:id="rId212">
         <w:r>
           <w:rPr>
             <w:rStyle w:val="Hyperlink"/>
@@ -17004,8 +16827,8 @@
         </w:r>
       </w:hyperlink>
     </w:p>
-    <w:bookmarkEnd w:id="211"/>
-    <w:bookmarkStart w:id="213" w:name="ref-rayback_dendroecological_2020"/>
+    <w:bookmarkEnd w:id="213"/>
+    <w:bookmarkStart w:id="215" w:name="ref-rayback_dendroecological_2020"/>
     <w:p>
       <w:pPr>
         <w:pStyle w:val="Bibliography"/>
@@ -17063,7 +16886,7 @@
       <w:r>
         <w:t xml:space="preserve"> </w:t>
       </w:r>
-      <w:hyperlink r:id="rId212">
+      <w:hyperlink r:id="rId214">
         <w:r>
           <w:rPr>
             <w:rStyle w:val="Hyperlink"/>
@@ -17072,8 +16895,8 @@
         </w:r>
       </w:hyperlink>
     </w:p>
-    <w:bookmarkEnd w:id="213"/>
-    <w:bookmarkStart w:id="215" w:name="ref-rejou-mechain_biomass_2017"/>
+    <w:bookmarkEnd w:id="215"/>
+    <w:bookmarkStart w:id="217" w:name="ref-rejou-mechain_biomass_2017"/>
     <w:p>
       <w:pPr>
         <w:pStyle w:val="Bibliography"/>
@@ -17110,7 +16933,7 @@
       <w:r>
         <w:t xml:space="preserve"> </w:t>
       </w:r>
-      <w:hyperlink r:id="rId214">
+      <w:hyperlink r:id="rId216">
         <w:r>
           <w:rPr>
             <w:rStyle w:val="Hyperlink"/>
@@ -17119,8 +16942,8 @@
         </w:r>
       </w:hyperlink>
     </w:p>
-    <w:bookmarkEnd w:id="215"/>
-    <w:bookmarkStart w:id="217" w:name="ref-rollinson_climate_2021"/>
+    <w:bookmarkEnd w:id="217"/>
+    <w:bookmarkStart w:id="219" w:name="ref-rollinson_climate_2021"/>
     <w:p>
       <w:pPr>
         <w:pStyle w:val="Bibliography"/>
@@ -17157,7 +16980,7 @@
       <w:r>
         <w:t xml:space="preserve"> </w:t>
       </w:r>
-      <w:hyperlink r:id="rId216">
+      <w:hyperlink r:id="rId218">
         <w:r>
           <w:rPr>
             <w:rStyle w:val="Hyperlink"/>
@@ -17166,8 +16989,8 @@
         </w:r>
       </w:hyperlink>
     </w:p>
-    <w:bookmarkEnd w:id="217"/>
-    <w:bookmarkStart w:id="219" w:name="ref-rossi_agedependent_2007"/>
+    <w:bookmarkEnd w:id="219"/>
+    <w:bookmarkStart w:id="221" w:name="ref-rossi_agedependent_2007"/>
     <w:p>
       <w:pPr>
         <w:pStyle w:val="Bibliography"/>
@@ -17204,7 +17027,7 @@
       <w:r>
         <w:t xml:space="preserve"> </w:t>
       </w:r>
-      <w:hyperlink r:id="rId218">
+      <w:hyperlink r:id="rId220">
         <w:r>
           <w:rPr>
             <w:rStyle w:val="Hyperlink"/>
@@ -17213,8 +17036,8 @@
         </w:r>
       </w:hyperlink>
     </w:p>
-    <w:bookmarkEnd w:id="219"/>
-    <w:bookmarkStart w:id="221" w:name="ref-rozendaal_dendroecology_2011"/>
+    <w:bookmarkEnd w:id="221"/>
+    <w:bookmarkStart w:id="223" w:name="ref-rozendaal_dendroecology_2011"/>
     <w:p>
       <w:pPr>
         <w:pStyle w:val="Bibliography"/>
@@ -17251,7 +17074,7 @@
       <w:r>
         <w:t xml:space="preserve"> </w:t>
       </w:r>
-      <w:hyperlink r:id="rId220">
+      <w:hyperlink r:id="rId222">
         <w:r>
           <w:rPr>
             <w:rStyle w:val="Hyperlink"/>
@@ -17260,8 +17083,8 @@
         </w:r>
       </w:hyperlink>
     </w:p>
-    <w:bookmarkEnd w:id="221"/>
-    <w:bookmarkStart w:id="223" w:name="ref-sanchez-salguero_disentangling_2015"/>
+    <w:bookmarkEnd w:id="223"/>
+    <w:bookmarkStart w:id="225" w:name="ref-sanchez-salguero_disentangling_2015"/>
     <w:p>
       <w:pPr>
         <w:pStyle w:val="Bibliography"/>
@@ -17322,7 +17145,7 @@
       <w:r>
         <w:t xml:space="preserve"> </w:t>
       </w:r>
-      <w:hyperlink r:id="rId222">
+      <w:hyperlink r:id="rId224">
         <w:r>
           <w:rPr>
             <w:rStyle w:val="Hyperlink"/>
@@ -17331,8 +17154,8 @@
         </w:r>
       </w:hyperlink>
     </w:p>
-    <w:bookmarkEnd w:id="223"/>
-    <w:bookmarkStart w:id="225" w:name="ref-schelhaas_speciesspecific_2018"/>
+    <w:bookmarkEnd w:id="225"/>
+    <w:bookmarkStart w:id="227" w:name="ref-schelhaas_speciesspecific_2018"/>
     <w:p>
       <w:pPr>
         <w:pStyle w:val="Bibliography"/>
@@ -17378,7 +17201,7 @@
       <w:r>
         <w:t xml:space="preserve"> </w:t>
       </w:r>
-      <w:hyperlink r:id="rId224">
+      <w:hyperlink r:id="rId226">
         <w:r>
           <w:rPr>
             <w:rStyle w:val="Hyperlink"/>
@@ -17387,8 +17210,8 @@
         </w:r>
       </w:hyperlink>
     </w:p>
-    <w:bookmarkEnd w:id="225"/>
-    <w:bookmarkStart w:id="227" w:name="ref-sheil_does_2017"/>
+    <w:bookmarkEnd w:id="227"/>
+    <w:bookmarkStart w:id="229" w:name="ref-sheil_does_2017"/>
     <w:p>
       <w:pPr>
         <w:pStyle w:val="Bibliography"/>
@@ -17434,7 +17257,7 @@
       <w:r>
         <w:t xml:space="preserve"> </w:t>
       </w:r>
-      <w:hyperlink r:id="rId226">
+      <w:hyperlink r:id="rId228">
         <w:r>
           <w:rPr>
             <w:rStyle w:val="Hyperlink"/>
@@ -17443,8 +17266,8 @@
         </w:r>
       </w:hyperlink>
     </w:p>
-    <w:bookmarkEnd w:id="227"/>
-    <w:bookmarkStart w:id="229" w:name="ref-sniderhan_growth_2016"/>
+    <w:bookmarkEnd w:id="229"/>
+    <w:bookmarkStart w:id="231" w:name="ref-sniderhan_growth_2016"/>
     <w:p>
       <w:pPr>
         <w:pStyle w:val="Bibliography"/>
@@ -17516,7 +17339,7 @@
       <w:r>
         <w:t xml:space="preserve"> </w:t>
       </w:r>
-      <w:hyperlink r:id="rId228">
+      <w:hyperlink r:id="rId230">
         <w:r>
           <w:rPr>
             <w:rStyle w:val="Hyperlink"/>
@@ -17525,8 +17348,8 @@
         </w:r>
       </w:hyperlink>
     </w:p>
-    <w:bookmarkEnd w:id="229"/>
-    <w:bookmarkStart w:id="230" w:name="ref-speer_fundamentals_2010"/>
+    <w:bookmarkEnd w:id="231"/>
+    <w:bookmarkStart w:id="232" w:name="ref-speer_fundamentals_2010"/>
     <w:p>
       <w:pPr>
         <w:pStyle w:val="Bibliography"/>
@@ -17557,8 +17380,8 @@
         <w:t xml:space="preserve">.</w:t>
       </w:r>
     </w:p>
-    <w:bookmarkEnd w:id="230"/>
-    <w:bookmarkStart w:id="232" w:name="ref-stephenson_rate_2014"/>
+    <w:bookmarkEnd w:id="232"/>
+    <w:bookmarkStart w:id="234" w:name="ref-stephenson_rate_2014"/>
     <w:p>
       <w:pPr>
         <w:pStyle w:val="Bibliography"/>
@@ -17595,7 +17418,7 @@
       <w:r>
         <w:t xml:space="preserve"> </w:t>
       </w:r>
-      <w:hyperlink r:id="rId231">
+      <w:hyperlink r:id="rId233">
         <w:r>
           <w:rPr>
             <w:rStyle w:val="Hyperlink"/>
@@ -17604,8 +17427,8 @@
         </w:r>
       </w:hyperlink>
     </w:p>
-    <w:bookmarkEnd w:id="232"/>
-    <w:bookmarkStart w:id="233" w:name="ref-stokes_introduction_1968"/>
+    <w:bookmarkEnd w:id="234"/>
+    <w:bookmarkStart w:id="235" w:name="ref-stokes_introduction_1968"/>
     <w:p>
       <w:pPr>
         <w:pStyle w:val="Bibliography"/>
@@ -17699,8 +17522,8 @@
         <w:t xml:space="preserve">.</w:t>
       </w:r>
     </w:p>
-    <w:bookmarkEnd w:id="233"/>
-    <w:bookmarkStart w:id="235" w:name="ref-sullivan_effect_2016"/>
+    <w:bookmarkEnd w:id="235"/>
+    <w:bookmarkStart w:id="237" w:name="ref-sullivan_effect_2016"/>
     <w:p>
       <w:pPr>
         <w:pStyle w:val="Bibliography"/>
@@ -17746,7 +17569,7 @@
       <w:r>
         <w:t xml:space="preserve"> </w:t>
       </w:r>
-      <w:hyperlink r:id="rId234">
+      <w:hyperlink r:id="rId236">
         <w:r>
           <w:rPr>
             <w:rStyle w:val="Hyperlink"/>
@@ -17755,8 +17578,8 @@
         </w:r>
       </w:hyperlink>
     </w:p>
-    <w:bookmarkEnd w:id="235"/>
-    <w:bookmarkStart w:id="237" w:name="ref-samonil_longterm_2008"/>
+    <w:bookmarkEnd w:id="237"/>
+    <w:bookmarkStart w:id="239" w:name="ref-samonil_longterm_2008"/>
     <w:p>
       <w:pPr>
         <w:pStyle w:val="Bibliography"/>
@@ -17802,7 +17625,7 @@
       <w:r>
         <w:t xml:space="preserve"> </w:t>
       </w:r>
-      <w:hyperlink r:id="rId236">
+      <w:hyperlink r:id="rId238">
         <w:r>
           <w:rPr>
             <w:rStyle w:val="Hyperlink"/>
@@ -17811,8 +17634,8 @@
         </w:r>
       </w:hyperlink>
     </w:p>
-    <w:bookmarkEnd w:id="237"/>
-    <w:bookmarkStart w:id="239" w:name="ref-takahashi_air_2020"/>
+    <w:bookmarkEnd w:id="239"/>
+    <w:bookmarkStart w:id="241" w:name="ref-takahashi_air_2020"/>
     <w:p>
       <w:pPr>
         <w:pStyle w:val="Bibliography"/>
@@ -17870,7 +17693,7 @@
       <w:r>
         <w:t xml:space="preserve"> </w:t>
       </w:r>
-      <w:hyperlink r:id="rId238">
+      <w:hyperlink r:id="rId240">
         <w:r>
           <w:rPr>
             <w:rStyle w:val="Hyperlink"/>
@@ -17879,8 +17702,8 @@
         </w:r>
       </w:hyperlink>
     </w:p>
-    <w:bookmarkEnd w:id="239"/>
-    <w:bookmarkStart w:id="241" w:name="ref-teets_quantifying_2018"/>
+    <w:bookmarkEnd w:id="241"/>
+    <w:bookmarkStart w:id="243" w:name="ref-teets_quantifying_2018"/>
     <w:p>
       <w:pPr>
         <w:pStyle w:val="Bibliography"/>
@@ -17917,7 +17740,7 @@
       <w:r>
         <w:t xml:space="preserve"> </w:t>
       </w:r>
-      <w:hyperlink r:id="rId240">
+      <w:hyperlink r:id="rId242">
         <w:r>
           <w:rPr>
             <w:rStyle w:val="Hyperlink"/>
@@ -17926,8 +17749,8 @@
         </w:r>
       </w:hyperlink>
     </w:p>
-    <w:bookmarkEnd w:id="241"/>
-    <w:bookmarkStart w:id="243" w:name="ref-thom_impact_2017"/>
+    <w:bookmarkEnd w:id="243"/>
+    <w:bookmarkStart w:id="245" w:name="ref-thom_impact_2017"/>
     <w:p>
       <w:pPr>
         <w:pStyle w:val="Bibliography"/>
@@ -17964,7 +17787,7 @@
       <w:r>
         <w:t xml:space="preserve"> </w:t>
       </w:r>
-      <w:hyperlink r:id="rId242">
+      <w:hyperlink r:id="rId244">
         <w:r>
           <w:rPr>
             <w:rStyle w:val="Hyperlink"/>
@@ -17973,8 +17796,8 @@
         </w:r>
       </w:hyperlink>
     </w:p>
-    <w:bookmarkEnd w:id="243"/>
-    <w:bookmarkStart w:id="245" w:name="ref-thomas_agerelated_2011"/>
+    <w:bookmarkEnd w:id="245"/>
+    <w:bookmarkStart w:id="247" w:name="ref-thomas_agerelated_2011"/>
     <w:p>
       <w:pPr>
         <w:pStyle w:val="Bibliography"/>
@@ -18145,7 +17968,7 @@
       <w:r>
         <w:t xml:space="preserve"> </w:t>
       </w:r>
-      <w:hyperlink r:id="rId244">
+      <w:hyperlink r:id="rId246">
         <w:r>
           <w:rPr>
             <w:rStyle w:val="Hyperlink"/>
@@ -18154,8 +17977,8 @@
         </w:r>
       </w:hyperlink>
     </w:p>
-    <w:bookmarkEnd w:id="245"/>
-    <w:bookmarkStart w:id="247" w:name="ref-touchan_millennial_2011"/>
+    <w:bookmarkEnd w:id="247"/>
+    <w:bookmarkStart w:id="249" w:name="ref-touchan_millennial_2011"/>
     <w:p>
       <w:pPr>
         <w:pStyle w:val="Bibliography"/>
@@ -18210,7 +18033,7 @@
       <w:r>
         <w:t xml:space="preserve"> </w:t>
       </w:r>
-      <w:hyperlink r:id="rId246">
+      <w:hyperlink r:id="rId248">
         <w:r>
           <w:rPr>
             <w:rStyle w:val="Hyperlink"/>
@@ -18219,8 +18042,8 @@
         </w:r>
       </w:hyperlink>
     </w:p>
-    <w:bookmarkEnd w:id="247"/>
-    <w:bookmarkStart w:id="249" w:name="ref-trouillier_size_2019"/>
+    <w:bookmarkEnd w:id="249"/>
+    <w:bookmarkStart w:id="251" w:name="ref-trouillier_size_2019"/>
     <w:p>
       <w:pPr>
         <w:pStyle w:val="Bibliography"/>
@@ -18260,7 +18083,7 @@
       <w:r>
         <w:t xml:space="preserve"> </w:t>
       </w:r>
-      <w:hyperlink r:id="rId248">
+      <w:hyperlink r:id="rId250">
         <w:r>
           <w:rPr>
             <w:rStyle w:val="Hyperlink"/>
@@ -18269,8 +18092,8 @@
         </w:r>
       </w:hyperlink>
     </w:p>
-    <w:bookmarkEnd w:id="249"/>
-    <w:bookmarkStart w:id="251" w:name="ref-tumajer_increasing_2017"/>
+    <w:bookmarkEnd w:id="251"/>
+    <w:bookmarkStart w:id="253" w:name="ref-tumajer_increasing_2017"/>
     <w:p>
       <w:pPr>
         <w:pStyle w:val="Bibliography"/>
@@ -18331,7 +18154,7 @@
       <w:r>
         <w:t xml:space="preserve"> </w:t>
       </w:r>
-      <w:hyperlink r:id="rId250">
+      <w:hyperlink r:id="rId252">
         <w:r>
           <w:rPr>
             <w:rStyle w:val="Hyperlink"/>
@@ -18340,8 +18163,8 @@
         </w:r>
       </w:hyperlink>
     </w:p>
-    <w:bookmarkEnd w:id="251"/>
-    <w:bookmarkStart w:id="253" w:name="ref-vandepol_identifying_2016"/>
+    <w:bookmarkEnd w:id="253"/>
+    <w:bookmarkStart w:id="255" w:name="ref-vandepol_identifying_2016"/>
     <w:p>
       <w:pPr>
         <w:pStyle w:val="Bibliography"/>
@@ -18378,7 +18201,7 @@
       <w:r>
         <w:t xml:space="preserve"> </w:t>
       </w:r>
-      <w:hyperlink r:id="rId252">
+      <w:hyperlink r:id="rId254">
         <w:r>
           <w:rPr>
             <w:rStyle w:val="Hyperlink"/>
@@ -18387,8 +18210,8 @@
         </w:r>
       </w:hyperlink>
     </w:p>
-    <w:bookmarkEnd w:id="253"/>
-    <w:bookmarkStart w:id="255" w:name="ref-vandersleen_trends_2017"/>
+    <w:bookmarkEnd w:id="255"/>
+    <w:bookmarkStart w:id="257" w:name="ref-vandersleen_trends_2017"/>
     <w:p>
       <w:pPr>
         <w:pStyle w:val="Bibliography"/>
@@ -18425,7 +18248,7 @@
       <w:r>
         <w:t xml:space="preserve"> </w:t>
       </w:r>
-      <w:hyperlink r:id="rId254">
+      <w:hyperlink r:id="rId256">
         <w:r>
           <w:rPr>
             <w:rStyle w:val="Hyperlink"/>
@@ -18434,8 +18257,8 @@
         </w:r>
       </w:hyperlink>
     </w:p>
-    <w:bookmarkEnd w:id="255"/>
-    <w:bookmarkStart w:id="257" w:name="ref-vandersleen_no_2015"/>
+    <w:bookmarkEnd w:id="257"/>
+    <w:bookmarkStart w:id="259" w:name="ref-vandersleen_no_2015"/>
     <w:p>
       <w:pPr>
         <w:pStyle w:val="Bibliography"/>
@@ -18484,7 +18307,7 @@
       <w:r>
         <w:t xml:space="preserve"> </w:t>
       </w:r>
-      <w:hyperlink r:id="rId256">
+      <w:hyperlink r:id="rId258">
         <w:r>
           <w:rPr>
             <w:rStyle w:val="Hyperlink"/>
@@ -18493,8 +18316,8 @@
         </w:r>
       </w:hyperlink>
     </w:p>
-    <w:bookmarkEnd w:id="257"/>
-    <w:bookmarkStart w:id="259" w:name="ref-vlam_temperature_2014"/>
+    <w:bookmarkEnd w:id="259"/>
+    <w:bookmarkStart w:id="261" w:name="ref-vlam_temperature_2014"/>
     <w:p>
       <w:pPr>
         <w:pStyle w:val="Bibliography"/>
@@ -18543,7 +18366,7 @@
       <w:r>
         <w:t xml:space="preserve"> </w:t>
       </w:r>
-      <w:hyperlink r:id="rId258">
+      <w:hyperlink r:id="rId260">
         <w:r>
           <w:rPr>
             <w:rStyle w:val="Hyperlink"/>
@@ -18552,8 +18375,8 @@
         </w:r>
       </w:hyperlink>
     </w:p>
-    <w:bookmarkEnd w:id="259"/>
-    <w:bookmarkStart w:id="261" w:name="ref-voelker_historical_2006"/>
+    <w:bookmarkEnd w:id="261"/>
+    <w:bookmarkStart w:id="263" w:name="ref-voelker_historical_2006"/>
     <w:p>
       <w:pPr>
         <w:pStyle w:val="Bibliography"/>
@@ -18635,7 +18458,7 @@
       <w:r>
         <w:t xml:space="preserve"> </w:t>
       </w:r>
-      <w:hyperlink r:id="rId260">
+      <w:hyperlink r:id="rId262">
         <w:r>
           <w:rPr>
             <w:rStyle w:val="Hyperlink"/>
@@ -18644,8 +18467,8 @@
         </w:r>
       </w:hyperlink>
     </w:p>
-    <w:bookmarkEnd w:id="261"/>
-    <w:bookmarkStart w:id="263" w:name="ref-vrska_european_2009"/>
+    <w:bookmarkEnd w:id="263"/>
+    <w:bookmarkStart w:id="265" w:name="ref-vrska_european_2009"/>
     <w:p>
       <w:pPr>
         <w:pStyle w:val="Bibliography"/>
@@ -18733,7 +18556,7 @@
       <w:r>
         <w:t xml:space="preserve"> </w:t>
       </w:r>
-      <w:hyperlink r:id="rId262">
+      <w:hyperlink r:id="rId264">
         <w:r>
           <w:rPr>
             <w:rStyle w:val="Hyperlink"/>
@@ -18742,8 +18565,8 @@
         </w:r>
       </w:hyperlink>
     </w:p>
-    <w:bookmarkEnd w:id="263"/>
-    <w:bookmarkStart w:id="265" w:name="ref-walker_integrating_2020"/>
+    <w:bookmarkEnd w:id="265"/>
+    <w:bookmarkStart w:id="267" w:name="ref-walker_integrating_2020"/>
     <w:p>
       <w:pPr>
         <w:pStyle w:val="Bibliography"/>
@@ -18789,7 +18612,7 @@
       <w:r>
         <w:t xml:space="preserve"> </w:t>
       </w:r>
-      <w:hyperlink r:id="rId264">
+      <w:hyperlink r:id="rId266">
         <w:r>
           <w:rPr>
             <w:rStyle w:val="Hyperlink"/>
@@ -18798,8 +18621,8 @@
         </w:r>
       </w:hyperlink>
     </w:p>
-    <w:bookmarkEnd w:id="265"/>
-    <w:bookmarkStart w:id="267" w:name="ref-williams_temperature_2013"/>
+    <w:bookmarkEnd w:id="267"/>
+    <w:bookmarkStart w:id="269" w:name="ref-williams_temperature_2013"/>
     <w:p>
       <w:pPr>
         <w:pStyle w:val="Bibliography"/>
@@ -18836,7 +18659,7 @@
       <w:r>
         <w:t xml:space="preserve"> </w:t>
       </w:r>
-      <w:hyperlink r:id="rId266">
+      <w:hyperlink r:id="rId268">
         <w:r>
           <w:rPr>
             <w:rStyle w:val="Hyperlink"/>
@@ -18845,8 +18668,8 @@
         </w:r>
       </w:hyperlink>
     </w:p>
-    <w:bookmarkEnd w:id="267"/>
-    <w:bookmarkStart w:id="269" w:name="ref-wilmking_global_2020"/>
+    <w:bookmarkEnd w:id="269"/>
+    <w:bookmarkStart w:id="271" w:name="ref-wilmking_global_2020"/>
     <w:p>
       <w:pPr>
         <w:pStyle w:val="Bibliography"/>
@@ -18883,7 +18706,7 @@
       <w:r>
         <w:t xml:space="preserve"> </w:t>
       </w:r>
-      <w:hyperlink r:id="rId268">
+      <w:hyperlink r:id="rId270">
         <w:r>
           <w:rPr>
             <w:rStyle w:val="Hyperlink"/>
@@ -18892,8 +18715,8 @@
         </w:r>
       </w:hyperlink>
     </w:p>
-    <w:bookmarkEnd w:id="269"/>
-    <w:bookmarkStart w:id="271" w:name="ref-wood_fast_2011"/>
+    <w:bookmarkEnd w:id="271"/>
+    <w:bookmarkStart w:id="273" w:name="ref-wood_fast_2011"/>
     <w:p>
       <w:pPr>
         <w:pStyle w:val="Bibliography"/>
@@ -18951,7 +18774,7 @@
       <w:r>
         <w:t xml:space="preserve"> </w:t>
       </w:r>
-      <w:hyperlink r:id="rId270">
+      <w:hyperlink r:id="rId272">
         <w:r>
           <w:rPr>
             <w:rStyle w:val="Hyperlink"/>
@@ -18960,8 +18783,8 @@
         </w:r>
       </w:hyperlink>
     </w:p>
-    <w:bookmarkEnd w:id="271"/>
-    <w:bookmarkStart w:id="273" w:name="ref-woodhouse_artificial_1999"/>
+    <w:bookmarkEnd w:id="273"/>
+    <w:bookmarkStart w:id="275" w:name="ref-woodhouse_artificial_1999"/>
     <w:p>
       <w:pPr>
         <w:pStyle w:val="Bibliography"/>
@@ -19012,7 +18835,7 @@
       <w:r>
         <w:t xml:space="preserve"> </w:t>
       </w:r>
-      <w:hyperlink r:id="rId272">
+      <w:hyperlink r:id="rId274">
         <w:r>
           <w:rPr>
             <w:rStyle w:val="Hyperlink"/>
@@ -19021,8 +18844,8 @@
         </w:r>
       </w:hyperlink>
     </w:p>
-    <w:bookmarkEnd w:id="273"/>
-    <w:bookmarkStart w:id="275" w:name="ref-zang_dendroclimatic_2013"/>
+    <w:bookmarkEnd w:id="275"/>
+    <w:bookmarkStart w:id="277" w:name="ref-zang_dendroclimatic_2013"/>
     <w:p>
       <w:pPr>
         <w:pStyle w:val="Bibliography"/>
@@ -19080,7 +18903,7 @@
       <w:r>
         <w:t xml:space="preserve"> </w:t>
       </w:r>
-      <w:hyperlink r:id="rId274">
+      <w:hyperlink r:id="rId276">
         <w:r>
           <w:rPr>
             <w:rStyle w:val="Hyperlink"/>
@@ -19089,8 +18912,8 @@
         </w:r>
       </w:hyperlink>
     </w:p>
-    <w:bookmarkEnd w:id="275"/>
-    <w:bookmarkStart w:id="277" w:name="ref-zuidema_tropical_2013"/>
+    <w:bookmarkEnd w:id="277"/>
+    <w:bookmarkStart w:id="279" w:name="ref-zuidema_tropical_2013"/>
     <w:p>
       <w:pPr>
         <w:pStyle w:val="Bibliography"/>
@@ -19127,7 +18950,7 @@
       <w:r>
         <w:t xml:space="preserve"> </w:t>
       </w:r>
-      <w:hyperlink r:id="rId276">
+      <w:hyperlink r:id="rId278">
         <w:r>
           <w:rPr>
             <w:rStyle w:val="Hyperlink"/>
@@ -19136,8 +18959,8 @@
         </w:r>
       </w:hyperlink>
     </w:p>
-    <w:bookmarkEnd w:id="277"/>
-    <w:bookmarkStart w:id="279" w:name="ref-zuidema_recent_2020"/>
+    <w:bookmarkEnd w:id="279"/>
+    <w:bookmarkStart w:id="281" w:name="ref-zuidema_recent_2020"/>
     <w:p>
       <w:pPr>
         <w:pStyle w:val="Bibliography"/>
@@ -19195,7 +19018,7 @@
       <w:r>
         <w:t xml:space="preserve"> </w:t>
       </w:r>
-      <w:hyperlink r:id="rId278">
+      <w:hyperlink r:id="rId280">
         <w:r>
           <w:rPr>
             <w:rStyle w:val="Hyperlink"/>
@@ -19204,9 +19027,9 @@
         </w:r>
       </w:hyperlink>
     </w:p>
-    <w:bookmarkEnd w:id="279"/>
-    <w:bookmarkEnd w:id="280"/>
     <w:bookmarkEnd w:id="281"/>
+    <w:bookmarkEnd w:id="282"/>
+    <w:bookmarkEnd w:id="283"/>
     <w:sectPr>
       <w:footerReference w:type="even" r:id="rId10"/>
       <w:footerReference w:type="default" r:id="rId9"/>

</xml_diff>

<commit_message>
cut recruitment plots & climwin plot references from manuscript
#130
</commit_message>
<xml_diff>
--- a/doc/manuscript/ForestGEO_treerings.docx
+++ b/doc/manuscript/ForestGEO_treerings.docx
@@ -3515,12 +3515,6 @@
       </w:r>
       <w:r>
         <w:t xml:space="preserve">Trees were cored within the ForestGEO plots (n=5 sites) and/or nearby within similar forest types (n=5 sites), following a variety of sampling protocols designed to meet the varied objectives of the original studies (Tables S1, S3).</w:t>
-      </w:r>
-      <w:r>
-        <w:t xml:space="preserve"> </w:t>
-      </w:r>
-      <w:r>
-        <w:t xml:space="preserve">There was wide variation in the distribution of record start years, which approximate the age distribution of sampled trees (Figs. S1-S10).</w:t>
       </w:r>
       <w:r>
         <w:t xml:space="preserve"> </w:t>
@@ -7573,23 +7567,7 @@
         <w:t xml:space="preserve"> </w:t>
       </w:r>
       <w:r>
-        <w:t xml:space="preserve">We note that the decision to identify primary climate drivers at the level of site, as opposed to species, was motivated by the expectation that differences in the most influential climate drivers across species in one site would be minimal compared to cross-site differences (Fig. 2); however, analyses focused on interspecific differences could optimize species-specific climate sensitivity estimates by fitting</w:t>
-      </w:r>
-      <w:r>
-        <w:t xml:space="preserve"> </w:t>
-      </w:r>
-      <w:r>
-        <w:rPr>
-          <w:iCs/>
-          <w:i/>
-        </w:rPr>
-        <w:t xml:space="preserve">climwin</w:t>
-      </w:r>
-      <w:r>
-        <w:t xml:space="preserve"> </w:t>
-      </w:r>
-      <w:r>
-        <w:t xml:space="preserve">individually by species.</w:t>
+        <w:t xml:space="preserve">We note that the decision to identify primary climate drivers at the level of site, as opposed to species, was motivated by the expectation that differences in the most influential climate drivers across species in one site would be minimal compared to cross-site differences (Fig. 2); however, analyses focused on interspecific differences could optimize species-specific climate sensitivity estimates by fitting individually by species.</w:t>
       </w:r>
     </w:p>
     <w:p>
@@ -8011,23 +7989,7 @@
         <w:t xml:space="preserve"> </w:t>
       </w:r>
       <w:r>
-        <w:t xml:space="preserve">For each group of candidate climate variables (water and temperature; Fig. 1), we selected the variable - seasonal window combination identified by</w:t>
-      </w:r>
-      <w:r>
-        <w:t xml:space="preserve"> </w:t>
-      </w:r>
-      <w:r>
-        <w:rPr>
-          <w:iCs/>
-          <w:i/>
-        </w:rPr>
-        <w:t xml:space="preserve">climwin</w:t>
-      </w:r>
-      <w:r>
-        <w:t xml:space="preserve"> </w:t>
-      </w:r>
-      <w:r>
-        <w:t xml:space="preserve">as having the lowest AIC as a candidate climate variable for the multivariate models.</w:t>
+        <w:t xml:space="preserve">For each group of candidate climate variables (water and temperature; Fig. 1), we selected the variable - seasonal window combination with the lowest AIC as a candidate climate variable for the multivariate models.</w:t>
       </w:r>
     </w:p>
     <w:p>
@@ -8625,13 +8587,13 @@
         <w:pStyle w:val="FirstParagraph"/>
       </w:pPr>
       <w:r>
-        <w:t xml:space="preserve">Our process identified similar primary climate drivers to those identified via established dendrochronological analysis methods for identifying climate signals (Figs. 2, S11-S14; Table S5; Appendix S4).</w:t>
-      </w:r>
-      <w:r>
-        <w:t xml:space="preserve"> </w:t>
-      </w:r>
-      <w:r>
-        <w:t xml:space="preserve">While one-to-one correspondence of estimated slope coefficients describing the response of tree growth to interannual climatic variation was neither expected nor observed, estimates were correlated and rarely differed significantly (Appendix S4; S11-S14).</w:t>
+        <w:t xml:space="preserve">Our process identified similar primary climate drivers to those identified via established dendrochronological analysis methods for identifying climate signals (Figs. 2, S1-S4; Table S5; Appendix S4).</w:t>
+      </w:r>
+      <w:r>
+        <w:t xml:space="preserve"> </w:t>
+      </w:r>
+      <w:r>
+        <w:t xml:space="preserve">While one-to-one correspondence of estimated slope coefficients describing the response of tree growth to interannual climatic variation was neither expected nor observed, estimates were correlated and rarely differed significantly (Appendix S4; S1-S4).</w:t>
       </w:r>
     </w:p>
     <w:p>
@@ -8928,13 +8890,13 @@
         <w:t xml:space="preserve"> </w:t>
       </w:r>
       <w:r>
-        <w:t xml:space="preserve">However, the seasonal window exhibiting the strongest climatic effect on growth and even the most influential climate variable sometimes differed among the growth metrics (Figs. S15-S34).</w:t>
-      </w:r>
-      <w:r>
-        <w:t xml:space="preserve"> </w:t>
-      </w:r>
-      <w:r>
-        <w:t xml:space="preserve">For eight of 20 site-variable group (i.e., water and temperature) combinations, both the most influential climate variable and seasonal window were identical across growth metrics (e.g., Fig. S19).</w:t>
+        <w:t xml:space="preserve">However, the seasonal window exhibiting the strongest climatic effect on growth and even the most influential climate variable sometimes differed among the growth metrics.</w:t>
+      </w:r>
+      <w:r>
+        <w:t xml:space="preserve"> </w:t>
+      </w:r>
+      <w:r>
+        <w:t xml:space="preserve">For eight of 20 site-variable group (i.e., water and temperature) combinations, both the most influential climate variable and seasonal window were identical across growth metrics (e.g., PPT at SCBI; Fig. S19).</w:t>
       </w:r>
       <w:r>
         <w:t xml:space="preserve"> </w:t>
@@ -8956,7 +8918,7 @@
         <w:t xml:space="preserve"> </w:t>
       </w:r>
       <w:r>
-        <w:t xml:space="preserve">identified the same climate variable and overlapping seasonal windows (e.g., Fig. S20),</w:t>
+        <w:t xml:space="preserve">identified the same climate variable and overlapping seasonal windows (e.g., PET at SCBI Fig. S20),</w:t>
       </w:r>
       <w:r>
         <w:t xml:space="preserve"> </w:t>
@@ -9039,7 +9001,7 @@
         <w:t xml:space="preserve"> </w:t>
       </w:r>
       <w:r>
-        <w:t xml:space="preserve">identified completely different seasonal windows and, for precipitation, different variables (PPT and PDF; Figs. S23- S24).</w:t>
+        <w:t xml:space="preserve">identified completely different seasonal windows and, for precipitation, different variables (PPT and PDF; Fig. S23).</w:t>
       </w:r>
       <w:r>
         <w:t xml:space="preserve"> </w:t>
@@ -10502,7 +10464,7 @@
         <w:t xml:space="preserve"> </w:t>
       </w:r>
       <w:r>
-        <w:t xml:space="preserve">For each of these drivers individually, the method yields results that are consistent with those that would be obtained using established methods (Figs. 2, S11-S14, S58-S67; Table S5; see also Appendix S4).</w:t>
+        <w:t xml:space="preserve">For each of these drivers individually, the method yields results that are consistent with those that would be obtained using established methods (Figs. 2, S1-S4, S58-S67; Table S5; see also Appendix S4).</w:t>
       </w:r>
       <w:r>
         <w:t xml:space="preserve"> </w:t>
@@ -11269,7 +11231,7 @@
         <w:t xml:space="preserve"> </w:t>
       </w:r>
       <w:r>
-        <w:t xml:space="preserve">at HF; Figs. S1-S10), persistent differences in growth rates among individuals could produce a trend of declining growth, as faster-growing individuals reach various size thresholds earlier</w:t>
+        <w:t xml:space="preserve">at HF), persistent differences in growth rates among individuals could produce a trend of declining growth, as faster-growing individuals reach various size thresholds earlier</w:t>
       </w:r>
       <w:r>
         <w:t xml:space="preserve"> </w:t>
@@ -11890,7 +11852,7 @@
         <w:pStyle w:val="BodyText"/>
       </w:pPr>
       <w:r>
-        <w:t xml:space="preserve">Figures S1-S10. Density plots of core record start years by species for all sites.</w:t>
+        <w:t xml:space="preserve">Figures S1-S4. Comparison of our approach with traditional methods of identifying climate signals for four species.</w:t>
       </w:r>
     </w:p>
     <w:p>
@@ -11898,7 +11860,7 @@
         <w:pStyle w:val="BodyText"/>
       </w:pPr>
       <w:r>
-        <w:t xml:space="preserve">Figures S11-S14. Comparison of our approach with traditional methods of identifying climate signals for four species.</w:t>
+        <w:t xml:space="preserve">Figure Figure S18. Climwin output for temperature variable group at HKK.</w:t>
       </w:r>
     </w:p>
     <w:p>
@@ -11906,7 +11868,23 @@
         <w:pStyle w:val="BodyText"/>
       </w:pPr>
       <w:r>
-        <w:t xml:space="preserve">Figures S15-S34. Climwin output for water and temperature variable groups at all sites.</w:t>
+        <w:t xml:space="preserve">Figure Figure S19. Climwin output for water variable group at SCBI.</w:t>
+      </w:r>
+    </w:p>
+    <w:p>
+      <w:pPr>
+        <w:pStyle w:val="BodyText"/>
+      </w:pPr>
+      <w:r>
+        <w:t xml:space="preserve">Figure Figure S20. Climwin output for temperature variable group at SCBI.</w:t>
+      </w:r>
+    </w:p>
+    <w:p>
+      <w:pPr>
+        <w:pStyle w:val="BodyText"/>
+      </w:pPr>
+      <w:r>
+        <w:t xml:space="preserve">Figure Figure S23. Climwin output for water variable group at HF.</w:t>
       </w:r>
     </w:p>
     <w:p>

</xml_diff>

<commit_message>
remove most GLS model figure references from ms
#130
</commit_message>
<xml_diff>
--- a/doc/manuscript/ForestGEO_treerings.docx
+++ b/doc/manuscript/ForestGEO_treerings.docx
@@ -9679,13 +9679,13 @@
         <w:t xml:space="preserve"> </w:t>
       </w:r>
       <w:r>
-        <w:t xml:space="preserve">responses at BCNM; Figs. 3, S35-S54).</w:t>
-      </w:r>
-      <w:r>
-        <w:t xml:space="preserve"> </w:t>
-      </w:r>
-      <w:r>
-        <w:t xml:space="preserve">In general, DBH explained more variation in growth rates than did climate, but its relative importance varied across growth metrics and sites (Figs. S35-S54).</w:t>
+        <w:t xml:space="preserve">responses at BCNM; Figs. 3, S35).</w:t>
+      </w:r>
+      <w:r>
+        <w:t xml:space="preserve"> </w:t>
+      </w:r>
+      <w:r>
+        <w:t xml:space="preserve">In general, DBH explained more variation in growth rates than did climate, but its relative importance varied across growth metrics and sites (Figs. 3, 5).</w:t>
       </w:r>
       <w:r>
         <w:t xml:space="preserve"> </w:t>
@@ -10203,7 +10203,7 @@
         <w:t xml:space="preserve"> </w:t>
       </w:r>
       <w:r>
-        <w:t xml:space="preserve">in the GLS models for 31 - 32 (depending on growth metric) of the 37 species-site combinations tested (Figs. 6, S35-S54).</w:t>
+        <w:t xml:space="preserve">in the GLS models for 31 - 32 (depending on growth metric) of the 37 species-site combinations tested (Figs. 6).</w:t>
       </w:r>
       <w:r>
         <w:t xml:space="preserve"> </w:t>
@@ -10368,7 +10368,7 @@
         <w:pStyle w:val="BodyText"/>
       </w:pPr>
       <w:r>
-        <w:t xml:space="preserve">Effects of year and DBH interacted such that inclusion of year in models altered the shape of DBH responses, typically resulting in less pronounced growth declines with increasing DBH (Figs. S35-S54).</w:t>
+        <w:t xml:space="preserve">Effects of year and DBH interacted such that inclusion of year in models altered the shape of DBH responses, typically resulting in less pronounced growth declines with increasing DBH (Figs. S39, S40).</w:t>
       </w:r>
     </w:p>
     <w:p>
@@ -11020,7 +11020,7 @@
         </m:r>
       </m:oMath>
       <w:r>
-        <w:t xml:space="preserve">AGB declines at larger DBH (Figs. S35-S54), suggesting that some of the declines at large DBH (Fig. 5) are more properly attributed to recent environmental changes than to large DBH.</w:t>
+        <w:t xml:space="preserve">AGB declines at larger DBH (Figs. S39, S40), suggesting that some of the declines at large DBH (Fig. 5) are more properly attributed to recent environmental changes than to large DBH.</w:t>
       </w:r>
     </w:p>
     <w:bookmarkEnd w:id="52"/>
@@ -11860,7 +11860,7 @@
         <w:pStyle w:val="BodyText"/>
       </w:pPr>
       <w:r>
-        <w:t xml:space="preserve">Figure Figure S18. Climwin output for temperature variable group at HKK.</w:t>
+        <w:t xml:space="preserve">Figure S18. Climwin output for temperature variable group at HKK.</w:t>
       </w:r>
     </w:p>
     <w:p>
@@ -11868,7 +11868,7 @@
         <w:pStyle w:val="BodyText"/>
       </w:pPr>
       <w:r>
-        <w:t xml:space="preserve">Figure Figure S19. Climwin output for water variable group at SCBI.</w:t>
+        <w:t xml:space="preserve">Figure S19. Climwin output for water variable group at SCBI.</w:t>
       </w:r>
     </w:p>
     <w:p>
@@ -11876,7 +11876,7 @@
         <w:pStyle w:val="BodyText"/>
       </w:pPr>
       <w:r>
-        <w:t xml:space="preserve">Figure Figure S20. Climwin output for temperature variable group at SCBI.</w:t>
+        <w:t xml:space="preserve">Figure S20. Climwin output for temperature variable group at SCBI.</w:t>
       </w:r>
     </w:p>
     <w:p>
@@ -11884,7 +11884,7 @@
         <w:pStyle w:val="BodyText"/>
       </w:pPr>
       <w:r>
-        <w:t xml:space="preserve">Figure Figure S23. Climwin output for water variable group at HF.</w:t>
+        <w:t xml:space="preserve">Figure S23. Climwin output for water variable group at HF.</w:t>
       </w:r>
     </w:p>
     <w:p>
@@ -11892,7 +11892,31 @@
         <w:pStyle w:val="BodyText"/>
       </w:pPr>
       <w:r>
-        <w:t xml:space="preserve">Figures S35-S54. Best GLS models models excluding and including year for all sites.</w:t>
+        <w:t xml:space="preserve">Figure S35. Best GLS models including climate and DBH for BCNM</w:t>
+      </w:r>
+    </w:p>
+    <w:p>
+      <w:pPr>
+        <w:pStyle w:val="BodyText"/>
+      </w:pPr>
+      <w:r>
+        <w:t xml:space="preserve">Figure S39. Best GLS models including climate and DBH for SCBI</w:t>
+      </w:r>
+    </w:p>
+    <w:p>
+      <w:pPr>
+        <w:pStyle w:val="BodyText"/>
+      </w:pPr>
+      <w:r>
+        <w:t xml:space="preserve">Figure S40. Best GLS models including climate, DBH, and year for SCBI</w:t>
+      </w:r>
+    </w:p>
+    <w:p>
+      <w:pPr>
+        <w:pStyle w:val="BodyText"/>
+      </w:pPr>
+      <w:r>
+        <w:t xml:space="preserve">Figure S49. Best GLS models including climate and DBH for LT</w:t>
       </w:r>
     </w:p>
     <w:p>

</xml_diff>

<commit_message>
remove decadal figure references
#130
</commit_message>
<xml_diff>
--- a/doc/manuscript/ForestGEO_treerings.docx
+++ b/doc/manuscript/ForestGEO_treerings.docx
@@ -8533,7 +8533,7 @@
         <w:t xml:space="preserve"> </w:t>
       </w:r>
       <w:r>
-        <w:t xml:space="preserve">To verify that GLS model trends for year were not an artifact of inherent covariation between DBH and year within each core, we compared GLS results to an analysis of DBH-growth relationships by decade (Figs. S58-S67).</w:t>
+        <w:t xml:space="preserve">To verify that GLS model trends for year were not an artifact of inherent covariation between DBH and year within each core, we compared GLS results to an analysis of DBH-growth relationships by decade.</w:t>
       </w:r>
     </w:p>
     <w:p>
@@ -8842,11 +8842,7 @@
         <w:pStyle w:val="BodyText"/>
       </w:pPr>
       <w:r>
-        <w:rPr>
-          <w:iCs/>
-          <w:i/>
-        </w:rPr>
-        <w:t xml:space="preserve">Trends with year, when assessed, were consistent with those observed in a separate analysis of DBH-growth relationships by year (Figs. S58-S67).</w:t>
+        <w:t xml:space="preserve">Trends with year, when assessed, were generally consistent with those observed in a separate analysis of DBH-growth relationships by year (Fig. S5).</w:t>
       </w:r>
     </w:p>
     <w:bookmarkEnd w:id="39"/>
@@ -8896,7 +8892,7 @@
         <w:t xml:space="preserve"> </w:t>
       </w:r>
       <w:r>
-        <w:t xml:space="preserve">For eight of 20 site-variable group (i.e., water and temperature) combinations, both the most influential climate variable and seasonal window were identical across growth metrics (e.g., PPT at SCBI; Fig. S19).</w:t>
+        <w:t xml:space="preserve">For eight of 20 site-variable group (i.e., water and temperature) combinations, both the most influential climate variable and seasonal window were identical across growth metrics (e.g., PPT at SCBI; Fig. S7).</w:t>
       </w:r>
       <w:r>
         <w:t xml:space="preserve"> </w:t>
@@ -8918,7 +8914,7 @@
         <w:t xml:space="preserve"> </w:t>
       </w:r>
       <w:r>
-        <w:t xml:space="preserve">identified the same climate variable and overlapping seasonal windows (e.g., PET at SCBI Fig. S20),</w:t>
+        <w:t xml:space="preserve">identified the same climate variable and overlapping seasonal windows (e.g., PET at SCBI Fig. S8),</w:t>
       </w:r>
       <w:r>
         <w:t xml:space="preserve"> </w:t>
@@ -8979,7 +8975,7 @@
         </m:sSub>
       </m:oMath>
       <w:r>
-        <w:t xml:space="preserve">) were selected with overlapping seasonal windows (Fig. S18).</w:t>
+        <w:t xml:space="preserve">) were selected with overlapping seasonal windows (Fig. S6).</w:t>
       </w:r>
       <w:r>
         <w:t xml:space="preserve"> </w:t>
@@ -9001,7 +8997,7 @@
         <w:t xml:space="preserve"> </w:t>
       </w:r>
       <w:r>
-        <w:t xml:space="preserve">identified completely different seasonal windows and, for precipitation, different variables (PPT and PDF; Fig. S23).</w:t>
+        <w:t xml:space="preserve">identified completely different seasonal windows and, for precipitation, different variables (PPT and PDF; Fig. S9).</w:t>
       </w:r>
       <w:r>
         <w:t xml:space="preserve"> </w:t>
@@ -9478,7 +9474,7 @@
         <w:t xml:space="preserve"> </w:t>
       </w:r>
       <w:r>
-        <w:t xml:space="preserve">responded positively (but with wide 95% CI on the slope) to temperature over the full analysis period (1903-2013); however, responses were predominately positive prior to 1970 and predominantly negative afterwards (Fig. S55).</w:t>
+        <w:t xml:space="preserve">responded positively (but with wide 95% CI on the slope) to temperature over the full analysis period (1903-2013); however, responses were predominately positive prior to 1970 and predominantly negative afterwards (Fig. S14).</w:t>
       </w:r>
     </w:p>
     <w:bookmarkEnd w:id="42"/>
@@ -9496,13 +9492,24 @@
         <w:pStyle w:val="FirstParagraph"/>
       </w:pPr>
       <w:r>
-        <w:t xml:space="preserve">Interactive effects of climate and DBH were found for 90 of the 203 (44%) species-variable combinations for which they were tested.</w:t>
-      </w:r>
-      <w:r>
-        <w:t xml:space="preserve"> </w:t>
-      </w:r>
-      <w:r>
-        <w:t xml:space="preserve">For precipitation variables, interactions were significant for 16 of the 36 (44%) interactions with RW as the growth metric (Fig. S56) and for 17 of the 36 (47%) with BAI as the growth metric (Fig. S57).</w:t>
+        <w:t xml:space="preserve">Interactive effects of climate and DBH were found for 90 of the 203 (44%) species-site-variable (RW, BAI, or</w:t>
+      </w:r>
+      <w:r>
+        <w:t xml:space="preserve"> </w:t>
+      </w:r>
+      <m:oMath>
+        <m:r>
+          <m:t>Δ</m:t>
+        </m:r>
+      </m:oMath>
+      <w:r>
+        <w:t xml:space="preserve">DBH) combinations for which they were tested.</w:t>
+      </w:r>
+      <w:r>
+        <w:t xml:space="preserve"> </w:t>
+      </w:r>
+      <w:r>
+        <w:t xml:space="preserve">For precipitation variables, interactions were significant for 16 of the 36 (44%) interactions with RW as the growth metric (Fig. S15) and for 17 of the 36 (47%) with BAI as the growth metric.</w:t>
       </w:r>
       <w:r>
         <w:t xml:space="preserve"> </w:t>
@@ -9548,7 +9555,7 @@
         <w:t xml:space="preserve"> </w:t>
       </w:r>
       <w:r>
-        <w:t xml:space="preserve">interactions were significant for 38% of cases with RW as the growth metric (Fig. S56) and for 50% with BAI as the growth metric (Fig. S57).</w:t>
+        <w:t xml:space="preserve">interactions were significant for 38% of cases with RW as the growth metric (Fig. S15) and for 50% with BAI as the growth metric.</w:t>
       </w:r>
       <w:r>
         <w:t xml:space="preserve"> </w:t>
@@ -9679,7 +9686,7 @@
         <w:t xml:space="preserve"> </w:t>
       </w:r>
       <w:r>
-        <w:t xml:space="preserve">responses at BCNM; Figs. 3, S35).</w:t>
+        <w:t xml:space="preserve">responses at BCNM; Figs. 3, S10).</w:t>
       </w:r>
       <w:r>
         <w:t xml:space="preserve"> </w:t>
@@ -9702,7 +9709,7 @@
         </m:r>
       </m:oMath>
       <w:r>
-        <w:t xml:space="preserve">AGB (e.g., at SCBI; Fig. S39), but exceptions occurred when RW decreased steeply with DBH (e.g., at LT, Fig. S49).</w:t>
+        <w:t xml:space="preserve">AGB (e.g., at SCBI; Fig. S11), but exceptions occurred when RW decreased steeply with DBH (e.g., at LT, Fig. S13).</w:t>
       </w:r>
     </w:p>
     <w:p>
@@ -10368,7 +10375,7 @@
         <w:pStyle w:val="BodyText"/>
       </w:pPr>
       <w:r>
-        <w:t xml:space="preserve">Effects of year and DBH interacted such that inclusion of year in models altered the shape of DBH responses, typically resulting in less pronounced growth declines with increasing DBH (Figs. S39, S40).</w:t>
+        <w:t xml:space="preserve">Effects of year and DBH interacted such that inclusion of year in models altered the shape of DBH responses, typically resulting in less pronounced growth declines with increasing DBH (Figs. S11, S12).</w:t>
       </w:r>
     </w:p>
     <w:p>
@@ -10464,7 +10471,7 @@
         <w:t xml:space="preserve"> </w:t>
       </w:r>
       <w:r>
-        <w:t xml:space="preserve">For each of these drivers individually, the method yields results that are consistent with those that would be obtained using established methods (Figs. 2, S1-S4, S58-S67; Table S5; see also Appendix S4).</w:t>
+        <w:t xml:space="preserve">For each of these drivers individually, the method yields results that are consistent with those that would be obtained using established methods (Figs. 2, S1-S4, S5; Table S5; see also Appendix S4).</w:t>
       </w:r>
       <w:r>
         <w:t xml:space="preserve"> </w:t>
@@ -10707,7 +10714,7 @@
         <w:pStyle w:val="BodyText"/>
       </w:pPr>
       <w:r>
-        <w:t xml:space="preserve">We found that interactions between climate variables and DBH were common (44% of total cases analyzed; Table 1, Figs. 4, S56, S57).</w:t>
+        <w:t xml:space="preserve">We found that interactions between climate variables and DBH were common (44% of total cases analyzed; Table 1, Figs. 4, S15).</w:t>
       </w:r>
       <w:r>
         <w:t xml:space="preserve"> </w:t>
@@ -11020,7 +11027,7 @@
         </m:r>
       </m:oMath>
       <w:r>
-        <w:t xml:space="preserve">AGB declines at larger DBH (Figs. S39, S40), suggesting that some of the declines at large DBH (Fig. 5) are more properly attributed to recent environmental changes than to large DBH.</w:t>
+        <w:t xml:space="preserve">AGB declines at larger DBH (Figs. S11, S12), suggesting that some of the declines at large DBH (Fig. 5) are more properly attributed to recent environmental changes than to large DBH.</w:t>
       </w:r>
     </w:p>
     <w:bookmarkEnd w:id="52"/>
@@ -11361,7 +11368,7 @@
         <w:t xml:space="preserve"> </w:t>
       </w:r>
       <w:r>
-        <w:t xml:space="preserve">At Zofin, size-corrected growth rates were lowest in the 1970s and 1980s (Fig. S63), consistent with other studies from central Europe showing dramatic growth reductions due to acid deposition during this period</w:t>
+        <w:t xml:space="preserve">At Zofin, size-corrected growth rates were lowest in the 1970s and 1980s, consistent with other studies from central Europe showing dramatic growth reductions due to acid deposition during this period</w:t>
       </w:r>
       <w:r>
         <w:t xml:space="preserve"> </w:t>
@@ -11860,7 +11867,7 @@
         <w:pStyle w:val="BodyText"/>
       </w:pPr>
       <w:r>
-        <w:t xml:space="preserve">Figure S18. Climwin output for temperature variable group at HKK.</w:t>
+        <w:t xml:space="preserve">Figure S6. Climwin output for temperature variable group at HKK.</w:t>
       </w:r>
     </w:p>
     <w:p>
@@ -11868,7 +11875,7 @@
         <w:pStyle w:val="BodyText"/>
       </w:pPr>
       <w:r>
-        <w:t xml:space="preserve">Figure S19. Climwin output for water variable group at SCBI.</w:t>
+        <w:t xml:space="preserve">Figure S7. Climwin output for water variable group at SCBI.</w:t>
       </w:r>
     </w:p>
     <w:p>
@@ -11876,7 +11883,7 @@
         <w:pStyle w:val="BodyText"/>
       </w:pPr>
       <w:r>
-        <w:t xml:space="preserve">Figure S20. Climwin output for temperature variable group at SCBI.</w:t>
+        <w:t xml:space="preserve">Figure S8. Climwin output for temperature variable group at SCBI.</w:t>
       </w:r>
     </w:p>
     <w:p>
@@ -11884,7 +11891,7 @@
         <w:pStyle w:val="BodyText"/>
       </w:pPr>
       <w:r>
-        <w:t xml:space="preserve">Figure S23. Climwin output for water variable group at HF.</w:t>
+        <w:t xml:space="preserve">Figure S9. Climwin output for water variable group at HF.</w:t>
       </w:r>
     </w:p>
     <w:p>
@@ -11892,7 +11899,7 @@
         <w:pStyle w:val="BodyText"/>
       </w:pPr>
       <w:r>
-        <w:t xml:space="preserve">Figure S35. Best GLS models including climate and DBH for BCNM</w:t>
+        <w:t xml:space="preserve">Figure S10. Best GLS models including climate and DBH for BCNM</w:t>
       </w:r>
     </w:p>
     <w:p>
@@ -11900,7 +11907,7 @@
         <w:pStyle w:val="BodyText"/>
       </w:pPr>
       <w:r>
-        <w:t xml:space="preserve">Figure S39. Best GLS models including climate and DBH for SCBI</w:t>
+        <w:t xml:space="preserve">Figure S11. Best GLS models including climate and DBH for SCBI</w:t>
       </w:r>
     </w:p>
     <w:p>
@@ -11908,7 +11915,7 @@
         <w:pStyle w:val="BodyText"/>
       </w:pPr>
       <w:r>
-        <w:t xml:space="preserve">Figure S40. Best GLS models including climate, DBH, and year for SCBI</w:t>
+        <w:t xml:space="preserve">Figure S12. Best GLS models including climate, DBH, and year for SCBI</w:t>
       </w:r>
     </w:p>
     <w:p>
@@ -11916,7 +11923,7 @@
         <w:pStyle w:val="BodyText"/>
       </w:pPr>
       <w:r>
-        <w:t xml:space="preserve">Figure S49. Best GLS models including climate and DBH for LT</w:t>
+        <w:t xml:space="preserve">Figure S13. Best GLS models including climate and DBH for LT</w:t>
       </w:r>
     </w:p>
     <w:p>
@@ -11924,7 +11931,7 @@
         <w:pStyle w:val="BodyText"/>
       </w:pPr>
       <w:r>
-        <w:t xml:space="preserve">Figure S55. Climate responses at SC before and after 1970.</w:t>
+        <w:t xml:space="preserve">Figure S14. Climate responses at SC before and after 1970.</w:t>
       </w:r>
     </w:p>
     <w:p>
@@ -11932,7 +11939,7 @@
         <w:pStyle w:val="BodyText"/>
       </w:pPr>
       <w:r>
-        <w:t xml:space="preserve">Figure S56. All signficant climate - DBH interactions with RW as the response metric.</w:t>
+        <w:t xml:space="preserve">Figure S15. All significant climate - DBH interactions with RW as the response metric.</w:t>
       </w:r>
     </w:p>
     <w:p>
@@ -11940,15 +11947,7 @@
         <w:pStyle w:val="BodyText"/>
       </w:pPr>
       <w:r>
-        <w:t xml:space="preserve">Figure S57. All signficant climate - DBH interactions with RW as the response metric.</w:t>
-      </w:r>
-    </w:p>
-    <w:p>
-      <w:pPr>
-        <w:pStyle w:val="BodyText"/>
-      </w:pPr>
-      <w:r>
-        <w:t xml:space="preserve">Figures S58-S67. Relationships between DBH and BAI by decade for all sites.</w:t>
+        <w:t xml:space="preserve">Figure S5. Example comparison of year effect in GLS model with independent decadal analysis: BCNM</w:t>
       </w:r>
     </w:p>
     <w:bookmarkEnd w:id="59"/>

</xml_diff>

<commit_message>
update tables to list needlleaf evergreen as conifer, and give codes
#121
</commit_message>
<xml_diff>
--- a/doc/manuscript/ForestGEO_treerings.docx
+++ b/doc/manuscript/ForestGEO_treerings.docx
@@ -3820,6 +3820,16 @@
               </w:rPr>
               <w:t xml:space="preserve">vegetation type(s)</w:t>
             </w:r>
+            <w:r xmlns:w="http://schemas.openxmlformats.org/wordprocessingml/2006/main" xmlns:wp="http://schemas.openxmlformats.org/drawingml/2006/wordprocessingDrawing" xmlns:r="http://schemas.openxmlformats.org/officeDocument/2006/relationships" xmlns:w14="http://schemas.microsoft.com/office/word/2010/wordml">
+              <w:rPr>
+                <w:rFonts w:ascii="Arial" w:hAnsi="Helvetica" w:eastAsia="Helvetica" w:cs="Helvetica"/>
+                <w:vertAlign w:val="superscript"/>
+                <w:sz w:val="16"/>
+                <w:szCs w:val="16"/>
+                <w:color w:val="000000"/>
+              </w:rPr>
+              <w:t xml:space="preserve">**</w:t>
+            </w:r>
           </w:p>
         </w:tc>
         <w:tc>
@@ -4715,7 +4725,7 @@
                 <w:szCs w:val="16"/>
                 <w:color w:val="000000"/>
               </w:rPr>
-              <w:t xml:space="preserve">BD, NE</w:t>
+              <w:t xml:space="preserve">BD, C</w:t>
             </w:r>
           </w:p>
         </w:tc>
@@ -5307,7 +5317,7 @@
                 <w:szCs w:val="16"/>
                 <w:color w:val="000000"/>
               </w:rPr>
-              <w:t xml:space="preserve">BD, NE</w:t>
+              <w:t xml:space="preserve">BD, C</w:t>
             </w:r>
           </w:p>
         </w:tc>
@@ -5468,7 +5478,7 @@
                 <w:szCs w:val="16"/>
                 <w:color w:val="000000"/>
               </w:rPr>
-              <w:t xml:space="preserve">**</w:t>
+              <w:t xml:space="preserve">#</w:t>
             </w:r>
           </w:p>
         </w:tc>
@@ -5613,7 +5623,7 @@
                 <w:szCs w:val="16"/>
                 <w:color w:val="000000"/>
               </w:rPr>
-              <w:t xml:space="preserve">NE, BD</w:t>
+              <w:t xml:space="preserve">C, BD</w:t>
             </w:r>
           </w:p>
         </w:tc>
@@ -6070,7 +6080,7 @@
                 <w:szCs w:val="16"/>
                 <w:color w:val="000000"/>
               </w:rPr>
-              <w:t xml:space="preserve">**</w:t>
+              <w:t xml:space="preserve">#</w:t>
             </w:r>
           </w:p>
         </w:tc>
@@ -6215,7 +6225,7 @@
                 <w:szCs w:val="16"/>
                 <w:color w:val="000000"/>
               </w:rPr>
-              <w:t xml:space="preserve">NE</w:t>
+              <w:t xml:space="preserve">C</w:t>
             </w:r>
           </w:p>
         </w:tc>
@@ -6376,7 +6386,7 @@
                 <w:szCs w:val="16"/>
                 <w:color w:val="000000"/>
               </w:rPr>
-              <w:t xml:space="preserve">**</w:t>
+              <w:t xml:space="preserve">#</w:t>
             </w:r>
           </w:p>
         </w:tc>
@@ -6521,7 +6531,7 @@
                 <w:szCs w:val="16"/>
                 <w:color w:val="000000"/>
               </w:rPr>
-              <w:t xml:space="preserve">NE, BD</w:t>
+              <w:t xml:space="preserve">C, BD</w:t>
             </w:r>
           </w:p>
         </w:tc>
@@ -6831,7 +6841,7 @@
                 <w:szCs w:val="16"/>
                 <w:color w:val="000000"/>
               </w:rPr>
-              <w:t xml:space="preserve">NE</w:t>
+              <w:t xml:space="preserve">C</w:t>
             </w:r>
           </w:p>
         </w:tc>
@@ -6970,7 +6980,7 @@
                 <w:szCs w:val="16"/>
                 <w:color w:val="000000"/>
               </w:rPr>
-              <w:t xml:space="preserve">Refers to 1950-2019 mean climate.</w:t>
+              <w:t xml:space="preserve">Refers to 1950-2019 mean climate</w:t>
             </w:r>
             <w:r xmlns:w="http://schemas.openxmlformats.org/wordprocessingml/2006/main" xmlns:wp="http://schemas.openxmlformats.org/drawingml/2006/wordprocessingDrawing" xmlns:r="http://schemas.openxmlformats.org/officeDocument/2006/relationships" xmlns:w14="http://schemas.microsoft.com/office/word/2010/wordml">
               <w:rPr>
@@ -6998,7 +7008,35 @@
                 <w:szCs w:val="16"/>
                 <w:color w:val="000000"/>
               </w:rPr>
-              <w:t xml:space="preserve">Older forest, with majority of sampled trees established before 1900.</w:t>
+              <w:t xml:space="preserve">BD= Broadleaf Deciduous, BE= Broadleaf Evergreen, C=Conifer</w:t>
+            </w:r>
+            <w:r xmlns:w="http://schemas.openxmlformats.org/wordprocessingml/2006/main" xmlns:wp="http://schemas.openxmlformats.org/drawingml/2006/wordprocessingDrawing" xmlns:r="http://schemas.openxmlformats.org/officeDocument/2006/relationships" xmlns:w14="http://schemas.microsoft.com/office/word/2010/wordml">
+              <w:rPr>
+                <w:rFonts w:ascii="Arial" w:hAnsi="Helvetica" w:eastAsia="Helvetica" w:cs="Helvetica"/>
+                <w:sz w:val="16"/>
+                <w:szCs w:val="16"/>
+                <w:color w:val="000000"/>
+              </w:rPr>
+              <w:t xml:space="preserve">; </w:t>
+            </w:r>
+            <w:r xmlns:w="http://schemas.openxmlformats.org/wordprocessingml/2006/main" xmlns:wp="http://schemas.openxmlformats.org/drawingml/2006/wordprocessingDrawing" xmlns:r="http://schemas.openxmlformats.org/officeDocument/2006/relationships" xmlns:w14="http://schemas.microsoft.com/office/word/2010/wordml">
+              <w:rPr>
+                <w:rFonts w:ascii="Arial" w:hAnsi="Helvetica" w:eastAsia="Helvetica" w:cs="Helvetica"/>
+                <w:vertAlign w:val="superscript"/>
+                <w:sz w:val="16"/>
+                <w:szCs w:val="16"/>
+                <w:color w:val="000000"/>
+              </w:rPr>
+              <w:t xml:space="preserve">#</w:t>
+            </w:r>
+            <w:r xmlns:w="http://schemas.openxmlformats.org/wordprocessingml/2006/main" xmlns:wp="http://schemas.openxmlformats.org/drawingml/2006/wordprocessingDrawing" xmlns:r="http://schemas.openxmlformats.org/officeDocument/2006/relationships" xmlns:w14="http://schemas.microsoft.com/office/word/2010/wordml">
+              <w:rPr>
+                <w:rFonts w:ascii="Arial" w:hAnsi="Helvetica" w:eastAsia="Helvetica" w:cs="Helvetica"/>
+                <w:sz w:val="16"/>
+                <w:szCs w:val="16"/>
+                <w:color w:val="000000"/>
+              </w:rPr>
+              <w:t xml:space="preserve">Older forest, with majority of sampled trees established before 1900</w:t>
             </w:r>
           </w:p>
         </w:tc>

</xml_diff>

<commit_message>
revamp abstract + minor cleanup
#121
</commit_message>
<xml_diff>
--- a/doc/manuscript/ForestGEO_treerings.docx
+++ b/doc/manuscript/ForestGEO_treerings.docx
@@ -889,13 +889,13 @@
         <w:pStyle w:val="FirstParagraph"/>
       </w:pPr>
       <w:r>
-        <w:t xml:space="preserve">Tree rings provide a uniquely valuable long-term record for understanding how climate and other environmental drivers shape individual tree growth and forest productivity.</w:t>
-      </w:r>
-      <w:r>
-        <w:t xml:space="preserve"> </w:t>
-      </w:r>
-      <w:r>
-        <w:t xml:space="preserve">However, conventional tree-ring analysis methods are not designed to simultaneously account for the effects of climate, tree size, and other environmental drivers on individual tree growth, which has limited the potential to use tree rings to understand forest productivity, its climate sensitivity, and its global change responses.</w:t>
+        <w:t xml:space="preserve">Tree rings provide an invaluable long-term record for understanding how climate and other drivers shape tree growth and forest productivity.</w:t>
+      </w:r>
+      <w:r>
+        <w:t xml:space="preserve"> </w:t>
+      </w:r>
+      <w:r>
+        <w:t xml:space="preserve">However, conventional tree-ring analysis methods were not designed to simultaneously account for the effects of climate, tree size, and other drivers on individual growth, which has limited the potential to use tree rings to understand forest productivity, its climate sensitivity, and its global change responses.</w:t>
       </w:r>
       <w:r>
         <w:t xml:space="preserve"> </w:t>
@@ -907,13 +907,47 @@
         <w:t xml:space="preserve"> </w:t>
       </w:r>
       <w:r>
-        <w:t xml:space="preserve">We analyze tree-ring data from 3811 trees representing 40 species at 10 globally distributed sites, showing that water, temperature, DBH, and time have additively, and often interactively, influenced annual growth over the past 120 years.</w:t>
-      </w:r>
-      <w:r>
-        <w:t xml:space="preserve"> </w:t>
-      </w:r>
-      <w:r>
-        <w:t xml:space="preserve">Growth responses were predominantly positive to precipitation and negative to temperature, with both included in 78% of top models, and with non-linear responses prevalent (</w:t>
+        <w:t xml:space="preserve">We analyze data from 3811 trees representing 40 species at 10 globally distributed sites, showing that precipitation, temperature, DBH, and calendar year have additively, and often interactively, influenced annual growth over the past 120 years.</w:t>
+      </w:r>
+      <w:r>
+        <w:t xml:space="preserve"> </w:t>
+      </w:r>
+      <w:r>
+        <w:t xml:space="preserve">Growth responses were predominantly positive to precipitation (usually over</w:t>
+      </w:r>
+      <w:r>
+        <w:t xml:space="preserve"> </w:t>
+      </w:r>
+      <m:oMath>
+        <m:r>
+          <m:rPr>
+            <m:sty m:val="p"/>
+          </m:rPr>
+          <m:t>≥</m:t>
+        </m:r>
+      </m:oMath>
+      <w:r>
+        <w:t xml:space="preserve"> </w:t>
+      </w:r>
+      <w:r>
+        <w:t xml:space="preserve">3-month seasonal windows) and negative to temperature (usually over</w:t>
+      </w:r>
+      <w:r>
+        <w:t xml:space="preserve"> </w:t>
+      </w:r>
+      <m:oMath>
+        <m:r>
+          <m:rPr>
+            <m:sty m:val="p"/>
+          </m:rPr>
+          <m:t>≤</m:t>
+        </m:r>
+      </m:oMath>
+      <w:r>
+        <w:t xml:space="preserve"> </w:t>
+      </w:r>
+      <w:r>
+        <w:t xml:space="preserve">3-month seasonal windows), with both included in 78% of top models, and with non-linear responses prevalent (</w:t>
       </w:r>
       <w:r>
         <w:rPr>
@@ -932,19 +966,32 @@
         <w:t xml:space="preserve"> </w:t>
       </w:r>
       <w:r>
-        <w:t xml:space="preserve">Interactions between DBH and climate were common (44% of cases tested).</w:t>
-      </w:r>
-      <w:r>
-        <w:t xml:space="preserve"> </w:t>
-      </w:r>
-      <w:r>
-        <w:t xml:space="preserve">Growth rates – expressed as ring widths, basal area increments, or biomass increments – varied non-linearly with DBH.</w:t>
-      </w:r>
-      <w:r>
-        <w:t xml:space="preserve"> </w:t>
-      </w:r>
-      <w:r>
-        <w:t xml:space="preserve">Accounting for DBH, growth rate declined over time for 90% of species-site combinations.</w:t>
+        <w:t xml:space="preserve">Climate sensitivity commonly varied with DBH (</w:t>
+      </w:r>
+      <w:r>
+        <w:rPr>
+          <w:iCs/>
+          <w:i/>
+        </w:rPr>
+        <w:t xml:space="preserve">44%</w:t>
+      </w:r>
+      <w:r>
+        <w:t xml:space="preserve"> </w:t>
+      </w:r>
+      <w:r>
+        <w:t xml:space="preserve">of cases tested).</w:t>
+      </w:r>
+      <w:r>
+        <w:t xml:space="preserve"> </w:t>
+      </w:r>
+      <w:r>
+        <w:t xml:space="preserve">Trends in ring width at small DBH were linked to the light environment under which trees established, but basal area or biomass increments consistently peaked at intermediate DBH and declined thereafter.</w:t>
+      </w:r>
+      <w:r>
+        <w:t xml:space="preserve"> </w:t>
+      </w:r>
+      <w:r>
+        <w:t xml:space="preserve">Accounting for climate and DBH, growth rate declined over time for 92% of species in secondary or disturbed stands, whereas growth trends were mixed in older forests.</w:t>
       </w:r>
       <w:r>
         <w:t xml:space="preserve"> </w:t>
@@ -957,16 +1004,6 @@
       </w:r>
       <w:r>
         <w:t xml:space="preserve">By providing a parsimonious approach for characterizing multiple interacting drivers of tree growth, our method reveals a more complete picture of the factors influencing tree growth than has previously been possible.</w:t>
-      </w:r>
-      <w:r>
-        <w:t xml:space="preserve"> </w:t>
-      </w:r>
-      <w:r>
-        <w:rPr>
-          <w:iCs/>
-          <w:i/>
-        </w:rPr>
-        <w:t xml:space="preserve">As global change pressures intensify and the need to understand changing forest dynamics becomes increasingly urgent, we expect that this approach will prove valuable to understanding drivers of tree growth and forest change.</w:t>
       </w:r>
     </w:p>
     <w:p>
@@ -1168,7 +1205,7 @@
         <w:t xml:space="preserve"> </w:t>
       </w:r>
       <w:r>
-        <w:t xml:space="preserve">In the following paragraphs, we outline major unresolved questions regarding the influence of these factors on tree growth that can best be address using a multifactorial, non-linear approach to tree ring analysis (Table 1).</w:t>
+        <w:t xml:space="preserve">In the following paragraphs, we outline major questions regarding the influence of these factors on tree growth that can best be address using a multifactorial, non-linear approach to tree ring analysis (Table 1).</w:t>
       </w:r>
     </w:p>
     <w:p>
@@ -1206,7 +1243,7 @@
         <w:t xml:space="preserve">(e.g., Buntgen et al., 2011)</w:t>
       </w:r>
       <w:r>
-        <w:t xml:space="preserve">, accurately characterizing the climate sensitivity of forest productivity requires more in-depth characterization of climate sensitivity across a representative sample of trees in a forest stand</w:t>
+        <w:t xml:space="preserve">, accurately representing the climate sensitivity of forest productivity requires more in-depth characterization of climate sensitivity across trees in a forest stand</w:t>
       </w:r>
       <w:r>
         <w:t xml:space="preserve"> </w:t>
@@ -1582,7 +1619,7 @@
         <w:t xml:space="preserve"> </w:t>
       </w:r>
       <w:r>
-        <w:t xml:space="preserve">This approach allows us to address hypotheses concerning the primary drivers of individual tree growth (Table 1) across ten forested sites spanning 52 degrees latitude.</w:t>
+        <w:t xml:space="preserve">This approach allows us to address the above hypotheses concerning the primary drivers of individual tree growth (Table 1) across ten forested sites spanning 52 degrees latitude.</w:t>
       </w:r>
     </w:p>
     <w:p>
@@ -1599,7 +1636,7 @@
           <w:bCs/>
           <w:b/>
         </w:rPr>
-        <w:t xml:space="preserve">Table 1 | Summary of hypotheses and specific predictions tested here, along with the frenquency at which they were supported</w:t>
+        <w:t xml:space="preserve">Table 1 | Summary of hypotheses and specific predictions tested using the method developed here, along with the frequency at which they were supported</w:t>
       </w:r>
       <w:r>
         <w:t xml:space="preserve">.</w:t>
@@ -1998,7 +2035,7 @@
                 <w:szCs w:val="18"/>
                 <w:color w:val="000000"/>
               </w:rPr>
-              <w:t xml:space="preserve">High temperature (T) limits growth, often nonlinearly.</w:t>
+              <w:t xml:space="preserve">High temperatures (T) limit growth, often nonlinearly.</w:t>
             </w:r>
           </w:p>
         </w:tc>
@@ -7943,7 +7980,7 @@
         <w:t xml:space="preserve"> </w:t>
       </w:r>
       <w:r>
-        <w:t xml:space="preserve">to identify the climate variables that most strongly correlated with the individual tree-level residuals of the growth variables, RW, BAI, or</w:t>
+        <w:t xml:space="preserve">to identify the climate drivers that most strongly correlated with the individual tree-level residuals of the growth variables, RW, BAI, or</w:t>
       </w:r>
       <w:r>
         <w:t xml:space="preserve"> </w:t>
@@ -8035,13 +8072,13 @@
         <w:pStyle w:val="BodyText"/>
       </w:pPr>
       <w:r>
-        <w:t xml:space="preserve">We tested whether this process identified similar climate variable-month combinations to what would be identified using traditional methods for four species (detailed in Appendix S4).</w:t>
-      </w:r>
-      <w:r>
-        <w:t xml:space="preserve"> </w:t>
-      </w:r>
-      <w:r>
-        <w:t xml:space="preserve">Furthermore, we explored alternate methods of climate variable selection for the two sites that have undergone the most rapid changes in climate and tree growth: LT, where increasingly warm drought has dramatically reduced growth</w:t>
+        <w:t xml:space="preserve">We tested whether this process identified similar seasonal windows and direction of response as would be identified using traditional methods for four species (detailed in Appendix S4).</w:t>
+      </w:r>
+      <w:r>
+        <w:t xml:space="preserve"> </w:t>
+      </w:r>
+      <w:r>
+        <w:t xml:space="preserve">Furthermore, we explored alternate methods of climate driver selection for the two sites that have undergone the most rapid changes in climate and tree growth: LT, where increasingly warm drought has dramatically reduced growth</w:t>
       </w:r>
       <w:r>
         <w:t xml:space="preserve"> </w:t>
@@ -8083,7 +8120,7 @@
         <w:pStyle w:val="FirstParagraph"/>
       </w:pPr>
       <w:r>
-        <w:t xml:space="preserve">Having identified the primary climate drivers in temperature and precipitation variable groups, we next combined climate variables (included in all models) and DBH (included in models with DBH and its climate interactions) into linear mixed-effects models</w:t>
+        <w:t xml:space="preserve">We next combined the primary climate drivers in temperature and precipitation variable groups (included in all models) and DBH (included in models with DBH and its climate interactions) into linear mixed-effects models</w:t>
       </w:r>
       <w:r>
         <w:t xml:space="preserve"> </w:t>
@@ -8134,7 +8171,13 @@
         <w:t xml:space="preserve">corCAR1</w:t>
       </w:r>
       <w:r>
-        <w:t xml:space="preserve">). We will refer to this model as a generalized least squares (GLS) model (Fig. 1).</w:t>
+        <w:t xml:space="preserve">).</w:t>
+      </w:r>
+      <w:r>
+        <w:t xml:space="preserve"> </w:t>
+      </w:r>
+      <w:r>
+        <w:t xml:space="preserve">We will refer to this model as a generalized least squares (GLS) model (Fig. 1).</w:t>
       </w:r>
     </w:p>
     <w:p>
@@ -8195,7 +8238,7 @@
         <w:pStyle w:val="BodyText"/>
       </w:pPr>
       <w:r>
-        <w:t xml:space="preserve">For each species independently, we ran every combination of the candidate climate variables and DBH, including both first- and second-order terms for each.</w:t>
+        <w:t xml:space="preserve">For each species independently, we ran every combination of the candidate climate drivers and DBH, including both first- and second-order terms for each.</w:t>
       </w:r>
       <w:r>
         <w:t xml:space="preserve"> </w:t>
@@ -8410,7 +8453,7 @@
         <w:pStyle w:val="BodyText"/>
       </w:pPr>
       <w:r>
-        <w:t xml:space="preserve">For models including interactive effects of climate and DBH, we tested for interactions between first-order linear terms for climate variables and DBH.</w:t>
+        <w:t xml:space="preserve">For models including interactive effects of climate and DBH, we tested for interactions between first-order linear terms for climate drivers and DBH.</w:t>
       </w:r>
     </w:p>
     <w:p>
@@ -9055,10 +9098,21 @@
         <w:t xml:space="preserve"> </w:t>
       </w:r>
       <w:r>
-        <w:t xml:space="preserve">The most influential seasonal windows were most commonly long ($</w:t>
-      </w:r>
-      <w:r>
-        <w:t xml:space="preserve">$3 months at 7 of the 9 sites with significant main effects) and coincided at least partially with months of active growth in the current year (Fig. 3; Table S1): year-round in the tropics (BCNM and HKK) or late spring/ summer outside of the tropics (n= 5 of 7 sites with significant main effects).</w:t>
+        <w:t xml:space="preserve">The most influential seasonal windows were most commonly long (</w:t>
+      </w:r>
+      <m:oMath>
+        <m:r>
+          <m:rPr>
+            <m:sty m:val="p"/>
+          </m:rPr>
+          <m:t>≥</m:t>
+        </m:r>
+      </m:oMath>
+      <w:r>
+        <w:t xml:space="preserve"> </w:t>
+      </w:r>
+      <w:r>
+        <w:t xml:space="preserve">3 months at 7 of the 9 sites with significant main effects) and coincided at least partially with months of active growth in the current year (Fig. 3; Table S1): year-round in the tropics (BCNM and HKK) or late spring/ summer outside of the tropics (n= 5 of 7 sites with significant main effects).</w:t>
       </w:r>
       <w:r>
         <w:t xml:space="preserve"> </w:t>
@@ -9196,10 +9250,21 @@
         <w:t xml:space="preserve"> </w:t>
       </w:r>
       <w:r>
-        <w:t xml:space="preserve">The most influential seasonal windows for temperature tended to be shorter than those of precipitation ($</w:t>
-      </w:r>
-      <w:r>
-        <w:t xml:space="preserve">$3 months at 9 of 10 sites).</w:t>
+        <w:t xml:space="preserve">The most influential seasonal windows for temperature tended to be shorter than those of precipitation (</w:t>
+      </w:r>
+      <m:oMath>
+        <m:r>
+          <m:rPr>
+            <m:sty m:val="p"/>
+          </m:rPr>
+          <m:t>≤</m:t>
+        </m:r>
+      </m:oMath>
+      <w:r>
+        <w:t xml:space="preserve"> </w:t>
+      </w:r>
+      <w:r>
+        <w:t xml:space="preserve">3 months at 9 of 10 sites).</w:t>
       </w:r>
       <w:r>
         <w:t xml:space="preserve"> </w:t>
@@ -9288,7 +9353,7 @@
           <wp:inline>
             <wp:extent cx="5943600" cy="5943600"/>
             <wp:effectExtent b="0" l="0" r="0" t="0"/>
-            <wp:docPr descr="Figure 3 | Species-level responses of RW to climwin-selected variables in precipitation and temperature variable groups. Primary climate drivers are coded on the x-axes as the climate variable abbreviation followed by the range of months (p=previous year, c=current year) over which it is most influential. For each species (color-coded as in Fig. 4), relationships are plotted if included in top model. For each relationship shown, other terms in the model are held constant at their median. Best-fit polynomials are plotted with solid lines when both first- and second-order terms are significant (t-test’s p-value &lt;0.05), dashed lines when only one term is significant, and dotted lines when neither is significant. Transparent ribbons indicate 95% confidence intervals. Vertical grey lines indicate the long-term mean for the climate variable, shading indicates 1 SD." title="" id="1" name="Picture"/>
+            <wp:docPr descr="Figure 3 | Species-level responses of RW to climwin-selected variables in precipitation and temperature variable groups. Primary climate drivers are coded on the x-axes as the climate variable abbreviation followed by the range of months (p=previous year, c=current year) over which it is most influential. For each species (color-coded as in Fig. 4), relationships are plotted if included in top model. For each relationship shown, other terms in the model are held constant at their median. Best-fit polynomials are plotted with solid lines when both first- and second-order terms are significant (t-test’s p-value &lt;0.05), dashed lines when only one term is significant, and dotted lines when neither is significant. Transparent ribbons indicate 95% confidence intervals. Vertical grey lines indicate the long-term mean for the climate driver, shading indicates 1 SD." title="" id="1" name="Picture"/>
             <a:graphic>
               <a:graphicData uri="http://schemas.openxmlformats.org/drawingml/2006/picture">
                 <pic:pic>
@@ -9341,7 +9406,7 @@
         <w:t xml:space="preserve"> </w:t>
       </w:r>
       <w:r>
-        <w:t xml:space="preserve">Primary climate drivers are coded on the x-axes as the climate variable abbreviation followed by the range of months (p=previous year, c=current year) over which it is most influential. For each species (color-coded as in Fig. 4), relationships are plotted if included in top model. For each relationship shown, other terms in the model are held constant at their median. Best-fit polynomials are plotted with solid lines when both first- and second-order terms are significant (t-test’s p-value &lt;0.05), dashed lines when only one term is significant, and dotted lines when neither is significant. Transparent ribbons indicate 95% confidence intervals. Vertical grey lines indicate the long-term mean for the climate variable, shading indicates 1 SD.</w:t>
+        <w:t xml:space="preserve">Primary climate drivers are coded on the x-axes as the climate variable abbreviation followed by the range of months (p=previous year, c=current year) over which it is most influential. For each species (color-coded as in Fig. 4), relationships are plotted if included in top model. For each relationship shown, other terms in the model are held constant at their median. Best-fit polynomials are plotted with solid lines when both first- and second-order terms are significant (t-test’s p-value &lt;0.05), dashed lines when only one term is significant, and dotted lines when neither is significant. Transparent ribbons indicate 95% confidence intervals. Vertical grey lines indicate the long-term mean for the climate driver, shading indicates 1 SD.</w:t>
       </w:r>
     </w:p>
     <w:p>
@@ -9617,7 +9682,7 @@
           <wp:inline>
             <wp:extent cx="5943600" cy="5943600"/>
             <wp:effectExtent b="0" l="0" r="0" t="0"/>
-            <wp:docPr descr="Figure 4 | Examples of climate - DBH interactions for three species at three sites. Shown are modeled response functions at the minimum and maximum and maximum tails of the DBH distribution. Other terms in the model are held constant at their median. Transparent ribbons indicate 95% confidence intervals. Vertical grey lines indicate the long-term mean for the climate variable, shading indicates 1 SD." title="" id="1" name="Picture"/>
+            <wp:docPr descr="Figure 4 | Examples of climate - DBH interactions for three species at three sites. Shown are modeled response functions at the minimum and maximum and maximum tails of the DBH distribution. Other terms in the model are held constant at their median. Transparent ribbons indicate 95% confidence intervals. Vertical grey lines indicate the long-term mean for the climate driver, shading indicates 1 SD." title="" id="1" name="Picture"/>
             <a:graphic>
               <a:graphicData uri="http://schemas.openxmlformats.org/drawingml/2006/picture">
                 <pic:pic>
@@ -9670,7 +9735,7 @@
         <w:t xml:space="preserve"> </w:t>
       </w:r>
       <w:r>
-        <w:t xml:space="preserve">Shown are modeled response functions at the minimum and maximum and maximum tails of the DBH distribution. Other terms in the model are held constant at their median. Transparent ribbons indicate 95% confidence intervals. Vertical grey lines indicate the long-term mean for the climate variable, shading indicates 1 SD.</w:t>
+        <w:t xml:space="preserve">Shown are modeled response functions at the minimum and maximum and maximum tails of the DBH distribution. Other terms in the model are held constant at their median. Transparent ribbons indicate 95% confidence intervals. Vertical grey lines indicate the long-term mean for the climate driver, shading indicates 1 SD.</w:t>
       </w:r>
     </w:p>
     <w:bookmarkEnd w:id="44"/>
@@ -10752,7 +10817,7 @@
         <w:pStyle w:val="BodyText"/>
       </w:pPr>
       <w:r>
-        <w:t xml:space="preserve">We found that interactions between climate variables and DBH were common (44% of total cases analyzed; Table 1, Figs. 4, S15).</w:t>
+        <w:t xml:space="preserve">We found that interactions between climate drivers and DBH were common (44% of total cases analyzed; Table 1, Figs. 4, S15).</w:t>
       </w:r>
       <w:r>
         <w:t xml:space="preserve"> </w:t>

</xml_diff>

<commit_message>
Google docs comments: finished with intro
</commit_message>
<xml_diff>
--- a/doc/manuscript/ForestGEO_treerings.docx
+++ b/doc/manuscript/ForestGEO_treerings.docx
@@ -17,7 +17,7 @@
         <w:t xml:space="preserve"> </w:t>
       </w:r>
       <w:r>
-        <w:t xml:space="preserve">Joint effects of climate, tree size, and year on annual tree growth derived using tree-ring records from ten globally distributed forests</w:t>
+        <w:t xml:space="preserve">Joint effects of climate, tree size, and year on annual tree growth derived from tree-ring records of ten globally distributed forests</w:t>
       </w:r>
     </w:p>
     <w:p>
@@ -377,7 +377,7 @@
         <w:t xml:space="preserve"> </w:t>
       </w:r>
       <w:r>
-        <w:t xml:space="preserve">Justin Maxwell</w:t>
+        <w:t xml:space="preserve">Justin T. Maxwell</w:t>
       </w:r>
       <w:r>
         <w:rPr>
@@ -526,9 +526,14 @@
       <w:r>
         <w:t xml:space="preserve"> </w:t>
       </w:r>
-      <w:r>
-        <w:t xml:space="preserve">Pieter A. Zuidema</w:t>
-      </w:r>
+      <w:hyperlink r:id="rId28">
+        <w:r>
+          <w:rPr>
+            <w:rStyle w:val="Hyperlink"/>
+          </w:rPr>
+          <w:t xml:space="preserve">Pieter A. Zuidema</w:t>
+        </w:r>
+      </w:hyperlink>
       <w:r>
         <w:rPr>
           <w:vertAlign w:val="superscript"/>
@@ -639,7 +644,7 @@
         </w:numPr>
       </w:pPr>
       <w:r>
-        <w:t xml:space="preserve">School of Natural Resources, University of Nebraska-Lincoln, Lincoln, NE 68588-0118, USA</w:t>
+        <w:t xml:space="preserve">School of Natural Resources, University of Nebraska-Lincoln, Lincoln, NE 68583, USA</w:t>
       </w:r>
     </w:p>
     <w:p>
@@ -705,7 +710,7 @@
         </w:numPr>
       </w:pPr>
       <w:r>
-        <w:t xml:space="preserve">Department of Forestry, Purdue University, West Lafayette, IN 47907, USA</w:t>
+        <w:t xml:space="preserve">Department of Forestry and Natural Resources, Purdue University, West Lafayette, IN 47907, USA</w:t>
       </w:r>
     </w:p>
     <w:p>
@@ -828,7 +833,7 @@
       <w:r>
         <w:t xml:space="preserve"> </w:t>
       </w:r>
-      <w:hyperlink r:id="rId28">
+      <w:hyperlink r:id="rId29">
         <w:r>
           <w:rPr>
             <w:rStyle w:val="Hyperlink"/>
@@ -875,7 +880,7 @@
         <w:br w:type="page"/>
       </w:r>
     </w:p>
-    <w:bookmarkStart w:id="29" w:name="Abstract"/>
+    <w:bookmarkStart w:id="30" w:name="Abstract"/>
     <w:p>
       <w:pPr>
         <w:pStyle w:val="Heading1"/>
@@ -895,13 +900,19 @@
         <w:t xml:space="preserve"> </w:t>
       </w:r>
       <w:r>
-        <w:t xml:space="preserve">However, conventional tree-ring analysis methods were not designed to simultaneously account for the effects of climate, tree size, and other drivers on individual growth, which has limited the potential to use tree rings to understand forest productivity, its climate sensitivity, and its global change responses.</w:t>
-      </w:r>
-      <w:r>
-        <w:t xml:space="preserve"> </w:t>
-      </w:r>
-      <w:r>
-        <w:t xml:space="preserve">Here, we develop and apply a new method to simultaneously model non-linear effects of primary climate drivers, reconstructed tree diameter (DBH), and year in generalized least squares models that account for the temporal autocorrelation inherent to each individual tree’s growth.</w:t>
+        <w:t xml:space="preserve">However, conventional tree-ring analysis methods were not designed to simultaneously test effects of climate, tree size, and other drivers on individual growth.</w:t>
+      </w:r>
+      <w:r>
+        <w:t xml:space="preserve"> </w:t>
+      </w:r>
+      <w:r>
+        <w:t xml:space="preserve">This has limited the potential to use tree rings to understand forest productivity, its climate sensitivity, and its global change responses.</w:t>
+      </w:r>
+      <w:r>
+        <w:t xml:space="preserve"> </w:t>
+      </w:r>
+      <w:r>
+        <w:t xml:space="preserve">Here, we develop and apply a new method to simultaneously model non-linear effects of primary climate drivers, reconstructed tree diameter (DBH), and calendar year in generalized least squares models that account for the temporal autocorrelation inherent to each individual tree’s growth.</w:t>
       </w:r>
       <w:r>
         <w:t xml:space="preserve"> </w:t>
@@ -1000,8 +1011,8 @@
         <w:br w:type="page"/>
       </w:r>
     </w:p>
-    <w:bookmarkEnd w:id="29"/>
-    <w:bookmarkStart w:id="30" w:name="Introduction"/>
+    <w:bookmarkEnd w:id="30"/>
+    <w:bookmarkStart w:id="31" w:name="Introduction"/>
     <w:p>
       <w:pPr>
         <w:pStyle w:val="Heading1"/>
@@ -1051,7 +1062,7 @@
         <w:t xml:space="preserve"> </w:t>
       </w:r>
       <w:r>
-        <w:t xml:space="preserve">(Dye et al., 2016; Graumlich et al., 1989)</w:t>
+        <w:t xml:space="preserve">(Davis et al., 2009; Dye et al., 2016; Graumlich et al., 1989)</w:t>
       </w:r>
       <w:r>
         <w:t xml:space="preserve"> </w:t>
@@ -1120,7 +1131,10 @@
         <w:t xml:space="preserve">(e.g., Bennett et al., 2015; McGregor et al., 2020; Rollinson et al., 2021)</w:t>
       </w:r>
       <w:r>
-        <w:t xml:space="preserve">, and predict forest productivity, its climate sensitivity, and how it may be changing</w:t>
+        <w:t xml:space="preserve"> </w:t>
+      </w:r>
+      <w:r>
+        <w:t xml:space="preserve">or to predict forest productivity, its climate sensitivity, and how it may be changing</w:t>
       </w:r>
       <w:r>
         <w:t xml:space="preserve"> </w:t>
@@ -1143,13 +1157,13 @@
         <w:pStyle w:val="BodyText"/>
       </w:pPr>
       <w:r>
-        <w:t xml:space="preserve">To realistically estimate forest woody productivity, it is necessary to measure or model the growth rate of the individual trees within the stand based on the primary biotic and environmental drivers.</w:t>
-      </w:r>
-      <w:r>
-        <w:t xml:space="preserve"> </w:t>
-      </w:r>
-      <w:r>
-        <w:t xml:space="preserve">Needed is an analysis framework that can capture the additive and interactive effects of climate, tree size (most commonly diameter breast height, DBH), and other environmental drivers, all of which may be best described by nonlinear functions</w:t>
+        <w:t xml:space="preserve">To realistically estimate forest woody productivity, it is necessary to measure or model the growth rate of individual trees within a stand based on the primary biotic and abiotic drivers.</w:t>
+      </w:r>
+      <w:r>
+        <w:t xml:space="preserve"> </w:t>
+      </w:r>
+      <w:r>
+        <w:t xml:space="preserve">Specifically, what is needed is an analysis framework that can capture the additive and interactive effects of climate, tree size (most commonly diameter breast height, DBH), and other environmental drivers, all of which may be best described by nonlinear functions</w:t>
       </w:r>
       <w:r>
         <w:t xml:space="preserve"> </w:t>
@@ -1179,7 +1193,7 @@
         <w:t xml:space="preserve"> </w:t>
       </w:r>
       <w:r>
-        <w:t xml:space="preserve">In the following paragraphs, we outline major questions regarding the influence of these factors on tree growth that can best be address using a multifactorial, non-linear approach to tree-ring analysis (Table 1).</w:t>
+        <w:t xml:space="preserve">In the following paragraphs, we outline major hypotheses regarding the influence of these factors on tree growth that can best be addressed using a multifactorial, non-linear approach to tree-ring analysis (Table 1).</w:t>
       </w:r>
     </w:p>
     <w:p>
@@ -1217,7 +1231,7 @@
         <w:t xml:space="preserve">(e.g., Buntgen et al., 2011)</w:t>
       </w:r>
       <w:r>
-        <w:t xml:space="preserve">, accurately representing the climate sensitivity of forest productivity requires more in-depth characterization of climate sensitivity across trees in a forest stand</w:t>
+        <w:t xml:space="preserve">, accurately representing the climate sensitivity of forest productivity requires an analysis of sensitivity to multiple climatic variables and how this varies across trees in a forest stand</w:t>
       </w:r>
       <w:r>
         <w:t xml:space="preserve"> </w:t>
@@ -1232,13 +1246,13 @@
         <w:t xml:space="preserve"> </w:t>
       </w:r>
       <w:r>
-        <w:t xml:space="preserve">For instance, the additive or interactive effects of precipitation and temperature are not commonly considered</w:t>
-      </w:r>
-      <w:r>
-        <w:t xml:space="preserve"> </w:t>
-      </w:r>
-      <w:r>
-        <w:t xml:space="preserve">(but see e.g., Foster et al., 2016; Meko et al., 2011; Sánchez-Salguero et al., 2015; Vlam et al., 2014; Zuidema et al., 2020)</w:t>
+        <w:t xml:space="preserve">Precipitation and temperature can have additive or interactive effects on growth</w:t>
+      </w:r>
+      <w:r>
+        <w:t xml:space="preserve"> </w:t>
+      </w:r>
+      <w:r>
+        <w:t xml:space="preserve">(Foster et al., 2016; Meko et al., 2011; Sánchez-Salguero et al., 2015; Vlam et al., 2014; Zuidema et al., 2020)</w:t>
       </w:r>
       <w:r>
         <w:t xml:space="preserve">, and we hypothesize that both influence the growth of most species, often over different seasonal windows (Table 1).</w:t>
@@ -1262,7 +1276,7 @@
         <w:t xml:space="preserve"> </w:t>
       </w:r>
       <w:r>
-        <w:t xml:space="preserve">Finally, while the influence of DBH is typically removed through detrending</w:t>
+        <w:t xml:space="preserve">Finally, the influence of DBH is typically removed through detrending</w:t>
       </w:r>
       <w:r>
         <w:t xml:space="preserve"> </w:t>
@@ -1271,7 +1285,7 @@
         <w:t xml:space="preserve">(Cook &amp; Peters, 1997)</w:t>
       </w:r>
       <w:r>
-        <w:t xml:space="preserve">, thereby eliminating the potential to directly model its influence on climate sensitivity, we hypothesize that interactive effects of DBH and climate are, in fact, quite common in forest settings</w:t>
+        <w:t xml:space="preserve">, which eliminates the potential to directly model its influence on climate sensitivity, but we hypothesize that interactive effects of DBH and climate are, in fact, quite common in forest settings and fundamental to understanding climate change responses of forests</w:t>
       </w:r>
       <w:r>
         <w:t xml:space="preserve"> </w:t>
@@ -1288,7 +1302,7 @@
         <w:pStyle w:val="BodyText"/>
       </w:pPr>
       <w:r>
-        <w:t xml:space="preserve">Tree diameter, DBH, scales predictably with numerous traits affecting tree growth (e.g., height, crown size and position, root mass, hydraulic architecture) and therefore is itself linked to growth</w:t>
+        <w:t xml:space="preserve">Tree DBH scales predictably with numerous traits affecting tree growth (e.g., height, crown size and position, root mass, hydraulic architecture) and therefore is itself linked to growth</w:t>
       </w:r>
       <w:r>
         <w:t xml:space="preserve"> </w:t>
@@ -1318,7 +1332,7 @@
         <w:t xml:space="preserve">(Fritts, 1976)</w:t>
       </w:r>
       <w:r>
-        <w:t xml:space="preserve">, whereas censuses of globally distributed forests indicate that diameter increments most commonly increases with DBH</w:t>
+        <w:t xml:space="preserve">, whereas censuses of globally distributed forests indicate that diameter increments most commonly increase with DBH</w:t>
       </w:r>
       <w:r>
         <w:t xml:space="preserve"> </w:t>
@@ -1333,13 +1347,22 @@
         <w:t xml:space="preserve"> </w:t>
       </w:r>
       <w:r>
-        <w:t xml:space="preserve">We hypothesize that this discrepancy is primarily a distinction between trees that established in the open (disproportionately sampled for tree-ring analysis), as opposed to in the understory (captured by contemporary monitoring; Table 1).</w:t>
-      </w:r>
-      <w:r>
-        <w:t xml:space="preserve"> </w:t>
-      </w:r>
-      <w:r>
-        <w:t xml:space="preserve">Building upon observed ontogenetic patterns in RW, dendrochonology studies often observe or assume that basal area increment (BAI) is constant with DBH after a juvenile growth phase</w:t>
+        <w:t xml:space="preserve">We hypothesize that this discrepancy is primarily a distinction between trees that establish in the open versus in the understory</w:t>
+      </w:r>
+      <w:r>
+        <w:t xml:space="preserve"> </w:t>
+      </w:r>
+      <w:r>
+        <w:t xml:space="preserve">(Table 1, Lorimer et al., 1988)</w:t>
+      </w:r>
+      <w:r>
+        <w:t xml:space="preserve">.</w:t>
+      </w:r>
+      <w:r>
+        <w:t xml:space="preserve"> </w:t>
+      </w:r>
+      <w:r>
+        <w:t xml:space="preserve">Building upon observed ontogenetic patterns in RW, dendrochronology studies often adopt a null hypothesis that the annual basal area increment (BAI) fluctuates around a constant mean after a juvenile growth phase</w:t>
       </w:r>
       <w:r>
         <w:t xml:space="preserve"> </w:t>
@@ -1357,7 +1380,7 @@
         <w:t xml:space="preserve"> </w:t>
       </w:r>
       <w:r>
-        <w:t xml:space="preserve">Finally, there is debate as to whether biomass increment (</w:t>
+        <w:t xml:space="preserve">Finally, there is debate as to whether the aboveground biomass increment (</w:t>
       </w:r>
       <m:oMath>
         <m:r>
@@ -1383,7 +1406,7 @@
         <w:t xml:space="preserve"> </w:t>
       </w:r>
       <w:r>
-        <w:t xml:space="preserve">(e.g., reproduction, Thomas, 2011)</w:t>
+        <w:t xml:space="preserve">(e.g., reproduction, respiration, Thomas, 2011; West, 2020)</w:t>
       </w:r>
       <w:r>
         <w:t xml:space="preserve">.</w:t>
@@ -1543,7 +1566,7 @@
         <w:t xml:space="preserve"> </w:t>
       </w:r>
       <w:r>
-        <w:t xml:space="preserve">Yet, even after correcting for ontogenetic growth trends, growth trend detection remains subject to various potential sampling and analysis biases</w:t>
+        <w:t xml:space="preserve">Yet, even after correcting for ontogeny, growth trend detection remains subject to various potential sampling and analysis biases</w:t>
       </w:r>
       <w:r>
         <w:t xml:space="preserve"> </w:t>
@@ -1552,7 +1575,13 @@
         <w:t xml:space="preserve">(Bowman et al., 2013; Brienen et al., 2017, 2012; Cherubini et al., 1998; Hember et al., 2019; Nehrbass-Ahles et al., 2014; Sullivan et al., 2016)</w:t>
       </w:r>
       <w:r>
-        <w:t xml:space="preserve">, fundamentally driven by the limitation that it is not possible to use a contemporary set of tree cores to obtain a representative sample of a species’s population at all points throughout the history of a dynamically changing stand.</w:t>
+        <w:t xml:space="preserve">.</w:t>
+      </w:r>
+      <w:r>
+        <w:t xml:space="preserve"> </w:t>
+      </w:r>
+      <w:r>
+        <w:t xml:space="preserve">This is fundamentally driven by the limitation that it is not possible to use a contemporary set of tree cores to obtain a representative sample of a species’s population at all time points throughout the history of a dynamically changing stand.</w:t>
       </w:r>
       <w:r>
         <w:t xml:space="preserve"> </w:t>
@@ -1564,7 +1593,7 @@
         <w:t xml:space="preserve"> </w:t>
       </w:r>
       <w:r>
-        <w:t xml:space="preserve">Ecosystem-level carbon allocation to woody growth – as opposed to leaf or fine root production, reproduction, defenses, etc. – is known to decline as forest stands age</w:t>
+        <w:t xml:space="preserve">Ecosystem-level carbon allocation to woody growth – as opposed to leaf or fine root production, reproduction, defenses, etc. – has been shown to decline as forest stands age</w:t>
       </w:r>
       <w:r>
         <w:t xml:space="preserve"> </w:t>
@@ -1587,7 +1616,7 @@
         <w:pStyle w:val="BodyText"/>
       </w:pPr>
       <w:r>
-        <w:t xml:space="preserve">Here, we develop and apply a new method that allows simultaneous consideration of the effects of primary climate drivers (i.e., the most influential climate variables and the seasonal window over which they operate), tree size, and calendar year on annual tree growth.</w:t>
+        <w:t xml:space="preserve">Here, we develop and apply a new method that allows simultaneous consideration of the effects of primary climate drivers (i.e., the most influential climate variables and the seasonal window over which they operate), DBH, and calendar year on annual tree growth.</w:t>
       </w:r>
       <w:r>
         <w:t xml:space="preserve"> </w:t>
@@ -1610,10 +1639,7 @@
           <w:bCs/>
           <w:b/>
         </w:rPr>
-        <w:t xml:space="preserve">Table 1 | Summary of hypotheses and specific predictions tested using the method developed here, along with the frequency at which they were supported</w:t>
-      </w:r>
-      <w:r>
-        <w:t xml:space="preserve">.</w:t>
+        <w:t xml:space="preserve">Table 1 | Summary of hypotheses and specific predictions tested using the method developed here, along with the frequency at which they were supported in our analyses.</w:t>
       </w:r>
     </w:p>
     <w:tbl xmlns:w="http://schemas.openxmlformats.org/wordprocessingml/2006/main" xmlns:r="http://schemas.openxmlformats.org/officeDocument/2006/relationships" xmlns:w14="http://schemas.microsoft.com/office/word/2010/wordml" xmlns:wp="http://schemas.openxmlformats.org/drawingml/2006/wordprocessingDrawing" xmlns:a="http://schemas.openxmlformats.org/drawingml/2006/main" xmlns:pic="http://schemas.openxmlformats.org/drawingml/2006/picture">
@@ -2073,7 +2099,7 @@
                 <w:szCs w:val="18"/>
                 <w:color w:val="000000"/>
               </w:rPr>
-              <w:t xml:space="preserve">Growth respones to T are predominantly either negative…</w:t>
+              <w:t xml:space="preserve">Growth responses to T are predominantly either negative…</w:t>
             </w:r>
           </w:p>
         </w:tc>
@@ -3434,8 +3460,8 @@
         </w:tc>
       </w:tr>
     </w:tbl>
-    <w:bookmarkEnd w:id="30"/>
-    <w:bookmarkStart w:id="37" w:name="Materials"/>
+    <w:bookmarkEnd w:id="31"/>
+    <w:bookmarkStart w:id="38" w:name="Materials"/>
     <w:p>
       <w:pPr>
         <w:pStyle w:val="Heading1"/>
@@ -3444,7 +3470,7 @@
         <w:t xml:space="preserve">Materials and Methods</w:t>
       </w:r>
     </w:p>
-    <w:bookmarkStart w:id="32" w:name="Data"/>
+    <w:bookmarkStart w:id="33" w:name="Data"/>
     <w:p>
       <w:pPr>
         <w:pStyle w:val="Heading2"/>
@@ -3458,7 +3484,7 @@
         <w:pStyle w:val="FirstParagraph"/>
       </w:pPr>
       <w:r>
-        <w:t xml:space="preserve">We analyzed tree-ring data, most most of which was collected for earlier studies (see references in Table 2), from 10 sites ranging from 9.15</w:t>
+        <w:t xml:space="preserve">We analyzed tree-ring data, most of which was collected for earlier studies (see references in Table 2), from 10 sites ranging from 9.15</w:t>
       </w:r>
       <m:oMath>
         <m:sSup>
@@ -3525,7 +3551,7 @@
         <w:t xml:space="preserve"> </w:t>
       </w:r>
       <w:r>
-        <w:t xml:space="preserve">Trees were cored within the ForestGEO plots (n=5 sites) and/or nearby within similar forest types (n=5 sites), following a variety of sampling protocols designed to meet the varied objectives of the original studies (Tables S1, S3).</w:t>
+        <w:t xml:space="preserve">Trees were cored within the ForestGEO plots (n=5 sites) and/or nearby within similar forest types (n=5 sites), following a variety of sampling protocols designed to meet the objectives of the original studies (Tables S1, S3).</w:t>
       </w:r>
       <w:r>
         <w:t xml:space="preserve"> </w:t>
@@ -7079,7 +7105,7 @@
         <w:t xml:space="preserve"> </w:t>
       </w:r>
       <w:r>
-        <w:t xml:space="preserve">We also excluded records with small sample size or highly anomalous growth patterns, including</w:t>
+        <w:t xml:space="preserve">We also excluded records with small sample sizes or highly anomalous growth patterns, including</w:t>
       </w:r>
       <w:r>
         <w:t xml:space="preserve"> </w:t>
@@ -7535,7 +7561,7 @@
       <w:r>
         <w:t xml:space="preserve">W) from the U.S. Geological Survey (USGS) National Water Information System (</w:t>
       </w:r>
-      <w:hyperlink r:id="rId31">
+      <w:hyperlink r:id="rId32">
         <w:r>
           <w:rPr>
             <w:rStyle w:val="Hyperlink"/>
@@ -7553,8 +7579,8 @@
         <w:t xml:space="preserve">All ForestGEO climate records used here are archived in the ForestGEO Climate Data Portal, v1.0 (DOI: 10.5281/ZENODO.3958215).</w:t>
       </w:r>
     </w:p>
-    <w:bookmarkEnd w:id="32"/>
-    <w:bookmarkStart w:id="36" w:name="Data"/>
+    <w:bookmarkEnd w:id="33"/>
+    <w:bookmarkStart w:id="37" w:name="Data"/>
     <w:p>
       <w:pPr>
         <w:pStyle w:val="Heading2"/>
@@ -7614,7 +7640,7 @@
                     </pic:cNvPicPr>
                   </pic:nvPicPr>
                   <pic:blipFill>
-                    <a:blip r:embed="rId33"/>
+                    <a:blip r:embed="rId34"/>
                     <a:stretch>
                       <a:fillRect/>
                     </a:stretch>
@@ -7681,7 +7707,7 @@
         <w:t xml:space="preserve">is used to identify the primary climate drivers in water and temperature variable groups for each site, defined as the variable-seasonal window combination that are most strongly correlated to the residual variation around splines fit to trends in growth (here, ring width, RW) for all cores sampled at the site. In step 2, a GLS model is used to produce a combined model with the previously identified drivers, reconstructed DBH, and year.</w:t>
       </w:r>
     </w:p>
-    <w:bookmarkStart w:id="34" w:name="Climate"/>
+    <w:bookmarkStart w:id="35" w:name="Climate"/>
     <w:p>
       <w:pPr>
         <w:pStyle w:val="Heading3"/>
@@ -8054,8 +8080,8 @@
         <w:t xml:space="preserve">We ultimately determined that the method described above captured these sources of variation (Appendix S5).</w:t>
       </w:r>
     </w:p>
-    <w:bookmarkEnd w:id="34"/>
-    <w:bookmarkStart w:id="35" w:name="Combining"/>
+    <w:bookmarkEnd w:id="35"/>
+    <w:bookmarkStart w:id="36" w:name="Combining"/>
     <w:p>
       <w:pPr>
         <w:pStyle w:val="Heading3"/>
@@ -8591,10 +8617,10 @@
         <w:t xml:space="preserve">DBH, climate + DBH + year), we selected as the top model that with the lowest AIC.</w:t>
       </w:r>
     </w:p>
-    <w:bookmarkEnd w:id="35"/>
     <w:bookmarkEnd w:id="36"/>
     <w:bookmarkEnd w:id="37"/>
-    <w:bookmarkStart w:id="50" w:name="Results"/>
+    <w:bookmarkEnd w:id="38"/>
+    <w:bookmarkStart w:id="51" w:name="Results"/>
     <w:p>
       <w:pPr>
         <w:pStyle w:val="Heading1"/>
@@ -8603,7 +8629,7 @@
         <w:t xml:space="preserve">Results</w:t>
       </w:r>
     </w:p>
-    <w:bookmarkStart w:id="39" w:name="Validation"/>
+    <w:bookmarkStart w:id="40" w:name="Validation"/>
     <w:p>
       <w:pPr>
         <w:pStyle w:val="Heading2"/>
@@ -8646,7 +8672,7 @@
                     </pic:cNvPicPr>
                   </pic:nvPicPr>
                   <pic:blipFill>
-                    <a:blip r:embed="rId38"/>
+                    <a:blip r:embed="rId39"/>
                     <a:stretch>
                       <a:fillRect/>
                     </a:stretch>
@@ -8875,8 +8901,8 @@
         <w:t xml:space="preserve">Trends with year, when assessed, were generally consistent with those observed in a separate analysis of DBH-growth relationships by year (Fig. S5).</w:t>
       </w:r>
     </w:p>
-    <w:bookmarkEnd w:id="39"/>
-    <w:bookmarkStart w:id="45" w:name="Climate"/>
+    <w:bookmarkEnd w:id="40"/>
+    <w:bookmarkStart w:id="46" w:name="Climate"/>
     <w:p>
       <w:pPr>
         <w:pStyle w:val="Heading2"/>
@@ -8885,13 +8911,13 @@
         <w:t xml:space="preserve">Climate sensitivity</w:t>
       </w:r>
     </w:p>
-    <w:bookmarkStart w:id="40" w:name="Most"/>
+    <w:bookmarkStart w:id="41" w:name="Most"/>
     <w:p>
       <w:pPr>
         <w:pStyle w:val="Heading3"/>
       </w:pPr>
       <w:r>
-        <w:t xml:space="preserve">Most influencial climate drivers</w:t>
+        <w:t xml:space="preserve">Most influential climate drivers</w:t>
       </w:r>
     </w:p>
     <w:p>
@@ -9228,8 +9254,8 @@
         <w:t xml:space="preserve">Temperature and precipitation variables were rarely influential over the same seasonal window (exception: LDW).</w:t>
       </w:r>
     </w:p>
-    <w:bookmarkEnd w:id="40"/>
-    <w:bookmarkStart w:id="42" w:name="Climate"/>
+    <w:bookmarkEnd w:id="41"/>
+    <w:bookmarkStart w:id="43" w:name="Climate"/>
     <w:p>
       <w:pPr>
         <w:pStyle w:val="Heading3"/>
@@ -9302,7 +9328,7 @@
           <wp:inline>
             <wp:extent cx="5943600" cy="5943600"/>
             <wp:effectExtent b="0" l="0" r="0" t="0"/>
-            <wp:docPr descr="Figure 3 | Species-level responses of RW to climwin-selected variables in precipitation and temperature variable groups. Primary climate drivers are coded on the x-axes as the climate variable abbreviation followed by the range of months (p=previous year, c=current year) over which it is most influential. For each species (color-coded as in Fig. 4), relationships are plotted if included in top model. For each relationship shown, other terms in the model are held constant at their median. Best-fit polynomials are plotted with solid lines when both first- and second-order terms are significant (t-test’s p-value &lt;0.05), dashed lines when only one term is significant, and dotted lines when neither is significant. Transparent ribbons indicate 95% confidence intervals. Vertical grey lines indicate the long-term mean for the climate driver, shading indicates 1 SD." title="" id="1" name="Picture"/>
+            <wp:docPr descr="Figure 3 | Species-level responses of RW to climwin-selected variables in precipitation and temperature variable groups. Primary climate drivers are coded on the x-axes as the climate variable abbreviation followed by the range of months (p=previous year, c=current year) over which it is most influential. For each species (color-coded as in Fig. 5), relationships are plotted if included in top model. For each relationship shown, other terms in the model are held constant at their median. Best-fit polynomials are plotted with solid lines when both first- and second-order terms are significant (t-test’s p-value &lt;0.05), dashed lines when only one term is significant, and dotted lines when neither is significant. Transparent ribbons indicate 95% confidence intervals. Vertical grey lines indicate the long-term mean for the climate driver, shading indicates 1 SD." title="" id="1" name="Picture"/>
             <a:graphic>
               <a:graphicData uri="http://schemas.openxmlformats.org/drawingml/2006/picture">
                 <pic:pic>
@@ -9313,7 +9339,7 @@
                     </pic:cNvPicPr>
                   </pic:nvPicPr>
                   <pic:blipFill>
-                    <a:blip r:embed="rId41"/>
+                    <a:blip r:embed="rId42"/>
                     <a:stretch>
                       <a:fillRect/>
                     </a:stretch>
@@ -9355,7 +9381,7 @@
         <w:t xml:space="preserve"> </w:t>
       </w:r>
       <w:r>
-        <w:t xml:space="preserve">Primary climate drivers are coded on the x-axes as the climate variable abbreviation followed by the range of months (p=previous year, c=current year) over which it is most influential. For each species (color-coded as in Fig. 4), relationships are plotted if included in top model. For each relationship shown, other terms in the model are held constant at their median. Best-fit polynomials are plotted with solid lines when both first- and second-order terms are significant (t-test’s p-value &lt;0.05), dashed lines when only one term is significant, and dotted lines when neither is significant. Transparent ribbons indicate 95% confidence intervals. Vertical grey lines indicate the long-term mean for the climate driver, shading indicates 1 SD.</w:t>
+        <w:t xml:space="preserve">Primary climate drivers are coded on the x-axes as the climate variable abbreviation followed by the range of months (p=previous year, c=current year) over which it is most influential. For each species (color-coded as in Fig. 5), relationships are plotted if included in top model. For each relationship shown, other terms in the model are held constant at their median. Best-fit polynomials are plotted with solid lines when both first- and second-order terms are significant (t-test’s p-value &lt;0.05), dashed lines when only one term is significant, and dotted lines when neither is significant. Transparent ribbons indicate 95% confidence intervals. Vertical grey lines indicate the long-term mean for the climate driver, shading indicates 1 SD.</w:t>
       </w:r>
     </w:p>
     <w:p>
@@ -9529,8 +9555,8 @@
         <w:t xml:space="preserve">responded positively (but with wide 95% CI on the slope) to temperature over the full analysis period (1903-2013); however, responses were predominately positive prior to 1970 and predominantly negative afterwards (Fig. S14).</w:t>
       </w:r>
     </w:p>
-    <w:bookmarkEnd w:id="42"/>
-    <w:bookmarkStart w:id="44" w:name="Variation"/>
+    <w:bookmarkEnd w:id="43"/>
+    <w:bookmarkStart w:id="45" w:name="Variation"/>
     <w:p>
       <w:pPr>
         <w:pStyle w:val="Heading3"/>
@@ -9642,7 +9668,7 @@
                     </pic:cNvPicPr>
                   </pic:nvPicPr>
                   <pic:blipFill>
-                    <a:blip r:embed="rId43"/>
+                    <a:blip r:embed="rId44"/>
                     <a:stretch>
                       <a:fillRect/>
                     </a:stretch>
@@ -9687,9 +9713,9 @@
         <w:t xml:space="preserve">Shown are modeled response functions at the minimum and maximum and maximum tails of the DBH distribution. Other terms in the model are held constant at their median. Transparent ribbons indicate 95% confidence intervals. Vertical grey lines indicate the long-term mean for the climate driver, shading indicates 1 SD.</w:t>
       </w:r>
     </w:p>
-    <w:bookmarkEnd w:id="44"/>
     <w:bookmarkEnd w:id="45"/>
-    <w:bookmarkStart w:id="47" w:name="Variation"/>
+    <w:bookmarkEnd w:id="46"/>
+    <w:bookmarkStart w:id="48" w:name="Variation"/>
     <w:p>
       <w:pPr>
         <w:pStyle w:val="Heading2"/>
@@ -10168,7 +10194,7 @@
                     </pic:cNvPicPr>
                   </pic:nvPicPr>
                   <pic:blipFill>
-                    <a:blip r:embed="rId46"/>
+                    <a:blip r:embed="rId47"/>
                     <a:stretch>
                       <a:fillRect/>
                     </a:stretch>
@@ -10232,8 +10258,8 @@
         <w:t xml:space="preserve">Relationships for species are plotted when included in the top model. Other terms in the model are held constant at their median. Best-fit polynomials are plotted with solid lines when both first- and second-order terms are significant (t-test’s p-value &lt;0.05), dashed lines when only one term is significant, and dotted lines when neither is significant. Transparent ribbons indicate 95% confidence intervals.</w:t>
       </w:r>
     </w:p>
-    <w:bookmarkEnd w:id="47"/>
-    <w:bookmarkStart w:id="49" w:name="Effects"/>
+    <w:bookmarkEnd w:id="48"/>
+    <w:bookmarkStart w:id="50" w:name="Effects"/>
     <w:p>
       <w:pPr>
         <w:pStyle w:val="Heading2"/>
@@ -10450,7 +10476,7 @@
                     </pic:cNvPicPr>
                   </pic:nvPicPr>
                   <pic:blipFill>
-                    <a:blip r:embed="rId48"/>
+                    <a:blip r:embed="rId49"/>
                     <a:stretch>
                       <a:fillRect/>
                     </a:stretch>
@@ -10495,9 +10521,9 @@
         <w:t xml:space="preserve">For each species (all listed), relationships are plotted if the year effect could be analyzed and was included in top model. Other terms in the model are held constant at their median. Best-fit polynomials are plotted with solid lines when both first- and second-order terms are significant (t-test’s p-value &lt;0.05), dashed lines when only one term is significant, and dotted lines when neither is significant. Transparent ribbons indicate 95% confidence intervals.</w:t>
       </w:r>
     </w:p>
-    <w:bookmarkEnd w:id="49"/>
     <w:bookmarkEnd w:id="50"/>
-    <w:bookmarkStart w:id="55" w:name="Discussion"/>
+    <w:bookmarkEnd w:id="51"/>
+    <w:bookmarkStart w:id="56" w:name="Discussion"/>
     <w:p>
       <w:pPr>
         <w:pStyle w:val="Heading1"/>
@@ -10538,7 +10564,7 @@
         <w:t xml:space="preserve">Applied across multiple forest types and species distributed globally across 10 sites, this method yields a more complete understanding of the drivers of variability and directional changes in tree growth over the past century (Tables 1-2).</w:t>
       </w:r>
     </w:p>
-    <w:bookmarkStart w:id="51" w:name="Climate"/>
+    <w:bookmarkStart w:id="52" w:name="Climate"/>
     <w:p>
       <w:pPr>
         <w:pStyle w:val="Heading2"/>
@@ -10802,8 +10828,8 @@
         <w:t xml:space="preserve">will be critical to using tree-ring records to understand and forecast the effects of climate on tree growth and forest productivity.</w:t>
       </w:r>
     </w:p>
-    <w:bookmarkEnd w:id="51"/>
-    <w:bookmarkStart w:id="52" w:name="Variation"/>
+    <w:bookmarkEnd w:id="52"/>
+    <w:bookmarkStart w:id="53" w:name="Variation"/>
     <w:p>
       <w:pPr>
         <w:pStyle w:val="Heading2"/>
@@ -11082,8 +11108,8 @@
         <w:t xml:space="preserve">AGB declines at larger DBH (Figs. S11, S12), suggesting that some of the declines at large DBH (Fig. 5) are more properly attributed to recent environmental changes than to large DBH.</w:t>
       </w:r>
     </w:p>
-    <w:bookmarkEnd w:id="52"/>
-    <w:bookmarkStart w:id="53" w:name="Changing"/>
+    <w:bookmarkEnd w:id="53"/>
+    <w:bookmarkStart w:id="54" w:name="Changing"/>
     <w:p>
       <w:pPr>
         <w:pStyle w:val="Heading2"/>
@@ -11320,7 +11346,7 @@
         <w:t xml:space="preserve"> </w:t>
       </w:r>
       <w:r>
-        <w:t xml:space="preserve">(e.g., Goulden et al., 2011; Pregitzer &amp; Euskirchen, 2004)</w:t>
+        <w:t xml:space="preserve">(e.g., Goulden et al., 2011; Pregitzer &amp; Euskirchen, 2004; West, 2020)</w:t>
       </w:r>
       <w:r>
         <w:t xml:space="preserve">.</w:t>
@@ -11617,8 +11643,8 @@
         <w:t xml:space="preserve">does not appear to be a dominant growth driver for the trees in natural forest settings analyzed here.</w:t>
       </w:r>
     </w:p>
-    <w:bookmarkEnd w:id="53"/>
-    <w:bookmarkStart w:id="54" w:name="Conclusions"/>
+    <w:bookmarkEnd w:id="54"/>
+    <w:bookmarkStart w:id="55" w:name="Conclusions"/>
     <w:p>
       <w:pPr>
         <w:pStyle w:val="Heading2"/>
@@ -11686,9 +11712,9 @@
         <w:t xml:space="preserve">, we expect that this approach will prove valuable to understanding drivers of tree growth and forest change.</w:t>
       </w:r>
     </w:p>
-    <w:bookmarkEnd w:id="54"/>
     <w:bookmarkEnd w:id="55"/>
-    <w:bookmarkStart w:id="56" w:name="Acknowledgements"/>
+    <w:bookmarkEnd w:id="56"/>
+    <w:bookmarkStart w:id="57" w:name="Acknowledgements"/>
     <w:p>
       <w:pPr>
         <w:pStyle w:val="Heading1"/>
@@ -11741,8 +11767,8 @@
         <w:t xml:space="preserve">Any use of trade, firm, or product names is for descriptive purposes only and does not imply endorsement by the U.S. Government.</w:t>
       </w:r>
     </w:p>
-    <w:bookmarkEnd w:id="56"/>
-    <w:bookmarkStart w:id="57" w:name="Authors"/>
+    <w:bookmarkEnd w:id="57"/>
+    <w:bookmarkStart w:id="58" w:name="Authors"/>
     <w:p>
       <w:pPr>
         <w:pStyle w:val="Heading1"/>
@@ -11783,8 +11809,8 @@
         <w:t xml:space="preserve">All authors contributed critically to the drafts and gave final approval for publication.</w:t>
       </w:r>
     </w:p>
-    <w:bookmarkEnd w:id="57"/>
-    <w:bookmarkStart w:id="59" w:name="Data"/>
+    <w:bookmarkEnd w:id="58"/>
+    <w:bookmarkStart w:id="60" w:name="Data"/>
     <w:p>
       <w:pPr>
         <w:pStyle w:val="Heading1"/>
@@ -11800,7 +11826,7 @@
       <w:r>
         <w:t xml:space="preserve">Code and full results are available via the project repository in GitHub (</w:t>
       </w:r>
-      <w:hyperlink r:id="rId58">
+      <w:hyperlink r:id="rId59">
         <w:r>
           <w:rPr>
             <w:rStyle w:val="Hyperlink"/>
@@ -11827,8 +11853,8 @@
         <w:t xml:space="preserve">] and/or the International Tree-Ring Data Bank, ITRDB (CB; …).</w:t>
       </w:r>
     </w:p>
-    <w:bookmarkEnd w:id="59"/>
-    <w:bookmarkStart w:id="60" w:name="Supplementary"/>
+    <w:bookmarkEnd w:id="60"/>
+    <w:bookmarkStart w:id="61" w:name="Supplementary"/>
     <w:p>
       <w:pPr>
         <w:pStyle w:val="Heading1"/>
@@ -12013,8 +12039,8 @@
         <w:t xml:space="preserve">Figure S15. All significant climate - DBH interactions with RW as the response metric.</w:t>
       </w:r>
     </w:p>
-    <w:bookmarkEnd w:id="60"/>
-    <w:bookmarkStart w:id="282" w:name="References"/>
+    <w:bookmarkEnd w:id="61"/>
+    <w:bookmarkStart w:id="287" w:name="References"/>
     <w:p>
       <w:pPr>
         <w:pStyle w:val="Heading1"/>
@@ -12023,8 +12049,8 @@
         <w:t xml:space="preserve">References</w:t>
       </w:r>
     </w:p>
-    <w:bookmarkStart w:id="281" w:name="refs"/>
-    <w:bookmarkStart w:id="62" w:name="ref-alexander_potential_2019"/>
+    <w:bookmarkStart w:id="286" w:name="refs"/>
+    <w:bookmarkStart w:id="63" w:name="ref-alexander_potential_2019"/>
     <w:p>
       <w:pPr>
         <w:pStyle w:val="Bibliography"/>
@@ -12061,7 +12087,7 @@
       <w:r>
         <w:t xml:space="preserve"> </w:t>
       </w:r>
-      <w:hyperlink r:id="rId61">
+      <w:hyperlink r:id="rId62">
         <w:r>
           <w:rPr>
             <w:rStyle w:val="Hyperlink"/>
@@ -12070,8 +12096,8 @@
         </w:r>
       </w:hyperlink>
     </w:p>
-    <w:bookmarkEnd w:id="62"/>
-    <w:bookmarkStart w:id="64" w:name="ref-alfaro-sanchez_growth_2017"/>
+    <w:bookmarkEnd w:id="63"/>
+    <w:bookmarkStart w:id="65" w:name="ref-alfaro-sanchez_growth_2017"/>
     <w:p>
       <w:pPr>
         <w:pStyle w:val="Bibliography"/>
@@ -12107,7 +12133,7 @@
       <w:r>
         <w:t xml:space="preserve"> </w:t>
       </w:r>
-      <w:hyperlink r:id="rId63">
+      <w:hyperlink r:id="rId64">
         <w:r>
           <w:rPr>
             <w:rStyle w:val="Hyperlink"/>
@@ -12116,8 +12142,8 @@
         </w:r>
       </w:hyperlink>
     </w:p>
-    <w:bookmarkEnd w:id="64"/>
-    <w:bookmarkStart w:id="66" w:name="ref-amoroso_dendroecology_2017"/>
+    <w:bookmarkEnd w:id="65"/>
+    <w:bookmarkStart w:id="67" w:name="ref-amoroso_dendroecology_2017"/>
     <w:p>
       <w:pPr>
         <w:pStyle w:val="Bibliography"/>
@@ -12206,7 +12232,7 @@
       <w:r>
         <w:t xml:space="preserve"> </w:t>
       </w:r>
-      <w:hyperlink r:id="rId65">
+      <w:hyperlink r:id="rId66">
         <w:r>
           <w:rPr>
             <w:rStyle w:val="Hyperlink"/>
@@ -12215,8 +12241,8 @@
         </w:r>
       </w:hyperlink>
     </w:p>
-    <w:bookmarkEnd w:id="66"/>
-    <w:bookmarkStart w:id="68" w:name="ref-anderson-teixeira_ctfsforestgeo_2015"/>
+    <w:bookmarkEnd w:id="67"/>
+    <w:bookmarkStart w:id="69" w:name="ref-anderson-teixeira_ctfsforestgeo_2015"/>
     <w:p>
       <w:pPr>
         <w:pStyle w:val="Bibliography"/>
@@ -12271,7 +12297,7 @@
       <w:r>
         <w:t xml:space="preserve"> </w:t>
       </w:r>
-      <w:hyperlink r:id="rId67">
+      <w:hyperlink r:id="rId68">
         <w:r>
           <w:rPr>
             <w:rStyle w:val="Hyperlink"/>
@@ -12280,8 +12306,8 @@
         </w:r>
       </w:hyperlink>
     </w:p>
-    <w:bookmarkEnd w:id="68"/>
-    <w:bookmarkStart w:id="70" w:name="ref-anderson-teixeira_sizerelated_2015"/>
+    <w:bookmarkEnd w:id="69"/>
+    <w:bookmarkStart w:id="71" w:name="ref-anderson-teixeira_sizerelated_2015"/>
     <w:p>
       <w:pPr>
         <w:pStyle w:val="Bibliography"/>
@@ -12318,7 +12344,7 @@
       <w:r>
         <w:t xml:space="preserve"> </w:t>
       </w:r>
-      <w:hyperlink r:id="rId69">
+      <w:hyperlink r:id="rId70">
         <w:r>
           <w:rPr>
             <w:rStyle w:val="Hyperlink"/>
@@ -12327,8 +12353,8 @@
         </w:r>
       </w:hyperlink>
     </w:p>
-    <w:bookmarkEnd w:id="70"/>
-    <w:bookmarkStart w:id="72" w:name="ref-arora_carbon_2020"/>
+    <w:bookmarkEnd w:id="71"/>
+    <w:bookmarkStart w:id="73" w:name="ref-arora_carbon_2020"/>
     <w:p>
       <w:pPr>
         <w:pStyle w:val="Bibliography"/>
@@ -12395,7 +12421,7 @@
       <w:r>
         <w:t xml:space="preserve"> </w:t>
       </w:r>
-      <w:hyperlink r:id="rId71">
+      <w:hyperlink r:id="rId72">
         <w:r>
           <w:rPr>
             <w:rStyle w:val="Hyperlink"/>
@@ -12404,8 +12430,8 @@
         </w:r>
       </w:hyperlink>
     </w:p>
-    <w:bookmarkEnd w:id="72"/>
-    <w:bookmarkStart w:id="74" w:name="ref-aubry-kientz_joint_2015"/>
+    <w:bookmarkEnd w:id="73"/>
+    <w:bookmarkStart w:id="75" w:name="ref-aubry-kientz_joint_2015"/>
     <w:p>
       <w:pPr>
         <w:pStyle w:val="Bibliography"/>
@@ -12442,7 +12468,7 @@
       <w:r>
         <w:t xml:space="preserve"> </w:t>
       </w:r>
-      <w:hyperlink r:id="rId73">
+      <w:hyperlink r:id="rId74">
         <w:r>
           <w:rPr>
             <w:rStyle w:val="Hyperlink"/>
@@ -12451,8 +12477,8 @@
         </w:r>
       </w:hyperlink>
     </w:p>
-    <w:bookmarkEnd w:id="74"/>
-    <w:bookmarkStart w:id="76" w:name="ref-babst_when_2018"/>
+    <w:bookmarkEnd w:id="75"/>
+    <w:bookmarkStart w:id="77" w:name="ref-babst_when_2018"/>
     <w:p>
       <w:pPr>
         <w:pStyle w:val="Bibliography"/>
@@ -12501,7 +12527,7 @@
       <w:r>
         <w:t xml:space="preserve"> </w:t>
       </w:r>
-      <w:hyperlink r:id="rId75">
+      <w:hyperlink r:id="rId76">
         <w:r>
           <w:rPr>
             <w:rStyle w:val="Hyperlink"/>
@@ -12510,8 +12536,8 @@
         </w:r>
       </w:hyperlink>
     </w:p>
-    <w:bookmarkEnd w:id="76"/>
-    <w:bookmarkStart w:id="78" w:name="ref-babst_twentieth_2019"/>
+    <w:bookmarkEnd w:id="77"/>
+    <w:bookmarkStart w:id="79" w:name="ref-babst_twentieth_2019"/>
     <w:p>
       <w:pPr>
         <w:pStyle w:val="Bibliography"/>
@@ -12548,7 +12574,7 @@
       <w:r>
         <w:t xml:space="preserve"> </w:t>
       </w:r>
-      <w:hyperlink r:id="rId77">
+      <w:hyperlink r:id="rId78">
         <w:r>
           <w:rPr>
             <w:rStyle w:val="Hyperlink"/>
@@ -12557,8 +12583,8 @@
         </w:r>
       </w:hyperlink>
     </w:p>
-    <w:bookmarkEnd w:id="78"/>
-    <w:bookmarkStart w:id="80" w:name="ref-baltzer_forests_2014"/>
+    <w:bookmarkEnd w:id="79"/>
+    <w:bookmarkStart w:id="81" w:name="ref-baltzer_forests_2014"/>
     <w:p>
       <w:pPr>
         <w:pStyle w:val="Bibliography"/>
@@ -12595,7 +12621,7 @@
       <w:r>
         <w:t xml:space="preserve"> </w:t>
       </w:r>
-      <w:hyperlink r:id="rId79">
+      <w:hyperlink r:id="rId80">
         <w:r>
           <w:rPr>
             <w:rStyle w:val="Hyperlink"/>
@@ -12604,8 +12630,8 @@
         </w:r>
       </w:hyperlink>
     </w:p>
-    <w:bookmarkEnd w:id="80"/>
-    <w:bookmarkStart w:id="82" w:name="ref-belmecheri_precipitation_2021"/>
+    <w:bookmarkEnd w:id="81"/>
+    <w:bookmarkStart w:id="83" w:name="ref-belmecheri_precipitation_2021"/>
     <w:p>
       <w:pPr>
         <w:pStyle w:val="Bibliography"/>
@@ -12654,7 +12680,7 @@
       <w:r>
         <w:t xml:space="preserve"> </w:t>
       </w:r>
-      <w:hyperlink r:id="rId81">
+      <w:hyperlink r:id="rId82">
         <w:r>
           <w:rPr>
             <w:rStyle w:val="Hyperlink"/>
@@ -12663,8 +12689,8 @@
         </w:r>
       </w:hyperlink>
     </w:p>
-    <w:bookmarkEnd w:id="82"/>
-    <w:bookmarkStart w:id="84" w:name="ref-bennett_larger_2015"/>
+    <w:bookmarkEnd w:id="83"/>
+    <w:bookmarkStart w:id="85" w:name="ref-bennett_larger_2015"/>
     <w:p>
       <w:pPr>
         <w:pStyle w:val="Bibliography"/>
@@ -12701,7 +12727,7 @@
       <w:r>
         <w:t xml:space="preserve"> </w:t>
       </w:r>
-      <w:hyperlink r:id="rId83">
+      <w:hyperlink r:id="rId84">
         <w:r>
           <w:rPr>
             <w:rStyle w:val="Hyperlink"/>
@@ -12710,8 +12736,8 @@
         </w:r>
       </w:hyperlink>
     </w:p>
-    <w:bookmarkEnd w:id="84"/>
-    <w:bookmarkStart w:id="86" w:name="ref-biondi_theorydriven_2008"/>
+    <w:bookmarkEnd w:id="85"/>
+    <w:bookmarkStart w:id="87" w:name="ref-biondi_theorydriven_2008"/>
     <w:p>
       <w:pPr>
         <w:pStyle w:val="Bibliography"/>
@@ -12814,7 +12840,7 @@
       <w:r>
         <w:t xml:space="preserve"> </w:t>
       </w:r>
-      <w:hyperlink r:id="rId85">
+      <w:hyperlink r:id="rId86">
         <w:r>
           <w:rPr>
             <w:rStyle w:val="Hyperlink"/>
@@ -12823,8 +12849,8 @@
         </w:r>
       </w:hyperlink>
     </w:p>
-    <w:bookmarkEnd w:id="86"/>
-    <w:bookmarkStart w:id="88" w:name="ref-birch_birch_2020b"/>
+    <w:bookmarkEnd w:id="87"/>
+    <w:bookmarkStart w:id="89" w:name="ref-birch_birch_2020b"/>
     <w:p>
       <w:pPr>
         <w:pStyle w:val="Bibliography"/>
@@ -12878,7 +12904,7 @@
       <w:r>
         <w:t xml:space="preserve">. https://doi.org/</w:t>
       </w:r>
-      <w:hyperlink r:id="rId87">
+      <w:hyperlink r:id="rId88">
         <w:r>
           <w:rPr>
             <w:rStyle w:val="Hyperlink"/>
@@ -12887,8 +12913,8 @@
         </w:r>
       </w:hyperlink>
     </w:p>
-    <w:bookmarkEnd w:id="88"/>
-    <w:bookmarkStart w:id="90" w:name="ref-birch_birch_2020c"/>
+    <w:bookmarkEnd w:id="89"/>
+    <w:bookmarkStart w:id="91" w:name="ref-birch_birch_2020c"/>
     <w:p>
       <w:pPr>
         <w:pStyle w:val="Bibliography"/>
@@ -12942,7 +12968,7 @@
       <w:r>
         <w:t xml:space="preserve">. https://doi.org/</w:t>
       </w:r>
-      <w:hyperlink r:id="rId89">
+      <w:hyperlink r:id="rId90">
         <w:r>
           <w:rPr>
             <w:rStyle w:val="Hyperlink"/>
@@ -12951,8 +12977,8 @@
         </w:r>
       </w:hyperlink>
     </w:p>
-    <w:bookmarkEnd w:id="90"/>
-    <w:bookmarkStart w:id="92" w:name="ref-birch_birch_2020"/>
+    <w:bookmarkEnd w:id="91"/>
+    <w:bookmarkStart w:id="93" w:name="ref-birch_birch_2020"/>
     <w:p>
       <w:pPr>
         <w:pStyle w:val="Bibliography"/>
@@ -13006,7 +13032,7 @@
       <w:r>
         <w:t xml:space="preserve">. https://doi.org/</w:t>
       </w:r>
-      <w:hyperlink r:id="rId91">
+      <w:hyperlink r:id="rId92">
         <w:r>
           <w:rPr>
             <w:rStyle w:val="Hyperlink"/>
@@ -13015,8 +13041,8 @@
         </w:r>
       </w:hyperlink>
     </w:p>
-    <w:bookmarkEnd w:id="92"/>
-    <w:bookmarkStart w:id="94" w:name="ref-bourg_initial_2013"/>
+    <w:bookmarkEnd w:id="93"/>
+    <w:bookmarkStart w:id="95" w:name="ref-bourg_initial_2013"/>
     <w:p>
       <w:pPr>
         <w:pStyle w:val="Bibliography"/>
@@ -13081,7 +13107,7 @@
       <w:r>
         <w:t xml:space="preserve"> </w:t>
       </w:r>
-      <w:hyperlink r:id="rId93">
+      <w:hyperlink r:id="rId94">
         <w:r>
           <w:rPr>
             <w:rStyle w:val="Hyperlink"/>
@@ -13090,8 +13116,8 @@
         </w:r>
       </w:hyperlink>
     </w:p>
-    <w:bookmarkEnd w:id="94"/>
-    <w:bookmarkStart w:id="96" w:name="ref-bowman_detecting_2013"/>
+    <w:bookmarkEnd w:id="95"/>
+    <w:bookmarkStart w:id="97" w:name="ref-bowman_detecting_2013"/>
     <w:p>
       <w:pPr>
         <w:pStyle w:val="Bibliography"/>
@@ -13128,7 +13154,7 @@
       <w:r>
         <w:t xml:space="preserve"> </w:t>
       </w:r>
-      <w:hyperlink r:id="rId95">
+      <w:hyperlink r:id="rId96">
         <w:r>
           <w:rPr>
             <w:rStyle w:val="Hyperlink"/>
@@ -13137,8 +13163,8 @@
         </w:r>
       </w:hyperlink>
     </w:p>
-    <w:bookmarkEnd w:id="96"/>
-    <w:bookmarkStart w:id="98" w:name="ref-braker_measuring_2002"/>
+    <w:bookmarkEnd w:id="97"/>
+    <w:bookmarkStart w:id="99" w:name="ref-braker_measuring_2002"/>
     <w:p>
       <w:pPr>
         <w:pStyle w:val="Bibliography"/>
@@ -13184,7 +13210,7 @@
       <w:r>
         <w:t xml:space="preserve"> </w:t>
       </w:r>
-      <w:hyperlink r:id="rId97">
+      <w:hyperlink r:id="rId98">
         <w:r>
           <w:rPr>
             <w:rStyle w:val="Hyperlink"/>
@@ -13193,8 +13219,8 @@
         </w:r>
       </w:hyperlink>
     </w:p>
-    <w:bookmarkEnd w:id="98"/>
-    <w:bookmarkStart w:id="100" w:name="ref-brienen_detecting_2012"/>
+    <w:bookmarkEnd w:id="99"/>
+    <w:bookmarkStart w:id="101" w:name="ref-brienen_detecting_2012"/>
     <w:p>
       <w:pPr>
         <w:pStyle w:val="Bibliography"/>
@@ -13264,7 +13290,7 @@
       <w:r>
         <w:t xml:space="preserve"> </w:t>
       </w:r>
-      <w:hyperlink r:id="rId99">
+      <w:hyperlink r:id="rId100">
         <w:r>
           <w:rPr>
             <w:rStyle w:val="Hyperlink"/>
@@ -13273,8 +13299,8 @@
         </w:r>
       </w:hyperlink>
     </w:p>
-    <w:bookmarkEnd w:id="100"/>
-    <w:bookmarkStart w:id="102" w:name="ref-brienen_tree_2017"/>
+    <w:bookmarkEnd w:id="101"/>
+    <w:bookmarkStart w:id="103" w:name="ref-brienen_tree_2017"/>
     <w:p>
       <w:pPr>
         <w:pStyle w:val="Bibliography"/>
@@ -13311,7 +13337,7 @@
       <w:r>
         <w:t xml:space="preserve"> </w:t>
       </w:r>
-      <w:hyperlink r:id="rId101">
+      <w:hyperlink r:id="rId102">
         <w:r>
           <w:rPr>
             <w:rStyle w:val="Hyperlink"/>
@@ -13320,8 +13346,8 @@
         </w:r>
       </w:hyperlink>
     </w:p>
-    <w:bookmarkEnd w:id="102"/>
-    <w:bookmarkStart w:id="104" w:name="ref-bumann_assessing_2019"/>
+    <w:bookmarkEnd w:id="103"/>
+    <w:bookmarkStart w:id="105" w:name="ref-bumann_assessing_2019"/>
     <w:p>
       <w:pPr>
         <w:pStyle w:val="Bibliography"/>
@@ -13426,7 +13452,7 @@
       <w:r>
         <w:t xml:space="preserve"> </w:t>
       </w:r>
-      <w:hyperlink r:id="rId103">
+      <w:hyperlink r:id="rId104">
         <w:r>
           <w:rPr>
             <w:rStyle w:val="Hyperlink"/>
@@ -13435,8 +13461,8 @@
         </w:r>
       </w:hyperlink>
     </w:p>
-    <w:bookmarkEnd w:id="104"/>
-    <w:bookmarkStart w:id="106" w:name="ref-buntgen_2500_2011"/>
+    <w:bookmarkEnd w:id="105"/>
+    <w:bookmarkStart w:id="107" w:name="ref-buntgen_2500_2011"/>
     <w:p>
       <w:pPr>
         <w:pStyle w:val="Bibliography"/>
@@ -13506,7 +13532,7 @@
       <w:r>
         <w:t xml:space="preserve"> </w:t>
       </w:r>
-      <w:hyperlink r:id="rId105">
+      <w:hyperlink r:id="rId106">
         <w:r>
           <w:rPr>
             <w:rStyle w:val="Hyperlink"/>
@@ -13515,8 +13541,8 @@
         </w:r>
       </w:hyperlink>
     </w:p>
-    <w:bookmarkEnd w:id="106"/>
-    <w:bookmarkStart w:id="108" w:name="ref-cailleret_synthesis_2017"/>
+    <w:bookmarkEnd w:id="107"/>
+    <w:bookmarkStart w:id="109" w:name="ref-cailleret_synthesis_2017"/>
     <w:p>
       <w:pPr>
         <w:pStyle w:val="Bibliography"/>
@@ -13553,7 +13579,7 @@
       <w:r>
         <w:t xml:space="preserve"> </w:t>
       </w:r>
-      <w:hyperlink r:id="rId107">
+      <w:hyperlink r:id="rId108">
         <w:r>
           <w:rPr>
             <w:rStyle w:val="Hyperlink"/>
@@ -13562,8 +13588,8 @@
         </w:r>
       </w:hyperlink>
     </w:p>
-    <w:bookmarkEnd w:id="108"/>
-    <w:bookmarkStart w:id="110" w:name="ref-cherubini_potential_1998"/>
+    <w:bookmarkEnd w:id="109"/>
+    <w:bookmarkStart w:id="111" w:name="ref-cherubini_potential_1998"/>
     <w:p>
       <w:pPr>
         <w:pStyle w:val="Bibliography"/>
@@ -13621,7 +13647,7 @@
       <w:r>
         <w:t xml:space="preserve"> </w:t>
       </w:r>
-      <w:hyperlink r:id="rId109">
+      <w:hyperlink r:id="rId110">
         <w:r>
           <w:rPr>
             <w:rStyle w:val="Hyperlink"/>
@@ -13630,8 +13656,8 @@
         </w:r>
       </w:hyperlink>
     </w:p>
-    <w:bookmarkEnd w:id="110"/>
-    <w:bookmarkStart w:id="112" w:name="ref-collalti_forest_2020"/>
+    <w:bookmarkEnd w:id="111"/>
+    <w:bookmarkStart w:id="113" w:name="ref-collalti_forest_2020"/>
     <w:p>
       <w:pPr>
         <w:pStyle w:val="Bibliography"/>
@@ -13668,7 +13694,7 @@
       <w:r>
         <w:t xml:space="preserve"> </w:t>
       </w:r>
-      <w:hyperlink r:id="rId111">
+      <w:hyperlink r:id="rId112">
         <w:r>
           <w:rPr>
             <w:rStyle w:val="Hyperlink"/>
@@ -13677,8 +13703,8 @@
         </w:r>
       </w:hyperlink>
     </w:p>
-    <w:bookmarkEnd w:id="112"/>
-    <w:bookmarkStart w:id="114" w:name="ref-cook_calculating_1997"/>
+    <w:bookmarkEnd w:id="113"/>
+    <w:bookmarkStart w:id="115" w:name="ref-cook_calculating_1997"/>
     <w:p>
       <w:pPr>
         <w:pStyle w:val="Bibliography"/>
@@ -13715,7 +13741,7 @@
       <w:r>
         <w:t xml:space="preserve"> </w:t>
       </w:r>
-      <w:hyperlink r:id="rId113">
+      <w:hyperlink r:id="rId114">
         <w:r>
           <w:rPr>
             <w:rStyle w:val="Hyperlink"/>
@@ -13724,8 +13750,8 @@
         </w:r>
       </w:hyperlink>
     </w:p>
-    <w:bookmarkEnd w:id="114"/>
-    <w:bookmarkStart w:id="116" w:name="ref-davies_forestgeo_2021"/>
+    <w:bookmarkEnd w:id="115"/>
+    <w:bookmarkStart w:id="117" w:name="ref-davies_forestgeo_2021"/>
     <w:p>
       <w:pPr>
         <w:pStyle w:val="Bibliography"/>
@@ -13783,7 +13809,7 @@
       <w:r>
         <w:t xml:space="preserve"> </w:t>
       </w:r>
-      <w:hyperlink r:id="rId115">
+      <w:hyperlink r:id="rId116">
         <w:r>
           <w:rPr>
             <w:rStyle w:val="Hyperlink"/>
@@ -13792,13 +13818,60 @@
         </w:r>
       </w:hyperlink>
     </w:p>
-    <w:bookmarkEnd w:id="116"/>
-    <w:bookmarkStart w:id="118" w:name="ref-dearborn_permafrost_2020"/>
+    <w:bookmarkEnd w:id="117"/>
+    <w:bookmarkStart w:id="119" w:name="ref-davis_forest_2009"/>
     <w:p>
       <w:pPr>
         <w:pStyle w:val="Bibliography"/>
       </w:pPr>
       <w:r>
+        <w:t xml:space="preserve">Davis, S. C., Hessl, A. E., Scott, C. J., Adams, M. B., &amp; Thomas, R. B. (2009). Forest carbon sequestration changes in response to timber harvest.</w:t>
+      </w:r>
+      <w:r>
+        <w:t xml:space="preserve"> </w:t>
+      </w:r>
+      <w:r>
+        <w:rPr>
+          <w:iCs/>
+          <w:i/>
+        </w:rPr>
+        <w:t xml:space="preserve">Forest Ecology and Management</w:t>
+      </w:r>
+      <w:r>
+        <w:t xml:space="preserve">,</w:t>
+      </w:r>
+      <w:r>
+        <w:t xml:space="preserve"> </w:t>
+      </w:r>
+      <w:r>
+        <w:rPr>
+          <w:iCs/>
+          <w:i/>
+        </w:rPr>
+        <w:t xml:space="preserve">258</w:t>
+      </w:r>
+      <w:r>
+        <w:t xml:space="preserve">(9), 2101–2109.</w:t>
+      </w:r>
+      <w:r>
+        <w:t xml:space="preserve"> </w:t>
+      </w:r>
+      <w:hyperlink r:id="rId118">
+        <w:r>
+          <w:rPr>
+            <w:rStyle w:val="Hyperlink"/>
+          </w:rPr>
+          <w:t xml:space="preserve">https://doi.org/10.1016/j.foreco.2009.08.009</w:t>
+        </w:r>
+      </w:hyperlink>
+    </w:p>
+    <w:bookmarkEnd w:id="119"/>
+    <w:bookmarkStart w:id="121" w:name="ref-dearborn_permafrost_2020"/>
+    <w:p>
+      <w:pPr>
+        <w:pStyle w:val="Bibliography"/>
+      </w:pPr>
+      <w:r>
         <w:t xml:space="preserve">Dearborn, K. D., Wallace, C. A., Patankar, R., &amp; Baltzer, J. L. (2020). Permafrost thaw in boreal peatlands is rapidly altering forest community composition.</w:t>
       </w:r>
       <w:r>
@@ -13817,7 +13890,7 @@
       <w:r>
         <w:t xml:space="preserve"> </w:t>
       </w:r>
-      <w:hyperlink r:id="rId117">
+      <w:hyperlink r:id="rId120">
         <w:r>
           <w:rPr>
             <w:rStyle w:val="Hyperlink"/>
@@ -13826,8 +13899,8 @@
         </w:r>
       </w:hyperlink>
     </w:p>
-    <w:bookmarkEnd w:id="118"/>
-    <w:bookmarkStart w:id="119" w:name="ref-delucia_forest_2007"/>
+    <w:bookmarkEnd w:id="121"/>
+    <w:bookmarkStart w:id="122" w:name="ref-delucia_forest_2007"/>
     <w:p>
       <w:pPr>
         <w:pStyle w:val="Bibliography"/>
@@ -13862,8 +13935,8 @@
         <w:t xml:space="preserve">, 1157–1167.</w:t>
       </w:r>
     </w:p>
-    <w:bookmarkEnd w:id="119"/>
-    <w:bookmarkStart w:id="121" w:name="ref-desoto_low_2020"/>
+    <w:bookmarkEnd w:id="122"/>
+    <w:bookmarkStart w:id="124" w:name="ref-desoto_low_2020"/>
     <w:p>
       <w:pPr>
         <w:pStyle w:val="Bibliography"/>
@@ -13900,7 +13973,7 @@
       <w:r>
         <w:t xml:space="preserve"> </w:t>
       </w:r>
-      <w:hyperlink r:id="rId120">
+      <w:hyperlink r:id="rId123">
         <w:r>
           <w:rPr>
             <w:rStyle w:val="Hyperlink"/>
@@ -13909,8 +13982,8 @@
         </w:r>
       </w:hyperlink>
     </w:p>
-    <w:bookmarkEnd w:id="121"/>
-    <w:bookmarkStart w:id="123" w:name="ref-dye_comparing_2016"/>
+    <w:bookmarkEnd w:id="124"/>
+    <w:bookmarkStart w:id="126" w:name="ref-dye_comparing_2016"/>
     <w:p>
       <w:pPr>
         <w:pStyle w:val="Bibliography"/>
@@ -13962,7 +14035,7 @@
       <w:r>
         <w:t xml:space="preserve"> </w:t>
       </w:r>
-      <w:hyperlink r:id="rId122">
+      <w:hyperlink r:id="rId125">
         <w:r>
           <w:rPr>
             <w:rStyle w:val="Hyperlink"/>
@@ -13971,8 +14044,8 @@
         </w:r>
       </w:hyperlink>
     </w:p>
-    <w:bookmarkEnd w:id="123"/>
-    <w:bookmarkStart w:id="125" w:name="ref-elling_dendroecological_2009"/>
+    <w:bookmarkEnd w:id="126"/>
+    <w:bookmarkStart w:id="128" w:name="ref-elling_dendroecological_2009"/>
     <w:p>
       <w:pPr>
         <w:pStyle w:val="Bibliography"/>
@@ -14036,7 +14109,7 @@
       <w:r>
         <w:t xml:space="preserve"> </w:t>
       </w:r>
-      <w:hyperlink r:id="rId124">
+      <w:hyperlink r:id="rId127">
         <w:r>
           <w:rPr>
             <w:rStyle w:val="Hyperlink"/>
@@ -14045,8 +14118,8 @@
         </w:r>
       </w:hyperlink>
     </w:p>
-    <w:bookmarkEnd w:id="125"/>
-    <w:bookmarkStart w:id="127" w:name="ref-evans_fusing_2017"/>
+    <w:bookmarkEnd w:id="128"/>
+    <w:bookmarkStart w:id="130" w:name="ref-evans_fusing_2017"/>
     <w:p>
       <w:pPr>
         <w:pStyle w:val="Bibliography"/>
@@ -14083,7 +14156,7 @@
       <w:r>
         <w:t xml:space="preserve"> </w:t>
       </w:r>
-      <w:hyperlink r:id="rId126">
+      <w:hyperlink r:id="rId129">
         <w:r>
           <w:rPr>
             <w:rStyle w:val="Hyperlink"/>
@@ -14092,8 +14165,8 @@
         </w:r>
       </w:hyperlink>
     </w:p>
-    <w:bookmarkEnd w:id="127"/>
-    <w:bookmarkStart w:id="129" w:name="ref-finzi_carbon_2020"/>
+    <w:bookmarkEnd w:id="130"/>
+    <w:bookmarkStart w:id="132" w:name="ref-finzi_carbon_2020"/>
     <w:p>
       <w:pPr>
         <w:pStyle w:val="Bibliography"/>
@@ -14148,7 +14221,7 @@
       <w:r>
         <w:t xml:space="preserve"> </w:t>
       </w:r>
-      <w:hyperlink r:id="rId128">
+      <w:hyperlink r:id="rId131">
         <w:r>
           <w:rPr>
             <w:rStyle w:val="Hyperlink"/>
@@ -14157,8 +14230,8 @@
         </w:r>
       </w:hyperlink>
     </w:p>
-    <w:bookmarkEnd w:id="129"/>
-    <w:bookmarkStart w:id="131" w:name="ref-forrester_does_2021"/>
+    <w:bookmarkEnd w:id="132"/>
+    <w:bookmarkStart w:id="134" w:name="ref-forrester_does_2021"/>
     <w:p>
       <w:pPr>
         <w:pStyle w:val="Bibliography"/>
@@ -14195,7 +14268,7 @@
       <w:r>
         <w:t xml:space="preserve"> </w:t>
       </w:r>
-      <w:hyperlink r:id="rId130">
+      <w:hyperlink r:id="rId133">
         <w:r>
           <w:rPr>
             <w:rStyle w:val="Hyperlink"/>
@@ -14204,8 +14277,8 @@
         </w:r>
       </w:hyperlink>
     </w:p>
-    <w:bookmarkEnd w:id="131"/>
-    <w:bookmarkStart w:id="133" w:name="ref-foster_predicting_2016"/>
+    <w:bookmarkEnd w:id="134"/>
+    <w:bookmarkStart w:id="136" w:name="ref-foster_predicting_2016"/>
     <w:p>
       <w:pPr>
         <w:pStyle w:val="Bibliography"/>
@@ -14257,7 +14330,7 @@
       <w:r>
         <w:t xml:space="preserve"> </w:t>
       </w:r>
-      <w:hyperlink r:id="rId132">
+      <w:hyperlink r:id="rId135">
         <w:r>
           <w:rPr>
             <w:rStyle w:val="Hyperlink"/>
@@ -14266,8 +14339,8 @@
         </w:r>
       </w:hyperlink>
     </w:p>
-    <w:bookmarkEnd w:id="133"/>
-    <w:bookmarkStart w:id="134" w:name="ref-fritts_tree_1976"/>
+    <w:bookmarkEnd w:id="136"/>
+    <w:bookmarkStart w:id="137" w:name="ref-fritts_tree_1976"/>
     <w:p>
       <w:pPr>
         <w:pStyle w:val="Bibliography"/>
@@ -14298,8 +14371,8 @@
         <w:t xml:space="preserve">.</w:t>
       </w:r>
     </w:p>
-    <w:bookmarkEnd w:id="134"/>
-    <w:bookmarkStart w:id="136" w:name="ref-fritts_dendroecology_1989"/>
+    <w:bookmarkEnd w:id="137"/>
+    <w:bookmarkStart w:id="139" w:name="ref-fritts_dendroecology_1989"/>
     <w:p>
       <w:pPr>
         <w:pStyle w:val="Bibliography"/>
@@ -14394,7 +14467,7 @@
       <w:r>
         <w:t xml:space="preserve"> </w:t>
       </w:r>
-      <w:hyperlink r:id="rId135">
+      <w:hyperlink r:id="rId138">
         <w:r>
           <w:rPr>
             <w:rStyle w:val="Hyperlink"/>
@@ -14403,8 +14476,8 @@
         </w:r>
       </w:hyperlink>
     </w:p>
-    <w:bookmarkEnd w:id="136"/>
-    <w:bookmarkStart w:id="138" w:name="ref-furniss_reconciling_2017"/>
+    <w:bookmarkEnd w:id="139"/>
+    <w:bookmarkStart w:id="141" w:name="ref-furniss_reconciling_2017"/>
     <w:p>
       <w:pPr>
         <w:pStyle w:val="Bibliography"/>
@@ -14441,7 +14514,7 @@
       <w:r>
         <w:t xml:space="preserve"> </w:t>
       </w:r>
-      <w:hyperlink r:id="rId137">
+      <w:hyperlink r:id="rId140">
         <w:r>
           <w:rPr>
             <w:rStyle w:val="Hyperlink"/>
@@ -14450,8 +14523,8 @@
         </w:r>
       </w:hyperlink>
     </w:p>
-    <w:bookmarkEnd w:id="138"/>
-    <w:bookmarkStart w:id="140" w:name="ref-germain_climate_2020"/>
+    <w:bookmarkEnd w:id="141"/>
+    <w:bookmarkStart w:id="143" w:name="ref-germain_climate_2020"/>
     <w:p>
       <w:pPr>
         <w:pStyle w:val="Bibliography"/>
@@ -14488,7 +14561,7 @@
       <w:r>
         <w:t xml:space="preserve"> </w:t>
       </w:r>
-      <w:hyperlink r:id="rId139">
+      <w:hyperlink r:id="rId142">
         <w:r>
           <w:rPr>
             <w:rStyle w:val="Hyperlink"/>
@@ -14497,8 +14570,8 @@
         </w:r>
       </w:hyperlink>
     </w:p>
-    <w:bookmarkEnd w:id="140"/>
-    <w:bookmarkStart w:id="142" w:name="ref-gillerot_tree_2020"/>
+    <w:bookmarkEnd w:id="143"/>
+    <w:bookmarkStart w:id="145" w:name="ref-gillerot_tree_2020"/>
     <w:p>
       <w:pPr>
         <w:pStyle w:val="Bibliography"/>
@@ -14576,7 +14649,7 @@
       <w:r>
         <w:t xml:space="preserve"> </w:t>
       </w:r>
-      <w:hyperlink r:id="rId141">
+      <w:hyperlink r:id="rId144">
         <w:r>
           <w:rPr>
             <w:rStyle w:val="Hyperlink"/>
@@ -14585,8 +14658,8 @@
         </w:r>
       </w:hyperlink>
     </w:p>
-    <w:bookmarkEnd w:id="142"/>
-    <w:bookmarkStart w:id="144" w:name="ref-girardin_no_2016"/>
+    <w:bookmarkEnd w:id="145"/>
+    <w:bookmarkStart w:id="147" w:name="ref-girardin_no_2016"/>
     <w:p>
       <w:pPr>
         <w:pStyle w:val="Bibliography"/>
@@ -14640,7 +14713,7 @@
       <w:r>
         <w:t xml:space="preserve"> </w:t>
       </w:r>
-      <w:hyperlink r:id="rId143">
+      <w:hyperlink r:id="rId146">
         <w:r>
           <w:rPr>
             <w:rStyle w:val="Hyperlink"/>
@@ -14649,8 +14722,8 @@
         </w:r>
       </w:hyperlink>
     </w:p>
-    <w:bookmarkEnd w:id="144"/>
-    <w:bookmarkStart w:id="145" w:name="ref-goulden_patterns_2011"/>
+    <w:bookmarkEnd w:id="147"/>
+    <w:bookmarkStart w:id="148" w:name="ref-goulden_patterns_2011"/>
     <w:p>
       <w:pPr>
         <w:pStyle w:val="Bibliography"/>
@@ -14715,8 +14788,8 @@
         <w:t xml:space="preserve">(2), 855–871.</w:t>
       </w:r>
     </w:p>
-    <w:bookmarkEnd w:id="145"/>
-    <w:bookmarkStart w:id="147" w:name="ref-graumlich_longterm_1989"/>
+    <w:bookmarkEnd w:id="148"/>
+    <w:bookmarkStart w:id="150" w:name="ref-graumlich_longterm_1989"/>
     <w:p>
       <w:pPr>
         <w:pStyle w:val="Bibliography"/>
@@ -14789,7 +14862,7 @@
       <w:r>
         <w:t xml:space="preserve"> </w:t>
       </w:r>
-      <w:hyperlink r:id="rId146">
+      <w:hyperlink r:id="rId149">
         <w:r>
           <w:rPr>
             <w:rStyle w:val="Hyperlink"/>
@@ -14798,8 +14871,8 @@
         </w:r>
       </w:hyperlink>
     </w:p>
-    <w:bookmarkEnd w:id="147"/>
-    <w:bookmarkStart w:id="149" w:name="ref-groenendijk_no_2015"/>
+    <w:bookmarkEnd w:id="150"/>
+    <w:bookmarkStart w:id="152" w:name="ref-groenendijk_no_2015"/>
     <w:p>
       <w:pPr>
         <w:pStyle w:val="Bibliography"/>
@@ -14836,7 +14909,7 @@
       <w:r>
         <w:t xml:space="preserve"> </w:t>
       </w:r>
-      <w:hyperlink r:id="rId148">
+      <w:hyperlink r:id="rId151">
         <w:r>
           <w:rPr>
             <w:rStyle w:val="Hyperlink"/>
@@ -14845,8 +14918,8 @@
         </w:r>
       </w:hyperlink>
     </w:p>
-    <w:bookmarkEnd w:id="149"/>
-    <w:bookmarkStart w:id="151" w:name="ref-hacket-pain_consistent_2016"/>
+    <w:bookmarkEnd w:id="152"/>
+    <w:bookmarkStart w:id="154" w:name="ref-hacket-pain_consistent_2016"/>
     <w:p>
       <w:pPr>
         <w:pStyle w:val="Bibliography"/>
@@ -14895,7 +14968,7 @@
       <w:r>
         <w:t xml:space="preserve"> </w:t>
       </w:r>
-      <w:hyperlink r:id="rId150">
+      <w:hyperlink r:id="rId153">
         <w:r>
           <w:rPr>
             <w:rStyle w:val="Hyperlink"/>
@@ -14904,8 +14977,8 @@
         </w:r>
       </w:hyperlink>
     </w:p>
-    <w:bookmarkEnd w:id="151"/>
-    <w:bookmarkStart w:id="153" w:name="ref-hararuk_tree_2019"/>
+    <w:bookmarkEnd w:id="154"/>
+    <w:bookmarkStart w:id="156" w:name="ref-hararuk_tree_2019"/>
     <w:p>
       <w:pPr>
         <w:pStyle w:val="Bibliography"/>
@@ -14972,7 +15045,7 @@
       <w:r>
         <w:t xml:space="preserve"> </w:t>
       </w:r>
-      <w:hyperlink r:id="rId152">
+      <w:hyperlink r:id="rId155">
         <w:r>
           <w:rPr>
             <w:rStyle w:val="Hyperlink"/>
@@ -14981,8 +15054,8 @@
         </w:r>
       </w:hyperlink>
     </w:p>
-    <w:bookmarkEnd w:id="153"/>
-    <w:bookmarkStart w:id="155" w:name="ref-harris_updated_2014"/>
+    <w:bookmarkEnd w:id="156"/>
+    <w:bookmarkStart w:id="158" w:name="ref-harris_updated_2014"/>
     <w:p>
       <w:pPr>
         <w:pStyle w:val="Bibliography"/>
@@ -15037,7 +15110,7 @@
       <w:r>
         <w:t xml:space="preserve"> </w:t>
       </w:r>
-      <w:hyperlink r:id="rId154">
+      <w:hyperlink r:id="rId157">
         <w:r>
           <w:rPr>
             <w:rStyle w:val="Hyperlink"/>
@@ -15046,8 +15119,8 @@
         </w:r>
       </w:hyperlink>
     </w:p>
-    <w:bookmarkEnd w:id="155"/>
-    <w:bookmarkStart w:id="157" w:name="ref-harris_version_2020"/>
+    <w:bookmarkEnd w:id="158"/>
+    <w:bookmarkStart w:id="160" w:name="ref-harris_version_2020"/>
     <w:p>
       <w:pPr>
         <w:pStyle w:val="Bibliography"/>
@@ -15096,7 +15169,7 @@
       <w:r>
         <w:t xml:space="preserve"> </w:t>
       </w:r>
-      <w:hyperlink r:id="rId156">
+      <w:hyperlink r:id="rId159">
         <w:r>
           <w:rPr>
             <w:rStyle w:val="Hyperlink"/>
@@ -15105,8 +15178,8 @@
         </w:r>
       </w:hyperlink>
     </w:p>
-    <w:bookmarkEnd w:id="157"/>
-    <w:bookmarkStart w:id="159" w:name="ref-helcoski_growing_2019"/>
+    <w:bookmarkEnd w:id="160"/>
+    <w:bookmarkStart w:id="162" w:name="ref-helcoski_growing_2019"/>
     <w:p>
       <w:pPr>
         <w:pStyle w:val="Bibliography"/>
@@ -15143,7 +15216,7 @@
       <w:r>
         <w:t xml:space="preserve"> </w:t>
       </w:r>
-      <w:hyperlink r:id="rId158">
+      <w:hyperlink r:id="rId161">
         <w:r>
           <w:rPr>
             <w:rStyle w:val="Hyperlink"/>
@@ -15152,8 +15225,8 @@
         </w:r>
       </w:hyperlink>
     </w:p>
-    <w:bookmarkEnd w:id="159"/>
-    <w:bookmarkStart w:id="161" w:name="ref-hember_tree_2019"/>
+    <w:bookmarkEnd w:id="162"/>
+    <w:bookmarkStart w:id="164" w:name="ref-hember_tree_2019"/>
     <w:p>
       <w:pPr>
         <w:pStyle w:val="Bibliography"/>
@@ -15247,7 +15320,7 @@
       <w:r>
         <w:t xml:space="preserve"> </w:t>
       </w:r>
-      <w:hyperlink r:id="rId160">
+      <w:hyperlink r:id="rId163">
         <w:r>
           <w:rPr>
             <w:rStyle w:val="Hyperlink"/>
@@ -15256,8 +15329,8 @@
         </w:r>
       </w:hyperlink>
     </w:p>
-    <w:bookmarkEnd w:id="161"/>
-    <w:bookmarkStart w:id="163" w:name="ref-humphrey_soil_2021"/>
+    <w:bookmarkEnd w:id="164"/>
+    <w:bookmarkStart w:id="166" w:name="ref-humphrey_soil_2021"/>
     <w:p>
       <w:pPr>
         <w:pStyle w:val="Bibliography"/>
@@ -15297,7 +15370,7 @@
       <w:r>
         <w:t xml:space="preserve"> </w:t>
       </w:r>
-      <w:hyperlink r:id="rId162">
+      <w:hyperlink r:id="rId165">
         <w:r>
           <w:rPr>
             <w:rStyle w:val="Hyperlink"/>
@@ -15306,8 +15379,8 @@
         </w:r>
       </w:hyperlink>
     </w:p>
-    <w:bookmarkEnd w:id="163"/>
-    <w:bookmarkStart w:id="164" w:name="ref-ipcc_climate_2014"/>
+    <w:bookmarkEnd w:id="166"/>
+    <w:bookmarkStart w:id="167" w:name="ref-ipcc_climate_2014"/>
     <w:p>
       <w:pPr>
         <w:pStyle w:val="Bibliography"/>
@@ -15411,8 +15484,8 @@
         <w:t xml:space="preserve">.</w:t>
       </w:r>
     </w:p>
-    <w:bookmarkEnd w:id="164"/>
-    <w:bookmarkStart w:id="166" w:name="ref-kaspar_speciesspecific_2021"/>
+    <w:bookmarkEnd w:id="167"/>
+    <w:bookmarkStart w:id="169" w:name="ref-kaspar_speciesspecific_2021"/>
     <w:p>
       <w:pPr>
         <w:pStyle w:val="Bibliography"/>
@@ -15464,7 +15537,7 @@
       <w:r>
         <w:t xml:space="preserve"> </w:t>
       </w:r>
-      <w:hyperlink r:id="rId165">
+      <w:hyperlink r:id="rId168">
         <w:r>
           <w:rPr>
             <w:rStyle w:val="Hyperlink"/>
@@ -15473,8 +15546,8 @@
         </w:r>
       </w:hyperlink>
     </w:p>
-    <w:bookmarkEnd w:id="166"/>
-    <w:bookmarkStart w:id="168" w:name="ref-klesse_sampling_2018"/>
+    <w:bookmarkEnd w:id="169"/>
+    <w:bookmarkStart w:id="171" w:name="ref-klesse_sampling_2018"/>
     <w:p>
       <w:pPr>
         <w:pStyle w:val="Bibliography"/>
@@ -15520,7 +15593,7 @@
       <w:r>
         <w:t xml:space="preserve"> </w:t>
       </w:r>
-      <w:hyperlink r:id="rId167">
+      <w:hyperlink r:id="rId170">
         <w:r>
           <w:rPr>
             <w:rStyle w:val="Hyperlink"/>
@@ -15529,8 +15602,8 @@
         </w:r>
       </w:hyperlink>
     </w:p>
-    <w:bookmarkEnd w:id="168"/>
-    <w:bookmarkStart w:id="170" w:name="ref-klesse_amplifying_2020"/>
+    <w:bookmarkEnd w:id="171"/>
+    <w:bookmarkStart w:id="173" w:name="ref-klesse_amplifying_2020"/>
     <w:p>
       <w:pPr>
         <w:pStyle w:val="Bibliography"/>
@@ -15566,7 +15639,7 @@
       <w:r>
         <w:t xml:space="preserve"> </w:t>
       </w:r>
-      <w:hyperlink r:id="rId169">
+      <w:hyperlink r:id="rId172">
         <w:r>
           <w:rPr>
             <w:rStyle w:val="Hyperlink"/>
@@ -15575,8 +15648,8 @@
         </w:r>
       </w:hyperlink>
     </w:p>
-    <w:bookmarkEnd w:id="170"/>
-    <w:bookmarkStart w:id="172" w:name="ref-kumarathunge_acclimation_2019"/>
+    <w:bookmarkEnd w:id="173"/>
+    <w:bookmarkStart w:id="175" w:name="ref-kumarathunge_acclimation_2019"/>
     <w:p>
       <w:pPr>
         <w:pStyle w:val="Bibliography"/>
@@ -15613,7 +15686,7 @@
       <w:r>
         <w:t xml:space="preserve"> </w:t>
       </w:r>
-      <w:hyperlink r:id="rId171">
+      <w:hyperlink r:id="rId174">
         <w:r>
           <w:rPr>
             <w:rStyle w:val="Hyperlink"/>
@@ -15622,8 +15695,8 @@
         </w:r>
       </w:hyperlink>
     </w:p>
-    <w:bookmarkEnd w:id="172"/>
-    <w:bookmarkStart w:id="174" w:name="ref-levesque_water_2017"/>
+    <w:bookmarkEnd w:id="175"/>
+    <w:bookmarkStart w:id="177" w:name="ref-levesque_water_2017"/>
     <w:p>
       <w:pPr>
         <w:pStyle w:val="Bibliography"/>
@@ -15687,7 +15760,7 @@
       <w:r>
         <w:t xml:space="preserve"> </w:t>
       </w:r>
-      <w:hyperlink r:id="rId173">
+      <w:hyperlink r:id="rId176">
         <w:r>
           <w:rPr>
             <w:rStyle w:val="Hyperlink"/>
@@ -15696,8 +15769,8 @@
         </w:r>
       </w:hyperlink>
     </w:p>
-    <w:bookmarkEnd w:id="174"/>
-    <w:bookmarkStart w:id="176" w:name="ref-lorimer_methodology_1989"/>
+    <w:bookmarkEnd w:id="177"/>
+    <w:bookmarkStart w:id="179" w:name="ref-lorimer_methodology_1989"/>
     <w:p>
       <w:pPr>
         <w:pStyle w:val="Bibliography"/>
@@ -15721,7 +15794,7 @@
       <w:r>
         <w:t xml:space="preserve"> </w:t>
       </w:r>
-      <w:hyperlink r:id="rId175">
+      <w:hyperlink r:id="rId178">
         <w:r>
           <w:rPr>
             <w:rStyle w:val="Hyperlink"/>
@@ -15730,8 +15803,8 @@
         </w:r>
       </w:hyperlink>
     </w:p>
-    <w:bookmarkEnd w:id="176"/>
-    <w:bookmarkStart w:id="178" w:name="ref-lorimer_estimating_1988"/>
+    <w:bookmarkEnd w:id="179"/>
+    <w:bookmarkStart w:id="181" w:name="ref-lorimer_estimating_1988"/>
     <w:p>
       <w:pPr>
         <w:pStyle w:val="Bibliography"/>
@@ -15789,7 +15862,7 @@
       <w:r>
         <w:t xml:space="preserve"> </w:t>
       </w:r>
-      <w:hyperlink r:id="rId177">
+      <w:hyperlink r:id="rId180">
         <w:r>
           <w:rPr>
             <w:rStyle w:val="Hyperlink"/>
@@ -15798,8 +15871,8 @@
         </w:r>
       </w:hyperlink>
     </w:p>
-    <w:bookmarkEnd w:id="178"/>
-    <w:bookmarkStart w:id="180" w:name="ref-lopez_systemic_2021"/>
+    <w:bookmarkEnd w:id="181"/>
+    <w:bookmarkStart w:id="183" w:name="ref-lopez_systemic_2021"/>
     <w:p>
       <w:pPr>
         <w:pStyle w:val="Bibliography"/>
@@ -15836,7 +15909,7 @@
       <w:r>
         <w:t xml:space="preserve"> </w:t>
       </w:r>
-      <w:hyperlink r:id="rId179">
+      <w:hyperlink r:id="rId182">
         <w:r>
           <w:rPr>
             <w:rStyle w:val="Hyperlink"/>
@@ -15845,8 +15918,8 @@
         </w:r>
       </w:hyperlink>
     </w:p>
-    <w:bookmarkEnd w:id="180"/>
-    <w:bookmarkStart w:id="182" w:name="ref-lutz_twentiethcentury_2009"/>
+    <w:bookmarkEnd w:id="183"/>
+    <w:bookmarkStart w:id="185" w:name="ref-lutz_twentiethcentury_2009"/>
     <w:p>
       <w:pPr>
         <w:pStyle w:val="Bibliography"/>
@@ -15913,7 +15986,7 @@
       <w:r>
         <w:t xml:space="preserve"> </w:t>
       </w:r>
-      <w:hyperlink r:id="rId181">
+      <w:hyperlink r:id="rId184">
         <w:r>
           <w:rPr>
             <w:rStyle w:val="Hyperlink"/>
@@ -15922,8 +15995,8 @@
         </w:r>
       </w:hyperlink>
     </w:p>
-    <w:bookmarkEnd w:id="182"/>
-    <w:bookmarkStart w:id="184" w:name="ref-mathias_disentangling_2018"/>
+    <w:bookmarkEnd w:id="185"/>
+    <w:bookmarkStart w:id="187" w:name="ref-mathias_disentangling_2018"/>
     <w:p>
       <w:pPr>
         <w:pStyle w:val="Bibliography"/>
@@ -15978,7 +16051,7 @@
       <w:r>
         <w:t xml:space="preserve"> </w:t>
       </w:r>
-      <w:hyperlink r:id="rId183">
+      <w:hyperlink r:id="rId186">
         <w:r>
           <w:rPr>
             <w:rStyle w:val="Hyperlink"/>
@@ -15987,8 +16060,8 @@
         </w:r>
       </w:hyperlink>
     </w:p>
-    <w:bookmarkEnd w:id="184"/>
-    <w:bookmarkStart w:id="186" w:name="ref-maxwell_higher_2019"/>
+    <w:bookmarkEnd w:id="187"/>
+    <w:bookmarkStart w:id="189" w:name="ref-maxwell_higher_2019"/>
     <w:p>
       <w:pPr>
         <w:pStyle w:val="Bibliography"/>
@@ -16082,7 +16155,7 @@
       <w:r>
         <w:t xml:space="preserve"> </w:t>
       </w:r>
-      <w:hyperlink r:id="rId185">
+      <w:hyperlink r:id="rId188">
         <w:r>
           <w:rPr>
             <w:rStyle w:val="Hyperlink"/>
@@ -16091,8 +16164,8 @@
         </w:r>
       </w:hyperlink>
     </w:p>
-    <w:bookmarkEnd w:id="186"/>
-    <w:bookmarkStart w:id="188" w:name="ref-maxwell_declining_2016"/>
+    <w:bookmarkEnd w:id="189"/>
+    <w:bookmarkStart w:id="191" w:name="ref-maxwell_declining_2016"/>
     <w:p>
       <w:pPr>
         <w:pStyle w:val="Bibliography"/>
@@ -16138,7 +16211,7 @@
       <w:r>
         <w:t xml:space="preserve"> </w:t>
       </w:r>
-      <w:hyperlink r:id="rId187">
+      <w:hyperlink r:id="rId190">
         <w:r>
           <w:rPr>
             <w:rStyle w:val="Hyperlink"/>
@@ -16147,8 +16220,8 @@
         </w:r>
       </w:hyperlink>
     </w:p>
-    <w:bookmarkEnd w:id="188"/>
-    <w:bookmarkStart w:id="190" w:name="ref-mcdowell_pervasive_2020"/>
+    <w:bookmarkEnd w:id="191"/>
+    <w:bookmarkStart w:id="193" w:name="ref-mcdowell_pervasive_2020"/>
     <w:p>
       <w:pPr>
         <w:pStyle w:val="Bibliography"/>
@@ -16185,7 +16258,7 @@
       <w:r>
         <w:t xml:space="preserve"> </w:t>
       </w:r>
-      <w:hyperlink r:id="rId189">
+      <w:hyperlink r:id="rId192">
         <w:r>
           <w:rPr>
             <w:rStyle w:val="Hyperlink"/>
@@ -16194,8 +16267,8 @@
         </w:r>
       </w:hyperlink>
     </w:p>
-    <w:bookmarkEnd w:id="190"/>
-    <w:bookmarkStart w:id="192" w:name="ref-mcgregor_tree_2020"/>
+    <w:bookmarkEnd w:id="193"/>
+    <w:bookmarkStart w:id="195" w:name="ref-mcgregor_tree_2020"/>
     <w:p>
       <w:pPr>
         <w:pStyle w:val="Bibliography"/>
@@ -16219,7 +16292,7 @@
       <w:r>
         <w:t xml:space="preserve"> </w:t>
       </w:r>
-      <w:hyperlink r:id="rId191">
+      <w:hyperlink r:id="rId194">
         <w:r>
           <w:rPr>
             <w:rStyle w:val="Hyperlink"/>
@@ -16228,8 +16301,8 @@
         </w:r>
       </w:hyperlink>
     </w:p>
-    <w:bookmarkEnd w:id="192"/>
-    <w:bookmarkStart w:id="194" w:name="ref-meakem_role_2018"/>
+    <w:bookmarkEnd w:id="195"/>
+    <w:bookmarkStart w:id="197" w:name="ref-meakem_role_2018"/>
     <w:p>
       <w:pPr>
         <w:pStyle w:val="Bibliography"/>
@@ -16266,7 +16339,7 @@
       <w:r>
         <w:t xml:space="preserve"> </w:t>
       </w:r>
-      <w:hyperlink r:id="rId193">
+      <w:hyperlink r:id="rId196">
         <w:r>
           <w:rPr>
             <w:rStyle w:val="Hyperlink"/>
@@ -16275,8 +16348,8 @@
         </w:r>
       </w:hyperlink>
     </w:p>
-    <w:bookmarkEnd w:id="194"/>
-    <w:bookmarkStart w:id="196" w:name="ref-meko_seascorr_2011"/>
+    <w:bookmarkEnd w:id="197"/>
+    <w:bookmarkStart w:id="199" w:name="ref-meko_seascorr_2011"/>
     <w:p>
       <w:pPr>
         <w:pStyle w:val="Bibliography"/>
@@ -16325,7 +16398,7 @@
       <w:r>
         <w:t xml:space="preserve"> </w:t>
       </w:r>
-      <w:hyperlink r:id="rId195">
+      <w:hyperlink r:id="rId198">
         <w:r>
           <w:rPr>
             <w:rStyle w:val="Hyperlink"/>
@@ -16334,8 +16407,8 @@
         </w:r>
       </w:hyperlink>
     </w:p>
-    <w:bookmarkEnd w:id="196"/>
-    <w:bookmarkStart w:id="197" w:name="ref-muller-landau_testing_2006"/>
+    <w:bookmarkEnd w:id="199"/>
+    <w:bookmarkStart w:id="200" w:name="ref-muller-landau_testing_2006"/>
     <w:p>
       <w:pPr>
         <w:pStyle w:val="Bibliography"/>
@@ -16370,8 +16443,8 @@
         <w:t xml:space="preserve">(5), 575–588.</w:t>
       </w:r>
     </w:p>
-    <w:bookmarkEnd w:id="197"/>
-    <w:bookmarkStart w:id="199" w:name="ref-naimi_where_2014"/>
+    <w:bookmarkEnd w:id="200"/>
+    <w:bookmarkStart w:id="202" w:name="ref-naimi_where_2014"/>
     <w:p>
       <w:pPr>
         <w:pStyle w:val="Bibliography"/>
@@ -16408,7 +16481,7 @@
       <w:r>
         <w:t xml:space="preserve"> </w:t>
       </w:r>
-      <w:hyperlink r:id="rId198">
+      <w:hyperlink r:id="rId201">
         <w:r>
           <w:rPr>
             <w:rStyle w:val="Hyperlink"/>
@@ -16417,8 +16490,8 @@
         </w:r>
       </w:hyperlink>
     </w:p>
-    <w:bookmarkEnd w:id="199"/>
-    <w:bookmarkStart w:id="201" w:name="ref-nehrbass-ahles_influence_2014"/>
+    <w:bookmarkEnd w:id="202"/>
+    <w:bookmarkStart w:id="204" w:name="ref-nehrbass-ahles_influence_2014"/>
     <w:p>
       <w:pPr>
         <w:pStyle w:val="Bibliography"/>
@@ -16455,7 +16528,7 @@
       <w:r>
         <w:t xml:space="preserve"> </w:t>
       </w:r>
-      <w:hyperlink r:id="rId200">
+      <w:hyperlink r:id="rId203">
         <w:r>
           <w:rPr>
             <w:rStyle w:val="Hyperlink"/>
@@ -16464,8 +16537,8 @@
         </w:r>
       </w:hyperlink>
     </w:p>
-    <w:bookmarkEnd w:id="201"/>
-    <w:bookmarkStart w:id="203" w:name="ref-nock_long_2011"/>
+    <w:bookmarkEnd w:id="204"/>
+    <w:bookmarkStart w:id="206" w:name="ref-nock_long_2011"/>
     <w:p>
       <w:pPr>
         <w:pStyle w:val="Bibliography"/>
@@ -16511,7 +16584,7 @@
       <w:r>
         <w:t xml:space="preserve"> </w:t>
       </w:r>
-      <w:hyperlink r:id="rId202">
+      <w:hyperlink r:id="rId205">
         <w:r>
           <w:rPr>
             <w:rStyle w:val="Hyperlink"/>
@@ -16520,8 +16593,8 @@
         </w:r>
       </w:hyperlink>
     </w:p>
-    <w:bookmarkEnd w:id="203"/>
-    <w:bookmarkStart w:id="205" w:name="ref-novick_increasing_2016"/>
+    <w:bookmarkEnd w:id="206"/>
+    <w:bookmarkStart w:id="208" w:name="ref-novick_increasing_2016"/>
     <w:p>
       <w:pPr>
         <w:pStyle w:val="Bibliography"/>
@@ -16558,7 +16631,7 @@
       <w:r>
         <w:t xml:space="preserve"> </w:t>
       </w:r>
-      <w:hyperlink r:id="rId204">
+      <w:hyperlink r:id="rId207">
         <w:r>
           <w:rPr>
             <w:rStyle w:val="Hyperlink"/>
@@ -16567,8 +16640,8 @@
         </w:r>
       </w:hyperlink>
     </w:p>
-    <w:bookmarkEnd w:id="205"/>
-    <w:bookmarkStart w:id="206" w:name="ref-oliver_forest_1990"/>
+    <w:bookmarkEnd w:id="208"/>
+    <w:bookmarkStart w:id="209" w:name="ref-oliver_forest_1990"/>
     <w:p>
       <w:pPr>
         <w:pStyle w:val="Bibliography"/>
@@ -16596,8 +16669,8 @@
         <w:t xml:space="preserve">McGraw-Hill Pub. Co.</w:t>
       </w:r>
     </w:p>
-    <w:bookmarkEnd w:id="206"/>
-    <w:bookmarkStart w:id="208" w:name="ref-peters_detecting_2015"/>
+    <w:bookmarkEnd w:id="209"/>
+    <w:bookmarkStart w:id="211" w:name="ref-peters_detecting_2015"/>
     <w:p>
       <w:pPr>
         <w:pStyle w:val="Bibliography"/>
@@ -16634,7 +16707,7 @@
       <w:r>
         <w:t xml:space="preserve"> </w:t>
       </w:r>
-      <w:hyperlink r:id="rId207">
+      <w:hyperlink r:id="rId210">
         <w:r>
           <w:rPr>
             <w:rStyle w:val="Hyperlink"/>
@@ -16643,8 +16716,8 @@
         </w:r>
       </w:hyperlink>
     </w:p>
-    <w:bookmarkEnd w:id="208"/>
-    <w:bookmarkStart w:id="209" w:name="ref-pinheiro_nlme_2021"/>
+    <w:bookmarkEnd w:id="211"/>
+    <w:bookmarkStart w:id="212" w:name="ref-pinheiro_nlme_2021"/>
     <w:p>
       <w:pPr>
         <w:pStyle w:val="Bibliography"/>
@@ -16708,8 +16781,8 @@
         <w:t xml:space="preserve">.</w:t>
       </w:r>
     </w:p>
-    <w:bookmarkEnd w:id="209"/>
-    <w:bookmarkStart w:id="210" w:name="ref-pregitzer_carbon_2004"/>
+    <w:bookmarkEnd w:id="212"/>
+    <w:bookmarkStart w:id="213" w:name="ref-pregitzer_carbon_2004"/>
     <w:p>
       <w:pPr>
         <w:pStyle w:val="Bibliography"/>
@@ -16744,8 +16817,8 @@
         <w:t xml:space="preserve">(12), 2052–2077.</w:t>
       </w:r>
     </w:p>
-    <w:bookmarkEnd w:id="210"/>
-    <w:bookmarkStart w:id="212" w:name="ref-pretzsch_drought_2018"/>
+    <w:bookmarkEnd w:id="213"/>
+    <w:bookmarkStart w:id="215" w:name="ref-pretzsch_drought_2018"/>
     <w:p>
       <w:pPr>
         <w:pStyle w:val="Bibliography"/>
@@ -16806,7 +16879,7 @@
       <w:r>
         <w:t xml:space="preserve"> </w:t>
       </w:r>
-      <w:hyperlink r:id="rId211">
+      <w:hyperlink r:id="rId214">
         <w:r>
           <w:rPr>
             <w:rStyle w:val="Hyperlink"/>
@@ -16815,8 +16888,8 @@
         </w:r>
       </w:hyperlink>
     </w:p>
-    <w:bookmarkEnd w:id="212"/>
-    <w:bookmarkStart w:id="214" w:name="ref-rayback_dendroecological_2020"/>
+    <w:bookmarkEnd w:id="215"/>
+    <w:bookmarkStart w:id="217" w:name="ref-rayback_dendroecological_2020"/>
     <w:p>
       <w:pPr>
         <w:pStyle w:val="Bibliography"/>
@@ -16874,7 +16947,7 @@
       <w:r>
         <w:t xml:space="preserve"> </w:t>
       </w:r>
-      <w:hyperlink r:id="rId213">
+      <w:hyperlink r:id="rId216">
         <w:r>
           <w:rPr>
             <w:rStyle w:val="Hyperlink"/>
@@ -16883,8 +16956,8 @@
         </w:r>
       </w:hyperlink>
     </w:p>
-    <w:bookmarkEnd w:id="214"/>
-    <w:bookmarkStart w:id="216" w:name="ref-rejou-mechain_biomass_2017"/>
+    <w:bookmarkEnd w:id="217"/>
+    <w:bookmarkStart w:id="219" w:name="ref-rejou-mechain_biomass_2017"/>
     <w:p>
       <w:pPr>
         <w:pStyle w:val="Bibliography"/>
@@ -16921,7 +16994,7 @@
       <w:r>
         <w:t xml:space="preserve"> </w:t>
       </w:r>
-      <w:hyperlink r:id="rId215">
+      <w:hyperlink r:id="rId218">
         <w:r>
           <w:rPr>
             <w:rStyle w:val="Hyperlink"/>
@@ -16930,8 +17003,8 @@
         </w:r>
       </w:hyperlink>
     </w:p>
-    <w:bookmarkEnd w:id="216"/>
-    <w:bookmarkStart w:id="218" w:name="ref-rollinson_climate_2021"/>
+    <w:bookmarkEnd w:id="219"/>
+    <w:bookmarkStart w:id="221" w:name="ref-rollinson_climate_2021"/>
     <w:p>
       <w:pPr>
         <w:pStyle w:val="Bibliography"/>
@@ -16968,7 +17041,7 @@
       <w:r>
         <w:t xml:space="preserve"> </w:t>
       </w:r>
-      <w:hyperlink r:id="rId217">
+      <w:hyperlink r:id="rId220">
         <w:r>
           <w:rPr>
             <w:rStyle w:val="Hyperlink"/>
@@ -16977,8 +17050,8 @@
         </w:r>
       </w:hyperlink>
     </w:p>
-    <w:bookmarkEnd w:id="218"/>
-    <w:bookmarkStart w:id="220" w:name="ref-rossi_agedependent_2007"/>
+    <w:bookmarkEnd w:id="221"/>
+    <w:bookmarkStart w:id="223" w:name="ref-rossi_agedependent_2007"/>
     <w:p>
       <w:pPr>
         <w:pStyle w:val="Bibliography"/>
@@ -17015,7 +17088,7 @@
       <w:r>
         <w:t xml:space="preserve"> </w:t>
       </w:r>
-      <w:hyperlink r:id="rId219">
+      <w:hyperlink r:id="rId222">
         <w:r>
           <w:rPr>
             <w:rStyle w:val="Hyperlink"/>
@@ -17024,8 +17097,8 @@
         </w:r>
       </w:hyperlink>
     </w:p>
-    <w:bookmarkEnd w:id="220"/>
-    <w:bookmarkStart w:id="222" w:name="ref-rozendaal_dendroecology_2011"/>
+    <w:bookmarkEnd w:id="223"/>
+    <w:bookmarkStart w:id="225" w:name="ref-rozendaal_dendroecology_2011"/>
     <w:p>
       <w:pPr>
         <w:pStyle w:val="Bibliography"/>
@@ -17062,7 +17135,7 @@
       <w:r>
         <w:t xml:space="preserve"> </w:t>
       </w:r>
-      <w:hyperlink r:id="rId221">
+      <w:hyperlink r:id="rId224">
         <w:r>
           <w:rPr>
             <w:rStyle w:val="Hyperlink"/>
@@ -17071,8 +17144,8 @@
         </w:r>
       </w:hyperlink>
     </w:p>
-    <w:bookmarkEnd w:id="222"/>
-    <w:bookmarkStart w:id="224" w:name="ref-sanchez-salguero_disentangling_2015"/>
+    <w:bookmarkEnd w:id="225"/>
+    <w:bookmarkStart w:id="227" w:name="ref-sanchez-salguero_disentangling_2015"/>
     <w:p>
       <w:pPr>
         <w:pStyle w:val="Bibliography"/>
@@ -17133,7 +17206,7 @@
       <w:r>
         <w:t xml:space="preserve"> </w:t>
       </w:r>
-      <w:hyperlink r:id="rId223">
+      <w:hyperlink r:id="rId226">
         <w:r>
           <w:rPr>
             <w:rStyle w:val="Hyperlink"/>
@@ -17142,8 +17215,8 @@
         </w:r>
       </w:hyperlink>
     </w:p>
-    <w:bookmarkEnd w:id="224"/>
-    <w:bookmarkStart w:id="226" w:name="ref-schelhaas_speciesspecific_2018"/>
+    <w:bookmarkEnd w:id="227"/>
+    <w:bookmarkStart w:id="229" w:name="ref-schelhaas_speciesspecific_2018"/>
     <w:p>
       <w:pPr>
         <w:pStyle w:val="Bibliography"/>
@@ -17189,7 +17262,7 @@
       <w:r>
         <w:t xml:space="preserve"> </w:t>
       </w:r>
-      <w:hyperlink r:id="rId225">
+      <w:hyperlink r:id="rId228">
         <w:r>
           <w:rPr>
             <w:rStyle w:val="Hyperlink"/>
@@ -17198,8 +17271,8 @@
         </w:r>
       </w:hyperlink>
     </w:p>
-    <w:bookmarkEnd w:id="226"/>
-    <w:bookmarkStart w:id="228" w:name="ref-sheil_does_2017"/>
+    <w:bookmarkEnd w:id="229"/>
+    <w:bookmarkStart w:id="231" w:name="ref-sheil_does_2017"/>
     <w:p>
       <w:pPr>
         <w:pStyle w:val="Bibliography"/>
@@ -17245,7 +17318,7 @@
       <w:r>
         <w:t xml:space="preserve"> </w:t>
       </w:r>
-      <w:hyperlink r:id="rId227">
+      <w:hyperlink r:id="rId230">
         <w:r>
           <w:rPr>
             <w:rStyle w:val="Hyperlink"/>
@@ -17254,8 +17327,8 @@
         </w:r>
       </w:hyperlink>
     </w:p>
-    <w:bookmarkEnd w:id="228"/>
-    <w:bookmarkStart w:id="230" w:name="ref-sniderhan_growth_2016"/>
+    <w:bookmarkEnd w:id="231"/>
+    <w:bookmarkStart w:id="233" w:name="ref-sniderhan_growth_2016"/>
     <w:p>
       <w:pPr>
         <w:pStyle w:val="Bibliography"/>
@@ -17327,7 +17400,7 @@
       <w:r>
         <w:t xml:space="preserve"> </w:t>
       </w:r>
-      <w:hyperlink r:id="rId229">
+      <w:hyperlink r:id="rId232">
         <w:r>
           <w:rPr>
             <w:rStyle w:val="Hyperlink"/>
@@ -17336,8 +17409,8 @@
         </w:r>
       </w:hyperlink>
     </w:p>
-    <w:bookmarkEnd w:id="230"/>
-    <w:bookmarkStart w:id="231" w:name="ref-speer_fundamentals_2010"/>
+    <w:bookmarkEnd w:id="233"/>
+    <w:bookmarkStart w:id="234" w:name="ref-speer_fundamentals_2010"/>
     <w:p>
       <w:pPr>
         <w:pStyle w:val="Bibliography"/>
@@ -17368,8 +17441,8 @@
         <w:t xml:space="preserve">.</w:t>
       </w:r>
     </w:p>
-    <w:bookmarkEnd w:id="231"/>
-    <w:bookmarkStart w:id="233" w:name="ref-stephenson_rate_2014"/>
+    <w:bookmarkEnd w:id="234"/>
+    <w:bookmarkStart w:id="236" w:name="ref-stephenson_rate_2014"/>
     <w:p>
       <w:pPr>
         <w:pStyle w:val="Bibliography"/>
@@ -17406,7 +17479,7 @@
       <w:r>
         <w:t xml:space="preserve"> </w:t>
       </w:r>
-      <w:hyperlink r:id="rId232">
+      <w:hyperlink r:id="rId235">
         <w:r>
           <w:rPr>
             <w:rStyle w:val="Hyperlink"/>
@@ -17415,8 +17488,8 @@
         </w:r>
       </w:hyperlink>
     </w:p>
-    <w:bookmarkEnd w:id="233"/>
-    <w:bookmarkStart w:id="234" w:name="ref-stokes_introduction_1968"/>
+    <w:bookmarkEnd w:id="236"/>
+    <w:bookmarkStart w:id="237" w:name="ref-stokes_introduction_1968"/>
     <w:p>
       <w:pPr>
         <w:pStyle w:val="Bibliography"/>
@@ -17510,8 +17583,8 @@
         <w:t xml:space="preserve">.</w:t>
       </w:r>
     </w:p>
-    <w:bookmarkEnd w:id="234"/>
-    <w:bookmarkStart w:id="236" w:name="ref-sullivan_effect_2016"/>
+    <w:bookmarkEnd w:id="237"/>
+    <w:bookmarkStart w:id="239" w:name="ref-sullivan_effect_2016"/>
     <w:p>
       <w:pPr>
         <w:pStyle w:val="Bibliography"/>
@@ -17557,7 +17630,7 @@
       <w:r>
         <w:t xml:space="preserve"> </w:t>
       </w:r>
-      <w:hyperlink r:id="rId235">
+      <w:hyperlink r:id="rId238">
         <w:r>
           <w:rPr>
             <w:rStyle w:val="Hyperlink"/>
@@ -17566,8 +17639,8 @@
         </w:r>
       </w:hyperlink>
     </w:p>
-    <w:bookmarkEnd w:id="236"/>
-    <w:bookmarkStart w:id="238" w:name="ref-samonil_longterm_2008"/>
+    <w:bookmarkEnd w:id="239"/>
+    <w:bookmarkStart w:id="241" w:name="ref-samonil_longterm_2008"/>
     <w:p>
       <w:pPr>
         <w:pStyle w:val="Bibliography"/>
@@ -17613,7 +17686,7 @@
       <w:r>
         <w:t xml:space="preserve"> </w:t>
       </w:r>
-      <w:hyperlink r:id="rId237">
+      <w:hyperlink r:id="rId240">
         <w:r>
           <w:rPr>
             <w:rStyle w:val="Hyperlink"/>
@@ -17622,8 +17695,8 @@
         </w:r>
       </w:hyperlink>
     </w:p>
-    <w:bookmarkEnd w:id="238"/>
-    <w:bookmarkStart w:id="240" w:name="ref-takahashi_air_2020"/>
+    <w:bookmarkEnd w:id="241"/>
+    <w:bookmarkStart w:id="243" w:name="ref-takahashi_air_2020"/>
     <w:p>
       <w:pPr>
         <w:pStyle w:val="Bibliography"/>
@@ -17681,7 +17754,7 @@
       <w:r>
         <w:t xml:space="preserve"> </w:t>
       </w:r>
-      <w:hyperlink r:id="rId239">
+      <w:hyperlink r:id="rId242">
         <w:r>
           <w:rPr>
             <w:rStyle w:val="Hyperlink"/>
@@ -17690,8 +17763,8 @@
         </w:r>
       </w:hyperlink>
     </w:p>
-    <w:bookmarkEnd w:id="240"/>
-    <w:bookmarkStart w:id="242" w:name="ref-teets_quantifying_2018"/>
+    <w:bookmarkEnd w:id="243"/>
+    <w:bookmarkStart w:id="245" w:name="ref-teets_quantifying_2018"/>
     <w:p>
       <w:pPr>
         <w:pStyle w:val="Bibliography"/>
@@ -17728,7 +17801,7 @@
       <w:r>
         <w:t xml:space="preserve"> </w:t>
       </w:r>
-      <w:hyperlink r:id="rId241">
+      <w:hyperlink r:id="rId244">
         <w:r>
           <w:rPr>
             <w:rStyle w:val="Hyperlink"/>
@@ -17737,8 +17810,8 @@
         </w:r>
       </w:hyperlink>
     </w:p>
-    <w:bookmarkEnd w:id="242"/>
-    <w:bookmarkStart w:id="244" w:name="ref-thom_impact_2017"/>
+    <w:bookmarkEnd w:id="245"/>
+    <w:bookmarkStart w:id="247" w:name="ref-thom_impact_2017"/>
     <w:p>
       <w:pPr>
         <w:pStyle w:val="Bibliography"/>
@@ -17775,7 +17848,7 @@
       <w:r>
         <w:t xml:space="preserve"> </w:t>
       </w:r>
-      <w:hyperlink r:id="rId243">
+      <w:hyperlink r:id="rId246">
         <w:r>
           <w:rPr>
             <w:rStyle w:val="Hyperlink"/>
@@ -17784,8 +17857,8 @@
         </w:r>
       </w:hyperlink>
     </w:p>
-    <w:bookmarkEnd w:id="244"/>
-    <w:bookmarkStart w:id="246" w:name="ref-thomas_agerelated_2011"/>
+    <w:bookmarkEnd w:id="247"/>
+    <w:bookmarkStart w:id="249" w:name="ref-thomas_agerelated_2011"/>
     <w:p>
       <w:pPr>
         <w:pStyle w:val="Bibliography"/>
@@ -17956,7 +18029,7 @@
       <w:r>
         <w:t xml:space="preserve"> </w:t>
       </w:r>
-      <w:hyperlink r:id="rId245">
+      <w:hyperlink r:id="rId248">
         <w:r>
           <w:rPr>
             <w:rStyle w:val="Hyperlink"/>
@@ -17965,8 +18038,8 @@
         </w:r>
       </w:hyperlink>
     </w:p>
-    <w:bookmarkEnd w:id="246"/>
-    <w:bookmarkStart w:id="248" w:name="ref-touchan_millennial_2011"/>
+    <w:bookmarkEnd w:id="249"/>
+    <w:bookmarkStart w:id="251" w:name="ref-touchan_millennial_2011"/>
     <w:p>
       <w:pPr>
         <w:pStyle w:val="Bibliography"/>
@@ -18021,7 +18094,7 @@
       <w:r>
         <w:t xml:space="preserve"> </w:t>
       </w:r>
-      <w:hyperlink r:id="rId247">
+      <w:hyperlink r:id="rId250">
         <w:r>
           <w:rPr>
             <w:rStyle w:val="Hyperlink"/>
@@ -18030,8 +18103,8 @@
         </w:r>
       </w:hyperlink>
     </w:p>
-    <w:bookmarkEnd w:id="248"/>
-    <w:bookmarkStart w:id="250" w:name="ref-trouillier_size_2019"/>
+    <w:bookmarkEnd w:id="251"/>
+    <w:bookmarkStart w:id="253" w:name="ref-trouillier_size_2019"/>
     <w:p>
       <w:pPr>
         <w:pStyle w:val="Bibliography"/>
@@ -18071,7 +18144,7 @@
       <w:r>
         <w:t xml:space="preserve"> </w:t>
       </w:r>
-      <w:hyperlink r:id="rId249">
+      <w:hyperlink r:id="rId252">
         <w:r>
           <w:rPr>
             <w:rStyle w:val="Hyperlink"/>
@@ -18080,8 +18153,8 @@
         </w:r>
       </w:hyperlink>
     </w:p>
-    <w:bookmarkEnd w:id="250"/>
-    <w:bookmarkStart w:id="252" w:name="ref-tumajer_increasing_2017"/>
+    <w:bookmarkEnd w:id="253"/>
+    <w:bookmarkStart w:id="255" w:name="ref-tumajer_increasing_2017"/>
     <w:p>
       <w:pPr>
         <w:pStyle w:val="Bibliography"/>
@@ -18142,7 +18215,7 @@
       <w:r>
         <w:t xml:space="preserve"> </w:t>
       </w:r>
-      <w:hyperlink r:id="rId251">
+      <w:hyperlink r:id="rId254">
         <w:r>
           <w:rPr>
             <w:rStyle w:val="Hyperlink"/>
@@ -18151,8 +18224,8 @@
         </w:r>
       </w:hyperlink>
     </w:p>
-    <w:bookmarkEnd w:id="252"/>
-    <w:bookmarkStart w:id="254" w:name="ref-vandepol_identifying_2016"/>
+    <w:bookmarkEnd w:id="255"/>
+    <w:bookmarkStart w:id="257" w:name="ref-vandepol_identifying_2016"/>
     <w:p>
       <w:pPr>
         <w:pStyle w:val="Bibliography"/>
@@ -18189,7 +18262,7 @@
       <w:r>
         <w:t xml:space="preserve"> </w:t>
       </w:r>
-      <w:hyperlink r:id="rId253">
+      <w:hyperlink r:id="rId256">
         <w:r>
           <w:rPr>
             <w:rStyle w:val="Hyperlink"/>
@@ -18198,8 +18271,8 @@
         </w:r>
       </w:hyperlink>
     </w:p>
-    <w:bookmarkEnd w:id="254"/>
-    <w:bookmarkStart w:id="256" w:name="ref-vandersleen_trends_2017"/>
+    <w:bookmarkEnd w:id="257"/>
+    <w:bookmarkStart w:id="259" w:name="ref-vandersleen_trends_2017"/>
     <w:p>
       <w:pPr>
         <w:pStyle w:val="Bibliography"/>
@@ -18236,7 +18309,7 @@
       <w:r>
         <w:t xml:space="preserve"> </w:t>
       </w:r>
-      <w:hyperlink r:id="rId255">
+      <w:hyperlink r:id="rId258">
         <w:r>
           <w:rPr>
             <w:rStyle w:val="Hyperlink"/>
@@ -18245,8 +18318,8 @@
         </w:r>
       </w:hyperlink>
     </w:p>
-    <w:bookmarkEnd w:id="256"/>
-    <w:bookmarkStart w:id="258" w:name="ref-vandersleen_no_2015"/>
+    <w:bookmarkEnd w:id="259"/>
+    <w:bookmarkStart w:id="261" w:name="ref-vandersleen_no_2015"/>
     <w:p>
       <w:pPr>
         <w:pStyle w:val="Bibliography"/>
@@ -18295,7 +18368,7 @@
       <w:r>
         <w:t xml:space="preserve"> </w:t>
       </w:r>
-      <w:hyperlink r:id="rId257">
+      <w:hyperlink r:id="rId260">
         <w:r>
           <w:rPr>
             <w:rStyle w:val="Hyperlink"/>
@@ -18304,8 +18377,8 @@
         </w:r>
       </w:hyperlink>
     </w:p>
-    <w:bookmarkEnd w:id="258"/>
-    <w:bookmarkStart w:id="260" w:name="ref-vlam_temperature_2014"/>
+    <w:bookmarkEnd w:id="261"/>
+    <w:bookmarkStart w:id="263" w:name="ref-vlam_temperature_2014"/>
     <w:p>
       <w:pPr>
         <w:pStyle w:val="Bibliography"/>
@@ -18354,7 +18427,7 @@
       <w:r>
         <w:t xml:space="preserve"> </w:t>
       </w:r>
-      <w:hyperlink r:id="rId259">
+      <w:hyperlink r:id="rId262">
         <w:r>
           <w:rPr>
             <w:rStyle w:val="Hyperlink"/>
@@ -18363,8 +18436,8 @@
         </w:r>
       </w:hyperlink>
     </w:p>
-    <w:bookmarkEnd w:id="260"/>
-    <w:bookmarkStart w:id="262" w:name="ref-voelker_historical_2006"/>
+    <w:bookmarkEnd w:id="263"/>
+    <w:bookmarkStart w:id="265" w:name="ref-voelker_historical_2006"/>
     <w:p>
       <w:pPr>
         <w:pStyle w:val="Bibliography"/>
@@ -18446,7 +18519,7 @@
       <w:r>
         <w:t xml:space="preserve"> </w:t>
       </w:r>
-      <w:hyperlink r:id="rId261">
+      <w:hyperlink r:id="rId264">
         <w:r>
           <w:rPr>
             <w:rStyle w:val="Hyperlink"/>
@@ -18455,8 +18528,8 @@
         </w:r>
       </w:hyperlink>
     </w:p>
-    <w:bookmarkEnd w:id="262"/>
-    <w:bookmarkStart w:id="264" w:name="ref-vrska_european_2009"/>
+    <w:bookmarkEnd w:id="265"/>
+    <w:bookmarkStart w:id="267" w:name="ref-vrska_european_2009"/>
     <w:p>
       <w:pPr>
         <w:pStyle w:val="Bibliography"/>
@@ -18544,7 +18617,7 @@
       <w:r>
         <w:t xml:space="preserve"> </w:t>
       </w:r>
-      <w:hyperlink r:id="rId263">
+      <w:hyperlink r:id="rId266">
         <w:r>
           <w:rPr>
             <w:rStyle w:val="Hyperlink"/>
@@ -18553,8 +18626,8 @@
         </w:r>
       </w:hyperlink>
     </w:p>
-    <w:bookmarkEnd w:id="264"/>
-    <w:bookmarkStart w:id="266" w:name="ref-walker_integrating_2020"/>
+    <w:bookmarkEnd w:id="267"/>
+    <w:bookmarkStart w:id="269" w:name="ref-walker_integrating_2020"/>
     <w:p>
       <w:pPr>
         <w:pStyle w:val="Bibliography"/>
@@ -18600,7 +18673,7 @@
       <w:r>
         <w:t xml:space="preserve"> </w:t>
       </w:r>
-      <w:hyperlink r:id="rId265">
+      <w:hyperlink r:id="rId268">
         <w:r>
           <w:rPr>
             <w:rStyle w:val="Hyperlink"/>
@@ -18609,13 +18682,60 @@
         </w:r>
       </w:hyperlink>
     </w:p>
-    <w:bookmarkEnd w:id="266"/>
-    <w:bookmarkStart w:id="268" w:name="ref-williams_temperature_2013"/>
+    <w:bookmarkEnd w:id="269"/>
+    <w:bookmarkStart w:id="271" w:name="ref-west_increasing_2020"/>
     <w:p>
       <w:pPr>
         <w:pStyle w:val="Bibliography"/>
       </w:pPr>
       <w:r>
+        <w:t xml:space="preserve">West, P. W. (2020). Do increasing respiratory costs explain the decline with age of forest growth rate?</w:t>
+      </w:r>
+      <w:r>
+        <w:t xml:space="preserve"> </w:t>
+      </w:r>
+      <w:r>
+        <w:rPr>
+          <w:iCs/>
+          <w:i/>
+        </w:rPr>
+        <w:t xml:space="preserve">Journal of Forestry Research</w:t>
+      </w:r>
+      <w:r>
+        <w:t xml:space="preserve">,</w:t>
+      </w:r>
+      <w:r>
+        <w:t xml:space="preserve"> </w:t>
+      </w:r>
+      <w:r>
+        <w:rPr>
+          <w:iCs/>
+          <w:i/>
+        </w:rPr>
+        <w:t xml:space="preserve">31</w:t>
+      </w:r>
+      <w:r>
+        <w:t xml:space="preserve">(3), 693–712.</w:t>
+      </w:r>
+      <w:r>
+        <w:t xml:space="preserve"> </w:t>
+      </w:r>
+      <w:hyperlink r:id="rId270">
+        <w:r>
+          <w:rPr>
+            <w:rStyle w:val="Hyperlink"/>
+          </w:rPr>
+          <w:t xml:space="preserve">https://doi.org/10.1007/s11676-019-01020-w</w:t>
+        </w:r>
+      </w:hyperlink>
+    </w:p>
+    <w:bookmarkEnd w:id="271"/>
+    <w:bookmarkStart w:id="273" w:name="ref-williams_temperature_2013"/>
+    <w:p>
+      <w:pPr>
+        <w:pStyle w:val="Bibliography"/>
+      </w:pPr>
+      <w:r>
         <w:t xml:space="preserve">Williams, A. P., Allen, C. D., Macalady, A. K., Griffin, D., Woodhouse, C. A., Meko, D. M., Swetnam, T. W., Rauscher, S. A., Seager, R., Grissino-Mayer, H. D., Dean, J. S., Cook, E. R., Gangodagamage, C., Cai, M., &amp; McDowell, N. G. (2013). Temperature as a potent driver of regional forest drought stress and tree mortality.</w:t>
       </w:r>
       <w:r>
@@ -18647,7 +18767,7 @@
       <w:r>
         <w:t xml:space="preserve"> </w:t>
       </w:r>
-      <w:hyperlink r:id="rId267">
+      <w:hyperlink r:id="rId272">
         <w:r>
           <w:rPr>
             <w:rStyle w:val="Hyperlink"/>
@@ -18656,8 +18776,8 @@
         </w:r>
       </w:hyperlink>
     </w:p>
-    <w:bookmarkEnd w:id="268"/>
-    <w:bookmarkStart w:id="270" w:name="ref-wilmking_global_2020"/>
+    <w:bookmarkEnd w:id="273"/>
+    <w:bookmarkStart w:id="275" w:name="ref-wilmking_global_2020"/>
     <w:p>
       <w:pPr>
         <w:pStyle w:val="Bibliography"/>
@@ -18694,7 +18814,7 @@
       <w:r>
         <w:t xml:space="preserve"> </w:t>
       </w:r>
-      <w:hyperlink r:id="rId269">
+      <w:hyperlink r:id="rId274">
         <w:r>
           <w:rPr>
             <w:rStyle w:val="Hyperlink"/>
@@ -18703,8 +18823,8 @@
         </w:r>
       </w:hyperlink>
     </w:p>
-    <w:bookmarkEnd w:id="270"/>
-    <w:bookmarkStart w:id="272" w:name="ref-wood_fast_2011"/>
+    <w:bookmarkEnd w:id="275"/>
+    <w:bookmarkStart w:id="277" w:name="ref-wood_fast_2011"/>
     <w:p>
       <w:pPr>
         <w:pStyle w:val="Bibliography"/>
@@ -18762,7 +18882,7 @@
       <w:r>
         <w:t xml:space="preserve"> </w:t>
       </w:r>
-      <w:hyperlink r:id="rId271">
+      <w:hyperlink r:id="rId276">
         <w:r>
           <w:rPr>
             <w:rStyle w:val="Hyperlink"/>
@@ -18771,8 +18891,8 @@
         </w:r>
       </w:hyperlink>
     </w:p>
-    <w:bookmarkEnd w:id="272"/>
-    <w:bookmarkStart w:id="274" w:name="ref-woodhouse_artificial_1999"/>
+    <w:bookmarkEnd w:id="277"/>
+    <w:bookmarkStart w:id="279" w:name="ref-woodhouse_artificial_1999"/>
     <w:p>
       <w:pPr>
         <w:pStyle w:val="Bibliography"/>
@@ -18823,7 +18943,7 @@
       <w:r>
         <w:t xml:space="preserve"> </w:t>
       </w:r>
-      <w:hyperlink r:id="rId273">
+      <w:hyperlink r:id="rId278">
         <w:r>
           <w:rPr>
             <w:rStyle w:val="Hyperlink"/>
@@ -18832,8 +18952,8 @@
         </w:r>
       </w:hyperlink>
     </w:p>
-    <w:bookmarkEnd w:id="274"/>
-    <w:bookmarkStart w:id="276" w:name="ref-zang_dendroclimatic_2013"/>
+    <w:bookmarkEnd w:id="279"/>
+    <w:bookmarkStart w:id="281" w:name="ref-zang_dendroclimatic_2013"/>
     <w:p>
       <w:pPr>
         <w:pStyle w:val="Bibliography"/>
@@ -18891,7 +19011,7 @@
       <w:r>
         <w:t xml:space="preserve"> </w:t>
       </w:r>
-      <w:hyperlink r:id="rId275">
+      <w:hyperlink r:id="rId280">
         <w:r>
           <w:rPr>
             <w:rStyle w:val="Hyperlink"/>
@@ -18900,8 +19020,8 @@
         </w:r>
       </w:hyperlink>
     </w:p>
-    <w:bookmarkEnd w:id="276"/>
-    <w:bookmarkStart w:id="278" w:name="ref-zuidema_tropical_2013"/>
+    <w:bookmarkEnd w:id="281"/>
+    <w:bookmarkStart w:id="283" w:name="ref-zuidema_tropical_2013"/>
     <w:p>
       <w:pPr>
         <w:pStyle w:val="Bibliography"/>
@@ -18938,7 +19058,7 @@
       <w:r>
         <w:t xml:space="preserve"> </w:t>
       </w:r>
-      <w:hyperlink r:id="rId277">
+      <w:hyperlink r:id="rId282">
         <w:r>
           <w:rPr>
             <w:rStyle w:val="Hyperlink"/>
@@ -18947,8 +19067,8 @@
         </w:r>
       </w:hyperlink>
     </w:p>
-    <w:bookmarkEnd w:id="278"/>
-    <w:bookmarkStart w:id="280" w:name="ref-zuidema_recent_2020"/>
+    <w:bookmarkEnd w:id="283"/>
+    <w:bookmarkStart w:id="285" w:name="ref-zuidema_recent_2020"/>
     <w:p>
       <w:pPr>
         <w:pStyle w:val="Bibliography"/>
@@ -19006,7 +19126,7 @@
       <w:r>
         <w:t xml:space="preserve"> </w:t>
       </w:r>
-      <w:hyperlink r:id="rId279">
+      <w:hyperlink r:id="rId284">
         <w:r>
           <w:rPr>
             <w:rStyle w:val="Hyperlink"/>
@@ -19015,9 +19135,9 @@
         </w:r>
       </w:hyperlink>
     </w:p>
-    <w:bookmarkEnd w:id="280"/>
-    <w:bookmarkEnd w:id="281"/>
-    <w:bookmarkEnd w:id="282"/>
+    <w:bookmarkEnd w:id="285"/>
+    <w:bookmarkEnd w:id="286"/>
+    <w:bookmarkEnd w:id="287"/>
     <w:sectPr>
       <w:footerReference w:type="even" r:id="rId10"/>
       <w:footerReference w:type="default" r:id="rId9"/>

</xml_diff>

<commit_message>
google docs changes- discussion
</commit_message>
<xml_diff>
--- a/doc/manuscript/ForestGEO_treerings.docx
+++ b/doc/manuscript/ForestGEO_treerings.docx
@@ -1394,7 +1394,20 @@
         <w:t xml:space="preserve"> </w:t>
       </w:r>
       <w:r>
-        <w:t xml:space="preserve">(Foster et al., 2016; Meakem et al., 2018; Stephenson et al., 2014)</w:t>
+        <w:t xml:space="preserve">(Foster et al., 2016; Meakem et al., 2018; Stephenson et al., 2014;</w:t>
+      </w:r>
+      <w:r>
+        <w:t xml:space="preserve"> </w:t>
+      </w:r>
+      <w:r>
+        <w:rPr>
+          <w:bCs/>
+          <w:b/>
+        </w:rPr>
+        <w:t xml:space="preserve">sillett_increasing_2010?</w:t>
+      </w:r>
+      <w:r>
+        <w:t xml:space="preserve">)</w:t>
       </w:r>
       <w:r>
         <w:t xml:space="preserve"> </w:t>
@@ -11118,6 +11131,44 @@
         <w:t xml:space="preserve"> </w:t>
       </w:r>
       <w:r>
+        <w:t xml:space="preserve">Apparent declines in</w:t>
+      </w:r>
+      <w:r>
+        <w:t xml:space="preserve"> </w:t>
+      </w:r>
+      <m:oMath>
+        <m:r>
+          <m:t>Δ</m:t>
+        </m:r>
+      </m:oMath>
+      <w:r>
+        <w:t xml:space="preserve">AGB at large DBH (or old age) may also be driven by shifts towards proportionally greater wood production within the crown</w:t>
+      </w:r>
+      <w:r>
+        <w:t xml:space="preserve"> </w:t>
+      </w:r>
+      <w:r>
+        <w:t xml:space="preserve">(Sillett et al., 2021, e.g., branch production, 2010)</w:t>
+      </w:r>
+      <w:r>
+        <w:t xml:space="preserve"> </w:t>
+      </w:r>
+      <w:r>
+        <w:t xml:space="preserve">that are not adequately captured by biomass allometries based on DBH and sometimes height</w:t>
+      </w:r>
+      <w:r>
+        <w:t xml:space="preserve"> </w:t>
+      </w:r>
+      <w:r>
+        <w:t xml:space="preserve">(Disney et al., 2020; Goodman et al., 2014)</w:t>
+      </w:r>
+      <w:r>
+        <w:t xml:space="preserve">.</w:t>
+      </w:r>
+      <w:r>
+        <w:t xml:space="preserve"> </w:t>
+      </w:r>
+      <w:r>
         <w:t xml:space="preserve">Notably, inclusion of year in the GLS models tended to reduce the magnitude of BAI and</w:t>
       </w:r>
       <w:r>
@@ -12064,7 +12115,7 @@
       </w:r>
     </w:p>
     <w:bookmarkEnd w:id="61"/>
-    <w:bookmarkStart w:id="287" w:name="References"/>
+    <w:bookmarkStart w:id="295" w:name="References"/>
     <w:p>
       <w:pPr>
         <w:pStyle w:val="Heading1"/>
@@ -12073,7 +12124,7 @@
         <w:t xml:space="preserve">References</w:t>
       </w:r>
     </w:p>
-    <w:bookmarkStart w:id="286" w:name="refs"/>
+    <w:bookmarkStart w:id="294" w:name="refs"/>
     <w:bookmarkStart w:id="63" w:name="ref-alexander_potential_2019"/>
     <w:p>
       <w:pPr>
@@ -14007,12 +14058,71 @@
       </w:hyperlink>
     </w:p>
     <w:bookmarkEnd w:id="124"/>
-    <w:bookmarkStart w:id="126" w:name="ref-dye_comparing_2016"/>
+    <w:bookmarkStart w:id="126" w:name="ref-disney_new_2020"/>
     <w:p>
       <w:pPr>
         <w:pStyle w:val="Bibliography"/>
       </w:pPr>
       <w:r>
+        <w:t xml:space="preserve">Disney, M., Burt, A., Wilkes, P., Armston, J., &amp; Duncanson, L. (2020). New</w:t>
+      </w:r>
+      <w:r>
+        <w:t xml:space="preserve"> </w:t>
+      </w:r>
+      <w:r>
+        <w:t xml:space="preserve">3D</w:t>
+      </w:r>
+      <w:r>
+        <w:t xml:space="preserve"> </w:t>
+      </w:r>
+      <w:r>
+        <w:t xml:space="preserve">measurements of large redwood trees for biomass and structure.</w:t>
+      </w:r>
+      <w:r>
+        <w:t xml:space="preserve"> </w:t>
+      </w:r>
+      <w:r>
+        <w:rPr>
+          <w:iCs/>
+          <w:i/>
+        </w:rPr>
+        <w:t xml:space="preserve">Scientific Reports</w:t>
+      </w:r>
+      <w:r>
+        <w:t xml:space="preserve">,</w:t>
+      </w:r>
+      <w:r>
+        <w:t xml:space="preserve"> </w:t>
+      </w:r>
+      <w:r>
+        <w:rPr>
+          <w:iCs/>
+          <w:i/>
+        </w:rPr>
+        <w:t xml:space="preserve">10</w:t>
+      </w:r>
+      <w:r>
+        <w:t xml:space="preserve">(1), 16721.</w:t>
+      </w:r>
+      <w:r>
+        <w:t xml:space="preserve"> </w:t>
+      </w:r>
+      <w:hyperlink r:id="rId125">
+        <w:r>
+          <w:rPr>
+            <w:rStyle w:val="Hyperlink"/>
+          </w:rPr>
+          <w:t xml:space="preserve">https://doi.org/10.1038/s41598-020-73733-6</w:t>
+        </w:r>
+      </w:hyperlink>
+    </w:p>
+    <w:bookmarkEnd w:id="126"/>
+    <w:bookmarkStart w:id="128" w:name="ref-dye_comparing_2016"/>
+    <w:p>
+      <w:pPr>
+        <w:pStyle w:val="Bibliography"/>
+      </w:pPr>
+      <w:r>
         <w:t xml:space="preserve">Dye, A., Barker Plotkin, A., Bishop, D., Pederson, N., Poulter, B., &amp; Hessl, A. (2016). Comparing tree-ring and permanent plot estimates of aboveground net primary production in three eastern</w:t>
       </w:r>
       <w:r>
@@ -14059,7 +14169,7 @@
       <w:r>
         <w:t xml:space="preserve"> </w:t>
       </w:r>
-      <w:hyperlink r:id="rId125">
+      <w:hyperlink r:id="rId127">
         <w:r>
           <w:rPr>
             <w:rStyle w:val="Hyperlink"/>
@@ -14068,8 +14178,8 @@
         </w:r>
       </w:hyperlink>
     </w:p>
-    <w:bookmarkEnd w:id="126"/>
-    <w:bookmarkStart w:id="128" w:name="ref-elling_dendroecological_2009"/>
+    <w:bookmarkEnd w:id="128"/>
+    <w:bookmarkStart w:id="130" w:name="ref-elling_dendroecological_2009"/>
     <w:p>
       <w:pPr>
         <w:pStyle w:val="Bibliography"/>
@@ -14133,7 +14243,7 @@
       <w:r>
         <w:t xml:space="preserve"> </w:t>
       </w:r>
-      <w:hyperlink r:id="rId127">
+      <w:hyperlink r:id="rId129">
         <w:r>
           <w:rPr>
             <w:rStyle w:val="Hyperlink"/>
@@ -14142,8 +14252,8 @@
         </w:r>
       </w:hyperlink>
     </w:p>
-    <w:bookmarkEnd w:id="128"/>
-    <w:bookmarkStart w:id="130" w:name="ref-evans_fusing_2017"/>
+    <w:bookmarkEnd w:id="130"/>
+    <w:bookmarkStart w:id="132" w:name="ref-evans_fusing_2017"/>
     <w:p>
       <w:pPr>
         <w:pStyle w:val="Bibliography"/>
@@ -14180,7 +14290,7 @@
       <w:r>
         <w:t xml:space="preserve"> </w:t>
       </w:r>
-      <w:hyperlink r:id="rId129">
+      <w:hyperlink r:id="rId131">
         <w:r>
           <w:rPr>
             <w:rStyle w:val="Hyperlink"/>
@@ -14189,8 +14299,8 @@
         </w:r>
       </w:hyperlink>
     </w:p>
-    <w:bookmarkEnd w:id="130"/>
-    <w:bookmarkStart w:id="132" w:name="ref-finzi_carbon_2020"/>
+    <w:bookmarkEnd w:id="132"/>
+    <w:bookmarkStart w:id="134" w:name="ref-finzi_carbon_2020"/>
     <w:p>
       <w:pPr>
         <w:pStyle w:val="Bibliography"/>
@@ -14245,7 +14355,7 @@
       <w:r>
         <w:t xml:space="preserve"> </w:t>
       </w:r>
-      <w:hyperlink r:id="rId131">
+      <w:hyperlink r:id="rId133">
         <w:r>
           <w:rPr>
             <w:rStyle w:val="Hyperlink"/>
@@ -14254,8 +14364,8 @@
         </w:r>
       </w:hyperlink>
     </w:p>
-    <w:bookmarkEnd w:id="132"/>
-    <w:bookmarkStart w:id="134" w:name="ref-forrester_does_2021"/>
+    <w:bookmarkEnd w:id="134"/>
+    <w:bookmarkStart w:id="136" w:name="ref-forrester_does_2021"/>
     <w:p>
       <w:pPr>
         <w:pStyle w:val="Bibliography"/>
@@ -14292,7 +14402,7 @@
       <w:r>
         <w:t xml:space="preserve"> </w:t>
       </w:r>
-      <w:hyperlink r:id="rId133">
+      <w:hyperlink r:id="rId135">
         <w:r>
           <w:rPr>
             <w:rStyle w:val="Hyperlink"/>
@@ -14301,8 +14411,8 @@
         </w:r>
       </w:hyperlink>
     </w:p>
-    <w:bookmarkEnd w:id="134"/>
-    <w:bookmarkStart w:id="136" w:name="ref-foster_predicting_2016"/>
+    <w:bookmarkEnd w:id="136"/>
+    <w:bookmarkStart w:id="138" w:name="ref-foster_predicting_2016"/>
     <w:p>
       <w:pPr>
         <w:pStyle w:val="Bibliography"/>
@@ -14354,7 +14464,7 @@
       <w:r>
         <w:t xml:space="preserve"> </w:t>
       </w:r>
-      <w:hyperlink r:id="rId135">
+      <w:hyperlink r:id="rId137">
         <w:r>
           <w:rPr>
             <w:rStyle w:val="Hyperlink"/>
@@ -14363,8 +14473,8 @@
         </w:r>
       </w:hyperlink>
     </w:p>
-    <w:bookmarkEnd w:id="136"/>
-    <w:bookmarkStart w:id="137" w:name="ref-fritts_tree_1976"/>
+    <w:bookmarkEnd w:id="138"/>
+    <w:bookmarkStart w:id="139" w:name="ref-fritts_tree_1976"/>
     <w:p>
       <w:pPr>
         <w:pStyle w:val="Bibliography"/>
@@ -14395,8 +14505,8 @@
         <w:t xml:space="preserve">.</w:t>
       </w:r>
     </w:p>
-    <w:bookmarkEnd w:id="137"/>
-    <w:bookmarkStart w:id="139" w:name="ref-fritts_dendroecology_1989"/>
+    <w:bookmarkEnd w:id="139"/>
+    <w:bookmarkStart w:id="141" w:name="ref-fritts_dendroecology_1989"/>
     <w:p>
       <w:pPr>
         <w:pStyle w:val="Bibliography"/>
@@ -14491,7 +14601,7 @@
       <w:r>
         <w:t xml:space="preserve"> </w:t>
       </w:r>
-      <w:hyperlink r:id="rId138">
+      <w:hyperlink r:id="rId140">
         <w:r>
           <w:rPr>
             <w:rStyle w:val="Hyperlink"/>
@@ -14500,8 +14610,8 @@
         </w:r>
       </w:hyperlink>
     </w:p>
-    <w:bookmarkEnd w:id="139"/>
-    <w:bookmarkStart w:id="141" w:name="ref-furniss_reconciling_2017"/>
+    <w:bookmarkEnd w:id="141"/>
+    <w:bookmarkStart w:id="143" w:name="ref-furniss_reconciling_2017"/>
     <w:p>
       <w:pPr>
         <w:pStyle w:val="Bibliography"/>
@@ -14538,7 +14648,7 @@
       <w:r>
         <w:t xml:space="preserve"> </w:t>
       </w:r>
-      <w:hyperlink r:id="rId140">
+      <w:hyperlink r:id="rId142">
         <w:r>
           <w:rPr>
             <w:rStyle w:val="Hyperlink"/>
@@ -14547,8 +14657,8 @@
         </w:r>
       </w:hyperlink>
     </w:p>
-    <w:bookmarkEnd w:id="141"/>
-    <w:bookmarkStart w:id="143" w:name="ref-germain_climate_2020"/>
+    <w:bookmarkEnd w:id="143"/>
+    <w:bookmarkStart w:id="145" w:name="ref-germain_climate_2020"/>
     <w:p>
       <w:pPr>
         <w:pStyle w:val="Bibliography"/>
@@ -14585,7 +14695,7 @@
       <w:r>
         <w:t xml:space="preserve"> </w:t>
       </w:r>
-      <w:hyperlink r:id="rId142">
+      <w:hyperlink r:id="rId144">
         <w:r>
           <w:rPr>
             <w:rStyle w:val="Hyperlink"/>
@@ -14594,8 +14704,8 @@
         </w:r>
       </w:hyperlink>
     </w:p>
-    <w:bookmarkEnd w:id="143"/>
-    <w:bookmarkStart w:id="145" w:name="ref-gillerot_tree_2020"/>
+    <w:bookmarkEnd w:id="145"/>
+    <w:bookmarkStart w:id="147" w:name="ref-gillerot_tree_2020"/>
     <w:p>
       <w:pPr>
         <w:pStyle w:val="Bibliography"/>
@@ -14673,7 +14783,7 @@
       <w:r>
         <w:t xml:space="preserve"> </w:t>
       </w:r>
-      <w:hyperlink r:id="rId144">
+      <w:hyperlink r:id="rId146">
         <w:r>
           <w:rPr>
             <w:rStyle w:val="Hyperlink"/>
@@ -14682,8 +14792,8 @@
         </w:r>
       </w:hyperlink>
     </w:p>
-    <w:bookmarkEnd w:id="145"/>
-    <w:bookmarkStart w:id="147" w:name="ref-girardin_no_2016"/>
+    <w:bookmarkEnd w:id="147"/>
+    <w:bookmarkStart w:id="149" w:name="ref-girardin_no_2016"/>
     <w:p>
       <w:pPr>
         <w:pStyle w:val="Bibliography"/>
@@ -14737,7 +14847,7 @@
       <w:r>
         <w:t xml:space="preserve"> </w:t>
       </w:r>
-      <w:hyperlink r:id="rId146">
+      <w:hyperlink r:id="rId148">
         <w:r>
           <w:rPr>
             <w:rStyle w:val="Hyperlink"/>
@@ -14746,13 +14856,60 @@
         </w:r>
       </w:hyperlink>
     </w:p>
-    <w:bookmarkEnd w:id="147"/>
-    <w:bookmarkStart w:id="148" w:name="ref-goulden_patterns_2011"/>
+    <w:bookmarkEnd w:id="149"/>
+    <w:bookmarkStart w:id="151" w:name="ref-goodman_importance_2014b"/>
     <w:p>
       <w:pPr>
         <w:pStyle w:val="Bibliography"/>
       </w:pPr>
       <w:r>
+        <w:t xml:space="preserve">Goodman, R. C., Phillips, O. L., &amp; Baker, T. R. (2014). The importance of crown dimensions to improve tropical tree biomass estimates.</w:t>
+      </w:r>
+      <w:r>
+        <w:t xml:space="preserve"> </w:t>
+      </w:r>
+      <w:r>
+        <w:rPr>
+          <w:iCs/>
+          <w:i/>
+        </w:rPr>
+        <w:t xml:space="preserve">Ecological Applications</w:t>
+      </w:r>
+      <w:r>
+        <w:t xml:space="preserve">,</w:t>
+      </w:r>
+      <w:r>
+        <w:t xml:space="preserve"> </w:t>
+      </w:r>
+      <w:r>
+        <w:rPr>
+          <w:iCs/>
+          <w:i/>
+        </w:rPr>
+        <w:t xml:space="preserve">24</w:t>
+      </w:r>
+      <w:r>
+        <w:t xml:space="preserve">(4), 680–698.</w:t>
+      </w:r>
+      <w:r>
+        <w:t xml:space="preserve"> </w:t>
+      </w:r>
+      <w:hyperlink r:id="rId150">
+        <w:r>
+          <w:rPr>
+            <w:rStyle w:val="Hyperlink"/>
+          </w:rPr>
+          <w:t xml:space="preserve">https://doi.org/10.1890/13-0070.1</w:t>
+        </w:r>
+      </w:hyperlink>
+    </w:p>
+    <w:bookmarkEnd w:id="151"/>
+    <w:bookmarkStart w:id="152" w:name="ref-goulden_patterns_2011"/>
+    <w:p>
+      <w:pPr>
+        <w:pStyle w:val="Bibliography"/>
+      </w:pPr>
+      <w:r>
         <w:t xml:space="preserve">Goulden, M. L., McMillan, A. M. S., Winston, G. C., Rocha, A. V., Manies, K. L., Harden, J. W., &amp; Bond-Lamberty, B. P. (2011). Patterns of</w:t>
       </w:r>
       <w:r>
@@ -14812,8 +14969,8 @@
         <w:t xml:space="preserve">(2), 855–871.</w:t>
       </w:r>
     </w:p>
-    <w:bookmarkEnd w:id="148"/>
-    <w:bookmarkStart w:id="150" w:name="ref-graumlich_longterm_1989"/>
+    <w:bookmarkEnd w:id="152"/>
+    <w:bookmarkStart w:id="154" w:name="ref-graumlich_longterm_1989"/>
     <w:p>
       <w:pPr>
         <w:pStyle w:val="Bibliography"/>
@@ -14886,7 +15043,7 @@
       <w:r>
         <w:t xml:space="preserve"> </w:t>
       </w:r>
-      <w:hyperlink r:id="rId149">
+      <w:hyperlink r:id="rId153">
         <w:r>
           <w:rPr>
             <w:rStyle w:val="Hyperlink"/>
@@ -14895,8 +15052,8 @@
         </w:r>
       </w:hyperlink>
     </w:p>
-    <w:bookmarkEnd w:id="150"/>
-    <w:bookmarkStart w:id="152" w:name="ref-groenendijk_no_2015"/>
+    <w:bookmarkEnd w:id="154"/>
+    <w:bookmarkStart w:id="156" w:name="ref-groenendijk_no_2015"/>
     <w:p>
       <w:pPr>
         <w:pStyle w:val="Bibliography"/>
@@ -14933,7 +15090,7 @@
       <w:r>
         <w:t xml:space="preserve"> </w:t>
       </w:r>
-      <w:hyperlink r:id="rId151">
+      <w:hyperlink r:id="rId155">
         <w:r>
           <w:rPr>
             <w:rStyle w:val="Hyperlink"/>
@@ -14942,8 +15099,8 @@
         </w:r>
       </w:hyperlink>
     </w:p>
-    <w:bookmarkEnd w:id="152"/>
-    <w:bookmarkStart w:id="154" w:name="ref-hacket-pain_consistent_2016"/>
+    <w:bookmarkEnd w:id="156"/>
+    <w:bookmarkStart w:id="158" w:name="ref-hacket-pain_consistent_2016"/>
     <w:p>
       <w:pPr>
         <w:pStyle w:val="Bibliography"/>
@@ -14992,7 +15149,7 @@
       <w:r>
         <w:t xml:space="preserve"> </w:t>
       </w:r>
-      <w:hyperlink r:id="rId153">
+      <w:hyperlink r:id="rId157">
         <w:r>
           <w:rPr>
             <w:rStyle w:val="Hyperlink"/>
@@ -15001,8 +15158,8 @@
         </w:r>
       </w:hyperlink>
     </w:p>
-    <w:bookmarkEnd w:id="154"/>
-    <w:bookmarkStart w:id="156" w:name="ref-hararuk_tree_2019"/>
+    <w:bookmarkEnd w:id="158"/>
+    <w:bookmarkStart w:id="160" w:name="ref-hararuk_tree_2019"/>
     <w:p>
       <w:pPr>
         <w:pStyle w:val="Bibliography"/>
@@ -15069,7 +15226,7 @@
       <w:r>
         <w:t xml:space="preserve"> </w:t>
       </w:r>
-      <w:hyperlink r:id="rId155">
+      <w:hyperlink r:id="rId159">
         <w:r>
           <w:rPr>
             <w:rStyle w:val="Hyperlink"/>
@@ -15078,8 +15235,8 @@
         </w:r>
       </w:hyperlink>
     </w:p>
-    <w:bookmarkEnd w:id="156"/>
-    <w:bookmarkStart w:id="158" w:name="ref-harris_updated_2014"/>
+    <w:bookmarkEnd w:id="160"/>
+    <w:bookmarkStart w:id="162" w:name="ref-harris_updated_2014"/>
     <w:p>
       <w:pPr>
         <w:pStyle w:val="Bibliography"/>
@@ -15134,7 +15291,7 @@
       <w:r>
         <w:t xml:space="preserve"> </w:t>
       </w:r>
-      <w:hyperlink r:id="rId157">
+      <w:hyperlink r:id="rId161">
         <w:r>
           <w:rPr>
             <w:rStyle w:val="Hyperlink"/>
@@ -15143,8 +15300,8 @@
         </w:r>
       </w:hyperlink>
     </w:p>
-    <w:bookmarkEnd w:id="158"/>
-    <w:bookmarkStart w:id="160" w:name="ref-harris_version_2020"/>
+    <w:bookmarkEnd w:id="162"/>
+    <w:bookmarkStart w:id="164" w:name="ref-harris_version_2020"/>
     <w:p>
       <w:pPr>
         <w:pStyle w:val="Bibliography"/>
@@ -15193,7 +15350,7 @@
       <w:r>
         <w:t xml:space="preserve"> </w:t>
       </w:r>
-      <w:hyperlink r:id="rId159">
+      <w:hyperlink r:id="rId163">
         <w:r>
           <w:rPr>
             <w:rStyle w:val="Hyperlink"/>
@@ -15202,8 +15359,8 @@
         </w:r>
       </w:hyperlink>
     </w:p>
-    <w:bookmarkEnd w:id="160"/>
-    <w:bookmarkStart w:id="162" w:name="ref-helcoski_growing_2019"/>
+    <w:bookmarkEnd w:id="164"/>
+    <w:bookmarkStart w:id="166" w:name="ref-helcoski_growing_2019"/>
     <w:p>
       <w:pPr>
         <w:pStyle w:val="Bibliography"/>
@@ -15240,7 +15397,7 @@
       <w:r>
         <w:t xml:space="preserve"> </w:t>
       </w:r>
-      <w:hyperlink r:id="rId161">
+      <w:hyperlink r:id="rId165">
         <w:r>
           <w:rPr>
             <w:rStyle w:val="Hyperlink"/>
@@ -15249,8 +15406,8 @@
         </w:r>
       </w:hyperlink>
     </w:p>
-    <w:bookmarkEnd w:id="162"/>
-    <w:bookmarkStart w:id="164" w:name="ref-hember_tree_2019"/>
+    <w:bookmarkEnd w:id="166"/>
+    <w:bookmarkStart w:id="168" w:name="ref-hember_tree_2019"/>
     <w:p>
       <w:pPr>
         <w:pStyle w:val="Bibliography"/>
@@ -15344,7 +15501,7 @@
       <w:r>
         <w:t xml:space="preserve"> </w:t>
       </w:r>
-      <w:hyperlink r:id="rId163">
+      <w:hyperlink r:id="rId167">
         <w:r>
           <w:rPr>
             <w:rStyle w:val="Hyperlink"/>
@@ -15353,8 +15510,8 @@
         </w:r>
       </w:hyperlink>
     </w:p>
-    <w:bookmarkEnd w:id="164"/>
-    <w:bookmarkStart w:id="166" w:name="ref-humphrey_soil_2021"/>
+    <w:bookmarkEnd w:id="168"/>
+    <w:bookmarkStart w:id="170" w:name="ref-humphrey_soil_2021"/>
     <w:p>
       <w:pPr>
         <w:pStyle w:val="Bibliography"/>
@@ -15394,7 +15551,7 @@
       <w:r>
         <w:t xml:space="preserve"> </w:t>
       </w:r>
-      <w:hyperlink r:id="rId165">
+      <w:hyperlink r:id="rId169">
         <w:r>
           <w:rPr>
             <w:rStyle w:val="Hyperlink"/>
@@ -15403,8 +15560,8 @@
         </w:r>
       </w:hyperlink>
     </w:p>
-    <w:bookmarkEnd w:id="166"/>
-    <w:bookmarkStart w:id="167" w:name="ref-ipcc_climate_2014"/>
+    <w:bookmarkEnd w:id="170"/>
+    <w:bookmarkStart w:id="171" w:name="ref-ipcc_climate_2014"/>
     <w:p>
       <w:pPr>
         <w:pStyle w:val="Bibliography"/>
@@ -15508,8 +15665,8 @@
         <w:t xml:space="preserve">.</w:t>
       </w:r>
     </w:p>
-    <w:bookmarkEnd w:id="167"/>
-    <w:bookmarkStart w:id="169" w:name="ref-keenan_net_2014"/>
+    <w:bookmarkEnd w:id="171"/>
+    <w:bookmarkStart w:id="173" w:name="ref-keenan_net_2014"/>
     <w:p>
       <w:pPr>
         <w:pStyle w:val="Bibliography"/>
@@ -15546,7 +15703,7 @@
       <w:r>
         <w:t xml:space="preserve"> </w:t>
       </w:r>
-      <w:hyperlink r:id="rId168">
+      <w:hyperlink r:id="rId172">
         <w:r>
           <w:rPr>
             <w:rStyle w:val="Hyperlink"/>
@@ -15555,8 +15712,8 @@
         </w:r>
       </w:hyperlink>
     </w:p>
-    <w:bookmarkEnd w:id="169"/>
-    <w:bookmarkStart w:id="171" w:name="ref-klesse_sampling_2018"/>
+    <w:bookmarkEnd w:id="173"/>
+    <w:bookmarkStart w:id="175" w:name="ref-klesse_sampling_2018"/>
     <w:p>
       <w:pPr>
         <w:pStyle w:val="Bibliography"/>
@@ -15602,7 +15759,7 @@
       <w:r>
         <w:t xml:space="preserve"> </w:t>
       </w:r>
-      <w:hyperlink r:id="rId170">
+      <w:hyperlink r:id="rId174">
         <w:r>
           <w:rPr>
             <w:rStyle w:val="Hyperlink"/>
@@ -15611,8 +15768,8 @@
         </w:r>
       </w:hyperlink>
     </w:p>
-    <w:bookmarkEnd w:id="171"/>
-    <w:bookmarkStart w:id="173" w:name="ref-klesse_amplifying_2020"/>
+    <w:bookmarkEnd w:id="175"/>
+    <w:bookmarkStart w:id="177" w:name="ref-klesse_amplifying_2020"/>
     <w:p>
       <w:pPr>
         <w:pStyle w:val="Bibliography"/>
@@ -15648,7 +15805,7 @@
       <w:r>
         <w:t xml:space="preserve"> </w:t>
       </w:r>
-      <w:hyperlink r:id="rId172">
+      <w:hyperlink r:id="rId176">
         <w:r>
           <w:rPr>
             <w:rStyle w:val="Hyperlink"/>
@@ -15657,8 +15814,8 @@
         </w:r>
       </w:hyperlink>
     </w:p>
-    <w:bookmarkEnd w:id="173"/>
-    <w:bookmarkStart w:id="175" w:name="ref-kumarathunge_acclimation_2019"/>
+    <w:bookmarkEnd w:id="177"/>
+    <w:bookmarkStart w:id="179" w:name="ref-kumarathunge_acclimation_2019"/>
     <w:p>
       <w:pPr>
         <w:pStyle w:val="Bibliography"/>
@@ -15695,7 +15852,7 @@
       <w:r>
         <w:t xml:space="preserve"> </w:t>
       </w:r>
-      <w:hyperlink r:id="rId174">
+      <w:hyperlink r:id="rId178">
         <w:r>
           <w:rPr>
             <w:rStyle w:val="Hyperlink"/>
@@ -15704,8 +15861,8 @@
         </w:r>
       </w:hyperlink>
     </w:p>
-    <w:bookmarkEnd w:id="175"/>
-    <w:bookmarkStart w:id="177" w:name="ref-levesque_water_2017"/>
+    <w:bookmarkEnd w:id="179"/>
+    <w:bookmarkStart w:id="181" w:name="ref-levesque_water_2017"/>
     <w:p>
       <w:pPr>
         <w:pStyle w:val="Bibliography"/>
@@ -15769,7 +15926,7 @@
       <w:r>
         <w:t xml:space="preserve"> </w:t>
       </w:r>
-      <w:hyperlink r:id="rId176">
+      <w:hyperlink r:id="rId180">
         <w:r>
           <w:rPr>
             <w:rStyle w:val="Hyperlink"/>
@@ -15778,8 +15935,8 @@
         </w:r>
       </w:hyperlink>
     </w:p>
-    <w:bookmarkEnd w:id="177"/>
-    <w:bookmarkStart w:id="179" w:name="ref-lorimer_methodology_1989"/>
+    <w:bookmarkEnd w:id="181"/>
+    <w:bookmarkStart w:id="183" w:name="ref-lorimer_methodology_1989"/>
     <w:p>
       <w:pPr>
         <w:pStyle w:val="Bibliography"/>
@@ -15803,7 +15960,7 @@
       <w:r>
         <w:t xml:space="preserve"> </w:t>
       </w:r>
-      <w:hyperlink r:id="rId178">
+      <w:hyperlink r:id="rId182">
         <w:r>
           <w:rPr>
             <w:rStyle w:val="Hyperlink"/>
@@ -15812,8 +15969,8 @@
         </w:r>
       </w:hyperlink>
     </w:p>
-    <w:bookmarkEnd w:id="179"/>
-    <w:bookmarkStart w:id="181" w:name="ref-lorimer_estimating_1988"/>
+    <w:bookmarkEnd w:id="183"/>
+    <w:bookmarkStart w:id="185" w:name="ref-lorimer_estimating_1988"/>
     <w:p>
       <w:pPr>
         <w:pStyle w:val="Bibliography"/>
@@ -15871,7 +16028,7 @@
       <w:r>
         <w:t xml:space="preserve"> </w:t>
       </w:r>
-      <w:hyperlink r:id="rId180">
+      <w:hyperlink r:id="rId184">
         <w:r>
           <w:rPr>
             <w:rStyle w:val="Hyperlink"/>
@@ -15880,8 +16037,8 @@
         </w:r>
       </w:hyperlink>
     </w:p>
-    <w:bookmarkEnd w:id="181"/>
-    <w:bookmarkStart w:id="183" w:name="ref-lopez_systemic_2021"/>
+    <w:bookmarkEnd w:id="185"/>
+    <w:bookmarkStart w:id="187" w:name="ref-lopez_systemic_2021"/>
     <w:p>
       <w:pPr>
         <w:pStyle w:val="Bibliography"/>
@@ -15918,7 +16075,7 @@
       <w:r>
         <w:t xml:space="preserve"> </w:t>
       </w:r>
-      <w:hyperlink r:id="rId182">
+      <w:hyperlink r:id="rId186">
         <w:r>
           <w:rPr>
             <w:rStyle w:val="Hyperlink"/>
@@ -15927,8 +16084,8 @@
         </w:r>
       </w:hyperlink>
     </w:p>
-    <w:bookmarkEnd w:id="183"/>
-    <w:bookmarkStart w:id="185" w:name="ref-lutz_twentiethcentury_2009"/>
+    <w:bookmarkEnd w:id="187"/>
+    <w:bookmarkStart w:id="189" w:name="ref-lutz_twentiethcentury_2009"/>
     <w:p>
       <w:pPr>
         <w:pStyle w:val="Bibliography"/>
@@ -15995,7 +16152,7 @@
       <w:r>
         <w:t xml:space="preserve"> </w:t>
       </w:r>
-      <w:hyperlink r:id="rId184">
+      <w:hyperlink r:id="rId188">
         <w:r>
           <w:rPr>
             <w:rStyle w:val="Hyperlink"/>
@@ -16004,8 +16161,8 @@
         </w:r>
       </w:hyperlink>
     </w:p>
-    <w:bookmarkEnd w:id="185"/>
-    <w:bookmarkStart w:id="187" w:name="ref-mathias_disentangling_2018"/>
+    <w:bookmarkEnd w:id="189"/>
+    <w:bookmarkStart w:id="191" w:name="ref-mathias_disentangling_2018"/>
     <w:p>
       <w:pPr>
         <w:pStyle w:val="Bibliography"/>
@@ -16060,7 +16217,7 @@
       <w:r>
         <w:t xml:space="preserve"> </w:t>
       </w:r>
-      <w:hyperlink r:id="rId186">
+      <w:hyperlink r:id="rId190">
         <w:r>
           <w:rPr>
             <w:rStyle w:val="Hyperlink"/>
@@ -16069,8 +16226,8 @@
         </w:r>
       </w:hyperlink>
     </w:p>
-    <w:bookmarkEnd w:id="187"/>
-    <w:bookmarkStart w:id="189" w:name="ref-maxwell_higher_2019"/>
+    <w:bookmarkEnd w:id="191"/>
+    <w:bookmarkStart w:id="193" w:name="ref-maxwell_higher_2019"/>
     <w:p>
       <w:pPr>
         <w:pStyle w:val="Bibliography"/>
@@ -16164,7 +16321,7 @@
       <w:r>
         <w:t xml:space="preserve"> </w:t>
       </w:r>
-      <w:hyperlink r:id="rId188">
+      <w:hyperlink r:id="rId192">
         <w:r>
           <w:rPr>
             <w:rStyle w:val="Hyperlink"/>
@@ -16173,8 +16330,8 @@
         </w:r>
       </w:hyperlink>
     </w:p>
-    <w:bookmarkEnd w:id="189"/>
-    <w:bookmarkStart w:id="191" w:name="ref-maxwell_declining_2016"/>
+    <w:bookmarkEnd w:id="193"/>
+    <w:bookmarkStart w:id="195" w:name="ref-maxwell_declining_2016"/>
     <w:p>
       <w:pPr>
         <w:pStyle w:val="Bibliography"/>
@@ -16220,7 +16377,7 @@
       <w:r>
         <w:t xml:space="preserve"> </w:t>
       </w:r>
-      <w:hyperlink r:id="rId190">
+      <w:hyperlink r:id="rId194">
         <w:r>
           <w:rPr>
             <w:rStyle w:val="Hyperlink"/>
@@ -16229,8 +16386,8 @@
         </w:r>
       </w:hyperlink>
     </w:p>
-    <w:bookmarkEnd w:id="191"/>
-    <w:bookmarkStart w:id="193" w:name="ref-mcdowell_pervasive_2020"/>
+    <w:bookmarkEnd w:id="195"/>
+    <w:bookmarkStart w:id="197" w:name="ref-mcdowell_pervasive_2020"/>
     <w:p>
       <w:pPr>
         <w:pStyle w:val="Bibliography"/>
@@ -16267,7 +16424,7 @@
       <w:r>
         <w:t xml:space="preserve"> </w:t>
       </w:r>
-      <w:hyperlink r:id="rId192">
+      <w:hyperlink r:id="rId196">
         <w:r>
           <w:rPr>
             <w:rStyle w:val="Hyperlink"/>
@@ -16276,8 +16433,8 @@
         </w:r>
       </w:hyperlink>
     </w:p>
-    <w:bookmarkEnd w:id="193"/>
-    <w:bookmarkStart w:id="195" w:name="ref-mcgregor_tree_2020"/>
+    <w:bookmarkEnd w:id="197"/>
+    <w:bookmarkStart w:id="199" w:name="ref-mcgregor_tree_2020"/>
     <w:p>
       <w:pPr>
         <w:pStyle w:val="Bibliography"/>
@@ -16301,7 +16458,7 @@
       <w:r>
         <w:t xml:space="preserve"> </w:t>
       </w:r>
-      <w:hyperlink r:id="rId194">
+      <w:hyperlink r:id="rId198">
         <w:r>
           <w:rPr>
             <w:rStyle w:val="Hyperlink"/>
@@ -16310,8 +16467,8 @@
         </w:r>
       </w:hyperlink>
     </w:p>
-    <w:bookmarkEnd w:id="195"/>
-    <w:bookmarkStart w:id="197" w:name="ref-meakem_role_2018"/>
+    <w:bookmarkEnd w:id="199"/>
+    <w:bookmarkStart w:id="201" w:name="ref-meakem_role_2018"/>
     <w:p>
       <w:pPr>
         <w:pStyle w:val="Bibliography"/>
@@ -16348,7 +16505,7 @@
       <w:r>
         <w:t xml:space="preserve"> </w:t>
       </w:r>
-      <w:hyperlink r:id="rId196">
+      <w:hyperlink r:id="rId200">
         <w:r>
           <w:rPr>
             <w:rStyle w:val="Hyperlink"/>
@@ -16357,8 +16514,8 @@
         </w:r>
       </w:hyperlink>
     </w:p>
-    <w:bookmarkEnd w:id="197"/>
-    <w:bookmarkStart w:id="199" w:name="ref-meko_seascorr_2011"/>
+    <w:bookmarkEnd w:id="201"/>
+    <w:bookmarkStart w:id="203" w:name="ref-meko_seascorr_2011"/>
     <w:p>
       <w:pPr>
         <w:pStyle w:val="Bibliography"/>
@@ -16407,7 +16564,7 @@
       <w:r>
         <w:t xml:space="preserve"> </w:t>
       </w:r>
-      <w:hyperlink r:id="rId198">
+      <w:hyperlink r:id="rId202">
         <w:r>
           <w:rPr>
             <w:rStyle w:val="Hyperlink"/>
@@ -16416,8 +16573,8 @@
         </w:r>
       </w:hyperlink>
     </w:p>
-    <w:bookmarkEnd w:id="199"/>
-    <w:bookmarkStart w:id="200" w:name="ref-muller-landau_testing_2006"/>
+    <w:bookmarkEnd w:id="203"/>
+    <w:bookmarkStart w:id="204" w:name="ref-muller-landau_testing_2006"/>
     <w:p>
       <w:pPr>
         <w:pStyle w:val="Bibliography"/>
@@ -16452,8 +16609,8 @@
         <w:t xml:space="preserve">(5), 575–588.</w:t>
       </w:r>
     </w:p>
-    <w:bookmarkEnd w:id="200"/>
-    <w:bookmarkStart w:id="202" w:name="ref-naimi_where_2014"/>
+    <w:bookmarkEnd w:id="204"/>
+    <w:bookmarkStart w:id="206" w:name="ref-naimi_where_2014"/>
     <w:p>
       <w:pPr>
         <w:pStyle w:val="Bibliography"/>
@@ -16490,7 +16647,7 @@
       <w:r>
         <w:t xml:space="preserve"> </w:t>
       </w:r>
-      <w:hyperlink r:id="rId201">
+      <w:hyperlink r:id="rId205">
         <w:r>
           <w:rPr>
             <w:rStyle w:val="Hyperlink"/>
@@ -16499,8 +16656,8 @@
         </w:r>
       </w:hyperlink>
     </w:p>
-    <w:bookmarkEnd w:id="202"/>
-    <w:bookmarkStart w:id="204" w:name="ref-nehrbass-ahles_influence_2014"/>
+    <w:bookmarkEnd w:id="206"/>
+    <w:bookmarkStart w:id="208" w:name="ref-nehrbass-ahles_influence_2014"/>
     <w:p>
       <w:pPr>
         <w:pStyle w:val="Bibliography"/>
@@ -16537,7 +16694,7 @@
       <w:r>
         <w:t xml:space="preserve"> </w:t>
       </w:r>
-      <w:hyperlink r:id="rId203">
+      <w:hyperlink r:id="rId207">
         <w:r>
           <w:rPr>
             <w:rStyle w:val="Hyperlink"/>
@@ -16546,8 +16703,8 @@
         </w:r>
       </w:hyperlink>
     </w:p>
-    <w:bookmarkEnd w:id="204"/>
-    <w:bookmarkStart w:id="206" w:name="ref-nock_long_2011"/>
+    <w:bookmarkEnd w:id="208"/>
+    <w:bookmarkStart w:id="210" w:name="ref-nock_long_2011"/>
     <w:p>
       <w:pPr>
         <w:pStyle w:val="Bibliography"/>
@@ -16593,7 +16750,7 @@
       <w:r>
         <w:t xml:space="preserve"> </w:t>
       </w:r>
-      <w:hyperlink r:id="rId205">
+      <w:hyperlink r:id="rId209">
         <w:r>
           <w:rPr>
             <w:rStyle w:val="Hyperlink"/>
@@ -16602,8 +16759,8 @@
         </w:r>
       </w:hyperlink>
     </w:p>
-    <w:bookmarkEnd w:id="206"/>
-    <w:bookmarkStart w:id="208" w:name="ref-novick_increasing_2016"/>
+    <w:bookmarkEnd w:id="210"/>
+    <w:bookmarkStart w:id="212" w:name="ref-novick_increasing_2016"/>
     <w:p>
       <w:pPr>
         <w:pStyle w:val="Bibliography"/>
@@ -16640,7 +16797,7 @@
       <w:r>
         <w:t xml:space="preserve"> </w:t>
       </w:r>
-      <w:hyperlink r:id="rId207">
+      <w:hyperlink r:id="rId211">
         <w:r>
           <w:rPr>
             <w:rStyle w:val="Hyperlink"/>
@@ -16649,8 +16806,8 @@
         </w:r>
       </w:hyperlink>
     </w:p>
-    <w:bookmarkEnd w:id="208"/>
-    <w:bookmarkStart w:id="209" w:name="ref-oliver_forest_1990"/>
+    <w:bookmarkEnd w:id="212"/>
+    <w:bookmarkStart w:id="213" w:name="ref-oliver_forest_1990"/>
     <w:p>
       <w:pPr>
         <w:pStyle w:val="Bibliography"/>
@@ -16678,8 +16835,8 @@
         <w:t xml:space="preserve">McGraw-Hill Pub. Co.</w:t>
       </w:r>
     </w:p>
-    <w:bookmarkEnd w:id="209"/>
-    <w:bookmarkStart w:id="211" w:name="ref-peters_detecting_2015"/>
+    <w:bookmarkEnd w:id="213"/>
+    <w:bookmarkStart w:id="215" w:name="ref-peters_detecting_2015"/>
     <w:p>
       <w:pPr>
         <w:pStyle w:val="Bibliography"/>
@@ -16716,7 +16873,7 @@
       <w:r>
         <w:t xml:space="preserve"> </w:t>
       </w:r>
-      <w:hyperlink r:id="rId210">
+      <w:hyperlink r:id="rId214">
         <w:r>
           <w:rPr>
             <w:rStyle w:val="Hyperlink"/>
@@ -16725,8 +16882,8 @@
         </w:r>
       </w:hyperlink>
     </w:p>
-    <w:bookmarkEnd w:id="211"/>
-    <w:bookmarkStart w:id="212" w:name="ref-pinheiro_nlme_2021"/>
+    <w:bookmarkEnd w:id="215"/>
+    <w:bookmarkStart w:id="216" w:name="ref-pinheiro_nlme_2021"/>
     <w:p>
       <w:pPr>
         <w:pStyle w:val="Bibliography"/>
@@ -16790,8 +16947,8 @@
         <w:t xml:space="preserve">.</w:t>
       </w:r>
     </w:p>
-    <w:bookmarkEnd w:id="212"/>
-    <w:bookmarkStart w:id="213" w:name="ref-pregitzer_carbon_2004"/>
+    <w:bookmarkEnd w:id="216"/>
+    <w:bookmarkStart w:id="217" w:name="ref-pregitzer_carbon_2004"/>
     <w:p>
       <w:pPr>
         <w:pStyle w:val="Bibliography"/>
@@ -16826,8 +16983,8 @@
         <w:t xml:space="preserve">(12), 2052–2077.</w:t>
       </w:r>
     </w:p>
-    <w:bookmarkEnd w:id="213"/>
-    <w:bookmarkStart w:id="215" w:name="ref-pretzsch_drought_2018"/>
+    <w:bookmarkEnd w:id="217"/>
+    <w:bookmarkStart w:id="219" w:name="ref-pretzsch_drought_2018"/>
     <w:p>
       <w:pPr>
         <w:pStyle w:val="Bibliography"/>
@@ -16888,7 +17045,7 @@
       <w:r>
         <w:t xml:space="preserve"> </w:t>
       </w:r>
-      <w:hyperlink r:id="rId214">
+      <w:hyperlink r:id="rId218">
         <w:r>
           <w:rPr>
             <w:rStyle w:val="Hyperlink"/>
@@ -16897,8 +17054,8 @@
         </w:r>
       </w:hyperlink>
     </w:p>
-    <w:bookmarkEnd w:id="215"/>
-    <w:bookmarkStart w:id="217" w:name="ref-rayback_dendroecological_2020"/>
+    <w:bookmarkEnd w:id="219"/>
+    <w:bookmarkStart w:id="221" w:name="ref-rayback_dendroecological_2020"/>
     <w:p>
       <w:pPr>
         <w:pStyle w:val="Bibliography"/>
@@ -16956,7 +17113,7 @@
       <w:r>
         <w:t xml:space="preserve"> </w:t>
       </w:r>
-      <w:hyperlink r:id="rId216">
+      <w:hyperlink r:id="rId220">
         <w:r>
           <w:rPr>
             <w:rStyle w:val="Hyperlink"/>
@@ -16965,8 +17122,8 @@
         </w:r>
       </w:hyperlink>
     </w:p>
-    <w:bookmarkEnd w:id="217"/>
-    <w:bookmarkStart w:id="219" w:name="ref-rejou-mechain_biomass_2017"/>
+    <w:bookmarkEnd w:id="221"/>
+    <w:bookmarkStart w:id="223" w:name="ref-rejou-mechain_biomass_2017"/>
     <w:p>
       <w:pPr>
         <w:pStyle w:val="Bibliography"/>
@@ -17003,7 +17160,7 @@
       <w:r>
         <w:t xml:space="preserve"> </w:t>
       </w:r>
-      <w:hyperlink r:id="rId218">
+      <w:hyperlink r:id="rId222">
         <w:r>
           <w:rPr>
             <w:rStyle w:val="Hyperlink"/>
@@ -17012,8 +17169,8 @@
         </w:r>
       </w:hyperlink>
     </w:p>
-    <w:bookmarkEnd w:id="219"/>
-    <w:bookmarkStart w:id="221" w:name="ref-rollinson_climate_2021"/>
+    <w:bookmarkEnd w:id="223"/>
+    <w:bookmarkStart w:id="225" w:name="ref-rollinson_climate_2021"/>
     <w:p>
       <w:pPr>
         <w:pStyle w:val="Bibliography"/>
@@ -17050,7 +17207,7 @@
       <w:r>
         <w:t xml:space="preserve"> </w:t>
       </w:r>
-      <w:hyperlink r:id="rId220">
+      <w:hyperlink r:id="rId224">
         <w:r>
           <w:rPr>
             <w:rStyle w:val="Hyperlink"/>
@@ -17059,8 +17216,8 @@
         </w:r>
       </w:hyperlink>
     </w:p>
-    <w:bookmarkEnd w:id="221"/>
-    <w:bookmarkStart w:id="223" w:name="ref-rossi_agedependent_2007"/>
+    <w:bookmarkEnd w:id="225"/>
+    <w:bookmarkStart w:id="227" w:name="ref-rossi_agedependent_2007"/>
     <w:p>
       <w:pPr>
         <w:pStyle w:val="Bibliography"/>
@@ -17097,7 +17254,7 @@
       <w:r>
         <w:t xml:space="preserve"> </w:t>
       </w:r>
-      <w:hyperlink r:id="rId222">
+      <w:hyperlink r:id="rId226">
         <w:r>
           <w:rPr>
             <w:rStyle w:val="Hyperlink"/>
@@ -17106,8 +17263,8 @@
         </w:r>
       </w:hyperlink>
     </w:p>
-    <w:bookmarkEnd w:id="223"/>
-    <w:bookmarkStart w:id="225" w:name="ref-rozendaal_dendroecology_2011"/>
+    <w:bookmarkEnd w:id="227"/>
+    <w:bookmarkStart w:id="229" w:name="ref-rozendaal_dendroecology_2011"/>
     <w:p>
       <w:pPr>
         <w:pStyle w:val="Bibliography"/>
@@ -17144,7 +17301,7 @@
       <w:r>
         <w:t xml:space="preserve"> </w:t>
       </w:r>
-      <w:hyperlink r:id="rId224">
+      <w:hyperlink r:id="rId228">
         <w:r>
           <w:rPr>
             <w:rStyle w:val="Hyperlink"/>
@@ -17153,8 +17310,8 @@
         </w:r>
       </w:hyperlink>
     </w:p>
-    <w:bookmarkEnd w:id="225"/>
-    <w:bookmarkStart w:id="227" w:name="ref-sanchez-salguero_disentangling_2015"/>
+    <w:bookmarkEnd w:id="229"/>
+    <w:bookmarkStart w:id="231" w:name="ref-sanchez-salguero_disentangling_2015"/>
     <w:p>
       <w:pPr>
         <w:pStyle w:val="Bibliography"/>
@@ -17215,7 +17372,7 @@
       <w:r>
         <w:t xml:space="preserve"> </w:t>
       </w:r>
-      <w:hyperlink r:id="rId226">
+      <w:hyperlink r:id="rId230">
         <w:r>
           <w:rPr>
             <w:rStyle w:val="Hyperlink"/>
@@ -17224,8 +17381,8 @@
         </w:r>
       </w:hyperlink>
     </w:p>
-    <w:bookmarkEnd w:id="227"/>
-    <w:bookmarkStart w:id="229" w:name="ref-schelhaas_speciesspecific_2018"/>
+    <w:bookmarkEnd w:id="231"/>
+    <w:bookmarkStart w:id="233" w:name="ref-schelhaas_speciesspecific_2018"/>
     <w:p>
       <w:pPr>
         <w:pStyle w:val="Bibliography"/>
@@ -17271,7 +17428,7 @@
       <w:r>
         <w:t xml:space="preserve"> </w:t>
       </w:r>
-      <w:hyperlink r:id="rId228">
+      <w:hyperlink r:id="rId232">
         <w:r>
           <w:rPr>
             <w:rStyle w:val="Hyperlink"/>
@@ -17280,8 +17437,8 @@
         </w:r>
       </w:hyperlink>
     </w:p>
-    <w:bookmarkEnd w:id="229"/>
-    <w:bookmarkStart w:id="231" w:name="ref-sheil_does_2017"/>
+    <w:bookmarkEnd w:id="233"/>
+    <w:bookmarkStart w:id="235" w:name="ref-sheil_does_2017"/>
     <w:p>
       <w:pPr>
         <w:pStyle w:val="Bibliography"/>
@@ -17327,7 +17484,7 @@
       <w:r>
         <w:t xml:space="preserve"> </w:t>
       </w:r>
-      <w:hyperlink r:id="rId230">
+      <w:hyperlink r:id="rId234">
         <w:r>
           <w:rPr>
             <w:rStyle w:val="Hyperlink"/>
@@ -17336,13 +17493,107 @@
         </w:r>
       </w:hyperlink>
     </w:p>
-    <w:bookmarkEnd w:id="231"/>
-    <w:bookmarkStart w:id="233" w:name="ref-sniderhan_growth_2016"/>
+    <w:bookmarkEnd w:id="235"/>
+    <w:bookmarkStart w:id="237" w:name="ref-sillett_comparative_2021"/>
     <w:p>
       <w:pPr>
         <w:pStyle w:val="Bibliography"/>
       </w:pPr>
       <w:r>
+        <w:t xml:space="preserve">Sillett, S. C., Kramer, R. D., Van Pelt, R., Carroll, A. L., Campbell-Spickler, J., &amp; Antoine, M. E. (2021). Comparative development of the four tallest conifer species.</w:t>
+      </w:r>
+      <w:r>
+        <w:t xml:space="preserve"> </w:t>
+      </w:r>
+      <w:r>
+        <w:rPr>
+          <w:iCs/>
+          <w:i/>
+        </w:rPr>
+        <w:t xml:space="preserve">Forest Ecology and Management</w:t>
+      </w:r>
+      <w:r>
+        <w:t xml:space="preserve">,</w:t>
+      </w:r>
+      <w:r>
+        <w:t xml:space="preserve"> </w:t>
+      </w:r>
+      <w:r>
+        <w:rPr>
+          <w:iCs/>
+          <w:i/>
+        </w:rPr>
+        <w:t xml:space="preserve">480</w:t>
+      </w:r>
+      <w:r>
+        <w:t xml:space="preserve">, 118688.</w:t>
+      </w:r>
+      <w:r>
+        <w:t xml:space="preserve"> </w:t>
+      </w:r>
+      <w:hyperlink r:id="rId236">
+        <w:r>
+          <w:rPr>
+            <w:rStyle w:val="Hyperlink"/>
+          </w:rPr>
+          <w:t xml:space="preserve">https://doi.org/10.1016/j.foreco.2020.118688</w:t>
+        </w:r>
+      </w:hyperlink>
+    </w:p>
+    <w:bookmarkEnd w:id="237"/>
+    <w:bookmarkStart w:id="239" w:name="ref-sillett_increasing_2010b"/>
+    <w:p>
+      <w:pPr>
+        <w:pStyle w:val="Bibliography"/>
+      </w:pPr>
+      <w:r>
+        <w:t xml:space="preserve">Sillett, S. C., Van Pelt, R., Koch, G. W., Ambrose, A. R., Carroll, A. L., Antoine, M. E., &amp; Mifsud, B. M. (2010). Increasing wood production through old age in tall trees.</w:t>
+      </w:r>
+      <w:r>
+        <w:t xml:space="preserve"> </w:t>
+      </w:r>
+      <w:r>
+        <w:rPr>
+          <w:iCs/>
+          <w:i/>
+        </w:rPr>
+        <w:t xml:space="preserve">Forest Ecology and Management</w:t>
+      </w:r>
+      <w:r>
+        <w:t xml:space="preserve">,</w:t>
+      </w:r>
+      <w:r>
+        <w:t xml:space="preserve"> </w:t>
+      </w:r>
+      <w:r>
+        <w:rPr>
+          <w:iCs/>
+          <w:i/>
+        </w:rPr>
+        <w:t xml:space="preserve">259</w:t>
+      </w:r>
+      <w:r>
+        <w:t xml:space="preserve">(5), 976–994.</w:t>
+      </w:r>
+      <w:r>
+        <w:t xml:space="preserve"> </w:t>
+      </w:r>
+      <w:hyperlink r:id="rId238">
+        <w:r>
+          <w:rPr>
+            <w:rStyle w:val="Hyperlink"/>
+          </w:rPr>
+          <w:t xml:space="preserve">https://doi.org/10.1016/j.foreco.2009.12.003</w:t>
+        </w:r>
+      </w:hyperlink>
+    </w:p>
+    <w:bookmarkEnd w:id="239"/>
+    <w:bookmarkStart w:id="241" w:name="ref-sniderhan_growth_2016"/>
+    <w:p>
+      <w:pPr>
+        <w:pStyle w:val="Bibliography"/>
+      </w:pPr>
+      <w:r>
         <w:t xml:space="preserve">Sniderhan, A. E., &amp; Baltzer, J. L. (2016). Growth dynamics of black spruce (</w:t>
       </w:r>
       <w:r>
@@ -17409,7 +17660,7 @@
       <w:r>
         <w:t xml:space="preserve"> </w:t>
       </w:r>
-      <w:hyperlink r:id="rId232">
+      <w:hyperlink r:id="rId240">
         <w:r>
           <w:rPr>
             <w:rStyle w:val="Hyperlink"/>
@@ -17418,8 +17669,8 @@
         </w:r>
       </w:hyperlink>
     </w:p>
-    <w:bookmarkEnd w:id="233"/>
-    <w:bookmarkStart w:id="234" w:name="ref-speer_fundamentals_2010"/>
+    <w:bookmarkEnd w:id="241"/>
+    <w:bookmarkStart w:id="242" w:name="ref-speer_fundamentals_2010"/>
     <w:p>
       <w:pPr>
         <w:pStyle w:val="Bibliography"/>
@@ -17450,8 +17701,8 @@
         <w:t xml:space="preserve">.</w:t>
       </w:r>
     </w:p>
-    <w:bookmarkEnd w:id="234"/>
-    <w:bookmarkStart w:id="236" w:name="ref-stephenson_rate_2014"/>
+    <w:bookmarkEnd w:id="242"/>
+    <w:bookmarkStart w:id="244" w:name="ref-stephenson_rate_2014"/>
     <w:p>
       <w:pPr>
         <w:pStyle w:val="Bibliography"/>
@@ -17488,7 +17739,7 @@
       <w:r>
         <w:t xml:space="preserve"> </w:t>
       </w:r>
-      <w:hyperlink r:id="rId235">
+      <w:hyperlink r:id="rId243">
         <w:r>
           <w:rPr>
             <w:rStyle w:val="Hyperlink"/>
@@ -17497,8 +17748,8 @@
         </w:r>
       </w:hyperlink>
     </w:p>
-    <w:bookmarkEnd w:id="236"/>
-    <w:bookmarkStart w:id="237" w:name="ref-stokes_introduction_1968"/>
+    <w:bookmarkEnd w:id="244"/>
+    <w:bookmarkStart w:id="245" w:name="ref-stokes_introduction_1968"/>
     <w:p>
       <w:pPr>
         <w:pStyle w:val="Bibliography"/>
@@ -17592,8 +17843,8 @@
         <w:t xml:space="preserve">.</w:t>
       </w:r>
     </w:p>
-    <w:bookmarkEnd w:id="237"/>
-    <w:bookmarkStart w:id="239" w:name="ref-sullivan_effect_2016"/>
+    <w:bookmarkEnd w:id="245"/>
+    <w:bookmarkStart w:id="247" w:name="ref-sullivan_effect_2016"/>
     <w:p>
       <w:pPr>
         <w:pStyle w:val="Bibliography"/>
@@ -17639,7 +17890,7 @@
       <w:r>
         <w:t xml:space="preserve"> </w:t>
       </w:r>
-      <w:hyperlink r:id="rId238">
+      <w:hyperlink r:id="rId246">
         <w:r>
           <w:rPr>
             <w:rStyle w:val="Hyperlink"/>
@@ -17648,8 +17899,8 @@
         </w:r>
       </w:hyperlink>
     </w:p>
-    <w:bookmarkEnd w:id="239"/>
-    <w:bookmarkStart w:id="241" w:name="ref-samonil_longterm_2008"/>
+    <w:bookmarkEnd w:id="247"/>
+    <w:bookmarkStart w:id="249" w:name="ref-samonil_longterm_2008"/>
     <w:p>
       <w:pPr>
         <w:pStyle w:val="Bibliography"/>
@@ -17695,7 +17946,7 @@
       <w:r>
         <w:t xml:space="preserve"> </w:t>
       </w:r>
-      <w:hyperlink r:id="rId240">
+      <w:hyperlink r:id="rId248">
         <w:r>
           <w:rPr>
             <w:rStyle w:val="Hyperlink"/>
@@ -17704,8 +17955,8 @@
         </w:r>
       </w:hyperlink>
     </w:p>
-    <w:bookmarkEnd w:id="241"/>
-    <w:bookmarkStart w:id="243" w:name="ref-takahashi_air_2020"/>
+    <w:bookmarkEnd w:id="249"/>
+    <w:bookmarkStart w:id="251" w:name="ref-takahashi_air_2020"/>
     <w:p>
       <w:pPr>
         <w:pStyle w:val="Bibliography"/>
@@ -17763,7 +18014,7 @@
       <w:r>
         <w:t xml:space="preserve"> </w:t>
       </w:r>
-      <w:hyperlink r:id="rId242">
+      <w:hyperlink r:id="rId250">
         <w:r>
           <w:rPr>
             <w:rStyle w:val="Hyperlink"/>
@@ -17772,8 +18023,8 @@
         </w:r>
       </w:hyperlink>
     </w:p>
-    <w:bookmarkEnd w:id="243"/>
-    <w:bookmarkStart w:id="245" w:name="ref-teets_quantifying_2018"/>
+    <w:bookmarkEnd w:id="251"/>
+    <w:bookmarkStart w:id="253" w:name="ref-teets_quantifying_2018"/>
     <w:p>
       <w:pPr>
         <w:pStyle w:val="Bibliography"/>
@@ -17810,7 +18061,7 @@
       <w:r>
         <w:t xml:space="preserve"> </w:t>
       </w:r>
-      <w:hyperlink r:id="rId244">
+      <w:hyperlink r:id="rId252">
         <w:r>
           <w:rPr>
             <w:rStyle w:val="Hyperlink"/>
@@ -17819,8 +18070,8 @@
         </w:r>
       </w:hyperlink>
     </w:p>
-    <w:bookmarkEnd w:id="245"/>
-    <w:bookmarkStart w:id="247" w:name="ref-thom_impact_2017"/>
+    <w:bookmarkEnd w:id="253"/>
+    <w:bookmarkStart w:id="255" w:name="ref-thom_impact_2017"/>
     <w:p>
       <w:pPr>
         <w:pStyle w:val="Bibliography"/>
@@ -17857,7 +18108,7 @@
       <w:r>
         <w:t xml:space="preserve"> </w:t>
       </w:r>
-      <w:hyperlink r:id="rId246">
+      <w:hyperlink r:id="rId254">
         <w:r>
           <w:rPr>
             <w:rStyle w:val="Hyperlink"/>
@@ -17866,8 +18117,8 @@
         </w:r>
       </w:hyperlink>
     </w:p>
-    <w:bookmarkEnd w:id="247"/>
-    <w:bookmarkStart w:id="249" w:name="ref-thomas_agerelated_2011"/>
+    <w:bookmarkEnd w:id="255"/>
+    <w:bookmarkStart w:id="257" w:name="ref-thomas_agerelated_2011"/>
     <w:p>
       <w:pPr>
         <w:pStyle w:val="Bibliography"/>
@@ -18038,7 +18289,7 @@
       <w:r>
         <w:t xml:space="preserve"> </w:t>
       </w:r>
-      <w:hyperlink r:id="rId248">
+      <w:hyperlink r:id="rId256">
         <w:r>
           <w:rPr>
             <w:rStyle w:val="Hyperlink"/>
@@ -18047,8 +18298,8 @@
         </w:r>
       </w:hyperlink>
     </w:p>
-    <w:bookmarkEnd w:id="249"/>
-    <w:bookmarkStart w:id="251" w:name="ref-touchan_millennial_2011"/>
+    <w:bookmarkEnd w:id="257"/>
+    <w:bookmarkStart w:id="259" w:name="ref-touchan_millennial_2011"/>
     <w:p>
       <w:pPr>
         <w:pStyle w:val="Bibliography"/>
@@ -18103,7 +18354,7 @@
       <w:r>
         <w:t xml:space="preserve"> </w:t>
       </w:r>
-      <w:hyperlink r:id="rId250">
+      <w:hyperlink r:id="rId258">
         <w:r>
           <w:rPr>
             <w:rStyle w:val="Hyperlink"/>
@@ -18112,8 +18363,8 @@
         </w:r>
       </w:hyperlink>
     </w:p>
-    <w:bookmarkEnd w:id="251"/>
-    <w:bookmarkStart w:id="253" w:name="ref-trouillier_size_2019"/>
+    <w:bookmarkEnd w:id="259"/>
+    <w:bookmarkStart w:id="261" w:name="ref-trouillier_size_2019"/>
     <w:p>
       <w:pPr>
         <w:pStyle w:val="Bibliography"/>
@@ -18153,7 +18404,7 @@
       <w:r>
         <w:t xml:space="preserve"> </w:t>
       </w:r>
-      <w:hyperlink r:id="rId252">
+      <w:hyperlink r:id="rId260">
         <w:r>
           <w:rPr>
             <w:rStyle w:val="Hyperlink"/>
@@ -18162,8 +18413,8 @@
         </w:r>
       </w:hyperlink>
     </w:p>
-    <w:bookmarkEnd w:id="253"/>
-    <w:bookmarkStart w:id="255" w:name="ref-tumajer_increasing_2017"/>
+    <w:bookmarkEnd w:id="261"/>
+    <w:bookmarkStart w:id="263" w:name="ref-tumajer_increasing_2017"/>
     <w:p>
       <w:pPr>
         <w:pStyle w:val="Bibliography"/>
@@ -18224,7 +18475,7 @@
       <w:r>
         <w:t xml:space="preserve"> </w:t>
       </w:r>
-      <w:hyperlink r:id="rId254">
+      <w:hyperlink r:id="rId262">
         <w:r>
           <w:rPr>
             <w:rStyle w:val="Hyperlink"/>
@@ -18233,8 +18484,8 @@
         </w:r>
       </w:hyperlink>
     </w:p>
-    <w:bookmarkEnd w:id="255"/>
-    <w:bookmarkStart w:id="257" w:name="ref-vandepol_identifying_2016"/>
+    <w:bookmarkEnd w:id="263"/>
+    <w:bookmarkStart w:id="265" w:name="ref-vandepol_identifying_2016"/>
     <w:p>
       <w:pPr>
         <w:pStyle w:val="Bibliography"/>
@@ -18271,7 +18522,7 @@
       <w:r>
         <w:t xml:space="preserve"> </w:t>
       </w:r>
-      <w:hyperlink r:id="rId256">
+      <w:hyperlink r:id="rId264">
         <w:r>
           <w:rPr>
             <w:rStyle w:val="Hyperlink"/>
@@ -18280,8 +18531,8 @@
         </w:r>
       </w:hyperlink>
     </w:p>
-    <w:bookmarkEnd w:id="257"/>
-    <w:bookmarkStart w:id="259" w:name="ref-vandersleen_trends_2017"/>
+    <w:bookmarkEnd w:id="265"/>
+    <w:bookmarkStart w:id="267" w:name="ref-vandersleen_trends_2017"/>
     <w:p>
       <w:pPr>
         <w:pStyle w:val="Bibliography"/>
@@ -18318,7 +18569,7 @@
       <w:r>
         <w:t xml:space="preserve"> </w:t>
       </w:r>
-      <w:hyperlink r:id="rId258">
+      <w:hyperlink r:id="rId266">
         <w:r>
           <w:rPr>
             <w:rStyle w:val="Hyperlink"/>
@@ -18327,8 +18578,8 @@
         </w:r>
       </w:hyperlink>
     </w:p>
-    <w:bookmarkEnd w:id="259"/>
-    <w:bookmarkStart w:id="261" w:name="ref-vandersleen_no_2015"/>
+    <w:bookmarkEnd w:id="267"/>
+    <w:bookmarkStart w:id="269" w:name="ref-vandersleen_no_2015"/>
     <w:p>
       <w:pPr>
         <w:pStyle w:val="Bibliography"/>
@@ -18377,7 +18628,7 @@
       <w:r>
         <w:t xml:space="preserve"> </w:t>
       </w:r>
-      <w:hyperlink r:id="rId260">
+      <w:hyperlink r:id="rId268">
         <w:r>
           <w:rPr>
             <w:rStyle w:val="Hyperlink"/>
@@ -18386,8 +18637,8 @@
         </w:r>
       </w:hyperlink>
     </w:p>
-    <w:bookmarkEnd w:id="261"/>
-    <w:bookmarkStart w:id="263" w:name="ref-vlam_temperature_2014"/>
+    <w:bookmarkEnd w:id="269"/>
+    <w:bookmarkStart w:id="271" w:name="ref-vlam_temperature_2014"/>
     <w:p>
       <w:pPr>
         <w:pStyle w:val="Bibliography"/>
@@ -18436,7 +18687,7 @@
       <w:r>
         <w:t xml:space="preserve"> </w:t>
       </w:r>
-      <w:hyperlink r:id="rId262">
+      <w:hyperlink r:id="rId270">
         <w:r>
           <w:rPr>
             <w:rStyle w:val="Hyperlink"/>
@@ -18445,8 +18696,8 @@
         </w:r>
       </w:hyperlink>
     </w:p>
-    <w:bookmarkEnd w:id="263"/>
-    <w:bookmarkStart w:id="265" w:name="ref-voelker_historical_2006"/>
+    <w:bookmarkEnd w:id="271"/>
+    <w:bookmarkStart w:id="273" w:name="ref-voelker_historical_2006"/>
     <w:p>
       <w:pPr>
         <w:pStyle w:val="Bibliography"/>
@@ -18528,7 +18779,7 @@
       <w:r>
         <w:t xml:space="preserve"> </w:t>
       </w:r>
-      <w:hyperlink r:id="rId264">
+      <w:hyperlink r:id="rId272">
         <w:r>
           <w:rPr>
             <w:rStyle w:val="Hyperlink"/>
@@ -18537,8 +18788,8 @@
         </w:r>
       </w:hyperlink>
     </w:p>
-    <w:bookmarkEnd w:id="265"/>
-    <w:bookmarkStart w:id="267" w:name="ref-vrska_european_2009"/>
+    <w:bookmarkEnd w:id="273"/>
+    <w:bookmarkStart w:id="275" w:name="ref-vrska_european_2009"/>
     <w:p>
       <w:pPr>
         <w:pStyle w:val="Bibliography"/>
@@ -18626,7 +18877,7 @@
       <w:r>
         <w:t xml:space="preserve"> </w:t>
       </w:r>
-      <w:hyperlink r:id="rId266">
+      <w:hyperlink r:id="rId274">
         <w:r>
           <w:rPr>
             <w:rStyle w:val="Hyperlink"/>
@@ -18635,8 +18886,8 @@
         </w:r>
       </w:hyperlink>
     </w:p>
-    <w:bookmarkEnd w:id="267"/>
-    <w:bookmarkStart w:id="269" w:name="ref-walker_integrating_2020"/>
+    <w:bookmarkEnd w:id="275"/>
+    <w:bookmarkStart w:id="277" w:name="ref-walker_integrating_2020"/>
     <w:p>
       <w:pPr>
         <w:pStyle w:val="Bibliography"/>
@@ -18682,7 +18933,7 @@
       <w:r>
         <w:t xml:space="preserve"> </w:t>
       </w:r>
-      <w:hyperlink r:id="rId268">
+      <w:hyperlink r:id="rId276">
         <w:r>
           <w:rPr>
             <w:rStyle w:val="Hyperlink"/>
@@ -18691,8 +18942,8 @@
         </w:r>
       </w:hyperlink>
     </w:p>
-    <w:bookmarkEnd w:id="269"/>
-    <w:bookmarkStart w:id="271" w:name="ref-west_increasing_2020"/>
+    <w:bookmarkEnd w:id="277"/>
+    <w:bookmarkStart w:id="279" w:name="ref-west_increasing_2020"/>
     <w:p>
       <w:pPr>
         <w:pStyle w:val="Bibliography"/>
@@ -18729,7 +18980,7 @@
       <w:r>
         <w:t xml:space="preserve"> </w:t>
       </w:r>
-      <w:hyperlink r:id="rId270">
+      <w:hyperlink r:id="rId278">
         <w:r>
           <w:rPr>
             <w:rStyle w:val="Hyperlink"/>
@@ -18738,8 +18989,8 @@
         </w:r>
       </w:hyperlink>
     </w:p>
-    <w:bookmarkEnd w:id="271"/>
-    <w:bookmarkStart w:id="273" w:name="ref-williams_temperature_2013"/>
+    <w:bookmarkEnd w:id="279"/>
+    <w:bookmarkStart w:id="281" w:name="ref-williams_temperature_2013"/>
     <w:p>
       <w:pPr>
         <w:pStyle w:val="Bibliography"/>
@@ -18776,7 +19027,7 @@
       <w:r>
         <w:t xml:space="preserve"> </w:t>
       </w:r>
-      <w:hyperlink r:id="rId272">
+      <w:hyperlink r:id="rId280">
         <w:r>
           <w:rPr>
             <w:rStyle w:val="Hyperlink"/>
@@ -18785,8 +19036,8 @@
         </w:r>
       </w:hyperlink>
     </w:p>
-    <w:bookmarkEnd w:id="273"/>
-    <w:bookmarkStart w:id="275" w:name="ref-wilmking_global_2020"/>
+    <w:bookmarkEnd w:id="281"/>
+    <w:bookmarkStart w:id="283" w:name="ref-wilmking_global_2020"/>
     <w:p>
       <w:pPr>
         <w:pStyle w:val="Bibliography"/>
@@ -18823,7 +19074,7 @@
       <w:r>
         <w:t xml:space="preserve"> </w:t>
       </w:r>
-      <w:hyperlink r:id="rId274">
+      <w:hyperlink r:id="rId282">
         <w:r>
           <w:rPr>
             <w:rStyle w:val="Hyperlink"/>
@@ -18832,8 +19083,8 @@
         </w:r>
       </w:hyperlink>
     </w:p>
-    <w:bookmarkEnd w:id="275"/>
-    <w:bookmarkStart w:id="277" w:name="ref-wood_fast_2011"/>
+    <w:bookmarkEnd w:id="283"/>
+    <w:bookmarkStart w:id="285" w:name="ref-wood_fast_2011"/>
     <w:p>
       <w:pPr>
         <w:pStyle w:val="Bibliography"/>
@@ -18891,7 +19142,7 @@
       <w:r>
         <w:t xml:space="preserve"> </w:t>
       </w:r>
-      <w:hyperlink r:id="rId276">
+      <w:hyperlink r:id="rId284">
         <w:r>
           <w:rPr>
             <w:rStyle w:val="Hyperlink"/>
@@ -18900,8 +19151,8 @@
         </w:r>
       </w:hyperlink>
     </w:p>
-    <w:bookmarkEnd w:id="277"/>
-    <w:bookmarkStart w:id="279" w:name="ref-woodhouse_artificial_1999"/>
+    <w:bookmarkEnd w:id="285"/>
+    <w:bookmarkStart w:id="287" w:name="ref-woodhouse_artificial_1999"/>
     <w:p>
       <w:pPr>
         <w:pStyle w:val="Bibliography"/>
@@ -18952,7 +19203,7 @@
       <w:r>
         <w:t xml:space="preserve"> </w:t>
       </w:r>
-      <w:hyperlink r:id="rId278">
+      <w:hyperlink r:id="rId286">
         <w:r>
           <w:rPr>
             <w:rStyle w:val="Hyperlink"/>
@@ -18961,8 +19212,8 @@
         </w:r>
       </w:hyperlink>
     </w:p>
-    <w:bookmarkEnd w:id="279"/>
-    <w:bookmarkStart w:id="281" w:name="ref-zang_dendroclimatic_2013"/>
+    <w:bookmarkEnd w:id="287"/>
+    <w:bookmarkStart w:id="289" w:name="ref-zang_dendroclimatic_2013"/>
     <w:p>
       <w:pPr>
         <w:pStyle w:val="Bibliography"/>
@@ -19020,7 +19271,7 @@
       <w:r>
         <w:t xml:space="preserve"> </w:t>
       </w:r>
-      <w:hyperlink r:id="rId280">
+      <w:hyperlink r:id="rId288">
         <w:r>
           <w:rPr>
             <w:rStyle w:val="Hyperlink"/>
@@ -19029,8 +19280,8 @@
         </w:r>
       </w:hyperlink>
     </w:p>
-    <w:bookmarkEnd w:id="281"/>
-    <w:bookmarkStart w:id="283" w:name="ref-zuidema_tropical_2013"/>
+    <w:bookmarkEnd w:id="289"/>
+    <w:bookmarkStart w:id="291" w:name="ref-zuidema_tropical_2013"/>
     <w:p>
       <w:pPr>
         <w:pStyle w:val="Bibliography"/>
@@ -19067,7 +19318,7 @@
       <w:r>
         <w:t xml:space="preserve"> </w:t>
       </w:r>
-      <w:hyperlink r:id="rId282">
+      <w:hyperlink r:id="rId290">
         <w:r>
           <w:rPr>
             <w:rStyle w:val="Hyperlink"/>
@@ -19076,8 +19327,8 @@
         </w:r>
       </w:hyperlink>
     </w:p>
-    <w:bookmarkEnd w:id="283"/>
-    <w:bookmarkStart w:id="285" w:name="ref-zuidema_recent_2020"/>
+    <w:bookmarkEnd w:id="291"/>
+    <w:bookmarkStart w:id="293" w:name="ref-zuidema_recent_2020"/>
     <w:p>
       <w:pPr>
         <w:pStyle w:val="Bibliography"/>
@@ -19135,7 +19386,7 @@
       <w:r>
         <w:t xml:space="preserve"> </w:t>
       </w:r>
-      <w:hyperlink r:id="rId284">
+      <w:hyperlink r:id="rId292">
         <w:r>
           <w:rPr>
             <w:rStyle w:val="Hyperlink"/>
@@ -19144,9 +19395,9 @@
         </w:r>
       </w:hyperlink>
     </w:p>
-    <w:bookmarkEnd w:id="285"/>
-    <w:bookmarkEnd w:id="286"/>
-    <w:bookmarkEnd w:id="287"/>
+    <w:bookmarkEnd w:id="293"/>
+    <w:bookmarkEnd w:id="294"/>
+    <w:bookmarkEnd w:id="295"/>
     <w:sectPr>
       <w:footerReference w:type="even" r:id="rId10"/>
       <w:footerReference w:type="default" r:id="rId9"/>

</xml_diff>

<commit_message>
google docs: misc cleanup
citations problem #133
</commit_message>
<xml_diff>
--- a/doc/manuscript/ForestGEO_treerings.docx
+++ b/doc/manuscript/ForestGEO_treerings.docx
@@ -970,7 +970,7 @@
         <w:t xml:space="preserve"> </w:t>
       </w:r>
       <w:r>
-        <w:t xml:space="preserve">Trends in ring width at small DBH were linked to the light environment under which trees established, but basal area or biomass increments consistently peaked at intermediate DBH and declined thereafter.</w:t>
+        <w:t xml:space="preserve">Trends in ring width at small DBH were linked to the light environment under which trees established, but basal area or biomass increments consistently reached a maximum at intermediate DBH.</w:t>
       </w:r>
       <w:r>
         <w:t xml:space="preserve"> </w:t>
@@ -1163,7 +1163,7 @@
         <w:t xml:space="preserve"> </w:t>
       </w:r>
       <w:r>
-        <w:t xml:space="preserve">Specifically, what is needed is an analysis framework that can capture the additive and interactive effects of climate, tree size (most commonly diameter breast height, DBH), and other environmental drivers, all of which may be best described by nonlinear functions</w:t>
+        <w:t xml:space="preserve">Specifically, what is needed is an analysis framework that can capture the additive and interactive effects of climate, tree size (most commonly diameter at breast height, DBH), and other environmental drivers, all of which may be best described by nonlinear functions</w:t>
       </w:r>
       <w:r>
         <w:t xml:space="preserve"> </w:t>
@@ -2755,7 +2755,7 @@
       <w:tr>
         <w:trPr>
           <w:cantSplit/>
-          <w:trHeight w:val="415" w:hRule="auto"/>
+          <w:trHeight w:val="382" w:hRule="auto"/>
         </w:trPr>
         <w:tc>
           <w:tcPr>
@@ -2783,7 +2783,7 @@
                 <w:szCs w:val="18"/>
                 <w:color w:val="000000"/>
               </w:rPr>
-              <w:t xml:space="preserve">Basal area and biomass increments peak at intermediate DBH.</w:t>
+              <w:t xml:space="preserve">Basal area and biomass increments reach maxima at intermediate DBH.</w:t>
             </w:r>
           </w:p>
         </w:tc>
@@ -3545,9 +3545,6 @@
           </m:sup>
         </m:sSup>
       </m:oMath>
-      <w:r>
-        <w:t xml:space="preserve"> </w:t>
-      </w:r>
       <w:r>
         <w:t xml:space="preserve">N latitude and representing a wide range of forest and tree types: tropical broadleaf deciduous and evergreen, temperate broadleaf deciduous and conifer, and boreal conifer (Tables 2, S1, S2).</w:t>
       </w:r>
@@ -11246,7 +11243,7 @@
         <w:t xml:space="preserve"> </w:t>
       </w:r>
       <w:r>
-        <w:t xml:space="preserve">The latter addresses a third important challenge, which is accounting for persistent growth differences among individuals that can bias estimated growth trends in positive or negative directions</w:t>
+        <w:t xml:space="preserve">The latter addresses a third important challenge, as those growth differences among individuals can bias estimated growth trends in positive or negative directions</w:t>
       </w:r>
       <w:r>
         <w:t xml:space="preserve"> </w:t>
@@ -11261,7 +11258,7 @@
         <w:t xml:space="preserve"> </w:t>
       </w:r>
       <w:r>
-        <w:t xml:space="preserve">For instance, older trees, which provide the only records available for the earliest decades, are competitive winners that probably had above-average growth rates</w:t>
+        <w:t xml:space="preserve">For instance, older trees, which provide the only records available for the earliest decades, are competitive winners that may have had above-average growth rates</w:t>
       </w:r>
       <w:r>
         <w:t xml:space="preserve"> </w:t>
@@ -11285,7 +11282,7 @@
         <w:t xml:space="preserve"> </w:t>
       </w:r>
       <w:r>
-        <w:t xml:space="preserve">By including a random effect of tree, our approach avoids the the most severe potential biases associated with persistent growth differences across individuals</w:t>
+        <w:t xml:space="preserve">By including a random effect of tree, our approach likely reduces the most severe potential biases associated with persistent growth differences across individuals</w:t>
       </w:r>
       <w:r>
         <w:t xml:space="preserve"> </w:t>
@@ -11344,7 +11341,13 @@
         <w:t xml:space="preserve"> </w:t>
       </w:r>
       <w:r>
-        <w:t xml:space="preserve">These trends are probably attributable primarily to stand dynamics as cohorts and stands develop over time, and are fairly typical of mixed-species stands that experience vertical stratification</w:t>
+        <w:t xml:space="preserve">While attribution of these trends is difficult, it is likely that some trends are caused by stand dynamics as cohorts and stands develop over time.</w:t>
+      </w:r>
+      <w:r>
+        <w:t xml:space="preserve"> </w:t>
+      </w:r>
+      <w:r>
+        <w:t xml:space="preserve">Such negative trends are fairly typical of mixed-species stands that experience vertical stratification</w:t>
       </w:r>
       <w:r>
         <w:t xml:space="preserve"> </w:t>
@@ -11430,7 +11433,7 @@
         <w:t xml:space="preserve"> </w:t>
       </w:r>
       <w:r>
-        <w:t xml:space="preserve">Abiotic drivers likely also play a role at some of these sites.</w:t>
+        <w:t xml:space="preserve">Gradual shifts in abiotic drivers (e.g., indirect effects of warming) likely also play a role at some of these sites.</w:t>
       </w:r>
       <w:r>
         <w:t xml:space="preserve"> </w:t>
@@ -11464,7 +11467,7 @@
         <w:t xml:space="preserve">(Dearborn et al., 2020; Sniderhan &amp; Baltzer, 2016)</w:t>
       </w:r>
       <w:r>
-        <w:t xml:space="preserve">; we attribute pronounced negative growth trends to a combination of successional declines and indirect climatic stress.</w:t>
+        <w:t xml:space="preserve">. At this site, we attribute pronounced negative growth trends to a combination of successional declines and indirect climatic stress.</w:t>
       </w:r>
     </w:p>
     <w:p>
@@ -11857,13 +11860,13 @@
         <w:pStyle w:val="FirstParagraph"/>
       </w:pPr>
       <w:r>
-        <w:t xml:space="preserve">KAT, VH, CR, RA, CP conceived the ideas and designed methodology;</w:t>
-      </w:r>
-      <w:r>
-        <w:t xml:space="preserve"> </w:t>
-      </w:r>
-      <w:r>
-        <w:t xml:space="preserve">NP, CDA, RAS, TA, JLB, JDB, SB, PC, RH, JK, JL, EQM, JM, PS, AES, AJT, IV, MV, and PAZ collected the data;</w:t>
+        <w:t xml:space="preserve">KAT, VH, CR, MRA, CP conceived the ideas and designed methodology;</w:t>
+      </w:r>
+      <w:r>
+        <w:t xml:space="preserve"> </w:t>
+      </w:r>
+      <w:r>
+        <w:t xml:space="preserve">NP, CDA, RAS, TA, JLB, JDB, SB, PC, RH, JK, JL, EQM, JTM, PS, AES, AJT, IV, MV, and PAZ collected the data;</w:t>
       </w:r>
       <w:r>
         <w:t xml:space="preserve"> </w:t>
@@ -12015,7 +12018,7 @@
         <w:pStyle w:val="BodyText"/>
       </w:pPr>
       <w:r>
-        <w:t xml:space="preserve">Table S5. Qualtiative comparison of results from this study with previous studies employing conventional methods.</w:t>
+        <w:t xml:space="preserve">Table S5. Qualitative comparison of results from this study with previous studies employing conventional methods.</w:t>
       </w:r>
     </w:p>
     <w:p>
@@ -12438,7 +12441,13 @@
         <w:t xml:space="preserve">Arora, V. K., Katavouta, A., Williams, R. G., Jones, C. D., Brovkin, V., Friedlingstein, P., Schwinger, J., Bopp, L., Boucher, O., Cadule, P., Chamberlain, M. A., Christian, J. R., Delire, C., Fisher, R. A., Hajima, T., Ilyina, T., Joetzjer, E., Kawamiya, M., Koven, C. D., … Ziehn, T. (2020). Carbon</w:t>
       </w:r>
       <w:r>
+        <w:t xml:space="preserve"> </w:t>
+      </w:r>
+      <w:r>
         <w:t xml:space="preserve">concentration and carbon</w:t>
+      </w:r>
+      <w:r>
+        <w:t xml:space="preserve"> </w:t>
       </w:r>
       <w:r>
         <w:t xml:space="preserve">climate feedbacks in</w:t>
@@ -14418,10 +14427,7 @@
         <w:pStyle w:val="Bibliography"/>
       </w:pPr>
       <w:r>
-        <w:t xml:space="preserve">Foster, J. R., Finley, A. O., D’Amato, A. W., Bradford, J. B., &amp; Banerjee, S. (2016). Predicting tree biomass growth in the temperate</w:t>
-      </w:r>
-      <w:r>
-        <w:t xml:space="preserve">boreal ecotone:</w:t>
+        <w:t xml:space="preserve">Foster, J. R., Finley, A. O., D’Amato, A. W., Bradford, J. B., &amp; Banerjee, S. (2016). Predicting tree biomass growth in the temperate- boreal ecotone:</w:t>
       </w:r>
       <w:r>
         <w:t xml:space="preserve"> </w:t>
@@ -15520,6 +15526,9 @@
         <w:t xml:space="preserve">Humphrey, V., Berg, A., Ciais, P., Gentine, P., Jung, M., Reichstein, M., Seneviratne, S. I., &amp; Frankenberg, C. (2021). Soil moisture</w:t>
       </w:r>
       <w:r>
+        <w:t xml:space="preserve"> </w:t>
+      </w:r>
+      <w:r>
         <w:t xml:space="preserve">atmosphere feedback dominates land carbon uptake variability.</w:t>
       </w:r>
       <w:r>
@@ -18323,7 +18332,7 @@
         <w:t xml:space="preserve">New Mexico</w:t>
       </w:r>
       <w:r>
-        <w:t xml:space="preserve">, reveals changingb drought signal.</w:t>
+        <w:t xml:space="preserve">, reveals changing drought signal.</w:t>
       </w:r>
       <w:r>
         <w:t xml:space="preserve"> </w:t>
@@ -18371,6 +18380,9 @@
       </w:pPr>
       <w:r>
         <w:t xml:space="preserve">Trouillier, M., van der Maaten-Theunissen, M., Scharnweber, T., Würth, D., Burger, A., Schnittler, M., &amp; Wilmking, M. (2019). Size matters</w:t>
+      </w:r>
+      <w:r>
+        <w:t xml:space="preserve"> </w:t>
       </w:r>
       <w:r>
         <w:t xml:space="preserve">a comparison of three methods to assess age- and size-dependent climate sensitivity of trees.</w:t>

</xml_diff>

<commit_message>
experimenting with proposed restructuring of intro
@srusso2 , FYI. I don't think this works as well and plan to revert this commit and make smaller changes, keeping the original structure.
</commit_message>
<xml_diff>
--- a/doc/manuscript/ForestGEO_treerings.docx
+++ b/doc/manuscript/ForestGEO_treerings.docx
@@ -1030,7 +1030,7 @@
       </w:r>
     </w:p>
     <w:bookmarkEnd w:id="30"/>
-    <w:bookmarkStart w:id="31" w:name="Introduction"/>
+    <w:bookmarkStart w:id="32" w:name="Introduction"/>
     <w:p>
       <w:pPr>
         <w:pStyle w:val="Heading1"/>
@@ -1213,440 +1213,11 @@
       <w:r>
         <w:t xml:space="preserve">In the following paragraphs, we outline major hypotheses regarding the influence of these factors on tree growth that can best be addressed using a multifactorial, non-linear approach to tree-ring analysis (Table 1).</w:t>
       </w:r>
-    </w:p>
-    <w:p>
-      <w:pPr>
-        <w:pStyle w:val="BodyText"/>
-      </w:pPr>
-      <w:r>
-        <w:t xml:space="preserve">Understanding the climate sensitivity of tree growth is critical to predicting forest dynamics and productivity as the climate changes.</w:t>
-      </w:r>
-      <w:r>
-        <w:t xml:space="preserve"> </w:t>
-      </w:r>
-      <w:r>
-        <w:t xml:space="preserve">The classic dendrochronological approach to characterizing the climate sensitivity of tree growth describes linear relationships between the primary growth-limiting climate factor (moisture or temperature) and population-level growth responses captured in ring-width index chronologies</w:t>
-      </w:r>
-      <w:r>
-        <w:t xml:space="preserve"> </w:t>
-      </w:r>
-      <w:r>
-        <w:t xml:space="preserve">(Fritts, 1976; Speer, 2010)</w:t>
-      </w:r>
-      <w:r>
-        <w:t xml:space="preserve">.</w:t>
-      </w:r>
-      <w:r>
-        <w:t xml:space="preserve"> </w:t>
-      </w:r>
-      <w:r>
-        <w:t xml:space="preserve">While invaluable for applications such as reconstructing past climates</w:t>
-      </w:r>
-      <w:r>
-        <w:t xml:space="preserve"> </w:t>
-      </w:r>
-      <w:r>
-        <w:t xml:space="preserve">(e.g., Buntgen et al., 2011)</w:t>
-      </w:r>
-      <w:r>
-        <w:t xml:space="preserve">, accurately representing the climate sensitivity of forest productivity requires an analysis of sensitivity to multiple climatic variables and how this varies across trees in a forest stand</w:t>
-      </w:r>
-      <w:r>
-        <w:t xml:space="preserve"> </w:t>
-      </w:r>
-      <w:r>
-        <w:t xml:space="preserve">(Babst et al., 2018)</w:t>
-      </w:r>
-      <w:r>
-        <w:t xml:space="preserve">.</w:t>
-      </w:r>
-      <w:r>
-        <w:t xml:space="preserve"> </w:t>
-      </w:r>
-      <w:r>
-        <w:t xml:space="preserve">Precipitation and temperature can have additive or interactive effects on growth</w:t>
-      </w:r>
-      <w:r>
-        <w:t xml:space="preserve"> </w:t>
-      </w:r>
-      <w:r>
-        <w:t xml:space="preserve">(Foster et al., 2016; Meko et al., 2011; Sánchez-Salguero et al., 2015; Vlam et al., 2014; Zuidema et al., 2020)</w:t>
-      </w:r>
-      <w:r>
-        <w:t xml:space="preserve">, and we hypothesize that both influence the growth of most species, often over different seasonal windows (Table 1).</w:t>
-      </w:r>
-      <w:r>
-        <w:t xml:space="preserve"> </w:t>
-      </w:r>
-      <w:r>
-        <w:t xml:space="preserve">In addition, we hypothesize that nonlinear climate responses, already known to be widespread within forest settings</w:t>
-      </w:r>
-      <w:r>
-        <w:t xml:space="preserve"> </w:t>
-      </w:r>
-      <w:r>
-        <w:t xml:space="preserve">(Rollinson et al., 2021; Wilmking et al., 2020; Woodhouse, 1999)</w:t>
-      </w:r>
-      <w:r>
-        <w:t xml:space="preserve">, are in fact the predominant form of response in forests around the world (Table 1).</w:t>
-      </w:r>
-      <w:r>
-        <w:t xml:space="preserve"> </w:t>
-      </w:r>
-      <w:r>
-        <w:t xml:space="preserve">Finally, the influence of DBH is typically removed through detrending</w:t>
-      </w:r>
-      <w:r>
-        <w:t xml:space="preserve"> </w:t>
-      </w:r>
-      <w:r>
-        <w:t xml:space="preserve">(Cook &amp; Peters, 1997)</w:t>
-      </w:r>
-      <w:r>
-        <w:t xml:space="preserve">, which eliminates the potential to directly model its influence on climate sensitivity, but we hypothesize that interactive effects of DBH and climate are, in fact, quite common in forest settings and fundamental to understanding climate change responses of forests</w:t>
-      </w:r>
-      <w:r>
-        <w:t xml:space="preserve"> </w:t>
-      </w:r>
-      <w:r>
-        <w:t xml:space="preserve">(Table 1, Bennett et al., 2015; McGregor et al., 2020; Rollinson et al., 2021; Trouillier et al., 2019)</w:t>
-      </w:r>
-      <w:r>
-        <w:t xml:space="preserve">.</w:t>
-      </w:r>
-    </w:p>
-    <w:p>
-      <w:pPr>
-        <w:pStyle w:val="BodyText"/>
-      </w:pPr>
-      <w:r>
-        <w:t xml:space="preserve">Tree DBH scales predictably with numerous traits affecting tree growth (e.g., height, crown size and position, root mass, hydraulic architecture) and therefore is itself linked to growth</w:t>
-      </w:r>
-      <w:r>
-        <w:t xml:space="preserve"> </w:t>
-      </w:r>
-      <w:r>
-        <w:t xml:space="preserve">(e.g., Anderson-Teixeira, McGarvey, et al., 2015)</w:t>
-      </w:r>
-      <w:r>
-        <w:t xml:space="preserve">.</w:t>
-      </w:r>
-      <w:r>
-        <w:t xml:space="preserve"> </w:t>
-      </w:r>
-      <w:r>
-        <w:t xml:space="preserve">Yet, there remain inconsistencies across disciplines (dendrochronology, forest ecology) as to what is considered a typical growth pattern.</w:t>
-      </w:r>
-      <w:r>
-        <w:t xml:space="preserve"> </w:t>
-      </w:r>
-      <w:r>
-        <w:t xml:space="preserve">Dendrochronological records from trees that established in high-light environments commonly show a pattern in which radial stem growth increments (ring width, RW) are initially large and decline with DBH</w:t>
-      </w:r>
-      <w:r>
-        <w:t xml:space="preserve"> </w:t>
-      </w:r>
-      <w:r>
-        <w:t xml:space="preserve">(Fritts, 1976)</w:t>
-      </w:r>
-      <w:r>
-        <w:t xml:space="preserve">, whereas censuses of globally distributed forests indicate that diameter increments most commonly increase with DBH</w:t>
-      </w:r>
-      <w:r>
-        <w:t xml:space="preserve"> </w:t>
-      </w:r>
-      <w:r>
-        <w:t xml:space="preserve">(Anderson-Teixeira, McGarvey, et al., 2015; Muller-Landau et al., 2006)</w:t>
-      </w:r>
-      <w:r>
-        <w:t xml:space="preserve">.</w:t>
-      </w:r>
-      <w:r>
-        <w:t xml:space="preserve"> </w:t>
-      </w:r>
-      <w:r>
-        <w:t xml:space="preserve">We hypothesize that this discrepancy is primarily a distinction between trees that establish in the open versus in the understory</w:t>
-      </w:r>
-      <w:r>
-        <w:t xml:space="preserve"> </w:t>
-      </w:r>
-      <w:r>
-        <w:t xml:space="preserve">(Table 1, Lorimer et al., 1988)</w:t>
-      </w:r>
-      <w:r>
-        <w:t xml:space="preserve">.</w:t>
-      </w:r>
-      <w:r>
-        <w:t xml:space="preserve"> </w:t>
-      </w:r>
-      <w:r>
-        <w:t xml:space="preserve">Building upon observed ontogenetic patterns in RW, dendrochronology studies often adopt a null hypothesis that the annual basal area increment (BAI) fluctuates around a constant mean after a juvenile growth phase</w:t>
-      </w:r>
-      <w:r>
-        <w:t xml:space="preserve"> </w:t>
-      </w:r>
-      <w:r>
-        <w:t xml:space="preserve">(Biondi &amp; Qeadan, 2008; Fritts, 1976)</w:t>
-      </w:r>
-      <w:r>
-        <w:t xml:space="preserve"> </w:t>
-      </w:r>
-      <w:r>
-        <w:t xml:space="preserve">– a pattern that we would not expect to hold in understory-established trees (Table 1).</w:t>
-      </w:r>
-      <w:r>
-        <w:t xml:space="preserve"> </w:t>
-      </w:r>
-      <w:r>
-        <w:t xml:space="preserve">Finally, there is debate as to whether the aboveground biomass increment (</w:t>
-      </w:r>
-      <m:oMath>
-        <m:r>
-          <m:t>Δ</m:t>
-        </m:r>
-      </m:oMath>
-      <w:r>
-        <w:t xml:space="preserve">AGB) increases continuously with DBH</w:t>
-      </w:r>
-      <w:r>
-        <w:t xml:space="preserve"> </w:t>
-      </w:r>
-      <w:r>
-        <w:t xml:space="preserve">(Foster et al., 2016; Meakem et al., 2018; Sillett et al., 2010; Stephenson et al., 2014)</w:t>
-      </w:r>
-      <w:r>
-        <w:t xml:space="preserve"> </w:t>
-      </w:r>
-      <w:r>
-        <w:t xml:space="preserve">or peaks at intermediate DBH and then plateaus or declines as trees divert carbon to other functions such as reproduction and respiration</w:t>
-      </w:r>
-      <w:r>
-        <w:t xml:space="preserve"> </w:t>
-      </w:r>
-      <w:r>
-        <w:t xml:space="preserve">(Sheil et al., 2017; Thomas, 2011; West, 2020)</w:t>
-      </w:r>
-      <w:r>
-        <w:t xml:space="preserve">.</w:t>
-      </w:r>
-      <w:r>
-        <w:t xml:space="preserve"> </w:t>
-      </w:r>
-      <w:r>
-        <w:t xml:space="preserve">Following the finding that the latter pattern is common for individual trees whereas the former emerges in</w:t>
-      </w:r>
-      <w:r>
-        <w:t xml:space="preserve"> </w:t>
-      </w:r>
-      <w:r>
-        <w:t xml:space="preserve">“</w:t>
-      </w:r>
-      <w:r>
-        <w:t xml:space="preserve">cross-sectional</w:t>
-      </w:r>
-      <w:r>
-        <w:t xml:space="preserve">”</w:t>
-      </w:r>
-      <w:r>
-        <w:t xml:space="preserve"> </w:t>
-      </w:r>
-      <w:r>
-        <w:t xml:space="preserve">analyses of forest stands</w:t>
-      </w:r>
-      <w:r>
-        <w:t xml:space="preserve"> </w:t>
-      </w:r>
-      <w:r>
-        <w:t xml:space="preserve">(Forrester, 2021)</w:t>
-      </w:r>
-      <w:r>
-        <w:t xml:space="preserve">, we hypothesize that</w:t>
-      </w:r>
-      <w:r>
-        <w:t xml:space="preserve"> </w:t>
-      </w:r>
-      <m:oMath>
-        <m:r>
-          <m:t>Δ</m:t>
-        </m:r>
-      </m:oMath>
-      <w:r>
-        <w:t xml:space="preserve">AGB – and also BAI – peaks and declines as DBH increases (Table 1).</w:t>
-      </w:r>
-      <w:r>
-        <w:t xml:space="preserve"> </w:t>
-      </w:r>
-      <w:r>
-        <w:t xml:space="preserve">Discerning these ontogenetic growth trends is essential not only for predicting the growth rate of any given tree, but also for standardizing for DBH to deduce the influence of slowly changing environmental drivers</w:t>
-      </w:r>
-      <w:r>
-        <w:t xml:space="preserve"> </w:t>
-      </w:r>
-      <w:r>
-        <w:t xml:space="preserve">(see next paragraph, Peters et al., 2015)</w:t>
-      </w:r>
-      <w:r>
-        <w:t xml:space="preserve">, with the reliability of such analyses contingent upon accurate assumptions of ontogenetic growth patterns.</w:t>
-      </w:r>
-    </w:p>
-    <w:p>
-      <w:pPr>
-        <w:pStyle w:val="BodyText"/>
-      </w:pPr>
-      <w:r>
-        <w:t xml:space="preserve">Beyond the direct effects of climate, other factors, such as rising atmospheric CO</w:t>
-      </w:r>
-      <w:r>
-        <w:rPr>
-          <w:vertAlign w:val="subscript"/>
-        </w:rPr>
-        <w:t xml:space="preserve">2</w:t>
-      </w:r>
-      <w:r>
-        <w:t xml:space="preserve"> </w:t>
-      </w:r>
-      <w:r>
-        <w:t xml:space="preserve">concentrations, changes in atmospheric deposition of sulfur dioxide (SO</w:t>
-      </w:r>
-      <w:r>
-        <w:rPr>
-          <w:vertAlign w:val="subscript"/>
-        </w:rPr>
-        <w:t xml:space="preserve">2</w:t>
-      </w:r>
-      <w:r>
-        <w:t xml:space="preserve">) and nitrogen oxides (NO</w:t>
-      </w:r>
-      <w:r>
-        <w:rPr>
-          <w:vertAlign w:val="subscript"/>
-        </w:rPr>
-        <w:t xml:space="preserve">x</w:t>
-      </w:r>
-      <w:r>
-        <w:t xml:space="preserve">), and the indirect effects of climate change all potentially influence tree growth</w:t>
-      </w:r>
-      <w:r>
-        <w:t xml:space="preserve"> </w:t>
-      </w:r>
-      <w:r>
-        <w:t xml:space="preserve">(Belmecheri et al., 2021; Levesque et al., 2017; Mathias &amp; Thomas, 2018; Maxwell et al., 2019; Takahashi et al., 2020; Walker et al., 2020)</w:t>
-      </w:r>
-      <w:r>
-        <w:t xml:space="preserve">.</w:t>
-      </w:r>
-      <w:r>
-        <w:t xml:space="preserve"> </w:t>
-      </w:r>
-      <w:r>
-        <w:t xml:space="preserve">Understanding these effects is central to predicting the future of the terrestrial carbon sink</w:t>
-      </w:r>
-      <w:r>
-        <w:t xml:space="preserve"> </w:t>
-      </w:r>
-      <w:r>
-        <w:t xml:space="preserve">(Walker et al., 2020)</w:t>
-      </w:r>
-      <w:r>
-        <w:t xml:space="preserve">.</w:t>
-      </w:r>
-      <w:r>
-        <w:t xml:space="preserve"> </w:t>
-      </w:r>
-      <w:r>
-        <w:t xml:space="preserve">Yet, characterizing how tree growth and forest productivity are responding to slowly changing environmental drivers is challenging and uncertain.</w:t>
-      </w:r>
-      <w:r>
-        <w:t xml:space="preserve"> </w:t>
-      </w:r>
-      <w:r>
-        <w:t xml:space="preserve">Ontogenetic patterns in tree growth must be accounted for, yet two of the most commonly used methods of standardizing for tree size, conservative detrending and basal area correction</w:t>
-      </w:r>
-      <w:r>
-        <w:t xml:space="preserve"> </w:t>
-      </w:r>
-      <w:r>
-        <w:t xml:space="preserve">(Peters et al., 2015)</w:t>
-      </w:r>
-      <w:r>
-        <w:t xml:space="preserve">, assume certain growth patterns unlikely to be universal in forest settings, as discussed above.</w:t>
-      </w:r>
-      <w:r>
-        <w:t xml:space="preserve"> </w:t>
-      </w:r>
-      <w:r>
-        <w:t xml:space="preserve">Approaches that combine cross-sectional with temporal analyses to correct for growth ontogeny, such as regional curve standardization, perform better at growth trend detection</w:t>
-      </w:r>
-      <w:r>
-        <w:t xml:space="preserve"> </w:t>
-      </w:r>
-      <w:r>
-        <w:t xml:space="preserve">(Peters et al., 2015)</w:t>
-      </w:r>
-      <w:r>
-        <w:t xml:space="preserve">.</w:t>
-      </w:r>
-      <w:r>
-        <w:t xml:space="preserve"> </w:t>
-      </w:r>
-      <w:r>
-        <w:t xml:space="preserve">Yet, even after correcting for ontogeny, growth trend detection remains subject to various potential sampling and analysis biases</w:t>
-      </w:r>
-      <w:r>
-        <w:t xml:space="preserve"> </w:t>
-      </w:r>
-      <w:r>
-        <w:t xml:space="preserve">(Bowman et al., 2013; Brienen et al., 2017, 2012; Cherubini et al., 1998; Hember et al., 2019; Nehrbass-Ahles et al., 2014; Sullivan et al., 2016)</w:t>
-      </w:r>
-      <w:r>
-        <w:t xml:space="preserve">.</w:t>
-      </w:r>
-      <w:r>
-        <w:t xml:space="preserve"> </w:t>
-      </w:r>
-      <w:r>
-        <w:t xml:space="preserve">This is fundamentally driven by the limitation that it is not possible to use a contemporary set of tree cores to obtain a representative sample of a species’s population at all time points throughout the history of a dynamically changing stand.</w:t>
-      </w:r>
-      <w:r>
-        <w:t xml:space="preserve"> </w:t>
-      </w:r>
-      <w:r>
-        <w:t xml:space="preserve">Tree growth rates are sensitive to stand dynamics, with competition – the intensity of which tends to increase as forests mature – affecting ecosystem-level patterns of C allocation.</w:t>
-      </w:r>
-      <w:r>
-        <w:t xml:space="preserve"> </w:t>
-      </w:r>
-      <w:r>
-        <w:t xml:space="preserve">Ecosystem-level carbon allocation to woody growth – as opposed to leaf or fine root production, reproduction, defenses, etc. – has been shown to decline as forest stands age</w:t>
-      </w:r>
-      <w:r>
-        <w:t xml:space="preserve"> </w:t>
-      </w:r>
-      <w:r>
-        <w:t xml:space="preserve">(Collalti et al., 2020; DeLucia et al., 2007; Goulden et al., 2011; Pregitzer &amp; Euskirchen, 2004; West, 2020)</w:t>
-      </w:r>
-      <w:r>
-        <w:t xml:space="preserve">.</w:t>
-      </w:r>
-      <w:r>
-        <w:t xml:space="preserve"> </w:t>
-      </w:r>
-      <w:r>
-        <w:t xml:space="preserve">Thus, we hypothesize that size-corrected growth rates of tree populations sampled from within secondary or severely disturbed stands (i.e., those with large recruitment pulses within the past century) will generally decline, whereas populations sampled from older, relatively undisturbed stands will display mixed growth trends that are more dependent on external environmental drivers (Table 1).</w:t>
-      </w:r>
-    </w:p>
-    <w:p>
-      <w:pPr>
-        <w:pStyle w:val="BodyText"/>
-      </w:pPr>
-      <w:r>
-        <w:t xml:space="preserve">Here, we develop and apply a new method that allows simultaneous consideration of the effects of primary climate drivers (i.e., the most influential climate variables and the seasonal window over which they operate), DBH, and calendar year on annual tree growth.</w:t>
-      </w:r>
-      <w:r>
-        <w:t xml:space="preserve"> </w:t>
-      </w:r>
-      <w:r>
-        <w:t xml:space="preserve">This approach allows us to address the above hypotheses concerning the primary drivers of individual tree growth (Table 1) across ten forested sites spanning 52 degrees latitude.</w:t>
+      <w:r>
+        <w:t xml:space="preserve"> </w:t>
+      </w:r>
+      <w:r>
+        <w:t xml:space="preserve">We then develop and apply a new method that allows simultaneous estimation of the effects of these drivers on annual tree growth, and address these key hypotheses (Table 1) across ten forested sites spanning 52 degrees latitude.</w:t>
       </w:r>
     </w:p>
     <w:p>
@@ -3484,8 +3055,439 @@
         </w:tc>
       </w:tr>
     </w:tbl>
+    <w:bookmarkStart w:id="31" w:name="Key"/>
+    <w:p>
+      <w:pPr>
+        <w:pStyle w:val="Heading2"/>
+      </w:pPr>
+      <w:r>
+        <w:t xml:space="preserve">Key hypotheses on tree growth</w:t>
+      </w:r>
+    </w:p>
+    <w:p>
+      <w:pPr>
+        <w:pStyle w:val="FirstParagraph"/>
+      </w:pPr>
+      <w:r>
+        <w:t xml:space="preserve">Understanding the climate sensitivity of tree growth is critical to predicting forest dynamics and productivity as the climate changes.</w:t>
+      </w:r>
+      <w:r>
+        <w:t xml:space="preserve"> </w:t>
+      </w:r>
+      <w:r>
+        <w:t xml:space="preserve">The classic dendrochronological approach to characterizing the climate sensitivity of tree growth describes linear relationships between the primary growth-limiting climate factor (moisture or temperature) and population-level growth responses captured in ring-width index chronologies</w:t>
+      </w:r>
+      <w:r>
+        <w:t xml:space="preserve"> </w:t>
+      </w:r>
+      <w:r>
+        <w:t xml:space="preserve">(Fritts, 1976; Speer, 2010)</w:t>
+      </w:r>
+      <w:r>
+        <w:t xml:space="preserve">.</w:t>
+      </w:r>
+      <w:r>
+        <w:t xml:space="preserve"> </w:t>
+      </w:r>
+      <w:r>
+        <w:t xml:space="preserve">While invaluable for applications such as reconstructing past climates</w:t>
+      </w:r>
+      <w:r>
+        <w:t xml:space="preserve"> </w:t>
+      </w:r>
+      <w:r>
+        <w:t xml:space="preserve">(e.g., Buntgen et al., 2011)</w:t>
+      </w:r>
+      <w:r>
+        <w:t xml:space="preserve">, accurately representing the climate sensitivity of forest productivity requires an analysis of sensitivity to multiple climatic variables and how this varies across trees in a forest stand</w:t>
+      </w:r>
+      <w:r>
+        <w:t xml:space="preserve"> </w:t>
+      </w:r>
+      <w:r>
+        <w:t xml:space="preserve">(Babst et al., 2018)</w:t>
+      </w:r>
+      <w:r>
+        <w:t xml:space="preserve">.</w:t>
+      </w:r>
+      <w:r>
+        <w:t xml:space="preserve"> </w:t>
+      </w:r>
+      <w:r>
+        <w:t xml:space="preserve">Precipitation and temperature can have additive or interactive effects on growth</w:t>
+      </w:r>
+      <w:r>
+        <w:t xml:space="preserve"> </w:t>
+      </w:r>
+      <w:r>
+        <w:t xml:space="preserve">(Foster et al., 2016; Meko et al., 2011; Sánchez-Salguero et al., 2015; Vlam et al., 2014; Zuidema et al., 2020)</w:t>
+      </w:r>
+      <w:r>
+        <w:t xml:space="preserve">, and we hypothesize that both influence the growth of most species, often over different seasonal windows (Table 1).</w:t>
+      </w:r>
+      <w:r>
+        <w:t xml:space="preserve"> </w:t>
+      </w:r>
+      <w:r>
+        <w:t xml:space="preserve">In addition, we hypothesize that nonlinear climate responses, already known to be widespread within forest settings</w:t>
+      </w:r>
+      <w:r>
+        <w:t xml:space="preserve"> </w:t>
+      </w:r>
+      <w:r>
+        <w:t xml:space="preserve">(Rollinson et al., 2021; Wilmking et al., 2020; Woodhouse, 1999)</w:t>
+      </w:r>
+      <w:r>
+        <w:t xml:space="preserve">, are in fact the predominant form of response in forests around the world (Table 1).</w:t>
+      </w:r>
+      <w:r>
+        <w:t xml:space="preserve"> </w:t>
+      </w:r>
+      <w:r>
+        <w:t xml:space="preserve">Finally, the influence of DBH is typically removed through detrending</w:t>
+      </w:r>
+      <w:r>
+        <w:t xml:space="preserve"> </w:t>
+      </w:r>
+      <w:r>
+        <w:t xml:space="preserve">(Cook &amp; Peters, 1997)</w:t>
+      </w:r>
+      <w:r>
+        <w:t xml:space="preserve">, which eliminates the potential to directly model its influence on climate sensitivity, but we hypothesize that interactive effects of DBH and climate are, in fact, quite common in forest settings and fundamental to understanding climate change responses of forests</w:t>
+      </w:r>
+      <w:r>
+        <w:t xml:space="preserve"> </w:t>
+      </w:r>
+      <w:r>
+        <w:t xml:space="preserve">(Table 1, Bennett et al., 2015; McGregor et al., 2020; Rollinson et al., 2021; Trouillier et al., 2019)</w:t>
+      </w:r>
+      <w:r>
+        <w:t xml:space="preserve">.</w:t>
+      </w:r>
+    </w:p>
+    <w:p>
+      <w:pPr>
+        <w:pStyle w:val="BodyText"/>
+      </w:pPr>
+      <w:r>
+        <w:t xml:space="preserve">Tree DBH scales predictably with numerous traits affecting tree growth (e.g., height, crown size and position, root mass, hydraulic architecture) and therefore is itself linked to growth</w:t>
+      </w:r>
+      <w:r>
+        <w:t xml:space="preserve"> </w:t>
+      </w:r>
+      <w:r>
+        <w:t xml:space="preserve">(e.g., Anderson-Teixeira, McGarvey, et al., 2015)</w:t>
+      </w:r>
+      <w:r>
+        <w:t xml:space="preserve">.</w:t>
+      </w:r>
+      <w:r>
+        <w:t xml:space="preserve"> </w:t>
+      </w:r>
+      <w:r>
+        <w:t xml:space="preserve">Yet, there remain inconsistencies across disciplines (dendrochronology, forest ecology) as to what is considered a typical growth pattern.</w:t>
+      </w:r>
+      <w:r>
+        <w:t xml:space="preserve"> </w:t>
+      </w:r>
+      <w:r>
+        <w:t xml:space="preserve">Dendrochronological records from trees that established in high-light environments commonly show a pattern in which radial stem growth increments (ring width, RW) are initially large and decline with DBH</w:t>
+      </w:r>
+      <w:r>
+        <w:t xml:space="preserve"> </w:t>
+      </w:r>
+      <w:r>
+        <w:t xml:space="preserve">(Fritts, 1976)</w:t>
+      </w:r>
+      <w:r>
+        <w:t xml:space="preserve">, whereas censuses of globally distributed forests indicate that diameter increments most commonly increase with DBH</w:t>
+      </w:r>
+      <w:r>
+        <w:t xml:space="preserve"> </w:t>
+      </w:r>
+      <w:r>
+        <w:t xml:space="preserve">(Anderson-Teixeira, McGarvey, et al., 2015; Muller-Landau et al., 2006)</w:t>
+      </w:r>
+      <w:r>
+        <w:t xml:space="preserve">.</w:t>
+      </w:r>
+      <w:r>
+        <w:t xml:space="preserve"> </w:t>
+      </w:r>
+      <w:r>
+        <w:t xml:space="preserve">We hypothesize that this discrepancy is primarily a distinction between trees that establish in the open versus in the understory</w:t>
+      </w:r>
+      <w:r>
+        <w:t xml:space="preserve"> </w:t>
+      </w:r>
+      <w:r>
+        <w:t xml:space="preserve">(Table 1, Lorimer et al., 1988)</w:t>
+      </w:r>
+      <w:r>
+        <w:t xml:space="preserve">.</w:t>
+      </w:r>
+      <w:r>
+        <w:t xml:space="preserve"> </w:t>
+      </w:r>
+      <w:r>
+        <w:t xml:space="preserve">Building upon observed ontogenetic patterns in RW, dendrochronology studies often adopt a null hypothesis that the annual basal area increment (BAI) fluctuates around a constant mean after a juvenile growth phase</w:t>
+      </w:r>
+      <w:r>
+        <w:t xml:space="preserve"> </w:t>
+      </w:r>
+      <w:r>
+        <w:t xml:space="preserve">(Biondi &amp; Qeadan, 2008; Fritts, 1976)</w:t>
+      </w:r>
+      <w:r>
+        <w:t xml:space="preserve"> </w:t>
+      </w:r>
+      <w:r>
+        <w:t xml:space="preserve">– a pattern that we would not expect to hold in understory-established trees (Table 1).</w:t>
+      </w:r>
+      <w:r>
+        <w:t xml:space="preserve"> </w:t>
+      </w:r>
+      <w:r>
+        <w:t xml:space="preserve">Finally, there is debate as to whether the aboveground biomass increment (</w:t>
+      </w:r>
+      <m:oMath>
+        <m:r>
+          <m:t>Δ</m:t>
+        </m:r>
+      </m:oMath>
+      <w:r>
+        <w:t xml:space="preserve">AGB) increases continuously with DBH</w:t>
+      </w:r>
+      <w:r>
+        <w:t xml:space="preserve"> </w:t>
+      </w:r>
+      <w:r>
+        <w:t xml:space="preserve">(Foster et al., 2016; Meakem et al., 2018; Sillett et al., 2010; Stephenson et al., 2014)</w:t>
+      </w:r>
+      <w:r>
+        <w:t xml:space="preserve"> </w:t>
+      </w:r>
+      <w:r>
+        <w:t xml:space="preserve">or peaks at intermediate DBH and then plateaus or declines as trees divert carbon to other functions such as reproduction and respiration</w:t>
+      </w:r>
+      <w:r>
+        <w:t xml:space="preserve"> </w:t>
+      </w:r>
+      <w:r>
+        <w:t xml:space="preserve">(Sheil et al., 2017; Thomas, 2011; West, 2020)</w:t>
+      </w:r>
+      <w:r>
+        <w:t xml:space="preserve">.</w:t>
+      </w:r>
+      <w:r>
+        <w:t xml:space="preserve"> </w:t>
+      </w:r>
+      <w:r>
+        <w:t xml:space="preserve">Following the finding that the latter pattern is common for individual trees whereas the former emerges in</w:t>
+      </w:r>
+      <w:r>
+        <w:t xml:space="preserve"> </w:t>
+      </w:r>
+      <w:r>
+        <w:t xml:space="preserve">“</w:t>
+      </w:r>
+      <w:r>
+        <w:t xml:space="preserve">cross-sectional</w:t>
+      </w:r>
+      <w:r>
+        <w:t xml:space="preserve">”</w:t>
+      </w:r>
+      <w:r>
+        <w:t xml:space="preserve"> </w:t>
+      </w:r>
+      <w:r>
+        <w:t xml:space="preserve">analyses of forest stands</w:t>
+      </w:r>
+      <w:r>
+        <w:t xml:space="preserve"> </w:t>
+      </w:r>
+      <w:r>
+        <w:t xml:space="preserve">(Forrester, 2021)</w:t>
+      </w:r>
+      <w:r>
+        <w:t xml:space="preserve">, we hypothesize that</w:t>
+      </w:r>
+      <w:r>
+        <w:t xml:space="preserve"> </w:t>
+      </w:r>
+      <m:oMath>
+        <m:r>
+          <m:t>Δ</m:t>
+        </m:r>
+      </m:oMath>
+      <w:r>
+        <w:t xml:space="preserve">AGB – and also BAI – peaks and declines as DBH increases (Table 1).</w:t>
+      </w:r>
+      <w:r>
+        <w:t xml:space="preserve"> </w:t>
+      </w:r>
+      <w:r>
+        <w:t xml:space="preserve">Discerning these ontogenetic growth trends is essential not only for predicting the growth rate of any given tree, but also for standardizing for DBH to deduce the influence of slowly changing environmental drivers</w:t>
+      </w:r>
+      <w:r>
+        <w:t xml:space="preserve"> </w:t>
+      </w:r>
+      <w:r>
+        <w:t xml:space="preserve">(see next paragraph, Peters et al., 2015)</w:t>
+      </w:r>
+      <w:r>
+        <w:t xml:space="preserve">, with the reliability of such analyses contingent upon accurate assumptions of ontogenetic growth patterns.</w:t>
+      </w:r>
+    </w:p>
+    <w:p>
+      <w:pPr>
+        <w:pStyle w:val="BodyText"/>
+      </w:pPr>
+      <w:r>
+        <w:t xml:space="preserve">Beyond the direct effects of climate, other factors, such as rising atmospheric CO</w:t>
+      </w:r>
+      <w:r>
+        <w:rPr>
+          <w:vertAlign w:val="subscript"/>
+        </w:rPr>
+        <w:t xml:space="preserve">2</w:t>
+      </w:r>
+      <w:r>
+        <w:t xml:space="preserve"> </w:t>
+      </w:r>
+      <w:r>
+        <w:t xml:space="preserve">concentrations, changes in atmospheric deposition of sulfur dioxide (SO</w:t>
+      </w:r>
+      <w:r>
+        <w:rPr>
+          <w:vertAlign w:val="subscript"/>
+        </w:rPr>
+        <w:t xml:space="preserve">2</w:t>
+      </w:r>
+      <w:r>
+        <w:t xml:space="preserve">) and nitrogen oxides (NO</w:t>
+      </w:r>
+      <w:r>
+        <w:rPr>
+          <w:vertAlign w:val="subscript"/>
+        </w:rPr>
+        <w:t xml:space="preserve">x</w:t>
+      </w:r>
+      <w:r>
+        <w:t xml:space="preserve">), and the indirect effects of climate change all potentially influence tree growth</w:t>
+      </w:r>
+      <w:r>
+        <w:t xml:space="preserve"> </w:t>
+      </w:r>
+      <w:r>
+        <w:t xml:space="preserve">(Belmecheri et al., 2021; Levesque et al., 2017; Mathias &amp; Thomas, 2018; Maxwell et al., 2019; Takahashi et al., 2020; Walker et al., 2020)</w:t>
+      </w:r>
+      <w:r>
+        <w:t xml:space="preserve">.</w:t>
+      </w:r>
+      <w:r>
+        <w:t xml:space="preserve"> </w:t>
+      </w:r>
+      <w:r>
+        <w:t xml:space="preserve">Understanding these effects is central to predicting the future of the terrestrial carbon sink</w:t>
+      </w:r>
+      <w:r>
+        <w:t xml:space="preserve"> </w:t>
+      </w:r>
+      <w:r>
+        <w:t xml:space="preserve">(Walker et al., 2020)</w:t>
+      </w:r>
+      <w:r>
+        <w:t xml:space="preserve">.</w:t>
+      </w:r>
+      <w:r>
+        <w:t xml:space="preserve"> </w:t>
+      </w:r>
+      <w:r>
+        <w:t xml:space="preserve">Yet, characterizing how tree growth and forest productivity are responding to slowly changing environmental drivers is challenging and uncertain.</w:t>
+      </w:r>
+      <w:r>
+        <w:t xml:space="preserve"> </w:t>
+      </w:r>
+      <w:r>
+        <w:t xml:space="preserve">Ontogenetic patterns in tree growth must be accounted for, yet two of the most commonly used methods of standardizing for tree size, conservative detrending and basal area correction</w:t>
+      </w:r>
+      <w:r>
+        <w:t xml:space="preserve"> </w:t>
+      </w:r>
+      <w:r>
+        <w:t xml:space="preserve">(Peters et al., 2015)</w:t>
+      </w:r>
+      <w:r>
+        <w:t xml:space="preserve">, assume certain growth patterns unlikely to be universal in forest settings, as discussed above.</w:t>
+      </w:r>
+      <w:r>
+        <w:t xml:space="preserve"> </w:t>
+      </w:r>
+      <w:r>
+        <w:t xml:space="preserve">Approaches that combine cross-sectional with temporal analyses to correct for growth ontogeny, such as regional curve standardization, perform better at growth trend detection</w:t>
+      </w:r>
+      <w:r>
+        <w:t xml:space="preserve"> </w:t>
+      </w:r>
+      <w:r>
+        <w:t xml:space="preserve">(Peters et al., 2015)</w:t>
+      </w:r>
+      <w:r>
+        <w:t xml:space="preserve">.</w:t>
+      </w:r>
+      <w:r>
+        <w:t xml:space="preserve"> </w:t>
+      </w:r>
+      <w:r>
+        <w:t xml:space="preserve">Yet, even after correcting for ontogeny, growth trend detection remains subject to various potential sampling and analysis biases</w:t>
+      </w:r>
+      <w:r>
+        <w:t xml:space="preserve"> </w:t>
+      </w:r>
+      <w:r>
+        <w:t xml:space="preserve">(Bowman et al., 2013; Brienen et al., 2017, 2012; Cherubini et al., 1998; Hember et al., 2019; Nehrbass-Ahles et al., 2014; Sullivan et al., 2016)</w:t>
+      </w:r>
+      <w:r>
+        <w:t xml:space="preserve">.</w:t>
+      </w:r>
+      <w:r>
+        <w:t xml:space="preserve"> </w:t>
+      </w:r>
+      <w:r>
+        <w:t xml:space="preserve">This is fundamentally driven by the limitation that it is not possible to use a contemporary set of tree cores to obtain a representative sample of a species’s population at all time points throughout the history of a dynamically changing stand.</w:t>
+      </w:r>
+      <w:r>
+        <w:t xml:space="preserve"> </w:t>
+      </w:r>
+      <w:r>
+        <w:t xml:space="preserve">Tree growth rates are sensitive to stand dynamics, with competition – the intensity of which tends to increase as forests mature – affecting ecosystem-level patterns of C allocation.</w:t>
+      </w:r>
+      <w:r>
+        <w:t xml:space="preserve"> </w:t>
+      </w:r>
+      <w:r>
+        <w:t xml:space="preserve">Ecosystem-level carbon allocation to woody growth – as opposed to leaf or fine root production, reproduction, defenses, etc. – has been shown to decline as forest stands age</w:t>
+      </w:r>
+      <w:r>
+        <w:t xml:space="preserve"> </w:t>
+      </w:r>
+      <w:r>
+        <w:t xml:space="preserve">(Collalti et al., 2020; DeLucia et al., 2007; Goulden et al., 2011; Pregitzer &amp; Euskirchen, 2004; West, 2020)</w:t>
+      </w:r>
+      <w:r>
+        <w:t xml:space="preserve">.</w:t>
+      </w:r>
+      <w:r>
+        <w:t xml:space="preserve"> </w:t>
+      </w:r>
+      <w:r>
+        <w:t xml:space="preserve">Thus, we hypothesize that size-corrected growth rates of tree populations sampled from within secondary or severely disturbed stands (i.e., those with large recruitment pulses within the past century) will generally decline, whereas populations sampled from older, relatively undisturbed stands will display mixed growth trends that are more dependent on external environmental drivers (Table 1).</w:t>
+      </w:r>
+    </w:p>
     <w:bookmarkEnd w:id="31"/>
-    <w:bookmarkStart w:id="38" w:name="Materials"/>
+    <w:bookmarkEnd w:id="32"/>
+    <w:bookmarkStart w:id="39" w:name="Materials"/>
     <w:p>
       <w:pPr>
         <w:pStyle w:val="Heading1"/>
@@ -3494,7 +3496,7 @@
         <w:t xml:space="preserve">Materials and Methods</w:t>
       </w:r>
     </w:p>
-    <w:bookmarkStart w:id="33" w:name="Data"/>
+    <w:bookmarkStart w:id="34" w:name="Data"/>
     <w:p>
       <w:pPr>
         <w:pStyle w:val="Heading2"/>
@@ -7582,7 +7584,7 @@
       <w:r>
         <w:t xml:space="preserve">W) from the U.S. Geological Survey (USGS) National Water Information System (</w:t>
       </w:r>
-      <w:hyperlink r:id="rId32">
+      <w:hyperlink r:id="rId33">
         <w:r>
           <w:rPr>
             <w:rStyle w:val="Hyperlink"/>
@@ -7600,8 +7602,8 @@
         <w:t xml:space="preserve">All ForestGEO climate records used here are archived in the ForestGEO Climate Data Portal, v1.0 (DOI: 10.5281/ZENODO.3958215).</w:t>
       </w:r>
     </w:p>
-    <w:bookmarkEnd w:id="33"/>
-    <w:bookmarkStart w:id="37" w:name="Data"/>
+    <w:bookmarkEnd w:id="34"/>
+    <w:bookmarkStart w:id="38" w:name="Data"/>
     <w:p>
       <w:pPr>
         <w:pStyle w:val="Heading2"/>
@@ -7661,7 +7663,7 @@
                     </pic:cNvPicPr>
                   </pic:nvPicPr>
                   <pic:blipFill>
-                    <a:blip r:embed="rId34"/>
+                    <a:blip r:embed="rId35"/>
                     <a:stretch>
                       <a:fillRect/>
                     </a:stretch>
@@ -7728,7 +7730,7 @@
         <w:t xml:space="preserve">is used to identify the primary climate drivers in water and temperature variable groups for each site, defined as the variable-seasonal window combination that are most strongly correlated to the residual variation around splines fit to trends in growth (here, ring width, RW) for all cores sampled at the site. In step 2, a GLS model is used to produce a combined model with the previously identified drivers, reconstructed DBH, and year.</w:t>
       </w:r>
     </w:p>
-    <w:bookmarkStart w:id="35" w:name="Climate"/>
+    <w:bookmarkStart w:id="36" w:name="Climate"/>
     <w:p>
       <w:pPr>
         <w:pStyle w:val="Heading3"/>
@@ -8101,8 +8103,8 @@
         <w:t xml:space="preserve">We ultimately determined that the method described above captured these sources of variation (Appendix S5).</w:t>
       </w:r>
     </w:p>
-    <w:bookmarkEnd w:id="35"/>
-    <w:bookmarkStart w:id="36" w:name="Combining"/>
+    <w:bookmarkEnd w:id="36"/>
+    <w:bookmarkStart w:id="37" w:name="Combining"/>
     <w:p>
       <w:pPr>
         <w:pStyle w:val="Heading3"/>
@@ -8638,10 +8640,10 @@
         <w:t xml:space="preserve">DBH, climate + DBH + year), we selected as the top model that with the lowest AIC.</w:t>
       </w:r>
     </w:p>
-    <w:bookmarkEnd w:id="36"/>
     <w:bookmarkEnd w:id="37"/>
     <w:bookmarkEnd w:id="38"/>
-    <w:bookmarkStart w:id="51" w:name="Results"/>
+    <w:bookmarkEnd w:id="39"/>
+    <w:bookmarkStart w:id="52" w:name="Results"/>
     <w:p>
       <w:pPr>
         <w:pStyle w:val="Heading1"/>
@@ -8650,7 +8652,7 @@
         <w:t xml:space="preserve">Results</w:t>
       </w:r>
     </w:p>
-    <w:bookmarkStart w:id="40" w:name="Validation"/>
+    <w:bookmarkStart w:id="41" w:name="Validation"/>
     <w:p>
       <w:pPr>
         <w:pStyle w:val="Heading2"/>
@@ -8701,7 +8703,7 @@
                     </pic:cNvPicPr>
                   </pic:nvPicPr>
                   <pic:blipFill>
-                    <a:blip r:embed="rId39"/>
+                    <a:blip r:embed="rId40"/>
                     <a:stretch>
                       <a:fillRect/>
                     </a:stretch>
@@ -8922,8 +8924,8 @@
         <w:t xml:space="preserve">) shows the GLS model output, where PET was a candidate driver variable (along with PPT; DBH not included in this model). Plotted are responses of species for which PET was included in the top model, with best-fit polynomials plotted with solid lines when both first- and second-order terms are significant, dash-dotted lines when only one term is significant, and dotted lines when neither is significant. Transparent ribbons indicate 95% confidence intervals. Species names corresponding to the codes are given in Table S2.</w:t>
       </w:r>
     </w:p>
-    <w:bookmarkEnd w:id="40"/>
-    <w:bookmarkStart w:id="46" w:name="Climate"/>
+    <w:bookmarkEnd w:id="41"/>
+    <w:bookmarkStart w:id="47" w:name="Climate"/>
     <w:p>
       <w:pPr>
         <w:pStyle w:val="Heading2"/>
@@ -8932,7 +8934,7 @@
         <w:t xml:space="preserve">Climate sensitivity</w:t>
       </w:r>
     </w:p>
-    <w:bookmarkStart w:id="41" w:name="Most"/>
+    <w:bookmarkStart w:id="42" w:name="Most"/>
     <w:p>
       <w:pPr>
         <w:pStyle w:val="Heading3"/>
@@ -9275,8 +9277,8 @@
         <w:t xml:space="preserve">Temperature and precipitation variables were rarely influential over the same seasonal window (exception: LDW).</w:t>
       </w:r>
     </w:p>
-    <w:bookmarkEnd w:id="41"/>
-    <w:bookmarkStart w:id="43" w:name="Climate"/>
+    <w:bookmarkEnd w:id="42"/>
+    <w:bookmarkStart w:id="44" w:name="Climate"/>
     <w:p>
       <w:pPr>
         <w:pStyle w:val="Heading3"/>
@@ -9360,7 +9362,7 @@
                     </pic:cNvPicPr>
                   </pic:nvPicPr>
                   <pic:blipFill>
-                    <a:blip r:embed="rId42"/>
+                    <a:blip r:embed="rId43"/>
                     <a:stretch>
                       <a:fillRect/>
                     </a:stretch>
@@ -9576,8 +9578,8 @@
         <w:t xml:space="preserve">responded positively (but with wide 95% CI on the slope) to temperature over the full analysis period (1903-2013); however, responses were predominantly positive prior to 1970 and predominantly negative afterwards (Fig. S14).</w:t>
       </w:r>
     </w:p>
-    <w:bookmarkEnd w:id="43"/>
-    <w:bookmarkStart w:id="45" w:name="Variation"/>
+    <w:bookmarkEnd w:id="44"/>
+    <w:bookmarkStart w:id="46" w:name="Variation"/>
     <w:p>
       <w:pPr>
         <w:pStyle w:val="Heading3"/>
@@ -9689,7 +9691,7 @@
                     </pic:cNvPicPr>
                   </pic:nvPicPr>
                   <pic:blipFill>
-                    <a:blip r:embed="rId44"/>
+                    <a:blip r:embed="rId45"/>
                     <a:stretch>
                       <a:fillRect/>
                     </a:stretch>
@@ -9734,9 +9736,9 @@
         <w:t xml:space="preserve">Shown are modeled response functions at the minimum and maximum and maximum tails of the DBH distribution. Other terms in the model are held constant at their medians. Transparent ribbons indicate 95% confidence intervals. Vertical grey lines indicate the long-term mean for the climate driver over the analysis period; shading indicates 1 SD.</w:t>
       </w:r>
     </w:p>
-    <w:bookmarkEnd w:id="45"/>
     <w:bookmarkEnd w:id="46"/>
-    <w:bookmarkStart w:id="48" w:name="Variation"/>
+    <w:bookmarkEnd w:id="47"/>
+    <w:bookmarkStart w:id="49" w:name="Variation"/>
     <w:p>
       <w:pPr>
         <w:pStyle w:val="Heading2"/>
@@ -10215,7 +10217,7 @@
                     </pic:cNvPicPr>
                   </pic:nvPicPr>
                   <pic:blipFill>
-                    <a:blip r:embed="rId47"/>
+                    <a:blip r:embed="rId48"/>
                     <a:stretch>
                       <a:fillRect/>
                     </a:stretch>
@@ -10279,8 +10281,8 @@
         <w:t xml:space="preserve">Relationships for species are plotted when included in the top model. Other terms in the model are held constant at their medians. Best-fit polynomials are plotted with solid lines when both first- and second-order terms are significant (t-test’s p-value &lt;0.05), dash-dotted lines when only one term is significant, and dotted lines when neither is significant. Transparent ribbons indicate 95% confidence intervals.</w:t>
       </w:r>
     </w:p>
-    <w:bookmarkEnd w:id="48"/>
-    <w:bookmarkStart w:id="50" w:name="Effects"/>
+    <w:bookmarkEnd w:id="49"/>
+    <w:bookmarkStart w:id="51" w:name="Effects"/>
     <w:p>
       <w:pPr>
         <w:pStyle w:val="Heading2"/>
@@ -10497,7 +10499,7 @@
                     </pic:cNvPicPr>
                   </pic:nvPicPr>
                   <pic:blipFill>
-                    <a:blip r:embed="rId49"/>
+                    <a:blip r:embed="rId50"/>
                     <a:stretch>
                       <a:fillRect/>
                     </a:stretch>
@@ -10542,9 +10544,9 @@
         <w:t xml:space="preserve">For each species (all listed), relationships are plotted if the year effect could be analyzed and was included in the top model. Other terms in the model are held constant at their medians. Best-fit polynomials are plotted with solid lines when both first- and second-order terms are significant (t-test’s p-value &lt;0.05), dash-dotted lines when only one term is significant, and dotted lines when neither is significant. Transparent ribbons indicate 95% confidence intervals.</w:t>
       </w:r>
     </w:p>
-    <w:bookmarkEnd w:id="50"/>
     <w:bookmarkEnd w:id="51"/>
-    <w:bookmarkStart w:id="56" w:name="Discussion"/>
+    <w:bookmarkEnd w:id="52"/>
+    <w:bookmarkStart w:id="57" w:name="Discussion"/>
     <w:p>
       <w:pPr>
         <w:pStyle w:val="Heading1"/>
@@ -10591,7 +10593,7 @@
         <w:t xml:space="preserve">Dissecting these species-specific long-term responses is essential to understanding the drivers of variability and directional changes in tree growth over the past century, and to predicting changes in forest composition and function in the future.</w:t>
       </w:r>
     </w:p>
-    <w:bookmarkStart w:id="52" w:name="Climate"/>
+    <w:bookmarkStart w:id="53" w:name="Climate"/>
     <w:p>
       <w:pPr>
         <w:pStyle w:val="Heading2"/>
@@ -10867,8 +10869,8 @@
         <w:t xml:space="preserve">will be critical to using tree-ring records to understand and forecast the effects of climate on tree growth and forest productivity.</w:t>
       </w:r>
     </w:p>
-    <w:bookmarkEnd w:id="52"/>
-    <w:bookmarkStart w:id="53" w:name="Variation"/>
+    <w:bookmarkEnd w:id="53"/>
+    <w:bookmarkStart w:id="54" w:name="Variation"/>
     <w:p>
       <w:pPr>
         <w:pStyle w:val="Heading2"/>
@@ -11185,8 +11187,8 @@
         <w:t xml:space="preserve">AGB declines at larger DBH (Figs. S11, S12), suggesting that some of the declines at large DBH (Fig. 5) are more properly attributed to recent environmental changes than to large DBH.</w:t>
       </w:r>
     </w:p>
-    <w:bookmarkEnd w:id="53"/>
-    <w:bookmarkStart w:id="54" w:name="Changing"/>
+    <w:bookmarkEnd w:id="54"/>
+    <w:bookmarkStart w:id="55" w:name="Changing"/>
     <w:p>
       <w:pPr>
         <w:pStyle w:val="Heading2"/>
@@ -11726,8 +11728,8 @@
         <w:t xml:space="preserve">does not appear to be a dominant growth driver for the trees in natural forest settings analyzed here.</w:t>
       </w:r>
     </w:p>
-    <w:bookmarkEnd w:id="54"/>
-    <w:bookmarkStart w:id="55" w:name="Conclusions"/>
+    <w:bookmarkEnd w:id="55"/>
+    <w:bookmarkStart w:id="56" w:name="Conclusions"/>
     <w:p>
       <w:pPr>
         <w:pStyle w:val="Heading2"/>
@@ -11783,9 +11785,9 @@
         <w:t xml:space="preserve">The method we present and apply here allows doing so.</w:t>
       </w:r>
     </w:p>
-    <w:bookmarkEnd w:id="55"/>
     <w:bookmarkEnd w:id="56"/>
-    <w:bookmarkStart w:id="57" w:name="Acknowledgements"/>
+    <w:bookmarkEnd w:id="57"/>
+    <w:bookmarkStart w:id="58" w:name="Acknowledgements"/>
     <w:p>
       <w:pPr>
         <w:pStyle w:val="Heading1"/>
@@ -11838,8 +11840,8 @@
         <w:t xml:space="preserve">Any use of trade, firm, or product names is for descriptive purposes only and does not imply endorsement by the U.S. Government.</w:t>
       </w:r>
     </w:p>
-    <w:bookmarkEnd w:id="57"/>
-    <w:bookmarkStart w:id="58" w:name="Authors"/>
+    <w:bookmarkEnd w:id="58"/>
+    <w:bookmarkStart w:id="59" w:name="Authors"/>
     <w:p>
       <w:pPr>
         <w:pStyle w:val="Heading1"/>
@@ -11880,8 +11882,8 @@
         <w:t xml:space="preserve">All authors contributed critically to the drafts and gave final approval for publication.</w:t>
       </w:r>
     </w:p>
-    <w:bookmarkEnd w:id="58"/>
-    <w:bookmarkStart w:id="60" w:name="Data"/>
+    <w:bookmarkEnd w:id="59"/>
+    <w:bookmarkStart w:id="61" w:name="Data"/>
     <w:p>
       <w:pPr>
         <w:pStyle w:val="Heading1"/>
@@ -11897,7 +11899,7 @@
       <w:r>
         <w:t xml:space="preserve">Code and full results are available via the project repository in GitHub (</w:t>
       </w:r>
-      <w:hyperlink r:id="rId59">
+      <w:hyperlink r:id="rId60">
         <w:r>
           <w:rPr>
             <w:rStyle w:val="Hyperlink"/>
@@ -11924,8 +11926,8 @@
         <w:t xml:space="preserve">] and/or the International Tree-Ring Data Bank, ITRDB (CB; …).</w:t>
       </w:r>
     </w:p>
-    <w:bookmarkEnd w:id="60"/>
-    <w:bookmarkStart w:id="61" w:name="Supplementary"/>
+    <w:bookmarkEnd w:id="61"/>
+    <w:bookmarkStart w:id="62" w:name="Supplementary"/>
     <w:p>
       <w:pPr>
         <w:pStyle w:val="Heading1"/>
@@ -12110,8 +12112,8 @@
         <w:t xml:space="preserve">Figure S15. All significant climate - DBH interactions with RW as the response metric.</w:t>
       </w:r>
     </w:p>
-    <w:bookmarkEnd w:id="61"/>
-    <w:bookmarkStart w:id="295" w:name="References"/>
+    <w:bookmarkEnd w:id="62"/>
+    <w:bookmarkStart w:id="296" w:name="References"/>
     <w:p>
       <w:pPr>
         <w:pStyle w:val="Heading1"/>
@@ -12120,8 +12122,8 @@
         <w:t xml:space="preserve">References</w:t>
       </w:r>
     </w:p>
-    <w:bookmarkStart w:id="294" w:name="refs"/>
-    <w:bookmarkStart w:id="63" w:name="ref-alexander_potential_2019"/>
+    <w:bookmarkStart w:id="295" w:name="refs"/>
+    <w:bookmarkStart w:id="64" w:name="ref-alexander_potential_2019"/>
     <w:p>
       <w:pPr>
         <w:pStyle w:val="Bibliography"/>
@@ -12158,7 +12160,7 @@
       <w:r>
         <w:t xml:space="preserve"> </w:t>
       </w:r>
-      <w:hyperlink r:id="rId62">
+      <w:hyperlink r:id="rId63">
         <w:r>
           <w:rPr>
             <w:rStyle w:val="Hyperlink"/>
@@ -12167,8 +12169,8 @@
         </w:r>
       </w:hyperlink>
     </w:p>
-    <w:bookmarkEnd w:id="63"/>
-    <w:bookmarkStart w:id="65" w:name="ref-alfaro-sanchez_growth_2017"/>
+    <w:bookmarkEnd w:id="64"/>
+    <w:bookmarkStart w:id="66" w:name="ref-alfaro-sanchez_growth_2017"/>
     <w:p>
       <w:pPr>
         <w:pStyle w:val="Bibliography"/>
@@ -12204,7 +12206,7 @@
       <w:r>
         <w:t xml:space="preserve"> </w:t>
       </w:r>
-      <w:hyperlink r:id="rId64">
+      <w:hyperlink r:id="rId65">
         <w:r>
           <w:rPr>
             <w:rStyle w:val="Hyperlink"/>
@@ -12213,8 +12215,8 @@
         </w:r>
       </w:hyperlink>
     </w:p>
-    <w:bookmarkEnd w:id="65"/>
-    <w:bookmarkStart w:id="67" w:name="ref-amoroso_dendroecology_2017"/>
+    <w:bookmarkEnd w:id="66"/>
+    <w:bookmarkStart w:id="68" w:name="ref-amoroso_dendroecology_2017"/>
     <w:p>
       <w:pPr>
         <w:pStyle w:val="Bibliography"/>
@@ -12303,7 +12305,7 @@
       <w:r>
         <w:t xml:space="preserve"> </w:t>
       </w:r>
-      <w:hyperlink r:id="rId66">
+      <w:hyperlink r:id="rId67">
         <w:r>
           <w:rPr>
             <w:rStyle w:val="Hyperlink"/>
@@ -12312,8 +12314,8 @@
         </w:r>
       </w:hyperlink>
     </w:p>
-    <w:bookmarkEnd w:id="67"/>
-    <w:bookmarkStart w:id="69" w:name="ref-anderson-teixeira_ctfsforestgeo_2015"/>
+    <w:bookmarkEnd w:id="68"/>
+    <w:bookmarkStart w:id="70" w:name="ref-anderson-teixeira_ctfsforestgeo_2015"/>
     <w:p>
       <w:pPr>
         <w:pStyle w:val="Bibliography"/>
@@ -12368,7 +12370,7 @@
       <w:r>
         <w:t xml:space="preserve"> </w:t>
       </w:r>
-      <w:hyperlink r:id="rId68">
+      <w:hyperlink r:id="rId69">
         <w:r>
           <w:rPr>
             <w:rStyle w:val="Hyperlink"/>
@@ -12377,8 +12379,8 @@
         </w:r>
       </w:hyperlink>
     </w:p>
-    <w:bookmarkEnd w:id="69"/>
-    <w:bookmarkStart w:id="71" w:name="ref-anderson-teixeira_sizerelated_2015"/>
+    <w:bookmarkEnd w:id="70"/>
+    <w:bookmarkStart w:id="72" w:name="ref-anderson-teixeira_sizerelated_2015"/>
     <w:p>
       <w:pPr>
         <w:pStyle w:val="Bibliography"/>
@@ -12415,7 +12417,7 @@
       <w:r>
         <w:t xml:space="preserve"> </w:t>
       </w:r>
-      <w:hyperlink r:id="rId70">
+      <w:hyperlink r:id="rId71">
         <w:r>
           <w:rPr>
             <w:rStyle w:val="Hyperlink"/>
@@ -12424,8 +12426,8 @@
         </w:r>
       </w:hyperlink>
     </w:p>
-    <w:bookmarkEnd w:id="71"/>
-    <w:bookmarkStart w:id="73" w:name="ref-arora_carbon_2020"/>
+    <w:bookmarkEnd w:id="72"/>
+    <w:bookmarkStart w:id="74" w:name="ref-arora_carbon_2020"/>
     <w:p>
       <w:pPr>
         <w:pStyle w:val="Bibliography"/>
@@ -12498,7 +12500,7 @@
       <w:r>
         <w:t xml:space="preserve"> </w:t>
       </w:r>
-      <w:hyperlink r:id="rId72">
+      <w:hyperlink r:id="rId73">
         <w:r>
           <w:rPr>
             <w:rStyle w:val="Hyperlink"/>
@@ -12507,8 +12509,8 @@
         </w:r>
       </w:hyperlink>
     </w:p>
-    <w:bookmarkEnd w:id="73"/>
-    <w:bookmarkStart w:id="75" w:name="ref-aubry-kientz_joint_2015"/>
+    <w:bookmarkEnd w:id="74"/>
+    <w:bookmarkStart w:id="76" w:name="ref-aubry-kientz_joint_2015"/>
     <w:p>
       <w:pPr>
         <w:pStyle w:val="Bibliography"/>
@@ -12545,7 +12547,7 @@
       <w:r>
         <w:t xml:space="preserve"> </w:t>
       </w:r>
-      <w:hyperlink r:id="rId74">
+      <w:hyperlink r:id="rId75">
         <w:r>
           <w:rPr>
             <w:rStyle w:val="Hyperlink"/>
@@ -12554,8 +12556,8 @@
         </w:r>
       </w:hyperlink>
     </w:p>
-    <w:bookmarkEnd w:id="75"/>
-    <w:bookmarkStart w:id="77" w:name="ref-babst_when_2018"/>
+    <w:bookmarkEnd w:id="76"/>
+    <w:bookmarkStart w:id="78" w:name="ref-babst_when_2018"/>
     <w:p>
       <w:pPr>
         <w:pStyle w:val="Bibliography"/>
@@ -12604,7 +12606,7 @@
       <w:r>
         <w:t xml:space="preserve"> </w:t>
       </w:r>
-      <w:hyperlink r:id="rId76">
+      <w:hyperlink r:id="rId77">
         <w:r>
           <w:rPr>
             <w:rStyle w:val="Hyperlink"/>
@@ -12613,8 +12615,8 @@
         </w:r>
       </w:hyperlink>
     </w:p>
-    <w:bookmarkEnd w:id="77"/>
-    <w:bookmarkStart w:id="79" w:name="ref-babst_twentieth_2019"/>
+    <w:bookmarkEnd w:id="78"/>
+    <w:bookmarkStart w:id="80" w:name="ref-babst_twentieth_2019"/>
     <w:p>
       <w:pPr>
         <w:pStyle w:val="Bibliography"/>
@@ -12651,7 +12653,7 @@
       <w:r>
         <w:t xml:space="preserve"> </w:t>
       </w:r>
-      <w:hyperlink r:id="rId78">
+      <w:hyperlink r:id="rId79">
         <w:r>
           <w:rPr>
             <w:rStyle w:val="Hyperlink"/>
@@ -12660,8 +12662,8 @@
         </w:r>
       </w:hyperlink>
     </w:p>
-    <w:bookmarkEnd w:id="79"/>
-    <w:bookmarkStart w:id="81" w:name="ref-baltzer_forests_2014"/>
+    <w:bookmarkEnd w:id="80"/>
+    <w:bookmarkStart w:id="82" w:name="ref-baltzer_forests_2014"/>
     <w:p>
       <w:pPr>
         <w:pStyle w:val="Bibliography"/>
@@ -12698,7 +12700,7 @@
       <w:r>
         <w:t xml:space="preserve"> </w:t>
       </w:r>
-      <w:hyperlink r:id="rId80">
+      <w:hyperlink r:id="rId81">
         <w:r>
           <w:rPr>
             <w:rStyle w:val="Hyperlink"/>
@@ -12707,8 +12709,8 @@
         </w:r>
       </w:hyperlink>
     </w:p>
-    <w:bookmarkEnd w:id="81"/>
-    <w:bookmarkStart w:id="83" w:name="ref-belmecheri_precipitation_2021"/>
+    <w:bookmarkEnd w:id="82"/>
+    <w:bookmarkStart w:id="84" w:name="ref-belmecheri_precipitation_2021"/>
     <w:p>
       <w:pPr>
         <w:pStyle w:val="Bibliography"/>
@@ -12757,7 +12759,7 @@
       <w:r>
         <w:t xml:space="preserve"> </w:t>
       </w:r>
-      <w:hyperlink r:id="rId82">
+      <w:hyperlink r:id="rId83">
         <w:r>
           <w:rPr>
             <w:rStyle w:val="Hyperlink"/>
@@ -12766,8 +12768,8 @@
         </w:r>
       </w:hyperlink>
     </w:p>
-    <w:bookmarkEnd w:id="83"/>
-    <w:bookmarkStart w:id="85" w:name="ref-bennett_larger_2015"/>
+    <w:bookmarkEnd w:id="84"/>
+    <w:bookmarkStart w:id="86" w:name="ref-bennett_larger_2015"/>
     <w:p>
       <w:pPr>
         <w:pStyle w:val="Bibliography"/>
@@ -12804,7 +12806,7 @@
       <w:r>
         <w:t xml:space="preserve"> </w:t>
       </w:r>
-      <w:hyperlink r:id="rId84">
+      <w:hyperlink r:id="rId85">
         <w:r>
           <w:rPr>
             <w:rStyle w:val="Hyperlink"/>
@@ -12813,8 +12815,8 @@
         </w:r>
       </w:hyperlink>
     </w:p>
-    <w:bookmarkEnd w:id="85"/>
-    <w:bookmarkStart w:id="87" w:name="ref-biondi_theorydriven_2008"/>
+    <w:bookmarkEnd w:id="86"/>
+    <w:bookmarkStart w:id="88" w:name="ref-biondi_theorydriven_2008"/>
     <w:p>
       <w:pPr>
         <w:pStyle w:val="Bibliography"/>
@@ -12917,7 +12919,7 @@
       <w:r>
         <w:t xml:space="preserve"> </w:t>
       </w:r>
-      <w:hyperlink r:id="rId86">
+      <w:hyperlink r:id="rId87">
         <w:r>
           <w:rPr>
             <w:rStyle w:val="Hyperlink"/>
@@ -12926,8 +12928,8 @@
         </w:r>
       </w:hyperlink>
     </w:p>
-    <w:bookmarkEnd w:id="87"/>
-    <w:bookmarkStart w:id="89" w:name="ref-birch_birch_2020b"/>
+    <w:bookmarkEnd w:id="88"/>
+    <w:bookmarkStart w:id="90" w:name="ref-birch_birch_2020b"/>
     <w:p>
       <w:pPr>
         <w:pStyle w:val="Bibliography"/>
@@ -12981,7 +12983,7 @@
       <w:r>
         <w:t xml:space="preserve">. https://doi.org/</w:t>
       </w:r>
-      <w:hyperlink r:id="rId88">
+      <w:hyperlink r:id="rId89">
         <w:r>
           <w:rPr>
             <w:rStyle w:val="Hyperlink"/>
@@ -12990,8 +12992,8 @@
         </w:r>
       </w:hyperlink>
     </w:p>
-    <w:bookmarkEnd w:id="89"/>
-    <w:bookmarkStart w:id="91" w:name="ref-birch_birch_2020c"/>
+    <w:bookmarkEnd w:id="90"/>
+    <w:bookmarkStart w:id="92" w:name="ref-birch_birch_2020c"/>
     <w:p>
       <w:pPr>
         <w:pStyle w:val="Bibliography"/>
@@ -13045,7 +13047,7 @@
       <w:r>
         <w:t xml:space="preserve">. https://doi.org/</w:t>
       </w:r>
-      <w:hyperlink r:id="rId90">
+      <w:hyperlink r:id="rId91">
         <w:r>
           <w:rPr>
             <w:rStyle w:val="Hyperlink"/>
@@ -13054,8 +13056,8 @@
         </w:r>
       </w:hyperlink>
     </w:p>
-    <w:bookmarkEnd w:id="91"/>
-    <w:bookmarkStart w:id="93" w:name="ref-birch_birch_2020"/>
+    <w:bookmarkEnd w:id="92"/>
+    <w:bookmarkStart w:id="94" w:name="ref-birch_birch_2020"/>
     <w:p>
       <w:pPr>
         <w:pStyle w:val="Bibliography"/>
@@ -13109,7 +13111,7 @@
       <w:r>
         <w:t xml:space="preserve">. https://doi.org/</w:t>
       </w:r>
-      <w:hyperlink r:id="rId92">
+      <w:hyperlink r:id="rId93">
         <w:r>
           <w:rPr>
             <w:rStyle w:val="Hyperlink"/>
@@ -13118,8 +13120,8 @@
         </w:r>
       </w:hyperlink>
     </w:p>
-    <w:bookmarkEnd w:id="93"/>
-    <w:bookmarkStart w:id="95" w:name="ref-bourg_initial_2013"/>
+    <w:bookmarkEnd w:id="94"/>
+    <w:bookmarkStart w:id="96" w:name="ref-bourg_initial_2013"/>
     <w:p>
       <w:pPr>
         <w:pStyle w:val="Bibliography"/>
@@ -13184,7 +13186,7 @@
       <w:r>
         <w:t xml:space="preserve"> </w:t>
       </w:r>
-      <w:hyperlink r:id="rId94">
+      <w:hyperlink r:id="rId95">
         <w:r>
           <w:rPr>
             <w:rStyle w:val="Hyperlink"/>
@@ -13193,8 +13195,8 @@
         </w:r>
       </w:hyperlink>
     </w:p>
-    <w:bookmarkEnd w:id="95"/>
-    <w:bookmarkStart w:id="97" w:name="ref-bowman_detecting_2013"/>
+    <w:bookmarkEnd w:id="96"/>
+    <w:bookmarkStart w:id="98" w:name="ref-bowman_detecting_2013"/>
     <w:p>
       <w:pPr>
         <w:pStyle w:val="Bibliography"/>
@@ -13231,7 +13233,7 @@
       <w:r>
         <w:t xml:space="preserve"> </w:t>
       </w:r>
-      <w:hyperlink r:id="rId96">
+      <w:hyperlink r:id="rId97">
         <w:r>
           <w:rPr>
             <w:rStyle w:val="Hyperlink"/>
@@ -13240,8 +13242,8 @@
         </w:r>
       </w:hyperlink>
     </w:p>
-    <w:bookmarkEnd w:id="97"/>
-    <w:bookmarkStart w:id="99" w:name="ref-braker_measuring_2002"/>
+    <w:bookmarkEnd w:id="98"/>
+    <w:bookmarkStart w:id="100" w:name="ref-braker_measuring_2002"/>
     <w:p>
       <w:pPr>
         <w:pStyle w:val="Bibliography"/>
@@ -13287,7 +13289,7 @@
       <w:r>
         <w:t xml:space="preserve"> </w:t>
       </w:r>
-      <w:hyperlink r:id="rId98">
+      <w:hyperlink r:id="rId99">
         <w:r>
           <w:rPr>
             <w:rStyle w:val="Hyperlink"/>
@@ -13296,8 +13298,8 @@
         </w:r>
       </w:hyperlink>
     </w:p>
-    <w:bookmarkEnd w:id="99"/>
-    <w:bookmarkStart w:id="101" w:name="ref-brienen_detecting_2012"/>
+    <w:bookmarkEnd w:id="100"/>
+    <w:bookmarkStart w:id="102" w:name="ref-brienen_detecting_2012"/>
     <w:p>
       <w:pPr>
         <w:pStyle w:val="Bibliography"/>
@@ -13367,7 +13369,7 @@
       <w:r>
         <w:t xml:space="preserve"> </w:t>
       </w:r>
-      <w:hyperlink r:id="rId100">
+      <w:hyperlink r:id="rId101">
         <w:r>
           <w:rPr>
             <w:rStyle w:val="Hyperlink"/>
@@ -13376,8 +13378,8 @@
         </w:r>
       </w:hyperlink>
     </w:p>
-    <w:bookmarkEnd w:id="101"/>
-    <w:bookmarkStart w:id="103" w:name="ref-brienen_tree_2017"/>
+    <w:bookmarkEnd w:id="102"/>
+    <w:bookmarkStart w:id="104" w:name="ref-brienen_tree_2017"/>
     <w:p>
       <w:pPr>
         <w:pStyle w:val="Bibliography"/>
@@ -13414,7 +13416,7 @@
       <w:r>
         <w:t xml:space="preserve"> </w:t>
       </w:r>
-      <w:hyperlink r:id="rId102">
+      <w:hyperlink r:id="rId103">
         <w:r>
           <w:rPr>
             <w:rStyle w:val="Hyperlink"/>
@@ -13423,8 +13425,8 @@
         </w:r>
       </w:hyperlink>
     </w:p>
-    <w:bookmarkEnd w:id="103"/>
-    <w:bookmarkStart w:id="105" w:name="ref-bumann_assessing_2019"/>
+    <w:bookmarkEnd w:id="104"/>
+    <w:bookmarkStart w:id="106" w:name="ref-bumann_assessing_2019"/>
     <w:p>
       <w:pPr>
         <w:pStyle w:val="Bibliography"/>
@@ -13529,7 +13531,7 @@
       <w:r>
         <w:t xml:space="preserve"> </w:t>
       </w:r>
-      <w:hyperlink r:id="rId104">
+      <w:hyperlink r:id="rId105">
         <w:r>
           <w:rPr>
             <w:rStyle w:val="Hyperlink"/>
@@ -13538,8 +13540,8 @@
         </w:r>
       </w:hyperlink>
     </w:p>
-    <w:bookmarkEnd w:id="105"/>
-    <w:bookmarkStart w:id="107" w:name="ref-buntgen_2500_2011"/>
+    <w:bookmarkEnd w:id="106"/>
+    <w:bookmarkStart w:id="108" w:name="ref-buntgen_2500_2011"/>
     <w:p>
       <w:pPr>
         <w:pStyle w:val="Bibliography"/>
@@ -13609,7 +13611,7 @@
       <w:r>
         <w:t xml:space="preserve"> </w:t>
       </w:r>
-      <w:hyperlink r:id="rId106">
+      <w:hyperlink r:id="rId107">
         <w:r>
           <w:rPr>
             <w:rStyle w:val="Hyperlink"/>
@@ -13618,8 +13620,8 @@
         </w:r>
       </w:hyperlink>
     </w:p>
-    <w:bookmarkEnd w:id="107"/>
-    <w:bookmarkStart w:id="109" w:name="ref-cailleret_synthesis_2017"/>
+    <w:bookmarkEnd w:id="108"/>
+    <w:bookmarkStart w:id="110" w:name="ref-cailleret_synthesis_2017"/>
     <w:p>
       <w:pPr>
         <w:pStyle w:val="Bibliography"/>
@@ -13656,7 +13658,7 @@
       <w:r>
         <w:t xml:space="preserve"> </w:t>
       </w:r>
-      <w:hyperlink r:id="rId108">
+      <w:hyperlink r:id="rId109">
         <w:r>
           <w:rPr>
             <w:rStyle w:val="Hyperlink"/>
@@ -13665,8 +13667,8 @@
         </w:r>
       </w:hyperlink>
     </w:p>
-    <w:bookmarkEnd w:id="109"/>
-    <w:bookmarkStart w:id="111" w:name="ref-cherubini_potential_1998"/>
+    <w:bookmarkEnd w:id="110"/>
+    <w:bookmarkStart w:id="112" w:name="ref-cherubini_potential_1998"/>
     <w:p>
       <w:pPr>
         <w:pStyle w:val="Bibliography"/>
@@ -13724,7 +13726,7 @@
       <w:r>
         <w:t xml:space="preserve"> </w:t>
       </w:r>
-      <w:hyperlink r:id="rId110">
+      <w:hyperlink r:id="rId111">
         <w:r>
           <w:rPr>
             <w:rStyle w:val="Hyperlink"/>
@@ -13733,8 +13735,8 @@
         </w:r>
       </w:hyperlink>
     </w:p>
-    <w:bookmarkEnd w:id="111"/>
-    <w:bookmarkStart w:id="113" w:name="ref-collalti_forest_2020"/>
+    <w:bookmarkEnd w:id="112"/>
+    <w:bookmarkStart w:id="114" w:name="ref-collalti_forest_2020"/>
     <w:p>
       <w:pPr>
         <w:pStyle w:val="Bibliography"/>
@@ -13771,7 +13773,7 @@
       <w:r>
         <w:t xml:space="preserve"> </w:t>
       </w:r>
-      <w:hyperlink r:id="rId112">
+      <w:hyperlink r:id="rId113">
         <w:r>
           <w:rPr>
             <w:rStyle w:val="Hyperlink"/>
@@ -13780,8 +13782,8 @@
         </w:r>
       </w:hyperlink>
     </w:p>
-    <w:bookmarkEnd w:id="113"/>
-    <w:bookmarkStart w:id="115" w:name="ref-cook_calculating_1997"/>
+    <w:bookmarkEnd w:id="114"/>
+    <w:bookmarkStart w:id="116" w:name="ref-cook_calculating_1997"/>
     <w:p>
       <w:pPr>
         <w:pStyle w:val="Bibliography"/>
@@ -13818,7 +13820,7 @@
       <w:r>
         <w:t xml:space="preserve"> </w:t>
       </w:r>
-      <w:hyperlink r:id="rId114">
+      <w:hyperlink r:id="rId115">
         <w:r>
           <w:rPr>
             <w:rStyle w:val="Hyperlink"/>
@@ -13827,8 +13829,8 @@
         </w:r>
       </w:hyperlink>
     </w:p>
-    <w:bookmarkEnd w:id="115"/>
-    <w:bookmarkStart w:id="117" w:name="ref-davies_forestgeo_2021"/>
+    <w:bookmarkEnd w:id="116"/>
+    <w:bookmarkStart w:id="118" w:name="ref-davies_forestgeo_2021"/>
     <w:p>
       <w:pPr>
         <w:pStyle w:val="Bibliography"/>
@@ -13886,7 +13888,7 @@
       <w:r>
         <w:t xml:space="preserve"> </w:t>
       </w:r>
-      <w:hyperlink r:id="rId116">
+      <w:hyperlink r:id="rId117">
         <w:r>
           <w:rPr>
             <w:rStyle w:val="Hyperlink"/>
@@ -13895,8 +13897,8 @@
         </w:r>
       </w:hyperlink>
     </w:p>
-    <w:bookmarkEnd w:id="117"/>
-    <w:bookmarkStart w:id="119" w:name="ref-davis_forest_2009"/>
+    <w:bookmarkEnd w:id="118"/>
+    <w:bookmarkStart w:id="120" w:name="ref-davis_forest_2009"/>
     <w:p>
       <w:pPr>
         <w:pStyle w:val="Bibliography"/>
@@ -13933,7 +13935,7 @@
       <w:r>
         <w:t xml:space="preserve"> </w:t>
       </w:r>
-      <w:hyperlink r:id="rId118">
+      <w:hyperlink r:id="rId119">
         <w:r>
           <w:rPr>
             <w:rStyle w:val="Hyperlink"/>
@@ -13942,8 +13944,8 @@
         </w:r>
       </w:hyperlink>
     </w:p>
-    <w:bookmarkEnd w:id="119"/>
-    <w:bookmarkStart w:id="121" w:name="ref-dearborn_permafrost_2020"/>
+    <w:bookmarkEnd w:id="120"/>
+    <w:bookmarkStart w:id="122" w:name="ref-dearborn_permafrost_2020"/>
     <w:p>
       <w:pPr>
         <w:pStyle w:val="Bibliography"/>
@@ -13967,7 +13969,7 @@
       <w:r>
         <w:t xml:space="preserve"> </w:t>
       </w:r>
-      <w:hyperlink r:id="rId120">
+      <w:hyperlink r:id="rId121">
         <w:r>
           <w:rPr>
             <w:rStyle w:val="Hyperlink"/>
@@ -13976,8 +13978,8 @@
         </w:r>
       </w:hyperlink>
     </w:p>
-    <w:bookmarkEnd w:id="121"/>
-    <w:bookmarkStart w:id="122" w:name="ref-delucia_forest_2007"/>
+    <w:bookmarkEnd w:id="122"/>
+    <w:bookmarkStart w:id="123" w:name="ref-delucia_forest_2007"/>
     <w:p>
       <w:pPr>
         <w:pStyle w:val="Bibliography"/>
@@ -14012,8 +14014,8 @@
         <w:t xml:space="preserve">, 1157–1167.</w:t>
       </w:r>
     </w:p>
-    <w:bookmarkEnd w:id="122"/>
-    <w:bookmarkStart w:id="124" w:name="ref-desoto_low_2020"/>
+    <w:bookmarkEnd w:id="123"/>
+    <w:bookmarkStart w:id="125" w:name="ref-desoto_low_2020"/>
     <w:p>
       <w:pPr>
         <w:pStyle w:val="Bibliography"/>
@@ -14050,7 +14052,7 @@
       <w:r>
         <w:t xml:space="preserve"> </w:t>
       </w:r>
-      <w:hyperlink r:id="rId123">
+      <w:hyperlink r:id="rId124">
         <w:r>
           <w:rPr>
             <w:rStyle w:val="Hyperlink"/>
@@ -14059,8 +14061,8 @@
         </w:r>
       </w:hyperlink>
     </w:p>
-    <w:bookmarkEnd w:id="124"/>
-    <w:bookmarkStart w:id="126" w:name="ref-disney_new_2020"/>
+    <w:bookmarkEnd w:id="125"/>
+    <w:bookmarkStart w:id="127" w:name="ref-disney_new_2020"/>
     <w:p>
       <w:pPr>
         <w:pStyle w:val="Bibliography"/>
@@ -14109,7 +14111,7 @@
       <w:r>
         <w:t xml:space="preserve"> </w:t>
       </w:r>
-      <w:hyperlink r:id="rId125">
+      <w:hyperlink r:id="rId126">
         <w:r>
           <w:rPr>
             <w:rStyle w:val="Hyperlink"/>
@@ -14118,8 +14120,8 @@
         </w:r>
       </w:hyperlink>
     </w:p>
-    <w:bookmarkEnd w:id="126"/>
-    <w:bookmarkStart w:id="128" w:name="ref-dye_comparing_2016"/>
+    <w:bookmarkEnd w:id="127"/>
+    <w:bookmarkStart w:id="129" w:name="ref-dye_comparing_2016"/>
     <w:p>
       <w:pPr>
         <w:pStyle w:val="Bibliography"/>
@@ -14171,7 +14173,7 @@
       <w:r>
         <w:t xml:space="preserve"> </w:t>
       </w:r>
-      <w:hyperlink r:id="rId127">
+      <w:hyperlink r:id="rId128">
         <w:r>
           <w:rPr>
             <w:rStyle w:val="Hyperlink"/>
@@ -14180,8 +14182,8 @@
         </w:r>
       </w:hyperlink>
     </w:p>
-    <w:bookmarkEnd w:id="128"/>
-    <w:bookmarkStart w:id="130" w:name="ref-elling_dendroecological_2009"/>
+    <w:bookmarkEnd w:id="129"/>
+    <w:bookmarkStart w:id="131" w:name="ref-elling_dendroecological_2009"/>
     <w:p>
       <w:pPr>
         <w:pStyle w:val="Bibliography"/>
@@ -14245,7 +14247,7 @@
       <w:r>
         <w:t xml:space="preserve"> </w:t>
       </w:r>
-      <w:hyperlink r:id="rId129">
+      <w:hyperlink r:id="rId130">
         <w:r>
           <w:rPr>
             <w:rStyle w:val="Hyperlink"/>
@@ -14254,8 +14256,8 @@
         </w:r>
       </w:hyperlink>
     </w:p>
-    <w:bookmarkEnd w:id="130"/>
-    <w:bookmarkStart w:id="132" w:name="ref-evans_fusing_2017"/>
+    <w:bookmarkEnd w:id="131"/>
+    <w:bookmarkStart w:id="133" w:name="ref-evans_fusing_2017"/>
     <w:p>
       <w:pPr>
         <w:pStyle w:val="Bibliography"/>
@@ -14292,7 +14294,7 @@
       <w:r>
         <w:t xml:space="preserve"> </w:t>
       </w:r>
-      <w:hyperlink r:id="rId131">
+      <w:hyperlink r:id="rId132">
         <w:r>
           <w:rPr>
             <w:rStyle w:val="Hyperlink"/>
@@ -14301,8 +14303,8 @@
         </w:r>
       </w:hyperlink>
     </w:p>
-    <w:bookmarkEnd w:id="132"/>
-    <w:bookmarkStart w:id="134" w:name="ref-finzi_carbon_2020"/>
+    <w:bookmarkEnd w:id="133"/>
+    <w:bookmarkStart w:id="135" w:name="ref-finzi_carbon_2020"/>
     <w:p>
       <w:pPr>
         <w:pStyle w:val="Bibliography"/>
@@ -14357,7 +14359,7 @@
       <w:r>
         <w:t xml:space="preserve"> </w:t>
       </w:r>
-      <w:hyperlink r:id="rId133">
+      <w:hyperlink r:id="rId134">
         <w:r>
           <w:rPr>
             <w:rStyle w:val="Hyperlink"/>
@@ -14366,8 +14368,8 @@
         </w:r>
       </w:hyperlink>
     </w:p>
-    <w:bookmarkEnd w:id="134"/>
-    <w:bookmarkStart w:id="136" w:name="ref-forrester_does_2021"/>
+    <w:bookmarkEnd w:id="135"/>
+    <w:bookmarkStart w:id="137" w:name="ref-forrester_does_2021"/>
     <w:p>
       <w:pPr>
         <w:pStyle w:val="Bibliography"/>
@@ -14404,7 +14406,7 @@
       <w:r>
         <w:t xml:space="preserve"> </w:t>
       </w:r>
-      <w:hyperlink r:id="rId135">
+      <w:hyperlink r:id="rId136">
         <w:r>
           <w:rPr>
             <w:rStyle w:val="Hyperlink"/>
@@ -14413,8 +14415,8 @@
         </w:r>
       </w:hyperlink>
     </w:p>
-    <w:bookmarkEnd w:id="136"/>
-    <w:bookmarkStart w:id="138" w:name="ref-foster_predicting_2016"/>
+    <w:bookmarkEnd w:id="137"/>
+    <w:bookmarkStart w:id="139" w:name="ref-foster_predicting_2016"/>
     <w:p>
       <w:pPr>
         <w:pStyle w:val="Bibliography"/>
@@ -14463,7 +14465,7 @@
       <w:r>
         <w:t xml:space="preserve"> </w:t>
       </w:r>
-      <w:hyperlink r:id="rId137">
+      <w:hyperlink r:id="rId138">
         <w:r>
           <w:rPr>
             <w:rStyle w:val="Hyperlink"/>
@@ -14472,8 +14474,8 @@
         </w:r>
       </w:hyperlink>
     </w:p>
-    <w:bookmarkEnd w:id="138"/>
-    <w:bookmarkStart w:id="139" w:name="ref-fritts_tree_1976"/>
+    <w:bookmarkEnd w:id="139"/>
+    <w:bookmarkStart w:id="140" w:name="ref-fritts_tree_1976"/>
     <w:p>
       <w:pPr>
         <w:pStyle w:val="Bibliography"/>
@@ -14504,8 +14506,8 @@
         <w:t xml:space="preserve">.</w:t>
       </w:r>
     </w:p>
-    <w:bookmarkEnd w:id="139"/>
-    <w:bookmarkStart w:id="141" w:name="ref-fritts_dendroecology_1989"/>
+    <w:bookmarkEnd w:id="140"/>
+    <w:bookmarkStart w:id="142" w:name="ref-fritts_dendroecology_1989"/>
     <w:p>
       <w:pPr>
         <w:pStyle w:val="Bibliography"/>
@@ -14600,7 +14602,7 @@
       <w:r>
         <w:t xml:space="preserve"> </w:t>
       </w:r>
-      <w:hyperlink r:id="rId140">
+      <w:hyperlink r:id="rId141">
         <w:r>
           <w:rPr>
             <w:rStyle w:val="Hyperlink"/>
@@ -14609,8 +14611,8 @@
         </w:r>
       </w:hyperlink>
     </w:p>
-    <w:bookmarkEnd w:id="141"/>
-    <w:bookmarkStart w:id="143" w:name="ref-furniss_reconciling_2017"/>
+    <w:bookmarkEnd w:id="142"/>
+    <w:bookmarkStart w:id="144" w:name="ref-furniss_reconciling_2017"/>
     <w:p>
       <w:pPr>
         <w:pStyle w:val="Bibliography"/>
@@ -14647,7 +14649,7 @@
       <w:r>
         <w:t xml:space="preserve"> </w:t>
       </w:r>
-      <w:hyperlink r:id="rId142">
+      <w:hyperlink r:id="rId143">
         <w:r>
           <w:rPr>
             <w:rStyle w:val="Hyperlink"/>
@@ -14656,8 +14658,8 @@
         </w:r>
       </w:hyperlink>
     </w:p>
-    <w:bookmarkEnd w:id="143"/>
-    <w:bookmarkStart w:id="145" w:name="ref-germain_climate_2020"/>
+    <w:bookmarkEnd w:id="144"/>
+    <w:bookmarkStart w:id="146" w:name="ref-germain_climate_2020"/>
     <w:p>
       <w:pPr>
         <w:pStyle w:val="Bibliography"/>
@@ -14694,7 +14696,7 @@
       <w:r>
         <w:t xml:space="preserve"> </w:t>
       </w:r>
-      <w:hyperlink r:id="rId144">
+      <w:hyperlink r:id="rId145">
         <w:r>
           <w:rPr>
             <w:rStyle w:val="Hyperlink"/>
@@ -14703,8 +14705,8 @@
         </w:r>
       </w:hyperlink>
     </w:p>
-    <w:bookmarkEnd w:id="145"/>
-    <w:bookmarkStart w:id="147" w:name="ref-gillerot_tree_2020"/>
+    <w:bookmarkEnd w:id="146"/>
+    <w:bookmarkStart w:id="148" w:name="ref-gillerot_tree_2020"/>
     <w:p>
       <w:pPr>
         <w:pStyle w:val="Bibliography"/>
@@ -14782,7 +14784,7 @@
       <w:r>
         <w:t xml:space="preserve"> </w:t>
       </w:r>
-      <w:hyperlink r:id="rId146">
+      <w:hyperlink r:id="rId147">
         <w:r>
           <w:rPr>
             <w:rStyle w:val="Hyperlink"/>
@@ -14791,8 +14793,8 @@
         </w:r>
       </w:hyperlink>
     </w:p>
-    <w:bookmarkEnd w:id="147"/>
-    <w:bookmarkStart w:id="149" w:name="ref-girardin_no_2016"/>
+    <w:bookmarkEnd w:id="148"/>
+    <w:bookmarkStart w:id="150" w:name="ref-girardin_no_2016"/>
     <w:p>
       <w:pPr>
         <w:pStyle w:val="Bibliography"/>
@@ -14846,7 +14848,7 @@
       <w:r>
         <w:t xml:space="preserve"> </w:t>
       </w:r>
-      <w:hyperlink r:id="rId148">
+      <w:hyperlink r:id="rId149">
         <w:r>
           <w:rPr>
             <w:rStyle w:val="Hyperlink"/>
@@ -14855,8 +14857,8 @@
         </w:r>
       </w:hyperlink>
     </w:p>
-    <w:bookmarkEnd w:id="149"/>
-    <w:bookmarkStart w:id="151" w:name="ref-goodman_importance_2014b"/>
+    <w:bookmarkEnd w:id="150"/>
+    <w:bookmarkStart w:id="152" w:name="ref-goodman_importance_2014b"/>
     <w:p>
       <w:pPr>
         <w:pStyle w:val="Bibliography"/>
@@ -14893,7 +14895,7 @@
       <w:r>
         <w:t xml:space="preserve"> </w:t>
       </w:r>
-      <w:hyperlink r:id="rId150">
+      <w:hyperlink r:id="rId151">
         <w:r>
           <w:rPr>
             <w:rStyle w:val="Hyperlink"/>
@@ -14902,8 +14904,8 @@
         </w:r>
       </w:hyperlink>
     </w:p>
-    <w:bookmarkEnd w:id="151"/>
-    <w:bookmarkStart w:id="152" w:name="ref-goulden_patterns_2011"/>
+    <w:bookmarkEnd w:id="152"/>
+    <w:bookmarkStart w:id="153" w:name="ref-goulden_patterns_2011"/>
     <w:p>
       <w:pPr>
         <w:pStyle w:val="Bibliography"/>
@@ -14968,8 +14970,8 @@
         <w:t xml:space="preserve">(2), 855–871.</w:t>
       </w:r>
     </w:p>
-    <w:bookmarkEnd w:id="152"/>
-    <w:bookmarkStart w:id="154" w:name="ref-graumlich_longterm_1989"/>
+    <w:bookmarkEnd w:id="153"/>
+    <w:bookmarkStart w:id="155" w:name="ref-graumlich_longterm_1989"/>
     <w:p>
       <w:pPr>
         <w:pStyle w:val="Bibliography"/>
@@ -15042,7 +15044,7 @@
       <w:r>
         <w:t xml:space="preserve"> </w:t>
       </w:r>
-      <w:hyperlink r:id="rId153">
+      <w:hyperlink r:id="rId154">
         <w:r>
           <w:rPr>
             <w:rStyle w:val="Hyperlink"/>
@@ -15051,8 +15053,8 @@
         </w:r>
       </w:hyperlink>
     </w:p>
-    <w:bookmarkEnd w:id="154"/>
-    <w:bookmarkStart w:id="156" w:name="ref-groenendijk_no_2015"/>
+    <w:bookmarkEnd w:id="155"/>
+    <w:bookmarkStart w:id="157" w:name="ref-groenendijk_no_2015"/>
     <w:p>
       <w:pPr>
         <w:pStyle w:val="Bibliography"/>
@@ -15089,7 +15091,7 @@
       <w:r>
         <w:t xml:space="preserve"> </w:t>
       </w:r>
-      <w:hyperlink r:id="rId155">
+      <w:hyperlink r:id="rId156">
         <w:r>
           <w:rPr>
             <w:rStyle w:val="Hyperlink"/>
@@ -15098,8 +15100,8 @@
         </w:r>
       </w:hyperlink>
     </w:p>
-    <w:bookmarkEnd w:id="156"/>
-    <w:bookmarkStart w:id="158" w:name="ref-hacket-pain_consistent_2016"/>
+    <w:bookmarkEnd w:id="157"/>
+    <w:bookmarkStart w:id="159" w:name="ref-hacket-pain_consistent_2016"/>
     <w:p>
       <w:pPr>
         <w:pStyle w:val="Bibliography"/>
@@ -15148,7 +15150,7 @@
       <w:r>
         <w:t xml:space="preserve"> </w:t>
       </w:r>
-      <w:hyperlink r:id="rId157">
+      <w:hyperlink r:id="rId158">
         <w:r>
           <w:rPr>
             <w:rStyle w:val="Hyperlink"/>
@@ -15157,8 +15159,8 @@
         </w:r>
       </w:hyperlink>
     </w:p>
-    <w:bookmarkEnd w:id="158"/>
-    <w:bookmarkStart w:id="160" w:name="ref-hararuk_tree_2019"/>
+    <w:bookmarkEnd w:id="159"/>
+    <w:bookmarkStart w:id="161" w:name="ref-hararuk_tree_2019"/>
     <w:p>
       <w:pPr>
         <w:pStyle w:val="Bibliography"/>
@@ -15225,7 +15227,7 @@
       <w:r>
         <w:t xml:space="preserve"> </w:t>
       </w:r>
-      <w:hyperlink r:id="rId159">
+      <w:hyperlink r:id="rId160">
         <w:r>
           <w:rPr>
             <w:rStyle w:val="Hyperlink"/>
@@ -15234,8 +15236,8 @@
         </w:r>
       </w:hyperlink>
     </w:p>
-    <w:bookmarkEnd w:id="160"/>
-    <w:bookmarkStart w:id="162" w:name="ref-harris_updated_2014"/>
+    <w:bookmarkEnd w:id="161"/>
+    <w:bookmarkStart w:id="163" w:name="ref-harris_updated_2014"/>
     <w:p>
       <w:pPr>
         <w:pStyle w:val="Bibliography"/>
@@ -15290,7 +15292,7 @@
       <w:r>
         <w:t xml:space="preserve"> </w:t>
       </w:r>
-      <w:hyperlink r:id="rId161">
+      <w:hyperlink r:id="rId162">
         <w:r>
           <w:rPr>
             <w:rStyle w:val="Hyperlink"/>
@@ -15299,8 +15301,8 @@
         </w:r>
       </w:hyperlink>
     </w:p>
-    <w:bookmarkEnd w:id="162"/>
-    <w:bookmarkStart w:id="164" w:name="ref-harris_version_2020"/>
+    <w:bookmarkEnd w:id="163"/>
+    <w:bookmarkStart w:id="165" w:name="ref-harris_version_2020"/>
     <w:p>
       <w:pPr>
         <w:pStyle w:val="Bibliography"/>
@@ -15349,7 +15351,7 @@
       <w:r>
         <w:t xml:space="preserve"> </w:t>
       </w:r>
-      <w:hyperlink r:id="rId163">
+      <w:hyperlink r:id="rId164">
         <w:r>
           <w:rPr>
             <w:rStyle w:val="Hyperlink"/>
@@ -15358,8 +15360,8 @@
         </w:r>
       </w:hyperlink>
     </w:p>
-    <w:bookmarkEnd w:id="164"/>
-    <w:bookmarkStart w:id="166" w:name="ref-helcoski_growing_2019"/>
+    <w:bookmarkEnd w:id="165"/>
+    <w:bookmarkStart w:id="167" w:name="ref-helcoski_growing_2019"/>
     <w:p>
       <w:pPr>
         <w:pStyle w:val="Bibliography"/>
@@ -15396,7 +15398,7 @@
       <w:r>
         <w:t xml:space="preserve"> </w:t>
       </w:r>
-      <w:hyperlink r:id="rId165">
+      <w:hyperlink r:id="rId166">
         <w:r>
           <w:rPr>
             <w:rStyle w:val="Hyperlink"/>
@@ -15405,8 +15407,8 @@
         </w:r>
       </w:hyperlink>
     </w:p>
-    <w:bookmarkEnd w:id="166"/>
-    <w:bookmarkStart w:id="168" w:name="ref-hember_tree_2019"/>
+    <w:bookmarkEnd w:id="167"/>
+    <w:bookmarkStart w:id="169" w:name="ref-hember_tree_2019"/>
     <w:p>
       <w:pPr>
         <w:pStyle w:val="Bibliography"/>
@@ -15500,7 +15502,7 @@
       <w:r>
         <w:t xml:space="preserve"> </w:t>
       </w:r>
-      <w:hyperlink r:id="rId167">
+      <w:hyperlink r:id="rId168">
         <w:r>
           <w:rPr>
             <w:rStyle w:val="Hyperlink"/>
@@ -15509,8 +15511,8 @@
         </w:r>
       </w:hyperlink>
     </w:p>
-    <w:bookmarkEnd w:id="168"/>
-    <w:bookmarkStart w:id="170" w:name="ref-humphrey_soil_2021"/>
+    <w:bookmarkEnd w:id="169"/>
+    <w:bookmarkStart w:id="171" w:name="ref-humphrey_soil_2021"/>
     <w:p>
       <w:pPr>
         <w:pStyle w:val="Bibliography"/>
@@ -15553,7 +15555,7 @@
       <w:r>
         <w:t xml:space="preserve"> </w:t>
       </w:r>
-      <w:hyperlink r:id="rId169">
+      <w:hyperlink r:id="rId170">
         <w:r>
           <w:rPr>
             <w:rStyle w:val="Hyperlink"/>
@@ -15562,8 +15564,8 @@
         </w:r>
       </w:hyperlink>
     </w:p>
-    <w:bookmarkEnd w:id="170"/>
-    <w:bookmarkStart w:id="171" w:name="ref-ipcc_climate_2014"/>
+    <w:bookmarkEnd w:id="171"/>
+    <w:bookmarkStart w:id="172" w:name="ref-ipcc_climate_2014"/>
     <w:p>
       <w:pPr>
         <w:pStyle w:val="Bibliography"/>
@@ -15667,8 +15669,8 @@
         <w:t xml:space="preserve">.</w:t>
       </w:r>
     </w:p>
-    <w:bookmarkEnd w:id="171"/>
-    <w:bookmarkStart w:id="173" w:name="ref-keenan_net_2014"/>
+    <w:bookmarkEnd w:id="172"/>
+    <w:bookmarkStart w:id="174" w:name="ref-keenan_net_2014"/>
     <w:p>
       <w:pPr>
         <w:pStyle w:val="Bibliography"/>
@@ -15705,7 +15707,7 @@
       <w:r>
         <w:t xml:space="preserve"> </w:t>
       </w:r>
-      <w:hyperlink r:id="rId172">
+      <w:hyperlink r:id="rId173">
         <w:r>
           <w:rPr>
             <w:rStyle w:val="Hyperlink"/>
@@ -15714,8 +15716,8 @@
         </w:r>
       </w:hyperlink>
     </w:p>
-    <w:bookmarkEnd w:id="173"/>
-    <w:bookmarkStart w:id="175" w:name="ref-klesse_sampling_2018"/>
+    <w:bookmarkEnd w:id="174"/>
+    <w:bookmarkStart w:id="176" w:name="ref-klesse_sampling_2018"/>
     <w:p>
       <w:pPr>
         <w:pStyle w:val="Bibliography"/>
@@ -15761,7 +15763,7 @@
       <w:r>
         <w:t xml:space="preserve"> </w:t>
       </w:r>
-      <w:hyperlink r:id="rId174">
+      <w:hyperlink r:id="rId175">
         <w:r>
           <w:rPr>
             <w:rStyle w:val="Hyperlink"/>
@@ -15770,8 +15772,8 @@
         </w:r>
       </w:hyperlink>
     </w:p>
-    <w:bookmarkEnd w:id="175"/>
-    <w:bookmarkStart w:id="177" w:name="ref-klesse_amplifying_2020"/>
+    <w:bookmarkEnd w:id="176"/>
+    <w:bookmarkStart w:id="178" w:name="ref-klesse_amplifying_2020"/>
     <w:p>
       <w:pPr>
         <w:pStyle w:val="Bibliography"/>
@@ -15807,7 +15809,7 @@
       <w:r>
         <w:t xml:space="preserve"> </w:t>
       </w:r>
-      <w:hyperlink r:id="rId176">
+      <w:hyperlink r:id="rId177">
         <w:r>
           <w:rPr>
             <w:rStyle w:val="Hyperlink"/>
@@ -15816,8 +15818,8 @@
         </w:r>
       </w:hyperlink>
     </w:p>
-    <w:bookmarkEnd w:id="177"/>
-    <w:bookmarkStart w:id="179" w:name="ref-kumarathunge_acclimation_2019"/>
+    <w:bookmarkEnd w:id="178"/>
+    <w:bookmarkStart w:id="180" w:name="ref-kumarathunge_acclimation_2019"/>
     <w:p>
       <w:pPr>
         <w:pStyle w:val="Bibliography"/>
@@ -15854,7 +15856,7 @@
       <w:r>
         <w:t xml:space="preserve"> </w:t>
       </w:r>
-      <w:hyperlink r:id="rId178">
+      <w:hyperlink r:id="rId179">
         <w:r>
           <w:rPr>
             <w:rStyle w:val="Hyperlink"/>
@@ -15863,8 +15865,8 @@
         </w:r>
       </w:hyperlink>
     </w:p>
-    <w:bookmarkEnd w:id="179"/>
-    <w:bookmarkStart w:id="181" w:name="ref-levesque_water_2017"/>
+    <w:bookmarkEnd w:id="180"/>
+    <w:bookmarkStart w:id="182" w:name="ref-levesque_water_2017"/>
     <w:p>
       <w:pPr>
         <w:pStyle w:val="Bibliography"/>
@@ -15928,7 +15930,7 @@
       <w:r>
         <w:t xml:space="preserve"> </w:t>
       </w:r>
-      <w:hyperlink r:id="rId180">
+      <w:hyperlink r:id="rId181">
         <w:r>
           <w:rPr>
             <w:rStyle w:val="Hyperlink"/>
@@ -15937,8 +15939,8 @@
         </w:r>
       </w:hyperlink>
     </w:p>
-    <w:bookmarkEnd w:id="181"/>
-    <w:bookmarkStart w:id="183" w:name="ref-lorimer_methodology_1989"/>
+    <w:bookmarkEnd w:id="182"/>
+    <w:bookmarkStart w:id="184" w:name="ref-lorimer_methodology_1989"/>
     <w:p>
       <w:pPr>
         <w:pStyle w:val="Bibliography"/>
@@ -15962,7 +15964,7 @@
       <w:r>
         <w:t xml:space="preserve"> </w:t>
       </w:r>
-      <w:hyperlink r:id="rId182">
+      <w:hyperlink r:id="rId183">
         <w:r>
           <w:rPr>
             <w:rStyle w:val="Hyperlink"/>
@@ -15971,8 +15973,8 @@
         </w:r>
       </w:hyperlink>
     </w:p>
-    <w:bookmarkEnd w:id="183"/>
-    <w:bookmarkStart w:id="185" w:name="ref-lorimer_estimating_1988"/>
+    <w:bookmarkEnd w:id="184"/>
+    <w:bookmarkStart w:id="186" w:name="ref-lorimer_estimating_1988"/>
     <w:p>
       <w:pPr>
         <w:pStyle w:val="Bibliography"/>
@@ -16030,7 +16032,7 @@
       <w:r>
         <w:t xml:space="preserve"> </w:t>
       </w:r>
-      <w:hyperlink r:id="rId184">
+      <w:hyperlink r:id="rId185">
         <w:r>
           <w:rPr>
             <w:rStyle w:val="Hyperlink"/>
@@ -16039,8 +16041,8 @@
         </w:r>
       </w:hyperlink>
     </w:p>
-    <w:bookmarkEnd w:id="185"/>
-    <w:bookmarkStart w:id="187" w:name="ref-lopez_systemic_2021"/>
+    <w:bookmarkEnd w:id="186"/>
+    <w:bookmarkStart w:id="188" w:name="ref-lopez_systemic_2021"/>
     <w:p>
       <w:pPr>
         <w:pStyle w:val="Bibliography"/>
@@ -16077,7 +16079,7 @@
       <w:r>
         <w:t xml:space="preserve"> </w:t>
       </w:r>
-      <w:hyperlink r:id="rId186">
+      <w:hyperlink r:id="rId187">
         <w:r>
           <w:rPr>
             <w:rStyle w:val="Hyperlink"/>
@@ -16086,8 +16088,8 @@
         </w:r>
       </w:hyperlink>
     </w:p>
-    <w:bookmarkEnd w:id="187"/>
-    <w:bookmarkStart w:id="189" w:name="ref-lutz_twentiethcentury_2009"/>
+    <w:bookmarkEnd w:id="188"/>
+    <w:bookmarkStart w:id="190" w:name="ref-lutz_twentiethcentury_2009"/>
     <w:p>
       <w:pPr>
         <w:pStyle w:val="Bibliography"/>
@@ -16154,7 +16156,7 @@
       <w:r>
         <w:t xml:space="preserve"> </w:t>
       </w:r>
-      <w:hyperlink r:id="rId188">
+      <w:hyperlink r:id="rId189">
         <w:r>
           <w:rPr>
             <w:rStyle w:val="Hyperlink"/>
@@ -16163,8 +16165,8 @@
         </w:r>
       </w:hyperlink>
     </w:p>
-    <w:bookmarkEnd w:id="189"/>
-    <w:bookmarkStart w:id="191" w:name="ref-mathias_disentangling_2018"/>
+    <w:bookmarkEnd w:id="190"/>
+    <w:bookmarkStart w:id="192" w:name="ref-mathias_disentangling_2018"/>
     <w:p>
       <w:pPr>
         <w:pStyle w:val="Bibliography"/>
@@ -16219,7 +16221,7 @@
       <w:r>
         <w:t xml:space="preserve"> </w:t>
       </w:r>
-      <w:hyperlink r:id="rId190">
+      <w:hyperlink r:id="rId191">
         <w:r>
           <w:rPr>
             <w:rStyle w:val="Hyperlink"/>
@@ -16228,8 +16230,8 @@
         </w:r>
       </w:hyperlink>
     </w:p>
-    <w:bookmarkEnd w:id="191"/>
-    <w:bookmarkStart w:id="193" w:name="ref-maxwell_higher_2019"/>
+    <w:bookmarkEnd w:id="192"/>
+    <w:bookmarkStart w:id="194" w:name="ref-maxwell_higher_2019"/>
     <w:p>
       <w:pPr>
         <w:pStyle w:val="Bibliography"/>
@@ -16323,7 +16325,7 @@
       <w:r>
         <w:t xml:space="preserve"> </w:t>
       </w:r>
-      <w:hyperlink r:id="rId192">
+      <w:hyperlink r:id="rId193">
         <w:r>
           <w:rPr>
             <w:rStyle w:val="Hyperlink"/>
@@ -16332,8 +16334,8 @@
         </w:r>
       </w:hyperlink>
     </w:p>
-    <w:bookmarkEnd w:id="193"/>
-    <w:bookmarkStart w:id="195" w:name="ref-maxwell_declining_2016"/>
+    <w:bookmarkEnd w:id="194"/>
+    <w:bookmarkStart w:id="196" w:name="ref-maxwell_declining_2016"/>
     <w:p>
       <w:pPr>
         <w:pStyle w:val="Bibliography"/>
@@ -16379,7 +16381,7 @@
       <w:r>
         <w:t xml:space="preserve"> </w:t>
       </w:r>
-      <w:hyperlink r:id="rId194">
+      <w:hyperlink r:id="rId195">
         <w:r>
           <w:rPr>
             <w:rStyle w:val="Hyperlink"/>
@@ -16388,8 +16390,8 @@
         </w:r>
       </w:hyperlink>
     </w:p>
-    <w:bookmarkEnd w:id="195"/>
-    <w:bookmarkStart w:id="197" w:name="ref-mcdowell_pervasive_2020"/>
+    <w:bookmarkEnd w:id="196"/>
+    <w:bookmarkStart w:id="198" w:name="ref-mcdowell_pervasive_2020"/>
     <w:p>
       <w:pPr>
         <w:pStyle w:val="Bibliography"/>
@@ -16426,7 +16428,7 @@
       <w:r>
         <w:t xml:space="preserve"> </w:t>
       </w:r>
-      <w:hyperlink r:id="rId196">
+      <w:hyperlink r:id="rId197">
         <w:r>
           <w:rPr>
             <w:rStyle w:val="Hyperlink"/>
@@ -16435,8 +16437,8 @@
         </w:r>
       </w:hyperlink>
     </w:p>
-    <w:bookmarkEnd w:id="197"/>
-    <w:bookmarkStart w:id="199" w:name="ref-mcgregor_tree_2020"/>
+    <w:bookmarkEnd w:id="198"/>
+    <w:bookmarkStart w:id="200" w:name="ref-mcgregor_tree_2020"/>
     <w:p>
       <w:pPr>
         <w:pStyle w:val="Bibliography"/>
@@ -16460,7 +16462,7 @@
       <w:r>
         <w:t xml:space="preserve"> </w:t>
       </w:r>
-      <w:hyperlink r:id="rId198">
+      <w:hyperlink r:id="rId199">
         <w:r>
           <w:rPr>
             <w:rStyle w:val="Hyperlink"/>
@@ -16469,8 +16471,8 @@
         </w:r>
       </w:hyperlink>
     </w:p>
-    <w:bookmarkEnd w:id="199"/>
-    <w:bookmarkStart w:id="201" w:name="ref-meakem_role_2018"/>
+    <w:bookmarkEnd w:id="200"/>
+    <w:bookmarkStart w:id="202" w:name="ref-meakem_role_2018"/>
     <w:p>
       <w:pPr>
         <w:pStyle w:val="Bibliography"/>
@@ -16507,7 +16509,7 @@
       <w:r>
         <w:t xml:space="preserve"> </w:t>
       </w:r>
-      <w:hyperlink r:id="rId200">
+      <w:hyperlink r:id="rId201">
         <w:r>
           <w:rPr>
             <w:rStyle w:val="Hyperlink"/>
@@ -16516,8 +16518,8 @@
         </w:r>
       </w:hyperlink>
     </w:p>
-    <w:bookmarkEnd w:id="201"/>
-    <w:bookmarkStart w:id="203" w:name="ref-meko_seascorr_2011"/>
+    <w:bookmarkEnd w:id="202"/>
+    <w:bookmarkStart w:id="204" w:name="ref-meko_seascorr_2011"/>
     <w:p>
       <w:pPr>
         <w:pStyle w:val="Bibliography"/>
@@ -16566,7 +16568,7 @@
       <w:r>
         <w:t xml:space="preserve"> </w:t>
       </w:r>
-      <w:hyperlink r:id="rId202">
+      <w:hyperlink r:id="rId203">
         <w:r>
           <w:rPr>
             <w:rStyle w:val="Hyperlink"/>
@@ -16575,8 +16577,8 @@
         </w:r>
       </w:hyperlink>
     </w:p>
-    <w:bookmarkEnd w:id="203"/>
-    <w:bookmarkStart w:id="204" w:name="ref-muller-landau_testing_2006"/>
+    <w:bookmarkEnd w:id="204"/>
+    <w:bookmarkStart w:id="205" w:name="ref-muller-landau_testing_2006"/>
     <w:p>
       <w:pPr>
         <w:pStyle w:val="Bibliography"/>
@@ -16611,8 +16613,8 @@
         <w:t xml:space="preserve">(5), 575–588.</w:t>
       </w:r>
     </w:p>
-    <w:bookmarkEnd w:id="204"/>
-    <w:bookmarkStart w:id="206" w:name="ref-naimi_where_2014"/>
+    <w:bookmarkEnd w:id="205"/>
+    <w:bookmarkStart w:id="207" w:name="ref-naimi_where_2014"/>
     <w:p>
       <w:pPr>
         <w:pStyle w:val="Bibliography"/>
@@ -16649,7 +16651,7 @@
       <w:r>
         <w:t xml:space="preserve"> </w:t>
       </w:r>
-      <w:hyperlink r:id="rId205">
+      <w:hyperlink r:id="rId206">
         <w:r>
           <w:rPr>
             <w:rStyle w:val="Hyperlink"/>
@@ -16658,8 +16660,8 @@
         </w:r>
       </w:hyperlink>
     </w:p>
-    <w:bookmarkEnd w:id="206"/>
-    <w:bookmarkStart w:id="208" w:name="ref-nehrbass-ahles_influence_2014"/>
+    <w:bookmarkEnd w:id="207"/>
+    <w:bookmarkStart w:id="209" w:name="ref-nehrbass-ahles_influence_2014"/>
     <w:p>
       <w:pPr>
         <w:pStyle w:val="Bibliography"/>
@@ -16696,7 +16698,7 @@
       <w:r>
         <w:t xml:space="preserve"> </w:t>
       </w:r>
-      <w:hyperlink r:id="rId207">
+      <w:hyperlink r:id="rId208">
         <w:r>
           <w:rPr>
             <w:rStyle w:val="Hyperlink"/>
@@ -16705,8 +16707,8 @@
         </w:r>
       </w:hyperlink>
     </w:p>
-    <w:bookmarkEnd w:id="208"/>
-    <w:bookmarkStart w:id="210" w:name="ref-nock_long_2011"/>
+    <w:bookmarkEnd w:id="209"/>
+    <w:bookmarkStart w:id="211" w:name="ref-nock_long_2011"/>
     <w:p>
       <w:pPr>
         <w:pStyle w:val="Bibliography"/>
@@ -16752,7 +16754,7 @@
       <w:r>
         <w:t xml:space="preserve"> </w:t>
       </w:r>
-      <w:hyperlink r:id="rId209">
+      <w:hyperlink r:id="rId210">
         <w:r>
           <w:rPr>
             <w:rStyle w:val="Hyperlink"/>
@@ -16761,8 +16763,8 @@
         </w:r>
       </w:hyperlink>
     </w:p>
-    <w:bookmarkEnd w:id="210"/>
-    <w:bookmarkStart w:id="212" w:name="ref-novick_increasing_2016"/>
+    <w:bookmarkEnd w:id="211"/>
+    <w:bookmarkStart w:id="213" w:name="ref-novick_increasing_2016"/>
     <w:p>
       <w:pPr>
         <w:pStyle w:val="Bibliography"/>
@@ -16799,7 +16801,7 @@
       <w:r>
         <w:t xml:space="preserve"> </w:t>
       </w:r>
-      <w:hyperlink r:id="rId211">
+      <w:hyperlink r:id="rId212">
         <w:r>
           <w:rPr>
             <w:rStyle w:val="Hyperlink"/>
@@ -16808,8 +16810,8 @@
         </w:r>
       </w:hyperlink>
     </w:p>
-    <w:bookmarkEnd w:id="212"/>
-    <w:bookmarkStart w:id="213" w:name="ref-oliver_forest_1990"/>
+    <w:bookmarkEnd w:id="213"/>
+    <w:bookmarkStart w:id="214" w:name="ref-oliver_forest_1990"/>
     <w:p>
       <w:pPr>
         <w:pStyle w:val="Bibliography"/>
@@ -16837,8 +16839,8 @@
         <w:t xml:space="preserve">McGraw-Hill Pub. Co.</w:t>
       </w:r>
     </w:p>
-    <w:bookmarkEnd w:id="213"/>
-    <w:bookmarkStart w:id="215" w:name="ref-peters_detecting_2015"/>
+    <w:bookmarkEnd w:id="214"/>
+    <w:bookmarkStart w:id="216" w:name="ref-peters_detecting_2015"/>
     <w:p>
       <w:pPr>
         <w:pStyle w:val="Bibliography"/>
@@ -16875,7 +16877,7 @@
       <w:r>
         <w:t xml:space="preserve"> </w:t>
       </w:r>
-      <w:hyperlink r:id="rId214">
+      <w:hyperlink r:id="rId215">
         <w:r>
           <w:rPr>
             <w:rStyle w:val="Hyperlink"/>
@@ -16884,8 +16886,8 @@
         </w:r>
       </w:hyperlink>
     </w:p>
-    <w:bookmarkEnd w:id="215"/>
-    <w:bookmarkStart w:id="216" w:name="ref-pinheiro_nlme_2021"/>
+    <w:bookmarkEnd w:id="216"/>
+    <w:bookmarkStart w:id="217" w:name="ref-pinheiro_nlme_2021"/>
     <w:p>
       <w:pPr>
         <w:pStyle w:val="Bibliography"/>
@@ -16949,8 +16951,8 @@
         <w:t xml:space="preserve">.</w:t>
       </w:r>
     </w:p>
-    <w:bookmarkEnd w:id="216"/>
-    <w:bookmarkStart w:id="217" w:name="ref-pregitzer_carbon_2004"/>
+    <w:bookmarkEnd w:id="217"/>
+    <w:bookmarkStart w:id="218" w:name="ref-pregitzer_carbon_2004"/>
     <w:p>
       <w:pPr>
         <w:pStyle w:val="Bibliography"/>
@@ -16985,8 +16987,8 @@
         <w:t xml:space="preserve">(12), 2052–2077.</w:t>
       </w:r>
     </w:p>
-    <w:bookmarkEnd w:id="217"/>
-    <w:bookmarkStart w:id="219" w:name="ref-pretzsch_drought_2018"/>
+    <w:bookmarkEnd w:id="218"/>
+    <w:bookmarkStart w:id="220" w:name="ref-pretzsch_drought_2018"/>
     <w:p>
       <w:pPr>
         <w:pStyle w:val="Bibliography"/>
@@ -17047,7 +17049,7 @@
       <w:r>
         <w:t xml:space="preserve"> </w:t>
       </w:r>
-      <w:hyperlink r:id="rId218">
+      <w:hyperlink r:id="rId219">
         <w:r>
           <w:rPr>
             <w:rStyle w:val="Hyperlink"/>
@@ -17056,8 +17058,8 @@
         </w:r>
       </w:hyperlink>
     </w:p>
-    <w:bookmarkEnd w:id="219"/>
-    <w:bookmarkStart w:id="221" w:name="ref-rayback_dendroecological_2020"/>
+    <w:bookmarkEnd w:id="220"/>
+    <w:bookmarkStart w:id="222" w:name="ref-rayback_dendroecological_2020"/>
     <w:p>
       <w:pPr>
         <w:pStyle w:val="Bibliography"/>
@@ -17115,7 +17117,7 @@
       <w:r>
         <w:t xml:space="preserve"> </w:t>
       </w:r>
-      <w:hyperlink r:id="rId220">
+      <w:hyperlink r:id="rId221">
         <w:r>
           <w:rPr>
             <w:rStyle w:val="Hyperlink"/>
@@ -17124,8 +17126,8 @@
         </w:r>
       </w:hyperlink>
     </w:p>
-    <w:bookmarkEnd w:id="221"/>
-    <w:bookmarkStart w:id="223" w:name="ref-rejou-mechain_biomass_2017"/>
+    <w:bookmarkEnd w:id="222"/>
+    <w:bookmarkStart w:id="224" w:name="ref-rejou-mechain_biomass_2017"/>
     <w:p>
       <w:pPr>
         <w:pStyle w:val="Bibliography"/>
@@ -17162,7 +17164,7 @@
       <w:r>
         <w:t xml:space="preserve"> </w:t>
       </w:r>
-      <w:hyperlink r:id="rId222">
+      <w:hyperlink r:id="rId223">
         <w:r>
           <w:rPr>
             <w:rStyle w:val="Hyperlink"/>
@@ -17171,8 +17173,8 @@
         </w:r>
       </w:hyperlink>
     </w:p>
-    <w:bookmarkEnd w:id="223"/>
-    <w:bookmarkStart w:id="225" w:name="ref-rollinson_climate_2021"/>
+    <w:bookmarkEnd w:id="224"/>
+    <w:bookmarkStart w:id="226" w:name="ref-rollinson_climate_2021"/>
     <w:p>
       <w:pPr>
         <w:pStyle w:val="Bibliography"/>
@@ -17209,7 +17211,7 @@
       <w:r>
         <w:t xml:space="preserve"> </w:t>
       </w:r>
-      <w:hyperlink r:id="rId224">
+      <w:hyperlink r:id="rId225">
         <w:r>
           <w:rPr>
             <w:rStyle w:val="Hyperlink"/>
@@ -17218,8 +17220,8 @@
         </w:r>
       </w:hyperlink>
     </w:p>
-    <w:bookmarkEnd w:id="225"/>
-    <w:bookmarkStart w:id="227" w:name="ref-rossi_agedependent_2007"/>
+    <w:bookmarkEnd w:id="226"/>
+    <w:bookmarkStart w:id="228" w:name="ref-rossi_agedependent_2007"/>
     <w:p>
       <w:pPr>
         <w:pStyle w:val="Bibliography"/>
@@ -17256,7 +17258,7 @@
       <w:r>
         <w:t xml:space="preserve"> </w:t>
       </w:r>
-      <w:hyperlink r:id="rId226">
+      <w:hyperlink r:id="rId227">
         <w:r>
           <w:rPr>
             <w:rStyle w:val="Hyperlink"/>
@@ -17265,8 +17267,8 @@
         </w:r>
       </w:hyperlink>
     </w:p>
-    <w:bookmarkEnd w:id="227"/>
-    <w:bookmarkStart w:id="229" w:name="ref-rozendaal_dendroecology_2011"/>
+    <w:bookmarkEnd w:id="228"/>
+    <w:bookmarkStart w:id="230" w:name="ref-rozendaal_dendroecology_2011"/>
     <w:p>
       <w:pPr>
         <w:pStyle w:val="Bibliography"/>
@@ -17303,7 +17305,7 @@
       <w:r>
         <w:t xml:space="preserve"> </w:t>
       </w:r>
-      <w:hyperlink r:id="rId228">
+      <w:hyperlink r:id="rId229">
         <w:r>
           <w:rPr>
             <w:rStyle w:val="Hyperlink"/>
@@ -17312,8 +17314,8 @@
         </w:r>
       </w:hyperlink>
     </w:p>
-    <w:bookmarkEnd w:id="229"/>
-    <w:bookmarkStart w:id="231" w:name="ref-sanchez-salguero_disentangling_2015"/>
+    <w:bookmarkEnd w:id="230"/>
+    <w:bookmarkStart w:id="232" w:name="ref-sanchez-salguero_disentangling_2015"/>
     <w:p>
       <w:pPr>
         <w:pStyle w:val="Bibliography"/>
@@ -17374,7 +17376,7 @@
       <w:r>
         <w:t xml:space="preserve"> </w:t>
       </w:r>
-      <w:hyperlink r:id="rId230">
+      <w:hyperlink r:id="rId231">
         <w:r>
           <w:rPr>
             <w:rStyle w:val="Hyperlink"/>
@@ -17383,8 +17385,8 @@
         </w:r>
       </w:hyperlink>
     </w:p>
-    <w:bookmarkEnd w:id="231"/>
-    <w:bookmarkStart w:id="233" w:name="ref-schelhaas_speciesspecific_2018"/>
+    <w:bookmarkEnd w:id="232"/>
+    <w:bookmarkStart w:id="234" w:name="ref-schelhaas_speciesspecific_2018"/>
     <w:p>
       <w:pPr>
         <w:pStyle w:val="Bibliography"/>
@@ -17430,7 +17432,7 @@
       <w:r>
         <w:t xml:space="preserve"> </w:t>
       </w:r>
-      <w:hyperlink r:id="rId232">
+      <w:hyperlink r:id="rId233">
         <w:r>
           <w:rPr>
             <w:rStyle w:val="Hyperlink"/>
@@ -17439,8 +17441,8 @@
         </w:r>
       </w:hyperlink>
     </w:p>
-    <w:bookmarkEnd w:id="233"/>
-    <w:bookmarkStart w:id="235" w:name="ref-sheil_does_2017"/>
+    <w:bookmarkEnd w:id="234"/>
+    <w:bookmarkStart w:id="236" w:name="ref-sheil_does_2017"/>
     <w:p>
       <w:pPr>
         <w:pStyle w:val="Bibliography"/>
@@ -17486,7 +17488,7 @@
       <w:r>
         <w:t xml:space="preserve"> </w:t>
       </w:r>
-      <w:hyperlink r:id="rId234">
+      <w:hyperlink r:id="rId235">
         <w:r>
           <w:rPr>
             <w:rStyle w:val="Hyperlink"/>
@@ -17495,8 +17497,8 @@
         </w:r>
       </w:hyperlink>
     </w:p>
-    <w:bookmarkEnd w:id="235"/>
-    <w:bookmarkStart w:id="237" w:name="ref-sillett_comparative_2021"/>
+    <w:bookmarkEnd w:id="236"/>
+    <w:bookmarkStart w:id="238" w:name="ref-sillett_comparative_2021"/>
     <w:p>
       <w:pPr>
         <w:pStyle w:val="Bibliography"/>
@@ -17533,7 +17535,7 @@
       <w:r>
         <w:t xml:space="preserve"> </w:t>
       </w:r>
-      <w:hyperlink r:id="rId236">
+      <w:hyperlink r:id="rId237">
         <w:r>
           <w:rPr>
             <w:rStyle w:val="Hyperlink"/>
@@ -17542,8 +17544,8 @@
         </w:r>
       </w:hyperlink>
     </w:p>
-    <w:bookmarkEnd w:id="237"/>
-    <w:bookmarkStart w:id="239" w:name="ref-sillett_increasing_2010b"/>
+    <w:bookmarkEnd w:id="238"/>
+    <w:bookmarkStart w:id="240" w:name="ref-sillett_increasing_2010b"/>
     <w:p>
       <w:pPr>
         <w:pStyle w:val="Bibliography"/>
@@ -17580,7 +17582,7 @@
       <w:r>
         <w:t xml:space="preserve"> </w:t>
       </w:r>
-      <w:hyperlink r:id="rId238">
+      <w:hyperlink r:id="rId239">
         <w:r>
           <w:rPr>
             <w:rStyle w:val="Hyperlink"/>
@@ -17589,8 +17591,8 @@
         </w:r>
       </w:hyperlink>
     </w:p>
-    <w:bookmarkEnd w:id="239"/>
-    <w:bookmarkStart w:id="241" w:name="ref-sniderhan_growth_2016"/>
+    <w:bookmarkEnd w:id="240"/>
+    <w:bookmarkStart w:id="242" w:name="ref-sniderhan_growth_2016"/>
     <w:p>
       <w:pPr>
         <w:pStyle w:val="Bibliography"/>
@@ -17662,7 +17664,7 @@
       <w:r>
         <w:t xml:space="preserve"> </w:t>
       </w:r>
-      <w:hyperlink r:id="rId240">
+      <w:hyperlink r:id="rId241">
         <w:r>
           <w:rPr>
             <w:rStyle w:val="Hyperlink"/>
@@ -17671,8 +17673,8 @@
         </w:r>
       </w:hyperlink>
     </w:p>
-    <w:bookmarkEnd w:id="241"/>
-    <w:bookmarkStart w:id="242" w:name="ref-speer_fundamentals_2010"/>
+    <w:bookmarkEnd w:id="242"/>
+    <w:bookmarkStart w:id="243" w:name="ref-speer_fundamentals_2010"/>
     <w:p>
       <w:pPr>
         <w:pStyle w:val="Bibliography"/>
@@ -17703,8 +17705,8 @@
         <w:t xml:space="preserve">.</w:t>
       </w:r>
     </w:p>
-    <w:bookmarkEnd w:id="242"/>
-    <w:bookmarkStart w:id="244" w:name="ref-stephenson_rate_2014"/>
+    <w:bookmarkEnd w:id="243"/>
+    <w:bookmarkStart w:id="245" w:name="ref-stephenson_rate_2014"/>
     <w:p>
       <w:pPr>
         <w:pStyle w:val="Bibliography"/>
@@ -17741,7 +17743,7 @@
       <w:r>
         <w:t xml:space="preserve"> </w:t>
       </w:r>
-      <w:hyperlink r:id="rId243">
+      <w:hyperlink r:id="rId244">
         <w:r>
           <w:rPr>
             <w:rStyle w:val="Hyperlink"/>
@@ -17750,8 +17752,8 @@
         </w:r>
       </w:hyperlink>
     </w:p>
-    <w:bookmarkEnd w:id="244"/>
-    <w:bookmarkStart w:id="245" w:name="ref-stokes_introduction_1968"/>
+    <w:bookmarkEnd w:id="245"/>
+    <w:bookmarkStart w:id="246" w:name="ref-stokes_introduction_1968"/>
     <w:p>
       <w:pPr>
         <w:pStyle w:val="Bibliography"/>
@@ -17845,8 +17847,8 @@
         <w:t xml:space="preserve">.</w:t>
       </w:r>
     </w:p>
-    <w:bookmarkEnd w:id="245"/>
-    <w:bookmarkStart w:id="247" w:name="ref-sullivan_effect_2016"/>
+    <w:bookmarkEnd w:id="246"/>
+    <w:bookmarkStart w:id="248" w:name="ref-sullivan_effect_2016"/>
     <w:p>
       <w:pPr>
         <w:pStyle w:val="Bibliography"/>
@@ -17892,7 +17894,7 @@
       <w:r>
         <w:t xml:space="preserve"> </w:t>
       </w:r>
-      <w:hyperlink r:id="rId246">
+      <w:hyperlink r:id="rId247">
         <w:r>
           <w:rPr>
             <w:rStyle w:val="Hyperlink"/>
@@ -17901,8 +17903,8 @@
         </w:r>
       </w:hyperlink>
     </w:p>
-    <w:bookmarkEnd w:id="247"/>
-    <w:bookmarkStart w:id="249" w:name="ref-samonil_longterm_2008"/>
+    <w:bookmarkEnd w:id="248"/>
+    <w:bookmarkStart w:id="250" w:name="ref-samonil_longterm_2008"/>
     <w:p>
       <w:pPr>
         <w:pStyle w:val="Bibliography"/>
@@ -17948,7 +17950,7 @@
       <w:r>
         <w:t xml:space="preserve"> </w:t>
       </w:r>
-      <w:hyperlink r:id="rId248">
+      <w:hyperlink r:id="rId249">
         <w:r>
           <w:rPr>
             <w:rStyle w:val="Hyperlink"/>
@@ -17957,8 +17959,8 @@
         </w:r>
       </w:hyperlink>
     </w:p>
-    <w:bookmarkEnd w:id="249"/>
-    <w:bookmarkStart w:id="251" w:name="ref-takahashi_air_2020"/>
+    <w:bookmarkEnd w:id="250"/>
+    <w:bookmarkStart w:id="252" w:name="ref-takahashi_air_2020"/>
     <w:p>
       <w:pPr>
         <w:pStyle w:val="Bibliography"/>
@@ -18016,7 +18018,7 @@
       <w:r>
         <w:t xml:space="preserve"> </w:t>
       </w:r>
-      <w:hyperlink r:id="rId250">
+      <w:hyperlink r:id="rId251">
         <w:r>
           <w:rPr>
             <w:rStyle w:val="Hyperlink"/>
@@ -18025,8 +18027,8 @@
         </w:r>
       </w:hyperlink>
     </w:p>
-    <w:bookmarkEnd w:id="251"/>
-    <w:bookmarkStart w:id="253" w:name="ref-teets_quantifying_2018"/>
+    <w:bookmarkEnd w:id="252"/>
+    <w:bookmarkStart w:id="254" w:name="ref-teets_quantifying_2018"/>
     <w:p>
       <w:pPr>
         <w:pStyle w:val="Bibliography"/>
@@ -18063,7 +18065,7 @@
       <w:r>
         <w:t xml:space="preserve"> </w:t>
       </w:r>
-      <w:hyperlink r:id="rId252">
+      <w:hyperlink r:id="rId253">
         <w:r>
           <w:rPr>
             <w:rStyle w:val="Hyperlink"/>
@@ -18072,8 +18074,8 @@
         </w:r>
       </w:hyperlink>
     </w:p>
-    <w:bookmarkEnd w:id="253"/>
-    <w:bookmarkStart w:id="255" w:name="ref-thom_impact_2017"/>
+    <w:bookmarkEnd w:id="254"/>
+    <w:bookmarkStart w:id="256" w:name="ref-thom_impact_2017"/>
     <w:p>
       <w:pPr>
         <w:pStyle w:val="Bibliography"/>
@@ -18110,7 +18112,7 @@
       <w:r>
         <w:t xml:space="preserve"> </w:t>
       </w:r>
-      <w:hyperlink r:id="rId254">
+      <w:hyperlink r:id="rId255">
         <w:r>
           <w:rPr>
             <w:rStyle w:val="Hyperlink"/>
@@ -18119,8 +18121,8 @@
         </w:r>
       </w:hyperlink>
     </w:p>
-    <w:bookmarkEnd w:id="255"/>
-    <w:bookmarkStart w:id="257" w:name="ref-thomas_agerelated_2011"/>
+    <w:bookmarkEnd w:id="256"/>
+    <w:bookmarkStart w:id="258" w:name="ref-thomas_agerelated_2011"/>
     <w:p>
       <w:pPr>
         <w:pStyle w:val="Bibliography"/>
@@ -18291,7 +18293,7 @@
       <w:r>
         <w:t xml:space="preserve"> </w:t>
       </w:r>
-      <w:hyperlink r:id="rId256">
+      <w:hyperlink r:id="rId257">
         <w:r>
           <w:rPr>
             <w:rStyle w:val="Hyperlink"/>
@@ -18300,8 +18302,8 @@
         </w:r>
       </w:hyperlink>
     </w:p>
-    <w:bookmarkEnd w:id="257"/>
-    <w:bookmarkStart w:id="259" w:name="ref-touchan_millennial_2011"/>
+    <w:bookmarkEnd w:id="258"/>
+    <w:bookmarkStart w:id="260" w:name="ref-touchan_millennial_2011"/>
     <w:p>
       <w:pPr>
         <w:pStyle w:val="Bibliography"/>
@@ -18356,7 +18358,7 @@
       <w:r>
         <w:t xml:space="preserve"> </w:t>
       </w:r>
-      <w:hyperlink r:id="rId258">
+      <w:hyperlink r:id="rId259">
         <w:r>
           <w:rPr>
             <w:rStyle w:val="Hyperlink"/>
@@ -18365,8 +18367,8 @@
         </w:r>
       </w:hyperlink>
     </w:p>
-    <w:bookmarkEnd w:id="259"/>
-    <w:bookmarkStart w:id="261" w:name="ref-trouillier_size_2019"/>
+    <w:bookmarkEnd w:id="260"/>
+    <w:bookmarkStart w:id="262" w:name="ref-trouillier_size_2019"/>
     <w:p>
       <w:pPr>
         <w:pStyle w:val="Bibliography"/>
@@ -18409,7 +18411,7 @@
       <w:r>
         <w:t xml:space="preserve"> </w:t>
       </w:r>
-      <w:hyperlink r:id="rId260">
+      <w:hyperlink r:id="rId261">
         <w:r>
           <w:rPr>
             <w:rStyle w:val="Hyperlink"/>
@@ -18418,8 +18420,8 @@
         </w:r>
       </w:hyperlink>
     </w:p>
-    <w:bookmarkEnd w:id="261"/>
-    <w:bookmarkStart w:id="263" w:name="ref-tumajer_increasing_2017"/>
+    <w:bookmarkEnd w:id="262"/>
+    <w:bookmarkStart w:id="264" w:name="ref-tumajer_increasing_2017"/>
     <w:p>
       <w:pPr>
         <w:pStyle w:val="Bibliography"/>
@@ -18480,7 +18482,7 @@
       <w:r>
         <w:t xml:space="preserve"> </w:t>
       </w:r>
-      <w:hyperlink r:id="rId262">
+      <w:hyperlink r:id="rId263">
         <w:r>
           <w:rPr>
             <w:rStyle w:val="Hyperlink"/>
@@ -18489,8 +18491,8 @@
         </w:r>
       </w:hyperlink>
     </w:p>
-    <w:bookmarkEnd w:id="263"/>
-    <w:bookmarkStart w:id="265" w:name="ref-vandepol_identifying_2016"/>
+    <w:bookmarkEnd w:id="264"/>
+    <w:bookmarkStart w:id="266" w:name="ref-vandepol_identifying_2016"/>
     <w:p>
       <w:pPr>
         <w:pStyle w:val="Bibliography"/>
@@ -18527,7 +18529,7 @@
       <w:r>
         <w:t xml:space="preserve"> </w:t>
       </w:r>
-      <w:hyperlink r:id="rId264">
+      <w:hyperlink r:id="rId265">
         <w:r>
           <w:rPr>
             <w:rStyle w:val="Hyperlink"/>
@@ -18536,8 +18538,8 @@
         </w:r>
       </w:hyperlink>
     </w:p>
-    <w:bookmarkEnd w:id="265"/>
-    <w:bookmarkStart w:id="267" w:name="ref-vandersleen_trends_2017"/>
+    <w:bookmarkEnd w:id="266"/>
+    <w:bookmarkStart w:id="268" w:name="ref-vandersleen_trends_2017"/>
     <w:p>
       <w:pPr>
         <w:pStyle w:val="Bibliography"/>
@@ -18574,7 +18576,7 @@
       <w:r>
         <w:t xml:space="preserve"> </w:t>
       </w:r>
-      <w:hyperlink r:id="rId266">
+      <w:hyperlink r:id="rId267">
         <w:r>
           <w:rPr>
             <w:rStyle w:val="Hyperlink"/>
@@ -18583,8 +18585,8 @@
         </w:r>
       </w:hyperlink>
     </w:p>
-    <w:bookmarkEnd w:id="267"/>
-    <w:bookmarkStart w:id="269" w:name="ref-vandersleen_no_2015"/>
+    <w:bookmarkEnd w:id="268"/>
+    <w:bookmarkStart w:id="270" w:name="ref-vandersleen_no_2015"/>
     <w:p>
       <w:pPr>
         <w:pStyle w:val="Bibliography"/>
@@ -18633,7 +18635,7 @@
       <w:r>
         <w:t xml:space="preserve"> </w:t>
       </w:r>
-      <w:hyperlink r:id="rId268">
+      <w:hyperlink r:id="rId269">
         <w:r>
           <w:rPr>
             <w:rStyle w:val="Hyperlink"/>
@@ -18642,8 +18644,8 @@
         </w:r>
       </w:hyperlink>
     </w:p>
-    <w:bookmarkEnd w:id="269"/>
-    <w:bookmarkStart w:id="271" w:name="ref-vlam_temperature_2014"/>
+    <w:bookmarkEnd w:id="270"/>
+    <w:bookmarkStart w:id="272" w:name="ref-vlam_temperature_2014"/>
     <w:p>
       <w:pPr>
         <w:pStyle w:val="Bibliography"/>
@@ -18692,7 +18694,7 @@
       <w:r>
         <w:t xml:space="preserve"> </w:t>
       </w:r>
-      <w:hyperlink r:id="rId270">
+      <w:hyperlink r:id="rId271">
         <w:r>
           <w:rPr>
             <w:rStyle w:val="Hyperlink"/>
@@ -18701,8 +18703,8 @@
         </w:r>
       </w:hyperlink>
     </w:p>
-    <w:bookmarkEnd w:id="271"/>
-    <w:bookmarkStart w:id="273" w:name="ref-voelker_historical_2006"/>
+    <w:bookmarkEnd w:id="272"/>
+    <w:bookmarkStart w:id="274" w:name="ref-voelker_historical_2006"/>
     <w:p>
       <w:pPr>
         <w:pStyle w:val="Bibliography"/>
@@ -18784,7 +18786,7 @@
       <w:r>
         <w:t xml:space="preserve"> </w:t>
       </w:r>
-      <w:hyperlink r:id="rId272">
+      <w:hyperlink r:id="rId273">
         <w:r>
           <w:rPr>
             <w:rStyle w:val="Hyperlink"/>
@@ -18793,8 +18795,8 @@
         </w:r>
       </w:hyperlink>
     </w:p>
-    <w:bookmarkEnd w:id="273"/>
-    <w:bookmarkStart w:id="275" w:name="ref-vrska_european_2009"/>
+    <w:bookmarkEnd w:id="274"/>
+    <w:bookmarkStart w:id="276" w:name="ref-vrska_european_2009"/>
     <w:p>
       <w:pPr>
         <w:pStyle w:val="Bibliography"/>
@@ -18882,7 +18884,7 @@
       <w:r>
         <w:t xml:space="preserve"> </w:t>
       </w:r>
-      <w:hyperlink r:id="rId274">
+      <w:hyperlink r:id="rId275">
         <w:r>
           <w:rPr>
             <w:rStyle w:val="Hyperlink"/>
@@ -18891,8 +18893,8 @@
         </w:r>
       </w:hyperlink>
     </w:p>
-    <w:bookmarkEnd w:id="275"/>
-    <w:bookmarkStart w:id="277" w:name="ref-walker_integrating_2020"/>
+    <w:bookmarkEnd w:id="276"/>
+    <w:bookmarkStart w:id="278" w:name="ref-walker_integrating_2020"/>
     <w:p>
       <w:pPr>
         <w:pStyle w:val="Bibliography"/>
@@ -18938,7 +18940,7 @@
       <w:r>
         <w:t xml:space="preserve"> </w:t>
       </w:r>
-      <w:hyperlink r:id="rId276">
+      <w:hyperlink r:id="rId277">
         <w:r>
           <w:rPr>
             <w:rStyle w:val="Hyperlink"/>
@@ -18947,8 +18949,8 @@
         </w:r>
       </w:hyperlink>
     </w:p>
-    <w:bookmarkEnd w:id="277"/>
-    <w:bookmarkStart w:id="279" w:name="ref-west_increasing_2020"/>
+    <w:bookmarkEnd w:id="278"/>
+    <w:bookmarkStart w:id="280" w:name="ref-west_increasing_2020"/>
     <w:p>
       <w:pPr>
         <w:pStyle w:val="Bibliography"/>
@@ -18985,7 +18987,7 @@
       <w:r>
         <w:t xml:space="preserve"> </w:t>
       </w:r>
-      <w:hyperlink r:id="rId278">
+      <w:hyperlink r:id="rId279">
         <w:r>
           <w:rPr>
             <w:rStyle w:val="Hyperlink"/>
@@ -18994,8 +18996,8 @@
         </w:r>
       </w:hyperlink>
     </w:p>
-    <w:bookmarkEnd w:id="279"/>
-    <w:bookmarkStart w:id="281" w:name="ref-williams_temperature_2013"/>
+    <w:bookmarkEnd w:id="280"/>
+    <w:bookmarkStart w:id="282" w:name="ref-williams_temperature_2013"/>
     <w:p>
       <w:pPr>
         <w:pStyle w:val="Bibliography"/>
@@ -19032,7 +19034,7 @@
       <w:r>
         <w:t xml:space="preserve"> </w:t>
       </w:r>
-      <w:hyperlink r:id="rId280">
+      <w:hyperlink r:id="rId281">
         <w:r>
           <w:rPr>
             <w:rStyle w:val="Hyperlink"/>
@@ -19041,8 +19043,8 @@
         </w:r>
       </w:hyperlink>
     </w:p>
-    <w:bookmarkEnd w:id="281"/>
-    <w:bookmarkStart w:id="283" w:name="ref-wilmking_global_2020"/>
+    <w:bookmarkEnd w:id="282"/>
+    <w:bookmarkStart w:id="284" w:name="ref-wilmking_global_2020"/>
     <w:p>
       <w:pPr>
         <w:pStyle w:val="Bibliography"/>
@@ -19079,7 +19081,7 @@
       <w:r>
         <w:t xml:space="preserve"> </w:t>
       </w:r>
-      <w:hyperlink r:id="rId282">
+      <w:hyperlink r:id="rId283">
         <w:r>
           <w:rPr>
             <w:rStyle w:val="Hyperlink"/>
@@ -19088,8 +19090,8 @@
         </w:r>
       </w:hyperlink>
     </w:p>
-    <w:bookmarkEnd w:id="283"/>
-    <w:bookmarkStart w:id="285" w:name="ref-wood_fast_2011"/>
+    <w:bookmarkEnd w:id="284"/>
+    <w:bookmarkStart w:id="286" w:name="ref-wood_fast_2011"/>
     <w:p>
       <w:pPr>
         <w:pStyle w:val="Bibliography"/>
@@ -19147,7 +19149,7 @@
       <w:r>
         <w:t xml:space="preserve"> </w:t>
       </w:r>
-      <w:hyperlink r:id="rId284">
+      <w:hyperlink r:id="rId285">
         <w:r>
           <w:rPr>
             <w:rStyle w:val="Hyperlink"/>
@@ -19156,8 +19158,8 @@
         </w:r>
       </w:hyperlink>
     </w:p>
-    <w:bookmarkEnd w:id="285"/>
-    <w:bookmarkStart w:id="287" w:name="ref-woodhouse_artificial_1999"/>
+    <w:bookmarkEnd w:id="286"/>
+    <w:bookmarkStart w:id="288" w:name="ref-woodhouse_artificial_1999"/>
     <w:p>
       <w:pPr>
         <w:pStyle w:val="Bibliography"/>
@@ -19208,7 +19210,7 @@
       <w:r>
         <w:t xml:space="preserve"> </w:t>
       </w:r>
-      <w:hyperlink r:id="rId286">
+      <w:hyperlink r:id="rId287">
         <w:r>
           <w:rPr>
             <w:rStyle w:val="Hyperlink"/>
@@ -19217,8 +19219,8 @@
         </w:r>
       </w:hyperlink>
     </w:p>
-    <w:bookmarkEnd w:id="287"/>
-    <w:bookmarkStart w:id="289" w:name="ref-zang_dendroclimatic_2013"/>
+    <w:bookmarkEnd w:id="288"/>
+    <w:bookmarkStart w:id="290" w:name="ref-zang_dendroclimatic_2013"/>
     <w:p>
       <w:pPr>
         <w:pStyle w:val="Bibliography"/>
@@ -19276,7 +19278,7 @@
       <w:r>
         <w:t xml:space="preserve"> </w:t>
       </w:r>
-      <w:hyperlink r:id="rId288">
+      <w:hyperlink r:id="rId289">
         <w:r>
           <w:rPr>
             <w:rStyle w:val="Hyperlink"/>
@@ -19285,8 +19287,8 @@
         </w:r>
       </w:hyperlink>
     </w:p>
-    <w:bookmarkEnd w:id="289"/>
-    <w:bookmarkStart w:id="291" w:name="ref-zuidema_tropical_2013"/>
+    <w:bookmarkEnd w:id="290"/>
+    <w:bookmarkStart w:id="292" w:name="ref-zuidema_tropical_2013"/>
     <w:p>
       <w:pPr>
         <w:pStyle w:val="Bibliography"/>
@@ -19323,7 +19325,7 @@
       <w:r>
         <w:t xml:space="preserve"> </w:t>
       </w:r>
-      <w:hyperlink r:id="rId290">
+      <w:hyperlink r:id="rId291">
         <w:r>
           <w:rPr>
             <w:rStyle w:val="Hyperlink"/>
@@ -19332,8 +19334,8 @@
         </w:r>
       </w:hyperlink>
     </w:p>
-    <w:bookmarkEnd w:id="291"/>
-    <w:bookmarkStart w:id="293" w:name="ref-zuidema_recent_2020"/>
+    <w:bookmarkEnd w:id="292"/>
+    <w:bookmarkStart w:id="294" w:name="ref-zuidema_recent_2020"/>
     <w:p>
       <w:pPr>
         <w:pStyle w:val="Bibliography"/>
@@ -19391,7 +19393,7 @@
       <w:r>
         <w:t xml:space="preserve"> </w:t>
       </w:r>
-      <w:hyperlink r:id="rId292">
+      <w:hyperlink r:id="rId293">
         <w:r>
           <w:rPr>
             <w:rStyle w:val="Hyperlink"/>
@@ -19400,9 +19402,9 @@
         </w:r>
       </w:hyperlink>
     </w:p>
-    <w:bookmarkEnd w:id="293"/>
     <w:bookmarkEnd w:id="294"/>
     <w:bookmarkEnd w:id="295"/>
+    <w:bookmarkEnd w:id="296"/>
     <w:sectPr>
       <w:footerReference w:type="even" r:id="rId10"/>
       <w:footerReference w:type="default" r:id="rId9"/>

</xml_diff>

<commit_message>
tweaks to intro - from Google doc
</commit_message>
<xml_diff>
--- a/doc/manuscript/ForestGEO_treerings.docx
+++ b/doc/manuscript/ForestGEO_treerings.docx
@@ -1030,7 +1030,7 @@
       </w:r>
     </w:p>
     <w:bookmarkEnd w:id="30"/>
-    <w:bookmarkStart w:id="31" w:name="Introduction"/>
+    <w:bookmarkStart w:id="32" w:name="Introduction"/>
     <w:p>
       <w:pPr>
         <w:pStyle w:val="Heading1"/>
@@ -1211,12 +1211,21 @@
         <w:t xml:space="preserve"> </w:t>
       </w:r>
       <w:r>
-        <w:t xml:space="preserve">In the following paragraphs, we outline major hypotheses regarding the influence of these factors on tree growth that can best be addressed using a multifactorial, non-linear approach to tree-ring analysis (Table 1).</w:t>
-      </w:r>
-    </w:p>
-    <w:p>
-      <w:pPr>
-        <w:pStyle w:val="BodyText"/>
+        <w:t xml:space="preserve">Below, we outline major hypotheses regarding the influence of these factors on tree growth that can best be addressed using a multifactorial, non-linear approach to tree-ring analysis (Table 1). We then develop such a framework and apply it to test these hypotheses.</w:t>
+      </w:r>
+    </w:p>
+    <w:bookmarkStart w:id="31" w:name="Key"/>
+    <w:p>
+      <w:pPr>
+        <w:pStyle w:val="Heading2"/>
+      </w:pPr>
+      <w:r>
+        <w:t xml:space="preserve">Key hypotheses on tree growth</w:t>
+      </w:r>
+    </w:p>
+    <w:p>
+      <w:pPr>
+        <w:pStyle w:val="FirstParagraph"/>
       </w:pPr>
       <w:r>
         <w:t xml:space="preserve">Understanding the climate sensitivity of tree growth is critical to predicting forest dynamics and productivity as the climate changes.</w:t>
@@ -1663,7 +1672,7 @@
           <w:bCs/>
           <w:b/>
         </w:rPr>
-        <w:t xml:space="preserve">Table 1 | Summary of hypotheses and specific predictions tested using the method developed here, along with the frequency at which they were supported in our analyses.</w:t>
+        <w:t xml:space="preserve">Table 1 | Summary of hypotheses and specific predictions tested using the method developed here, along with the frequency at which they were supported in our analyses of tree-ring data from ten globally distributed forests.</w:t>
       </w:r>
     </w:p>
     <w:tbl xmlns:w="http://schemas.openxmlformats.org/wordprocessingml/2006/main" xmlns:r="http://schemas.openxmlformats.org/officeDocument/2006/relationships" xmlns:w14="http://schemas.microsoft.com/office/word/2010/wordml" xmlns:wp="http://schemas.openxmlformats.org/drawingml/2006/wordprocessingDrawing" xmlns:a="http://schemas.openxmlformats.org/drawingml/2006/main" xmlns:pic="http://schemas.openxmlformats.org/drawingml/2006/picture">
@@ -3485,7 +3494,8 @@
       </w:tr>
     </w:tbl>
     <w:bookmarkEnd w:id="31"/>
-    <w:bookmarkStart w:id="38" w:name="Materials"/>
+    <w:bookmarkEnd w:id="32"/>
+    <w:bookmarkStart w:id="39" w:name="Materials"/>
     <w:p>
       <w:pPr>
         <w:pStyle w:val="Heading1"/>
@@ -3494,7 +3504,7 @@
         <w:t xml:space="preserve">Materials and Methods</w:t>
       </w:r>
     </w:p>
-    <w:bookmarkStart w:id="33" w:name="Data"/>
+    <w:bookmarkStart w:id="34" w:name="Data"/>
     <w:p>
       <w:pPr>
         <w:pStyle w:val="Heading2"/>
@@ -7582,7 +7592,7 @@
       <w:r>
         <w:t xml:space="preserve">W) from the U.S. Geological Survey (USGS) National Water Information System (</w:t>
       </w:r>
-      <w:hyperlink r:id="rId32">
+      <w:hyperlink r:id="rId33">
         <w:r>
           <w:rPr>
             <w:rStyle w:val="Hyperlink"/>
@@ -7600,8 +7610,8 @@
         <w:t xml:space="preserve">All ForestGEO climate records used here are archived in the ForestGEO Climate Data Portal, v1.0 (DOI: 10.5281/ZENODO.3958215).</w:t>
       </w:r>
     </w:p>
-    <w:bookmarkEnd w:id="33"/>
-    <w:bookmarkStart w:id="37" w:name="Data"/>
+    <w:bookmarkEnd w:id="34"/>
+    <w:bookmarkStart w:id="38" w:name="Data"/>
     <w:p>
       <w:pPr>
         <w:pStyle w:val="Heading2"/>
@@ -7661,7 +7671,7 @@
                     </pic:cNvPicPr>
                   </pic:nvPicPr>
                   <pic:blipFill>
-                    <a:blip r:embed="rId34"/>
+                    <a:blip r:embed="rId35"/>
                     <a:stretch>
                       <a:fillRect/>
                     </a:stretch>
@@ -7728,7 +7738,7 @@
         <w:t xml:space="preserve">is used to identify the primary climate drivers in water and temperature variable groups for each site, defined as the variable-seasonal window combination that are most strongly correlated to the residual variation around splines fit to trends in growth (here, ring width, RW) for all cores sampled at the site. In step 2, a GLS model is used to produce a combined model with the previously identified drivers, reconstructed DBH, and year.</w:t>
       </w:r>
     </w:p>
-    <w:bookmarkStart w:id="35" w:name="Climate"/>
+    <w:bookmarkStart w:id="36" w:name="Climate"/>
     <w:p>
       <w:pPr>
         <w:pStyle w:val="Heading3"/>
@@ -8101,8 +8111,8 @@
         <w:t xml:space="preserve">We ultimately determined that the method described above captured these sources of variation (Appendix S5).</w:t>
       </w:r>
     </w:p>
-    <w:bookmarkEnd w:id="35"/>
-    <w:bookmarkStart w:id="36" w:name="Combining"/>
+    <w:bookmarkEnd w:id="36"/>
+    <w:bookmarkStart w:id="37" w:name="Combining"/>
     <w:p>
       <w:pPr>
         <w:pStyle w:val="Heading3"/>
@@ -8638,10 +8648,10 @@
         <w:t xml:space="preserve">DBH, climate + DBH + year), we selected as the top model that with the lowest AIC.</w:t>
       </w:r>
     </w:p>
-    <w:bookmarkEnd w:id="36"/>
     <w:bookmarkEnd w:id="37"/>
     <w:bookmarkEnd w:id="38"/>
-    <w:bookmarkStart w:id="51" w:name="Results"/>
+    <w:bookmarkEnd w:id="39"/>
+    <w:bookmarkStart w:id="52" w:name="Results"/>
     <w:p>
       <w:pPr>
         <w:pStyle w:val="Heading1"/>
@@ -8650,7 +8660,7 @@
         <w:t xml:space="preserve">Results</w:t>
       </w:r>
     </w:p>
-    <w:bookmarkStart w:id="40" w:name="Validation"/>
+    <w:bookmarkStart w:id="41" w:name="Validation"/>
     <w:p>
       <w:pPr>
         <w:pStyle w:val="Heading2"/>
@@ -8701,7 +8711,7 @@
                     </pic:cNvPicPr>
                   </pic:nvPicPr>
                   <pic:blipFill>
-                    <a:blip r:embed="rId39"/>
+                    <a:blip r:embed="rId40"/>
                     <a:stretch>
                       <a:fillRect/>
                     </a:stretch>
@@ -8922,8 +8932,8 @@
         <w:t xml:space="preserve">) shows the GLS model output, where PET was a candidate driver variable (along with PPT; DBH not included in this model). Plotted are responses of species for which PET was included in the top model, with best-fit polynomials plotted with solid lines when both first- and second-order terms are significant, dash-dotted lines when only one term is significant, and dotted lines when neither is significant. Transparent ribbons indicate 95% confidence intervals. Species names corresponding to the codes are given in Table S2.</w:t>
       </w:r>
     </w:p>
-    <w:bookmarkEnd w:id="40"/>
-    <w:bookmarkStart w:id="46" w:name="Climate"/>
+    <w:bookmarkEnd w:id="41"/>
+    <w:bookmarkStart w:id="47" w:name="Climate"/>
     <w:p>
       <w:pPr>
         <w:pStyle w:val="Heading2"/>
@@ -8932,7 +8942,7 @@
         <w:t xml:space="preserve">Climate sensitivity</w:t>
       </w:r>
     </w:p>
-    <w:bookmarkStart w:id="41" w:name="Most"/>
+    <w:bookmarkStart w:id="42" w:name="Most"/>
     <w:p>
       <w:pPr>
         <w:pStyle w:val="Heading3"/>
@@ -9275,8 +9285,8 @@
         <w:t xml:space="preserve">Temperature and precipitation variables were rarely influential over the same seasonal window (exception: LDW).</w:t>
       </w:r>
     </w:p>
-    <w:bookmarkEnd w:id="41"/>
-    <w:bookmarkStart w:id="43" w:name="Climate"/>
+    <w:bookmarkEnd w:id="42"/>
+    <w:bookmarkStart w:id="44" w:name="Climate"/>
     <w:p>
       <w:pPr>
         <w:pStyle w:val="Heading3"/>
@@ -9360,7 +9370,7 @@
                     </pic:cNvPicPr>
                   </pic:nvPicPr>
                   <pic:blipFill>
-                    <a:blip r:embed="rId42"/>
+                    <a:blip r:embed="rId43"/>
                     <a:stretch>
                       <a:fillRect/>
                     </a:stretch>
@@ -9576,8 +9586,8 @@
         <w:t xml:space="preserve">responded positively (but with wide 95% CI on the slope) to temperature over the full analysis period (1903-2013); however, responses were predominantly positive prior to 1970 and predominantly negative afterwards (Fig. S14).</w:t>
       </w:r>
     </w:p>
-    <w:bookmarkEnd w:id="43"/>
-    <w:bookmarkStart w:id="45" w:name="Variation"/>
+    <w:bookmarkEnd w:id="44"/>
+    <w:bookmarkStart w:id="46" w:name="Variation"/>
     <w:p>
       <w:pPr>
         <w:pStyle w:val="Heading3"/>
@@ -9689,7 +9699,7 @@
                     </pic:cNvPicPr>
                   </pic:nvPicPr>
                   <pic:blipFill>
-                    <a:blip r:embed="rId44"/>
+                    <a:blip r:embed="rId45"/>
                     <a:stretch>
                       <a:fillRect/>
                     </a:stretch>
@@ -9734,9 +9744,9 @@
         <w:t xml:space="preserve">Shown are modeled response functions at the minimum and maximum and maximum tails of the DBH distribution. Other terms in the model are held constant at their medians. Transparent ribbons indicate 95% confidence intervals. Vertical grey lines indicate the long-term mean for the climate driver over the analysis period; shading indicates 1 SD.</w:t>
       </w:r>
     </w:p>
-    <w:bookmarkEnd w:id="45"/>
     <w:bookmarkEnd w:id="46"/>
-    <w:bookmarkStart w:id="48" w:name="Variation"/>
+    <w:bookmarkEnd w:id="47"/>
+    <w:bookmarkStart w:id="49" w:name="Variation"/>
     <w:p>
       <w:pPr>
         <w:pStyle w:val="Heading2"/>
@@ -10215,7 +10225,7 @@
                     </pic:cNvPicPr>
                   </pic:nvPicPr>
                   <pic:blipFill>
-                    <a:blip r:embed="rId47"/>
+                    <a:blip r:embed="rId48"/>
                     <a:stretch>
                       <a:fillRect/>
                     </a:stretch>
@@ -10279,8 +10289,8 @@
         <w:t xml:space="preserve">Relationships for species are plotted when included in the top model. Other terms in the model are held constant at their medians. Best-fit polynomials are plotted with solid lines when both first- and second-order terms are significant (t-test’s p-value &lt;0.05), dash-dotted lines when only one term is significant, and dotted lines when neither is significant. Transparent ribbons indicate 95% confidence intervals.</w:t>
       </w:r>
     </w:p>
-    <w:bookmarkEnd w:id="48"/>
-    <w:bookmarkStart w:id="50" w:name="Effects"/>
+    <w:bookmarkEnd w:id="49"/>
+    <w:bookmarkStart w:id="51" w:name="Effects"/>
     <w:p>
       <w:pPr>
         <w:pStyle w:val="Heading2"/>
@@ -10497,7 +10507,7 @@
                     </pic:cNvPicPr>
                   </pic:nvPicPr>
                   <pic:blipFill>
-                    <a:blip r:embed="rId49"/>
+                    <a:blip r:embed="rId50"/>
                     <a:stretch>
                       <a:fillRect/>
                     </a:stretch>
@@ -10542,9 +10552,9 @@
         <w:t xml:space="preserve">For each species (all listed), relationships are plotted if the year effect could be analyzed and was included in the top model. Other terms in the model are held constant at their medians. Best-fit polynomials are plotted with solid lines when both first- and second-order terms are significant (t-test’s p-value &lt;0.05), dash-dotted lines when only one term is significant, and dotted lines when neither is significant. Transparent ribbons indicate 95% confidence intervals.</w:t>
       </w:r>
     </w:p>
-    <w:bookmarkEnd w:id="50"/>
     <w:bookmarkEnd w:id="51"/>
-    <w:bookmarkStart w:id="56" w:name="Discussion"/>
+    <w:bookmarkEnd w:id="52"/>
+    <w:bookmarkStart w:id="57" w:name="Discussion"/>
     <w:p>
       <w:pPr>
         <w:pStyle w:val="Heading1"/>
@@ -10591,7 +10601,7 @@
         <w:t xml:space="preserve">Dissecting these species-specific long-term responses is essential to understanding the drivers of variability and directional changes in tree growth over the past century, and to predicting changes in forest composition and function in the future.</w:t>
       </w:r>
     </w:p>
-    <w:bookmarkStart w:id="52" w:name="Climate"/>
+    <w:bookmarkStart w:id="53" w:name="Climate"/>
     <w:p>
       <w:pPr>
         <w:pStyle w:val="Heading2"/>
@@ -10867,8 +10877,8 @@
         <w:t xml:space="preserve">will be critical to using tree-ring records to understand and forecast the effects of climate on tree growth and forest productivity.</w:t>
       </w:r>
     </w:p>
-    <w:bookmarkEnd w:id="52"/>
-    <w:bookmarkStart w:id="53" w:name="Variation"/>
+    <w:bookmarkEnd w:id="53"/>
+    <w:bookmarkStart w:id="54" w:name="Variation"/>
     <w:p>
       <w:pPr>
         <w:pStyle w:val="Heading2"/>
@@ -11185,8 +11195,8 @@
         <w:t xml:space="preserve">AGB declines at larger DBH (Figs. S11, S12), suggesting that some of the declines at large DBH (Fig. 5) are more properly attributed to recent environmental changes than to large DBH.</w:t>
       </w:r>
     </w:p>
-    <w:bookmarkEnd w:id="53"/>
-    <w:bookmarkStart w:id="54" w:name="Changing"/>
+    <w:bookmarkEnd w:id="54"/>
+    <w:bookmarkStart w:id="55" w:name="Changing"/>
     <w:p>
       <w:pPr>
         <w:pStyle w:val="Heading2"/>
@@ -11726,8 +11736,8 @@
         <w:t xml:space="preserve">does not appear to be a dominant growth driver for the trees in natural forest settings analyzed here.</w:t>
       </w:r>
     </w:p>
-    <w:bookmarkEnd w:id="54"/>
-    <w:bookmarkStart w:id="55" w:name="Conclusions"/>
+    <w:bookmarkEnd w:id="55"/>
+    <w:bookmarkStart w:id="56" w:name="Conclusions"/>
     <w:p>
       <w:pPr>
         <w:pStyle w:val="Heading2"/>
@@ -11783,9 +11793,9 @@
         <w:t xml:space="preserve">The method we present and apply here allows doing so.</w:t>
       </w:r>
     </w:p>
-    <w:bookmarkEnd w:id="55"/>
     <w:bookmarkEnd w:id="56"/>
-    <w:bookmarkStart w:id="57" w:name="Acknowledgements"/>
+    <w:bookmarkEnd w:id="57"/>
+    <w:bookmarkStart w:id="58" w:name="Acknowledgements"/>
     <w:p>
       <w:pPr>
         <w:pStyle w:val="Heading1"/>
@@ -11838,8 +11848,8 @@
         <w:t xml:space="preserve">Any use of trade, firm, or product names is for descriptive purposes only and does not imply endorsement by the U.S. Government.</w:t>
       </w:r>
     </w:p>
-    <w:bookmarkEnd w:id="57"/>
-    <w:bookmarkStart w:id="58" w:name="Authors"/>
+    <w:bookmarkEnd w:id="58"/>
+    <w:bookmarkStart w:id="59" w:name="Authors"/>
     <w:p>
       <w:pPr>
         <w:pStyle w:val="Heading1"/>
@@ -11880,8 +11890,8 @@
         <w:t xml:space="preserve">All authors contributed critically to the drafts and gave final approval for publication.</w:t>
       </w:r>
     </w:p>
-    <w:bookmarkEnd w:id="58"/>
-    <w:bookmarkStart w:id="60" w:name="Data"/>
+    <w:bookmarkEnd w:id="59"/>
+    <w:bookmarkStart w:id="61" w:name="Data"/>
     <w:p>
       <w:pPr>
         <w:pStyle w:val="Heading1"/>
@@ -11897,7 +11907,7 @@
       <w:r>
         <w:t xml:space="preserve">Code and full results are available via the project repository in GitHub (</w:t>
       </w:r>
-      <w:hyperlink r:id="rId59">
+      <w:hyperlink r:id="rId60">
         <w:r>
           <w:rPr>
             <w:rStyle w:val="Hyperlink"/>
@@ -11924,8 +11934,8 @@
         <w:t xml:space="preserve">] and/or the International Tree-Ring Data Bank, ITRDB (CB; …).</w:t>
       </w:r>
     </w:p>
-    <w:bookmarkEnd w:id="60"/>
-    <w:bookmarkStart w:id="61" w:name="Supplementary"/>
+    <w:bookmarkEnd w:id="61"/>
+    <w:bookmarkStart w:id="62" w:name="Supplementary"/>
     <w:p>
       <w:pPr>
         <w:pStyle w:val="Heading1"/>
@@ -12110,8 +12120,8 @@
         <w:t xml:space="preserve">Figure S15. All significant climate - DBH interactions with RW as the response metric.</w:t>
       </w:r>
     </w:p>
-    <w:bookmarkEnd w:id="61"/>
-    <w:bookmarkStart w:id="295" w:name="References"/>
+    <w:bookmarkEnd w:id="62"/>
+    <w:bookmarkStart w:id="296" w:name="References"/>
     <w:p>
       <w:pPr>
         <w:pStyle w:val="Heading1"/>
@@ -12120,8 +12130,8 @@
         <w:t xml:space="preserve">References</w:t>
       </w:r>
     </w:p>
-    <w:bookmarkStart w:id="294" w:name="refs"/>
-    <w:bookmarkStart w:id="63" w:name="ref-alexander_potential_2019"/>
+    <w:bookmarkStart w:id="295" w:name="refs"/>
+    <w:bookmarkStart w:id="64" w:name="ref-alexander_potential_2019"/>
     <w:p>
       <w:pPr>
         <w:pStyle w:val="Bibliography"/>
@@ -12158,7 +12168,7 @@
       <w:r>
         <w:t xml:space="preserve"> </w:t>
       </w:r>
-      <w:hyperlink r:id="rId62">
+      <w:hyperlink r:id="rId63">
         <w:r>
           <w:rPr>
             <w:rStyle w:val="Hyperlink"/>
@@ -12167,8 +12177,8 @@
         </w:r>
       </w:hyperlink>
     </w:p>
-    <w:bookmarkEnd w:id="63"/>
-    <w:bookmarkStart w:id="65" w:name="ref-alfaro-sanchez_growth_2017"/>
+    <w:bookmarkEnd w:id="64"/>
+    <w:bookmarkStart w:id="66" w:name="ref-alfaro-sanchez_growth_2017"/>
     <w:p>
       <w:pPr>
         <w:pStyle w:val="Bibliography"/>
@@ -12204,7 +12214,7 @@
       <w:r>
         <w:t xml:space="preserve"> </w:t>
       </w:r>
-      <w:hyperlink r:id="rId64">
+      <w:hyperlink r:id="rId65">
         <w:r>
           <w:rPr>
             <w:rStyle w:val="Hyperlink"/>
@@ -12213,8 +12223,8 @@
         </w:r>
       </w:hyperlink>
     </w:p>
-    <w:bookmarkEnd w:id="65"/>
-    <w:bookmarkStart w:id="67" w:name="ref-amoroso_dendroecology_2017"/>
+    <w:bookmarkEnd w:id="66"/>
+    <w:bookmarkStart w:id="68" w:name="ref-amoroso_dendroecology_2017"/>
     <w:p>
       <w:pPr>
         <w:pStyle w:val="Bibliography"/>
@@ -12303,7 +12313,7 @@
       <w:r>
         <w:t xml:space="preserve"> </w:t>
       </w:r>
-      <w:hyperlink r:id="rId66">
+      <w:hyperlink r:id="rId67">
         <w:r>
           <w:rPr>
             <w:rStyle w:val="Hyperlink"/>
@@ -12312,8 +12322,8 @@
         </w:r>
       </w:hyperlink>
     </w:p>
-    <w:bookmarkEnd w:id="67"/>
-    <w:bookmarkStart w:id="69" w:name="ref-anderson-teixeira_ctfsforestgeo_2015"/>
+    <w:bookmarkEnd w:id="68"/>
+    <w:bookmarkStart w:id="70" w:name="ref-anderson-teixeira_ctfsforestgeo_2015"/>
     <w:p>
       <w:pPr>
         <w:pStyle w:val="Bibliography"/>
@@ -12368,7 +12378,7 @@
       <w:r>
         <w:t xml:space="preserve"> </w:t>
       </w:r>
-      <w:hyperlink r:id="rId68">
+      <w:hyperlink r:id="rId69">
         <w:r>
           <w:rPr>
             <w:rStyle w:val="Hyperlink"/>
@@ -12377,8 +12387,8 @@
         </w:r>
       </w:hyperlink>
     </w:p>
-    <w:bookmarkEnd w:id="69"/>
-    <w:bookmarkStart w:id="71" w:name="ref-anderson-teixeira_sizerelated_2015"/>
+    <w:bookmarkEnd w:id="70"/>
+    <w:bookmarkStart w:id="72" w:name="ref-anderson-teixeira_sizerelated_2015"/>
     <w:p>
       <w:pPr>
         <w:pStyle w:val="Bibliography"/>
@@ -12415,7 +12425,7 @@
       <w:r>
         <w:t xml:space="preserve"> </w:t>
       </w:r>
-      <w:hyperlink r:id="rId70">
+      <w:hyperlink r:id="rId71">
         <w:r>
           <w:rPr>
             <w:rStyle w:val="Hyperlink"/>
@@ -12424,8 +12434,8 @@
         </w:r>
       </w:hyperlink>
     </w:p>
-    <w:bookmarkEnd w:id="71"/>
-    <w:bookmarkStart w:id="73" w:name="ref-arora_carbon_2020"/>
+    <w:bookmarkEnd w:id="72"/>
+    <w:bookmarkStart w:id="74" w:name="ref-arora_carbon_2020"/>
     <w:p>
       <w:pPr>
         <w:pStyle w:val="Bibliography"/>
@@ -12498,7 +12508,7 @@
       <w:r>
         <w:t xml:space="preserve"> </w:t>
       </w:r>
-      <w:hyperlink r:id="rId72">
+      <w:hyperlink r:id="rId73">
         <w:r>
           <w:rPr>
             <w:rStyle w:val="Hyperlink"/>
@@ -12507,8 +12517,8 @@
         </w:r>
       </w:hyperlink>
     </w:p>
-    <w:bookmarkEnd w:id="73"/>
-    <w:bookmarkStart w:id="75" w:name="ref-aubry-kientz_joint_2015"/>
+    <w:bookmarkEnd w:id="74"/>
+    <w:bookmarkStart w:id="76" w:name="ref-aubry-kientz_joint_2015"/>
     <w:p>
       <w:pPr>
         <w:pStyle w:val="Bibliography"/>
@@ -12545,7 +12555,7 @@
       <w:r>
         <w:t xml:space="preserve"> </w:t>
       </w:r>
-      <w:hyperlink r:id="rId74">
+      <w:hyperlink r:id="rId75">
         <w:r>
           <w:rPr>
             <w:rStyle w:val="Hyperlink"/>
@@ -12554,8 +12564,8 @@
         </w:r>
       </w:hyperlink>
     </w:p>
-    <w:bookmarkEnd w:id="75"/>
-    <w:bookmarkStart w:id="77" w:name="ref-babst_when_2018"/>
+    <w:bookmarkEnd w:id="76"/>
+    <w:bookmarkStart w:id="78" w:name="ref-babst_when_2018"/>
     <w:p>
       <w:pPr>
         <w:pStyle w:val="Bibliography"/>
@@ -12604,7 +12614,7 @@
       <w:r>
         <w:t xml:space="preserve"> </w:t>
       </w:r>
-      <w:hyperlink r:id="rId76">
+      <w:hyperlink r:id="rId77">
         <w:r>
           <w:rPr>
             <w:rStyle w:val="Hyperlink"/>
@@ -12613,8 +12623,8 @@
         </w:r>
       </w:hyperlink>
     </w:p>
-    <w:bookmarkEnd w:id="77"/>
-    <w:bookmarkStart w:id="79" w:name="ref-babst_twentieth_2019"/>
+    <w:bookmarkEnd w:id="78"/>
+    <w:bookmarkStart w:id="80" w:name="ref-babst_twentieth_2019"/>
     <w:p>
       <w:pPr>
         <w:pStyle w:val="Bibliography"/>
@@ -12651,7 +12661,7 @@
       <w:r>
         <w:t xml:space="preserve"> </w:t>
       </w:r>
-      <w:hyperlink r:id="rId78">
+      <w:hyperlink r:id="rId79">
         <w:r>
           <w:rPr>
             <w:rStyle w:val="Hyperlink"/>
@@ -12660,8 +12670,8 @@
         </w:r>
       </w:hyperlink>
     </w:p>
-    <w:bookmarkEnd w:id="79"/>
-    <w:bookmarkStart w:id="81" w:name="ref-baltzer_forests_2014"/>
+    <w:bookmarkEnd w:id="80"/>
+    <w:bookmarkStart w:id="82" w:name="ref-baltzer_forests_2014"/>
     <w:p>
       <w:pPr>
         <w:pStyle w:val="Bibliography"/>
@@ -12698,7 +12708,7 @@
       <w:r>
         <w:t xml:space="preserve"> </w:t>
       </w:r>
-      <w:hyperlink r:id="rId80">
+      <w:hyperlink r:id="rId81">
         <w:r>
           <w:rPr>
             <w:rStyle w:val="Hyperlink"/>
@@ -12707,8 +12717,8 @@
         </w:r>
       </w:hyperlink>
     </w:p>
-    <w:bookmarkEnd w:id="81"/>
-    <w:bookmarkStart w:id="83" w:name="ref-belmecheri_precipitation_2021"/>
+    <w:bookmarkEnd w:id="82"/>
+    <w:bookmarkStart w:id="84" w:name="ref-belmecheri_precipitation_2021"/>
     <w:p>
       <w:pPr>
         <w:pStyle w:val="Bibliography"/>
@@ -12757,7 +12767,7 @@
       <w:r>
         <w:t xml:space="preserve"> </w:t>
       </w:r>
-      <w:hyperlink r:id="rId82">
+      <w:hyperlink r:id="rId83">
         <w:r>
           <w:rPr>
             <w:rStyle w:val="Hyperlink"/>
@@ -12766,8 +12776,8 @@
         </w:r>
       </w:hyperlink>
     </w:p>
-    <w:bookmarkEnd w:id="83"/>
-    <w:bookmarkStart w:id="85" w:name="ref-bennett_larger_2015"/>
+    <w:bookmarkEnd w:id="84"/>
+    <w:bookmarkStart w:id="86" w:name="ref-bennett_larger_2015"/>
     <w:p>
       <w:pPr>
         <w:pStyle w:val="Bibliography"/>
@@ -12804,7 +12814,7 @@
       <w:r>
         <w:t xml:space="preserve"> </w:t>
       </w:r>
-      <w:hyperlink r:id="rId84">
+      <w:hyperlink r:id="rId85">
         <w:r>
           <w:rPr>
             <w:rStyle w:val="Hyperlink"/>
@@ -12813,8 +12823,8 @@
         </w:r>
       </w:hyperlink>
     </w:p>
-    <w:bookmarkEnd w:id="85"/>
-    <w:bookmarkStart w:id="87" w:name="ref-biondi_theorydriven_2008"/>
+    <w:bookmarkEnd w:id="86"/>
+    <w:bookmarkStart w:id="88" w:name="ref-biondi_theorydriven_2008"/>
     <w:p>
       <w:pPr>
         <w:pStyle w:val="Bibliography"/>
@@ -12917,7 +12927,7 @@
       <w:r>
         <w:t xml:space="preserve"> </w:t>
       </w:r>
-      <w:hyperlink r:id="rId86">
+      <w:hyperlink r:id="rId87">
         <w:r>
           <w:rPr>
             <w:rStyle w:val="Hyperlink"/>
@@ -12926,8 +12936,8 @@
         </w:r>
       </w:hyperlink>
     </w:p>
-    <w:bookmarkEnd w:id="87"/>
-    <w:bookmarkStart w:id="89" w:name="ref-birch_birch_2020b"/>
+    <w:bookmarkEnd w:id="88"/>
+    <w:bookmarkStart w:id="90" w:name="ref-birch_birch_2020b"/>
     <w:p>
       <w:pPr>
         <w:pStyle w:val="Bibliography"/>
@@ -12981,7 +12991,7 @@
       <w:r>
         <w:t xml:space="preserve">. https://doi.org/</w:t>
       </w:r>
-      <w:hyperlink r:id="rId88">
+      <w:hyperlink r:id="rId89">
         <w:r>
           <w:rPr>
             <w:rStyle w:val="Hyperlink"/>
@@ -12990,8 +13000,8 @@
         </w:r>
       </w:hyperlink>
     </w:p>
-    <w:bookmarkEnd w:id="89"/>
-    <w:bookmarkStart w:id="91" w:name="ref-birch_birch_2020c"/>
+    <w:bookmarkEnd w:id="90"/>
+    <w:bookmarkStart w:id="92" w:name="ref-birch_birch_2020c"/>
     <w:p>
       <w:pPr>
         <w:pStyle w:val="Bibliography"/>
@@ -13045,7 +13055,7 @@
       <w:r>
         <w:t xml:space="preserve">. https://doi.org/</w:t>
       </w:r>
-      <w:hyperlink r:id="rId90">
+      <w:hyperlink r:id="rId91">
         <w:r>
           <w:rPr>
             <w:rStyle w:val="Hyperlink"/>
@@ -13054,8 +13064,8 @@
         </w:r>
       </w:hyperlink>
     </w:p>
-    <w:bookmarkEnd w:id="91"/>
-    <w:bookmarkStart w:id="93" w:name="ref-birch_birch_2020"/>
+    <w:bookmarkEnd w:id="92"/>
+    <w:bookmarkStart w:id="94" w:name="ref-birch_birch_2020"/>
     <w:p>
       <w:pPr>
         <w:pStyle w:val="Bibliography"/>
@@ -13109,7 +13119,7 @@
       <w:r>
         <w:t xml:space="preserve">. https://doi.org/</w:t>
       </w:r>
-      <w:hyperlink r:id="rId92">
+      <w:hyperlink r:id="rId93">
         <w:r>
           <w:rPr>
             <w:rStyle w:val="Hyperlink"/>
@@ -13118,8 +13128,8 @@
         </w:r>
       </w:hyperlink>
     </w:p>
-    <w:bookmarkEnd w:id="93"/>
-    <w:bookmarkStart w:id="95" w:name="ref-bourg_initial_2013"/>
+    <w:bookmarkEnd w:id="94"/>
+    <w:bookmarkStart w:id="96" w:name="ref-bourg_initial_2013"/>
     <w:p>
       <w:pPr>
         <w:pStyle w:val="Bibliography"/>
@@ -13184,7 +13194,7 @@
       <w:r>
         <w:t xml:space="preserve"> </w:t>
       </w:r>
-      <w:hyperlink r:id="rId94">
+      <w:hyperlink r:id="rId95">
         <w:r>
           <w:rPr>
             <w:rStyle w:val="Hyperlink"/>
@@ -13193,8 +13203,8 @@
         </w:r>
       </w:hyperlink>
     </w:p>
-    <w:bookmarkEnd w:id="95"/>
-    <w:bookmarkStart w:id="97" w:name="ref-bowman_detecting_2013"/>
+    <w:bookmarkEnd w:id="96"/>
+    <w:bookmarkStart w:id="98" w:name="ref-bowman_detecting_2013"/>
     <w:p>
       <w:pPr>
         <w:pStyle w:val="Bibliography"/>
@@ -13231,7 +13241,7 @@
       <w:r>
         <w:t xml:space="preserve"> </w:t>
       </w:r>
-      <w:hyperlink r:id="rId96">
+      <w:hyperlink r:id="rId97">
         <w:r>
           <w:rPr>
             <w:rStyle w:val="Hyperlink"/>
@@ -13240,8 +13250,8 @@
         </w:r>
       </w:hyperlink>
     </w:p>
-    <w:bookmarkEnd w:id="97"/>
-    <w:bookmarkStart w:id="99" w:name="ref-braker_measuring_2002"/>
+    <w:bookmarkEnd w:id="98"/>
+    <w:bookmarkStart w:id="100" w:name="ref-braker_measuring_2002"/>
     <w:p>
       <w:pPr>
         <w:pStyle w:val="Bibliography"/>
@@ -13287,7 +13297,7 @@
       <w:r>
         <w:t xml:space="preserve"> </w:t>
       </w:r>
-      <w:hyperlink r:id="rId98">
+      <w:hyperlink r:id="rId99">
         <w:r>
           <w:rPr>
             <w:rStyle w:val="Hyperlink"/>
@@ -13296,8 +13306,8 @@
         </w:r>
       </w:hyperlink>
     </w:p>
-    <w:bookmarkEnd w:id="99"/>
-    <w:bookmarkStart w:id="101" w:name="ref-brienen_detecting_2012"/>
+    <w:bookmarkEnd w:id="100"/>
+    <w:bookmarkStart w:id="102" w:name="ref-brienen_detecting_2012"/>
     <w:p>
       <w:pPr>
         <w:pStyle w:val="Bibliography"/>
@@ -13367,7 +13377,7 @@
       <w:r>
         <w:t xml:space="preserve"> </w:t>
       </w:r>
-      <w:hyperlink r:id="rId100">
+      <w:hyperlink r:id="rId101">
         <w:r>
           <w:rPr>
             <w:rStyle w:val="Hyperlink"/>
@@ -13376,8 +13386,8 @@
         </w:r>
       </w:hyperlink>
     </w:p>
-    <w:bookmarkEnd w:id="101"/>
-    <w:bookmarkStart w:id="103" w:name="ref-brienen_tree_2017"/>
+    <w:bookmarkEnd w:id="102"/>
+    <w:bookmarkStart w:id="104" w:name="ref-brienen_tree_2017"/>
     <w:p>
       <w:pPr>
         <w:pStyle w:val="Bibliography"/>
@@ -13414,7 +13424,7 @@
       <w:r>
         <w:t xml:space="preserve"> </w:t>
       </w:r>
-      <w:hyperlink r:id="rId102">
+      <w:hyperlink r:id="rId103">
         <w:r>
           <w:rPr>
             <w:rStyle w:val="Hyperlink"/>
@@ -13423,8 +13433,8 @@
         </w:r>
       </w:hyperlink>
     </w:p>
-    <w:bookmarkEnd w:id="103"/>
-    <w:bookmarkStart w:id="105" w:name="ref-bumann_assessing_2019"/>
+    <w:bookmarkEnd w:id="104"/>
+    <w:bookmarkStart w:id="106" w:name="ref-bumann_assessing_2019"/>
     <w:p>
       <w:pPr>
         <w:pStyle w:val="Bibliography"/>
@@ -13529,7 +13539,7 @@
       <w:r>
         <w:t xml:space="preserve"> </w:t>
       </w:r>
-      <w:hyperlink r:id="rId104">
+      <w:hyperlink r:id="rId105">
         <w:r>
           <w:rPr>
             <w:rStyle w:val="Hyperlink"/>
@@ -13538,8 +13548,8 @@
         </w:r>
       </w:hyperlink>
     </w:p>
-    <w:bookmarkEnd w:id="105"/>
-    <w:bookmarkStart w:id="107" w:name="ref-buntgen_2500_2011"/>
+    <w:bookmarkEnd w:id="106"/>
+    <w:bookmarkStart w:id="108" w:name="ref-buntgen_2500_2011"/>
     <w:p>
       <w:pPr>
         <w:pStyle w:val="Bibliography"/>
@@ -13609,7 +13619,7 @@
       <w:r>
         <w:t xml:space="preserve"> </w:t>
       </w:r>
-      <w:hyperlink r:id="rId106">
+      <w:hyperlink r:id="rId107">
         <w:r>
           <w:rPr>
             <w:rStyle w:val="Hyperlink"/>
@@ -13618,8 +13628,8 @@
         </w:r>
       </w:hyperlink>
     </w:p>
-    <w:bookmarkEnd w:id="107"/>
-    <w:bookmarkStart w:id="109" w:name="ref-cailleret_synthesis_2017"/>
+    <w:bookmarkEnd w:id="108"/>
+    <w:bookmarkStart w:id="110" w:name="ref-cailleret_synthesis_2017"/>
     <w:p>
       <w:pPr>
         <w:pStyle w:val="Bibliography"/>
@@ -13656,7 +13666,7 @@
       <w:r>
         <w:t xml:space="preserve"> </w:t>
       </w:r>
-      <w:hyperlink r:id="rId108">
+      <w:hyperlink r:id="rId109">
         <w:r>
           <w:rPr>
             <w:rStyle w:val="Hyperlink"/>
@@ -13665,8 +13675,8 @@
         </w:r>
       </w:hyperlink>
     </w:p>
-    <w:bookmarkEnd w:id="109"/>
-    <w:bookmarkStart w:id="111" w:name="ref-cherubini_potential_1998"/>
+    <w:bookmarkEnd w:id="110"/>
+    <w:bookmarkStart w:id="112" w:name="ref-cherubini_potential_1998"/>
     <w:p>
       <w:pPr>
         <w:pStyle w:val="Bibliography"/>
@@ -13724,7 +13734,7 @@
       <w:r>
         <w:t xml:space="preserve"> </w:t>
       </w:r>
-      <w:hyperlink r:id="rId110">
+      <w:hyperlink r:id="rId111">
         <w:r>
           <w:rPr>
             <w:rStyle w:val="Hyperlink"/>
@@ -13733,8 +13743,8 @@
         </w:r>
       </w:hyperlink>
     </w:p>
-    <w:bookmarkEnd w:id="111"/>
-    <w:bookmarkStart w:id="113" w:name="ref-collalti_forest_2020"/>
+    <w:bookmarkEnd w:id="112"/>
+    <w:bookmarkStart w:id="114" w:name="ref-collalti_forest_2020"/>
     <w:p>
       <w:pPr>
         <w:pStyle w:val="Bibliography"/>
@@ -13771,7 +13781,7 @@
       <w:r>
         <w:t xml:space="preserve"> </w:t>
       </w:r>
-      <w:hyperlink r:id="rId112">
+      <w:hyperlink r:id="rId113">
         <w:r>
           <w:rPr>
             <w:rStyle w:val="Hyperlink"/>
@@ -13780,8 +13790,8 @@
         </w:r>
       </w:hyperlink>
     </w:p>
-    <w:bookmarkEnd w:id="113"/>
-    <w:bookmarkStart w:id="115" w:name="ref-cook_calculating_1997"/>
+    <w:bookmarkEnd w:id="114"/>
+    <w:bookmarkStart w:id="116" w:name="ref-cook_calculating_1997"/>
     <w:p>
       <w:pPr>
         <w:pStyle w:val="Bibliography"/>
@@ -13818,7 +13828,7 @@
       <w:r>
         <w:t xml:space="preserve"> </w:t>
       </w:r>
-      <w:hyperlink r:id="rId114">
+      <w:hyperlink r:id="rId115">
         <w:r>
           <w:rPr>
             <w:rStyle w:val="Hyperlink"/>
@@ -13827,8 +13837,8 @@
         </w:r>
       </w:hyperlink>
     </w:p>
-    <w:bookmarkEnd w:id="115"/>
-    <w:bookmarkStart w:id="117" w:name="ref-davies_forestgeo_2021"/>
+    <w:bookmarkEnd w:id="116"/>
+    <w:bookmarkStart w:id="118" w:name="ref-davies_forestgeo_2021"/>
     <w:p>
       <w:pPr>
         <w:pStyle w:val="Bibliography"/>
@@ -13886,7 +13896,7 @@
       <w:r>
         <w:t xml:space="preserve"> </w:t>
       </w:r>
-      <w:hyperlink r:id="rId116">
+      <w:hyperlink r:id="rId117">
         <w:r>
           <w:rPr>
             <w:rStyle w:val="Hyperlink"/>
@@ -13895,8 +13905,8 @@
         </w:r>
       </w:hyperlink>
     </w:p>
-    <w:bookmarkEnd w:id="117"/>
-    <w:bookmarkStart w:id="119" w:name="ref-davis_forest_2009"/>
+    <w:bookmarkEnd w:id="118"/>
+    <w:bookmarkStart w:id="120" w:name="ref-davis_forest_2009"/>
     <w:p>
       <w:pPr>
         <w:pStyle w:val="Bibliography"/>
@@ -13933,7 +13943,7 @@
       <w:r>
         <w:t xml:space="preserve"> </w:t>
       </w:r>
-      <w:hyperlink r:id="rId118">
+      <w:hyperlink r:id="rId119">
         <w:r>
           <w:rPr>
             <w:rStyle w:val="Hyperlink"/>
@@ -13942,8 +13952,8 @@
         </w:r>
       </w:hyperlink>
     </w:p>
-    <w:bookmarkEnd w:id="119"/>
-    <w:bookmarkStart w:id="121" w:name="ref-dearborn_permafrost_2020"/>
+    <w:bookmarkEnd w:id="120"/>
+    <w:bookmarkStart w:id="122" w:name="ref-dearborn_permafrost_2020"/>
     <w:p>
       <w:pPr>
         <w:pStyle w:val="Bibliography"/>
@@ -13967,7 +13977,7 @@
       <w:r>
         <w:t xml:space="preserve"> </w:t>
       </w:r>
-      <w:hyperlink r:id="rId120">
+      <w:hyperlink r:id="rId121">
         <w:r>
           <w:rPr>
             <w:rStyle w:val="Hyperlink"/>
@@ -13976,8 +13986,8 @@
         </w:r>
       </w:hyperlink>
     </w:p>
-    <w:bookmarkEnd w:id="121"/>
-    <w:bookmarkStart w:id="122" w:name="ref-delucia_forest_2007"/>
+    <w:bookmarkEnd w:id="122"/>
+    <w:bookmarkStart w:id="123" w:name="ref-delucia_forest_2007"/>
     <w:p>
       <w:pPr>
         <w:pStyle w:val="Bibliography"/>
@@ -14012,8 +14022,8 @@
         <w:t xml:space="preserve">, 1157–1167.</w:t>
       </w:r>
     </w:p>
-    <w:bookmarkEnd w:id="122"/>
-    <w:bookmarkStart w:id="124" w:name="ref-desoto_low_2020"/>
+    <w:bookmarkEnd w:id="123"/>
+    <w:bookmarkStart w:id="125" w:name="ref-desoto_low_2020"/>
     <w:p>
       <w:pPr>
         <w:pStyle w:val="Bibliography"/>
@@ -14050,7 +14060,7 @@
       <w:r>
         <w:t xml:space="preserve"> </w:t>
       </w:r>
-      <w:hyperlink r:id="rId123">
+      <w:hyperlink r:id="rId124">
         <w:r>
           <w:rPr>
             <w:rStyle w:val="Hyperlink"/>
@@ -14059,8 +14069,8 @@
         </w:r>
       </w:hyperlink>
     </w:p>
-    <w:bookmarkEnd w:id="124"/>
-    <w:bookmarkStart w:id="126" w:name="ref-disney_new_2020"/>
+    <w:bookmarkEnd w:id="125"/>
+    <w:bookmarkStart w:id="127" w:name="ref-disney_new_2020"/>
     <w:p>
       <w:pPr>
         <w:pStyle w:val="Bibliography"/>
@@ -14109,7 +14119,7 @@
       <w:r>
         <w:t xml:space="preserve"> </w:t>
       </w:r>
-      <w:hyperlink r:id="rId125">
+      <w:hyperlink r:id="rId126">
         <w:r>
           <w:rPr>
             <w:rStyle w:val="Hyperlink"/>
@@ -14118,8 +14128,8 @@
         </w:r>
       </w:hyperlink>
     </w:p>
-    <w:bookmarkEnd w:id="126"/>
-    <w:bookmarkStart w:id="128" w:name="ref-dye_comparing_2016"/>
+    <w:bookmarkEnd w:id="127"/>
+    <w:bookmarkStart w:id="129" w:name="ref-dye_comparing_2016"/>
     <w:p>
       <w:pPr>
         <w:pStyle w:val="Bibliography"/>
@@ -14171,7 +14181,7 @@
       <w:r>
         <w:t xml:space="preserve"> </w:t>
       </w:r>
-      <w:hyperlink r:id="rId127">
+      <w:hyperlink r:id="rId128">
         <w:r>
           <w:rPr>
             <w:rStyle w:val="Hyperlink"/>
@@ -14180,8 +14190,8 @@
         </w:r>
       </w:hyperlink>
     </w:p>
-    <w:bookmarkEnd w:id="128"/>
-    <w:bookmarkStart w:id="130" w:name="ref-elling_dendroecological_2009"/>
+    <w:bookmarkEnd w:id="129"/>
+    <w:bookmarkStart w:id="131" w:name="ref-elling_dendroecological_2009"/>
     <w:p>
       <w:pPr>
         <w:pStyle w:val="Bibliography"/>
@@ -14245,7 +14255,7 @@
       <w:r>
         <w:t xml:space="preserve"> </w:t>
       </w:r>
-      <w:hyperlink r:id="rId129">
+      <w:hyperlink r:id="rId130">
         <w:r>
           <w:rPr>
             <w:rStyle w:val="Hyperlink"/>
@@ -14254,8 +14264,8 @@
         </w:r>
       </w:hyperlink>
     </w:p>
-    <w:bookmarkEnd w:id="130"/>
-    <w:bookmarkStart w:id="132" w:name="ref-evans_fusing_2017"/>
+    <w:bookmarkEnd w:id="131"/>
+    <w:bookmarkStart w:id="133" w:name="ref-evans_fusing_2017"/>
     <w:p>
       <w:pPr>
         <w:pStyle w:val="Bibliography"/>
@@ -14292,7 +14302,7 @@
       <w:r>
         <w:t xml:space="preserve"> </w:t>
       </w:r>
-      <w:hyperlink r:id="rId131">
+      <w:hyperlink r:id="rId132">
         <w:r>
           <w:rPr>
             <w:rStyle w:val="Hyperlink"/>
@@ -14301,8 +14311,8 @@
         </w:r>
       </w:hyperlink>
     </w:p>
-    <w:bookmarkEnd w:id="132"/>
-    <w:bookmarkStart w:id="134" w:name="ref-finzi_carbon_2020"/>
+    <w:bookmarkEnd w:id="133"/>
+    <w:bookmarkStart w:id="135" w:name="ref-finzi_carbon_2020"/>
     <w:p>
       <w:pPr>
         <w:pStyle w:val="Bibliography"/>
@@ -14357,7 +14367,7 @@
       <w:r>
         <w:t xml:space="preserve"> </w:t>
       </w:r>
-      <w:hyperlink r:id="rId133">
+      <w:hyperlink r:id="rId134">
         <w:r>
           <w:rPr>
             <w:rStyle w:val="Hyperlink"/>
@@ -14366,8 +14376,8 @@
         </w:r>
       </w:hyperlink>
     </w:p>
-    <w:bookmarkEnd w:id="134"/>
-    <w:bookmarkStart w:id="136" w:name="ref-forrester_does_2021"/>
+    <w:bookmarkEnd w:id="135"/>
+    <w:bookmarkStart w:id="137" w:name="ref-forrester_does_2021"/>
     <w:p>
       <w:pPr>
         <w:pStyle w:val="Bibliography"/>
@@ -14404,7 +14414,7 @@
       <w:r>
         <w:t xml:space="preserve"> </w:t>
       </w:r>
-      <w:hyperlink r:id="rId135">
+      <w:hyperlink r:id="rId136">
         <w:r>
           <w:rPr>
             <w:rStyle w:val="Hyperlink"/>
@@ -14413,8 +14423,8 @@
         </w:r>
       </w:hyperlink>
     </w:p>
-    <w:bookmarkEnd w:id="136"/>
-    <w:bookmarkStart w:id="138" w:name="ref-foster_predicting_2016"/>
+    <w:bookmarkEnd w:id="137"/>
+    <w:bookmarkStart w:id="139" w:name="ref-foster_predicting_2016"/>
     <w:p>
       <w:pPr>
         <w:pStyle w:val="Bibliography"/>
@@ -14463,7 +14473,7 @@
       <w:r>
         <w:t xml:space="preserve"> </w:t>
       </w:r>
-      <w:hyperlink r:id="rId137">
+      <w:hyperlink r:id="rId138">
         <w:r>
           <w:rPr>
             <w:rStyle w:val="Hyperlink"/>
@@ -14472,8 +14482,8 @@
         </w:r>
       </w:hyperlink>
     </w:p>
-    <w:bookmarkEnd w:id="138"/>
-    <w:bookmarkStart w:id="139" w:name="ref-fritts_tree_1976"/>
+    <w:bookmarkEnd w:id="139"/>
+    <w:bookmarkStart w:id="140" w:name="ref-fritts_tree_1976"/>
     <w:p>
       <w:pPr>
         <w:pStyle w:val="Bibliography"/>
@@ -14504,8 +14514,8 @@
         <w:t xml:space="preserve">.</w:t>
       </w:r>
     </w:p>
-    <w:bookmarkEnd w:id="139"/>
-    <w:bookmarkStart w:id="141" w:name="ref-fritts_dendroecology_1989"/>
+    <w:bookmarkEnd w:id="140"/>
+    <w:bookmarkStart w:id="142" w:name="ref-fritts_dendroecology_1989"/>
     <w:p>
       <w:pPr>
         <w:pStyle w:val="Bibliography"/>
@@ -14600,7 +14610,7 @@
       <w:r>
         <w:t xml:space="preserve"> </w:t>
       </w:r>
-      <w:hyperlink r:id="rId140">
+      <w:hyperlink r:id="rId141">
         <w:r>
           <w:rPr>
             <w:rStyle w:val="Hyperlink"/>
@@ -14609,8 +14619,8 @@
         </w:r>
       </w:hyperlink>
     </w:p>
-    <w:bookmarkEnd w:id="141"/>
-    <w:bookmarkStart w:id="143" w:name="ref-furniss_reconciling_2017"/>
+    <w:bookmarkEnd w:id="142"/>
+    <w:bookmarkStart w:id="144" w:name="ref-furniss_reconciling_2017"/>
     <w:p>
       <w:pPr>
         <w:pStyle w:val="Bibliography"/>
@@ -14647,7 +14657,7 @@
       <w:r>
         <w:t xml:space="preserve"> </w:t>
       </w:r>
-      <w:hyperlink r:id="rId142">
+      <w:hyperlink r:id="rId143">
         <w:r>
           <w:rPr>
             <w:rStyle w:val="Hyperlink"/>
@@ -14656,8 +14666,8 @@
         </w:r>
       </w:hyperlink>
     </w:p>
-    <w:bookmarkEnd w:id="143"/>
-    <w:bookmarkStart w:id="145" w:name="ref-germain_climate_2020"/>
+    <w:bookmarkEnd w:id="144"/>
+    <w:bookmarkStart w:id="146" w:name="ref-germain_climate_2020"/>
     <w:p>
       <w:pPr>
         <w:pStyle w:val="Bibliography"/>
@@ -14694,7 +14704,7 @@
       <w:r>
         <w:t xml:space="preserve"> </w:t>
       </w:r>
-      <w:hyperlink r:id="rId144">
+      <w:hyperlink r:id="rId145">
         <w:r>
           <w:rPr>
             <w:rStyle w:val="Hyperlink"/>
@@ -14703,8 +14713,8 @@
         </w:r>
       </w:hyperlink>
     </w:p>
-    <w:bookmarkEnd w:id="145"/>
-    <w:bookmarkStart w:id="147" w:name="ref-gillerot_tree_2020"/>
+    <w:bookmarkEnd w:id="146"/>
+    <w:bookmarkStart w:id="148" w:name="ref-gillerot_tree_2020"/>
     <w:p>
       <w:pPr>
         <w:pStyle w:val="Bibliography"/>
@@ -14782,7 +14792,7 @@
       <w:r>
         <w:t xml:space="preserve"> </w:t>
       </w:r>
-      <w:hyperlink r:id="rId146">
+      <w:hyperlink r:id="rId147">
         <w:r>
           <w:rPr>
             <w:rStyle w:val="Hyperlink"/>
@@ -14791,8 +14801,8 @@
         </w:r>
       </w:hyperlink>
     </w:p>
-    <w:bookmarkEnd w:id="147"/>
-    <w:bookmarkStart w:id="149" w:name="ref-girardin_no_2016"/>
+    <w:bookmarkEnd w:id="148"/>
+    <w:bookmarkStart w:id="150" w:name="ref-girardin_no_2016"/>
     <w:p>
       <w:pPr>
         <w:pStyle w:val="Bibliography"/>
@@ -14846,7 +14856,7 @@
       <w:r>
         <w:t xml:space="preserve"> </w:t>
       </w:r>
-      <w:hyperlink r:id="rId148">
+      <w:hyperlink r:id="rId149">
         <w:r>
           <w:rPr>
             <w:rStyle w:val="Hyperlink"/>
@@ -14855,8 +14865,8 @@
         </w:r>
       </w:hyperlink>
     </w:p>
-    <w:bookmarkEnd w:id="149"/>
-    <w:bookmarkStart w:id="151" w:name="ref-goodman_importance_2014b"/>
+    <w:bookmarkEnd w:id="150"/>
+    <w:bookmarkStart w:id="152" w:name="ref-goodman_importance_2014b"/>
     <w:p>
       <w:pPr>
         <w:pStyle w:val="Bibliography"/>
@@ -14893,7 +14903,7 @@
       <w:r>
         <w:t xml:space="preserve"> </w:t>
       </w:r>
-      <w:hyperlink r:id="rId150">
+      <w:hyperlink r:id="rId151">
         <w:r>
           <w:rPr>
             <w:rStyle w:val="Hyperlink"/>
@@ -14902,8 +14912,8 @@
         </w:r>
       </w:hyperlink>
     </w:p>
-    <w:bookmarkEnd w:id="151"/>
-    <w:bookmarkStart w:id="152" w:name="ref-goulden_patterns_2011"/>
+    <w:bookmarkEnd w:id="152"/>
+    <w:bookmarkStart w:id="153" w:name="ref-goulden_patterns_2011"/>
     <w:p>
       <w:pPr>
         <w:pStyle w:val="Bibliography"/>
@@ -14968,8 +14978,8 @@
         <w:t xml:space="preserve">(2), 855–871.</w:t>
       </w:r>
     </w:p>
-    <w:bookmarkEnd w:id="152"/>
-    <w:bookmarkStart w:id="154" w:name="ref-graumlich_longterm_1989"/>
+    <w:bookmarkEnd w:id="153"/>
+    <w:bookmarkStart w:id="155" w:name="ref-graumlich_longterm_1989"/>
     <w:p>
       <w:pPr>
         <w:pStyle w:val="Bibliography"/>
@@ -15042,7 +15052,7 @@
       <w:r>
         <w:t xml:space="preserve"> </w:t>
       </w:r>
-      <w:hyperlink r:id="rId153">
+      <w:hyperlink r:id="rId154">
         <w:r>
           <w:rPr>
             <w:rStyle w:val="Hyperlink"/>
@@ -15051,8 +15061,8 @@
         </w:r>
       </w:hyperlink>
     </w:p>
-    <w:bookmarkEnd w:id="154"/>
-    <w:bookmarkStart w:id="156" w:name="ref-groenendijk_no_2015"/>
+    <w:bookmarkEnd w:id="155"/>
+    <w:bookmarkStart w:id="157" w:name="ref-groenendijk_no_2015"/>
     <w:p>
       <w:pPr>
         <w:pStyle w:val="Bibliography"/>
@@ -15089,7 +15099,7 @@
       <w:r>
         <w:t xml:space="preserve"> </w:t>
       </w:r>
-      <w:hyperlink r:id="rId155">
+      <w:hyperlink r:id="rId156">
         <w:r>
           <w:rPr>
             <w:rStyle w:val="Hyperlink"/>
@@ -15098,8 +15108,8 @@
         </w:r>
       </w:hyperlink>
     </w:p>
-    <w:bookmarkEnd w:id="156"/>
-    <w:bookmarkStart w:id="158" w:name="ref-hacket-pain_consistent_2016"/>
+    <w:bookmarkEnd w:id="157"/>
+    <w:bookmarkStart w:id="159" w:name="ref-hacket-pain_consistent_2016"/>
     <w:p>
       <w:pPr>
         <w:pStyle w:val="Bibliography"/>
@@ -15148,7 +15158,7 @@
       <w:r>
         <w:t xml:space="preserve"> </w:t>
       </w:r>
-      <w:hyperlink r:id="rId157">
+      <w:hyperlink r:id="rId158">
         <w:r>
           <w:rPr>
             <w:rStyle w:val="Hyperlink"/>
@@ -15157,8 +15167,8 @@
         </w:r>
       </w:hyperlink>
     </w:p>
-    <w:bookmarkEnd w:id="158"/>
-    <w:bookmarkStart w:id="160" w:name="ref-hararuk_tree_2019"/>
+    <w:bookmarkEnd w:id="159"/>
+    <w:bookmarkStart w:id="161" w:name="ref-hararuk_tree_2019"/>
     <w:p>
       <w:pPr>
         <w:pStyle w:val="Bibliography"/>
@@ -15225,7 +15235,7 @@
       <w:r>
         <w:t xml:space="preserve"> </w:t>
       </w:r>
-      <w:hyperlink r:id="rId159">
+      <w:hyperlink r:id="rId160">
         <w:r>
           <w:rPr>
             <w:rStyle w:val="Hyperlink"/>
@@ -15234,8 +15244,8 @@
         </w:r>
       </w:hyperlink>
     </w:p>
-    <w:bookmarkEnd w:id="160"/>
-    <w:bookmarkStart w:id="162" w:name="ref-harris_updated_2014"/>
+    <w:bookmarkEnd w:id="161"/>
+    <w:bookmarkStart w:id="163" w:name="ref-harris_updated_2014"/>
     <w:p>
       <w:pPr>
         <w:pStyle w:val="Bibliography"/>
@@ -15290,7 +15300,7 @@
       <w:r>
         <w:t xml:space="preserve"> </w:t>
       </w:r>
-      <w:hyperlink r:id="rId161">
+      <w:hyperlink r:id="rId162">
         <w:r>
           <w:rPr>
             <w:rStyle w:val="Hyperlink"/>
@@ -15299,8 +15309,8 @@
         </w:r>
       </w:hyperlink>
     </w:p>
-    <w:bookmarkEnd w:id="162"/>
-    <w:bookmarkStart w:id="164" w:name="ref-harris_version_2020"/>
+    <w:bookmarkEnd w:id="163"/>
+    <w:bookmarkStart w:id="165" w:name="ref-harris_version_2020"/>
     <w:p>
       <w:pPr>
         <w:pStyle w:val="Bibliography"/>
@@ -15349,7 +15359,7 @@
       <w:r>
         <w:t xml:space="preserve"> </w:t>
       </w:r>
-      <w:hyperlink r:id="rId163">
+      <w:hyperlink r:id="rId164">
         <w:r>
           <w:rPr>
             <w:rStyle w:val="Hyperlink"/>
@@ -15358,8 +15368,8 @@
         </w:r>
       </w:hyperlink>
     </w:p>
-    <w:bookmarkEnd w:id="164"/>
-    <w:bookmarkStart w:id="166" w:name="ref-helcoski_growing_2019"/>
+    <w:bookmarkEnd w:id="165"/>
+    <w:bookmarkStart w:id="167" w:name="ref-helcoski_growing_2019"/>
     <w:p>
       <w:pPr>
         <w:pStyle w:val="Bibliography"/>
@@ -15396,7 +15406,7 @@
       <w:r>
         <w:t xml:space="preserve"> </w:t>
       </w:r>
-      <w:hyperlink r:id="rId165">
+      <w:hyperlink r:id="rId166">
         <w:r>
           <w:rPr>
             <w:rStyle w:val="Hyperlink"/>
@@ -15405,8 +15415,8 @@
         </w:r>
       </w:hyperlink>
     </w:p>
-    <w:bookmarkEnd w:id="166"/>
-    <w:bookmarkStart w:id="168" w:name="ref-hember_tree_2019"/>
+    <w:bookmarkEnd w:id="167"/>
+    <w:bookmarkStart w:id="169" w:name="ref-hember_tree_2019"/>
     <w:p>
       <w:pPr>
         <w:pStyle w:val="Bibliography"/>
@@ -15500,7 +15510,7 @@
       <w:r>
         <w:t xml:space="preserve"> </w:t>
       </w:r>
-      <w:hyperlink r:id="rId167">
+      <w:hyperlink r:id="rId168">
         <w:r>
           <w:rPr>
             <w:rStyle w:val="Hyperlink"/>
@@ -15509,8 +15519,8 @@
         </w:r>
       </w:hyperlink>
     </w:p>
-    <w:bookmarkEnd w:id="168"/>
-    <w:bookmarkStart w:id="170" w:name="ref-humphrey_soil_2021"/>
+    <w:bookmarkEnd w:id="169"/>
+    <w:bookmarkStart w:id="171" w:name="ref-humphrey_soil_2021"/>
     <w:p>
       <w:pPr>
         <w:pStyle w:val="Bibliography"/>
@@ -15553,7 +15563,7 @@
       <w:r>
         <w:t xml:space="preserve"> </w:t>
       </w:r>
-      <w:hyperlink r:id="rId169">
+      <w:hyperlink r:id="rId170">
         <w:r>
           <w:rPr>
             <w:rStyle w:val="Hyperlink"/>
@@ -15562,8 +15572,8 @@
         </w:r>
       </w:hyperlink>
     </w:p>
-    <w:bookmarkEnd w:id="170"/>
-    <w:bookmarkStart w:id="171" w:name="ref-ipcc_climate_2014"/>
+    <w:bookmarkEnd w:id="171"/>
+    <w:bookmarkStart w:id="172" w:name="ref-ipcc_climate_2014"/>
     <w:p>
       <w:pPr>
         <w:pStyle w:val="Bibliography"/>
@@ -15667,8 +15677,8 @@
         <w:t xml:space="preserve">.</w:t>
       </w:r>
     </w:p>
-    <w:bookmarkEnd w:id="171"/>
-    <w:bookmarkStart w:id="173" w:name="ref-keenan_net_2014"/>
+    <w:bookmarkEnd w:id="172"/>
+    <w:bookmarkStart w:id="174" w:name="ref-keenan_net_2014"/>
     <w:p>
       <w:pPr>
         <w:pStyle w:val="Bibliography"/>
@@ -15705,7 +15715,7 @@
       <w:r>
         <w:t xml:space="preserve"> </w:t>
       </w:r>
-      <w:hyperlink r:id="rId172">
+      <w:hyperlink r:id="rId173">
         <w:r>
           <w:rPr>
             <w:rStyle w:val="Hyperlink"/>
@@ -15714,8 +15724,8 @@
         </w:r>
       </w:hyperlink>
     </w:p>
-    <w:bookmarkEnd w:id="173"/>
-    <w:bookmarkStart w:id="175" w:name="ref-klesse_sampling_2018"/>
+    <w:bookmarkEnd w:id="174"/>
+    <w:bookmarkStart w:id="176" w:name="ref-klesse_sampling_2018"/>
     <w:p>
       <w:pPr>
         <w:pStyle w:val="Bibliography"/>
@@ -15761,7 +15771,7 @@
       <w:r>
         <w:t xml:space="preserve"> </w:t>
       </w:r>
-      <w:hyperlink r:id="rId174">
+      <w:hyperlink r:id="rId175">
         <w:r>
           <w:rPr>
             <w:rStyle w:val="Hyperlink"/>
@@ -15770,8 +15780,8 @@
         </w:r>
       </w:hyperlink>
     </w:p>
-    <w:bookmarkEnd w:id="175"/>
-    <w:bookmarkStart w:id="177" w:name="ref-klesse_amplifying_2020"/>
+    <w:bookmarkEnd w:id="176"/>
+    <w:bookmarkStart w:id="178" w:name="ref-klesse_amplifying_2020"/>
     <w:p>
       <w:pPr>
         <w:pStyle w:val="Bibliography"/>
@@ -15807,7 +15817,7 @@
       <w:r>
         <w:t xml:space="preserve"> </w:t>
       </w:r>
-      <w:hyperlink r:id="rId176">
+      <w:hyperlink r:id="rId177">
         <w:r>
           <w:rPr>
             <w:rStyle w:val="Hyperlink"/>
@@ -15816,8 +15826,8 @@
         </w:r>
       </w:hyperlink>
     </w:p>
-    <w:bookmarkEnd w:id="177"/>
-    <w:bookmarkStart w:id="179" w:name="ref-kumarathunge_acclimation_2019"/>
+    <w:bookmarkEnd w:id="178"/>
+    <w:bookmarkStart w:id="180" w:name="ref-kumarathunge_acclimation_2019"/>
     <w:p>
       <w:pPr>
         <w:pStyle w:val="Bibliography"/>
@@ -15854,7 +15864,7 @@
       <w:r>
         <w:t xml:space="preserve"> </w:t>
       </w:r>
-      <w:hyperlink r:id="rId178">
+      <w:hyperlink r:id="rId179">
         <w:r>
           <w:rPr>
             <w:rStyle w:val="Hyperlink"/>
@@ -15863,8 +15873,8 @@
         </w:r>
       </w:hyperlink>
     </w:p>
-    <w:bookmarkEnd w:id="179"/>
-    <w:bookmarkStart w:id="181" w:name="ref-levesque_water_2017"/>
+    <w:bookmarkEnd w:id="180"/>
+    <w:bookmarkStart w:id="182" w:name="ref-levesque_water_2017"/>
     <w:p>
       <w:pPr>
         <w:pStyle w:val="Bibliography"/>
@@ -15928,7 +15938,7 @@
       <w:r>
         <w:t xml:space="preserve"> </w:t>
       </w:r>
-      <w:hyperlink r:id="rId180">
+      <w:hyperlink r:id="rId181">
         <w:r>
           <w:rPr>
             <w:rStyle w:val="Hyperlink"/>
@@ -15937,8 +15947,8 @@
         </w:r>
       </w:hyperlink>
     </w:p>
-    <w:bookmarkEnd w:id="181"/>
-    <w:bookmarkStart w:id="183" w:name="ref-lorimer_methodology_1989"/>
+    <w:bookmarkEnd w:id="182"/>
+    <w:bookmarkStart w:id="184" w:name="ref-lorimer_methodology_1989"/>
     <w:p>
       <w:pPr>
         <w:pStyle w:val="Bibliography"/>
@@ -15962,7 +15972,7 @@
       <w:r>
         <w:t xml:space="preserve"> </w:t>
       </w:r>
-      <w:hyperlink r:id="rId182">
+      <w:hyperlink r:id="rId183">
         <w:r>
           <w:rPr>
             <w:rStyle w:val="Hyperlink"/>
@@ -15971,8 +15981,8 @@
         </w:r>
       </w:hyperlink>
     </w:p>
-    <w:bookmarkEnd w:id="183"/>
-    <w:bookmarkStart w:id="185" w:name="ref-lorimer_estimating_1988"/>
+    <w:bookmarkEnd w:id="184"/>
+    <w:bookmarkStart w:id="186" w:name="ref-lorimer_estimating_1988"/>
     <w:p>
       <w:pPr>
         <w:pStyle w:val="Bibliography"/>
@@ -16030,7 +16040,7 @@
       <w:r>
         <w:t xml:space="preserve"> </w:t>
       </w:r>
-      <w:hyperlink r:id="rId184">
+      <w:hyperlink r:id="rId185">
         <w:r>
           <w:rPr>
             <w:rStyle w:val="Hyperlink"/>
@@ -16039,8 +16049,8 @@
         </w:r>
       </w:hyperlink>
     </w:p>
-    <w:bookmarkEnd w:id="185"/>
-    <w:bookmarkStart w:id="187" w:name="ref-lopez_systemic_2021"/>
+    <w:bookmarkEnd w:id="186"/>
+    <w:bookmarkStart w:id="188" w:name="ref-lopez_systemic_2021"/>
     <w:p>
       <w:pPr>
         <w:pStyle w:val="Bibliography"/>
@@ -16077,7 +16087,7 @@
       <w:r>
         <w:t xml:space="preserve"> </w:t>
       </w:r>
-      <w:hyperlink r:id="rId186">
+      <w:hyperlink r:id="rId187">
         <w:r>
           <w:rPr>
             <w:rStyle w:val="Hyperlink"/>
@@ -16086,8 +16096,8 @@
         </w:r>
       </w:hyperlink>
     </w:p>
-    <w:bookmarkEnd w:id="187"/>
-    <w:bookmarkStart w:id="189" w:name="ref-lutz_twentiethcentury_2009"/>
+    <w:bookmarkEnd w:id="188"/>
+    <w:bookmarkStart w:id="190" w:name="ref-lutz_twentiethcentury_2009"/>
     <w:p>
       <w:pPr>
         <w:pStyle w:val="Bibliography"/>
@@ -16154,7 +16164,7 @@
       <w:r>
         <w:t xml:space="preserve"> </w:t>
       </w:r>
-      <w:hyperlink r:id="rId188">
+      <w:hyperlink r:id="rId189">
         <w:r>
           <w:rPr>
             <w:rStyle w:val="Hyperlink"/>
@@ -16163,8 +16173,8 @@
         </w:r>
       </w:hyperlink>
     </w:p>
-    <w:bookmarkEnd w:id="189"/>
-    <w:bookmarkStart w:id="191" w:name="ref-mathias_disentangling_2018"/>
+    <w:bookmarkEnd w:id="190"/>
+    <w:bookmarkStart w:id="192" w:name="ref-mathias_disentangling_2018"/>
     <w:p>
       <w:pPr>
         <w:pStyle w:val="Bibliography"/>
@@ -16219,7 +16229,7 @@
       <w:r>
         <w:t xml:space="preserve"> </w:t>
       </w:r>
-      <w:hyperlink r:id="rId190">
+      <w:hyperlink r:id="rId191">
         <w:r>
           <w:rPr>
             <w:rStyle w:val="Hyperlink"/>
@@ -16228,8 +16238,8 @@
         </w:r>
       </w:hyperlink>
     </w:p>
-    <w:bookmarkEnd w:id="191"/>
-    <w:bookmarkStart w:id="193" w:name="ref-maxwell_higher_2019"/>
+    <w:bookmarkEnd w:id="192"/>
+    <w:bookmarkStart w:id="194" w:name="ref-maxwell_higher_2019"/>
     <w:p>
       <w:pPr>
         <w:pStyle w:val="Bibliography"/>
@@ -16323,7 +16333,7 @@
       <w:r>
         <w:t xml:space="preserve"> </w:t>
       </w:r>
-      <w:hyperlink r:id="rId192">
+      <w:hyperlink r:id="rId193">
         <w:r>
           <w:rPr>
             <w:rStyle w:val="Hyperlink"/>
@@ -16332,8 +16342,8 @@
         </w:r>
       </w:hyperlink>
     </w:p>
-    <w:bookmarkEnd w:id="193"/>
-    <w:bookmarkStart w:id="195" w:name="ref-maxwell_declining_2016"/>
+    <w:bookmarkEnd w:id="194"/>
+    <w:bookmarkStart w:id="196" w:name="ref-maxwell_declining_2016"/>
     <w:p>
       <w:pPr>
         <w:pStyle w:val="Bibliography"/>
@@ -16379,7 +16389,7 @@
       <w:r>
         <w:t xml:space="preserve"> </w:t>
       </w:r>
-      <w:hyperlink r:id="rId194">
+      <w:hyperlink r:id="rId195">
         <w:r>
           <w:rPr>
             <w:rStyle w:val="Hyperlink"/>
@@ -16388,8 +16398,8 @@
         </w:r>
       </w:hyperlink>
     </w:p>
-    <w:bookmarkEnd w:id="195"/>
-    <w:bookmarkStart w:id="197" w:name="ref-mcdowell_pervasive_2020"/>
+    <w:bookmarkEnd w:id="196"/>
+    <w:bookmarkStart w:id="198" w:name="ref-mcdowell_pervasive_2020"/>
     <w:p>
       <w:pPr>
         <w:pStyle w:val="Bibliography"/>
@@ -16426,7 +16436,7 @@
       <w:r>
         <w:t xml:space="preserve"> </w:t>
       </w:r>
-      <w:hyperlink r:id="rId196">
+      <w:hyperlink r:id="rId197">
         <w:r>
           <w:rPr>
             <w:rStyle w:val="Hyperlink"/>
@@ -16435,8 +16445,8 @@
         </w:r>
       </w:hyperlink>
     </w:p>
-    <w:bookmarkEnd w:id="197"/>
-    <w:bookmarkStart w:id="199" w:name="ref-mcgregor_tree_2020"/>
+    <w:bookmarkEnd w:id="198"/>
+    <w:bookmarkStart w:id="200" w:name="ref-mcgregor_tree_2020"/>
     <w:p>
       <w:pPr>
         <w:pStyle w:val="Bibliography"/>
@@ -16460,7 +16470,7 @@
       <w:r>
         <w:t xml:space="preserve"> </w:t>
       </w:r>
-      <w:hyperlink r:id="rId198">
+      <w:hyperlink r:id="rId199">
         <w:r>
           <w:rPr>
             <w:rStyle w:val="Hyperlink"/>
@@ -16469,8 +16479,8 @@
         </w:r>
       </w:hyperlink>
     </w:p>
-    <w:bookmarkEnd w:id="199"/>
-    <w:bookmarkStart w:id="201" w:name="ref-meakem_role_2018"/>
+    <w:bookmarkEnd w:id="200"/>
+    <w:bookmarkStart w:id="202" w:name="ref-meakem_role_2018"/>
     <w:p>
       <w:pPr>
         <w:pStyle w:val="Bibliography"/>
@@ -16507,7 +16517,7 @@
       <w:r>
         <w:t xml:space="preserve"> </w:t>
       </w:r>
-      <w:hyperlink r:id="rId200">
+      <w:hyperlink r:id="rId201">
         <w:r>
           <w:rPr>
             <w:rStyle w:val="Hyperlink"/>
@@ -16516,8 +16526,8 @@
         </w:r>
       </w:hyperlink>
     </w:p>
-    <w:bookmarkEnd w:id="201"/>
-    <w:bookmarkStart w:id="203" w:name="ref-meko_seascorr_2011"/>
+    <w:bookmarkEnd w:id="202"/>
+    <w:bookmarkStart w:id="204" w:name="ref-meko_seascorr_2011"/>
     <w:p>
       <w:pPr>
         <w:pStyle w:val="Bibliography"/>
@@ -16566,7 +16576,7 @@
       <w:r>
         <w:t xml:space="preserve"> </w:t>
       </w:r>
-      <w:hyperlink r:id="rId202">
+      <w:hyperlink r:id="rId203">
         <w:r>
           <w:rPr>
             <w:rStyle w:val="Hyperlink"/>
@@ -16575,8 +16585,8 @@
         </w:r>
       </w:hyperlink>
     </w:p>
-    <w:bookmarkEnd w:id="203"/>
-    <w:bookmarkStart w:id="204" w:name="ref-muller-landau_testing_2006"/>
+    <w:bookmarkEnd w:id="204"/>
+    <w:bookmarkStart w:id="205" w:name="ref-muller-landau_testing_2006"/>
     <w:p>
       <w:pPr>
         <w:pStyle w:val="Bibliography"/>
@@ -16611,8 +16621,8 @@
         <w:t xml:space="preserve">(5), 575–588.</w:t>
       </w:r>
     </w:p>
-    <w:bookmarkEnd w:id="204"/>
-    <w:bookmarkStart w:id="206" w:name="ref-naimi_where_2014"/>
+    <w:bookmarkEnd w:id="205"/>
+    <w:bookmarkStart w:id="207" w:name="ref-naimi_where_2014"/>
     <w:p>
       <w:pPr>
         <w:pStyle w:val="Bibliography"/>
@@ -16649,7 +16659,7 @@
       <w:r>
         <w:t xml:space="preserve"> </w:t>
       </w:r>
-      <w:hyperlink r:id="rId205">
+      <w:hyperlink r:id="rId206">
         <w:r>
           <w:rPr>
             <w:rStyle w:val="Hyperlink"/>
@@ -16658,8 +16668,8 @@
         </w:r>
       </w:hyperlink>
     </w:p>
-    <w:bookmarkEnd w:id="206"/>
-    <w:bookmarkStart w:id="208" w:name="ref-nehrbass-ahles_influence_2014"/>
+    <w:bookmarkEnd w:id="207"/>
+    <w:bookmarkStart w:id="209" w:name="ref-nehrbass-ahles_influence_2014"/>
     <w:p>
       <w:pPr>
         <w:pStyle w:val="Bibliography"/>
@@ -16696,7 +16706,7 @@
       <w:r>
         <w:t xml:space="preserve"> </w:t>
       </w:r>
-      <w:hyperlink r:id="rId207">
+      <w:hyperlink r:id="rId208">
         <w:r>
           <w:rPr>
             <w:rStyle w:val="Hyperlink"/>
@@ -16705,8 +16715,8 @@
         </w:r>
       </w:hyperlink>
     </w:p>
-    <w:bookmarkEnd w:id="208"/>
-    <w:bookmarkStart w:id="210" w:name="ref-nock_long_2011"/>
+    <w:bookmarkEnd w:id="209"/>
+    <w:bookmarkStart w:id="211" w:name="ref-nock_long_2011"/>
     <w:p>
       <w:pPr>
         <w:pStyle w:val="Bibliography"/>
@@ -16752,7 +16762,7 @@
       <w:r>
         <w:t xml:space="preserve"> </w:t>
       </w:r>
-      <w:hyperlink r:id="rId209">
+      <w:hyperlink r:id="rId210">
         <w:r>
           <w:rPr>
             <w:rStyle w:val="Hyperlink"/>
@@ -16761,8 +16771,8 @@
         </w:r>
       </w:hyperlink>
     </w:p>
-    <w:bookmarkEnd w:id="210"/>
-    <w:bookmarkStart w:id="212" w:name="ref-novick_increasing_2016"/>
+    <w:bookmarkEnd w:id="211"/>
+    <w:bookmarkStart w:id="213" w:name="ref-novick_increasing_2016"/>
     <w:p>
       <w:pPr>
         <w:pStyle w:val="Bibliography"/>
@@ -16799,7 +16809,7 @@
       <w:r>
         <w:t xml:space="preserve"> </w:t>
       </w:r>
-      <w:hyperlink r:id="rId211">
+      <w:hyperlink r:id="rId212">
         <w:r>
           <w:rPr>
             <w:rStyle w:val="Hyperlink"/>
@@ -16808,8 +16818,8 @@
         </w:r>
       </w:hyperlink>
     </w:p>
-    <w:bookmarkEnd w:id="212"/>
-    <w:bookmarkStart w:id="213" w:name="ref-oliver_forest_1990"/>
+    <w:bookmarkEnd w:id="213"/>
+    <w:bookmarkStart w:id="214" w:name="ref-oliver_forest_1990"/>
     <w:p>
       <w:pPr>
         <w:pStyle w:val="Bibliography"/>
@@ -16837,8 +16847,8 @@
         <w:t xml:space="preserve">McGraw-Hill Pub. Co.</w:t>
       </w:r>
     </w:p>
-    <w:bookmarkEnd w:id="213"/>
-    <w:bookmarkStart w:id="215" w:name="ref-peters_detecting_2015"/>
+    <w:bookmarkEnd w:id="214"/>
+    <w:bookmarkStart w:id="216" w:name="ref-peters_detecting_2015"/>
     <w:p>
       <w:pPr>
         <w:pStyle w:val="Bibliography"/>
@@ -16875,7 +16885,7 @@
       <w:r>
         <w:t xml:space="preserve"> </w:t>
       </w:r>
-      <w:hyperlink r:id="rId214">
+      <w:hyperlink r:id="rId215">
         <w:r>
           <w:rPr>
             <w:rStyle w:val="Hyperlink"/>
@@ -16884,8 +16894,8 @@
         </w:r>
       </w:hyperlink>
     </w:p>
-    <w:bookmarkEnd w:id="215"/>
-    <w:bookmarkStart w:id="216" w:name="ref-pinheiro_nlme_2021"/>
+    <w:bookmarkEnd w:id="216"/>
+    <w:bookmarkStart w:id="217" w:name="ref-pinheiro_nlme_2021"/>
     <w:p>
       <w:pPr>
         <w:pStyle w:val="Bibliography"/>
@@ -16949,8 +16959,8 @@
         <w:t xml:space="preserve">.</w:t>
       </w:r>
     </w:p>
-    <w:bookmarkEnd w:id="216"/>
-    <w:bookmarkStart w:id="217" w:name="ref-pregitzer_carbon_2004"/>
+    <w:bookmarkEnd w:id="217"/>
+    <w:bookmarkStart w:id="218" w:name="ref-pregitzer_carbon_2004"/>
     <w:p>
       <w:pPr>
         <w:pStyle w:val="Bibliography"/>
@@ -16985,8 +16995,8 @@
         <w:t xml:space="preserve">(12), 2052–2077.</w:t>
       </w:r>
     </w:p>
-    <w:bookmarkEnd w:id="217"/>
-    <w:bookmarkStart w:id="219" w:name="ref-pretzsch_drought_2018"/>
+    <w:bookmarkEnd w:id="218"/>
+    <w:bookmarkStart w:id="220" w:name="ref-pretzsch_drought_2018"/>
     <w:p>
       <w:pPr>
         <w:pStyle w:val="Bibliography"/>
@@ -17047,7 +17057,7 @@
       <w:r>
         <w:t xml:space="preserve"> </w:t>
       </w:r>
-      <w:hyperlink r:id="rId218">
+      <w:hyperlink r:id="rId219">
         <w:r>
           <w:rPr>
             <w:rStyle w:val="Hyperlink"/>
@@ -17056,8 +17066,8 @@
         </w:r>
       </w:hyperlink>
     </w:p>
-    <w:bookmarkEnd w:id="219"/>
-    <w:bookmarkStart w:id="221" w:name="ref-rayback_dendroecological_2020"/>
+    <w:bookmarkEnd w:id="220"/>
+    <w:bookmarkStart w:id="222" w:name="ref-rayback_dendroecological_2020"/>
     <w:p>
       <w:pPr>
         <w:pStyle w:val="Bibliography"/>
@@ -17115,7 +17125,7 @@
       <w:r>
         <w:t xml:space="preserve"> </w:t>
       </w:r>
-      <w:hyperlink r:id="rId220">
+      <w:hyperlink r:id="rId221">
         <w:r>
           <w:rPr>
             <w:rStyle w:val="Hyperlink"/>
@@ -17124,8 +17134,8 @@
         </w:r>
       </w:hyperlink>
     </w:p>
-    <w:bookmarkEnd w:id="221"/>
-    <w:bookmarkStart w:id="223" w:name="ref-rejou-mechain_biomass_2017"/>
+    <w:bookmarkEnd w:id="222"/>
+    <w:bookmarkStart w:id="224" w:name="ref-rejou-mechain_biomass_2017"/>
     <w:p>
       <w:pPr>
         <w:pStyle w:val="Bibliography"/>
@@ -17162,7 +17172,7 @@
       <w:r>
         <w:t xml:space="preserve"> </w:t>
       </w:r>
-      <w:hyperlink r:id="rId222">
+      <w:hyperlink r:id="rId223">
         <w:r>
           <w:rPr>
             <w:rStyle w:val="Hyperlink"/>
@@ -17171,8 +17181,8 @@
         </w:r>
       </w:hyperlink>
     </w:p>
-    <w:bookmarkEnd w:id="223"/>
-    <w:bookmarkStart w:id="225" w:name="ref-rollinson_climate_2021"/>
+    <w:bookmarkEnd w:id="224"/>
+    <w:bookmarkStart w:id="226" w:name="ref-rollinson_climate_2021"/>
     <w:p>
       <w:pPr>
         <w:pStyle w:val="Bibliography"/>
@@ -17209,7 +17219,7 @@
       <w:r>
         <w:t xml:space="preserve"> </w:t>
       </w:r>
-      <w:hyperlink r:id="rId224">
+      <w:hyperlink r:id="rId225">
         <w:r>
           <w:rPr>
             <w:rStyle w:val="Hyperlink"/>
@@ -17218,8 +17228,8 @@
         </w:r>
       </w:hyperlink>
     </w:p>
-    <w:bookmarkEnd w:id="225"/>
-    <w:bookmarkStart w:id="227" w:name="ref-rossi_agedependent_2007"/>
+    <w:bookmarkEnd w:id="226"/>
+    <w:bookmarkStart w:id="228" w:name="ref-rossi_agedependent_2007"/>
     <w:p>
       <w:pPr>
         <w:pStyle w:val="Bibliography"/>
@@ -17256,7 +17266,7 @@
       <w:r>
         <w:t xml:space="preserve"> </w:t>
       </w:r>
-      <w:hyperlink r:id="rId226">
+      <w:hyperlink r:id="rId227">
         <w:r>
           <w:rPr>
             <w:rStyle w:val="Hyperlink"/>
@@ -17265,8 +17275,8 @@
         </w:r>
       </w:hyperlink>
     </w:p>
-    <w:bookmarkEnd w:id="227"/>
-    <w:bookmarkStart w:id="229" w:name="ref-rozendaal_dendroecology_2011"/>
+    <w:bookmarkEnd w:id="228"/>
+    <w:bookmarkStart w:id="230" w:name="ref-rozendaal_dendroecology_2011"/>
     <w:p>
       <w:pPr>
         <w:pStyle w:val="Bibliography"/>
@@ -17303,7 +17313,7 @@
       <w:r>
         <w:t xml:space="preserve"> </w:t>
       </w:r>
-      <w:hyperlink r:id="rId228">
+      <w:hyperlink r:id="rId229">
         <w:r>
           <w:rPr>
             <w:rStyle w:val="Hyperlink"/>
@@ -17312,8 +17322,8 @@
         </w:r>
       </w:hyperlink>
     </w:p>
-    <w:bookmarkEnd w:id="229"/>
-    <w:bookmarkStart w:id="231" w:name="ref-sanchez-salguero_disentangling_2015"/>
+    <w:bookmarkEnd w:id="230"/>
+    <w:bookmarkStart w:id="232" w:name="ref-sanchez-salguero_disentangling_2015"/>
     <w:p>
       <w:pPr>
         <w:pStyle w:val="Bibliography"/>
@@ -17374,7 +17384,7 @@
       <w:r>
         <w:t xml:space="preserve"> </w:t>
       </w:r>
-      <w:hyperlink r:id="rId230">
+      <w:hyperlink r:id="rId231">
         <w:r>
           <w:rPr>
             <w:rStyle w:val="Hyperlink"/>
@@ -17383,8 +17393,8 @@
         </w:r>
       </w:hyperlink>
     </w:p>
-    <w:bookmarkEnd w:id="231"/>
-    <w:bookmarkStart w:id="233" w:name="ref-schelhaas_speciesspecific_2018"/>
+    <w:bookmarkEnd w:id="232"/>
+    <w:bookmarkStart w:id="234" w:name="ref-schelhaas_speciesspecific_2018"/>
     <w:p>
       <w:pPr>
         <w:pStyle w:val="Bibliography"/>
@@ -17430,7 +17440,7 @@
       <w:r>
         <w:t xml:space="preserve"> </w:t>
       </w:r>
-      <w:hyperlink r:id="rId232">
+      <w:hyperlink r:id="rId233">
         <w:r>
           <w:rPr>
             <w:rStyle w:val="Hyperlink"/>
@@ -17439,8 +17449,8 @@
         </w:r>
       </w:hyperlink>
     </w:p>
-    <w:bookmarkEnd w:id="233"/>
-    <w:bookmarkStart w:id="235" w:name="ref-sheil_does_2017"/>
+    <w:bookmarkEnd w:id="234"/>
+    <w:bookmarkStart w:id="236" w:name="ref-sheil_does_2017"/>
     <w:p>
       <w:pPr>
         <w:pStyle w:val="Bibliography"/>
@@ -17486,7 +17496,7 @@
       <w:r>
         <w:t xml:space="preserve"> </w:t>
       </w:r>
-      <w:hyperlink r:id="rId234">
+      <w:hyperlink r:id="rId235">
         <w:r>
           <w:rPr>
             <w:rStyle w:val="Hyperlink"/>
@@ -17495,8 +17505,8 @@
         </w:r>
       </w:hyperlink>
     </w:p>
-    <w:bookmarkEnd w:id="235"/>
-    <w:bookmarkStart w:id="237" w:name="ref-sillett_comparative_2021"/>
+    <w:bookmarkEnd w:id="236"/>
+    <w:bookmarkStart w:id="238" w:name="ref-sillett_comparative_2021"/>
     <w:p>
       <w:pPr>
         <w:pStyle w:val="Bibliography"/>
@@ -17533,7 +17543,7 @@
       <w:r>
         <w:t xml:space="preserve"> </w:t>
       </w:r>
-      <w:hyperlink r:id="rId236">
+      <w:hyperlink r:id="rId237">
         <w:r>
           <w:rPr>
             <w:rStyle w:val="Hyperlink"/>
@@ -17542,8 +17552,8 @@
         </w:r>
       </w:hyperlink>
     </w:p>
-    <w:bookmarkEnd w:id="237"/>
-    <w:bookmarkStart w:id="239" w:name="ref-sillett_increasing_2010b"/>
+    <w:bookmarkEnd w:id="238"/>
+    <w:bookmarkStart w:id="240" w:name="ref-sillett_increasing_2010b"/>
     <w:p>
       <w:pPr>
         <w:pStyle w:val="Bibliography"/>
@@ -17580,7 +17590,7 @@
       <w:r>
         <w:t xml:space="preserve"> </w:t>
       </w:r>
-      <w:hyperlink r:id="rId238">
+      <w:hyperlink r:id="rId239">
         <w:r>
           <w:rPr>
             <w:rStyle w:val="Hyperlink"/>
@@ -17589,8 +17599,8 @@
         </w:r>
       </w:hyperlink>
     </w:p>
-    <w:bookmarkEnd w:id="239"/>
-    <w:bookmarkStart w:id="241" w:name="ref-sniderhan_growth_2016"/>
+    <w:bookmarkEnd w:id="240"/>
+    <w:bookmarkStart w:id="242" w:name="ref-sniderhan_growth_2016"/>
     <w:p>
       <w:pPr>
         <w:pStyle w:val="Bibliography"/>
@@ -17662,7 +17672,7 @@
       <w:r>
         <w:t xml:space="preserve"> </w:t>
       </w:r>
-      <w:hyperlink r:id="rId240">
+      <w:hyperlink r:id="rId241">
         <w:r>
           <w:rPr>
             <w:rStyle w:val="Hyperlink"/>
@@ -17671,8 +17681,8 @@
         </w:r>
       </w:hyperlink>
     </w:p>
-    <w:bookmarkEnd w:id="241"/>
-    <w:bookmarkStart w:id="242" w:name="ref-speer_fundamentals_2010"/>
+    <w:bookmarkEnd w:id="242"/>
+    <w:bookmarkStart w:id="243" w:name="ref-speer_fundamentals_2010"/>
     <w:p>
       <w:pPr>
         <w:pStyle w:val="Bibliography"/>
@@ -17703,8 +17713,8 @@
         <w:t xml:space="preserve">.</w:t>
       </w:r>
     </w:p>
-    <w:bookmarkEnd w:id="242"/>
-    <w:bookmarkStart w:id="244" w:name="ref-stephenson_rate_2014"/>
+    <w:bookmarkEnd w:id="243"/>
+    <w:bookmarkStart w:id="245" w:name="ref-stephenson_rate_2014"/>
     <w:p>
       <w:pPr>
         <w:pStyle w:val="Bibliography"/>
@@ -17741,7 +17751,7 @@
       <w:r>
         <w:t xml:space="preserve"> </w:t>
       </w:r>
-      <w:hyperlink r:id="rId243">
+      <w:hyperlink r:id="rId244">
         <w:r>
           <w:rPr>
             <w:rStyle w:val="Hyperlink"/>
@@ -17750,8 +17760,8 @@
         </w:r>
       </w:hyperlink>
     </w:p>
-    <w:bookmarkEnd w:id="244"/>
-    <w:bookmarkStart w:id="245" w:name="ref-stokes_introduction_1968"/>
+    <w:bookmarkEnd w:id="245"/>
+    <w:bookmarkStart w:id="246" w:name="ref-stokes_introduction_1968"/>
     <w:p>
       <w:pPr>
         <w:pStyle w:val="Bibliography"/>
@@ -17845,8 +17855,8 @@
         <w:t xml:space="preserve">.</w:t>
       </w:r>
     </w:p>
-    <w:bookmarkEnd w:id="245"/>
-    <w:bookmarkStart w:id="247" w:name="ref-sullivan_effect_2016"/>
+    <w:bookmarkEnd w:id="246"/>
+    <w:bookmarkStart w:id="248" w:name="ref-sullivan_effect_2016"/>
     <w:p>
       <w:pPr>
         <w:pStyle w:val="Bibliography"/>
@@ -17892,7 +17902,7 @@
       <w:r>
         <w:t xml:space="preserve"> </w:t>
       </w:r>
-      <w:hyperlink r:id="rId246">
+      <w:hyperlink r:id="rId247">
         <w:r>
           <w:rPr>
             <w:rStyle w:val="Hyperlink"/>
@@ -17901,8 +17911,8 @@
         </w:r>
       </w:hyperlink>
     </w:p>
-    <w:bookmarkEnd w:id="247"/>
-    <w:bookmarkStart w:id="249" w:name="ref-samonil_longterm_2008"/>
+    <w:bookmarkEnd w:id="248"/>
+    <w:bookmarkStart w:id="250" w:name="ref-samonil_longterm_2008"/>
     <w:p>
       <w:pPr>
         <w:pStyle w:val="Bibliography"/>
@@ -17948,7 +17958,7 @@
       <w:r>
         <w:t xml:space="preserve"> </w:t>
       </w:r>
-      <w:hyperlink r:id="rId248">
+      <w:hyperlink r:id="rId249">
         <w:r>
           <w:rPr>
             <w:rStyle w:val="Hyperlink"/>
@@ -17957,8 +17967,8 @@
         </w:r>
       </w:hyperlink>
     </w:p>
-    <w:bookmarkEnd w:id="249"/>
-    <w:bookmarkStart w:id="251" w:name="ref-takahashi_air_2020"/>
+    <w:bookmarkEnd w:id="250"/>
+    <w:bookmarkStart w:id="252" w:name="ref-takahashi_air_2020"/>
     <w:p>
       <w:pPr>
         <w:pStyle w:val="Bibliography"/>
@@ -18016,7 +18026,7 @@
       <w:r>
         <w:t xml:space="preserve"> </w:t>
       </w:r>
-      <w:hyperlink r:id="rId250">
+      <w:hyperlink r:id="rId251">
         <w:r>
           <w:rPr>
             <w:rStyle w:val="Hyperlink"/>
@@ -18025,8 +18035,8 @@
         </w:r>
       </w:hyperlink>
     </w:p>
-    <w:bookmarkEnd w:id="251"/>
-    <w:bookmarkStart w:id="253" w:name="ref-teets_quantifying_2018"/>
+    <w:bookmarkEnd w:id="252"/>
+    <w:bookmarkStart w:id="254" w:name="ref-teets_quantifying_2018"/>
     <w:p>
       <w:pPr>
         <w:pStyle w:val="Bibliography"/>
@@ -18063,7 +18073,7 @@
       <w:r>
         <w:t xml:space="preserve"> </w:t>
       </w:r>
-      <w:hyperlink r:id="rId252">
+      <w:hyperlink r:id="rId253">
         <w:r>
           <w:rPr>
             <w:rStyle w:val="Hyperlink"/>
@@ -18072,8 +18082,8 @@
         </w:r>
       </w:hyperlink>
     </w:p>
-    <w:bookmarkEnd w:id="253"/>
-    <w:bookmarkStart w:id="255" w:name="ref-thom_impact_2017"/>
+    <w:bookmarkEnd w:id="254"/>
+    <w:bookmarkStart w:id="256" w:name="ref-thom_impact_2017"/>
     <w:p>
       <w:pPr>
         <w:pStyle w:val="Bibliography"/>
@@ -18110,7 +18120,7 @@
       <w:r>
         <w:t xml:space="preserve"> </w:t>
       </w:r>
-      <w:hyperlink r:id="rId254">
+      <w:hyperlink r:id="rId255">
         <w:r>
           <w:rPr>
             <w:rStyle w:val="Hyperlink"/>
@@ -18119,8 +18129,8 @@
         </w:r>
       </w:hyperlink>
     </w:p>
-    <w:bookmarkEnd w:id="255"/>
-    <w:bookmarkStart w:id="257" w:name="ref-thomas_agerelated_2011"/>
+    <w:bookmarkEnd w:id="256"/>
+    <w:bookmarkStart w:id="258" w:name="ref-thomas_agerelated_2011"/>
     <w:p>
       <w:pPr>
         <w:pStyle w:val="Bibliography"/>
@@ -18291,7 +18301,7 @@
       <w:r>
         <w:t xml:space="preserve"> </w:t>
       </w:r>
-      <w:hyperlink r:id="rId256">
+      <w:hyperlink r:id="rId257">
         <w:r>
           <w:rPr>
             <w:rStyle w:val="Hyperlink"/>
@@ -18300,8 +18310,8 @@
         </w:r>
       </w:hyperlink>
     </w:p>
-    <w:bookmarkEnd w:id="257"/>
-    <w:bookmarkStart w:id="259" w:name="ref-touchan_millennial_2011"/>
+    <w:bookmarkEnd w:id="258"/>
+    <w:bookmarkStart w:id="260" w:name="ref-touchan_millennial_2011"/>
     <w:p>
       <w:pPr>
         <w:pStyle w:val="Bibliography"/>
@@ -18356,7 +18366,7 @@
       <w:r>
         <w:t xml:space="preserve"> </w:t>
       </w:r>
-      <w:hyperlink r:id="rId258">
+      <w:hyperlink r:id="rId259">
         <w:r>
           <w:rPr>
             <w:rStyle w:val="Hyperlink"/>
@@ -18365,8 +18375,8 @@
         </w:r>
       </w:hyperlink>
     </w:p>
-    <w:bookmarkEnd w:id="259"/>
-    <w:bookmarkStart w:id="261" w:name="ref-trouillier_size_2019"/>
+    <w:bookmarkEnd w:id="260"/>
+    <w:bookmarkStart w:id="262" w:name="ref-trouillier_size_2019"/>
     <w:p>
       <w:pPr>
         <w:pStyle w:val="Bibliography"/>
@@ -18409,7 +18419,7 @@
       <w:r>
         <w:t xml:space="preserve"> </w:t>
       </w:r>
-      <w:hyperlink r:id="rId260">
+      <w:hyperlink r:id="rId261">
         <w:r>
           <w:rPr>
             <w:rStyle w:val="Hyperlink"/>
@@ -18418,8 +18428,8 @@
         </w:r>
       </w:hyperlink>
     </w:p>
-    <w:bookmarkEnd w:id="261"/>
-    <w:bookmarkStart w:id="263" w:name="ref-tumajer_increasing_2017"/>
+    <w:bookmarkEnd w:id="262"/>
+    <w:bookmarkStart w:id="264" w:name="ref-tumajer_increasing_2017"/>
     <w:p>
       <w:pPr>
         <w:pStyle w:val="Bibliography"/>
@@ -18480,7 +18490,7 @@
       <w:r>
         <w:t xml:space="preserve"> </w:t>
       </w:r>
-      <w:hyperlink r:id="rId262">
+      <w:hyperlink r:id="rId263">
         <w:r>
           <w:rPr>
             <w:rStyle w:val="Hyperlink"/>
@@ -18489,8 +18499,8 @@
         </w:r>
       </w:hyperlink>
     </w:p>
-    <w:bookmarkEnd w:id="263"/>
-    <w:bookmarkStart w:id="265" w:name="ref-vandepol_identifying_2016"/>
+    <w:bookmarkEnd w:id="264"/>
+    <w:bookmarkStart w:id="266" w:name="ref-vandepol_identifying_2016"/>
     <w:p>
       <w:pPr>
         <w:pStyle w:val="Bibliography"/>
@@ -18527,7 +18537,7 @@
       <w:r>
         <w:t xml:space="preserve"> </w:t>
       </w:r>
-      <w:hyperlink r:id="rId264">
+      <w:hyperlink r:id="rId265">
         <w:r>
           <w:rPr>
             <w:rStyle w:val="Hyperlink"/>
@@ -18536,8 +18546,8 @@
         </w:r>
       </w:hyperlink>
     </w:p>
-    <w:bookmarkEnd w:id="265"/>
-    <w:bookmarkStart w:id="267" w:name="ref-vandersleen_trends_2017"/>
+    <w:bookmarkEnd w:id="266"/>
+    <w:bookmarkStart w:id="268" w:name="ref-vandersleen_trends_2017"/>
     <w:p>
       <w:pPr>
         <w:pStyle w:val="Bibliography"/>
@@ -18574,7 +18584,7 @@
       <w:r>
         <w:t xml:space="preserve"> </w:t>
       </w:r>
-      <w:hyperlink r:id="rId266">
+      <w:hyperlink r:id="rId267">
         <w:r>
           <w:rPr>
             <w:rStyle w:val="Hyperlink"/>
@@ -18583,8 +18593,8 @@
         </w:r>
       </w:hyperlink>
     </w:p>
-    <w:bookmarkEnd w:id="267"/>
-    <w:bookmarkStart w:id="269" w:name="ref-vandersleen_no_2015"/>
+    <w:bookmarkEnd w:id="268"/>
+    <w:bookmarkStart w:id="270" w:name="ref-vandersleen_no_2015"/>
     <w:p>
       <w:pPr>
         <w:pStyle w:val="Bibliography"/>
@@ -18633,7 +18643,7 @@
       <w:r>
         <w:t xml:space="preserve"> </w:t>
       </w:r>
-      <w:hyperlink r:id="rId268">
+      <w:hyperlink r:id="rId269">
         <w:r>
           <w:rPr>
             <w:rStyle w:val="Hyperlink"/>
@@ -18642,8 +18652,8 @@
         </w:r>
       </w:hyperlink>
     </w:p>
-    <w:bookmarkEnd w:id="269"/>
-    <w:bookmarkStart w:id="271" w:name="ref-vlam_temperature_2014"/>
+    <w:bookmarkEnd w:id="270"/>
+    <w:bookmarkStart w:id="272" w:name="ref-vlam_temperature_2014"/>
     <w:p>
       <w:pPr>
         <w:pStyle w:val="Bibliography"/>
@@ -18692,7 +18702,7 @@
       <w:r>
         <w:t xml:space="preserve"> </w:t>
       </w:r>
-      <w:hyperlink r:id="rId270">
+      <w:hyperlink r:id="rId271">
         <w:r>
           <w:rPr>
             <w:rStyle w:val="Hyperlink"/>
@@ -18701,8 +18711,8 @@
         </w:r>
       </w:hyperlink>
     </w:p>
-    <w:bookmarkEnd w:id="271"/>
-    <w:bookmarkStart w:id="273" w:name="ref-voelker_historical_2006"/>
+    <w:bookmarkEnd w:id="272"/>
+    <w:bookmarkStart w:id="274" w:name="ref-voelker_historical_2006"/>
     <w:p>
       <w:pPr>
         <w:pStyle w:val="Bibliography"/>
@@ -18784,7 +18794,7 @@
       <w:r>
         <w:t xml:space="preserve"> </w:t>
       </w:r>
-      <w:hyperlink r:id="rId272">
+      <w:hyperlink r:id="rId273">
         <w:r>
           <w:rPr>
             <w:rStyle w:val="Hyperlink"/>
@@ -18793,8 +18803,8 @@
         </w:r>
       </w:hyperlink>
     </w:p>
-    <w:bookmarkEnd w:id="273"/>
-    <w:bookmarkStart w:id="275" w:name="ref-vrska_european_2009"/>
+    <w:bookmarkEnd w:id="274"/>
+    <w:bookmarkStart w:id="276" w:name="ref-vrska_european_2009"/>
     <w:p>
       <w:pPr>
         <w:pStyle w:val="Bibliography"/>
@@ -18882,7 +18892,7 @@
       <w:r>
         <w:t xml:space="preserve"> </w:t>
       </w:r>
-      <w:hyperlink r:id="rId274">
+      <w:hyperlink r:id="rId275">
         <w:r>
           <w:rPr>
             <w:rStyle w:val="Hyperlink"/>
@@ -18891,8 +18901,8 @@
         </w:r>
       </w:hyperlink>
     </w:p>
-    <w:bookmarkEnd w:id="275"/>
-    <w:bookmarkStart w:id="277" w:name="ref-walker_integrating_2020"/>
+    <w:bookmarkEnd w:id="276"/>
+    <w:bookmarkStart w:id="278" w:name="ref-walker_integrating_2020"/>
     <w:p>
       <w:pPr>
         <w:pStyle w:val="Bibliography"/>
@@ -18938,7 +18948,7 @@
       <w:r>
         <w:t xml:space="preserve"> </w:t>
       </w:r>
-      <w:hyperlink r:id="rId276">
+      <w:hyperlink r:id="rId277">
         <w:r>
           <w:rPr>
             <w:rStyle w:val="Hyperlink"/>
@@ -18947,8 +18957,8 @@
         </w:r>
       </w:hyperlink>
     </w:p>
-    <w:bookmarkEnd w:id="277"/>
-    <w:bookmarkStart w:id="279" w:name="ref-west_increasing_2020"/>
+    <w:bookmarkEnd w:id="278"/>
+    <w:bookmarkStart w:id="280" w:name="ref-west_increasing_2020"/>
     <w:p>
       <w:pPr>
         <w:pStyle w:val="Bibliography"/>
@@ -18985,7 +18995,7 @@
       <w:r>
         <w:t xml:space="preserve"> </w:t>
       </w:r>
-      <w:hyperlink r:id="rId278">
+      <w:hyperlink r:id="rId279">
         <w:r>
           <w:rPr>
             <w:rStyle w:val="Hyperlink"/>
@@ -18994,8 +19004,8 @@
         </w:r>
       </w:hyperlink>
     </w:p>
-    <w:bookmarkEnd w:id="279"/>
-    <w:bookmarkStart w:id="281" w:name="ref-williams_temperature_2013"/>
+    <w:bookmarkEnd w:id="280"/>
+    <w:bookmarkStart w:id="282" w:name="ref-williams_temperature_2013"/>
     <w:p>
       <w:pPr>
         <w:pStyle w:val="Bibliography"/>
@@ -19032,7 +19042,7 @@
       <w:r>
         <w:t xml:space="preserve"> </w:t>
       </w:r>
-      <w:hyperlink r:id="rId280">
+      <w:hyperlink r:id="rId281">
         <w:r>
           <w:rPr>
             <w:rStyle w:val="Hyperlink"/>
@@ -19041,8 +19051,8 @@
         </w:r>
       </w:hyperlink>
     </w:p>
-    <w:bookmarkEnd w:id="281"/>
-    <w:bookmarkStart w:id="283" w:name="ref-wilmking_global_2020"/>
+    <w:bookmarkEnd w:id="282"/>
+    <w:bookmarkStart w:id="284" w:name="ref-wilmking_global_2020"/>
     <w:p>
       <w:pPr>
         <w:pStyle w:val="Bibliography"/>
@@ -19079,7 +19089,7 @@
       <w:r>
         <w:t xml:space="preserve"> </w:t>
       </w:r>
-      <w:hyperlink r:id="rId282">
+      <w:hyperlink r:id="rId283">
         <w:r>
           <w:rPr>
             <w:rStyle w:val="Hyperlink"/>
@@ -19088,8 +19098,8 @@
         </w:r>
       </w:hyperlink>
     </w:p>
-    <w:bookmarkEnd w:id="283"/>
-    <w:bookmarkStart w:id="285" w:name="ref-wood_fast_2011"/>
+    <w:bookmarkEnd w:id="284"/>
+    <w:bookmarkStart w:id="286" w:name="ref-wood_fast_2011"/>
     <w:p>
       <w:pPr>
         <w:pStyle w:val="Bibliography"/>
@@ -19147,7 +19157,7 @@
       <w:r>
         <w:t xml:space="preserve"> </w:t>
       </w:r>
-      <w:hyperlink r:id="rId284">
+      <w:hyperlink r:id="rId285">
         <w:r>
           <w:rPr>
             <w:rStyle w:val="Hyperlink"/>
@@ -19156,8 +19166,8 @@
         </w:r>
       </w:hyperlink>
     </w:p>
-    <w:bookmarkEnd w:id="285"/>
-    <w:bookmarkStart w:id="287" w:name="ref-woodhouse_artificial_1999"/>
+    <w:bookmarkEnd w:id="286"/>
+    <w:bookmarkStart w:id="288" w:name="ref-woodhouse_artificial_1999"/>
     <w:p>
       <w:pPr>
         <w:pStyle w:val="Bibliography"/>
@@ -19208,7 +19218,7 @@
       <w:r>
         <w:t xml:space="preserve"> </w:t>
       </w:r>
-      <w:hyperlink r:id="rId286">
+      <w:hyperlink r:id="rId287">
         <w:r>
           <w:rPr>
             <w:rStyle w:val="Hyperlink"/>
@@ -19217,8 +19227,8 @@
         </w:r>
       </w:hyperlink>
     </w:p>
-    <w:bookmarkEnd w:id="287"/>
-    <w:bookmarkStart w:id="289" w:name="ref-zang_dendroclimatic_2013"/>
+    <w:bookmarkEnd w:id="288"/>
+    <w:bookmarkStart w:id="290" w:name="ref-zang_dendroclimatic_2013"/>
     <w:p>
       <w:pPr>
         <w:pStyle w:val="Bibliography"/>
@@ -19276,7 +19286,7 @@
       <w:r>
         <w:t xml:space="preserve"> </w:t>
       </w:r>
-      <w:hyperlink r:id="rId288">
+      <w:hyperlink r:id="rId289">
         <w:r>
           <w:rPr>
             <w:rStyle w:val="Hyperlink"/>
@@ -19285,8 +19295,8 @@
         </w:r>
       </w:hyperlink>
     </w:p>
-    <w:bookmarkEnd w:id="289"/>
-    <w:bookmarkStart w:id="291" w:name="ref-zuidema_tropical_2013"/>
+    <w:bookmarkEnd w:id="290"/>
+    <w:bookmarkStart w:id="292" w:name="ref-zuidema_tropical_2013"/>
     <w:p>
       <w:pPr>
         <w:pStyle w:val="Bibliography"/>
@@ -19323,7 +19333,7 @@
       <w:r>
         <w:t xml:space="preserve"> </w:t>
       </w:r>
-      <w:hyperlink r:id="rId290">
+      <w:hyperlink r:id="rId291">
         <w:r>
           <w:rPr>
             <w:rStyle w:val="Hyperlink"/>
@@ -19332,8 +19342,8 @@
         </w:r>
       </w:hyperlink>
     </w:p>
-    <w:bookmarkEnd w:id="291"/>
-    <w:bookmarkStart w:id="293" w:name="ref-zuidema_recent_2020"/>
+    <w:bookmarkEnd w:id="292"/>
+    <w:bookmarkStart w:id="294" w:name="ref-zuidema_recent_2020"/>
     <w:p>
       <w:pPr>
         <w:pStyle w:val="Bibliography"/>
@@ -19391,7 +19401,7 @@
       <w:r>
         <w:t xml:space="preserve"> </w:t>
       </w:r>
-      <w:hyperlink r:id="rId292">
+      <w:hyperlink r:id="rId293">
         <w:r>
           <w:rPr>
             <w:rStyle w:val="Hyperlink"/>
@@ -19400,9 +19410,9 @@
         </w:r>
       </w:hyperlink>
     </w:p>
-    <w:bookmarkEnd w:id="293"/>
     <w:bookmarkEnd w:id="294"/>
     <w:bookmarkEnd w:id="295"/>
+    <w:bookmarkEnd w:id="296"/>
     <w:sectPr>
       <w:footerReference w:type="even" r:id="rId10"/>
       <w:footerReference w:type="default" r:id="rId9"/>

</xml_diff>

<commit_message>
revise abstract (Google docs)
</commit_message>
<xml_diff>
--- a/doc/manuscript/ForestGEO_treerings.docx
+++ b/doc/manuscript/ForestGEO_treerings.docx
@@ -924,7 +924,7 @@
         <w:t xml:space="preserve"> </w:t>
       </w:r>
       <w:r>
-        <w:t xml:space="preserve">This has limited the potential to use tree rings to understand forest productivity, its climate sensitivity, and its global change responses.</w:t>
+        <w:t xml:space="preserve">This has limited the potential to test ecologically relevant hypotheses on tree growth sensitivity to multiple climatic drivers and their interactions with tree size.</w:t>
       </w:r>
       <w:r>
         <w:t xml:space="preserve"> </w:t>
@@ -959,7 +959,7 @@
         <w:t xml:space="preserve"> </w:t>
       </w:r>
       <w:r>
-        <w:t xml:space="preserve">3-month seasonal windows) and negative to temperature (usually over</w:t>
+        <w:t xml:space="preserve">3-month seasonal windows) and negative to temperature (usually maximum temperature, over</w:t>
       </w:r>
       <w:r>
         <w:t xml:space="preserve"> </w:t>
@@ -976,13 +976,13 @@
         <w:t xml:space="preserve"> </w:t>
       </w:r>
       <w:r>
-        <w:t xml:space="preserve">3-month seasonal windows), with both included in 78% of top models, and with non-linear responses prevalent (63% of relationships).</w:t>
-      </w:r>
-      <w:r>
-        <w:t xml:space="preserve"> </w:t>
-      </w:r>
-      <w:r>
-        <w:t xml:space="preserve">Climate sensitivity commonly varied with DBH (44% of cases tested).</w:t>
+        <w:t xml:space="preserve">3-month seasonal windows), with non-linear responses prevalent (63% of relationships).</w:t>
+      </w:r>
+      <w:r>
+        <w:t xml:space="preserve"> </w:t>
+      </w:r>
+      <w:r>
+        <w:t xml:space="preserve">Climate sensitivity commonly varied with DBH (44% of cases tested), with larger trees showing greater sensitivity.</w:t>
       </w:r>
       <w:r>
         <w:t xml:space="preserve"> </w:t>

</xml_diff>

<commit_message>
quick pass through reviewer comments
went through all reviewer comments, commenting on how we'll address them. Made a few very small/quick fixes.
</commit_message>
<xml_diff>
--- a/doc/manuscript/ForestGEO_treerings.docx
+++ b/doc/manuscript/ForestGEO_treerings.docx
@@ -1098,7 +1098,7 @@
         <w:t xml:space="preserve"> </w:t>
       </w:r>
       <w:r>
-        <w:t xml:space="preserve">(e.g., Levesque et al., 2017; Mathias &amp; Thomas, 2018; Walker et al., 2020)</w:t>
+        <w:t xml:space="preserve">(e.g., Levesque et al., 2017; Mathias &amp; Thomas, 2018; Walker et al., 2021)</w:t>
       </w:r>
       <w:r>
         <w:t xml:space="preserve">.</w:t>
@@ -1107,7 +1107,7 @@
         <w:t xml:space="preserve"> </w:t>
       </w:r>
       <w:r>
-        <w:t xml:space="preserve">This information is critical to predicting forest responses to anthropogenic changes – particularly climate change – and thereby reducing the enormous uncertainty surrounding future contributions of Earth’s forests to the global carbon cycle</w:t>
+        <w:t xml:space="preserve">This information is critical to predicting forest responses to anthropogenic changes – particularly climate change – and thereby reducing the large uncertainty surrounding future contributions of Earth’s forests to the global carbon cycle</w:t>
       </w:r>
       <w:r>
         <w:t xml:space="preserve"> </w:t>
@@ -1128,7 +1128,7 @@
         <w:t xml:space="preserve"> </w:t>
       </w:r>
       <w:r>
-        <w:t xml:space="preserve">(e.g., Bennett et al., 2015; McGregor et al., 2020; Rollinson et al., 2021)</w:t>
+        <w:t xml:space="preserve">(e.g., Bennett et al., 2015; McGregor et al., 2021; Rollinson et al., 2021)</w:t>
       </w:r>
       <w:r>
         <w:t xml:space="preserve"> </w:t>
@@ -1306,7 +1306,7 @@
         <w:t xml:space="preserve"> </w:t>
       </w:r>
       <w:r>
-        <w:t xml:space="preserve">(Table 1, Bennett et al., 2015; McGregor et al., 2020; Rollinson et al., 2021; Trouillier et al., 2019)</w:t>
+        <w:t xml:space="preserve">(Table 1, Bennett et al., 2015; McGregor et al., 2021; Rollinson et al., 2021; Trouillier et al., 2019)</w:t>
       </w:r>
       <w:r>
         <w:t xml:space="preserve">.</w:t>
@@ -1527,7 +1527,7 @@
         <w:t xml:space="preserve"> </w:t>
       </w:r>
       <w:r>
-        <w:t xml:space="preserve">(Belmecheri et al., 2021; Levesque et al., 2017; Mathias &amp; Thomas, 2018; Maxwell et al., 2019; Takahashi et al., 2020; Walker et al., 2020)</w:t>
+        <w:t xml:space="preserve">(Belmecheri et al., 2021; Levesque et al., 2017; Mathias &amp; Thomas, 2018; Maxwell et al., 2019; Takahashi et al., 2020; Walker et al., 2021)</w:t>
       </w:r>
       <w:r>
         <w:t xml:space="preserve">.</w:t>
@@ -1542,7 +1542,7 @@
         <w:t xml:space="preserve"> </w:t>
       </w:r>
       <w:r>
-        <w:t xml:space="preserve">(Walker et al., 2020)</w:t>
+        <w:t xml:space="preserve">(Walker et al., 2021)</w:t>
       </w:r>
       <w:r>
         <w:t xml:space="preserve">.</w:t>
@@ -1602,13 +1602,33 @@
         <w:t xml:space="preserve"> </w:t>
       </w:r>
       <w:r>
-        <w:t xml:space="preserve">This is fundamentally driven by the limitation that it is not possible to use a contemporary set of tree cores to obtain a representative sample of a species’s population at all time points throughout the history of a dynamically changing stand.</w:t>
-      </w:r>
-      <w:r>
-        <w:t xml:space="preserve"> </w:t>
-      </w:r>
-      <w:r>
-        <w:t xml:space="preserve">Tree growth rates are sensitive to stand dynamics, with competition – the intensity of which tends to increase as forests mature – affecting ecosystem-level patterns of C allocation.</w:t>
+        <w:t xml:space="preserve">This is fundamentally driven by the limitation that it is not possible to use a contemporary set of tree cores to obtain a representative sample of a species’s population at all time points throughout the history of a dynamically changing stand (</w:t>
+      </w:r>
+      <w:r>
+        <w:rPr>
+          <w:bCs/>
+          <w:b/>
+        </w:rPr>
+        <w:t xml:space="preserve">REF</w:t>
+      </w:r>
+      <w:r>
+        <w:t xml:space="preserve">).</w:t>
+      </w:r>
+      <w:r>
+        <w:t xml:space="preserve"> </w:t>
+      </w:r>
+      <w:r>
+        <w:t xml:space="preserve">Tree growth rates are sensitive to stand dynamics, with competition – the intensity of which tends to increase as forests mature – affecting ecosystem-level patterns of C allocation (</w:t>
+      </w:r>
+      <w:r>
+        <w:rPr>
+          <w:bCs/>
+          <w:b/>
+        </w:rPr>
+        <w:t xml:space="preserve">REF</w:t>
+      </w:r>
+      <w:r>
+        <w:t xml:space="preserve">).</w:t>
       </w:r>
       <w:r>
         <w:t xml:space="preserve"> </w:t>
@@ -7979,7 +7999,7 @@
         </m:r>
       </m:oMath>
       <w:r>
-        <w:t xml:space="preserve">AGB, specifying quadratic fits to allow for potential nonlinearities in the climate response.</w:t>
+        <w:t xml:space="preserve">AGB, specifying linear and quadratic terms to allow for potential nonlinearities in the climate response.</w:t>
       </w:r>
       <w:r>
         <w:t xml:space="preserve"> </w:t>
@@ -8108,7 +8128,7 @@
         <w:pStyle w:val="FirstParagraph"/>
       </w:pPr>
       <w:r>
-        <w:t xml:space="preserve">We next combined the primary climate drivers in temperature and precipitation variable groups (included in all models) and DBH (included in models with DBH and its climate interactions) into linear mixed-effects models</w:t>
+        <w:t xml:space="preserve">We next combined the primary climate drivers in temperature and precipitation variable groups (included in all models) and DBH (included in models with DBH and DBH-climate interactions) into linear mixed-effects models</w:t>
       </w:r>
       <w:r>
         <w:t xml:space="preserve"> </w:t>
@@ -8232,7 +8252,7 @@
         <w:t xml:space="preserve"> </w:t>
       </w:r>
       <w:r>
-        <w:t xml:space="preserve">For climate response, we allowed concave-down fits, but ignored any concave-up fits on the basis that these are not expected biologically.</w:t>
+        <w:t xml:space="preserve">For climate response, we allowed concave-down fits, but ignored any concave-up fits on the basis that exponential functions would be captured by a linear fit to the log-transformed growth variables, while u-shaped fits are not expected biologically.</w:t>
       </w:r>
     </w:p>
     <w:p>
@@ -8961,7 +8981,7 @@
         <w:t xml:space="preserve"> </w:t>
       </w:r>
       <w:r>
-        <w:t xml:space="preserve">For eight of 20 site-variable group (i.e., water and temperature) combinations, both the most influential climate variable and seasonal window were identical across growth metrics (e.g., PPT at SCBI; Fig. S7).</w:t>
+        <w:t xml:space="preserve">For eight of 20 site-variable group combinations (i.e., water and temperature, each at 10 sites), both the most influential climate variable and seasonal window were identical across growth metrics (e.g., PPT at SCBI; Fig. S7).</w:t>
       </w:r>
       <w:r>
         <w:t xml:space="preserve"> </w:t>
@@ -10835,7 +10855,7 @@
         <w:t xml:space="preserve"> </w:t>
       </w:r>
       <w:r>
-        <w:t xml:space="preserve">(e.g., Bennett et al., 2015; Gillerot et al., 2020; Hacket-Pain et al., 2016; McGregor et al., 2020; Pretzsch et al., 2018)</w:t>
+        <w:t xml:space="preserve">(e.g., Bennett et al., 2015; Gillerot et al., 2020; Hacket-Pain et al., 2016; McGregor et al., 2021; Pretzsch et al., 2018)</w:t>
       </w:r>
       <w:r>
         <w:t xml:space="preserve">.</w:t>
@@ -11198,7 +11218,7 @@
         <w:t xml:space="preserve"> </w:t>
       </w:r>
       <w:r>
-        <w:t xml:space="preserve">First, we correct for changes in climate that may drive directional growth trends.</w:t>
+        <w:t xml:space="preserve">First, we account for changes in climate that may drive directional growth trends.</w:t>
       </w:r>
       <w:r>
         <w:t xml:space="preserve"> </w:t>
@@ -11628,7 +11648,7 @@
         <w:t xml:space="preserve"> </w:t>
       </w:r>
       <w:r>
-        <w:t xml:space="preserve">(e.g., Girardin et al., 2016; Groenendijk et al., 2015; Hararuk et al., 2019; Walker et al., 2020)</w:t>
+        <w:t xml:space="preserve">(e.g., Girardin et al., 2016; Groenendijk et al., 2015; Hararuk et al., 2019; Walker et al., 2021)</w:t>
       </w:r>
       <w:r>
         <w:t xml:space="preserve">, including previous analyses from HKK</w:t>
@@ -11673,7 +11693,7 @@
         <w:t xml:space="preserve"> </w:t>
       </w:r>
       <w:r>
-        <w:t xml:space="preserve">(Walker et al., 2020)</w:t>
+        <w:t xml:space="preserve">(Walker et al., 2021)</w:t>
       </w:r>
       <w:r>
         <w:t xml:space="preserve">.</w:t>
@@ -11700,7 +11720,7 @@
         <w:t xml:space="preserve"> </w:t>
       </w:r>
       <w:r>
-        <w:t xml:space="preserve">(Walker et al., 2020)</w:t>
+        <w:t xml:space="preserve">(Walker et al., 2021)</w:t>
       </w:r>
       <w:r>
         <w:t xml:space="preserve">, and increasing CO</w:t>
@@ -16466,13 +16486,13 @@
       </w:hyperlink>
     </w:p>
     <w:bookmarkEnd w:id="198"/>
-    <w:bookmarkStart w:id="200" w:name="ref-mcgregor_tree_2020"/>
+    <w:bookmarkStart w:id="200" w:name="ref-mcgregor_tree_2021"/>
     <w:p>
       <w:pPr>
         <w:pStyle w:val="Bibliography"/>
       </w:pPr>
       <w:r>
-        <w:t xml:space="preserve">McGregor, I. R., Helcoski, R., Kunert, N., Tepley, A. J., Gonzalez-Akre, E. B., Herrmann, V., Zailaa, J., Stovall, A. E. L., Bourg, N. A., McShea, W. J., Pederson, N., Sack, L., &amp; Anderson-Teixeira, K. J. (2020). Tree height and leaf drought tolerance traits shape growth responses across droughts in a temperate broadleaf forest.</w:t>
+        <w:t xml:space="preserve">McGregor, I. R., Helcoski, R., Kunert, N., Tepley, A. J., Gonzalez-Akre, E. B., Herrmann, V., Zailaa, J., Stovall, A. E. L., Bourg, N. A., McShea, W. J., Pederson, N., Sack, L., &amp; Anderson-Teixeira, K. J. (2021). Tree height and leaf drought tolerance traits shape growth responses across droughts in a temperate broadleaf forest.</w:t>
       </w:r>
       <w:r>
         <w:t xml:space="preserve"> </w:t>
@@ -16485,7 +16505,20 @@
         <w:t xml:space="preserve">New Phytologist</w:t>
       </w:r>
       <w:r>
-        <w:t xml:space="preserve">.</w:t>
+        <w:t xml:space="preserve">,</w:t>
+      </w:r>
+      <w:r>
+        <w:t xml:space="preserve"> </w:t>
+      </w:r>
+      <w:r>
+        <w:rPr>
+          <w:iCs/>
+          <w:i/>
+        </w:rPr>
+        <w:t xml:space="preserve">231</w:t>
+      </w:r>
+      <w:r>
+        <w:t xml:space="preserve">(2), 601–616.</w:t>
       </w:r>
       <w:r>
         <w:t xml:space="preserve"> </w:t>
@@ -18922,19 +18955,28 @@
       </w:hyperlink>
     </w:p>
     <w:bookmarkEnd w:id="276"/>
-    <w:bookmarkStart w:id="278" w:name="ref-walker_integrating_2020"/>
+    <w:bookmarkStart w:id="278" w:name="ref-walker_integrating_2021"/>
     <w:p>
       <w:pPr>
         <w:pStyle w:val="Bibliography"/>
       </w:pPr>
       <w:r>
-        <w:t xml:space="preserve">Walker, A. P., Kauwe, M. G. D., Bastos, A., Belmecheri, S., Georgiou, K., Keeling, R., McMahon, S. M., Medlyn, B. E., Moore, D. J. P., Norby, R. J., Zaehle, S., Anderson-Teixeira, K. J., Battipaglia, G., Brienen, R. J. W., Cabugao, K. G., Cailleret, M., Campbell, E., Canadell, J., Ciais, P., … Zuidema, P. A. (2020). Integrating the evidence for a terrestrial carbon sink caused by increasing atmospheric</w:t>
-      </w:r>
-      <w:r>
-        <w:t xml:space="preserve"> </w:t>
-      </w:r>
-      <w:r>
-        <w:t xml:space="preserve">CO2</w:t>
+        <w:t xml:space="preserve">Walker, A. P., De Kauwe, M. G., Bastos, A., Belmecheri, S., Georgiou, K., Keeling, R. F., McMahon, S. M., Medlyn, B. E., Moore, D. J. P., Norby, R. J., Zaehle, S., Anderson-Teixeira, K. J., Battipaglia, G., Brienen, R. J. W., Cabugao, K. G., Cailleret, M., Campbell, E., Canadell, J. G., Ciais, P., … Zuidema, P. A. (2021). Integrating the evidence for a terrestrial carbon sink caused by increasing atmospheric</w:t>
+      </w:r>
+      <w:r>
+        <w:t xml:space="preserve"> </w:t>
+      </w:r>
+      <w:r>
+        <w:t xml:space="preserve">CO</w:t>
+      </w:r>
+      <w:r>
+        <w:t xml:space="preserve"> </w:t>
+      </w:r>
+      <w:r>
+        <w:rPr>
+          <w:vertAlign w:val="subscript"/>
+        </w:rPr>
+        <w:t xml:space="preserve">2</w:t>
       </w:r>
       <w:r>
         <w:t xml:space="preserve">.</w:t>
@@ -18960,10 +19002,10 @@
           <w:iCs/>
           <w:i/>
         </w:rPr>
-        <w:t xml:space="preserve">n/a</w:t>
-      </w:r>
-      <w:r>
-        <w:t xml:space="preserve">(n/a).</w:t>
+        <w:t xml:space="preserve">229</w:t>
+      </w:r>
+      <w:r>
+        <w:t xml:space="preserve">(5), 2413–2445.</w:t>
       </w:r>
       <w:r>
         <w:t xml:space="preserve"> </w:t>

</xml_diff>

<commit_message>
working through reviewer comments
</commit_message>
<xml_diff>
--- a/doc/manuscript/ForestGEO_treerings.docx
+++ b/doc/manuscript/ForestGEO_treerings.docx
@@ -1587,32 +1587,16 @@
         <w:t xml:space="preserve"> </w:t>
       </w:r>
       <w:r>
-        <w:t xml:space="preserve">Yet, even after correcting for ontogeny, growth trend detection remains subject to various potential sampling and analysis biases</w:t>
-      </w:r>
-      <w:r>
-        <w:t xml:space="preserve"> </w:t>
-      </w:r>
-      <w:r>
-        <w:t xml:space="preserve">(Bowman et al., 2013; Brienen et al., 2017, 2012; Cherubini et al., 1998; Hember et al., 2019; Nehrbass-Ahles et al., 2014; Sullivan et al., 2016)</w:t>
+        <w:t xml:space="preserve">Yet, even after correcting for ontogeny, growth trend detection remains subject to various potential sampling and analysis biases, which are fundamentally driven by the limitation that it is not possible to use a contemporary set of tree cores to obtain a representative sample of a species’s population at all time points throughout the history of a dynamically changing stand</w:t>
+      </w:r>
+      <w:r>
+        <w:t xml:space="preserve"> </w:t>
+      </w:r>
+      <w:r>
+        <w:t xml:space="preserve">(Bowman et al., 2013; Brienen et al., 2017, 2012; Cherubini et al., 1998; Duchesne et al., 2019; Hember et al., 2019; Nehrbass-Ahles et al., 2014; Sullivan et al., 2016)</w:t>
       </w:r>
       <w:r>
         <w:t xml:space="preserve">.</w:t>
-      </w:r>
-      <w:r>
-        <w:t xml:space="preserve"> </w:t>
-      </w:r>
-      <w:r>
-        <w:t xml:space="preserve">This is fundamentally driven by the limitation that it is not possible to use a contemporary set of tree cores to obtain a representative sample of a species’s population at all time points throughout the history of a dynamically changing stand (</w:t>
-      </w:r>
-      <w:r>
-        <w:rPr>
-          <w:bCs/>
-          <w:b/>
-        </w:rPr>
-        <w:t xml:space="preserve">REF</w:t>
-      </w:r>
-      <w:r>
-        <w:t xml:space="preserve">).</w:t>
       </w:r>
       <w:r>
         <w:t xml:space="preserve"> </w:t>
@@ -12161,7 +12145,7 @@
       </w:r>
     </w:p>
     <w:bookmarkEnd w:id="62"/>
-    <w:bookmarkStart w:id="296" w:name="References"/>
+    <w:bookmarkStart w:id="298" w:name="References"/>
     <w:p>
       <w:pPr>
         <w:pStyle w:val="Heading1"/>
@@ -12170,7 +12154,7 @@
         <w:t xml:space="preserve">References</w:t>
       </w:r>
     </w:p>
-    <w:bookmarkStart w:id="295" w:name="refs"/>
+    <w:bookmarkStart w:id="297" w:name="refs"/>
     <w:bookmarkStart w:id="64" w:name="ref-alexander_potential_2019"/>
     <w:p>
       <w:pPr>
@@ -14169,12 +14153,59 @@
       </w:hyperlink>
     </w:p>
     <w:bookmarkEnd w:id="127"/>
-    <w:bookmarkStart w:id="129" w:name="ref-dye_comparing_2016"/>
+    <w:bookmarkStart w:id="129" w:name="ref-duchesne_large_2019"/>
     <w:p>
       <w:pPr>
         <w:pStyle w:val="Bibliography"/>
       </w:pPr>
       <w:r>
+        <w:t xml:space="preserve">Duchesne, L., Houle, D., Ouimet, R., Caldwell, L., Gloor, M., &amp; Brienen, R. (2019). Large apparent growth increases in boreal forests inferred from tree-rings are an artefact of sampling biases.</w:t>
+      </w:r>
+      <w:r>
+        <w:t xml:space="preserve"> </w:t>
+      </w:r>
+      <w:r>
+        <w:rPr>
+          <w:iCs/>
+          <w:i/>
+        </w:rPr>
+        <w:t xml:space="preserve">Scientific Reports</w:t>
+      </w:r>
+      <w:r>
+        <w:t xml:space="preserve">,</w:t>
+      </w:r>
+      <w:r>
+        <w:t xml:space="preserve"> </w:t>
+      </w:r>
+      <w:r>
+        <w:rPr>
+          <w:iCs/>
+          <w:i/>
+        </w:rPr>
+        <w:t xml:space="preserve">9</w:t>
+      </w:r>
+      <w:r>
+        <w:t xml:space="preserve">(1), 6832.</w:t>
+      </w:r>
+      <w:r>
+        <w:t xml:space="preserve"> </w:t>
+      </w:r>
+      <w:hyperlink r:id="rId128">
+        <w:r>
+          <w:rPr>
+            <w:rStyle w:val="Hyperlink"/>
+          </w:rPr>
+          <w:t xml:space="preserve">https://doi.org/10.1038/s41598-019-43243-1</w:t>
+        </w:r>
+      </w:hyperlink>
+    </w:p>
+    <w:bookmarkEnd w:id="129"/>
+    <w:bookmarkStart w:id="131" w:name="ref-dye_comparing_2016"/>
+    <w:p>
+      <w:pPr>
+        <w:pStyle w:val="Bibliography"/>
+      </w:pPr>
+      <w:r>
         <w:t xml:space="preserve">Dye, A., Barker Plotkin, A., Bishop, D., Pederson, N., Poulter, B., &amp; Hessl, A. (2016). Comparing tree-ring and permanent plot estimates of aboveground net primary production in three eastern</w:t>
       </w:r>
       <w:r>
@@ -14221,7 +14252,7 @@
       <w:r>
         <w:t xml:space="preserve"> </w:t>
       </w:r>
-      <w:hyperlink r:id="rId128">
+      <w:hyperlink r:id="rId130">
         <w:r>
           <w:rPr>
             <w:rStyle w:val="Hyperlink"/>
@@ -14230,8 +14261,8 @@
         </w:r>
       </w:hyperlink>
     </w:p>
-    <w:bookmarkEnd w:id="129"/>
-    <w:bookmarkStart w:id="131" w:name="ref-elling_dendroecological_2009"/>
+    <w:bookmarkEnd w:id="131"/>
+    <w:bookmarkStart w:id="133" w:name="ref-elling_dendroecological_2009"/>
     <w:p>
       <w:pPr>
         <w:pStyle w:val="Bibliography"/>
@@ -14295,7 +14326,7 @@
       <w:r>
         <w:t xml:space="preserve"> </w:t>
       </w:r>
-      <w:hyperlink r:id="rId130">
+      <w:hyperlink r:id="rId132">
         <w:r>
           <w:rPr>
             <w:rStyle w:val="Hyperlink"/>
@@ -14304,8 +14335,8 @@
         </w:r>
       </w:hyperlink>
     </w:p>
-    <w:bookmarkEnd w:id="131"/>
-    <w:bookmarkStart w:id="133" w:name="ref-evans_fusing_2017"/>
+    <w:bookmarkEnd w:id="133"/>
+    <w:bookmarkStart w:id="135" w:name="ref-evans_fusing_2017"/>
     <w:p>
       <w:pPr>
         <w:pStyle w:val="Bibliography"/>
@@ -14342,7 +14373,7 @@
       <w:r>
         <w:t xml:space="preserve"> </w:t>
       </w:r>
-      <w:hyperlink r:id="rId132">
+      <w:hyperlink r:id="rId134">
         <w:r>
           <w:rPr>
             <w:rStyle w:val="Hyperlink"/>
@@ -14351,8 +14382,8 @@
         </w:r>
       </w:hyperlink>
     </w:p>
-    <w:bookmarkEnd w:id="133"/>
-    <w:bookmarkStart w:id="135" w:name="ref-finzi_carbon_2020"/>
+    <w:bookmarkEnd w:id="135"/>
+    <w:bookmarkStart w:id="137" w:name="ref-finzi_carbon_2020"/>
     <w:p>
       <w:pPr>
         <w:pStyle w:val="Bibliography"/>
@@ -14407,7 +14438,7 @@
       <w:r>
         <w:t xml:space="preserve"> </w:t>
       </w:r>
-      <w:hyperlink r:id="rId134">
+      <w:hyperlink r:id="rId136">
         <w:r>
           <w:rPr>
             <w:rStyle w:val="Hyperlink"/>
@@ -14416,8 +14447,8 @@
         </w:r>
       </w:hyperlink>
     </w:p>
-    <w:bookmarkEnd w:id="135"/>
-    <w:bookmarkStart w:id="137" w:name="ref-forrester_does_2021"/>
+    <w:bookmarkEnd w:id="137"/>
+    <w:bookmarkStart w:id="139" w:name="ref-forrester_does_2021"/>
     <w:p>
       <w:pPr>
         <w:pStyle w:val="Bibliography"/>
@@ -14454,7 +14485,7 @@
       <w:r>
         <w:t xml:space="preserve"> </w:t>
       </w:r>
-      <w:hyperlink r:id="rId136">
+      <w:hyperlink r:id="rId138">
         <w:r>
           <w:rPr>
             <w:rStyle w:val="Hyperlink"/>
@@ -14463,8 +14494,8 @@
         </w:r>
       </w:hyperlink>
     </w:p>
-    <w:bookmarkEnd w:id="137"/>
-    <w:bookmarkStart w:id="139" w:name="ref-foster_predicting_2016"/>
+    <w:bookmarkEnd w:id="139"/>
+    <w:bookmarkStart w:id="141" w:name="ref-foster_predicting_2016"/>
     <w:p>
       <w:pPr>
         <w:pStyle w:val="Bibliography"/>
@@ -14513,7 +14544,7 @@
       <w:r>
         <w:t xml:space="preserve"> </w:t>
       </w:r>
-      <w:hyperlink r:id="rId138">
+      <w:hyperlink r:id="rId140">
         <w:r>
           <w:rPr>
             <w:rStyle w:val="Hyperlink"/>
@@ -14522,8 +14553,8 @@
         </w:r>
       </w:hyperlink>
     </w:p>
-    <w:bookmarkEnd w:id="139"/>
-    <w:bookmarkStart w:id="140" w:name="ref-fritts_tree_1976"/>
+    <w:bookmarkEnd w:id="141"/>
+    <w:bookmarkStart w:id="142" w:name="ref-fritts_tree_1976"/>
     <w:p>
       <w:pPr>
         <w:pStyle w:val="Bibliography"/>
@@ -14554,8 +14585,8 @@
         <w:t xml:space="preserve">.</w:t>
       </w:r>
     </w:p>
-    <w:bookmarkEnd w:id="140"/>
-    <w:bookmarkStart w:id="142" w:name="ref-fritts_dendroecology_1989"/>
+    <w:bookmarkEnd w:id="142"/>
+    <w:bookmarkStart w:id="144" w:name="ref-fritts_dendroecology_1989"/>
     <w:p>
       <w:pPr>
         <w:pStyle w:val="Bibliography"/>
@@ -14650,7 +14681,7 @@
       <w:r>
         <w:t xml:space="preserve"> </w:t>
       </w:r>
-      <w:hyperlink r:id="rId141">
+      <w:hyperlink r:id="rId143">
         <w:r>
           <w:rPr>
             <w:rStyle w:val="Hyperlink"/>
@@ -14659,8 +14690,8 @@
         </w:r>
       </w:hyperlink>
     </w:p>
-    <w:bookmarkEnd w:id="142"/>
-    <w:bookmarkStart w:id="144" w:name="ref-furniss_reconciling_2017"/>
+    <w:bookmarkEnd w:id="144"/>
+    <w:bookmarkStart w:id="146" w:name="ref-furniss_reconciling_2017"/>
     <w:p>
       <w:pPr>
         <w:pStyle w:val="Bibliography"/>
@@ -14697,7 +14728,7 @@
       <w:r>
         <w:t xml:space="preserve"> </w:t>
       </w:r>
-      <w:hyperlink r:id="rId143">
+      <w:hyperlink r:id="rId145">
         <w:r>
           <w:rPr>
             <w:rStyle w:val="Hyperlink"/>
@@ -14706,8 +14737,8 @@
         </w:r>
       </w:hyperlink>
     </w:p>
-    <w:bookmarkEnd w:id="144"/>
-    <w:bookmarkStart w:id="146" w:name="ref-germain_climate_2020"/>
+    <w:bookmarkEnd w:id="146"/>
+    <w:bookmarkStart w:id="148" w:name="ref-germain_climate_2020"/>
     <w:p>
       <w:pPr>
         <w:pStyle w:val="Bibliography"/>
@@ -14744,7 +14775,7 @@
       <w:r>
         <w:t xml:space="preserve"> </w:t>
       </w:r>
-      <w:hyperlink r:id="rId145">
+      <w:hyperlink r:id="rId147">
         <w:r>
           <w:rPr>
             <w:rStyle w:val="Hyperlink"/>
@@ -14753,8 +14784,8 @@
         </w:r>
       </w:hyperlink>
     </w:p>
-    <w:bookmarkEnd w:id="146"/>
-    <w:bookmarkStart w:id="148" w:name="ref-gillerot_tree_2020"/>
+    <w:bookmarkEnd w:id="148"/>
+    <w:bookmarkStart w:id="150" w:name="ref-gillerot_tree_2020"/>
     <w:p>
       <w:pPr>
         <w:pStyle w:val="Bibliography"/>
@@ -14832,7 +14863,7 @@
       <w:r>
         <w:t xml:space="preserve"> </w:t>
       </w:r>
-      <w:hyperlink r:id="rId147">
+      <w:hyperlink r:id="rId149">
         <w:r>
           <w:rPr>
             <w:rStyle w:val="Hyperlink"/>
@@ -14841,8 +14872,8 @@
         </w:r>
       </w:hyperlink>
     </w:p>
-    <w:bookmarkEnd w:id="148"/>
-    <w:bookmarkStart w:id="150" w:name="ref-girardin_no_2016"/>
+    <w:bookmarkEnd w:id="150"/>
+    <w:bookmarkStart w:id="152" w:name="ref-girardin_no_2016"/>
     <w:p>
       <w:pPr>
         <w:pStyle w:val="Bibliography"/>
@@ -14896,7 +14927,7 @@
       <w:r>
         <w:t xml:space="preserve"> </w:t>
       </w:r>
-      <w:hyperlink r:id="rId149">
+      <w:hyperlink r:id="rId151">
         <w:r>
           <w:rPr>
             <w:rStyle w:val="Hyperlink"/>
@@ -14905,8 +14936,8 @@
         </w:r>
       </w:hyperlink>
     </w:p>
-    <w:bookmarkEnd w:id="150"/>
-    <w:bookmarkStart w:id="152" w:name="ref-goodman_importance_2014b"/>
+    <w:bookmarkEnd w:id="152"/>
+    <w:bookmarkStart w:id="154" w:name="ref-goodman_importance_2014b"/>
     <w:p>
       <w:pPr>
         <w:pStyle w:val="Bibliography"/>
@@ -14943,7 +14974,7 @@
       <w:r>
         <w:t xml:space="preserve"> </w:t>
       </w:r>
-      <w:hyperlink r:id="rId151">
+      <w:hyperlink r:id="rId153">
         <w:r>
           <w:rPr>
             <w:rStyle w:val="Hyperlink"/>
@@ -14952,8 +14983,8 @@
         </w:r>
       </w:hyperlink>
     </w:p>
-    <w:bookmarkEnd w:id="152"/>
-    <w:bookmarkStart w:id="153" w:name="ref-goulden_patterns_2011"/>
+    <w:bookmarkEnd w:id="154"/>
+    <w:bookmarkStart w:id="155" w:name="ref-goulden_patterns_2011"/>
     <w:p>
       <w:pPr>
         <w:pStyle w:val="Bibliography"/>
@@ -15018,8 +15049,8 @@
         <w:t xml:space="preserve">(2), 855–871.</w:t>
       </w:r>
     </w:p>
-    <w:bookmarkEnd w:id="153"/>
-    <w:bookmarkStart w:id="155" w:name="ref-graumlich_longterm_1989"/>
+    <w:bookmarkEnd w:id="155"/>
+    <w:bookmarkStart w:id="157" w:name="ref-graumlich_longterm_1989"/>
     <w:p>
       <w:pPr>
         <w:pStyle w:val="Bibliography"/>
@@ -15092,7 +15123,7 @@
       <w:r>
         <w:t xml:space="preserve"> </w:t>
       </w:r>
-      <w:hyperlink r:id="rId154">
+      <w:hyperlink r:id="rId156">
         <w:r>
           <w:rPr>
             <w:rStyle w:val="Hyperlink"/>
@@ -15101,8 +15132,8 @@
         </w:r>
       </w:hyperlink>
     </w:p>
-    <w:bookmarkEnd w:id="155"/>
-    <w:bookmarkStart w:id="157" w:name="ref-groenendijk_no_2015"/>
+    <w:bookmarkEnd w:id="157"/>
+    <w:bookmarkStart w:id="159" w:name="ref-groenendijk_no_2015"/>
     <w:p>
       <w:pPr>
         <w:pStyle w:val="Bibliography"/>
@@ -15139,7 +15170,7 @@
       <w:r>
         <w:t xml:space="preserve"> </w:t>
       </w:r>
-      <w:hyperlink r:id="rId156">
+      <w:hyperlink r:id="rId158">
         <w:r>
           <w:rPr>
             <w:rStyle w:val="Hyperlink"/>
@@ -15148,8 +15179,8 @@
         </w:r>
       </w:hyperlink>
     </w:p>
-    <w:bookmarkEnd w:id="157"/>
-    <w:bookmarkStart w:id="159" w:name="ref-hacket-pain_consistent_2016"/>
+    <w:bookmarkEnd w:id="159"/>
+    <w:bookmarkStart w:id="161" w:name="ref-hacket-pain_consistent_2016"/>
     <w:p>
       <w:pPr>
         <w:pStyle w:val="Bibliography"/>
@@ -15198,7 +15229,7 @@
       <w:r>
         <w:t xml:space="preserve"> </w:t>
       </w:r>
-      <w:hyperlink r:id="rId158">
+      <w:hyperlink r:id="rId160">
         <w:r>
           <w:rPr>
             <w:rStyle w:val="Hyperlink"/>
@@ -15207,8 +15238,8 @@
         </w:r>
       </w:hyperlink>
     </w:p>
-    <w:bookmarkEnd w:id="159"/>
-    <w:bookmarkStart w:id="161" w:name="ref-hararuk_tree_2019"/>
+    <w:bookmarkEnd w:id="161"/>
+    <w:bookmarkStart w:id="163" w:name="ref-hararuk_tree_2019"/>
     <w:p>
       <w:pPr>
         <w:pStyle w:val="Bibliography"/>
@@ -15275,7 +15306,7 @@
       <w:r>
         <w:t xml:space="preserve"> </w:t>
       </w:r>
-      <w:hyperlink r:id="rId160">
+      <w:hyperlink r:id="rId162">
         <w:r>
           <w:rPr>
             <w:rStyle w:val="Hyperlink"/>
@@ -15284,8 +15315,8 @@
         </w:r>
       </w:hyperlink>
     </w:p>
-    <w:bookmarkEnd w:id="161"/>
-    <w:bookmarkStart w:id="163" w:name="ref-harris_updated_2014"/>
+    <w:bookmarkEnd w:id="163"/>
+    <w:bookmarkStart w:id="165" w:name="ref-harris_updated_2014"/>
     <w:p>
       <w:pPr>
         <w:pStyle w:val="Bibliography"/>
@@ -15340,7 +15371,7 @@
       <w:r>
         <w:t xml:space="preserve"> </w:t>
       </w:r>
-      <w:hyperlink r:id="rId162">
+      <w:hyperlink r:id="rId164">
         <w:r>
           <w:rPr>
             <w:rStyle w:val="Hyperlink"/>
@@ -15349,8 +15380,8 @@
         </w:r>
       </w:hyperlink>
     </w:p>
-    <w:bookmarkEnd w:id="163"/>
-    <w:bookmarkStart w:id="165" w:name="ref-harris_version_2020"/>
+    <w:bookmarkEnd w:id="165"/>
+    <w:bookmarkStart w:id="167" w:name="ref-harris_version_2020"/>
     <w:p>
       <w:pPr>
         <w:pStyle w:val="Bibliography"/>
@@ -15399,7 +15430,7 @@
       <w:r>
         <w:t xml:space="preserve"> </w:t>
       </w:r>
-      <w:hyperlink r:id="rId164">
+      <w:hyperlink r:id="rId166">
         <w:r>
           <w:rPr>
             <w:rStyle w:val="Hyperlink"/>
@@ -15408,8 +15439,8 @@
         </w:r>
       </w:hyperlink>
     </w:p>
-    <w:bookmarkEnd w:id="165"/>
-    <w:bookmarkStart w:id="167" w:name="ref-helcoski_growing_2019"/>
+    <w:bookmarkEnd w:id="167"/>
+    <w:bookmarkStart w:id="169" w:name="ref-helcoski_growing_2019"/>
     <w:p>
       <w:pPr>
         <w:pStyle w:val="Bibliography"/>
@@ -15446,7 +15477,7 @@
       <w:r>
         <w:t xml:space="preserve"> </w:t>
       </w:r>
-      <w:hyperlink r:id="rId166">
+      <w:hyperlink r:id="rId168">
         <w:r>
           <w:rPr>
             <w:rStyle w:val="Hyperlink"/>
@@ -15455,8 +15486,8 @@
         </w:r>
       </w:hyperlink>
     </w:p>
-    <w:bookmarkEnd w:id="167"/>
-    <w:bookmarkStart w:id="169" w:name="ref-hember_tree_2019"/>
+    <w:bookmarkEnd w:id="169"/>
+    <w:bookmarkStart w:id="171" w:name="ref-hember_tree_2019"/>
     <w:p>
       <w:pPr>
         <w:pStyle w:val="Bibliography"/>
@@ -15550,7 +15581,7 @@
       <w:r>
         <w:t xml:space="preserve"> </w:t>
       </w:r>
-      <w:hyperlink r:id="rId168">
+      <w:hyperlink r:id="rId170">
         <w:r>
           <w:rPr>
             <w:rStyle w:val="Hyperlink"/>
@@ -15559,8 +15590,8 @@
         </w:r>
       </w:hyperlink>
     </w:p>
-    <w:bookmarkEnd w:id="169"/>
-    <w:bookmarkStart w:id="171" w:name="ref-humphrey_soil_2021"/>
+    <w:bookmarkEnd w:id="171"/>
+    <w:bookmarkStart w:id="173" w:name="ref-humphrey_soil_2021"/>
     <w:p>
       <w:pPr>
         <w:pStyle w:val="Bibliography"/>
@@ -15603,7 +15634,7 @@
       <w:r>
         <w:t xml:space="preserve"> </w:t>
       </w:r>
-      <w:hyperlink r:id="rId170">
+      <w:hyperlink r:id="rId172">
         <w:r>
           <w:rPr>
             <w:rStyle w:val="Hyperlink"/>
@@ -15612,8 +15643,8 @@
         </w:r>
       </w:hyperlink>
     </w:p>
-    <w:bookmarkEnd w:id="171"/>
-    <w:bookmarkStart w:id="172" w:name="ref-ipcc_climate_2014"/>
+    <w:bookmarkEnd w:id="173"/>
+    <w:bookmarkStart w:id="174" w:name="ref-ipcc_climate_2014"/>
     <w:p>
       <w:pPr>
         <w:pStyle w:val="Bibliography"/>
@@ -15717,8 +15748,8 @@
         <w:t xml:space="preserve">.</w:t>
       </w:r>
     </w:p>
-    <w:bookmarkEnd w:id="172"/>
-    <w:bookmarkStart w:id="174" w:name="ref-keenan_net_2014"/>
+    <w:bookmarkEnd w:id="174"/>
+    <w:bookmarkStart w:id="176" w:name="ref-keenan_net_2014"/>
     <w:p>
       <w:pPr>
         <w:pStyle w:val="Bibliography"/>
@@ -15755,7 +15786,7 @@
       <w:r>
         <w:t xml:space="preserve"> </w:t>
       </w:r>
-      <w:hyperlink r:id="rId173">
+      <w:hyperlink r:id="rId175">
         <w:r>
           <w:rPr>
             <w:rStyle w:val="Hyperlink"/>
@@ -15764,8 +15795,8 @@
         </w:r>
       </w:hyperlink>
     </w:p>
-    <w:bookmarkEnd w:id="174"/>
-    <w:bookmarkStart w:id="176" w:name="ref-klesse_sampling_2018"/>
+    <w:bookmarkEnd w:id="176"/>
+    <w:bookmarkStart w:id="178" w:name="ref-klesse_sampling_2018"/>
     <w:p>
       <w:pPr>
         <w:pStyle w:val="Bibliography"/>
@@ -15811,7 +15842,7 @@
       <w:r>
         <w:t xml:space="preserve"> </w:t>
       </w:r>
-      <w:hyperlink r:id="rId175">
+      <w:hyperlink r:id="rId177">
         <w:r>
           <w:rPr>
             <w:rStyle w:val="Hyperlink"/>
@@ -15820,8 +15851,8 @@
         </w:r>
       </w:hyperlink>
     </w:p>
-    <w:bookmarkEnd w:id="176"/>
-    <w:bookmarkStart w:id="178" w:name="ref-klesse_amplifying_2020"/>
+    <w:bookmarkEnd w:id="178"/>
+    <w:bookmarkStart w:id="180" w:name="ref-klesse_amplifying_2020"/>
     <w:p>
       <w:pPr>
         <w:pStyle w:val="Bibliography"/>
@@ -15857,7 +15888,7 @@
       <w:r>
         <w:t xml:space="preserve"> </w:t>
       </w:r>
-      <w:hyperlink r:id="rId177">
+      <w:hyperlink r:id="rId179">
         <w:r>
           <w:rPr>
             <w:rStyle w:val="Hyperlink"/>
@@ -15866,8 +15897,8 @@
         </w:r>
       </w:hyperlink>
     </w:p>
-    <w:bookmarkEnd w:id="178"/>
-    <w:bookmarkStart w:id="180" w:name="ref-kumarathunge_acclimation_2019"/>
+    <w:bookmarkEnd w:id="180"/>
+    <w:bookmarkStart w:id="182" w:name="ref-kumarathunge_acclimation_2019"/>
     <w:p>
       <w:pPr>
         <w:pStyle w:val="Bibliography"/>
@@ -15904,7 +15935,7 @@
       <w:r>
         <w:t xml:space="preserve"> </w:t>
       </w:r>
-      <w:hyperlink r:id="rId179">
+      <w:hyperlink r:id="rId181">
         <w:r>
           <w:rPr>
             <w:rStyle w:val="Hyperlink"/>
@@ -15913,8 +15944,8 @@
         </w:r>
       </w:hyperlink>
     </w:p>
-    <w:bookmarkEnd w:id="180"/>
-    <w:bookmarkStart w:id="182" w:name="ref-levesque_water_2017"/>
+    <w:bookmarkEnd w:id="182"/>
+    <w:bookmarkStart w:id="184" w:name="ref-levesque_water_2017"/>
     <w:p>
       <w:pPr>
         <w:pStyle w:val="Bibliography"/>
@@ -15978,7 +16009,7 @@
       <w:r>
         <w:t xml:space="preserve"> </w:t>
       </w:r>
-      <w:hyperlink r:id="rId181">
+      <w:hyperlink r:id="rId183">
         <w:r>
           <w:rPr>
             <w:rStyle w:val="Hyperlink"/>
@@ -15987,8 +16018,8 @@
         </w:r>
       </w:hyperlink>
     </w:p>
-    <w:bookmarkEnd w:id="182"/>
-    <w:bookmarkStart w:id="184" w:name="ref-lorimer_methodology_1989"/>
+    <w:bookmarkEnd w:id="184"/>
+    <w:bookmarkStart w:id="186" w:name="ref-lorimer_methodology_1989"/>
     <w:p>
       <w:pPr>
         <w:pStyle w:val="Bibliography"/>
@@ -16012,7 +16043,7 @@
       <w:r>
         <w:t xml:space="preserve"> </w:t>
       </w:r>
-      <w:hyperlink r:id="rId183">
+      <w:hyperlink r:id="rId185">
         <w:r>
           <w:rPr>
             <w:rStyle w:val="Hyperlink"/>
@@ -16021,8 +16052,8 @@
         </w:r>
       </w:hyperlink>
     </w:p>
-    <w:bookmarkEnd w:id="184"/>
-    <w:bookmarkStart w:id="186" w:name="ref-lorimer_estimating_1988"/>
+    <w:bookmarkEnd w:id="186"/>
+    <w:bookmarkStart w:id="188" w:name="ref-lorimer_estimating_1988"/>
     <w:p>
       <w:pPr>
         <w:pStyle w:val="Bibliography"/>
@@ -16080,7 +16111,7 @@
       <w:r>
         <w:t xml:space="preserve"> </w:t>
       </w:r>
-      <w:hyperlink r:id="rId185">
+      <w:hyperlink r:id="rId187">
         <w:r>
           <w:rPr>
             <w:rStyle w:val="Hyperlink"/>
@@ -16089,8 +16120,8 @@
         </w:r>
       </w:hyperlink>
     </w:p>
-    <w:bookmarkEnd w:id="186"/>
-    <w:bookmarkStart w:id="188" w:name="ref-lopez_systemic_2021"/>
+    <w:bookmarkEnd w:id="188"/>
+    <w:bookmarkStart w:id="190" w:name="ref-lopez_systemic_2021"/>
     <w:p>
       <w:pPr>
         <w:pStyle w:val="Bibliography"/>
@@ -16127,7 +16158,7 @@
       <w:r>
         <w:t xml:space="preserve"> </w:t>
       </w:r>
-      <w:hyperlink r:id="rId187">
+      <w:hyperlink r:id="rId189">
         <w:r>
           <w:rPr>
             <w:rStyle w:val="Hyperlink"/>
@@ -16136,8 +16167,8 @@
         </w:r>
       </w:hyperlink>
     </w:p>
-    <w:bookmarkEnd w:id="188"/>
-    <w:bookmarkStart w:id="190" w:name="ref-lutz_twentiethcentury_2009"/>
+    <w:bookmarkEnd w:id="190"/>
+    <w:bookmarkStart w:id="192" w:name="ref-lutz_twentiethcentury_2009"/>
     <w:p>
       <w:pPr>
         <w:pStyle w:val="Bibliography"/>
@@ -16204,7 +16235,7 @@
       <w:r>
         <w:t xml:space="preserve"> </w:t>
       </w:r>
-      <w:hyperlink r:id="rId189">
+      <w:hyperlink r:id="rId191">
         <w:r>
           <w:rPr>
             <w:rStyle w:val="Hyperlink"/>
@@ -16213,8 +16244,8 @@
         </w:r>
       </w:hyperlink>
     </w:p>
-    <w:bookmarkEnd w:id="190"/>
-    <w:bookmarkStart w:id="192" w:name="ref-mathias_disentangling_2018"/>
+    <w:bookmarkEnd w:id="192"/>
+    <w:bookmarkStart w:id="194" w:name="ref-mathias_disentangling_2018"/>
     <w:p>
       <w:pPr>
         <w:pStyle w:val="Bibliography"/>
@@ -16269,7 +16300,7 @@
       <w:r>
         <w:t xml:space="preserve"> </w:t>
       </w:r>
-      <w:hyperlink r:id="rId191">
+      <w:hyperlink r:id="rId193">
         <w:r>
           <w:rPr>
             <w:rStyle w:val="Hyperlink"/>
@@ -16278,8 +16309,8 @@
         </w:r>
       </w:hyperlink>
     </w:p>
-    <w:bookmarkEnd w:id="192"/>
-    <w:bookmarkStart w:id="194" w:name="ref-maxwell_higher_2019"/>
+    <w:bookmarkEnd w:id="194"/>
+    <w:bookmarkStart w:id="196" w:name="ref-maxwell_higher_2019"/>
     <w:p>
       <w:pPr>
         <w:pStyle w:val="Bibliography"/>
@@ -16373,7 +16404,7 @@
       <w:r>
         <w:t xml:space="preserve"> </w:t>
       </w:r>
-      <w:hyperlink r:id="rId193">
+      <w:hyperlink r:id="rId195">
         <w:r>
           <w:rPr>
             <w:rStyle w:val="Hyperlink"/>
@@ -16382,8 +16413,8 @@
         </w:r>
       </w:hyperlink>
     </w:p>
-    <w:bookmarkEnd w:id="194"/>
-    <w:bookmarkStart w:id="196" w:name="ref-maxwell_declining_2016"/>
+    <w:bookmarkEnd w:id="196"/>
+    <w:bookmarkStart w:id="198" w:name="ref-maxwell_declining_2016"/>
     <w:p>
       <w:pPr>
         <w:pStyle w:val="Bibliography"/>
@@ -16429,7 +16460,7 @@
       <w:r>
         <w:t xml:space="preserve"> </w:t>
       </w:r>
-      <w:hyperlink r:id="rId195">
+      <w:hyperlink r:id="rId197">
         <w:r>
           <w:rPr>
             <w:rStyle w:val="Hyperlink"/>
@@ -16438,8 +16469,8 @@
         </w:r>
       </w:hyperlink>
     </w:p>
-    <w:bookmarkEnd w:id="196"/>
-    <w:bookmarkStart w:id="198" w:name="ref-mcdowell_pervasive_2020"/>
+    <w:bookmarkEnd w:id="198"/>
+    <w:bookmarkStart w:id="200" w:name="ref-mcdowell_pervasive_2020"/>
     <w:p>
       <w:pPr>
         <w:pStyle w:val="Bibliography"/>
@@ -16476,7 +16507,7 @@
       <w:r>
         <w:t xml:space="preserve"> </w:t>
       </w:r>
-      <w:hyperlink r:id="rId197">
+      <w:hyperlink r:id="rId199">
         <w:r>
           <w:rPr>
             <w:rStyle w:val="Hyperlink"/>
@@ -16485,8 +16516,8 @@
         </w:r>
       </w:hyperlink>
     </w:p>
-    <w:bookmarkEnd w:id="198"/>
-    <w:bookmarkStart w:id="200" w:name="ref-mcgregor_tree_2021"/>
+    <w:bookmarkEnd w:id="200"/>
+    <w:bookmarkStart w:id="202" w:name="ref-mcgregor_tree_2021"/>
     <w:p>
       <w:pPr>
         <w:pStyle w:val="Bibliography"/>
@@ -16523,7 +16554,7 @@
       <w:r>
         <w:t xml:space="preserve"> </w:t>
       </w:r>
-      <w:hyperlink r:id="rId199">
+      <w:hyperlink r:id="rId201">
         <w:r>
           <w:rPr>
             <w:rStyle w:val="Hyperlink"/>
@@ -16532,8 +16563,8 @@
         </w:r>
       </w:hyperlink>
     </w:p>
-    <w:bookmarkEnd w:id="200"/>
-    <w:bookmarkStart w:id="202" w:name="ref-meakem_role_2018"/>
+    <w:bookmarkEnd w:id="202"/>
+    <w:bookmarkStart w:id="204" w:name="ref-meakem_role_2018"/>
     <w:p>
       <w:pPr>
         <w:pStyle w:val="Bibliography"/>
@@ -16570,7 +16601,7 @@
       <w:r>
         <w:t xml:space="preserve"> </w:t>
       </w:r>
-      <w:hyperlink r:id="rId201">
+      <w:hyperlink r:id="rId203">
         <w:r>
           <w:rPr>
             <w:rStyle w:val="Hyperlink"/>
@@ -16579,8 +16610,8 @@
         </w:r>
       </w:hyperlink>
     </w:p>
-    <w:bookmarkEnd w:id="202"/>
-    <w:bookmarkStart w:id="204" w:name="ref-meko_seascorr_2011"/>
+    <w:bookmarkEnd w:id="204"/>
+    <w:bookmarkStart w:id="206" w:name="ref-meko_seascorr_2011"/>
     <w:p>
       <w:pPr>
         <w:pStyle w:val="Bibliography"/>
@@ -16629,7 +16660,7 @@
       <w:r>
         <w:t xml:space="preserve"> </w:t>
       </w:r>
-      <w:hyperlink r:id="rId203">
+      <w:hyperlink r:id="rId205">
         <w:r>
           <w:rPr>
             <w:rStyle w:val="Hyperlink"/>
@@ -16638,8 +16669,8 @@
         </w:r>
       </w:hyperlink>
     </w:p>
-    <w:bookmarkEnd w:id="204"/>
-    <w:bookmarkStart w:id="205" w:name="ref-muller-landau_testing_2006"/>
+    <w:bookmarkEnd w:id="206"/>
+    <w:bookmarkStart w:id="207" w:name="ref-muller-landau_testing_2006"/>
     <w:p>
       <w:pPr>
         <w:pStyle w:val="Bibliography"/>
@@ -16674,8 +16705,8 @@
         <w:t xml:space="preserve">(5), 575–588.</w:t>
       </w:r>
     </w:p>
-    <w:bookmarkEnd w:id="205"/>
-    <w:bookmarkStart w:id="207" w:name="ref-naimi_where_2014"/>
+    <w:bookmarkEnd w:id="207"/>
+    <w:bookmarkStart w:id="209" w:name="ref-naimi_where_2014"/>
     <w:p>
       <w:pPr>
         <w:pStyle w:val="Bibliography"/>
@@ -16712,7 +16743,7 @@
       <w:r>
         <w:t xml:space="preserve"> </w:t>
       </w:r>
-      <w:hyperlink r:id="rId206">
+      <w:hyperlink r:id="rId208">
         <w:r>
           <w:rPr>
             <w:rStyle w:val="Hyperlink"/>
@@ -16721,8 +16752,8 @@
         </w:r>
       </w:hyperlink>
     </w:p>
-    <w:bookmarkEnd w:id="207"/>
-    <w:bookmarkStart w:id="209" w:name="ref-nehrbass-ahles_influence_2014"/>
+    <w:bookmarkEnd w:id="209"/>
+    <w:bookmarkStart w:id="211" w:name="ref-nehrbass-ahles_influence_2014"/>
     <w:p>
       <w:pPr>
         <w:pStyle w:val="Bibliography"/>
@@ -16759,7 +16790,7 @@
       <w:r>
         <w:t xml:space="preserve"> </w:t>
       </w:r>
-      <w:hyperlink r:id="rId208">
+      <w:hyperlink r:id="rId210">
         <w:r>
           <w:rPr>
             <w:rStyle w:val="Hyperlink"/>
@@ -16768,8 +16799,8 @@
         </w:r>
       </w:hyperlink>
     </w:p>
-    <w:bookmarkEnd w:id="209"/>
-    <w:bookmarkStart w:id="211" w:name="ref-nock_long_2011"/>
+    <w:bookmarkEnd w:id="211"/>
+    <w:bookmarkStart w:id="213" w:name="ref-nock_long_2011"/>
     <w:p>
       <w:pPr>
         <w:pStyle w:val="Bibliography"/>
@@ -16815,7 +16846,7 @@
       <w:r>
         <w:t xml:space="preserve"> </w:t>
       </w:r>
-      <w:hyperlink r:id="rId210">
+      <w:hyperlink r:id="rId212">
         <w:r>
           <w:rPr>
             <w:rStyle w:val="Hyperlink"/>
@@ -16824,8 +16855,8 @@
         </w:r>
       </w:hyperlink>
     </w:p>
-    <w:bookmarkEnd w:id="211"/>
-    <w:bookmarkStart w:id="213" w:name="ref-novick_increasing_2016"/>
+    <w:bookmarkEnd w:id="213"/>
+    <w:bookmarkStart w:id="215" w:name="ref-novick_increasing_2016"/>
     <w:p>
       <w:pPr>
         <w:pStyle w:val="Bibliography"/>
@@ -16862,7 +16893,7 @@
       <w:r>
         <w:t xml:space="preserve"> </w:t>
       </w:r>
-      <w:hyperlink r:id="rId212">
+      <w:hyperlink r:id="rId214">
         <w:r>
           <w:rPr>
             <w:rStyle w:val="Hyperlink"/>
@@ -16871,8 +16902,8 @@
         </w:r>
       </w:hyperlink>
     </w:p>
-    <w:bookmarkEnd w:id="213"/>
-    <w:bookmarkStart w:id="214" w:name="ref-oliver_forest_1990"/>
+    <w:bookmarkEnd w:id="215"/>
+    <w:bookmarkStart w:id="216" w:name="ref-oliver_forest_1990"/>
     <w:p>
       <w:pPr>
         <w:pStyle w:val="Bibliography"/>
@@ -16900,8 +16931,8 @@
         <w:t xml:space="preserve">McGraw-Hill Pub. Co.</w:t>
       </w:r>
     </w:p>
-    <w:bookmarkEnd w:id="214"/>
-    <w:bookmarkStart w:id="216" w:name="ref-peters_detecting_2015"/>
+    <w:bookmarkEnd w:id="216"/>
+    <w:bookmarkStart w:id="218" w:name="ref-peters_detecting_2015"/>
     <w:p>
       <w:pPr>
         <w:pStyle w:val="Bibliography"/>
@@ -16938,7 +16969,7 @@
       <w:r>
         <w:t xml:space="preserve"> </w:t>
       </w:r>
-      <w:hyperlink r:id="rId215">
+      <w:hyperlink r:id="rId217">
         <w:r>
           <w:rPr>
             <w:rStyle w:val="Hyperlink"/>
@@ -16947,8 +16978,8 @@
         </w:r>
       </w:hyperlink>
     </w:p>
-    <w:bookmarkEnd w:id="216"/>
-    <w:bookmarkStart w:id="217" w:name="ref-pinheiro_nlme_2021"/>
+    <w:bookmarkEnd w:id="218"/>
+    <w:bookmarkStart w:id="219" w:name="ref-pinheiro_nlme_2021"/>
     <w:p>
       <w:pPr>
         <w:pStyle w:val="Bibliography"/>
@@ -17012,8 +17043,8 @@
         <w:t xml:space="preserve">.</w:t>
       </w:r>
     </w:p>
-    <w:bookmarkEnd w:id="217"/>
-    <w:bookmarkStart w:id="218" w:name="ref-pregitzer_carbon_2004"/>
+    <w:bookmarkEnd w:id="219"/>
+    <w:bookmarkStart w:id="220" w:name="ref-pregitzer_carbon_2004"/>
     <w:p>
       <w:pPr>
         <w:pStyle w:val="Bibliography"/>
@@ -17048,8 +17079,8 @@
         <w:t xml:space="preserve">(12), 2052–2077.</w:t>
       </w:r>
     </w:p>
-    <w:bookmarkEnd w:id="218"/>
-    <w:bookmarkStart w:id="220" w:name="ref-pretzsch_drought_2018"/>
+    <w:bookmarkEnd w:id="220"/>
+    <w:bookmarkStart w:id="222" w:name="ref-pretzsch_drought_2018"/>
     <w:p>
       <w:pPr>
         <w:pStyle w:val="Bibliography"/>
@@ -17110,7 +17141,7 @@
       <w:r>
         <w:t xml:space="preserve"> </w:t>
       </w:r>
-      <w:hyperlink r:id="rId219">
+      <w:hyperlink r:id="rId221">
         <w:r>
           <w:rPr>
             <w:rStyle w:val="Hyperlink"/>
@@ -17119,8 +17150,8 @@
         </w:r>
       </w:hyperlink>
     </w:p>
-    <w:bookmarkEnd w:id="220"/>
-    <w:bookmarkStart w:id="222" w:name="ref-rayback_dendroecological_2020"/>
+    <w:bookmarkEnd w:id="222"/>
+    <w:bookmarkStart w:id="224" w:name="ref-rayback_dendroecological_2020"/>
     <w:p>
       <w:pPr>
         <w:pStyle w:val="Bibliography"/>
@@ -17178,7 +17209,7 @@
       <w:r>
         <w:t xml:space="preserve"> </w:t>
       </w:r>
-      <w:hyperlink r:id="rId221">
+      <w:hyperlink r:id="rId223">
         <w:r>
           <w:rPr>
             <w:rStyle w:val="Hyperlink"/>
@@ -17187,8 +17218,8 @@
         </w:r>
       </w:hyperlink>
     </w:p>
-    <w:bookmarkEnd w:id="222"/>
-    <w:bookmarkStart w:id="224" w:name="ref-rejou-mechain_biomass_2017"/>
+    <w:bookmarkEnd w:id="224"/>
+    <w:bookmarkStart w:id="226" w:name="ref-rejou-mechain_biomass_2017"/>
     <w:p>
       <w:pPr>
         <w:pStyle w:val="Bibliography"/>
@@ -17225,7 +17256,7 @@
       <w:r>
         <w:t xml:space="preserve"> </w:t>
       </w:r>
-      <w:hyperlink r:id="rId223">
+      <w:hyperlink r:id="rId225">
         <w:r>
           <w:rPr>
             <w:rStyle w:val="Hyperlink"/>
@@ -17234,8 +17265,8 @@
         </w:r>
       </w:hyperlink>
     </w:p>
-    <w:bookmarkEnd w:id="224"/>
-    <w:bookmarkStart w:id="226" w:name="ref-rollinson_climate_2021"/>
+    <w:bookmarkEnd w:id="226"/>
+    <w:bookmarkStart w:id="228" w:name="ref-rollinson_climate_2021"/>
     <w:p>
       <w:pPr>
         <w:pStyle w:val="Bibliography"/>
@@ -17272,7 +17303,7 @@
       <w:r>
         <w:t xml:space="preserve"> </w:t>
       </w:r>
-      <w:hyperlink r:id="rId225">
+      <w:hyperlink r:id="rId227">
         <w:r>
           <w:rPr>
             <w:rStyle w:val="Hyperlink"/>
@@ -17281,8 +17312,8 @@
         </w:r>
       </w:hyperlink>
     </w:p>
-    <w:bookmarkEnd w:id="226"/>
-    <w:bookmarkStart w:id="228" w:name="ref-rossi_agedependent_2007"/>
+    <w:bookmarkEnd w:id="228"/>
+    <w:bookmarkStart w:id="230" w:name="ref-rossi_agedependent_2007"/>
     <w:p>
       <w:pPr>
         <w:pStyle w:val="Bibliography"/>
@@ -17319,7 +17350,7 @@
       <w:r>
         <w:t xml:space="preserve"> </w:t>
       </w:r>
-      <w:hyperlink r:id="rId227">
+      <w:hyperlink r:id="rId229">
         <w:r>
           <w:rPr>
             <w:rStyle w:val="Hyperlink"/>
@@ -17328,8 +17359,8 @@
         </w:r>
       </w:hyperlink>
     </w:p>
-    <w:bookmarkEnd w:id="228"/>
-    <w:bookmarkStart w:id="230" w:name="ref-rozendaal_dendroecology_2011"/>
+    <w:bookmarkEnd w:id="230"/>
+    <w:bookmarkStart w:id="232" w:name="ref-rozendaal_dendroecology_2011"/>
     <w:p>
       <w:pPr>
         <w:pStyle w:val="Bibliography"/>
@@ -17366,7 +17397,7 @@
       <w:r>
         <w:t xml:space="preserve"> </w:t>
       </w:r>
-      <w:hyperlink r:id="rId229">
+      <w:hyperlink r:id="rId231">
         <w:r>
           <w:rPr>
             <w:rStyle w:val="Hyperlink"/>
@@ -17375,8 +17406,8 @@
         </w:r>
       </w:hyperlink>
     </w:p>
-    <w:bookmarkEnd w:id="230"/>
-    <w:bookmarkStart w:id="232" w:name="ref-sanchez-salguero_disentangling_2015"/>
+    <w:bookmarkEnd w:id="232"/>
+    <w:bookmarkStart w:id="234" w:name="ref-sanchez-salguero_disentangling_2015"/>
     <w:p>
       <w:pPr>
         <w:pStyle w:val="Bibliography"/>
@@ -17437,7 +17468,7 @@
       <w:r>
         <w:t xml:space="preserve"> </w:t>
       </w:r>
-      <w:hyperlink r:id="rId231">
+      <w:hyperlink r:id="rId233">
         <w:r>
           <w:rPr>
             <w:rStyle w:val="Hyperlink"/>
@@ -17446,8 +17477,8 @@
         </w:r>
       </w:hyperlink>
     </w:p>
-    <w:bookmarkEnd w:id="232"/>
-    <w:bookmarkStart w:id="234" w:name="ref-schelhaas_speciesspecific_2018"/>
+    <w:bookmarkEnd w:id="234"/>
+    <w:bookmarkStart w:id="236" w:name="ref-schelhaas_speciesspecific_2018"/>
     <w:p>
       <w:pPr>
         <w:pStyle w:val="Bibliography"/>
@@ -17493,7 +17524,7 @@
       <w:r>
         <w:t xml:space="preserve"> </w:t>
       </w:r>
-      <w:hyperlink r:id="rId233">
+      <w:hyperlink r:id="rId235">
         <w:r>
           <w:rPr>
             <w:rStyle w:val="Hyperlink"/>
@@ -17502,8 +17533,8 @@
         </w:r>
       </w:hyperlink>
     </w:p>
-    <w:bookmarkEnd w:id="234"/>
-    <w:bookmarkStart w:id="236" w:name="ref-sheil_does_2017"/>
+    <w:bookmarkEnd w:id="236"/>
+    <w:bookmarkStart w:id="238" w:name="ref-sheil_does_2017"/>
     <w:p>
       <w:pPr>
         <w:pStyle w:val="Bibliography"/>
@@ -17549,7 +17580,7 @@
       <w:r>
         <w:t xml:space="preserve"> </w:t>
       </w:r>
-      <w:hyperlink r:id="rId235">
+      <w:hyperlink r:id="rId237">
         <w:r>
           <w:rPr>
             <w:rStyle w:val="Hyperlink"/>
@@ -17558,8 +17589,8 @@
         </w:r>
       </w:hyperlink>
     </w:p>
-    <w:bookmarkEnd w:id="236"/>
-    <w:bookmarkStart w:id="238" w:name="ref-sillett_comparative_2021"/>
+    <w:bookmarkEnd w:id="238"/>
+    <w:bookmarkStart w:id="240" w:name="ref-sillett_comparative_2021"/>
     <w:p>
       <w:pPr>
         <w:pStyle w:val="Bibliography"/>
@@ -17596,7 +17627,7 @@
       <w:r>
         <w:t xml:space="preserve"> </w:t>
       </w:r>
-      <w:hyperlink r:id="rId237">
+      <w:hyperlink r:id="rId239">
         <w:r>
           <w:rPr>
             <w:rStyle w:val="Hyperlink"/>
@@ -17605,8 +17636,8 @@
         </w:r>
       </w:hyperlink>
     </w:p>
-    <w:bookmarkEnd w:id="238"/>
-    <w:bookmarkStart w:id="240" w:name="ref-sillett_increasing_2010b"/>
+    <w:bookmarkEnd w:id="240"/>
+    <w:bookmarkStart w:id="242" w:name="ref-sillett_increasing_2010b"/>
     <w:p>
       <w:pPr>
         <w:pStyle w:val="Bibliography"/>
@@ -17643,7 +17674,7 @@
       <w:r>
         <w:t xml:space="preserve"> </w:t>
       </w:r>
-      <w:hyperlink r:id="rId239">
+      <w:hyperlink r:id="rId241">
         <w:r>
           <w:rPr>
             <w:rStyle w:val="Hyperlink"/>
@@ -17652,8 +17683,8 @@
         </w:r>
       </w:hyperlink>
     </w:p>
-    <w:bookmarkEnd w:id="240"/>
-    <w:bookmarkStart w:id="242" w:name="ref-sniderhan_growth_2016"/>
+    <w:bookmarkEnd w:id="242"/>
+    <w:bookmarkStart w:id="244" w:name="ref-sniderhan_growth_2016"/>
     <w:p>
       <w:pPr>
         <w:pStyle w:val="Bibliography"/>
@@ -17725,7 +17756,7 @@
       <w:r>
         <w:t xml:space="preserve"> </w:t>
       </w:r>
-      <w:hyperlink r:id="rId241">
+      <w:hyperlink r:id="rId243">
         <w:r>
           <w:rPr>
             <w:rStyle w:val="Hyperlink"/>
@@ -17734,8 +17765,8 @@
         </w:r>
       </w:hyperlink>
     </w:p>
-    <w:bookmarkEnd w:id="242"/>
-    <w:bookmarkStart w:id="243" w:name="ref-speer_fundamentals_2010"/>
+    <w:bookmarkEnd w:id="244"/>
+    <w:bookmarkStart w:id="245" w:name="ref-speer_fundamentals_2010"/>
     <w:p>
       <w:pPr>
         <w:pStyle w:val="Bibliography"/>
@@ -17766,8 +17797,8 @@
         <w:t xml:space="preserve">.</w:t>
       </w:r>
     </w:p>
-    <w:bookmarkEnd w:id="243"/>
-    <w:bookmarkStart w:id="245" w:name="ref-stephenson_rate_2014"/>
+    <w:bookmarkEnd w:id="245"/>
+    <w:bookmarkStart w:id="247" w:name="ref-stephenson_rate_2014"/>
     <w:p>
       <w:pPr>
         <w:pStyle w:val="Bibliography"/>
@@ -17804,7 +17835,7 @@
       <w:r>
         <w:t xml:space="preserve"> </w:t>
       </w:r>
-      <w:hyperlink r:id="rId244">
+      <w:hyperlink r:id="rId246">
         <w:r>
           <w:rPr>
             <w:rStyle w:val="Hyperlink"/>
@@ -17813,8 +17844,8 @@
         </w:r>
       </w:hyperlink>
     </w:p>
-    <w:bookmarkEnd w:id="245"/>
-    <w:bookmarkStart w:id="246" w:name="ref-stokes_introduction_1968"/>
+    <w:bookmarkEnd w:id="247"/>
+    <w:bookmarkStart w:id="248" w:name="ref-stokes_introduction_1968"/>
     <w:p>
       <w:pPr>
         <w:pStyle w:val="Bibliography"/>
@@ -17908,8 +17939,8 @@
         <w:t xml:space="preserve">.</w:t>
       </w:r>
     </w:p>
-    <w:bookmarkEnd w:id="246"/>
-    <w:bookmarkStart w:id="248" w:name="ref-sullivan_effect_2016"/>
+    <w:bookmarkEnd w:id="248"/>
+    <w:bookmarkStart w:id="250" w:name="ref-sullivan_effect_2016"/>
     <w:p>
       <w:pPr>
         <w:pStyle w:val="Bibliography"/>
@@ -17955,7 +17986,7 @@
       <w:r>
         <w:t xml:space="preserve"> </w:t>
       </w:r>
-      <w:hyperlink r:id="rId247">
+      <w:hyperlink r:id="rId249">
         <w:r>
           <w:rPr>
             <w:rStyle w:val="Hyperlink"/>
@@ -17964,8 +17995,8 @@
         </w:r>
       </w:hyperlink>
     </w:p>
-    <w:bookmarkEnd w:id="248"/>
-    <w:bookmarkStart w:id="250" w:name="ref-samonil_longterm_2008"/>
+    <w:bookmarkEnd w:id="250"/>
+    <w:bookmarkStart w:id="252" w:name="ref-samonil_longterm_2008"/>
     <w:p>
       <w:pPr>
         <w:pStyle w:val="Bibliography"/>
@@ -18011,7 +18042,7 @@
       <w:r>
         <w:t xml:space="preserve"> </w:t>
       </w:r>
-      <w:hyperlink r:id="rId249">
+      <w:hyperlink r:id="rId251">
         <w:r>
           <w:rPr>
             <w:rStyle w:val="Hyperlink"/>
@@ -18020,8 +18051,8 @@
         </w:r>
       </w:hyperlink>
     </w:p>
-    <w:bookmarkEnd w:id="250"/>
-    <w:bookmarkStart w:id="252" w:name="ref-takahashi_air_2020"/>
+    <w:bookmarkEnd w:id="252"/>
+    <w:bookmarkStart w:id="254" w:name="ref-takahashi_air_2020"/>
     <w:p>
       <w:pPr>
         <w:pStyle w:val="Bibliography"/>
@@ -18079,7 +18110,7 @@
       <w:r>
         <w:t xml:space="preserve"> </w:t>
       </w:r>
-      <w:hyperlink r:id="rId251">
+      <w:hyperlink r:id="rId253">
         <w:r>
           <w:rPr>
             <w:rStyle w:val="Hyperlink"/>
@@ -18088,8 +18119,8 @@
         </w:r>
       </w:hyperlink>
     </w:p>
-    <w:bookmarkEnd w:id="252"/>
-    <w:bookmarkStart w:id="254" w:name="ref-teets_quantifying_2018"/>
+    <w:bookmarkEnd w:id="254"/>
+    <w:bookmarkStart w:id="256" w:name="ref-teets_quantifying_2018"/>
     <w:p>
       <w:pPr>
         <w:pStyle w:val="Bibliography"/>
@@ -18126,7 +18157,7 @@
       <w:r>
         <w:t xml:space="preserve"> </w:t>
       </w:r>
-      <w:hyperlink r:id="rId253">
+      <w:hyperlink r:id="rId255">
         <w:r>
           <w:rPr>
             <w:rStyle w:val="Hyperlink"/>
@@ -18135,8 +18166,8 @@
         </w:r>
       </w:hyperlink>
     </w:p>
-    <w:bookmarkEnd w:id="254"/>
-    <w:bookmarkStart w:id="256" w:name="ref-thom_impact_2017"/>
+    <w:bookmarkEnd w:id="256"/>
+    <w:bookmarkStart w:id="258" w:name="ref-thom_impact_2017"/>
     <w:p>
       <w:pPr>
         <w:pStyle w:val="Bibliography"/>
@@ -18173,7 +18204,7 @@
       <w:r>
         <w:t xml:space="preserve"> </w:t>
       </w:r>
-      <w:hyperlink r:id="rId255">
+      <w:hyperlink r:id="rId257">
         <w:r>
           <w:rPr>
             <w:rStyle w:val="Hyperlink"/>
@@ -18182,8 +18213,8 @@
         </w:r>
       </w:hyperlink>
     </w:p>
-    <w:bookmarkEnd w:id="256"/>
-    <w:bookmarkStart w:id="258" w:name="ref-thomas_agerelated_2011"/>
+    <w:bookmarkEnd w:id="258"/>
+    <w:bookmarkStart w:id="260" w:name="ref-thomas_agerelated_2011"/>
     <w:p>
       <w:pPr>
         <w:pStyle w:val="Bibliography"/>
@@ -18354,7 +18385,7 @@
       <w:r>
         <w:t xml:space="preserve"> </w:t>
       </w:r>
-      <w:hyperlink r:id="rId257">
+      <w:hyperlink r:id="rId259">
         <w:r>
           <w:rPr>
             <w:rStyle w:val="Hyperlink"/>
@@ -18363,8 +18394,8 @@
         </w:r>
       </w:hyperlink>
     </w:p>
-    <w:bookmarkEnd w:id="258"/>
-    <w:bookmarkStart w:id="260" w:name="ref-touchan_millennial_2011"/>
+    <w:bookmarkEnd w:id="260"/>
+    <w:bookmarkStart w:id="262" w:name="ref-touchan_millennial_2011"/>
     <w:p>
       <w:pPr>
         <w:pStyle w:val="Bibliography"/>
@@ -18419,7 +18450,7 @@
       <w:r>
         <w:t xml:space="preserve"> </w:t>
       </w:r>
-      <w:hyperlink r:id="rId259">
+      <w:hyperlink r:id="rId261">
         <w:r>
           <w:rPr>
             <w:rStyle w:val="Hyperlink"/>
@@ -18428,8 +18459,8 @@
         </w:r>
       </w:hyperlink>
     </w:p>
-    <w:bookmarkEnd w:id="260"/>
-    <w:bookmarkStart w:id="262" w:name="ref-trouillier_size_2019"/>
+    <w:bookmarkEnd w:id="262"/>
+    <w:bookmarkStart w:id="264" w:name="ref-trouillier_size_2019"/>
     <w:p>
       <w:pPr>
         <w:pStyle w:val="Bibliography"/>
@@ -18472,7 +18503,7 @@
       <w:r>
         <w:t xml:space="preserve"> </w:t>
       </w:r>
-      <w:hyperlink r:id="rId261">
+      <w:hyperlink r:id="rId263">
         <w:r>
           <w:rPr>
             <w:rStyle w:val="Hyperlink"/>
@@ -18481,8 +18512,8 @@
         </w:r>
       </w:hyperlink>
     </w:p>
-    <w:bookmarkEnd w:id="262"/>
-    <w:bookmarkStart w:id="264" w:name="ref-tumajer_increasing_2017"/>
+    <w:bookmarkEnd w:id="264"/>
+    <w:bookmarkStart w:id="266" w:name="ref-tumajer_increasing_2017"/>
     <w:p>
       <w:pPr>
         <w:pStyle w:val="Bibliography"/>
@@ -18543,7 +18574,7 @@
       <w:r>
         <w:t xml:space="preserve"> </w:t>
       </w:r>
-      <w:hyperlink r:id="rId263">
+      <w:hyperlink r:id="rId265">
         <w:r>
           <w:rPr>
             <w:rStyle w:val="Hyperlink"/>
@@ -18552,8 +18583,8 @@
         </w:r>
       </w:hyperlink>
     </w:p>
-    <w:bookmarkEnd w:id="264"/>
-    <w:bookmarkStart w:id="266" w:name="ref-vandepol_identifying_2016"/>
+    <w:bookmarkEnd w:id="266"/>
+    <w:bookmarkStart w:id="268" w:name="ref-vandepol_identifying_2016"/>
     <w:p>
       <w:pPr>
         <w:pStyle w:val="Bibliography"/>
@@ -18590,7 +18621,7 @@
       <w:r>
         <w:t xml:space="preserve"> </w:t>
       </w:r>
-      <w:hyperlink r:id="rId265">
+      <w:hyperlink r:id="rId267">
         <w:r>
           <w:rPr>
             <w:rStyle w:val="Hyperlink"/>
@@ -18599,8 +18630,8 @@
         </w:r>
       </w:hyperlink>
     </w:p>
-    <w:bookmarkEnd w:id="266"/>
-    <w:bookmarkStart w:id="268" w:name="ref-vandersleen_trends_2017"/>
+    <w:bookmarkEnd w:id="268"/>
+    <w:bookmarkStart w:id="270" w:name="ref-vandersleen_trends_2017"/>
     <w:p>
       <w:pPr>
         <w:pStyle w:val="Bibliography"/>
@@ -18637,7 +18668,7 @@
       <w:r>
         <w:t xml:space="preserve"> </w:t>
       </w:r>
-      <w:hyperlink r:id="rId267">
+      <w:hyperlink r:id="rId269">
         <w:r>
           <w:rPr>
             <w:rStyle w:val="Hyperlink"/>
@@ -18646,8 +18677,8 @@
         </w:r>
       </w:hyperlink>
     </w:p>
-    <w:bookmarkEnd w:id="268"/>
-    <w:bookmarkStart w:id="270" w:name="ref-vandersleen_no_2015"/>
+    <w:bookmarkEnd w:id="270"/>
+    <w:bookmarkStart w:id="272" w:name="ref-vandersleen_no_2015"/>
     <w:p>
       <w:pPr>
         <w:pStyle w:val="Bibliography"/>
@@ -18696,7 +18727,7 @@
       <w:r>
         <w:t xml:space="preserve"> </w:t>
       </w:r>
-      <w:hyperlink r:id="rId269">
+      <w:hyperlink r:id="rId271">
         <w:r>
           <w:rPr>
             <w:rStyle w:val="Hyperlink"/>
@@ -18705,8 +18736,8 @@
         </w:r>
       </w:hyperlink>
     </w:p>
-    <w:bookmarkEnd w:id="270"/>
-    <w:bookmarkStart w:id="272" w:name="ref-vlam_temperature_2014"/>
+    <w:bookmarkEnd w:id="272"/>
+    <w:bookmarkStart w:id="274" w:name="ref-vlam_temperature_2014"/>
     <w:p>
       <w:pPr>
         <w:pStyle w:val="Bibliography"/>
@@ -18755,7 +18786,7 @@
       <w:r>
         <w:t xml:space="preserve"> </w:t>
       </w:r>
-      <w:hyperlink r:id="rId271">
+      <w:hyperlink r:id="rId273">
         <w:r>
           <w:rPr>
             <w:rStyle w:val="Hyperlink"/>
@@ -18764,8 +18795,8 @@
         </w:r>
       </w:hyperlink>
     </w:p>
-    <w:bookmarkEnd w:id="272"/>
-    <w:bookmarkStart w:id="274" w:name="ref-voelker_historical_2006"/>
+    <w:bookmarkEnd w:id="274"/>
+    <w:bookmarkStart w:id="276" w:name="ref-voelker_historical_2006"/>
     <w:p>
       <w:pPr>
         <w:pStyle w:val="Bibliography"/>
@@ -18847,7 +18878,7 @@
       <w:r>
         <w:t xml:space="preserve"> </w:t>
       </w:r>
-      <w:hyperlink r:id="rId273">
+      <w:hyperlink r:id="rId275">
         <w:r>
           <w:rPr>
             <w:rStyle w:val="Hyperlink"/>
@@ -18856,8 +18887,8 @@
         </w:r>
       </w:hyperlink>
     </w:p>
-    <w:bookmarkEnd w:id="274"/>
-    <w:bookmarkStart w:id="276" w:name="ref-vrska_european_2009"/>
+    <w:bookmarkEnd w:id="276"/>
+    <w:bookmarkStart w:id="278" w:name="ref-vrska_european_2009"/>
     <w:p>
       <w:pPr>
         <w:pStyle w:val="Bibliography"/>
@@ -18945,7 +18976,7 @@
       <w:r>
         <w:t xml:space="preserve"> </w:t>
       </w:r>
-      <w:hyperlink r:id="rId275">
+      <w:hyperlink r:id="rId277">
         <w:r>
           <w:rPr>
             <w:rStyle w:val="Hyperlink"/>
@@ -18954,8 +18985,8 @@
         </w:r>
       </w:hyperlink>
     </w:p>
-    <w:bookmarkEnd w:id="276"/>
-    <w:bookmarkStart w:id="278" w:name="ref-walker_integrating_2021"/>
+    <w:bookmarkEnd w:id="278"/>
+    <w:bookmarkStart w:id="280" w:name="ref-walker_integrating_2021"/>
     <w:p>
       <w:pPr>
         <w:pStyle w:val="Bibliography"/>
@@ -19010,7 +19041,7 @@
       <w:r>
         <w:t xml:space="preserve"> </w:t>
       </w:r>
-      <w:hyperlink r:id="rId277">
+      <w:hyperlink r:id="rId279">
         <w:r>
           <w:rPr>
             <w:rStyle w:val="Hyperlink"/>
@@ -19019,8 +19050,8 @@
         </w:r>
       </w:hyperlink>
     </w:p>
-    <w:bookmarkEnd w:id="278"/>
-    <w:bookmarkStart w:id="280" w:name="ref-west_increasing_2020"/>
+    <w:bookmarkEnd w:id="280"/>
+    <w:bookmarkStart w:id="282" w:name="ref-west_increasing_2020"/>
     <w:p>
       <w:pPr>
         <w:pStyle w:val="Bibliography"/>
@@ -19057,7 +19088,7 @@
       <w:r>
         <w:t xml:space="preserve"> </w:t>
       </w:r>
-      <w:hyperlink r:id="rId279">
+      <w:hyperlink r:id="rId281">
         <w:r>
           <w:rPr>
             <w:rStyle w:val="Hyperlink"/>
@@ -19066,8 +19097,8 @@
         </w:r>
       </w:hyperlink>
     </w:p>
-    <w:bookmarkEnd w:id="280"/>
-    <w:bookmarkStart w:id="282" w:name="ref-williams_temperature_2013"/>
+    <w:bookmarkEnd w:id="282"/>
+    <w:bookmarkStart w:id="284" w:name="ref-williams_temperature_2013"/>
     <w:p>
       <w:pPr>
         <w:pStyle w:val="Bibliography"/>
@@ -19104,7 +19135,7 @@
       <w:r>
         <w:t xml:space="preserve"> </w:t>
       </w:r>
-      <w:hyperlink r:id="rId281">
+      <w:hyperlink r:id="rId283">
         <w:r>
           <w:rPr>
             <w:rStyle w:val="Hyperlink"/>
@@ -19113,8 +19144,8 @@
         </w:r>
       </w:hyperlink>
     </w:p>
-    <w:bookmarkEnd w:id="282"/>
-    <w:bookmarkStart w:id="284" w:name="ref-wilmking_global_2020"/>
+    <w:bookmarkEnd w:id="284"/>
+    <w:bookmarkStart w:id="286" w:name="ref-wilmking_global_2020"/>
     <w:p>
       <w:pPr>
         <w:pStyle w:val="Bibliography"/>
@@ -19151,7 +19182,7 @@
       <w:r>
         <w:t xml:space="preserve"> </w:t>
       </w:r>
-      <w:hyperlink r:id="rId283">
+      <w:hyperlink r:id="rId285">
         <w:r>
           <w:rPr>
             <w:rStyle w:val="Hyperlink"/>
@@ -19160,8 +19191,8 @@
         </w:r>
       </w:hyperlink>
     </w:p>
-    <w:bookmarkEnd w:id="284"/>
-    <w:bookmarkStart w:id="286" w:name="ref-wood_fast_2011"/>
+    <w:bookmarkEnd w:id="286"/>
+    <w:bookmarkStart w:id="288" w:name="ref-wood_fast_2011"/>
     <w:p>
       <w:pPr>
         <w:pStyle w:val="Bibliography"/>
@@ -19219,7 +19250,7 @@
       <w:r>
         <w:t xml:space="preserve"> </w:t>
       </w:r>
-      <w:hyperlink r:id="rId285">
+      <w:hyperlink r:id="rId287">
         <w:r>
           <w:rPr>
             <w:rStyle w:val="Hyperlink"/>
@@ -19228,8 +19259,8 @@
         </w:r>
       </w:hyperlink>
     </w:p>
-    <w:bookmarkEnd w:id="286"/>
-    <w:bookmarkStart w:id="288" w:name="ref-woodhouse_artificial_1999"/>
+    <w:bookmarkEnd w:id="288"/>
+    <w:bookmarkStart w:id="290" w:name="ref-woodhouse_artificial_1999"/>
     <w:p>
       <w:pPr>
         <w:pStyle w:val="Bibliography"/>
@@ -19280,7 +19311,7 @@
       <w:r>
         <w:t xml:space="preserve"> </w:t>
       </w:r>
-      <w:hyperlink r:id="rId287">
+      <w:hyperlink r:id="rId289">
         <w:r>
           <w:rPr>
             <w:rStyle w:val="Hyperlink"/>
@@ -19289,8 +19320,8 @@
         </w:r>
       </w:hyperlink>
     </w:p>
-    <w:bookmarkEnd w:id="288"/>
-    <w:bookmarkStart w:id="290" w:name="ref-zang_dendroclimatic_2013"/>
+    <w:bookmarkEnd w:id="290"/>
+    <w:bookmarkStart w:id="292" w:name="ref-zang_dendroclimatic_2013"/>
     <w:p>
       <w:pPr>
         <w:pStyle w:val="Bibliography"/>
@@ -19348,7 +19379,7 @@
       <w:r>
         <w:t xml:space="preserve"> </w:t>
       </w:r>
-      <w:hyperlink r:id="rId289">
+      <w:hyperlink r:id="rId291">
         <w:r>
           <w:rPr>
             <w:rStyle w:val="Hyperlink"/>
@@ -19357,8 +19388,8 @@
         </w:r>
       </w:hyperlink>
     </w:p>
-    <w:bookmarkEnd w:id="290"/>
-    <w:bookmarkStart w:id="292" w:name="ref-zuidema_tropical_2013"/>
+    <w:bookmarkEnd w:id="292"/>
+    <w:bookmarkStart w:id="294" w:name="ref-zuidema_tropical_2013"/>
     <w:p>
       <w:pPr>
         <w:pStyle w:val="Bibliography"/>
@@ -19395,7 +19426,7 @@
       <w:r>
         <w:t xml:space="preserve"> </w:t>
       </w:r>
-      <w:hyperlink r:id="rId291">
+      <w:hyperlink r:id="rId293">
         <w:r>
           <w:rPr>
             <w:rStyle w:val="Hyperlink"/>
@@ -19404,8 +19435,8 @@
         </w:r>
       </w:hyperlink>
     </w:p>
-    <w:bookmarkEnd w:id="292"/>
-    <w:bookmarkStart w:id="294" w:name="ref-zuidema_recent_2020"/>
+    <w:bookmarkEnd w:id="294"/>
+    <w:bookmarkStart w:id="296" w:name="ref-zuidema_recent_2020"/>
     <w:p>
       <w:pPr>
         <w:pStyle w:val="Bibliography"/>
@@ -19463,7 +19494,7 @@
       <w:r>
         <w:t xml:space="preserve"> </w:t>
       </w:r>
-      <w:hyperlink r:id="rId293">
+      <w:hyperlink r:id="rId295">
         <w:r>
           <w:rPr>
             <w:rStyle w:val="Hyperlink"/>
@@ -19472,9 +19503,9 @@
         </w:r>
       </w:hyperlink>
     </w:p>
-    <w:bookmarkEnd w:id="294"/>
-    <w:bookmarkEnd w:id="295"/>
     <w:bookmarkEnd w:id="296"/>
+    <w:bookmarkEnd w:id="297"/>
+    <w:bookmarkEnd w:id="298"/>
     <w:sectPr>
       <w:footerReference w:type="even" r:id="rId10"/>
       <w:footerReference w:type="default" r:id="rId9"/>

</xml_diff>

<commit_message>
show data in Fig. 1
- update figure with example chronologies from NM PIPO
- update figure caption
- knit in new figure
- responded to reviewer comment
closes issue #137.
</commit_message>
<xml_diff>
--- a/doc/manuscript/ForestGEO_treerings.docx
+++ b/doc/manuscript/ForestGEO_treerings.docx
@@ -7644,9 +7644,9 @@
       <w:r>
         <w:drawing>
           <wp:inline>
-            <wp:extent cx="5943600" cy="6769100"/>
+            <wp:extent cx="5943600" cy="6384163"/>
             <wp:effectExtent b="0" l="0" r="0" t="0"/>
-            <wp:docPr descr="Figure 1 | Schematic illustration of the analysis process. In step 1, the R package climwin (van de Pol et al., 2016) is used to identify the primary climate drivers in water and temperature variable groups for each site, defined as the variable-seasonal window combination that are most strongly correlated to the residual variation around splines fit to trends in growth (here, ring width, RW) for all cores sampled at the site. In step 2, a GLS model is used to produce a combined model with the previously identified drivers, reconstructed DBH, and year." title="" id="1" name="Picture"/>
+            <wp:docPr descr="Figure 1 | Schematic illustration of the analysis process. In step 1, the R package climwin (van de Pol et al., 2016) is used to identify the primary climate drivers in water and temperature variable groups for each site, defined as the variable-seasonal window combination that are most strongly correlated to the residual variation around splines fit to trends in growth (here, ring width, RW) for all cores sampled at the site. In step 2, a GLS model is used to produce a combined model with the previously identified drivers, reconstructed DBH, and year. Example plots show raw data and partial effects of each variable from the best multivariate model for Pinus ponderosa at Little Tesuque, New Mexico, USA" title="" id="1" name="Picture"/>
             <a:graphic>
               <a:graphicData uri="http://schemas.openxmlformats.org/drawingml/2006/picture">
                 <pic:pic>
@@ -7665,7 +7665,7 @@
                   <pic:spPr bwMode="auto">
                     <a:xfrm>
                       <a:off x="0" y="0"/>
-                      <a:ext cx="5943600" cy="6769100"/>
+                      <a:ext cx="5943600" cy="6384163"/>
                     </a:xfrm>
                     <a:prstGeom prst="rect">
                       <a:avLst/>
@@ -7721,7 +7721,23 @@
         <w:t xml:space="preserve"> </w:t>
       </w:r>
       <w:r>
-        <w:t xml:space="preserve">is used to identify the primary climate drivers in water and temperature variable groups for each site, defined as the variable-seasonal window combination that are most strongly correlated to the residual variation around splines fit to trends in growth (here, ring width, RW) for all cores sampled at the site. In step 2, a GLS model is used to produce a combined model with the previously identified drivers, reconstructed DBH, and year.</w:t>
+        <w:t xml:space="preserve">is used to identify the primary climate drivers in water and temperature variable groups for each site, defined as the variable-seasonal window combination that are most strongly correlated to the residual variation around splines fit to trends in growth (here, ring width, RW) for all cores sampled at the site. In step 2, a GLS model is used to produce a combined model with the previously identified drivers, reconstructed DBH, and year. Example plots show raw data and partial effects of each variable from the best multivariate model for</w:t>
+      </w:r>
+      <w:r>
+        <w:t xml:space="preserve"> </w:t>
+      </w:r>
+      <w:r>
+        <w:rPr>
+          <w:iCs/>
+          <w:i/>
+        </w:rPr>
+        <w:t xml:space="preserve">Pinus ponderosa</w:t>
+      </w:r>
+      <w:r>
+        <w:t xml:space="preserve"> </w:t>
+      </w:r>
+      <w:r>
+        <w:t xml:space="preserve">at Little Tesuque, New Mexico, USA</w:t>
       </w:r>
     </w:p>
     <w:bookmarkStart w:id="36" w:name="Climate"/>

</xml_diff>

<commit_message>
work on responses to reviewers
- DBH measurements
- detrending methods
</commit_message>
<xml_diff>
--- a/doc/manuscript/ForestGEO_treerings.docx
+++ b/doc/manuscript/ForestGEO_treerings.docx
@@ -7646,7 +7646,7 @@
           <wp:inline>
             <wp:extent cx="5943600" cy="6384163"/>
             <wp:effectExtent b="0" l="0" r="0" t="0"/>
-            <wp:docPr descr="Figure 1 | Schematic illustration of the analysis process. In step 1, the R package climwin (van de Pol et al., 2016) is used to identify the primary climate drivers in water and temperature variable groups for each site, defined as the variable-seasonal window combination that are most strongly correlated to the residual variation around splines fit to trends in growth (here, ring width, RW) for all cores sampled at the site. In step 2, a GLS model is used to produce a combined model with the previously identified drivers, reconstructed DBH, and year. Example plots show raw data and partial effects of each variable from the best multivariate model for Pinus ponderosa at Little Tesuque, New Mexico, USA" title="" id="1" name="Picture"/>
+            <wp:docPr descr="Figure 1 | Schematic illustration of the analysis process. In step 1, the R package climwin (van de Pol et al., 2016) is used to identify the primary climate drivers in water and temperature variable groups for each site, defined as the variable-seasonal window combination that are most strongly correlated to the residual variation around splines fit to trends in growth (here, ring width, RW) for all cores sampled at the site. In step 2, a GLS model is used to produce a combined model with the previously identified drivers, reconstructed DBH, and year. Example plots show raw data and partial effects of each variable from the best multivariate model for Pinus ponderosa at Little Tesuque, New Mexico, USA." title="" id="1" name="Picture"/>
             <a:graphic>
               <a:graphicData uri="http://schemas.openxmlformats.org/drawingml/2006/picture">
                 <pic:pic>
@@ -7737,7 +7737,7 @@
         <w:t xml:space="preserve"> </w:t>
       </w:r>
       <w:r>
-        <w:t xml:space="preserve">at Little Tesuque, New Mexico, USA</w:t>
+        <w:t xml:space="preserve">at Little Tesuque, New Mexico, USA.</w:t>
       </w:r>
     </w:p>
     <w:bookmarkStart w:id="36" w:name="Climate"/>
@@ -7970,6 +7970,21 @@
       </w:r>
       <w:r>
         <w:t xml:space="preserve"> </w:t>
+      </w:r>
+      <w:r>
+        <w:t xml:space="preserve">These types of detrending methods are used to maximize the climate signal in tree-ring paleoclimate reconstructions and thus have been shown to retain the climate signal while removing the influence of other non-climatic drivers</w:t>
+      </w:r>
+      <w:r>
+        <w:t xml:space="preserve"> </w:t>
+      </w:r>
+      <w:r>
+        <w:t xml:space="preserve">(Cook, 1985; Fritts, 1976)</w:t>
+      </w:r>
+      <w:r>
+        <w:t xml:space="preserve">.</w:t>
+      </w:r>
+      <w:r>
+        <w:br/>
       </w:r>
       <w:r>
         <w:t xml:space="preserve">We then used</w:t>
@@ -12161,7 +12176,7 @@
       </w:r>
     </w:p>
     <w:bookmarkEnd w:id="62"/>
-    <w:bookmarkStart w:id="298" w:name="References"/>
+    <w:bookmarkStart w:id="299" w:name="References"/>
     <w:p>
       <w:pPr>
         <w:pStyle w:val="Heading1"/>
@@ -12170,7 +12185,7 @@
         <w:t xml:space="preserve">References</w:t>
       </w:r>
     </w:p>
-    <w:bookmarkStart w:id="297" w:name="refs"/>
+    <w:bookmarkStart w:id="298" w:name="refs"/>
     <w:bookmarkStart w:id="64" w:name="ref-alexander_potential_2019"/>
     <w:p>
       <w:pPr>
@@ -13831,12 +13846,87 @@
       </w:hyperlink>
     </w:p>
     <w:bookmarkEnd w:id="114"/>
-    <w:bookmarkStart w:id="116" w:name="ref-cook_calculating_1997"/>
+    <w:bookmarkStart w:id="115" w:name="ref-cook_time_1985"/>
     <w:p>
       <w:pPr>
         <w:pStyle w:val="Bibliography"/>
       </w:pPr>
       <w:r>
+        <w:t xml:space="preserve">Cook, E. R. (1985).</w:t>
+      </w:r>
+      <w:r>
+        <w:t xml:space="preserve"> </w:t>
+      </w:r>
+      <w:r>
+        <w:rPr>
+          <w:iCs/>
+          <w:i/>
+        </w:rPr>
+        <w:t xml:space="preserve">A</w:t>
+      </w:r>
+      <w:r>
+        <w:rPr>
+          <w:iCs/>
+          <w:i/>
+        </w:rPr>
+        <w:t xml:space="preserve"> </w:t>
+      </w:r>
+      <w:r>
+        <w:rPr>
+          <w:iCs/>
+          <w:i/>
+        </w:rPr>
+        <w:t xml:space="preserve">Time Series Analysis Approach</w:t>
+      </w:r>
+      <w:r>
+        <w:rPr>
+          <w:iCs/>
+          <w:i/>
+        </w:rPr>
+        <w:t xml:space="preserve"> </w:t>
+      </w:r>
+      <w:r>
+        <w:rPr>
+          <w:iCs/>
+          <w:i/>
+        </w:rPr>
+        <w:t xml:space="preserve">to</w:t>
+      </w:r>
+      <w:r>
+        <w:rPr>
+          <w:iCs/>
+          <w:i/>
+        </w:rPr>
+        <w:t xml:space="preserve"> </w:t>
+      </w:r>
+      <w:r>
+        <w:rPr>
+          <w:iCs/>
+          <w:i/>
+        </w:rPr>
+        <w:t xml:space="preserve">Tree Ring Standardization</w:t>
+      </w:r>
+      <w:r>
+        <w:rPr>
+          <w:iCs/>
+          <w:i/>
+        </w:rPr>
+        <w:t xml:space="preserve">: Vol. PhD</w:t>
+      </w:r>
+      <w:r>
+        <w:t xml:space="preserve"> </w:t>
+      </w:r>
+      <w:r>
+        <w:t xml:space="preserve">[PhD thesis]. University of Arizona.</w:t>
+      </w:r>
+    </w:p>
+    <w:bookmarkEnd w:id="115"/>
+    <w:bookmarkStart w:id="117" w:name="ref-cook_calculating_1997"/>
+    <w:p>
+      <w:pPr>
+        <w:pStyle w:val="Bibliography"/>
+      </w:pPr>
+      <w:r>
         <w:t xml:space="preserve">Cook, E. R., &amp; Peters, K. (1997). Calculating unbiased tree-ring indices for the study of climatic and environmental change.</w:t>
       </w:r>
       <w:r>
@@ -13868,7 +13958,7 @@
       <w:r>
         <w:t xml:space="preserve"> </w:t>
       </w:r>
-      <w:hyperlink r:id="rId115">
+      <w:hyperlink r:id="rId116">
         <w:r>
           <w:rPr>
             <w:rStyle w:val="Hyperlink"/>
@@ -13877,8 +13967,8 @@
         </w:r>
       </w:hyperlink>
     </w:p>
-    <w:bookmarkEnd w:id="116"/>
-    <w:bookmarkStart w:id="118" w:name="ref-davies_forestgeo_2021"/>
+    <w:bookmarkEnd w:id="117"/>
+    <w:bookmarkStart w:id="119" w:name="ref-davies_forestgeo_2021"/>
     <w:p>
       <w:pPr>
         <w:pStyle w:val="Bibliography"/>
@@ -13936,7 +14026,7 @@
       <w:r>
         <w:t xml:space="preserve"> </w:t>
       </w:r>
-      <w:hyperlink r:id="rId117">
+      <w:hyperlink r:id="rId118">
         <w:r>
           <w:rPr>
             <w:rStyle w:val="Hyperlink"/>
@@ -13945,8 +14035,8 @@
         </w:r>
       </w:hyperlink>
     </w:p>
-    <w:bookmarkEnd w:id="118"/>
-    <w:bookmarkStart w:id="120" w:name="ref-davis_forest_2009"/>
+    <w:bookmarkEnd w:id="119"/>
+    <w:bookmarkStart w:id="121" w:name="ref-davis_forest_2009"/>
     <w:p>
       <w:pPr>
         <w:pStyle w:val="Bibliography"/>
@@ -13983,7 +14073,7 @@
       <w:r>
         <w:t xml:space="preserve"> </w:t>
       </w:r>
-      <w:hyperlink r:id="rId119">
+      <w:hyperlink r:id="rId120">
         <w:r>
           <w:rPr>
             <w:rStyle w:val="Hyperlink"/>
@@ -13992,8 +14082,8 @@
         </w:r>
       </w:hyperlink>
     </w:p>
-    <w:bookmarkEnd w:id="120"/>
-    <w:bookmarkStart w:id="122" w:name="ref-dearborn_permafrost_2020"/>
+    <w:bookmarkEnd w:id="121"/>
+    <w:bookmarkStart w:id="123" w:name="ref-dearborn_permafrost_2020"/>
     <w:p>
       <w:pPr>
         <w:pStyle w:val="Bibliography"/>
@@ -14017,7 +14107,7 @@
       <w:r>
         <w:t xml:space="preserve"> </w:t>
       </w:r>
-      <w:hyperlink r:id="rId121">
+      <w:hyperlink r:id="rId122">
         <w:r>
           <w:rPr>
             <w:rStyle w:val="Hyperlink"/>
@@ -14026,8 +14116,8 @@
         </w:r>
       </w:hyperlink>
     </w:p>
-    <w:bookmarkEnd w:id="122"/>
-    <w:bookmarkStart w:id="123" w:name="ref-delucia_forest_2007"/>
+    <w:bookmarkEnd w:id="123"/>
+    <w:bookmarkStart w:id="124" w:name="ref-delucia_forest_2007"/>
     <w:p>
       <w:pPr>
         <w:pStyle w:val="Bibliography"/>
@@ -14062,8 +14152,8 @@
         <w:t xml:space="preserve">, 1157–1167.</w:t>
       </w:r>
     </w:p>
-    <w:bookmarkEnd w:id="123"/>
-    <w:bookmarkStart w:id="125" w:name="ref-desoto_low_2020"/>
+    <w:bookmarkEnd w:id="124"/>
+    <w:bookmarkStart w:id="126" w:name="ref-desoto_low_2020"/>
     <w:p>
       <w:pPr>
         <w:pStyle w:val="Bibliography"/>
@@ -14100,7 +14190,7 @@
       <w:r>
         <w:t xml:space="preserve"> </w:t>
       </w:r>
-      <w:hyperlink r:id="rId124">
+      <w:hyperlink r:id="rId125">
         <w:r>
           <w:rPr>
             <w:rStyle w:val="Hyperlink"/>
@@ -14109,8 +14199,8 @@
         </w:r>
       </w:hyperlink>
     </w:p>
-    <w:bookmarkEnd w:id="125"/>
-    <w:bookmarkStart w:id="127" w:name="ref-disney_new_2020"/>
+    <w:bookmarkEnd w:id="126"/>
+    <w:bookmarkStart w:id="128" w:name="ref-disney_new_2020"/>
     <w:p>
       <w:pPr>
         <w:pStyle w:val="Bibliography"/>
@@ -14159,7 +14249,7 @@
       <w:r>
         <w:t xml:space="preserve"> </w:t>
       </w:r>
-      <w:hyperlink r:id="rId126">
+      <w:hyperlink r:id="rId127">
         <w:r>
           <w:rPr>
             <w:rStyle w:val="Hyperlink"/>
@@ -14168,8 +14258,8 @@
         </w:r>
       </w:hyperlink>
     </w:p>
-    <w:bookmarkEnd w:id="127"/>
-    <w:bookmarkStart w:id="129" w:name="ref-duchesne_large_2019"/>
+    <w:bookmarkEnd w:id="128"/>
+    <w:bookmarkStart w:id="130" w:name="ref-duchesne_large_2019"/>
     <w:p>
       <w:pPr>
         <w:pStyle w:val="Bibliography"/>
@@ -14206,7 +14296,7 @@
       <w:r>
         <w:t xml:space="preserve"> </w:t>
       </w:r>
-      <w:hyperlink r:id="rId128">
+      <w:hyperlink r:id="rId129">
         <w:r>
           <w:rPr>
             <w:rStyle w:val="Hyperlink"/>
@@ -14215,8 +14305,8 @@
         </w:r>
       </w:hyperlink>
     </w:p>
-    <w:bookmarkEnd w:id="129"/>
-    <w:bookmarkStart w:id="131" w:name="ref-dye_comparing_2016"/>
+    <w:bookmarkEnd w:id="130"/>
+    <w:bookmarkStart w:id="132" w:name="ref-dye_comparing_2016"/>
     <w:p>
       <w:pPr>
         <w:pStyle w:val="Bibliography"/>
@@ -14268,7 +14358,7 @@
       <w:r>
         <w:t xml:space="preserve"> </w:t>
       </w:r>
-      <w:hyperlink r:id="rId130">
+      <w:hyperlink r:id="rId131">
         <w:r>
           <w:rPr>
             <w:rStyle w:val="Hyperlink"/>
@@ -14277,8 +14367,8 @@
         </w:r>
       </w:hyperlink>
     </w:p>
-    <w:bookmarkEnd w:id="131"/>
-    <w:bookmarkStart w:id="133" w:name="ref-elling_dendroecological_2009"/>
+    <w:bookmarkEnd w:id="132"/>
+    <w:bookmarkStart w:id="134" w:name="ref-elling_dendroecological_2009"/>
     <w:p>
       <w:pPr>
         <w:pStyle w:val="Bibliography"/>
@@ -14342,7 +14432,7 @@
       <w:r>
         <w:t xml:space="preserve"> </w:t>
       </w:r>
-      <w:hyperlink r:id="rId132">
+      <w:hyperlink r:id="rId133">
         <w:r>
           <w:rPr>
             <w:rStyle w:val="Hyperlink"/>
@@ -14351,8 +14441,8 @@
         </w:r>
       </w:hyperlink>
     </w:p>
-    <w:bookmarkEnd w:id="133"/>
-    <w:bookmarkStart w:id="135" w:name="ref-evans_fusing_2017"/>
+    <w:bookmarkEnd w:id="134"/>
+    <w:bookmarkStart w:id="136" w:name="ref-evans_fusing_2017"/>
     <w:p>
       <w:pPr>
         <w:pStyle w:val="Bibliography"/>
@@ -14389,7 +14479,7 @@
       <w:r>
         <w:t xml:space="preserve"> </w:t>
       </w:r>
-      <w:hyperlink r:id="rId134">
+      <w:hyperlink r:id="rId135">
         <w:r>
           <w:rPr>
             <w:rStyle w:val="Hyperlink"/>
@@ -14398,8 +14488,8 @@
         </w:r>
       </w:hyperlink>
     </w:p>
-    <w:bookmarkEnd w:id="135"/>
-    <w:bookmarkStart w:id="137" w:name="ref-finzi_carbon_2020"/>
+    <w:bookmarkEnd w:id="136"/>
+    <w:bookmarkStart w:id="138" w:name="ref-finzi_carbon_2020"/>
     <w:p>
       <w:pPr>
         <w:pStyle w:val="Bibliography"/>
@@ -14454,7 +14544,7 @@
       <w:r>
         <w:t xml:space="preserve"> </w:t>
       </w:r>
-      <w:hyperlink r:id="rId136">
+      <w:hyperlink r:id="rId137">
         <w:r>
           <w:rPr>
             <w:rStyle w:val="Hyperlink"/>
@@ -14463,8 +14553,8 @@
         </w:r>
       </w:hyperlink>
     </w:p>
-    <w:bookmarkEnd w:id="137"/>
-    <w:bookmarkStart w:id="139" w:name="ref-forrester_does_2021"/>
+    <w:bookmarkEnd w:id="138"/>
+    <w:bookmarkStart w:id="140" w:name="ref-forrester_does_2021"/>
     <w:p>
       <w:pPr>
         <w:pStyle w:val="Bibliography"/>
@@ -14501,7 +14591,7 @@
       <w:r>
         <w:t xml:space="preserve"> </w:t>
       </w:r>
-      <w:hyperlink r:id="rId138">
+      <w:hyperlink r:id="rId139">
         <w:r>
           <w:rPr>
             <w:rStyle w:val="Hyperlink"/>
@@ -14510,8 +14600,8 @@
         </w:r>
       </w:hyperlink>
     </w:p>
-    <w:bookmarkEnd w:id="139"/>
-    <w:bookmarkStart w:id="141" w:name="ref-foster_predicting_2016"/>
+    <w:bookmarkEnd w:id="140"/>
+    <w:bookmarkStart w:id="142" w:name="ref-foster_predicting_2016"/>
     <w:p>
       <w:pPr>
         <w:pStyle w:val="Bibliography"/>
@@ -14560,7 +14650,7 @@
       <w:r>
         <w:t xml:space="preserve"> </w:t>
       </w:r>
-      <w:hyperlink r:id="rId140">
+      <w:hyperlink r:id="rId141">
         <w:r>
           <w:rPr>
             <w:rStyle w:val="Hyperlink"/>
@@ -14569,8 +14659,8 @@
         </w:r>
       </w:hyperlink>
     </w:p>
-    <w:bookmarkEnd w:id="141"/>
-    <w:bookmarkStart w:id="142" w:name="ref-fritts_tree_1976"/>
+    <w:bookmarkEnd w:id="142"/>
+    <w:bookmarkStart w:id="143" w:name="ref-fritts_tree_1976"/>
     <w:p>
       <w:pPr>
         <w:pStyle w:val="Bibliography"/>
@@ -14601,8 +14691,8 @@
         <w:t xml:space="preserve">.</w:t>
       </w:r>
     </w:p>
-    <w:bookmarkEnd w:id="142"/>
-    <w:bookmarkStart w:id="144" w:name="ref-fritts_dendroecology_1989"/>
+    <w:bookmarkEnd w:id="143"/>
+    <w:bookmarkStart w:id="145" w:name="ref-fritts_dendroecology_1989"/>
     <w:p>
       <w:pPr>
         <w:pStyle w:val="Bibliography"/>
@@ -14697,7 +14787,7 @@
       <w:r>
         <w:t xml:space="preserve"> </w:t>
       </w:r>
-      <w:hyperlink r:id="rId143">
+      <w:hyperlink r:id="rId144">
         <w:r>
           <w:rPr>
             <w:rStyle w:val="Hyperlink"/>
@@ -14706,8 +14796,8 @@
         </w:r>
       </w:hyperlink>
     </w:p>
-    <w:bookmarkEnd w:id="144"/>
-    <w:bookmarkStart w:id="146" w:name="ref-furniss_reconciling_2017"/>
+    <w:bookmarkEnd w:id="145"/>
+    <w:bookmarkStart w:id="147" w:name="ref-furniss_reconciling_2017"/>
     <w:p>
       <w:pPr>
         <w:pStyle w:val="Bibliography"/>
@@ -14744,7 +14834,7 @@
       <w:r>
         <w:t xml:space="preserve"> </w:t>
       </w:r>
-      <w:hyperlink r:id="rId145">
+      <w:hyperlink r:id="rId146">
         <w:r>
           <w:rPr>
             <w:rStyle w:val="Hyperlink"/>
@@ -14753,8 +14843,8 @@
         </w:r>
       </w:hyperlink>
     </w:p>
-    <w:bookmarkEnd w:id="146"/>
-    <w:bookmarkStart w:id="148" w:name="ref-germain_climate_2020"/>
+    <w:bookmarkEnd w:id="147"/>
+    <w:bookmarkStart w:id="149" w:name="ref-germain_climate_2020"/>
     <w:p>
       <w:pPr>
         <w:pStyle w:val="Bibliography"/>
@@ -14791,7 +14881,7 @@
       <w:r>
         <w:t xml:space="preserve"> </w:t>
       </w:r>
-      <w:hyperlink r:id="rId147">
+      <w:hyperlink r:id="rId148">
         <w:r>
           <w:rPr>
             <w:rStyle w:val="Hyperlink"/>
@@ -14800,8 +14890,8 @@
         </w:r>
       </w:hyperlink>
     </w:p>
-    <w:bookmarkEnd w:id="148"/>
-    <w:bookmarkStart w:id="150" w:name="ref-gillerot_tree_2020"/>
+    <w:bookmarkEnd w:id="149"/>
+    <w:bookmarkStart w:id="151" w:name="ref-gillerot_tree_2020"/>
     <w:p>
       <w:pPr>
         <w:pStyle w:val="Bibliography"/>
@@ -14879,7 +14969,7 @@
       <w:r>
         <w:t xml:space="preserve"> </w:t>
       </w:r>
-      <w:hyperlink r:id="rId149">
+      <w:hyperlink r:id="rId150">
         <w:r>
           <w:rPr>
             <w:rStyle w:val="Hyperlink"/>
@@ -14888,8 +14978,8 @@
         </w:r>
       </w:hyperlink>
     </w:p>
-    <w:bookmarkEnd w:id="150"/>
-    <w:bookmarkStart w:id="152" w:name="ref-girardin_no_2016"/>
+    <w:bookmarkEnd w:id="151"/>
+    <w:bookmarkStart w:id="153" w:name="ref-girardin_no_2016"/>
     <w:p>
       <w:pPr>
         <w:pStyle w:val="Bibliography"/>
@@ -14943,7 +15033,7 @@
       <w:r>
         <w:t xml:space="preserve"> </w:t>
       </w:r>
-      <w:hyperlink r:id="rId151">
+      <w:hyperlink r:id="rId152">
         <w:r>
           <w:rPr>
             <w:rStyle w:val="Hyperlink"/>
@@ -14952,8 +15042,8 @@
         </w:r>
       </w:hyperlink>
     </w:p>
-    <w:bookmarkEnd w:id="152"/>
-    <w:bookmarkStart w:id="154" w:name="ref-goodman_importance_2014b"/>
+    <w:bookmarkEnd w:id="153"/>
+    <w:bookmarkStart w:id="155" w:name="ref-goodman_importance_2014b"/>
     <w:p>
       <w:pPr>
         <w:pStyle w:val="Bibliography"/>
@@ -14990,7 +15080,7 @@
       <w:r>
         <w:t xml:space="preserve"> </w:t>
       </w:r>
-      <w:hyperlink r:id="rId153">
+      <w:hyperlink r:id="rId154">
         <w:r>
           <w:rPr>
             <w:rStyle w:val="Hyperlink"/>
@@ -14999,8 +15089,8 @@
         </w:r>
       </w:hyperlink>
     </w:p>
-    <w:bookmarkEnd w:id="154"/>
-    <w:bookmarkStart w:id="155" w:name="ref-goulden_patterns_2011"/>
+    <w:bookmarkEnd w:id="155"/>
+    <w:bookmarkStart w:id="156" w:name="ref-goulden_patterns_2011"/>
     <w:p>
       <w:pPr>
         <w:pStyle w:val="Bibliography"/>
@@ -15065,8 +15155,8 @@
         <w:t xml:space="preserve">(2), 855–871.</w:t>
       </w:r>
     </w:p>
-    <w:bookmarkEnd w:id="155"/>
-    <w:bookmarkStart w:id="157" w:name="ref-graumlich_longterm_1989"/>
+    <w:bookmarkEnd w:id="156"/>
+    <w:bookmarkStart w:id="158" w:name="ref-graumlich_longterm_1989"/>
     <w:p>
       <w:pPr>
         <w:pStyle w:val="Bibliography"/>
@@ -15139,7 +15229,7 @@
       <w:r>
         <w:t xml:space="preserve"> </w:t>
       </w:r>
-      <w:hyperlink r:id="rId156">
+      <w:hyperlink r:id="rId157">
         <w:r>
           <w:rPr>
             <w:rStyle w:val="Hyperlink"/>
@@ -15148,8 +15238,8 @@
         </w:r>
       </w:hyperlink>
     </w:p>
-    <w:bookmarkEnd w:id="157"/>
-    <w:bookmarkStart w:id="159" w:name="ref-groenendijk_no_2015"/>
+    <w:bookmarkEnd w:id="158"/>
+    <w:bookmarkStart w:id="160" w:name="ref-groenendijk_no_2015"/>
     <w:p>
       <w:pPr>
         <w:pStyle w:val="Bibliography"/>
@@ -15186,7 +15276,7 @@
       <w:r>
         <w:t xml:space="preserve"> </w:t>
       </w:r>
-      <w:hyperlink r:id="rId158">
+      <w:hyperlink r:id="rId159">
         <w:r>
           <w:rPr>
             <w:rStyle w:val="Hyperlink"/>
@@ -15195,8 +15285,8 @@
         </w:r>
       </w:hyperlink>
     </w:p>
-    <w:bookmarkEnd w:id="159"/>
-    <w:bookmarkStart w:id="161" w:name="ref-hacket-pain_consistent_2016"/>
+    <w:bookmarkEnd w:id="160"/>
+    <w:bookmarkStart w:id="162" w:name="ref-hacket-pain_consistent_2016"/>
     <w:p>
       <w:pPr>
         <w:pStyle w:val="Bibliography"/>
@@ -15245,7 +15335,7 @@
       <w:r>
         <w:t xml:space="preserve"> </w:t>
       </w:r>
-      <w:hyperlink r:id="rId160">
+      <w:hyperlink r:id="rId161">
         <w:r>
           <w:rPr>
             <w:rStyle w:val="Hyperlink"/>
@@ -15254,8 +15344,8 @@
         </w:r>
       </w:hyperlink>
     </w:p>
-    <w:bookmarkEnd w:id="161"/>
-    <w:bookmarkStart w:id="163" w:name="ref-hararuk_tree_2019"/>
+    <w:bookmarkEnd w:id="162"/>
+    <w:bookmarkStart w:id="164" w:name="ref-hararuk_tree_2019"/>
     <w:p>
       <w:pPr>
         <w:pStyle w:val="Bibliography"/>
@@ -15322,7 +15412,7 @@
       <w:r>
         <w:t xml:space="preserve"> </w:t>
       </w:r>
-      <w:hyperlink r:id="rId162">
+      <w:hyperlink r:id="rId163">
         <w:r>
           <w:rPr>
             <w:rStyle w:val="Hyperlink"/>
@@ -15331,8 +15421,8 @@
         </w:r>
       </w:hyperlink>
     </w:p>
-    <w:bookmarkEnd w:id="163"/>
-    <w:bookmarkStart w:id="165" w:name="ref-harris_updated_2014"/>
+    <w:bookmarkEnd w:id="164"/>
+    <w:bookmarkStart w:id="166" w:name="ref-harris_updated_2014"/>
     <w:p>
       <w:pPr>
         <w:pStyle w:val="Bibliography"/>
@@ -15387,7 +15477,7 @@
       <w:r>
         <w:t xml:space="preserve"> </w:t>
       </w:r>
-      <w:hyperlink r:id="rId164">
+      <w:hyperlink r:id="rId165">
         <w:r>
           <w:rPr>
             <w:rStyle w:val="Hyperlink"/>
@@ -15396,8 +15486,8 @@
         </w:r>
       </w:hyperlink>
     </w:p>
-    <w:bookmarkEnd w:id="165"/>
-    <w:bookmarkStart w:id="167" w:name="ref-harris_version_2020"/>
+    <w:bookmarkEnd w:id="166"/>
+    <w:bookmarkStart w:id="168" w:name="ref-harris_version_2020"/>
     <w:p>
       <w:pPr>
         <w:pStyle w:val="Bibliography"/>
@@ -15446,7 +15536,7 @@
       <w:r>
         <w:t xml:space="preserve"> </w:t>
       </w:r>
-      <w:hyperlink r:id="rId166">
+      <w:hyperlink r:id="rId167">
         <w:r>
           <w:rPr>
             <w:rStyle w:val="Hyperlink"/>
@@ -15455,8 +15545,8 @@
         </w:r>
       </w:hyperlink>
     </w:p>
-    <w:bookmarkEnd w:id="167"/>
-    <w:bookmarkStart w:id="169" w:name="ref-helcoski_growing_2019"/>
+    <w:bookmarkEnd w:id="168"/>
+    <w:bookmarkStart w:id="170" w:name="ref-helcoski_growing_2019"/>
     <w:p>
       <w:pPr>
         <w:pStyle w:val="Bibliography"/>
@@ -15493,7 +15583,7 @@
       <w:r>
         <w:t xml:space="preserve"> </w:t>
       </w:r>
-      <w:hyperlink r:id="rId168">
+      <w:hyperlink r:id="rId169">
         <w:r>
           <w:rPr>
             <w:rStyle w:val="Hyperlink"/>
@@ -15502,8 +15592,8 @@
         </w:r>
       </w:hyperlink>
     </w:p>
-    <w:bookmarkEnd w:id="169"/>
-    <w:bookmarkStart w:id="171" w:name="ref-hember_tree_2019"/>
+    <w:bookmarkEnd w:id="170"/>
+    <w:bookmarkStart w:id="172" w:name="ref-hember_tree_2019"/>
     <w:p>
       <w:pPr>
         <w:pStyle w:val="Bibliography"/>
@@ -15597,7 +15687,7 @@
       <w:r>
         <w:t xml:space="preserve"> </w:t>
       </w:r>
-      <w:hyperlink r:id="rId170">
+      <w:hyperlink r:id="rId171">
         <w:r>
           <w:rPr>
             <w:rStyle w:val="Hyperlink"/>
@@ -15606,8 +15696,8 @@
         </w:r>
       </w:hyperlink>
     </w:p>
-    <w:bookmarkEnd w:id="171"/>
-    <w:bookmarkStart w:id="173" w:name="ref-humphrey_soil_2021"/>
+    <w:bookmarkEnd w:id="172"/>
+    <w:bookmarkStart w:id="174" w:name="ref-humphrey_soil_2021"/>
     <w:p>
       <w:pPr>
         <w:pStyle w:val="Bibliography"/>
@@ -15650,7 +15740,7 @@
       <w:r>
         <w:t xml:space="preserve"> </w:t>
       </w:r>
-      <w:hyperlink r:id="rId172">
+      <w:hyperlink r:id="rId173">
         <w:r>
           <w:rPr>
             <w:rStyle w:val="Hyperlink"/>
@@ -15659,8 +15749,8 @@
         </w:r>
       </w:hyperlink>
     </w:p>
-    <w:bookmarkEnd w:id="173"/>
-    <w:bookmarkStart w:id="174" w:name="ref-ipcc_climate_2014"/>
+    <w:bookmarkEnd w:id="174"/>
+    <w:bookmarkStart w:id="175" w:name="ref-ipcc_climate_2014"/>
     <w:p>
       <w:pPr>
         <w:pStyle w:val="Bibliography"/>
@@ -15764,8 +15854,8 @@
         <w:t xml:space="preserve">.</w:t>
       </w:r>
     </w:p>
-    <w:bookmarkEnd w:id="174"/>
-    <w:bookmarkStart w:id="176" w:name="ref-keenan_net_2014"/>
+    <w:bookmarkEnd w:id="175"/>
+    <w:bookmarkStart w:id="177" w:name="ref-keenan_net_2014"/>
     <w:p>
       <w:pPr>
         <w:pStyle w:val="Bibliography"/>
@@ -15802,7 +15892,7 @@
       <w:r>
         <w:t xml:space="preserve"> </w:t>
       </w:r>
-      <w:hyperlink r:id="rId175">
+      <w:hyperlink r:id="rId176">
         <w:r>
           <w:rPr>
             <w:rStyle w:val="Hyperlink"/>
@@ -15811,8 +15901,8 @@
         </w:r>
       </w:hyperlink>
     </w:p>
-    <w:bookmarkEnd w:id="176"/>
-    <w:bookmarkStart w:id="178" w:name="ref-klesse_sampling_2018"/>
+    <w:bookmarkEnd w:id="177"/>
+    <w:bookmarkStart w:id="179" w:name="ref-klesse_sampling_2018"/>
     <w:p>
       <w:pPr>
         <w:pStyle w:val="Bibliography"/>
@@ -15858,7 +15948,7 @@
       <w:r>
         <w:t xml:space="preserve"> </w:t>
       </w:r>
-      <w:hyperlink r:id="rId177">
+      <w:hyperlink r:id="rId178">
         <w:r>
           <w:rPr>
             <w:rStyle w:val="Hyperlink"/>
@@ -15867,8 +15957,8 @@
         </w:r>
       </w:hyperlink>
     </w:p>
-    <w:bookmarkEnd w:id="178"/>
-    <w:bookmarkStart w:id="180" w:name="ref-klesse_amplifying_2020"/>
+    <w:bookmarkEnd w:id="179"/>
+    <w:bookmarkStart w:id="181" w:name="ref-klesse_amplifying_2020"/>
     <w:p>
       <w:pPr>
         <w:pStyle w:val="Bibliography"/>
@@ -15904,7 +15994,7 @@
       <w:r>
         <w:t xml:space="preserve"> </w:t>
       </w:r>
-      <w:hyperlink r:id="rId179">
+      <w:hyperlink r:id="rId180">
         <w:r>
           <w:rPr>
             <w:rStyle w:val="Hyperlink"/>
@@ -15913,8 +16003,8 @@
         </w:r>
       </w:hyperlink>
     </w:p>
-    <w:bookmarkEnd w:id="180"/>
-    <w:bookmarkStart w:id="182" w:name="ref-kumarathunge_acclimation_2019"/>
+    <w:bookmarkEnd w:id="181"/>
+    <w:bookmarkStart w:id="183" w:name="ref-kumarathunge_acclimation_2019"/>
     <w:p>
       <w:pPr>
         <w:pStyle w:val="Bibliography"/>
@@ -15951,7 +16041,7 @@
       <w:r>
         <w:t xml:space="preserve"> </w:t>
       </w:r>
-      <w:hyperlink r:id="rId181">
+      <w:hyperlink r:id="rId182">
         <w:r>
           <w:rPr>
             <w:rStyle w:val="Hyperlink"/>
@@ -15960,8 +16050,8 @@
         </w:r>
       </w:hyperlink>
     </w:p>
-    <w:bookmarkEnd w:id="182"/>
-    <w:bookmarkStart w:id="184" w:name="ref-levesque_water_2017"/>
+    <w:bookmarkEnd w:id="183"/>
+    <w:bookmarkStart w:id="185" w:name="ref-levesque_water_2017"/>
     <w:p>
       <w:pPr>
         <w:pStyle w:val="Bibliography"/>
@@ -16025,7 +16115,7 @@
       <w:r>
         <w:t xml:space="preserve"> </w:t>
       </w:r>
-      <w:hyperlink r:id="rId183">
+      <w:hyperlink r:id="rId184">
         <w:r>
           <w:rPr>
             <w:rStyle w:val="Hyperlink"/>
@@ -16034,8 +16124,8 @@
         </w:r>
       </w:hyperlink>
     </w:p>
-    <w:bookmarkEnd w:id="184"/>
-    <w:bookmarkStart w:id="186" w:name="ref-lorimer_methodology_1989"/>
+    <w:bookmarkEnd w:id="185"/>
+    <w:bookmarkStart w:id="187" w:name="ref-lorimer_methodology_1989"/>
     <w:p>
       <w:pPr>
         <w:pStyle w:val="Bibliography"/>
@@ -16059,7 +16149,7 @@
       <w:r>
         <w:t xml:space="preserve"> </w:t>
       </w:r>
-      <w:hyperlink r:id="rId185">
+      <w:hyperlink r:id="rId186">
         <w:r>
           <w:rPr>
             <w:rStyle w:val="Hyperlink"/>
@@ -16068,8 +16158,8 @@
         </w:r>
       </w:hyperlink>
     </w:p>
-    <w:bookmarkEnd w:id="186"/>
-    <w:bookmarkStart w:id="188" w:name="ref-lorimer_estimating_1988"/>
+    <w:bookmarkEnd w:id="187"/>
+    <w:bookmarkStart w:id="189" w:name="ref-lorimer_estimating_1988"/>
     <w:p>
       <w:pPr>
         <w:pStyle w:val="Bibliography"/>
@@ -16127,7 +16217,7 @@
       <w:r>
         <w:t xml:space="preserve"> </w:t>
       </w:r>
-      <w:hyperlink r:id="rId187">
+      <w:hyperlink r:id="rId188">
         <w:r>
           <w:rPr>
             <w:rStyle w:val="Hyperlink"/>
@@ -16136,8 +16226,8 @@
         </w:r>
       </w:hyperlink>
     </w:p>
-    <w:bookmarkEnd w:id="188"/>
-    <w:bookmarkStart w:id="190" w:name="ref-lopez_systemic_2021"/>
+    <w:bookmarkEnd w:id="189"/>
+    <w:bookmarkStart w:id="191" w:name="ref-lopez_systemic_2021"/>
     <w:p>
       <w:pPr>
         <w:pStyle w:val="Bibliography"/>
@@ -16174,7 +16264,7 @@
       <w:r>
         <w:t xml:space="preserve"> </w:t>
       </w:r>
-      <w:hyperlink r:id="rId189">
+      <w:hyperlink r:id="rId190">
         <w:r>
           <w:rPr>
             <w:rStyle w:val="Hyperlink"/>
@@ -16183,8 +16273,8 @@
         </w:r>
       </w:hyperlink>
     </w:p>
-    <w:bookmarkEnd w:id="190"/>
-    <w:bookmarkStart w:id="192" w:name="ref-lutz_twentiethcentury_2009"/>
+    <w:bookmarkEnd w:id="191"/>
+    <w:bookmarkStart w:id="193" w:name="ref-lutz_twentiethcentury_2009"/>
     <w:p>
       <w:pPr>
         <w:pStyle w:val="Bibliography"/>
@@ -16251,7 +16341,7 @@
       <w:r>
         <w:t xml:space="preserve"> </w:t>
       </w:r>
-      <w:hyperlink r:id="rId191">
+      <w:hyperlink r:id="rId192">
         <w:r>
           <w:rPr>
             <w:rStyle w:val="Hyperlink"/>
@@ -16260,8 +16350,8 @@
         </w:r>
       </w:hyperlink>
     </w:p>
-    <w:bookmarkEnd w:id="192"/>
-    <w:bookmarkStart w:id="194" w:name="ref-mathias_disentangling_2018"/>
+    <w:bookmarkEnd w:id="193"/>
+    <w:bookmarkStart w:id="195" w:name="ref-mathias_disentangling_2018"/>
     <w:p>
       <w:pPr>
         <w:pStyle w:val="Bibliography"/>
@@ -16316,7 +16406,7 @@
       <w:r>
         <w:t xml:space="preserve"> </w:t>
       </w:r>
-      <w:hyperlink r:id="rId193">
+      <w:hyperlink r:id="rId194">
         <w:r>
           <w:rPr>
             <w:rStyle w:val="Hyperlink"/>
@@ -16325,8 +16415,8 @@
         </w:r>
       </w:hyperlink>
     </w:p>
-    <w:bookmarkEnd w:id="194"/>
-    <w:bookmarkStart w:id="196" w:name="ref-maxwell_higher_2019"/>
+    <w:bookmarkEnd w:id="195"/>
+    <w:bookmarkStart w:id="197" w:name="ref-maxwell_higher_2019"/>
     <w:p>
       <w:pPr>
         <w:pStyle w:val="Bibliography"/>
@@ -16420,7 +16510,7 @@
       <w:r>
         <w:t xml:space="preserve"> </w:t>
       </w:r>
-      <w:hyperlink r:id="rId195">
+      <w:hyperlink r:id="rId196">
         <w:r>
           <w:rPr>
             <w:rStyle w:val="Hyperlink"/>
@@ -16429,8 +16519,8 @@
         </w:r>
       </w:hyperlink>
     </w:p>
-    <w:bookmarkEnd w:id="196"/>
-    <w:bookmarkStart w:id="198" w:name="ref-maxwell_declining_2016"/>
+    <w:bookmarkEnd w:id="197"/>
+    <w:bookmarkStart w:id="199" w:name="ref-maxwell_declining_2016"/>
     <w:p>
       <w:pPr>
         <w:pStyle w:val="Bibliography"/>
@@ -16476,7 +16566,7 @@
       <w:r>
         <w:t xml:space="preserve"> </w:t>
       </w:r>
-      <w:hyperlink r:id="rId197">
+      <w:hyperlink r:id="rId198">
         <w:r>
           <w:rPr>
             <w:rStyle w:val="Hyperlink"/>
@@ -16485,8 +16575,8 @@
         </w:r>
       </w:hyperlink>
     </w:p>
-    <w:bookmarkEnd w:id="198"/>
-    <w:bookmarkStart w:id="200" w:name="ref-mcdowell_pervasive_2020"/>
+    <w:bookmarkEnd w:id="199"/>
+    <w:bookmarkStart w:id="201" w:name="ref-mcdowell_pervasive_2020"/>
     <w:p>
       <w:pPr>
         <w:pStyle w:val="Bibliography"/>
@@ -16523,7 +16613,7 @@
       <w:r>
         <w:t xml:space="preserve"> </w:t>
       </w:r>
-      <w:hyperlink r:id="rId199">
+      <w:hyperlink r:id="rId200">
         <w:r>
           <w:rPr>
             <w:rStyle w:val="Hyperlink"/>
@@ -16532,8 +16622,8 @@
         </w:r>
       </w:hyperlink>
     </w:p>
-    <w:bookmarkEnd w:id="200"/>
-    <w:bookmarkStart w:id="202" w:name="ref-mcgregor_tree_2021"/>
+    <w:bookmarkEnd w:id="201"/>
+    <w:bookmarkStart w:id="203" w:name="ref-mcgregor_tree_2021"/>
     <w:p>
       <w:pPr>
         <w:pStyle w:val="Bibliography"/>
@@ -16570,7 +16660,7 @@
       <w:r>
         <w:t xml:space="preserve"> </w:t>
       </w:r>
-      <w:hyperlink r:id="rId201">
+      <w:hyperlink r:id="rId202">
         <w:r>
           <w:rPr>
             <w:rStyle w:val="Hyperlink"/>
@@ -16579,8 +16669,8 @@
         </w:r>
       </w:hyperlink>
     </w:p>
-    <w:bookmarkEnd w:id="202"/>
-    <w:bookmarkStart w:id="204" w:name="ref-meakem_role_2018"/>
+    <w:bookmarkEnd w:id="203"/>
+    <w:bookmarkStart w:id="205" w:name="ref-meakem_role_2018"/>
     <w:p>
       <w:pPr>
         <w:pStyle w:val="Bibliography"/>
@@ -16617,7 +16707,7 @@
       <w:r>
         <w:t xml:space="preserve"> </w:t>
       </w:r>
-      <w:hyperlink r:id="rId203">
+      <w:hyperlink r:id="rId204">
         <w:r>
           <w:rPr>
             <w:rStyle w:val="Hyperlink"/>
@@ -16626,8 +16716,8 @@
         </w:r>
       </w:hyperlink>
     </w:p>
-    <w:bookmarkEnd w:id="204"/>
-    <w:bookmarkStart w:id="206" w:name="ref-meko_seascorr_2011"/>
+    <w:bookmarkEnd w:id="205"/>
+    <w:bookmarkStart w:id="207" w:name="ref-meko_seascorr_2011"/>
     <w:p>
       <w:pPr>
         <w:pStyle w:val="Bibliography"/>
@@ -16676,7 +16766,7 @@
       <w:r>
         <w:t xml:space="preserve"> </w:t>
       </w:r>
-      <w:hyperlink r:id="rId205">
+      <w:hyperlink r:id="rId206">
         <w:r>
           <w:rPr>
             <w:rStyle w:val="Hyperlink"/>
@@ -16685,8 +16775,8 @@
         </w:r>
       </w:hyperlink>
     </w:p>
-    <w:bookmarkEnd w:id="206"/>
-    <w:bookmarkStart w:id="207" w:name="ref-muller-landau_testing_2006"/>
+    <w:bookmarkEnd w:id="207"/>
+    <w:bookmarkStart w:id="208" w:name="ref-muller-landau_testing_2006"/>
     <w:p>
       <w:pPr>
         <w:pStyle w:val="Bibliography"/>
@@ -16721,8 +16811,8 @@
         <w:t xml:space="preserve">(5), 575–588.</w:t>
       </w:r>
     </w:p>
-    <w:bookmarkEnd w:id="207"/>
-    <w:bookmarkStart w:id="209" w:name="ref-naimi_where_2014"/>
+    <w:bookmarkEnd w:id="208"/>
+    <w:bookmarkStart w:id="210" w:name="ref-naimi_where_2014"/>
     <w:p>
       <w:pPr>
         <w:pStyle w:val="Bibliography"/>
@@ -16759,7 +16849,7 @@
       <w:r>
         <w:t xml:space="preserve"> </w:t>
       </w:r>
-      <w:hyperlink r:id="rId208">
+      <w:hyperlink r:id="rId209">
         <w:r>
           <w:rPr>
             <w:rStyle w:val="Hyperlink"/>
@@ -16768,8 +16858,8 @@
         </w:r>
       </w:hyperlink>
     </w:p>
-    <w:bookmarkEnd w:id="209"/>
-    <w:bookmarkStart w:id="211" w:name="ref-nehrbass-ahles_influence_2014"/>
+    <w:bookmarkEnd w:id="210"/>
+    <w:bookmarkStart w:id="212" w:name="ref-nehrbass-ahles_influence_2014"/>
     <w:p>
       <w:pPr>
         <w:pStyle w:val="Bibliography"/>
@@ -16806,7 +16896,7 @@
       <w:r>
         <w:t xml:space="preserve"> </w:t>
       </w:r>
-      <w:hyperlink r:id="rId210">
+      <w:hyperlink r:id="rId211">
         <w:r>
           <w:rPr>
             <w:rStyle w:val="Hyperlink"/>
@@ -16815,8 +16905,8 @@
         </w:r>
       </w:hyperlink>
     </w:p>
-    <w:bookmarkEnd w:id="211"/>
-    <w:bookmarkStart w:id="213" w:name="ref-nock_long_2011"/>
+    <w:bookmarkEnd w:id="212"/>
+    <w:bookmarkStart w:id="214" w:name="ref-nock_long_2011"/>
     <w:p>
       <w:pPr>
         <w:pStyle w:val="Bibliography"/>
@@ -16862,7 +16952,7 @@
       <w:r>
         <w:t xml:space="preserve"> </w:t>
       </w:r>
-      <w:hyperlink r:id="rId212">
+      <w:hyperlink r:id="rId213">
         <w:r>
           <w:rPr>
             <w:rStyle w:val="Hyperlink"/>
@@ -16871,8 +16961,8 @@
         </w:r>
       </w:hyperlink>
     </w:p>
-    <w:bookmarkEnd w:id="213"/>
-    <w:bookmarkStart w:id="215" w:name="ref-novick_increasing_2016"/>
+    <w:bookmarkEnd w:id="214"/>
+    <w:bookmarkStart w:id="216" w:name="ref-novick_increasing_2016"/>
     <w:p>
       <w:pPr>
         <w:pStyle w:val="Bibliography"/>
@@ -16909,7 +16999,7 @@
       <w:r>
         <w:t xml:space="preserve"> </w:t>
       </w:r>
-      <w:hyperlink r:id="rId214">
+      <w:hyperlink r:id="rId215">
         <w:r>
           <w:rPr>
             <w:rStyle w:val="Hyperlink"/>
@@ -16918,8 +17008,8 @@
         </w:r>
       </w:hyperlink>
     </w:p>
-    <w:bookmarkEnd w:id="215"/>
-    <w:bookmarkStart w:id="216" w:name="ref-oliver_forest_1990"/>
+    <w:bookmarkEnd w:id="216"/>
+    <w:bookmarkStart w:id="217" w:name="ref-oliver_forest_1990"/>
     <w:p>
       <w:pPr>
         <w:pStyle w:val="Bibliography"/>
@@ -16947,8 +17037,8 @@
         <w:t xml:space="preserve">McGraw-Hill Pub. Co.</w:t>
       </w:r>
     </w:p>
-    <w:bookmarkEnd w:id="216"/>
-    <w:bookmarkStart w:id="218" w:name="ref-peters_detecting_2015"/>
+    <w:bookmarkEnd w:id="217"/>
+    <w:bookmarkStart w:id="219" w:name="ref-peters_detecting_2015"/>
     <w:p>
       <w:pPr>
         <w:pStyle w:val="Bibliography"/>
@@ -16985,7 +17075,7 @@
       <w:r>
         <w:t xml:space="preserve"> </w:t>
       </w:r>
-      <w:hyperlink r:id="rId217">
+      <w:hyperlink r:id="rId218">
         <w:r>
           <w:rPr>
             <w:rStyle w:val="Hyperlink"/>
@@ -16994,8 +17084,8 @@
         </w:r>
       </w:hyperlink>
     </w:p>
-    <w:bookmarkEnd w:id="218"/>
-    <w:bookmarkStart w:id="219" w:name="ref-pinheiro_nlme_2021"/>
+    <w:bookmarkEnd w:id="219"/>
+    <w:bookmarkStart w:id="220" w:name="ref-pinheiro_nlme_2021"/>
     <w:p>
       <w:pPr>
         <w:pStyle w:val="Bibliography"/>
@@ -17059,8 +17149,8 @@
         <w:t xml:space="preserve">.</w:t>
       </w:r>
     </w:p>
-    <w:bookmarkEnd w:id="219"/>
-    <w:bookmarkStart w:id="220" w:name="ref-pregitzer_carbon_2004"/>
+    <w:bookmarkEnd w:id="220"/>
+    <w:bookmarkStart w:id="221" w:name="ref-pregitzer_carbon_2004"/>
     <w:p>
       <w:pPr>
         <w:pStyle w:val="Bibliography"/>
@@ -17095,8 +17185,8 @@
         <w:t xml:space="preserve">(12), 2052–2077.</w:t>
       </w:r>
     </w:p>
-    <w:bookmarkEnd w:id="220"/>
-    <w:bookmarkStart w:id="222" w:name="ref-pretzsch_drought_2018"/>
+    <w:bookmarkEnd w:id="221"/>
+    <w:bookmarkStart w:id="223" w:name="ref-pretzsch_drought_2018"/>
     <w:p>
       <w:pPr>
         <w:pStyle w:val="Bibliography"/>
@@ -17157,7 +17247,7 @@
       <w:r>
         <w:t xml:space="preserve"> </w:t>
       </w:r>
-      <w:hyperlink r:id="rId221">
+      <w:hyperlink r:id="rId222">
         <w:r>
           <w:rPr>
             <w:rStyle w:val="Hyperlink"/>
@@ -17166,8 +17256,8 @@
         </w:r>
       </w:hyperlink>
     </w:p>
-    <w:bookmarkEnd w:id="222"/>
-    <w:bookmarkStart w:id="224" w:name="ref-rayback_dendroecological_2020"/>
+    <w:bookmarkEnd w:id="223"/>
+    <w:bookmarkStart w:id="225" w:name="ref-rayback_dendroecological_2020"/>
     <w:p>
       <w:pPr>
         <w:pStyle w:val="Bibliography"/>
@@ -17225,7 +17315,7 @@
       <w:r>
         <w:t xml:space="preserve"> </w:t>
       </w:r>
-      <w:hyperlink r:id="rId223">
+      <w:hyperlink r:id="rId224">
         <w:r>
           <w:rPr>
             <w:rStyle w:val="Hyperlink"/>
@@ -17234,8 +17324,8 @@
         </w:r>
       </w:hyperlink>
     </w:p>
-    <w:bookmarkEnd w:id="224"/>
-    <w:bookmarkStart w:id="226" w:name="ref-rejou-mechain_biomass_2017"/>
+    <w:bookmarkEnd w:id="225"/>
+    <w:bookmarkStart w:id="227" w:name="ref-rejou-mechain_biomass_2017"/>
     <w:p>
       <w:pPr>
         <w:pStyle w:val="Bibliography"/>
@@ -17272,7 +17362,7 @@
       <w:r>
         <w:t xml:space="preserve"> </w:t>
       </w:r>
-      <w:hyperlink r:id="rId225">
+      <w:hyperlink r:id="rId226">
         <w:r>
           <w:rPr>
             <w:rStyle w:val="Hyperlink"/>
@@ -17281,8 +17371,8 @@
         </w:r>
       </w:hyperlink>
     </w:p>
-    <w:bookmarkEnd w:id="226"/>
-    <w:bookmarkStart w:id="228" w:name="ref-rollinson_climate_2021"/>
+    <w:bookmarkEnd w:id="227"/>
+    <w:bookmarkStart w:id="229" w:name="ref-rollinson_climate_2021"/>
     <w:p>
       <w:pPr>
         <w:pStyle w:val="Bibliography"/>
@@ -17319,7 +17409,7 @@
       <w:r>
         <w:t xml:space="preserve"> </w:t>
       </w:r>
-      <w:hyperlink r:id="rId227">
+      <w:hyperlink r:id="rId228">
         <w:r>
           <w:rPr>
             <w:rStyle w:val="Hyperlink"/>
@@ -17328,8 +17418,8 @@
         </w:r>
       </w:hyperlink>
     </w:p>
-    <w:bookmarkEnd w:id="228"/>
-    <w:bookmarkStart w:id="230" w:name="ref-rossi_agedependent_2007"/>
+    <w:bookmarkEnd w:id="229"/>
+    <w:bookmarkStart w:id="231" w:name="ref-rossi_agedependent_2007"/>
     <w:p>
       <w:pPr>
         <w:pStyle w:val="Bibliography"/>
@@ -17366,7 +17456,7 @@
       <w:r>
         <w:t xml:space="preserve"> </w:t>
       </w:r>
-      <w:hyperlink r:id="rId229">
+      <w:hyperlink r:id="rId230">
         <w:r>
           <w:rPr>
             <w:rStyle w:val="Hyperlink"/>
@@ -17375,8 +17465,8 @@
         </w:r>
       </w:hyperlink>
     </w:p>
-    <w:bookmarkEnd w:id="230"/>
-    <w:bookmarkStart w:id="232" w:name="ref-rozendaal_dendroecology_2011"/>
+    <w:bookmarkEnd w:id="231"/>
+    <w:bookmarkStart w:id="233" w:name="ref-rozendaal_dendroecology_2011"/>
     <w:p>
       <w:pPr>
         <w:pStyle w:val="Bibliography"/>
@@ -17413,7 +17503,7 @@
       <w:r>
         <w:t xml:space="preserve"> </w:t>
       </w:r>
-      <w:hyperlink r:id="rId231">
+      <w:hyperlink r:id="rId232">
         <w:r>
           <w:rPr>
             <w:rStyle w:val="Hyperlink"/>
@@ -17422,8 +17512,8 @@
         </w:r>
       </w:hyperlink>
     </w:p>
-    <w:bookmarkEnd w:id="232"/>
-    <w:bookmarkStart w:id="234" w:name="ref-sanchez-salguero_disentangling_2015"/>
+    <w:bookmarkEnd w:id="233"/>
+    <w:bookmarkStart w:id="235" w:name="ref-sanchez-salguero_disentangling_2015"/>
     <w:p>
       <w:pPr>
         <w:pStyle w:val="Bibliography"/>
@@ -17484,7 +17574,7 @@
       <w:r>
         <w:t xml:space="preserve"> </w:t>
       </w:r>
-      <w:hyperlink r:id="rId233">
+      <w:hyperlink r:id="rId234">
         <w:r>
           <w:rPr>
             <w:rStyle w:val="Hyperlink"/>
@@ -17493,8 +17583,8 @@
         </w:r>
       </w:hyperlink>
     </w:p>
-    <w:bookmarkEnd w:id="234"/>
-    <w:bookmarkStart w:id="236" w:name="ref-schelhaas_speciesspecific_2018"/>
+    <w:bookmarkEnd w:id="235"/>
+    <w:bookmarkStart w:id="237" w:name="ref-schelhaas_speciesspecific_2018"/>
     <w:p>
       <w:pPr>
         <w:pStyle w:val="Bibliography"/>
@@ -17540,7 +17630,7 @@
       <w:r>
         <w:t xml:space="preserve"> </w:t>
       </w:r>
-      <w:hyperlink r:id="rId235">
+      <w:hyperlink r:id="rId236">
         <w:r>
           <w:rPr>
             <w:rStyle w:val="Hyperlink"/>
@@ -17549,8 +17639,8 @@
         </w:r>
       </w:hyperlink>
     </w:p>
-    <w:bookmarkEnd w:id="236"/>
-    <w:bookmarkStart w:id="238" w:name="ref-sheil_does_2017"/>
+    <w:bookmarkEnd w:id="237"/>
+    <w:bookmarkStart w:id="239" w:name="ref-sheil_does_2017"/>
     <w:p>
       <w:pPr>
         <w:pStyle w:val="Bibliography"/>
@@ -17596,7 +17686,7 @@
       <w:r>
         <w:t xml:space="preserve"> </w:t>
       </w:r>
-      <w:hyperlink r:id="rId237">
+      <w:hyperlink r:id="rId238">
         <w:r>
           <w:rPr>
             <w:rStyle w:val="Hyperlink"/>
@@ -17605,8 +17695,8 @@
         </w:r>
       </w:hyperlink>
     </w:p>
-    <w:bookmarkEnd w:id="238"/>
-    <w:bookmarkStart w:id="240" w:name="ref-sillett_comparative_2021"/>
+    <w:bookmarkEnd w:id="239"/>
+    <w:bookmarkStart w:id="241" w:name="ref-sillett_comparative_2021"/>
     <w:p>
       <w:pPr>
         <w:pStyle w:val="Bibliography"/>
@@ -17643,7 +17733,7 @@
       <w:r>
         <w:t xml:space="preserve"> </w:t>
       </w:r>
-      <w:hyperlink r:id="rId239">
+      <w:hyperlink r:id="rId240">
         <w:r>
           <w:rPr>
             <w:rStyle w:val="Hyperlink"/>
@@ -17652,8 +17742,8 @@
         </w:r>
       </w:hyperlink>
     </w:p>
-    <w:bookmarkEnd w:id="240"/>
-    <w:bookmarkStart w:id="242" w:name="ref-sillett_increasing_2010b"/>
+    <w:bookmarkEnd w:id="241"/>
+    <w:bookmarkStart w:id="243" w:name="ref-sillett_increasing_2010b"/>
     <w:p>
       <w:pPr>
         <w:pStyle w:val="Bibliography"/>
@@ -17690,7 +17780,7 @@
       <w:r>
         <w:t xml:space="preserve"> </w:t>
       </w:r>
-      <w:hyperlink r:id="rId241">
+      <w:hyperlink r:id="rId242">
         <w:r>
           <w:rPr>
             <w:rStyle w:val="Hyperlink"/>
@@ -17699,8 +17789,8 @@
         </w:r>
       </w:hyperlink>
     </w:p>
-    <w:bookmarkEnd w:id="242"/>
-    <w:bookmarkStart w:id="244" w:name="ref-sniderhan_growth_2016"/>
+    <w:bookmarkEnd w:id="243"/>
+    <w:bookmarkStart w:id="245" w:name="ref-sniderhan_growth_2016"/>
     <w:p>
       <w:pPr>
         <w:pStyle w:val="Bibliography"/>
@@ -17772,7 +17862,7 @@
       <w:r>
         <w:t xml:space="preserve"> </w:t>
       </w:r>
-      <w:hyperlink r:id="rId243">
+      <w:hyperlink r:id="rId244">
         <w:r>
           <w:rPr>
             <w:rStyle w:val="Hyperlink"/>
@@ -17781,8 +17871,8 @@
         </w:r>
       </w:hyperlink>
     </w:p>
-    <w:bookmarkEnd w:id="244"/>
-    <w:bookmarkStart w:id="245" w:name="ref-speer_fundamentals_2010"/>
+    <w:bookmarkEnd w:id="245"/>
+    <w:bookmarkStart w:id="246" w:name="ref-speer_fundamentals_2010"/>
     <w:p>
       <w:pPr>
         <w:pStyle w:val="Bibliography"/>
@@ -17813,8 +17903,8 @@
         <w:t xml:space="preserve">.</w:t>
       </w:r>
     </w:p>
-    <w:bookmarkEnd w:id="245"/>
-    <w:bookmarkStart w:id="247" w:name="ref-stephenson_rate_2014"/>
+    <w:bookmarkEnd w:id="246"/>
+    <w:bookmarkStart w:id="248" w:name="ref-stephenson_rate_2014"/>
     <w:p>
       <w:pPr>
         <w:pStyle w:val="Bibliography"/>
@@ -17851,7 +17941,7 @@
       <w:r>
         <w:t xml:space="preserve"> </w:t>
       </w:r>
-      <w:hyperlink r:id="rId246">
+      <w:hyperlink r:id="rId247">
         <w:r>
           <w:rPr>
             <w:rStyle w:val="Hyperlink"/>
@@ -17860,8 +17950,8 @@
         </w:r>
       </w:hyperlink>
     </w:p>
-    <w:bookmarkEnd w:id="247"/>
-    <w:bookmarkStart w:id="248" w:name="ref-stokes_introduction_1968"/>
+    <w:bookmarkEnd w:id="248"/>
+    <w:bookmarkStart w:id="249" w:name="ref-stokes_introduction_1968"/>
     <w:p>
       <w:pPr>
         <w:pStyle w:val="Bibliography"/>
@@ -17955,8 +18045,8 @@
         <w:t xml:space="preserve">.</w:t>
       </w:r>
     </w:p>
-    <w:bookmarkEnd w:id="248"/>
-    <w:bookmarkStart w:id="250" w:name="ref-sullivan_effect_2016"/>
+    <w:bookmarkEnd w:id="249"/>
+    <w:bookmarkStart w:id="251" w:name="ref-sullivan_effect_2016"/>
     <w:p>
       <w:pPr>
         <w:pStyle w:val="Bibliography"/>
@@ -18002,7 +18092,7 @@
       <w:r>
         <w:t xml:space="preserve"> </w:t>
       </w:r>
-      <w:hyperlink r:id="rId249">
+      <w:hyperlink r:id="rId250">
         <w:r>
           <w:rPr>
             <w:rStyle w:val="Hyperlink"/>
@@ -18011,8 +18101,8 @@
         </w:r>
       </w:hyperlink>
     </w:p>
-    <w:bookmarkEnd w:id="250"/>
-    <w:bookmarkStart w:id="252" w:name="ref-samonil_longterm_2008"/>
+    <w:bookmarkEnd w:id="251"/>
+    <w:bookmarkStart w:id="253" w:name="ref-samonil_longterm_2008"/>
     <w:p>
       <w:pPr>
         <w:pStyle w:val="Bibliography"/>
@@ -18058,7 +18148,7 @@
       <w:r>
         <w:t xml:space="preserve"> </w:t>
       </w:r>
-      <w:hyperlink r:id="rId251">
+      <w:hyperlink r:id="rId252">
         <w:r>
           <w:rPr>
             <w:rStyle w:val="Hyperlink"/>
@@ -18067,8 +18157,8 @@
         </w:r>
       </w:hyperlink>
     </w:p>
-    <w:bookmarkEnd w:id="252"/>
-    <w:bookmarkStart w:id="254" w:name="ref-takahashi_air_2020"/>
+    <w:bookmarkEnd w:id="253"/>
+    <w:bookmarkStart w:id="255" w:name="ref-takahashi_air_2020"/>
     <w:p>
       <w:pPr>
         <w:pStyle w:val="Bibliography"/>
@@ -18126,7 +18216,7 @@
       <w:r>
         <w:t xml:space="preserve"> </w:t>
       </w:r>
-      <w:hyperlink r:id="rId253">
+      <w:hyperlink r:id="rId254">
         <w:r>
           <w:rPr>
             <w:rStyle w:val="Hyperlink"/>
@@ -18135,8 +18225,8 @@
         </w:r>
       </w:hyperlink>
     </w:p>
-    <w:bookmarkEnd w:id="254"/>
-    <w:bookmarkStart w:id="256" w:name="ref-teets_quantifying_2018"/>
+    <w:bookmarkEnd w:id="255"/>
+    <w:bookmarkStart w:id="257" w:name="ref-teets_quantifying_2018"/>
     <w:p>
       <w:pPr>
         <w:pStyle w:val="Bibliography"/>
@@ -18173,7 +18263,7 @@
       <w:r>
         <w:t xml:space="preserve"> </w:t>
       </w:r>
-      <w:hyperlink r:id="rId255">
+      <w:hyperlink r:id="rId256">
         <w:r>
           <w:rPr>
             <w:rStyle w:val="Hyperlink"/>
@@ -18182,8 +18272,8 @@
         </w:r>
       </w:hyperlink>
     </w:p>
-    <w:bookmarkEnd w:id="256"/>
-    <w:bookmarkStart w:id="258" w:name="ref-thom_impact_2017"/>
+    <w:bookmarkEnd w:id="257"/>
+    <w:bookmarkStart w:id="259" w:name="ref-thom_impact_2017"/>
     <w:p>
       <w:pPr>
         <w:pStyle w:val="Bibliography"/>
@@ -18220,7 +18310,7 @@
       <w:r>
         <w:t xml:space="preserve"> </w:t>
       </w:r>
-      <w:hyperlink r:id="rId257">
+      <w:hyperlink r:id="rId258">
         <w:r>
           <w:rPr>
             <w:rStyle w:val="Hyperlink"/>
@@ -18229,8 +18319,8 @@
         </w:r>
       </w:hyperlink>
     </w:p>
-    <w:bookmarkEnd w:id="258"/>
-    <w:bookmarkStart w:id="260" w:name="ref-thomas_agerelated_2011"/>
+    <w:bookmarkEnd w:id="259"/>
+    <w:bookmarkStart w:id="261" w:name="ref-thomas_agerelated_2011"/>
     <w:p>
       <w:pPr>
         <w:pStyle w:val="Bibliography"/>
@@ -18401,7 +18491,7 @@
       <w:r>
         <w:t xml:space="preserve"> </w:t>
       </w:r>
-      <w:hyperlink r:id="rId259">
+      <w:hyperlink r:id="rId260">
         <w:r>
           <w:rPr>
             <w:rStyle w:val="Hyperlink"/>
@@ -18410,8 +18500,8 @@
         </w:r>
       </w:hyperlink>
     </w:p>
-    <w:bookmarkEnd w:id="260"/>
-    <w:bookmarkStart w:id="262" w:name="ref-touchan_millennial_2011"/>
+    <w:bookmarkEnd w:id="261"/>
+    <w:bookmarkStart w:id="263" w:name="ref-touchan_millennial_2011"/>
     <w:p>
       <w:pPr>
         <w:pStyle w:val="Bibliography"/>
@@ -18466,7 +18556,7 @@
       <w:r>
         <w:t xml:space="preserve"> </w:t>
       </w:r>
-      <w:hyperlink r:id="rId261">
+      <w:hyperlink r:id="rId262">
         <w:r>
           <w:rPr>
             <w:rStyle w:val="Hyperlink"/>
@@ -18475,8 +18565,8 @@
         </w:r>
       </w:hyperlink>
     </w:p>
-    <w:bookmarkEnd w:id="262"/>
-    <w:bookmarkStart w:id="264" w:name="ref-trouillier_size_2019"/>
+    <w:bookmarkEnd w:id="263"/>
+    <w:bookmarkStart w:id="265" w:name="ref-trouillier_size_2019"/>
     <w:p>
       <w:pPr>
         <w:pStyle w:val="Bibliography"/>
@@ -18519,7 +18609,7 @@
       <w:r>
         <w:t xml:space="preserve"> </w:t>
       </w:r>
-      <w:hyperlink r:id="rId263">
+      <w:hyperlink r:id="rId264">
         <w:r>
           <w:rPr>
             <w:rStyle w:val="Hyperlink"/>
@@ -18528,8 +18618,8 @@
         </w:r>
       </w:hyperlink>
     </w:p>
-    <w:bookmarkEnd w:id="264"/>
-    <w:bookmarkStart w:id="266" w:name="ref-tumajer_increasing_2017"/>
+    <w:bookmarkEnd w:id="265"/>
+    <w:bookmarkStart w:id="267" w:name="ref-tumajer_increasing_2017"/>
     <w:p>
       <w:pPr>
         <w:pStyle w:val="Bibliography"/>
@@ -18590,7 +18680,7 @@
       <w:r>
         <w:t xml:space="preserve"> </w:t>
       </w:r>
-      <w:hyperlink r:id="rId265">
+      <w:hyperlink r:id="rId266">
         <w:r>
           <w:rPr>
             <w:rStyle w:val="Hyperlink"/>
@@ -18599,8 +18689,8 @@
         </w:r>
       </w:hyperlink>
     </w:p>
-    <w:bookmarkEnd w:id="266"/>
-    <w:bookmarkStart w:id="268" w:name="ref-vandepol_identifying_2016"/>
+    <w:bookmarkEnd w:id="267"/>
+    <w:bookmarkStart w:id="269" w:name="ref-vandepol_identifying_2016"/>
     <w:p>
       <w:pPr>
         <w:pStyle w:val="Bibliography"/>
@@ -18637,7 +18727,7 @@
       <w:r>
         <w:t xml:space="preserve"> </w:t>
       </w:r>
-      <w:hyperlink r:id="rId267">
+      <w:hyperlink r:id="rId268">
         <w:r>
           <w:rPr>
             <w:rStyle w:val="Hyperlink"/>
@@ -18646,8 +18736,8 @@
         </w:r>
       </w:hyperlink>
     </w:p>
-    <w:bookmarkEnd w:id="268"/>
-    <w:bookmarkStart w:id="270" w:name="ref-vandersleen_trends_2017"/>
+    <w:bookmarkEnd w:id="269"/>
+    <w:bookmarkStart w:id="271" w:name="ref-vandersleen_trends_2017"/>
     <w:p>
       <w:pPr>
         <w:pStyle w:val="Bibliography"/>
@@ -18684,7 +18774,7 @@
       <w:r>
         <w:t xml:space="preserve"> </w:t>
       </w:r>
-      <w:hyperlink r:id="rId269">
+      <w:hyperlink r:id="rId270">
         <w:r>
           <w:rPr>
             <w:rStyle w:val="Hyperlink"/>
@@ -18693,8 +18783,8 @@
         </w:r>
       </w:hyperlink>
     </w:p>
-    <w:bookmarkEnd w:id="270"/>
-    <w:bookmarkStart w:id="272" w:name="ref-vandersleen_no_2015"/>
+    <w:bookmarkEnd w:id="271"/>
+    <w:bookmarkStart w:id="273" w:name="ref-vandersleen_no_2015"/>
     <w:p>
       <w:pPr>
         <w:pStyle w:val="Bibliography"/>
@@ -18743,7 +18833,7 @@
       <w:r>
         <w:t xml:space="preserve"> </w:t>
       </w:r>
-      <w:hyperlink r:id="rId271">
+      <w:hyperlink r:id="rId272">
         <w:r>
           <w:rPr>
             <w:rStyle w:val="Hyperlink"/>
@@ -18752,8 +18842,8 @@
         </w:r>
       </w:hyperlink>
     </w:p>
-    <w:bookmarkEnd w:id="272"/>
-    <w:bookmarkStart w:id="274" w:name="ref-vlam_temperature_2014"/>
+    <w:bookmarkEnd w:id="273"/>
+    <w:bookmarkStart w:id="275" w:name="ref-vlam_temperature_2014"/>
     <w:p>
       <w:pPr>
         <w:pStyle w:val="Bibliography"/>
@@ -18802,7 +18892,7 @@
       <w:r>
         <w:t xml:space="preserve"> </w:t>
       </w:r>
-      <w:hyperlink r:id="rId273">
+      <w:hyperlink r:id="rId274">
         <w:r>
           <w:rPr>
             <w:rStyle w:val="Hyperlink"/>
@@ -18811,8 +18901,8 @@
         </w:r>
       </w:hyperlink>
     </w:p>
-    <w:bookmarkEnd w:id="274"/>
-    <w:bookmarkStart w:id="276" w:name="ref-voelker_historical_2006"/>
+    <w:bookmarkEnd w:id="275"/>
+    <w:bookmarkStart w:id="277" w:name="ref-voelker_historical_2006"/>
     <w:p>
       <w:pPr>
         <w:pStyle w:val="Bibliography"/>
@@ -18894,7 +18984,7 @@
       <w:r>
         <w:t xml:space="preserve"> </w:t>
       </w:r>
-      <w:hyperlink r:id="rId275">
+      <w:hyperlink r:id="rId276">
         <w:r>
           <w:rPr>
             <w:rStyle w:val="Hyperlink"/>
@@ -18903,8 +18993,8 @@
         </w:r>
       </w:hyperlink>
     </w:p>
-    <w:bookmarkEnd w:id="276"/>
-    <w:bookmarkStart w:id="278" w:name="ref-vrska_european_2009"/>
+    <w:bookmarkEnd w:id="277"/>
+    <w:bookmarkStart w:id="279" w:name="ref-vrska_european_2009"/>
     <w:p>
       <w:pPr>
         <w:pStyle w:val="Bibliography"/>
@@ -18992,7 +19082,7 @@
       <w:r>
         <w:t xml:space="preserve"> </w:t>
       </w:r>
-      <w:hyperlink r:id="rId277">
+      <w:hyperlink r:id="rId278">
         <w:r>
           <w:rPr>
             <w:rStyle w:val="Hyperlink"/>
@@ -19001,8 +19091,8 @@
         </w:r>
       </w:hyperlink>
     </w:p>
-    <w:bookmarkEnd w:id="278"/>
-    <w:bookmarkStart w:id="280" w:name="ref-walker_integrating_2021"/>
+    <w:bookmarkEnd w:id="279"/>
+    <w:bookmarkStart w:id="281" w:name="ref-walker_integrating_2021"/>
     <w:p>
       <w:pPr>
         <w:pStyle w:val="Bibliography"/>
@@ -19057,7 +19147,7 @@
       <w:r>
         <w:t xml:space="preserve"> </w:t>
       </w:r>
-      <w:hyperlink r:id="rId279">
+      <w:hyperlink r:id="rId280">
         <w:r>
           <w:rPr>
             <w:rStyle w:val="Hyperlink"/>
@@ -19066,8 +19156,8 @@
         </w:r>
       </w:hyperlink>
     </w:p>
-    <w:bookmarkEnd w:id="280"/>
-    <w:bookmarkStart w:id="282" w:name="ref-west_increasing_2020"/>
+    <w:bookmarkEnd w:id="281"/>
+    <w:bookmarkStart w:id="283" w:name="ref-west_increasing_2020"/>
     <w:p>
       <w:pPr>
         <w:pStyle w:val="Bibliography"/>
@@ -19104,7 +19194,7 @@
       <w:r>
         <w:t xml:space="preserve"> </w:t>
       </w:r>
-      <w:hyperlink r:id="rId281">
+      <w:hyperlink r:id="rId282">
         <w:r>
           <w:rPr>
             <w:rStyle w:val="Hyperlink"/>
@@ -19113,8 +19203,8 @@
         </w:r>
       </w:hyperlink>
     </w:p>
-    <w:bookmarkEnd w:id="282"/>
-    <w:bookmarkStart w:id="284" w:name="ref-williams_temperature_2013"/>
+    <w:bookmarkEnd w:id="283"/>
+    <w:bookmarkStart w:id="285" w:name="ref-williams_temperature_2013"/>
     <w:p>
       <w:pPr>
         <w:pStyle w:val="Bibliography"/>
@@ -19151,7 +19241,7 @@
       <w:r>
         <w:t xml:space="preserve"> </w:t>
       </w:r>
-      <w:hyperlink r:id="rId283">
+      <w:hyperlink r:id="rId284">
         <w:r>
           <w:rPr>
             <w:rStyle w:val="Hyperlink"/>
@@ -19160,8 +19250,8 @@
         </w:r>
       </w:hyperlink>
     </w:p>
-    <w:bookmarkEnd w:id="284"/>
-    <w:bookmarkStart w:id="286" w:name="ref-wilmking_global_2020"/>
+    <w:bookmarkEnd w:id="285"/>
+    <w:bookmarkStart w:id="287" w:name="ref-wilmking_global_2020"/>
     <w:p>
       <w:pPr>
         <w:pStyle w:val="Bibliography"/>
@@ -19198,7 +19288,7 @@
       <w:r>
         <w:t xml:space="preserve"> </w:t>
       </w:r>
-      <w:hyperlink r:id="rId285">
+      <w:hyperlink r:id="rId286">
         <w:r>
           <w:rPr>
             <w:rStyle w:val="Hyperlink"/>
@@ -19207,8 +19297,8 @@
         </w:r>
       </w:hyperlink>
     </w:p>
-    <w:bookmarkEnd w:id="286"/>
-    <w:bookmarkStart w:id="288" w:name="ref-wood_fast_2011"/>
+    <w:bookmarkEnd w:id="287"/>
+    <w:bookmarkStart w:id="289" w:name="ref-wood_fast_2011"/>
     <w:p>
       <w:pPr>
         <w:pStyle w:val="Bibliography"/>
@@ -19266,7 +19356,7 @@
       <w:r>
         <w:t xml:space="preserve"> </w:t>
       </w:r>
-      <w:hyperlink r:id="rId287">
+      <w:hyperlink r:id="rId288">
         <w:r>
           <w:rPr>
             <w:rStyle w:val="Hyperlink"/>
@@ -19275,8 +19365,8 @@
         </w:r>
       </w:hyperlink>
     </w:p>
-    <w:bookmarkEnd w:id="288"/>
-    <w:bookmarkStart w:id="290" w:name="ref-woodhouse_artificial_1999"/>
+    <w:bookmarkEnd w:id="289"/>
+    <w:bookmarkStart w:id="291" w:name="ref-woodhouse_artificial_1999"/>
     <w:p>
       <w:pPr>
         <w:pStyle w:val="Bibliography"/>
@@ -19327,7 +19417,7 @@
       <w:r>
         <w:t xml:space="preserve"> </w:t>
       </w:r>
-      <w:hyperlink r:id="rId289">
+      <w:hyperlink r:id="rId290">
         <w:r>
           <w:rPr>
             <w:rStyle w:val="Hyperlink"/>
@@ -19336,8 +19426,8 @@
         </w:r>
       </w:hyperlink>
     </w:p>
-    <w:bookmarkEnd w:id="290"/>
-    <w:bookmarkStart w:id="292" w:name="ref-zang_dendroclimatic_2013"/>
+    <w:bookmarkEnd w:id="291"/>
+    <w:bookmarkStart w:id="293" w:name="ref-zang_dendroclimatic_2013"/>
     <w:p>
       <w:pPr>
         <w:pStyle w:val="Bibliography"/>
@@ -19395,7 +19485,7 @@
       <w:r>
         <w:t xml:space="preserve"> </w:t>
       </w:r>
-      <w:hyperlink r:id="rId291">
+      <w:hyperlink r:id="rId292">
         <w:r>
           <w:rPr>
             <w:rStyle w:val="Hyperlink"/>
@@ -19404,8 +19494,8 @@
         </w:r>
       </w:hyperlink>
     </w:p>
-    <w:bookmarkEnd w:id="292"/>
-    <w:bookmarkStart w:id="294" w:name="ref-zuidema_tropical_2013"/>
+    <w:bookmarkEnd w:id="293"/>
+    <w:bookmarkStart w:id="295" w:name="ref-zuidema_tropical_2013"/>
     <w:p>
       <w:pPr>
         <w:pStyle w:val="Bibliography"/>
@@ -19442,7 +19532,7 @@
       <w:r>
         <w:t xml:space="preserve"> </w:t>
       </w:r>
-      <w:hyperlink r:id="rId293">
+      <w:hyperlink r:id="rId294">
         <w:r>
           <w:rPr>
             <w:rStyle w:val="Hyperlink"/>
@@ -19451,8 +19541,8 @@
         </w:r>
       </w:hyperlink>
     </w:p>
-    <w:bookmarkEnd w:id="294"/>
-    <w:bookmarkStart w:id="296" w:name="ref-zuidema_recent_2020"/>
+    <w:bookmarkEnd w:id="295"/>
+    <w:bookmarkStart w:id="297" w:name="ref-zuidema_recent_2020"/>
     <w:p>
       <w:pPr>
         <w:pStyle w:val="Bibliography"/>
@@ -19510,7 +19600,7 @@
       <w:r>
         <w:t xml:space="preserve"> </w:t>
       </w:r>
-      <w:hyperlink r:id="rId295">
+      <w:hyperlink r:id="rId296">
         <w:r>
           <w:rPr>
             <w:rStyle w:val="Hyperlink"/>
@@ -19519,9 +19609,9 @@
         </w:r>
       </w:hyperlink>
     </w:p>
-    <w:bookmarkEnd w:id="296"/>
     <w:bookmarkEnd w:id="297"/>
     <w:bookmarkEnd w:id="298"/>
+    <w:bookmarkEnd w:id="299"/>
     <w:sectPr>
       <w:footerReference w:type="even" r:id="rId10"/>
       <w:footerReference w:type="default" r:id="rId9"/>

</xml_diff>

<commit_message>
add first draft of summary figure
#136
</commit_message>
<xml_diff>
--- a/doc/manuscript/ForestGEO_treerings.docx
+++ b/doc/manuscript/ForestGEO_treerings.docx
@@ -8668,7 +8668,7 @@
     <w:bookmarkEnd w:id="37"/>
     <w:bookmarkEnd w:id="38"/>
     <w:bookmarkEnd w:id="39"/>
-    <w:bookmarkStart w:id="52" w:name="Results"/>
+    <w:bookmarkStart w:id="54" w:name="Results"/>
     <w:p>
       <w:pPr>
         <w:pStyle w:val="Heading1"/>
@@ -8950,16 +8950,103 @@
       </w:r>
     </w:p>
     <w:bookmarkEnd w:id="41"/>
-    <w:bookmarkStart w:id="47" w:name="Climate"/>
+    <w:bookmarkStart w:id="43" w:name="Full"/>
     <w:p>
       <w:pPr>
         <w:pStyle w:val="Heading2"/>
       </w:pPr>
       <w:r>
+        <w:t xml:space="preserve">Full model results overview</w:t>
+      </w:r>
+    </w:p>
+    <w:p>
+      <w:pPr>
+        <w:pStyle w:val="FirstParagraph"/>
+      </w:pPr>
+      <w:r>
+        <w:t xml:space="preserve">Fig. 3</w:t>
+      </w:r>
+    </w:p>
+    <w:p>
+      <w:pPr>
+        <w:pStyle w:val="CaptionedFigure"/>
+      </w:pPr>
+      <w:r>
+        <w:drawing>
+          <wp:inline>
+            <wp:extent cx="5943600" cy="4578883"/>
+            <wp:effectExtent b="0" l="0" r="0" t="0"/>
+            <wp:docPr descr="Figure 3 | (SUMMARY FIGURE)**." title="" id="1" name="Picture"/>
+            <a:graphic>
+              <a:graphicData uri="http://schemas.openxmlformats.org/drawingml/2006/picture">
+                <pic:pic>
+                  <pic:nvPicPr>
+                    <pic:cNvPr descr="tables_figures/SummaryFigure.png" id="0" name="Picture"/>
+                    <pic:cNvPicPr>
+                      <a:picLocks noChangeArrowheads="1" noChangeAspect="1"/>
+                    </pic:cNvPicPr>
+                  </pic:nvPicPr>
+                  <pic:blipFill>
+                    <a:blip r:embed="rId42"/>
+                    <a:stretch>
+                      <a:fillRect/>
+                    </a:stretch>
+                  </pic:blipFill>
+                  <pic:spPr bwMode="auto">
+                    <a:xfrm>
+                      <a:off x="0" y="0"/>
+                      <a:ext cx="5943600" cy="4578883"/>
+                    </a:xfrm>
+                    <a:prstGeom prst="rect">
+                      <a:avLst/>
+                    </a:prstGeom>
+                    <a:noFill/>
+                    <a:ln w="9525">
+                      <a:noFill/>
+                      <a:headEnd/>
+                      <a:tailEnd/>
+                    </a:ln>
+                  </pic:spPr>
+                </pic:pic>
+              </a:graphicData>
+            </a:graphic>
+          </wp:inline>
+        </w:drawing>
+      </w:r>
+    </w:p>
+    <w:p>
+      <w:pPr>
+        <w:pStyle w:val="ImageCaption"/>
+      </w:pPr>
+      <w:r>
+        <w:rPr>
+          <w:bCs/>
+          <w:b/>
+        </w:rPr>
+        <w:t xml:space="preserve">Figure 3 |</w:t>
+      </w:r>
+      <w:r>
+        <w:rPr>
+          <w:bCs/>
+          <w:b/>
+        </w:rPr>
+        <w:t xml:space="preserve"> </w:t>
+      </w:r>
+      <w:r>
+        <w:t xml:space="preserve">(SUMMARY FIGURE)**.</w:t>
+      </w:r>
+    </w:p>
+    <w:bookmarkEnd w:id="43"/>
+    <w:bookmarkStart w:id="49" w:name="Climate"/>
+    <w:p>
+      <w:pPr>
+        <w:pStyle w:val="Heading2"/>
+      </w:pPr>
+      <w:r>
         <w:t xml:space="preserve">Climate sensitivity</w:t>
       </w:r>
     </w:p>
-    <w:bookmarkStart w:id="42" w:name="Most"/>
+    <w:bookmarkStart w:id="44" w:name="Most"/>
     <w:p>
       <w:pPr>
         <w:pStyle w:val="Heading3"/>
@@ -9135,7 +9222,7 @@
         <w:t xml:space="preserve"> </w:t>
       </w:r>
       <w:r>
-        <w:t xml:space="preserve">3 months at 7 of the 9 sites with significant main effects) and coincided at least partially with months of active growth in the current year (Fig. 3; Table S1): year-round in the tropics (BCNM and HKK) or late spring/ summer outside of the tropics (n= 5 of 7 sites with significant main effects).</w:t>
+        <w:t xml:space="preserve">3 months at 7 of the 9 sites with significant main effects) and coincided at least partially with months of active growth in the current year (Fig. 4; Table S1): year-round in the tropics (BCNM and HKK) or late spring/ summer outside of the tropics (n= 5 of 7 sites with significant main effects).</w:t>
       </w:r>
       <w:r>
         <w:t xml:space="preserve"> </w:t>
@@ -9235,7 +9322,7 @@
         <w:t xml:space="preserve"> </w:t>
       </w:r>
       <w:r>
-        <w:t xml:space="preserve">was identified as the top driver at BCNM, where its effects were only marginally significant for one species (Fig. 3).</w:t>
+        <w:t xml:space="preserve">was identified as the top driver at BCNM, where its effects were only marginally significant for one species (Fig. 4).</w:t>
       </w:r>
       <w:r>
         <w:t xml:space="preserve"> </w:t>
@@ -9302,8 +9389,8 @@
         <w:t xml:space="preserve">Temperature and precipitation variables were rarely influential over the same seasonal window (exception: LDW).</w:t>
       </w:r>
     </w:p>
-    <w:bookmarkEnd w:id="42"/>
-    <w:bookmarkStart w:id="44" w:name="Climate"/>
+    <w:bookmarkEnd w:id="44"/>
+    <w:bookmarkStart w:id="46" w:name="Climate"/>
     <w:p>
       <w:pPr>
         <w:pStyle w:val="Heading3"/>
@@ -9323,7 +9410,7 @@
         <w:t xml:space="preserve"> </w:t>
       </w:r>
       <w:r>
-        <w:t xml:space="preserve">Both a precipitation and a temperature variable were included in the top model for 78% (n=36 of 46) of site-species combinations (Fig. 3).</w:t>
+        <w:t xml:space="preserve">Both a precipitation and a temperature variable were included in the top model for 78% (n=36 of 46) of site-species combinations (Fig. 4).</w:t>
       </w:r>
       <w:r>
         <w:t xml:space="preserve"> </w:t>
@@ -9376,341 +9463,12 @@
           <wp:inline>
             <wp:extent cx="5943600" cy="5943600"/>
             <wp:effectExtent b="0" l="0" r="0" t="0"/>
-            <wp:docPr descr="Figure 3 | Species-level responses of RW to climwin-selected variables in precipitation and temperature variable groups. Primary climate drivers are coded on the x-axes as the climate variable abbreviation followed by the range of months (p=previous year, c=current year) over which it is most influential. For each species (color-coded as in Fig. 5), relationships are plotted if included in the top model. For each relationship shown, other terms in the model are held constant at their medians. Best-fit polynomials are plotted with solid lines when both first- and second-order terms are significant (t-test’s p-value &lt;0.05), dash-dotted lines when only one term is significant, and dotted lines when neither is significant. Transparent ribbons indicate 95% confidence intervals. Vertical grey lines indicate the long-term mean for the climate driver over the analysis period; shading indicates 1 SD." title="" id="1" name="Picture"/>
+            <wp:docPr descr="Figure 4 | Species-level responses of RW to climwin-selected variables in precipitation and temperature variable groups. Primary climate drivers are coded on the x-axes as the climate variable abbreviation followed by the range of months (p=previous year, c=current year) over which it is most influential. For each species (color-coded as in Fig. 5), relationships are plotted if included in the top model. For each relationship shown, other terms in the model are held constant at their medians. Best-fit polynomials are plotted with solid lines when both first- and second-order terms are significant (t-test’s p-value &lt;0.05), dash-dotted lines when only one term is significant, and dotted lines when neither is significant. Transparent ribbons indicate 95% confidence intervals. Vertical grey lines indicate the long-term mean for the climate driver over the analysis period; shading indicates 1 SD." title="" id="1" name="Picture"/>
             <a:graphic>
               <a:graphicData uri="http://schemas.openxmlformats.org/drawingml/2006/picture">
                 <pic:pic>
                   <pic:nvPicPr>
                     <pic:cNvPr descr="tables_figures/pre_temp_groups.png" id="0" name="Picture"/>
-                    <pic:cNvPicPr>
-                      <a:picLocks noChangeArrowheads="1" noChangeAspect="1"/>
-                    </pic:cNvPicPr>
-                  </pic:nvPicPr>
-                  <pic:blipFill>
-                    <a:blip r:embed="rId43"/>
-                    <a:stretch>
-                      <a:fillRect/>
-                    </a:stretch>
-                  </pic:blipFill>
-                  <pic:spPr bwMode="auto">
-                    <a:xfrm>
-                      <a:off x="0" y="0"/>
-                      <a:ext cx="5943600" cy="5943600"/>
-                    </a:xfrm>
-                    <a:prstGeom prst="rect">
-                      <a:avLst/>
-                    </a:prstGeom>
-                    <a:noFill/>
-                    <a:ln w="9525">
-                      <a:noFill/>
-                      <a:headEnd/>
-                      <a:tailEnd/>
-                    </a:ln>
-                  </pic:spPr>
-                </pic:pic>
-              </a:graphicData>
-            </a:graphic>
-          </wp:inline>
-        </w:drawing>
-      </w:r>
-    </w:p>
-    <w:p>
-      <w:pPr>
-        <w:pStyle w:val="ImageCaption"/>
-      </w:pPr>
-      <w:r>
-        <w:rPr>
-          <w:bCs/>
-          <w:b/>
-        </w:rPr>
-        <w:t xml:space="preserve">Figure 3 | Species-level responses of RW to climwin-selected variables in precipitation and temperature variable groups.</w:t>
-      </w:r>
-      <w:r>
-        <w:t xml:space="preserve"> </w:t>
-      </w:r>
-      <w:r>
-        <w:t xml:space="preserve">Primary climate drivers are coded on the x-axes as the climate variable abbreviation followed by the range of months (p=previous year, c=current year) over which it is most influential. For each species (color-coded as in Fig. 5), relationships are plotted if included in the top model. For each relationship shown, other terms in the model are held constant at their medians. Best-fit polynomials are plotted with solid lines when both first- and second-order terms are significant (t-test’s p-value &lt;0.05), dash-dotted lines when only one term is significant, and dotted lines when neither is significant. Transparent ribbons indicate 95% confidence intervals. Vertical grey lines indicate the long-term mean for the climate driver over the analysis period; shading indicates 1 SD.</w:t>
-      </w:r>
-    </w:p>
-    <w:p>
-      <w:pPr>
-        <w:pStyle w:val="BodyText"/>
-      </w:pPr>
-      <w:r>
-        <w:t xml:space="preserve">Responses to precipitation amount (PPT) and frequency (PDF) were included in the best model for all but two species-site combinations, and were predominantly positive (Table 1, Fig. 3).</w:t>
-      </w:r>
-      <w:r>
-        <w:t xml:space="preserve"> </w:t>
-      </w:r>
-      <w:r>
-        <w:t xml:space="preserve">Specifically, there were positive first-order linear terms for precipitation for all but one species-site combination (</w:t>
-      </w:r>
-      <w:r>
-        <w:rPr>
-          <w:iCs/>
-          <w:i/>
-        </w:rPr>
-        <w:t xml:space="preserve">Tsuga canadensis</w:t>
-      </w:r>
-      <w:r>
-        <w:t xml:space="preserve"> </w:t>
-      </w:r>
-      <w:r>
-        <w:t xml:space="preserve">at HF; Fig. 3).</w:t>
-      </w:r>
-      <w:r>
-        <w:t xml:space="preserve"> </w:t>
-      </w:r>
-      <w:r>
-        <w:t xml:space="preserve">Negative second-order terms were commonly included in the best model (32 of 42 with positive first-order terms), generally resulting in a deceleration or decline at the highest levels of precipitation, but occasionally producing a unimodal (e.g., several species at SCBI) or predominantly negative response (e.g.,</w:t>
-      </w:r>
-      <w:r>
-        <w:t xml:space="preserve"> </w:t>
-      </w:r>
-      <w:r>
-        <w:rPr>
-          <w:iCs/>
-          <w:i/>
-        </w:rPr>
-        <w:t xml:space="preserve">Betula alleghaniensis</w:t>
-      </w:r>
-      <w:r>
-        <w:t xml:space="preserve"> </w:t>
-      </w:r>
-      <w:r>
-        <w:t xml:space="preserve">at HF; Fig. 3).</w:t>
-      </w:r>
-    </w:p>
-    <w:p>
-      <w:pPr>
-        <w:pStyle w:val="BodyText"/>
-      </w:pPr>
-      <w:r>
-        <w:t xml:space="preserve">A temperature variable was included in the best model for all but eight site-species combinations, with predominantly negative responses, particularly at the higher end of the temperature range (81%; 34% with negative first-order term, 47% with positive first-order term but negative second-order term; Fig. 3).</w:t>
-      </w:r>
-      <w:r>
-        <w:t xml:space="preserve"> </w:t>
-      </w:r>
-      <w:r>
-        <w:t xml:space="preserve">Within the tropics, there was minimal effect of temperature at BCNM and a negative effect of wet season</w:t>
-      </w:r>
-      <w:r>
-        <w:t xml:space="preserve"> </w:t>
-      </w:r>
-      <m:oMath>
-        <m:sSub>
-          <m:e>
-            <m:r>
-              <m:t>T</m:t>
-            </m:r>
-          </m:e>
-          <m:sub>
-            <m:r>
-              <m:t>m</m:t>
-            </m:r>
-            <m:r>
-              <m:t>a</m:t>
-            </m:r>
-            <m:r>
-              <m:t>x</m:t>
-            </m:r>
-          </m:sub>
-        </m:sSub>
-      </m:oMath>
-      <w:r>
-        <w:t xml:space="preserve"> </w:t>
-      </w:r>
-      <w:r>
-        <w:t xml:space="preserve">for three of four species at HKK.</w:t>
-      </w:r>
-      <w:r>
-        <w:t xml:space="preserve"> </w:t>
-      </w:r>
-      <w:r>
-        <w:t xml:space="preserve">For temperate sites with the most influential seasonal windows covering the current and/or past growing season, responses were universally negative (i.e., negative first-order linear or unimodal, peaking at temperatures lower than the long-term mean).</w:t>
-      </w:r>
-      <w:r>
-        <w:t xml:space="preserve"> </w:t>
-      </w:r>
-      <w:r>
-        <w:t xml:space="preserve">In contrast, there were positive effects of Jan-March</w:t>
-      </w:r>
-      <w:r>
-        <w:t xml:space="preserve"> </w:t>
-      </w:r>
-      <m:oMath>
-        <m:sSub>
-          <m:e>
-            <m:r>
-              <m:t>T</m:t>
-            </m:r>
-          </m:e>
-          <m:sub>
-            <m:r>
-              <m:t>m</m:t>
-            </m:r>
-            <m:r>
-              <m:t>a</m:t>
-            </m:r>
-            <m:r>
-              <m:t>x</m:t>
-            </m:r>
-          </m:sub>
-        </m:sSub>
-      </m:oMath>
-      <w:r>
-        <w:t xml:space="preserve"> </w:t>
-      </w:r>
-      <w:r>
-        <w:t xml:space="preserve">for all three species at ZOF and of March PET for</w:t>
-      </w:r>
-      <w:r>
-        <w:t xml:space="preserve"> </w:t>
-      </w:r>
-      <w:r>
-        <w:rPr>
-          <w:iCs/>
-          <w:i/>
-        </w:rPr>
-        <w:t xml:space="preserve">Tsuga canadensis</w:t>
-      </w:r>
-      <w:r>
-        <w:t xml:space="preserve"> </w:t>
-      </w:r>
-      <w:r>
-        <w:t xml:space="preserve">at HF, the latter contrasting with a negative response of the three deciduous species analyzed at HF (Fig. 3).</w:t>
-      </w:r>
-      <w:r>
-        <w:t xml:space="preserve"> </w:t>
-      </w:r>
-      <w:r>
-        <w:t xml:space="preserve">At the highest-latitude site (SC), which has undergone rapid warming and permafrost melt,</w:t>
-      </w:r>
-      <w:r>
-        <w:t xml:space="preserve"> </w:t>
-      </w:r>
-      <w:r>
-        <w:rPr>
-          <w:iCs/>
-          <w:i/>
-        </w:rPr>
-        <w:t xml:space="preserve">Picea mariana</w:t>
-      </w:r>
-      <w:r>
-        <w:t xml:space="preserve"> </w:t>
-      </w:r>
-      <w:r>
-        <w:t xml:space="preserve">responded positively (but with wide 95% CI on the slope) to temperature over the full analysis period (1903-2013); however, responses were predominantly positive prior to 1970 and predominantly negative afterwards (Fig. S14).</w:t>
-      </w:r>
-    </w:p>
-    <w:bookmarkEnd w:id="44"/>
-    <w:bookmarkStart w:id="46" w:name="Variation"/>
-    <w:p>
-      <w:pPr>
-        <w:pStyle w:val="Heading3"/>
-      </w:pPr>
-      <w:r>
-        <w:t xml:space="preserve">Variation in climate sensitivity with DBH</w:t>
-      </w:r>
-    </w:p>
-    <w:p>
-      <w:pPr>
-        <w:pStyle w:val="FirstParagraph"/>
-      </w:pPr>
-      <w:r>
-        <w:t xml:space="preserve">Interactive effects of climate and DBH were found for 90 of the 203 (44%) species-site-variable (RW, BAI, or</w:t>
-      </w:r>
-      <w:r>
-        <w:t xml:space="preserve"> </w:t>
-      </w:r>
-      <m:oMath>
-        <m:r>
-          <m:t>Δ</m:t>
-        </m:r>
-      </m:oMath>
-      <w:r>
-        <w:t xml:space="preserve">DBH) combinations for which they were tested.</w:t>
-      </w:r>
-      <w:r>
-        <w:t xml:space="preserve"> </w:t>
-      </w:r>
-      <w:r>
-        <w:t xml:space="preserve">For precipitation variables, interactions were significant for 16 of the 36 (44%) interactions with RW as the growth metric (Fig. S15) and for 17 of the 36 (47%) with BAI as the growth metric.</w:t>
-      </w:r>
-      <w:r>
-        <w:t xml:space="preserve"> </w:t>
-      </w:r>
-      <w:r>
-        <w:t xml:space="preserve">The majority of these interactions were positive (75% for RW; 65% for BAI), indicating that larger trees generally respond more positively to precipitation or its frequency (Fig. 4).</w:t>
-      </w:r>
-      <w:r>
-        <w:t xml:space="preserve"> </w:t>
-      </w:r>
-      <w:r>
-        <w:t xml:space="preserve">Among the exceptions to this pattern (n=4 for RW, 6 for BAI), only a minority (n=1 for RW, 4 for BAI) occurred in species responding positively to precipitation in the current growing season.</w:t>
-      </w:r>
-    </w:p>
-    <w:p>
-      <w:pPr>
-        <w:pStyle w:val="BodyText"/>
-      </w:pPr>
-      <w:r>
-        <w:t xml:space="preserve">Temperature variable</w:t>
-      </w:r>
-      <w:r>
-        <w:t xml:space="preserve"> </w:t>
-      </w:r>
-      <m:oMath>
-        <m:r>
-          <m:rPr>
-            <m:sty m:val="p"/>
-          </m:rPr>
-          <m:t>×</m:t>
-        </m:r>
-        <m:r>
-          <m:t>D</m:t>
-        </m:r>
-        <m:r>
-          <m:t>B</m:t>
-        </m:r>
-        <m:r>
-          <m:t>H</m:t>
-        </m:r>
-      </m:oMath>
-      <w:r>
-        <w:t xml:space="preserve"> </w:t>
-      </w:r>
-      <w:r>
-        <w:t xml:space="preserve">interactions were significant for 38% of cases with RW as the growth metric (Fig. S15) and for 50% with BAI as the growth metric.</w:t>
-      </w:r>
-      <w:r>
-        <w:t xml:space="preserve"> </w:t>
-      </w:r>
-      <w:r>
-        <w:t xml:space="preserve">Directions of these interactions were mixed, with 5 of 12 significant interactions negative with RW as the growth metric and 10 of 16 significant interactions negative when BAI was the growth metric.</w:t>
-      </w:r>
-      <w:r>
-        <w:t xml:space="preserve"> </w:t>
-      </w:r>
-      <w:r>
-        <w:t xml:space="preserve">For both RW and BAI, the majority of significant negative interactions (i.e., more negative/ less positive response of larger trees to higher temperatures) occurred in cases where the main effect temperature was negative (e.g., HKK, LT, CB; Fig. 4), whereas positive interactions were more common when the main effect of temperature was positive (e.g., HF, ZOF).</w:t>
-      </w:r>
-    </w:p>
-    <w:p>
-      <w:pPr>
-        <w:pStyle w:val="CaptionedFigure"/>
-      </w:pPr>
-      <w:r>
-        <w:drawing>
-          <wp:inline>
-            <wp:extent cx="5943600" cy="5943600"/>
-            <wp:effectExtent b="0" l="0" r="0" t="0"/>
-            <wp:docPr descr="Figure 4 | Examples of climate - DBH interactions for three species at three sites. Shown are modeled response functions at the minimum and maximum and maximum tails of the DBH distribution. Other terms in the model are held constant at their medians. Transparent ribbons indicate 95% confidence intervals. Vertical grey lines indicate the long-term mean for the climate driver over the analysis period; shading indicates 1 SD." title="" id="1" name="Picture"/>
-            <a:graphic>
-              <a:graphicData uri="http://schemas.openxmlformats.org/drawingml/2006/picture">
-                <pic:pic>
-                  <pic:nvPicPr>
-                    <pic:cNvPr descr="tables_figures/pre_temp_groups_dbh_interactions.png" id="0" name="Picture"/>
                     <pic:cNvPicPr>
                       <a:picLocks noChangeArrowheads="1" noChangeAspect="1"/>
                     </pic:cNvPicPr>
@@ -9752,38 +9510,76 @@
           <w:bCs/>
           <w:b/>
         </w:rPr>
-        <w:t xml:space="preserve">Figure 4 | Examples of climate - DBH interactions for three species at three sites.</w:t>
-      </w:r>
-      <w:r>
-        <w:t xml:space="preserve"> </w:t>
-      </w:r>
-      <w:r>
-        <w:t xml:space="preserve">Shown are modeled response functions at the minimum and maximum and maximum tails of the DBH distribution. Other terms in the model are held constant at their medians. Transparent ribbons indicate 95% confidence intervals. Vertical grey lines indicate the long-term mean for the climate driver over the analysis period; shading indicates 1 SD.</w:t>
-      </w:r>
-    </w:p>
-    <w:bookmarkEnd w:id="46"/>
-    <w:bookmarkEnd w:id="47"/>
-    <w:bookmarkStart w:id="49" w:name="Variation"/>
-    <w:p>
-      <w:pPr>
-        <w:pStyle w:val="Heading2"/>
-      </w:pPr>
-      <w:r>
-        <w:t xml:space="preserve">Variation with DBH</w:t>
-      </w:r>
-    </w:p>
-    <w:p>
-      <w:pPr>
-        <w:pStyle w:val="FirstParagraph"/>
-      </w:pPr>
-      <w:r>
-        <w:t xml:space="preserve">When a precipitation variable, a temperature variable, and DBH were all included as candidate variables in the GLS models, typically all three were selected for the top model, regardless of the growth metric used.</w:t>
-      </w:r>
-      <w:r>
-        <w:t xml:space="preserve"> </w:t>
-      </w:r>
-      <w:r>
-        <w:t xml:space="preserve">Climate responses were generally similar to those described above for models without a DBH term, although some of the weaker climate responses were not consistently included in top models (e.g.,</w:t>
+        <w:t xml:space="preserve">Figure 4 | Species-level responses of RW to climwin-selected variables in precipitation and temperature variable groups.</w:t>
+      </w:r>
+      <w:r>
+        <w:t xml:space="preserve"> </w:t>
+      </w:r>
+      <w:r>
+        <w:t xml:space="preserve">Primary climate drivers are coded on the x-axes as the climate variable abbreviation followed by the range of months (p=previous year, c=current year) over which it is most influential. For each species (color-coded as in Fig. 5), relationships are plotted if included in the top model. For each relationship shown, other terms in the model are held constant at their medians. Best-fit polynomials are plotted with solid lines when both first- and second-order terms are significant (t-test’s p-value &lt;0.05), dash-dotted lines when only one term is significant, and dotted lines when neither is significant. Transparent ribbons indicate 95% confidence intervals. Vertical grey lines indicate the long-term mean for the climate driver over the analysis period; shading indicates 1 SD.</w:t>
+      </w:r>
+    </w:p>
+    <w:p>
+      <w:pPr>
+        <w:pStyle w:val="BodyText"/>
+      </w:pPr>
+      <w:r>
+        <w:t xml:space="preserve">Responses to precipitation amount (PPT) and frequency (PDF) were included in the best model for all but two species-site combinations, and were predominantly positive (Table 1, Fig. 4).</w:t>
+      </w:r>
+      <w:r>
+        <w:t xml:space="preserve"> </w:t>
+      </w:r>
+      <w:r>
+        <w:t xml:space="preserve">Specifically, there were positive first-order linear terms for precipitation for all but one species-site combination (</w:t>
+      </w:r>
+      <w:r>
+        <w:rPr>
+          <w:iCs/>
+          <w:i/>
+        </w:rPr>
+        <w:t xml:space="preserve">Tsuga canadensis</w:t>
+      </w:r>
+      <w:r>
+        <w:t xml:space="preserve"> </w:t>
+      </w:r>
+      <w:r>
+        <w:t xml:space="preserve">at HF; Fig. 4).</w:t>
+      </w:r>
+      <w:r>
+        <w:t xml:space="preserve"> </w:t>
+      </w:r>
+      <w:r>
+        <w:t xml:space="preserve">Negative second-order terms were commonly included in the best model (32 of 42 with positive first-order terms), generally resulting in a deceleration or decline at the highest levels of precipitation, but occasionally producing a unimodal (e.g., several species at SCBI) or predominantly negative response (e.g.,</w:t>
+      </w:r>
+      <w:r>
+        <w:t xml:space="preserve"> </w:t>
+      </w:r>
+      <w:r>
+        <w:rPr>
+          <w:iCs/>
+          <w:i/>
+        </w:rPr>
+        <w:t xml:space="preserve">Betula alleghaniensis</w:t>
+      </w:r>
+      <w:r>
+        <w:t xml:space="preserve"> </w:t>
+      </w:r>
+      <w:r>
+        <w:t xml:space="preserve">at HF; Fig. 4).</w:t>
+      </w:r>
+    </w:p>
+    <w:p>
+      <w:pPr>
+        <w:pStyle w:val="BodyText"/>
+      </w:pPr>
+      <w:r>
+        <w:t xml:space="preserve">A temperature variable was included in the best model for all but eight site-species combinations, with predominantly negative responses, particularly at the higher end of the temperature range (81%; 34% with negative first-order term, 47% with positive first-order term but negative second-order term; Fig. 4).</w:t>
+      </w:r>
+      <w:r>
+        <w:t xml:space="preserve"> </w:t>
+      </w:r>
+      <w:r>
+        <w:t xml:space="preserve">Within the tropics, there was minimal effect of temperature at BCNM and a negative effect of wet season</w:t>
       </w:r>
       <w:r>
         <w:t xml:space="preserve"> </w:t>
@@ -9800,10 +9596,10 @@
               <m:t>m</m:t>
             </m:r>
             <m:r>
-              <m:t>i</m:t>
+              <m:t>a</m:t>
             </m:r>
             <m:r>
-              <m:t>n</m:t>
+              <m:t>x</m:t>
             </m:r>
           </m:sub>
         </m:sSub>
@@ -9812,19 +9608,104 @@
         <w:t xml:space="preserve"> </w:t>
       </w:r>
       <w:r>
-        <w:t xml:space="preserve">responses at BCNM; Figs. 3, S10).</w:t>
-      </w:r>
-      <w:r>
-        <w:t xml:space="preserve"> </w:t>
-      </w:r>
-      <w:r>
-        <w:t xml:space="preserve">In general, DBH explained more variation in growth rates than did climate, but its relative importance varied across growth metrics and sites (Figs. 3, 5).</w:t>
-      </w:r>
-      <w:r>
-        <w:t xml:space="preserve"> </w:t>
-      </w:r>
-      <w:r>
-        <w:t xml:space="preserve">The relative importance of DBH tended to be least for RW, intermediate for BAI, and highest for</w:t>
+        <w:t xml:space="preserve">for three of four species at HKK.</w:t>
+      </w:r>
+      <w:r>
+        <w:t xml:space="preserve"> </w:t>
+      </w:r>
+      <w:r>
+        <w:t xml:space="preserve">For temperate sites with the most influential seasonal windows covering the current and/or past growing season, responses were universally negative (i.e., negative first-order linear or unimodal, peaking at temperatures lower than the long-term mean).</w:t>
+      </w:r>
+      <w:r>
+        <w:t xml:space="preserve"> </w:t>
+      </w:r>
+      <w:r>
+        <w:t xml:space="preserve">In contrast, there were positive effects of Jan-March</w:t>
+      </w:r>
+      <w:r>
+        <w:t xml:space="preserve"> </w:t>
+      </w:r>
+      <m:oMath>
+        <m:sSub>
+          <m:e>
+            <m:r>
+              <m:t>T</m:t>
+            </m:r>
+          </m:e>
+          <m:sub>
+            <m:r>
+              <m:t>m</m:t>
+            </m:r>
+            <m:r>
+              <m:t>a</m:t>
+            </m:r>
+            <m:r>
+              <m:t>x</m:t>
+            </m:r>
+          </m:sub>
+        </m:sSub>
+      </m:oMath>
+      <w:r>
+        <w:t xml:space="preserve"> </w:t>
+      </w:r>
+      <w:r>
+        <w:t xml:space="preserve">for all three species at ZOF and of March PET for</w:t>
+      </w:r>
+      <w:r>
+        <w:t xml:space="preserve"> </w:t>
+      </w:r>
+      <w:r>
+        <w:rPr>
+          <w:iCs/>
+          <w:i/>
+        </w:rPr>
+        <w:t xml:space="preserve">Tsuga canadensis</w:t>
+      </w:r>
+      <w:r>
+        <w:t xml:space="preserve"> </w:t>
+      </w:r>
+      <w:r>
+        <w:t xml:space="preserve">at HF, the latter contrasting with a negative response of the three deciduous species analyzed at HF (Fig. 4).</w:t>
+      </w:r>
+      <w:r>
+        <w:t xml:space="preserve"> </w:t>
+      </w:r>
+      <w:r>
+        <w:t xml:space="preserve">At the highest-latitude site (SC), which has undergone rapid warming and permafrost melt,</w:t>
+      </w:r>
+      <w:r>
+        <w:t xml:space="preserve"> </w:t>
+      </w:r>
+      <w:r>
+        <w:rPr>
+          <w:iCs/>
+          <w:i/>
+        </w:rPr>
+        <w:t xml:space="preserve">Picea mariana</w:t>
+      </w:r>
+      <w:r>
+        <w:t xml:space="preserve"> </w:t>
+      </w:r>
+      <w:r>
+        <w:t xml:space="preserve">responded positively (but with wide 95% CI on the slope) to temperature over the full analysis period (1903-2013); however, responses were predominantly positive prior to 1970 and predominantly negative afterwards (Fig. S14).</w:t>
+      </w:r>
+    </w:p>
+    <w:bookmarkEnd w:id="46"/>
+    <w:bookmarkStart w:id="48" w:name="Variation"/>
+    <w:p>
+      <w:pPr>
+        <w:pStyle w:val="Heading3"/>
+      </w:pPr>
+      <w:r>
+        <w:t xml:space="preserve">Variation in climate sensitivity with DBH</w:t>
+      </w:r>
+    </w:p>
+    <w:p>
+      <w:pPr>
+        <w:pStyle w:val="FirstParagraph"/>
+      </w:pPr>
+      <w:r>
+        <w:t xml:space="preserve">Interactive effects of climate and DBH were found for 90 of the 203 (44%) species-site-variable (RW, BAI, or</w:t>
       </w:r>
       <w:r>
         <w:t xml:space="preserve"> </w:t>
@@ -9835,7 +9716,25 @@
         </m:r>
       </m:oMath>
       <w:r>
-        <w:t xml:space="preserve">AGB (e.g., at SCBI; Fig. S11), but exceptions occurred when RW decreased steeply with DBH (e.g., at LT, Fig. S13).</w:t>
+        <w:t xml:space="preserve">DBH) combinations for which they were tested.</w:t>
+      </w:r>
+      <w:r>
+        <w:t xml:space="preserve"> </w:t>
+      </w:r>
+      <w:r>
+        <w:t xml:space="preserve">For precipitation variables, interactions were significant for 16 of the 36 (44%) interactions with RW as the growth metric (Fig. S15) and for 17 of the 36 (47%) with BAI as the growth metric.</w:t>
+      </w:r>
+      <w:r>
+        <w:t xml:space="preserve"> </w:t>
+      </w:r>
+      <w:r>
+        <w:t xml:space="preserve">The majority of these interactions were positive (75% for RW; 65% for BAI), indicating that larger trees generally respond more positively to precipitation or its frequency (Fig. 5).</w:t>
+      </w:r>
+      <w:r>
+        <w:t xml:space="preserve"> </w:t>
+      </w:r>
+      <w:r>
+        <w:t xml:space="preserve">Among the exceptions to this pattern (n=4 for RW, 6 for BAI), only a minority (n=1 for RW, 4 for BAI) occurred in species responding positively to precipitation in the current growing season.</w:t>
       </w:r>
     </w:p>
     <w:p>
@@ -9843,383 +9742,45 @@
         <w:pStyle w:val="BodyText"/>
       </w:pPr>
       <w:r>
-        <w:t xml:space="preserve">Growth rate – whether measured as RW, BAI, or</w:t>
+        <w:t xml:space="preserve">Temperature variable</w:t>
       </w:r>
       <w:r>
         <w:t xml:space="preserve"> </w:t>
       </w:r>
       <m:oMath>
         <m:r>
-          <m:t>Δ</m:t>
+          <m:rPr>
+            <m:sty m:val="p"/>
+          </m:rPr>
+          <m:t>×</m:t>
         </m:r>
-      </m:oMath>
-      <w:r>
-        <w:t xml:space="preserve">AGB – varied with DBH for most species at all sites (Fig. 5).</w:t>
-      </w:r>
-      <w:r>
-        <w:t xml:space="preserve"> </w:t>
-      </w:r>
-      <w:r>
-        <w:t xml:space="preserve">These relationships were nonlinear for the majority of site-species combinations (81 - 98% depending on growth metric; Fig. 5).</w:t>
-      </w:r>
-    </w:p>
-    <w:p>
-      <w:pPr>
-        <w:pStyle w:val="BodyText"/>
-      </w:pPr>
-      <w:r>
-        <w:t xml:space="preserve">For RW, DBH was included in the best model for 81% of species-site combinations (n= 35 of 43), and the majority of best models also included a significant second-order linear DBH term (n= 26, 21 of which were negative).</w:t>
-      </w:r>
-      <w:r>
-        <w:t xml:space="preserve"> </w:t>
-      </w:r>
-      <w:r>
-        <w:t xml:space="preserve">There was substantial variation in these trends, with patterns mixed across both forests and species within a single stand (Fig. 5).</w:t>
-      </w:r>
-      <w:r>
-        <w:t xml:space="preserve"> </w:t>
-      </w:r>
-      <w:r>
-        <w:t xml:space="preserve">On one end of the spectrum, some species exhibited maximum RW at low DBH, followed by fairly rapid declines in RW with increasing DBH.</w:t>
-      </w:r>
-      <w:r>
-        <w:t xml:space="preserve"> </w:t>
-      </w:r>
-      <w:r>
-        <w:t xml:space="preserve">This pattern was common among light-demanding species (6 of 13 site-species combinations; Tables 1, S2; e.g.,</w:t>
-      </w:r>
-      <w:r>
-        <w:t xml:space="preserve"> </w:t>
-      </w:r>
-      <w:r>
-        <w:rPr>
-          <w:iCs/>
-          <w:i/>
-        </w:rPr>
-        <w:t xml:space="preserve">Melia azedarach</w:t>
-      </w:r>
-      <w:r>
-        <w:t xml:space="preserve"> </w:t>
-      </w:r>
-      <w:r>
-        <w:t xml:space="preserve">at HKK,</w:t>
-      </w:r>
-      <w:r>
-        <w:t xml:space="preserve"> </w:t>
-      </w:r>
-      <w:r>
-        <w:rPr>
-          <w:iCs/>
-          <w:i/>
-        </w:rPr>
-        <w:t xml:space="preserve">Populous tremuloides</w:t>
-      </w:r>
-      <w:r>
-        <w:t xml:space="preserve"> </w:t>
-      </w:r>
-      <w:r>
-        <w:t xml:space="preserve">at CB) and in relatively open stands (e.g., both species at LT,</w:t>
-      </w:r>
-      <w:r>
-        <w:t xml:space="preserve"> </w:t>
-      </w:r>
-      <w:r>
-        <w:rPr>
-          <w:iCs/>
-          <w:i/>
-        </w:rPr>
-        <w:t xml:space="preserve">Picea mariana</w:t>
-      </w:r>
-      <w:r>
-        <w:t xml:space="preserve"> </w:t>
-      </w:r>
-      <w:r>
-        <w:t xml:space="preserve">at SC; Fig. 5).</w:t>
-      </w:r>
-      <w:r>
-        <w:t xml:space="preserve"> </w:t>
-      </w:r>
-      <w:r>
-        <w:t xml:space="preserve">At the other end of the spectrum, some species had low RW at small DBH, increased to peak RW at intermediate DBH, and subsequently declined.</w:t>
-      </w:r>
-      <w:r>
-        <w:t xml:space="preserve"> </w:t>
-      </w:r>
-      <w:r>
-        <w:t xml:space="preserve">This pattern was common among shade-tolerant species (8 of 11 site-species combinations; Table 1; e.g.,</w:t>
-      </w:r>
-      <w:r>
-        <w:t xml:space="preserve"> </w:t>
-      </w:r>
-      <w:r>
-        <w:rPr>
-          <w:iCs/>
-          <w:i/>
-        </w:rPr>
-        <w:t xml:space="preserve">Trichilia tuberculata</w:t>
-      </w:r>
-      <w:r>
-        <w:t xml:space="preserve"> </w:t>
-      </w:r>
-      <w:r>
-        <w:t xml:space="preserve">and</w:t>
-      </w:r>
-      <w:r>
-        <w:t xml:space="preserve"> </w:t>
-      </w:r>
-      <w:r>
-        <w:rPr>
-          <w:iCs/>
-          <w:i/>
-        </w:rPr>
-        <w:t xml:space="preserve">Tetragastris panamensis</w:t>
-      </w:r>
-      <w:r>
-        <w:t xml:space="preserve"> </w:t>
-      </w:r>
-      <w:r>
-        <w:t xml:space="preserve">at BCNM;</w:t>
-      </w:r>
-      <w:r>
-        <w:t xml:space="preserve"> </w:t>
-      </w:r>
-      <w:r>
-        <w:rPr>
-          <w:iCs/>
-          <w:i/>
-        </w:rPr>
-        <w:t xml:space="preserve">Fagus</w:t>
-      </w:r>
-      <w:r>
-        <w:t xml:space="preserve"> </w:t>
-      </w:r>
-      <w:r>
-        <w:t xml:space="preserve">spp. at SCBI and ZOF,</w:t>
-      </w:r>
-      <w:r>
-        <w:t xml:space="preserve"> </w:t>
-      </w:r>
-      <w:r>
-        <w:rPr>
-          <w:iCs/>
-          <w:i/>
-        </w:rPr>
-        <w:t xml:space="preserve">Picea</w:t>
-      </w:r>
-      <w:r>
-        <w:t xml:space="preserve"> </w:t>
-      </w:r>
-      <w:r>
-        <w:t xml:space="preserve">spp. at ZOF and CB; Table S2).</w:t>
-      </w:r>
-    </w:p>
-    <w:p>
-      <w:pPr>
-        <w:pStyle w:val="BodyText"/>
-      </w:pPr>
-      <w:r>
-        <w:t xml:space="preserve">Trends in both BAI and</w:t>
-      </w:r>
-      <w:r>
-        <w:t xml:space="preserve"> </w:t>
-      </w:r>
-      <m:oMath>
-        <m:r>
-          <m:t>Δ</m:t>
-        </m:r>
-      </m:oMath>
-      <w:r>
-        <w:t xml:space="preserve">AGB were far more consistent across sites and species, typically increasing to a peak at intermediate DBH and then declining (Table 1, Fig. 5).</w:t>
-      </w:r>
-      <w:r>
-        <w:t xml:space="preserve"> </w:t>
-      </w:r>
-      <w:r>
-        <w:t xml:space="preserve">Best models for BAI included DBH and</w:t>
-      </w:r>
-      <w:r>
-        <w:t xml:space="preserve"> </w:t>
-      </w:r>
-      <m:oMath>
         <m:r>
           <m:t>D</m:t>
         </m:r>
         <m:r>
           <m:t>B</m:t>
         </m:r>
-        <m:sSup>
-          <m:e>
-            <m:r>
-              <m:t>H</m:t>
-            </m:r>
-          </m:e>
-          <m:sup>
-            <m:r>
-              <m:t>2</m:t>
-            </m:r>
-          </m:sup>
-        </m:sSup>
-      </m:oMath>
-      <w:r>
-        <w:t xml:space="preserve"> </w:t>
-      </w:r>
-      <w:r>
-        <w:t xml:space="preserve">for 42 of 43 species (exception:</w:t>
-      </w:r>
-      <w:r>
-        <w:t xml:space="preserve"> </w:t>
-      </w:r>
-      <w:r>
-        <w:rPr>
-          <w:iCs/>
-          <w:i/>
-        </w:rPr>
-        <w:t xml:space="preserve">Acer rubrum</w:t>
-      </w:r>
-      <w:r>
-        <w:t xml:space="preserve"> </w:t>
-      </w:r>
-      <w:r>
-        <w:t xml:space="preserve">at HF), with a positive coefficient for DBH in 40 (exceptions: non-significant negative coefficients for</w:t>
-      </w:r>
-      <w:r>
-        <w:t xml:space="preserve"> </w:t>
-      </w:r>
-      <w:r>
-        <w:rPr>
-          <w:iCs/>
-          <w:i/>
-        </w:rPr>
-        <w:t xml:space="preserve">Pinus ponderosa</w:t>
-      </w:r>
-      <w:r>
-        <w:t xml:space="preserve"> </w:t>
-      </w:r>
-      <w:r>
-        <w:t xml:space="preserve">at LT and</w:t>
-      </w:r>
-      <w:r>
-        <w:t xml:space="preserve"> </w:t>
-      </w:r>
-      <w:r>
-        <w:rPr>
-          <w:iCs/>
-          <w:i/>
-        </w:rPr>
-        <w:t xml:space="preserve">Pinus longaeva</w:t>
-      </w:r>
-      <w:r>
-        <w:t xml:space="preserve"> </w:t>
-      </w:r>
-      <w:r>
-        <w:t xml:space="preserve">at CB, whose reconstructed DBHs did not extend down to 0 cm within the time frame analyzed) and near-universally negative coefficients for</w:t>
-      </w:r>
-      <w:r>
-        <w:t xml:space="preserve"> </w:t>
-      </w:r>
-      <m:oMath>
         <m:r>
-          <m:t>D</m:t>
-        </m:r>
-        <m:r>
-          <m:t>B</m:t>
-        </m:r>
-        <m:sSup>
-          <m:e>
-            <m:r>
-              <m:t>H</m:t>
-            </m:r>
-          </m:e>
-          <m:sup>
-            <m:r>
-              <m:t>2</m:t>
-            </m:r>
-          </m:sup>
-        </m:sSup>
-      </m:oMath>
-      <w:r>
-        <w:t xml:space="preserve"> </w:t>
-      </w:r>
-      <w:r>
-        <w:t xml:space="preserve">(exception:</w:t>
-      </w:r>
-      <w:r>
-        <w:t xml:space="preserve"> </w:t>
-      </w:r>
-      <w:r>
-        <w:rPr>
-          <w:iCs/>
-          <w:i/>
-        </w:rPr>
-        <w:t xml:space="preserve">Pinus longaeva</w:t>
-      </w:r>
-      <w:r>
-        <w:t xml:space="preserve"> </w:t>
-      </w:r>
-      <w:r>
-        <w:t xml:space="preserve">at CB).</w:t>
-      </w:r>
-      <w:r>
-        <w:t xml:space="preserve"> </w:t>
-      </w:r>
-      <w:r>
-        <w:t xml:space="preserve">For</w:t>
-      </w:r>
-      <w:r>
-        <w:t xml:space="preserve"> </w:t>
-      </w:r>
-      <m:oMath>
-        <m:r>
-          <m:t>Δ</m:t>
+          <m:t>H</m:t>
         </m:r>
       </m:oMath>
       <w:r>
-        <w:t xml:space="preserve">AGB, models were even more consistent, with the best models for 98% of species containing a positive coefficient for DBH and a negative coefficient for</w:t>
-      </w:r>
-      <w:r>
-        <w:t xml:space="preserve"> </w:t>
-      </w:r>
-      <m:oMath>
-        <m:r>
-          <m:t>D</m:t>
-        </m:r>
-        <m:r>
-          <m:t>B</m:t>
-        </m:r>
-        <m:sSup>
-          <m:e>
-            <m:r>
-              <m:t>H</m:t>
-            </m:r>
-          </m:e>
-          <m:sup>
-            <m:r>
-              <m:t>2</m:t>
-            </m:r>
-          </m:sup>
-        </m:sSup>
-      </m:oMath>
-      <w:r>
-        <w:t xml:space="preserve"> </w:t>
-      </w:r>
-      <w:r>
-        <w:t xml:space="preserve">(exception:</w:t>
-      </w:r>
-      <w:r>
-        <w:t xml:space="preserve"> </w:t>
-      </w:r>
-      <w:r>
-        <w:rPr>
-          <w:iCs/>
-          <w:i/>
-        </w:rPr>
-        <w:t xml:space="preserve">Pinus longaeva</w:t>
-      </w:r>
-      <w:r>
-        <w:t xml:space="preserve"> </w:t>
-      </w:r>
-      <w:r>
-        <w:t xml:space="preserve">at CB).</w:t>
+        <w:t xml:space="preserve"> </w:t>
+      </w:r>
+      <w:r>
+        <w:t xml:space="preserve">interactions were significant for 38% of cases with RW as the growth metric (Fig. S15) and for 50% with BAI as the growth metric.</w:t>
+      </w:r>
+      <w:r>
+        <w:t xml:space="preserve"> </w:t>
+      </w:r>
+      <w:r>
+        <w:t xml:space="preserve">Directions of these interactions were mixed, with 5 of 12 significant interactions negative with RW as the growth metric and 10 of 16 significant interactions negative when BAI was the growth metric.</w:t>
+      </w:r>
+      <w:r>
+        <w:t xml:space="preserve"> </w:t>
+      </w:r>
+      <w:r>
+        <w:t xml:space="preserve">For both RW and BAI, the majority of significant negative interactions (i.e., more negative/ less positive response of larger trees to higher temperatures) occurred in cases where the main effect temperature was negative (e.g., HKK, LT, CB; Fig. 5), whereas positive interactions were more common when the main effect of temperature was positive (e.g., HF, ZOF).</w:t>
       </w:r>
     </w:p>
     <w:p>
@@ -10231,18 +9792,18 @@
           <wp:inline>
             <wp:extent cx="5943600" cy="5943600"/>
             <wp:effectExtent b="0" l="0" r="0" t="0"/>
-            <wp:docPr descr="Figure 5 | Growth sensitivity to DBH: (a) RW, (b) BAI, (c) \DeltaAGB. Relationships for species are plotted when included in the top model. Other terms in the model are held constant at their medians. Best-fit polynomials are plotted with solid lines when both first- and second-order terms are significant (t-test’s p-value &lt;0.05), dash-dotted lines when only one term is significant, and dotted lines when neither is significant. Transparent ribbons indicate 95% confidence intervals." title="" id="1" name="Picture"/>
+            <wp:docPr descr="Figure 5 | Examples of climate - DBH interactions for three species at three sites. Shown are modeled response functions at the minimum and maximum and maximum tails of the DBH distribution. Other terms in the model are held constant at their medians. Transparent ribbons indicate 95% confidence intervals. Vertical grey lines indicate the long-term mean for the climate driver over the analysis period; shading indicates 1 SD." title="" id="1" name="Picture"/>
             <a:graphic>
               <a:graphicData uri="http://schemas.openxmlformats.org/drawingml/2006/picture">
                 <pic:pic>
                   <pic:nvPicPr>
-                    <pic:cNvPr descr="tables_figures/DBH_responses.png" id="0" name="Picture"/>
+                    <pic:cNvPr descr="tables_figures/pre_temp_groups_dbh_interactions.png" id="0" name="Picture"/>
                     <pic:cNvPicPr>
                       <a:picLocks noChangeArrowheads="1" noChangeAspect="1"/>
                     </pic:cNvPicPr>
                   </pic:nvPicPr>
                   <pic:blipFill>
-                    <a:blip r:embed="rId48"/>
+                    <a:blip r:embed="rId47"/>
                     <a:stretch>
                       <a:fillRect/>
                     </a:stretch>
@@ -10278,13 +9839,81 @@
           <w:bCs/>
           <w:b/>
         </w:rPr>
-        <w:t xml:space="preserve">Figure 5 | Growth sensitivity to DBH: (a) RW, (b) BAI, (c)</w:t>
-      </w:r>
-      <w:r>
-        <w:rPr>
-          <w:bCs/>
-          <w:b/>
-        </w:rPr>
+        <w:t xml:space="preserve">Figure 5 | Examples of climate - DBH interactions for three species at three sites.</w:t>
+      </w:r>
+      <w:r>
+        <w:t xml:space="preserve"> </w:t>
+      </w:r>
+      <w:r>
+        <w:t xml:space="preserve">Shown are modeled response functions at the minimum and maximum and maximum tails of the DBH distribution. Other terms in the model are held constant at their medians. Transparent ribbons indicate 95% confidence intervals. Vertical grey lines indicate the long-term mean for the climate driver over the analysis period; shading indicates 1 SD.</w:t>
+      </w:r>
+    </w:p>
+    <w:bookmarkEnd w:id="48"/>
+    <w:bookmarkEnd w:id="49"/>
+    <w:bookmarkStart w:id="51" w:name="Variation"/>
+    <w:p>
+      <w:pPr>
+        <w:pStyle w:val="Heading2"/>
+      </w:pPr>
+      <w:r>
+        <w:t xml:space="preserve">Variation with DBH</w:t>
+      </w:r>
+    </w:p>
+    <w:p>
+      <w:pPr>
+        <w:pStyle w:val="FirstParagraph"/>
+      </w:pPr>
+      <w:r>
+        <w:t xml:space="preserve">When a precipitation variable, a temperature variable, and DBH were all included as candidate variables in the GLS models, typically all three were selected for the top model, regardless of the growth metric used.</w:t>
+      </w:r>
+      <w:r>
+        <w:t xml:space="preserve"> </w:t>
+      </w:r>
+      <w:r>
+        <w:t xml:space="preserve">Climate responses were generally similar to those described above for models without a DBH term, although some of the weaker climate responses were not consistently included in top models (e.g.,</w:t>
+      </w:r>
+      <w:r>
+        <w:t xml:space="preserve"> </w:t>
+      </w:r>
+      <m:oMath>
+        <m:sSub>
+          <m:e>
+            <m:r>
+              <m:t>T</m:t>
+            </m:r>
+          </m:e>
+          <m:sub>
+            <m:r>
+              <m:t>m</m:t>
+            </m:r>
+            <m:r>
+              <m:t>i</m:t>
+            </m:r>
+            <m:r>
+              <m:t>n</m:t>
+            </m:r>
+          </m:sub>
+        </m:sSub>
+      </m:oMath>
+      <w:r>
+        <w:t xml:space="preserve"> </w:t>
+      </w:r>
+      <w:r>
+        <w:t xml:space="preserve">responses at BCNM; Figs. 4, S10).</w:t>
+      </w:r>
+      <w:r>
+        <w:t xml:space="preserve"> </w:t>
+      </w:r>
+      <w:r>
+        <w:t xml:space="preserve">In general, DBH explained more variation in growth rates than did climate, but its relative importance varied across growth metrics and sites (Figs. 4, 6).</w:t>
+      </w:r>
+      <w:r>
+        <w:t xml:space="preserve"> </w:t>
+      </w:r>
+      <w:r>
+        <w:t xml:space="preserve">The relative importance of DBH tended to be least for RW, intermediate for BAI, and highest for</w:t>
+      </w:r>
+      <w:r>
         <w:t xml:space="preserve"> </w:t>
       </w:r>
       <m:oMath>
@@ -10293,100 +9922,128 @@
         </m:r>
       </m:oMath>
       <w:r>
-        <w:rPr>
-          <w:bCs/>
-          <w:b/>
-        </w:rPr>
-        <w:t xml:space="preserve">AGB.</w:t>
-      </w:r>
-      <w:r>
-        <w:t xml:space="preserve"> </w:t>
-      </w:r>
-      <w:r>
-        <w:t xml:space="preserve">Relationships for species are plotted when included in the top model. Other terms in the model are held constant at their medians. Best-fit polynomials are plotted with solid lines when both first- and second-order terms are significant (t-test’s p-value &lt;0.05), dash-dotted lines when only one term is significant, and dotted lines when neither is significant. Transparent ribbons indicate 95% confidence intervals.</w:t>
-      </w:r>
-    </w:p>
-    <w:bookmarkEnd w:id="49"/>
-    <w:bookmarkStart w:id="51" w:name="Effects"/>
-    <w:p>
-      <w:pPr>
-        <w:pStyle w:val="Heading2"/>
-      </w:pPr>
-      <w:r>
-        <w:t xml:space="preserve">Effects of year</w:t>
-      </w:r>
-    </w:p>
-    <w:p>
-      <w:pPr>
-        <w:pStyle w:val="FirstParagraph"/>
-      </w:pPr>
-      <w:r>
-        <w:t xml:space="preserve">There was a significant effect of</w:t>
-      </w:r>
-      <w:r>
-        <w:t xml:space="preserve"> </w:t>
-      </w:r>
-      <w:r>
-        <w:rPr>
-          <w:rStyle w:val="VerbatimChar"/>
-        </w:rPr>
-        <w:t xml:space="preserve">year</w:t>
-      </w:r>
-      <w:r>
-        <w:t xml:space="preserve"> </w:t>
-      </w:r>
-      <w:r>
-        <w:t xml:space="preserve">in the GLS models for 31 - 32 (depending on growth metric) of the 37 species-site combinations tested (Figs. 6).</w:t>
-      </w:r>
-      <w:r>
-        <w:t xml:space="preserve"> </w:t>
-      </w:r>
-      <w:r>
-        <w:t xml:space="preserve">In 90-91% of cases (depending on growth metric), the growth trend over time was negative.</w:t>
-      </w:r>
-      <w:r>
-        <w:t xml:space="preserve"> </w:t>
-      </w:r>
-      <w:r>
-        <w:t xml:space="preserve">Declines were particularly prevalent in secondary or disturbed forests, occurring in 92% of species-site combinations (100% of all species with significant year effects) at the seven disturbed sites (Table 1, Fig. 6).</w:t>
-      </w:r>
-      <w:r>
-        <w:t xml:space="preserve"> </w:t>
-      </w:r>
-      <w:r>
-        <w:t xml:space="preserve">In older forests (ZOF, LT, CB), growth trends were mixed (Table 1, Fig. 6).</w:t>
-      </w:r>
-      <w:r>
-        <w:t xml:space="preserve"> </w:t>
-      </w:r>
-      <w:r>
-        <w:t xml:space="preserve">Significant positive growth trends were observed for only three species (consistently across all three growth metrics),</w:t>
-      </w:r>
-      <w:r>
-        <w:t xml:space="preserve"> </w:t>
-      </w:r>
-      <w:r>
-        <w:rPr>
-          <w:iCs/>
-          <w:i/>
-        </w:rPr>
-        <w:t xml:space="preserve">Fagus sylvatica</w:t>
-      </w:r>
-      <w:r>
-        <w:t xml:space="preserve"> </w:t>
-      </w:r>
-      <w:r>
-        <w:t xml:space="preserve">at ZOF,</w:t>
-      </w:r>
-      <w:r>
-        <w:t xml:space="preserve"> </w:t>
-      </w:r>
-      <w:r>
-        <w:rPr>
-          <w:iCs/>
-          <w:i/>
-        </w:rPr>
-        <w:t xml:space="preserve">Picea pungens</w:t>
+        <w:t xml:space="preserve">AGB (e.g., at SCBI; Fig. S11), but exceptions occurred when RW decreased steeply with DBH (e.g., at LT, Fig. S13).</w:t>
+      </w:r>
+    </w:p>
+    <w:p>
+      <w:pPr>
+        <w:pStyle w:val="BodyText"/>
+      </w:pPr>
+      <w:r>
+        <w:t xml:space="preserve">Growth rate – whether measured as RW, BAI, or</w:t>
+      </w:r>
+      <w:r>
+        <w:t xml:space="preserve"> </w:t>
+      </w:r>
+      <m:oMath>
+        <m:r>
+          <m:t>Δ</m:t>
+        </m:r>
+      </m:oMath>
+      <w:r>
+        <w:t xml:space="preserve">AGB – varied with DBH for most species at all sites (Fig. 6).</w:t>
+      </w:r>
+      <w:r>
+        <w:t xml:space="preserve"> </w:t>
+      </w:r>
+      <w:r>
+        <w:t xml:space="preserve">These relationships were nonlinear for the majority of site-species combinations (81 - 98% depending on growth metric; Fig. 6).</w:t>
+      </w:r>
+    </w:p>
+    <w:p>
+      <w:pPr>
+        <w:pStyle w:val="BodyText"/>
+      </w:pPr>
+      <w:r>
+        <w:t xml:space="preserve">For RW, DBH was included in the best model for 81% of species-site combinations (n= 35 of 43), and the majority of best models also included a significant second-order linear DBH term (n= 26, 21 of which were negative).</w:t>
+      </w:r>
+      <w:r>
+        <w:t xml:space="preserve"> </w:t>
+      </w:r>
+      <w:r>
+        <w:t xml:space="preserve">There was substantial variation in these trends, with patterns mixed across both forests and species within a single stand (Fig. 6).</w:t>
+      </w:r>
+      <w:r>
+        <w:t xml:space="preserve"> </w:t>
+      </w:r>
+      <w:r>
+        <w:t xml:space="preserve">On one end of the spectrum, some species exhibited maximum RW at low DBH, followed by fairly rapid declines in RW with increasing DBH.</w:t>
+      </w:r>
+      <w:r>
+        <w:t xml:space="preserve"> </w:t>
+      </w:r>
+      <w:r>
+        <w:t xml:space="preserve">This pattern was common among light-demanding species (6 of 13 site-species combinations; Tables 1, S2; e.g.,</w:t>
+      </w:r>
+      <w:r>
+        <w:t xml:space="preserve"> </w:t>
+      </w:r>
+      <w:r>
+        <w:rPr>
+          <w:iCs/>
+          <w:i/>
+        </w:rPr>
+        <w:t xml:space="preserve">Melia azedarach</w:t>
+      </w:r>
+      <w:r>
+        <w:t xml:space="preserve"> </w:t>
+      </w:r>
+      <w:r>
+        <w:t xml:space="preserve">at HKK,</w:t>
+      </w:r>
+      <w:r>
+        <w:t xml:space="preserve"> </w:t>
+      </w:r>
+      <w:r>
+        <w:rPr>
+          <w:iCs/>
+          <w:i/>
+        </w:rPr>
+        <w:t xml:space="preserve">Populous tremuloides</w:t>
+      </w:r>
+      <w:r>
+        <w:t xml:space="preserve"> </w:t>
+      </w:r>
+      <w:r>
+        <w:t xml:space="preserve">at CB) and in relatively open stands (e.g., both species at LT,</w:t>
+      </w:r>
+      <w:r>
+        <w:t xml:space="preserve"> </w:t>
+      </w:r>
+      <w:r>
+        <w:rPr>
+          <w:iCs/>
+          <w:i/>
+        </w:rPr>
+        <w:t xml:space="preserve">Picea mariana</w:t>
+      </w:r>
+      <w:r>
+        <w:t xml:space="preserve"> </w:t>
+      </w:r>
+      <w:r>
+        <w:t xml:space="preserve">at SC; Fig. 6).</w:t>
+      </w:r>
+      <w:r>
+        <w:t xml:space="preserve"> </w:t>
+      </w:r>
+      <w:r>
+        <w:t xml:space="preserve">At the other end of the spectrum, some species had low RW at small DBH, increased to peak RW at intermediate DBH, and subsequently declined.</w:t>
+      </w:r>
+      <w:r>
+        <w:t xml:space="preserve"> </w:t>
+      </w:r>
+      <w:r>
+        <w:t xml:space="preserve">This pattern was common among shade-tolerant species (8 of 11 site-species combinations; Table 1; e.g.,</w:t>
+      </w:r>
+      <w:r>
+        <w:t xml:space="preserve"> </w:t>
+      </w:r>
+      <w:r>
+        <w:rPr>
+          <w:iCs/>
+          <w:i/>
+        </w:rPr>
+        <w:t xml:space="preserve">Trichilia tuberculata</w:t>
       </w:r>
       <w:r>
         <w:t xml:space="preserve"> </w:t>
@@ -10402,82 +10059,131 @@
           <w:iCs/>
           <w:i/>
         </w:rPr>
-        <w:t xml:space="preserve">Pinus flexilis</w:t>
-      </w:r>
-      <w:r>
-        <w:t xml:space="preserve"> </w:t>
-      </w:r>
-      <w:r>
-        <w:t xml:space="preserve">at CB, and all were modest compared to the steep negative trends observed for some species.</w:t>
-      </w:r>
-      <w:r>
-        <w:t xml:space="preserve"> </w:t>
-      </w:r>
-      <w:r>
-        <w:t xml:space="preserve">Growth rate was consistently independent of</w:t>
-      </w:r>
-      <w:r>
-        <w:t xml:space="preserve"> </w:t>
-      </w:r>
-      <w:r>
-        <w:rPr>
-          <w:rStyle w:val="VerbatimChar"/>
-        </w:rPr>
-        <w:t xml:space="preserve">year</w:t>
-      </w:r>
-      <w:r>
-        <w:t xml:space="preserve"> </w:t>
-      </w:r>
-      <w:r>
-        <w:t xml:space="preserve">for only four species:</w:t>
-      </w:r>
-      <w:r>
-        <w:t xml:space="preserve"> </w:t>
-      </w:r>
-      <w:r>
-        <w:rPr>
-          <w:iCs/>
-          <w:i/>
-        </w:rPr>
-        <w:t xml:space="preserve">Chukrasia tabularis</w:t>
-      </w:r>
-      <w:r>
-        <w:t xml:space="preserve"> </w:t>
-      </w:r>
-      <w:r>
-        <w:t xml:space="preserve">at HKK,</w:t>
-      </w:r>
-      <w:r>
-        <w:t xml:space="preserve"> </w:t>
-      </w:r>
-      <w:r>
-        <w:rPr>
-          <w:iCs/>
-          <w:i/>
-        </w:rPr>
-        <w:t xml:space="preserve">Pinus strobiformis</w:t>
-      </w:r>
-      <w:r>
-        <w:t xml:space="preserve"> </w:t>
-      </w:r>
-      <w:r>
-        <w:t xml:space="preserve">at LT, and</w:t>
-      </w:r>
-      <w:r>
-        <w:t xml:space="preserve"> </w:t>
-      </w:r>
-      <w:r>
-        <w:rPr>
-          <w:iCs/>
-          <w:i/>
-        </w:rPr>
-        <w:t xml:space="preserve">Picea engelmannii</w:t>
-      </w:r>
-      <w:r>
-        <w:t xml:space="preserve"> </w:t>
-      </w:r>
-      <w:r>
-        <w:t xml:space="preserve">and</w:t>
+        <w:t xml:space="preserve">Tetragastris panamensis</w:t>
+      </w:r>
+      <w:r>
+        <w:t xml:space="preserve"> </w:t>
+      </w:r>
+      <w:r>
+        <w:t xml:space="preserve">at BCNM;</w:t>
+      </w:r>
+      <w:r>
+        <w:t xml:space="preserve"> </w:t>
+      </w:r>
+      <w:r>
+        <w:rPr>
+          <w:iCs/>
+          <w:i/>
+        </w:rPr>
+        <w:t xml:space="preserve">Fagus</w:t>
+      </w:r>
+      <w:r>
+        <w:t xml:space="preserve"> </w:t>
+      </w:r>
+      <w:r>
+        <w:t xml:space="preserve">spp. at SCBI and ZOF,</w:t>
+      </w:r>
+      <w:r>
+        <w:t xml:space="preserve"> </w:t>
+      </w:r>
+      <w:r>
+        <w:rPr>
+          <w:iCs/>
+          <w:i/>
+        </w:rPr>
+        <w:t xml:space="preserve">Picea</w:t>
+      </w:r>
+      <w:r>
+        <w:t xml:space="preserve"> </w:t>
+      </w:r>
+      <w:r>
+        <w:t xml:space="preserve">spp. at ZOF and CB; Table S2).</w:t>
+      </w:r>
+    </w:p>
+    <w:p>
+      <w:pPr>
+        <w:pStyle w:val="BodyText"/>
+      </w:pPr>
+      <w:r>
+        <w:t xml:space="preserve">Trends in both BAI and</w:t>
+      </w:r>
+      <w:r>
+        <w:t xml:space="preserve"> </w:t>
+      </w:r>
+      <m:oMath>
+        <m:r>
+          <m:t>Δ</m:t>
+        </m:r>
+      </m:oMath>
+      <w:r>
+        <w:t xml:space="preserve">AGB were far more consistent across sites and species, typically increasing to a peak at intermediate DBH and then declining (Table 1, Fig. 6).</w:t>
+      </w:r>
+      <w:r>
+        <w:t xml:space="preserve"> </w:t>
+      </w:r>
+      <w:r>
+        <w:t xml:space="preserve">Best models for BAI included DBH and</w:t>
+      </w:r>
+      <w:r>
+        <w:t xml:space="preserve"> </w:t>
+      </w:r>
+      <m:oMath>
+        <m:r>
+          <m:t>D</m:t>
+        </m:r>
+        <m:r>
+          <m:t>B</m:t>
+        </m:r>
+        <m:sSup>
+          <m:e>
+            <m:r>
+              <m:t>H</m:t>
+            </m:r>
+          </m:e>
+          <m:sup>
+            <m:r>
+              <m:t>2</m:t>
+            </m:r>
+          </m:sup>
+        </m:sSup>
+      </m:oMath>
+      <w:r>
+        <w:t xml:space="preserve"> </w:t>
+      </w:r>
+      <w:r>
+        <w:t xml:space="preserve">for 42 of 43 species (exception:</w:t>
+      </w:r>
+      <w:r>
+        <w:t xml:space="preserve"> </w:t>
+      </w:r>
+      <w:r>
+        <w:rPr>
+          <w:iCs/>
+          <w:i/>
+        </w:rPr>
+        <w:t xml:space="preserve">Acer rubrum</w:t>
+      </w:r>
+      <w:r>
+        <w:t xml:space="preserve"> </w:t>
+      </w:r>
+      <w:r>
+        <w:t xml:space="preserve">at HF), with a positive coefficient for DBH in 40 (exceptions: non-significant negative coefficients for</w:t>
+      </w:r>
+      <w:r>
+        <w:t xml:space="preserve"> </w:t>
+      </w:r>
+      <w:r>
+        <w:rPr>
+          <w:iCs/>
+          <w:i/>
+        </w:rPr>
+        <w:t xml:space="preserve">Pinus ponderosa</w:t>
+      </w:r>
+      <w:r>
+        <w:t xml:space="preserve"> </w:t>
+      </w:r>
+      <w:r>
+        <w:t xml:space="preserve">at LT and</w:t>
       </w:r>
       <w:r>
         <w:t xml:space="preserve"> </w:t>
@@ -10493,15 +10199,114 @@
         <w:t xml:space="preserve"> </w:t>
       </w:r>
       <w:r>
-        <w:t xml:space="preserve">at CB.</w:t>
-      </w:r>
-    </w:p>
-    <w:p>
-      <w:pPr>
-        <w:pStyle w:val="BodyText"/>
-      </w:pPr>
-      <w:r>
-        <w:t xml:space="preserve">Effects of year and DBH interacted such that inclusion of year in models altered the shape of DBH responses, typically resulting in less pronounced growth declines with increasing DBH (Figs. S11, S12).</w:t>
+        <w:t xml:space="preserve">at CB, whose reconstructed DBHs did not extend down to 0 cm within the time frame analyzed) and near-universally negative coefficients for</w:t>
+      </w:r>
+      <w:r>
+        <w:t xml:space="preserve"> </w:t>
+      </w:r>
+      <m:oMath>
+        <m:r>
+          <m:t>D</m:t>
+        </m:r>
+        <m:r>
+          <m:t>B</m:t>
+        </m:r>
+        <m:sSup>
+          <m:e>
+            <m:r>
+              <m:t>H</m:t>
+            </m:r>
+          </m:e>
+          <m:sup>
+            <m:r>
+              <m:t>2</m:t>
+            </m:r>
+          </m:sup>
+        </m:sSup>
+      </m:oMath>
+      <w:r>
+        <w:t xml:space="preserve"> </w:t>
+      </w:r>
+      <w:r>
+        <w:t xml:space="preserve">(exception:</w:t>
+      </w:r>
+      <w:r>
+        <w:t xml:space="preserve"> </w:t>
+      </w:r>
+      <w:r>
+        <w:rPr>
+          <w:iCs/>
+          <w:i/>
+        </w:rPr>
+        <w:t xml:space="preserve">Pinus longaeva</w:t>
+      </w:r>
+      <w:r>
+        <w:t xml:space="preserve"> </w:t>
+      </w:r>
+      <w:r>
+        <w:t xml:space="preserve">at CB).</w:t>
+      </w:r>
+      <w:r>
+        <w:t xml:space="preserve"> </w:t>
+      </w:r>
+      <w:r>
+        <w:t xml:space="preserve">For</w:t>
+      </w:r>
+      <w:r>
+        <w:t xml:space="preserve"> </w:t>
+      </w:r>
+      <m:oMath>
+        <m:r>
+          <m:t>Δ</m:t>
+        </m:r>
+      </m:oMath>
+      <w:r>
+        <w:t xml:space="preserve">AGB, models were even more consistent, with the best models for 98% of species containing a positive coefficient for DBH and a negative coefficient for</w:t>
+      </w:r>
+      <w:r>
+        <w:t xml:space="preserve"> </w:t>
+      </w:r>
+      <m:oMath>
+        <m:r>
+          <m:t>D</m:t>
+        </m:r>
+        <m:r>
+          <m:t>B</m:t>
+        </m:r>
+        <m:sSup>
+          <m:e>
+            <m:r>
+              <m:t>H</m:t>
+            </m:r>
+          </m:e>
+          <m:sup>
+            <m:r>
+              <m:t>2</m:t>
+            </m:r>
+          </m:sup>
+        </m:sSup>
+      </m:oMath>
+      <w:r>
+        <w:t xml:space="preserve"> </w:t>
+      </w:r>
+      <w:r>
+        <w:t xml:space="preserve">(exception:</w:t>
+      </w:r>
+      <w:r>
+        <w:t xml:space="preserve"> </w:t>
+      </w:r>
+      <w:r>
+        <w:rPr>
+          <w:iCs/>
+          <w:i/>
+        </w:rPr>
+        <w:t xml:space="preserve">Pinus longaeva</w:t>
+      </w:r>
+      <w:r>
+        <w:t xml:space="preserve"> </w:t>
+      </w:r>
+      <w:r>
+        <w:t xml:space="preserve">at CB).</w:t>
       </w:r>
     </w:p>
     <w:p>
@@ -10513,12 +10318,12 @@
           <wp:inline>
             <wp:extent cx="5943600" cy="5943600"/>
             <wp:effectExtent b="0" l="0" r="0" t="0"/>
-            <wp:docPr descr="Figure 6 | Effect of year, when included in the best model, on BAI. For each species (all listed), relationships are plotted if the year effect could be analyzed and was included in the top model. Other terms in the model are held constant at their medians. Best-fit polynomials are plotted with solid lines when both first- and second-order terms are significant (t-test’s p-value &lt;0.05), dash-dotted lines when only one term is significant, and dotted lines when neither is significant. Transparent ribbons indicate 95% confidence intervals." title="" id="1" name="Picture"/>
+            <wp:docPr descr="Figure 6 | Growth sensitivity to DBH: (a) RW, (b) BAI, (c) \DeltaAGB. Relationships for species are plotted when included in the top model. Other terms in the model are held constant at their medians. Best-fit polynomials are plotted with solid lines when both first- and second-order terms are significant (t-test’s p-value &lt;0.05), dash-dotted lines when only one term is significant, and dotted lines when neither is significant. Transparent ribbons indicate 95% confidence intervals." title="" id="1" name="Picture"/>
             <a:graphic>
               <a:graphicData uri="http://schemas.openxmlformats.org/drawingml/2006/picture">
                 <pic:pic>
                   <pic:nvPicPr>
-                    <pic:cNvPr descr="tables_figures/Year_responses_BAI_only.png" id="0" name="Picture"/>
+                    <pic:cNvPr descr="tables_figures/DBH_responses.png" id="0" name="Picture"/>
                     <pic:cNvPicPr>
                       <a:picLocks noChangeArrowheads="1" noChangeAspect="1"/>
                     </pic:cNvPicPr>
@@ -10560,7 +10365,289 @@
           <w:bCs/>
           <w:b/>
         </w:rPr>
-        <w:t xml:space="preserve">Figure 6 | Effect of year, when included in the best model, on BAI.</w:t>
+        <w:t xml:space="preserve">Figure 6 | Growth sensitivity to DBH: (a) RW, (b) BAI, (c)</w:t>
+      </w:r>
+      <w:r>
+        <w:rPr>
+          <w:bCs/>
+          <w:b/>
+        </w:rPr>
+        <w:t xml:space="preserve"> </w:t>
+      </w:r>
+      <m:oMath>
+        <m:r>
+          <m:t>Δ</m:t>
+        </m:r>
+      </m:oMath>
+      <w:r>
+        <w:rPr>
+          <w:bCs/>
+          <w:b/>
+        </w:rPr>
+        <w:t xml:space="preserve">AGB.</w:t>
+      </w:r>
+      <w:r>
+        <w:t xml:space="preserve"> </w:t>
+      </w:r>
+      <w:r>
+        <w:t xml:space="preserve">Relationships for species are plotted when included in the top model. Other terms in the model are held constant at their medians. Best-fit polynomials are plotted with solid lines when both first- and second-order terms are significant (t-test’s p-value &lt;0.05), dash-dotted lines when only one term is significant, and dotted lines when neither is significant. Transparent ribbons indicate 95% confidence intervals.</w:t>
+      </w:r>
+    </w:p>
+    <w:bookmarkEnd w:id="51"/>
+    <w:bookmarkStart w:id="53" w:name="Effects"/>
+    <w:p>
+      <w:pPr>
+        <w:pStyle w:val="Heading2"/>
+      </w:pPr>
+      <w:r>
+        <w:t xml:space="preserve">Effects of year</w:t>
+      </w:r>
+    </w:p>
+    <w:p>
+      <w:pPr>
+        <w:pStyle w:val="FirstParagraph"/>
+      </w:pPr>
+      <w:r>
+        <w:t xml:space="preserve">There was a significant effect of</w:t>
+      </w:r>
+      <w:r>
+        <w:t xml:space="preserve"> </w:t>
+      </w:r>
+      <w:r>
+        <w:rPr>
+          <w:rStyle w:val="VerbatimChar"/>
+        </w:rPr>
+        <w:t xml:space="preserve">year</w:t>
+      </w:r>
+      <w:r>
+        <w:t xml:space="preserve"> </w:t>
+      </w:r>
+      <w:r>
+        <w:t xml:space="preserve">in the GLS models for 31 - 32 (depending on growth metric) of the 37 species-site combinations tested (Figs. 7).</w:t>
+      </w:r>
+      <w:r>
+        <w:t xml:space="preserve"> </w:t>
+      </w:r>
+      <w:r>
+        <w:t xml:space="preserve">In 90-91% of cases (depending on growth metric), the growth trend over time was negative.</w:t>
+      </w:r>
+      <w:r>
+        <w:t xml:space="preserve"> </w:t>
+      </w:r>
+      <w:r>
+        <w:t xml:space="preserve">Declines were particularly prevalent in secondary or disturbed forests, occurring in 92% of species-site combinations (100% of all species with significant year effects) at the seven disturbed sites (Table 1, Fig. 7).</w:t>
+      </w:r>
+      <w:r>
+        <w:t xml:space="preserve"> </w:t>
+      </w:r>
+      <w:r>
+        <w:t xml:space="preserve">In older forests (ZOF, LT, CB), growth trends were mixed (Table 1, Fig. 7).</w:t>
+      </w:r>
+      <w:r>
+        <w:t xml:space="preserve"> </w:t>
+      </w:r>
+      <w:r>
+        <w:t xml:space="preserve">Significant positive growth trends were observed for only three species (consistently across all three growth metrics),</w:t>
+      </w:r>
+      <w:r>
+        <w:t xml:space="preserve"> </w:t>
+      </w:r>
+      <w:r>
+        <w:rPr>
+          <w:iCs/>
+          <w:i/>
+        </w:rPr>
+        <w:t xml:space="preserve">Fagus sylvatica</w:t>
+      </w:r>
+      <w:r>
+        <w:t xml:space="preserve"> </w:t>
+      </w:r>
+      <w:r>
+        <w:t xml:space="preserve">at ZOF,</w:t>
+      </w:r>
+      <w:r>
+        <w:t xml:space="preserve"> </w:t>
+      </w:r>
+      <w:r>
+        <w:rPr>
+          <w:iCs/>
+          <w:i/>
+        </w:rPr>
+        <w:t xml:space="preserve">Picea pungens</w:t>
+      </w:r>
+      <w:r>
+        <w:t xml:space="preserve"> </w:t>
+      </w:r>
+      <w:r>
+        <w:t xml:space="preserve">and</w:t>
+      </w:r>
+      <w:r>
+        <w:t xml:space="preserve"> </w:t>
+      </w:r>
+      <w:r>
+        <w:rPr>
+          <w:iCs/>
+          <w:i/>
+        </w:rPr>
+        <w:t xml:space="preserve">Pinus flexilis</w:t>
+      </w:r>
+      <w:r>
+        <w:t xml:space="preserve"> </w:t>
+      </w:r>
+      <w:r>
+        <w:t xml:space="preserve">at CB, and all were modest compared to the steep negative trends observed for some species.</w:t>
+      </w:r>
+      <w:r>
+        <w:t xml:space="preserve"> </w:t>
+      </w:r>
+      <w:r>
+        <w:t xml:space="preserve">Growth rate was consistently independent of</w:t>
+      </w:r>
+      <w:r>
+        <w:t xml:space="preserve"> </w:t>
+      </w:r>
+      <w:r>
+        <w:rPr>
+          <w:rStyle w:val="VerbatimChar"/>
+        </w:rPr>
+        <w:t xml:space="preserve">year</w:t>
+      </w:r>
+      <w:r>
+        <w:t xml:space="preserve"> </w:t>
+      </w:r>
+      <w:r>
+        <w:t xml:space="preserve">for only four species:</w:t>
+      </w:r>
+      <w:r>
+        <w:t xml:space="preserve"> </w:t>
+      </w:r>
+      <w:r>
+        <w:rPr>
+          <w:iCs/>
+          <w:i/>
+        </w:rPr>
+        <w:t xml:space="preserve">Chukrasia tabularis</w:t>
+      </w:r>
+      <w:r>
+        <w:t xml:space="preserve"> </w:t>
+      </w:r>
+      <w:r>
+        <w:t xml:space="preserve">at HKK,</w:t>
+      </w:r>
+      <w:r>
+        <w:t xml:space="preserve"> </w:t>
+      </w:r>
+      <w:r>
+        <w:rPr>
+          <w:iCs/>
+          <w:i/>
+        </w:rPr>
+        <w:t xml:space="preserve">Pinus strobiformis</w:t>
+      </w:r>
+      <w:r>
+        <w:t xml:space="preserve"> </w:t>
+      </w:r>
+      <w:r>
+        <w:t xml:space="preserve">at LT, and</w:t>
+      </w:r>
+      <w:r>
+        <w:t xml:space="preserve"> </w:t>
+      </w:r>
+      <w:r>
+        <w:rPr>
+          <w:iCs/>
+          <w:i/>
+        </w:rPr>
+        <w:t xml:space="preserve">Picea engelmannii</w:t>
+      </w:r>
+      <w:r>
+        <w:t xml:space="preserve"> </w:t>
+      </w:r>
+      <w:r>
+        <w:t xml:space="preserve">and</w:t>
+      </w:r>
+      <w:r>
+        <w:t xml:space="preserve"> </w:t>
+      </w:r>
+      <w:r>
+        <w:rPr>
+          <w:iCs/>
+          <w:i/>
+        </w:rPr>
+        <w:t xml:space="preserve">Pinus longaeva</w:t>
+      </w:r>
+      <w:r>
+        <w:t xml:space="preserve"> </w:t>
+      </w:r>
+      <w:r>
+        <w:t xml:space="preserve">at CB.</w:t>
+      </w:r>
+    </w:p>
+    <w:p>
+      <w:pPr>
+        <w:pStyle w:val="BodyText"/>
+      </w:pPr>
+      <w:r>
+        <w:t xml:space="preserve">Effects of year and DBH interacted such that inclusion of year in models altered the shape of DBH responses, typically resulting in less pronounced growth declines with increasing DBH (Figs. S11, S12).</w:t>
+      </w:r>
+    </w:p>
+    <w:p>
+      <w:pPr>
+        <w:pStyle w:val="CaptionedFigure"/>
+      </w:pPr>
+      <w:r>
+        <w:drawing>
+          <wp:inline>
+            <wp:extent cx="5943600" cy="5943600"/>
+            <wp:effectExtent b="0" l="0" r="0" t="0"/>
+            <wp:docPr descr="Figure 7 | Effect of year, when included in the best model, on BAI. For each species (all listed), relationships are plotted if the year effect could be analyzed and was included in the top model. Other terms in the model are held constant at their medians. Best-fit polynomials are plotted with solid lines when both first- and second-order terms are significant (t-test’s p-value &lt;0.05), dash-dotted lines when only one term is significant, and dotted lines when neither is significant. Transparent ribbons indicate 95% confidence intervals." title="" id="1" name="Picture"/>
+            <a:graphic>
+              <a:graphicData uri="http://schemas.openxmlformats.org/drawingml/2006/picture">
+                <pic:pic>
+                  <pic:nvPicPr>
+                    <pic:cNvPr descr="tables_figures/Year_responses_BAI_only.png" id="0" name="Picture"/>
+                    <pic:cNvPicPr>
+                      <a:picLocks noChangeArrowheads="1" noChangeAspect="1"/>
+                    </pic:cNvPicPr>
+                  </pic:nvPicPr>
+                  <pic:blipFill>
+                    <a:blip r:embed="rId52"/>
+                    <a:stretch>
+                      <a:fillRect/>
+                    </a:stretch>
+                  </pic:blipFill>
+                  <pic:spPr bwMode="auto">
+                    <a:xfrm>
+                      <a:off x="0" y="0"/>
+                      <a:ext cx="5943600" cy="5943600"/>
+                    </a:xfrm>
+                    <a:prstGeom prst="rect">
+                      <a:avLst/>
+                    </a:prstGeom>
+                    <a:noFill/>
+                    <a:ln w="9525">
+                      <a:noFill/>
+                      <a:headEnd/>
+                      <a:tailEnd/>
+                    </a:ln>
+                  </pic:spPr>
+                </pic:pic>
+              </a:graphicData>
+            </a:graphic>
+          </wp:inline>
+        </w:drawing>
+      </w:r>
+    </w:p>
+    <w:p>
+      <w:pPr>
+        <w:pStyle w:val="ImageCaption"/>
+      </w:pPr>
+      <w:r>
+        <w:rPr>
+          <w:bCs/>
+          <w:b/>
+        </w:rPr>
+        <w:t xml:space="preserve">Figure 7 | Effect of year, when included in the best model, on BAI.</w:t>
       </w:r>
       <w:r>
         <w:t xml:space="preserve"> </w:t>
@@ -10569,9 +10656,9 @@
         <w:t xml:space="preserve">For each species (all listed), relationships are plotted if the year effect could be analyzed and was included in the top model. Other terms in the model are held constant at their medians. Best-fit polynomials are plotted with solid lines when both first- and second-order terms are significant (t-test’s p-value &lt;0.05), dash-dotted lines when only one term is significant, and dotted lines when neither is significant. Transparent ribbons indicate 95% confidence intervals.</w:t>
       </w:r>
     </w:p>
-    <w:bookmarkEnd w:id="51"/>
-    <w:bookmarkEnd w:id="52"/>
-    <w:bookmarkStart w:id="57" w:name="Discussion"/>
+    <w:bookmarkEnd w:id="53"/>
+    <w:bookmarkEnd w:id="54"/>
+    <w:bookmarkStart w:id="59" w:name="Discussion"/>
     <w:p>
       <w:pPr>
         <w:pStyle w:val="Heading1"/>
@@ -10618,7 +10705,7 @@
         <w:t xml:space="preserve">Dissecting these species-specific long-term responses is essential to understanding the drivers of variability and directional changes in tree growth over the past century, and to predicting changes in forest composition and function in the future.</w:t>
       </w:r>
     </w:p>
-    <w:bookmarkStart w:id="53" w:name="Climate"/>
+    <w:bookmarkStart w:id="55" w:name="Climate"/>
     <w:p>
       <w:pPr>
         <w:pStyle w:val="Heading2"/>
@@ -10667,7 +10754,7 @@
         <w:t xml:space="preserve"> </w:t>
       </w:r>
       <w:r>
-        <w:t xml:space="preserve">or PET), with the exception of several positive responses at times and in places where temperature was limiting (Table 1, Fig. 3).</w:t>
+        <w:t xml:space="preserve">or PET), with the exception of several positive responses at times and in places where temperature was limiting (Table 1, Fig. 4).</w:t>
       </w:r>
       <w:r>
         <w:t xml:space="preserve"> </w:t>
@@ -10709,13 +10796,13 @@
         <w:t xml:space="preserve">(Babst et al., 2019; Tumajer et al., 2017)</w:t>
       </w:r>
       <w:r>
-        <w:t xml:space="preserve">, as we show for all three species at ZOF and one species at HF (Fig. 3).</w:t>
-      </w:r>
-      <w:r>
-        <w:t xml:space="preserve"> </w:t>
-      </w:r>
-      <w:r>
-        <w:t xml:space="preserve">However, the predominantly negative temperature responses (Fig. 3) imply that warmer temperatures are likely to reduce growth across the wide range of forest types and climates represented here.</w:t>
+        <w:t xml:space="preserve">, as we show for all three species at ZOF and one species at HF (Fig. 4).</w:t>
+      </w:r>
+      <w:r>
+        <w:t xml:space="preserve"> </w:t>
+      </w:r>
+      <w:r>
+        <w:t xml:space="preserve">However, the predominantly negative temperature responses (Fig. 4) imply that warmer temperatures are likely to reduce growth across the wide range of forest types and climates represented here.</w:t>
       </w:r>
       <w:r>
         <w:t xml:space="preserve"> </w:t>
@@ -10736,7 +10823,7 @@
         <w:t xml:space="preserve"> </w:t>
       </w:r>
       <w:r>
-        <w:t xml:space="preserve">This effect occurs in addition to the effects of precipitation (Fig. 3), highlighting the fact that temperature and associated VPD increases limit growth even under conditions of high soil moisture</w:t>
+        <w:t xml:space="preserve">This effect occurs in addition to the effects of precipitation (Fig. 4), highlighting the fact that temperature and associated VPD increases limit growth even under conditions of high soil moisture</w:t>
       </w:r>
       <w:r>
         <w:t xml:space="preserve"> </w:t>
@@ -10779,7 +10866,7 @@
         <w:t xml:space="preserve"> </w:t>
       </w:r>
       <w:r>
-        <w:t xml:space="preserve">3 mo.; Table 1, Fig. 3).</w:t>
+        <w:t xml:space="preserve">3 mo.; Table 1, Fig. 4).</w:t>
       </w:r>
       <w:r>
         <w:t xml:space="preserve"> </w:t>
@@ -10802,7 +10889,7 @@
         <w:pStyle w:val="BodyText"/>
       </w:pPr>
       <w:r>
-        <w:t xml:space="preserve">Our analysis differed fundamentally from most conventional approaches in testing for non-linear responses of growth to climate, finding that the majority of climate responses were nonlinear (Table 1, Fig. 3).</w:t>
+        <w:t xml:space="preserve">Our analysis differed fundamentally from most conventional approaches in testing for non-linear responses of growth to climate, finding that the majority of climate responses were nonlinear (Table 1, Fig. 4).</w:t>
       </w:r>
       <w:r>
         <w:t xml:space="preserve"> </w:t>
@@ -10858,13 +10945,13 @@
         <w:pStyle w:val="BodyText"/>
       </w:pPr>
       <w:r>
-        <w:t xml:space="preserve">We found that interactions between climate drivers and DBH were common (44% of total cases analyzed; Table 1, Figs. 4, S15).</w:t>
-      </w:r>
-      <w:r>
-        <w:t xml:space="preserve"> </w:t>
-      </w:r>
-      <w:r>
-        <w:t xml:space="preserve">The most coherent pattern observed in this analysis was a tendency for larger trees to be more sensitive to precipitation and high temperatures (Fig. 4), consistent with widespread observations that larger trees are more sensitive to drought</w:t>
+        <w:t xml:space="preserve">We found that interactions between climate drivers and DBH were common (44% of total cases analyzed; Table 1, Figs. 5, S15).</w:t>
+      </w:r>
+      <w:r>
+        <w:t xml:space="preserve"> </w:t>
+      </w:r>
+      <w:r>
+        <w:t xml:space="preserve">The most coherent pattern observed in this analysis was a tendency for larger trees to be more sensitive to precipitation and high temperatures (Fig. 5), consistent with widespread observations that larger trees are more sensitive to drought</w:t>
       </w:r>
       <w:r>
         <w:t xml:space="preserve"> </w:t>
@@ -10894,8 +10981,8 @@
         <w:t xml:space="preserve">will be critical to using tree-ring records to understand and forecast the effects of climate on tree growth and forest productivity.</w:t>
       </w:r>
     </w:p>
-    <w:bookmarkEnd w:id="53"/>
-    <w:bookmarkStart w:id="54" w:name="Variation"/>
+    <w:bookmarkEnd w:id="55"/>
+    <w:bookmarkStart w:id="56" w:name="Variation"/>
     <w:p>
       <w:pPr>
         <w:pStyle w:val="Heading2"/>
@@ -10909,7 +10996,7 @@
         <w:pStyle w:val="FirstParagraph"/>
       </w:pPr>
       <w:r>
-        <w:t xml:space="preserve">There was substantial variation across species-site combinations in the relationship between DBH and growth rate (Fig. 5).</w:t>
+        <w:t xml:space="preserve">There was substantial variation across species-site combinations in the relationship between DBH and growth rate (Fig. 6).</w:t>
       </w:r>
       <w:r>
         <w:t xml:space="preserve"> </w:t>
@@ -11075,7 +11162,7 @@
         </m:r>
       </m:oMath>
       <w:r>
-        <w:t xml:space="preserve">AGB generally saturate or decline with increasing DBH (Table 1, Fig. 5) contrasts with findings of cross-sectional analyses of forest census data showing that</w:t>
+        <w:t xml:space="preserve">AGB generally saturate or decline with increasing DBH (Table 1, Fig. 6) contrasts with findings of cross-sectional analyses of forest census data showing that</w:t>
       </w:r>
       <w:r>
         <w:t xml:space="preserve"> </w:t>
@@ -11209,11 +11296,11 @@
         </m:r>
       </m:oMath>
       <w:r>
-        <w:t xml:space="preserve">AGB declines at larger DBH (Figs. S11, S12), suggesting that some of the declines at large DBH (Fig. 5) are more properly attributed to recent environmental changes than to large DBH.</w:t>
-      </w:r>
-    </w:p>
-    <w:bookmarkEnd w:id="54"/>
-    <w:bookmarkStart w:id="55" w:name="Changing"/>
+        <w:t xml:space="preserve">AGB declines at larger DBH (Figs. S11, S12), suggesting that some of the declines at large DBH (Fig. 6) are more properly attributed to recent environmental changes than to large DBH.</w:t>
+      </w:r>
+    </w:p>
+    <w:bookmarkEnd w:id="56"/>
+    <w:bookmarkStart w:id="57" w:name="Changing"/>
     <w:p>
       <w:pPr>
         <w:pStyle w:val="Heading2"/>
@@ -11248,13 +11335,13 @@
         <w:t xml:space="preserve">(Touchan et al., 2011; Williams et al., 2013)</w:t>
       </w:r>
       <w:r>
-        <w:t xml:space="preserve">, are in part factored out by accounting for the primary climate drivers, such that a significant decline over time was detected for only one of the two species (Fig. 6).</w:t>
-      </w:r>
-      <w:r>
-        <w:t xml:space="preserve"> </w:t>
-      </w:r>
-      <w:r>
-        <w:t xml:space="preserve">Second, we show that growth rate – by any metric – varies nonlinearly with DBH and with patterns dependent upon the species and environmental context (Fig. 5), reinforcing the concept that growth trend analyses should incorporate cross-sectional analyses to correct for growth ontogeny</w:t>
+        <w:t xml:space="preserve">, are in part factored out by accounting for the primary climate drivers, such that a significant decline over time was detected for only one of the two species (Fig. 7).</w:t>
+      </w:r>
+      <w:r>
+        <w:t xml:space="preserve"> </w:t>
+      </w:r>
+      <w:r>
+        <w:t xml:space="preserve">Second, we show that growth rate – by any metric – varies nonlinearly with DBH and with patterns dependent upon the species and environmental context (Fig. 6), reinforcing the concept that growth trend analyses should incorporate cross-sectional analyses to correct for growth ontogeny</w:t>
       </w:r>
       <w:r>
         <w:t xml:space="preserve"> </w:t>
@@ -11367,7 +11454,7 @@
         <w:pStyle w:val="BodyText"/>
       </w:pPr>
       <w:r>
-        <w:t xml:space="preserve">In all seven sites dominated by trees less than 100 years old, growth trends were universally negative, when significant (Table 1, Fig. 6).</w:t>
+        <w:t xml:space="preserve">In all seven sites dominated by trees less than 100 years old, growth trends were universally negative, when significant (Table 1, Fig. 7).</w:t>
       </w:r>
       <w:r>
         <w:t xml:space="preserve"> </w:t>
@@ -11507,7 +11594,7 @@
         <w:pStyle w:val="BodyText"/>
       </w:pPr>
       <w:r>
-        <w:t xml:space="preserve">Within the three older forests (ZOF, LT, CB), growth trends were mixed (Table 1, Fig. 6), probably reflecting some combination of successional changes and shifting competitive advantages, perhaps in part driven by changing environmental conditions</w:t>
+        <w:t xml:space="preserve">Within the three older forests (ZOF, LT, CB), growth trends were mixed (Table 1, Fig. 7), probably reflecting some combination of successional changes and shifting competitive advantages, perhaps in part driven by changing environmental conditions</w:t>
       </w:r>
       <w:r>
         <w:t xml:space="preserve"> </w:t>
@@ -11625,7 +11712,7 @@
         <w:t xml:space="preserve"> </w:t>
       </w:r>
       <w:r>
-        <w:t xml:space="preserve">at CB – whose growth rate increased significantly over the analysis time frame (Fig. 6).</w:t>
+        <w:t xml:space="preserve">at CB – whose growth rate increased significantly over the analysis time frame (Fig. 7).</w:t>
       </w:r>
     </w:p>
     <w:p>
@@ -11753,8 +11840,8 @@
         <w:t xml:space="preserve">does not appear to be a dominant growth driver for the trees in natural forest settings analyzed here.</w:t>
       </w:r>
     </w:p>
-    <w:bookmarkEnd w:id="55"/>
-    <w:bookmarkStart w:id="56" w:name="Conclusions"/>
+    <w:bookmarkEnd w:id="57"/>
+    <w:bookmarkStart w:id="58" w:name="Conclusions"/>
     <w:p>
       <w:pPr>
         <w:pStyle w:val="Heading2"/>
@@ -11795,7 +11882,7 @@
         <w:t xml:space="preserve"> </w:t>
       </w:r>
       <w:r>
-        <w:t xml:space="preserve">and are expected to interact with each other, differentially affecting trees of different size and species (Table 1, Figs. 3, 4).</w:t>
+        <w:t xml:space="preserve">and are expected to interact with each other, differentially affecting trees of different size and species (Table 1, Figs. 4, 5).</w:t>
       </w:r>
       <w:r>
         <w:t xml:space="preserve"> </w:t>
@@ -11810,9 +11897,9 @@
         <w:t xml:space="preserve">The method we present and apply here allows doing so.</w:t>
       </w:r>
     </w:p>
-    <w:bookmarkEnd w:id="56"/>
-    <w:bookmarkEnd w:id="57"/>
-    <w:bookmarkStart w:id="58" w:name="Acknowledgements"/>
+    <w:bookmarkEnd w:id="58"/>
+    <w:bookmarkEnd w:id="59"/>
+    <w:bookmarkStart w:id="60" w:name="Acknowledgements"/>
     <w:p>
       <w:pPr>
         <w:pStyle w:val="Heading1"/>
@@ -11865,8 +11952,8 @@
         <w:t xml:space="preserve">Any use of trade, firm, or product names is for descriptive purposes only and does not imply endorsement by the U.S. Government.</w:t>
       </w:r>
     </w:p>
-    <w:bookmarkEnd w:id="58"/>
-    <w:bookmarkStart w:id="59" w:name="Authors"/>
+    <w:bookmarkEnd w:id="60"/>
+    <w:bookmarkStart w:id="61" w:name="Authors"/>
     <w:p>
       <w:pPr>
         <w:pStyle w:val="Heading1"/>
@@ -11907,8 +11994,8 @@
         <w:t xml:space="preserve">All authors contributed critically to the drafts and gave final approval for publication.</w:t>
       </w:r>
     </w:p>
-    <w:bookmarkEnd w:id="59"/>
-    <w:bookmarkStart w:id="61" w:name="Data"/>
+    <w:bookmarkEnd w:id="61"/>
+    <w:bookmarkStart w:id="63" w:name="Data"/>
     <w:p>
       <w:pPr>
         <w:pStyle w:val="Heading1"/>
@@ -11924,7 +12011,7 @@
       <w:r>
         <w:t xml:space="preserve">Code and full results are available via the open-access project repository in GitHub (</w:t>
       </w:r>
-      <w:hyperlink r:id="rId60">
+      <w:hyperlink r:id="rId62">
         <w:r>
           <w:rPr>
             <w:rStyle w:val="Hyperlink"/>
@@ -11989,8 +12076,8 @@
         <w:t xml:space="preserve">and/or the International Tree-Ring Data Bank, ITRDB (CB).</w:t>
       </w:r>
     </w:p>
-    <w:bookmarkEnd w:id="61"/>
-    <w:bookmarkStart w:id="62" w:name="Supplementary"/>
+    <w:bookmarkEnd w:id="63"/>
+    <w:bookmarkStart w:id="64" w:name="Supplementary"/>
     <w:p>
       <w:pPr>
         <w:pStyle w:val="Heading1"/>
@@ -12175,8 +12262,8 @@
         <w:t xml:space="preserve">Figure S15. All significant climate - DBH interactions with RW as the response metric.</w:t>
       </w:r>
     </w:p>
-    <w:bookmarkEnd w:id="62"/>
-    <w:bookmarkStart w:id="299" w:name="References"/>
+    <w:bookmarkEnd w:id="64"/>
+    <w:bookmarkStart w:id="301" w:name="References"/>
     <w:p>
       <w:pPr>
         <w:pStyle w:val="Heading1"/>
@@ -12185,8 +12272,8 @@
         <w:t xml:space="preserve">References</w:t>
       </w:r>
     </w:p>
-    <w:bookmarkStart w:id="298" w:name="refs"/>
-    <w:bookmarkStart w:id="64" w:name="ref-alexander_potential_2019"/>
+    <w:bookmarkStart w:id="300" w:name="refs"/>
+    <w:bookmarkStart w:id="66" w:name="ref-alexander_potential_2019"/>
     <w:p>
       <w:pPr>
         <w:pStyle w:val="Bibliography"/>
@@ -12223,7 +12310,7 @@
       <w:r>
         <w:t xml:space="preserve"> </w:t>
       </w:r>
-      <w:hyperlink r:id="rId63">
+      <w:hyperlink r:id="rId65">
         <w:r>
           <w:rPr>
             <w:rStyle w:val="Hyperlink"/>
@@ -12232,8 +12319,8 @@
         </w:r>
       </w:hyperlink>
     </w:p>
-    <w:bookmarkEnd w:id="64"/>
-    <w:bookmarkStart w:id="66" w:name="ref-alfaro-sanchez_growth_2017"/>
+    <w:bookmarkEnd w:id="66"/>
+    <w:bookmarkStart w:id="68" w:name="ref-alfaro-sanchez_growth_2017"/>
     <w:p>
       <w:pPr>
         <w:pStyle w:val="Bibliography"/>
@@ -12269,7 +12356,7 @@
       <w:r>
         <w:t xml:space="preserve"> </w:t>
       </w:r>
-      <w:hyperlink r:id="rId65">
+      <w:hyperlink r:id="rId67">
         <w:r>
           <w:rPr>
             <w:rStyle w:val="Hyperlink"/>
@@ -12278,8 +12365,8 @@
         </w:r>
       </w:hyperlink>
     </w:p>
-    <w:bookmarkEnd w:id="66"/>
-    <w:bookmarkStart w:id="68" w:name="ref-amoroso_dendroecology_2017"/>
+    <w:bookmarkEnd w:id="68"/>
+    <w:bookmarkStart w:id="70" w:name="ref-amoroso_dendroecology_2017"/>
     <w:p>
       <w:pPr>
         <w:pStyle w:val="Bibliography"/>
@@ -12368,7 +12455,7 @@
       <w:r>
         <w:t xml:space="preserve"> </w:t>
       </w:r>
-      <w:hyperlink r:id="rId67">
+      <w:hyperlink r:id="rId69">
         <w:r>
           <w:rPr>
             <w:rStyle w:val="Hyperlink"/>
@@ -12377,8 +12464,8 @@
         </w:r>
       </w:hyperlink>
     </w:p>
-    <w:bookmarkEnd w:id="68"/>
-    <w:bookmarkStart w:id="70" w:name="ref-anderson-teixeira_ctfsforestgeo_2015"/>
+    <w:bookmarkEnd w:id="70"/>
+    <w:bookmarkStart w:id="72" w:name="ref-anderson-teixeira_ctfsforestgeo_2015"/>
     <w:p>
       <w:pPr>
         <w:pStyle w:val="Bibliography"/>
@@ -12433,7 +12520,7 @@
       <w:r>
         <w:t xml:space="preserve"> </w:t>
       </w:r>
-      <w:hyperlink r:id="rId69">
+      <w:hyperlink r:id="rId71">
         <w:r>
           <w:rPr>
             <w:rStyle w:val="Hyperlink"/>
@@ -12442,8 +12529,8 @@
         </w:r>
       </w:hyperlink>
     </w:p>
-    <w:bookmarkEnd w:id="70"/>
-    <w:bookmarkStart w:id="72" w:name="ref-anderson-teixeira_sizerelated_2015"/>
+    <w:bookmarkEnd w:id="72"/>
+    <w:bookmarkStart w:id="74" w:name="ref-anderson-teixeira_sizerelated_2015"/>
     <w:p>
       <w:pPr>
         <w:pStyle w:val="Bibliography"/>
@@ -12480,7 +12567,7 @@
       <w:r>
         <w:t xml:space="preserve"> </w:t>
       </w:r>
-      <w:hyperlink r:id="rId71">
+      <w:hyperlink r:id="rId73">
         <w:r>
           <w:rPr>
             <w:rStyle w:val="Hyperlink"/>
@@ -12489,8 +12576,8 @@
         </w:r>
       </w:hyperlink>
     </w:p>
-    <w:bookmarkEnd w:id="72"/>
-    <w:bookmarkStart w:id="74" w:name="ref-arora_carbon_2020"/>
+    <w:bookmarkEnd w:id="74"/>
+    <w:bookmarkStart w:id="76" w:name="ref-arora_carbon_2020"/>
     <w:p>
       <w:pPr>
         <w:pStyle w:val="Bibliography"/>
@@ -12563,7 +12650,7 @@
       <w:r>
         <w:t xml:space="preserve"> </w:t>
       </w:r>
-      <w:hyperlink r:id="rId73">
+      <w:hyperlink r:id="rId75">
         <w:r>
           <w:rPr>
             <w:rStyle w:val="Hyperlink"/>
@@ -12572,8 +12659,8 @@
         </w:r>
       </w:hyperlink>
     </w:p>
-    <w:bookmarkEnd w:id="74"/>
-    <w:bookmarkStart w:id="76" w:name="ref-aubry-kientz_joint_2015"/>
+    <w:bookmarkEnd w:id="76"/>
+    <w:bookmarkStart w:id="78" w:name="ref-aubry-kientz_joint_2015"/>
     <w:p>
       <w:pPr>
         <w:pStyle w:val="Bibliography"/>
@@ -12610,7 +12697,7 @@
       <w:r>
         <w:t xml:space="preserve"> </w:t>
       </w:r>
-      <w:hyperlink r:id="rId75">
+      <w:hyperlink r:id="rId77">
         <w:r>
           <w:rPr>
             <w:rStyle w:val="Hyperlink"/>
@@ -12619,8 +12706,8 @@
         </w:r>
       </w:hyperlink>
     </w:p>
-    <w:bookmarkEnd w:id="76"/>
-    <w:bookmarkStart w:id="78" w:name="ref-babst_when_2018"/>
+    <w:bookmarkEnd w:id="78"/>
+    <w:bookmarkStart w:id="80" w:name="ref-babst_when_2018"/>
     <w:p>
       <w:pPr>
         <w:pStyle w:val="Bibliography"/>
@@ -12669,7 +12756,7 @@
       <w:r>
         <w:t xml:space="preserve"> </w:t>
       </w:r>
-      <w:hyperlink r:id="rId77">
+      <w:hyperlink r:id="rId79">
         <w:r>
           <w:rPr>
             <w:rStyle w:val="Hyperlink"/>
@@ -12678,8 +12765,8 @@
         </w:r>
       </w:hyperlink>
     </w:p>
-    <w:bookmarkEnd w:id="78"/>
-    <w:bookmarkStart w:id="80" w:name="ref-babst_twentieth_2019"/>
+    <w:bookmarkEnd w:id="80"/>
+    <w:bookmarkStart w:id="82" w:name="ref-babst_twentieth_2019"/>
     <w:p>
       <w:pPr>
         <w:pStyle w:val="Bibliography"/>
@@ -12716,7 +12803,7 @@
       <w:r>
         <w:t xml:space="preserve"> </w:t>
       </w:r>
-      <w:hyperlink r:id="rId79">
+      <w:hyperlink r:id="rId81">
         <w:r>
           <w:rPr>
             <w:rStyle w:val="Hyperlink"/>
@@ -12725,8 +12812,8 @@
         </w:r>
       </w:hyperlink>
     </w:p>
-    <w:bookmarkEnd w:id="80"/>
-    <w:bookmarkStart w:id="82" w:name="ref-baltzer_forests_2014"/>
+    <w:bookmarkEnd w:id="82"/>
+    <w:bookmarkStart w:id="84" w:name="ref-baltzer_forests_2014"/>
     <w:p>
       <w:pPr>
         <w:pStyle w:val="Bibliography"/>
@@ -12763,7 +12850,7 @@
       <w:r>
         <w:t xml:space="preserve"> </w:t>
       </w:r>
-      <w:hyperlink r:id="rId81">
+      <w:hyperlink r:id="rId83">
         <w:r>
           <w:rPr>
             <w:rStyle w:val="Hyperlink"/>
@@ -12772,8 +12859,8 @@
         </w:r>
       </w:hyperlink>
     </w:p>
-    <w:bookmarkEnd w:id="82"/>
-    <w:bookmarkStart w:id="84" w:name="ref-belmecheri_precipitation_2021"/>
+    <w:bookmarkEnd w:id="84"/>
+    <w:bookmarkStart w:id="86" w:name="ref-belmecheri_precipitation_2021"/>
     <w:p>
       <w:pPr>
         <w:pStyle w:val="Bibliography"/>
@@ -12822,7 +12909,7 @@
       <w:r>
         <w:t xml:space="preserve"> </w:t>
       </w:r>
-      <w:hyperlink r:id="rId83">
+      <w:hyperlink r:id="rId85">
         <w:r>
           <w:rPr>
             <w:rStyle w:val="Hyperlink"/>
@@ -12831,8 +12918,8 @@
         </w:r>
       </w:hyperlink>
     </w:p>
-    <w:bookmarkEnd w:id="84"/>
-    <w:bookmarkStart w:id="86" w:name="ref-bennett_larger_2015"/>
+    <w:bookmarkEnd w:id="86"/>
+    <w:bookmarkStart w:id="88" w:name="ref-bennett_larger_2015"/>
     <w:p>
       <w:pPr>
         <w:pStyle w:val="Bibliography"/>
@@ -12869,7 +12956,7 @@
       <w:r>
         <w:t xml:space="preserve"> </w:t>
       </w:r>
-      <w:hyperlink r:id="rId85">
+      <w:hyperlink r:id="rId87">
         <w:r>
           <w:rPr>
             <w:rStyle w:val="Hyperlink"/>
@@ -12878,8 +12965,8 @@
         </w:r>
       </w:hyperlink>
     </w:p>
-    <w:bookmarkEnd w:id="86"/>
-    <w:bookmarkStart w:id="88" w:name="ref-biondi_theorydriven_2008"/>
+    <w:bookmarkEnd w:id="88"/>
+    <w:bookmarkStart w:id="90" w:name="ref-biondi_theorydriven_2008"/>
     <w:p>
       <w:pPr>
         <w:pStyle w:val="Bibliography"/>
@@ -12982,7 +13069,7 @@
       <w:r>
         <w:t xml:space="preserve"> </w:t>
       </w:r>
-      <w:hyperlink r:id="rId87">
+      <w:hyperlink r:id="rId89">
         <w:r>
           <w:rPr>
             <w:rStyle w:val="Hyperlink"/>
@@ -12991,8 +13078,8 @@
         </w:r>
       </w:hyperlink>
     </w:p>
-    <w:bookmarkEnd w:id="88"/>
-    <w:bookmarkStart w:id="90" w:name="ref-birch_birch_2020b"/>
+    <w:bookmarkEnd w:id="90"/>
+    <w:bookmarkStart w:id="92" w:name="ref-birch_birch_2020b"/>
     <w:p>
       <w:pPr>
         <w:pStyle w:val="Bibliography"/>
@@ -13046,7 +13133,7 @@
       <w:r>
         <w:t xml:space="preserve">. https://doi.org/</w:t>
       </w:r>
-      <w:hyperlink r:id="rId89">
+      <w:hyperlink r:id="rId91">
         <w:r>
           <w:rPr>
             <w:rStyle w:val="Hyperlink"/>
@@ -13055,8 +13142,8 @@
         </w:r>
       </w:hyperlink>
     </w:p>
-    <w:bookmarkEnd w:id="90"/>
-    <w:bookmarkStart w:id="92" w:name="ref-birch_birch_2020c"/>
+    <w:bookmarkEnd w:id="92"/>
+    <w:bookmarkStart w:id="94" w:name="ref-birch_birch_2020c"/>
     <w:p>
       <w:pPr>
         <w:pStyle w:val="Bibliography"/>
@@ -13110,7 +13197,7 @@
       <w:r>
         <w:t xml:space="preserve">. https://doi.org/</w:t>
       </w:r>
-      <w:hyperlink r:id="rId91">
+      <w:hyperlink r:id="rId93">
         <w:r>
           <w:rPr>
             <w:rStyle w:val="Hyperlink"/>
@@ -13119,8 +13206,8 @@
         </w:r>
       </w:hyperlink>
     </w:p>
-    <w:bookmarkEnd w:id="92"/>
-    <w:bookmarkStart w:id="94" w:name="ref-birch_birch_2020"/>
+    <w:bookmarkEnd w:id="94"/>
+    <w:bookmarkStart w:id="96" w:name="ref-birch_birch_2020"/>
     <w:p>
       <w:pPr>
         <w:pStyle w:val="Bibliography"/>
@@ -13174,7 +13261,7 @@
       <w:r>
         <w:t xml:space="preserve">. https://doi.org/</w:t>
       </w:r>
-      <w:hyperlink r:id="rId93">
+      <w:hyperlink r:id="rId95">
         <w:r>
           <w:rPr>
             <w:rStyle w:val="Hyperlink"/>
@@ -13183,8 +13270,8 @@
         </w:r>
       </w:hyperlink>
     </w:p>
-    <w:bookmarkEnd w:id="94"/>
-    <w:bookmarkStart w:id="96" w:name="ref-bourg_initial_2013"/>
+    <w:bookmarkEnd w:id="96"/>
+    <w:bookmarkStart w:id="98" w:name="ref-bourg_initial_2013"/>
     <w:p>
       <w:pPr>
         <w:pStyle w:val="Bibliography"/>
@@ -13249,7 +13336,7 @@
       <w:r>
         <w:t xml:space="preserve"> </w:t>
       </w:r>
-      <w:hyperlink r:id="rId95">
+      <w:hyperlink r:id="rId97">
         <w:r>
           <w:rPr>
             <w:rStyle w:val="Hyperlink"/>
@@ -13258,8 +13345,8 @@
         </w:r>
       </w:hyperlink>
     </w:p>
-    <w:bookmarkEnd w:id="96"/>
-    <w:bookmarkStart w:id="98" w:name="ref-bowman_detecting_2013"/>
+    <w:bookmarkEnd w:id="98"/>
+    <w:bookmarkStart w:id="100" w:name="ref-bowman_detecting_2013"/>
     <w:p>
       <w:pPr>
         <w:pStyle w:val="Bibliography"/>
@@ -13296,7 +13383,7 @@
       <w:r>
         <w:t xml:space="preserve"> </w:t>
       </w:r>
-      <w:hyperlink r:id="rId97">
+      <w:hyperlink r:id="rId99">
         <w:r>
           <w:rPr>
             <w:rStyle w:val="Hyperlink"/>
@@ -13305,8 +13392,8 @@
         </w:r>
       </w:hyperlink>
     </w:p>
-    <w:bookmarkEnd w:id="98"/>
-    <w:bookmarkStart w:id="100" w:name="ref-braker_measuring_2002"/>
+    <w:bookmarkEnd w:id="100"/>
+    <w:bookmarkStart w:id="102" w:name="ref-braker_measuring_2002"/>
     <w:p>
       <w:pPr>
         <w:pStyle w:val="Bibliography"/>
@@ -13352,7 +13439,7 @@
       <w:r>
         <w:t xml:space="preserve"> </w:t>
       </w:r>
-      <w:hyperlink r:id="rId99">
+      <w:hyperlink r:id="rId101">
         <w:r>
           <w:rPr>
             <w:rStyle w:val="Hyperlink"/>
@@ -13361,8 +13448,8 @@
         </w:r>
       </w:hyperlink>
     </w:p>
-    <w:bookmarkEnd w:id="100"/>
-    <w:bookmarkStart w:id="102" w:name="ref-brienen_detecting_2012"/>
+    <w:bookmarkEnd w:id="102"/>
+    <w:bookmarkStart w:id="104" w:name="ref-brienen_detecting_2012"/>
     <w:p>
       <w:pPr>
         <w:pStyle w:val="Bibliography"/>
@@ -13432,7 +13519,7 @@
       <w:r>
         <w:t xml:space="preserve"> </w:t>
       </w:r>
-      <w:hyperlink r:id="rId101">
+      <w:hyperlink r:id="rId103">
         <w:r>
           <w:rPr>
             <w:rStyle w:val="Hyperlink"/>
@@ -13441,8 +13528,8 @@
         </w:r>
       </w:hyperlink>
     </w:p>
-    <w:bookmarkEnd w:id="102"/>
-    <w:bookmarkStart w:id="104" w:name="ref-brienen_tree_2017"/>
+    <w:bookmarkEnd w:id="104"/>
+    <w:bookmarkStart w:id="106" w:name="ref-brienen_tree_2017"/>
     <w:p>
       <w:pPr>
         <w:pStyle w:val="Bibliography"/>
@@ -13479,7 +13566,7 @@
       <w:r>
         <w:t xml:space="preserve"> </w:t>
       </w:r>
-      <w:hyperlink r:id="rId103">
+      <w:hyperlink r:id="rId105">
         <w:r>
           <w:rPr>
             <w:rStyle w:val="Hyperlink"/>
@@ -13488,8 +13575,8 @@
         </w:r>
       </w:hyperlink>
     </w:p>
-    <w:bookmarkEnd w:id="104"/>
-    <w:bookmarkStart w:id="106" w:name="ref-bumann_assessing_2019"/>
+    <w:bookmarkEnd w:id="106"/>
+    <w:bookmarkStart w:id="108" w:name="ref-bumann_assessing_2019"/>
     <w:p>
       <w:pPr>
         <w:pStyle w:val="Bibliography"/>
@@ -13594,7 +13681,7 @@
       <w:r>
         <w:t xml:space="preserve"> </w:t>
       </w:r>
-      <w:hyperlink r:id="rId105">
+      <w:hyperlink r:id="rId107">
         <w:r>
           <w:rPr>
             <w:rStyle w:val="Hyperlink"/>
@@ -13603,8 +13690,8 @@
         </w:r>
       </w:hyperlink>
     </w:p>
-    <w:bookmarkEnd w:id="106"/>
-    <w:bookmarkStart w:id="108" w:name="ref-buntgen_2500_2011"/>
+    <w:bookmarkEnd w:id="108"/>
+    <w:bookmarkStart w:id="110" w:name="ref-buntgen_2500_2011"/>
     <w:p>
       <w:pPr>
         <w:pStyle w:val="Bibliography"/>
@@ -13674,7 +13761,7 @@
       <w:r>
         <w:t xml:space="preserve"> </w:t>
       </w:r>
-      <w:hyperlink r:id="rId107">
+      <w:hyperlink r:id="rId109">
         <w:r>
           <w:rPr>
             <w:rStyle w:val="Hyperlink"/>
@@ -13683,8 +13770,8 @@
         </w:r>
       </w:hyperlink>
     </w:p>
-    <w:bookmarkEnd w:id="108"/>
-    <w:bookmarkStart w:id="110" w:name="ref-cailleret_synthesis_2017"/>
+    <w:bookmarkEnd w:id="110"/>
+    <w:bookmarkStart w:id="112" w:name="ref-cailleret_synthesis_2017"/>
     <w:p>
       <w:pPr>
         <w:pStyle w:val="Bibliography"/>
@@ -13721,7 +13808,7 @@
       <w:r>
         <w:t xml:space="preserve"> </w:t>
       </w:r>
-      <w:hyperlink r:id="rId109">
+      <w:hyperlink r:id="rId111">
         <w:r>
           <w:rPr>
             <w:rStyle w:val="Hyperlink"/>
@@ -13730,8 +13817,8 @@
         </w:r>
       </w:hyperlink>
     </w:p>
-    <w:bookmarkEnd w:id="110"/>
-    <w:bookmarkStart w:id="112" w:name="ref-cherubini_potential_1998"/>
+    <w:bookmarkEnd w:id="112"/>
+    <w:bookmarkStart w:id="114" w:name="ref-cherubini_potential_1998"/>
     <w:p>
       <w:pPr>
         <w:pStyle w:val="Bibliography"/>
@@ -13789,7 +13876,7 @@
       <w:r>
         <w:t xml:space="preserve"> </w:t>
       </w:r>
-      <w:hyperlink r:id="rId111">
+      <w:hyperlink r:id="rId113">
         <w:r>
           <w:rPr>
             <w:rStyle w:val="Hyperlink"/>
@@ -13798,8 +13885,8 @@
         </w:r>
       </w:hyperlink>
     </w:p>
-    <w:bookmarkEnd w:id="112"/>
-    <w:bookmarkStart w:id="114" w:name="ref-collalti_forest_2020"/>
+    <w:bookmarkEnd w:id="114"/>
+    <w:bookmarkStart w:id="116" w:name="ref-collalti_forest_2020"/>
     <w:p>
       <w:pPr>
         <w:pStyle w:val="Bibliography"/>
@@ -13836,7 +13923,7 @@
       <w:r>
         <w:t xml:space="preserve"> </w:t>
       </w:r>
-      <w:hyperlink r:id="rId113">
+      <w:hyperlink r:id="rId115">
         <w:r>
           <w:rPr>
             <w:rStyle w:val="Hyperlink"/>
@@ -13845,8 +13932,8 @@
         </w:r>
       </w:hyperlink>
     </w:p>
-    <w:bookmarkEnd w:id="114"/>
-    <w:bookmarkStart w:id="115" w:name="ref-cook_time_1985"/>
+    <w:bookmarkEnd w:id="116"/>
+    <w:bookmarkStart w:id="117" w:name="ref-cook_time_1985"/>
     <w:p>
       <w:pPr>
         <w:pStyle w:val="Bibliography"/>
@@ -13920,8 +14007,8 @@
         <w:t xml:space="preserve">[PhD thesis]. University of Arizona.</w:t>
       </w:r>
     </w:p>
-    <w:bookmarkEnd w:id="115"/>
-    <w:bookmarkStart w:id="117" w:name="ref-cook_calculating_1997"/>
+    <w:bookmarkEnd w:id="117"/>
+    <w:bookmarkStart w:id="119" w:name="ref-cook_calculating_1997"/>
     <w:p>
       <w:pPr>
         <w:pStyle w:val="Bibliography"/>
@@ -13958,7 +14045,7 @@
       <w:r>
         <w:t xml:space="preserve"> </w:t>
       </w:r>
-      <w:hyperlink r:id="rId116">
+      <w:hyperlink r:id="rId118">
         <w:r>
           <w:rPr>
             <w:rStyle w:val="Hyperlink"/>
@@ -13967,8 +14054,8 @@
         </w:r>
       </w:hyperlink>
     </w:p>
-    <w:bookmarkEnd w:id="117"/>
-    <w:bookmarkStart w:id="119" w:name="ref-davies_forestgeo_2021"/>
+    <w:bookmarkEnd w:id="119"/>
+    <w:bookmarkStart w:id="121" w:name="ref-davies_forestgeo_2021"/>
     <w:p>
       <w:pPr>
         <w:pStyle w:val="Bibliography"/>
@@ -14026,7 +14113,7 @@
       <w:r>
         <w:t xml:space="preserve"> </w:t>
       </w:r>
-      <w:hyperlink r:id="rId118">
+      <w:hyperlink r:id="rId120">
         <w:r>
           <w:rPr>
             <w:rStyle w:val="Hyperlink"/>
@@ -14035,8 +14122,8 @@
         </w:r>
       </w:hyperlink>
     </w:p>
-    <w:bookmarkEnd w:id="119"/>
-    <w:bookmarkStart w:id="121" w:name="ref-davis_forest_2009"/>
+    <w:bookmarkEnd w:id="121"/>
+    <w:bookmarkStart w:id="123" w:name="ref-davis_forest_2009"/>
     <w:p>
       <w:pPr>
         <w:pStyle w:val="Bibliography"/>
@@ -14073,7 +14160,7 @@
       <w:r>
         <w:t xml:space="preserve"> </w:t>
       </w:r>
-      <w:hyperlink r:id="rId120">
+      <w:hyperlink r:id="rId122">
         <w:r>
           <w:rPr>
             <w:rStyle w:val="Hyperlink"/>
@@ -14082,8 +14169,8 @@
         </w:r>
       </w:hyperlink>
     </w:p>
-    <w:bookmarkEnd w:id="121"/>
-    <w:bookmarkStart w:id="123" w:name="ref-dearborn_permafrost_2020"/>
+    <w:bookmarkEnd w:id="123"/>
+    <w:bookmarkStart w:id="125" w:name="ref-dearborn_permafrost_2020"/>
     <w:p>
       <w:pPr>
         <w:pStyle w:val="Bibliography"/>
@@ -14107,7 +14194,7 @@
       <w:r>
         <w:t xml:space="preserve"> </w:t>
       </w:r>
-      <w:hyperlink r:id="rId122">
+      <w:hyperlink r:id="rId124">
         <w:r>
           <w:rPr>
             <w:rStyle w:val="Hyperlink"/>
@@ -14116,8 +14203,8 @@
         </w:r>
       </w:hyperlink>
     </w:p>
-    <w:bookmarkEnd w:id="123"/>
-    <w:bookmarkStart w:id="124" w:name="ref-delucia_forest_2007"/>
+    <w:bookmarkEnd w:id="125"/>
+    <w:bookmarkStart w:id="126" w:name="ref-delucia_forest_2007"/>
     <w:p>
       <w:pPr>
         <w:pStyle w:val="Bibliography"/>
@@ -14152,8 +14239,8 @@
         <w:t xml:space="preserve">, 1157–1167.</w:t>
       </w:r>
     </w:p>
-    <w:bookmarkEnd w:id="124"/>
-    <w:bookmarkStart w:id="126" w:name="ref-desoto_low_2020"/>
+    <w:bookmarkEnd w:id="126"/>
+    <w:bookmarkStart w:id="128" w:name="ref-desoto_low_2020"/>
     <w:p>
       <w:pPr>
         <w:pStyle w:val="Bibliography"/>
@@ -14190,7 +14277,7 @@
       <w:r>
         <w:t xml:space="preserve"> </w:t>
       </w:r>
-      <w:hyperlink r:id="rId125">
+      <w:hyperlink r:id="rId127">
         <w:r>
           <w:rPr>
             <w:rStyle w:val="Hyperlink"/>
@@ -14199,8 +14286,8 @@
         </w:r>
       </w:hyperlink>
     </w:p>
-    <w:bookmarkEnd w:id="126"/>
-    <w:bookmarkStart w:id="128" w:name="ref-disney_new_2020"/>
+    <w:bookmarkEnd w:id="128"/>
+    <w:bookmarkStart w:id="130" w:name="ref-disney_new_2020"/>
     <w:p>
       <w:pPr>
         <w:pStyle w:val="Bibliography"/>
@@ -14249,7 +14336,7 @@
       <w:r>
         <w:t xml:space="preserve"> </w:t>
       </w:r>
-      <w:hyperlink r:id="rId127">
+      <w:hyperlink r:id="rId129">
         <w:r>
           <w:rPr>
             <w:rStyle w:val="Hyperlink"/>
@@ -14258,8 +14345,8 @@
         </w:r>
       </w:hyperlink>
     </w:p>
-    <w:bookmarkEnd w:id="128"/>
-    <w:bookmarkStart w:id="130" w:name="ref-duchesne_large_2019"/>
+    <w:bookmarkEnd w:id="130"/>
+    <w:bookmarkStart w:id="132" w:name="ref-duchesne_large_2019"/>
     <w:p>
       <w:pPr>
         <w:pStyle w:val="Bibliography"/>
@@ -14296,7 +14383,7 @@
       <w:r>
         <w:t xml:space="preserve"> </w:t>
       </w:r>
-      <w:hyperlink r:id="rId129">
+      <w:hyperlink r:id="rId131">
         <w:r>
           <w:rPr>
             <w:rStyle w:val="Hyperlink"/>
@@ -14305,8 +14392,8 @@
         </w:r>
       </w:hyperlink>
     </w:p>
-    <w:bookmarkEnd w:id="130"/>
-    <w:bookmarkStart w:id="132" w:name="ref-dye_comparing_2016"/>
+    <w:bookmarkEnd w:id="132"/>
+    <w:bookmarkStart w:id="134" w:name="ref-dye_comparing_2016"/>
     <w:p>
       <w:pPr>
         <w:pStyle w:val="Bibliography"/>
@@ -14358,7 +14445,7 @@
       <w:r>
         <w:t xml:space="preserve"> </w:t>
       </w:r>
-      <w:hyperlink r:id="rId131">
+      <w:hyperlink r:id="rId133">
         <w:r>
           <w:rPr>
             <w:rStyle w:val="Hyperlink"/>
@@ -14367,8 +14454,8 @@
         </w:r>
       </w:hyperlink>
     </w:p>
-    <w:bookmarkEnd w:id="132"/>
-    <w:bookmarkStart w:id="134" w:name="ref-elling_dendroecological_2009"/>
+    <w:bookmarkEnd w:id="134"/>
+    <w:bookmarkStart w:id="136" w:name="ref-elling_dendroecological_2009"/>
     <w:p>
       <w:pPr>
         <w:pStyle w:val="Bibliography"/>
@@ -14432,7 +14519,7 @@
       <w:r>
         <w:t xml:space="preserve"> </w:t>
       </w:r>
-      <w:hyperlink r:id="rId133">
+      <w:hyperlink r:id="rId135">
         <w:r>
           <w:rPr>
             <w:rStyle w:val="Hyperlink"/>
@@ -14441,8 +14528,8 @@
         </w:r>
       </w:hyperlink>
     </w:p>
-    <w:bookmarkEnd w:id="134"/>
-    <w:bookmarkStart w:id="136" w:name="ref-evans_fusing_2017"/>
+    <w:bookmarkEnd w:id="136"/>
+    <w:bookmarkStart w:id="138" w:name="ref-evans_fusing_2017"/>
     <w:p>
       <w:pPr>
         <w:pStyle w:val="Bibliography"/>
@@ -14479,7 +14566,7 @@
       <w:r>
         <w:t xml:space="preserve"> </w:t>
       </w:r>
-      <w:hyperlink r:id="rId135">
+      <w:hyperlink r:id="rId137">
         <w:r>
           <w:rPr>
             <w:rStyle w:val="Hyperlink"/>
@@ -14488,8 +14575,8 @@
         </w:r>
       </w:hyperlink>
     </w:p>
-    <w:bookmarkEnd w:id="136"/>
-    <w:bookmarkStart w:id="138" w:name="ref-finzi_carbon_2020"/>
+    <w:bookmarkEnd w:id="138"/>
+    <w:bookmarkStart w:id="140" w:name="ref-finzi_carbon_2020"/>
     <w:p>
       <w:pPr>
         <w:pStyle w:val="Bibliography"/>
@@ -14544,7 +14631,7 @@
       <w:r>
         <w:t xml:space="preserve"> </w:t>
       </w:r>
-      <w:hyperlink r:id="rId137">
+      <w:hyperlink r:id="rId139">
         <w:r>
           <w:rPr>
             <w:rStyle w:val="Hyperlink"/>
@@ -14553,8 +14640,8 @@
         </w:r>
       </w:hyperlink>
     </w:p>
-    <w:bookmarkEnd w:id="138"/>
-    <w:bookmarkStart w:id="140" w:name="ref-forrester_does_2021"/>
+    <w:bookmarkEnd w:id="140"/>
+    <w:bookmarkStart w:id="142" w:name="ref-forrester_does_2021"/>
     <w:p>
       <w:pPr>
         <w:pStyle w:val="Bibliography"/>
@@ -14591,7 +14678,7 @@
       <w:r>
         <w:t xml:space="preserve"> </w:t>
       </w:r>
-      <w:hyperlink r:id="rId139">
+      <w:hyperlink r:id="rId141">
         <w:r>
           <w:rPr>
             <w:rStyle w:val="Hyperlink"/>
@@ -14600,8 +14687,8 @@
         </w:r>
       </w:hyperlink>
     </w:p>
-    <w:bookmarkEnd w:id="140"/>
-    <w:bookmarkStart w:id="142" w:name="ref-foster_predicting_2016"/>
+    <w:bookmarkEnd w:id="142"/>
+    <w:bookmarkStart w:id="144" w:name="ref-foster_predicting_2016"/>
     <w:p>
       <w:pPr>
         <w:pStyle w:val="Bibliography"/>
@@ -14650,7 +14737,7 @@
       <w:r>
         <w:t xml:space="preserve"> </w:t>
       </w:r>
-      <w:hyperlink r:id="rId141">
+      <w:hyperlink r:id="rId143">
         <w:r>
           <w:rPr>
             <w:rStyle w:val="Hyperlink"/>
@@ -14659,8 +14746,8 @@
         </w:r>
       </w:hyperlink>
     </w:p>
-    <w:bookmarkEnd w:id="142"/>
-    <w:bookmarkStart w:id="143" w:name="ref-fritts_tree_1976"/>
+    <w:bookmarkEnd w:id="144"/>
+    <w:bookmarkStart w:id="145" w:name="ref-fritts_tree_1976"/>
     <w:p>
       <w:pPr>
         <w:pStyle w:val="Bibliography"/>
@@ -14691,8 +14778,8 @@
         <w:t xml:space="preserve">.</w:t>
       </w:r>
     </w:p>
-    <w:bookmarkEnd w:id="143"/>
-    <w:bookmarkStart w:id="145" w:name="ref-fritts_dendroecology_1989"/>
+    <w:bookmarkEnd w:id="145"/>
+    <w:bookmarkStart w:id="147" w:name="ref-fritts_dendroecology_1989"/>
     <w:p>
       <w:pPr>
         <w:pStyle w:val="Bibliography"/>
@@ -14787,7 +14874,7 @@
       <w:r>
         <w:t xml:space="preserve"> </w:t>
       </w:r>
-      <w:hyperlink r:id="rId144">
+      <w:hyperlink r:id="rId146">
         <w:r>
           <w:rPr>
             <w:rStyle w:val="Hyperlink"/>
@@ -14796,8 +14883,8 @@
         </w:r>
       </w:hyperlink>
     </w:p>
-    <w:bookmarkEnd w:id="145"/>
-    <w:bookmarkStart w:id="147" w:name="ref-furniss_reconciling_2017"/>
+    <w:bookmarkEnd w:id="147"/>
+    <w:bookmarkStart w:id="149" w:name="ref-furniss_reconciling_2017"/>
     <w:p>
       <w:pPr>
         <w:pStyle w:val="Bibliography"/>
@@ -14834,7 +14921,7 @@
       <w:r>
         <w:t xml:space="preserve"> </w:t>
       </w:r>
-      <w:hyperlink r:id="rId146">
+      <w:hyperlink r:id="rId148">
         <w:r>
           <w:rPr>
             <w:rStyle w:val="Hyperlink"/>
@@ -14843,8 +14930,8 @@
         </w:r>
       </w:hyperlink>
     </w:p>
-    <w:bookmarkEnd w:id="147"/>
-    <w:bookmarkStart w:id="149" w:name="ref-germain_climate_2020"/>
+    <w:bookmarkEnd w:id="149"/>
+    <w:bookmarkStart w:id="151" w:name="ref-germain_climate_2020"/>
     <w:p>
       <w:pPr>
         <w:pStyle w:val="Bibliography"/>
@@ -14881,7 +14968,7 @@
       <w:r>
         <w:t xml:space="preserve"> </w:t>
       </w:r>
-      <w:hyperlink r:id="rId148">
+      <w:hyperlink r:id="rId150">
         <w:r>
           <w:rPr>
             <w:rStyle w:val="Hyperlink"/>
@@ -14890,8 +14977,8 @@
         </w:r>
       </w:hyperlink>
     </w:p>
-    <w:bookmarkEnd w:id="149"/>
-    <w:bookmarkStart w:id="151" w:name="ref-gillerot_tree_2020"/>
+    <w:bookmarkEnd w:id="151"/>
+    <w:bookmarkStart w:id="153" w:name="ref-gillerot_tree_2020"/>
     <w:p>
       <w:pPr>
         <w:pStyle w:val="Bibliography"/>
@@ -14969,7 +15056,7 @@
       <w:r>
         <w:t xml:space="preserve"> </w:t>
       </w:r>
-      <w:hyperlink r:id="rId150">
+      <w:hyperlink r:id="rId152">
         <w:r>
           <w:rPr>
             <w:rStyle w:val="Hyperlink"/>
@@ -14978,8 +15065,8 @@
         </w:r>
       </w:hyperlink>
     </w:p>
-    <w:bookmarkEnd w:id="151"/>
-    <w:bookmarkStart w:id="153" w:name="ref-girardin_no_2016"/>
+    <w:bookmarkEnd w:id="153"/>
+    <w:bookmarkStart w:id="155" w:name="ref-girardin_no_2016"/>
     <w:p>
       <w:pPr>
         <w:pStyle w:val="Bibliography"/>
@@ -15033,7 +15120,7 @@
       <w:r>
         <w:t xml:space="preserve"> </w:t>
       </w:r>
-      <w:hyperlink r:id="rId152">
+      <w:hyperlink r:id="rId154">
         <w:r>
           <w:rPr>
             <w:rStyle w:val="Hyperlink"/>
@@ -15042,8 +15129,8 @@
         </w:r>
       </w:hyperlink>
     </w:p>
-    <w:bookmarkEnd w:id="153"/>
-    <w:bookmarkStart w:id="155" w:name="ref-goodman_importance_2014b"/>
+    <w:bookmarkEnd w:id="155"/>
+    <w:bookmarkStart w:id="157" w:name="ref-goodman_importance_2014b"/>
     <w:p>
       <w:pPr>
         <w:pStyle w:val="Bibliography"/>
@@ -15080,7 +15167,7 @@
       <w:r>
         <w:t xml:space="preserve"> </w:t>
       </w:r>
-      <w:hyperlink r:id="rId154">
+      <w:hyperlink r:id="rId156">
         <w:r>
           <w:rPr>
             <w:rStyle w:val="Hyperlink"/>
@@ -15089,8 +15176,8 @@
         </w:r>
       </w:hyperlink>
     </w:p>
-    <w:bookmarkEnd w:id="155"/>
-    <w:bookmarkStart w:id="156" w:name="ref-goulden_patterns_2011"/>
+    <w:bookmarkEnd w:id="157"/>
+    <w:bookmarkStart w:id="158" w:name="ref-goulden_patterns_2011"/>
     <w:p>
       <w:pPr>
         <w:pStyle w:val="Bibliography"/>
@@ -15155,8 +15242,8 @@
         <w:t xml:space="preserve">(2), 855–871.</w:t>
       </w:r>
     </w:p>
-    <w:bookmarkEnd w:id="156"/>
-    <w:bookmarkStart w:id="158" w:name="ref-graumlich_longterm_1989"/>
+    <w:bookmarkEnd w:id="158"/>
+    <w:bookmarkStart w:id="160" w:name="ref-graumlich_longterm_1989"/>
     <w:p>
       <w:pPr>
         <w:pStyle w:val="Bibliography"/>
@@ -15229,7 +15316,7 @@
       <w:r>
         <w:t xml:space="preserve"> </w:t>
       </w:r>
-      <w:hyperlink r:id="rId157">
+      <w:hyperlink r:id="rId159">
         <w:r>
           <w:rPr>
             <w:rStyle w:val="Hyperlink"/>
@@ -15238,8 +15325,8 @@
         </w:r>
       </w:hyperlink>
     </w:p>
-    <w:bookmarkEnd w:id="158"/>
-    <w:bookmarkStart w:id="160" w:name="ref-groenendijk_no_2015"/>
+    <w:bookmarkEnd w:id="160"/>
+    <w:bookmarkStart w:id="162" w:name="ref-groenendijk_no_2015"/>
     <w:p>
       <w:pPr>
         <w:pStyle w:val="Bibliography"/>
@@ -15276,7 +15363,7 @@
       <w:r>
         <w:t xml:space="preserve"> </w:t>
       </w:r>
-      <w:hyperlink r:id="rId159">
+      <w:hyperlink r:id="rId161">
         <w:r>
           <w:rPr>
             <w:rStyle w:val="Hyperlink"/>
@@ -15285,8 +15372,8 @@
         </w:r>
       </w:hyperlink>
     </w:p>
-    <w:bookmarkEnd w:id="160"/>
-    <w:bookmarkStart w:id="162" w:name="ref-hacket-pain_consistent_2016"/>
+    <w:bookmarkEnd w:id="162"/>
+    <w:bookmarkStart w:id="164" w:name="ref-hacket-pain_consistent_2016"/>
     <w:p>
       <w:pPr>
         <w:pStyle w:val="Bibliography"/>
@@ -15335,7 +15422,7 @@
       <w:r>
         <w:t xml:space="preserve"> </w:t>
       </w:r>
-      <w:hyperlink r:id="rId161">
+      <w:hyperlink r:id="rId163">
         <w:r>
           <w:rPr>
             <w:rStyle w:val="Hyperlink"/>
@@ -15344,8 +15431,8 @@
         </w:r>
       </w:hyperlink>
     </w:p>
-    <w:bookmarkEnd w:id="162"/>
-    <w:bookmarkStart w:id="164" w:name="ref-hararuk_tree_2019"/>
+    <w:bookmarkEnd w:id="164"/>
+    <w:bookmarkStart w:id="166" w:name="ref-hararuk_tree_2019"/>
     <w:p>
       <w:pPr>
         <w:pStyle w:val="Bibliography"/>
@@ -15412,7 +15499,7 @@
       <w:r>
         <w:t xml:space="preserve"> </w:t>
       </w:r>
-      <w:hyperlink r:id="rId163">
+      <w:hyperlink r:id="rId165">
         <w:r>
           <w:rPr>
             <w:rStyle w:val="Hyperlink"/>
@@ -15421,8 +15508,8 @@
         </w:r>
       </w:hyperlink>
     </w:p>
-    <w:bookmarkEnd w:id="164"/>
-    <w:bookmarkStart w:id="166" w:name="ref-harris_updated_2014"/>
+    <w:bookmarkEnd w:id="166"/>
+    <w:bookmarkStart w:id="168" w:name="ref-harris_updated_2014"/>
     <w:p>
       <w:pPr>
         <w:pStyle w:val="Bibliography"/>
@@ -15477,7 +15564,7 @@
       <w:r>
         <w:t xml:space="preserve"> </w:t>
       </w:r>
-      <w:hyperlink r:id="rId165">
+      <w:hyperlink r:id="rId167">
         <w:r>
           <w:rPr>
             <w:rStyle w:val="Hyperlink"/>
@@ -15486,8 +15573,8 @@
         </w:r>
       </w:hyperlink>
     </w:p>
-    <w:bookmarkEnd w:id="166"/>
-    <w:bookmarkStart w:id="168" w:name="ref-harris_version_2020"/>
+    <w:bookmarkEnd w:id="168"/>
+    <w:bookmarkStart w:id="170" w:name="ref-harris_version_2020"/>
     <w:p>
       <w:pPr>
         <w:pStyle w:val="Bibliography"/>
@@ -15536,7 +15623,7 @@
       <w:r>
         <w:t xml:space="preserve"> </w:t>
       </w:r>
-      <w:hyperlink r:id="rId167">
+      <w:hyperlink r:id="rId169">
         <w:r>
           <w:rPr>
             <w:rStyle w:val="Hyperlink"/>
@@ -15545,8 +15632,8 @@
         </w:r>
       </w:hyperlink>
     </w:p>
-    <w:bookmarkEnd w:id="168"/>
-    <w:bookmarkStart w:id="170" w:name="ref-helcoski_growing_2019"/>
+    <w:bookmarkEnd w:id="170"/>
+    <w:bookmarkStart w:id="172" w:name="ref-helcoski_growing_2019"/>
     <w:p>
       <w:pPr>
         <w:pStyle w:val="Bibliography"/>
@@ -15583,7 +15670,7 @@
       <w:r>
         <w:t xml:space="preserve"> </w:t>
       </w:r>
-      <w:hyperlink r:id="rId169">
+      <w:hyperlink r:id="rId171">
         <w:r>
           <w:rPr>
             <w:rStyle w:val="Hyperlink"/>
@@ -15592,8 +15679,8 @@
         </w:r>
       </w:hyperlink>
     </w:p>
-    <w:bookmarkEnd w:id="170"/>
-    <w:bookmarkStart w:id="172" w:name="ref-hember_tree_2019"/>
+    <w:bookmarkEnd w:id="172"/>
+    <w:bookmarkStart w:id="174" w:name="ref-hember_tree_2019"/>
     <w:p>
       <w:pPr>
         <w:pStyle w:val="Bibliography"/>
@@ -15687,7 +15774,7 @@
       <w:r>
         <w:t xml:space="preserve"> </w:t>
       </w:r>
-      <w:hyperlink r:id="rId171">
+      <w:hyperlink r:id="rId173">
         <w:r>
           <w:rPr>
             <w:rStyle w:val="Hyperlink"/>
@@ -15696,8 +15783,8 @@
         </w:r>
       </w:hyperlink>
     </w:p>
-    <w:bookmarkEnd w:id="172"/>
-    <w:bookmarkStart w:id="174" w:name="ref-humphrey_soil_2021"/>
+    <w:bookmarkEnd w:id="174"/>
+    <w:bookmarkStart w:id="176" w:name="ref-humphrey_soil_2021"/>
     <w:p>
       <w:pPr>
         <w:pStyle w:val="Bibliography"/>
@@ -15740,7 +15827,7 @@
       <w:r>
         <w:t xml:space="preserve"> </w:t>
       </w:r>
-      <w:hyperlink r:id="rId173">
+      <w:hyperlink r:id="rId175">
         <w:r>
           <w:rPr>
             <w:rStyle w:val="Hyperlink"/>
@@ -15749,8 +15836,8 @@
         </w:r>
       </w:hyperlink>
     </w:p>
-    <w:bookmarkEnd w:id="174"/>
-    <w:bookmarkStart w:id="175" w:name="ref-ipcc_climate_2014"/>
+    <w:bookmarkEnd w:id="176"/>
+    <w:bookmarkStart w:id="177" w:name="ref-ipcc_climate_2014"/>
     <w:p>
       <w:pPr>
         <w:pStyle w:val="Bibliography"/>
@@ -15854,8 +15941,8 @@
         <w:t xml:space="preserve">.</w:t>
       </w:r>
     </w:p>
-    <w:bookmarkEnd w:id="175"/>
-    <w:bookmarkStart w:id="177" w:name="ref-keenan_net_2014"/>
+    <w:bookmarkEnd w:id="177"/>
+    <w:bookmarkStart w:id="179" w:name="ref-keenan_net_2014"/>
     <w:p>
       <w:pPr>
         <w:pStyle w:val="Bibliography"/>
@@ -15892,7 +15979,7 @@
       <w:r>
         <w:t xml:space="preserve"> </w:t>
       </w:r>
-      <w:hyperlink r:id="rId176">
+      <w:hyperlink r:id="rId178">
         <w:r>
           <w:rPr>
             <w:rStyle w:val="Hyperlink"/>
@@ -15901,8 +15988,8 @@
         </w:r>
       </w:hyperlink>
     </w:p>
-    <w:bookmarkEnd w:id="177"/>
-    <w:bookmarkStart w:id="179" w:name="ref-klesse_sampling_2018"/>
+    <w:bookmarkEnd w:id="179"/>
+    <w:bookmarkStart w:id="181" w:name="ref-klesse_sampling_2018"/>
     <w:p>
       <w:pPr>
         <w:pStyle w:val="Bibliography"/>
@@ -15948,7 +16035,7 @@
       <w:r>
         <w:t xml:space="preserve"> </w:t>
       </w:r>
-      <w:hyperlink r:id="rId178">
+      <w:hyperlink r:id="rId180">
         <w:r>
           <w:rPr>
             <w:rStyle w:val="Hyperlink"/>
@@ -15957,8 +16044,8 @@
         </w:r>
       </w:hyperlink>
     </w:p>
-    <w:bookmarkEnd w:id="179"/>
-    <w:bookmarkStart w:id="181" w:name="ref-klesse_amplifying_2020"/>
+    <w:bookmarkEnd w:id="181"/>
+    <w:bookmarkStart w:id="183" w:name="ref-klesse_amplifying_2020"/>
     <w:p>
       <w:pPr>
         <w:pStyle w:val="Bibliography"/>
@@ -15994,7 +16081,7 @@
       <w:r>
         <w:t xml:space="preserve"> </w:t>
       </w:r>
-      <w:hyperlink r:id="rId180">
+      <w:hyperlink r:id="rId182">
         <w:r>
           <w:rPr>
             <w:rStyle w:val="Hyperlink"/>
@@ -16003,8 +16090,8 @@
         </w:r>
       </w:hyperlink>
     </w:p>
-    <w:bookmarkEnd w:id="181"/>
-    <w:bookmarkStart w:id="183" w:name="ref-kumarathunge_acclimation_2019"/>
+    <w:bookmarkEnd w:id="183"/>
+    <w:bookmarkStart w:id="185" w:name="ref-kumarathunge_acclimation_2019"/>
     <w:p>
       <w:pPr>
         <w:pStyle w:val="Bibliography"/>
@@ -16041,7 +16128,7 @@
       <w:r>
         <w:t xml:space="preserve"> </w:t>
       </w:r>
-      <w:hyperlink r:id="rId182">
+      <w:hyperlink r:id="rId184">
         <w:r>
           <w:rPr>
             <w:rStyle w:val="Hyperlink"/>
@@ -16050,8 +16137,8 @@
         </w:r>
       </w:hyperlink>
     </w:p>
-    <w:bookmarkEnd w:id="183"/>
-    <w:bookmarkStart w:id="185" w:name="ref-levesque_water_2017"/>
+    <w:bookmarkEnd w:id="185"/>
+    <w:bookmarkStart w:id="187" w:name="ref-levesque_water_2017"/>
     <w:p>
       <w:pPr>
         <w:pStyle w:val="Bibliography"/>
@@ -16115,7 +16202,7 @@
       <w:r>
         <w:t xml:space="preserve"> </w:t>
       </w:r>
-      <w:hyperlink r:id="rId184">
+      <w:hyperlink r:id="rId186">
         <w:r>
           <w:rPr>
             <w:rStyle w:val="Hyperlink"/>
@@ -16124,8 +16211,8 @@
         </w:r>
       </w:hyperlink>
     </w:p>
-    <w:bookmarkEnd w:id="185"/>
-    <w:bookmarkStart w:id="187" w:name="ref-lorimer_methodology_1989"/>
+    <w:bookmarkEnd w:id="187"/>
+    <w:bookmarkStart w:id="189" w:name="ref-lorimer_methodology_1989"/>
     <w:p>
       <w:pPr>
         <w:pStyle w:val="Bibliography"/>
@@ -16149,7 +16236,7 @@
       <w:r>
         <w:t xml:space="preserve"> </w:t>
       </w:r>
-      <w:hyperlink r:id="rId186">
+      <w:hyperlink r:id="rId188">
         <w:r>
           <w:rPr>
             <w:rStyle w:val="Hyperlink"/>
@@ -16158,8 +16245,8 @@
         </w:r>
       </w:hyperlink>
     </w:p>
-    <w:bookmarkEnd w:id="187"/>
-    <w:bookmarkStart w:id="189" w:name="ref-lorimer_estimating_1988"/>
+    <w:bookmarkEnd w:id="189"/>
+    <w:bookmarkStart w:id="191" w:name="ref-lorimer_estimating_1988"/>
     <w:p>
       <w:pPr>
         <w:pStyle w:val="Bibliography"/>
@@ -16217,7 +16304,7 @@
       <w:r>
         <w:t xml:space="preserve"> </w:t>
       </w:r>
-      <w:hyperlink r:id="rId188">
+      <w:hyperlink r:id="rId190">
         <w:r>
           <w:rPr>
             <w:rStyle w:val="Hyperlink"/>
@@ -16226,8 +16313,8 @@
         </w:r>
       </w:hyperlink>
     </w:p>
-    <w:bookmarkEnd w:id="189"/>
-    <w:bookmarkStart w:id="191" w:name="ref-lopez_systemic_2021"/>
+    <w:bookmarkEnd w:id="191"/>
+    <w:bookmarkStart w:id="193" w:name="ref-lopez_systemic_2021"/>
     <w:p>
       <w:pPr>
         <w:pStyle w:val="Bibliography"/>
@@ -16264,7 +16351,7 @@
       <w:r>
         <w:t xml:space="preserve"> </w:t>
       </w:r>
-      <w:hyperlink r:id="rId190">
+      <w:hyperlink r:id="rId192">
         <w:r>
           <w:rPr>
             <w:rStyle w:val="Hyperlink"/>
@@ -16273,8 +16360,8 @@
         </w:r>
       </w:hyperlink>
     </w:p>
-    <w:bookmarkEnd w:id="191"/>
-    <w:bookmarkStart w:id="193" w:name="ref-lutz_twentiethcentury_2009"/>
+    <w:bookmarkEnd w:id="193"/>
+    <w:bookmarkStart w:id="195" w:name="ref-lutz_twentiethcentury_2009"/>
     <w:p>
       <w:pPr>
         <w:pStyle w:val="Bibliography"/>
@@ -16341,7 +16428,7 @@
       <w:r>
         <w:t xml:space="preserve"> </w:t>
       </w:r>
-      <w:hyperlink r:id="rId192">
+      <w:hyperlink r:id="rId194">
         <w:r>
           <w:rPr>
             <w:rStyle w:val="Hyperlink"/>
@@ -16350,8 +16437,8 @@
         </w:r>
       </w:hyperlink>
     </w:p>
-    <w:bookmarkEnd w:id="193"/>
-    <w:bookmarkStart w:id="195" w:name="ref-mathias_disentangling_2018"/>
+    <w:bookmarkEnd w:id="195"/>
+    <w:bookmarkStart w:id="197" w:name="ref-mathias_disentangling_2018"/>
     <w:p>
       <w:pPr>
         <w:pStyle w:val="Bibliography"/>
@@ -16406,7 +16493,7 @@
       <w:r>
         <w:t xml:space="preserve"> </w:t>
       </w:r>
-      <w:hyperlink r:id="rId194">
+      <w:hyperlink r:id="rId196">
         <w:r>
           <w:rPr>
             <w:rStyle w:val="Hyperlink"/>
@@ -16415,8 +16502,8 @@
         </w:r>
       </w:hyperlink>
     </w:p>
-    <w:bookmarkEnd w:id="195"/>
-    <w:bookmarkStart w:id="197" w:name="ref-maxwell_higher_2019"/>
+    <w:bookmarkEnd w:id="197"/>
+    <w:bookmarkStart w:id="199" w:name="ref-maxwell_higher_2019"/>
     <w:p>
       <w:pPr>
         <w:pStyle w:val="Bibliography"/>
@@ -16510,7 +16597,7 @@
       <w:r>
         <w:t xml:space="preserve"> </w:t>
       </w:r>
-      <w:hyperlink r:id="rId196">
+      <w:hyperlink r:id="rId198">
         <w:r>
           <w:rPr>
             <w:rStyle w:val="Hyperlink"/>
@@ -16519,8 +16606,8 @@
         </w:r>
       </w:hyperlink>
     </w:p>
-    <w:bookmarkEnd w:id="197"/>
-    <w:bookmarkStart w:id="199" w:name="ref-maxwell_declining_2016"/>
+    <w:bookmarkEnd w:id="199"/>
+    <w:bookmarkStart w:id="201" w:name="ref-maxwell_declining_2016"/>
     <w:p>
       <w:pPr>
         <w:pStyle w:val="Bibliography"/>
@@ -16566,7 +16653,7 @@
       <w:r>
         <w:t xml:space="preserve"> </w:t>
       </w:r>
-      <w:hyperlink r:id="rId198">
+      <w:hyperlink r:id="rId200">
         <w:r>
           <w:rPr>
             <w:rStyle w:val="Hyperlink"/>
@@ -16575,8 +16662,8 @@
         </w:r>
       </w:hyperlink>
     </w:p>
-    <w:bookmarkEnd w:id="199"/>
-    <w:bookmarkStart w:id="201" w:name="ref-mcdowell_pervasive_2020"/>
+    <w:bookmarkEnd w:id="201"/>
+    <w:bookmarkStart w:id="203" w:name="ref-mcdowell_pervasive_2020"/>
     <w:p>
       <w:pPr>
         <w:pStyle w:val="Bibliography"/>
@@ -16613,7 +16700,7 @@
       <w:r>
         <w:t xml:space="preserve"> </w:t>
       </w:r>
-      <w:hyperlink r:id="rId200">
+      <w:hyperlink r:id="rId202">
         <w:r>
           <w:rPr>
             <w:rStyle w:val="Hyperlink"/>
@@ -16622,8 +16709,8 @@
         </w:r>
       </w:hyperlink>
     </w:p>
-    <w:bookmarkEnd w:id="201"/>
-    <w:bookmarkStart w:id="203" w:name="ref-mcgregor_tree_2021"/>
+    <w:bookmarkEnd w:id="203"/>
+    <w:bookmarkStart w:id="205" w:name="ref-mcgregor_tree_2021"/>
     <w:p>
       <w:pPr>
         <w:pStyle w:val="Bibliography"/>
@@ -16660,7 +16747,7 @@
       <w:r>
         <w:t xml:space="preserve"> </w:t>
       </w:r>
-      <w:hyperlink r:id="rId202">
+      <w:hyperlink r:id="rId204">
         <w:r>
           <w:rPr>
             <w:rStyle w:val="Hyperlink"/>
@@ -16669,8 +16756,8 @@
         </w:r>
       </w:hyperlink>
     </w:p>
-    <w:bookmarkEnd w:id="203"/>
-    <w:bookmarkStart w:id="205" w:name="ref-meakem_role_2018"/>
+    <w:bookmarkEnd w:id="205"/>
+    <w:bookmarkStart w:id="207" w:name="ref-meakem_role_2018"/>
     <w:p>
       <w:pPr>
         <w:pStyle w:val="Bibliography"/>
@@ -16707,7 +16794,7 @@
       <w:r>
         <w:t xml:space="preserve"> </w:t>
       </w:r>
-      <w:hyperlink r:id="rId204">
+      <w:hyperlink r:id="rId206">
         <w:r>
           <w:rPr>
             <w:rStyle w:val="Hyperlink"/>
@@ -16716,8 +16803,8 @@
         </w:r>
       </w:hyperlink>
     </w:p>
-    <w:bookmarkEnd w:id="205"/>
-    <w:bookmarkStart w:id="207" w:name="ref-meko_seascorr_2011"/>
+    <w:bookmarkEnd w:id="207"/>
+    <w:bookmarkStart w:id="209" w:name="ref-meko_seascorr_2011"/>
     <w:p>
       <w:pPr>
         <w:pStyle w:val="Bibliography"/>
@@ -16766,7 +16853,7 @@
       <w:r>
         <w:t xml:space="preserve"> </w:t>
       </w:r>
-      <w:hyperlink r:id="rId206">
+      <w:hyperlink r:id="rId208">
         <w:r>
           <w:rPr>
             <w:rStyle w:val="Hyperlink"/>
@@ -16775,8 +16862,8 @@
         </w:r>
       </w:hyperlink>
     </w:p>
-    <w:bookmarkEnd w:id="207"/>
-    <w:bookmarkStart w:id="208" w:name="ref-muller-landau_testing_2006"/>
+    <w:bookmarkEnd w:id="209"/>
+    <w:bookmarkStart w:id="210" w:name="ref-muller-landau_testing_2006"/>
     <w:p>
       <w:pPr>
         <w:pStyle w:val="Bibliography"/>
@@ -16811,8 +16898,8 @@
         <w:t xml:space="preserve">(5), 575–588.</w:t>
       </w:r>
     </w:p>
-    <w:bookmarkEnd w:id="208"/>
-    <w:bookmarkStart w:id="210" w:name="ref-naimi_where_2014"/>
+    <w:bookmarkEnd w:id="210"/>
+    <w:bookmarkStart w:id="212" w:name="ref-naimi_where_2014"/>
     <w:p>
       <w:pPr>
         <w:pStyle w:val="Bibliography"/>
@@ -16849,7 +16936,7 @@
       <w:r>
         <w:t xml:space="preserve"> </w:t>
       </w:r>
-      <w:hyperlink r:id="rId209">
+      <w:hyperlink r:id="rId211">
         <w:r>
           <w:rPr>
             <w:rStyle w:val="Hyperlink"/>
@@ -16858,8 +16945,8 @@
         </w:r>
       </w:hyperlink>
     </w:p>
-    <w:bookmarkEnd w:id="210"/>
-    <w:bookmarkStart w:id="212" w:name="ref-nehrbass-ahles_influence_2014"/>
+    <w:bookmarkEnd w:id="212"/>
+    <w:bookmarkStart w:id="214" w:name="ref-nehrbass-ahles_influence_2014"/>
     <w:p>
       <w:pPr>
         <w:pStyle w:val="Bibliography"/>
@@ -16896,7 +16983,7 @@
       <w:r>
         <w:t xml:space="preserve"> </w:t>
       </w:r>
-      <w:hyperlink r:id="rId211">
+      <w:hyperlink r:id="rId213">
         <w:r>
           <w:rPr>
             <w:rStyle w:val="Hyperlink"/>
@@ -16905,8 +16992,8 @@
         </w:r>
       </w:hyperlink>
     </w:p>
-    <w:bookmarkEnd w:id="212"/>
-    <w:bookmarkStart w:id="214" w:name="ref-nock_long_2011"/>
+    <w:bookmarkEnd w:id="214"/>
+    <w:bookmarkStart w:id="216" w:name="ref-nock_long_2011"/>
     <w:p>
       <w:pPr>
         <w:pStyle w:val="Bibliography"/>
@@ -16952,7 +17039,7 @@
       <w:r>
         <w:t xml:space="preserve"> </w:t>
       </w:r>
-      <w:hyperlink r:id="rId213">
+      <w:hyperlink r:id="rId215">
         <w:r>
           <w:rPr>
             <w:rStyle w:val="Hyperlink"/>
@@ -16961,8 +17048,8 @@
         </w:r>
       </w:hyperlink>
     </w:p>
-    <w:bookmarkEnd w:id="214"/>
-    <w:bookmarkStart w:id="216" w:name="ref-novick_increasing_2016"/>
+    <w:bookmarkEnd w:id="216"/>
+    <w:bookmarkStart w:id="218" w:name="ref-novick_increasing_2016"/>
     <w:p>
       <w:pPr>
         <w:pStyle w:val="Bibliography"/>
@@ -16999,7 +17086,7 @@
       <w:r>
         <w:t xml:space="preserve"> </w:t>
       </w:r>
-      <w:hyperlink r:id="rId215">
+      <w:hyperlink r:id="rId217">
         <w:r>
           <w:rPr>
             <w:rStyle w:val="Hyperlink"/>
@@ -17008,8 +17095,8 @@
         </w:r>
       </w:hyperlink>
     </w:p>
-    <w:bookmarkEnd w:id="216"/>
-    <w:bookmarkStart w:id="217" w:name="ref-oliver_forest_1990"/>
+    <w:bookmarkEnd w:id="218"/>
+    <w:bookmarkStart w:id="219" w:name="ref-oliver_forest_1990"/>
     <w:p>
       <w:pPr>
         <w:pStyle w:val="Bibliography"/>
@@ -17037,8 +17124,8 @@
         <w:t xml:space="preserve">McGraw-Hill Pub. Co.</w:t>
       </w:r>
     </w:p>
-    <w:bookmarkEnd w:id="217"/>
-    <w:bookmarkStart w:id="219" w:name="ref-peters_detecting_2015"/>
+    <w:bookmarkEnd w:id="219"/>
+    <w:bookmarkStart w:id="221" w:name="ref-peters_detecting_2015"/>
     <w:p>
       <w:pPr>
         <w:pStyle w:val="Bibliography"/>
@@ -17075,7 +17162,7 @@
       <w:r>
         <w:t xml:space="preserve"> </w:t>
       </w:r>
-      <w:hyperlink r:id="rId218">
+      <w:hyperlink r:id="rId220">
         <w:r>
           <w:rPr>
             <w:rStyle w:val="Hyperlink"/>
@@ -17084,8 +17171,8 @@
         </w:r>
       </w:hyperlink>
     </w:p>
-    <w:bookmarkEnd w:id="219"/>
-    <w:bookmarkStart w:id="220" w:name="ref-pinheiro_nlme_2021"/>
+    <w:bookmarkEnd w:id="221"/>
+    <w:bookmarkStart w:id="222" w:name="ref-pinheiro_nlme_2021"/>
     <w:p>
       <w:pPr>
         <w:pStyle w:val="Bibliography"/>
@@ -17149,8 +17236,8 @@
         <w:t xml:space="preserve">.</w:t>
       </w:r>
     </w:p>
-    <w:bookmarkEnd w:id="220"/>
-    <w:bookmarkStart w:id="221" w:name="ref-pregitzer_carbon_2004"/>
+    <w:bookmarkEnd w:id="222"/>
+    <w:bookmarkStart w:id="223" w:name="ref-pregitzer_carbon_2004"/>
     <w:p>
       <w:pPr>
         <w:pStyle w:val="Bibliography"/>
@@ -17185,8 +17272,8 @@
         <w:t xml:space="preserve">(12), 2052–2077.</w:t>
       </w:r>
     </w:p>
-    <w:bookmarkEnd w:id="221"/>
-    <w:bookmarkStart w:id="223" w:name="ref-pretzsch_drought_2018"/>
+    <w:bookmarkEnd w:id="223"/>
+    <w:bookmarkStart w:id="225" w:name="ref-pretzsch_drought_2018"/>
     <w:p>
       <w:pPr>
         <w:pStyle w:val="Bibliography"/>
@@ -17247,7 +17334,7 @@
       <w:r>
         <w:t xml:space="preserve"> </w:t>
       </w:r>
-      <w:hyperlink r:id="rId222">
+      <w:hyperlink r:id="rId224">
         <w:r>
           <w:rPr>
             <w:rStyle w:val="Hyperlink"/>
@@ -17256,8 +17343,8 @@
         </w:r>
       </w:hyperlink>
     </w:p>
-    <w:bookmarkEnd w:id="223"/>
-    <w:bookmarkStart w:id="225" w:name="ref-rayback_dendroecological_2020"/>
+    <w:bookmarkEnd w:id="225"/>
+    <w:bookmarkStart w:id="227" w:name="ref-rayback_dendroecological_2020"/>
     <w:p>
       <w:pPr>
         <w:pStyle w:val="Bibliography"/>
@@ -17315,7 +17402,7 @@
       <w:r>
         <w:t xml:space="preserve"> </w:t>
       </w:r>
-      <w:hyperlink r:id="rId224">
+      <w:hyperlink r:id="rId226">
         <w:r>
           <w:rPr>
             <w:rStyle w:val="Hyperlink"/>
@@ -17324,8 +17411,8 @@
         </w:r>
       </w:hyperlink>
     </w:p>
-    <w:bookmarkEnd w:id="225"/>
-    <w:bookmarkStart w:id="227" w:name="ref-rejou-mechain_biomass_2017"/>
+    <w:bookmarkEnd w:id="227"/>
+    <w:bookmarkStart w:id="229" w:name="ref-rejou-mechain_biomass_2017"/>
     <w:p>
       <w:pPr>
         <w:pStyle w:val="Bibliography"/>
@@ -17362,7 +17449,7 @@
       <w:r>
         <w:t xml:space="preserve"> </w:t>
       </w:r>
-      <w:hyperlink r:id="rId226">
+      <w:hyperlink r:id="rId228">
         <w:r>
           <w:rPr>
             <w:rStyle w:val="Hyperlink"/>
@@ -17371,8 +17458,8 @@
         </w:r>
       </w:hyperlink>
     </w:p>
-    <w:bookmarkEnd w:id="227"/>
-    <w:bookmarkStart w:id="229" w:name="ref-rollinson_climate_2021"/>
+    <w:bookmarkEnd w:id="229"/>
+    <w:bookmarkStart w:id="231" w:name="ref-rollinson_climate_2021"/>
     <w:p>
       <w:pPr>
         <w:pStyle w:val="Bibliography"/>
@@ -17409,7 +17496,7 @@
       <w:r>
         <w:t xml:space="preserve"> </w:t>
       </w:r>
-      <w:hyperlink r:id="rId228">
+      <w:hyperlink r:id="rId230">
         <w:r>
           <w:rPr>
             <w:rStyle w:val="Hyperlink"/>
@@ -17418,8 +17505,8 @@
         </w:r>
       </w:hyperlink>
     </w:p>
-    <w:bookmarkEnd w:id="229"/>
-    <w:bookmarkStart w:id="231" w:name="ref-rossi_agedependent_2007"/>
+    <w:bookmarkEnd w:id="231"/>
+    <w:bookmarkStart w:id="233" w:name="ref-rossi_agedependent_2007"/>
     <w:p>
       <w:pPr>
         <w:pStyle w:val="Bibliography"/>
@@ -17456,7 +17543,7 @@
       <w:r>
         <w:t xml:space="preserve"> </w:t>
       </w:r>
-      <w:hyperlink r:id="rId230">
+      <w:hyperlink r:id="rId232">
         <w:r>
           <w:rPr>
             <w:rStyle w:val="Hyperlink"/>
@@ -17465,8 +17552,8 @@
         </w:r>
       </w:hyperlink>
     </w:p>
-    <w:bookmarkEnd w:id="231"/>
-    <w:bookmarkStart w:id="233" w:name="ref-rozendaal_dendroecology_2011"/>
+    <w:bookmarkEnd w:id="233"/>
+    <w:bookmarkStart w:id="235" w:name="ref-rozendaal_dendroecology_2011"/>
     <w:p>
       <w:pPr>
         <w:pStyle w:val="Bibliography"/>
@@ -17503,7 +17590,7 @@
       <w:r>
         <w:t xml:space="preserve"> </w:t>
       </w:r>
-      <w:hyperlink r:id="rId232">
+      <w:hyperlink r:id="rId234">
         <w:r>
           <w:rPr>
             <w:rStyle w:val="Hyperlink"/>
@@ -17512,8 +17599,8 @@
         </w:r>
       </w:hyperlink>
     </w:p>
-    <w:bookmarkEnd w:id="233"/>
-    <w:bookmarkStart w:id="235" w:name="ref-sanchez-salguero_disentangling_2015"/>
+    <w:bookmarkEnd w:id="235"/>
+    <w:bookmarkStart w:id="237" w:name="ref-sanchez-salguero_disentangling_2015"/>
     <w:p>
       <w:pPr>
         <w:pStyle w:val="Bibliography"/>
@@ -17574,7 +17661,7 @@
       <w:r>
         <w:t xml:space="preserve"> </w:t>
       </w:r>
-      <w:hyperlink r:id="rId234">
+      <w:hyperlink r:id="rId236">
         <w:r>
           <w:rPr>
             <w:rStyle w:val="Hyperlink"/>
@@ -17583,8 +17670,8 @@
         </w:r>
       </w:hyperlink>
     </w:p>
-    <w:bookmarkEnd w:id="235"/>
-    <w:bookmarkStart w:id="237" w:name="ref-schelhaas_speciesspecific_2018"/>
+    <w:bookmarkEnd w:id="237"/>
+    <w:bookmarkStart w:id="239" w:name="ref-schelhaas_speciesspecific_2018"/>
     <w:p>
       <w:pPr>
         <w:pStyle w:val="Bibliography"/>
@@ -17630,7 +17717,7 @@
       <w:r>
         <w:t xml:space="preserve"> </w:t>
       </w:r>
-      <w:hyperlink r:id="rId236">
+      <w:hyperlink r:id="rId238">
         <w:r>
           <w:rPr>
             <w:rStyle w:val="Hyperlink"/>
@@ -17639,8 +17726,8 @@
         </w:r>
       </w:hyperlink>
     </w:p>
-    <w:bookmarkEnd w:id="237"/>
-    <w:bookmarkStart w:id="239" w:name="ref-sheil_does_2017"/>
+    <w:bookmarkEnd w:id="239"/>
+    <w:bookmarkStart w:id="241" w:name="ref-sheil_does_2017"/>
     <w:p>
       <w:pPr>
         <w:pStyle w:val="Bibliography"/>
@@ -17686,7 +17773,7 @@
       <w:r>
         <w:t xml:space="preserve"> </w:t>
       </w:r>
-      <w:hyperlink r:id="rId238">
+      <w:hyperlink r:id="rId240">
         <w:r>
           <w:rPr>
             <w:rStyle w:val="Hyperlink"/>
@@ -17695,8 +17782,8 @@
         </w:r>
       </w:hyperlink>
     </w:p>
-    <w:bookmarkEnd w:id="239"/>
-    <w:bookmarkStart w:id="241" w:name="ref-sillett_comparative_2021"/>
+    <w:bookmarkEnd w:id="241"/>
+    <w:bookmarkStart w:id="243" w:name="ref-sillett_comparative_2021"/>
     <w:p>
       <w:pPr>
         <w:pStyle w:val="Bibliography"/>
@@ -17733,7 +17820,7 @@
       <w:r>
         <w:t xml:space="preserve"> </w:t>
       </w:r>
-      <w:hyperlink r:id="rId240">
+      <w:hyperlink r:id="rId242">
         <w:r>
           <w:rPr>
             <w:rStyle w:val="Hyperlink"/>
@@ -17742,8 +17829,8 @@
         </w:r>
       </w:hyperlink>
     </w:p>
-    <w:bookmarkEnd w:id="241"/>
-    <w:bookmarkStart w:id="243" w:name="ref-sillett_increasing_2010b"/>
+    <w:bookmarkEnd w:id="243"/>
+    <w:bookmarkStart w:id="245" w:name="ref-sillett_increasing_2010b"/>
     <w:p>
       <w:pPr>
         <w:pStyle w:val="Bibliography"/>
@@ -17780,7 +17867,7 @@
       <w:r>
         <w:t xml:space="preserve"> </w:t>
       </w:r>
-      <w:hyperlink r:id="rId242">
+      <w:hyperlink r:id="rId244">
         <w:r>
           <w:rPr>
             <w:rStyle w:val="Hyperlink"/>
@@ -17789,8 +17876,8 @@
         </w:r>
       </w:hyperlink>
     </w:p>
-    <w:bookmarkEnd w:id="243"/>
-    <w:bookmarkStart w:id="245" w:name="ref-sniderhan_growth_2016"/>
+    <w:bookmarkEnd w:id="245"/>
+    <w:bookmarkStart w:id="247" w:name="ref-sniderhan_growth_2016"/>
     <w:p>
       <w:pPr>
         <w:pStyle w:val="Bibliography"/>
@@ -17862,7 +17949,7 @@
       <w:r>
         <w:t xml:space="preserve"> </w:t>
       </w:r>
-      <w:hyperlink r:id="rId244">
+      <w:hyperlink r:id="rId246">
         <w:r>
           <w:rPr>
             <w:rStyle w:val="Hyperlink"/>
@@ -17871,8 +17958,8 @@
         </w:r>
       </w:hyperlink>
     </w:p>
-    <w:bookmarkEnd w:id="245"/>
-    <w:bookmarkStart w:id="246" w:name="ref-speer_fundamentals_2010"/>
+    <w:bookmarkEnd w:id="247"/>
+    <w:bookmarkStart w:id="248" w:name="ref-speer_fundamentals_2010"/>
     <w:p>
       <w:pPr>
         <w:pStyle w:val="Bibliography"/>
@@ -17903,8 +17990,8 @@
         <w:t xml:space="preserve">.</w:t>
       </w:r>
     </w:p>
-    <w:bookmarkEnd w:id="246"/>
-    <w:bookmarkStart w:id="248" w:name="ref-stephenson_rate_2014"/>
+    <w:bookmarkEnd w:id="248"/>
+    <w:bookmarkStart w:id="250" w:name="ref-stephenson_rate_2014"/>
     <w:p>
       <w:pPr>
         <w:pStyle w:val="Bibliography"/>
@@ -17941,7 +18028,7 @@
       <w:r>
         <w:t xml:space="preserve"> </w:t>
       </w:r>
-      <w:hyperlink r:id="rId247">
+      <w:hyperlink r:id="rId249">
         <w:r>
           <w:rPr>
             <w:rStyle w:val="Hyperlink"/>
@@ -17950,8 +18037,8 @@
         </w:r>
       </w:hyperlink>
     </w:p>
-    <w:bookmarkEnd w:id="248"/>
-    <w:bookmarkStart w:id="249" w:name="ref-stokes_introduction_1968"/>
+    <w:bookmarkEnd w:id="250"/>
+    <w:bookmarkStart w:id="251" w:name="ref-stokes_introduction_1968"/>
     <w:p>
       <w:pPr>
         <w:pStyle w:val="Bibliography"/>
@@ -18045,8 +18132,8 @@
         <w:t xml:space="preserve">.</w:t>
       </w:r>
     </w:p>
-    <w:bookmarkEnd w:id="249"/>
-    <w:bookmarkStart w:id="251" w:name="ref-sullivan_effect_2016"/>
+    <w:bookmarkEnd w:id="251"/>
+    <w:bookmarkStart w:id="253" w:name="ref-sullivan_effect_2016"/>
     <w:p>
       <w:pPr>
         <w:pStyle w:val="Bibliography"/>
@@ -18092,7 +18179,7 @@
       <w:r>
         <w:t xml:space="preserve"> </w:t>
       </w:r>
-      <w:hyperlink r:id="rId250">
+      <w:hyperlink r:id="rId252">
         <w:r>
           <w:rPr>
             <w:rStyle w:val="Hyperlink"/>
@@ -18101,8 +18188,8 @@
         </w:r>
       </w:hyperlink>
     </w:p>
-    <w:bookmarkEnd w:id="251"/>
-    <w:bookmarkStart w:id="253" w:name="ref-samonil_longterm_2008"/>
+    <w:bookmarkEnd w:id="253"/>
+    <w:bookmarkStart w:id="255" w:name="ref-samonil_longterm_2008"/>
     <w:p>
       <w:pPr>
         <w:pStyle w:val="Bibliography"/>
@@ -18148,7 +18235,7 @@
       <w:r>
         <w:t xml:space="preserve"> </w:t>
       </w:r>
-      <w:hyperlink r:id="rId252">
+      <w:hyperlink r:id="rId254">
         <w:r>
           <w:rPr>
             <w:rStyle w:val="Hyperlink"/>
@@ -18157,8 +18244,8 @@
         </w:r>
       </w:hyperlink>
     </w:p>
-    <w:bookmarkEnd w:id="253"/>
-    <w:bookmarkStart w:id="255" w:name="ref-takahashi_air_2020"/>
+    <w:bookmarkEnd w:id="255"/>
+    <w:bookmarkStart w:id="257" w:name="ref-takahashi_air_2020"/>
     <w:p>
       <w:pPr>
         <w:pStyle w:val="Bibliography"/>
@@ -18216,7 +18303,7 @@
       <w:r>
         <w:t xml:space="preserve"> </w:t>
       </w:r>
-      <w:hyperlink r:id="rId254">
+      <w:hyperlink r:id="rId256">
         <w:r>
           <w:rPr>
             <w:rStyle w:val="Hyperlink"/>
@@ -18225,8 +18312,8 @@
         </w:r>
       </w:hyperlink>
     </w:p>
-    <w:bookmarkEnd w:id="255"/>
-    <w:bookmarkStart w:id="257" w:name="ref-teets_quantifying_2018"/>
+    <w:bookmarkEnd w:id="257"/>
+    <w:bookmarkStart w:id="259" w:name="ref-teets_quantifying_2018"/>
     <w:p>
       <w:pPr>
         <w:pStyle w:val="Bibliography"/>
@@ -18263,7 +18350,7 @@
       <w:r>
         <w:t xml:space="preserve"> </w:t>
       </w:r>
-      <w:hyperlink r:id="rId256">
+      <w:hyperlink r:id="rId258">
         <w:r>
           <w:rPr>
             <w:rStyle w:val="Hyperlink"/>
@@ -18272,8 +18359,8 @@
         </w:r>
       </w:hyperlink>
     </w:p>
-    <w:bookmarkEnd w:id="257"/>
-    <w:bookmarkStart w:id="259" w:name="ref-thom_impact_2017"/>
+    <w:bookmarkEnd w:id="259"/>
+    <w:bookmarkStart w:id="261" w:name="ref-thom_impact_2017"/>
     <w:p>
       <w:pPr>
         <w:pStyle w:val="Bibliography"/>
@@ -18310,7 +18397,7 @@
       <w:r>
         <w:t xml:space="preserve"> </w:t>
       </w:r>
-      <w:hyperlink r:id="rId258">
+      <w:hyperlink r:id="rId260">
         <w:r>
           <w:rPr>
             <w:rStyle w:val="Hyperlink"/>
@@ -18319,8 +18406,8 @@
         </w:r>
       </w:hyperlink>
     </w:p>
-    <w:bookmarkEnd w:id="259"/>
-    <w:bookmarkStart w:id="261" w:name="ref-thomas_agerelated_2011"/>
+    <w:bookmarkEnd w:id="261"/>
+    <w:bookmarkStart w:id="263" w:name="ref-thomas_agerelated_2011"/>
     <w:p>
       <w:pPr>
         <w:pStyle w:val="Bibliography"/>
@@ -18491,7 +18578,7 @@
       <w:r>
         <w:t xml:space="preserve"> </w:t>
       </w:r>
-      <w:hyperlink r:id="rId260">
+      <w:hyperlink r:id="rId262">
         <w:r>
           <w:rPr>
             <w:rStyle w:val="Hyperlink"/>
@@ -18500,8 +18587,8 @@
         </w:r>
       </w:hyperlink>
     </w:p>
-    <w:bookmarkEnd w:id="261"/>
-    <w:bookmarkStart w:id="263" w:name="ref-touchan_millennial_2011"/>
+    <w:bookmarkEnd w:id="263"/>
+    <w:bookmarkStart w:id="265" w:name="ref-touchan_millennial_2011"/>
     <w:p>
       <w:pPr>
         <w:pStyle w:val="Bibliography"/>
@@ -18556,7 +18643,7 @@
       <w:r>
         <w:t xml:space="preserve"> </w:t>
       </w:r>
-      <w:hyperlink r:id="rId262">
+      <w:hyperlink r:id="rId264">
         <w:r>
           <w:rPr>
             <w:rStyle w:val="Hyperlink"/>
@@ -18565,8 +18652,8 @@
         </w:r>
       </w:hyperlink>
     </w:p>
-    <w:bookmarkEnd w:id="263"/>
-    <w:bookmarkStart w:id="265" w:name="ref-trouillier_size_2019"/>
+    <w:bookmarkEnd w:id="265"/>
+    <w:bookmarkStart w:id="267" w:name="ref-trouillier_size_2019"/>
     <w:p>
       <w:pPr>
         <w:pStyle w:val="Bibliography"/>
@@ -18609,7 +18696,7 @@
       <w:r>
         <w:t xml:space="preserve"> </w:t>
       </w:r>
-      <w:hyperlink r:id="rId264">
+      <w:hyperlink r:id="rId266">
         <w:r>
           <w:rPr>
             <w:rStyle w:val="Hyperlink"/>
@@ -18618,8 +18705,8 @@
         </w:r>
       </w:hyperlink>
     </w:p>
-    <w:bookmarkEnd w:id="265"/>
-    <w:bookmarkStart w:id="267" w:name="ref-tumajer_increasing_2017"/>
+    <w:bookmarkEnd w:id="267"/>
+    <w:bookmarkStart w:id="269" w:name="ref-tumajer_increasing_2017"/>
     <w:p>
       <w:pPr>
         <w:pStyle w:val="Bibliography"/>
@@ -18680,7 +18767,7 @@
       <w:r>
         <w:t xml:space="preserve"> </w:t>
       </w:r>
-      <w:hyperlink r:id="rId266">
+      <w:hyperlink r:id="rId268">
         <w:r>
           <w:rPr>
             <w:rStyle w:val="Hyperlink"/>
@@ -18689,8 +18776,8 @@
         </w:r>
       </w:hyperlink>
     </w:p>
-    <w:bookmarkEnd w:id="267"/>
-    <w:bookmarkStart w:id="269" w:name="ref-vandepol_identifying_2016"/>
+    <w:bookmarkEnd w:id="269"/>
+    <w:bookmarkStart w:id="271" w:name="ref-vandepol_identifying_2016"/>
     <w:p>
       <w:pPr>
         <w:pStyle w:val="Bibliography"/>
@@ -18727,7 +18814,7 @@
       <w:r>
         <w:t xml:space="preserve"> </w:t>
       </w:r>
-      <w:hyperlink r:id="rId268">
+      <w:hyperlink r:id="rId270">
         <w:r>
           <w:rPr>
             <w:rStyle w:val="Hyperlink"/>
@@ -18736,8 +18823,8 @@
         </w:r>
       </w:hyperlink>
     </w:p>
-    <w:bookmarkEnd w:id="269"/>
-    <w:bookmarkStart w:id="271" w:name="ref-vandersleen_trends_2017"/>
+    <w:bookmarkEnd w:id="271"/>
+    <w:bookmarkStart w:id="273" w:name="ref-vandersleen_trends_2017"/>
     <w:p>
       <w:pPr>
         <w:pStyle w:val="Bibliography"/>
@@ -18774,7 +18861,7 @@
       <w:r>
         <w:t xml:space="preserve"> </w:t>
       </w:r>
-      <w:hyperlink r:id="rId270">
+      <w:hyperlink r:id="rId272">
         <w:r>
           <w:rPr>
             <w:rStyle w:val="Hyperlink"/>
@@ -18783,8 +18870,8 @@
         </w:r>
       </w:hyperlink>
     </w:p>
-    <w:bookmarkEnd w:id="271"/>
-    <w:bookmarkStart w:id="273" w:name="ref-vandersleen_no_2015"/>
+    <w:bookmarkEnd w:id="273"/>
+    <w:bookmarkStart w:id="275" w:name="ref-vandersleen_no_2015"/>
     <w:p>
       <w:pPr>
         <w:pStyle w:val="Bibliography"/>
@@ -18833,7 +18920,7 @@
       <w:r>
         <w:t xml:space="preserve"> </w:t>
       </w:r>
-      <w:hyperlink r:id="rId272">
+      <w:hyperlink r:id="rId274">
         <w:r>
           <w:rPr>
             <w:rStyle w:val="Hyperlink"/>
@@ -18842,8 +18929,8 @@
         </w:r>
       </w:hyperlink>
     </w:p>
-    <w:bookmarkEnd w:id="273"/>
-    <w:bookmarkStart w:id="275" w:name="ref-vlam_temperature_2014"/>
+    <w:bookmarkEnd w:id="275"/>
+    <w:bookmarkStart w:id="277" w:name="ref-vlam_temperature_2014"/>
     <w:p>
       <w:pPr>
         <w:pStyle w:val="Bibliography"/>
@@ -18892,7 +18979,7 @@
       <w:r>
         <w:t xml:space="preserve"> </w:t>
       </w:r>
-      <w:hyperlink r:id="rId274">
+      <w:hyperlink r:id="rId276">
         <w:r>
           <w:rPr>
             <w:rStyle w:val="Hyperlink"/>
@@ -18901,8 +18988,8 @@
         </w:r>
       </w:hyperlink>
     </w:p>
-    <w:bookmarkEnd w:id="275"/>
-    <w:bookmarkStart w:id="277" w:name="ref-voelker_historical_2006"/>
+    <w:bookmarkEnd w:id="277"/>
+    <w:bookmarkStart w:id="279" w:name="ref-voelker_historical_2006"/>
     <w:p>
       <w:pPr>
         <w:pStyle w:val="Bibliography"/>
@@ -18984,7 +19071,7 @@
       <w:r>
         <w:t xml:space="preserve"> </w:t>
       </w:r>
-      <w:hyperlink r:id="rId276">
+      <w:hyperlink r:id="rId278">
         <w:r>
           <w:rPr>
             <w:rStyle w:val="Hyperlink"/>
@@ -18993,8 +19080,8 @@
         </w:r>
       </w:hyperlink>
     </w:p>
-    <w:bookmarkEnd w:id="277"/>
-    <w:bookmarkStart w:id="279" w:name="ref-vrska_european_2009"/>
+    <w:bookmarkEnd w:id="279"/>
+    <w:bookmarkStart w:id="281" w:name="ref-vrska_european_2009"/>
     <w:p>
       <w:pPr>
         <w:pStyle w:val="Bibliography"/>
@@ -19082,7 +19169,7 @@
       <w:r>
         <w:t xml:space="preserve"> </w:t>
       </w:r>
-      <w:hyperlink r:id="rId278">
+      <w:hyperlink r:id="rId280">
         <w:r>
           <w:rPr>
             <w:rStyle w:val="Hyperlink"/>
@@ -19091,8 +19178,8 @@
         </w:r>
       </w:hyperlink>
     </w:p>
-    <w:bookmarkEnd w:id="279"/>
-    <w:bookmarkStart w:id="281" w:name="ref-walker_integrating_2021"/>
+    <w:bookmarkEnd w:id="281"/>
+    <w:bookmarkStart w:id="283" w:name="ref-walker_integrating_2021"/>
     <w:p>
       <w:pPr>
         <w:pStyle w:val="Bibliography"/>
@@ -19147,7 +19234,7 @@
       <w:r>
         <w:t xml:space="preserve"> </w:t>
       </w:r>
-      <w:hyperlink r:id="rId280">
+      <w:hyperlink r:id="rId282">
         <w:r>
           <w:rPr>
             <w:rStyle w:val="Hyperlink"/>
@@ -19156,8 +19243,8 @@
         </w:r>
       </w:hyperlink>
     </w:p>
-    <w:bookmarkEnd w:id="281"/>
-    <w:bookmarkStart w:id="283" w:name="ref-west_increasing_2020"/>
+    <w:bookmarkEnd w:id="283"/>
+    <w:bookmarkStart w:id="285" w:name="ref-west_increasing_2020"/>
     <w:p>
       <w:pPr>
         <w:pStyle w:val="Bibliography"/>
@@ -19194,7 +19281,7 @@
       <w:r>
         <w:t xml:space="preserve"> </w:t>
       </w:r>
-      <w:hyperlink r:id="rId282">
+      <w:hyperlink r:id="rId284">
         <w:r>
           <w:rPr>
             <w:rStyle w:val="Hyperlink"/>
@@ -19203,8 +19290,8 @@
         </w:r>
       </w:hyperlink>
     </w:p>
-    <w:bookmarkEnd w:id="283"/>
-    <w:bookmarkStart w:id="285" w:name="ref-williams_temperature_2013"/>
+    <w:bookmarkEnd w:id="285"/>
+    <w:bookmarkStart w:id="287" w:name="ref-williams_temperature_2013"/>
     <w:p>
       <w:pPr>
         <w:pStyle w:val="Bibliography"/>
@@ -19241,7 +19328,7 @@
       <w:r>
         <w:t xml:space="preserve"> </w:t>
       </w:r>
-      <w:hyperlink r:id="rId284">
+      <w:hyperlink r:id="rId286">
         <w:r>
           <w:rPr>
             <w:rStyle w:val="Hyperlink"/>
@@ -19250,8 +19337,8 @@
         </w:r>
       </w:hyperlink>
     </w:p>
-    <w:bookmarkEnd w:id="285"/>
-    <w:bookmarkStart w:id="287" w:name="ref-wilmking_global_2020"/>
+    <w:bookmarkEnd w:id="287"/>
+    <w:bookmarkStart w:id="289" w:name="ref-wilmking_global_2020"/>
     <w:p>
       <w:pPr>
         <w:pStyle w:val="Bibliography"/>
@@ -19288,7 +19375,7 @@
       <w:r>
         <w:t xml:space="preserve"> </w:t>
       </w:r>
-      <w:hyperlink r:id="rId286">
+      <w:hyperlink r:id="rId288">
         <w:r>
           <w:rPr>
             <w:rStyle w:val="Hyperlink"/>
@@ -19297,8 +19384,8 @@
         </w:r>
       </w:hyperlink>
     </w:p>
-    <w:bookmarkEnd w:id="287"/>
-    <w:bookmarkStart w:id="289" w:name="ref-wood_fast_2011"/>
+    <w:bookmarkEnd w:id="289"/>
+    <w:bookmarkStart w:id="291" w:name="ref-wood_fast_2011"/>
     <w:p>
       <w:pPr>
         <w:pStyle w:val="Bibliography"/>
@@ -19356,7 +19443,7 @@
       <w:r>
         <w:t xml:space="preserve"> </w:t>
       </w:r>
-      <w:hyperlink r:id="rId288">
+      <w:hyperlink r:id="rId290">
         <w:r>
           <w:rPr>
             <w:rStyle w:val="Hyperlink"/>
@@ -19365,8 +19452,8 @@
         </w:r>
       </w:hyperlink>
     </w:p>
-    <w:bookmarkEnd w:id="289"/>
-    <w:bookmarkStart w:id="291" w:name="ref-woodhouse_artificial_1999"/>
+    <w:bookmarkEnd w:id="291"/>
+    <w:bookmarkStart w:id="293" w:name="ref-woodhouse_artificial_1999"/>
     <w:p>
       <w:pPr>
         <w:pStyle w:val="Bibliography"/>
@@ -19417,7 +19504,7 @@
       <w:r>
         <w:t xml:space="preserve"> </w:t>
       </w:r>
-      <w:hyperlink r:id="rId290">
+      <w:hyperlink r:id="rId292">
         <w:r>
           <w:rPr>
             <w:rStyle w:val="Hyperlink"/>
@@ -19426,8 +19513,8 @@
         </w:r>
       </w:hyperlink>
     </w:p>
-    <w:bookmarkEnd w:id="291"/>
-    <w:bookmarkStart w:id="293" w:name="ref-zang_dendroclimatic_2013"/>
+    <w:bookmarkEnd w:id="293"/>
+    <w:bookmarkStart w:id="295" w:name="ref-zang_dendroclimatic_2013"/>
     <w:p>
       <w:pPr>
         <w:pStyle w:val="Bibliography"/>
@@ -19485,7 +19572,7 @@
       <w:r>
         <w:t xml:space="preserve"> </w:t>
       </w:r>
-      <w:hyperlink r:id="rId292">
+      <w:hyperlink r:id="rId294">
         <w:r>
           <w:rPr>
             <w:rStyle w:val="Hyperlink"/>
@@ -19494,8 +19581,8 @@
         </w:r>
       </w:hyperlink>
     </w:p>
-    <w:bookmarkEnd w:id="293"/>
-    <w:bookmarkStart w:id="295" w:name="ref-zuidema_tropical_2013"/>
+    <w:bookmarkEnd w:id="295"/>
+    <w:bookmarkStart w:id="297" w:name="ref-zuidema_tropical_2013"/>
     <w:p>
       <w:pPr>
         <w:pStyle w:val="Bibliography"/>
@@ -19532,7 +19619,7 @@
       <w:r>
         <w:t xml:space="preserve"> </w:t>
       </w:r>
-      <w:hyperlink r:id="rId294">
+      <w:hyperlink r:id="rId296">
         <w:r>
           <w:rPr>
             <w:rStyle w:val="Hyperlink"/>
@@ -19541,8 +19628,8 @@
         </w:r>
       </w:hyperlink>
     </w:p>
-    <w:bookmarkEnd w:id="295"/>
-    <w:bookmarkStart w:id="297" w:name="ref-zuidema_recent_2020"/>
+    <w:bookmarkEnd w:id="297"/>
+    <w:bookmarkStart w:id="299" w:name="ref-zuidema_recent_2020"/>
     <w:p>
       <w:pPr>
         <w:pStyle w:val="Bibliography"/>
@@ -19600,7 +19687,7 @@
       <w:r>
         <w:t xml:space="preserve"> </w:t>
       </w:r>
-      <w:hyperlink r:id="rId296">
+      <w:hyperlink r:id="rId298">
         <w:r>
           <w:rPr>
             <w:rStyle w:val="Hyperlink"/>
@@ -19609,9 +19696,9 @@
         </w:r>
       </w:hyperlink>
     </w:p>
-    <w:bookmarkEnd w:id="297"/>
-    <w:bookmarkEnd w:id="298"/>
     <w:bookmarkEnd w:id="299"/>
+    <w:bookmarkEnd w:id="300"/>
+    <w:bookmarkEnd w:id="301"/>
     <w:sectPr>
       <w:footerReference w:type="even" r:id="rId10"/>
       <w:footerReference w:type="default" r:id="rId9"/>

</xml_diff>

<commit_message>
add plot of year trends for all growth metrics to SI
#141
</commit_message>
<xml_diff>
--- a/doc/manuscript/ForestGEO_treerings.docx
+++ b/doc/manuscript/ForestGEO_treerings.docx
@@ -9463,7 +9463,7 @@
           <wp:inline>
             <wp:extent cx="5943600" cy="5943600"/>
             <wp:effectExtent b="0" l="0" r="0" t="0"/>
-            <wp:docPr descr="Figure 4 | Species-level responses of RW to climwin-selected variables in precipitation and temperature variable groups. Primary climate drivers are coded on the x-axes as the climate variable abbreviation followed by the range of months (p=previous year, c=current year) over which it is most influential. For each species (color-coded as in Fig. 5), relationships are plotted if included in the top model. For each relationship shown, other terms in the model are held constant at their medians. Best-fit polynomials are plotted with solid lines when both first- and second-order terms are significant (t-test’s p-value &lt;0.05), dash-dotted lines when only one term is significant, and dotted lines when neither is significant. Transparent ribbons indicate 95% confidence intervals. Vertical grey lines indicate the long-term mean for the climate driver over the analysis period; shading indicates 1 SD." title="" id="1" name="Picture"/>
+            <wp:docPr descr="Figure 4 | Species-level responses of RW to climwin-selected variables in precipitation and temperature variable groups. Primary climate drivers are coded on the x-axes as the climate variable abbreviation followed by the range of months (p=previous year, c=current year) over which it is most influential. For each species (color-coded as in Fig. 6), relationships are plotted if included in the top model. For each relationship shown, other terms in the model are held constant at their medians. Best-fit polynomials are plotted with solid lines when both first- and second-order terms are significant (t-test’s p-value &lt;0.05), dash-dotted lines when only one term is significant, and dotted lines when neither is significant. Transparent ribbons indicate 95% confidence intervals. Vertical grey lines indicate the long-term mean for the climate driver over the analysis period; shading indicates 1 SD." title="" id="1" name="Picture"/>
             <a:graphic>
               <a:graphicData uri="http://schemas.openxmlformats.org/drawingml/2006/picture">
                 <pic:pic>
@@ -9516,7 +9516,7 @@
         <w:t xml:space="preserve"> </w:t>
       </w:r>
       <w:r>
-        <w:t xml:space="preserve">Primary climate drivers are coded on the x-axes as the climate variable abbreviation followed by the range of months (p=previous year, c=current year) over which it is most influential. For each species (color-coded as in Fig. 5), relationships are plotted if included in the top model. For each relationship shown, other terms in the model are held constant at their medians. Best-fit polynomials are plotted with solid lines when both first- and second-order terms are significant (t-test’s p-value &lt;0.05), dash-dotted lines when only one term is significant, and dotted lines when neither is significant. Transparent ribbons indicate 95% confidence intervals. Vertical grey lines indicate the long-term mean for the climate driver over the analysis period; shading indicates 1 SD.</w:t>
+        <w:t xml:space="preserve">Primary climate drivers are coded on the x-axes as the climate variable abbreviation followed by the range of months (p=previous year, c=current year) over which it is most influential. For each species (color-coded as in Fig. 6), relationships are plotted if included in the top model. For each relationship shown, other terms in the model are held constant at their medians. Best-fit polynomials are plotted with solid lines when both first- and second-order terms are significant (t-test’s p-value &lt;0.05), dash-dotted lines when only one term is significant, and dotted lines when neither is significant. Transparent ribbons indicate 95% confidence intervals. Vertical grey lines indicate the long-term mean for the climate driver over the analysis period; shading indicates 1 SD.</w:t>
       </w:r>
     </w:p>
     <w:p>
@@ -10423,7 +10423,7 @@
         <w:t xml:space="preserve"> </w:t>
       </w:r>
       <w:r>
-        <w:t xml:space="preserve">in the GLS models for 31 - 32 (depending on growth metric) of the 37 species-site combinations tested (Figs. 7).</w:t>
+        <w:t xml:space="preserve">in the GLS models for 31 - 32 (depending on growth metric) of the 37 species-site combinations tested (Figs. 7, S16).</w:t>
       </w:r>
       <w:r>
         <w:t xml:space="preserve"> </w:t>
@@ -10441,7 +10441,7 @@
         <w:t xml:space="preserve"> </w:t>
       </w:r>
       <w:r>
-        <w:t xml:space="preserve">In older forests (ZOF, LT, CB), growth trends were mixed (Table 1, Fig. 7).</w:t>
+        <w:t xml:space="preserve">In older forests (ZOF, LT, CB), growth trends were mixed (Table 1, Figs. 7, S16).</w:t>
       </w:r>
       <w:r>
         <w:t xml:space="preserve"> </w:t>
@@ -10588,7 +10588,7 @@
         <w:pStyle w:val="BodyText"/>
       </w:pPr>
       <w:r>
-        <w:t xml:space="preserve">Effects of year and DBH interacted such that inclusion of year in models altered the shape of DBH responses, typically resulting in less pronounced growth declines with increasing DBH (Figs. S11, S12).</w:t>
+        <w:t xml:space="preserve">Effects of year and DBH interacted such that inclusion of year in models altered the shape of DBH responses, typically resulting in less pronounced growth declines with increasing DBH (Figs. 3,S11, S12).</w:t>
       </w:r>
     </w:p>
     <w:p>
@@ -12260,6 +12260,14 @@
       </w:pPr>
       <w:r>
         <w:t xml:space="preserve">Figure S15. All significant climate - DBH interactions with RW as the response metric.</w:t>
+      </w:r>
+    </w:p>
+    <w:p>
+      <w:pPr>
+        <w:pStyle w:val="BodyText"/>
+      </w:pPr>
+      <w:r>
+        <w:t xml:space="preserve">Figure S16. Year responses for all growth metrics.</w:t>
       </w:r>
     </w:p>
     <w:bookmarkEnd w:id="64"/>

</xml_diff>

<commit_message>
summary fig caption & response to reviews
#136
</commit_message>
<xml_diff>
--- a/doc/manuscript/ForestGEO_treerings.docx
+++ b/doc/manuscript/ForestGEO_treerings.docx
@@ -8974,9 +8974,9 @@
       <w:r>
         <w:drawing>
           <wp:inline>
-            <wp:extent cx="5943600" cy="5911900"/>
+            <wp:extent cx="5943600" cy="5528018"/>
             <wp:effectExtent b="0" l="0" r="0" t="0"/>
-            <wp:docPr descr="Figure 3 | Summary of top models for ring width (RW) as a function of climate (water and temperature variables), DBH, and calendar year**. Arrows approximate reponses detailed in Figs. 3, 5, and S16. Each symbol indicates one species, and species are ordered alphabetically within each site. Interactive effects of climate and DBH are not shown." title="" id="1" name="Picture"/>
+            <wp:docPr descr="Figure 3 | Summary of top models for ring width (RW) as a function of climate (water and temperature variables), DBH, and calendar year. Arrows approximate reponses detailed in Figs. 3, 5, and S16. Each symbol indicates one species, and species are ordered alphabetically within each site. Overlapping solid and dotted arrows for the same species indicate that the effect changed when Year was included in the model, with dotted arrows indicating the response without Year. Interactive effects of climate and DBH are not shown." title="" id="1" name="Picture"/>
             <a:graphic>
               <a:graphicData uri="http://schemas.openxmlformats.org/drawingml/2006/picture">
                 <pic:pic>
@@ -8995,7 +8995,7 @@
                   <pic:spPr bwMode="auto">
                     <a:xfrm>
                       <a:off x="0" y="0"/>
-                      <a:ext cx="5943600" cy="5911900"/>
+                      <a:ext cx="5943600" cy="5528018"/>
                     </a:xfrm>
                     <a:prstGeom prst="rect">
                       <a:avLst/>
@@ -9023,17 +9023,39 @@
           <w:bCs/>
           <w:b/>
         </w:rPr>
-        <w:t xml:space="preserve">Figure 3 |</w:t>
-      </w:r>
-      <w:r>
-        <w:rPr>
-          <w:bCs/>
-          <w:b/>
-        </w:rPr>
-        <w:t xml:space="preserve"> </w:t>
-      </w:r>
-      <w:r>
-        <w:t xml:space="preserve">Summary of top models for ring width (RW) as a function of climate (water and temperature variables), DBH, and calendar year**. Arrows approximate reponses detailed in Figs. 3, 5, and S16. Each symbol indicates one species, and species are ordered alphabetically within each site. Interactive effects of climate and DBH are not shown.</w:t>
+        <w:t xml:space="preserve">Figure 3 | Summary of top models for ring width (RW) as a function of climate (water and temperature variables), DBH, and calendar year</w:t>
+      </w:r>
+      <w:r>
+        <w:t xml:space="preserve">. Arrows approximate reponses detailed in Figs. 3, 5, and S16. Each symbol indicates one species, and species are ordered alphabetically within each site. Overlapping solid and dotted arrows for the same species indicate that the effect changed when</w:t>
+      </w:r>
+      <w:r>
+        <w:t xml:space="preserve"> </w:t>
+      </w:r>
+      <w:r>
+        <w:rPr>
+          <w:iCs/>
+          <w:i/>
+        </w:rPr>
+        <w:t xml:space="preserve">Year</w:t>
+      </w:r>
+      <w:r>
+        <w:t xml:space="preserve"> </w:t>
+      </w:r>
+      <w:r>
+        <w:t xml:space="preserve">was included in the model, with dotted arrows indicating the response without</w:t>
+      </w:r>
+      <w:r>
+        <w:t xml:space="preserve"> </w:t>
+      </w:r>
+      <w:r>
+        <w:rPr>
+          <w:iCs/>
+          <w:i/>
+        </w:rPr>
+        <w:t xml:space="preserve">Year</w:t>
+      </w:r>
+      <w:r>
+        <w:t xml:space="preserve">. Interactive effects of climate and DBH are not shown.</w:t>
       </w:r>
     </w:p>
     <w:bookmarkEnd w:id="43"/>

</xml_diff>

<commit_message>
modest rearrangement to create "Full model results overview" subsection in results
</commit_message>
<xml_diff>
--- a/doc/manuscript/ForestGEO_treerings.docx
+++ b/doc/manuscript/ForestGEO_treerings.docx
@@ -8964,7 +8964,71 @@
         <w:pStyle w:val="FirstParagraph"/>
       </w:pPr>
       <w:r>
-        <w:t xml:space="preserve">Fig. 3</w:t>
+        <w:t xml:space="preserve">When a precipitation variable, a temperature variable, DBH, and calendar year were all included as candidate variables in the GLS models, the most common outcome was that all four were included in the top model and had statistically significant effects (p</w:t>
+      </w:r>
+      <w:r>
+        <w:t xml:space="preserve"> </w:t>
+      </w:r>
+      <m:oMath>
+        <m:r>
+          <m:rPr>
+            <m:sty m:val="p"/>
+          </m:rPr>
+          <m:t>≤</m:t>
+        </m:r>
+      </m:oMath>
+      <w:r>
+        <w:t xml:space="preserve"> </w:t>
+      </w:r>
+      <w:r>
+        <w:t xml:space="preserve">0.05), regardless of the growth metric used (Fig. 3).</w:t>
+      </w:r>
+      <w:r>
+        <w:t xml:space="preserve"> </w:t>
+      </w:r>
+      <w:r>
+        <w:t xml:space="preserve">In general, DBH and calendar year explained more variation in growth rates than did climate, but their relative importance varied across growth metrics and sites (e.g., Figs. S10 - S13).</w:t>
+      </w:r>
+      <w:r>
+        <w:t xml:space="preserve"> </w:t>
+      </w:r>
+      <w:r>
+        <w:t xml:space="preserve">Climate responses were generally similar regardless of the other variables included, although some of the weaker climate responses were not consistently included in top models (e.g.,</w:t>
+      </w:r>
+      <w:r>
+        <w:t xml:space="preserve"> </w:t>
+      </w:r>
+      <m:oMath>
+        <m:sSub>
+          <m:e>
+            <m:r>
+              <m:t>T</m:t>
+            </m:r>
+          </m:e>
+          <m:sub>
+            <m:r>
+              <m:t>m</m:t>
+            </m:r>
+            <m:r>
+              <m:t>i</m:t>
+            </m:r>
+            <m:r>
+              <m:t>n</m:t>
+            </m:r>
+          </m:sub>
+        </m:sSub>
+      </m:oMath>
+      <w:r>
+        <w:t xml:space="preserve"> </w:t>
+      </w:r>
+      <w:r>
+        <w:t xml:space="preserve">responses at BCNM; Figs. 4, S10).</w:t>
+      </w:r>
+      <w:r>
+        <w:t xml:space="preserve"> </w:t>
+      </w:r>
+      <w:r>
+        <w:t xml:space="preserve">In contrast, effects of DBH and year often interacted such that the shape of the DBH response curve or its inclusion in the top model were frequently modified by the inclusion of calendar year (Fig. 3).</w:t>
       </w:r>
     </w:p>
     <w:p>
@@ -9485,7 +9549,7 @@
           <wp:inline>
             <wp:extent cx="5943600" cy="5943600"/>
             <wp:effectExtent b="0" l="0" r="0" t="0"/>
-            <wp:docPr descr="Figure 4 | Species-level responses of RW to climwin-selected variables in precipitation and temperature variable groups. Primary climate drivers are coded on the x-axes as the climate variable abbreviation followed by the range of months (p=previous year, c=current year) over which it is most influential. For each species (color-coded as in Fig. 6), relationships are plotted if included in the top model. For each relationship shown, other terms in the model are held constant at their medians. Best-fit polynomials are plotted with solid lines when both first- and second-order terms are significant (t-test’s p-value &lt;0.05), dash-dotted lines when only one term is significant, and dotted lines when neither is significant. Transparent ribbons indicate 95% confidence intervals. Vertical grey lines indicate the long-term mean for the climate driver over the analysis period; shading indicates 1 SD." title="" id="1" name="Picture"/>
+            <wp:docPr descr="Figure 4 | Species-level responses of RW to climwin-selected variables in precipitation and temperature variable groups. Models presented here include only climate variables as fixed effects. Primary climate drivers are coded on the x-axes as the climate variable abbreviation followed by the range of months (p=previous year, c=current year) over which it is most influential. For each species (color-coded as in Fig. 6), relationships are plotted if included in the top model. For each relationship shown, other terms in the model are held constant at their medians. Best-fit polynomials are plotted with solid lines when both first- and second-order terms are significant (t-test’s p-value &lt;0.05), dash-dotted lines when only one term is significant, and dotted lines when neither is significant. Transparent ribbons indicate 95% confidence intervals. Vertical grey lines indicate the long-term mean for the climate driver over the analysis period; shading indicates 1 SD." title="" id="1" name="Picture"/>
             <a:graphic>
               <a:graphicData uri="http://schemas.openxmlformats.org/drawingml/2006/picture">
                 <pic:pic>
@@ -9538,7 +9602,7 @@
         <w:t xml:space="preserve"> </w:t>
       </w:r>
       <w:r>
-        <w:t xml:space="preserve">Primary climate drivers are coded on the x-axes as the climate variable abbreviation followed by the range of months (p=previous year, c=current year) over which it is most influential. For each species (color-coded as in Fig. 6), relationships are plotted if included in the top model. For each relationship shown, other terms in the model are held constant at their medians. Best-fit polynomials are plotted with solid lines when both first- and second-order terms are significant (t-test’s p-value &lt;0.05), dash-dotted lines when only one term is significant, and dotted lines when neither is significant. Transparent ribbons indicate 95% confidence intervals. Vertical grey lines indicate the long-term mean for the climate driver over the analysis period; shading indicates 1 SD.</w:t>
+        <w:t xml:space="preserve">Models presented here include only climate variables as fixed effects. Primary climate drivers are coded on the x-axes as the climate variable abbreviation followed by the range of months (p=previous year, c=current year) over which it is most influential. For each species (color-coded as in Fig. 6), relationships are plotted if included in the top model. For each relationship shown, other terms in the model are held constant at their medians. Best-fit polynomials are plotted with solid lines when both first- and second-order terms are significant (t-test’s p-value &lt;0.05), dash-dotted lines when only one term is significant, and dotted lines when neither is significant. Transparent ribbons indicate 95% confidence intervals. Vertical grey lines indicate the long-term mean for the climate driver over the analysis period; shading indicates 1 SD.</w:t>
       </w:r>
     </w:p>
     <w:p>
@@ -9886,54 +9950,7 @@
         <w:pStyle w:val="FirstParagraph"/>
       </w:pPr>
       <w:r>
-        <w:t xml:space="preserve">When a precipitation variable, a temperature variable, and DBH were all included as candidate variables in the GLS models, typically all three were selected for the top model, regardless of the growth metric used.</w:t>
-      </w:r>
-      <w:r>
-        <w:t xml:space="preserve"> </w:t>
-      </w:r>
-      <w:r>
-        <w:t xml:space="preserve">Climate responses were generally similar to those described above for models without a DBH term, although some of the weaker climate responses were not consistently included in top models (e.g.,</w:t>
-      </w:r>
-      <w:r>
-        <w:t xml:space="preserve"> </w:t>
-      </w:r>
-      <m:oMath>
-        <m:sSub>
-          <m:e>
-            <m:r>
-              <m:t>T</m:t>
-            </m:r>
-          </m:e>
-          <m:sub>
-            <m:r>
-              <m:t>m</m:t>
-            </m:r>
-            <m:r>
-              <m:t>i</m:t>
-            </m:r>
-            <m:r>
-              <m:t>n</m:t>
-            </m:r>
-          </m:sub>
-        </m:sSub>
-      </m:oMath>
-      <w:r>
-        <w:t xml:space="preserve"> </w:t>
-      </w:r>
-      <w:r>
-        <w:t xml:space="preserve">responses at BCNM; Figs. 4, S10).</w:t>
-      </w:r>
-      <w:r>
-        <w:t xml:space="preserve"> </w:t>
-      </w:r>
-      <w:r>
-        <w:t xml:space="preserve">In general, DBH explained more variation in growth rates than did climate, but its relative importance varied across growth metrics and sites (Figs. 4, 6).</w:t>
-      </w:r>
-      <w:r>
-        <w:t xml:space="preserve"> </w:t>
-      </w:r>
-      <w:r>
-        <w:t xml:space="preserve">The relative importance of DBH tended to be least for RW, intermediate for BAI, and highest for</w:t>
+        <w:t xml:space="preserve">Growth rate – whether measured as RW, BAI, or</w:t>
       </w:r>
       <w:r>
         <w:t xml:space="preserve"> </w:t>
@@ -9944,32 +9961,19 @@
         </m:r>
       </m:oMath>
       <w:r>
-        <w:t xml:space="preserve">AGB (e.g., at SCBI; Fig. S11), but exceptions occurred when RW decreased steeply with DBH (e.g., at LT, Fig. S13).</w:t>
-      </w:r>
-    </w:p>
-    <w:p>
-      <w:pPr>
-        <w:pStyle w:val="BodyText"/>
-      </w:pPr>
-      <w:r>
-        <w:t xml:space="preserve">Growth rate – whether measured as RW, BAI, or</w:t>
-      </w:r>
-      <w:r>
-        <w:t xml:space="preserve"> </w:t>
-      </w:r>
-      <m:oMath>
-        <m:r>
-          <m:t>Δ</m:t>
-        </m:r>
-      </m:oMath>
-      <w:r>
         <w:t xml:space="preserve">AGB – varied with DBH for most species at all sites (Fig. 6).</w:t>
       </w:r>
       <w:r>
         <w:t xml:space="preserve"> </w:t>
       </w:r>
       <w:r>
-        <w:t xml:space="preserve">These relationships were nonlinear for the majority of site-species combinations (81 - 98% depending on growth metric; Fig. 6).</w:t>
+        <w:t xml:space="preserve">Because the effects of calendar year could not be evaluated for all species (Fig. 3), the DBH trends described here refer to models without year.</w:t>
+      </w:r>
+      <w:r>
+        <w:t xml:space="preserve"> </w:t>
+      </w:r>
+      <w:r>
+        <w:t xml:space="preserve">Relationships between growth rate and DBH were nonlinear for the majority of site-species combinations (81 - 98% depending on growth metric; Fig. 6).</w:t>
       </w:r>
     </w:p>
     <w:p>
@@ -10340,7 +10344,7 @@
           <wp:inline>
             <wp:extent cx="5943600" cy="5943600"/>
             <wp:effectExtent b="0" l="0" r="0" t="0"/>
-            <wp:docPr descr="Figure 6 | Growth sensitivity to DBH: (a) RW, (b) BAI, (c) \DeltaAGB. Relationships for species are plotted when included in the top model. Other terms in the model are held constant at their medians. Best-fit polynomials are plotted with solid lines when both first- and second-order terms are significant (t-test’s p-value &lt;0.05), dash-dotted lines when only one term is significant, and dotted lines when neither is significant. Transparent ribbons indicate 95% confidence intervals." title="" id="1" name="Picture"/>
+            <wp:docPr descr="Figure 6 | Growth sensitivity to DBH: (a) RW, (b) BAI, (c) \DeltaAGB. Models presented here include climate variables and DBH as fixed effects. Relationships for species are plotted when included in the top model. Other terms in the model are held constant at their medians. Best-fit polynomials are plotted with solid lines when both first- and second-order terms are significant (t-test’s p-value &lt;0.05), dash-dotted lines when only one term is significant, and dotted lines when neither is significant. Transparent ribbons indicate 95% confidence intervals." title="" id="1" name="Picture"/>
             <a:graphic>
               <a:graphicData uri="http://schemas.openxmlformats.org/drawingml/2006/picture">
                 <pic:pic>
@@ -10412,7 +10416,7 @@
         <w:t xml:space="preserve"> </w:t>
       </w:r>
       <w:r>
-        <w:t xml:space="preserve">Relationships for species are plotted when included in the top model. Other terms in the model are held constant at their medians. Best-fit polynomials are plotted with solid lines when both first- and second-order terms are significant (t-test’s p-value &lt;0.05), dash-dotted lines when only one term is significant, and dotted lines when neither is significant. Transparent ribbons indicate 95% confidence intervals.</w:t>
+        <w:t xml:space="preserve">Models presented here include climate variables and DBH as fixed effects. Relationships for species are plotted when included in the top model. Other terms in the model are held constant at their medians. Best-fit polynomials are plotted with solid lines when both first- and second-order terms are significant (t-test’s p-value &lt;0.05), dash-dotted lines when only one term is significant, and dotted lines when neither is significant. Transparent ribbons indicate 95% confidence intervals.</w:t>
       </w:r>
     </w:p>
     <w:bookmarkEnd w:id="51"/>
@@ -10622,7 +10626,7 @@
           <wp:inline>
             <wp:extent cx="5943600" cy="5943600"/>
             <wp:effectExtent b="0" l="0" r="0" t="0"/>
-            <wp:docPr descr="Figure 7 | Effect of year, when included in the best model, on BAI. For each species (all listed), relationships are plotted if the year effect could be analyzed and was included in the top model. Other terms in the model are held constant at their medians. Best-fit polynomials are plotted with solid lines when both first- and second-order terms are significant (t-test’s p-value &lt;0.05), dash-dotted lines when only one term is significant, and dotted lines when neither is significant. Transparent ribbons indicate 95% confidence intervals." title="" id="1" name="Picture"/>
+            <wp:docPr descr="Figure 7 | Effect of year, when included in the best model, on BAI. Models presented here include climate variables, DBH, and year as fixed effects. For each species (all listed), relationships are plotted if the year effect could be analyzed and was included in the top model. Other terms in the model are held constant at their medians. Best-fit polynomials are plotted with solid lines when both first- and second-order terms are significant (t-test’s p-value &lt;0.05), dash-dotted lines when only one term is significant, and dotted lines when neither is significant. Transparent ribbons indicate 95% confidence intervals." title="" id="1" name="Picture"/>
             <a:graphic>
               <a:graphicData uri="http://schemas.openxmlformats.org/drawingml/2006/picture">
                 <pic:pic>
@@ -10675,7 +10679,7 @@
         <w:t xml:space="preserve"> </w:t>
       </w:r>
       <w:r>
-        <w:t xml:space="preserve">For each species (all listed), relationships are plotted if the year effect could be analyzed and was included in the top model. Other terms in the model are held constant at their medians. Best-fit polynomials are plotted with solid lines when both first- and second-order terms are significant (t-test’s p-value &lt;0.05), dash-dotted lines when only one term is significant, and dotted lines when neither is significant. Transparent ribbons indicate 95% confidence intervals.</w:t>
+        <w:t xml:space="preserve">Models presented here include climate variables, DBH, and year as fixed effects. For each species (all listed), relationships are plotted if the year effect could be analyzed and was included in the top model. Other terms in the model are held constant at their medians. Best-fit polynomials are plotted with solid lines when both first- and second-order terms are significant (t-test’s p-value &lt;0.05), dash-dotted lines when only one term is significant, and dotted lines when neither is significant. Transparent ribbons indicate 95% confidence intervals.</w:t>
       </w:r>
     </w:p>
     <w:bookmarkEnd w:id="53"/>

</xml_diff>

<commit_message>
worked on reviewer responses
</commit_message>
<xml_diff>
--- a/doc/manuscript/ForestGEO_treerings.docx
+++ b/doc/manuscript/ForestGEO_treerings.docx
@@ -1122,7 +1122,7 @@
         <w:t xml:space="preserve"> </w:t>
       </w:r>
       <w:r>
-        <w:t xml:space="preserve">Yet, collection and analysis of dendrochronological records has traditionally been optimized to detect climate signals rather than to understand variation among trees, including size-related variation in climate sensitivity</w:t>
+        <w:t xml:space="preserve">Yet, collection and analysis of dendrochronological records has traditionally been optimized to detect climate signals rather than to understand variation among trees – including size-related variation in climate sensitivity</w:t>
       </w:r>
       <w:r>
         <w:t xml:space="preserve"> </w:t>
@@ -1134,7 +1134,7 @@
         <w:t xml:space="preserve"> </w:t>
       </w:r>
       <w:r>
-        <w:t xml:space="preserve">or to predict forest productivity, its climate sensitivity, and how it may be changing</w:t>
+        <w:t xml:space="preserve">– or to predict forest productivity, its climate sensitivity, and how it may be changing</w:t>
       </w:r>
       <w:r>
         <w:t xml:space="preserve"> </w:t>
@@ -7199,7 +7199,17 @@
         <w:pStyle w:val="BodyText"/>
       </w:pPr>
       <w:r>
-        <w:t xml:space="preserve">For each year in the tree-ring records, we reconstructed DBH, as detailed in Appendix S2.</w:t>
+        <w:t xml:space="preserve">For each year in the tree-ring records, we reconstructed (</w:t>
+      </w:r>
+      <w:r>
+        <w:rPr>
+          <w:iCs/>
+          <w:i/>
+        </w:rPr>
+        <w:t xml:space="preserve">i.e.</w:t>
+      </w:r>
+      <w:r>
+        <w:t xml:space="preserve">, back-calculated) DBH, as detailed in Appendix S2.</w:t>
       </w:r>
       <w:r>
         <w:t xml:space="preserve"> </w:t>
@@ -7782,7 +7792,17 @@
         <w:t xml:space="preserve"> </w:t>
       </w:r>
       <w:r>
-        <w:t xml:space="preserve">to identify the most important climate variable and the seasonal window over which its effect was strongest for each of two categories of variables: a temperature group (</w:t>
+        <w:t xml:space="preserve">to identify the most influential climate variable (</w:t>
+      </w:r>
+      <w:r>
+        <w:rPr>
+          <w:iCs/>
+          <w:i/>
+        </w:rPr>
+        <w:t xml:space="preserve">i.e.</w:t>
+      </w:r>
+      <w:r>
+        <w:t xml:space="preserve">, that most strongly correlated with annual growth) and the seasonal window over which its effect was strongest for each of two categories of variables: a temperature group (</w:t>
       </w:r>
       <m:oMath>
         <m:sSub>
@@ -7972,13 +7992,13 @@
         <w:t xml:space="preserve"> </w:t>
       </w:r>
       <w:r>
-        <w:t xml:space="preserve">These types of detrending methods are used to maximize the climate signal in tree-ring paleoclimate reconstructions and thus have been shown to retain the climate signal while removing the influence of other non-climatic drivers</w:t>
-      </w:r>
-      <w:r>
-        <w:t xml:space="preserve"> </w:t>
-      </w:r>
-      <w:r>
-        <w:t xml:space="preserve">(Cook, 1985; Fritts, 1976)</w:t>
+        <w:t xml:space="preserve">Our application of the thin-plate regression splines acts similar to more traditional a priori detrending methods using a two-thirds spline commonly used in dendrochronology studies and results in similar predictor variable selection</w:t>
+      </w:r>
+      <w:r>
+        <w:t xml:space="preserve"> </w:t>
+      </w:r>
+      <w:r>
+        <w:t xml:space="preserve">(Appendix S4, Cook &amp; Peters, 1997; Rollinson et al., 2021)</w:t>
       </w:r>
       <w:r>
         <w:t xml:space="preserve">.</w:t>
@@ -8202,47 +8222,11 @@
       <w:r>
         <w:t xml:space="preserve">We will refer to this model as a generalized least squares (GLS) model (Fig. 1).</w:t>
       </w:r>
-    </w:p>
-    <w:p>
-      <w:pPr>
-        <w:pStyle w:val="BodyText"/>
-      </w:pPr>
-      <w:r>
-        <w:t xml:space="preserve">Prior to running the models, we checked for collinearity among the candidate variables using the</w:t>
-      </w:r>
-      <w:r>
-        <w:t xml:space="preserve"> </w:t>
-      </w:r>
-      <w:r>
-        <w:rPr>
-          <w:iCs/>
-          <w:i/>
-        </w:rPr>
-        <w:t xml:space="preserve">vifstep</w:t>
-      </w:r>
-      <w:r>
-        <w:t xml:space="preserve"> </w:t>
-      </w:r>
-      <w:r>
-        <w:t xml:space="preserve">function</w:t>
-      </w:r>
-      <w:r>
-        <w:t xml:space="preserve"> </w:t>
-      </w:r>
-      <w:r>
-        <w:t xml:space="preserve">(Naimi et al., 2014)</w:t>
-      </w:r>
-      <w:r>
-        <w:t xml:space="preserve"> </w:t>
-      </w:r>
-      <w:r>
-        <w:t xml:space="preserve">and removed any variable with a variance inflation factor &gt; 3 (none required removal).</w:t>
-      </w:r>
-      <w:r>
-        <w:t xml:space="preserve"> </w:t>
-      </w:r>
-      <w:r>
-        <w:t xml:space="preserve">Within the GLS models, our response variables were log[RW], log[BAI], or log[</w:t>
+      <w:r>
+        <w:t xml:space="preserve"> </w:t>
+      </w:r>
+      <w:r>
+        <w:t xml:space="preserve">Within the GLS models, our response variables were raw, log-transformed growth estimates (as opposed to residuals): log[RW], log[BAI], or log[</w:t>
       </w:r>
       <m:oMath>
         <m:r>
@@ -8255,13 +8239,54 @@
       <w:r>
         <w:t xml:space="preserve">AGB].</w:t>
       </w:r>
+      <w:r>
+        <w:t xml:space="preserve"> </w:t>
+      </w:r>
+      <w:r>
+        <w:t xml:space="preserve">Prior to running the models, we checked for collinearity among the candidate variables using the</w:t>
+      </w:r>
+      <w:r>
+        <w:t xml:space="preserve"> </w:t>
+      </w:r>
+      <w:r>
+        <w:rPr>
+          <w:iCs/>
+          <w:i/>
+        </w:rPr>
+        <w:t xml:space="preserve">vifstep</w:t>
+      </w:r>
+      <w:r>
+        <w:t xml:space="preserve"> </w:t>
+      </w:r>
+      <w:r>
+        <w:t xml:space="preserve">function</w:t>
+      </w:r>
+      <w:r>
+        <w:t xml:space="preserve"> </w:t>
+      </w:r>
+      <w:r>
+        <w:t xml:space="preserve">(Naimi et al., 2014)</w:t>
+      </w:r>
+      <w:r>
+        <w:t xml:space="preserve">. Our analysis code was programmed to remove any variable with a variance inflation factor &gt; 3, but none required removal.</w:t>
+      </w:r>
     </w:p>
     <w:p>
       <w:pPr>
         <w:pStyle w:val="BodyText"/>
       </w:pPr>
       <w:r>
-        <w:t xml:space="preserve">For each species independently, we ran every combination of the candidate climate drivers and DBH, including both first- and second-order terms for each.</w:t>
+        <w:t xml:space="preserve">For each species independently, we ran GLS models including every possible combination of independent variables (</w:t>
+      </w:r>
+      <w:r>
+        <w:rPr>
+          <w:iCs/>
+          <w:i/>
+        </w:rPr>
+        <w:t xml:space="preserve">i.e.</w:t>
+      </w:r>
+      <w:r>
+        <w:t xml:space="preserve">, candidate climate drivers, DBH, and year), including both first- and second-order terms for each.</w:t>
       </w:r>
       <w:r>
         <w:t xml:space="preserve"> </w:t>
@@ -8448,7 +8473,7 @@
         <w:t xml:space="preserve"> </w:t>
       </w:r>
       <w:r>
-        <w:t xml:space="preserve">is a complete data set (with no missing values) for one species at one site. The method is set to maximum likelihood (</w:t>
+        <w:t xml:space="preserve">is a complete data set for one species at one site (all records after excluding cores as described above, and with no missing values). The method is set to maximum likelihood (</w:t>
       </w:r>
       <w:r>
         <w:rPr>
@@ -8697,7 +8722,7 @@
         <w:t xml:space="preserve"> </w:t>
       </w:r>
       <w:r>
-        <w:t xml:space="preserve">While one-to-one correspondence of estimated slope coefficients describing the response of tree growth to interannual climatic variation was neither expected nor observed, estimates were correlated and rarely differed significantly (Appendix S4; S1-S4).</w:t>
+        <w:t xml:space="preserve">While one-to-one correspondence of estimated slope coefficients describing the response of tree growth to interannual climatic variation was neither expected nor observed, estimates obtained using the two methods were correlated and rarely differed significantly from one another (Appendix S4; S1-S4).</w:t>
       </w:r>
     </w:p>
     <w:p>
@@ -8717,7 +8742,7 @@
           <wp:inline>
             <wp:extent cx="5943600" cy="2971800"/>
             <wp:effectExtent b="0" l="0" r="0" t="0"/>
-            <wp:docPr descr="Figure 2 | Example comparison of climate sensitivity derived via traditional methods (a) and our approach (b-f). Example is for the sensitivity of 14 species at SCBI (codes given in Table S2) to potential evapotranspiration (PET). Panel (a) shows a matrix of Pearson correlations between ring-width index and monthly climate variables produced using the bootRes package in R,(produced using the bootRes package in R, Zang &amp; Biondi, 2013). Black rectangle represents the period selected by climwin as the most influential window. Panels (b-d) give statistics for seasonal windows tested in climwin, where window open and close indicate months prior to current August, and cells across the lower diagonal indicate single-month tests (akin to panel a). Panels (b) and (c) give values of linear and quadratic terms for each seasonal window, and (d) gives the \DeltaAIC for each. The seasonal window with the minimum \DeltaAIC (1-3 months prior to August, or May-July; black circles), was identified as the most influential window. Panel (e) shows the correlation of individual-level residuals to PET, with the function fit in climwin. Finally, panel (f) shows the GLS model output, where PET was a candidate driver variable (along with PPT; DBH not included in this model). Plotted are responses of species for which PET was included in the top model, with best-fit polynomials plotted with solid lines when both first- and second-order terms are significant, dash-dotted lines when only one term is significant, and dotted lines when neither is significant. Transparent ribbons indicate 95% confidence intervals. Species names corresponding to the codes are given in Table S2." title="" id="1" name="Picture"/>
+            <wp:docPr descr="Figure 2 | Example comparison of climate sensitivity derived via traditional methods (a) and our approach (b-f). Example is for the sensitivity of 14 species at SCBI (codes given in Table S2) to potential evapotranspiration (PET). Panel (a) shows a matrix of Pearson correlations between ring-width index and monthly climate variables produced using the bootRes package in R,(produced using the bootRes package in R, Zang &amp; Biondi, 2013). Black rectangle represents the period selected by climwin as the most influential window. Panels (b-d) give statistics for seasonal windows tested in climwin, where window open and close refer to the start- and end-months of the window tested, expressed as months prior to current August, and cells across the lower diagonal indicate single-month tests (akin to panel a). Panels (b) and (c) give values of linear and quadratic terms for each seasonal window, and (d) gives the \DeltaAIC for each. The seasonal window with the minimum \DeltaAIC (1-3 months prior to August, or May-July; black circles), was identified as the most influential window. Panel (e) shows the correlation of individual-level residuals to PET, with the function fit in climwin. Finally, panel (f) shows the GLS model output, where PET was a candidate driver variable (along with PPT; DBH not included in this model). Plotted are responses of species for which PET was included in the top model, with best-fit polynomials plotted with solid lines when both first- and second-order terms are significant, dash-dotted lines when only one term is significant, and dotted lines when neither is significant. Transparent ribbons indicate 95% confidence intervals. Species names corresponding to the codes are given in Table S2." title="" id="1" name="Picture"/>
             <a:graphic>
               <a:graphicData uri="http://schemas.openxmlformats.org/drawingml/2006/picture">
                 <pic:pic>
@@ -8848,7 +8873,7 @@
         <w:t xml:space="preserve">climwin</w:t>
       </w:r>
       <w:r>
-        <w:t xml:space="preserve">, where window open and close indicate months prior to current August, and cells across the lower diagonal indicate single-month tests (akin to panel</w:t>
+        <w:t xml:space="preserve">, where window open and close refer to the start- and end-months of the window tested, expressed as months prior to current August, and cells across the lower diagonal indicate single-month tests (akin to panel</w:t>
       </w:r>
       <w:r>
         <w:t xml:space="preserve"> </w:t>
@@ -9038,7 +9063,7 @@
       <w:r>
         <w:drawing>
           <wp:inline>
-            <wp:extent cx="5943600" cy="5528018"/>
+            <wp:extent cx="5943600" cy="5535859"/>
             <wp:effectExtent b="0" l="0" r="0" t="0"/>
             <wp:docPr descr="Figure 3 | Summary of top models for ring width (RW) as a function of climate (water and temperature variables), DBH, and calendar year. Arrows approximate reponses detailed in Figs. 3, 5, and S16. Each symbol indicates one species, and species are ordered alphabetically within each site. Overlapping solid and dotted arrows for the same species indicate that the effect changed when Year was included in the model, with dotted arrows indicating the response without Year. Interactive effects of climate and DBH are not shown." title="" id="1" name="Picture"/>
             <a:graphic>
@@ -9059,7 +9084,7 @@
                   <pic:spPr bwMode="auto">
                     <a:xfrm>
                       <a:off x="0" y="0"/>
-                      <a:ext cx="5943600" cy="5528018"/>
+                      <a:ext cx="5943600" cy="5535859"/>
                     </a:xfrm>
                     <a:prstGeom prst="rect">
                       <a:avLst/>
@@ -11133,7 +11158,7 @@
         <w:t xml:space="preserve"> </w:t>
       </w:r>
       <w:r>
-        <w:t xml:space="preserve">This latter pattern is consistent with the observation that when contemporary growth rates are compared across individuals within a closed-canopy stand (i.e., a</w:t>
+        <w:t xml:space="preserve">This latter pattern is consistent with the observation that when contemporary growth rates are compared across individuals within a closed-canopy stand (e.g., a</w:t>
       </w:r>
       <w:r>
         <w:t xml:space="preserve"> </w:t>
@@ -11151,7 +11176,7 @@
         <w:t xml:space="preserve"> </w:t>
       </w:r>
       <w:r>
-        <w:t xml:space="preserve">analysis), RW increases continuously across most of the DBH range</w:t>
+        <w:t xml:space="preserve">analysis of census data), RW increases continuously across most of the DBH range</w:t>
       </w:r>
       <w:r>
         <w:t xml:space="preserve"> </w:t>
@@ -12297,7 +12322,7 @@
       </w:r>
     </w:p>
     <w:bookmarkEnd w:id="64"/>
-    <w:bookmarkStart w:id="301" w:name="References"/>
+    <w:bookmarkStart w:id="300" w:name="References"/>
     <w:p>
       <w:pPr>
         <w:pStyle w:val="Heading1"/>
@@ -12306,7 +12331,7 @@
         <w:t xml:space="preserve">References</w:t>
       </w:r>
     </w:p>
-    <w:bookmarkStart w:id="300" w:name="refs"/>
+    <w:bookmarkStart w:id="299" w:name="refs"/>
     <w:bookmarkStart w:id="66" w:name="ref-alexander_potential_2019"/>
     <w:p>
       <w:pPr>
@@ -13967,87 +13992,12 @@
       </w:hyperlink>
     </w:p>
     <w:bookmarkEnd w:id="116"/>
-    <w:bookmarkStart w:id="117" w:name="ref-cook_time_1985"/>
+    <w:bookmarkStart w:id="118" w:name="ref-cook_calculating_1997"/>
     <w:p>
       <w:pPr>
         <w:pStyle w:val="Bibliography"/>
       </w:pPr>
       <w:r>
-        <w:t xml:space="preserve">Cook, E. R. (1985).</w:t>
-      </w:r>
-      <w:r>
-        <w:t xml:space="preserve"> </w:t>
-      </w:r>
-      <w:r>
-        <w:rPr>
-          <w:iCs/>
-          <w:i/>
-        </w:rPr>
-        <w:t xml:space="preserve">A</w:t>
-      </w:r>
-      <w:r>
-        <w:rPr>
-          <w:iCs/>
-          <w:i/>
-        </w:rPr>
-        <w:t xml:space="preserve"> </w:t>
-      </w:r>
-      <w:r>
-        <w:rPr>
-          <w:iCs/>
-          <w:i/>
-        </w:rPr>
-        <w:t xml:space="preserve">Time Series Analysis Approach</w:t>
-      </w:r>
-      <w:r>
-        <w:rPr>
-          <w:iCs/>
-          <w:i/>
-        </w:rPr>
-        <w:t xml:space="preserve"> </w:t>
-      </w:r>
-      <w:r>
-        <w:rPr>
-          <w:iCs/>
-          <w:i/>
-        </w:rPr>
-        <w:t xml:space="preserve">to</w:t>
-      </w:r>
-      <w:r>
-        <w:rPr>
-          <w:iCs/>
-          <w:i/>
-        </w:rPr>
-        <w:t xml:space="preserve"> </w:t>
-      </w:r>
-      <w:r>
-        <w:rPr>
-          <w:iCs/>
-          <w:i/>
-        </w:rPr>
-        <w:t xml:space="preserve">Tree Ring Standardization</w:t>
-      </w:r>
-      <w:r>
-        <w:rPr>
-          <w:iCs/>
-          <w:i/>
-        </w:rPr>
-        <w:t xml:space="preserve">: Vol. PhD</w:t>
-      </w:r>
-      <w:r>
-        <w:t xml:space="preserve"> </w:t>
-      </w:r>
-      <w:r>
-        <w:t xml:space="preserve">[PhD thesis]. University of Arizona.</w:t>
-      </w:r>
-    </w:p>
-    <w:bookmarkEnd w:id="117"/>
-    <w:bookmarkStart w:id="119" w:name="ref-cook_calculating_1997"/>
-    <w:p>
-      <w:pPr>
-        <w:pStyle w:val="Bibliography"/>
-      </w:pPr>
-      <w:r>
         <w:t xml:space="preserve">Cook, E. R., &amp; Peters, K. (1997). Calculating unbiased tree-ring indices for the study of climatic and environmental change.</w:t>
       </w:r>
       <w:r>
@@ -14079,7 +14029,7 @@
       <w:r>
         <w:t xml:space="preserve"> </w:t>
       </w:r>
-      <w:hyperlink r:id="rId118">
+      <w:hyperlink r:id="rId117">
         <w:r>
           <w:rPr>
             <w:rStyle w:val="Hyperlink"/>
@@ -14088,8 +14038,8 @@
         </w:r>
       </w:hyperlink>
     </w:p>
-    <w:bookmarkEnd w:id="119"/>
-    <w:bookmarkStart w:id="121" w:name="ref-davies_forestgeo_2021"/>
+    <w:bookmarkEnd w:id="118"/>
+    <w:bookmarkStart w:id="120" w:name="ref-davies_forestgeo_2021"/>
     <w:p>
       <w:pPr>
         <w:pStyle w:val="Bibliography"/>
@@ -14147,7 +14097,7 @@
       <w:r>
         <w:t xml:space="preserve"> </w:t>
       </w:r>
-      <w:hyperlink r:id="rId120">
+      <w:hyperlink r:id="rId119">
         <w:r>
           <w:rPr>
             <w:rStyle w:val="Hyperlink"/>
@@ -14156,8 +14106,8 @@
         </w:r>
       </w:hyperlink>
     </w:p>
-    <w:bookmarkEnd w:id="121"/>
-    <w:bookmarkStart w:id="123" w:name="ref-davis_forest_2009"/>
+    <w:bookmarkEnd w:id="120"/>
+    <w:bookmarkStart w:id="122" w:name="ref-davis_forest_2009"/>
     <w:p>
       <w:pPr>
         <w:pStyle w:val="Bibliography"/>
@@ -14194,7 +14144,7 @@
       <w:r>
         <w:t xml:space="preserve"> </w:t>
       </w:r>
-      <w:hyperlink r:id="rId122">
+      <w:hyperlink r:id="rId121">
         <w:r>
           <w:rPr>
             <w:rStyle w:val="Hyperlink"/>
@@ -14203,8 +14153,8 @@
         </w:r>
       </w:hyperlink>
     </w:p>
-    <w:bookmarkEnd w:id="123"/>
-    <w:bookmarkStart w:id="125" w:name="ref-dearborn_permafrost_2020"/>
+    <w:bookmarkEnd w:id="122"/>
+    <w:bookmarkStart w:id="124" w:name="ref-dearborn_permafrost_2020"/>
     <w:p>
       <w:pPr>
         <w:pStyle w:val="Bibliography"/>
@@ -14228,7 +14178,7 @@
       <w:r>
         <w:t xml:space="preserve"> </w:t>
       </w:r>
-      <w:hyperlink r:id="rId124">
+      <w:hyperlink r:id="rId123">
         <w:r>
           <w:rPr>
             <w:rStyle w:val="Hyperlink"/>
@@ -14237,24 +14187,60 @@
         </w:r>
       </w:hyperlink>
     </w:p>
+    <w:bookmarkEnd w:id="124"/>
+    <w:bookmarkStart w:id="125" w:name="ref-delucia_forest_2007"/>
+    <w:p>
+      <w:pPr>
+        <w:pStyle w:val="Bibliography"/>
+      </w:pPr>
+      <w:r>
+        <w:t xml:space="preserve">DeLucia, E. H., Drake, J., Thomas, R. B., &amp; Gonzalez-Meler, M. A. (2007). Forest carbon use efficiency: Is respiration a constant fraction of gross primary production?</w:t>
+      </w:r>
+      <w:r>
+        <w:t xml:space="preserve"> </w:t>
+      </w:r>
+      <w:r>
+        <w:rPr>
+          <w:iCs/>
+          <w:i/>
+        </w:rPr>
+        <w:t xml:space="preserve">Global Change Biology</w:t>
+      </w:r>
+      <w:r>
+        <w:t xml:space="preserve">,</w:t>
+      </w:r>
+      <w:r>
+        <w:t xml:space="preserve"> </w:t>
+      </w:r>
+      <w:r>
+        <w:rPr>
+          <w:iCs/>
+          <w:i/>
+        </w:rPr>
+        <w:t xml:space="preserve">13</w:t>
+      </w:r>
+      <w:r>
+        <w:t xml:space="preserve">, 1157–1167.</w:t>
+      </w:r>
+    </w:p>
     <w:bookmarkEnd w:id="125"/>
-    <w:bookmarkStart w:id="126" w:name="ref-delucia_forest_2007"/>
+    <w:bookmarkStart w:id="127" w:name="ref-desoto_low_2020"/>
     <w:p>
       <w:pPr>
         <w:pStyle w:val="Bibliography"/>
       </w:pPr>
       <w:r>
-        <w:t xml:space="preserve">DeLucia, E. H., Drake, J., Thomas, R. B., &amp; Gonzalez-Meler, M. A. (2007). Forest carbon use efficiency: Is respiration a constant fraction of gross primary production?</w:t>
-      </w:r>
-      <w:r>
-        <w:t xml:space="preserve"> </w:t>
-      </w:r>
-      <w:r>
-        <w:rPr>
-          <w:iCs/>
-          <w:i/>
-        </w:rPr>
-        <w:t xml:space="preserve">Global Change Biology</w:t>
+        <w:t xml:space="preserve">DeSoto, L., Cailleret, M., Sterck, F., Jansen, S., Kramer, K., Robert, E. M. R., Aakala, T., Amoroso, M. M., Bigler, C., Camarero, J. J., Čufar, K., Gea-Izquierdo, G., Gillner, S., Haavik, L. J., Hereş, A.-M., Kane, J. M., Kharuk, V. I., Kitzberger, T., Klein, T., … Martínez-Vilalta, J. (2020). Low growth resilience to drought is related to future mortality risk in trees.</w:t>
+      </w:r>
+      <w:r>
+        <w:t xml:space="preserve"> </w:t>
+      </w:r>
+      <w:r>
+        <w:rPr>
+          <w:iCs/>
+          <w:i/>
+        </w:rPr>
+        <w:t xml:space="preserve">Nature Communications</w:t>
       </w:r>
       <w:r>
         <w:t xml:space="preserve">,</w:t>
@@ -14267,42 +14253,6 @@
           <w:iCs/>
           <w:i/>
         </w:rPr>
-        <w:t xml:space="preserve">13</w:t>
-      </w:r>
-      <w:r>
-        <w:t xml:space="preserve">, 1157–1167.</w:t>
-      </w:r>
-    </w:p>
-    <w:bookmarkEnd w:id="126"/>
-    <w:bookmarkStart w:id="128" w:name="ref-desoto_low_2020"/>
-    <w:p>
-      <w:pPr>
-        <w:pStyle w:val="Bibliography"/>
-      </w:pPr>
-      <w:r>
-        <w:t xml:space="preserve">DeSoto, L., Cailleret, M., Sterck, F., Jansen, S., Kramer, K., Robert, E. M. R., Aakala, T., Amoroso, M. M., Bigler, C., Camarero, J. J., Čufar, K., Gea-Izquierdo, G., Gillner, S., Haavik, L. J., Hereş, A.-M., Kane, J. M., Kharuk, V. I., Kitzberger, T., Klein, T., … Martínez-Vilalta, J. (2020). Low growth resilience to drought is related to future mortality risk in trees.</w:t>
-      </w:r>
-      <w:r>
-        <w:t xml:space="preserve"> </w:t>
-      </w:r>
-      <w:r>
-        <w:rPr>
-          <w:iCs/>
-          <w:i/>
-        </w:rPr>
-        <w:t xml:space="preserve">Nature Communications</w:t>
-      </w:r>
-      <w:r>
-        <w:t xml:space="preserve">,</w:t>
-      </w:r>
-      <w:r>
-        <w:t xml:space="preserve"> </w:t>
-      </w:r>
-      <w:r>
-        <w:rPr>
-          <w:iCs/>
-          <w:i/>
-        </w:rPr>
         <w:t xml:space="preserve">11</w:t>
       </w:r>
       <w:r>
@@ -14311,7 +14261,7 @@
       <w:r>
         <w:t xml:space="preserve"> </w:t>
       </w:r>
-      <w:hyperlink r:id="rId127">
+      <w:hyperlink r:id="rId126">
         <w:r>
           <w:rPr>
             <w:rStyle w:val="Hyperlink"/>
@@ -14320,8 +14270,8 @@
         </w:r>
       </w:hyperlink>
     </w:p>
-    <w:bookmarkEnd w:id="128"/>
-    <w:bookmarkStart w:id="130" w:name="ref-disney_new_2020"/>
+    <w:bookmarkEnd w:id="127"/>
+    <w:bookmarkStart w:id="129" w:name="ref-disney_new_2020"/>
     <w:p>
       <w:pPr>
         <w:pStyle w:val="Bibliography"/>
@@ -14370,7 +14320,7 @@
       <w:r>
         <w:t xml:space="preserve"> </w:t>
       </w:r>
-      <w:hyperlink r:id="rId129">
+      <w:hyperlink r:id="rId128">
         <w:r>
           <w:rPr>
             <w:rStyle w:val="Hyperlink"/>
@@ -14379,8 +14329,8 @@
         </w:r>
       </w:hyperlink>
     </w:p>
-    <w:bookmarkEnd w:id="130"/>
-    <w:bookmarkStart w:id="132" w:name="ref-duchesne_large_2019"/>
+    <w:bookmarkEnd w:id="129"/>
+    <w:bookmarkStart w:id="131" w:name="ref-duchesne_large_2019"/>
     <w:p>
       <w:pPr>
         <w:pStyle w:val="Bibliography"/>
@@ -14417,7 +14367,7 @@
       <w:r>
         <w:t xml:space="preserve"> </w:t>
       </w:r>
-      <w:hyperlink r:id="rId131">
+      <w:hyperlink r:id="rId130">
         <w:r>
           <w:rPr>
             <w:rStyle w:val="Hyperlink"/>
@@ -14426,8 +14376,8 @@
         </w:r>
       </w:hyperlink>
     </w:p>
-    <w:bookmarkEnd w:id="132"/>
-    <w:bookmarkStart w:id="134" w:name="ref-dye_comparing_2016"/>
+    <w:bookmarkEnd w:id="131"/>
+    <w:bookmarkStart w:id="133" w:name="ref-dye_comparing_2016"/>
     <w:p>
       <w:pPr>
         <w:pStyle w:val="Bibliography"/>
@@ -14479,7 +14429,7 @@
       <w:r>
         <w:t xml:space="preserve"> </w:t>
       </w:r>
-      <w:hyperlink r:id="rId133">
+      <w:hyperlink r:id="rId132">
         <w:r>
           <w:rPr>
             <w:rStyle w:val="Hyperlink"/>
@@ -14488,8 +14438,8 @@
         </w:r>
       </w:hyperlink>
     </w:p>
-    <w:bookmarkEnd w:id="134"/>
-    <w:bookmarkStart w:id="136" w:name="ref-elling_dendroecological_2009"/>
+    <w:bookmarkEnd w:id="133"/>
+    <w:bookmarkStart w:id="135" w:name="ref-elling_dendroecological_2009"/>
     <w:p>
       <w:pPr>
         <w:pStyle w:val="Bibliography"/>
@@ -14553,7 +14503,7 @@
       <w:r>
         <w:t xml:space="preserve"> </w:t>
       </w:r>
-      <w:hyperlink r:id="rId135">
+      <w:hyperlink r:id="rId134">
         <w:r>
           <w:rPr>
             <w:rStyle w:val="Hyperlink"/>
@@ -14562,8 +14512,8 @@
         </w:r>
       </w:hyperlink>
     </w:p>
-    <w:bookmarkEnd w:id="136"/>
-    <w:bookmarkStart w:id="138" w:name="ref-evans_fusing_2017"/>
+    <w:bookmarkEnd w:id="135"/>
+    <w:bookmarkStart w:id="137" w:name="ref-evans_fusing_2017"/>
     <w:p>
       <w:pPr>
         <w:pStyle w:val="Bibliography"/>
@@ -14600,7 +14550,7 @@
       <w:r>
         <w:t xml:space="preserve"> </w:t>
       </w:r>
-      <w:hyperlink r:id="rId137">
+      <w:hyperlink r:id="rId136">
         <w:r>
           <w:rPr>
             <w:rStyle w:val="Hyperlink"/>
@@ -14609,8 +14559,8 @@
         </w:r>
       </w:hyperlink>
     </w:p>
-    <w:bookmarkEnd w:id="138"/>
-    <w:bookmarkStart w:id="140" w:name="ref-finzi_carbon_2020"/>
+    <w:bookmarkEnd w:id="137"/>
+    <w:bookmarkStart w:id="139" w:name="ref-finzi_carbon_2020"/>
     <w:p>
       <w:pPr>
         <w:pStyle w:val="Bibliography"/>
@@ -14665,7 +14615,7 @@
       <w:r>
         <w:t xml:space="preserve"> </w:t>
       </w:r>
-      <w:hyperlink r:id="rId139">
+      <w:hyperlink r:id="rId138">
         <w:r>
           <w:rPr>
             <w:rStyle w:val="Hyperlink"/>
@@ -14674,8 +14624,8 @@
         </w:r>
       </w:hyperlink>
     </w:p>
-    <w:bookmarkEnd w:id="140"/>
-    <w:bookmarkStart w:id="142" w:name="ref-forrester_does_2021"/>
+    <w:bookmarkEnd w:id="139"/>
+    <w:bookmarkStart w:id="141" w:name="ref-forrester_does_2021"/>
     <w:p>
       <w:pPr>
         <w:pStyle w:val="Bibliography"/>
@@ -14712,7 +14662,7 @@
       <w:r>
         <w:t xml:space="preserve"> </w:t>
       </w:r>
-      <w:hyperlink r:id="rId141">
+      <w:hyperlink r:id="rId140">
         <w:r>
           <w:rPr>
             <w:rStyle w:val="Hyperlink"/>
@@ -14721,8 +14671,8 @@
         </w:r>
       </w:hyperlink>
     </w:p>
-    <w:bookmarkEnd w:id="142"/>
-    <w:bookmarkStart w:id="144" w:name="ref-foster_predicting_2016"/>
+    <w:bookmarkEnd w:id="141"/>
+    <w:bookmarkStart w:id="143" w:name="ref-foster_predicting_2016"/>
     <w:p>
       <w:pPr>
         <w:pStyle w:val="Bibliography"/>
@@ -14771,7 +14721,7 @@
       <w:r>
         <w:t xml:space="preserve"> </w:t>
       </w:r>
-      <w:hyperlink r:id="rId143">
+      <w:hyperlink r:id="rId142">
         <w:r>
           <w:rPr>
             <w:rStyle w:val="Hyperlink"/>
@@ -14780,24 +14730,127 @@
         </w:r>
       </w:hyperlink>
     </w:p>
+    <w:bookmarkEnd w:id="143"/>
+    <w:bookmarkStart w:id="144" w:name="ref-fritts_tree_1976"/>
+    <w:p>
+      <w:pPr>
+        <w:pStyle w:val="Bibliography"/>
+      </w:pPr>
+      <w:r>
+        <w:t xml:space="preserve">Fritts, H. C. (1976).</w:t>
+      </w:r>
+      <w:r>
+        <w:t xml:space="preserve"> </w:t>
+      </w:r>
+      <w:r>
+        <w:rPr>
+          <w:iCs/>
+          <w:i/>
+        </w:rPr>
+        <w:t xml:space="preserve">Tree rings and climate</w:t>
+      </w:r>
+      <w:r>
+        <w:t xml:space="preserve">.</w:t>
+      </w:r>
+      <w:r>
+        <w:t xml:space="preserve"> </w:t>
+      </w:r>
+      <w:r>
+        <w:t xml:space="preserve">Academic Press</w:t>
+      </w:r>
+      <w:r>
+        <w:t xml:space="preserve">.</w:t>
+      </w:r>
+    </w:p>
     <w:bookmarkEnd w:id="144"/>
-    <w:bookmarkStart w:id="145" w:name="ref-fritts_tree_1976"/>
+    <w:bookmarkStart w:id="146" w:name="ref-fritts_dendroecology_1989"/>
     <w:p>
       <w:pPr>
         <w:pStyle w:val="Bibliography"/>
       </w:pPr>
       <w:r>
-        <w:t xml:space="preserve">Fritts, H. C. (1976).</w:t>
-      </w:r>
-      <w:r>
-        <w:t xml:space="preserve"> </w:t>
-      </w:r>
-      <w:r>
-        <w:rPr>
-          <w:iCs/>
-          <w:i/>
-        </w:rPr>
-        <w:t xml:space="preserve">Tree rings and climate</w:t>
+        <w:t xml:space="preserve">Fritts, H. C., &amp; Swetnam, T. W. (1989). Dendroecology:</w:t>
+      </w:r>
+      <w:r>
+        <w:t xml:space="preserve"> </w:t>
+      </w:r>
+      <w:r>
+        <w:t xml:space="preserve">A Tool</w:t>
+      </w:r>
+      <w:r>
+        <w:t xml:space="preserve"> </w:t>
+      </w:r>
+      <w:r>
+        <w:t xml:space="preserve">for</w:t>
+      </w:r>
+      <w:r>
+        <w:t xml:space="preserve"> </w:t>
+      </w:r>
+      <w:r>
+        <w:t xml:space="preserve">Evaluating Variations</w:t>
+      </w:r>
+      <w:r>
+        <w:t xml:space="preserve"> </w:t>
+      </w:r>
+      <w:r>
+        <w:t xml:space="preserve">in</w:t>
+      </w:r>
+      <w:r>
+        <w:t xml:space="preserve"> </w:t>
+      </w:r>
+      <w:r>
+        <w:t xml:space="preserve">Past</w:t>
+      </w:r>
+      <w:r>
+        <w:t xml:space="preserve"> </w:t>
+      </w:r>
+      <w:r>
+        <w:t xml:space="preserve">and</w:t>
+      </w:r>
+      <w:r>
+        <w:t xml:space="preserve"> </w:t>
+      </w:r>
+      <w:r>
+        <w:t xml:space="preserve">Present Forest Environments</w:t>
+      </w:r>
+      <w:r>
+        <w:t xml:space="preserve">. In M. Begon, A. H. Fitter, E. D. Ford, &amp; A. MacFadyen (Eds.),</w:t>
+      </w:r>
+      <w:r>
+        <w:t xml:space="preserve"> </w:t>
+      </w:r>
+      <w:r>
+        <w:rPr>
+          <w:iCs/>
+          <w:i/>
+        </w:rPr>
+        <w:t xml:space="preserve">Advances in</w:t>
+      </w:r>
+      <w:r>
+        <w:rPr>
+          <w:iCs/>
+          <w:i/>
+        </w:rPr>
+        <w:t xml:space="preserve"> </w:t>
+      </w:r>
+      <w:r>
+        <w:rPr>
+          <w:iCs/>
+          <w:i/>
+        </w:rPr>
+        <w:t xml:space="preserve">Ecological Research</w:t>
+      </w:r>
+      <w:r>
+        <w:t xml:space="preserve"> </w:t>
+      </w:r>
+      <w:r>
+        <w:t xml:space="preserve">(Vol. 19, pp. 111–188).</w:t>
+      </w:r>
+      <w:r>
+        <w:t xml:space="preserve"> </w:t>
+      </w:r>
+      <w:r>
+        <w:t xml:space="preserve">Academic Press</w:t>
       </w:r>
       <w:r>
         <w:t xml:space="preserve">.</w:t>
@@ -14805,110 +14858,7 @@
       <w:r>
         <w:t xml:space="preserve"> </w:t>
       </w:r>
-      <w:r>
-        <w:t xml:space="preserve">Academic Press</w:t>
-      </w:r>
-      <w:r>
-        <w:t xml:space="preserve">.</w:t>
-      </w:r>
-    </w:p>
-    <w:bookmarkEnd w:id="145"/>
-    <w:bookmarkStart w:id="147" w:name="ref-fritts_dendroecology_1989"/>
-    <w:p>
-      <w:pPr>
-        <w:pStyle w:val="Bibliography"/>
-      </w:pPr>
-      <w:r>
-        <w:t xml:space="preserve">Fritts, H. C., &amp; Swetnam, T. W. (1989). Dendroecology:</w:t>
-      </w:r>
-      <w:r>
-        <w:t xml:space="preserve"> </w:t>
-      </w:r>
-      <w:r>
-        <w:t xml:space="preserve">A Tool</w:t>
-      </w:r>
-      <w:r>
-        <w:t xml:space="preserve"> </w:t>
-      </w:r>
-      <w:r>
-        <w:t xml:space="preserve">for</w:t>
-      </w:r>
-      <w:r>
-        <w:t xml:space="preserve"> </w:t>
-      </w:r>
-      <w:r>
-        <w:t xml:space="preserve">Evaluating Variations</w:t>
-      </w:r>
-      <w:r>
-        <w:t xml:space="preserve"> </w:t>
-      </w:r>
-      <w:r>
-        <w:t xml:space="preserve">in</w:t>
-      </w:r>
-      <w:r>
-        <w:t xml:space="preserve"> </w:t>
-      </w:r>
-      <w:r>
-        <w:t xml:space="preserve">Past</w:t>
-      </w:r>
-      <w:r>
-        <w:t xml:space="preserve"> </w:t>
-      </w:r>
-      <w:r>
-        <w:t xml:space="preserve">and</w:t>
-      </w:r>
-      <w:r>
-        <w:t xml:space="preserve"> </w:t>
-      </w:r>
-      <w:r>
-        <w:t xml:space="preserve">Present Forest Environments</w:t>
-      </w:r>
-      <w:r>
-        <w:t xml:space="preserve">. In M. Begon, A. H. Fitter, E. D. Ford, &amp; A. MacFadyen (Eds.),</w:t>
-      </w:r>
-      <w:r>
-        <w:t xml:space="preserve"> </w:t>
-      </w:r>
-      <w:r>
-        <w:rPr>
-          <w:iCs/>
-          <w:i/>
-        </w:rPr>
-        <w:t xml:space="preserve">Advances in</w:t>
-      </w:r>
-      <w:r>
-        <w:rPr>
-          <w:iCs/>
-          <w:i/>
-        </w:rPr>
-        <w:t xml:space="preserve"> </w:t>
-      </w:r>
-      <w:r>
-        <w:rPr>
-          <w:iCs/>
-          <w:i/>
-        </w:rPr>
-        <w:t xml:space="preserve">Ecological Research</w:t>
-      </w:r>
-      <w:r>
-        <w:t xml:space="preserve"> </w:t>
-      </w:r>
-      <w:r>
-        <w:t xml:space="preserve">(Vol. 19, pp. 111–188).</w:t>
-      </w:r>
-      <w:r>
-        <w:t xml:space="preserve"> </w:t>
-      </w:r>
-      <w:r>
-        <w:t xml:space="preserve">Academic Press</w:t>
-      </w:r>
-      <w:r>
-        <w:t xml:space="preserve">.</w:t>
-      </w:r>
-      <w:r>
-        <w:t xml:space="preserve"> </w:t>
-      </w:r>
-      <w:hyperlink r:id="rId146">
+      <w:hyperlink r:id="rId145">
         <w:r>
           <w:rPr>
             <w:rStyle w:val="Hyperlink"/>
@@ -14917,8 +14867,8 @@
         </w:r>
       </w:hyperlink>
     </w:p>
-    <w:bookmarkEnd w:id="147"/>
-    <w:bookmarkStart w:id="149" w:name="ref-furniss_reconciling_2017"/>
+    <w:bookmarkEnd w:id="146"/>
+    <w:bookmarkStart w:id="148" w:name="ref-furniss_reconciling_2017"/>
     <w:p>
       <w:pPr>
         <w:pStyle w:val="Bibliography"/>
@@ -14955,7 +14905,7 @@
       <w:r>
         <w:t xml:space="preserve"> </w:t>
       </w:r>
-      <w:hyperlink r:id="rId148">
+      <w:hyperlink r:id="rId147">
         <w:r>
           <w:rPr>
             <w:rStyle w:val="Hyperlink"/>
@@ -14964,8 +14914,8 @@
         </w:r>
       </w:hyperlink>
     </w:p>
-    <w:bookmarkEnd w:id="149"/>
-    <w:bookmarkStart w:id="151" w:name="ref-germain_climate_2020"/>
+    <w:bookmarkEnd w:id="148"/>
+    <w:bookmarkStart w:id="150" w:name="ref-germain_climate_2020"/>
     <w:p>
       <w:pPr>
         <w:pStyle w:val="Bibliography"/>
@@ -15002,7 +14952,7 @@
       <w:r>
         <w:t xml:space="preserve"> </w:t>
       </w:r>
-      <w:hyperlink r:id="rId150">
+      <w:hyperlink r:id="rId149">
         <w:r>
           <w:rPr>
             <w:rStyle w:val="Hyperlink"/>
@@ -15011,8 +14961,8 @@
         </w:r>
       </w:hyperlink>
     </w:p>
-    <w:bookmarkEnd w:id="151"/>
-    <w:bookmarkStart w:id="153" w:name="ref-gillerot_tree_2020"/>
+    <w:bookmarkEnd w:id="150"/>
+    <w:bookmarkStart w:id="152" w:name="ref-gillerot_tree_2020"/>
     <w:p>
       <w:pPr>
         <w:pStyle w:val="Bibliography"/>
@@ -15090,7 +15040,7 @@
       <w:r>
         <w:t xml:space="preserve"> </w:t>
       </w:r>
-      <w:hyperlink r:id="rId152">
+      <w:hyperlink r:id="rId151">
         <w:r>
           <w:rPr>
             <w:rStyle w:val="Hyperlink"/>
@@ -15099,8 +15049,8 @@
         </w:r>
       </w:hyperlink>
     </w:p>
-    <w:bookmarkEnd w:id="153"/>
-    <w:bookmarkStart w:id="155" w:name="ref-girardin_no_2016"/>
+    <w:bookmarkEnd w:id="152"/>
+    <w:bookmarkStart w:id="154" w:name="ref-girardin_no_2016"/>
     <w:p>
       <w:pPr>
         <w:pStyle w:val="Bibliography"/>
@@ -15154,7 +15104,7 @@
       <w:r>
         <w:t xml:space="preserve"> </w:t>
       </w:r>
-      <w:hyperlink r:id="rId154">
+      <w:hyperlink r:id="rId153">
         <w:r>
           <w:rPr>
             <w:rStyle w:val="Hyperlink"/>
@@ -15163,8 +15113,8 @@
         </w:r>
       </w:hyperlink>
     </w:p>
-    <w:bookmarkEnd w:id="155"/>
-    <w:bookmarkStart w:id="157" w:name="ref-goodman_importance_2014b"/>
+    <w:bookmarkEnd w:id="154"/>
+    <w:bookmarkStart w:id="156" w:name="ref-goodman_importance_2014b"/>
     <w:p>
       <w:pPr>
         <w:pStyle w:val="Bibliography"/>
@@ -15201,7 +15151,7 @@
       <w:r>
         <w:t xml:space="preserve"> </w:t>
       </w:r>
-      <w:hyperlink r:id="rId156">
+      <w:hyperlink r:id="rId155">
         <w:r>
           <w:rPr>
             <w:rStyle w:val="Hyperlink"/>
@@ -15210,20 +15160,104 @@
         </w:r>
       </w:hyperlink>
     </w:p>
+    <w:bookmarkEnd w:id="156"/>
+    <w:bookmarkStart w:id="157" w:name="ref-goulden_patterns_2011"/>
+    <w:p>
+      <w:pPr>
+        <w:pStyle w:val="Bibliography"/>
+      </w:pPr>
+      <w:r>
+        <w:t xml:space="preserve">Goulden, M. L., McMillan, A. M. S., Winston, G. C., Rocha, A. V., Manies, K. L., Harden, J. W., &amp; Bond-Lamberty, B. P. (2011). Patterns of</w:t>
+      </w:r>
+      <w:r>
+        <w:t xml:space="preserve"> </w:t>
+      </w:r>
+      <w:r>
+        <w:t xml:space="preserve">NPP</w:t>
+      </w:r>
+      <w:r>
+        <w:t xml:space="preserve">,</w:t>
+      </w:r>
+      <w:r>
+        <w:t xml:space="preserve"> </w:t>
+      </w:r>
+      <w:r>
+        <w:t xml:space="preserve">GPP</w:t>
+      </w:r>
+      <w:r>
+        <w:t xml:space="preserve">, respiration, and</w:t>
+      </w:r>
+      <w:r>
+        <w:t xml:space="preserve"> </w:t>
+      </w:r>
+      <w:r>
+        <w:t xml:space="preserve">NEP</w:t>
+      </w:r>
+      <w:r>
+        <w:t xml:space="preserve"> </w:t>
+      </w:r>
+      <w:r>
+        <w:t xml:space="preserve">during boreal forest succession.</w:t>
+      </w:r>
+      <w:r>
+        <w:t xml:space="preserve"> </w:t>
+      </w:r>
+      <w:r>
+        <w:rPr>
+          <w:iCs/>
+          <w:i/>
+        </w:rPr>
+        <w:t xml:space="preserve">Global Change Biology</w:t>
+      </w:r>
+      <w:r>
+        <w:t xml:space="preserve">,</w:t>
+      </w:r>
+      <w:r>
+        <w:t xml:space="preserve"> </w:t>
+      </w:r>
+      <w:r>
+        <w:rPr>
+          <w:iCs/>
+          <w:i/>
+        </w:rPr>
+        <w:t xml:space="preserve">17</w:t>
+      </w:r>
+      <w:r>
+        <w:t xml:space="preserve">(2), 855–871.</w:t>
+      </w:r>
+    </w:p>
     <w:bookmarkEnd w:id="157"/>
-    <w:bookmarkStart w:id="158" w:name="ref-goulden_patterns_2011"/>
+    <w:bookmarkStart w:id="159" w:name="ref-graumlich_longterm_1989"/>
     <w:p>
       <w:pPr>
         <w:pStyle w:val="Bibliography"/>
       </w:pPr>
       <w:r>
-        <w:t xml:space="preserve">Goulden, M. L., McMillan, A. M. S., Winston, G. C., Rocha, A. V., Manies, K. L., Harden, J. W., &amp; Bond-Lamberty, B. P. (2011). Patterns of</w:t>
-      </w:r>
-      <w:r>
-        <w:t xml:space="preserve"> </w:t>
-      </w:r>
-      <w:r>
-        <w:t xml:space="preserve">NPP</w:t>
+        <w:t xml:space="preserve">Graumlich, L. J., Brubaker, L. B., &amp; Grier, C. C. (1989). Long-</w:t>
+      </w:r>
+      <w:r>
+        <w:t xml:space="preserve">Term Trends</w:t>
+      </w:r>
+      <w:r>
+        <w:t xml:space="preserve"> </w:t>
+      </w:r>
+      <w:r>
+        <w:t xml:space="preserve">in</w:t>
+      </w:r>
+      <w:r>
+        <w:t xml:space="preserve"> </w:t>
+      </w:r>
+      <w:r>
+        <w:t xml:space="preserve">Forest Net Primary Productivity</w:t>
+      </w:r>
+      <w:r>
+        <w:t xml:space="preserve">:</w:t>
+      </w:r>
+      <w:r>
+        <w:t xml:space="preserve"> </w:t>
+      </w:r>
+      <w:r>
+        <w:t xml:space="preserve">Cascade Mountains</w:t>
       </w:r>
       <w:r>
         <w:t xml:space="preserve">,</w:t>
@@ -15232,32 +15266,20 @@
         <w:t xml:space="preserve"> </w:t>
       </w:r>
       <w:r>
-        <w:t xml:space="preserve">GPP</w:t>
-      </w:r>
-      <w:r>
-        <w:t xml:space="preserve">, respiration, and</w:t>
-      </w:r>
-      <w:r>
-        <w:t xml:space="preserve"> </w:t>
-      </w:r>
-      <w:r>
-        <w:t xml:space="preserve">NEP</w:t>
-      </w:r>
-      <w:r>
-        <w:t xml:space="preserve"> </w:t>
-      </w:r>
-      <w:r>
-        <w:t xml:space="preserve">during boreal forest succession.</w:t>
-      </w:r>
-      <w:r>
-        <w:t xml:space="preserve"> </w:t>
-      </w:r>
-      <w:r>
-        <w:rPr>
-          <w:iCs/>
-          <w:i/>
-        </w:rPr>
-        <w:t xml:space="preserve">Global Change Biology</w:t>
+        <w:t xml:space="preserve">Washington</w:t>
+      </w:r>
+      <w:r>
+        <w:t xml:space="preserve">.</w:t>
+      </w:r>
+      <w:r>
+        <w:t xml:space="preserve"> </w:t>
+      </w:r>
+      <w:r>
+        <w:rPr>
+          <w:iCs/>
+          <w:i/>
+        </w:rPr>
+        <w:t xml:space="preserve">Ecology</w:t>
       </w:r>
       <w:r>
         <w:t xml:space="preserve">,</w:t>
@@ -15270,78 +15292,6 @@
           <w:iCs/>
           <w:i/>
         </w:rPr>
-        <w:t xml:space="preserve">17</w:t>
-      </w:r>
-      <w:r>
-        <w:t xml:space="preserve">(2), 855–871.</w:t>
-      </w:r>
-    </w:p>
-    <w:bookmarkEnd w:id="158"/>
-    <w:bookmarkStart w:id="160" w:name="ref-graumlich_longterm_1989"/>
-    <w:p>
-      <w:pPr>
-        <w:pStyle w:val="Bibliography"/>
-      </w:pPr>
-      <w:r>
-        <w:t xml:space="preserve">Graumlich, L. J., Brubaker, L. B., &amp; Grier, C. C. (1989). Long-</w:t>
-      </w:r>
-      <w:r>
-        <w:t xml:space="preserve">Term Trends</w:t>
-      </w:r>
-      <w:r>
-        <w:t xml:space="preserve"> </w:t>
-      </w:r>
-      <w:r>
-        <w:t xml:space="preserve">in</w:t>
-      </w:r>
-      <w:r>
-        <w:t xml:space="preserve"> </w:t>
-      </w:r>
-      <w:r>
-        <w:t xml:space="preserve">Forest Net Primary Productivity</w:t>
-      </w:r>
-      <w:r>
-        <w:t xml:space="preserve">:</w:t>
-      </w:r>
-      <w:r>
-        <w:t xml:space="preserve"> </w:t>
-      </w:r>
-      <w:r>
-        <w:t xml:space="preserve">Cascade Mountains</w:t>
-      </w:r>
-      <w:r>
-        <w:t xml:space="preserve">,</w:t>
-      </w:r>
-      <w:r>
-        <w:t xml:space="preserve"> </w:t>
-      </w:r>
-      <w:r>
-        <w:t xml:space="preserve">Washington</w:t>
-      </w:r>
-      <w:r>
-        <w:t xml:space="preserve">.</w:t>
-      </w:r>
-      <w:r>
-        <w:t xml:space="preserve"> </w:t>
-      </w:r>
-      <w:r>
-        <w:rPr>
-          <w:iCs/>
-          <w:i/>
-        </w:rPr>
-        <w:t xml:space="preserve">Ecology</w:t>
-      </w:r>
-      <w:r>
-        <w:t xml:space="preserve">,</w:t>
-      </w:r>
-      <w:r>
-        <w:t xml:space="preserve"> </w:t>
-      </w:r>
-      <w:r>
-        <w:rPr>
-          <w:iCs/>
-          <w:i/>
-        </w:rPr>
         <w:t xml:space="preserve">70</w:t>
       </w:r>
       <w:r>
@@ -15350,7 +15300,7 @@
       <w:r>
         <w:t xml:space="preserve"> </w:t>
       </w:r>
-      <w:hyperlink r:id="rId159">
+      <w:hyperlink r:id="rId158">
         <w:r>
           <w:rPr>
             <w:rStyle w:val="Hyperlink"/>
@@ -15359,8 +15309,8 @@
         </w:r>
       </w:hyperlink>
     </w:p>
-    <w:bookmarkEnd w:id="160"/>
-    <w:bookmarkStart w:id="162" w:name="ref-groenendijk_no_2015"/>
+    <w:bookmarkEnd w:id="159"/>
+    <w:bookmarkStart w:id="161" w:name="ref-groenendijk_no_2015"/>
     <w:p>
       <w:pPr>
         <w:pStyle w:val="Bibliography"/>
@@ -15397,7 +15347,7 @@
       <w:r>
         <w:t xml:space="preserve"> </w:t>
       </w:r>
-      <w:hyperlink r:id="rId161">
+      <w:hyperlink r:id="rId160">
         <w:r>
           <w:rPr>
             <w:rStyle w:val="Hyperlink"/>
@@ -15406,8 +15356,8 @@
         </w:r>
       </w:hyperlink>
     </w:p>
-    <w:bookmarkEnd w:id="162"/>
-    <w:bookmarkStart w:id="164" w:name="ref-hacket-pain_consistent_2016"/>
+    <w:bookmarkEnd w:id="161"/>
+    <w:bookmarkStart w:id="163" w:name="ref-hacket-pain_consistent_2016"/>
     <w:p>
       <w:pPr>
         <w:pStyle w:val="Bibliography"/>
@@ -15456,7 +15406,7 @@
       <w:r>
         <w:t xml:space="preserve"> </w:t>
       </w:r>
-      <w:hyperlink r:id="rId163">
+      <w:hyperlink r:id="rId162">
         <w:r>
           <w:rPr>
             <w:rStyle w:val="Hyperlink"/>
@@ -15465,8 +15415,8 @@
         </w:r>
       </w:hyperlink>
     </w:p>
-    <w:bookmarkEnd w:id="164"/>
-    <w:bookmarkStart w:id="166" w:name="ref-hararuk_tree_2019"/>
+    <w:bookmarkEnd w:id="163"/>
+    <w:bookmarkStart w:id="165" w:name="ref-hararuk_tree_2019"/>
     <w:p>
       <w:pPr>
         <w:pStyle w:val="Bibliography"/>
@@ -15533,7 +15483,7 @@
       <w:r>
         <w:t xml:space="preserve"> </w:t>
       </w:r>
-      <w:hyperlink r:id="rId165">
+      <w:hyperlink r:id="rId164">
         <w:r>
           <w:rPr>
             <w:rStyle w:val="Hyperlink"/>
@@ -15542,8 +15492,8 @@
         </w:r>
       </w:hyperlink>
     </w:p>
-    <w:bookmarkEnd w:id="166"/>
-    <w:bookmarkStart w:id="168" w:name="ref-harris_updated_2014"/>
+    <w:bookmarkEnd w:id="165"/>
+    <w:bookmarkStart w:id="167" w:name="ref-harris_updated_2014"/>
     <w:p>
       <w:pPr>
         <w:pStyle w:val="Bibliography"/>
@@ -15598,7 +15548,7 @@
       <w:r>
         <w:t xml:space="preserve"> </w:t>
       </w:r>
-      <w:hyperlink r:id="rId167">
+      <w:hyperlink r:id="rId166">
         <w:r>
           <w:rPr>
             <w:rStyle w:val="Hyperlink"/>
@@ -15607,8 +15557,8 @@
         </w:r>
       </w:hyperlink>
     </w:p>
-    <w:bookmarkEnd w:id="168"/>
-    <w:bookmarkStart w:id="170" w:name="ref-harris_version_2020"/>
+    <w:bookmarkEnd w:id="167"/>
+    <w:bookmarkStart w:id="169" w:name="ref-harris_version_2020"/>
     <w:p>
       <w:pPr>
         <w:pStyle w:val="Bibliography"/>
@@ -15657,7 +15607,7 @@
       <w:r>
         <w:t xml:space="preserve"> </w:t>
       </w:r>
-      <w:hyperlink r:id="rId169">
+      <w:hyperlink r:id="rId168">
         <w:r>
           <w:rPr>
             <w:rStyle w:val="Hyperlink"/>
@@ -15666,8 +15616,8 @@
         </w:r>
       </w:hyperlink>
     </w:p>
-    <w:bookmarkEnd w:id="170"/>
-    <w:bookmarkStart w:id="172" w:name="ref-helcoski_growing_2019"/>
+    <w:bookmarkEnd w:id="169"/>
+    <w:bookmarkStart w:id="171" w:name="ref-helcoski_growing_2019"/>
     <w:p>
       <w:pPr>
         <w:pStyle w:val="Bibliography"/>
@@ -15704,7 +15654,7 @@
       <w:r>
         <w:t xml:space="preserve"> </w:t>
       </w:r>
-      <w:hyperlink r:id="rId171">
+      <w:hyperlink r:id="rId170">
         <w:r>
           <w:rPr>
             <w:rStyle w:val="Hyperlink"/>
@@ -15713,8 +15663,8 @@
         </w:r>
       </w:hyperlink>
     </w:p>
-    <w:bookmarkEnd w:id="172"/>
-    <w:bookmarkStart w:id="174" w:name="ref-hember_tree_2019"/>
+    <w:bookmarkEnd w:id="171"/>
+    <w:bookmarkStart w:id="173" w:name="ref-hember_tree_2019"/>
     <w:p>
       <w:pPr>
         <w:pStyle w:val="Bibliography"/>
@@ -15808,7 +15758,7 @@
       <w:r>
         <w:t xml:space="preserve"> </w:t>
       </w:r>
-      <w:hyperlink r:id="rId173">
+      <w:hyperlink r:id="rId172">
         <w:r>
           <w:rPr>
             <w:rStyle w:val="Hyperlink"/>
@@ -15817,8 +15767,8 @@
         </w:r>
       </w:hyperlink>
     </w:p>
-    <w:bookmarkEnd w:id="174"/>
-    <w:bookmarkStart w:id="176" w:name="ref-humphrey_soil_2021"/>
+    <w:bookmarkEnd w:id="173"/>
+    <w:bookmarkStart w:id="175" w:name="ref-humphrey_soil_2021"/>
     <w:p>
       <w:pPr>
         <w:pStyle w:val="Bibliography"/>
@@ -15861,7 +15811,7 @@
       <w:r>
         <w:t xml:space="preserve"> </w:t>
       </w:r>
-      <w:hyperlink r:id="rId175">
+      <w:hyperlink r:id="rId174">
         <w:r>
           <w:rPr>
             <w:rStyle w:val="Hyperlink"/>
@@ -15870,118 +15820,118 @@
         </w:r>
       </w:hyperlink>
     </w:p>
+    <w:bookmarkEnd w:id="175"/>
+    <w:bookmarkStart w:id="176" w:name="ref-ipcc_climate_2014"/>
+    <w:p>
+      <w:pPr>
+        <w:pStyle w:val="Bibliography"/>
+      </w:pPr>
+      <w:r>
+        <w:t xml:space="preserve">IPCC. (2014).</w:t>
+      </w:r>
+      <w:r>
+        <w:t xml:space="preserve"> </w:t>
+      </w:r>
+      <w:r>
+        <w:rPr>
+          <w:iCs/>
+          <w:i/>
+        </w:rPr>
+        <w:t xml:space="preserve">Climate change 2014: Impacts, adaptation, and vulnerability:</w:t>
+      </w:r>
+      <w:r>
+        <w:rPr>
+          <w:iCs/>
+          <w:i/>
+        </w:rPr>
+        <w:t xml:space="preserve"> </w:t>
+      </w:r>
+      <w:r>
+        <w:rPr>
+          <w:iCs/>
+          <w:i/>
+        </w:rPr>
+        <w:t xml:space="preserve">Working Group II</w:t>
+      </w:r>
+      <w:r>
+        <w:rPr>
+          <w:iCs/>
+          <w:i/>
+        </w:rPr>
+        <w:t xml:space="preserve"> </w:t>
+      </w:r>
+      <w:r>
+        <w:rPr>
+          <w:iCs/>
+          <w:i/>
+        </w:rPr>
+        <w:t xml:space="preserve">contribution to the fifth assessment report of the</w:t>
+      </w:r>
+      <w:r>
+        <w:rPr>
+          <w:iCs/>
+          <w:i/>
+        </w:rPr>
+        <w:t xml:space="preserve"> </w:t>
+      </w:r>
+      <w:r>
+        <w:rPr>
+          <w:iCs/>
+          <w:i/>
+        </w:rPr>
+        <w:t xml:space="preserve">Intergovernmental Panel</w:t>
+      </w:r>
+      <w:r>
+        <w:rPr>
+          <w:iCs/>
+          <w:i/>
+        </w:rPr>
+        <w:t xml:space="preserve"> </w:t>
+      </w:r>
+      <w:r>
+        <w:rPr>
+          <w:iCs/>
+          <w:i/>
+        </w:rPr>
+        <w:t xml:space="preserve">on</w:t>
+      </w:r>
+      <w:r>
+        <w:rPr>
+          <w:iCs/>
+          <w:i/>
+        </w:rPr>
+        <w:t xml:space="preserve"> </w:t>
+      </w:r>
+      <w:r>
+        <w:rPr>
+          <w:iCs/>
+          <w:i/>
+        </w:rPr>
+        <w:t xml:space="preserve">Climate Change</w:t>
+      </w:r>
+      <w:r>
+        <w:t xml:space="preserve"> </w:t>
+      </w:r>
+      <w:r>
+        <w:t xml:space="preserve">(V. R. Barros &amp; C. B. Field, Eds.).</w:t>
+      </w:r>
+      <w:r>
+        <w:t xml:space="preserve"> </w:t>
+      </w:r>
+      <w:r>
+        <w:t xml:space="preserve">Cambridge University Press</w:t>
+      </w:r>
+      <w:r>
+        <w:t xml:space="preserve">.</w:t>
+      </w:r>
+    </w:p>
     <w:bookmarkEnd w:id="176"/>
-    <w:bookmarkStart w:id="177" w:name="ref-ipcc_climate_2014"/>
+    <w:bookmarkStart w:id="178" w:name="ref-keenan_net_2014"/>
     <w:p>
       <w:pPr>
         <w:pStyle w:val="Bibliography"/>
       </w:pPr>
       <w:r>
-        <w:t xml:space="preserve">IPCC. (2014).</w:t>
-      </w:r>
-      <w:r>
-        <w:t xml:space="preserve"> </w:t>
-      </w:r>
-      <w:r>
-        <w:rPr>
-          <w:iCs/>
-          <w:i/>
-        </w:rPr>
-        <w:t xml:space="preserve">Climate change 2014: Impacts, adaptation, and vulnerability:</w:t>
-      </w:r>
-      <w:r>
-        <w:rPr>
-          <w:iCs/>
-          <w:i/>
-        </w:rPr>
-        <w:t xml:space="preserve"> </w:t>
-      </w:r>
-      <w:r>
-        <w:rPr>
-          <w:iCs/>
-          <w:i/>
-        </w:rPr>
-        <w:t xml:space="preserve">Working Group II</w:t>
-      </w:r>
-      <w:r>
-        <w:rPr>
-          <w:iCs/>
-          <w:i/>
-        </w:rPr>
-        <w:t xml:space="preserve"> </w:t>
-      </w:r>
-      <w:r>
-        <w:rPr>
-          <w:iCs/>
-          <w:i/>
-        </w:rPr>
-        <w:t xml:space="preserve">contribution to the fifth assessment report of the</w:t>
-      </w:r>
-      <w:r>
-        <w:rPr>
-          <w:iCs/>
-          <w:i/>
-        </w:rPr>
-        <w:t xml:space="preserve"> </w:t>
-      </w:r>
-      <w:r>
-        <w:rPr>
-          <w:iCs/>
-          <w:i/>
-        </w:rPr>
-        <w:t xml:space="preserve">Intergovernmental Panel</w:t>
-      </w:r>
-      <w:r>
-        <w:rPr>
-          <w:iCs/>
-          <w:i/>
-        </w:rPr>
-        <w:t xml:space="preserve"> </w:t>
-      </w:r>
-      <w:r>
-        <w:rPr>
-          <w:iCs/>
-          <w:i/>
-        </w:rPr>
-        <w:t xml:space="preserve">on</w:t>
-      </w:r>
-      <w:r>
-        <w:rPr>
-          <w:iCs/>
-          <w:i/>
-        </w:rPr>
-        <w:t xml:space="preserve"> </w:t>
-      </w:r>
-      <w:r>
-        <w:rPr>
-          <w:iCs/>
-          <w:i/>
-        </w:rPr>
-        <w:t xml:space="preserve">Climate Change</w:t>
-      </w:r>
-      <w:r>
-        <w:t xml:space="preserve"> </w:t>
-      </w:r>
-      <w:r>
-        <w:t xml:space="preserve">(V. R. Barros &amp; C. B. Field, Eds.).</w:t>
-      </w:r>
-      <w:r>
-        <w:t xml:space="preserve"> </w:t>
-      </w:r>
-      <w:r>
-        <w:t xml:space="preserve">Cambridge University Press</w:t>
-      </w:r>
-      <w:r>
-        <w:t xml:space="preserve">.</w:t>
-      </w:r>
-    </w:p>
-    <w:bookmarkEnd w:id="177"/>
-    <w:bookmarkStart w:id="179" w:name="ref-keenan_net_2014"/>
-    <w:p>
-      <w:pPr>
-        <w:pStyle w:val="Bibliography"/>
-      </w:pPr>
-      <w:r>
         <w:t xml:space="preserve">Keenan, T. F., Gray, J., Friedl, M. A., Toomey, M., Bohrer, G., Hollinger, D. Y., Munger, J. W., O’Keefe, J., Schmid, H. P., Wing, I. S., Yang, B., &amp; Richardson, A. D. (2014). Net carbon uptake has increased through warming-induced changes in temperate forest phenology.</w:t>
       </w:r>
       <w:r>
@@ -16013,7 +15963,7 @@
       <w:r>
         <w:t xml:space="preserve"> </w:t>
       </w:r>
-      <w:hyperlink r:id="rId178">
+      <w:hyperlink r:id="rId177">
         <w:r>
           <w:rPr>
             <w:rStyle w:val="Hyperlink"/>
@@ -16022,8 +15972,8 @@
         </w:r>
       </w:hyperlink>
     </w:p>
-    <w:bookmarkEnd w:id="179"/>
-    <w:bookmarkStart w:id="181" w:name="ref-klesse_sampling_2018"/>
+    <w:bookmarkEnd w:id="178"/>
+    <w:bookmarkStart w:id="180" w:name="ref-klesse_sampling_2018"/>
     <w:p>
       <w:pPr>
         <w:pStyle w:val="Bibliography"/>
@@ -16069,7 +16019,7 @@
       <w:r>
         <w:t xml:space="preserve"> </w:t>
       </w:r>
-      <w:hyperlink r:id="rId180">
+      <w:hyperlink r:id="rId179">
         <w:r>
           <w:rPr>
             <w:rStyle w:val="Hyperlink"/>
@@ -16078,8 +16028,8 @@
         </w:r>
       </w:hyperlink>
     </w:p>
-    <w:bookmarkEnd w:id="181"/>
-    <w:bookmarkStart w:id="183" w:name="ref-klesse_amplifying_2020"/>
+    <w:bookmarkEnd w:id="180"/>
+    <w:bookmarkStart w:id="182" w:name="ref-klesse_amplifying_2020"/>
     <w:p>
       <w:pPr>
         <w:pStyle w:val="Bibliography"/>
@@ -16115,7 +16065,7 @@
       <w:r>
         <w:t xml:space="preserve"> </w:t>
       </w:r>
-      <w:hyperlink r:id="rId182">
+      <w:hyperlink r:id="rId181">
         <w:r>
           <w:rPr>
             <w:rStyle w:val="Hyperlink"/>
@@ -16124,8 +16074,8 @@
         </w:r>
       </w:hyperlink>
     </w:p>
-    <w:bookmarkEnd w:id="183"/>
-    <w:bookmarkStart w:id="185" w:name="ref-kumarathunge_acclimation_2019"/>
+    <w:bookmarkEnd w:id="182"/>
+    <w:bookmarkStart w:id="184" w:name="ref-kumarathunge_acclimation_2019"/>
     <w:p>
       <w:pPr>
         <w:pStyle w:val="Bibliography"/>
@@ -16162,7 +16112,7 @@
       <w:r>
         <w:t xml:space="preserve"> </w:t>
       </w:r>
-      <w:hyperlink r:id="rId184">
+      <w:hyperlink r:id="rId183">
         <w:r>
           <w:rPr>
             <w:rStyle w:val="Hyperlink"/>
@@ -16171,8 +16121,8 @@
         </w:r>
       </w:hyperlink>
     </w:p>
-    <w:bookmarkEnd w:id="185"/>
-    <w:bookmarkStart w:id="187" w:name="ref-levesque_water_2017"/>
+    <w:bookmarkEnd w:id="184"/>
+    <w:bookmarkStart w:id="186" w:name="ref-levesque_water_2017"/>
     <w:p>
       <w:pPr>
         <w:pStyle w:val="Bibliography"/>
@@ -16236,7 +16186,7 @@
       <w:r>
         <w:t xml:space="preserve"> </w:t>
       </w:r>
-      <w:hyperlink r:id="rId186">
+      <w:hyperlink r:id="rId185">
         <w:r>
           <w:rPr>
             <w:rStyle w:val="Hyperlink"/>
@@ -16245,8 +16195,8 @@
         </w:r>
       </w:hyperlink>
     </w:p>
-    <w:bookmarkEnd w:id="187"/>
-    <w:bookmarkStart w:id="189" w:name="ref-lorimer_methodology_1989"/>
+    <w:bookmarkEnd w:id="186"/>
+    <w:bookmarkStart w:id="188" w:name="ref-lorimer_methodology_1989"/>
     <w:p>
       <w:pPr>
         <w:pStyle w:val="Bibliography"/>
@@ -16270,7 +16220,7 @@
       <w:r>
         <w:t xml:space="preserve"> </w:t>
       </w:r>
-      <w:hyperlink r:id="rId188">
+      <w:hyperlink r:id="rId187">
         <w:r>
           <w:rPr>
             <w:rStyle w:val="Hyperlink"/>
@@ -16279,8 +16229,8 @@
         </w:r>
       </w:hyperlink>
     </w:p>
-    <w:bookmarkEnd w:id="189"/>
-    <w:bookmarkStart w:id="191" w:name="ref-lorimer_estimating_1988"/>
+    <w:bookmarkEnd w:id="188"/>
+    <w:bookmarkStart w:id="190" w:name="ref-lorimer_estimating_1988"/>
     <w:p>
       <w:pPr>
         <w:pStyle w:val="Bibliography"/>
@@ -16338,7 +16288,7 @@
       <w:r>
         <w:t xml:space="preserve"> </w:t>
       </w:r>
-      <w:hyperlink r:id="rId190">
+      <w:hyperlink r:id="rId189">
         <w:r>
           <w:rPr>
             <w:rStyle w:val="Hyperlink"/>
@@ -16347,8 +16297,8 @@
         </w:r>
       </w:hyperlink>
     </w:p>
-    <w:bookmarkEnd w:id="191"/>
-    <w:bookmarkStart w:id="193" w:name="ref-lopez_systemic_2021"/>
+    <w:bookmarkEnd w:id="190"/>
+    <w:bookmarkStart w:id="192" w:name="ref-lopez_systemic_2021"/>
     <w:p>
       <w:pPr>
         <w:pStyle w:val="Bibliography"/>
@@ -16385,7 +16335,7 @@
       <w:r>
         <w:t xml:space="preserve"> </w:t>
       </w:r>
-      <w:hyperlink r:id="rId192">
+      <w:hyperlink r:id="rId191">
         <w:r>
           <w:rPr>
             <w:rStyle w:val="Hyperlink"/>
@@ -16394,8 +16344,8 @@
         </w:r>
       </w:hyperlink>
     </w:p>
-    <w:bookmarkEnd w:id="193"/>
-    <w:bookmarkStart w:id="195" w:name="ref-lutz_twentiethcentury_2009"/>
+    <w:bookmarkEnd w:id="192"/>
+    <w:bookmarkStart w:id="194" w:name="ref-lutz_twentiethcentury_2009"/>
     <w:p>
       <w:pPr>
         <w:pStyle w:val="Bibliography"/>
@@ -16462,7 +16412,7 @@
       <w:r>
         <w:t xml:space="preserve"> </w:t>
       </w:r>
-      <w:hyperlink r:id="rId194">
+      <w:hyperlink r:id="rId193">
         <w:r>
           <w:rPr>
             <w:rStyle w:val="Hyperlink"/>
@@ -16471,8 +16421,8 @@
         </w:r>
       </w:hyperlink>
     </w:p>
-    <w:bookmarkEnd w:id="195"/>
-    <w:bookmarkStart w:id="197" w:name="ref-mathias_disentangling_2018"/>
+    <w:bookmarkEnd w:id="194"/>
+    <w:bookmarkStart w:id="196" w:name="ref-mathias_disentangling_2018"/>
     <w:p>
       <w:pPr>
         <w:pStyle w:val="Bibliography"/>
@@ -16527,7 +16477,7 @@
       <w:r>
         <w:t xml:space="preserve"> </w:t>
       </w:r>
-      <w:hyperlink r:id="rId196">
+      <w:hyperlink r:id="rId195">
         <w:r>
           <w:rPr>
             <w:rStyle w:val="Hyperlink"/>
@@ -16536,8 +16486,8 @@
         </w:r>
       </w:hyperlink>
     </w:p>
-    <w:bookmarkEnd w:id="197"/>
-    <w:bookmarkStart w:id="199" w:name="ref-maxwell_higher_2019"/>
+    <w:bookmarkEnd w:id="196"/>
+    <w:bookmarkStart w:id="198" w:name="ref-maxwell_higher_2019"/>
     <w:p>
       <w:pPr>
         <w:pStyle w:val="Bibliography"/>
@@ -16631,7 +16581,7 @@
       <w:r>
         <w:t xml:space="preserve"> </w:t>
       </w:r>
-      <w:hyperlink r:id="rId198">
+      <w:hyperlink r:id="rId197">
         <w:r>
           <w:rPr>
             <w:rStyle w:val="Hyperlink"/>
@@ -16640,8 +16590,8 @@
         </w:r>
       </w:hyperlink>
     </w:p>
-    <w:bookmarkEnd w:id="199"/>
-    <w:bookmarkStart w:id="201" w:name="ref-maxwell_declining_2016"/>
+    <w:bookmarkEnd w:id="198"/>
+    <w:bookmarkStart w:id="200" w:name="ref-maxwell_declining_2016"/>
     <w:p>
       <w:pPr>
         <w:pStyle w:val="Bibliography"/>
@@ -16687,7 +16637,7 @@
       <w:r>
         <w:t xml:space="preserve"> </w:t>
       </w:r>
-      <w:hyperlink r:id="rId200">
+      <w:hyperlink r:id="rId199">
         <w:r>
           <w:rPr>
             <w:rStyle w:val="Hyperlink"/>
@@ -16696,8 +16646,8 @@
         </w:r>
       </w:hyperlink>
     </w:p>
-    <w:bookmarkEnd w:id="201"/>
-    <w:bookmarkStart w:id="203" w:name="ref-mcdowell_pervasive_2020"/>
+    <w:bookmarkEnd w:id="200"/>
+    <w:bookmarkStart w:id="202" w:name="ref-mcdowell_pervasive_2020"/>
     <w:p>
       <w:pPr>
         <w:pStyle w:val="Bibliography"/>
@@ -16734,7 +16684,7 @@
       <w:r>
         <w:t xml:space="preserve"> </w:t>
       </w:r>
-      <w:hyperlink r:id="rId202">
+      <w:hyperlink r:id="rId201">
         <w:r>
           <w:rPr>
             <w:rStyle w:val="Hyperlink"/>
@@ -16743,8 +16693,8 @@
         </w:r>
       </w:hyperlink>
     </w:p>
-    <w:bookmarkEnd w:id="203"/>
-    <w:bookmarkStart w:id="205" w:name="ref-mcgregor_tree_2021"/>
+    <w:bookmarkEnd w:id="202"/>
+    <w:bookmarkStart w:id="204" w:name="ref-mcgregor_tree_2021"/>
     <w:p>
       <w:pPr>
         <w:pStyle w:val="Bibliography"/>
@@ -16781,7 +16731,7 @@
       <w:r>
         <w:t xml:space="preserve"> </w:t>
       </w:r>
-      <w:hyperlink r:id="rId204">
+      <w:hyperlink r:id="rId203">
         <w:r>
           <w:rPr>
             <w:rStyle w:val="Hyperlink"/>
@@ -16790,8 +16740,8 @@
         </w:r>
       </w:hyperlink>
     </w:p>
-    <w:bookmarkEnd w:id="205"/>
-    <w:bookmarkStart w:id="207" w:name="ref-meakem_role_2018"/>
+    <w:bookmarkEnd w:id="204"/>
+    <w:bookmarkStart w:id="206" w:name="ref-meakem_role_2018"/>
     <w:p>
       <w:pPr>
         <w:pStyle w:val="Bibliography"/>
@@ -16828,7 +16778,7 @@
       <w:r>
         <w:t xml:space="preserve"> </w:t>
       </w:r>
-      <w:hyperlink r:id="rId206">
+      <w:hyperlink r:id="rId205">
         <w:r>
           <w:rPr>
             <w:rStyle w:val="Hyperlink"/>
@@ -16837,8 +16787,8 @@
         </w:r>
       </w:hyperlink>
     </w:p>
-    <w:bookmarkEnd w:id="207"/>
-    <w:bookmarkStart w:id="209" w:name="ref-meko_seascorr_2011"/>
+    <w:bookmarkEnd w:id="206"/>
+    <w:bookmarkStart w:id="208" w:name="ref-meko_seascorr_2011"/>
     <w:p>
       <w:pPr>
         <w:pStyle w:val="Bibliography"/>
@@ -16887,7 +16837,7 @@
       <w:r>
         <w:t xml:space="preserve"> </w:t>
       </w:r>
-      <w:hyperlink r:id="rId208">
+      <w:hyperlink r:id="rId207">
         <w:r>
           <w:rPr>
             <w:rStyle w:val="Hyperlink"/>
@@ -16896,24 +16846,60 @@
         </w:r>
       </w:hyperlink>
     </w:p>
+    <w:bookmarkEnd w:id="208"/>
+    <w:bookmarkStart w:id="209" w:name="ref-muller-landau_testing_2006"/>
+    <w:p>
+      <w:pPr>
+        <w:pStyle w:val="Bibliography"/>
+      </w:pPr>
+      <w:r>
+        <w:t xml:space="preserve">Muller-Landau, H. C., Condit, R. S., Chave, J., Thomas, S. C., Bohlman, S. A., Bunyavejchewin, S., Davies, S., Foster, R., Gunatilleke, S., Gunatilleke, N., Harms, K. E., Hart, T., Hubbell, S. P., Itoh, A., Kassim, A. R., LaFrankie, J. V., Lee, H. S., Losos, E., Makana, J.-R., … Kiratiprayoon, S. (2006). Testing metabolic ecology theory for allometric scaling of tree size, growth and mortality in tropical forests.</w:t>
+      </w:r>
+      <w:r>
+        <w:t xml:space="preserve"> </w:t>
+      </w:r>
+      <w:r>
+        <w:rPr>
+          <w:iCs/>
+          <w:i/>
+        </w:rPr>
+        <w:t xml:space="preserve">Ecology Letters</w:t>
+      </w:r>
+      <w:r>
+        <w:t xml:space="preserve">,</w:t>
+      </w:r>
+      <w:r>
+        <w:t xml:space="preserve"> </w:t>
+      </w:r>
+      <w:r>
+        <w:rPr>
+          <w:iCs/>
+          <w:i/>
+        </w:rPr>
+        <w:t xml:space="preserve">9</w:t>
+      </w:r>
+      <w:r>
+        <w:t xml:space="preserve">(5), 575–588.</w:t>
+      </w:r>
+    </w:p>
     <w:bookmarkEnd w:id="209"/>
-    <w:bookmarkStart w:id="210" w:name="ref-muller-landau_testing_2006"/>
+    <w:bookmarkStart w:id="211" w:name="ref-naimi_where_2014"/>
     <w:p>
       <w:pPr>
         <w:pStyle w:val="Bibliography"/>
       </w:pPr>
       <w:r>
-        <w:t xml:space="preserve">Muller-Landau, H. C., Condit, R. S., Chave, J., Thomas, S. C., Bohlman, S. A., Bunyavejchewin, S., Davies, S., Foster, R., Gunatilleke, S., Gunatilleke, N., Harms, K. E., Hart, T., Hubbell, S. P., Itoh, A., Kassim, A. R., LaFrankie, J. V., Lee, H. S., Losos, E., Makana, J.-R., … Kiratiprayoon, S. (2006). Testing metabolic ecology theory for allometric scaling of tree size, growth and mortality in tropical forests.</w:t>
-      </w:r>
-      <w:r>
-        <w:t xml:space="preserve"> </w:t>
-      </w:r>
-      <w:r>
-        <w:rPr>
-          <w:iCs/>
-          <w:i/>
-        </w:rPr>
-        <w:t xml:space="preserve">Ecology Letters</w:t>
+        <w:t xml:space="preserve">Naimi, B., Hamm, N. A. S., Groen, T. A., Skidmore, A. K., &amp; Toxopeus, A. G. (2014). Where is positional uncertainty a problem for species distribution modelling?</w:t>
+      </w:r>
+      <w:r>
+        <w:t xml:space="preserve"> </w:t>
+      </w:r>
+      <w:r>
+        <w:rPr>
+          <w:iCs/>
+          <w:i/>
+        </w:rPr>
+        <w:t xml:space="preserve">Ecography</w:t>
       </w:r>
       <w:r>
         <w:t xml:space="preserve">,</w:t>
@@ -16926,42 +16912,6 @@
           <w:iCs/>
           <w:i/>
         </w:rPr>
-        <w:t xml:space="preserve">9</w:t>
-      </w:r>
-      <w:r>
-        <w:t xml:space="preserve">(5), 575–588.</w:t>
-      </w:r>
-    </w:p>
-    <w:bookmarkEnd w:id="210"/>
-    <w:bookmarkStart w:id="212" w:name="ref-naimi_where_2014"/>
-    <w:p>
-      <w:pPr>
-        <w:pStyle w:val="Bibliography"/>
-      </w:pPr>
-      <w:r>
-        <w:t xml:space="preserve">Naimi, B., Hamm, N. A. S., Groen, T. A., Skidmore, A. K., &amp; Toxopeus, A. G. (2014). Where is positional uncertainty a problem for species distribution modelling?</w:t>
-      </w:r>
-      <w:r>
-        <w:t xml:space="preserve"> </w:t>
-      </w:r>
-      <w:r>
-        <w:rPr>
-          <w:iCs/>
-          <w:i/>
-        </w:rPr>
-        <w:t xml:space="preserve">Ecography</w:t>
-      </w:r>
-      <w:r>
-        <w:t xml:space="preserve">,</w:t>
-      </w:r>
-      <w:r>
-        <w:t xml:space="preserve"> </w:t>
-      </w:r>
-      <w:r>
-        <w:rPr>
-          <w:iCs/>
-          <w:i/>
-        </w:rPr>
         <w:t xml:space="preserve">37</w:t>
       </w:r>
       <w:r>
@@ -16970,7 +16920,7 @@
       <w:r>
         <w:t xml:space="preserve"> </w:t>
       </w:r>
-      <w:hyperlink r:id="rId211">
+      <w:hyperlink r:id="rId210">
         <w:r>
           <w:rPr>
             <w:rStyle w:val="Hyperlink"/>
@@ -16979,8 +16929,8 @@
         </w:r>
       </w:hyperlink>
     </w:p>
-    <w:bookmarkEnd w:id="212"/>
-    <w:bookmarkStart w:id="214" w:name="ref-nehrbass-ahles_influence_2014"/>
+    <w:bookmarkEnd w:id="211"/>
+    <w:bookmarkStart w:id="213" w:name="ref-nehrbass-ahles_influence_2014"/>
     <w:p>
       <w:pPr>
         <w:pStyle w:val="Bibliography"/>
@@ -17017,7 +16967,7 @@
       <w:r>
         <w:t xml:space="preserve"> </w:t>
       </w:r>
-      <w:hyperlink r:id="rId213">
+      <w:hyperlink r:id="rId212">
         <w:r>
           <w:rPr>
             <w:rStyle w:val="Hyperlink"/>
@@ -17026,8 +16976,8 @@
         </w:r>
       </w:hyperlink>
     </w:p>
-    <w:bookmarkEnd w:id="214"/>
-    <w:bookmarkStart w:id="216" w:name="ref-nock_long_2011"/>
+    <w:bookmarkEnd w:id="213"/>
+    <w:bookmarkStart w:id="215" w:name="ref-nock_long_2011"/>
     <w:p>
       <w:pPr>
         <w:pStyle w:val="Bibliography"/>
@@ -17073,7 +17023,7 @@
       <w:r>
         <w:t xml:space="preserve"> </w:t>
       </w:r>
-      <w:hyperlink r:id="rId215">
+      <w:hyperlink r:id="rId214">
         <w:r>
           <w:rPr>
             <w:rStyle w:val="Hyperlink"/>
@@ -17082,8 +17032,8 @@
         </w:r>
       </w:hyperlink>
     </w:p>
-    <w:bookmarkEnd w:id="216"/>
-    <w:bookmarkStart w:id="218" w:name="ref-novick_increasing_2016"/>
+    <w:bookmarkEnd w:id="215"/>
+    <w:bookmarkStart w:id="217" w:name="ref-novick_increasing_2016"/>
     <w:p>
       <w:pPr>
         <w:pStyle w:val="Bibliography"/>
@@ -17120,7 +17070,7 @@
       <w:r>
         <w:t xml:space="preserve"> </w:t>
       </w:r>
-      <w:hyperlink r:id="rId217">
+      <w:hyperlink r:id="rId216">
         <w:r>
           <w:rPr>
             <w:rStyle w:val="Hyperlink"/>
@@ -17129,42 +17079,42 @@
         </w:r>
       </w:hyperlink>
     </w:p>
+    <w:bookmarkEnd w:id="217"/>
+    <w:bookmarkStart w:id="218" w:name="ref-oliver_forest_1990"/>
+    <w:p>
+      <w:pPr>
+        <w:pStyle w:val="Bibliography"/>
+      </w:pPr>
+      <w:r>
+        <w:t xml:space="preserve">Oliver, C. D., &amp; Larson, B. C. (1990).</w:t>
+      </w:r>
+      <w:r>
+        <w:t xml:space="preserve"> </w:t>
+      </w:r>
+      <w:r>
+        <w:rPr>
+          <w:iCs/>
+          <w:i/>
+        </w:rPr>
+        <w:t xml:space="preserve">Forest stand dynamics</w:t>
+      </w:r>
+      <w:r>
+        <w:t xml:space="preserve">.</w:t>
+      </w:r>
+      <w:r>
+        <w:t xml:space="preserve"> </w:t>
+      </w:r>
+      <w:r>
+        <w:t xml:space="preserve">McGraw-Hill Pub. Co.</w:t>
+      </w:r>
+    </w:p>
     <w:bookmarkEnd w:id="218"/>
-    <w:bookmarkStart w:id="219" w:name="ref-oliver_forest_1990"/>
+    <w:bookmarkStart w:id="220" w:name="ref-peters_detecting_2015"/>
     <w:p>
       <w:pPr>
         <w:pStyle w:val="Bibliography"/>
       </w:pPr>
       <w:r>
-        <w:t xml:space="preserve">Oliver, C. D., &amp; Larson, B. C. (1990).</w:t>
-      </w:r>
-      <w:r>
-        <w:t xml:space="preserve"> </w:t>
-      </w:r>
-      <w:r>
-        <w:rPr>
-          <w:iCs/>
-          <w:i/>
-        </w:rPr>
-        <w:t xml:space="preserve">Forest stand dynamics</w:t>
-      </w:r>
-      <w:r>
-        <w:t xml:space="preserve">.</w:t>
-      </w:r>
-      <w:r>
-        <w:t xml:space="preserve"> </w:t>
-      </w:r>
-      <w:r>
-        <w:t xml:space="preserve">McGraw-Hill Pub. Co.</w:t>
-      </w:r>
-    </w:p>
-    <w:bookmarkEnd w:id="219"/>
-    <w:bookmarkStart w:id="221" w:name="ref-peters_detecting_2015"/>
-    <w:p>
-      <w:pPr>
-        <w:pStyle w:val="Bibliography"/>
-      </w:pPr>
-      <w:r>
         <w:t xml:space="preserve">Peters, R. L., Groenendijk, P., Vlam, M., &amp; Zuidema, P. A. (2015). Detecting long-term growth trends using tree rings: A critical evaluation of methods.</w:t>
       </w:r>
       <w:r>
@@ -17196,7 +17146,7 @@
       <w:r>
         <w:t xml:space="preserve"> </w:t>
       </w:r>
-      <w:hyperlink r:id="rId220">
+      <w:hyperlink r:id="rId219">
         <w:r>
           <w:rPr>
             <w:rStyle w:val="Hyperlink"/>
@@ -17205,89 +17155,149 @@
         </w:r>
       </w:hyperlink>
     </w:p>
+    <w:bookmarkEnd w:id="220"/>
+    <w:bookmarkStart w:id="221" w:name="ref-pinheiro_nlme_2021"/>
+    <w:p>
+      <w:pPr>
+        <w:pStyle w:val="Bibliography"/>
+      </w:pPr>
+      <w:r>
+        <w:t xml:space="preserve">Pinheiro, J., Bates, D., DebRoy, S., Sarkar, D., EISPACK authors, Heisterkamp, S., Van Willigen, B., Ranke, J., &amp; R-core. (2021).</w:t>
+      </w:r>
+      <w:r>
+        <w:t xml:space="preserve"> </w:t>
+      </w:r>
+      <w:r>
+        <w:rPr>
+          <w:iCs/>
+          <w:i/>
+        </w:rPr>
+        <w:t xml:space="preserve">Nlme:</w:t>
+      </w:r>
+      <w:r>
+        <w:rPr>
+          <w:iCs/>
+          <w:i/>
+        </w:rPr>
+        <w:t xml:space="preserve"> </w:t>
+      </w:r>
+      <w:r>
+        <w:rPr>
+          <w:iCs/>
+          <w:i/>
+        </w:rPr>
+        <w:t xml:space="preserve">Linear</w:t>
+      </w:r>
+      <w:r>
+        <w:rPr>
+          <w:iCs/>
+          <w:i/>
+        </w:rPr>
+        <w:t xml:space="preserve"> </w:t>
+      </w:r>
+      <w:r>
+        <w:rPr>
+          <w:iCs/>
+          <w:i/>
+        </w:rPr>
+        <w:t xml:space="preserve">and</w:t>
+      </w:r>
+      <w:r>
+        <w:rPr>
+          <w:iCs/>
+          <w:i/>
+        </w:rPr>
+        <w:t xml:space="preserve"> </w:t>
+      </w:r>
+      <w:r>
+        <w:rPr>
+          <w:iCs/>
+          <w:i/>
+        </w:rPr>
+        <w:t xml:space="preserve">Nonlinear Mixed Effects Models</w:t>
+      </w:r>
+      <w:r>
+        <w:t xml:space="preserve">.</w:t>
+      </w:r>
+    </w:p>
     <w:bookmarkEnd w:id="221"/>
-    <w:bookmarkStart w:id="222" w:name="ref-pinheiro_nlme_2021"/>
+    <w:bookmarkStart w:id="222" w:name="ref-pregitzer_carbon_2004"/>
     <w:p>
       <w:pPr>
         <w:pStyle w:val="Bibliography"/>
       </w:pPr>
       <w:r>
-        <w:t xml:space="preserve">Pinheiro, J., Bates, D., DebRoy, S., Sarkar, D., EISPACK authors, Heisterkamp, S., Van Willigen, B., Ranke, J., &amp; R-core. (2021).</w:t>
-      </w:r>
-      <w:r>
-        <w:t xml:space="preserve"> </w:t>
-      </w:r>
-      <w:r>
-        <w:rPr>
-          <w:iCs/>
-          <w:i/>
-        </w:rPr>
-        <w:t xml:space="preserve">Nlme:</w:t>
-      </w:r>
-      <w:r>
-        <w:rPr>
-          <w:iCs/>
-          <w:i/>
-        </w:rPr>
-        <w:t xml:space="preserve"> </w:t>
-      </w:r>
-      <w:r>
-        <w:rPr>
-          <w:iCs/>
-          <w:i/>
-        </w:rPr>
-        <w:t xml:space="preserve">Linear</w:t>
-      </w:r>
-      <w:r>
-        <w:rPr>
-          <w:iCs/>
-          <w:i/>
-        </w:rPr>
-        <w:t xml:space="preserve"> </w:t>
-      </w:r>
-      <w:r>
-        <w:rPr>
-          <w:iCs/>
-          <w:i/>
-        </w:rPr>
-        <w:t xml:space="preserve">and</w:t>
-      </w:r>
-      <w:r>
-        <w:rPr>
-          <w:iCs/>
-          <w:i/>
-        </w:rPr>
-        <w:t xml:space="preserve"> </w:t>
-      </w:r>
-      <w:r>
-        <w:rPr>
-          <w:iCs/>
-          <w:i/>
-        </w:rPr>
-        <w:t xml:space="preserve">Nonlinear Mixed Effects Models</w:t>
-      </w:r>
-      <w:r>
-        <w:t xml:space="preserve">.</w:t>
+        <w:t xml:space="preserve">Pregitzer, K. S., &amp; Euskirchen, E. S. (2004). Carbon cycling and storage in world forests: Biome patterns related to forest age.</w:t>
+      </w:r>
+      <w:r>
+        <w:t xml:space="preserve"> </w:t>
+      </w:r>
+      <w:r>
+        <w:rPr>
+          <w:iCs/>
+          <w:i/>
+        </w:rPr>
+        <w:t xml:space="preserve">Global Change Biology</w:t>
+      </w:r>
+      <w:r>
+        <w:t xml:space="preserve">,</w:t>
+      </w:r>
+      <w:r>
+        <w:t xml:space="preserve"> </w:t>
+      </w:r>
+      <w:r>
+        <w:rPr>
+          <w:iCs/>
+          <w:i/>
+        </w:rPr>
+        <w:t xml:space="preserve">10</w:t>
+      </w:r>
+      <w:r>
+        <w:t xml:space="preserve">(12), 2052–2077.</w:t>
       </w:r>
     </w:p>
     <w:bookmarkEnd w:id="222"/>
-    <w:bookmarkStart w:id="223" w:name="ref-pregitzer_carbon_2004"/>
+    <w:bookmarkStart w:id="224" w:name="ref-pretzsch_drought_2018"/>
     <w:p>
       <w:pPr>
         <w:pStyle w:val="Bibliography"/>
       </w:pPr>
       <w:r>
-        <w:t xml:space="preserve">Pregitzer, K. S., &amp; Euskirchen, E. S. (2004). Carbon cycling and storage in world forests: Biome patterns related to forest age.</w:t>
-      </w:r>
-      <w:r>
-        <w:t xml:space="preserve"> </w:t>
-      </w:r>
-      <w:r>
-        <w:rPr>
-          <w:iCs/>
-          <w:i/>
-        </w:rPr>
-        <w:t xml:space="preserve">Global Change Biology</w:t>
+        <w:t xml:space="preserve">Pretzsch, H., Schütze, G., &amp; Biber, P. (2018). Drought can favour the growth of small in relation to tall trees in mature stands of</w:t>
+      </w:r>
+      <w:r>
+        <w:t xml:space="preserve"> </w:t>
+      </w:r>
+      <w:r>
+        <w:t xml:space="preserve">Norway</w:t>
+      </w:r>
+      <w:r>
+        <w:t xml:space="preserve"> </w:t>
+      </w:r>
+      <w:r>
+        <w:t xml:space="preserve">spruce and</w:t>
+      </w:r>
+      <w:r>
+        <w:t xml:space="preserve"> </w:t>
+      </w:r>
+      <w:r>
+        <w:t xml:space="preserve">European</w:t>
+      </w:r>
+      <w:r>
+        <w:t xml:space="preserve"> </w:t>
+      </w:r>
+      <w:r>
+        <w:t xml:space="preserve">beech.</w:t>
+      </w:r>
+      <w:r>
+        <w:t xml:space="preserve"> </w:t>
+      </w:r>
+      <w:r>
+        <w:rPr>
+          <w:iCs/>
+          <w:i/>
+        </w:rPr>
+        <w:t xml:space="preserve">Forest Ecosystems</w:t>
       </w:r>
       <w:r>
         <w:t xml:space="preserve">,</w:t>
@@ -17300,66 +17310,6 @@
           <w:iCs/>
           <w:i/>
         </w:rPr>
-        <w:t xml:space="preserve">10</w:t>
-      </w:r>
-      <w:r>
-        <w:t xml:space="preserve">(12), 2052–2077.</w:t>
-      </w:r>
-    </w:p>
-    <w:bookmarkEnd w:id="223"/>
-    <w:bookmarkStart w:id="225" w:name="ref-pretzsch_drought_2018"/>
-    <w:p>
-      <w:pPr>
-        <w:pStyle w:val="Bibliography"/>
-      </w:pPr>
-      <w:r>
-        <w:t xml:space="preserve">Pretzsch, H., Schütze, G., &amp; Biber, P. (2018). Drought can favour the growth of small in relation to tall trees in mature stands of</w:t>
-      </w:r>
-      <w:r>
-        <w:t xml:space="preserve"> </w:t>
-      </w:r>
-      <w:r>
-        <w:t xml:space="preserve">Norway</w:t>
-      </w:r>
-      <w:r>
-        <w:t xml:space="preserve"> </w:t>
-      </w:r>
-      <w:r>
-        <w:t xml:space="preserve">spruce and</w:t>
-      </w:r>
-      <w:r>
-        <w:t xml:space="preserve"> </w:t>
-      </w:r>
-      <w:r>
-        <w:t xml:space="preserve">European</w:t>
-      </w:r>
-      <w:r>
-        <w:t xml:space="preserve"> </w:t>
-      </w:r>
-      <w:r>
-        <w:t xml:space="preserve">beech.</w:t>
-      </w:r>
-      <w:r>
-        <w:t xml:space="preserve"> </w:t>
-      </w:r>
-      <w:r>
-        <w:rPr>
-          <w:iCs/>
-          <w:i/>
-        </w:rPr>
-        <w:t xml:space="preserve">Forest Ecosystems</w:t>
-      </w:r>
-      <w:r>
-        <w:t xml:space="preserve">,</w:t>
-      </w:r>
-      <w:r>
-        <w:t xml:space="preserve"> </w:t>
-      </w:r>
-      <w:r>
-        <w:rPr>
-          <w:iCs/>
-          <w:i/>
-        </w:rPr>
         <w:t xml:space="preserve">5</w:t>
       </w:r>
       <w:r>
@@ -17368,7 +17318,7 @@
       <w:r>
         <w:t xml:space="preserve"> </w:t>
       </w:r>
-      <w:hyperlink r:id="rId224">
+      <w:hyperlink r:id="rId223">
         <w:r>
           <w:rPr>
             <w:rStyle w:val="Hyperlink"/>
@@ -17377,8 +17327,8 @@
         </w:r>
       </w:hyperlink>
     </w:p>
-    <w:bookmarkEnd w:id="225"/>
-    <w:bookmarkStart w:id="227" w:name="ref-rayback_dendroecological_2020"/>
+    <w:bookmarkEnd w:id="224"/>
+    <w:bookmarkStart w:id="226" w:name="ref-rayback_dendroecological_2020"/>
     <w:p>
       <w:pPr>
         <w:pStyle w:val="Bibliography"/>
@@ -17436,7 +17386,7 @@
       <w:r>
         <w:t xml:space="preserve"> </w:t>
       </w:r>
-      <w:hyperlink r:id="rId226">
+      <w:hyperlink r:id="rId225">
         <w:r>
           <w:rPr>
             <w:rStyle w:val="Hyperlink"/>
@@ -17445,8 +17395,8 @@
         </w:r>
       </w:hyperlink>
     </w:p>
-    <w:bookmarkEnd w:id="227"/>
-    <w:bookmarkStart w:id="229" w:name="ref-rejou-mechain_biomass_2017"/>
+    <w:bookmarkEnd w:id="226"/>
+    <w:bookmarkStart w:id="228" w:name="ref-rejou-mechain_biomass_2017"/>
     <w:p>
       <w:pPr>
         <w:pStyle w:val="Bibliography"/>
@@ -17483,7 +17433,7 @@
       <w:r>
         <w:t xml:space="preserve"> </w:t>
       </w:r>
-      <w:hyperlink r:id="rId228">
+      <w:hyperlink r:id="rId227">
         <w:r>
           <w:rPr>
             <w:rStyle w:val="Hyperlink"/>
@@ -17492,8 +17442,8 @@
         </w:r>
       </w:hyperlink>
     </w:p>
-    <w:bookmarkEnd w:id="229"/>
-    <w:bookmarkStart w:id="231" w:name="ref-rollinson_climate_2021"/>
+    <w:bookmarkEnd w:id="228"/>
+    <w:bookmarkStart w:id="230" w:name="ref-rollinson_climate_2021"/>
     <w:p>
       <w:pPr>
         <w:pStyle w:val="Bibliography"/>
@@ -17530,7 +17480,7 @@
       <w:r>
         <w:t xml:space="preserve"> </w:t>
       </w:r>
-      <w:hyperlink r:id="rId230">
+      <w:hyperlink r:id="rId229">
         <w:r>
           <w:rPr>
             <w:rStyle w:val="Hyperlink"/>
@@ -17539,8 +17489,8 @@
         </w:r>
       </w:hyperlink>
     </w:p>
-    <w:bookmarkEnd w:id="231"/>
-    <w:bookmarkStart w:id="233" w:name="ref-rossi_agedependent_2007"/>
+    <w:bookmarkEnd w:id="230"/>
+    <w:bookmarkStart w:id="232" w:name="ref-rossi_agedependent_2007"/>
     <w:p>
       <w:pPr>
         <w:pStyle w:val="Bibliography"/>
@@ -17577,7 +17527,7 @@
       <w:r>
         <w:t xml:space="preserve"> </w:t>
       </w:r>
-      <w:hyperlink r:id="rId232">
+      <w:hyperlink r:id="rId231">
         <w:r>
           <w:rPr>
             <w:rStyle w:val="Hyperlink"/>
@@ -17586,8 +17536,8 @@
         </w:r>
       </w:hyperlink>
     </w:p>
-    <w:bookmarkEnd w:id="233"/>
-    <w:bookmarkStart w:id="235" w:name="ref-rozendaal_dendroecology_2011"/>
+    <w:bookmarkEnd w:id="232"/>
+    <w:bookmarkStart w:id="234" w:name="ref-rozendaal_dendroecology_2011"/>
     <w:p>
       <w:pPr>
         <w:pStyle w:val="Bibliography"/>
@@ -17624,7 +17574,7 @@
       <w:r>
         <w:t xml:space="preserve"> </w:t>
       </w:r>
-      <w:hyperlink r:id="rId234">
+      <w:hyperlink r:id="rId233">
         <w:r>
           <w:rPr>
             <w:rStyle w:val="Hyperlink"/>
@@ -17633,8 +17583,8 @@
         </w:r>
       </w:hyperlink>
     </w:p>
-    <w:bookmarkEnd w:id="235"/>
-    <w:bookmarkStart w:id="237" w:name="ref-sanchez-salguero_disentangling_2015"/>
+    <w:bookmarkEnd w:id="234"/>
+    <w:bookmarkStart w:id="236" w:name="ref-sanchez-salguero_disentangling_2015"/>
     <w:p>
       <w:pPr>
         <w:pStyle w:val="Bibliography"/>
@@ -17695,7 +17645,7 @@
       <w:r>
         <w:t xml:space="preserve"> </w:t>
       </w:r>
-      <w:hyperlink r:id="rId236">
+      <w:hyperlink r:id="rId235">
         <w:r>
           <w:rPr>
             <w:rStyle w:val="Hyperlink"/>
@@ -17704,8 +17654,8 @@
         </w:r>
       </w:hyperlink>
     </w:p>
-    <w:bookmarkEnd w:id="237"/>
-    <w:bookmarkStart w:id="239" w:name="ref-schelhaas_speciesspecific_2018"/>
+    <w:bookmarkEnd w:id="236"/>
+    <w:bookmarkStart w:id="238" w:name="ref-schelhaas_speciesspecific_2018"/>
     <w:p>
       <w:pPr>
         <w:pStyle w:val="Bibliography"/>
@@ -17751,7 +17701,7 @@
       <w:r>
         <w:t xml:space="preserve"> </w:t>
       </w:r>
-      <w:hyperlink r:id="rId238">
+      <w:hyperlink r:id="rId237">
         <w:r>
           <w:rPr>
             <w:rStyle w:val="Hyperlink"/>
@@ -17760,8 +17710,8 @@
         </w:r>
       </w:hyperlink>
     </w:p>
-    <w:bookmarkEnd w:id="239"/>
-    <w:bookmarkStart w:id="241" w:name="ref-sheil_does_2017"/>
+    <w:bookmarkEnd w:id="238"/>
+    <w:bookmarkStart w:id="240" w:name="ref-sheil_does_2017"/>
     <w:p>
       <w:pPr>
         <w:pStyle w:val="Bibliography"/>
@@ -17807,7 +17757,7 @@
       <w:r>
         <w:t xml:space="preserve"> </w:t>
       </w:r>
-      <w:hyperlink r:id="rId240">
+      <w:hyperlink r:id="rId239">
         <w:r>
           <w:rPr>
             <w:rStyle w:val="Hyperlink"/>
@@ -17816,8 +17766,8 @@
         </w:r>
       </w:hyperlink>
     </w:p>
-    <w:bookmarkEnd w:id="241"/>
-    <w:bookmarkStart w:id="243" w:name="ref-sillett_comparative_2021"/>
+    <w:bookmarkEnd w:id="240"/>
+    <w:bookmarkStart w:id="242" w:name="ref-sillett_comparative_2021"/>
     <w:p>
       <w:pPr>
         <w:pStyle w:val="Bibliography"/>
@@ -17854,7 +17804,7 @@
       <w:r>
         <w:t xml:space="preserve"> </w:t>
       </w:r>
-      <w:hyperlink r:id="rId242">
+      <w:hyperlink r:id="rId241">
         <w:r>
           <w:rPr>
             <w:rStyle w:val="Hyperlink"/>
@@ -17863,8 +17813,8 @@
         </w:r>
       </w:hyperlink>
     </w:p>
-    <w:bookmarkEnd w:id="243"/>
-    <w:bookmarkStart w:id="245" w:name="ref-sillett_increasing_2010b"/>
+    <w:bookmarkEnd w:id="242"/>
+    <w:bookmarkStart w:id="244" w:name="ref-sillett_increasing_2010b"/>
     <w:p>
       <w:pPr>
         <w:pStyle w:val="Bibliography"/>
@@ -17901,7 +17851,7 @@
       <w:r>
         <w:t xml:space="preserve"> </w:t>
       </w:r>
-      <w:hyperlink r:id="rId244">
+      <w:hyperlink r:id="rId243">
         <w:r>
           <w:rPr>
             <w:rStyle w:val="Hyperlink"/>
@@ -17910,8 +17860,8 @@
         </w:r>
       </w:hyperlink>
     </w:p>
-    <w:bookmarkEnd w:id="245"/>
-    <w:bookmarkStart w:id="247" w:name="ref-sniderhan_growth_2016"/>
+    <w:bookmarkEnd w:id="244"/>
+    <w:bookmarkStart w:id="246" w:name="ref-sniderhan_growth_2016"/>
     <w:p>
       <w:pPr>
         <w:pStyle w:val="Bibliography"/>
@@ -17983,7 +17933,7 @@
       <w:r>
         <w:t xml:space="preserve"> </w:t>
       </w:r>
-      <w:hyperlink r:id="rId246">
+      <w:hyperlink r:id="rId245">
         <w:r>
           <w:rPr>
             <w:rStyle w:val="Hyperlink"/>
@@ -17992,45 +17942,45 @@
         </w:r>
       </w:hyperlink>
     </w:p>
+    <w:bookmarkEnd w:id="246"/>
+    <w:bookmarkStart w:id="247" w:name="ref-speer_fundamentals_2010"/>
+    <w:p>
+      <w:pPr>
+        <w:pStyle w:val="Bibliography"/>
+      </w:pPr>
+      <w:r>
+        <w:t xml:space="preserve">Speer, J. H. (2010).</w:t>
+      </w:r>
+      <w:r>
+        <w:t xml:space="preserve"> </w:t>
+      </w:r>
+      <w:r>
+        <w:rPr>
+          <w:iCs/>
+          <w:i/>
+        </w:rPr>
+        <w:t xml:space="preserve">Fundamentals of tree-ring research</w:t>
+      </w:r>
+      <w:r>
+        <w:t xml:space="preserve">.</w:t>
+      </w:r>
+      <w:r>
+        <w:t xml:space="preserve"> </w:t>
+      </w:r>
+      <w:r>
+        <w:t xml:space="preserve">Univ. of Arizona Press</w:t>
+      </w:r>
+      <w:r>
+        <w:t xml:space="preserve">.</w:t>
+      </w:r>
+    </w:p>
     <w:bookmarkEnd w:id="247"/>
-    <w:bookmarkStart w:id="248" w:name="ref-speer_fundamentals_2010"/>
+    <w:bookmarkStart w:id="249" w:name="ref-stephenson_rate_2014"/>
     <w:p>
       <w:pPr>
         <w:pStyle w:val="Bibliography"/>
       </w:pPr>
       <w:r>
-        <w:t xml:space="preserve">Speer, J. H. (2010).</w:t>
-      </w:r>
-      <w:r>
-        <w:t xml:space="preserve"> </w:t>
-      </w:r>
-      <w:r>
-        <w:rPr>
-          <w:iCs/>
-          <w:i/>
-        </w:rPr>
-        <w:t xml:space="preserve">Fundamentals of tree-ring research</w:t>
-      </w:r>
-      <w:r>
-        <w:t xml:space="preserve">.</w:t>
-      </w:r>
-      <w:r>
-        <w:t xml:space="preserve"> </w:t>
-      </w:r>
-      <w:r>
-        <w:t xml:space="preserve">Univ. of Arizona Press</w:t>
-      </w:r>
-      <w:r>
-        <w:t xml:space="preserve">.</w:t>
-      </w:r>
-    </w:p>
-    <w:bookmarkEnd w:id="248"/>
-    <w:bookmarkStart w:id="250" w:name="ref-stephenson_rate_2014"/>
-    <w:p>
-      <w:pPr>
-        <w:pStyle w:val="Bibliography"/>
-      </w:pPr>
-      <w:r>
         <w:t xml:space="preserve">Stephenson, N. L., Das, A. J., Condit, R., Russo, S. E., Baker, P. J., Beckman, N. G., Coomes, D. A., Lines, E. R., Morris, W. K., Rüger, N., Álvarez, E., Blundo, C., Bunyavejchewin, S., Chuyong, G., Davies, S. J., Duque, á., Ewango, C. N., Flores, O., Franklin, J. F., … Zavala, M. A. (2014). Rate of tree carbon accumulation increases continuously with tree size.</w:t>
       </w:r>
       <w:r>
@@ -18062,7 +18012,7 @@
       <w:r>
         <w:t xml:space="preserve"> </w:t>
       </w:r>
-      <w:hyperlink r:id="rId249">
+      <w:hyperlink r:id="rId248">
         <w:r>
           <w:rPr>
             <w:rStyle w:val="Hyperlink"/>
@@ -18071,87 +18021,115 @@
         </w:r>
       </w:hyperlink>
     </w:p>
+    <w:bookmarkEnd w:id="249"/>
+    <w:bookmarkStart w:id="250" w:name="ref-stokes_introduction_1968"/>
+    <w:p>
+      <w:pPr>
+        <w:pStyle w:val="Bibliography"/>
+      </w:pPr>
+      <w:r>
+        <w:t xml:space="preserve">Stokes, M. A., &amp; Smiley, T. L. (1968).</w:t>
+      </w:r>
+      <w:r>
+        <w:t xml:space="preserve"> </w:t>
+      </w:r>
+      <w:r>
+        <w:rPr>
+          <w:iCs/>
+          <w:i/>
+        </w:rPr>
+        <w:t xml:space="preserve">An</w:t>
+      </w:r>
+      <w:r>
+        <w:rPr>
+          <w:iCs/>
+          <w:i/>
+        </w:rPr>
+        <w:t xml:space="preserve"> </w:t>
+      </w:r>
+      <w:r>
+        <w:rPr>
+          <w:iCs/>
+          <w:i/>
+        </w:rPr>
+        <w:t xml:space="preserve">Introduction</w:t>
+      </w:r>
+      <w:r>
+        <w:rPr>
+          <w:iCs/>
+          <w:i/>
+        </w:rPr>
+        <w:t xml:space="preserve"> </w:t>
+      </w:r>
+      <w:r>
+        <w:rPr>
+          <w:iCs/>
+          <w:i/>
+        </w:rPr>
+        <w:t xml:space="preserve">to</w:t>
+      </w:r>
+      <w:r>
+        <w:rPr>
+          <w:iCs/>
+          <w:i/>
+        </w:rPr>
+        <w:t xml:space="preserve"> </w:t>
+      </w:r>
+      <w:r>
+        <w:rPr>
+          <w:iCs/>
+          <w:i/>
+        </w:rPr>
+        <w:t xml:space="preserve">Tree</w:t>
+      </w:r>
+      <w:r>
+        <w:rPr>
+          <w:iCs/>
+          <w:i/>
+        </w:rPr>
+        <w:t xml:space="preserve">-ring</w:t>
+      </w:r>
+      <w:r>
+        <w:rPr>
+          <w:iCs/>
+          <w:i/>
+        </w:rPr>
+        <w:t xml:space="preserve"> </w:t>
+      </w:r>
+      <w:r>
+        <w:rPr>
+          <w:iCs/>
+          <w:i/>
+        </w:rPr>
+        <w:t xml:space="preserve">Dating</w:t>
+      </w:r>
+      <w:r>
+        <w:t xml:space="preserve">.</w:t>
+      </w:r>
+      <w:r>
+        <w:t xml:space="preserve"> </w:t>
+      </w:r>
+      <w:r>
+        <w:t xml:space="preserve">University of Arizona Press</w:t>
+      </w:r>
+      <w:r>
+        <w:t xml:space="preserve">.</w:t>
+      </w:r>
+    </w:p>
     <w:bookmarkEnd w:id="250"/>
-    <w:bookmarkStart w:id="251" w:name="ref-stokes_introduction_1968"/>
+    <w:bookmarkStart w:id="252" w:name="ref-sullivan_effect_2016"/>
     <w:p>
       <w:pPr>
         <w:pStyle w:val="Bibliography"/>
       </w:pPr>
       <w:r>
-        <w:t xml:space="preserve">Stokes, M. A., &amp; Smiley, T. L. (1968).</w:t>
-      </w:r>
-      <w:r>
-        <w:t xml:space="preserve"> </w:t>
-      </w:r>
-      <w:r>
-        <w:rPr>
-          <w:iCs/>
-          <w:i/>
-        </w:rPr>
-        <w:t xml:space="preserve">An</w:t>
-      </w:r>
-      <w:r>
-        <w:rPr>
-          <w:iCs/>
-          <w:i/>
-        </w:rPr>
-        <w:t xml:space="preserve"> </w:t>
-      </w:r>
-      <w:r>
-        <w:rPr>
-          <w:iCs/>
-          <w:i/>
-        </w:rPr>
-        <w:t xml:space="preserve">Introduction</w:t>
-      </w:r>
-      <w:r>
-        <w:rPr>
-          <w:iCs/>
-          <w:i/>
-        </w:rPr>
-        <w:t xml:space="preserve"> </w:t>
-      </w:r>
-      <w:r>
-        <w:rPr>
-          <w:iCs/>
-          <w:i/>
-        </w:rPr>
-        <w:t xml:space="preserve">to</w:t>
-      </w:r>
-      <w:r>
-        <w:rPr>
-          <w:iCs/>
-          <w:i/>
-        </w:rPr>
-        <w:t xml:space="preserve"> </w:t>
-      </w:r>
-      <w:r>
-        <w:rPr>
-          <w:iCs/>
-          <w:i/>
-        </w:rPr>
-        <w:t xml:space="preserve">Tree</w:t>
-      </w:r>
-      <w:r>
-        <w:rPr>
-          <w:iCs/>
-          <w:i/>
-        </w:rPr>
-        <w:t xml:space="preserve">-ring</w:t>
-      </w:r>
-      <w:r>
-        <w:rPr>
-          <w:iCs/>
-          <w:i/>
-        </w:rPr>
-        <w:t xml:space="preserve"> </w:t>
-      </w:r>
-      <w:r>
-        <w:rPr>
-          <w:iCs/>
-          <w:i/>
-        </w:rPr>
-        <w:t xml:space="preserve">Dating</w:t>
+        <w:t xml:space="preserve">Sullivan, P. F., Pattison, R. R., Brownlee, A. H., Cahoon, S. M. P., &amp; Hollingsworth, T. N. (2016). Effect of tree-ring detrending method on apparent growth trends of black and white spruce in interior</w:t>
+      </w:r>
+      <w:r>
+        <w:t xml:space="preserve"> </w:t>
+      </w:r>
+      <w:r>
+        <w:t xml:space="preserve">Alaska</w:t>
       </w:r>
       <w:r>
         <w:t xml:space="preserve">.</w:t>
@@ -18160,34 +18138,6 @@
         <w:t xml:space="preserve"> </w:t>
       </w:r>
       <w:r>
-        <w:t xml:space="preserve">University of Arizona Press</w:t>
-      </w:r>
-      <w:r>
-        <w:t xml:space="preserve">.</w:t>
-      </w:r>
-    </w:p>
-    <w:bookmarkEnd w:id="251"/>
-    <w:bookmarkStart w:id="253" w:name="ref-sullivan_effect_2016"/>
-    <w:p>
-      <w:pPr>
-        <w:pStyle w:val="Bibliography"/>
-      </w:pPr>
-      <w:r>
-        <w:t xml:space="preserve">Sullivan, P. F., Pattison, R. R., Brownlee, A. H., Cahoon, S. M. P., &amp; Hollingsworth, T. N. (2016). Effect of tree-ring detrending method on apparent growth trends of black and white spruce in interior</w:t>
-      </w:r>
-      <w:r>
-        <w:t xml:space="preserve"> </w:t>
-      </w:r>
-      <w:r>
-        <w:t xml:space="preserve">Alaska</w:t>
-      </w:r>
-      <w:r>
-        <w:t xml:space="preserve">.</w:t>
-      </w:r>
-      <w:r>
-        <w:t xml:space="preserve"> </w:t>
-      </w:r>
-      <w:r>
         <w:rPr>
           <w:iCs/>
           <w:i/>
@@ -18213,7 +18163,7 @@
       <w:r>
         <w:t xml:space="preserve"> </w:t>
       </w:r>
-      <w:hyperlink r:id="rId252">
+      <w:hyperlink r:id="rId251">
         <w:r>
           <w:rPr>
             <w:rStyle w:val="Hyperlink"/>
@@ -18222,8 +18172,8 @@
         </w:r>
       </w:hyperlink>
     </w:p>
-    <w:bookmarkEnd w:id="253"/>
-    <w:bookmarkStart w:id="255" w:name="ref-samonil_longterm_2008"/>
+    <w:bookmarkEnd w:id="252"/>
+    <w:bookmarkStart w:id="254" w:name="ref-samonil_longterm_2008"/>
     <w:p>
       <w:pPr>
         <w:pStyle w:val="Bibliography"/>
@@ -18269,7 +18219,7 @@
       <w:r>
         <w:t xml:space="preserve"> </w:t>
       </w:r>
-      <w:hyperlink r:id="rId254">
+      <w:hyperlink r:id="rId253">
         <w:r>
           <w:rPr>
             <w:rStyle w:val="Hyperlink"/>
@@ -18278,8 +18228,8 @@
         </w:r>
       </w:hyperlink>
     </w:p>
-    <w:bookmarkEnd w:id="255"/>
-    <w:bookmarkStart w:id="257" w:name="ref-takahashi_air_2020"/>
+    <w:bookmarkEnd w:id="254"/>
+    <w:bookmarkStart w:id="256" w:name="ref-takahashi_air_2020"/>
     <w:p>
       <w:pPr>
         <w:pStyle w:val="Bibliography"/>
@@ -18337,7 +18287,7 @@
       <w:r>
         <w:t xml:space="preserve"> </w:t>
       </w:r>
-      <w:hyperlink r:id="rId256">
+      <w:hyperlink r:id="rId255">
         <w:r>
           <w:rPr>
             <w:rStyle w:val="Hyperlink"/>
@@ -18346,8 +18296,8 @@
         </w:r>
       </w:hyperlink>
     </w:p>
-    <w:bookmarkEnd w:id="257"/>
-    <w:bookmarkStart w:id="259" w:name="ref-teets_quantifying_2018"/>
+    <w:bookmarkEnd w:id="256"/>
+    <w:bookmarkStart w:id="258" w:name="ref-teets_quantifying_2018"/>
     <w:p>
       <w:pPr>
         <w:pStyle w:val="Bibliography"/>
@@ -18384,7 +18334,7 @@
       <w:r>
         <w:t xml:space="preserve"> </w:t>
       </w:r>
-      <w:hyperlink r:id="rId258">
+      <w:hyperlink r:id="rId257">
         <w:r>
           <w:rPr>
             <w:rStyle w:val="Hyperlink"/>
@@ -18393,8 +18343,8 @@
         </w:r>
       </w:hyperlink>
     </w:p>
-    <w:bookmarkEnd w:id="259"/>
-    <w:bookmarkStart w:id="261" w:name="ref-thom_impact_2017"/>
+    <w:bookmarkEnd w:id="258"/>
+    <w:bookmarkStart w:id="260" w:name="ref-thom_impact_2017"/>
     <w:p>
       <w:pPr>
         <w:pStyle w:val="Bibliography"/>
@@ -18431,7 +18381,7 @@
       <w:r>
         <w:t xml:space="preserve"> </w:t>
       </w:r>
-      <w:hyperlink r:id="rId260">
+      <w:hyperlink r:id="rId259">
         <w:r>
           <w:rPr>
             <w:rStyle w:val="Hyperlink"/>
@@ -18440,8 +18390,8 @@
         </w:r>
       </w:hyperlink>
     </w:p>
-    <w:bookmarkEnd w:id="261"/>
-    <w:bookmarkStart w:id="263" w:name="ref-thomas_agerelated_2011"/>
+    <w:bookmarkEnd w:id="260"/>
+    <w:bookmarkStart w:id="262" w:name="ref-thomas_agerelated_2011"/>
     <w:p>
       <w:pPr>
         <w:pStyle w:val="Bibliography"/>
@@ -18612,7 +18562,7 @@
       <w:r>
         <w:t xml:space="preserve"> </w:t>
       </w:r>
-      <w:hyperlink r:id="rId262">
+      <w:hyperlink r:id="rId261">
         <w:r>
           <w:rPr>
             <w:rStyle w:val="Hyperlink"/>
@@ -18621,8 +18571,8 @@
         </w:r>
       </w:hyperlink>
     </w:p>
-    <w:bookmarkEnd w:id="263"/>
-    <w:bookmarkStart w:id="265" w:name="ref-touchan_millennial_2011"/>
+    <w:bookmarkEnd w:id="262"/>
+    <w:bookmarkStart w:id="264" w:name="ref-touchan_millennial_2011"/>
     <w:p>
       <w:pPr>
         <w:pStyle w:val="Bibliography"/>
@@ -18677,7 +18627,7 @@
       <w:r>
         <w:t xml:space="preserve"> </w:t>
       </w:r>
-      <w:hyperlink r:id="rId264">
+      <w:hyperlink r:id="rId263">
         <w:r>
           <w:rPr>
             <w:rStyle w:val="Hyperlink"/>
@@ -18686,8 +18636,8 @@
         </w:r>
       </w:hyperlink>
     </w:p>
-    <w:bookmarkEnd w:id="265"/>
-    <w:bookmarkStart w:id="267" w:name="ref-trouillier_size_2019"/>
+    <w:bookmarkEnd w:id="264"/>
+    <w:bookmarkStart w:id="266" w:name="ref-trouillier_size_2019"/>
     <w:p>
       <w:pPr>
         <w:pStyle w:val="Bibliography"/>
@@ -18730,7 +18680,7 @@
       <w:r>
         <w:t xml:space="preserve"> </w:t>
       </w:r>
-      <w:hyperlink r:id="rId266">
+      <w:hyperlink r:id="rId265">
         <w:r>
           <w:rPr>
             <w:rStyle w:val="Hyperlink"/>
@@ -18739,8 +18689,8 @@
         </w:r>
       </w:hyperlink>
     </w:p>
-    <w:bookmarkEnd w:id="267"/>
-    <w:bookmarkStart w:id="269" w:name="ref-tumajer_increasing_2017"/>
+    <w:bookmarkEnd w:id="266"/>
+    <w:bookmarkStart w:id="268" w:name="ref-tumajer_increasing_2017"/>
     <w:p>
       <w:pPr>
         <w:pStyle w:val="Bibliography"/>
@@ -18801,7 +18751,7 @@
       <w:r>
         <w:t xml:space="preserve"> </w:t>
       </w:r>
-      <w:hyperlink r:id="rId268">
+      <w:hyperlink r:id="rId267">
         <w:r>
           <w:rPr>
             <w:rStyle w:val="Hyperlink"/>
@@ -18810,8 +18760,8 @@
         </w:r>
       </w:hyperlink>
     </w:p>
-    <w:bookmarkEnd w:id="269"/>
-    <w:bookmarkStart w:id="271" w:name="ref-vandepol_identifying_2016"/>
+    <w:bookmarkEnd w:id="268"/>
+    <w:bookmarkStart w:id="270" w:name="ref-vandepol_identifying_2016"/>
     <w:p>
       <w:pPr>
         <w:pStyle w:val="Bibliography"/>
@@ -18848,7 +18798,7 @@
       <w:r>
         <w:t xml:space="preserve"> </w:t>
       </w:r>
-      <w:hyperlink r:id="rId270">
+      <w:hyperlink r:id="rId269">
         <w:r>
           <w:rPr>
             <w:rStyle w:val="Hyperlink"/>
@@ -18857,8 +18807,8 @@
         </w:r>
       </w:hyperlink>
     </w:p>
-    <w:bookmarkEnd w:id="271"/>
-    <w:bookmarkStart w:id="273" w:name="ref-vandersleen_trends_2017"/>
+    <w:bookmarkEnd w:id="270"/>
+    <w:bookmarkStart w:id="272" w:name="ref-vandersleen_trends_2017"/>
     <w:p>
       <w:pPr>
         <w:pStyle w:val="Bibliography"/>
@@ -18895,7 +18845,7 @@
       <w:r>
         <w:t xml:space="preserve"> </w:t>
       </w:r>
-      <w:hyperlink r:id="rId272">
+      <w:hyperlink r:id="rId271">
         <w:r>
           <w:rPr>
             <w:rStyle w:val="Hyperlink"/>
@@ -18904,8 +18854,8 @@
         </w:r>
       </w:hyperlink>
     </w:p>
-    <w:bookmarkEnd w:id="273"/>
-    <w:bookmarkStart w:id="275" w:name="ref-vandersleen_no_2015"/>
+    <w:bookmarkEnd w:id="272"/>
+    <w:bookmarkStart w:id="274" w:name="ref-vandersleen_no_2015"/>
     <w:p>
       <w:pPr>
         <w:pStyle w:val="Bibliography"/>
@@ -18954,7 +18904,7 @@
       <w:r>
         <w:t xml:space="preserve"> </w:t>
       </w:r>
-      <w:hyperlink r:id="rId274">
+      <w:hyperlink r:id="rId273">
         <w:r>
           <w:rPr>
             <w:rStyle w:val="Hyperlink"/>
@@ -18963,8 +18913,8 @@
         </w:r>
       </w:hyperlink>
     </w:p>
-    <w:bookmarkEnd w:id="275"/>
-    <w:bookmarkStart w:id="277" w:name="ref-vlam_temperature_2014"/>
+    <w:bookmarkEnd w:id="274"/>
+    <w:bookmarkStart w:id="276" w:name="ref-vlam_temperature_2014"/>
     <w:p>
       <w:pPr>
         <w:pStyle w:val="Bibliography"/>
@@ -19013,7 +18963,7 @@
       <w:r>
         <w:t xml:space="preserve"> </w:t>
       </w:r>
-      <w:hyperlink r:id="rId276">
+      <w:hyperlink r:id="rId275">
         <w:r>
           <w:rPr>
             <w:rStyle w:val="Hyperlink"/>
@@ -19022,8 +18972,8 @@
         </w:r>
       </w:hyperlink>
     </w:p>
-    <w:bookmarkEnd w:id="277"/>
-    <w:bookmarkStart w:id="279" w:name="ref-voelker_historical_2006"/>
+    <w:bookmarkEnd w:id="276"/>
+    <w:bookmarkStart w:id="278" w:name="ref-voelker_historical_2006"/>
     <w:p>
       <w:pPr>
         <w:pStyle w:val="Bibliography"/>
@@ -19105,7 +19055,7 @@
       <w:r>
         <w:t xml:space="preserve"> </w:t>
       </w:r>
-      <w:hyperlink r:id="rId278">
+      <w:hyperlink r:id="rId277">
         <w:r>
           <w:rPr>
             <w:rStyle w:val="Hyperlink"/>
@@ -19114,8 +19064,8 @@
         </w:r>
       </w:hyperlink>
     </w:p>
-    <w:bookmarkEnd w:id="279"/>
-    <w:bookmarkStart w:id="281" w:name="ref-vrska_european_2009"/>
+    <w:bookmarkEnd w:id="278"/>
+    <w:bookmarkStart w:id="280" w:name="ref-vrska_european_2009"/>
     <w:p>
       <w:pPr>
         <w:pStyle w:val="Bibliography"/>
@@ -19203,7 +19153,7 @@
       <w:r>
         <w:t xml:space="preserve"> </w:t>
       </w:r>
-      <w:hyperlink r:id="rId280">
+      <w:hyperlink r:id="rId279">
         <w:r>
           <w:rPr>
             <w:rStyle w:val="Hyperlink"/>
@@ -19212,8 +19162,8 @@
         </w:r>
       </w:hyperlink>
     </w:p>
-    <w:bookmarkEnd w:id="281"/>
-    <w:bookmarkStart w:id="283" w:name="ref-walker_integrating_2021"/>
+    <w:bookmarkEnd w:id="280"/>
+    <w:bookmarkStart w:id="282" w:name="ref-walker_integrating_2021"/>
     <w:p>
       <w:pPr>
         <w:pStyle w:val="Bibliography"/>
@@ -19268,7 +19218,7 @@
       <w:r>
         <w:t xml:space="preserve"> </w:t>
       </w:r>
-      <w:hyperlink r:id="rId282">
+      <w:hyperlink r:id="rId281">
         <w:r>
           <w:rPr>
             <w:rStyle w:val="Hyperlink"/>
@@ -19277,8 +19227,8 @@
         </w:r>
       </w:hyperlink>
     </w:p>
-    <w:bookmarkEnd w:id="283"/>
-    <w:bookmarkStart w:id="285" w:name="ref-west_increasing_2020"/>
+    <w:bookmarkEnd w:id="282"/>
+    <w:bookmarkStart w:id="284" w:name="ref-west_increasing_2020"/>
     <w:p>
       <w:pPr>
         <w:pStyle w:val="Bibliography"/>
@@ -19315,7 +19265,7 @@
       <w:r>
         <w:t xml:space="preserve"> </w:t>
       </w:r>
-      <w:hyperlink r:id="rId284">
+      <w:hyperlink r:id="rId283">
         <w:r>
           <w:rPr>
             <w:rStyle w:val="Hyperlink"/>
@@ -19324,8 +19274,8 @@
         </w:r>
       </w:hyperlink>
     </w:p>
-    <w:bookmarkEnd w:id="285"/>
-    <w:bookmarkStart w:id="287" w:name="ref-williams_temperature_2013"/>
+    <w:bookmarkEnd w:id="284"/>
+    <w:bookmarkStart w:id="286" w:name="ref-williams_temperature_2013"/>
     <w:p>
       <w:pPr>
         <w:pStyle w:val="Bibliography"/>
@@ -19362,7 +19312,7 @@
       <w:r>
         <w:t xml:space="preserve"> </w:t>
       </w:r>
-      <w:hyperlink r:id="rId286">
+      <w:hyperlink r:id="rId285">
         <w:r>
           <w:rPr>
             <w:rStyle w:val="Hyperlink"/>
@@ -19371,8 +19321,8 @@
         </w:r>
       </w:hyperlink>
     </w:p>
-    <w:bookmarkEnd w:id="287"/>
-    <w:bookmarkStart w:id="289" w:name="ref-wilmking_global_2020"/>
+    <w:bookmarkEnd w:id="286"/>
+    <w:bookmarkStart w:id="288" w:name="ref-wilmking_global_2020"/>
     <w:p>
       <w:pPr>
         <w:pStyle w:val="Bibliography"/>
@@ -19409,7 +19359,7 @@
       <w:r>
         <w:t xml:space="preserve"> </w:t>
       </w:r>
-      <w:hyperlink r:id="rId288">
+      <w:hyperlink r:id="rId287">
         <w:r>
           <w:rPr>
             <w:rStyle w:val="Hyperlink"/>
@@ -19418,8 +19368,8 @@
         </w:r>
       </w:hyperlink>
     </w:p>
-    <w:bookmarkEnd w:id="289"/>
-    <w:bookmarkStart w:id="291" w:name="ref-wood_fast_2011"/>
+    <w:bookmarkEnd w:id="288"/>
+    <w:bookmarkStart w:id="290" w:name="ref-wood_fast_2011"/>
     <w:p>
       <w:pPr>
         <w:pStyle w:val="Bibliography"/>
@@ -19477,7 +19427,7 @@
       <w:r>
         <w:t xml:space="preserve"> </w:t>
       </w:r>
-      <w:hyperlink r:id="rId290">
+      <w:hyperlink r:id="rId289">
         <w:r>
           <w:rPr>
             <w:rStyle w:val="Hyperlink"/>
@@ -19486,8 +19436,8 @@
         </w:r>
       </w:hyperlink>
     </w:p>
-    <w:bookmarkEnd w:id="291"/>
-    <w:bookmarkStart w:id="293" w:name="ref-woodhouse_artificial_1999"/>
+    <w:bookmarkEnd w:id="290"/>
+    <w:bookmarkStart w:id="292" w:name="ref-woodhouse_artificial_1999"/>
     <w:p>
       <w:pPr>
         <w:pStyle w:val="Bibliography"/>
@@ -19538,7 +19488,7 @@
       <w:r>
         <w:t xml:space="preserve"> </w:t>
       </w:r>
-      <w:hyperlink r:id="rId292">
+      <w:hyperlink r:id="rId291">
         <w:r>
           <w:rPr>
             <w:rStyle w:val="Hyperlink"/>
@@ -19547,8 +19497,8 @@
         </w:r>
       </w:hyperlink>
     </w:p>
-    <w:bookmarkEnd w:id="293"/>
-    <w:bookmarkStart w:id="295" w:name="ref-zang_dendroclimatic_2013"/>
+    <w:bookmarkEnd w:id="292"/>
+    <w:bookmarkStart w:id="294" w:name="ref-zang_dendroclimatic_2013"/>
     <w:p>
       <w:pPr>
         <w:pStyle w:val="Bibliography"/>
@@ -19606,7 +19556,7 @@
       <w:r>
         <w:t xml:space="preserve"> </w:t>
       </w:r>
-      <w:hyperlink r:id="rId294">
+      <w:hyperlink r:id="rId293">
         <w:r>
           <w:rPr>
             <w:rStyle w:val="Hyperlink"/>
@@ -19615,8 +19565,8 @@
         </w:r>
       </w:hyperlink>
     </w:p>
-    <w:bookmarkEnd w:id="295"/>
-    <w:bookmarkStart w:id="297" w:name="ref-zuidema_tropical_2013"/>
+    <w:bookmarkEnd w:id="294"/>
+    <w:bookmarkStart w:id="296" w:name="ref-zuidema_tropical_2013"/>
     <w:p>
       <w:pPr>
         <w:pStyle w:val="Bibliography"/>
@@ -19653,7 +19603,7 @@
       <w:r>
         <w:t xml:space="preserve"> </w:t>
       </w:r>
-      <w:hyperlink r:id="rId296">
+      <w:hyperlink r:id="rId295">
         <w:r>
           <w:rPr>
             <w:rStyle w:val="Hyperlink"/>
@@ -19662,8 +19612,8 @@
         </w:r>
       </w:hyperlink>
     </w:p>
-    <w:bookmarkEnd w:id="297"/>
-    <w:bookmarkStart w:id="299" w:name="ref-zuidema_recent_2020"/>
+    <w:bookmarkEnd w:id="296"/>
+    <w:bookmarkStart w:id="298" w:name="ref-zuidema_recent_2020"/>
     <w:p>
       <w:pPr>
         <w:pStyle w:val="Bibliography"/>
@@ -19721,7 +19671,7 @@
       <w:r>
         <w:t xml:space="preserve"> </w:t>
       </w:r>
-      <w:hyperlink r:id="rId298">
+      <w:hyperlink r:id="rId297">
         <w:r>
           <w:rPr>
             <w:rStyle w:val="Hyperlink"/>
@@ -19730,9 +19680,9 @@
         </w:r>
       </w:hyperlink>
     </w:p>
+    <w:bookmarkEnd w:id="298"/>
     <w:bookmarkEnd w:id="299"/>
     <w:bookmarkEnd w:id="300"/>
-    <w:bookmarkEnd w:id="301"/>
     <w:sectPr>
       <w:footerReference w:type="even" r:id="rId10"/>
       <w:footerReference w:type="default" r:id="rId9"/>

</xml_diff>

<commit_message>
changes in response to Chris Guiterman's review
#115
</commit_message>
<xml_diff>
--- a/doc/manuscript/ForestGEO_treerings.docx
+++ b/doc/manuscript/ForestGEO_treerings.docx
@@ -1228,7 +1228,7 @@
         <w:t xml:space="preserve"> </w:t>
       </w:r>
       <w:r>
-        <w:t xml:space="preserve">(Fritts, 1976; Speer, 2010)</w:t>
+        <w:t xml:space="preserve">(Cook, 1985; Fritts, 1976; Speer, 2010)</w:t>
       </w:r>
       <w:r>
         <w:t xml:space="preserve">.</w:t>
@@ -7146,7 +7146,7 @@
         <w:t xml:space="preserve"> </w:t>
       </w:r>
       <w:r>
-        <w:t xml:space="preserve">and (4) the final 20 years prior to death for trees cored dead.</w:t>
+        <w:t xml:space="preserve">and (4) the final 20 years prior to death for trees cored when dead.</w:t>
       </w:r>
       <w:r>
         <w:t xml:space="preserve"> </w:t>
@@ -8201,7 +8201,7 @@
         <w:t xml:space="preserve">, Pinheiro et al., 2021)</w:t>
       </w:r>
       <w:r>
-        <w:t xml:space="preserve">, with core identity as a random intercept and year as a continuous time covariate for the within-group correlation structure (function</w:t>
+        <w:t xml:space="preserve">, with core identity as a random intercept. We included year as a continuous time covariate for the within-group correlation structure (function</w:t>
       </w:r>
       <w:r>
         <w:t xml:space="preserve"> </w:t>
@@ -8214,7 +8214,7 @@
         <w:t xml:space="preserve">corCAR1</w:t>
       </w:r>
       <w:r>
-        <w:t xml:space="preserve">).</w:t>
+        <w:t xml:space="preserve">) to account for temporal autocorrelation (similar to how detrending would).</w:t>
       </w:r>
       <w:r>
         <w:t xml:space="preserve"> </w:t>
@@ -10859,7 +10859,7 @@
         <w:t xml:space="preserve"> </w:t>
       </w:r>
       <w:r>
-        <w:t xml:space="preserve">The primary mechanism underlying growth decreases at high temperatures is presumably increased evaporative demand (PET or VPD) and ensuant exacerbation of observed water limitations</w:t>
+        <w:t xml:space="preserve">The primary mechanism underlying growth decreases at high temperatures is presumably increased evaporative demand (PET or vapor pressure deficit, VPD) and ensuant exacerbation of observed water limitations</w:t>
       </w:r>
       <w:r>
         <w:t xml:space="preserve"> </w:t>
@@ -11315,7 +11315,7 @@
         <w:t xml:space="preserve"> </w:t>
       </w:r>
       <w:r>
-        <w:t xml:space="preserve">(Sillett et al., 2021, e.g., branch production, 2010)</w:t>
+        <w:t xml:space="preserve">(e.g., branch production, Sillett et al., 2021, 2010)</w:t>
       </w:r>
       <w:r>
         <w:t xml:space="preserve"> </w:t>
@@ -12322,7 +12322,7 @@
       </w:r>
     </w:p>
     <w:bookmarkEnd w:id="64"/>
-    <w:bookmarkStart w:id="300" w:name="References"/>
+    <w:bookmarkStart w:id="301" w:name="References"/>
     <w:p>
       <w:pPr>
         <w:pStyle w:val="Heading1"/>
@@ -12331,7 +12331,7 @@
         <w:t xml:space="preserve">References</w:t>
       </w:r>
     </w:p>
-    <w:bookmarkStart w:id="299" w:name="refs"/>
+    <w:bookmarkStart w:id="300" w:name="refs"/>
     <w:bookmarkStart w:id="66" w:name="ref-alexander_potential_2019"/>
     <w:p>
       <w:pPr>
@@ -13992,12 +13992,87 @@
       </w:hyperlink>
     </w:p>
     <w:bookmarkEnd w:id="116"/>
-    <w:bookmarkStart w:id="118" w:name="ref-cook_calculating_1997"/>
+    <w:bookmarkStart w:id="117" w:name="ref-cook_time_1985"/>
     <w:p>
       <w:pPr>
         <w:pStyle w:val="Bibliography"/>
       </w:pPr>
       <w:r>
+        <w:t xml:space="preserve">Cook, E. R. (1985).</w:t>
+      </w:r>
+      <w:r>
+        <w:t xml:space="preserve"> </w:t>
+      </w:r>
+      <w:r>
+        <w:rPr>
+          <w:iCs/>
+          <w:i/>
+        </w:rPr>
+        <w:t xml:space="preserve">A</w:t>
+      </w:r>
+      <w:r>
+        <w:rPr>
+          <w:iCs/>
+          <w:i/>
+        </w:rPr>
+        <w:t xml:space="preserve"> </w:t>
+      </w:r>
+      <w:r>
+        <w:rPr>
+          <w:iCs/>
+          <w:i/>
+        </w:rPr>
+        <w:t xml:space="preserve">Time Series Analysis Approach</w:t>
+      </w:r>
+      <w:r>
+        <w:rPr>
+          <w:iCs/>
+          <w:i/>
+        </w:rPr>
+        <w:t xml:space="preserve"> </w:t>
+      </w:r>
+      <w:r>
+        <w:rPr>
+          <w:iCs/>
+          <w:i/>
+        </w:rPr>
+        <w:t xml:space="preserve">to</w:t>
+      </w:r>
+      <w:r>
+        <w:rPr>
+          <w:iCs/>
+          <w:i/>
+        </w:rPr>
+        <w:t xml:space="preserve"> </w:t>
+      </w:r>
+      <w:r>
+        <w:rPr>
+          <w:iCs/>
+          <w:i/>
+        </w:rPr>
+        <w:t xml:space="preserve">Tree Ring Standardization</w:t>
+      </w:r>
+      <w:r>
+        <w:rPr>
+          <w:iCs/>
+          <w:i/>
+        </w:rPr>
+        <w:t xml:space="preserve">: Vol. PhD</w:t>
+      </w:r>
+      <w:r>
+        <w:t xml:space="preserve"> </w:t>
+      </w:r>
+      <w:r>
+        <w:t xml:space="preserve">[PhD thesis]. University of Arizona.</w:t>
+      </w:r>
+    </w:p>
+    <w:bookmarkEnd w:id="117"/>
+    <w:bookmarkStart w:id="119" w:name="ref-cook_calculating_1997"/>
+    <w:p>
+      <w:pPr>
+        <w:pStyle w:val="Bibliography"/>
+      </w:pPr>
+      <w:r>
         <w:t xml:space="preserve">Cook, E. R., &amp; Peters, K. (1997). Calculating unbiased tree-ring indices for the study of climatic and environmental change.</w:t>
       </w:r>
       <w:r>
@@ -14029,7 +14104,7 @@
       <w:r>
         <w:t xml:space="preserve"> </w:t>
       </w:r>
-      <w:hyperlink r:id="rId117">
+      <w:hyperlink r:id="rId118">
         <w:r>
           <w:rPr>
             <w:rStyle w:val="Hyperlink"/>
@@ -14038,8 +14113,8 @@
         </w:r>
       </w:hyperlink>
     </w:p>
-    <w:bookmarkEnd w:id="118"/>
-    <w:bookmarkStart w:id="120" w:name="ref-davies_forestgeo_2021"/>
+    <w:bookmarkEnd w:id="119"/>
+    <w:bookmarkStart w:id="121" w:name="ref-davies_forestgeo_2021"/>
     <w:p>
       <w:pPr>
         <w:pStyle w:val="Bibliography"/>
@@ -14097,7 +14172,7 @@
       <w:r>
         <w:t xml:space="preserve"> </w:t>
       </w:r>
-      <w:hyperlink r:id="rId119">
+      <w:hyperlink r:id="rId120">
         <w:r>
           <w:rPr>
             <w:rStyle w:val="Hyperlink"/>
@@ -14106,8 +14181,8 @@
         </w:r>
       </w:hyperlink>
     </w:p>
-    <w:bookmarkEnd w:id="120"/>
-    <w:bookmarkStart w:id="122" w:name="ref-davis_forest_2009"/>
+    <w:bookmarkEnd w:id="121"/>
+    <w:bookmarkStart w:id="123" w:name="ref-davis_forest_2009"/>
     <w:p>
       <w:pPr>
         <w:pStyle w:val="Bibliography"/>
@@ -14144,7 +14219,7 @@
       <w:r>
         <w:t xml:space="preserve"> </w:t>
       </w:r>
-      <w:hyperlink r:id="rId121">
+      <w:hyperlink r:id="rId122">
         <w:r>
           <w:rPr>
             <w:rStyle w:val="Hyperlink"/>
@@ -14153,8 +14228,8 @@
         </w:r>
       </w:hyperlink>
     </w:p>
-    <w:bookmarkEnd w:id="122"/>
-    <w:bookmarkStart w:id="124" w:name="ref-dearborn_permafrost_2020"/>
+    <w:bookmarkEnd w:id="123"/>
+    <w:bookmarkStart w:id="125" w:name="ref-dearborn_permafrost_2020"/>
     <w:p>
       <w:pPr>
         <w:pStyle w:val="Bibliography"/>
@@ -14178,7 +14253,7 @@
       <w:r>
         <w:t xml:space="preserve"> </w:t>
       </w:r>
-      <w:hyperlink r:id="rId123">
+      <w:hyperlink r:id="rId124">
         <w:r>
           <w:rPr>
             <w:rStyle w:val="Hyperlink"/>
@@ -14187,8 +14262,8 @@
         </w:r>
       </w:hyperlink>
     </w:p>
-    <w:bookmarkEnd w:id="124"/>
-    <w:bookmarkStart w:id="125" w:name="ref-delucia_forest_2007"/>
+    <w:bookmarkEnd w:id="125"/>
+    <w:bookmarkStart w:id="126" w:name="ref-delucia_forest_2007"/>
     <w:p>
       <w:pPr>
         <w:pStyle w:val="Bibliography"/>
@@ -14223,8 +14298,8 @@
         <w:t xml:space="preserve">, 1157–1167.</w:t>
       </w:r>
     </w:p>
-    <w:bookmarkEnd w:id="125"/>
-    <w:bookmarkStart w:id="127" w:name="ref-desoto_low_2020"/>
+    <w:bookmarkEnd w:id="126"/>
+    <w:bookmarkStart w:id="128" w:name="ref-desoto_low_2020"/>
     <w:p>
       <w:pPr>
         <w:pStyle w:val="Bibliography"/>
@@ -14261,7 +14336,7 @@
       <w:r>
         <w:t xml:space="preserve"> </w:t>
       </w:r>
-      <w:hyperlink r:id="rId126">
+      <w:hyperlink r:id="rId127">
         <w:r>
           <w:rPr>
             <w:rStyle w:val="Hyperlink"/>
@@ -14270,8 +14345,8 @@
         </w:r>
       </w:hyperlink>
     </w:p>
-    <w:bookmarkEnd w:id="127"/>
-    <w:bookmarkStart w:id="129" w:name="ref-disney_new_2020"/>
+    <w:bookmarkEnd w:id="128"/>
+    <w:bookmarkStart w:id="130" w:name="ref-disney_new_2020"/>
     <w:p>
       <w:pPr>
         <w:pStyle w:val="Bibliography"/>
@@ -14320,7 +14395,7 @@
       <w:r>
         <w:t xml:space="preserve"> </w:t>
       </w:r>
-      <w:hyperlink r:id="rId128">
+      <w:hyperlink r:id="rId129">
         <w:r>
           <w:rPr>
             <w:rStyle w:val="Hyperlink"/>
@@ -14329,8 +14404,8 @@
         </w:r>
       </w:hyperlink>
     </w:p>
-    <w:bookmarkEnd w:id="129"/>
-    <w:bookmarkStart w:id="131" w:name="ref-duchesne_large_2019"/>
+    <w:bookmarkEnd w:id="130"/>
+    <w:bookmarkStart w:id="132" w:name="ref-duchesne_large_2019"/>
     <w:p>
       <w:pPr>
         <w:pStyle w:val="Bibliography"/>
@@ -14367,7 +14442,7 @@
       <w:r>
         <w:t xml:space="preserve"> </w:t>
       </w:r>
-      <w:hyperlink r:id="rId130">
+      <w:hyperlink r:id="rId131">
         <w:r>
           <w:rPr>
             <w:rStyle w:val="Hyperlink"/>
@@ -14376,8 +14451,8 @@
         </w:r>
       </w:hyperlink>
     </w:p>
-    <w:bookmarkEnd w:id="131"/>
-    <w:bookmarkStart w:id="133" w:name="ref-dye_comparing_2016"/>
+    <w:bookmarkEnd w:id="132"/>
+    <w:bookmarkStart w:id="134" w:name="ref-dye_comparing_2016"/>
     <w:p>
       <w:pPr>
         <w:pStyle w:val="Bibliography"/>
@@ -14429,7 +14504,7 @@
       <w:r>
         <w:t xml:space="preserve"> </w:t>
       </w:r>
-      <w:hyperlink r:id="rId132">
+      <w:hyperlink r:id="rId133">
         <w:r>
           <w:rPr>
             <w:rStyle w:val="Hyperlink"/>
@@ -14438,8 +14513,8 @@
         </w:r>
       </w:hyperlink>
     </w:p>
-    <w:bookmarkEnd w:id="133"/>
-    <w:bookmarkStart w:id="135" w:name="ref-elling_dendroecological_2009"/>
+    <w:bookmarkEnd w:id="134"/>
+    <w:bookmarkStart w:id="136" w:name="ref-elling_dendroecological_2009"/>
     <w:p>
       <w:pPr>
         <w:pStyle w:val="Bibliography"/>
@@ -14503,7 +14578,7 @@
       <w:r>
         <w:t xml:space="preserve"> </w:t>
       </w:r>
-      <w:hyperlink r:id="rId134">
+      <w:hyperlink r:id="rId135">
         <w:r>
           <w:rPr>
             <w:rStyle w:val="Hyperlink"/>
@@ -14512,8 +14587,8 @@
         </w:r>
       </w:hyperlink>
     </w:p>
-    <w:bookmarkEnd w:id="135"/>
-    <w:bookmarkStart w:id="137" w:name="ref-evans_fusing_2017"/>
+    <w:bookmarkEnd w:id="136"/>
+    <w:bookmarkStart w:id="138" w:name="ref-evans_fusing_2017"/>
     <w:p>
       <w:pPr>
         <w:pStyle w:val="Bibliography"/>
@@ -14550,7 +14625,7 @@
       <w:r>
         <w:t xml:space="preserve"> </w:t>
       </w:r>
-      <w:hyperlink r:id="rId136">
+      <w:hyperlink r:id="rId137">
         <w:r>
           <w:rPr>
             <w:rStyle w:val="Hyperlink"/>
@@ -14559,8 +14634,8 @@
         </w:r>
       </w:hyperlink>
     </w:p>
-    <w:bookmarkEnd w:id="137"/>
-    <w:bookmarkStart w:id="139" w:name="ref-finzi_carbon_2020"/>
+    <w:bookmarkEnd w:id="138"/>
+    <w:bookmarkStart w:id="140" w:name="ref-finzi_carbon_2020"/>
     <w:p>
       <w:pPr>
         <w:pStyle w:val="Bibliography"/>
@@ -14615,7 +14690,7 @@
       <w:r>
         <w:t xml:space="preserve"> </w:t>
       </w:r>
-      <w:hyperlink r:id="rId138">
+      <w:hyperlink r:id="rId139">
         <w:r>
           <w:rPr>
             <w:rStyle w:val="Hyperlink"/>
@@ -14624,8 +14699,8 @@
         </w:r>
       </w:hyperlink>
     </w:p>
-    <w:bookmarkEnd w:id="139"/>
-    <w:bookmarkStart w:id="141" w:name="ref-forrester_does_2021"/>
+    <w:bookmarkEnd w:id="140"/>
+    <w:bookmarkStart w:id="142" w:name="ref-forrester_does_2021"/>
     <w:p>
       <w:pPr>
         <w:pStyle w:val="Bibliography"/>
@@ -14662,7 +14737,7 @@
       <w:r>
         <w:t xml:space="preserve"> </w:t>
       </w:r>
-      <w:hyperlink r:id="rId140">
+      <w:hyperlink r:id="rId141">
         <w:r>
           <w:rPr>
             <w:rStyle w:val="Hyperlink"/>
@@ -14671,8 +14746,8 @@
         </w:r>
       </w:hyperlink>
     </w:p>
-    <w:bookmarkEnd w:id="141"/>
-    <w:bookmarkStart w:id="143" w:name="ref-foster_predicting_2016"/>
+    <w:bookmarkEnd w:id="142"/>
+    <w:bookmarkStart w:id="144" w:name="ref-foster_predicting_2016"/>
     <w:p>
       <w:pPr>
         <w:pStyle w:val="Bibliography"/>
@@ -14721,7 +14796,7 @@
       <w:r>
         <w:t xml:space="preserve"> </w:t>
       </w:r>
-      <w:hyperlink r:id="rId142">
+      <w:hyperlink r:id="rId143">
         <w:r>
           <w:rPr>
             <w:rStyle w:val="Hyperlink"/>
@@ -14730,8 +14805,8 @@
         </w:r>
       </w:hyperlink>
     </w:p>
-    <w:bookmarkEnd w:id="143"/>
-    <w:bookmarkStart w:id="144" w:name="ref-fritts_tree_1976"/>
+    <w:bookmarkEnd w:id="144"/>
+    <w:bookmarkStart w:id="145" w:name="ref-fritts_tree_1976"/>
     <w:p>
       <w:pPr>
         <w:pStyle w:val="Bibliography"/>
@@ -14762,8 +14837,8 @@
         <w:t xml:space="preserve">.</w:t>
       </w:r>
     </w:p>
-    <w:bookmarkEnd w:id="144"/>
-    <w:bookmarkStart w:id="146" w:name="ref-fritts_dendroecology_1989"/>
+    <w:bookmarkEnd w:id="145"/>
+    <w:bookmarkStart w:id="147" w:name="ref-fritts_dendroecology_1989"/>
     <w:p>
       <w:pPr>
         <w:pStyle w:val="Bibliography"/>
@@ -14858,7 +14933,7 @@
       <w:r>
         <w:t xml:space="preserve"> </w:t>
       </w:r>
-      <w:hyperlink r:id="rId145">
+      <w:hyperlink r:id="rId146">
         <w:r>
           <w:rPr>
             <w:rStyle w:val="Hyperlink"/>
@@ -14867,8 +14942,8 @@
         </w:r>
       </w:hyperlink>
     </w:p>
-    <w:bookmarkEnd w:id="146"/>
-    <w:bookmarkStart w:id="148" w:name="ref-furniss_reconciling_2017"/>
+    <w:bookmarkEnd w:id="147"/>
+    <w:bookmarkStart w:id="149" w:name="ref-furniss_reconciling_2017"/>
     <w:p>
       <w:pPr>
         <w:pStyle w:val="Bibliography"/>
@@ -14905,7 +14980,7 @@
       <w:r>
         <w:t xml:space="preserve"> </w:t>
       </w:r>
-      <w:hyperlink r:id="rId147">
+      <w:hyperlink r:id="rId148">
         <w:r>
           <w:rPr>
             <w:rStyle w:val="Hyperlink"/>
@@ -14914,8 +14989,8 @@
         </w:r>
       </w:hyperlink>
     </w:p>
-    <w:bookmarkEnd w:id="148"/>
-    <w:bookmarkStart w:id="150" w:name="ref-germain_climate_2020"/>
+    <w:bookmarkEnd w:id="149"/>
+    <w:bookmarkStart w:id="151" w:name="ref-germain_climate_2020"/>
     <w:p>
       <w:pPr>
         <w:pStyle w:val="Bibliography"/>
@@ -14952,7 +15027,7 @@
       <w:r>
         <w:t xml:space="preserve"> </w:t>
       </w:r>
-      <w:hyperlink r:id="rId149">
+      <w:hyperlink r:id="rId150">
         <w:r>
           <w:rPr>
             <w:rStyle w:val="Hyperlink"/>
@@ -14961,8 +15036,8 @@
         </w:r>
       </w:hyperlink>
     </w:p>
-    <w:bookmarkEnd w:id="150"/>
-    <w:bookmarkStart w:id="152" w:name="ref-gillerot_tree_2020"/>
+    <w:bookmarkEnd w:id="151"/>
+    <w:bookmarkStart w:id="153" w:name="ref-gillerot_tree_2020"/>
     <w:p>
       <w:pPr>
         <w:pStyle w:val="Bibliography"/>
@@ -15040,7 +15115,7 @@
       <w:r>
         <w:t xml:space="preserve"> </w:t>
       </w:r>
-      <w:hyperlink r:id="rId151">
+      <w:hyperlink r:id="rId152">
         <w:r>
           <w:rPr>
             <w:rStyle w:val="Hyperlink"/>
@@ -15049,8 +15124,8 @@
         </w:r>
       </w:hyperlink>
     </w:p>
-    <w:bookmarkEnd w:id="152"/>
-    <w:bookmarkStart w:id="154" w:name="ref-girardin_no_2016"/>
+    <w:bookmarkEnd w:id="153"/>
+    <w:bookmarkStart w:id="155" w:name="ref-girardin_no_2016"/>
     <w:p>
       <w:pPr>
         <w:pStyle w:val="Bibliography"/>
@@ -15104,7 +15179,7 @@
       <w:r>
         <w:t xml:space="preserve"> </w:t>
       </w:r>
-      <w:hyperlink r:id="rId153">
+      <w:hyperlink r:id="rId154">
         <w:r>
           <w:rPr>
             <w:rStyle w:val="Hyperlink"/>
@@ -15113,8 +15188,8 @@
         </w:r>
       </w:hyperlink>
     </w:p>
-    <w:bookmarkEnd w:id="154"/>
-    <w:bookmarkStart w:id="156" w:name="ref-goodman_importance_2014b"/>
+    <w:bookmarkEnd w:id="155"/>
+    <w:bookmarkStart w:id="157" w:name="ref-goodman_importance_2014b"/>
     <w:p>
       <w:pPr>
         <w:pStyle w:val="Bibliography"/>
@@ -15151,7 +15226,7 @@
       <w:r>
         <w:t xml:space="preserve"> </w:t>
       </w:r>
-      <w:hyperlink r:id="rId155">
+      <w:hyperlink r:id="rId156">
         <w:r>
           <w:rPr>
             <w:rStyle w:val="Hyperlink"/>
@@ -15160,8 +15235,8 @@
         </w:r>
       </w:hyperlink>
     </w:p>
-    <w:bookmarkEnd w:id="156"/>
-    <w:bookmarkStart w:id="157" w:name="ref-goulden_patterns_2011"/>
+    <w:bookmarkEnd w:id="157"/>
+    <w:bookmarkStart w:id="158" w:name="ref-goulden_patterns_2011"/>
     <w:p>
       <w:pPr>
         <w:pStyle w:val="Bibliography"/>
@@ -15226,8 +15301,8 @@
         <w:t xml:space="preserve">(2), 855–871.</w:t>
       </w:r>
     </w:p>
-    <w:bookmarkEnd w:id="157"/>
-    <w:bookmarkStart w:id="159" w:name="ref-graumlich_longterm_1989"/>
+    <w:bookmarkEnd w:id="158"/>
+    <w:bookmarkStart w:id="160" w:name="ref-graumlich_longterm_1989"/>
     <w:p>
       <w:pPr>
         <w:pStyle w:val="Bibliography"/>
@@ -15300,7 +15375,7 @@
       <w:r>
         <w:t xml:space="preserve"> </w:t>
       </w:r>
-      <w:hyperlink r:id="rId158">
+      <w:hyperlink r:id="rId159">
         <w:r>
           <w:rPr>
             <w:rStyle w:val="Hyperlink"/>
@@ -15309,8 +15384,8 @@
         </w:r>
       </w:hyperlink>
     </w:p>
-    <w:bookmarkEnd w:id="159"/>
-    <w:bookmarkStart w:id="161" w:name="ref-groenendijk_no_2015"/>
+    <w:bookmarkEnd w:id="160"/>
+    <w:bookmarkStart w:id="162" w:name="ref-groenendijk_no_2015"/>
     <w:p>
       <w:pPr>
         <w:pStyle w:val="Bibliography"/>
@@ -15347,7 +15422,7 @@
       <w:r>
         <w:t xml:space="preserve"> </w:t>
       </w:r>
-      <w:hyperlink r:id="rId160">
+      <w:hyperlink r:id="rId161">
         <w:r>
           <w:rPr>
             <w:rStyle w:val="Hyperlink"/>
@@ -15356,8 +15431,8 @@
         </w:r>
       </w:hyperlink>
     </w:p>
-    <w:bookmarkEnd w:id="161"/>
-    <w:bookmarkStart w:id="163" w:name="ref-hacket-pain_consistent_2016"/>
+    <w:bookmarkEnd w:id="162"/>
+    <w:bookmarkStart w:id="164" w:name="ref-hacket-pain_consistent_2016"/>
     <w:p>
       <w:pPr>
         <w:pStyle w:val="Bibliography"/>
@@ -15406,7 +15481,7 @@
       <w:r>
         <w:t xml:space="preserve"> </w:t>
       </w:r>
-      <w:hyperlink r:id="rId162">
+      <w:hyperlink r:id="rId163">
         <w:r>
           <w:rPr>
             <w:rStyle w:val="Hyperlink"/>
@@ -15415,8 +15490,8 @@
         </w:r>
       </w:hyperlink>
     </w:p>
-    <w:bookmarkEnd w:id="163"/>
-    <w:bookmarkStart w:id="165" w:name="ref-hararuk_tree_2019"/>
+    <w:bookmarkEnd w:id="164"/>
+    <w:bookmarkStart w:id="166" w:name="ref-hararuk_tree_2019"/>
     <w:p>
       <w:pPr>
         <w:pStyle w:val="Bibliography"/>
@@ -15483,7 +15558,7 @@
       <w:r>
         <w:t xml:space="preserve"> </w:t>
       </w:r>
-      <w:hyperlink r:id="rId164">
+      <w:hyperlink r:id="rId165">
         <w:r>
           <w:rPr>
             <w:rStyle w:val="Hyperlink"/>
@@ -15492,8 +15567,8 @@
         </w:r>
       </w:hyperlink>
     </w:p>
-    <w:bookmarkEnd w:id="165"/>
-    <w:bookmarkStart w:id="167" w:name="ref-harris_updated_2014"/>
+    <w:bookmarkEnd w:id="166"/>
+    <w:bookmarkStart w:id="168" w:name="ref-harris_updated_2014"/>
     <w:p>
       <w:pPr>
         <w:pStyle w:val="Bibliography"/>
@@ -15548,7 +15623,7 @@
       <w:r>
         <w:t xml:space="preserve"> </w:t>
       </w:r>
-      <w:hyperlink r:id="rId166">
+      <w:hyperlink r:id="rId167">
         <w:r>
           <w:rPr>
             <w:rStyle w:val="Hyperlink"/>
@@ -15557,8 +15632,8 @@
         </w:r>
       </w:hyperlink>
     </w:p>
-    <w:bookmarkEnd w:id="167"/>
-    <w:bookmarkStart w:id="169" w:name="ref-harris_version_2020"/>
+    <w:bookmarkEnd w:id="168"/>
+    <w:bookmarkStart w:id="170" w:name="ref-harris_version_2020"/>
     <w:p>
       <w:pPr>
         <w:pStyle w:val="Bibliography"/>
@@ -15607,7 +15682,7 @@
       <w:r>
         <w:t xml:space="preserve"> </w:t>
       </w:r>
-      <w:hyperlink r:id="rId168">
+      <w:hyperlink r:id="rId169">
         <w:r>
           <w:rPr>
             <w:rStyle w:val="Hyperlink"/>
@@ -15616,8 +15691,8 @@
         </w:r>
       </w:hyperlink>
     </w:p>
-    <w:bookmarkEnd w:id="169"/>
-    <w:bookmarkStart w:id="171" w:name="ref-helcoski_growing_2019"/>
+    <w:bookmarkEnd w:id="170"/>
+    <w:bookmarkStart w:id="172" w:name="ref-helcoski_growing_2019"/>
     <w:p>
       <w:pPr>
         <w:pStyle w:val="Bibliography"/>
@@ -15654,7 +15729,7 @@
       <w:r>
         <w:t xml:space="preserve"> </w:t>
       </w:r>
-      <w:hyperlink r:id="rId170">
+      <w:hyperlink r:id="rId171">
         <w:r>
           <w:rPr>
             <w:rStyle w:val="Hyperlink"/>
@@ -15663,8 +15738,8 @@
         </w:r>
       </w:hyperlink>
     </w:p>
-    <w:bookmarkEnd w:id="171"/>
-    <w:bookmarkStart w:id="173" w:name="ref-hember_tree_2019"/>
+    <w:bookmarkEnd w:id="172"/>
+    <w:bookmarkStart w:id="174" w:name="ref-hember_tree_2019"/>
     <w:p>
       <w:pPr>
         <w:pStyle w:val="Bibliography"/>
@@ -15758,7 +15833,7 @@
       <w:r>
         <w:t xml:space="preserve"> </w:t>
       </w:r>
-      <w:hyperlink r:id="rId172">
+      <w:hyperlink r:id="rId173">
         <w:r>
           <w:rPr>
             <w:rStyle w:val="Hyperlink"/>
@@ -15767,8 +15842,8 @@
         </w:r>
       </w:hyperlink>
     </w:p>
-    <w:bookmarkEnd w:id="173"/>
-    <w:bookmarkStart w:id="175" w:name="ref-humphrey_soil_2021"/>
+    <w:bookmarkEnd w:id="174"/>
+    <w:bookmarkStart w:id="176" w:name="ref-humphrey_soil_2021"/>
     <w:p>
       <w:pPr>
         <w:pStyle w:val="Bibliography"/>
@@ -15811,7 +15886,7 @@
       <w:r>
         <w:t xml:space="preserve"> </w:t>
       </w:r>
-      <w:hyperlink r:id="rId174">
+      <w:hyperlink r:id="rId175">
         <w:r>
           <w:rPr>
             <w:rStyle w:val="Hyperlink"/>
@@ -15820,8 +15895,8 @@
         </w:r>
       </w:hyperlink>
     </w:p>
-    <w:bookmarkEnd w:id="175"/>
-    <w:bookmarkStart w:id="176" w:name="ref-ipcc_climate_2014"/>
+    <w:bookmarkEnd w:id="176"/>
+    <w:bookmarkStart w:id="177" w:name="ref-ipcc_climate_2014"/>
     <w:p>
       <w:pPr>
         <w:pStyle w:val="Bibliography"/>
@@ -15925,8 +16000,8 @@
         <w:t xml:space="preserve">.</w:t>
       </w:r>
     </w:p>
-    <w:bookmarkEnd w:id="176"/>
-    <w:bookmarkStart w:id="178" w:name="ref-keenan_net_2014"/>
+    <w:bookmarkEnd w:id="177"/>
+    <w:bookmarkStart w:id="179" w:name="ref-keenan_net_2014"/>
     <w:p>
       <w:pPr>
         <w:pStyle w:val="Bibliography"/>
@@ -15963,7 +16038,7 @@
       <w:r>
         <w:t xml:space="preserve"> </w:t>
       </w:r>
-      <w:hyperlink r:id="rId177">
+      <w:hyperlink r:id="rId178">
         <w:r>
           <w:rPr>
             <w:rStyle w:val="Hyperlink"/>
@@ -15972,8 +16047,8 @@
         </w:r>
       </w:hyperlink>
     </w:p>
-    <w:bookmarkEnd w:id="178"/>
-    <w:bookmarkStart w:id="180" w:name="ref-klesse_sampling_2018"/>
+    <w:bookmarkEnd w:id="179"/>
+    <w:bookmarkStart w:id="181" w:name="ref-klesse_sampling_2018"/>
     <w:p>
       <w:pPr>
         <w:pStyle w:val="Bibliography"/>
@@ -16019,7 +16094,7 @@
       <w:r>
         <w:t xml:space="preserve"> </w:t>
       </w:r>
-      <w:hyperlink r:id="rId179">
+      <w:hyperlink r:id="rId180">
         <w:r>
           <w:rPr>
             <w:rStyle w:val="Hyperlink"/>
@@ -16028,8 +16103,8 @@
         </w:r>
       </w:hyperlink>
     </w:p>
-    <w:bookmarkEnd w:id="180"/>
-    <w:bookmarkStart w:id="182" w:name="ref-klesse_amplifying_2020"/>
+    <w:bookmarkEnd w:id="181"/>
+    <w:bookmarkStart w:id="183" w:name="ref-klesse_amplifying_2020"/>
     <w:p>
       <w:pPr>
         <w:pStyle w:val="Bibliography"/>
@@ -16065,7 +16140,7 @@
       <w:r>
         <w:t xml:space="preserve"> </w:t>
       </w:r>
-      <w:hyperlink r:id="rId181">
+      <w:hyperlink r:id="rId182">
         <w:r>
           <w:rPr>
             <w:rStyle w:val="Hyperlink"/>
@@ -16074,8 +16149,8 @@
         </w:r>
       </w:hyperlink>
     </w:p>
-    <w:bookmarkEnd w:id="182"/>
-    <w:bookmarkStart w:id="184" w:name="ref-kumarathunge_acclimation_2019"/>
+    <w:bookmarkEnd w:id="183"/>
+    <w:bookmarkStart w:id="185" w:name="ref-kumarathunge_acclimation_2019"/>
     <w:p>
       <w:pPr>
         <w:pStyle w:val="Bibliography"/>
@@ -16112,7 +16187,7 @@
       <w:r>
         <w:t xml:space="preserve"> </w:t>
       </w:r>
-      <w:hyperlink r:id="rId183">
+      <w:hyperlink r:id="rId184">
         <w:r>
           <w:rPr>
             <w:rStyle w:val="Hyperlink"/>
@@ -16121,8 +16196,8 @@
         </w:r>
       </w:hyperlink>
     </w:p>
-    <w:bookmarkEnd w:id="184"/>
-    <w:bookmarkStart w:id="186" w:name="ref-levesque_water_2017"/>
+    <w:bookmarkEnd w:id="185"/>
+    <w:bookmarkStart w:id="187" w:name="ref-levesque_water_2017"/>
     <w:p>
       <w:pPr>
         <w:pStyle w:val="Bibliography"/>
@@ -16186,7 +16261,7 @@
       <w:r>
         <w:t xml:space="preserve"> </w:t>
       </w:r>
-      <w:hyperlink r:id="rId185">
+      <w:hyperlink r:id="rId186">
         <w:r>
           <w:rPr>
             <w:rStyle w:val="Hyperlink"/>
@@ -16195,8 +16270,8 @@
         </w:r>
       </w:hyperlink>
     </w:p>
-    <w:bookmarkEnd w:id="186"/>
-    <w:bookmarkStart w:id="188" w:name="ref-lorimer_methodology_1989"/>
+    <w:bookmarkEnd w:id="187"/>
+    <w:bookmarkStart w:id="189" w:name="ref-lorimer_methodology_1989"/>
     <w:p>
       <w:pPr>
         <w:pStyle w:val="Bibliography"/>
@@ -16220,7 +16295,7 @@
       <w:r>
         <w:t xml:space="preserve"> </w:t>
       </w:r>
-      <w:hyperlink r:id="rId187">
+      <w:hyperlink r:id="rId188">
         <w:r>
           <w:rPr>
             <w:rStyle w:val="Hyperlink"/>
@@ -16229,8 +16304,8 @@
         </w:r>
       </w:hyperlink>
     </w:p>
-    <w:bookmarkEnd w:id="188"/>
-    <w:bookmarkStart w:id="190" w:name="ref-lorimer_estimating_1988"/>
+    <w:bookmarkEnd w:id="189"/>
+    <w:bookmarkStart w:id="191" w:name="ref-lorimer_estimating_1988"/>
     <w:p>
       <w:pPr>
         <w:pStyle w:val="Bibliography"/>
@@ -16288,7 +16363,7 @@
       <w:r>
         <w:t xml:space="preserve"> </w:t>
       </w:r>
-      <w:hyperlink r:id="rId189">
+      <w:hyperlink r:id="rId190">
         <w:r>
           <w:rPr>
             <w:rStyle w:val="Hyperlink"/>
@@ -16297,8 +16372,8 @@
         </w:r>
       </w:hyperlink>
     </w:p>
-    <w:bookmarkEnd w:id="190"/>
-    <w:bookmarkStart w:id="192" w:name="ref-lopez_systemic_2021"/>
+    <w:bookmarkEnd w:id="191"/>
+    <w:bookmarkStart w:id="193" w:name="ref-lopez_systemic_2021"/>
     <w:p>
       <w:pPr>
         <w:pStyle w:val="Bibliography"/>
@@ -16335,7 +16410,7 @@
       <w:r>
         <w:t xml:space="preserve"> </w:t>
       </w:r>
-      <w:hyperlink r:id="rId191">
+      <w:hyperlink r:id="rId192">
         <w:r>
           <w:rPr>
             <w:rStyle w:val="Hyperlink"/>
@@ -16344,8 +16419,8 @@
         </w:r>
       </w:hyperlink>
     </w:p>
-    <w:bookmarkEnd w:id="192"/>
-    <w:bookmarkStart w:id="194" w:name="ref-lutz_twentiethcentury_2009"/>
+    <w:bookmarkEnd w:id="193"/>
+    <w:bookmarkStart w:id="195" w:name="ref-lutz_twentiethcentury_2009"/>
     <w:p>
       <w:pPr>
         <w:pStyle w:val="Bibliography"/>
@@ -16412,7 +16487,7 @@
       <w:r>
         <w:t xml:space="preserve"> </w:t>
       </w:r>
-      <w:hyperlink r:id="rId193">
+      <w:hyperlink r:id="rId194">
         <w:r>
           <w:rPr>
             <w:rStyle w:val="Hyperlink"/>
@@ -16421,8 +16496,8 @@
         </w:r>
       </w:hyperlink>
     </w:p>
-    <w:bookmarkEnd w:id="194"/>
-    <w:bookmarkStart w:id="196" w:name="ref-mathias_disentangling_2018"/>
+    <w:bookmarkEnd w:id="195"/>
+    <w:bookmarkStart w:id="197" w:name="ref-mathias_disentangling_2018"/>
     <w:p>
       <w:pPr>
         <w:pStyle w:val="Bibliography"/>
@@ -16477,7 +16552,7 @@
       <w:r>
         <w:t xml:space="preserve"> </w:t>
       </w:r>
-      <w:hyperlink r:id="rId195">
+      <w:hyperlink r:id="rId196">
         <w:r>
           <w:rPr>
             <w:rStyle w:val="Hyperlink"/>
@@ -16486,8 +16561,8 @@
         </w:r>
       </w:hyperlink>
     </w:p>
-    <w:bookmarkEnd w:id="196"/>
-    <w:bookmarkStart w:id="198" w:name="ref-maxwell_higher_2019"/>
+    <w:bookmarkEnd w:id="197"/>
+    <w:bookmarkStart w:id="199" w:name="ref-maxwell_higher_2019"/>
     <w:p>
       <w:pPr>
         <w:pStyle w:val="Bibliography"/>
@@ -16581,7 +16656,7 @@
       <w:r>
         <w:t xml:space="preserve"> </w:t>
       </w:r>
-      <w:hyperlink r:id="rId197">
+      <w:hyperlink r:id="rId198">
         <w:r>
           <w:rPr>
             <w:rStyle w:val="Hyperlink"/>
@@ -16590,8 +16665,8 @@
         </w:r>
       </w:hyperlink>
     </w:p>
-    <w:bookmarkEnd w:id="198"/>
-    <w:bookmarkStart w:id="200" w:name="ref-maxwell_declining_2016"/>
+    <w:bookmarkEnd w:id="199"/>
+    <w:bookmarkStart w:id="201" w:name="ref-maxwell_declining_2016"/>
     <w:p>
       <w:pPr>
         <w:pStyle w:val="Bibliography"/>
@@ -16637,7 +16712,7 @@
       <w:r>
         <w:t xml:space="preserve"> </w:t>
       </w:r>
-      <w:hyperlink r:id="rId199">
+      <w:hyperlink r:id="rId200">
         <w:r>
           <w:rPr>
             <w:rStyle w:val="Hyperlink"/>
@@ -16646,8 +16721,8 @@
         </w:r>
       </w:hyperlink>
     </w:p>
-    <w:bookmarkEnd w:id="200"/>
-    <w:bookmarkStart w:id="202" w:name="ref-mcdowell_pervasive_2020"/>
+    <w:bookmarkEnd w:id="201"/>
+    <w:bookmarkStart w:id="203" w:name="ref-mcdowell_pervasive_2020"/>
     <w:p>
       <w:pPr>
         <w:pStyle w:val="Bibliography"/>
@@ -16684,7 +16759,7 @@
       <w:r>
         <w:t xml:space="preserve"> </w:t>
       </w:r>
-      <w:hyperlink r:id="rId201">
+      <w:hyperlink r:id="rId202">
         <w:r>
           <w:rPr>
             <w:rStyle w:val="Hyperlink"/>
@@ -16693,8 +16768,8 @@
         </w:r>
       </w:hyperlink>
     </w:p>
-    <w:bookmarkEnd w:id="202"/>
-    <w:bookmarkStart w:id="204" w:name="ref-mcgregor_tree_2021"/>
+    <w:bookmarkEnd w:id="203"/>
+    <w:bookmarkStart w:id="205" w:name="ref-mcgregor_tree_2021"/>
     <w:p>
       <w:pPr>
         <w:pStyle w:val="Bibliography"/>
@@ -16731,7 +16806,7 @@
       <w:r>
         <w:t xml:space="preserve"> </w:t>
       </w:r>
-      <w:hyperlink r:id="rId203">
+      <w:hyperlink r:id="rId204">
         <w:r>
           <w:rPr>
             <w:rStyle w:val="Hyperlink"/>
@@ -16740,8 +16815,8 @@
         </w:r>
       </w:hyperlink>
     </w:p>
-    <w:bookmarkEnd w:id="204"/>
-    <w:bookmarkStart w:id="206" w:name="ref-meakem_role_2018"/>
+    <w:bookmarkEnd w:id="205"/>
+    <w:bookmarkStart w:id="207" w:name="ref-meakem_role_2018"/>
     <w:p>
       <w:pPr>
         <w:pStyle w:val="Bibliography"/>
@@ -16778,7 +16853,7 @@
       <w:r>
         <w:t xml:space="preserve"> </w:t>
       </w:r>
-      <w:hyperlink r:id="rId205">
+      <w:hyperlink r:id="rId206">
         <w:r>
           <w:rPr>
             <w:rStyle w:val="Hyperlink"/>
@@ -16787,8 +16862,8 @@
         </w:r>
       </w:hyperlink>
     </w:p>
-    <w:bookmarkEnd w:id="206"/>
-    <w:bookmarkStart w:id="208" w:name="ref-meko_seascorr_2011"/>
+    <w:bookmarkEnd w:id="207"/>
+    <w:bookmarkStart w:id="209" w:name="ref-meko_seascorr_2011"/>
     <w:p>
       <w:pPr>
         <w:pStyle w:val="Bibliography"/>
@@ -16837,7 +16912,7 @@
       <w:r>
         <w:t xml:space="preserve"> </w:t>
       </w:r>
-      <w:hyperlink r:id="rId207">
+      <w:hyperlink r:id="rId208">
         <w:r>
           <w:rPr>
             <w:rStyle w:val="Hyperlink"/>
@@ -16846,8 +16921,8 @@
         </w:r>
       </w:hyperlink>
     </w:p>
-    <w:bookmarkEnd w:id="208"/>
-    <w:bookmarkStart w:id="209" w:name="ref-muller-landau_testing_2006"/>
+    <w:bookmarkEnd w:id="209"/>
+    <w:bookmarkStart w:id="210" w:name="ref-muller-landau_testing_2006"/>
     <w:p>
       <w:pPr>
         <w:pStyle w:val="Bibliography"/>
@@ -16882,8 +16957,8 @@
         <w:t xml:space="preserve">(5), 575–588.</w:t>
       </w:r>
     </w:p>
-    <w:bookmarkEnd w:id="209"/>
-    <w:bookmarkStart w:id="211" w:name="ref-naimi_where_2014"/>
+    <w:bookmarkEnd w:id="210"/>
+    <w:bookmarkStart w:id="212" w:name="ref-naimi_where_2014"/>
     <w:p>
       <w:pPr>
         <w:pStyle w:val="Bibliography"/>
@@ -16920,7 +16995,7 @@
       <w:r>
         <w:t xml:space="preserve"> </w:t>
       </w:r>
-      <w:hyperlink r:id="rId210">
+      <w:hyperlink r:id="rId211">
         <w:r>
           <w:rPr>
             <w:rStyle w:val="Hyperlink"/>
@@ -16929,8 +17004,8 @@
         </w:r>
       </w:hyperlink>
     </w:p>
-    <w:bookmarkEnd w:id="211"/>
-    <w:bookmarkStart w:id="213" w:name="ref-nehrbass-ahles_influence_2014"/>
+    <w:bookmarkEnd w:id="212"/>
+    <w:bookmarkStart w:id="214" w:name="ref-nehrbass-ahles_influence_2014"/>
     <w:p>
       <w:pPr>
         <w:pStyle w:val="Bibliography"/>
@@ -16967,7 +17042,7 @@
       <w:r>
         <w:t xml:space="preserve"> </w:t>
       </w:r>
-      <w:hyperlink r:id="rId212">
+      <w:hyperlink r:id="rId213">
         <w:r>
           <w:rPr>
             <w:rStyle w:val="Hyperlink"/>
@@ -16976,8 +17051,8 @@
         </w:r>
       </w:hyperlink>
     </w:p>
-    <w:bookmarkEnd w:id="213"/>
-    <w:bookmarkStart w:id="215" w:name="ref-nock_long_2011"/>
+    <w:bookmarkEnd w:id="214"/>
+    <w:bookmarkStart w:id="216" w:name="ref-nock_long_2011"/>
     <w:p>
       <w:pPr>
         <w:pStyle w:val="Bibliography"/>
@@ -17023,7 +17098,7 @@
       <w:r>
         <w:t xml:space="preserve"> </w:t>
       </w:r>
-      <w:hyperlink r:id="rId214">
+      <w:hyperlink r:id="rId215">
         <w:r>
           <w:rPr>
             <w:rStyle w:val="Hyperlink"/>
@@ -17032,8 +17107,8 @@
         </w:r>
       </w:hyperlink>
     </w:p>
-    <w:bookmarkEnd w:id="215"/>
-    <w:bookmarkStart w:id="217" w:name="ref-novick_increasing_2016"/>
+    <w:bookmarkEnd w:id="216"/>
+    <w:bookmarkStart w:id="218" w:name="ref-novick_increasing_2016"/>
     <w:p>
       <w:pPr>
         <w:pStyle w:val="Bibliography"/>
@@ -17070,7 +17145,7 @@
       <w:r>
         <w:t xml:space="preserve"> </w:t>
       </w:r>
-      <w:hyperlink r:id="rId216">
+      <w:hyperlink r:id="rId217">
         <w:r>
           <w:rPr>
             <w:rStyle w:val="Hyperlink"/>
@@ -17079,8 +17154,8 @@
         </w:r>
       </w:hyperlink>
     </w:p>
-    <w:bookmarkEnd w:id="217"/>
-    <w:bookmarkStart w:id="218" w:name="ref-oliver_forest_1990"/>
+    <w:bookmarkEnd w:id="218"/>
+    <w:bookmarkStart w:id="219" w:name="ref-oliver_forest_1990"/>
     <w:p>
       <w:pPr>
         <w:pStyle w:val="Bibliography"/>
@@ -17108,8 +17183,8 @@
         <w:t xml:space="preserve">McGraw-Hill Pub. Co.</w:t>
       </w:r>
     </w:p>
-    <w:bookmarkEnd w:id="218"/>
-    <w:bookmarkStart w:id="220" w:name="ref-peters_detecting_2015"/>
+    <w:bookmarkEnd w:id="219"/>
+    <w:bookmarkStart w:id="221" w:name="ref-peters_detecting_2015"/>
     <w:p>
       <w:pPr>
         <w:pStyle w:val="Bibliography"/>
@@ -17146,7 +17221,7 @@
       <w:r>
         <w:t xml:space="preserve"> </w:t>
       </w:r>
-      <w:hyperlink r:id="rId219">
+      <w:hyperlink r:id="rId220">
         <w:r>
           <w:rPr>
             <w:rStyle w:val="Hyperlink"/>
@@ -17155,8 +17230,8 @@
         </w:r>
       </w:hyperlink>
     </w:p>
-    <w:bookmarkEnd w:id="220"/>
-    <w:bookmarkStart w:id="221" w:name="ref-pinheiro_nlme_2021"/>
+    <w:bookmarkEnd w:id="221"/>
+    <w:bookmarkStart w:id="222" w:name="ref-pinheiro_nlme_2021"/>
     <w:p>
       <w:pPr>
         <w:pStyle w:val="Bibliography"/>
@@ -17220,8 +17295,8 @@
         <w:t xml:space="preserve">.</w:t>
       </w:r>
     </w:p>
-    <w:bookmarkEnd w:id="221"/>
-    <w:bookmarkStart w:id="222" w:name="ref-pregitzer_carbon_2004"/>
+    <w:bookmarkEnd w:id="222"/>
+    <w:bookmarkStart w:id="223" w:name="ref-pregitzer_carbon_2004"/>
     <w:p>
       <w:pPr>
         <w:pStyle w:val="Bibliography"/>
@@ -17256,8 +17331,8 @@
         <w:t xml:space="preserve">(12), 2052–2077.</w:t>
       </w:r>
     </w:p>
-    <w:bookmarkEnd w:id="222"/>
-    <w:bookmarkStart w:id="224" w:name="ref-pretzsch_drought_2018"/>
+    <w:bookmarkEnd w:id="223"/>
+    <w:bookmarkStart w:id="225" w:name="ref-pretzsch_drought_2018"/>
     <w:p>
       <w:pPr>
         <w:pStyle w:val="Bibliography"/>
@@ -17318,7 +17393,7 @@
       <w:r>
         <w:t xml:space="preserve"> </w:t>
       </w:r>
-      <w:hyperlink r:id="rId223">
+      <w:hyperlink r:id="rId224">
         <w:r>
           <w:rPr>
             <w:rStyle w:val="Hyperlink"/>
@@ -17327,8 +17402,8 @@
         </w:r>
       </w:hyperlink>
     </w:p>
-    <w:bookmarkEnd w:id="224"/>
-    <w:bookmarkStart w:id="226" w:name="ref-rayback_dendroecological_2020"/>
+    <w:bookmarkEnd w:id="225"/>
+    <w:bookmarkStart w:id="227" w:name="ref-rayback_dendroecological_2020"/>
     <w:p>
       <w:pPr>
         <w:pStyle w:val="Bibliography"/>
@@ -17386,7 +17461,7 @@
       <w:r>
         <w:t xml:space="preserve"> </w:t>
       </w:r>
-      <w:hyperlink r:id="rId225">
+      <w:hyperlink r:id="rId226">
         <w:r>
           <w:rPr>
             <w:rStyle w:val="Hyperlink"/>
@@ -17395,8 +17470,8 @@
         </w:r>
       </w:hyperlink>
     </w:p>
-    <w:bookmarkEnd w:id="226"/>
-    <w:bookmarkStart w:id="228" w:name="ref-rejou-mechain_biomass_2017"/>
+    <w:bookmarkEnd w:id="227"/>
+    <w:bookmarkStart w:id="229" w:name="ref-rejou-mechain_biomass_2017"/>
     <w:p>
       <w:pPr>
         <w:pStyle w:val="Bibliography"/>
@@ -17433,7 +17508,7 @@
       <w:r>
         <w:t xml:space="preserve"> </w:t>
       </w:r>
-      <w:hyperlink r:id="rId227">
+      <w:hyperlink r:id="rId228">
         <w:r>
           <w:rPr>
             <w:rStyle w:val="Hyperlink"/>
@@ -17442,8 +17517,8 @@
         </w:r>
       </w:hyperlink>
     </w:p>
-    <w:bookmarkEnd w:id="228"/>
-    <w:bookmarkStart w:id="230" w:name="ref-rollinson_climate_2021"/>
+    <w:bookmarkEnd w:id="229"/>
+    <w:bookmarkStart w:id="231" w:name="ref-rollinson_climate_2021"/>
     <w:p>
       <w:pPr>
         <w:pStyle w:val="Bibliography"/>
@@ -17480,7 +17555,7 @@
       <w:r>
         <w:t xml:space="preserve"> </w:t>
       </w:r>
-      <w:hyperlink r:id="rId229">
+      <w:hyperlink r:id="rId230">
         <w:r>
           <w:rPr>
             <w:rStyle w:val="Hyperlink"/>
@@ -17489,8 +17564,8 @@
         </w:r>
       </w:hyperlink>
     </w:p>
-    <w:bookmarkEnd w:id="230"/>
-    <w:bookmarkStart w:id="232" w:name="ref-rossi_agedependent_2007"/>
+    <w:bookmarkEnd w:id="231"/>
+    <w:bookmarkStart w:id="233" w:name="ref-rossi_agedependent_2007"/>
     <w:p>
       <w:pPr>
         <w:pStyle w:val="Bibliography"/>
@@ -17527,7 +17602,7 @@
       <w:r>
         <w:t xml:space="preserve"> </w:t>
       </w:r>
-      <w:hyperlink r:id="rId231">
+      <w:hyperlink r:id="rId232">
         <w:r>
           <w:rPr>
             <w:rStyle w:val="Hyperlink"/>
@@ -17536,8 +17611,8 @@
         </w:r>
       </w:hyperlink>
     </w:p>
-    <w:bookmarkEnd w:id="232"/>
-    <w:bookmarkStart w:id="234" w:name="ref-rozendaal_dendroecology_2011"/>
+    <w:bookmarkEnd w:id="233"/>
+    <w:bookmarkStart w:id="235" w:name="ref-rozendaal_dendroecology_2011"/>
     <w:p>
       <w:pPr>
         <w:pStyle w:val="Bibliography"/>
@@ -17574,7 +17649,7 @@
       <w:r>
         <w:t xml:space="preserve"> </w:t>
       </w:r>
-      <w:hyperlink r:id="rId233">
+      <w:hyperlink r:id="rId234">
         <w:r>
           <w:rPr>
             <w:rStyle w:val="Hyperlink"/>
@@ -17583,8 +17658,8 @@
         </w:r>
       </w:hyperlink>
     </w:p>
-    <w:bookmarkEnd w:id="234"/>
-    <w:bookmarkStart w:id="236" w:name="ref-sanchez-salguero_disentangling_2015"/>
+    <w:bookmarkEnd w:id="235"/>
+    <w:bookmarkStart w:id="237" w:name="ref-sanchez-salguero_disentangling_2015"/>
     <w:p>
       <w:pPr>
         <w:pStyle w:val="Bibliography"/>
@@ -17645,7 +17720,7 @@
       <w:r>
         <w:t xml:space="preserve"> </w:t>
       </w:r>
-      <w:hyperlink r:id="rId235">
+      <w:hyperlink r:id="rId236">
         <w:r>
           <w:rPr>
             <w:rStyle w:val="Hyperlink"/>
@@ -17654,8 +17729,8 @@
         </w:r>
       </w:hyperlink>
     </w:p>
-    <w:bookmarkEnd w:id="236"/>
-    <w:bookmarkStart w:id="238" w:name="ref-schelhaas_speciesspecific_2018"/>
+    <w:bookmarkEnd w:id="237"/>
+    <w:bookmarkStart w:id="239" w:name="ref-schelhaas_speciesspecific_2018"/>
     <w:p>
       <w:pPr>
         <w:pStyle w:val="Bibliography"/>
@@ -17701,7 +17776,7 @@
       <w:r>
         <w:t xml:space="preserve"> </w:t>
       </w:r>
-      <w:hyperlink r:id="rId237">
+      <w:hyperlink r:id="rId238">
         <w:r>
           <w:rPr>
             <w:rStyle w:val="Hyperlink"/>
@@ -17710,8 +17785,8 @@
         </w:r>
       </w:hyperlink>
     </w:p>
-    <w:bookmarkEnd w:id="238"/>
-    <w:bookmarkStart w:id="240" w:name="ref-sheil_does_2017"/>
+    <w:bookmarkEnd w:id="239"/>
+    <w:bookmarkStart w:id="241" w:name="ref-sheil_does_2017"/>
     <w:p>
       <w:pPr>
         <w:pStyle w:val="Bibliography"/>
@@ -17757,7 +17832,7 @@
       <w:r>
         <w:t xml:space="preserve"> </w:t>
       </w:r>
-      <w:hyperlink r:id="rId239">
+      <w:hyperlink r:id="rId240">
         <w:r>
           <w:rPr>
             <w:rStyle w:val="Hyperlink"/>
@@ -17766,8 +17841,8 @@
         </w:r>
       </w:hyperlink>
     </w:p>
-    <w:bookmarkEnd w:id="240"/>
-    <w:bookmarkStart w:id="242" w:name="ref-sillett_comparative_2021"/>
+    <w:bookmarkEnd w:id="241"/>
+    <w:bookmarkStart w:id="243" w:name="ref-sillett_comparative_2021"/>
     <w:p>
       <w:pPr>
         <w:pStyle w:val="Bibliography"/>
@@ -17804,7 +17879,7 @@
       <w:r>
         <w:t xml:space="preserve"> </w:t>
       </w:r>
-      <w:hyperlink r:id="rId241">
+      <w:hyperlink r:id="rId242">
         <w:r>
           <w:rPr>
             <w:rStyle w:val="Hyperlink"/>
@@ -17813,8 +17888,8 @@
         </w:r>
       </w:hyperlink>
     </w:p>
-    <w:bookmarkEnd w:id="242"/>
-    <w:bookmarkStart w:id="244" w:name="ref-sillett_increasing_2010b"/>
+    <w:bookmarkEnd w:id="243"/>
+    <w:bookmarkStart w:id="245" w:name="ref-sillett_increasing_2010"/>
     <w:p>
       <w:pPr>
         <w:pStyle w:val="Bibliography"/>
@@ -17851,7 +17926,7 @@
       <w:r>
         <w:t xml:space="preserve"> </w:t>
       </w:r>
-      <w:hyperlink r:id="rId243">
+      <w:hyperlink r:id="rId244">
         <w:r>
           <w:rPr>
             <w:rStyle w:val="Hyperlink"/>
@@ -17860,8 +17935,8 @@
         </w:r>
       </w:hyperlink>
     </w:p>
-    <w:bookmarkEnd w:id="244"/>
-    <w:bookmarkStart w:id="246" w:name="ref-sniderhan_growth_2016"/>
+    <w:bookmarkEnd w:id="245"/>
+    <w:bookmarkStart w:id="247" w:name="ref-sniderhan_growth_2016"/>
     <w:p>
       <w:pPr>
         <w:pStyle w:val="Bibliography"/>
@@ -17933,7 +18008,7 @@
       <w:r>
         <w:t xml:space="preserve"> </w:t>
       </w:r>
-      <w:hyperlink r:id="rId245">
+      <w:hyperlink r:id="rId246">
         <w:r>
           <w:rPr>
             <w:rStyle w:val="Hyperlink"/>
@@ -17942,8 +18017,8 @@
         </w:r>
       </w:hyperlink>
     </w:p>
-    <w:bookmarkEnd w:id="246"/>
-    <w:bookmarkStart w:id="247" w:name="ref-speer_fundamentals_2010"/>
+    <w:bookmarkEnd w:id="247"/>
+    <w:bookmarkStart w:id="248" w:name="ref-speer_fundamentals_2010"/>
     <w:p>
       <w:pPr>
         <w:pStyle w:val="Bibliography"/>
@@ -17974,8 +18049,8 @@
         <w:t xml:space="preserve">.</w:t>
       </w:r>
     </w:p>
-    <w:bookmarkEnd w:id="247"/>
-    <w:bookmarkStart w:id="249" w:name="ref-stephenson_rate_2014"/>
+    <w:bookmarkEnd w:id="248"/>
+    <w:bookmarkStart w:id="250" w:name="ref-stephenson_rate_2014"/>
     <w:p>
       <w:pPr>
         <w:pStyle w:val="Bibliography"/>
@@ -18012,7 +18087,7 @@
       <w:r>
         <w:t xml:space="preserve"> </w:t>
       </w:r>
-      <w:hyperlink r:id="rId248">
+      <w:hyperlink r:id="rId249">
         <w:r>
           <w:rPr>
             <w:rStyle w:val="Hyperlink"/>
@@ -18021,8 +18096,8 @@
         </w:r>
       </w:hyperlink>
     </w:p>
-    <w:bookmarkEnd w:id="249"/>
-    <w:bookmarkStart w:id="250" w:name="ref-stokes_introduction_1968"/>
+    <w:bookmarkEnd w:id="250"/>
+    <w:bookmarkStart w:id="251" w:name="ref-stokes_introduction_1968"/>
     <w:p>
       <w:pPr>
         <w:pStyle w:val="Bibliography"/>
@@ -18116,8 +18191,8 @@
         <w:t xml:space="preserve">.</w:t>
       </w:r>
     </w:p>
-    <w:bookmarkEnd w:id="250"/>
-    <w:bookmarkStart w:id="252" w:name="ref-sullivan_effect_2016"/>
+    <w:bookmarkEnd w:id="251"/>
+    <w:bookmarkStart w:id="253" w:name="ref-sullivan_effect_2016"/>
     <w:p>
       <w:pPr>
         <w:pStyle w:val="Bibliography"/>
@@ -18163,7 +18238,7 @@
       <w:r>
         <w:t xml:space="preserve"> </w:t>
       </w:r>
-      <w:hyperlink r:id="rId251">
+      <w:hyperlink r:id="rId252">
         <w:r>
           <w:rPr>
             <w:rStyle w:val="Hyperlink"/>
@@ -18172,8 +18247,8 @@
         </w:r>
       </w:hyperlink>
     </w:p>
-    <w:bookmarkEnd w:id="252"/>
-    <w:bookmarkStart w:id="254" w:name="ref-samonil_longterm_2008"/>
+    <w:bookmarkEnd w:id="253"/>
+    <w:bookmarkStart w:id="255" w:name="ref-samonil_longterm_2008"/>
     <w:p>
       <w:pPr>
         <w:pStyle w:val="Bibliography"/>
@@ -18219,7 +18294,7 @@
       <w:r>
         <w:t xml:space="preserve"> </w:t>
       </w:r>
-      <w:hyperlink r:id="rId253">
+      <w:hyperlink r:id="rId254">
         <w:r>
           <w:rPr>
             <w:rStyle w:val="Hyperlink"/>
@@ -18228,8 +18303,8 @@
         </w:r>
       </w:hyperlink>
     </w:p>
-    <w:bookmarkEnd w:id="254"/>
-    <w:bookmarkStart w:id="256" w:name="ref-takahashi_air_2020"/>
+    <w:bookmarkEnd w:id="255"/>
+    <w:bookmarkStart w:id="257" w:name="ref-takahashi_air_2020"/>
     <w:p>
       <w:pPr>
         <w:pStyle w:val="Bibliography"/>
@@ -18287,7 +18362,7 @@
       <w:r>
         <w:t xml:space="preserve"> </w:t>
       </w:r>
-      <w:hyperlink r:id="rId255">
+      <w:hyperlink r:id="rId256">
         <w:r>
           <w:rPr>
             <w:rStyle w:val="Hyperlink"/>
@@ -18296,8 +18371,8 @@
         </w:r>
       </w:hyperlink>
     </w:p>
-    <w:bookmarkEnd w:id="256"/>
-    <w:bookmarkStart w:id="258" w:name="ref-teets_quantifying_2018"/>
+    <w:bookmarkEnd w:id="257"/>
+    <w:bookmarkStart w:id="259" w:name="ref-teets_quantifying_2018"/>
     <w:p>
       <w:pPr>
         <w:pStyle w:val="Bibliography"/>
@@ -18334,7 +18409,7 @@
       <w:r>
         <w:t xml:space="preserve"> </w:t>
       </w:r>
-      <w:hyperlink r:id="rId257">
+      <w:hyperlink r:id="rId258">
         <w:r>
           <w:rPr>
             <w:rStyle w:val="Hyperlink"/>
@@ -18343,8 +18418,8 @@
         </w:r>
       </w:hyperlink>
     </w:p>
-    <w:bookmarkEnd w:id="258"/>
-    <w:bookmarkStart w:id="260" w:name="ref-thom_impact_2017"/>
+    <w:bookmarkEnd w:id="259"/>
+    <w:bookmarkStart w:id="261" w:name="ref-thom_impact_2017"/>
     <w:p>
       <w:pPr>
         <w:pStyle w:val="Bibliography"/>
@@ -18381,7 +18456,7 @@
       <w:r>
         <w:t xml:space="preserve"> </w:t>
       </w:r>
-      <w:hyperlink r:id="rId259">
+      <w:hyperlink r:id="rId260">
         <w:r>
           <w:rPr>
             <w:rStyle w:val="Hyperlink"/>
@@ -18390,8 +18465,8 @@
         </w:r>
       </w:hyperlink>
     </w:p>
-    <w:bookmarkEnd w:id="260"/>
-    <w:bookmarkStart w:id="262" w:name="ref-thomas_agerelated_2011"/>
+    <w:bookmarkEnd w:id="261"/>
+    <w:bookmarkStart w:id="263" w:name="ref-thomas_agerelated_2011"/>
     <w:p>
       <w:pPr>
         <w:pStyle w:val="Bibliography"/>
@@ -18562,7 +18637,7 @@
       <w:r>
         <w:t xml:space="preserve"> </w:t>
       </w:r>
-      <w:hyperlink r:id="rId261">
+      <w:hyperlink r:id="rId262">
         <w:r>
           <w:rPr>
             <w:rStyle w:val="Hyperlink"/>
@@ -18571,8 +18646,8 @@
         </w:r>
       </w:hyperlink>
     </w:p>
-    <w:bookmarkEnd w:id="262"/>
-    <w:bookmarkStart w:id="264" w:name="ref-touchan_millennial_2011"/>
+    <w:bookmarkEnd w:id="263"/>
+    <w:bookmarkStart w:id="265" w:name="ref-touchan_millennial_2011"/>
     <w:p>
       <w:pPr>
         <w:pStyle w:val="Bibliography"/>
@@ -18627,7 +18702,7 @@
       <w:r>
         <w:t xml:space="preserve"> </w:t>
       </w:r>
-      <w:hyperlink r:id="rId263">
+      <w:hyperlink r:id="rId264">
         <w:r>
           <w:rPr>
             <w:rStyle w:val="Hyperlink"/>
@@ -18636,8 +18711,8 @@
         </w:r>
       </w:hyperlink>
     </w:p>
-    <w:bookmarkEnd w:id="264"/>
-    <w:bookmarkStart w:id="266" w:name="ref-trouillier_size_2019"/>
+    <w:bookmarkEnd w:id="265"/>
+    <w:bookmarkStart w:id="267" w:name="ref-trouillier_size_2019"/>
     <w:p>
       <w:pPr>
         <w:pStyle w:val="Bibliography"/>
@@ -18680,7 +18755,7 @@
       <w:r>
         <w:t xml:space="preserve"> </w:t>
       </w:r>
-      <w:hyperlink r:id="rId265">
+      <w:hyperlink r:id="rId266">
         <w:r>
           <w:rPr>
             <w:rStyle w:val="Hyperlink"/>
@@ -18689,8 +18764,8 @@
         </w:r>
       </w:hyperlink>
     </w:p>
-    <w:bookmarkEnd w:id="266"/>
-    <w:bookmarkStart w:id="268" w:name="ref-tumajer_increasing_2017"/>
+    <w:bookmarkEnd w:id="267"/>
+    <w:bookmarkStart w:id="269" w:name="ref-tumajer_increasing_2017"/>
     <w:p>
       <w:pPr>
         <w:pStyle w:val="Bibliography"/>
@@ -18751,7 +18826,7 @@
       <w:r>
         <w:t xml:space="preserve"> </w:t>
       </w:r>
-      <w:hyperlink r:id="rId267">
+      <w:hyperlink r:id="rId268">
         <w:r>
           <w:rPr>
             <w:rStyle w:val="Hyperlink"/>
@@ -18760,8 +18835,8 @@
         </w:r>
       </w:hyperlink>
     </w:p>
-    <w:bookmarkEnd w:id="268"/>
-    <w:bookmarkStart w:id="270" w:name="ref-vandepol_identifying_2016"/>
+    <w:bookmarkEnd w:id="269"/>
+    <w:bookmarkStart w:id="271" w:name="ref-vandepol_identifying_2016"/>
     <w:p>
       <w:pPr>
         <w:pStyle w:val="Bibliography"/>
@@ -18798,7 +18873,7 @@
       <w:r>
         <w:t xml:space="preserve"> </w:t>
       </w:r>
-      <w:hyperlink r:id="rId269">
+      <w:hyperlink r:id="rId270">
         <w:r>
           <w:rPr>
             <w:rStyle w:val="Hyperlink"/>
@@ -18807,8 +18882,8 @@
         </w:r>
       </w:hyperlink>
     </w:p>
-    <w:bookmarkEnd w:id="270"/>
-    <w:bookmarkStart w:id="272" w:name="ref-vandersleen_trends_2017"/>
+    <w:bookmarkEnd w:id="271"/>
+    <w:bookmarkStart w:id="273" w:name="ref-vandersleen_trends_2017"/>
     <w:p>
       <w:pPr>
         <w:pStyle w:val="Bibliography"/>
@@ -18845,7 +18920,7 @@
       <w:r>
         <w:t xml:space="preserve"> </w:t>
       </w:r>
-      <w:hyperlink r:id="rId271">
+      <w:hyperlink r:id="rId272">
         <w:r>
           <w:rPr>
             <w:rStyle w:val="Hyperlink"/>
@@ -18854,8 +18929,8 @@
         </w:r>
       </w:hyperlink>
     </w:p>
-    <w:bookmarkEnd w:id="272"/>
-    <w:bookmarkStart w:id="274" w:name="ref-vandersleen_no_2015"/>
+    <w:bookmarkEnd w:id="273"/>
+    <w:bookmarkStart w:id="275" w:name="ref-vandersleen_no_2015"/>
     <w:p>
       <w:pPr>
         <w:pStyle w:val="Bibliography"/>
@@ -18904,7 +18979,7 @@
       <w:r>
         <w:t xml:space="preserve"> </w:t>
       </w:r>
-      <w:hyperlink r:id="rId273">
+      <w:hyperlink r:id="rId274">
         <w:r>
           <w:rPr>
             <w:rStyle w:val="Hyperlink"/>
@@ -18913,8 +18988,8 @@
         </w:r>
       </w:hyperlink>
     </w:p>
-    <w:bookmarkEnd w:id="274"/>
-    <w:bookmarkStart w:id="276" w:name="ref-vlam_temperature_2014"/>
+    <w:bookmarkEnd w:id="275"/>
+    <w:bookmarkStart w:id="277" w:name="ref-vlam_temperature_2014"/>
     <w:p>
       <w:pPr>
         <w:pStyle w:val="Bibliography"/>
@@ -18963,7 +19038,7 @@
       <w:r>
         <w:t xml:space="preserve"> </w:t>
       </w:r>
-      <w:hyperlink r:id="rId275">
+      <w:hyperlink r:id="rId276">
         <w:r>
           <w:rPr>
             <w:rStyle w:val="Hyperlink"/>
@@ -18972,8 +19047,8 @@
         </w:r>
       </w:hyperlink>
     </w:p>
-    <w:bookmarkEnd w:id="276"/>
-    <w:bookmarkStart w:id="278" w:name="ref-voelker_historical_2006"/>
+    <w:bookmarkEnd w:id="277"/>
+    <w:bookmarkStart w:id="279" w:name="ref-voelker_historical_2006"/>
     <w:p>
       <w:pPr>
         <w:pStyle w:val="Bibliography"/>
@@ -19055,7 +19130,7 @@
       <w:r>
         <w:t xml:space="preserve"> </w:t>
       </w:r>
-      <w:hyperlink r:id="rId277">
+      <w:hyperlink r:id="rId278">
         <w:r>
           <w:rPr>
             <w:rStyle w:val="Hyperlink"/>
@@ -19064,8 +19139,8 @@
         </w:r>
       </w:hyperlink>
     </w:p>
-    <w:bookmarkEnd w:id="278"/>
-    <w:bookmarkStart w:id="280" w:name="ref-vrska_european_2009"/>
+    <w:bookmarkEnd w:id="279"/>
+    <w:bookmarkStart w:id="281" w:name="ref-vrska_european_2009"/>
     <w:p>
       <w:pPr>
         <w:pStyle w:val="Bibliography"/>
@@ -19153,7 +19228,7 @@
       <w:r>
         <w:t xml:space="preserve"> </w:t>
       </w:r>
-      <w:hyperlink r:id="rId279">
+      <w:hyperlink r:id="rId280">
         <w:r>
           <w:rPr>
             <w:rStyle w:val="Hyperlink"/>
@@ -19162,8 +19237,8 @@
         </w:r>
       </w:hyperlink>
     </w:p>
-    <w:bookmarkEnd w:id="280"/>
-    <w:bookmarkStart w:id="282" w:name="ref-walker_integrating_2021"/>
+    <w:bookmarkEnd w:id="281"/>
+    <w:bookmarkStart w:id="283" w:name="ref-walker_integrating_2021"/>
     <w:p>
       <w:pPr>
         <w:pStyle w:val="Bibliography"/>
@@ -19218,7 +19293,7 @@
       <w:r>
         <w:t xml:space="preserve"> </w:t>
       </w:r>
-      <w:hyperlink r:id="rId281">
+      <w:hyperlink r:id="rId282">
         <w:r>
           <w:rPr>
             <w:rStyle w:val="Hyperlink"/>
@@ -19227,8 +19302,8 @@
         </w:r>
       </w:hyperlink>
     </w:p>
-    <w:bookmarkEnd w:id="282"/>
-    <w:bookmarkStart w:id="284" w:name="ref-west_increasing_2020"/>
+    <w:bookmarkEnd w:id="283"/>
+    <w:bookmarkStart w:id="285" w:name="ref-west_increasing_2020"/>
     <w:p>
       <w:pPr>
         <w:pStyle w:val="Bibliography"/>
@@ -19265,7 +19340,7 @@
       <w:r>
         <w:t xml:space="preserve"> </w:t>
       </w:r>
-      <w:hyperlink r:id="rId283">
+      <w:hyperlink r:id="rId284">
         <w:r>
           <w:rPr>
             <w:rStyle w:val="Hyperlink"/>
@@ -19274,8 +19349,8 @@
         </w:r>
       </w:hyperlink>
     </w:p>
-    <w:bookmarkEnd w:id="284"/>
-    <w:bookmarkStart w:id="286" w:name="ref-williams_temperature_2013"/>
+    <w:bookmarkEnd w:id="285"/>
+    <w:bookmarkStart w:id="287" w:name="ref-williams_temperature_2013"/>
     <w:p>
       <w:pPr>
         <w:pStyle w:val="Bibliography"/>
@@ -19312,7 +19387,7 @@
       <w:r>
         <w:t xml:space="preserve"> </w:t>
       </w:r>
-      <w:hyperlink r:id="rId285">
+      <w:hyperlink r:id="rId286">
         <w:r>
           <w:rPr>
             <w:rStyle w:val="Hyperlink"/>
@@ -19321,8 +19396,8 @@
         </w:r>
       </w:hyperlink>
     </w:p>
-    <w:bookmarkEnd w:id="286"/>
-    <w:bookmarkStart w:id="288" w:name="ref-wilmking_global_2020"/>
+    <w:bookmarkEnd w:id="287"/>
+    <w:bookmarkStart w:id="289" w:name="ref-wilmking_global_2020"/>
     <w:p>
       <w:pPr>
         <w:pStyle w:val="Bibliography"/>
@@ -19359,7 +19434,7 @@
       <w:r>
         <w:t xml:space="preserve"> </w:t>
       </w:r>
-      <w:hyperlink r:id="rId287">
+      <w:hyperlink r:id="rId288">
         <w:r>
           <w:rPr>
             <w:rStyle w:val="Hyperlink"/>
@@ -19368,8 +19443,8 @@
         </w:r>
       </w:hyperlink>
     </w:p>
-    <w:bookmarkEnd w:id="288"/>
-    <w:bookmarkStart w:id="290" w:name="ref-wood_fast_2011"/>
+    <w:bookmarkEnd w:id="289"/>
+    <w:bookmarkStart w:id="291" w:name="ref-wood_fast_2011"/>
     <w:p>
       <w:pPr>
         <w:pStyle w:val="Bibliography"/>
@@ -19427,7 +19502,7 @@
       <w:r>
         <w:t xml:space="preserve"> </w:t>
       </w:r>
-      <w:hyperlink r:id="rId289">
+      <w:hyperlink r:id="rId290">
         <w:r>
           <w:rPr>
             <w:rStyle w:val="Hyperlink"/>
@@ -19436,8 +19511,8 @@
         </w:r>
       </w:hyperlink>
     </w:p>
-    <w:bookmarkEnd w:id="290"/>
-    <w:bookmarkStart w:id="292" w:name="ref-woodhouse_artificial_1999"/>
+    <w:bookmarkEnd w:id="291"/>
+    <w:bookmarkStart w:id="293" w:name="ref-woodhouse_artificial_1999"/>
     <w:p>
       <w:pPr>
         <w:pStyle w:val="Bibliography"/>
@@ -19488,7 +19563,7 @@
       <w:r>
         <w:t xml:space="preserve"> </w:t>
       </w:r>
-      <w:hyperlink r:id="rId291">
+      <w:hyperlink r:id="rId292">
         <w:r>
           <w:rPr>
             <w:rStyle w:val="Hyperlink"/>
@@ -19497,8 +19572,8 @@
         </w:r>
       </w:hyperlink>
     </w:p>
-    <w:bookmarkEnd w:id="292"/>
-    <w:bookmarkStart w:id="294" w:name="ref-zang_dendroclimatic_2013"/>
+    <w:bookmarkEnd w:id="293"/>
+    <w:bookmarkStart w:id="295" w:name="ref-zang_dendroclimatic_2013"/>
     <w:p>
       <w:pPr>
         <w:pStyle w:val="Bibliography"/>
@@ -19556,7 +19631,7 @@
       <w:r>
         <w:t xml:space="preserve"> </w:t>
       </w:r>
-      <w:hyperlink r:id="rId293">
+      <w:hyperlink r:id="rId294">
         <w:r>
           <w:rPr>
             <w:rStyle w:val="Hyperlink"/>
@@ -19565,8 +19640,8 @@
         </w:r>
       </w:hyperlink>
     </w:p>
-    <w:bookmarkEnd w:id="294"/>
-    <w:bookmarkStart w:id="296" w:name="ref-zuidema_tropical_2013"/>
+    <w:bookmarkEnd w:id="295"/>
+    <w:bookmarkStart w:id="297" w:name="ref-zuidema_tropical_2013"/>
     <w:p>
       <w:pPr>
         <w:pStyle w:val="Bibliography"/>
@@ -19603,7 +19678,7 @@
       <w:r>
         <w:t xml:space="preserve"> </w:t>
       </w:r>
-      <w:hyperlink r:id="rId295">
+      <w:hyperlink r:id="rId296">
         <w:r>
           <w:rPr>
             <w:rStyle w:val="Hyperlink"/>
@@ -19612,8 +19687,8 @@
         </w:r>
       </w:hyperlink>
     </w:p>
-    <w:bookmarkEnd w:id="296"/>
-    <w:bookmarkStart w:id="298" w:name="ref-zuidema_recent_2020"/>
+    <w:bookmarkEnd w:id="297"/>
+    <w:bookmarkStart w:id="299" w:name="ref-zuidema_recent_2020"/>
     <w:p>
       <w:pPr>
         <w:pStyle w:val="Bibliography"/>
@@ -19671,7 +19746,7 @@
       <w:r>
         <w:t xml:space="preserve"> </w:t>
       </w:r>
-      <w:hyperlink r:id="rId297">
+      <w:hyperlink r:id="rId298">
         <w:r>
           <w:rPr>
             <w:rStyle w:val="Hyperlink"/>
@@ -19680,9 +19755,9 @@
         </w:r>
       </w:hyperlink>
     </w:p>
-    <w:bookmarkEnd w:id="298"/>
     <w:bookmarkEnd w:id="299"/>
     <w:bookmarkEnd w:id="300"/>
+    <w:bookmarkEnd w:id="301"/>
     <w:sectPr>
       <w:footerReference w:type="even" r:id="rId10"/>
       <w:footerReference w:type="default" r:id="rId9"/>

</xml_diff>

<commit_message>
work on response to reviews
</commit_message>
<xml_diff>
--- a/doc/manuscript/ForestGEO_treerings.docx
+++ b/doc/manuscript/ForestGEO_treerings.docx
@@ -1602,23 +1602,22 @@
         <w:t xml:space="preserve"> </w:t>
       </w:r>
       <w:r>
-        <w:t xml:space="preserve">Tree growth rates are sensitive to stand dynamics, with competition – the intensity of which tends to increase as forests mature – affecting ecosystem-level patterns of C allocation (</w:t>
-      </w:r>
-      <w:r>
-        <w:rPr>
-          <w:bCs/>
-          <w:b/>
-        </w:rPr>
-        <w:t xml:space="preserve">REF</w:t>
-      </w:r>
-      <w:r>
-        <w:t xml:space="preserve">).</w:t>
-      </w:r>
-      <w:r>
-        <w:t xml:space="preserve"> </w:t>
-      </w:r>
-      <w:r>
-        <w:t xml:space="preserve">Ecosystem-level carbon allocation to woody growth – as opposed to leaf or fine root production, reproduction, defenses, etc. – has been shown to decline as forest stands age</w:t>
+        <w:t xml:space="preserve">Tree growth rates are sensitive to stand dynamics, with competition – the intensity of which tends to increase as forests mature – reducing woody growth rates</w:t>
+      </w:r>
+      <w:r>
+        <w:t xml:space="preserve"> </w:t>
+      </w:r>
+      <w:r>
+        <w:t xml:space="preserve">(e.g., Zhang et al., 2015)</w:t>
+      </w:r>
+      <w:r>
+        <w:t xml:space="preserve">.</w:t>
+      </w:r>
+      <w:r>
+        <w:t xml:space="preserve"> </w:t>
+      </w:r>
+      <w:r>
+        <w:t xml:space="preserve">Similarly, ecosystem-level carbon allocation to woody growth – as opposed to leaf or fine root production, reproduction, defenses, etc. – has been shown to decline as forest stands age</w:t>
       </w:r>
       <w:r>
         <w:t xml:space="preserve"> </w:t>
@@ -8163,7 +8162,7 @@
         <w:pStyle w:val="FirstParagraph"/>
       </w:pPr>
       <w:r>
-        <w:t xml:space="preserve">We next combined the primary climate drivers in temperature and precipitation variable groups (included in all models) and DBH (included in models with DBH and DBH-climate interactions) into linear mixed-effects models</w:t>
+        <w:t xml:space="preserve">We next combined the primary climate drivers in temperature and precipitation variable groups (included in all models) and DBH (included in models with DBH and DBH-climate interactions) as candidate variables in linear mixed-effects models</w:t>
       </w:r>
       <w:r>
         <w:t xml:space="preserve"> </w:t>
@@ -8201,7 +8200,13 @@
         <w:t xml:space="preserve">, Pinheiro et al., 2021)</w:t>
       </w:r>
       <w:r>
-        <w:t xml:space="preserve">, with core identity as a random intercept. We included year as a continuous time covariate for the within-group correlation structure (function</w:t>
+        <w:t xml:space="preserve">.</w:t>
+      </w:r>
+      <w:r>
+        <w:t xml:space="preserve"> </w:t>
+      </w:r>
+      <w:r>
+        <w:t xml:space="preserve">In all models, we included core identity as a random intercept and year as a continuous time covariate for the within-group correlation structure (function</w:t>
       </w:r>
       <w:r>
         <w:t xml:space="preserve"> </w:t>
@@ -12322,7 +12327,7 @@
       </w:r>
     </w:p>
     <w:bookmarkEnd w:id="64"/>
-    <w:bookmarkStart w:id="301" w:name="References"/>
+    <w:bookmarkStart w:id="303" w:name="References"/>
     <w:p>
       <w:pPr>
         <w:pStyle w:val="Heading1"/>
@@ -12331,7 +12336,7 @@
         <w:t xml:space="preserve">References</w:t>
       </w:r>
     </w:p>
-    <w:bookmarkStart w:id="300" w:name="refs"/>
+    <w:bookmarkStart w:id="302" w:name="refs"/>
     <w:bookmarkStart w:id="66" w:name="ref-alexander_potential_2019"/>
     <w:p>
       <w:pPr>
@@ -19641,12 +19646,71 @@
       </w:hyperlink>
     </w:p>
     <w:bookmarkEnd w:id="295"/>
-    <w:bookmarkStart w:id="297" w:name="ref-zuidema_tropical_2013"/>
+    <w:bookmarkStart w:id="297" w:name="ref-zhang_halfcentury_2015"/>
     <w:p>
       <w:pPr>
         <w:pStyle w:val="Bibliography"/>
       </w:pPr>
       <w:r>
+        <w:t xml:space="preserve">Zhang, J., Huang, S., &amp; He, F. (2015). Half-century evidence from western</w:t>
+      </w:r>
+      <w:r>
+        <w:t xml:space="preserve"> </w:t>
+      </w:r>
+      <w:r>
+        <w:t xml:space="preserve">Canada</w:t>
+      </w:r>
+      <w:r>
+        <w:t xml:space="preserve"> </w:t>
+      </w:r>
+      <w:r>
+        <w:t xml:space="preserve">shows forest dynamics are primarily driven by competition followed by climate.</w:t>
+      </w:r>
+      <w:r>
+        <w:t xml:space="preserve"> </w:t>
+      </w:r>
+      <w:r>
+        <w:rPr>
+          <w:iCs/>
+          <w:i/>
+        </w:rPr>
+        <w:t xml:space="preserve">Proceedings of the National Academy of Sciences</w:t>
+      </w:r>
+      <w:r>
+        <w:t xml:space="preserve">,</w:t>
+      </w:r>
+      <w:r>
+        <w:t xml:space="preserve"> </w:t>
+      </w:r>
+      <w:r>
+        <w:rPr>
+          <w:iCs/>
+          <w:i/>
+        </w:rPr>
+        <w:t xml:space="preserve">112</w:t>
+      </w:r>
+      <w:r>
+        <w:t xml:space="preserve">(13), 4009–4014.</w:t>
+      </w:r>
+      <w:r>
+        <w:t xml:space="preserve"> </w:t>
+      </w:r>
+      <w:hyperlink r:id="rId296">
+        <w:r>
+          <w:rPr>
+            <w:rStyle w:val="Hyperlink"/>
+          </w:rPr>
+          <w:t xml:space="preserve">https://doi.org/10.1073/pnas.1420844112</w:t>
+        </w:r>
+      </w:hyperlink>
+    </w:p>
+    <w:bookmarkEnd w:id="297"/>
+    <w:bookmarkStart w:id="299" w:name="ref-zuidema_tropical_2013"/>
+    <w:p>
+      <w:pPr>
+        <w:pStyle w:val="Bibliography"/>
+      </w:pPr>
+      <w:r>
         <w:t xml:space="preserve">Zuidema, P. A., Baker, P. J., Groenendijk, P., Schippers, P., van der Sleen, P., Vlam, M., &amp; Sterck, F. (2013). Tropical forests and global change: Filling knowledge gaps.</w:t>
       </w:r>
       <w:r>
@@ -19678,7 +19742,7 @@
       <w:r>
         <w:t xml:space="preserve"> </w:t>
       </w:r>
-      <w:hyperlink r:id="rId296">
+      <w:hyperlink r:id="rId298">
         <w:r>
           <w:rPr>
             <w:rStyle w:val="Hyperlink"/>
@@ -19687,8 +19751,8 @@
         </w:r>
       </w:hyperlink>
     </w:p>
-    <w:bookmarkEnd w:id="297"/>
-    <w:bookmarkStart w:id="299" w:name="ref-zuidema_recent_2020"/>
+    <w:bookmarkEnd w:id="299"/>
+    <w:bookmarkStart w:id="301" w:name="ref-zuidema_recent_2020"/>
     <w:p>
       <w:pPr>
         <w:pStyle w:val="Bibliography"/>
@@ -19746,7 +19810,7 @@
       <w:r>
         <w:t xml:space="preserve"> </w:t>
       </w:r>
-      <w:hyperlink r:id="rId298">
+      <w:hyperlink r:id="rId300">
         <w:r>
           <w:rPr>
             <w:rStyle w:val="Hyperlink"/>
@@ -19755,9 +19819,9 @@
         </w:r>
       </w:hyperlink>
     </w:p>
-    <w:bookmarkEnd w:id="299"/>
-    <w:bookmarkEnd w:id="300"/>
     <w:bookmarkEnd w:id="301"/>
+    <w:bookmarkEnd w:id="302"/>
+    <w:bookmarkEnd w:id="303"/>
     <w:sectPr>
       <w:footerReference w:type="even" r:id="rId10"/>
       <w:footerReference w:type="default" r:id="rId9"/>

</xml_diff>

<commit_message>
finish responses to R1
</commit_message>
<xml_diff>
--- a/doc/manuscript/ForestGEO_treerings.docx
+++ b/doc/manuscript/ForestGEO_treerings.docx
@@ -10003,7 +10003,7 @@
         <w:t xml:space="preserve"> </w:t>
       </w:r>
       <w:r>
-        <w:t xml:space="preserve">Relationships between growth rate and DBH were nonlinear for the majority of site-species combinations (81 - 98% depending on growth metric; Fig. 6).</w:t>
+        <w:t xml:space="preserve">Relationships between growth rate and DBH had second-order terms for the majority of site-species combinations (81 - 98% depending on growth metric; Fig. 6).</w:t>
       </w:r>
     </w:p>
     <w:p>
@@ -11433,7 +11433,7 @@
         <w:t xml:space="preserve"> </w:t>
       </w:r>
       <w:r>
-        <w:t xml:space="preserve">For instance, older trees, which provide the only records available for the earliest decades, are competitive winners that may have had above-average growth rates</w:t>
+        <w:t xml:space="preserve">For instance, older trees, which provide the only records available for the earliest decades, may be competitive winners that had above-average growth rates within their cohorts</w:t>
       </w:r>
       <w:r>
         <w:t xml:space="preserve"> </w:t>
@@ -11448,7 +11448,52 @@
         <w:t xml:space="preserve"> </w:t>
       </w:r>
       <w:r>
-        <w:t xml:space="preserve">(Groenendijk et al., 2015)</w:t>
+        <w:t xml:space="preserve">(</w:t>
+      </w:r>
+      <w:r>
+        <w:t xml:space="preserve">“juvenile selection effect,”</w:t>
+      </w:r>
+      <w:r>
+        <w:t xml:space="preserve"> </w:t>
+      </w:r>
+      <w:r>
+        <w:t xml:space="preserve">Groenendijk et al., 2015)</w:t>
+      </w:r>
+      <w:r>
+        <w:t xml:space="preserve">.</w:t>
+      </w:r>
+      <w:r>
+        <w:t xml:space="preserve"> </w:t>
+      </w:r>
+      <w:r>
+        <w:t xml:space="preserve">In contrast, the oldest age classes being dominated by trees with below-average growth rates</w:t>
+      </w:r>
+      <w:r>
+        <w:t xml:space="preserve"> </w:t>
+      </w:r>
+      <w:r>
+        <w:t xml:space="preserve">(e.g., Piovesan et al., 2019)</w:t>
+      </w:r>
+      <w:r>
+        <w:t xml:space="preserve"> </w:t>
+      </w:r>
+      <w:r>
+        <w:t xml:space="preserve">could downwardly bias average growth rate estimates for early decades</w:t>
+      </w:r>
+      <w:r>
+        <w:t xml:space="preserve"> </w:t>
+      </w:r>
+      <w:r>
+        <w:t xml:space="preserve">(</w:t>
+      </w:r>
+      <w:r>
+        <w:t xml:space="preserve">“a slow-grower survivorship bias,”</w:t>
+      </w:r>
+      <w:r>
+        <w:t xml:space="preserve"> </w:t>
+      </w:r>
+      <w:r>
+        <w:t xml:space="preserve">Brienen et al., 2012; Duchesne et al., 2019)</w:t>
       </w:r>
       <w:r>
         <w:t xml:space="preserve">.</w:t>
@@ -12327,7 +12372,7 @@
       </w:r>
     </w:p>
     <w:bookmarkEnd w:id="64"/>
-    <w:bookmarkStart w:id="303" w:name="References"/>
+    <w:bookmarkStart w:id="305" w:name="References"/>
     <w:p>
       <w:pPr>
         <w:pStyle w:val="Heading1"/>
@@ -12336,7 +12381,7 @@
         <w:t xml:space="preserve">References</w:t>
       </w:r>
     </w:p>
-    <w:bookmarkStart w:id="302" w:name="refs"/>
+    <w:bookmarkStart w:id="304" w:name="refs"/>
     <w:bookmarkStart w:id="66" w:name="ref-alexander_potential_2019"/>
     <w:p>
       <w:pPr>
@@ -17301,12 +17346,71 @@
       </w:r>
     </w:p>
     <w:bookmarkEnd w:id="222"/>
-    <w:bookmarkStart w:id="223" w:name="ref-pregitzer_carbon_2004"/>
+    <w:bookmarkStart w:id="224" w:name="ref-piovesan_lessons_2019"/>
     <w:p>
       <w:pPr>
         <w:pStyle w:val="Bibliography"/>
       </w:pPr>
       <w:r>
+        <w:t xml:space="preserve">Piovesan, G., Biondi, F., Baliva, M., De Vivo, G., Marchianò, V., Schettino, A., &amp; Di Filippo, A. (2019). Lessons from the wild: Slow but increasing long-term growth allows for maximum longevity in</w:t>
+      </w:r>
+      <w:r>
+        <w:t xml:space="preserve"> </w:t>
+      </w:r>
+      <w:r>
+        <w:t xml:space="preserve">European</w:t>
+      </w:r>
+      <w:r>
+        <w:t xml:space="preserve"> </w:t>
+      </w:r>
+      <w:r>
+        <w:t xml:space="preserve">beech.</w:t>
+      </w:r>
+      <w:r>
+        <w:t xml:space="preserve"> </w:t>
+      </w:r>
+      <w:r>
+        <w:rPr>
+          <w:iCs/>
+          <w:i/>
+        </w:rPr>
+        <w:t xml:space="preserve">Ecology</w:t>
+      </w:r>
+      <w:r>
+        <w:t xml:space="preserve">,</w:t>
+      </w:r>
+      <w:r>
+        <w:t xml:space="preserve"> </w:t>
+      </w:r>
+      <w:r>
+        <w:rPr>
+          <w:iCs/>
+          <w:i/>
+        </w:rPr>
+        <w:t xml:space="preserve">100</w:t>
+      </w:r>
+      <w:r>
+        <w:t xml:space="preserve">(9).</w:t>
+      </w:r>
+      <w:r>
+        <w:t xml:space="preserve"> </w:t>
+      </w:r>
+      <w:hyperlink r:id="rId223">
+        <w:r>
+          <w:rPr>
+            <w:rStyle w:val="Hyperlink"/>
+          </w:rPr>
+          <w:t xml:space="preserve">https://doi.org/10.1002/ecy.2737</w:t>
+        </w:r>
+      </w:hyperlink>
+    </w:p>
+    <w:bookmarkEnd w:id="224"/>
+    <w:bookmarkStart w:id="225" w:name="ref-pregitzer_carbon_2004"/>
+    <w:p>
+      <w:pPr>
+        <w:pStyle w:val="Bibliography"/>
+      </w:pPr>
+      <w:r>
         <w:t xml:space="preserve">Pregitzer, K. S., &amp; Euskirchen, E. S. (2004). Carbon cycling and storage in world forests: Biome patterns related to forest age.</w:t>
       </w:r>
       <w:r>
@@ -17336,8 +17440,8 @@
         <w:t xml:space="preserve">(12), 2052–2077.</w:t>
       </w:r>
     </w:p>
-    <w:bookmarkEnd w:id="223"/>
-    <w:bookmarkStart w:id="225" w:name="ref-pretzsch_drought_2018"/>
+    <w:bookmarkEnd w:id="225"/>
+    <w:bookmarkStart w:id="227" w:name="ref-pretzsch_drought_2018"/>
     <w:p>
       <w:pPr>
         <w:pStyle w:val="Bibliography"/>
@@ -17398,7 +17502,7 @@
       <w:r>
         <w:t xml:space="preserve"> </w:t>
       </w:r>
-      <w:hyperlink r:id="rId224">
+      <w:hyperlink r:id="rId226">
         <w:r>
           <w:rPr>
             <w:rStyle w:val="Hyperlink"/>
@@ -17407,8 +17511,8 @@
         </w:r>
       </w:hyperlink>
     </w:p>
-    <w:bookmarkEnd w:id="225"/>
-    <w:bookmarkStart w:id="227" w:name="ref-rayback_dendroecological_2020"/>
+    <w:bookmarkEnd w:id="227"/>
+    <w:bookmarkStart w:id="229" w:name="ref-rayback_dendroecological_2020"/>
     <w:p>
       <w:pPr>
         <w:pStyle w:val="Bibliography"/>
@@ -17466,7 +17570,7 @@
       <w:r>
         <w:t xml:space="preserve"> </w:t>
       </w:r>
-      <w:hyperlink r:id="rId226">
+      <w:hyperlink r:id="rId228">
         <w:r>
           <w:rPr>
             <w:rStyle w:val="Hyperlink"/>
@@ -17475,8 +17579,8 @@
         </w:r>
       </w:hyperlink>
     </w:p>
-    <w:bookmarkEnd w:id="227"/>
-    <w:bookmarkStart w:id="229" w:name="ref-rejou-mechain_biomass_2017"/>
+    <w:bookmarkEnd w:id="229"/>
+    <w:bookmarkStart w:id="231" w:name="ref-rejou-mechain_biomass_2017"/>
     <w:p>
       <w:pPr>
         <w:pStyle w:val="Bibliography"/>
@@ -17513,7 +17617,7 @@
       <w:r>
         <w:t xml:space="preserve"> </w:t>
       </w:r>
-      <w:hyperlink r:id="rId228">
+      <w:hyperlink r:id="rId230">
         <w:r>
           <w:rPr>
             <w:rStyle w:val="Hyperlink"/>
@@ -17522,8 +17626,8 @@
         </w:r>
       </w:hyperlink>
     </w:p>
-    <w:bookmarkEnd w:id="229"/>
-    <w:bookmarkStart w:id="231" w:name="ref-rollinson_climate_2021"/>
+    <w:bookmarkEnd w:id="231"/>
+    <w:bookmarkStart w:id="233" w:name="ref-rollinson_climate_2021"/>
     <w:p>
       <w:pPr>
         <w:pStyle w:val="Bibliography"/>
@@ -17560,7 +17664,7 @@
       <w:r>
         <w:t xml:space="preserve"> </w:t>
       </w:r>
-      <w:hyperlink r:id="rId230">
+      <w:hyperlink r:id="rId232">
         <w:r>
           <w:rPr>
             <w:rStyle w:val="Hyperlink"/>
@@ -17569,8 +17673,8 @@
         </w:r>
       </w:hyperlink>
     </w:p>
-    <w:bookmarkEnd w:id="231"/>
-    <w:bookmarkStart w:id="233" w:name="ref-rossi_agedependent_2007"/>
+    <w:bookmarkEnd w:id="233"/>
+    <w:bookmarkStart w:id="235" w:name="ref-rossi_agedependent_2007"/>
     <w:p>
       <w:pPr>
         <w:pStyle w:val="Bibliography"/>
@@ -17607,7 +17711,7 @@
       <w:r>
         <w:t xml:space="preserve"> </w:t>
       </w:r>
-      <w:hyperlink r:id="rId232">
+      <w:hyperlink r:id="rId234">
         <w:r>
           <w:rPr>
             <w:rStyle w:val="Hyperlink"/>
@@ -17616,8 +17720,8 @@
         </w:r>
       </w:hyperlink>
     </w:p>
-    <w:bookmarkEnd w:id="233"/>
-    <w:bookmarkStart w:id="235" w:name="ref-rozendaal_dendroecology_2011"/>
+    <w:bookmarkEnd w:id="235"/>
+    <w:bookmarkStart w:id="237" w:name="ref-rozendaal_dendroecology_2011"/>
     <w:p>
       <w:pPr>
         <w:pStyle w:val="Bibliography"/>
@@ -17654,7 +17758,7 @@
       <w:r>
         <w:t xml:space="preserve"> </w:t>
       </w:r>
-      <w:hyperlink r:id="rId234">
+      <w:hyperlink r:id="rId236">
         <w:r>
           <w:rPr>
             <w:rStyle w:val="Hyperlink"/>
@@ -17663,8 +17767,8 @@
         </w:r>
       </w:hyperlink>
     </w:p>
-    <w:bookmarkEnd w:id="235"/>
-    <w:bookmarkStart w:id="237" w:name="ref-sanchez-salguero_disentangling_2015"/>
+    <w:bookmarkEnd w:id="237"/>
+    <w:bookmarkStart w:id="239" w:name="ref-sanchez-salguero_disentangling_2015"/>
     <w:p>
       <w:pPr>
         <w:pStyle w:val="Bibliography"/>
@@ -17725,7 +17829,7 @@
       <w:r>
         <w:t xml:space="preserve"> </w:t>
       </w:r>
-      <w:hyperlink r:id="rId236">
+      <w:hyperlink r:id="rId238">
         <w:r>
           <w:rPr>
             <w:rStyle w:val="Hyperlink"/>
@@ -17734,8 +17838,8 @@
         </w:r>
       </w:hyperlink>
     </w:p>
-    <w:bookmarkEnd w:id="237"/>
-    <w:bookmarkStart w:id="239" w:name="ref-schelhaas_speciesspecific_2018"/>
+    <w:bookmarkEnd w:id="239"/>
+    <w:bookmarkStart w:id="241" w:name="ref-schelhaas_speciesspecific_2018"/>
     <w:p>
       <w:pPr>
         <w:pStyle w:val="Bibliography"/>
@@ -17781,7 +17885,7 @@
       <w:r>
         <w:t xml:space="preserve"> </w:t>
       </w:r>
-      <w:hyperlink r:id="rId238">
+      <w:hyperlink r:id="rId240">
         <w:r>
           <w:rPr>
             <w:rStyle w:val="Hyperlink"/>
@@ -17790,8 +17894,8 @@
         </w:r>
       </w:hyperlink>
     </w:p>
-    <w:bookmarkEnd w:id="239"/>
-    <w:bookmarkStart w:id="241" w:name="ref-sheil_does_2017"/>
+    <w:bookmarkEnd w:id="241"/>
+    <w:bookmarkStart w:id="243" w:name="ref-sheil_does_2017"/>
     <w:p>
       <w:pPr>
         <w:pStyle w:val="Bibliography"/>
@@ -17837,7 +17941,7 @@
       <w:r>
         <w:t xml:space="preserve"> </w:t>
       </w:r>
-      <w:hyperlink r:id="rId240">
+      <w:hyperlink r:id="rId242">
         <w:r>
           <w:rPr>
             <w:rStyle w:val="Hyperlink"/>
@@ -17846,8 +17950,8 @@
         </w:r>
       </w:hyperlink>
     </w:p>
-    <w:bookmarkEnd w:id="241"/>
-    <w:bookmarkStart w:id="243" w:name="ref-sillett_comparative_2021"/>
+    <w:bookmarkEnd w:id="243"/>
+    <w:bookmarkStart w:id="245" w:name="ref-sillett_comparative_2021"/>
     <w:p>
       <w:pPr>
         <w:pStyle w:val="Bibliography"/>
@@ -17884,7 +17988,7 @@
       <w:r>
         <w:t xml:space="preserve"> </w:t>
       </w:r>
-      <w:hyperlink r:id="rId242">
+      <w:hyperlink r:id="rId244">
         <w:r>
           <w:rPr>
             <w:rStyle w:val="Hyperlink"/>
@@ -17893,8 +17997,8 @@
         </w:r>
       </w:hyperlink>
     </w:p>
-    <w:bookmarkEnd w:id="243"/>
-    <w:bookmarkStart w:id="245" w:name="ref-sillett_increasing_2010"/>
+    <w:bookmarkEnd w:id="245"/>
+    <w:bookmarkStart w:id="247" w:name="ref-sillett_increasing_2010"/>
     <w:p>
       <w:pPr>
         <w:pStyle w:val="Bibliography"/>
@@ -17931,7 +18035,7 @@
       <w:r>
         <w:t xml:space="preserve"> </w:t>
       </w:r>
-      <w:hyperlink r:id="rId244">
+      <w:hyperlink r:id="rId246">
         <w:r>
           <w:rPr>
             <w:rStyle w:val="Hyperlink"/>
@@ -17940,8 +18044,8 @@
         </w:r>
       </w:hyperlink>
     </w:p>
-    <w:bookmarkEnd w:id="245"/>
-    <w:bookmarkStart w:id="247" w:name="ref-sniderhan_growth_2016"/>
+    <w:bookmarkEnd w:id="247"/>
+    <w:bookmarkStart w:id="249" w:name="ref-sniderhan_growth_2016"/>
     <w:p>
       <w:pPr>
         <w:pStyle w:val="Bibliography"/>
@@ -18013,7 +18117,7 @@
       <w:r>
         <w:t xml:space="preserve"> </w:t>
       </w:r>
-      <w:hyperlink r:id="rId246">
+      <w:hyperlink r:id="rId248">
         <w:r>
           <w:rPr>
             <w:rStyle w:val="Hyperlink"/>
@@ -18022,8 +18126,8 @@
         </w:r>
       </w:hyperlink>
     </w:p>
-    <w:bookmarkEnd w:id="247"/>
-    <w:bookmarkStart w:id="248" w:name="ref-speer_fundamentals_2010"/>
+    <w:bookmarkEnd w:id="249"/>
+    <w:bookmarkStart w:id="250" w:name="ref-speer_fundamentals_2010"/>
     <w:p>
       <w:pPr>
         <w:pStyle w:val="Bibliography"/>
@@ -18054,8 +18158,8 @@
         <w:t xml:space="preserve">.</w:t>
       </w:r>
     </w:p>
-    <w:bookmarkEnd w:id="248"/>
-    <w:bookmarkStart w:id="250" w:name="ref-stephenson_rate_2014"/>
+    <w:bookmarkEnd w:id="250"/>
+    <w:bookmarkStart w:id="252" w:name="ref-stephenson_rate_2014"/>
     <w:p>
       <w:pPr>
         <w:pStyle w:val="Bibliography"/>
@@ -18092,7 +18196,7 @@
       <w:r>
         <w:t xml:space="preserve"> </w:t>
       </w:r>
-      <w:hyperlink r:id="rId249">
+      <w:hyperlink r:id="rId251">
         <w:r>
           <w:rPr>
             <w:rStyle w:val="Hyperlink"/>
@@ -18101,8 +18205,8 @@
         </w:r>
       </w:hyperlink>
     </w:p>
-    <w:bookmarkEnd w:id="250"/>
-    <w:bookmarkStart w:id="251" w:name="ref-stokes_introduction_1968"/>
+    <w:bookmarkEnd w:id="252"/>
+    <w:bookmarkStart w:id="253" w:name="ref-stokes_introduction_1968"/>
     <w:p>
       <w:pPr>
         <w:pStyle w:val="Bibliography"/>
@@ -18196,8 +18300,8 @@
         <w:t xml:space="preserve">.</w:t>
       </w:r>
     </w:p>
-    <w:bookmarkEnd w:id="251"/>
-    <w:bookmarkStart w:id="253" w:name="ref-sullivan_effect_2016"/>
+    <w:bookmarkEnd w:id="253"/>
+    <w:bookmarkStart w:id="255" w:name="ref-sullivan_effect_2016"/>
     <w:p>
       <w:pPr>
         <w:pStyle w:val="Bibliography"/>
@@ -18243,7 +18347,7 @@
       <w:r>
         <w:t xml:space="preserve"> </w:t>
       </w:r>
-      <w:hyperlink r:id="rId252">
+      <w:hyperlink r:id="rId254">
         <w:r>
           <w:rPr>
             <w:rStyle w:val="Hyperlink"/>
@@ -18252,8 +18356,8 @@
         </w:r>
       </w:hyperlink>
     </w:p>
-    <w:bookmarkEnd w:id="253"/>
-    <w:bookmarkStart w:id="255" w:name="ref-samonil_longterm_2008"/>
+    <w:bookmarkEnd w:id="255"/>
+    <w:bookmarkStart w:id="257" w:name="ref-samonil_longterm_2008"/>
     <w:p>
       <w:pPr>
         <w:pStyle w:val="Bibliography"/>
@@ -18299,7 +18403,7 @@
       <w:r>
         <w:t xml:space="preserve"> </w:t>
       </w:r>
-      <w:hyperlink r:id="rId254">
+      <w:hyperlink r:id="rId256">
         <w:r>
           <w:rPr>
             <w:rStyle w:val="Hyperlink"/>
@@ -18308,8 +18412,8 @@
         </w:r>
       </w:hyperlink>
     </w:p>
-    <w:bookmarkEnd w:id="255"/>
-    <w:bookmarkStart w:id="257" w:name="ref-takahashi_air_2020"/>
+    <w:bookmarkEnd w:id="257"/>
+    <w:bookmarkStart w:id="259" w:name="ref-takahashi_air_2020"/>
     <w:p>
       <w:pPr>
         <w:pStyle w:val="Bibliography"/>
@@ -18367,7 +18471,7 @@
       <w:r>
         <w:t xml:space="preserve"> </w:t>
       </w:r>
-      <w:hyperlink r:id="rId256">
+      <w:hyperlink r:id="rId258">
         <w:r>
           <w:rPr>
             <w:rStyle w:val="Hyperlink"/>
@@ -18376,8 +18480,8 @@
         </w:r>
       </w:hyperlink>
     </w:p>
-    <w:bookmarkEnd w:id="257"/>
-    <w:bookmarkStart w:id="259" w:name="ref-teets_quantifying_2018"/>
+    <w:bookmarkEnd w:id="259"/>
+    <w:bookmarkStart w:id="261" w:name="ref-teets_quantifying_2018"/>
     <w:p>
       <w:pPr>
         <w:pStyle w:val="Bibliography"/>
@@ -18414,7 +18518,7 @@
       <w:r>
         <w:t xml:space="preserve"> </w:t>
       </w:r>
-      <w:hyperlink r:id="rId258">
+      <w:hyperlink r:id="rId260">
         <w:r>
           <w:rPr>
             <w:rStyle w:val="Hyperlink"/>
@@ -18423,8 +18527,8 @@
         </w:r>
       </w:hyperlink>
     </w:p>
-    <w:bookmarkEnd w:id="259"/>
-    <w:bookmarkStart w:id="261" w:name="ref-thom_impact_2017"/>
+    <w:bookmarkEnd w:id="261"/>
+    <w:bookmarkStart w:id="263" w:name="ref-thom_impact_2017"/>
     <w:p>
       <w:pPr>
         <w:pStyle w:val="Bibliography"/>
@@ -18461,7 +18565,7 @@
       <w:r>
         <w:t xml:space="preserve"> </w:t>
       </w:r>
-      <w:hyperlink r:id="rId260">
+      <w:hyperlink r:id="rId262">
         <w:r>
           <w:rPr>
             <w:rStyle w:val="Hyperlink"/>
@@ -18470,8 +18574,8 @@
         </w:r>
       </w:hyperlink>
     </w:p>
-    <w:bookmarkEnd w:id="261"/>
-    <w:bookmarkStart w:id="263" w:name="ref-thomas_agerelated_2011"/>
+    <w:bookmarkEnd w:id="263"/>
+    <w:bookmarkStart w:id="265" w:name="ref-thomas_agerelated_2011"/>
     <w:p>
       <w:pPr>
         <w:pStyle w:val="Bibliography"/>
@@ -18642,7 +18746,7 @@
       <w:r>
         <w:t xml:space="preserve"> </w:t>
       </w:r>
-      <w:hyperlink r:id="rId262">
+      <w:hyperlink r:id="rId264">
         <w:r>
           <w:rPr>
             <w:rStyle w:val="Hyperlink"/>
@@ -18651,8 +18755,8 @@
         </w:r>
       </w:hyperlink>
     </w:p>
-    <w:bookmarkEnd w:id="263"/>
-    <w:bookmarkStart w:id="265" w:name="ref-touchan_millennial_2011"/>
+    <w:bookmarkEnd w:id="265"/>
+    <w:bookmarkStart w:id="267" w:name="ref-touchan_millennial_2011"/>
     <w:p>
       <w:pPr>
         <w:pStyle w:val="Bibliography"/>
@@ -18707,7 +18811,7 @@
       <w:r>
         <w:t xml:space="preserve"> </w:t>
       </w:r>
-      <w:hyperlink r:id="rId264">
+      <w:hyperlink r:id="rId266">
         <w:r>
           <w:rPr>
             <w:rStyle w:val="Hyperlink"/>
@@ -18716,8 +18820,8 @@
         </w:r>
       </w:hyperlink>
     </w:p>
-    <w:bookmarkEnd w:id="265"/>
-    <w:bookmarkStart w:id="267" w:name="ref-trouillier_size_2019"/>
+    <w:bookmarkEnd w:id="267"/>
+    <w:bookmarkStart w:id="269" w:name="ref-trouillier_size_2019"/>
     <w:p>
       <w:pPr>
         <w:pStyle w:val="Bibliography"/>
@@ -18760,7 +18864,7 @@
       <w:r>
         <w:t xml:space="preserve"> </w:t>
       </w:r>
-      <w:hyperlink r:id="rId266">
+      <w:hyperlink r:id="rId268">
         <w:r>
           <w:rPr>
             <w:rStyle w:val="Hyperlink"/>
@@ -18769,8 +18873,8 @@
         </w:r>
       </w:hyperlink>
     </w:p>
-    <w:bookmarkEnd w:id="267"/>
-    <w:bookmarkStart w:id="269" w:name="ref-tumajer_increasing_2017"/>
+    <w:bookmarkEnd w:id="269"/>
+    <w:bookmarkStart w:id="271" w:name="ref-tumajer_increasing_2017"/>
     <w:p>
       <w:pPr>
         <w:pStyle w:val="Bibliography"/>
@@ -18831,7 +18935,7 @@
       <w:r>
         <w:t xml:space="preserve"> </w:t>
       </w:r>
-      <w:hyperlink r:id="rId268">
+      <w:hyperlink r:id="rId270">
         <w:r>
           <w:rPr>
             <w:rStyle w:val="Hyperlink"/>
@@ -18840,8 +18944,8 @@
         </w:r>
       </w:hyperlink>
     </w:p>
-    <w:bookmarkEnd w:id="269"/>
-    <w:bookmarkStart w:id="271" w:name="ref-vandepol_identifying_2016"/>
+    <w:bookmarkEnd w:id="271"/>
+    <w:bookmarkStart w:id="273" w:name="ref-vandepol_identifying_2016"/>
     <w:p>
       <w:pPr>
         <w:pStyle w:val="Bibliography"/>
@@ -18878,7 +18982,7 @@
       <w:r>
         <w:t xml:space="preserve"> </w:t>
       </w:r>
-      <w:hyperlink r:id="rId270">
+      <w:hyperlink r:id="rId272">
         <w:r>
           <w:rPr>
             <w:rStyle w:val="Hyperlink"/>
@@ -18887,8 +18991,8 @@
         </w:r>
       </w:hyperlink>
     </w:p>
-    <w:bookmarkEnd w:id="271"/>
-    <w:bookmarkStart w:id="273" w:name="ref-vandersleen_trends_2017"/>
+    <w:bookmarkEnd w:id="273"/>
+    <w:bookmarkStart w:id="275" w:name="ref-vandersleen_trends_2017"/>
     <w:p>
       <w:pPr>
         <w:pStyle w:val="Bibliography"/>
@@ -18925,7 +19029,7 @@
       <w:r>
         <w:t xml:space="preserve"> </w:t>
       </w:r>
-      <w:hyperlink r:id="rId272">
+      <w:hyperlink r:id="rId274">
         <w:r>
           <w:rPr>
             <w:rStyle w:val="Hyperlink"/>
@@ -18934,8 +19038,8 @@
         </w:r>
       </w:hyperlink>
     </w:p>
-    <w:bookmarkEnd w:id="273"/>
-    <w:bookmarkStart w:id="275" w:name="ref-vandersleen_no_2015"/>
+    <w:bookmarkEnd w:id="275"/>
+    <w:bookmarkStart w:id="277" w:name="ref-vandersleen_no_2015"/>
     <w:p>
       <w:pPr>
         <w:pStyle w:val="Bibliography"/>
@@ -18984,7 +19088,7 @@
       <w:r>
         <w:t xml:space="preserve"> </w:t>
       </w:r>
-      <w:hyperlink r:id="rId274">
+      <w:hyperlink r:id="rId276">
         <w:r>
           <w:rPr>
             <w:rStyle w:val="Hyperlink"/>
@@ -18993,8 +19097,8 @@
         </w:r>
       </w:hyperlink>
     </w:p>
-    <w:bookmarkEnd w:id="275"/>
-    <w:bookmarkStart w:id="277" w:name="ref-vlam_temperature_2014"/>
+    <w:bookmarkEnd w:id="277"/>
+    <w:bookmarkStart w:id="279" w:name="ref-vlam_temperature_2014"/>
     <w:p>
       <w:pPr>
         <w:pStyle w:val="Bibliography"/>
@@ -19043,7 +19147,7 @@
       <w:r>
         <w:t xml:space="preserve"> </w:t>
       </w:r>
-      <w:hyperlink r:id="rId276">
+      <w:hyperlink r:id="rId278">
         <w:r>
           <w:rPr>
             <w:rStyle w:val="Hyperlink"/>
@@ -19052,8 +19156,8 @@
         </w:r>
       </w:hyperlink>
     </w:p>
-    <w:bookmarkEnd w:id="277"/>
-    <w:bookmarkStart w:id="279" w:name="ref-voelker_historical_2006"/>
+    <w:bookmarkEnd w:id="279"/>
+    <w:bookmarkStart w:id="281" w:name="ref-voelker_historical_2006"/>
     <w:p>
       <w:pPr>
         <w:pStyle w:val="Bibliography"/>
@@ -19135,7 +19239,7 @@
       <w:r>
         <w:t xml:space="preserve"> </w:t>
       </w:r>
-      <w:hyperlink r:id="rId278">
+      <w:hyperlink r:id="rId280">
         <w:r>
           <w:rPr>
             <w:rStyle w:val="Hyperlink"/>
@@ -19144,8 +19248,8 @@
         </w:r>
       </w:hyperlink>
     </w:p>
-    <w:bookmarkEnd w:id="279"/>
-    <w:bookmarkStart w:id="281" w:name="ref-vrska_european_2009"/>
+    <w:bookmarkEnd w:id="281"/>
+    <w:bookmarkStart w:id="283" w:name="ref-vrska_european_2009"/>
     <w:p>
       <w:pPr>
         <w:pStyle w:val="Bibliography"/>
@@ -19233,7 +19337,7 @@
       <w:r>
         <w:t xml:space="preserve"> </w:t>
       </w:r>
-      <w:hyperlink r:id="rId280">
+      <w:hyperlink r:id="rId282">
         <w:r>
           <w:rPr>
             <w:rStyle w:val="Hyperlink"/>
@@ -19242,8 +19346,8 @@
         </w:r>
       </w:hyperlink>
     </w:p>
-    <w:bookmarkEnd w:id="281"/>
-    <w:bookmarkStart w:id="283" w:name="ref-walker_integrating_2021"/>
+    <w:bookmarkEnd w:id="283"/>
+    <w:bookmarkStart w:id="285" w:name="ref-walker_integrating_2021"/>
     <w:p>
       <w:pPr>
         <w:pStyle w:val="Bibliography"/>
@@ -19298,7 +19402,7 @@
       <w:r>
         <w:t xml:space="preserve"> </w:t>
       </w:r>
-      <w:hyperlink r:id="rId282">
+      <w:hyperlink r:id="rId284">
         <w:r>
           <w:rPr>
             <w:rStyle w:val="Hyperlink"/>
@@ -19307,8 +19411,8 @@
         </w:r>
       </w:hyperlink>
     </w:p>
-    <w:bookmarkEnd w:id="283"/>
-    <w:bookmarkStart w:id="285" w:name="ref-west_increasing_2020"/>
+    <w:bookmarkEnd w:id="285"/>
+    <w:bookmarkStart w:id="287" w:name="ref-west_increasing_2020"/>
     <w:p>
       <w:pPr>
         <w:pStyle w:val="Bibliography"/>
@@ -19345,7 +19449,7 @@
       <w:r>
         <w:t xml:space="preserve"> </w:t>
       </w:r>
-      <w:hyperlink r:id="rId284">
+      <w:hyperlink r:id="rId286">
         <w:r>
           <w:rPr>
             <w:rStyle w:val="Hyperlink"/>
@@ -19354,8 +19458,8 @@
         </w:r>
       </w:hyperlink>
     </w:p>
-    <w:bookmarkEnd w:id="285"/>
-    <w:bookmarkStart w:id="287" w:name="ref-williams_temperature_2013"/>
+    <w:bookmarkEnd w:id="287"/>
+    <w:bookmarkStart w:id="289" w:name="ref-williams_temperature_2013"/>
     <w:p>
       <w:pPr>
         <w:pStyle w:val="Bibliography"/>
@@ -19392,7 +19496,7 @@
       <w:r>
         <w:t xml:space="preserve"> </w:t>
       </w:r>
-      <w:hyperlink r:id="rId286">
+      <w:hyperlink r:id="rId288">
         <w:r>
           <w:rPr>
             <w:rStyle w:val="Hyperlink"/>
@@ -19401,8 +19505,8 @@
         </w:r>
       </w:hyperlink>
     </w:p>
-    <w:bookmarkEnd w:id="287"/>
-    <w:bookmarkStart w:id="289" w:name="ref-wilmking_global_2020"/>
+    <w:bookmarkEnd w:id="289"/>
+    <w:bookmarkStart w:id="291" w:name="ref-wilmking_global_2020"/>
     <w:p>
       <w:pPr>
         <w:pStyle w:val="Bibliography"/>
@@ -19439,7 +19543,7 @@
       <w:r>
         <w:t xml:space="preserve"> </w:t>
       </w:r>
-      <w:hyperlink r:id="rId288">
+      <w:hyperlink r:id="rId290">
         <w:r>
           <w:rPr>
             <w:rStyle w:val="Hyperlink"/>
@@ -19448,8 +19552,8 @@
         </w:r>
       </w:hyperlink>
     </w:p>
-    <w:bookmarkEnd w:id="289"/>
-    <w:bookmarkStart w:id="291" w:name="ref-wood_fast_2011"/>
+    <w:bookmarkEnd w:id="291"/>
+    <w:bookmarkStart w:id="293" w:name="ref-wood_fast_2011"/>
     <w:p>
       <w:pPr>
         <w:pStyle w:val="Bibliography"/>
@@ -19507,7 +19611,7 @@
       <w:r>
         <w:t xml:space="preserve"> </w:t>
       </w:r>
-      <w:hyperlink r:id="rId290">
+      <w:hyperlink r:id="rId292">
         <w:r>
           <w:rPr>
             <w:rStyle w:val="Hyperlink"/>
@@ -19516,8 +19620,8 @@
         </w:r>
       </w:hyperlink>
     </w:p>
-    <w:bookmarkEnd w:id="291"/>
-    <w:bookmarkStart w:id="293" w:name="ref-woodhouse_artificial_1999"/>
+    <w:bookmarkEnd w:id="293"/>
+    <w:bookmarkStart w:id="295" w:name="ref-woodhouse_artificial_1999"/>
     <w:p>
       <w:pPr>
         <w:pStyle w:val="Bibliography"/>
@@ -19568,7 +19672,7 @@
       <w:r>
         <w:t xml:space="preserve"> </w:t>
       </w:r>
-      <w:hyperlink r:id="rId292">
+      <w:hyperlink r:id="rId294">
         <w:r>
           <w:rPr>
             <w:rStyle w:val="Hyperlink"/>
@@ -19577,8 +19681,8 @@
         </w:r>
       </w:hyperlink>
     </w:p>
-    <w:bookmarkEnd w:id="293"/>
-    <w:bookmarkStart w:id="295" w:name="ref-zang_dendroclimatic_2013"/>
+    <w:bookmarkEnd w:id="295"/>
+    <w:bookmarkStart w:id="297" w:name="ref-zang_dendroclimatic_2013"/>
     <w:p>
       <w:pPr>
         <w:pStyle w:val="Bibliography"/>
@@ -19636,7 +19740,7 @@
       <w:r>
         <w:t xml:space="preserve"> </w:t>
       </w:r>
-      <w:hyperlink r:id="rId294">
+      <w:hyperlink r:id="rId296">
         <w:r>
           <w:rPr>
             <w:rStyle w:val="Hyperlink"/>
@@ -19645,8 +19749,8 @@
         </w:r>
       </w:hyperlink>
     </w:p>
-    <w:bookmarkEnd w:id="295"/>
-    <w:bookmarkStart w:id="297" w:name="ref-zhang_halfcentury_2015"/>
+    <w:bookmarkEnd w:id="297"/>
+    <w:bookmarkStart w:id="299" w:name="ref-zhang_halfcentury_2015"/>
     <w:p>
       <w:pPr>
         <w:pStyle w:val="Bibliography"/>
@@ -19695,7 +19799,7 @@
       <w:r>
         <w:t xml:space="preserve"> </w:t>
       </w:r>
-      <w:hyperlink r:id="rId296">
+      <w:hyperlink r:id="rId298">
         <w:r>
           <w:rPr>
             <w:rStyle w:val="Hyperlink"/>
@@ -19704,8 +19808,8 @@
         </w:r>
       </w:hyperlink>
     </w:p>
-    <w:bookmarkEnd w:id="297"/>
-    <w:bookmarkStart w:id="299" w:name="ref-zuidema_tropical_2013"/>
+    <w:bookmarkEnd w:id="299"/>
+    <w:bookmarkStart w:id="301" w:name="ref-zuidema_tropical_2013"/>
     <w:p>
       <w:pPr>
         <w:pStyle w:val="Bibliography"/>
@@ -19742,7 +19846,7 @@
       <w:r>
         <w:t xml:space="preserve"> </w:t>
       </w:r>
-      <w:hyperlink r:id="rId298">
+      <w:hyperlink r:id="rId300">
         <w:r>
           <w:rPr>
             <w:rStyle w:val="Hyperlink"/>
@@ -19751,8 +19855,8 @@
         </w:r>
       </w:hyperlink>
     </w:p>
-    <w:bookmarkEnd w:id="299"/>
-    <w:bookmarkStart w:id="301" w:name="ref-zuidema_recent_2020"/>
+    <w:bookmarkEnd w:id="301"/>
+    <w:bookmarkStart w:id="303" w:name="ref-zuidema_recent_2020"/>
     <w:p>
       <w:pPr>
         <w:pStyle w:val="Bibliography"/>
@@ -19810,7 +19914,7 @@
       <w:r>
         <w:t xml:space="preserve"> </w:t>
       </w:r>
-      <w:hyperlink r:id="rId300">
+      <w:hyperlink r:id="rId302">
         <w:r>
           <w:rPr>
             <w:rStyle w:val="Hyperlink"/>
@@ -19819,9 +19923,9 @@
         </w:r>
       </w:hyperlink>
     </w:p>
-    <w:bookmarkEnd w:id="301"/>
-    <w:bookmarkEnd w:id="302"/>
     <w:bookmarkEnd w:id="303"/>
+    <w:bookmarkEnd w:id="304"/>
+    <w:bookmarkEnd w:id="305"/>
     <w:sectPr>
       <w:footerReference w:type="even" r:id="rId10"/>
       <w:footerReference w:type="default" r:id="rId9"/>

</xml_diff>

<commit_message>
finished responses to reviews!
</commit_message>
<xml_diff>
--- a/doc/manuscript/ForestGEO_treerings.docx
+++ b/doc/manuscript/ForestGEO_treerings.docx
@@ -10003,7 +10003,7 @@
         <w:t xml:space="preserve"> </w:t>
       </w:r>
       <w:r>
-        <w:t xml:space="preserve">Relationships between growth rate and DBH had second-order terms for the majority of site-species combinations (81 - 98% depending on growth metric; Fig. 6).</w:t>
+        <w:t xml:space="preserve">Relationships between population-mean growth rate and DBH were best described by models with second-order terms for the majority of site-species combinations (81 - 98% depending on growth metric; Fig. 6).</w:t>
       </w:r>
     </w:p>
     <w:p>
@@ -10740,7 +10740,7 @@
         <w:t xml:space="preserve"> </w:t>
       </w:r>
       <w:r>
-        <w:t xml:space="preserve">Analyzed with respect to each of these drivers individually, our method yields results that are consistent with what would be obtained using established methods.</w:t>
+        <w:t xml:space="preserve">Analyzed with respect to each ofthese drivers individually, our method yields results that are consistent with what would be obtained using established methods.</w:t>
       </w:r>
       <w:r>
         <w:t xml:space="preserve"> </w:t>
@@ -11052,7 +11052,7 @@
         <w:pStyle w:val="FirstParagraph"/>
       </w:pPr>
       <w:r>
-        <w:t xml:space="preserve">There was substantial variation across species-site combinations in the relationship between DBH and growth rate (Fig. 6).</w:t>
+        <w:t xml:space="preserve">There was substantial variation across species-site combinations in the population mean relationship between DBH and growth rate (Fig. 6).</w:t>
       </w:r>
       <w:r>
         <w:t xml:space="preserve"> </w:t>
@@ -11070,13 +11070,13 @@
         <w:t xml:space="preserve"> </w:t>
       </w:r>
       <w:r>
-        <w:t xml:space="preserve">As hypothesized, RW declined with DBH for a substantive portion of light-demanding species, but most commonly initially increased across the lower end of the DBH range for shade-tolerant species (Table 1).</w:t>
-      </w:r>
-      <w:r>
-        <w:t xml:space="preserve"> </w:t>
-      </w:r>
-      <w:r>
-        <w:t xml:space="preserve">However, species shade tolerance alone did not explain variation in RW-DBH relationships; rather, we observed instances where RW declined with DBH for a shade-tolerant species growing in a relatively open stand (</w:t>
+        <w:t xml:space="preserve">As hypothesized, on average RW declined with DBH for nearly half of light-demanding species, but most commonly initially increased across the lower end of the DBH range for shade-tolerant species (Table 1).</w:t>
+      </w:r>
+      <w:r>
+        <w:t xml:space="preserve"> </w:t>
+      </w:r>
+      <w:r>
+        <w:t xml:space="preserve">However, species shade tolerance alone did not explain variation in RW-DBH relationships; rather, we observed instances where, on average, RW declined with DBH for a shade-tolerant species growing in a relatively open stand (</w:t>
       </w:r>
       <w:r>
         <w:rPr>
@@ -11127,7 +11127,7 @@
         <w:t xml:space="preserve"> </w:t>
       </w:r>
       <w:r>
-        <w:t xml:space="preserve">These results imply that while trees growing in high-light conditions typically display dendrochronology’s</w:t>
+        <w:t xml:space="preserve">These results imply that while species that typically grow in high-light conditions commonly display dendrochronology’s</w:t>
       </w:r>
       <w:r>
         <w:t xml:space="preserve"> </w:t>
@@ -11181,7 +11181,7 @@
         <w:t xml:space="preserve"> </w:t>
       </w:r>
       <w:r>
-        <w:t xml:space="preserve">analysis of census data), RW increases continuously across most of the DBH range</w:t>
+        <w:t xml:space="preserve">analysis of census data), average RW increases continuously across most of the DBH range</w:t>
       </w:r>
       <w:r>
         <w:t xml:space="preserve"> </w:t>
@@ -11201,13 +11201,11 @@
       <w:r>
         <w:t xml:space="preserve">.</w:t>
       </w:r>
-    </w:p>
-    <w:p>
-      <w:pPr>
-        <w:pStyle w:val="BodyText"/>
-      </w:pPr>
-      <w:r>
-        <w:t xml:space="preserve">Our finding that BAI and</w:t>
+      <w:r>
+        <w:t xml:space="preserve"> </w:t>
+      </w:r>
+      <w:r>
+        <w:t xml:space="preserve">Our finding that on average across populations, BAI and</w:t>
       </w:r>
       <w:r>
         <w:t xml:space="preserve"> </w:t>
@@ -11218,7 +11216,7 @@
         </m:r>
       </m:oMath>
       <w:r>
-        <w:t xml:space="preserve">AGB generally saturate or decline with increasing DBH (Table 1, Fig. 6) contrasts with findings of cross-sectional analyses of forest census data showing that</w:t>
+        <w:t xml:space="preserve">AGB generally saturate or decline with increasing DBH (Table 1, Fig. 6) contrasts with findings of cross-sectional analyses of forest census data showing that mean</w:t>
       </w:r>
       <w:r>
         <w:t xml:space="preserve"> </w:t>
@@ -11271,6 +11269,15 @@
         <w:t xml:space="preserve">(Forrester, 2021; Sheil et al., 2017)</w:t>
       </w:r>
       <w:r>
+        <w:t xml:space="preserve">, consistent with the principle that individual-scale growth patterns and environmental responses do not necessarily match population- or stand-level average responses</w:t>
+      </w:r>
+      <w:r>
+        <w:t xml:space="preserve"> </w:t>
+      </w:r>
+      <w:r>
+        <w:t xml:space="preserve">(Clark et al., 2011, 2003)</w:t>
+      </w:r>
+      <w:r>
         <w:t xml:space="preserve">.</w:t>
       </w:r>
       <w:r>
@@ -11555,7 +11562,7 @@
         <w:pStyle w:val="BodyText"/>
       </w:pPr>
       <w:r>
-        <w:t xml:space="preserve">In all seven sites dominated by trees less than 100 years old, growth trends were universally negative, when significant (Table 1, Fig. 7).</w:t>
+        <w:t xml:space="preserve">In all seven sites dominated by trees less than 100 years old, population-mean growth trends were universally negative, when significant (Table 1, Fig. 7).</w:t>
       </w:r>
       <w:r>
         <w:t xml:space="preserve"> </w:t>
@@ -11695,7 +11702,7 @@
         <w:pStyle w:val="BodyText"/>
       </w:pPr>
       <w:r>
-        <w:t xml:space="preserve">Within the three older forests (ZOF, LT, CB), growth trends were mixed (Table 1, Fig. 7), probably reflecting some combination of successional changes and shifting competitive advantages, perhaps in part driven by changing environmental conditions</w:t>
+        <w:t xml:space="preserve">Within the three older forests (ZOF, LT, CB), population-mean growth trends were mixed (Table 1, Fig. 7), probably reflecting some combination of successional changes, changing mortality rates, and shifting competitive advantages, perhaps in part driven by changing environmental conditions</w:t>
       </w:r>
       <w:r>
         <w:t xml:space="preserve"> </w:t>
@@ -11813,7 +11820,7 @@
         <w:t xml:space="preserve"> </w:t>
       </w:r>
       <w:r>
-        <w:t xml:space="preserve">at CB – whose growth rate increased significantly over the analysis time frame (Fig. 7).</w:t>
+        <w:t xml:space="preserve">at CB – whose population-mean growth rate increased significantly over the analysis time frame (Fig. 7).</w:t>
       </w:r>
     </w:p>
     <w:p>
@@ -12372,7 +12379,7 @@
       </w:r>
     </w:p>
     <w:bookmarkEnd w:id="64"/>
-    <w:bookmarkStart w:id="305" w:name="References"/>
+    <w:bookmarkStart w:id="309" w:name="References"/>
     <w:p>
       <w:pPr>
         <w:pStyle w:val="Heading1"/>
@@ -12381,7 +12388,7 @@
         <w:t xml:space="preserve">References</w:t>
       </w:r>
     </w:p>
-    <w:bookmarkStart w:id="304" w:name="refs"/>
+    <w:bookmarkStart w:id="308" w:name="refs"/>
     <w:bookmarkStart w:id="66" w:name="ref-alexander_potential_2019"/>
     <w:p>
       <w:pPr>
@@ -13995,12 +14002,142 @@
       </w:hyperlink>
     </w:p>
     <w:bookmarkEnd w:id="114"/>
-    <w:bookmarkStart w:id="116" w:name="ref-collalti_forest_2020"/>
+    <w:bookmarkStart w:id="116" w:name="ref-clark_individualscale_2011"/>
     <w:p>
       <w:pPr>
         <w:pStyle w:val="Bibliography"/>
       </w:pPr>
       <w:r>
+        <w:t xml:space="preserve">Clark, J. S., Bell, D. M., Hersh, M. H., Kwit, M. C., Moran, E., Salk, C., Stine, A., Valle, D., &amp; Zhu, K. (2011). Individual-scale variation, species-scale differences: Inference needed to understand diversity:</w:t>
+      </w:r>
+      <w:r>
+        <w:t xml:space="preserve"> </w:t>
+      </w:r>
+      <w:r>
+        <w:t xml:space="preserve">Individual</w:t>
+      </w:r>
+      <w:r>
+        <w:t xml:space="preserve">-scale variation, species-scale differences.</w:t>
+      </w:r>
+      <w:r>
+        <w:t xml:space="preserve"> </w:t>
+      </w:r>
+      <w:r>
+        <w:rPr>
+          <w:iCs/>
+          <w:i/>
+        </w:rPr>
+        <w:t xml:space="preserve">Ecology Letters</w:t>
+      </w:r>
+      <w:r>
+        <w:t xml:space="preserve">,</w:t>
+      </w:r>
+      <w:r>
+        <w:t xml:space="preserve"> </w:t>
+      </w:r>
+      <w:r>
+        <w:rPr>
+          <w:iCs/>
+          <w:i/>
+        </w:rPr>
+        <w:t xml:space="preserve">14</w:t>
+      </w:r>
+      <w:r>
+        <w:t xml:space="preserve">(12), 1273–1287.</w:t>
+      </w:r>
+      <w:r>
+        <w:t xml:space="preserve"> </w:t>
+      </w:r>
+      <w:hyperlink r:id="rId115">
+        <w:r>
+          <w:rPr>
+            <w:rStyle w:val="Hyperlink"/>
+          </w:rPr>
+          <w:t xml:space="preserve">https://doi.org/10.1111/j.1461-0248.2011.01685.x</w:t>
+        </w:r>
+      </w:hyperlink>
+    </w:p>
+    <w:bookmarkEnd w:id="116"/>
+    <w:bookmarkStart w:id="118" w:name="ref-clark_coexistence_2003"/>
+    <w:p>
+      <w:pPr>
+        <w:pStyle w:val="Bibliography"/>
+      </w:pPr>
+      <w:r>
+        <w:t xml:space="preserve">Clark, J. S., Mohan, J., Dietze, M., &amp; Ibanez, I. (2003). Coexistence:</w:t>
+      </w:r>
+      <w:r>
+        <w:t xml:space="preserve"> </w:t>
+      </w:r>
+      <w:r>
+        <w:t xml:space="preserve">How</w:t>
+      </w:r>
+      <w:r>
+        <w:t xml:space="preserve"> </w:t>
+      </w:r>
+      <w:r>
+        <w:t xml:space="preserve">to</w:t>
+      </w:r>
+      <w:r>
+        <w:t xml:space="preserve"> </w:t>
+      </w:r>
+      <w:r>
+        <w:t xml:space="preserve">Identify Trophic Trade</w:t>
+      </w:r>
+      <w:r>
+        <w:t xml:space="preserve">-</w:t>
+      </w:r>
+      <w:r>
+        <w:t xml:space="preserve">Offs</w:t>
+      </w:r>
+      <w:r>
+        <w:t xml:space="preserve">.</w:t>
+      </w:r>
+      <w:r>
+        <w:t xml:space="preserve"> </w:t>
+      </w:r>
+      <w:r>
+        <w:rPr>
+          <w:iCs/>
+          <w:i/>
+        </w:rPr>
+        <w:t xml:space="preserve">Ecology</w:t>
+      </w:r>
+      <w:r>
+        <w:t xml:space="preserve">,</w:t>
+      </w:r>
+      <w:r>
+        <w:t xml:space="preserve"> </w:t>
+      </w:r>
+      <w:r>
+        <w:rPr>
+          <w:iCs/>
+          <w:i/>
+        </w:rPr>
+        <w:t xml:space="preserve">84</w:t>
+      </w:r>
+      <w:r>
+        <w:t xml:space="preserve">(1), 17–31.</w:t>
+      </w:r>
+      <w:r>
+        <w:t xml:space="preserve"> </w:t>
+      </w:r>
+      <w:hyperlink r:id="rId117">
+        <w:r>
+          <w:rPr>
+            <w:rStyle w:val="Hyperlink"/>
+          </w:rPr>
+          <w:t xml:space="preserve">https://doi.org/10.1890/0012-9658(2003)084[0017:CHTITT]2.0.CO;2</w:t>
+        </w:r>
+      </w:hyperlink>
+    </w:p>
+    <w:bookmarkEnd w:id="118"/>
+    <w:bookmarkStart w:id="120" w:name="ref-collalti_forest_2020"/>
+    <w:p>
+      <w:pPr>
+        <w:pStyle w:val="Bibliography"/>
+      </w:pPr>
+      <w:r>
         <w:t xml:space="preserve">Collalti, A., Ibrom, A., Stockmarr, A., Cescatti, A., Alkama, R., Fernández-Martínez, M., Matteucci, G., Sitch, S., Friedlingstein, P., Ciais, P., Goll, D. S., Nabel, J. E. M. S., Pongratz, J., Arneth, A., Haverd, V., &amp; Prentice, I. C. (2020). Forest production efficiency increases with growth temperature.</w:t>
       </w:r>
       <w:r>
@@ -14032,7 +14169,7 @@
       <w:r>
         <w:t xml:space="preserve"> </w:t>
       </w:r>
-      <w:hyperlink r:id="rId115">
+      <w:hyperlink r:id="rId119">
         <w:r>
           <w:rPr>
             <w:rStyle w:val="Hyperlink"/>
@@ -14041,8 +14178,8 @@
         </w:r>
       </w:hyperlink>
     </w:p>
-    <w:bookmarkEnd w:id="116"/>
-    <w:bookmarkStart w:id="117" w:name="ref-cook_time_1985"/>
+    <w:bookmarkEnd w:id="120"/>
+    <w:bookmarkStart w:id="121" w:name="ref-cook_time_1985"/>
     <w:p>
       <w:pPr>
         <w:pStyle w:val="Bibliography"/>
@@ -14116,8 +14253,8 @@
         <w:t xml:space="preserve">[PhD thesis]. University of Arizona.</w:t>
       </w:r>
     </w:p>
-    <w:bookmarkEnd w:id="117"/>
-    <w:bookmarkStart w:id="119" w:name="ref-cook_calculating_1997"/>
+    <w:bookmarkEnd w:id="121"/>
+    <w:bookmarkStart w:id="123" w:name="ref-cook_calculating_1997"/>
     <w:p>
       <w:pPr>
         <w:pStyle w:val="Bibliography"/>
@@ -14154,7 +14291,7 @@
       <w:r>
         <w:t xml:space="preserve"> </w:t>
       </w:r>
-      <w:hyperlink r:id="rId118">
+      <w:hyperlink r:id="rId122">
         <w:r>
           <w:rPr>
             <w:rStyle w:val="Hyperlink"/>
@@ -14163,8 +14300,8 @@
         </w:r>
       </w:hyperlink>
     </w:p>
-    <w:bookmarkEnd w:id="119"/>
-    <w:bookmarkStart w:id="121" w:name="ref-davies_forestgeo_2021"/>
+    <w:bookmarkEnd w:id="123"/>
+    <w:bookmarkStart w:id="125" w:name="ref-davies_forestgeo_2021"/>
     <w:p>
       <w:pPr>
         <w:pStyle w:val="Bibliography"/>
@@ -14222,7 +14359,7 @@
       <w:r>
         <w:t xml:space="preserve"> </w:t>
       </w:r>
-      <w:hyperlink r:id="rId120">
+      <w:hyperlink r:id="rId124">
         <w:r>
           <w:rPr>
             <w:rStyle w:val="Hyperlink"/>
@@ -14231,8 +14368,8 @@
         </w:r>
       </w:hyperlink>
     </w:p>
-    <w:bookmarkEnd w:id="121"/>
-    <w:bookmarkStart w:id="123" w:name="ref-davis_forest_2009"/>
+    <w:bookmarkEnd w:id="125"/>
+    <w:bookmarkStart w:id="127" w:name="ref-davis_forest_2009"/>
     <w:p>
       <w:pPr>
         <w:pStyle w:val="Bibliography"/>
@@ -14269,7 +14406,7 @@
       <w:r>
         <w:t xml:space="preserve"> </w:t>
       </w:r>
-      <w:hyperlink r:id="rId122">
+      <w:hyperlink r:id="rId126">
         <w:r>
           <w:rPr>
             <w:rStyle w:val="Hyperlink"/>
@@ -14278,8 +14415,8 @@
         </w:r>
       </w:hyperlink>
     </w:p>
-    <w:bookmarkEnd w:id="123"/>
-    <w:bookmarkStart w:id="125" w:name="ref-dearborn_permafrost_2020"/>
+    <w:bookmarkEnd w:id="127"/>
+    <w:bookmarkStart w:id="129" w:name="ref-dearborn_permafrost_2020"/>
     <w:p>
       <w:pPr>
         <w:pStyle w:val="Bibliography"/>
@@ -14303,7 +14440,7 @@
       <w:r>
         <w:t xml:space="preserve"> </w:t>
       </w:r>
-      <w:hyperlink r:id="rId124">
+      <w:hyperlink r:id="rId128">
         <w:r>
           <w:rPr>
             <w:rStyle w:val="Hyperlink"/>
@@ -14312,8 +14449,8 @@
         </w:r>
       </w:hyperlink>
     </w:p>
-    <w:bookmarkEnd w:id="125"/>
-    <w:bookmarkStart w:id="126" w:name="ref-delucia_forest_2007"/>
+    <w:bookmarkEnd w:id="129"/>
+    <w:bookmarkStart w:id="130" w:name="ref-delucia_forest_2007"/>
     <w:p>
       <w:pPr>
         <w:pStyle w:val="Bibliography"/>
@@ -14348,8 +14485,8 @@
         <w:t xml:space="preserve">, 1157–1167.</w:t>
       </w:r>
     </w:p>
-    <w:bookmarkEnd w:id="126"/>
-    <w:bookmarkStart w:id="128" w:name="ref-desoto_low_2020"/>
+    <w:bookmarkEnd w:id="130"/>
+    <w:bookmarkStart w:id="132" w:name="ref-desoto_low_2020"/>
     <w:p>
       <w:pPr>
         <w:pStyle w:val="Bibliography"/>
@@ -14386,7 +14523,7 @@
       <w:r>
         <w:t xml:space="preserve"> </w:t>
       </w:r>
-      <w:hyperlink r:id="rId127">
+      <w:hyperlink r:id="rId131">
         <w:r>
           <w:rPr>
             <w:rStyle w:val="Hyperlink"/>
@@ -14395,8 +14532,8 @@
         </w:r>
       </w:hyperlink>
     </w:p>
-    <w:bookmarkEnd w:id="128"/>
-    <w:bookmarkStart w:id="130" w:name="ref-disney_new_2020"/>
+    <w:bookmarkEnd w:id="132"/>
+    <w:bookmarkStart w:id="134" w:name="ref-disney_new_2020"/>
     <w:p>
       <w:pPr>
         <w:pStyle w:val="Bibliography"/>
@@ -14445,7 +14582,7 @@
       <w:r>
         <w:t xml:space="preserve"> </w:t>
       </w:r>
-      <w:hyperlink r:id="rId129">
+      <w:hyperlink r:id="rId133">
         <w:r>
           <w:rPr>
             <w:rStyle w:val="Hyperlink"/>
@@ -14454,8 +14591,8 @@
         </w:r>
       </w:hyperlink>
     </w:p>
-    <w:bookmarkEnd w:id="130"/>
-    <w:bookmarkStart w:id="132" w:name="ref-duchesne_large_2019"/>
+    <w:bookmarkEnd w:id="134"/>
+    <w:bookmarkStart w:id="136" w:name="ref-duchesne_large_2019"/>
     <w:p>
       <w:pPr>
         <w:pStyle w:val="Bibliography"/>
@@ -14492,7 +14629,7 @@
       <w:r>
         <w:t xml:space="preserve"> </w:t>
       </w:r>
-      <w:hyperlink r:id="rId131">
+      <w:hyperlink r:id="rId135">
         <w:r>
           <w:rPr>
             <w:rStyle w:val="Hyperlink"/>
@@ -14501,8 +14638,8 @@
         </w:r>
       </w:hyperlink>
     </w:p>
-    <w:bookmarkEnd w:id="132"/>
-    <w:bookmarkStart w:id="134" w:name="ref-dye_comparing_2016"/>
+    <w:bookmarkEnd w:id="136"/>
+    <w:bookmarkStart w:id="138" w:name="ref-dye_comparing_2016"/>
     <w:p>
       <w:pPr>
         <w:pStyle w:val="Bibliography"/>
@@ -14554,7 +14691,7 @@
       <w:r>
         <w:t xml:space="preserve"> </w:t>
       </w:r>
-      <w:hyperlink r:id="rId133">
+      <w:hyperlink r:id="rId137">
         <w:r>
           <w:rPr>
             <w:rStyle w:val="Hyperlink"/>
@@ -14563,8 +14700,8 @@
         </w:r>
       </w:hyperlink>
     </w:p>
-    <w:bookmarkEnd w:id="134"/>
-    <w:bookmarkStart w:id="136" w:name="ref-elling_dendroecological_2009"/>
+    <w:bookmarkEnd w:id="138"/>
+    <w:bookmarkStart w:id="140" w:name="ref-elling_dendroecological_2009"/>
     <w:p>
       <w:pPr>
         <w:pStyle w:val="Bibliography"/>
@@ -14628,7 +14765,7 @@
       <w:r>
         <w:t xml:space="preserve"> </w:t>
       </w:r>
-      <w:hyperlink r:id="rId135">
+      <w:hyperlink r:id="rId139">
         <w:r>
           <w:rPr>
             <w:rStyle w:val="Hyperlink"/>
@@ -14637,8 +14774,8 @@
         </w:r>
       </w:hyperlink>
     </w:p>
-    <w:bookmarkEnd w:id="136"/>
-    <w:bookmarkStart w:id="138" w:name="ref-evans_fusing_2017"/>
+    <w:bookmarkEnd w:id="140"/>
+    <w:bookmarkStart w:id="142" w:name="ref-evans_fusing_2017"/>
     <w:p>
       <w:pPr>
         <w:pStyle w:val="Bibliography"/>
@@ -14675,7 +14812,7 @@
       <w:r>
         <w:t xml:space="preserve"> </w:t>
       </w:r>
-      <w:hyperlink r:id="rId137">
+      <w:hyperlink r:id="rId141">
         <w:r>
           <w:rPr>
             <w:rStyle w:val="Hyperlink"/>
@@ -14684,8 +14821,8 @@
         </w:r>
       </w:hyperlink>
     </w:p>
-    <w:bookmarkEnd w:id="138"/>
-    <w:bookmarkStart w:id="140" w:name="ref-finzi_carbon_2020"/>
+    <w:bookmarkEnd w:id="142"/>
+    <w:bookmarkStart w:id="144" w:name="ref-finzi_carbon_2020"/>
     <w:p>
       <w:pPr>
         <w:pStyle w:val="Bibliography"/>
@@ -14740,7 +14877,7 @@
       <w:r>
         <w:t xml:space="preserve"> </w:t>
       </w:r>
-      <w:hyperlink r:id="rId139">
+      <w:hyperlink r:id="rId143">
         <w:r>
           <w:rPr>
             <w:rStyle w:val="Hyperlink"/>
@@ -14749,8 +14886,8 @@
         </w:r>
       </w:hyperlink>
     </w:p>
-    <w:bookmarkEnd w:id="140"/>
-    <w:bookmarkStart w:id="142" w:name="ref-forrester_does_2021"/>
+    <w:bookmarkEnd w:id="144"/>
+    <w:bookmarkStart w:id="146" w:name="ref-forrester_does_2021"/>
     <w:p>
       <w:pPr>
         <w:pStyle w:val="Bibliography"/>
@@ -14787,7 +14924,7 @@
       <w:r>
         <w:t xml:space="preserve"> </w:t>
       </w:r>
-      <w:hyperlink r:id="rId141">
+      <w:hyperlink r:id="rId145">
         <w:r>
           <w:rPr>
             <w:rStyle w:val="Hyperlink"/>
@@ -14796,8 +14933,8 @@
         </w:r>
       </w:hyperlink>
     </w:p>
-    <w:bookmarkEnd w:id="142"/>
-    <w:bookmarkStart w:id="144" w:name="ref-foster_predicting_2016"/>
+    <w:bookmarkEnd w:id="146"/>
+    <w:bookmarkStart w:id="148" w:name="ref-foster_predicting_2016"/>
     <w:p>
       <w:pPr>
         <w:pStyle w:val="Bibliography"/>
@@ -14846,7 +14983,7 @@
       <w:r>
         <w:t xml:space="preserve"> </w:t>
       </w:r>
-      <w:hyperlink r:id="rId143">
+      <w:hyperlink r:id="rId147">
         <w:r>
           <w:rPr>
             <w:rStyle w:val="Hyperlink"/>
@@ -14855,8 +14992,8 @@
         </w:r>
       </w:hyperlink>
     </w:p>
-    <w:bookmarkEnd w:id="144"/>
-    <w:bookmarkStart w:id="145" w:name="ref-fritts_tree_1976"/>
+    <w:bookmarkEnd w:id="148"/>
+    <w:bookmarkStart w:id="149" w:name="ref-fritts_tree_1976"/>
     <w:p>
       <w:pPr>
         <w:pStyle w:val="Bibliography"/>
@@ -14887,8 +15024,8 @@
         <w:t xml:space="preserve">.</w:t>
       </w:r>
     </w:p>
-    <w:bookmarkEnd w:id="145"/>
-    <w:bookmarkStart w:id="147" w:name="ref-fritts_dendroecology_1989"/>
+    <w:bookmarkEnd w:id="149"/>
+    <w:bookmarkStart w:id="151" w:name="ref-fritts_dendroecology_1989"/>
     <w:p>
       <w:pPr>
         <w:pStyle w:val="Bibliography"/>
@@ -14983,7 +15120,7 @@
       <w:r>
         <w:t xml:space="preserve"> </w:t>
       </w:r>
-      <w:hyperlink r:id="rId146">
+      <w:hyperlink r:id="rId150">
         <w:r>
           <w:rPr>
             <w:rStyle w:val="Hyperlink"/>
@@ -14992,8 +15129,8 @@
         </w:r>
       </w:hyperlink>
     </w:p>
-    <w:bookmarkEnd w:id="147"/>
-    <w:bookmarkStart w:id="149" w:name="ref-furniss_reconciling_2017"/>
+    <w:bookmarkEnd w:id="151"/>
+    <w:bookmarkStart w:id="153" w:name="ref-furniss_reconciling_2017"/>
     <w:p>
       <w:pPr>
         <w:pStyle w:val="Bibliography"/>
@@ -15030,7 +15167,7 @@
       <w:r>
         <w:t xml:space="preserve"> </w:t>
       </w:r>
-      <w:hyperlink r:id="rId148">
+      <w:hyperlink r:id="rId152">
         <w:r>
           <w:rPr>
             <w:rStyle w:val="Hyperlink"/>
@@ -15039,8 +15176,8 @@
         </w:r>
       </w:hyperlink>
     </w:p>
-    <w:bookmarkEnd w:id="149"/>
-    <w:bookmarkStart w:id="151" w:name="ref-germain_climate_2020"/>
+    <w:bookmarkEnd w:id="153"/>
+    <w:bookmarkStart w:id="155" w:name="ref-germain_climate_2020"/>
     <w:p>
       <w:pPr>
         <w:pStyle w:val="Bibliography"/>
@@ -15077,7 +15214,7 @@
       <w:r>
         <w:t xml:space="preserve"> </w:t>
       </w:r>
-      <w:hyperlink r:id="rId150">
+      <w:hyperlink r:id="rId154">
         <w:r>
           <w:rPr>
             <w:rStyle w:val="Hyperlink"/>
@@ -15086,8 +15223,8 @@
         </w:r>
       </w:hyperlink>
     </w:p>
-    <w:bookmarkEnd w:id="151"/>
-    <w:bookmarkStart w:id="153" w:name="ref-gillerot_tree_2020"/>
+    <w:bookmarkEnd w:id="155"/>
+    <w:bookmarkStart w:id="157" w:name="ref-gillerot_tree_2020"/>
     <w:p>
       <w:pPr>
         <w:pStyle w:val="Bibliography"/>
@@ -15165,7 +15302,7 @@
       <w:r>
         <w:t xml:space="preserve"> </w:t>
       </w:r>
-      <w:hyperlink r:id="rId152">
+      <w:hyperlink r:id="rId156">
         <w:r>
           <w:rPr>
             <w:rStyle w:val="Hyperlink"/>
@@ -15174,8 +15311,8 @@
         </w:r>
       </w:hyperlink>
     </w:p>
-    <w:bookmarkEnd w:id="153"/>
-    <w:bookmarkStart w:id="155" w:name="ref-girardin_no_2016"/>
+    <w:bookmarkEnd w:id="157"/>
+    <w:bookmarkStart w:id="159" w:name="ref-girardin_no_2016"/>
     <w:p>
       <w:pPr>
         <w:pStyle w:val="Bibliography"/>
@@ -15229,7 +15366,7 @@
       <w:r>
         <w:t xml:space="preserve"> </w:t>
       </w:r>
-      <w:hyperlink r:id="rId154">
+      <w:hyperlink r:id="rId158">
         <w:r>
           <w:rPr>
             <w:rStyle w:val="Hyperlink"/>
@@ -15238,8 +15375,8 @@
         </w:r>
       </w:hyperlink>
     </w:p>
-    <w:bookmarkEnd w:id="155"/>
-    <w:bookmarkStart w:id="157" w:name="ref-goodman_importance_2014b"/>
+    <w:bookmarkEnd w:id="159"/>
+    <w:bookmarkStart w:id="161" w:name="ref-goodman_importance_2014b"/>
     <w:p>
       <w:pPr>
         <w:pStyle w:val="Bibliography"/>
@@ -15276,7 +15413,7 @@
       <w:r>
         <w:t xml:space="preserve"> </w:t>
       </w:r>
-      <w:hyperlink r:id="rId156">
+      <w:hyperlink r:id="rId160">
         <w:r>
           <w:rPr>
             <w:rStyle w:val="Hyperlink"/>
@@ -15285,8 +15422,8 @@
         </w:r>
       </w:hyperlink>
     </w:p>
-    <w:bookmarkEnd w:id="157"/>
-    <w:bookmarkStart w:id="158" w:name="ref-goulden_patterns_2011"/>
+    <w:bookmarkEnd w:id="161"/>
+    <w:bookmarkStart w:id="162" w:name="ref-goulden_patterns_2011"/>
     <w:p>
       <w:pPr>
         <w:pStyle w:val="Bibliography"/>
@@ -15351,8 +15488,8 @@
         <w:t xml:space="preserve">(2), 855–871.</w:t>
       </w:r>
     </w:p>
-    <w:bookmarkEnd w:id="158"/>
-    <w:bookmarkStart w:id="160" w:name="ref-graumlich_longterm_1989"/>
+    <w:bookmarkEnd w:id="162"/>
+    <w:bookmarkStart w:id="164" w:name="ref-graumlich_longterm_1989"/>
     <w:p>
       <w:pPr>
         <w:pStyle w:val="Bibliography"/>
@@ -15425,7 +15562,7 @@
       <w:r>
         <w:t xml:space="preserve"> </w:t>
       </w:r>
-      <w:hyperlink r:id="rId159">
+      <w:hyperlink r:id="rId163">
         <w:r>
           <w:rPr>
             <w:rStyle w:val="Hyperlink"/>
@@ -15434,8 +15571,8 @@
         </w:r>
       </w:hyperlink>
     </w:p>
-    <w:bookmarkEnd w:id="160"/>
-    <w:bookmarkStart w:id="162" w:name="ref-groenendijk_no_2015"/>
+    <w:bookmarkEnd w:id="164"/>
+    <w:bookmarkStart w:id="166" w:name="ref-groenendijk_no_2015"/>
     <w:p>
       <w:pPr>
         <w:pStyle w:val="Bibliography"/>
@@ -15472,7 +15609,7 @@
       <w:r>
         <w:t xml:space="preserve"> </w:t>
       </w:r>
-      <w:hyperlink r:id="rId161">
+      <w:hyperlink r:id="rId165">
         <w:r>
           <w:rPr>
             <w:rStyle w:val="Hyperlink"/>
@@ -15481,8 +15618,8 @@
         </w:r>
       </w:hyperlink>
     </w:p>
-    <w:bookmarkEnd w:id="162"/>
-    <w:bookmarkStart w:id="164" w:name="ref-hacket-pain_consistent_2016"/>
+    <w:bookmarkEnd w:id="166"/>
+    <w:bookmarkStart w:id="168" w:name="ref-hacket-pain_consistent_2016"/>
     <w:p>
       <w:pPr>
         <w:pStyle w:val="Bibliography"/>
@@ -15531,7 +15668,7 @@
       <w:r>
         <w:t xml:space="preserve"> </w:t>
       </w:r>
-      <w:hyperlink r:id="rId163">
+      <w:hyperlink r:id="rId167">
         <w:r>
           <w:rPr>
             <w:rStyle w:val="Hyperlink"/>
@@ -15540,8 +15677,8 @@
         </w:r>
       </w:hyperlink>
     </w:p>
-    <w:bookmarkEnd w:id="164"/>
-    <w:bookmarkStart w:id="166" w:name="ref-hararuk_tree_2019"/>
+    <w:bookmarkEnd w:id="168"/>
+    <w:bookmarkStart w:id="170" w:name="ref-hararuk_tree_2019"/>
     <w:p>
       <w:pPr>
         <w:pStyle w:val="Bibliography"/>
@@ -15608,7 +15745,7 @@
       <w:r>
         <w:t xml:space="preserve"> </w:t>
       </w:r>
-      <w:hyperlink r:id="rId165">
+      <w:hyperlink r:id="rId169">
         <w:r>
           <w:rPr>
             <w:rStyle w:val="Hyperlink"/>
@@ -15617,8 +15754,8 @@
         </w:r>
       </w:hyperlink>
     </w:p>
-    <w:bookmarkEnd w:id="166"/>
-    <w:bookmarkStart w:id="168" w:name="ref-harris_updated_2014"/>
+    <w:bookmarkEnd w:id="170"/>
+    <w:bookmarkStart w:id="172" w:name="ref-harris_updated_2014"/>
     <w:p>
       <w:pPr>
         <w:pStyle w:val="Bibliography"/>
@@ -15673,7 +15810,7 @@
       <w:r>
         <w:t xml:space="preserve"> </w:t>
       </w:r>
-      <w:hyperlink r:id="rId167">
+      <w:hyperlink r:id="rId171">
         <w:r>
           <w:rPr>
             <w:rStyle w:val="Hyperlink"/>
@@ -15682,8 +15819,8 @@
         </w:r>
       </w:hyperlink>
     </w:p>
-    <w:bookmarkEnd w:id="168"/>
-    <w:bookmarkStart w:id="170" w:name="ref-harris_version_2020"/>
+    <w:bookmarkEnd w:id="172"/>
+    <w:bookmarkStart w:id="174" w:name="ref-harris_version_2020"/>
     <w:p>
       <w:pPr>
         <w:pStyle w:val="Bibliography"/>
@@ -15732,7 +15869,7 @@
       <w:r>
         <w:t xml:space="preserve"> </w:t>
       </w:r>
-      <w:hyperlink r:id="rId169">
+      <w:hyperlink r:id="rId173">
         <w:r>
           <w:rPr>
             <w:rStyle w:val="Hyperlink"/>
@@ -15741,8 +15878,8 @@
         </w:r>
       </w:hyperlink>
     </w:p>
-    <w:bookmarkEnd w:id="170"/>
-    <w:bookmarkStart w:id="172" w:name="ref-helcoski_growing_2019"/>
+    <w:bookmarkEnd w:id="174"/>
+    <w:bookmarkStart w:id="176" w:name="ref-helcoski_growing_2019"/>
     <w:p>
       <w:pPr>
         <w:pStyle w:val="Bibliography"/>
@@ -15779,7 +15916,7 @@
       <w:r>
         <w:t xml:space="preserve"> </w:t>
       </w:r>
-      <w:hyperlink r:id="rId171">
+      <w:hyperlink r:id="rId175">
         <w:r>
           <w:rPr>
             <w:rStyle w:val="Hyperlink"/>
@@ -15788,8 +15925,8 @@
         </w:r>
       </w:hyperlink>
     </w:p>
-    <w:bookmarkEnd w:id="172"/>
-    <w:bookmarkStart w:id="174" w:name="ref-hember_tree_2019"/>
+    <w:bookmarkEnd w:id="176"/>
+    <w:bookmarkStart w:id="178" w:name="ref-hember_tree_2019"/>
     <w:p>
       <w:pPr>
         <w:pStyle w:val="Bibliography"/>
@@ -15883,7 +16020,7 @@
       <w:r>
         <w:t xml:space="preserve"> </w:t>
       </w:r>
-      <w:hyperlink r:id="rId173">
+      <w:hyperlink r:id="rId177">
         <w:r>
           <w:rPr>
             <w:rStyle w:val="Hyperlink"/>
@@ -15892,8 +16029,8 @@
         </w:r>
       </w:hyperlink>
     </w:p>
-    <w:bookmarkEnd w:id="174"/>
-    <w:bookmarkStart w:id="176" w:name="ref-humphrey_soil_2021"/>
+    <w:bookmarkEnd w:id="178"/>
+    <w:bookmarkStart w:id="180" w:name="ref-humphrey_soil_2021"/>
     <w:p>
       <w:pPr>
         <w:pStyle w:val="Bibliography"/>
@@ -15936,7 +16073,7 @@
       <w:r>
         <w:t xml:space="preserve"> </w:t>
       </w:r>
-      <w:hyperlink r:id="rId175">
+      <w:hyperlink r:id="rId179">
         <w:r>
           <w:rPr>
             <w:rStyle w:val="Hyperlink"/>
@@ -15945,8 +16082,8 @@
         </w:r>
       </w:hyperlink>
     </w:p>
-    <w:bookmarkEnd w:id="176"/>
-    <w:bookmarkStart w:id="177" w:name="ref-ipcc_climate_2014"/>
+    <w:bookmarkEnd w:id="180"/>
+    <w:bookmarkStart w:id="181" w:name="ref-ipcc_climate_2014"/>
     <w:p>
       <w:pPr>
         <w:pStyle w:val="Bibliography"/>
@@ -16050,8 +16187,8 @@
         <w:t xml:space="preserve">.</w:t>
       </w:r>
     </w:p>
-    <w:bookmarkEnd w:id="177"/>
-    <w:bookmarkStart w:id="179" w:name="ref-keenan_net_2014"/>
+    <w:bookmarkEnd w:id="181"/>
+    <w:bookmarkStart w:id="183" w:name="ref-keenan_net_2014"/>
     <w:p>
       <w:pPr>
         <w:pStyle w:val="Bibliography"/>
@@ -16088,7 +16225,7 @@
       <w:r>
         <w:t xml:space="preserve"> </w:t>
       </w:r>
-      <w:hyperlink r:id="rId178">
+      <w:hyperlink r:id="rId182">
         <w:r>
           <w:rPr>
             <w:rStyle w:val="Hyperlink"/>
@@ -16097,8 +16234,8 @@
         </w:r>
       </w:hyperlink>
     </w:p>
-    <w:bookmarkEnd w:id="179"/>
-    <w:bookmarkStart w:id="181" w:name="ref-klesse_sampling_2018"/>
+    <w:bookmarkEnd w:id="183"/>
+    <w:bookmarkStart w:id="185" w:name="ref-klesse_sampling_2018"/>
     <w:p>
       <w:pPr>
         <w:pStyle w:val="Bibliography"/>
@@ -16144,7 +16281,7 @@
       <w:r>
         <w:t xml:space="preserve"> </w:t>
       </w:r>
-      <w:hyperlink r:id="rId180">
+      <w:hyperlink r:id="rId184">
         <w:r>
           <w:rPr>
             <w:rStyle w:val="Hyperlink"/>
@@ -16153,8 +16290,8 @@
         </w:r>
       </w:hyperlink>
     </w:p>
-    <w:bookmarkEnd w:id="181"/>
-    <w:bookmarkStart w:id="183" w:name="ref-klesse_amplifying_2020"/>
+    <w:bookmarkEnd w:id="185"/>
+    <w:bookmarkStart w:id="187" w:name="ref-klesse_amplifying_2020"/>
     <w:p>
       <w:pPr>
         <w:pStyle w:val="Bibliography"/>
@@ -16190,7 +16327,7 @@
       <w:r>
         <w:t xml:space="preserve"> </w:t>
       </w:r>
-      <w:hyperlink r:id="rId182">
+      <w:hyperlink r:id="rId186">
         <w:r>
           <w:rPr>
             <w:rStyle w:val="Hyperlink"/>
@@ -16199,8 +16336,8 @@
         </w:r>
       </w:hyperlink>
     </w:p>
-    <w:bookmarkEnd w:id="183"/>
-    <w:bookmarkStart w:id="185" w:name="ref-kumarathunge_acclimation_2019"/>
+    <w:bookmarkEnd w:id="187"/>
+    <w:bookmarkStart w:id="189" w:name="ref-kumarathunge_acclimation_2019"/>
     <w:p>
       <w:pPr>
         <w:pStyle w:val="Bibliography"/>
@@ -16237,7 +16374,7 @@
       <w:r>
         <w:t xml:space="preserve"> </w:t>
       </w:r>
-      <w:hyperlink r:id="rId184">
+      <w:hyperlink r:id="rId188">
         <w:r>
           <w:rPr>
             <w:rStyle w:val="Hyperlink"/>
@@ -16246,8 +16383,8 @@
         </w:r>
       </w:hyperlink>
     </w:p>
-    <w:bookmarkEnd w:id="185"/>
-    <w:bookmarkStart w:id="187" w:name="ref-levesque_water_2017"/>
+    <w:bookmarkEnd w:id="189"/>
+    <w:bookmarkStart w:id="191" w:name="ref-levesque_water_2017"/>
     <w:p>
       <w:pPr>
         <w:pStyle w:val="Bibliography"/>
@@ -16311,7 +16448,7 @@
       <w:r>
         <w:t xml:space="preserve"> </w:t>
       </w:r>
-      <w:hyperlink r:id="rId186">
+      <w:hyperlink r:id="rId190">
         <w:r>
           <w:rPr>
             <w:rStyle w:val="Hyperlink"/>
@@ -16320,8 +16457,8 @@
         </w:r>
       </w:hyperlink>
     </w:p>
-    <w:bookmarkEnd w:id="187"/>
-    <w:bookmarkStart w:id="189" w:name="ref-lorimer_methodology_1989"/>
+    <w:bookmarkEnd w:id="191"/>
+    <w:bookmarkStart w:id="193" w:name="ref-lorimer_methodology_1989"/>
     <w:p>
       <w:pPr>
         <w:pStyle w:val="Bibliography"/>
@@ -16345,7 +16482,7 @@
       <w:r>
         <w:t xml:space="preserve"> </w:t>
       </w:r>
-      <w:hyperlink r:id="rId188">
+      <w:hyperlink r:id="rId192">
         <w:r>
           <w:rPr>
             <w:rStyle w:val="Hyperlink"/>
@@ -16354,8 +16491,8 @@
         </w:r>
       </w:hyperlink>
     </w:p>
-    <w:bookmarkEnd w:id="189"/>
-    <w:bookmarkStart w:id="191" w:name="ref-lorimer_estimating_1988"/>
+    <w:bookmarkEnd w:id="193"/>
+    <w:bookmarkStart w:id="195" w:name="ref-lorimer_estimating_1988"/>
     <w:p>
       <w:pPr>
         <w:pStyle w:val="Bibliography"/>
@@ -16413,7 +16550,7 @@
       <w:r>
         <w:t xml:space="preserve"> </w:t>
       </w:r>
-      <w:hyperlink r:id="rId190">
+      <w:hyperlink r:id="rId194">
         <w:r>
           <w:rPr>
             <w:rStyle w:val="Hyperlink"/>
@@ -16422,8 +16559,8 @@
         </w:r>
       </w:hyperlink>
     </w:p>
-    <w:bookmarkEnd w:id="191"/>
-    <w:bookmarkStart w:id="193" w:name="ref-lopez_systemic_2021"/>
+    <w:bookmarkEnd w:id="195"/>
+    <w:bookmarkStart w:id="197" w:name="ref-lopez_systemic_2021"/>
     <w:p>
       <w:pPr>
         <w:pStyle w:val="Bibliography"/>
@@ -16460,7 +16597,7 @@
       <w:r>
         <w:t xml:space="preserve"> </w:t>
       </w:r>
-      <w:hyperlink r:id="rId192">
+      <w:hyperlink r:id="rId196">
         <w:r>
           <w:rPr>
             <w:rStyle w:val="Hyperlink"/>
@@ -16469,8 +16606,8 @@
         </w:r>
       </w:hyperlink>
     </w:p>
-    <w:bookmarkEnd w:id="193"/>
-    <w:bookmarkStart w:id="195" w:name="ref-lutz_twentiethcentury_2009"/>
+    <w:bookmarkEnd w:id="197"/>
+    <w:bookmarkStart w:id="199" w:name="ref-lutz_twentiethcentury_2009"/>
     <w:p>
       <w:pPr>
         <w:pStyle w:val="Bibliography"/>
@@ -16537,7 +16674,7 @@
       <w:r>
         <w:t xml:space="preserve"> </w:t>
       </w:r>
-      <w:hyperlink r:id="rId194">
+      <w:hyperlink r:id="rId198">
         <w:r>
           <w:rPr>
             <w:rStyle w:val="Hyperlink"/>
@@ -16546,8 +16683,8 @@
         </w:r>
       </w:hyperlink>
     </w:p>
-    <w:bookmarkEnd w:id="195"/>
-    <w:bookmarkStart w:id="197" w:name="ref-mathias_disentangling_2018"/>
+    <w:bookmarkEnd w:id="199"/>
+    <w:bookmarkStart w:id="201" w:name="ref-mathias_disentangling_2018"/>
     <w:p>
       <w:pPr>
         <w:pStyle w:val="Bibliography"/>
@@ -16602,7 +16739,7 @@
       <w:r>
         <w:t xml:space="preserve"> </w:t>
       </w:r>
-      <w:hyperlink r:id="rId196">
+      <w:hyperlink r:id="rId200">
         <w:r>
           <w:rPr>
             <w:rStyle w:val="Hyperlink"/>
@@ -16611,8 +16748,8 @@
         </w:r>
       </w:hyperlink>
     </w:p>
-    <w:bookmarkEnd w:id="197"/>
-    <w:bookmarkStart w:id="199" w:name="ref-maxwell_higher_2019"/>
+    <w:bookmarkEnd w:id="201"/>
+    <w:bookmarkStart w:id="203" w:name="ref-maxwell_higher_2019"/>
     <w:p>
       <w:pPr>
         <w:pStyle w:val="Bibliography"/>
@@ -16706,7 +16843,7 @@
       <w:r>
         <w:t xml:space="preserve"> </w:t>
       </w:r>
-      <w:hyperlink r:id="rId198">
+      <w:hyperlink r:id="rId202">
         <w:r>
           <w:rPr>
             <w:rStyle w:val="Hyperlink"/>
@@ -16715,8 +16852,8 @@
         </w:r>
       </w:hyperlink>
     </w:p>
-    <w:bookmarkEnd w:id="199"/>
-    <w:bookmarkStart w:id="201" w:name="ref-maxwell_declining_2016"/>
+    <w:bookmarkEnd w:id="203"/>
+    <w:bookmarkStart w:id="205" w:name="ref-maxwell_declining_2016"/>
     <w:p>
       <w:pPr>
         <w:pStyle w:val="Bibliography"/>
@@ -16762,7 +16899,7 @@
       <w:r>
         <w:t xml:space="preserve"> </w:t>
       </w:r>
-      <w:hyperlink r:id="rId200">
+      <w:hyperlink r:id="rId204">
         <w:r>
           <w:rPr>
             <w:rStyle w:val="Hyperlink"/>
@@ -16771,8 +16908,8 @@
         </w:r>
       </w:hyperlink>
     </w:p>
-    <w:bookmarkEnd w:id="201"/>
-    <w:bookmarkStart w:id="203" w:name="ref-mcdowell_pervasive_2020"/>
+    <w:bookmarkEnd w:id="205"/>
+    <w:bookmarkStart w:id="207" w:name="ref-mcdowell_pervasive_2020"/>
     <w:p>
       <w:pPr>
         <w:pStyle w:val="Bibliography"/>
@@ -16809,7 +16946,7 @@
       <w:r>
         <w:t xml:space="preserve"> </w:t>
       </w:r>
-      <w:hyperlink r:id="rId202">
+      <w:hyperlink r:id="rId206">
         <w:r>
           <w:rPr>
             <w:rStyle w:val="Hyperlink"/>
@@ -16818,8 +16955,8 @@
         </w:r>
       </w:hyperlink>
     </w:p>
-    <w:bookmarkEnd w:id="203"/>
-    <w:bookmarkStart w:id="205" w:name="ref-mcgregor_tree_2021"/>
+    <w:bookmarkEnd w:id="207"/>
+    <w:bookmarkStart w:id="209" w:name="ref-mcgregor_tree_2021"/>
     <w:p>
       <w:pPr>
         <w:pStyle w:val="Bibliography"/>
@@ -16856,7 +16993,7 @@
       <w:r>
         <w:t xml:space="preserve"> </w:t>
       </w:r>
-      <w:hyperlink r:id="rId204">
+      <w:hyperlink r:id="rId208">
         <w:r>
           <w:rPr>
             <w:rStyle w:val="Hyperlink"/>
@@ -16865,8 +17002,8 @@
         </w:r>
       </w:hyperlink>
     </w:p>
-    <w:bookmarkEnd w:id="205"/>
-    <w:bookmarkStart w:id="207" w:name="ref-meakem_role_2018"/>
+    <w:bookmarkEnd w:id="209"/>
+    <w:bookmarkStart w:id="211" w:name="ref-meakem_role_2018"/>
     <w:p>
       <w:pPr>
         <w:pStyle w:val="Bibliography"/>
@@ -16903,7 +17040,7 @@
       <w:r>
         <w:t xml:space="preserve"> </w:t>
       </w:r>
-      <w:hyperlink r:id="rId206">
+      <w:hyperlink r:id="rId210">
         <w:r>
           <w:rPr>
             <w:rStyle w:val="Hyperlink"/>
@@ -16912,8 +17049,8 @@
         </w:r>
       </w:hyperlink>
     </w:p>
-    <w:bookmarkEnd w:id="207"/>
-    <w:bookmarkStart w:id="209" w:name="ref-meko_seascorr_2011"/>
+    <w:bookmarkEnd w:id="211"/>
+    <w:bookmarkStart w:id="213" w:name="ref-meko_seascorr_2011"/>
     <w:p>
       <w:pPr>
         <w:pStyle w:val="Bibliography"/>
@@ -16962,7 +17099,7 @@
       <w:r>
         <w:t xml:space="preserve"> </w:t>
       </w:r>
-      <w:hyperlink r:id="rId208">
+      <w:hyperlink r:id="rId212">
         <w:r>
           <w:rPr>
             <w:rStyle w:val="Hyperlink"/>
@@ -16971,8 +17108,8 @@
         </w:r>
       </w:hyperlink>
     </w:p>
-    <w:bookmarkEnd w:id="209"/>
-    <w:bookmarkStart w:id="210" w:name="ref-muller-landau_testing_2006"/>
+    <w:bookmarkEnd w:id="213"/>
+    <w:bookmarkStart w:id="214" w:name="ref-muller-landau_testing_2006"/>
     <w:p>
       <w:pPr>
         <w:pStyle w:val="Bibliography"/>
@@ -17007,8 +17144,8 @@
         <w:t xml:space="preserve">(5), 575–588.</w:t>
       </w:r>
     </w:p>
-    <w:bookmarkEnd w:id="210"/>
-    <w:bookmarkStart w:id="212" w:name="ref-naimi_where_2014"/>
+    <w:bookmarkEnd w:id="214"/>
+    <w:bookmarkStart w:id="216" w:name="ref-naimi_where_2014"/>
     <w:p>
       <w:pPr>
         <w:pStyle w:val="Bibliography"/>
@@ -17045,7 +17182,7 @@
       <w:r>
         <w:t xml:space="preserve"> </w:t>
       </w:r>
-      <w:hyperlink r:id="rId211">
+      <w:hyperlink r:id="rId215">
         <w:r>
           <w:rPr>
             <w:rStyle w:val="Hyperlink"/>
@@ -17054,8 +17191,8 @@
         </w:r>
       </w:hyperlink>
     </w:p>
-    <w:bookmarkEnd w:id="212"/>
-    <w:bookmarkStart w:id="214" w:name="ref-nehrbass-ahles_influence_2014"/>
+    <w:bookmarkEnd w:id="216"/>
+    <w:bookmarkStart w:id="218" w:name="ref-nehrbass-ahles_influence_2014"/>
     <w:p>
       <w:pPr>
         <w:pStyle w:val="Bibliography"/>
@@ -17092,7 +17229,7 @@
       <w:r>
         <w:t xml:space="preserve"> </w:t>
       </w:r>
-      <w:hyperlink r:id="rId213">
+      <w:hyperlink r:id="rId217">
         <w:r>
           <w:rPr>
             <w:rStyle w:val="Hyperlink"/>
@@ -17101,8 +17238,8 @@
         </w:r>
       </w:hyperlink>
     </w:p>
-    <w:bookmarkEnd w:id="214"/>
-    <w:bookmarkStart w:id="216" w:name="ref-nock_long_2011"/>
+    <w:bookmarkEnd w:id="218"/>
+    <w:bookmarkStart w:id="220" w:name="ref-nock_long_2011"/>
     <w:p>
       <w:pPr>
         <w:pStyle w:val="Bibliography"/>
@@ -17148,7 +17285,7 @@
       <w:r>
         <w:t xml:space="preserve"> </w:t>
       </w:r>
-      <w:hyperlink r:id="rId215">
+      <w:hyperlink r:id="rId219">
         <w:r>
           <w:rPr>
             <w:rStyle w:val="Hyperlink"/>
@@ -17157,8 +17294,8 @@
         </w:r>
       </w:hyperlink>
     </w:p>
-    <w:bookmarkEnd w:id="216"/>
-    <w:bookmarkStart w:id="218" w:name="ref-novick_increasing_2016"/>
+    <w:bookmarkEnd w:id="220"/>
+    <w:bookmarkStart w:id="222" w:name="ref-novick_increasing_2016"/>
     <w:p>
       <w:pPr>
         <w:pStyle w:val="Bibliography"/>
@@ -17195,7 +17332,7 @@
       <w:r>
         <w:t xml:space="preserve"> </w:t>
       </w:r>
-      <w:hyperlink r:id="rId217">
+      <w:hyperlink r:id="rId221">
         <w:r>
           <w:rPr>
             <w:rStyle w:val="Hyperlink"/>
@@ -17204,8 +17341,8 @@
         </w:r>
       </w:hyperlink>
     </w:p>
-    <w:bookmarkEnd w:id="218"/>
-    <w:bookmarkStart w:id="219" w:name="ref-oliver_forest_1990"/>
+    <w:bookmarkEnd w:id="222"/>
+    <w:bookmarkStart w:id="223" w:name="ref-oliver_forest_1990"/>
     <w:p>
       <w:pPr>
         <w:pStyle w:val="Bibliography"/>
@@ -17233,8 +17370,8 @@
         <w:t xml:space="preserve">McGraw-Hill Pub. Co.</w:t>
       </w:r>
     </w:p>
-    <w:bookmarkEnd w:id="219"/>
-    <w:bookmarkStart w:id="221" w:name="ref-peters_detecting_2015"/>
+    <w:bookmarkEnd w:id="223"/>
+    <w:bookmarkStart w:id="225" w:name="ref-peters_detecting_2015"/>
     <w:p>
       <w:pPr>
         <w:pStyle w:val="Bibliography"/>
@@ -17271,7 +17408,7 @@
       <w:r>
         <w:t xml:space="preserve"> </w:t>
       </w:r>
-      <w:hyperlink r:id="rId220">
+      <w:hyperlink r:id="rId224">
         <w:r>
           <w:rPr>
             <w:rStyle w:val="Hyperlink"/>
@@ -17280,8 +17417,8 @@
         </w:r>
       </w:hyperlink>
     </w:p>
-    <w:bookmarkEnd w:id="221"/>
-    <w:bookmarkStart w:id="222" w:name="ref-pinheiro_nlme_2021"/>
+    <w:bookmarkEnd w:id="225"/>
+    <w:bookmarkStart w:id="226" w:name="ref-pinheiro_nlme_2021"/>
     <w:p>
       <w:pPr>
         <w:pStyle w:val="Bibliography"/>
@@ -17345,8 +17482,8 @@
         <w:t xml:space="preserve">.</w:t>
       </w:r>
     </w:p>
-    <w:bookmarkEnd w:id="222"/>
-    <w:bookmarkStart w:id="224" w:name="ref-piovesan_lessons_2019"/>
+    <w:bookmarkEnd w:id="226"/>
+    <w:bookmarkStart w:id="228" w:name="ref-piovesan_lessons_2019"/>
     <w:p>
       <w:pPr>
         <w:pStyle w:val="Bibliography"/>
@@ -17395,7 +17532,7 @@
       <w:r>
         <w:t xml:space="preserve"> </w:t>
       </w:r>
-      <w:hyperlink r:id="rId223">
+      <w:hyperlink r:id="rId227">
         <w:r>
           <w:rPr>
             <w:rStyle w:val="Hyperlink"/>
@@ -17404,8 +17541,8 @@
         </w:r>
       </w:hyperlink>
     </w:p>
-    <w:bookmarkEnd w:id="224"/>
-    <w:bookmarkStart w:id="225" w:name="ref-pregitzer_carbon_2004"/>
+    <w:bookmarkEnd w:id="228"/>
+    <w:bookmarkStart w:id="229" w:name="ref-pregitzer_carbon_2004"/>
     <w:p>
       <w:pPr>
         <w:pStyle w:val="Bibliography"/>
@@ -17440,8 +17577,8 @@
         <w:t xml:space="preserve">(12), 2052–2077.</w:t>
       </w:r>
     </w:p>
-    <w:bookmarkEnd w:id="225"/>
-    <w:bookmarkStart w:id="227" w:name="ref-pretzsch_drought_2018"/>
+    <w:bookmarkEnd w:id="229"/>
+    <w:bookmarkStart w:id="231" w:name="ref-pretzsch_drought_2018"/>
     <w:p>
       <w:pPr>
         <w:pStyle w:val="Bibliography"/>
@@ -17502,7 +17639,7 @@
       <w:r>
         <w:t xml:space="preserve"> </w:t>
       </w:r>
-      <w:hyperlink r:id="rId226">
+      <w:hyperlink r:id="rId230">
         <w:r>
           <w:rPr>
             <w:rStyle w:val="Hyperlink"/>
@@ -17511,8 +17648,8 @@
         </w:r>
       </w:hyperlink>
     </w:p>
-    <w:bookmarkEnd w:id="227"/>
-    <w:bookmarkStart w:id="229" w:name="ref-rayback_dendroecological_2020"/>
+    <w:bookmarkEnd w:id="231"/>
+    <w:bookmarkStart w:id="233" w:name="ref-rayback_dendroecological_2020"/>
     <w:p>
       <w:pPr>
         <w:pStyle w:val="Bibliography"/>
@@ -17570,7 +17707,7 @@
       <w:r>
         <w:t xml:space="preserve"> </w:t>
       </w:r>
-      <w:hyperlink r:id="rId228">
+      <w:hyperlink r:id="rId232">
         <w:r>
           <w:rPr>
             <w:rStyle w:val="Hyperlink"/>
@@ -17579,8 +17716,8 @@
         </w:r>
       </w:hyperlink>
     </w:p>
-    <w:bookmarkEnd w:id="229"/>
-    <w:bookmarkStart w:id="231" w:name="ref-rejou-mechain_biomass_2017"/>
+    <w:bookmarkEnd w:id="233"/>
+    <w:bookmarkStart w:id="235" w:name="ref-rejou-mechain_biomass_2017"/>
     <w:p>
       <w:pPr>
         <w:pStyle w:val="Bibliography"/>
@@ -17617,7 +17754,7 @@
       <w:r>
         <w:t xml:space="preserve"> </w:t>
       </w:r>
-      <w:hyperlink r:id="rId230">
+      <w:hyperlink r:id="rId234">
         <w:r>
           <w:rPr>
             <w:rStyle w:val="Hyperlink"/>
@@ -17626,8 +17763,8 @@
         </w:r>
       </w:hyperlink>
     </w:p>
-    <w:bookmarkEnd w:id="231"/>
-    <w:bookmarkStart w:id="233" w:name="ref-rollinson_climate_2021"/>
+    <w:bookmarkEnd w:id="235"/>
+    <w:bookmarkStart w:id="237" w:name="ref-rollinson_climate_2021"/>
     <w:p>
       <w:pPr>
         <w:pStyle w:val="Bibliography"/>
@@ -17664,7 +17801,7 @@
       <w:r>
         <w:t xml:space="preserve"> </w:t>
       </w:r>
-      <w:hyperlink r:id="rId232">
+      <w:hyperlink r:id="rId236">
         <w:r>
           <w:rPr>
             <w:rStyle w:val="Hyperlink"/>
@@ -17673,8 +17810,8 @@
         </w:r>
       </w:hyperlink>
     </w:p>
-    <w:bookmarkEnd w:id="233"/>
-    <w:bookmarkStart w:id="235" w:name="ref-rossi_agedependent_2007"/>
+    <w:bookmarkEnd w:id="237"/>
+    <w:bookmarkStart w:id="239" w:name="ref-rossi_agedependent_2007"/>
     <w:p>
       <w:pPr>
         <w:pStyle w:val="Bibliography"/>
@@ -17711,7 +17848,7 @@
       <w:r>
         <w:t xml:space="preserve"> </w:t>
       </w:r>
-      <w:hyperlink r:id="rId234">
+      <w:hyperlink r:id="rId238">
         <w:r>
           <w:rPr>
             <w:rStyle w:val="Hyperlink"/>
@@ -17720,8 +17857,8 @@
         </w:r>
       </w:hyperlink>
     </w:p>
-    <w:bookmarkEnd w:id="235"/>
-    <w:bookmarkStart w:id="237" w:name="ref-rozendaal_dendroecology_2011"/>
+    <w:bookmarkEnd w:id="239"/>
+    <w:bookmarkStart w:id="241" w:name="ref-rozendaal_dendroecology_2011"/>
     <w:p>
       <w:pPr>
         <w:pStyle w:val="Bibliography"/>
@@ -17758,7 +17895,7 @@
       <w:r>
         <w:t xml:space="preserve"> </w:t>
       </w:r>
-      <w:hyperlink r:id="rId236">
+      <w:hyperlink r:id="rId240">
         <w:r>
           <w:rPr>
             <w:rStyle w:val="Hyperlink"/>
@@ -17767,8 +17904,8 @@
         </w:r>
       </w:hyperlink>
     </w:p>
-    <w:bookmarkEnd w:id="237"/>
-    <w:bookmarkStart w:id="239" w:name="ref-sanchez-salguero_disentangling_2015"/>
+    <w:bookmarkEnd w:id="241"/>
+    <w:bookmarkStart w:id="243" w:name="ref-sanchez-salguero_disentangling_2015"/>
     <w:p>
       <w:pPr>
         <w:pStyle w:val="Bibliography"/>
@@ -17829,7 +17966,7 @@
       <w:r>
         <w:t xml:space="preserve"> </w:t>
       </w:r>
-      <w:hyperlink r:id="rId238">
+      <w:hyperlink r:id="rId242">
         <w:r>
           <w:rPr>
             <w:rStyle w:val="Hyperlink"/>
@@ -17838,8 +17975,8 @@
         </w:r>
       </w:hyperlink>
     </w:p>
-    <w:bookmarkEnd w:id="239"/>
-    <w:bookmarkStart w:id="241" w:name="ref-schelhaas_speciesspecific_2018"/>
+    <w:bookmarkEnd w:id="243"/>
+    <w:bookmarkStart w:id="245" w:name="ref-schelhaas_speciesspecific_2018"/>
     <w:p>
       <w:pPr>
         <w:pStyle w:val="Bibliography"/>
@@ -17885,7 +18022,7 @@
       <w:r>
         <w:t xml:space="preserve"> </w:t>
       </w:r>
-      <w:hyperlink r:id="rId240">
+      <w:hyperlink r:id="rId244">
         <w:r>
           <w:rPr>
             <w:rStyle w:val="Hyperlink"/>
@@ -17894,8 +18031,8 @@
         </w:r>
       </w:hyperlink>
     </w:p>
-    <w:bookmarkEnd w:id="241"/>
-    <w:bookmarkStart w:id="243" w:name="ref-sheil_does_2017"/>
+    <w:bookmarkEnd w:id="245"/>
+    <w:bookmarkStart w:id="247" w:name="ref-sheil_does_2017"/>
     <w:p>
       <w:pPr>
         <w:pStyle w:val="Bibliography"/>
@@ -17941,7 +18078,7 @@
       <w:r>
         <w:t xml:space="preserve"> </w:t>
       </w:r>
-      <w:hyperlink r:id="rId242">
+      <w:hyperlink r:id="rId246">
         <w:r>
           <w:rPr>
             <w:rStyle w:val="Hyperlink"/>
@@ -17950,8 +18087,8 @@
         </w:r>
       </w:hyperlink>
     </w:p>
-    <w:bookmarkEnd w:id="243"/>
-    <w:bookmarkStart w:id="245" w:name="ref-sillett_comparative_2021"/>
+    <w:bookmarkEnd w:id="247"/>
+    <w:bookmarkStart w:id="249" w:name="ref-sillett_comparative_2021"/>
     <w:p>
       <w:pPr>
         <w:pStyle w:val="Bibliography"/>
@@ -17988,7 +18125,7 @@
       <w:r>
         <w:t xml:space="preserve"> </w:t>
       </w:r>
-      <w:hyperlink r:id="rId244">
+      <w:hyperlink r:id="rId248">
         <w:r>
           <w:rPr>
             <w:rStyle w:val="Hyperlink"/>
@@ -17997,8 +18134,8 @@
         </w:r>
       </w:hyperlink>
     </w:p>
-    <w:bookmarkEnd w:id="245"/>
-    <w:bookmarkStart w:id="247" w:name="ref-sillett_increasing_2010"/>
+    <w:bookmarkEnd w:id="249"/>
+    <w:bookmarkStart w:id="251" w:name="ref-sillett_increasing_2010"/>
     <w:p>
       <w:pPr>
         <w:pStyle w:val="Bibliography"/>
@@ -18035,7 +18172,7 @@
       <w:r>
         <w:t xml:space="preserve"> </w:t>
       </w:r>
-      <w:hyperlink r:id="rId246">
+      <w:hyperlink r:id="rId250">
         <w:r>
           <w:rPr>
             <w:rStyle w:val="Hyperlink"/>
@@ -18044,8 +18181,8 @@
         </w:r>
       </w:hyperlink>
     </w:p>
-    <w:bookmarkEnd w:id="247"/>
-    <w:bookmarkStart w:id="249" w:name="ref-sniderhan_growth_2016"/>
+    <w:bookmarkEnd w:id="251"/>
+    <w:bookmarkStart w:id="253" w:name="ref-sniderhan_growth_2016"/>
     <w:p>
       <w:pPr>
         <w:pStyle w:val="Bibliography"/>
@@ -18117,7 +18254,7 @@
       <w:r>
         <w:t xml:space="preserve"> </w:t>
       </w:r>
-      <w:hyperlink r:id="rId248">
+      <w:hyperlink r:id="rId252">
         <w:r>
           <w:rPr>
             <w:rStyle w:val="Hyperlink"/>
@@ -18126,8 +18263,8 @@
         </w:r>
       </w:hyperlink>
     </w:p>
-    <w:bookmarkEnd w:id="249"/>
-    <w:bookmarkStart w:id="250" w:name="ref-speer_fundamentals_2010"/>
+    <w:bookmarkEnd w:id="253"/>
+    <w:bookmarkStart w:id="254" w:name="ref-speer_fundamentals_2010"/>
     <w:p>
       <w:pPr>
         <w:pStyle w:val="Bibliography"/>
@@ -18158,8 +18295,8 @@
         <w:t xml:space="preserve">.</w:t>
       </w:r>
     </w:p>
-    <w:bookmarkEnd w:id="250"/>
-    <w:bookmarkStart w:id="252" w:name="ref-stephenson_rate_2014"/>
+    <w:bookmarkEnd w:id="254"/>
+    <w:bookmarkStart w:id="256" w:name="ref-stephenson_rate_2014"/>
     <w:p>
       <w:pPr>
         <w:pStyle w:val="Bibliography"/>
@@ -18196,7 +18333,7 @@
       <w:r>
         <w:t xml:space="preserve"> </w:t>
       </w:r>
-      <w:hyperlink r:id="rId251">
+      <w:hyperlink r:id="rId255">
         <w:r>
           <w:rPr>
             <w:rStyle w:val="Hyperlink"/>
@@ -18205,8 +18342,8 @@
         </w:r>
       </w:hyperlink>
     </w:p>
-    <w:bookmarkEnd w:id="252"/>
-    <w:bookmarkStart w:id="253" w:name="ref-stokes_introduction_1968"/>
+    <w:bookmarkEnd w:id="256"/>
+    <w:bookmarkStart w:id="257" w:name="ref-stokes_introduction_1968"/>
     <w:p>
       <w:pPr>
         <w:pStyle w:val="Bibliography"/>
@@ -18300,8 +18437,8 @@
         <w:t xml:space="preserve">.</w:t>
       </w:r>
     </w:p>
-    <w:bookmarkEnd w:id="253"/>
-    <w:bookmarkStart w:id="255" w:name="ref-sullivan_effect_2016"/>
+    <w:bookmarkEnd w:id="257"/>
+    <w:bookmarkStart w:id="259" w:name="ref-sullivan_effect_2016"/>
     <w:p>
       <w:pPr>
         <w:pStyle w:val="Bibliography"/>
@@ -18347,7 +18484,7 @@
       <w:r>
         <w:t xml:space="preserve"> </w:t>
       </w:r>
-      <w:hyperlink r:id="rId254">
+      <w:hyperlink r:id="rId258">
         <w:r>
           <w:rPr>
             <w:rStyle w:val="Hyperlink"/>
@@ -18356,8 +18493,8 @@
         </w:r>
       </w:hyperlink>
     </w:p>
-    <w:bookmarkEnd w:id="255"/>
-    <w:bookmarkStart w:id="257" w:name="ref-samonil_longterm_2008"/>
+    <w:bookmarkEnd w:id="259"/>
+    <w:bookmarkStart w:id="261" w:name="ref-samonil_longterm_2008"/>
     <w:p>
       <w:pPr>
         <w:pStyle w:val="Bibliography"/>
@@ -18403,7 +18540,7 @@
       <w:r>
         <w:t xml:space="preserve"> </w:t>
       </w:r>
-      <w:hyperlink r:id="rId256">
+      <w:hyperlink r:id="rId260">
         <w:r>
           <w:rPr>
             <w:rStyle w:val="Hyperlink"/>
@@ -18412,8 +18549,8 @@
         </w:r>
       </w:hyperlink>
     </w:p>
-    <w:bookmarkEnd w:id="257"/>
-    <w:bookmarkStart w:id="259" w:name="ref-takahashi_air_2020"/>
+    <w:bookmarkEnd w:id="261"/>
+    <w:bookmarkStart w:id="263" w:name="ref-takahashi_air_2020"/>
     <w:p>
       <w:pPr>
         <w:pStyle w:val="Bibliography"/>
@@ -18471,7 +18608,7 @@
       <w:r>
         <w:t xml:space="preserve"> </w:t>
       </w:r>
-      <w:hyperlink r:id="rId258">
+      <w:hyperlink r:id="rId262">
         <w:r>
           <w:rPr>
             <w:rStyle w:val="Hyperlink"/>
@@ -18480,8 +18617,8 @@
         </w:r>
       </w:hyperlink>
     </w:p>
-    <w:bookmarkEnd w:id="259"/>
-    <w:bookmarkStart w:id="261" w:name="ref-teets_quantifying_2018"/>
+    <w:bookmarkEnd w:id="263"/>
+    <w:bookmarkStart w:id="265" w:name="ref-teets_quantifying_2018"/>
     <w:p>
       <w:pPr>
         <w:pStyle w:val="Bibliography"/>
@@ -18518,7 +18655,7 @@
       <w:r>
         <w:t xml:space="preserve"> </w:t>
       </w:r>
-      <w:hyperlink r:id="rId260">
+      <w:hyperlink r:id="rId264">
         <w:r>
           <w:rPr>
             <w:rStyle w:val="Hyperlink"/>
@@ -18527,8 +18664,8 @@
         </w:r>
       </w:hyperlink>
     </w:p>
-    <w:bookmarkEnd w:id="261"/>
-    <w:bookmarkStart w:id="263" w:name="ref-thom_impact_2017"/>
+    <w:bookmarkEnd w:id="265"/>
+    <w:bookmarkStart w:id="267" w:name="ref-thom_impact_2017"/>
     <w:p>
       <w:pPr>
         <w:pStyle w:val="Bibliography"/>
@@ -18565,7 +18702,7 @@
       <w:r>
         <w:t xml:space="preserve"> </w:t>
       </w:r>
-      <w:hyperlink r:id="rId262">
+      <w:hyperlink r:id="rId266">
         <w:r>
           <w:rPr>
             <w:rStyle w:val="Hyperlink"/>
@@ -18574,8 +18711,8 @@
         </w:r>
       </w:hyperlink>
     </w:p>
-    <w:bookmarkEnd w:id="263"/>
-    <w:bookmarkStart w:id="265" w:name="ref-thomas_agerelated_2011"/>
+    <w:bookmarkEnd w:id="267"/>
+    <w:bookmarkStart w:id="269" w:name="ref-thomas_agerelated_2011"/>
     <w:p>
       <w:pPr>
         <w:pStyle w:val="Bibliography"/>
@@ -18746,7 +18883,7 @@
       <w:r>
         <w:t xml:space="preserve"> </w:t>
       </w:r>
-      <w:hyperlink r:id="rId264">
+      <w:hyperlink r:id="rId268">
         <w:r>
           <w:rPr>
             <w:rStyle w:val="Hyperlink"/>
@@ -18755,8 +18892,8 @@
         </w:r>
       </w:hyperlink>
     </w:p>
-    <w:bookmarkEnd w:id="265"/>
-    <w:bookmarkStart w:id="267" w:name="ref-touchan_millennial_2011"/>
+    <w:bookmarkEnd w:id="269"/>
+    <w:bookmarkStart w:id="271" w:name="ref-touchan_millennial_2011"/>
     <w:p>
       <w:pPr>
         <w:pStyle w:val="Bibliography"/>
@@ -18811,7 +18948,7 @@
       <w:r>
         <w:t xml:space="preserve"> </w:t>
       </w:r>
-      <w:hyperlink r:id="rId266">
+      <w:hyperlink r:id="rId270">
         <w:r>
           <w:rPr>
             <w:rStyle w:val="Hyperlink"/>
@@ -18820,8 +18957,8 @@
         </w:r>
       </w:hyperlink>
     </w:p>
-    <w:bookmarkEnd w:id="267"/>
-    <w:bookmarkStart w:id="269" w:name="ref-trouillier_size_2019"/>
+    <w:bookmarkEnd w:id="271"/>
+    <w:bookmarkStart w:id="273" w:name="ref-trouillier_size_2019"/>
     <w:p>
       <w:pPr>
         <w:pStyle w:val="Bibliography"/>
@@ -18864,7 +19001,7 @@
       <w:r>
         <w:t xml:space="preserve"> </w:t>
       </w:r>
-      <w:hyperlink r:id="rId268">
+      <w:hyperlink r:id="rId272">
         <w:r>
           <w:rPr>
             <w:rStyle w:val="Hyperlink"/>
@@ -18873,8 +19010,8 @@
         </w:r>
       </w:hyperlink>
     </w:p>
-    <w:bookmarkEnd w:id="269"/>
-    <w:bookmarkStart w:id="271" w:name="ref-tumajer_increasing_2017"/>
+    <w:bookmarkEnd w:id="273"/>
+    <w:bookmarkStart w:id="275" w:name="ref-tumajer_increasing_2017"/>
     <w:p>
       <w:pPr>
         <w:pStyle w:val="Bibliography"/>
@@ -18935,7 +19072,7 @@
       <w:r>
         <w:t xml:space="preserve"> </w:t>
       </w:r>
-      <w:hyperlink r:id="rId270">
+      <w:hyperlink r:id="rId274">
         <w:r>
           <w:rPr>
             <w:rStyle w:val="Hyperlink"/>
@@ -18944,8 +19081,8 @@
         </w:r>
       </w:hyperlink>
     </w:p>
-    <w:bookmarkEnd w:id="271"/>
-    <w:bookmarkStart w:id="273" w:name="ref-vandepol_identifying_2016"/>
+    <w:bookmarkEnd w:id="275"/>
+    <w:bookmarkStart w:id="277" w:name="ref-vandepol_identifying_2016"/>
     <w:p>
       <w:pPr>
         <w:pStyle w:val="Bibliography"/>
@@ -18982,7 +19119,7 @@
       <w:r>
         <w:t xml:space="preserve"> </w:t>
       </w:r>
-      <w:hyperlink r:id="rId272">
+      <w:hyperlink r:id="rId276">
         <w:r>
           <w:rPr>
             <w:rStyle w:val="Hyperlink"/>
@@ -18991,8 +19128,8 @@
         </w:r>
       </w:hyperlink>
     </w:p>
-    <w:bookmarkEnd w:id="273"/>
-    <w:bookmarkStart w:id="275" w:name="ref-vandersleen_trends_2017"/>
+    <w:bookmarkEnd w:id="277"/>
+    <w:bookmarkStart w:id="279" w:name="ref-vandersleen_trends_2017"/>
     <w:p>
       <w:pPr>
         <w:pStyle w:val="Bibliography"/>
@@ -19029,7 +19166,7 @@
       <w:r>
         <w:t xml:space="preserve"> </w:t>
       </w:r>
-      <w:hyperlink r:id="rId274">
+      <w:hyperlink r:id="rId278">
         <w:r>
           <w:rPr>
             <w:rStyle w:val="Hyperlink"/>
@@ -19038,8 +19175,8 @@
         </w:r>
       </w:hyperlink>
     </w:p>
-    <w:bookmarkEnd w:id="275"/>
-    <w:bookmarkStart w:id="277" w:name="ref-vandersleen_no_2015"/>
+    <w:bookmarkEnd w:id="279"/>
+    <w:bookmarkStart w:id="281" w:name="ref-vandersleen_no_2015"/>
     <w:p>
       <w:pPr>
         <w:pStyle w:val="Bibliography"/>
@@ -19088,7 +19225,7 @@
       <w:r>
         <w:t xml:space="preserve"> </w:t>
       </w:r>
-      <w:hyperlink r:id="rId276">
+      <w:hyperlink r:id="rId280">
         <w:r>
           <w:rPr>
             <w:rStyle w:val="Hyperlink"/>
@@ -19097,8 +19234,8 @@
         </w:r>
       </w:hyperlink>
     </w:p>
-    <w:bookmarkEnd w:id="277"/>
-    <w:bookmarkStart w:id="279" w:name="ref-vlam_temperature_2014"/>
+    <w:bookmarkEnd w:id="281"/>
+    <w:bookmarkStart w:id="283" w:name="ref-vlam_temperature_2014"/>
     <w:p>
       <w:pPr>
         <w:pStyle w:val="Bibliography"/>
@@ -19147,7 +19284,7 @@
       <w:r>
         <w:t xml:space="preserve"> </w:t>
       </w:r>
-      <w:hyperlink r:id="rId278">
+      <w:hyperlink r:id="rId282">
         <w:r>
           <w:rPr>
             <w:rStyle w:val="Hyperlink"/>
@@ -19156,8 +19293,8 @@
         </w:r>
       </w:hyperlink>
     </w:p>
-    <w:bookmarkEnd w:id="279"/>
-    <w:bookmarkStart w:id="281" w:name="ref-voelker_historical_2006"/>
+    <w:bookmarkEnd w:id="283"/>
+    <w:bookmarkStart w:id="285" w:name="ref-voelker_historical_2006"/>
     <w:p>
       <w:pPr>
         <w:pStyle w:val="Bibliography"/>
@@ -19239,7 +19376,7 @@
       <w:r>
         <w:t xml:space="preserve"> </w:t>
       </w:r>
-      <w:hyperlink r:id="rId280">
+      <w:hyperlink r:id="rId284">
         <w:r>
           <w:rPr>
             <w:rStyle w:val="Hyperlink"/>
@@ -19248,8 +19385,8 @@
         </w:r>
       </w:hyperlink>
     </w:p>
-    <w:bookmarkEnd w:id="281"/>
-    <w:bookmarkStart w:id="283" w:name="ref-vrska_european_2009"/>
+    <w:bookmarkEnd w:id="285"/>
+    <w:bookmarkStart w:id="287" w:name="ref-vrska_european_2009"/>
     <w:p>
       <w:pPr>
         <w:pStyle w:val="Bibliography"/>
@@ -19337,7 +19474,7 @@
       <w:r>
         <w:t xml:space="preserve"> </w:t>
       </w:r>
-      <w:hyperlink r:id="rId282">
+      <w:hyperlink r:id="rId286">
         <w:r>
           <w:rPr>
             <w:rStyle w:val="Hyperlink"/>
@@ -19346,8 +19483,8 @@
         </w:r>
       </w:hyperlink>
     </w:p>
-    <w:bookmarkEnd w:id="283"/>
-    <w:bookmarkStart w:id="285" w:name="ref-walker_integrating_2021"/>
+    <w:bookmarkEnd w:id="287"/>
+    <w:bookmarkStart w:id="289" w:name="ref-walker_integrating_2021"/>
     <w:p>
       <w:pPr>
         <w:pStyle w:val="Bibliography"/>
@@ -19402,7 +19539,7 @@
       <w:r>
         <w:t xml:space="preserve"> </w:t>
       </w:r>
-      <w:hyperlink r:id="rId284">
+      <w:hyperlink r:id="rId288">
         <w:r>
           <w:rPr>
             <w:rStyle w:val="Hyperlink"/>
@@ -19411,8 +19548,8 @@
         </w:r>
       </w:hyperlink>
     </w:p>
-    <w:bookmarkEnd w:id="285"/>
-    <w:bookmarkStart w:id="287" w:name="ref-west_increasing_2020"/>
+    <w:bookmarkEnd w:id="289"/>
+    <w:bookmarkStart w:id="291" w:name="ref-west_increasing_2020"/>
     <w:p>
       <w:pPr>
         <w:pStyle w:val="Bibliography"/>
@@ -19449,7 +19586,7 @@
       <w:r>
         <w:t xml:space="preserve"> </w:t>
       </w:r>
-      <w:hyperlink r:id="rId286">
+      <w:hyperlink r:id="rId290">
         <w:r>
           <w:rPr>
             <w:rStyle w:val="Hyperlink"/>
@@ -19458,8 +19595,8 @@
         </w:r>
       </w:hyperlink>
     </w:p>
-    <w:bookmarkEnd w:id="287"/>
-    <w:bookmarkStart w:id="289" w:name="ref-williams_temperature_2013"/>
+    <w:bookmarkEnd w:id="291"/>
+    <w:bookmarkStart w:id="293" w:name="ref-williams_temperature_2013"/>
     <w:p>
       <w:pPr>
         <w:pStyle w:val="Bibliography"/>
@@ -19496,7 +19633,7 @@
       <w:r>
         <w:t xml:space="preserve"> </w:t>
       </w:r>
-      <w:hyperlink r:id="rId288">
+      <w:hyperlink r:id="rId292">
         <w:r>
           <w:rPr>
             <w:rStyle w:val="Hyperlink"/>
@@ -19505,8 +19642,8 @@
         </w:r>
       </w:hyperlink>
     </w:p>
-    <w:bookmarkEnd w:id="289"/>
-    <w:bookmarkStart w:id="291" w:name="ref-wilmking_global_2020"/>
+    <w:bookmarkEnd w:id="293"/>
+    <w:bookmarkStart w:id="295" w:name="ref-wilmking_global_2020"/>
     <w:p>
       <w:pPr>
         <w:pStyle w:val="Bibliography"/>
@@ -19543,7 +19680,7 @@
       <w:r>
         <w:t xml:space="preserve"> </w:t>
       </w:r>
-      <w:hyperlink r:id="rId290">
+      <w:hyperlink r:id="rId294">
         <w:r>
           <w:rPr>
             <w:rStyle w:val="Hyperlink"/>
@@ -19552,8 +19689,8 @@
         </w:r>
       </w:hyperlink>
     </w:p>
-    <w:bookmarkEnd w:id="291"/>
-    <w:bookmarkStart w:id="293" w:name="ref-wood_fast_2011"/>
+    <w:bookmarkEnd w:id="295"/>
+    <w:bookmarkStart w:id="297" w:name="ref-wood_fast_2011"/>
     <w:p>
       <w:pPr>
         <w:pStyle w:val="Bibliography"/>
@@ -19611,7 +19748,7 @@
       <w:r>
         <w:t xml:space="preserve"> </w:t>
       </w:r>
-      <w:hyperlink r:id="rId292">
+      <w:hyperlink r:id="rId296">
         <w:r>
           <w:rPr>
             <w:rStyle w:val="Hyperlink"/>
@@ -19620,8 +19757,8 @@
         </w:r>
       </w:hyperlink>
     </w:p>
-    <w:bookmarkEnd w:id="293"/>
-    <w:bookmarkStart w:id="295" w:name="ref-woodhouse_artificial_1999"/>
+    <w:bookmarkEnd w:id="297"/>
+    <w:bookmarkStart w:id="299" w:name="ref-woodhouse_artificial_1999"/>
     <w:p>
       <w:pPr>
         <w:pStyle w:val="Bibliography"/>
@@ -19672,7 +19809,7 @@
       <w:r>
         <w:t xml:space="preserve"> </w:t>
       </w:r>
-      <w:hyperlink r:id="rId294">
+      <w:hyperlink r:id="rId298">
         <w:r>
           <w:rPr>
             <w:rStyle w:val="Hyperlink"/>
@@ -19681,8 +19818,8 @@
         </w:r>
       </w:hyperlink>
     </w:p>
-    <w:bookmarkEnd w:id="295"/>
-    <w:bookmarkStart w:id="297" w:name="ref-zang_dendroclimatic_2013"/>
+    <w:bookmarkEnd w:id="299"/>
+    <w:bookmarkStart w:id="301" w:name="ref-zang_dendroclimatic_2013"/>
     <w:p>
       <w:pPr>
         <w:pStyle w:val="Bibliography"/>
@@ -19740,7 +19877,7 @@
       <w:r>
         <w:t xml:space="preserve"> </w:t>
       </w:r>
-      <w:hyperlink r:id="rId296">
+      <w:hyperlink r:id="rId300">
         <w:r>
           <w:rPr>
             <w:rStyle w:val="Hyperlink"/>
@@ -19749,8 +19886,8 @@
         </w:r>
       </w:hyperlink>
     </w:p>
-    <w:bookmarkEnd w:id="297"/>
-    <w:bookmarkStart w:id="299" w:name="ref-zhang_halfcentury_2015"/>
+    <w:bookmarkEnd w:id="301"/>
+    <w:bookmarkStart w:id="303" w:name="ref-zhang_halfcentury_2015"/>
     <w:p>
       <w:pPr>
         <w:pStyle w:val="Bibliography"/>
@@ -19799,7 +19936,7 @@
       <w:r>
         <w:t xml:space="preserve"> </w:t>
       </w:r>
-      <w:hyperlink r:id="rId298">
+      <w:hyperlink r:id="rId302">
         <w:r>
           <w:rPr>
             <w:rStyle w:val="Hyperlink"/>
@@ -19808,8 +19945,8 @@
         </w:r>
       </w:hyperlink>
     </w:p>
-    <w:bookmarkEnd w:id="299"/>
-    <w:bookmarkStart w:id="301" w:name="ref-zuidema_tropical_2013"/>
+    <w:bookmarkEnd w:id="303"/>
+    <w:bookmarkStart w:id="305" w:name="ref-zuidema_tropical_2013"/>
     <w:p>
       <w:pPr>
         <w:pStyle w:val="Bibliography"/>
@@ -19846,7 +19983,7 @@
       <w:r>
         <w:t xml:space="preserve"> </w:t>
       </w:r>
-      <w:hyperlink r:id="rId300">
+      <w:hyperlink r:id="rId304">
         <w:r>
           <w:rPr>
             <w:rStyle w:val="Hyperlink"/>
@@ -19855,8 +19992,8 @@
         </w:r>
       </w:hyperlink>
     </w:p>
-    <w:bookmarkEnd w:id="301"/>
-    <w:bookmarkStart w:id="303" w:name="ref-zuidema_recent_2020"/>
+    <w:bookmarkEnd w:id="305"/>
+    <w:bookmarkStart w:id="307" w:name="ref-zuidema_recent_2020"/>
     <w:p>
       <w:pPr>
         <w:pStyle w:val="Bibliography"/>
@@ -19914,7 +20051,7 @@
       <w:r>
         <w:t xml:space="preserve"> </w:t>
       </w:r>
-      <w:hyperlink r:id="rId302">
+      <w:hyperlink r:id="rId306">
         <w:r>
           <w:rPr>
             <w:rStyle w:val="Hyperlink"/>
@@ -19923,9 +20060,9 @@
         </w:r>
       </w:hyperlink>
     </w:p>
-    <w:bookmarkEnd w:id="303"/>
-    <w:bookmarkEnd w:id="304"/>
-    <w:bookmarkEnd w:id="305"/>
+    <w:bookmarkEnd w:id="307"/>
+    <w:bookmarkEnd w:id="308"/>
+    <w:bookmarkEnd w:id="309"/>
     <w:sectPr>
       <w:footerReference w:type="even" r:id="rId10"/>
       <w:footerReference w:type="default" r:id="rId9"/>

</xml_diff>

<commit_message>
added sentence on analyses not run
</commit_message>
<xml_diff>
--- a/doc/manuscript/ForestGEO_treerings.docx
+++ b/doc/manuscript/ForestGEO_treerings.docx
@@ -912,7 +912,7 @@
         <w:t xml:space="preserve"> </w:t>
       </w:r>
       <w:r>
-        <w:t xml:space="preserve">Here, we develop and apply a new method to simultaneously model non-linear effects of primary climate drivers, reconstructed tree diameter (DBH), and calendar year in generalized least squares models that account for the temporal autocorrelation inherent to each individual tree’s growth.</w:t>
+        <w:t xml:space="preserve">Here, we develop and apply a new method to simultaneously model nonlinear effects of primary climate drivers, reconstructed tree diameter (DBH), and calendar year in generalized least squares models that account for the temporal autocorrelation inherent to each individual tree’s growth.</w:t>
       </w:r>
       <w:r>
         <w:t xml:space="preserve"> </w:t>
@@ -1178,7 +1178,7 @@
         <w:t xml:space="preserve"> </w:t>
       </w:r>
       <w:r>
-        <w:t xml:space="preserve">While multifactorial and sometimes non-linear individual-based analysis frameworks have been applied in tree-ring analysis</w:t>
+        <w:t xml:space="preserve">While multifactorial and sometimes nonlinear individual-based analysis frameworks have been applied in tree-ring analysis</w:t>
       </w:r>
       <w:r>
         <w:t xml:space="preserve"> </w:t>
@@ -1193,7 +1193,7 @@
         <w:t xml:space="preserve"> </w:t>
       </w:r>
       <w:r>
-        <w:t xml:space="preserve">Below, we outline major hypotheses regarding the influence of these factors on tree growth that can best be addressed using a multifactorial, non-linear approach to tree-ring analysis (Table 1).</w:t>
+        <w:t xml:space="preserve">Below, we outline major hypotheses regarding the influence of these factors on tree growth that can best be addressed using a multifactorial, nonlinear approach to tree-ring analysis (Table 1).</w:t>
       </w:r>
       <w:r>
         <w:t xml:space="preserve"> </w:t>
@@ -8694,6 +8694,63 @@
       <w:r>
         <w:t xml:space="preserve">DBH, climate + DBH + year), we selected as the top model that with the lowest AIC.</w:t>
       </w:r>
+      <w:r>
+        <w:t xml:space="preserve"> </w:t>
+      </w:r>
+      <w:r>
+        <w:t xml:space="preserve">We did not run models of precipitation</w:t>
+      </w:r>
+      <w:r>
+        <w:t xml:space="preserve"> </w:t>
+      </w:r>
+      <m:oMath>
+        <m:r>
+          <m:rPr>
+            <m:sty m:val="p"/>
+          </m:rPr>
+          <m:t>×</m:t>
+        </m:r>
+      </m:oMath>
+      <w:r>
+        <w:t xml:space="preserve"> </w:t>
+      </w:r>
+      <w:r>
+        <w:t xml:space="preserve">temperature, climate</w:t>
+      </w:r>
+      <w:r>
+        <w:t xml:space="preserve"> </w:t>
+      </w:r>
+      <m:oMath>
+        <m:r>
+          <m:rPr>
+            <m:sty m:val="p"/>
+          </m:rPr>
+          <m:t>×</m:t>
+        </m:r>
+      </m:oMath>
+      <w:r>
+        <w:t xml:space="preserve"> </w:t>
+      </w:r>
+      <w:r>
+        <w:t xml:space="preserve">DBH + year, or climate</w:t>
+      </w:r>
+      <w:r>
+        <w:t xml:space="preserve"> </w:t>
+      </w:r>
+      <m:oMath>
+        <m:r>
+          <m:rPr>
+            <m:sty m:val="p"/>
+          </m:rPr>
+          <m:t>×</m:t>
+        </m:r>
+      </m:oMath>
+      <w:r>
+        <w:t xml:space="preserve"> </w:t>
+      </w:r>
+      <w:r>
+        <w:t xml:space="preserve">year, which would be possible in the GLS model framework but would require additional statistical and conceptual validation beyond the scope of the current analysis.</w:t>
+      </w:r>
     </w:p>
     <w:bookmarkEnd w:id="37"/>
     <w:bookmarkEnd w:id="38"/>
@@ -10011,7 +10068,7 @@
         <w:pStyle w:val="BodyText"/>
       </w:pPr>
       <w:r>
-        <w:t xml:space="preserve">For RW, DBH was included in the best model for 81% of species-site combinations (n= 35 of 43), and the majority of best models also included a significant second-order linear DBH term (n= 26, 21 of which were negative).</w:t>
+        <w:t xml:space="preserve">For RW, DBH was included in the best model for 81% of species-site combinations (n= 35 of 43), and the majority of best models also included a significant second-order term (n= 26, 21 of which were negative).</w:t>
       </w:r>
       <w:r>
         <w:t xml:space="preserve"> </w:t>
@@ -10945,7 +11002,7 @@
         <w:pStyle w:val="BodyText"/>
       </w:pPr>
       <w:r>
-        <w:t xml:space="preserve">Our analysis differed fundamentally from most conventional approaches in testing for non-linear responses of growth to climate, finding that the majority of climate responses were nonlinear (Table 1, Fig. 4).</w:t>
+        <w:t xml:space="preserve">Our analysis differed fundamentally from most conventional approaches in testing for nonlinear responses of growth to climate, finding that the majority of climate responses were nonlinear (Table 1, Fig. 4).</w:t>
       </w:r>
       <w:r>
         <w:t xml:space="preserve"> </w:t>
@@ -11766,7 +11823,7 @@
         <w:t xml:space="preserve"> </w:t>
       </w:r>
       <w:r>
-        <w:t xml:space="preserve">Non-linear trends such as this would be more accurately described by a non-linear response function to year, or incorporation of data on pollution, but that is beyond the scope of the current analysis.</w:t>
+        <w:t xml:space="preserve">Nonlinear trends such as this would be more accurately described by a nonlinear response function to year, or incorporation of data on pollution, but that is beyond the scope of the current analysis.</w:t>
       </w:r>
       <w:r>
         <w:t xml:space="preserve"> </w:t>

</xml_diff>

<commit_message>
knit in updated summary figure
</commit_message>
<xml_diff>
--- a/doc/manuscript/ForestGEO_treerings.docx
+++ b/doc/manuscript/ForestGEO_treerings.docx
@@ -9125,9 +9125,9 @@
       <w:r>
         <w:drawing>
           <wp:inline>
-            <wp:extent cx="5943600" cy="5535859"/>
+            <wp:extent cx="5943600" cy="5629539"/>
             <wp:effectExtent b="0" l="0" r="0" t="0"/>
-            <wp:docPr descr="Figure 3 | Summary of top models for ring width (RW) as a function of climate (water and temperature variables), DBH, and calendar year. Arrows approximate reponses detailed in Figs. 3, 5, and S16. Each symbol indicates one species, and species are ordered alphabetically within each site. Overlapping solid and dotted arrows for the same species indicate that the effect changed when Year was included in the model, with dotted arrows indicating the response without Year. Interactive effects of climate and DBH are not shown." title="" id="1" name="Picture"/>
+            <wp:docPr descr="Figure 3 | Summary of top models for ring width (RW) as a function of climate (water and temperature variables), DBH, and calendar year. Arrow shapes approximate reponses detailed in Figs. 3, 5, and S16. Each symbol indicates one species, and species are ordered alphabetically within each site. Overlapping arrows for the same species indicate that the response shape changed when Year was included in the model. For species on which the effect of Year was tested, the presence of only an arrow representing models without Year indicates that the effect was not included in the top models with Year. Interactive effects of climate and DBH are not shown." title="" id="1" name="Picture"/>
             <a:graphic>
               <a:graphicData uri="http://schemas.openxmlformats.org/drawingml/2006/picture">
                 <pic:pic>
@@ -9146,7 +9146,7 @@
                   <pic:spPr bwMode="auto">
                     <a:xfrm>
                       <a:off x="0" y="0"/>
-                      <a:ext cx="5943600" cy="5535859"/>
+                      <a:ext cx="5943600" cy="5629539"/>
                     </a:xfrm>
                     <a:prstGeom prst="rect">
                       <a:avLst/>
@@ -9177,7 +9177,7 @@
         <w:t xml:space="preserve">Figure 3 | Summary of top models for ring width (RW) as a function of climate (water and temperature variables), DBH, and calendar year</w:t>
       </w:r>
       <w:r>
-        <w:t xml:space="preserve">. Arrows approximate reponses detailed in Figs. 3, 5, and S16. Each symbol indicates one species, and species are ordered alphabetically within each site. Overlapping solid and dotted arrows for the same species indicate that the effect changed when</w:t>
+        <w:t xml:space="preserve">. Arrow shapes approximate reponses detailed in Figs. 3, 5, and S16. Each symbol indicates one species, and species are ordered alphabetically within each site. Overlapping arrows for the same species indicate that the response shape changed when</w:t>
       </w:r>
       <w:r>
         <w:t xml:space="preserve"> </w:t>
@@ -9193,7 +9193,39 @@
         <w:t xml:space="preserve"> </w:t>
       </w:r>
       <w:r>
-        <w:t xml:space="preserve">was included in the model, with dotted arrows indicating the response without</w:t>
+        <w:t xml:space="preserve">was included in the model. For species on which the effect of</w:t>
+      </w:r>
+      <w:r>
+        <w:t xml:space="preserve"> </w:t>
+      </w:r>
+      <w:r>
+        <w:rPr>
+          <w:iCs/>
+          <w:i/>
+        </w:rPr>
+        <w:t xml:space="preserve">Year</w:t>
+      </w:r>
+      <w:r>
+        <w:t xml:space="preserve"> </w:t>
+      </w:r>
+      <w:r>
+        <w:t xml:space="preserve">was tested, the presence of only an arrow representing models without</w:t>
+      </w:r>
+      <w:r>
+        <w:t xml:space="preserve"> </w:t>
+      </w:r>
+      <w:r>
+        <w:rPr>
+          <w:iCs/>
+          <w:i/>
+        </w:rPr>
+        <w:t xml:space="preserve">Year</w:t>
+      </w:r>
+      <w:r>
+        <w:t xml:space="preserve"> </w:t>
+      </w:r>
+      <w:r>
+        <w:t xml:space="preserve">indicates that the effect was not included in the top models with</w:t>
       </w:r>
       <w:r>
         <w:t xml:space="preserve"> </w:t>
@@ -11416,7 +11448,7 @@
         </m:r>
       </m:oMath>
       <w:r>
-        <w:t xml:space="preserve">AGB declines at larger DBH (Figs. S11, S12), suggesting that some of the declines at large DBH (Fig. 6) are more properly attributed to recent environmental changes than to large DBH.</w:t>
+        <w:t xml:space="preserve">AGB declines at larger DBH (Figs. S11, S12), suggesting that some of the growth declines at large DBH (Fig. 6) are more properly attributed to recent environmental changes than to large DBH.</w:t>
       </w:r>
     </w:p>
     <w:bookmarkEnd w:id="56"/>

</xml_diff>

<commit_message>
more integration of summary figure
#136
- edited text to note that when accounting for year, RW always increased with DBH for shade-tolerant species
- added some references to the figure
</commit_message>
<xml_diff>
--- a/doc/manuscript/ForestGEO_treerings.docx
+++ b/doc/manuscript/ForestGEO_treerings.docx
@@ -10242,7 +10242,7 @@
         <w:t xml:space="preserve"> </w:t>
       </w:r>
       <w:r>
-        <w:t xml:space="preserve">spp. at ZOF and CB; Table S2).</w:t>
+        <w:t xml:space="preserve">spp. at ZOF and CB; Table S2), and universal for shade-tolerant species in models accounting for calendar year (Fig. 3).</w:t>
       </w:r>
     </w:p>
     <w:p>
@@ -10899,7 +10899,7 @@
         <w:t xml:space="preserve"> </w:t>
       </w:r>
       <w:r>
-        <w:t xml:space="preserve">or PET), with the exception of several positive responses at times and in places where temperature was limiting (Table 1, Fig. 4).</w:t>
+        <w:t xml:space="preserve">or PET), with the exception of several positive responses at times and in places where temperature was limiting (Table 1, Figs. 3, 4).</w:t>
       </w:r>
       <w:r>
         <w:t xml:space="preserve"> </w:t>
@@ -11159,7 +11159,7 @@
         <w:t xml:space="preserve"> </w:t>
       </w:r>
       <w:r>
-        <w:t xml:space="preserve">As hypothesized, on average RW declined with DBH for nearly half of light-demanding species, but most commonly initially increased across the lower end of the DBH range for shade-tolerant species (Table 1).</w:t>
+        <w:t xml:space="preserve">As hypothesized, on average RW declined with DBH for nearly half of light-demanding species, but most commonly initially increased across the lower end of the DBH range for shade-tolerant species (Table 1), particularly when the effects of calendar year were accounted for in the model (Fig. 3).</w:t>
       </w:r>
       <w:r>
         <w:t xml:space="preserve"> </w:t>
@@ -11437,7 +11437,7 @@
         <w:t xml:space="preserve"> </w:t>
       </w:r>
       <w:r>
-        <w:t xml:space="preserve">Notably, inclusion of year in the GLS models tended to reduce the magnitude of BAI and</w:t>
+        <w:t xml:space="preserve">Notably, inclusion of year in the GLS models reduced the frequency of RW declines with DBH (Fig. 3) and tended to reduce the magnitude of BAI and</w:t>
       </w:r>
       <w:r>
         <w:t xml:space="preserve"> </w:t>
@@ -11651,7 +11651,7 @@
         <w:pStyle w:val="BodyText"/>
       </w:pPr>
       <w:r>
-        <w:t xml:space="preserve">In all seven sites dominated by trees less than 100 years old, population-mean growth trends were universally negative, when significant (Table 1, Fig. 7).</w:t>
+        <w:t xml:space="preserve">In all seven sites dominated by trees less than 100 years old, population-mean growth trends were universally negative, when significant (Table 1, Figs. 3, 7).</w:t>
       </w:r>
       <w:r>
         <w:t xml:space="preserve"> </w:t>
@@ -11791,7 +11791,7 @@
         <w:pStyle w:val="BodyText"/>
       </w:pPr>
       <w:r>
-        <w:t xml:space="preserve">Within the three older forests (ZOF, LT, CB), population-mean growth trends were mixed (Table 1, Fig. 7), probably reflecting some combination of successional changes, changing mortality rates, and shifting competitive advantages, perhaps in part driven by changing environmental conditions</w:t>
+        <w:t xml:space="preserve">Within the three older forests (ZOF, LT, CB), population-mean growth trends were mixed (Table 1, Figs. 3, 7), probably reflecting some combination of successional changes, changing mortality rates, and shifting competitive advantages, perhaps in part driven by changing environmental conditions</w:t>
       </w:r>
       <w:r>
         <w:t xml:space="preserve"> </w:t>
@@ -12079,7 +12079,7 @@
         <w:t xml:space="preserve"> </w:t>
       </w:r>
       <w:r>
-        <w:t xml:space="preserve">and are expected to interact with each other, differentially affecting trees of different size and species (Table 1, Figs. 4, 5).</w:t>
+        <w:t xml:space="preserve">and are expected to interact with each other, differentially affecting trees of different size and species (Table 1, Figs. 3, 4, 5).</w:t>
       </w:r>
       <w:r>
         <w:t xml:space="preserve"> </w:t>

</xml_diff>

<commit_message>
cite figs S6-S9 ahead of S10
a bit clunky , but oh well...
</commit_message>
<xml_diff>
--- a/doc/manuscript/ForestGEO_treerings.docx
+++ b/doc/manuscript/ForestGEO_treerings.docx
@@ -8341,7 +8341,7 @@
         <w:t xml:space="preserve"> </w:t>
       </w:r>
       <w:r>
-        <w:t xml:space="preserve">runs all potential models to select the best fit (lowest Akaike information criterion corrected for small sample size, AICc), and does k-fold cross-validation in its computation of AIC to guard against over-fitting</w:t>
+        <w:t xml:space="preserve">runs all potential models to select the best fit (lowest Akaike information criterion corrected for small sample size, AICc), and does k-fold cross-validation in its computation of AICc to guard against over-fitting</w:t>
       </w:r>
       <w:r>
         <w:t xml:space="preserve"> </w:t>
@@ -8356,7 +8356,7 @@
         <w:t xml:space="preserve"> </w:t>
       </w:r>
       <w:r>
-        <w:t xml:space="preserve">For each group of candidate climate variables (water and temperature; Fig. 1), we selected the variable - seasonal window combination with the lowest AIC as a candidate climate variable for the multivariate models.</w:t>
+        <w:t xml:space="preserve">For each group of candidate climate variables (water and temperature; Fig. 1), we selected the variable - seasonal window combination with the lowest AICc as a candidate climate variable for the multivariate models.</w:t>
       </w:r>
     </w:p>
     <w:p>
@@ -8942,7 +8942,7 @@
         <w:t xml:space="preserve"> </w:t>
       </w:r>
       <w:r>
-        <w:t xml:space="preserve">DBH, climate + DBH + year), we selected as the top model that with the lowest AIC.</w:t>
+        <w:t xml:space="preserve">DBH, climate + DBH + year), we selected as the top model that with the lowest AICc.</w:t>
       </w:r>
       <w:r>
         <w:t xml:space="preserve"> </w:t>
@@ -9034,7 +9034,7 @@
         <w:t xml:space="preserve"> </w:t>
       </w:r>
       <w:r>
-        <w:t xml:space="preserve">While one-to-one correspondence of estimated slope coefficients describing the response of tree growth to interannual climatic variation was neither expected nor observed, estimates obtained using the two methods were correlated and rarely differed significantly from one another (Appendix S4; S1-S4).</w:t>
+        <w:t xml:space="preserve">While one-to-one correspondence of estimated slope coefficients describing the response of tree growth to interannual climatic variation was neither expected nor observed, estimates obtained using the two methods were correlated and rarely differed significantly from one another (Appendix S4; Figs. S1-S4).</w:t>
       </w:r>
     </w:p>
     <w:p>
@@ -9054,7 +9054,7 @@
           <wp:inline>
             <wp:extent cx="5943600" cy="2971800"/>
             <wp:effectExtent b="0" l="0" r="0" t="0"/>
-            <wp:docPr descr="Figure 2 | Example comparison of climate sensitivity derived via traditional methods (a) and our approach (b-f). Example is for the sensitivity of 14 species at SCBI (codes given in Table S2) to potential evapotranspiration (PET). Panel (a) shows a matrix of Pearson correlations between ring-width index and monthly climate variables produced using the bootRes package in R,(produced using the bootRes package in R, Zang &amp; Biondi, 2013). Black rectangle represents the period selected by climwin as the most influential window. Panels (b-d) give statistics for seasonal windows tested in climwin, where window open and close refer to the start- and end-months of the window tested, expressed as months prior to current August, and cells across the lower diagonal indicate single-month tests (akin to panel a). Panels (b) and (c) give values of linear and quadratic terms for each seasonal window, and (d) gives the \DeltaAIC for each. The seasonal window with the minimum \DeltaAIC (1-3 months prior to August, or May-July; black circles), was identified as the most influential window. Panel (e) shows the correlation of individual-level residuals to PET, with the function fit in climwin. Finally, panel (f) shows the GLS model output, where PET was a candidate driver variable (along with PPT; DBH not included in this model). Plotted are responses of species for which PET was included in the top model, with best-fit polynomials plotted with solid lines when both first- and second-order terms are significant, dash-dotted lines when only one term is significant, and dotted lines when neither is significant. Transparent ribbons indicate 95% confidence intervals. Species names corresponding to the codes are given in Table S2." title="" id="1" name="Picture"/>
+            <wp:docPr descr="Figure 2 | Example comparison of climate sensitivity derived via traditional methods (a) and our approach (b-f). Example is for the sensitivity of 14 species at SCBI (species codes given in Table S2) to potential evapotranspiration (PET). Panel (a) shows a matrix of Pearson correlations between ring-width index and monthly climate variables produced using the bootRes package in R,(produced using the bootRes package in R, Zang &amp; Biondi, 2013). Black rectangle represents the period selected by climwin as the most influential window. Panels (b-d) give statistics for seasonal windows tested in climwin, where window open and close refer to the start- and end-months of the window tested, expressed as months prior to current August, and cells across the lower diagonal indicate single-month tests (akin to panel a). Panels (b) and (c) give values of linear and quadratic terms for each seasonal window, and (d) gives the difference in Akaike information criterion for small sample sizes \DeltaAICc for each. The seasonal window with the minimum \DeltaAIC (1-3 months prior to August, or May-July; black circles), was identified as the most influential window. Panel (e) shows the correlation of individual-level residuals to PET, with the function fit in climwin. Finally, panel (f) shows the generalized least squares (GLS) model output, where PET was a candidate driver variable (along with PPT; DBH not included in this model). Plotted are responses of species for which PET was included in the top model, with best-fit polynomials plotted with solid lines when both first- and second-order terms are significant, dash-dotted lines when only one term is significant, and dotted lines when neither is significant. Transparent ribbons indicate 95% confidence intervals. Species names corresponding to the codes are given in Table S2." title="" id="1" name="Picture"/>
             <a:graphic>
               <a:graphicData uri="http://schemas.openxmlformats.org/drawingml/2006/picture">
                 <pic:pic>
@@ -9127,7 +9127,7 @@
         <w:t xml:space="preserve"> </w:t>
       </w:r>
       <w:r>
-        <w:t xml:space="preserve">Example is for the sensitivity of 14 species at SCBI (codes given in Table S2) to potential evapotranspiration (PET). Panel (</w:t>
+        <w:t xml:space="preserve">Example is for the sensitivity of 14 species at SCBI (species codes given in Table S2) to potential evapotranspiration (PET). Panel (</w:t>
       </w:r>
       <w:r>
         <w:rPr>
@@ -9228,7 +9228,7 @@
         <w:t xml:space="preserve">d</w:t>
       </w:r>
       <w:r>
-        <w:t xml:space="preserve">) gives the</w:t>
+        <w:t xml:space="preserve">) gives the difference in Akaike information criterion for small sample sizes</w:t>
       </w:r>
       <w:r>
         <w:t xml:space="preserve"> </w:t>
@@ -9239,7 +9239,7 @@
         </m:r>
       </m:oMath>
       <w:r>
-        <w:t xml:space="preserve">AIC for each. The seasonal window with the minimum</w:t>
+        <w:t xml:space="preserve">AICc for each. The seasonal window with the minimum</w:t>
       </w:r>
       <w:r>
         <w:t xml:space="preserve"> </w:t>
@@ -9283,7 +9283,7 @@
         <w:t xml:space="preserve">f</w:t>
       </w:r>
       <w:r>
-        <w:t xml:space="preserve">) shows the GLS model output, where PET was a candidate driver variable (along with PPT; DBH not included in this model). Plotted are responses of species for which PET was included in the top model, with best-fit polynomials plotted with solid lines when both first- and second-order terms are significant, dash-dotted lines when only one term is significant, and dotted lines when neither is significant. Transparent ribbons indicate 95% confidence intervals. Species names corresponding to the codes are given in Table S2.</w:t>
+        <w:t xml:space="preserve">) shows the generalized least squares (GLS) model output, where PET was a candidate driver variable (along with PPT; DBH not included in this model). Plotted are responses of species for which PET was included in the top model, with best-fit polynomials plotted with solid lines when both first- and second-order terms are significant, dash-dotted lines when only one term is significant, and dotted lines when neither is significant. Transparent ribbons indicate 95% confidence intervals. Species names corresponding to the codes are given in Table S2.</w:t>
       </w:r>
     </w:p>
     <w:bookmarkEnd w:id="41"/>
@@ -9301,7 +9301,20 @@
         <w:pStyle w:val="FirstParagraph"/>
       </w:pPr>
       <w:r>
-        <w:t xml:space="preserve">When a precipitation variable, a temperature variable, DBH, and calendar year were all included as candidate variables in the GLS models, the most common outcome was that all four were included in the top model and had statistically significant effects (p</w:t>
+        <w:t xml:space="preserve">When a precipitation variable and a temperature variable (each selected using</w:t>
+      </w:r>
+      <w:r>
+        <w:t xml:space="preserve"> </w:t>
+      </w:r>
+      <w:r>
+        <w:rPr>
+          <w:iCs/>
+          <w:i/>
+        </w:rPr>
+        <w:t xml:space="preserve">climwin</w:t>
+      </w:r>
+      <w:r>
+        <w:t xml:space="preserve">; e.g., Figs. 2 ,S6-S9), DBH, and calendar year were all included as candidate variables in the GLS models, the most common outcome was that all four were included in the top model and had statistically significant effects (p</w:t>
       </w:r>
       <w:r>
         <w:t xml:space="preserve"> </w:t>

</xml_diff>

<commit_message>
one more orcid ID
</commit_message>
<xml_diff>
--- a/doc/manuscript/ForestGEO_treerings.docx
+++ b/doc/manuscript/ForestGEO_treerings.docx
@@ -334,6 +334,12 @@
           <w:vertAlign w:val="superscript"/>
         </w:rPr>
         <w:t xml:space="preserve">1,14</w:t>
+      </w:r>
+      <w:r>
+        <w:t xml:space="preserve"> </w:t>
+      </w:r>
+      <w:r>
+        <w:t xml:space="preserve">( Orcid ID : 0000-0002-8365-598X)</w:t>
       </w:r>
     </w:p>
     <w:p>

</xml_diff>